<commit_message>
update first page in project
</commit_message>
<xml_diff>
--- a/report-project.docx
+++ b/report-project.docx
@@ -1,6 +1,6 @@
 
 <file path=word/document.xml><?xml version="1.0" encoding="utf-8"?>
-<w:document xmlns:wpc="http://schemas.microsoft.com/office/word/2010/wordprocessingCanvas" xmlns:mc="http://schemas.openxmlformats.org/markup-compatibility/2006" xmlns:o="urn:schemas-microsoft-com:office:office" xmlns:r="http://schemas.openxmlformats.org/officeDocument/2006/relationships" xmlns:m="http://schemas.openxmlformats.org/officeDocument/2006/math" xmlns:v="urn:schemas-microsoft-com:vml" xmlns:wp14="http://schemas.microsoft.com/office/word/2010/wordprocessingDrawing" xmlns:wp="http://schemas.openxmlformats.org/drawingml/2006/wordprocessingDrawing" xmlns:w10="urn:schemas-microsoft-com:office:word" xmlns:w="http://schemas.openxmlformats.org/wordprocessingml/2006/main" xmlns:w14="http://schemas.microsoft.com/office/word/2010/wordml" xmlns:w15="http://schemas.microsoft.com/office/word/2012/wordml" xmlns:wpg="http://schemas.microsoft.com/office/word/2010/wordprocessingGroup" xmlns:wpi="http://schemas.microsoft.com/office/word/2010/wordprocessingInk" xmlns:wne="http://schemas.microsoft.com/office/word/2006/wordml" xmlns:wps="http://schemas.microsoft.com/office/word/2010/wordprocessingShape" mc:Ignorable="w14 w15 wp14">
+<w:document xmlns:wpc="http://schemas.microsoft.com/office/word/2010/wordprocessingCanvas" xmlns:cx="http://schemas.microsoft.com/office/drawing/2014/chartex" xmlns:cx1="http://schemas.microsoft.com/office/drawing/2015/9/8/chartex" xmlns:cx2="http://schemas.microsoft.com/office/drawing/2015/10/21/chartex" xmlns:cx3="http://schemas.microsoft.com/office/drawing/2016/5/9/chartex" xmlns:cx4="http://schemas.microsoft.com/office/drawing/2016/5/10/chartex" xmlns:cx5="http://schemas.microsoft.com/office/drawing/2016/5/11/chartex" xmlns:cx6="http://schemas.microsoft.com/office/drawing/2016/5/12/chartex" xmlns:cx7="http://schemas.microsoft.com/office/drawing/2016/5/13/chartex" xmlns:cx8="http://schemas.microsoft.com/office/drawing/2016/5/14/chartex" xmlns:mc="http://schemas.openxmlformats.org/markup-compatibility/2006" xmlns:aink="http://schemas.microsoft.com/office/drawing/2016/ink" xmlns:am3d="http://schemas.microsoft.com/office/drawing/2017/model3d" xmlns:o="urn:schemas-microsoft-com:office:office" xmlns:oel="http://schemas.microsoft.com/office/2019/extlst" xmlns:r="http://schemas.openxmlformats.org/officeDocument/2006/relationships" xmlns:m="http://schemas.openxmlformats.org/officeDocument/2006/math" xmlns:v="urn:schemas-microsoft-com:vml" xmlns:wp14="http://schemas.microsoft.com/office/word/2010/wordprocessingDrawing" xmlns:wp="http://schemas.openxmlformats.org/drawingml/2006/wordprocessingDrawing" xmlns:w10="urn:schemas-microsoft-com:office:word" xmlns:w="http://schemas.openxmlformats.org/wordprocessingml/2006/main" xmlns:w14="http://schemas.microsoft.com/office/word/2010/wordml" xmlns:w15="http://schemas.microsoft.com/office/word/2012/wordml" xmlns:w16cex="http://schemas.microsoft.com/office/word/2018/wordml/cex" xmlns:w16cid="http://schemas.microsoft.com/office/word/2016/wordml/cid" xmlns:w16="http://schemas.microsoft.com/office/word/2018/wordml" xmlns:w16sdtdh="http://schemas.microsoft.com/office/word/2020/wordml/sdtdatahash" xmlns:w16se="http://schemas.microsoft.com/office/word/2015/wordml/symex" xmlns:wpg="http://schemas.microsoft.com/office/word/2010/wordprocessingGroup" xmlns:wpi="http://schemas.microsoft.com/office/word/2010/wordprocessingInk" xmlns:wne="http://schemas.microsoft.com/office/word/2006/wordml" xmlns:wps="http://schemas.microsoft.com/office/word/2010/wordprocessingShape" mc:Ignorable="w14 w15 w16se w16cid w16 w16cex w16sdtdh wp14">
   <w:body>
     <w:p>
       <w:pPr>
@@ -382,8 +382,6 @@
       <w:r>
         <w:tab/>
       </w:r>
-      <w:bookmarkStart w:id="0" w:name="_GoBack"/>
-      <w:bookmarkEnd w:id="0"/>
     </w:p>
     <w:p>
       <w:pPr>
@@ -443,18 +441,7 @@
           <w:sz w:val="36"/>
           <w:szCs w:val="36"/>
         </w:rPr>
-        <w:t xml:space="preserve">Graduation Project (1 </w:t>
-      </w:r>
-      <w:r>
-        <w:rPr>
-          <w:b/>
-          <w:bCs/>
-          <w:color w:val="FF0000"/>
-          <w:sz w:val="36"/>
-          <w:szCs w:val="36"/>
-          <w:u w:val="single"/>
-        </w:rPr>
-        <w:t>or</w:t>
+        <w:t xml:space="preserve">Graduation Project </w:t>
       </w:r>
       <w:r>
         <w:rPr>
@@ -463,7 +450,7 @@
           <w:sz w:val="36"/>
           <w:szCs w:val="36"/>
         </w:rPr>
-        <w:t xml:space="preserve"> 2)</w:t>
+        <w:t>1</w:t>
       </w:r>
     </w:p>
     <w:p>
@@ -517,7 +504,7 @@
           <w:szCs w:val="32"/>
           <w:lang w:val="en-GB"/>
         </w:rPr>
-        <w:t xml:space="preserve">Students Names &amp; </w:t>
+        <w:t>Ali Talal Alahmadi</w:t>
       </w:r>
       <w:r>
         <w:rPr>
@@ -525,7 +512,7 @@
           <w:szCs w:val="32"/>
           <w:lang w:val="en-GB"/>
         </w:rPr>
-        <w:t>IDs</w:t>
+        <w:t xml:space="preserve"> </w:t>
       </w:r>
       <w:r>
         <w:rPr>
@@ -533,7 +520,7 @@
           <w:szCs w:val="32"/>
           <w:lang w:val="en-GB"/>
         </w:rPr>
-        <w:t xml:space="preserve"> with single line space</w:t>
+        <w:t>4100379</w:t>
       </w:r>
     </w:p>
     <w:p>
@@ -545,11 +532,51 @@
         <w:jc w:val="center"/>
         <w:rPr>
           <w:b/>
-          <w:sz w:val="36"/>
-          <w:szCs w:val="36"/>
+          <w:sz w:val="32"/>
+          <w:szCs w:val="32"/>
           <w:lang w:val="en-GB"/>
         </w:rPr>
       </w:pPr>
+      <w:r>
+        <w:rPr>
+          <w:color w:val="000000"/>
+          <w:sz w:val="32"/>
+          <w:szCs w:val="32"/>
+        </w:rPr>
+        <w:t xml:space="preserve">Mohammed </w:t>
+      </w:r>
+      <w:r>
+        <w:rPr>
+          <w:color w:val="000000"/>
+          <w:sz w:val="32"/>
+          <w:szCs w:val="32"/>
+        </w:rPr>
+        <w:t>Hadi</w:t>
+      </w:r>
+      <w:r>
+        <w:rPr>
+          <w:color w:val="000000"/>
+          <w:sz w:val="32"/>
+          <w:szCs w:val="32"/>
+        </w:rPr>
+        <w:t xml:space="preserve"> </w:t>
+      </w:r>
+      <w:r>
+        <w:rPr>
+          <w:color w:val="000000"/>
+          <w:sz w:val="32"/>
+          <w:szCs w:val="32"/>
+        </w:rPr>
+        <w:t xml:space="preserve">Alharbi </w:t>
+      </w:r>
+      <w:r>
+        <w:rPr>
+          <w:color w:val="000000"/>
+          <w:sz w:val="32"/>
+          <w:szCs w:val="32"/>
+        </w:rPr>
+        <w:t>4101704</w:t>
+      </w:r>
     </w:p>
     <w:p>
       <w:pPr>
@@ -560,11 +587,27 @@
         <w:jc w:val="center"/>
         <w:rPr>
           <w:b/>
-          <w:sz w:val="36"/>
-          <w:szCs w:val="36"/>
+          <w:sz w:val="32"/>
+          <w:szCs w:val="32"/>
           <w:lang w:val="en-GB"/>
         </w:rPr>
       </w:pPr>
+      <w:r>
+        <w:rPr>
+          <w:color w:val="000000"/>
+          <w:sz w:val="32"/>
+          <w:szCs w:val="32"/>
+        </w:rPr>
+        <w:t>Rami Ramadan Al-Mohammadi</w:t>
+      </w:r>
+      <w:r>
+        <w:rPr>
+          <w:color w:val="000000"/>
+          <w:sz w:val="32"/>
+          <w:szCs w:val="32"/>
+        </w:rPr>
+        <w:t xml:space="preserve"> 4101758</w:t>
+      </w:r>
     </w:p>
     <w:p>
       <w:pPr>
@@ -671,36 +714,7 @@
           <w:szCs w:val="32"/>
           <w:lang w:val="en-GB"/>
         </w:rPr>
-        <w:t xml:space="preserve">(Computer Science </w:t>
-      </w:r>
-      <w:r>
-        <w:rPr>
-          <w:b/>
-          <w:color w:val="FF0000"/>
-          <w:sz w:val="32"/>
-          <w:szCs w:val="32"/>
-          <w:u w:val="single"/>
-          <w:lang w:val="en-GB"/>
-        </w:rPr>
-        <w:t>or</w:t>
-      </w:r>
-      <w:r>
-        <w:rPr>
-          <w:b/>
-          <w:sz w:val="32"/>
-          <w:szCs w:val="32"/>
-          <w:lang w:val="en-GB"/>
-        </w:rPr>
-        <w:t xml:space="preserve"> Information System</w:t>
-      </w:r>
-      <w:r>
-        <w:rPr>
-          <w:b/>
-          <w:sz w:val="32"/>
-          <w:szCs w:val="32"/>
-          <w:lang w:val="en-GB"/>
-        </w:rPr>
-        <w:t>)</w:t>
+        <w:t>Computer Science</w:t>
       </w:r>
     </w:p>
     <w:p>
@@ -771,14 +785,7 @@
           <w:szCs w:val="32"/>
           <w:lang w:val="en-GB"/>
         </w:rPr>
-        <w:t>Supervisor Name</w:t>
-      </w:r>
-      <w:r>
-        <w:rPr>
-          <w:sz w:val="32"/>
-          <w:szCs w:val="32"/>
-        </w:rPr>
-        <w:t xml:space="preserve"> </w:t>
+        <w:t>Dr. Mohammad M. Alsuraihi</w:t>
       </w:r>
     </w:p>
     <w:p>
@@ -851,30 +858,26 @@
           <w:sz w:val="28"/>
           <w:szCs w:val="28"/>
         </w:rPr>
-        <w:t>144</w:t>
-      </w:r>
-      <w:r>
-        <w:rPr>
-          <w:rFonts w:hint="cs"/>
+        <w:t>1445</w:t>
+      </w:r>
+      <w:r>
+        <w:rPr>
           <w:sz w:val="28"/>
           <w:szCs w:val="28"/>
-          <w:rtl/>
-        </w:rPr>
-        <w:t>2</w:t>
+        </w:rPr>
+        <w:t xml:space="preserve"> (20</w:t>
       </w:r>
       <w:r>
         <w:rPr>
           <w:sz w:val="28"/>
           <w:szCs w:val="28"/>
         </w:rPr>
-        <w:t>/144</w:t>
-      </w:r>
-      <w:r>
-        <w:rPr>
-          <w:rFonts w:hint="cs"/>
+        <w:t>2</w:t>
+      </w:r>
+      <w:r>
+        <w:rPr>
           <w:sz w:val="28"/>
           <w:szCs w:val="28"/>
-          <w:rtl/>
         </w:rPr>
         <w:t>3</w:t>
       </w:r>
@@ -883,39 +886,14 @@
           <w:sz w:val="28"/>
           <w:szCs w:val="28"/>
         </w:rPr>
-        <w:t xml:space="preserve"> (20</w:t>
+        <w:t>/202</w:t>
       </w:r>
       <w:r>
         <w:rPr>
           <w:sz w:val="28"/>
           <w:szCs w:val="28"/>
         </w:rPr>
-        <w:t>2</w:t>
-      </w:r>
-      <w:r>
-        <w:rPr>
-          <w:rFonts w:hint="cs"/>
-          <w:sz w:val="28"/>
-          <w:szCs w:val="28"/>
-          <w:rtl/>
-        </w:rPr>
-        <w:t>1</w:t>
-      </w:r>
-      <w:r>
-        <w:rPr>
-          <w:sz w:val="28"/>
-          <w:szCs w:val="28"/>
-        </w:rPr>
-        <w:t>/202</w:t>
-      </w:r>
-      <w:r>
-        <w:rPr>
-          <w:rFonts w:hint="cs"/>
-          <w:sz w:val="28"/>
-          <w:szCs w:val="28"/>
-          <w:rtl/>
-        </w:rPr>
-        <w:t>2</w:t>
+        <w:t>4</w:t>
       </w:r>
       <w:r>
         <w:rPr>
@@ -938,12 +916,12 @@
           <w:szCs w:val="24"/>
         </w:rPr>
       </w:pPr>
-      <w:bookmarkStart w:id="1" w:name="_Toc443255356"/>
+      <w:bookmarkStart w:id="0" w:name="_Toc443255356"/>
       <w:r>
         <w:lastRenderedPageBreak/>
         <w:t>Abstract</w:t>
       </w:r>
-      <w:bookmarkEnd w:id="1"/>
+      <w:bookmarkEnd w:id="0"/>
     </w:p>
     <w:p>
       <w:pPr>
@@ -1119,12 +1097,12 @@
         </w:numPr>
         <w:jc w:val="center"/>
       </w:pPr>
-      <w:bookmarkStart w:id="2" w:name="_Toc443255357"/>
+      <w:bookmarkStart w:id="1" w:name="_Toc443255357"/>
       <w:r>
         <w:lastRenderedPageBreak/>
         <w:t>Acknowledgement</w:t>
       </w:r>
-      <w:bookmarkEnd w:id="2"/>
+      <w:bookmarkEnd w:id="1"/>
     </w:p>
     <w:p>
       <w:pPr>
@@ -1178,7 +1156,6 @@
           <w:docPartUnique/>
         </w:docPartObj>
       </w:sdtPr>
-      <w:sdtEndPr/>
       <w:sdtContent>
         <w:p>
           <w:pPr>
@@ -6033,12 +6010,12 @@
         </w:numPr>
         <w:jc w:val="left"/>
       </w:pPr>
-      <w:bookmarkStart w:id="3" w:name="_Toc443255358"/>
+      <w:bookmarkStart w:id="2" w:name="_Toc443255358"/>
       <w:r>
         <w:lastRenderedPageBreak/>
         <w:t>List of Figures</w:t>
       </w:r>
-      <w:bookmarkEnd w:id="3"/>
+      <w:bookmarkEnd w:id="2"/>
     </w:p>
     <w:p>
       <w:pPr>
@@ -6212,12 +6189,12 @@
         </w:numPr>
         <w:jc w:val="left"/>
       </w:pPr>
-      <w:bookmarkStart w:id="4" w:name="_Toc443255359"/>
+      <w:bookmarkStart w:id="3" w:name="_Toc443255359"/>
       <w:r>
         <w:lastRenderedPageBreak/>
         <w:t>List of Tables</w:t>
       </w:r>
-      <w:bookmarkEnd w:id="4"/>
+      <w:bookmarkEnd w:id="3"/>
     </w:p>
     <w:p>
       <w:pPr>
@@ -6300,12 +6277,12 @@
         </w:numPr>
         <w:jc w:val="left"/>
       </w:pPr>
-      <w:bookmarkStart w:id="5" w:name="_Toc443255360"/>
+      <w:bookmarkStart w:id="4" w:name="_Toc443255360"/>
       <w:r>
         <w:lastRenderedPageBreak/>
         <w:t>List of Abbreviations</w:t>
       </w:r>
-      <w:bookmarkEnd w:id="5"/>
+      <w:bookmarkEnd w:id="4"/>
       <w:r>
         <w:t xml:space="preserve"> </w:t>
       </w:r>
@@ -6355,7 +6332,7 @@
           <w:rFonts w:asciiTheme="majorBidi" w:hAnsiTheme="majorBidi"/>
         </w:rPr>
       </w:pPr>
-      <w:bookmarkStart w:id="6" w:name="_Toc443255361"/>
+      <w:bookmarkStart w:id="5" w:name="_Toc443255361"/>
       <w:r>
         <w:lastRenderedPageBreak/>
         <w:t xml:space="preserve">Chapter </w:t>
@@ -6366,17 +6343,17 @@
       <w:r>
         <w:t>Introduction</w:t>
       </w:r>
+      <w:bookmarkEnd w:id="5"/>
+    </w:p>
+    <w:p>
+      <w:pPr>
+        <w:pStyle w:val="Heading2"/>
+      </w:pPr>
+      <w:bookmarkStart w:id="6" w:name="_Toc443255362"/>
+      <w:r>
+        <w:t>Introduction</w:t>
+      </w:r>
       <w:bookmarkEnd w:id="6"/>
-    </w:p>
-    <w:p>
-      <w:pPr>
-        <w:pStyle w:val="Heading2"/>
-      </w:pPr>
-      <w:bookmarkStart w:id="7" w:name="_Toc443255362"/>
-      <w:r>
-        <w:t>Introduction</w:t>
-      </w:r>
-      <w:bookmarkEnd w:id="7"/>
     </w:p>
     <w:p>
       <w:pPr>
@@ -6415,7 +6392,7 @@
           <w:color w:val="FF0000"/>
         </w:rPr>
       </w:pPr>
-      <w:bookmarkStart w:id="8" w:name="_Toc443255363"/>
+      <w:bookmarkStart w:id="7" w:name="_Toc443255363"/>
       <w:r>
         <w:t xml:space="preserve">Problem Definition </w:t>
       </w:r>
@@ -6425,7 +6402,7 @@
         </w:rPr>
         <w:t>(or Motivation)</w:t>
       </w:r>
-      <w:bookmarkEnd w:id="8"/>
+      <w:bookmarkEnd w:id="7"/>
     </w:p>
     <w:p>
       <w:pPr>
@@ -6476,7 +6453,7 @@
       <w:pPr>
         <w:pStyle w:val="Heading2"/>
       </w:pPr>
-      <w:bookmarkStart w:id="9" w:name="_Toc443255364"/>
+      <w:bookmarkStart w:id="8" w:name="_Toc443255364"/>
       <w:r>
         <w:t xml:space="preserve">Project </w:t>
       </w:r>
@@ -6486,7 +6463,7 @@
       <w:r>
         <w:t>s</w:t>
       </w:r>
-      <w:bookmarkEnd w:id="9"/>
+      <w:bookmarkEnd w:id="8"/>
     </w:p>
     <w:p>
       <w:pPr>
@@ -6558,14 +6535,14 @@
       <w:pPr>
         <w:pStyle w:val="Heading2"/>
       </w:pPr>
-      <w:bookmarkStart w:id="10" w:name="_Toc443255365"/>
+      <w:bookmarkStart w:id="9" w:name="_Toc443255365"/>
       <w:r>
         <w:t xml:space="preserve">Project </w:t>
       </w:r>
       <w:r>
         <w:t>Scope</w:t>
       </w:r>
-      <w:bookmarkEnd w:id="10"/>
+      <w:bookmarkEnd w:id="9"/>
       <w:r>
         <w:t xml:space="preserve"> </w:t>
       </w:r>
@@ -6589,7 +6566,7 @@
       <w:pPr>
         <w:pStyle w:val="Heading2"/>
       </w:pPr>
-      <w:bookmarkStart w:id="11" w:name="_Toc443255366"/>
+      <w:bookmarkStart w:id="10" w:name="_Toc443255366"/>
       <w:r>
         <w:lastRenderedPageBreak/>
         <w:t>Contributions of This Study</w:t>
@@ -6619,70 +6596,70 @@
         </w:rPr>
         <w:t>)</w:t>
       </w:r>
+      <w:bookmarkEnd w:id="10"/>
+    </w:p>
+    <w:p>
+      <w:pPr>
+        <w:ind w:firstLine="540"/>
+      </w:pPr>
+      <w:r>
+        <w:t>Please indicate the potential contribution of your project and how others can benefit from it.</w:t>
+      </w:r>
+      <w:r>
+        <w:t xml:space="preserve">  </w:t>
+      </w:r>
+      <w:r>
+        <w:rPr>
+          <w:color w:val="FF0000"/>
+        </w:rPr>
+        <w:t>N</w:t>
+      </w:r>
+      <w:r>
+        <w:rPr>
+          <w:color w:val="FF0000"/>
+        </w:rPr>
+        <w:t>ote, that this section</w:t>
+      </w:r>
+      <w:r>
+        <w:rPr>
+          <w:color w:val="FF0000"/>
+        </w:rPr>
+        <w:t xml:space="preserve"> is </w:t>
+      </w:r>
+      <w:r>
+        <w:rPr>
+          <w:color w:val="FF0000"/>
+        </w:rPr>
+        <w:t>optional (you may exclude it).</w:t>
+      </w:r>
+    </w:p>
+    <w:p>
+      <w:pPr>
+        <w:pStyle w:val="Heading2"/>
+      </w:pPr>
+      <w:bookmarkStart w:id="11" w:name="_Toc443255367"/>
+      <w:r>
+        <w:t>Project Timeline</w:t>
+      </w:r>
       <w:bookmarkEnd w:id="11"/>
     </w:p>
     <w:p>
       <w:pPr>
-        <w:ind w:firstLine="540"/>
-      </w:pPr>
-      <w:r>
-        <w:t>Please indicate the potential contribution of your project and how others can benefit from it.</w:t>
-      </w:r>
-      <w:r>
-        <w:t xml:space="preserve">  </w:t>
-      </w:r>
-      <w:r>
-        <w:rPr>
-          <w:color w:val="FF0000"/>
-        </w:rPr>
-        <w:t>N</w:t>
-      </w:r>
-      <w:r>
-        <w:rPr>
-          <w:color w:val="FF0000"/>
-        </w:rPr>
-        <w:t>ote, that this section</w:t>
-      </w:r>
-      <w:r>
-        <w:rPr>
-          <w:color w:val="FF0000"/>
-        </w:rPr>
-        <w:t xml:space="preserve"> is </w:t>
-      </w:r>
-      <w:r>
-        <w:rPr>
-          <w:color w:val="FF0000"/>
-        </w:rPr>
-        <w:t>optional (you may exclude it).</w:t>
+        <w:ind w:firstLine="630"/>
+      </w:pPr>
+      <w:r>
+        <w:t xml:space="preserve">The project timeline shows your (detail) plans and activities for the whole semester.  You can use the Gantt chart or any other project planning tool to illustrate your activities. </w:t>
       </w:r>
     </w:p>
     <w:p>
       <w:pPr>
         <w:pStyle w:val="Heading2"/>
       </w:pPr>
-      <w:bookmarkStart w:id="12" w:name="_Toc443255367"/>
-      <w:r>
-        <w:t>Project Timeline</w:t>
+      <w:bookmarkStart w:id="12" w:name="_Toc443255368"/>
+      <w:r>
+        <w:t>Document Organization</w:t>
       </w:r>
       <w:bookmarkEnd w:id="12"/>
-    </w:p>
-    <w:p>
-      <w:pPr>
-        <w:ind w:firstLine="630"/>
-      </w:pPr>
-      <w:r>
-        <w:t xml:space="preserve">The project timeline shows your (detail) plans and activities for the whole semester.  You can use the Gantt chart or any other project planning tool to illustrate your activities. </w:t>
-      </w:r>
-    </w:p>
-    <w:p>
-      <w:pPr>
-        <w:pStyle w:val="Heading2"/>
-      </w:pPr>
-      <w:bookmarkStart w:id="13" w:name="_Toc443255368"/>
-      <w:r>
-        <w:t>Document Organization</w:t>
-      </w:r>
-      <w:bookmarkEnd w:id="13"/>
       <w:r>
         <w:t xml:space="preserve"> </w:t>
       </w:r>
@@ -6775,7 +6752,7 @@
       <w:pPr>
         <w:pStyle w:val="Heading1"/>
       </w:pPr>
-      <w:bookmarkStart w:id="14" w:name="_Toc443255369"/>
+      <w:bookmarkStart w:id="13" w:name="_Toc443255369"/>
       <w:r>
         <w:lastRenderedPageBreak/>
         <w:t xml:space="preserve">Chapter </w:t>
@@ -6786,17 +6763,17 @@
       <w:r>
         <w:t>Literature Review</w:t>
       </w:r>
+      <w:bookmarkEnd w:id="13"/>
+    </w:p>
+    <w:p>
+      <w:pPr>
+        <w:pStyle w:val="Heading2"/>
+      </w:pPr>
+      <w:bookmarkStart w:id="14" w:name="_Toc443255370"/>
+      <w:r>
+        <w:t>Introduction</w:t>
+      </w:r>
       <w:bookmarkEnd w:id="14"/>
-    </w:p>
-    <w:p>
-      <w:pPr>
-        <w:pStyle w:val="Heading2"/>
-      </w:pPr>
-      <w:bookmarkStart w:id="15" w:name="_Toc443255370"/>
-      <w:r>
-        <w:t>Introduction</w:t>
-      </w:r>
-      <w:bookmarkEnd w:id="15"/>
     </w:p>
     <w:p>
       <w:pPr>
@@ -6916,13 +6893,13 @@
       <w:pPr>
         <w:pStyle w:val="Heading2"/>
       </w:pPr>
-      <w:bookmarkStart w:id="16" w:name="_Toc370344354"/>
-      <w:bookmarkStart w:id="17" w:name="_Toc443255371"/>
+      <w:bookmarkStart w:id="15" w:name="_Toc370344354"/>
+      <w:bookmarkStart w:id="16" w:name="_Toc443255371"/>
       <w:r>
         <w:t>Background</w:t>
       </w:r>
+      <w:bookmarkEnd w:id="15"/>
       <w:bookmarkEnd w:id="16"/>
-      <w:bookmarkEnd w:id="17"/>
       <w:r>
         <w:t xml:space="preserve"> </w:t>
       </w:r>
@@ -6952,7 +6929,7 @@
       <w:pPr>
         <w:pStyle w:val="Heading2"/>
       </w:pPr>
-      <w:bookmarkStart w:id="18" w:name="_Toc443255372"/>
+      <w:bookmarkStart w:id="17" w:name="_Toc443255372"/>
       <w:r>
         <w:t xml:space="preserve">Related </w:t>
       </w:r>
@@ -6962,29 +6939,29 @@
       <w:r>
         <w:t>ork</w:t>
       </w:r>
+      <w:bookmarkEnd w:id="17"/>
+    </w:p>
+    <w:p>
+      <w:pPr>
+        <w:pStyle w:val="Heading3"/>
+      </w:pPr>
+      <w:bookmarkStart w:id="18" w:name="_Toc443255373"/>
+      <w:r>
+        <w:t xml:space="preserve">Review of </w:t>
+      </w:r>
+      <w:r>
+        <w:t>R</w:t>
+      </w:r>
+      <w:r>
+        <w:t xml:space="preserve">elevant </w:t>
+      </w:r>
+      <w:r>
+        <w:t>W</w:t>
+      </w:r>
+      <w:r>
+        <w:t>ork</w:t>
+      </w:r>
       <w:bookmarkEnd w:id="18"/>
-    </w:p>
-    <w:p>
-      <w:pPr>
-        <w:pStyle w:val="Heading3"/>
-      </w:pPr>
-      <w:bookmarkStart w:id="19" w:name="_Toc443255373"/>
-      <w:r>
-        <w:t xml:space="preserve">Review of </w:t>
-      </w:r>
-      <w:r>
-        <w:t>R</w:t>
-      </w:r>
-      <w:r>
-        <w:t xml:space="preserve">elevant </w:t>
-      </w:r>
-      <w:r>
-        <w:t>W</w:t>
-      </w:r>
-      <w:r>
-        <w:t>ork</w:t>
-      </w:r>
-      <w:bookmarkEnd w:id="19"/>
       <w:r>
         <w:t xml:space="preserve"> </w:t>
       </w:r>
@@ -7053,8 +7030,8 @@
           <w:szCs w:val="23"/>
         </w:rPr>
       </w:pPr>
-      <w:bookmarkStart w:id="20" w:name="_Toc443255374"/>
-      <w:bookmarkStart w:id="21" w:name="_Toc312089886"/>
+      <w:bookmarkStart w:id="19" w:name="_Toc443255374"/>
+      <w:bookmarkStart w:id="20" w:name="_Toc312089886"/>
       <w:r>
         <w:t xml:space="preserve">Relationship </w:t>
       </w:r>
@@ -7076,7 +7053,7 @@
       <w:r>
         <w:t>Own Work</w:t>
       </w:r>
-      <w:bookmarkEnd w:id="20"/>
+      <w:bookmarkEnd w:id="19"/>
       <w:r>
         <w:rPr>
           <w:sz w:val="23"/>
@@ -7084,7 +7061,7 @@
         </w:rPr>
         <w:t xml:space="preserve"> </w:t>
       </w:r>
-      <w:bookmarkEnd w:id="21"/>
+      <w:bookmarkEnd w:id="20"/>
     </w:p>
     <w:p>
       <w:pPr>
@@ -7105,12 +7082,12 @@
       <w:pPr>
         <w:pStyle w:val="Heading2"/>
       </w:pPr>
-      <w:bookmarkStart w:id="22" w:name="_Toc443255375"/>
+      <w:bookmarkStart w:id="21" w:name="_Toc443255375"/>
       <w:r>
         <w:lastRenderedPageBreak/>
         <w:t>Summary</w:t>
       </w:r>
-      <w:bookmarkEnd w:id="22"/>
+      <w:bookmarkEnd w:id="21"/>
       <w:r>
         <w:t xml:space="preserve"> </w:t>
       </w:r>
@@ -7130,9 +7107,9 @@
       <w:pPr>
         <w:pStyle w:val="Heading1"/>
       </w:pPr>
-      <w:bookmarkStart w:id="23" w:name="_Toc312603150"/>
-      <w:bookmarkStart w:id="24" w:name="_Toc370075443"/>
-      <w:bookmarkStart w:id="25" w:name="_Toc443255376"/>
+      <w:bookmarkStart w:id="22" w:name="_Toc312603150"/>
+      <w:bookmarkStart w:id="23" w:name="_Toc370075443"/>
+      <w:bookmarkStart w:id="24" w:name="_Toc443255376"/>
       <w:r>
         <w:lastRenderedPageBreak/>
         <w:t xml:space="preserve">Chapter </w:t>
@@ -7143,22 +7120,22 @@
       <w:r>
         <w:t xml:space="preserve"> </w:t>
       </w:r>
+      <w:bookmarkEnd w:id="22"/>
       <w:bookmarkEnd w:id="23"/>
+      <w:r>
+        <w:t>System Analysis</w:t>
+      </w:r>
       <w:bookmarkEnd w:id="24"/>
-      <w:r>
-        <w:t>System Analysis</w:t>
+    </w:p>
+    <w:p>
+      <w:pPr>
+        <w:pStyle w:val="Heading2"/>
+      </w:pPr>
+      <w:bookmarkStart w:id="25" w:name="_Toc443255377"/>
+      <w:r>
+        <w:t>Introduction</w:t>
       </w:r>
       <w:bookmarkEnd w:id="25"/>
-    </w:p>
-    <w:p>
-      <w:pPr>
-        <w:pStyle w:val="Heading2"/>
-      </w:pPr>
-      <w:bookmarkStart w:id="26" w:name="_Toc443255377"/>
-      <w:r>
-        <w:t>Introduction</w:t>
-      </w:r>
-      <w:bookmarkEnd w:id="26"/>
       <w:r>
         <w:t xml:space="preserve"> </w:t>
       </w:r>
@@ -7207,7 +7184,7 @@
           <w:lang w:val="en-CA"/>
         </w:rPr>
       </w:pPr>
-      <w:bookmarkStart w:id="27" w:name="_Toc443255378"/>
+      <w:bookmarkStart w:id="26" w:name="_Toc443255378"/>
       <w:r>
         <w:rPr>
           <w:lang w:val="en-CA"/>
@@ -7222,7 +7199,7 @@
         </w:rPr>
         <w:t>(Optional)</w:t>
       </w:r>
-      <w:bookmarkEnd w:id="27"/>
+      <w:bookmarkEnd w:id="26"/>
     </w:p>
     <w:p>
       <w:pPr>
@@ -7281,44 +7258,44 @@
       <w:pPr>
         <w:pStyle w:val="Heading2"/>
       </w:pPr>
-      <w:bookmarkStart w:id="28" w:name="_Toc443255379"/>
+      <w:bookmarkStart w:id="27" w:name="_Toc443255379"/>
       <w:r>
         <w:t>Requirements</w:t>
       </w:r>
-      <w:bookmarkStart w:id="29" w:name="_Toc312603155"/>
+      <w:bookmarkStart w:id="28" w:name="_Toc312603155"/>
       <w:r>
         <w:t xml:space="preserve"> Elicitation</w:t>
       </w:r>
+      <w:bookmarkEnd w:id="27"/>
+    </w:p>
+    <w:p>
+      <w:pPr>
+        <w:ind w:firstLine="540"/>
+      </w:pPr>
+      <w:r>
+        <w:rPr>
+          <w:lang w:val="en-GB"/>
+        </w:rPr>
+        <w:t>The requirements are the descriptions of the system services and constraints</w:t>
+      </w:r>
+      <w:r>
+        <w:rPr>
+          <w:lang w:val="en-GB"/>
+        </w:rPr>
+        <w:t>.</w:t>
+      </w:r>
+    </w:p>
+    <w:p>
+      <w:pPr>
+        <w:pStyle w:val="Heading3"/>
+      </w:pPr>
+      <w:bookmarkStart w:id="29" w:name="_Toc443255380"/>
+      <w:r>
+        <w:t>Functional Requirements</w:t>
+      </w:r>
+      <w:bookmarkStart w:id="30" w:name="_Toc312603156"/>
       <w:bookmarkEnd w:id="28"/>
-    </w:p>
-    <w:p>
-      <w:pPr>
-        <w:ind w:firstLine="540"/>
-      </w:pPr>
-      <w:r>
-        <w:rPr>
-          <w:lang w:val="en-GB"/>
-        </w:rPr>
-        <w:t>The requirements are the descriptions of the system services and constraints</w:t>
-      </w:r>
-      <w:r>
-        <w:rPr>
-          <w:lang w:val="en-GB"/>
-        </w:rPr>
-        <w:t>.</w:t>
-      </w:r>
-    </w:p>
-    <w:p>
-      <w:pPr>
-        <w:pStyle w:val="Heading3"/>
-      </w:pPr>
-      <w:bookmarkStart w:id="30" w:name="_Toc443255380"/>
-      <w:r>
-        <w:t>Functional Requirements</w:t>
-      </w:r>
-      <w:bookmarkStart w:id="31" w:name="_Toc312603156"/>
       <w:bookmarkEnd w:id="29"/>
-      <w:bookmarkEnd w:id="30"/>
     </w:p>
     <w:p>
       <w:pPr>
@@ -7364,15 +7341,15 @@
       <w:pPr>
         <w:pStyle w:val="Heading3"/>
       </w:pPr>
-      <w:bookmarkStart w:id="32" w:name="_Toc443255381"/>
+      <w:bookmarkStart w:id="31" w:name="_Toc443255381"/>
       <w:r>
         <w:t>Non-Functional</w:t>
       </w:r>
       <w:r>
         <w:t xml:space="preserve"> Requirements</w:t>
       </w:r>
+      <w:bookmarkEnd w:id="30"/>
       <w:bookmarkEnd w:id="31"/>
-      <w:bookmarkEnd w:id="32"/>
     </w:p>
     <w:p>
       <w:pPr>
@@ -7383,7 +7360,7 @@
         </w:numPr>
         <w:spacing w:after="0"/>
       </w:pPr>
-      <w:bookmarkStart w:id="33" w:name="_Toc312603157"/>
+      <w:bookmarkStart w:id="32" w:name="_Toc312603157"/>
       <w:r>
         <w:rPr>
           <w:lang w:val="en-GB"/>
@@ -7626,16 +7603,16 @@
           <w:lang w:val="en-GB"/>
         </w:rPr>
       </w:pPr>
-      <w:bookmarkStart w:id="34" w:name="_Toc312603158"/>
-      <w:bookmarkStart w:id="35" w:name="_Toc443255382"/>
+      <w:bookmarkStart w:id="33" w:name="_Toc312603158"/>
+      <w:bookmarkStart w:id="34" w:name="_Toc443255382"/>
+      <w:bookmarkEnd w:id="32"/>
+      <w:r>
+        <w:rPr>
+          <w:shd w:val="solid" w:color="FFFFFF" w:fill="FFFFFF"/>
+        </w:rPr>
+        <w:t>User Requirements</w:t>
+      </w:r>
       <w:bookmarkEnd w:id="33"/>
-      <w:r>
-        <w:rPr>
-          <w:shd w:val="solid" w:color="FFFFFF" w:fill="FFFFFF"/>
-        </w:rPr>
-        <w:t>User Requirements</w:t>
-      </w:r>
-      <w:bookmarkEnd w:id="34"/>
       <w:r>
         <w:rPr>
           <w:shd w:val="solid" w:color="FFFFFF" w:fill="FFFFFF"/>
@@ -7663,17 +7640,17 @@
         </w:rPr>
         <w:t>equirements</w:t>
       </w:r>
+      <w:bookmarkEnd w:id="34"/>
+    </w:p>
+    <w:p>
+      <w:pPr>
+        <w:pStyle w:val="Heading2"/>
+      </w:pPr>
+      <w:bookmarkStart w:id="35" w:name="_Toc443255383"/>
+      <w:r>
+        <w:t>Requirements Specification</w:t>
+      </w:r>
       <w:bookmarkEnd w:id="35"/>
-    </w:p>
-    <w:p>
-      <w:pPr>
-        <w:pStyle w:val="Heading2"/>
-      </w:pPr>
-      <w:bookmarkStart w:id="36" w:name="_Toc443255383"/>
-      <w:r>
-        <w:t>Requirements Specification</w:t>
-      </w:r>
-      <w:bookmarkEnd w:id="36"/>
     </w:p>
     <w:p>
       <w:r>
@@ -7723,7 +7700,7 @@
       <w:pPr>
         <w:pStyle w:val="Heading2"/>
       </w:pPr>
-      <w:bookmarkStart w:id="37" w:name="_Toc443255384"/>
+      <w:bookmarkStart w:id="36" w:name="_Toc443255384"/>
       <w:r>
         <w:t>Developmental</w:t>
       </w:r>
@@ -7756,8 +7733,8 @@
       <w:r>
         <w:t>Methodology</w:t>
       </w:r>
-      <w:bookmarkStart w:id="38" w:name="_Toc312603159"/>
-      <w:bookmarkEnd w:id="37"/>
+      <w:bookmarkStart w:id="37" w:name="_Toc312603159"/>
+      <w:bookmarkEnd w:id="36"/>
     </w:p>
     <w:p>
       <w:pPr>
@@ -7873,13 +7850,13 @@
       <w:pPr>
         <w:pStyle w:val="Heading2"/>
       </w:pPr>
-      <w:bookmarkStart w:id="39" w:name="_Toc443255385"/>
+      <w:bookmarkStart w:id="38" w:name="_Toc443255385"/>
+      <w:bookmarkEnd w:id="37"/>
+      <w:r>
+        <w:t>Summary</w:t>
+      </w:r>
       <w:bookmarkEnd w:id="38"/>
       <w:r>
-        <w:t>Summary</w:t>
-      </w:r>
-      <w:bookmarkEnd w:id="39"/>
-      <w:r>
         <w:t xml:space="preserve"> </w:t>
       </w:r>
     </w:p>
@@ -7890,7 +7867,7 @@
           <w:szCs w:val="44"/>
         </w:rPr>
       </w:pPr>
-      <w:bookmarkStart w:id="40" w:name="_Toc443255386"/>
+      <w:bookmarkStart w:id="39" w:name="_Toc443255386"/>
       <w:r>
         <w:rPr>
           <w:szCs w:val="44"/>
@@ -7922,249 +7899,249 @@
         </w:rPr>
         <w:t>Design</w:t>
       </w:r>
+      <w:bookmarkEnd w:id="39"/>
+    </w:p>
+    <w:p>
+      <w:pPr>
+        <w:pStyle w:val="Heading2"/>
+      </w:pPr>
+      <w:bookmarkStart w:id="40" w:name="_Toc443255387"/>
+      <w:r>
+        <w:t>Introduction</w:t>
+      </w:r>
       <w:bookmarkEnd w:id="40"/>
     </w:p>
     <w:p>
       <w:pPr>
         <w:pStyle w:val="Heading2"/>
-      </w:pPr>
-      <w:bookmarkStart w:id="41" w:name="_Toc443255387"/>
-      <w:r>
-        <w:t>Introduction</w:t>
+        <w:rPr>
+          <w:lang w:val="en-GB"/>
+        </w:rPr>
+      </w:pPr>
+      <w:bookmarkStart w:id="41" w:name="_Toc443255388"/>
+      <w:r>
+        <w:rPr>
+          <w:lang w:val="en-GB"/>
+        </w:rPr>
+        <w:t xml:space="preserve">Architectural </w:t>
+      </w:r>
+      <w:r>
+        <w:rPr>
+          <w:lang w:val="en-GB"/>
+        </w:rPr>
+        <w:t>D</w:t>
+      </w:r>
+      <w:r>
+        <w:rPr>
+          <w:lang w:val="en-GB"/>
+        </w:rPr>
+        <w:t>esign</w:t>
       </w:r>
       <w:bookmarkEnd w:id="41"/>
     </w:p>
     <w:p>
       <w:pPr>
+        <w:ind w:firstLine="540"/>
+      </w:pPr>
+      <w:r>
+        <w:rPr>
+          <w:lang w:val="en-GB"/>
+        </w:rPr>
+        <w:t>The architectural design</w:t>
+      </w:r>
+      <w:r>
+        <w:rPr>
+          <w:lang w:val="en-GB"/>
+        </w:rPr>
+        <w:t xml:space="preserve"> is concerned with understanding how a system should be organized and designing the o</w:t>
+      </w:r>
+      <w:r>
+        <w:rPr>
+          <w:lang w:val="en-GB"/>
+        </w:rPr>
+        <w:t>verall structure of that system,</w:t>
+      </w:r>
+      <w:r>
+        <w:rPr>
+          <w:lang w:val="en-GB"/>
+        </w:rPr>
+        <w:t xml:space="preserve"> </w:t>
+      </w:r>
+      <w:r>
+        <w:rPr>
+          <w:lang w:val="en-GB"/>
+        </w:rPr>
+        <w:t>i</w:t>
+      </w:r>
+      <w:r>
+        <w:rPr>
+          <w:lang w:val="en-GB"/>
+        </w:rPr>
+        <w:t>.e. it involves identifying major system components and their communications.</w:t>
+      </w:r>
+      <w:r>
+        <w:t xml:space="preserve"> </w:t>
+      </w:r>
+    </w:p>
+    <w:p>
+      <w:pPr>
         <w:pStyle w:val="Heading2"/>
         <w:rPr>
+          <w:color w:val="auto"/>
+        </w:rPr>
+      </w:pPr>
+      <w:bookmarkStart w:id="42" w:name="_Toc443255389"/>
+      <w:r>
+        <w:rPr>
+          <w:color w:val="auto"/>
+        </w:rPr>
+        <w:t>Object Oriented Design</w:t>
+      </w:r>
+      <w:bookmarkEnd w:id="42"/>
+    </w:p>
+    <w:p>
+      <w:pPr>
+        <w:pStyle w:val="Heading3"/>
+      </w:pPr>
+      <w:bookmarkStart w:id="43" w:name="_Toc443255390"/>
+      <w:r>
+        <w:t>Structural Static Models</w:t>
+      </w:r>
+      <w:bookmarkEnd w:id="43"/>
+      <w:r>
+        <w:t xml:space="preserve"> </w:t>
+      </w:r>
+    </w:p>
+    <w:p>
+      <w:pPr>
+        <w:ind w:firstLine="540"/>
+        <w:rPr>
+          <w:szCs w:val="24"/>
+        </w:rPr>
+      </w:pPr>
+      <w:r>
+        <w:rPr>
           <w:lang w:val="en-GB"/>
         </w:rPr>
-      </w:pPr>
-      <w:bookmarkStart w:id="42" w:name="_Toc443255388"/>
+        <w:t>The</w:t>
+      </w:r>
+      <w:r>
+        <w:rPr>
+          <w:szCs w:val="24"/>
+        </w:rPr>
+        <w:t xml:space="preserve"> diagrammatic representation depends on the modeling language that you use.  For example, class diagram, DFD, ERD</w:t>
+      </w:r>
+      <w:r>
+        <w:rPr>
+          <w:szCs w:val="24"/>
+        </w:rPr>
+        <w:t>,</w:t>
+      </w:r>
+      <w:r>
+        <w:rPr>
+          <w:szCs w:val="24"/>
+        </w:rPr>
+        <w:t xml:space="preserve"> etc. </w:t>
+      </w:r>
+    </w:p>
+    <w:p>
+      <w:pPr>
+        <w:ind w:firstLine="540"/>
+      </w:pPr>
+      <w:r>
+        <w:t xml:space="preserve">For research-based </w:t>
+      </w:r>
+      <w:r>
+        <w:t xml:space="preserve">or simulation </w:t>
+      </w:r>
+      <w:r>
+        <w:t>project you probably need the (detail) flowchart, experimental design</w:t>
+      </w:r>
+      <w:r>
+        <w:t>,</w:t>
+      </w:r>
+      <w:r>
+        <w:t xml:space="preserve"> etc.</w:t>
+      </w:r>
+    </w:p>
+    <w:p>
+      <w:pPr>
+        <w:pStyle w:val="Heading3"/>
+      </w:pPr>
+      <w:bookmarkStart w:id="44" w:name="_Toc443255391"/>
+      <w:r>
+        <w:t>Dynamic Models</w:t>
+      </w:r>
+      <w:bookmarkEnd w:id="44"/>
+    </w:p>
+    <w:p>
+      <w:pPr>
+        <w:ind w:firstLine="425"/>
+      </w:pPr>
+      <w:r>
+        <w:t xml:space="preserve">The student may present </w:t>
+      </w:r>
+      <w:r>
+        <w:t>A</w:t>
+      </w:r>
+      <w:r>
+        <w:t xml:space="preserve">ctivity diagrams, </w:t>
+      </w:r>
+      <w:r>
+        <w:t>State chart</w:t>
+      </w:r>
+      <w:r>
+        <w:t xml:space="preserve"> diagrams</w:t>
+      </w:r>
+      <w:r>
+        <w:t xml:space="preserve"> or </w:t>
+      </w:r>
+      <w:r>
+        <w:t>S</w:t>
+      </w:r>
+      <w:r>
+        <w:t>equence diagrams</w:t>
+      </w:r>
+      <w:r>
+        <w:t>.</w:t>
+      </w:r>
+      <w:r>
+        <w:t xml:space="preserve"> For example, a </w:t>
+      </w:r>
+      <w:r>
+        <w:t xml:space="preserve">sequence diagram </w:t>
+      </w:r>
       <w:r>
         <w:rPr>
           <w:lang w:val="en-GB"/>
         </w:rPr>
-        <w:t xml:space="preserve">Architectural </w:t>
-      </w:r>
-      <w:r>
-        <w:rPr>
-          <w:lang w:val="en-GB"/>
-        </w:rPr>
-        <w:t>D</w:t>
-      </w:r>
-      <w:r>
-        <w:rPr>
-          <w:lang w:val="en-GB"/>
-        </w:rPr>
-        <w:t>esign</w:t>
-      </w:r>
-      <w:bookmarkEnd w:id="42"/>
-    </w:p>
-    <w:p>
-      <w:pPr>
-        <w:ind w:firstLine="540"/>
-      </w:pPr>
-      <w:r>
-        <w:rPr>
-          <w:lang w:val="en-GB"/>
-        </w:rPr>
-        <w:t>The architectural design</w:t>
-      </w:r>
-      <w:r>
-        <w:rPr>
-          <w:lang w:val="en-GB"/>
-        </w:rPr>
-        <w:t xml:space="preserve"> is concerned with understanding how a system should be organized and designing the o</w:t>
-      </w:r>
-      <w:r>
-        <w:rPr>
-          <w:lang w:val="en-GB"/>
-        </w:rPr>
-        <w:t>verall structure of that system,</w:t>
-      </w:r>
-      <w:r>
-        <w:rPr>
-          <w:lang w:val="en-GB"/>
-        </w:rPr>
-        <w:t xml:space="preserve"> </w:t>
-      </w:r>
-      <w:r>
-        <w:rPr>
-          <w:lang w:val="en-GB"/>
-        </w:rPr>
-        <w:t>i</w:t>
-      </w:r>
-      <w:r>
-        <w:rPr>
-          <w:lang w:val="en-GB"/>
-        </w:rPr>
-        <w:t>.e. it involves identifying major system components and their communications.</w:t>
-      </w:r>
-      <w:r>
-        <w:t xml:space="preserve"> </w:t>
+        <w:t>may be used to add detail to use-cases by showing the sequence of event processing in the system (</w:t>
+      </w:r>
+      <w:r>
+        <w:t>shows the sequence of interactions that take place during a particular use case or use case instance</w:t>
+      </w:r>
+      <w:r>
+        <w:t>)</w:t>
+      </w:r>
+      <w:r>
+        <w:t>.</w:t>
+      </w:r>
+      <w:r>
+        <w:t xml:space="preserve"> The sequence diagrams are used to model the interactions between the actors and the objects within a system.</w:t>
       </w:r>
     </w:p>
     <w:p>
       <w:pPr>
         <w:pStyle w:val="Heading2"/>
-        <w:rPr>
-          <w:color w:val="auto"/>
-        </w:rPr>
-      </w:pPr>
-      <w:bookmarkStart w:id="43" w:name="_Toc443255389"/>
-      <w:r>
-        <w:rPr>
-          <w:color w:val="auto"/>
-        </w:rPr>
-        <w:t>Object Oriented Design</w:t>
-      </w:r>
-      <w:bookmarkEnd w:id="43"/>
-    </w:p>
-    <w:p>
-      <w:pPr>
-        <w:pStyle w:val="Heading3"/>
-      </w:pPr>
-      <w:bookmarkStart w:id="44" w:name="_Toc443255390"/>
-      <w:r>
-        <w:t>Structural Static Models</w:t>
-      </w:r>
-      <w:bookmarkEnd w:id="44"/>
-      <w:r>
-        <w:t xml:space="preserve"> </w:t>
-      </w:r>
-    </w:p>
-    <w:p>
-      <w:pPr>
-        <w:ind w:firstLine="540"/>
-        <w:rPr>
-          <w:szCs w:val="24"/>
-        </w:rPr>
-      </w:pPr>
-      <w:r>
-        <w:rPr>
-          <w:lang w:val="en-GB"/>
-        </w:rPr>
-        <w:t>The</w:t>
-      </w:r>
-      <w:r>
-        <w:rPr>
-          <w:szCs w:val="24"/>
-        </w:rPr>
-        <w:t xml:space="preserve"> diagrammatic representation depends on the modeling language that you use.  For example, class diagram, DFD, ERD</w:t>
-      </w:r>
-      <w:r>
-        <w:rPr>
-          <w:szCs w:val="24"/>
-        </w:rPr>
-        <w:t>,</w:t>
-      </w:r>
-      <w:r>
-        <w:rPr>
-          <w:szCs w:val="24"/>
-        </w:rPr>
-        <w:t xml:space="preserve"> etc. </w:t>
-      </w:r>
-    </w:p>
-    <w:p>
-      <w:pPr>
-        <w:ind w:firstLine="540"/>
-      </w:pPr>
-      <w:r>
-        <w:t xml:space="preserve">For research-based </w:t>
-      </w:r>
-      <w:r>
-        <w:t xml:space="preserve">or simulation </w:t>
-      </w:r>
-      <w:r>
-        <w:t>project you probably need the (detail) flowchart, experimental design</w:t>
-      </w:r>
-      <w:r>
-        <w:t>,</w:t>
-      </w:r>
-      <w:r>
-        <w:t xml:space="preserve"> etc.</w:t>
-      </w:r>
-    </w:p>
-    <w:p>
-      <w:pPr>
-        <w:pStyle w:val="Heading3"/>
-      </w:pPr>
-      <w:bookmarkStart w:id="45" w:name="_Toc443255391"/>
-      <w:r>
-        <w:t>Dynamic Models</w:t>
+      </w:pPr>
+      <w:bookmarkStart w:id="45" w:name="_Toc443255392"/>
+      <w:r>
+        <w:rPr>
+          <w:bCs w:val="0"/>
+        </w:rPr>
+        <w:t>Data Modeling</w:t>
       </w:r>
       <w:bookmarkEnd w:id="45"/>
-    </w:p>
-    <w:p>
-      <w:pPr>
-        <w:ind w:firstLine="425"/>
-      </w:pPr>
-      <w:r>
-        <w:t xml:space="preserve">The student may present </w:t>
-      </w:r>
-      <w:r>
-        <w:t>A</w:t>
-      </w:r>
-      <w:r>
-        <w:t xml:space="preserve">ctivity diagrams, </w:t>
-      </w:r>
-      <w:r>
-        <w:t>State chart</w:t>
-      </w:r>
-      <w:r>
-        <w:t xml:space="preserve"> diagrams</w:t>
-      </w:r>
-      <w:r>
-        <w:t xml:space="preserve"> or </w:t>
-      </w:r>
-      <w:r>
-        <w:t>S</w:t>
-      </w:r>
-      <w:r>
-        <w:t>equence diagrams</w:t>
-      </w:r>
-      <w:r>
-        <w:t>.</w:t>
-      </w:r>
-      <w:r>
-        <w:t xml:space="preserve"> For example, a </w:t>
-      </w:r>
-      <w:r>
-        <w:t xml:space="preserve">sequence diagram </w:t>
-      </w:r>
-      <w:r>
-        <w:rPr>
-          <w:lang w:val="en-GB"/>
-        </w:rPr>
-        <w:t>may be used to add detail to use-cases by showing the sequence of event processing in the system (</w:t>
-      </w:r>
-      <w:r>
-        <w:t>shows the sequence of interactions that take place during a particular use case or use case instance</w:t>
-      </w:r>
-      <w:r>
-        <w:t>)</w:t>
-      </w:r>
-      <w:r>
-        <w:t>.</w:t>
-      </w:r>
-      <w:r>
-        <w:t xml:space="preserve"> The sequence diagrams are used to model the interactions between the actors and the objects within a system.</w:t>
-      </w:r>
-    </w:p>
-    <w:p>
-      <w:pPr>
-        <w:pStyle w:val="Heading2"/>
-      </w:pPr>
-      <w:bookmarkStart w:id="46" w:name="_Toc443255392"/>
-      <w:r>
-        <w:rPr>
-          <w:bCs w:val="0"/>
-        </w:rPr>
-        <w:t>Data Modeling</w:t>
-      </w:r>
-      <w:bookmarkEnd w:id="46"/>
     </w:p>
     <w:p>
       <w:pPr>
@@ -8249,32 +8226,32 @@
       <w:pPr>
         <w:pStyle w:val="Heading2"/>
       </w:pPr>
-      <w:bookmarkStart w:id="47" w:name="_Toc443255393"/>
+      <w:bookmarkStart w:id="46" w:name="_Toc443255393"/>
       <w:r>
         <w:t xml:space="preserve">User </w:t>
       </w:r>
       <w:r>
         <w:t>Interface Design</w:t>
       </w:r>
+      <w:bookmarkEnd w:id="46"/>
+    </w:p>
+    <w:p>
+      <w:pPr>
+        <w:pStyle w:val="Heading2"/>
+      </w:pPr>
+      <w:bookmarkStart w:id="47" w:name="_Toc443255394"/>
+      <w:bookmarkStart w:id="48" w:name="_Toc380764665"/>
+      <w:r>
+        <w:t>Summary</w:t>
+      </w:r>
       <w:bookmarkEnd w:id="47"/>
     </w:p>
     <w:p>
       <w:pPr>
-        <w:pStyle w:val="Heading2"/>
-      </w:pPr>
-      <w:bookmarkStart w:id="48" w:name="_Toc443255394"/>
-      <w:bookmarkStart w:id="49" w:name="_Toc380764665"/>
-      <w:r>
-        <w:t>Summary</w:t>
-      </w:r>
+        <w:pStyle w:val="Heading1"/>
+      </w:pPr>
+      <w:bookmarkStart w:id="49" w:name="_Toc443255395"/>
       <w:bookmarkEnd w:id="48"/>
-    </w:p>
-    <w:p>
-      <w:pPr>
-        <w:pStyle w:val="Heading1"/>
-      </w:pPr>
-      <w:bookmarkStart w:id="50" w:name="_Toc443255395"/>
-      <w:bookmarkEnd w:id="49"/>
       <w:r>
         <w:lastRenderedPageBreak/>
         <w:t>Chapter</w:t>
@@ -8291,7 +8268,7 @@
       <w:r>
         <w:t>Implementation</w:t>
       </w:r>
-      <w:bookmarkEnd w:id="50"/>
+      <w:bookmarkEnd w:id="49"/>
     </w:p>
     <w:p>
       <w:pPr>
@@ -8384,40 +8361,70 @@
       <w:pPr>
         <w:pStyle w:val="Heading2"/>
       </w:pPr>
-      <w:bookmarkStart w:id="51" w:name="_Toc443255396"/>
+      <w:bookmarkStart w:id="50" w:name="_Toc443255396"/>
       <w:r>
         <w:t>Introduction</w:t>
       </w:r>
+      <w:bookmarkEnd w:id="50"/>
+    </w:p>
+    <w:p>
+      <w:pPr>
+        <w:pStyle w:val="Heading2"/>
+      </w:pPr>
+      <w:bookmarkStart w:id="51" w:name="_Toc443255397"/>
+      <w:r>
+        <w:t>Tools and Languages</w:t>
+      </w:r>
       <w:bookmarkEnd w:id="51"/>
+      <w:r>
+        <w:t xml:space="preserve"> </w:t>
+      </w:r>
+    </w:p>
+    <w:p>
+      <w:pPr>
+        <w:ind w:firstLine="720"/>
+      </w:pPr>
+      <w:r>
+        <w:t>In this section you should state the tools and/or languages that you intend to use and its justifications.</w:t>
+      </w:r>
     </w:p>
     <w:p>
       <w:pPr>
         <w:pStyle w:val="Heading2"/>
       </w:pPr>
-      <w:bookmarkStart w:id="52" w:name="_Toc443255397"/>
-      <w:r>
-        <w:t>Tools and Languages</w:t>
+      <w:bookmarkStart w:id="52" w:name="_Toc443255398"/>
+      <w:r>
+        <w:t>Mapping Design to Implementation</w:t>
       </w:r>
       <w:bookmarkEnd w:id="52"/>
-      <w:r>
-        <w:t xml:space="preserve"> </w:t>
-      </w:r>
-    </w:p>
-    <w:p>
-      <w:pPr>
-        <w:ind w:firstLine="720"/>
-      </w:pPr>
-      <w:r>
-        <w:t>In this section you should state the tools and/or languages that you intend to use and its justifications.</w:t>
+    </w:p>
+    <w:p>
+      <w:pPr>
+        <w:ind w:firstLine="540"/>
+      </w:pPr>
+      <w:r>
+        <w:t>Detail explanation is required on how the discussion on system design (in Chapter 4) relates with the actual implementation.</w:t>
       </w:r>
     </w:p>
     <w:p>
       <w:pPr>
         <w:pStyle w:val="Heading2"/>
-      </w:pPr>
-      <w:bookmarkStart w:id="53" w:name="_Toc443255398"/>
-      <w:r>
-        <w:t>Mapping Design to Implementation</w:t>
+        <w:rPr>
+          <w:color w:val="auto"/>
+        </w:rPr>
+      </w:pPr>
+      <w:bookmarkStart w:id="53" w:name="_Toc443255399"/>
+      <w:r>
+        <w:rPr>
+          <w:color w:val="auto"/>
+        </w:rPr>
+        <w:t>Main/</w:t>
+      </w:r>
+      <w:r>
+        <w:rPr>
+          <w:color w:val="auto"/>
+        </w:rPr>
+        <w:t>Most Important Codes</w:t>
       </w:r>
       <w:bookmarkEnd w:id="53"/>
     </w:p>
@@ -8426,93 +8433,63 @@
         <w:ind w:firstLine="540"/>
       </w:pPr>
       <w:r>
-        <w:t>Detail explanation is required on how the discussion on system design (in Chapter 4) relates with the actual implementation.</w:t>
+        <w:t>The student</w:t>
+      </w:r>
+      <w:r>
+        <w:t xml:space="preserve"> should in</w:t>
+      </w:r>
+      <w:r>
+        <w:t xml:space="preserve">clude </w:t>
+      </w:r>
+      <w:r>
+        <w:t xml:space="preserve">(at least three) </w:t>
+      </w:r>
+      <w:r>
+        <w:t xml:space="preserve">selected </w:t>
+      </w:r>
+      <w:r>
+        <w:t xml:space="preserve">most important </w:t>
+      </w:r>
+      <w:r>
+        <w:t xml:space="preserve">codes </w:t>
+      </w:r>
+      <w:r>
+        <w:t>with</w:t>
+      </w:r>
+      <w:r>
+        <w:t xml:space="preserve"> the</w:t>
+      </w:r>
+      <w:r>
+        <w:t xml:space="preserve"> explanation</w:t>
+      </w:r>
+      <w:r>
+        <w:t>. Please exclude the code on</w:t>
+      </w:r>
+      <w:r>
+        <w:t xml:space="preserve"> interfaces, connection to </w:t>
+      </w:r>
+      <w:r>
+        <w:t xml:space="preserve">the </w:t>
+      </w:r>
+      <w:r>
+        <w:t>database</w:t>
+      </w:r>
+      <w:r>
+        <w:t>,</w:t>
+      </w:r>
+      <w:r>
+        <w:t xml:space="preserve"> etc.</w:t>
       </w:r>
     </w:p>
     <w:p>
       <w:pPr>
         <w:pStyle w:val="Heading2"/>
-        <w:rPr>
-          <w:color w:val="auto"/>
-        </w:rPr>
-      </w:pPr>
-      <w:bookmarkStart w:id="54" w:name="_Toc443255399"/>
-      <w:r>
-        <w:rPr>
-          <w:color w:val="auto"/>
-        </w:rPr>
-        <w:t>Main/</w:t>
-      </w:r>
-      <w:r>
-        <w:rPr>
-          <w:color w:val="auto"/>
-        </w:rPr>
-        <w:t>Most Important Codes</w:t>
+      </w:pPr>
+      <w:bookmarkStart w:id="54" w:name="_Toc443255400"/>
+      <w:r>
+        <w:t>System Testing</w:t>
       </w:r>
       <w:bookmarkEnd w:id="54"/>
-    </w:p>
-    <w:p>
-      <w:pPr>
-        <w:ind w:firstLine="540"/>
-      </w:pPr>
-      <w:r>
-        <w:t>The student</w:t>
-      </w:r>
-      <w:r>
-        <w:t xml:space="preserve"> should in</w:t>
-      </w:r>
-      <w:r>
-        <w:t xml:space="preserve">clude </w:t>
-      </w:r>
-      <w:r>
-        <w:t xml:space="preserve">(at least three) </w:t>
-      </w:r>
-      <w:r>
-        <w:t xml:space="preserve">selected </w:t>
-      </w:r>
-      <w:r>
-        <w:t xml:space="preserve">most important </w:t>
-      </w:r>
-      <w:r>
-        <w:t xml:space="preserve">codes </w:t>
-      </w:r>
-      <w:r>
-        <w:t>with</w:t>
-      </w:r>
-      <w:r>
-        <w:t xml:space="preserve"> the</w:t>
-      </w:r>
-      <w:r>
-        <w:t xml:space="preserve"> explanation</w:t>
-      </w:r>
-      <w:r>
-        <w:t>. Please exclude the code on</w:t>
-      </w:r>
-      <w:r>
-        <w:t xml:space="preserve"> interfaces, connection to </w:t>
-      </w:r>
-      <w:r>
-        <w:t xml:space="preserve">the </w:t>
-      </w:r>
-      <w:r>
-        <w:t>database</w:t>
-      </w:r>
-      <w:r>
-        <w:t>,</w:t>
-      </w:r>
-      <w:r>
-        <w:t xml:space="preserve"> etc.</w:t>
-      </w:r>
-    </w:p>
-    <w:p>
-      <w:pPr>
-        <w:pStyle w:val="Heading2"/>
-      </w:pPr>
-      <w:bookmarkStart w:id="55" w:name="_Toc443255400"/>
-      <w:r>
-        <w:t>System Testing</w:t>
-      </w:r>
-      <w:bookmarkEnd w:id="55"/>
     </w:p>
     <w:p>
       <w:pPr>
@@ -8615,14 +8592,14 @@
       <w:pPr>
         <w:pStyle w:val="Heading2"/>
       </w:pPr>
-      <w:bookmarkStart w:id="56" w:name="_Toc443255401"/>
+      <w:bookmarkStart w:id="55" w:name="_Toc443255401"/>
       <w:r>
         <w:t>Results</w:t>
       </w:r>
       <w:r>
         <w:t xml:space="preserve"> and Discussion</w:t>
       </w:r>
-      <w:bookmarkEnd w:id="56"/>
+      <w:bookmarkEnd w:id="55"/>
       <w:r>
         <w:t xml:space="preserve"> </w:t>
       </w:r>
@@ -8859,14 +8836,14 @@
           <w:color w:val="auto"/>
         </w:rPr>
       </w:pPr>
-      <w:bookmarkStart w:id="57" w:name="_Toc443255402"/>
+      <w:bookmarkStart w:id="56" w:name="_Toc443255402"/>
       <w:r>
         <w:rPr>
           <w:color w:val="auto"/>
         </w:rPr>
         <w:t>Summary</w:t>
       </w:r>
-      <w:bookmarkEnd w:id="57"/>
+      <w:bookmarkEnd w:id="56"/>
     </w:p>
     <w:p>
       <w:pPr>
@@ -8880,7 +8857,7 @@
       <w:pPr>
         <w:pStyle w:val="Heading1"/>
       </w:pPr>
-      <w:bookmarkStart w:id="58" w:name="_Toc443255403"/>
+      <w:bookmarkStart w:id="57" w:name="_Toc443255403"/>
       <w:r>
         <w:lastRenderedPageBreak/>
         <w:t xml:space="preserve">Chapter 6:  </w:t>
@@ -8906,7 +8883,7 @@
       <w:r>
         <w:t>ork</w:t>
       </w:r>
-      <w:bookmarkEnd w:id="58"/>
+      <w:bookmarkEnd w:id="57"/>
       <w:r>
         <w:t xml:space="preserve">  </w:t>
       </w:r>
@@ -8921,125 +8898,125 @@
         </w:tabs>
         <w:ind w:left="450" w:firstLine="0"/>
       </w:pPr>
-      <w:bookmarkStart w:id="59" w:name="_Toc443255404"/>
+      <w:bookmarkStart w:id="58" w:name="_Toc443255404"/>
       <w:r>
         <w:t>Conclusion</w:t>
       </w:r>
+      <w:bookmarkEnd w:id="58"/>
+    </w:p>
+    <w:p>
+      <w:pPr>
+        <w:ind w:firstLine="540"/>
+        <w:rPr>
+          <w:rFonts w:cs="Times New Roman"/>
+        </w:rPr>
+      </w:pPr>
+      <w:r>
+        <w:rPr>
+          <w:rStyle w:val="hps"/>
+        </w:rPr>
+        <w:t>In the conclusion the student should make a</w:t>
+      </w:r>
+      <w:r>
+        <w:t xml:space="preserve"> </w:t>
+      </w:r>
+      <w:r>
+        <w:rPr>
+          <w:rStyle w:val="hps"/>
+        </w:rPr>
+        <w:t>brief review of</w:t>
+      </w:r>
+      <w:r>
+        <w:t xml:space="preserve"> </w:t>
+      </w:r>
+      <w:r>
+        <w:rPr>
+          <w:rStyle w:val="hps"/>
+        </w:rPr>
+        <w:t>the problem</w:t>
+      </w:r>
+      <w:r>
+        <w:t xml:space="preserve">, </w:t>
+      </w:r>
+      <w:r>
+        <w:rPr>
+          <w:rStyle w:val="hps"/>
+        </w:rPr>
+        <w:t>objectives,</w:t>
+      </w:r>
+      <w:r>
+        <w:t xml:space="preserve"> </w:t>
+      </w:r>
+      <w:r>
+        <w:rPr>
+          <w:rStyle w:val="hps"/>
+        </w:rPr>
+        <w:t>assumptions</w:t>
+      </w:r>
+      <w:r>
+        <w:t xml:space="preserve"> </w:t>
+      </w:r>
+      <w:r>
+        <w:rPr>
+          <w:rStyle w:val="hps"/>
+        </w:rPr>
+        <w:t>and</w:t>
+      </w:r>
+      <w:r>
+        <w:t xml:space="preserve"> </w:t>
+      </w:r>
+      <w:r>
+        <w:rPr>
+          <w:rStyle w:val="hps"/>
+        </w:rPr>
+        <w:t>the methodology used</w:t>
+      </w:r>
+      <w:r>
+        <w:t xml:space="preserve">, </w:t>
+      </w:r>
+      <w:r>
+        <w:t xml:space="preserve">and </w:t>
+      </w:r>
+      <w:r>
+        <w:rPr>
+          <w:rStyle w:val="hps"/>
+        </w:rPr>
+        <w:t>summarize</w:t>
+      </w:r>
+      <w:r>
+        <w:t xml:space="preserve"> </w:t>
+      </w:r>
+      <w:r>
+        <w:t xml:space="preserve">the </w:t>
+      </w:r>
+      <w:r>
+        <w:rPr>
+          <w:rStyle w:val="hps"/>
+        </w:rPr>
+        <w:t>solutions and</w:t>
+      </w:r>
+      <w:r>
+        <w:rPr>
+          <w:rStyle w:val="hps"/>
+        </w:rPr>
+        <w:t xml:space="preserve"> the</w:t>
+      </w:r>
+      <w:r>
+        <w:rPr>
+          <w:rStyle w:val="hps"/>
+        </w:rPr>
+        <w:t xml:space="preserve"> obtained results.</w:t>
+      </w:r>
+    </w:p>
+    <w:p>
+      <w:pPr>
+        <w:pStyle w:val="Heading2"/>
+      </w:pPr>
+      <w:bookmarkStart w:id="59" w:name="_Toc443255405"/>
+      <w:r>
+        <w:t>Goals Achieved</w:t>
+      </w:r>
       <w:bookmarkEnd w:id="59"/>
-    </w:p>
-    <w:p>
-      <w:pPr>
-        <w:ind w:firstLine="540"/>
-        <w:rPr>
-          <w:rFonts w:cs="Times New Roman"/>
-        </w:rPr>
-      </w:pPr>
-      <w:r>
-        <w:rPr>
-          <w:rStyle w:val="hps"/>
-        </w:rPr>
-        <w:t>In the conclusion the student should make a</w:t>
-      </w:r>
-      <w:r>
-        <w:t xml:space="preserve"> </w:t>
-      </w:r>
-      <w:r>
-        <w:rPr>
-          <w:rStyle w:val="hps"/>
-        </w:rPr>
-        <w:t>brief review of</w:t>
-      </w:r>
-      <w:r>
-        <w:t xml:space="preserve"> </w:t>
-      </w:r>
-      <w:r>
-        <w:rPr>
-          <w:rStyle w:val="hps"/>
-        </w:rPr>
-        <w:t>the problem</w:t>
-      </w:r>
-      <w:r>
-        <w:t xml:space="preserve">, </w:t>
-      </w:r>
-      <w:r>
-        <w:rPr>
-          <w:rStyle w:val="hps"/>
-        </w:rPr>
-        <w:t>objectives,</w:t>
-      </w:r>
-      <w:r>
-        <w:t xml:space="preserve"> </w:t>
-      </w:r>
-      <w:r>
-        <w:rPr>
-          <w:rStyle w:val="hps"/>
-        </w:rPr>
-        <w:t>assumptions</w:t>
-      </w:r>
-      <w:r>
-        <w:t xml:space="preserve"> </w:t>
-      </w:r>
-      <w:r>
-        <w:rPr>
-          <w:rStyle w:val="hps"/>
-        </w:rPr>
-        <w:t>and</w:t>
-      </w:r>
-      <w:r>
-        <w:t xml:space="preserve"> </w:t>
-      </w:r>
-      <w:r>
-        <w:rPr>
-          <w:rStyle w:val="hps"/>
-        </w:rPr>
-        <w:t>the methodology used</w:t>
-      </w:r>
-      <w:r>
-        <w:t xml:space="preserve">, </w:t>
-      </w:r>
-      <w:r>
-        <w:t xml:space="preserve">and </w:t>
-      </w:r>
-      <w:r>
-        <w:rPr>
-          <w:rStyle w:val="hps"/>
-        </w:rPr>
-        <w:t>summarize</w:t>
-      </w:r>
-      <w:r>
-        <w:t xml:space="preserve"> </w:t>
-      </w:r>
-      <w:r>
-        <w:t xml:space="preserve">the </w:t>
-      </w:r>
-      <w:r>
-        <w:rPr>
-          <w:rStyle w:val="hps"/>
-        </w:rPr>
-        <w:t>solutions and</w:t>
-      </w:r>
-      <w:r>
-        <w:rPr>
-          <w:rStyle w:val="hps"/>
-        </w:rPr>
-        <w:t xml:space="preserve"> the</w:t>
-      </w:r>
-      <w:r>
-        <w:rPr>
-          <w:rStyle w:val="hps"/>
-        </w:rPr>
-        <w:t xml:space="preserve"> obtained results.</w:t>
-      </w:r>
-    </w:p>
-    <w:p>
-      <w:pPr>
-        <w:pStyle w:val="Heading2"/>
-      </w:pPr>
-      <w:bookmarkStart w:id="60" w:name="_Toc443255405"/>
-      <w:r>
-        <w:t>Goals Achieved</w:t>
-      </w:r>
-      <w:bookmarkEnd w:id="60"/>
     </w:p>
     <w:p>
       <w:pPr>
@@ -9080,7 +9057,7 @@
         </w:tabs>
         <w:ind w:left="450" w:firstLine="0"/>
       </w:pPr>
-      <w:bookmarkStart w:id="61" w:name="_Toc443255406"/>
+      <w:bookmarkStart w:id="60" w:name="_Toc443255406"/>
       <w:r>
         <w:t>Limitations and</w:t>
       </w:r>
@@ -9093,7 +9070,7 @@
       <w:r>
         <w:t xml:space="preserve"> Work</w:t>
       </w:r>
-      <w:bookmarkEnd w:id="61"/>
+      <w:bookmarkEnd w:id="60"/>
       <w:r>
         <w:t xml:space="preserve"> </w:t>
       </w:r>
@@ -9276,16 +9253,16 @@
       <w:pPr>
         <w:pStyle w:val="Heading1"/>
       </w:pPr>
-      <w:bookmarkStart w:id="62" w:name="_Toc312089938"/>
-      <w:bookmarkStart w:id="63" w:name="_Toc324705739"/>
-      <w:bookmarkStart w:id="64" w:name="_Toc443255407"/>
+      <w:bookmarkStart w:id="61" w:name="_Toc312089938"/>
+      <w:bookmarkStart w:id="62" w:name="_Toc324705739"/>
+      <w:bookmarkStart w:id="63" w:name="_Toc443255407"/>
       <w:r>
         <w:lastRenderedPageBreak/>
         <w:t>References</w:t>
       </w:r>
+      <w:bookmarkEnd w:id="61"/>
       <w:bookmarkEnd w:id="62"/>
       <w:bookmarkEnd w:id="63"/>
-      <w:bookmarkEnd w:id="64"/>
       <w:r>
         <w:t xml:space="preserve"> </w:t>
       </w:r>
@@ -9794,7 +9771,7 @@
       <w:pPr>
         <w:pStyle w:val="Heading1"/>
       </w:pPr>
-      <w:bookmarkStart w:id="65" w:name="_Toc443255408"/>
+      <w:bookmarkStart w:id="64" w:name="_Toc443255408"/>
       <w:r>
         <w:lastRenderedPageBreak/>
         <w:t>A</w:t>
@@ -9802,7 +9779,7 @@
       <w:r>
         <w:t>ppendix A</w:t>
       </w:r>
-      <w:bookmarkEnd w:id="65"/>
+      <w:bookmarkEnd w:id="64"/>
     </w:p>
     <w:p>
       <w:pPr>
@@ -9880,7 +9857,7 @@
       <w:pPr>
         <w:pStyle w:val="Heading1"/>
       </w:pPr>
-      <w:bookmarkStart w:id="66" w:name="_Toc443255409"/>
+      <w:bookmarkStart w:id="65" w:name="_Toc443255409"/>
       <w:r>
         <w:lastRenderedPageBreak/>
         <w:t>A</w:t>
@@ -9891,7 +9868,7 @@
       <w:r>
         <w:t>B</w:t>
       </w:r>
-      <w:bookmarkEnd w:id="66"/>
+      <w:bookmarkEnd w:id="65"/>
     </w:p>
     <w:p>
       <w:pPr>
@@ -11359,17 +11336,17 @@
         </w:numPr>
         <w:snapToGrid w:val="0"/>
       </w:pPr>
-      <w:bookmarkStart w:id="67" w:name="_Toc380764678"/>
-      <w:bookmarkStart w:id="68" w:name="_Toc443255410"/>
+      <w:bookmarkStart w:id="66" w:name="_Toc380764678"/>
+      <w:bookmarkStart w:id="67" w:name="_Toc443255410"/>
       <w:r>
         <w:lastRenderedPageBreak/>
         <w:t xml:space="preserve">Appendix </w:t>
       </w:r>
+      <w:bookmarkEnd w:id="66"/>
+      <w:r>
+        <w:t>C</w:t>
+      </w:r>
       <w:bookmarkEnd w:id="67"/>
-      <w:r>
-        <w:t>C</w:t>
-      </w:r>
-      <w:bookmarkEnd w:id="68"/>
     </w:p>
     <w:p>
       <w:pPr>
@@ -12101,7 +12078,7 @@
 </file>
 
 <file path=word/endnotes.xml><?xml version="1.0" encoding="utf-8"?>
-<w:endnotes xmlns:wpc="http://schemas.microsoft.com/office/word/2010/wordprocessingCanvas" xmlns:mc="http://schemas.openxmlformats.org/markup-compatibility/2006" xmlns:o="urn:schemas-microsoft-com:office:office" xmlns:r="http://schemas.openxmlformats.org/officeDocument/2006/relationships" xmlns:m="http://schemas.openxmlformats.org/officeDocument/2006/math" xmlns:v="urn:schemas-microsoft-com:vml" xmlns:wp14="http://schemas.microsoft.com/office/word/2010/wordprocessingDrawing" xmlns:wp="http://schemas.openxmlformats.org/drawingml/2006/wordprocessingDrawing" xmlns:w10="urn:schemas-microsoft-com:office:word" xmlns:w="http://schemas.openxmlformats.org/wordprocessingml/2006/main" xmlns:w14="http://schemas.microsoft.com/office/word/2010/wordml" xmlns:w15="http://schemas.microsoft.com/office/word/2012/wordml" xmlns:wpg="http://schemas.microsoft.com/office/word/2010/wordprocessingGroup" xmlns:wpi="http://schemas.microsoft.com/office/word/2010/wordprocessingInk" xmlns:wne="http://schemas.microsoft.com/office/word/2006/wordml" xmlns:wps="http://schemas.microsoft.com/office/word/2010/wordprocessingShape" mc:Ignorable="w14 w15 wp14">
+<w:endnotes xmlns:wpc="http://schemas.microsoft.com/office/word/2010/wordprocessingCanvas" xmlns:cx="http://schemas.microsoft.com/office/drawing/2014/chartex" xmlns:cx1="http://schemas.microsoft.com/office/drawing/2015/9/8/chartex" xmlns:cx2="http://schemas.microsoft.com/office/drawing/2015/10/21/chartex" xmlns:cx3="http://schemas.microsoft.com/office/drawing/2016/5/9/chartex" xmlns:cx4="http://schemas.microsoft.com/office/drawing/2016/5/10/chartex" xmlns:cx5="http://schemas.microsoft.com/office/drawing/2016/5/11/chartex" xmlns:cx6="http://schemas.microsoft.com/office/drawing/2016/5/12/chartex" xmlns:cx7="http://schemas.microsoft.com/office/drawing/2016/5/13/chartex" xmlns:cx8="http://schemas.microsoft.com/office/drawing/2016/5/14/chartex" xmlns:mc="http://schemas.openxmlformats.org/markup-compatibility/2006" xmlns:aink="http://schemas.microsoft.com/office/drawing/2016/ink" xmlns:am3d="http://schemas.microsoft.com/office/drawing/2017/model3d" xmlns:o="urn:schemas-microsoft-com:office:office" xmlns:oel="http://schemas.microsoft.com/office/2019/extlst" xmlns:r="http://schemas.openxmlformats.org/officeDocument/2006/relationships" xmlns:m="http://schemas.openxmlformats.org/officeDocument/2006/math" xmlns:v="urn:schemas-microsoft-com:vml" xmlns:wp14="http://schemas.microsoft.com/office/word/2010/wordprocessingDrawing" xmlns:wp="http://schemas.openxmlformats.org/drawingml/2006/wordprocessingDrawing" xmlns:w10="urn:schemas-microsoft-com:office:word" xmlns:w="http://schemas.openxmlformats.org/wordprocessingml/2006/main" xmlns:w14="http://schemas.microsoft.com/office/word/2010/wordml" xmlns:w15="http://schemas.microsoft.com/office/word/2012/wordml" xmlns:w16cex="http://schemas.microsoft.com/office/word/2018/wordml/cex" xmlns:w16cid="http://schemas.microsoft.com/office/word/2016/wordml/cid" xmlns:w16="http://schemas.microsoft.com/office/word/2018/wordml" xmlns:w16sdtdh="http://schemas.microsoft.com/office/word/2020/wordml/sdtdatahash" xmlns:w16se="http://schemas.microsoft.com/office/word/2015/wordml/symex" xmlns:wpg="http://schemas.microsoft.com/office/word/2010/wordprocessingGroup" xmlns:wpi="http://schemas.microsoft.com/office/word/2010/wordprocessingInk" xmlns:wne="http://schemas.microsoft.com/office/word/2006/wordml" xmlns:wps="http://schemas.microsoft.com/office/word/2010/wordprocessingShape" mc:Ignorable="w14 w15 w16se w16cid w16 w16cex w16sdtdh wp14">
   <w:endnote w:type="separator" w:id="-1">
     <w:p>
       <w:pPr>
@@ -12126,7 +12103,7 @@
 </file>
 
 <file path=word/footer1.xml><?xml version="1.0" encoding="utf-8"?>
-<w:ftr xmlns:wpc="http://schemas.microsoft.com/office/word/2010/wordprocessingCanvas" xmlns:mc="http://schemas.openxmlformats.org/markup-compatibility/2006" xmlns:o="urn:schemas-microsoft-com:office:office" xmlns:r="http://schemas.openxmlformats.org/officeDocument/2006/relationships" xmlns:m="http://schemas.openxmlformats.org/officeDocument/2006/math" xmlns:v="urn:schemas-microsoft-com:vml" xmlns:wp14="http://schemas.microsoft.com/office/word/2010/wordprocessingDrawing" xmlns:wp="http://schemas.openxmlformats.org/drawingml/2006/wordprocessingDrawing" xmlns:w10="urn:schemas-microsoft-com:office:word" xmlns:w="http://schemas.openxmlformats.org/wordprocessingml/2006/main" xmlns:w14="http://schemas.microsoft.com/office/word/2010/wordml" xmlns:w15="http://schemas.microsoft.com/office/word/2012/wordml" xmlns:wpg="http://schemas.microsoft.com/office/word/2010/wordprocessingGroup" xmlns:wpi="http://schemas.microsoft.com/office/word/2010/wordprocessingInk" xmlns:wne="http://schemas.microsoft.com/office/word/2006/wordml" xmlns:wps="http://schemas.microsoft.com/office/word/2010/wordprocessingShape" mc:Ignorable="w14 w15 wp14">
+<w:ftr xmlns:wpc="http://schemas.microsoft.com/office/word/2010/wordprocessingCanvas" xmlns:cx="http://schemas.microsoft.com/office/drawing/2014/chartex" xmlns:cx1="http://schemas.microsoft.com/office/drawing/2015/9/8/chartex" xmlns:cx2="http://schemas.microsoft.com/office/drawing/2015/10/21/chartex" xmlns:cx3="http://schemas.microsoft.com/office/drawing/2016/5/9/chartex" xmlns:cx4="http://schemas.microsoft.com/office/drawing/2016/5/10/chartex" xmlns:cx5="http://schemas.microsoft.com/office/drawing/2016/5/11/chartex" xmlns:cx6="http://schemas.microsoft.com/office/drawing/2016/5/12/chartex" xmlns:cx7="http://schemas.microsoft.com/office/drawing/2016/5/13/chartex" xmlns:cx8="http://schemas.microsoft.com/office/drawing/2016/5/14/chartex" xmlns:mc="http://schemas.openxmlformats.org/markup-compatibility/2006" xmlns:aink="http://schemas.microsoft.com/office/drawing/2016/ink" xmlns:am3d="http://schemas.microsoft.com/office/drawing/2017/model3d" xmlns:o="urn:schemas-microsoft-com:office:office" xmlns:oel="http://schemas.microsoft.com/office/2019/extlst" xmlns:r="http://schemas.openxmlformats.org/officeDocument/2006/relationships" xmlns:m="http://schemas.openxmlformats.org/officeDocument/2006/math" xmlns:v="urn:schemas-microsoft-com:vml" xmlns:wp14="http://schemas.microsoft.com/office/word/2010/wordprocessingDrawing" xmlns:wp="http://schemas.openxmlformats.org/drawingml/2006/wordprocessingDrawing" xmlns:w10="urn:schemas-microsoft-com:office:word" xmlns:w="http://schemas.openxmlformats.org/wordprocessingml/2006/main" xmlns:w14="http://schemas.microsoft.com/office/word/2010/wordml" xmlns:w15="http://schemas.microsoft.com/office/word/2012/wordml" xmlns:w16cex="http://schemas.microsoft.com/office/word/2018/wordml/cex" xmlns:w16cid="http://schemas.microsoft.com/office/word/2016/wordml/cid" xmlns:w16="http://schemas.microsoft.com/office/word/2018/wordml" xmlns:w16sdtdh="http://schemas.microsoft.com/office/word/2020/wordml/sdtdatahash" xmlns:w16se="http://schemas.microsoft.com/office/word/2015/wordml/symex" xmlns:wpg="http://schemas.microsoft.com/office/word/2010/wordprocessingGroup" xmlns:wpi="http://schemas.microsoft.com/office/word/2010/wordprocessingInk" xmlns:wne="http://schemas.microsoft.com/office/word/2006/wordml" xmlns:wps="http://schemas.microsoft.com/office/word/2010/wordprocessingShape" mc:Ignorable="w14 w15 w16se w16cid w16 w16cex w16sdtdh wp14">
   <w:sdt>
     <w:sdtPr>
       <w:id w:val="14773083"/>
@@ -12135,7 +12112,6 @@
         <w:docPartUnique/>
       </w:docPartObj>
     </w:sdtPr>
-    <w:sdtEndPr/>
     <w:sdtContent>
       <w:p>
         <w:pPr>
@@ -12175,7 +12151,7 @@
 </file>
 
 <file path=word/footer2.xml><?xml version="1.0" encoding="utf-8"?>
-<w:ftr xmlns:wpc="http://schemas.microsoft.com/office/word/2010/wordprocessingCanvas" xmlns:mc="http://schemas.openxmlformats.org/markup-compatibility/2006" xmlns:o="urn:schemas-microsoft-com:office:office" xmlns:r="http://schemas.openxmlformats.org/officeDocument/2006/relationships" xmlns:m="http://schemas.openxmlformats.org/officeDocument/2006/math" xmlns:v="urn:schemas-microsoft-com:vml" xmlns:wp14="http://schemas.microsoft.com/office/word/2010/wordprocessingDrawing" xmlns:wp="http://schemas.openxmlformats.org/drawingml/2006/wordprocessingDrawing" xmlns:w10="urn:schemas-microsoft-com:office:word" xmlns:w="http://schemas.openxmlformats.org/wordprocessingml/2006/main" xmlns:w14="http://schemas.microsoft.com/office/word/2010/wordml" xmlns:w15="http://schemas.microsoft.com/office/word/2012/wordml" xmlns:wpg="http://schemas.microsoft.com/office/word/2010/wordprocessingGroup" xmlns:wpi="http://schemas.microsoft.com/office/word/2010/wordprocessingInk" xmlns:wne="http://schemas.microsoft.com/office/word/2006/wordml" xmlns:wps="http://schemas.microsoft.com/office/word/2010/wordprocessingShape" mc:Ignorable="w14 w15 wp14">
+<w:ftr xmlns:wpc="http://schemas.microsoft.com/office/word/2010/wordprocessingCanvas" xmlns:cx="http://schemas.microsoft.com/office/drawing/2014/chartex" xmlns:cx1="http://schemas.microsoft.com/office/drawing/2015/9/8/chartex" xmlns:cx2="http://schemas.microsoft.com/office/drawing/2015/10/21/chartex" xmlns:cx3="http://schemas.microsoft.com/office/drawing/2016/5/9/chartex" xmlns:cx4="http://schemas.microsoft.com/office/drawing/2016/5/10/chartex" xmlns:cx5="http://schemas.microsoft.com/office/drawing/2016/5/11/chartex" xmlns:cx6="http://schemas.microsoft.com/office/drawing/2016/5/12/chartex" xmlns:cx7="http://schemas.microsoft.com/office/drawing/2016/5/13/chartex" xmlns:cx8="http://schemas.microsoft.com/office/drawing/2016/5/14/chartex" xmlns:mc="http://schemas.openxmlformats.org/markup-compatibility/2006" xmlns:aink="http://schemas.microsoft.com/office/drawing/2016/ink" xmlns:am3d="http://schemas.microsoft.com/office/drawing/2017/model3d" xmlns:o="urn:schemas-microsoft-com:office:office" xmlns:oel="http://schemas.microsoft.com/office/2019/extlst" xmlns:r="http://schemas.openxmlformats.org/officeDocument/2006/relationships" xmlns:m="http://schemas.openxmlformats.org/officeDocument/2006/math" xmlns:v="urn:schemas-microsoft-com:vml" xmlns:wp14="http://schemas.microsoft.com/office/word/2010/wordprocessingDrawing" xmlns:wp="http://schemas.openxmlformats.org/drawingml/2006/wordprocessingDrawing" xmlns:w10="urn:schemas-microsoft-com:office:word" xmlns:w="http://schemas.openxmlformats.org/wordprocessingml/2006/main" xmlns:w14="http://schemas.microsoft.com/office/word/2010/wordml" xmlns:w15="http://schemas.microsoft.com/office/word/2012/wordml" xmlns:w16cex="http://schemas.microsoft.com/office/word/2018/wordml/cex" xmlns:w16cid="http://schemas.microsoft.com/office/word/2016/wordml/cid" xmlns:w16="http://schemas.microsoft.com/office/word/2018/wordml" xmlns:w16sdtdh="http://schemas.microsoft.com/office/word/2020/wordml/sdtdatahash" xmlns:w16se="http://schemas.microsoft.com/office/word/2015/wordml/symex" xmlns:wpg="http://schemas.microsoft.com/office/word/2010/wordprocessingGroup" xmlns:wpi="http://schemas.microsoft.com/office/word/2010/wordprocessingInk" xmlns:wne="http://schemas.microsoft.com/office/word/2006/wordml" xmlns:wps="http://schemas.microsoft.com/office/word/2010/wordprocessingShape" mc:Ignorable="w14 w15 w16se w16cid w16 w16cex w16sdtdh wp14">
   <w:p>
     <w:pPr>
       <w:pStyle w:val="Footer"/>
@@ -12212,7 +12188,7 @@
 </file>
 
 <file path=word/footnotes.xml><?xml version="1.0" encoding="utf-8"?>
-<w:footnotes xmlns:wpc="http://schemas.microsoft.com/office/word/2010/wordprocessingCanvas" xmlns:mc="http://schemas.openxmlformats.org/markup-compatibility/2006" xmlns:o="urn:schemas-microsoft-com:office:office" xmlns:r="http://schemas.openxmlformats.org/officeDocument/2006/relationships" xmlns:m="http://schemas.openxmlformats.org/officeDocument/2006/math" xmlns:v="urn:schemas-microsoft-com:vml" xmlns:wp14="http://schemas.microsoft.com/office/word/2010/wordprocessingDrawing" xmlns:wp="http://schemas.openxmlformats.org/drawingml/2006/wordprocessingDrawing" xmlns:w10="urn:schemas-microsoft-com:office:word" xmlns:w="http://schemas.openxmlformats.org/wordprocessingml/2006/main" xmlns:w14="http://schemas.microsoft.com/office/word/2010/wordml" xmlns:w15="http://schemas.microsoft.com/office/word/2012/wordml" xmlns:wpg="http://schemas.microsoft.com/office/word/2010/wordprocessingGroup" xmlns:wpi="http://schemas.microsoft.com/office/word/2010/wordprocessingInk" xmlns:wne="http://schemas.microsoft.com/office/word/2006/wordml" xmlns:wps="http://schemas.microsoft.com/office/word/2010/wordprocessingShape" mc:Ignorable="w14 w15 wp14">
+<w:footnotes xmlns:wpc="http://schemas.microsoft.com/office/word/2010/wordprocessingCanvas" xmlns:cx="http://schemas.microsoft.com/office/drawing/2014/chartex" xmlns:cx1="http://schemas.microsoft.com/office/drawing/2015/9/8/chartex" xmlns:cx2="http://schemas.microsoft.com/office/drawing/2015/10/21/chartex" xmlns:cx3="http://schemas.microsoft.com/office/drawing/2016/5/9/chartex" xmlns:cx4="http://schemas.microsoft.com/office/drawing/2016/5/10/chartex" xmlns:cx5="http://schemas.microsoft.com/office/drawing/2016/5/11/chartex" xmlns:cx6="http://schemas.microsoft.com/office/drawing/2016/5/12/chartex" xmlns:cx7="http://schemas.microsoft.com/office/drawing/2016/5/13/chartex" xmlns:cx8="http://schemas.microsoft.com/office/drawing/2016/5/14/chartex" xmlns:mc="http://schemas.openxmlformats.org/markup-compatibility/2006" xmlns:aink="http://schemas.microsoft.com/office/drawing/2016/ink" xmlns:am3d="http://schemas.microsoft.com/office/drawing/2017/model3d" xmlns:o="urn:schemas-microsoft-com:office:office" xmlns:oel="http://schemas.microsoft.com/office/2019/extlst" xmlns:r="http://schemas.openxmlformats.org/officeDocument/2006/relationships" xmlns:m="http://schemas.openxmlformats.org/officeDocument/2006/math" xmlns:v="urn:schemas-microsoft-com:vml" xmlns:wp14="http://schemas.microsoft.com/office/word/2010/wordprocessingDrawing" xmlns:wp="http://schemas.openxmlformats.org/drawingml/2006/wordprocessingDrawing" xmlns:w10="urn:schemas-microsoft-com:office:word" xmlns:w="http://schemas.openxmlformats.org/wordprocessingml/2006/main" xmlns:w14="http://schemas.microsoft.com/office/word/2010/wordml" xmlns:w15="http://schemas.microsoft.com/office/word/2012/wordml" xmlns:w16cex="http://schemas.microsoft.com/office/word/2018/wordml/cex" xmlns:w16cid="http://schemas.microsoft.com/office/word/2016/wordml/cid" xmlns:w16="http://schemas.microsoft.com/office/word/2018/wordml" xmlns:w16sdtdh="http://schemas.microsoft.com/office/word/2020/wordml/sdtdatahash" xmlns:w16se="http://schemas.microsoft.com/office/word/2015/wordml/symex" xmlns:wpg="http://schemas.microsoft.com/office/word/2010/wordprocessingGroup" xmlns:wpi="http://schemas.microsoft.com/office/word/2010/wordprocessingInk" xmlns:wne="http://schemas.microsoft.com/office/word/2006/wordml" xmlns:wps="http://schemas.microsoft.com/office/word/2010/wordprocessingShape" mc:Ignorable="w14 w15 w16se w16cid w16 w16cex w16sdtdh wp14">
   <w:footnote w:type="separator" w:id="-1">
     <w:p>
       <w:pPr>
@@ -12237,7 +12213,7 @@
 </file>
 
 <file path=word/numbering.xml><?xml version="1.0" encoding="utf-8"?>
-<w:numbering xmlns:wpc="http://schemas.microsoft.com/office/word/2010/wordprocessingCanvas" xmlns:mc="http://schemas.openxmlformats.org/markup-compatibility/2006" xmlns:o="urn:schemas-microsoft-com:office:office" xmlns:r="http://schemas.openxmlformats.org/officeDocument/2006/relationships" xmlns:m="http://schemas.openxmlformats.org/officeDocument/2006/math" xmlns:v="urn:schemas-microsoft-com:vml" xmlns:wp14="http://schemas.microsoft.com/office/word/2010/wordprocessingDrawing" xmlns:wp="http://schemas.openxmlformats.org/drawingml/2006/wordprocessingDrawing" xmlns:w10="urn:schemas-microsoft-com:office:word" xmlns:w="http://schemas.openxmlformats.org/wordprocessingml/2006/main" xmlns:w14="http://schemas.microsoft.com/office/word/2010/wordml" xmlns:w15="http://schemas.microsoft.com/office/word/2012/wordml" xmlns:wpg="http://schemas.microsoft.com/office/word/2010/wordprocessingGroup" xmlns:wpi="http://schemas.microsoft.com/office/word/2010/wordprocessingInk" xmlns:wne="http://schemas.microsoft.com/office/word/2006/wordml" xmlns:wps="http://schemas.microsoft.com/office/word/2010/wordprocessingShape" mc:Ignorable="w14 w15 wp14">
+<w:numbering xmlns:wpc="http://schemas.microsoft.com/office/word/2010/wordprocessingCanvas" xmlns:cx="http://schemas.microsoft.com/office/drawing/2014/chartex" xmlns:cx1="http://schemas.microsoft.com/office/drawing/2015/9/8/chartex" xmlns:cx2="http://schemas.microsoft.com/office/drawing/2015/10/21/chartex" xmlns:cx3="http://schemas.microsoft.com/office/drawing/2016/5/9/chartex" xmlns:cx4="http://schemas.microsoft.com/office/drawing/2016/5/10/chartex" xmlns:cx5="http://schemas.microsoft.com/office/drawing/2016/5/11/chartex" xmlns:cx6="http://schemas.microsoft.com/office/drawing/2016/5/12/chartex" xmlns:cx7="http://schemas.microsoft.com/office/drawing/2016/5/13/chartex" xmlns:cx8="http://schemas.microsoft.com/office/drawing/2016/5/14/chartex" xmlns:mc="http://schemas.openxmlformats.org/markup-compatibility/2006" xmlns:aink="http://schemas.microsoft.com/office/drawing/2016/ink" xmlns:am3d="http://schemas.microsoft.com/office/drawing/2017/model3d" xmlns:o="urn:schemas-microsoft-com:office:office" xmlns:oel="http://schemas.microsoft.com/office/2019/extlst" xmlns:r="http://schemas.openxmlformats.org/officeDocument/2006/relationships" xmlns:m="http://schemas.openxmlformats.org/officeDocument/2006/math" xmlns:v="urn:schemas-microsoft-com:vml" xmlns:wp14="http://schemas.microsoft.com/office/word/2010/wordprocessingDrawing" xmlns:wp="http://schemas.openxmlformats.org/drawingml/2006/wordprocessingDrawing" xmlns:w10="urn:schemas-microsoft-com:office:word" xmlns:w="http://schemas.openxmlformats.org/wordprocessingml/2006/main" xmlns:w14="http://schemas.microsoft.com/office/word/2010/wordml" xmlns:w15="http://schemas.microsoft.com/office/word/2012/wordml" xmlns:w16cex="http://schemas.microsoft.com/office/word/2018/wordml/cex" xmlns:w16cid="http://schemas.microsoft.com/office/word/2016/wordml/cid" xmlns:w16="http://schemas.microsoft.com/office/word/2018/wordml" xmlns:w16sdtdh="http://schemas.microsoft.com/office/word/2020/wordml/sdtdatahash" xmlns:w16se="http://schemas.microsoft.com/office/word/2015/wordml/symex" xmlns:wpg="http://schemas.microsoft.com/office/word/2010/wordprocessingGroup" xmlns:wpi="http://schemas.microsoft.com/office/word/2010/wordprocessingInk" xmlns:wne="http://schemas.microsoft.com/office/word/2006/wordml" xmlns:wps="http://schemas.microsoft.com/office/word/2010/wordprocessingShape" mc:Ignorable="w14 w15 w16se w16cid w16 w16cex w16sdtdh wp14">
   <w:abstractNum w:abstractNumId="0" w15:restartNumberingAfterBreak="0">
     <w:nsid w:val="03783031"/>
     <w:multiLevelType w:val="hybridMultilevel"/>
@@ -14946,37 +14922,37 @@
       </w:rPr>
     </w:lvl>
   </w:abstractNum>
-  <w:num w:numId="1">
+  <w:num w:numId="1" w16cid:durableId="1596941761">
     <w:abstractNumId w:val="21"/>
   </w:num>
-  <w:num w:numId="2">
+  <w:num w:numId="2" w16cid:durableId="217129710">
     <w:abstractNumId w:val="12"/>
   </w:num>
-  <w:num w:numId="3">
+  <w:num w:numId="3" w16cid:durableId="479927254">
     <w:abstractNumId w:val="19"/>
   </w:num>
-  <w:num w:numId="4">
+  <w:num w:numId="4" w16cid:durableId="576209814">
     <w:abstractNumId w:val="15"/>
   </w:num>
-  <w:num w:numId="5">
+  <w:num w:numId="5" w16cid:durableId="2516796">
     <w:abstractNumId w:val="7"/>
   </w:num>
-  <w:num w:numId="6">
+  <w:num w:numId="6" w16cid:durableId="1410879785">
     <w:abstractNumId w:val="9"/>
   </w:num>
-  <w:num w:numId="7">
+  <w:num w:numId="7" w16cid:durableId="2091274088">
     <w:abstractNumId w:val="14"/>
   </w:num>
-  <w:num w:numId="8">
+  <w:num w:numId="8" w16cid:durableId="748238104">
     <w:abstractNumId w:val="1"/>
   </w:num>
-  <w:num w:numId="9">
+  <w:num w:numId="9" w16cid:durableId="1218084686">
     <w:abstractNumId w:val="17"/>
   </w:num>
-  <w:num w:numId="10">
+  <w:num w:numId="10" w16cid:durableId="680858522">
     <w:abstractNumId w:val="20"/>
   </w:num>
-  <w:num w:numId="11">
+  <w:num w:numId="11" w16cid:durableId="1364480733">
     <w:abstractNumId w:val="21"/>
     <w:lvlOverride w:ilvl="0">
       <w:startOverride w:val="1"/>
@@ -15006,7 +14982,7 @@
       <w:startOverride w:val="1"/>
     </w:lvlOverride>
   </w:num>
-  <w:num w:numId="12">
+  <w:num w:numId="12" w16cid:durableId="242881544">
     <w:abstractNumId w:val="21"/>
     <w:lvlOverride w:ilvl="0">
       <w:startOverride w:val="1"/>
@@ -15036,13 +15012,13 @@
       <w:startOverride w:val="1"/>
     </w:lvlOverride>
   </w:num>
-  <w:num w:numId="13">
+  <w:num w:numId="13" w16cid:durableId="1683431301">
     <w:abstractNumId w:val="2"/>
   </w:num>
-  <w:num w:numId="14">
+  <w:num w:numId="14" w16cid:durableId="99297027">
     <w:abstractNumId w:val="0"/>
   </w:num>
-  <w:num w:numId="15">
+  <w:num w:numId="15" w16cid:durableId="187068079">
     <w:abstractNumId w:val="21"/>
     <w:lvlOverride w:ilvl="0">
       <w:startOverride w:val="1"/>
@@ -15072,19 +15048,19 @@
       <w:startOverride w:val="1"/>
     </w:lvlOverride>
   </w:num>
-  <w:num w:numId="16">
+  <w:num w:numId="16" w16cid:durableId="1407845471">
     <w:abstractNumId w:val="6"/>
   </w:num>
-  <w:num w:numId="17">
+  <w:num w:numId="17" w16cid:durableId="1408578180">
     <w:abstractNumId w:val="3"/>
   </w:num>
-  <w:num w:numId="18">
+  <w:num w:numId="18" w16cid:durableId="579683385">
     <w:abstractNumId w:val="16"/>
   </w:num>
-  <w:num w:numId="19">
+  <w:num w:numId="19" w16cid:durableId="923028553">
     <w:abstractNumId w:val="10"/>
   </w:num>
-  <w:num w:numId="20">
+  <w:num w:numId="20" w16cid:durableId="1902978714">
     <w:abstractNumId w:val="21"/>
     <w:lvlOverride w:ilvl="0">
       <w:startOverride w:val="1"/>
@@ -15114,25 +15090,25 @@
       <w:startOverride w:val="1"/>
     </w:lvlOverride>
   </w:num>
-  <w:num w:numId="21">
+  <w:num w:numId="21" w16cid:durableId="131019136">
     <w:abstractNumId w:val="11"/>
   </w:num>
-  <w:num w:numId="22">
+  <w:num w:numId="22" w16cid:durableId="2067142179">
     <w:abstractNumId w:val="8"/>
   </w:num>
-  <w:num w:numId="23">
+  <w:num w:numId="23" w16cid:durableId="572395891">
     <w:abstractNumId w:val="4"/>
   </w:num>
-  <w:num w:numId="24">
+  <w:num w:numId="24" w16cid:durableId="2003849322">
     <w:abstractNumId w:val="5"/>
   </w:num>
-  <w:num w:numId="25">
+  <w:num w:numId="25" w16cid:durableId="607585419">
     <w:abstractNumId w:val="18"/>
   </w:num>
-  <w:num w:numId="26">
+  <w:num w:numId="26" w16cid:durableId="960577758">
     <w:abstractNumId w:val="13"/>
   </w:num>
-  <w:num w:numId="27">
+  <w:num w:numId="27" w16cid:durableId="1474256597">
     <w:abstractNumId w:val="21"/>
     <w:lvlOverride w:ilvl="0">
       <w:startOverride w:val="1"/>
@@ -15162,16 +15138,16 @@
       <w:startOverride w:val="1"/>
     </w:lvlOverride>
   </w:num>
-  <w:num w:numId="28">
+  <w:num w:numId="28" w16cid:durableId="1194340906">
     <w:abstractNumId w:val="21"/>
   </w:num>
-  <w:num w:numId="29">
+  <w:num w:numId="29" w16cid:durableId="696541131">
     <w:abstractNumId w:val="21"/>
   </w:num>
-  <w:num w:numId="30">
+  <w:num w:numId="30" w16cid:durableId="1059670744">
     <w:abstractNumId w:val="21"/>
   </w:num>
-  <w:num w:numId="31">
+  <w:num w:numId="31" w16cid:durableId="340350903">
     <w:abstractNumId w:val="21"/>
     <w:lvlOverride w:ilvl="0">
       <w:startOverride w:val="1"/>
@@ -15201,53 +15177,53 @@
       <w:startOverride w:val="1"/>
     </w:lvlOverride>
   </w:num>
-  <w:num w:numId="32">
+  <w:num w:numId="32" w16cid:durableId="1787039524">
     <w:abstractNumId w:val="21"/>
   </w:num>
-  <w:num w:numId="33">
+  <w:num w:numId="33" w16cid:durableId="522593909">
     <w:abstractNumId w:val="21"/>
   </w:num>
-  <w:num w:numId="34">
+  <w:num w:numId="34" w16cid:durableId="951861314">
     <w:abstractNumId w:val="21"/>
   </w:num>
-  <w:num w:numId="35">
+  <w:num w:numId="35" w16cid:durableId="1317568137">
     <w:abstractNumId w:val="21"/>
   </w:num>
-  <w:num w:numId="36">
+  <w:num w:numId="36" w16cid:durableId="1792938295">
     <w:abstractNumId w:val="21"/>
   </w:num>
-  <w:num w:numId="37">
+  <w:num w:numId="37" w16cid:durableId="23141160">
     <w:abstractNumId w:val="21"/>
   </w:num>
-  <w:num w:numId="38">
+  <w:num w:numId="38" w16cid:durableId="1550996328">
     <w:abstractNumId w:val="21"/>
   </w:num>
-  <w:num w:numId="39">
+  <w:num w:numId="39" w16cid:durableId="739788219">
     <w:abstractNumId w:val="21"/>
   </w:num>
-  <w:num w:numId="40">
+  <w:num w:numId="40" w16cid:durableId="111245237">
     <w:abstractNumId w:val="21"/>
   </w:num>
-  <w:num w:numId="41">
+  <w:num w:numId="41" w16cid:durableId="2117016066">
     <w:abstractNumId w:val="21"/>
   </w:num>
-  <w:num w:numId="42">
+  <w:num w:numId="42" w16cid:durableId="1631739896">
     <w:abstractNumId w:val="21"/>
   </w:num>
-  <w:num w:numId="43">
+  <w:num w:numId="43" w16cid:durableId="1814638223">
     <w:abstractNumId w:val="21"/>
   </w:num>
-  <w:num w:numId="44">
+  <w:num w:numId="44" w16cid:durableId="891962948">
     <w:abstractNumId w:val="21"/>
   </w:num>
-  <w:num w:numId="45">
+  <w:num w:numId="45" w16cid:durableId="115754776">
     <w:abstractNumId w:val="21"/>
   </w:num>
 </w:numbering>
 </file>
 
 <file path=word/styles.xml><?xml version="1.0" encoding="utf-8"?>
-<w:styles xmlns:mc="http://schemas.openxmlformats.org/markup-compatibility/2006" xmlns:r="http://schemas.openxmlformats.org/officeDocument/2006/relationships" xmlns:w="http://schemas.openxmlformats.org/wordprocessingml/2006/main" xmlns:w14="http://schemas.microsoft.com/office/word/2010/wordml" xmlns:w15="http://schemas.microsoft.com/office/word/2012/wordml" mc:Ignorable="w14 w15">
+<w:styles xmlns:mc="http://schemas.openxmlformats.org/markup-compatibility/2006" xmlns:r="http://schemas.openxmlformats.org/officeDocument/2006/relationships" xmlns:w="http://schemas.openxmlformats.org/wordprocessingml/2006/main" xmlns:w14="http://schemas.microsoft.com/office/word/2010/wordml" xmlns:w15="http://schemas.microsoft.com/office/word/2012/wordml" xmlns:w16cex="http://schemas.microsoft.com/office/word/2018/wordml/cex" xmlns:w16cid="http://schemas.microsoft.com/office/word/2016/wordml/cid" xmlns:w16="http://schemas.microsoft.com/office/word/2018/wordml" xmlns:w16sdtdh="http://schemas.microsoft.com/office/word/2020/wordml/sdtdatahash" xmlns:w16se="http://schemas.microsoft.com/office/word/2015/wordml/symex" mc:Ignorable="w14 w15 w16se w16cid w16 w16cex w16sdtdh">
   <w:docDefaults>
     <w:rPrDefault>
       <w:rPr>
@@ -15263,7 +15239,7 @@
       </w:pPr>
     </w:pPrDefault>
   </w:docDefaults>
-  <w:latentStyles w:defLockedState="0" w:defUIPriority="99" w:defSemiHidden="0" w:defUnhideWhenUsed="0" w:defQFormat="0" w:count="371">
+  <w:latentStyles w:defLockedState="0" w:defUIPriority="99" w:defSemiHidden="0" w:defUnhideWhenUsed="0" w:defQFormat="0" w:count="376">
     <w:lsdException w:name="Normal" w:uiPriority="0" w:qFormat="1"/>
     <w:lsdException w:name="heading 1" w:uiPriority="9" w:qFormat="1"/>
     <w:lsdException w:name="heading 2" w:semiHidden="1" w:uiPriority="9" w:unhideWhenUsed="1" w:qFormat="1"/>
@@ -15635,6 +15611,11 @@
     <w:lsdException w:name="List Table 5 Dark Accent 6" w:uiPriority="50"/>
     <w:lsdException w:name="List Table 6 Colorful Accent 6" w:uiPriority="51"/>
     <w:lsdException w:name="List Table 7 Colorful Accent 6" w:uiPriority="52"/>
+    <w:lsdException w:name="Mention" w:semiHidden="1" w:unhideWhenUsed="1"/>
+    <w:lsdException w:name="Smart Hyperlink" w:semiHidden="1" w:unhideWhenUsed="1"/>
+    <w:lsdException w:name="Hashtag" w:semiHidden="1" w:unhideWhenUsed="1"/>
+    <w:lsdException w:name="Unresolved Mention" w:semiHidden="1" w:unhideWhenUsed="1"/>
+    <w:lsdException w:name="Smart Link" w:semiHidden="1" w:unhideWhenUsed="1"/>
   </w:latentStyles>
   <w:style w:type="paragraph" w:default="1" w:styleId="Normal">
     <w:name w:val="Normal"/>

</xml_diff>

<commit_message>
write Introduction chapter 1
</commit_message>
<xml_diff>
--- a/report-project.docx
+++ b/report-project.docx
@@ -543,39 +543,7 @@
           <w:sz w:val="32"/>
           <w:szCs w:val="32"/>
         </w:rPr>
-        <w:t xml:space="preserve">Mohammed </w:t>
-      </w:r>
-      <w:r>
-        <w:rPr>
-          <w:color w:val="000000"/>
-          <w:sz w:val="32"/>
-          <w:szCs w:val="32"/>
-        </w:rPr>
-        <w:t>Hadi</w:t>
-      </w:r>
-      <w:r>
-        <w:rPr>
-          <w:color w:val="000000"/>
-          <w:sz w:val="32"/>
-          <w:szCs w:val="32"/>
-        </w:rPr>
-        <w:t xml:space="preserve"> </w:t>
-      </w:r>
-      <w:r>
-        <w:rPr>
-          <w:color w:val="000000"/>
-          <w:sz w:val="32"/>
-          <w:szCs w:val="32"/>
-        </w:rPr>
-        <w:t xml:space="preserve">Alharbi </w:t>
-      </w:r>
-      <w:r>
-        <w:rPr>
-          <w:color w:val="000000"/>
-          <w:sz w:val="32"/>
-          <w:szCs w:val="32"/>
-        </w:rPr>
-        <w:t>4101704</w:t>
+        <w:t>Mohammed Hadi Alharbi 4101704</w:t>
       </w:r>
     </w:p>
     <w:p>
@@ -779,14 +747,34 @@
           <w:szCs w:val="32"/>
         </w:rPr>
       </w:pPr>
+      <w:proofErr w:type="spellStart"/>
       <w:r>
         <w:rPr>
           <w:sz w:val="32"/>
           <w:szCs w:val="32"/>
           <w:lang w:val="en-GB"/>
         </w:rPr>
-        <w:t>Dr. Mohammad M. Alsuraihi</w:t>
-      </w:r>
+        <w:t>Dr.</w:t>
+      </w:r>
+      <w:proofErr w:type="spellEnd"/>
+      <w:r>
+        <w:rPr>
+          <w:sz w:val="32"/>
+          <w:szCs w:val="32"/>
+          <w:lang w:val="en-GB"/>
+        </w:rPr>
+        <w:t xml:space="preserve"> Mohammad M. </w:t>
+      </w:r>
+      <w:proofErr w:type="spellStart"/>
+      <w:r>
+        <w:rPr>
+          <w:sz w:val="32"/>
+          <w:szCs w:val="32"/>
+          <w:lang w:val="en-GB"/>
+        </w:rPr>
+        <w:t>Alsuraihi</w:t>
+      </w:r>
+      <w:proofErr w:type="spellEnd"/>
     </w:p>
     <w:p>
       <w:pPr>
@@ -952,7 +940,15 @@
         <w:ind w:firstLine="540"/>
       </w:pPr>
       <w:r>
-        <w:t xml:space="preserve">The abstract should identify clearly and succinctly the purpose of the project, the methods used, the results obtained and the significance of the results or findings.  The abstract must not exceed one page. Abstract section gives the readers a brief idea about your project, which present in brief your problem statement and how you can solve it. </w:t>
+        <w:t xml:space="preserve">The abstract should identify clearly and succinctly the purpose of the project, the methods used, the results obtained and the significance of the results or findings.  The abstract must not exceed one page. </w:t>
+      </w:r>
+      <w:proofErr w:type="gramStart"/>
+      <w:r>
+        <w:t>Abstract</w:t>
+      </w:r>
+      <w:proofErr w:type="gramEnd"/>
+      <w:r>
+        <w:t xml:space="preserve"> section gives the readers a brief idea about your project, which present in brief your problem statement and how you can solve it. </w:t>
       </w:r>
     </w:p>
     <w:p>
@@ -1114,7 +1110,15 @@
         <w:pStyle w:val="NormalJustified"/>
       </w:pPr>
       <w:r>
-        <w:t xml:space="preserve">The content of this single page is left to the discretion of the student.  It is suggested however that the page makes reference to guidance received by the student from his or her supervisor and </w:t>
+        <w:t xml:space="preserve">The content of this single page is left to the discretion of the student.  It is suggested however that the page </w:t>
+      </w:r>
+      <w:proofErr w:type="gramStart"/>
+      <w:r>
+        <w:t>makes reference</w:t>
+      </w:r>
+      <w:proofErr w:type="gramEnd"/>
+      <w:r>
+        <w:t xml:space="preserve"> to guidance received by the student from his or her supervisor and </w:t>
       </w:r>
       <w:r>
         <w:t>other</w:t>
@@ -1129,7 +1133,15 @@
         <w:t xml:space="preserve">.  Reference should also be made to any financial assistance received to carry out the project.  Any extraordinary assistance received by the student for example in word processing, data collection, data analysis, and so on, should be properly acknowledged. </w:t>
       </w:r>
       <w:r>
-        <w:t xml:space="preserve">Example acknowledgement can be found in books, reports and also papers. </w:t>
+        <w:t xml:space="preserve">Example acknowledgement can be found in books, reports </w:t>
+      </w:r>
+      <w:proofErr w:type="gramStart"/>
+      <w:r>
+        <w:t>and also</w:t>
+      </w:r>
+      <w:proofErr w:type="gramEnd"/>
+      <w:r>
+        <w:t xml:space="preserve"> papers. </w:t>
       </w:r>
       <w:r>
         <w:t xml:space="preserve"> The acknowledgements should not exceed 250 words.</w:t>
@@ -1584,10 +1596,6 @@
         <w:p>
           <w:pPr>
             <w:pStyle w:val="TOC2"/>
-            <w:tabs>
-              <w:tab w:val="left" w:pos="880"/>
-              <w:tab w:val="right" w:leader="dot" w:pos="8990"/>
-            </w:tabs>
             <w:rPr>
               <w:rFonts w:asciiTheme="minorHAnsi" w:eastAsiaTheme="minorEastAsia" w:hAnsiTheme="minorHAnsi"/>
               <w:noProof/>
@@ -1620,7 +1628,21 @@
                 <w:rStyle w:val="Hyperlink"/>
                 <w:noProof/>
               </w:rPr>
-              <w:t>Introduction</w:t>
+              <w:t>I</w:t>
+            </w:r>
+            <w:r>
+              <w:rPr>
+                <w:rStyle w:val="Hyperlink"/>
+                <w:noProof/>
+              </w:rPr>
+              <w:t>n</w:t>
+            </w:r>
+            <w:r>
+              <w:rPr>
+                <w:rStyle w:val="Hyperlink"/>
+                <w:noProof/>
+              </w:rPr>
+              <w:t>troduction</w:t>
             </w:r>
             <w:r>
               <w:rPr>
@@ -1675,10 +1697,6 @@
         <w:p>
           <w:pPr>
             <w:pStyle w:val="TOC2"/>
-            <w:tabs>
-              <w:tab w:val="left" w:pos="880"/>
-              <w:tab w:val="right" w:leader="dot" w:pos="8990"/>
-            </w:tabs>
             <w:rPr>
               <w:rFonts w:asciiTheme="minorHAnsi" w:eastAsiaTheme="minorEastAsia" w:hAnsiTheme="minorHAnsi"/>
               <w:noProof/>
@@ -1766,10 +1784,6 @@
         <w:p>
           <w:pPr>
             <w:pStyle w:val="TOC2"/>
-            <w:tabs>
-              <w:tab w:val="left" w:pos="880"/>
-              <w:tab w:val="right" w:leader="dot" w:pos="8990"/>
-            </w:tabs>
             <w:rPr>
               <w:rFonts w:asciiTheme="minorHAnsi" w:eastAsiaTheme="minorEastAsia" w:hAnsiTheme="minorHAnsi"/>
               <w:noProof/>
@@ -1857,10 +1871,6 @@
         <w:p>
           <w:pPr>
             <w:pStyle w:val="TOC2"/>
-            <w:tabs>
-              <w:tab w:val="left" w:pos="880"/>
-              <w:tab w:val="right" w:leader="dot" w:pos="8990"/>
-            </w:tabs>
             <w:rPr>
               <w:rFonts w:asciiTheme="minorHAnsi" w:eastAsiaTheme="minorEastAsia" w:hAnsiTheme="minorHAnsi"/>
               <w:noProof/>
@@ -1934,7 +1944,7 @@
                 <w:noProof/>
                 <w:webHidden/>
               </w:rPr>
-              <w:t>1</w:t>
+              <w:t>2</w:t>
             </w:r>
             <w:r>
               <w:rPr>
@@ -1948,10 +1958,6 @@
         <w:p>
           <w:pPr>
             <w:pStyle w:val="TOC2"/>
-            <w:tabs>
-              <w:tab w:val="left" w:pos="880"/>
-              <w:tab w:val="right" w:leader="dot" w:pos="8990"/>
-            </w:tabs>
             <w:rPr>
               <w:rFonts w:asciiTheme="minorHAnsi" w:eastAsiaTheme="minorEastAsia" w:hAnsiTheme="minorHAnsi"/>
               <w:noProof/>
@@ -2054,10 +2060,6 @@
         <w:p>
           <w:pPr>
             <w:pStyle w:val="TOC2"/>
-            <w:tabs>
-              <w:tab w:val="left" w:pos="880"/>
-              <w:tab w:val="right" w:leader="dot" w:pos="8990"/>
-            </w:tabs>
             <w:rPr>
               <w:rFonts w:asciiTheme="minorHAnsi" w:eastAsiaTheme="minorEastAsia" w:hAnsiTheme="minorHAnsi"/>
               <w:noProof/>
@@ -2145,10 +2147,6 @@
         <w:p>
           <w:pPr>
             <w:pStyle w:val="TOC2"/>
-            <w:tabs>
-              <w:tab w:val="left" w:pos="880"/>
-              <w:tab w:val="right" w:leader="dot" w:pos="8990"/>
-            </w:tabs>
             <w:rPr>
               <w:rFonts w:asciiTheme="minorHAnsi" w:eastAsiaTheme="minorEastAsia" w:hAnsiTheme="minorHAnsi"/>
               <w:noProof/>
@@ -2317,10 +2315,6 @@
         <w:p>
           <w:pPr>
             <w:pStyle w:val="TOC2"/>
-            <w:tabs>
-              <w:tab w:val="left" w:pos="880"/>
-              <w:tab w:val="right" w:leader="dot" w:pos="8990"/>
-            </w:tabs>
             <w:rPr>
               <w:rFonts w:asciiTheme="minorHAnsi" w:eastAsiaTheme="minorEastAsia" w:hAnsiTheme="minorHAnsi"/>
               <w:noProof/>
@@ -2408,10 +2402,6 @@
         <w:p>
           <w:pPr>
             <w:pStyle w:val="TOC2"/>
-            <w:tabs>
-              <w:tab w:val="left" w:pos="880"/>
-              <w:tab w:val="right" w:leader="dot" w:pos="8990"/>
-            </w:tabs>
             <w:rPr>
               <w:rFonts w:asciiTheme="minorHAnsi" w:eastAsiaTheme="minorEastAsia" w:hAnsiTheme="minorHAnsi"/>
               <w:noProof/>
@@ -2499,10 +2489,6 @@
         <w:p>
           <w:pPr>
             <w:pStyle w:val="TOC2"/>
-            <w:tabs>
-              <w:tab w:val="left" w:pos="880"/>
-              <w:tab w:val="right" w:leader="dot" w:pos="8990"/>
-            </w:tabs>
             <w:rPr>
               <w:rFonts w:asciiTheme="minorHAnsi" w:eastAsiaTheme="minorEastAsia" w:hAnsiTheme="minorHAnsi"/>
               <w:noProof/>
@@ -2772,10 +2758,6 @@
         <w:p>
           <w:pPr>
             <w:pStyle w:val="TOC2"/>
-            <w:tabs>
-              <w:tab w:val="left" w:pos="880"/>
-              <w:tab w:val="right" w:leader="dot" w:pos="8990"/>
-            </w:tabs>
             <w:rPr>
               <w:rFonts w:asciiTheme="minorHAnsi" w:eastAsiaTheme="minorEastAsia" w:hAnsiTheme="minorHAnsi"/>
               <w:noProof/>
@@ -2944,10 +2926,6 @@
         <w:p>
           <w:pPr>
             <w:pStyle w:val="TOC2"/>
-            <w:tabs>
-              <w:tab w:val="left" w:pos="880"/>
-              <w:tab w:val="right" w:leader="dot" w:pos="8990"/>
-            </w:tabs>
             <w:rPr>
               <w:rFonts w:asciiTheme="minorHAnsi" w:eastAsiaTheme="minorEastAsia" w:hAnsiTheme="minorHAnsi"/>
               <w:noProof/>
@@ -3035,10 +3013,6 @@
         <w:p>
           <w:pPr>
             <w:pStyle w:val="TOC2"/>
-            <w:tabs>
-              <w:tab w:val="left" w:pos="880"/>
-              <w:tab w:val="right" w:leader="dot" w:pos="8990"/>
-            </w:tabs>
             <w:rPr>
               <w:rFonts w:asciiTheme="minorHAnsi" w:eastAsiaTheme="minorEastAsia" w:hAnsiTheme="minorHAnsi"/>
               <w:noProof/>
@@ -3137,10 +3111,6 @@
         <w:p>
           <w:pPr>
             <w:pStyle w:val="TOC2"/>
-            <w:tabs>
-              <w:tab w:val="left" w:pos="880"/>
-              <w:tab w:val="right" w:leader="dot" w:pos="8990"/>
-            </w:tabs>
             <w:rPr>
               <w:rFonts w:asciiTheme="minorHAnsi" w:eastAsiaTheme="minorEastAsia" w:hAnsiTheme="minorHAnsi"/>
               <w:noProof/>
@@ -3512,10 +3482,6 @@
         <w:p>
           <w:pPr>
             <w:pStyle w:val="TOC2"/>
-            <w:tabs>
-              <w:tab w:val="left" w:pos="880"/>
-              <w:tab w:val="right" w:leader="dot" w:pos="8990"/>
-            </w:tabs>
             <w:rPr>
               <w:rFonts w:asciiTheme="minorHAnsi" w:eastAsiaTheme="minorEastAsia" w:hAnsiTheme="minorHAnsi"/>
               <w:noProof/>
@@ -3603,10 +3569,6 @@
         <w:p>
           <w:pPr>
             <w:pStyle w:val="TOC2"/>
-            <w:tabs>
-              <w:tab w:val="left" w:pos="880"/>
-              <w:tab w:val="right" w:leader="dot" w:pos="8990"/>
-            </w:tabs>
             <w:rPr>
               <w:rFonts w:asciiTheme="minorHAnsi" w:eastAsiaTheme="minorEastAsia" w:hAnsiTheme="minorHAnsi"/>
               <w:noProof/>
@@ -3694,10 +3656,6 @@
         <w:p>
           <w:pPr>
             <w:pStyle w:val="TOC2"/>
-            <w:tabs>
-              <w:tab w:val="left" w:pos="880"/>
-              <w:tab w:val="right" w:leader="dot" w:pos="8990"/>
-            </w:tabs>
             <w:rPr>
               <w:rFonts w:asciiTheme="minorHAnsi" w:eastAsiaTheme="minorEastAsia" w:hAnsiTheme="minorHAnsi"/>
               <w:noProof/>
@@ -3866,10 +3824,6 @@
         <w:p>
           <w:pPr>
             <w:pStyle w:val="TOC2"/>
-            <w:tabs>
-              <w:tab w:val="left" w:pos="880"/>
-              <w:tab w:val="right" w:leader="dot" w:pos="8990"/>
-            </w:tabs>
             <w:rPr>
               <w:rFonts w:asciiTheme="minorHAnsi" w:eastAsiaTheme="minorEastAsia" w:hAnsiTheme="minorHAnsi"/>
               <w:noProof/>
@@ -3957,10 +3911,6 @@
         <w:p>
           <w:pPr>
             <w:pStyle w:val="TOC2"/>
-            <w:tabs>
-              <w:tab w:val="left" w:pos="880"/>
-              <w:tab w:val="right" w:leader="dot" w:pos="8990"/>
-            </w:tabs>
             <w:rPr>
               <w:rFonts w:asciiTheme="minorHAnsi" w:eastAsiaTheme="minorEastAsia" w:hAnsiTheme="minorHAnsi"/>
               <w:noProof/>
@@ -4050,10 +4000,6 @@
         <w:p>
           <w:pPr>
             <w:pStyle w:val="TOC2"/>
-            <w:tabs>
-              <w:tab w:val="left" w:pos="880"/>
-              <w:tab w:val="right" w:leader="dot" w:pos="8990"/>
-            </w:tabs>
             <w:rPr>
               <w:rFonts w:asciiTheme="minorHAnsi" w:eastAsiaTheme="minorEastAsia" w:hAnsiTheme="minorHAnsi"/>
               <w:noProof/>
@@ -4323,10 +4269,6 @@
         <w:p>
           <w:pPr>
             <w:pStyle w:val="TOC2"/>
-            <w:tabs>
-              <w:tab w:val="left" w:pos="880"/>
-              <w:tab w:val="right" w:leader="dot" w:pos="8990"/>
-            </w:tabs>
             <w:rPr>
               <w:rFonts w:asciiTheme="minorHAnsi" w:eastAsiaTheme="minorEastAsia" w:hAnsiTheme="minorHAnsi"/>
               <w:noProof/>
@@ -4414,10 +4356,6 @@
         <w:p>
           <w:pPr>
             <w:pStyle w:val="TOC2"/>
-            <w:tabs>
-              <w:tab w:val="left" w:pos="880"/>
-              <w:tab w:val="right" w:leader="dot" w:pos="8990"/>
-            </w:tabs>
             <w:rPr>
               <w:rFonts w:asciiTheme="minorHAnsi" w:eastAsiaTheme="minorEastAsia" w:hAnsiTheme="minorHAnsi"/>
               <w:noProof/>
@@ -4505,10 +4443,6 @@
         <w:p>
           <w:pPr>
             <w:pStyle w:val="TOC2"/>
-            <w:tabs>
-              <w:tab w:val="left" w:pos="880"/>
-              <w:tab w:val="right" w:leader="dot" w:pos="8990"/>
-            </w:tabs>
             <w:rPr>
               <w:rFonts w:asciiTheme="minorHAnsi" w:eastAsiaTheme="minorEastAsia" w:hAnsiTheme="minorHAnsi"/>
               <w:noProof/>
@@ -4677,10 +4611,6 @@
         <w:p>
           <w:pPr>
             <w:pStyle w:val="TOC2"/>
-            <w:tabs>
-              <w:tab w:val="left" w:pos="880"/>
-              <w:tab w:val="right" w:leader="dot" w:pos="8990"/>
-            </w:tabs>
             <w:rPr>
               <w:rFonts w:asciiTheme="minorHAnsi" w:eastAsiaTheme="minorEastAsia" w:hAnsiTheme="minorHAnsi"/>
               <w:noProof/>
@@ -4768,10 +4698,6 @@
         <w:p>
           <w:pPr>
             <w:pStyle w:val="TOC2"/>
-            <w:tabs>
-              <w:tab w:val="left" w:pos="880"/>
-              <w:tab w:val="right" w:leader="dot" w:pos="8990"/>
-            </w:tabs>
             <w:rPr>
               <w:rFonts w:asciiTheme="minorHAnsi" w:eastAsiaTheme="minorEastAsia" w:hAnsiTheme="minorHAnsi"/>
               <w:noProof/>
@@ -4859,10 +4785,6 @@
         <w:p>
           <w:pPr>
             <w:pStyle w:val="TOC2"/>
-            <w:tabs>
-              <w:tab w:val="left" w:pos="880"/>
-              <w:tab w:val="right" w:leader="dot" w:pos="8990"/>
-            </w:tabs>
             <w:rPr>
               <w:rFonts w:asciiTheme="minorHAnsi" w:eastAsiaTheme="minorEastAsia" w:hAnsiTheme="minorHAnsi"/>
               <w:noProof/>
@@ -4950,10 +4872,6 @@
         <w:p>
           <w:pPr>
             <w:pStyle w:val="TOC2"/>
-            <w:tabs>
-              <w:tab w:val="left" w:pos="880"/>
-              <w:tab w:val="right" w:leader="dot" w:pos="8990"/>
-            </w:tabs>
             <w:rPr>
               <w:rFonts w:asciiTheme="minorHAnsi" w:eastAsiaTheme="minorEastAsia" w:hAnsiTheme="minorHAnsi"/>
               <w:noProof/>
@@ -5041,10 +4959,6 @@
         <w:p>
           <w:pPr>
             <w:pStyle w:val="TOC2"/>
-            <w:tabs>
-              <w:tab w:val="left" w:pos="880"/>
-              <w:tab w:val="right" w:leader="dot" w:pos="8990"/>
-            </w:tabs>
             <w:rPr>
               <w:rFonts w:asciiTheme="minorHAnsi" w:eastAsiaTheme="minorEastAsia" w:hAnsiTheme="minorHAnsi"/>
               <w:noProof/>
@@ -5132,10 +5046,6 @@
         <w:p>
           <w:pPr>
             <w:pStyle w:val="TOC2"/>
-            <w:tabs>
-              <w:tab w:val="left" w:pos="880"/>
-              <w:tab w:val="right" w:leader="dot" w:pos="8990"/>
-            </w:tabs>
             <w:rPr>
               <w:rFonts w:asciiTheme="minorHAnsi" w:eastAsiaTheme="minorEastAsia" w:hAnsiTheme="minorHAnsi"/>
               <w:noProof/>
@@ -5223,10 +5133,6 @@
         <w:p>
           <w:pPr>
             <w:pStyle w:val="TOC2"/>
-            <w:tabs>
-              <w:tab w:val="left" w:pos="880"/>
-              <w:tab w:val="right" w:leader="dot" w:pos="8990"/>
-            </w:tabs>
             <w:rPr>
               <w:rFonts w:asciiTheme="minorHAnsi" w:eastAsiaTheme="minorEastAsia" w:hAnsiTheme="minorHAnsi"/>
               <w:noProof/>
@@ -5395,10 +5301,6 @@
         <w:p>
           <w:pPr>
             <w:pStyle w:val="TOC2"/>
-            <w:tabs>
-              <w:tab w:val="left" w:pos="880"/>
-              <w:tab w:val="right" w:leader="dot" w:pos="8990"/>
-            </w:tabs>
             <w:rPr>
               <w:rFonts w:asciiTheme="minorHAnsi" w:eastAsiaTheme="minorEastAsia" w:hAnsiTheme="minorHAnsi"/>
               <w:noProof/>
@@ -5486,10 +5388,6 @@
         <w:p>
           <w:pPr>
             <w:pStyle w:val="TOC2"/>
-            <w:tabs>
-              <w:tab w:val="left" w:pos="880"/>
-              <w:tab w:val="right" w:leader="dot" w:pos="8990"/>
-            </w:tabs>
             <w:rPr>
               <w:rFonts w:asciiTheme="minorHAnsi" w:eastAsiaTheme="minorEastAsia" w:hAnsiTheme="minorHAnsi"/>
               <w:noProof/>
@@ -5577,10 +5475,6 @@
         <w:p>
           <w:pPr>
             <w:pStyle w:val="TOC2"/>
-            <w:tabs>
-              <w:tab w:val="left" w:pos="880"/>
-              <w:tab w:val="right" w:leader="dot" w:pos="8990"/>
-            </w:tabs>
             <w:rPr>
               <w:rFonts w:asciiTheme="minorHAnsi" w:eastAsiaTheme="minorEastAsia" w:hAnsiTheme="minorHAnsi"/>
               <w:noProof/>
@@ -6099,15 +5993,34 @@
           <w:szCs w:val="24"/>
           <w:lang w:val="en-GB"/>
         </w:rPr>
-        <w:t>. Metrics for specifying non-functional requirements [1].</w:t>
-      </w:r>
-      <w:r>
-        <w:rPr>
+        <w:t>. Metrics for specifying non-functional requirements [1</w:t>
+      </w:r>
+      <w:proofErr w:type="gramStart"/>
+      <w:r>
+        <w:rPr>
+          <w:rFonts w:eastAsia="Calibri" w:cs="Arial"/>
           <w:color w:val="000000"/>
           <w:szCs w:val="24"/>
           <w:lang w:val="en-GB"/>
         </w:rPr>
-        <w:t>.…………………………6</w:t>
+        <w:t>].</w:t>
+      </w:r>
+      <w:r>
+        <w:rPr>
+          <w:color w:val="000000"/>
+          <w:szCs w:val="24"/>
+          <w:lang w:val="en-GB"/>
+        </w:rPr>
+        <w:t>.</w:t>
+      </w:r>
+      <w:proofErr w:type="gramEnd"/>
+      <w:r>
+        <w:rPr>
+          <w:color w:val="000000"/>
+          <w:szCs w:val="24"/>
+          <w:lang w:val="en-GB"/>
+        </w:rPr>
+        <w:t>…………………………6</w:t>
       </w:r>
     </w:p>
     <w:p>
@@ -6241,13 +6154,31 @@
           <w:szCs w:val="22"/>
           <w:lang w:val="en-GB"/>
         </w:rPr>
-        <w:t>oncept [2]</w:t>
-      </w:r>
-      <w:r>
-        <w:rPr>
+        <w:t>oncept [</w:t>
+      </w:r>
+      <w:proofErr w:type="gramStart"/>
+      <w:r>
+        <w:rPr>
+          <w:rFonts w:asciiTheme="majorBidi" w:hAnsiTheme="majorBidi" w:cstheme="majorBidi"/>
+          <w:bCs/>
+          <w:sz w:val="22"/>
+          <w:szCs w:val="22"/>
           <w:lang w:val="en-GB"/>
         </w:rPr>
-        <w:t>…………………………………1</w:t>
+        <w:t>2]</w:t>
+      </w:r>
+      <w:r>
+        <w:rPr>
+          <w:lang w:val="en-GB"/>
+        </w:rPr>
+        <w:t>…</w:t>
+      </w:r>
+      <w:proofErr w:type="gramEnd"/>
+      <w:r>
+        <w:rPr>
+          <w:lang w:val="en-GB"/>
+        </w:rPr>
+        <w:t>………………………………1</w:t>
       </w:r>
       <w:r>
         <w:rPr>
@@ -6357,52 +6288,84 @@
     </w:p>
     <w:p>
       <w:pPr>
+        <w:ind w:firstLine="425"/>
+      </w:pPr>
+      <w:r>
+        <w:t xml:space="preserve">This project is embarked on a mission to develop a website that leverages the power of artificial intelligence to transform project requirements or presented scenarios into visual representations in the form </w:t>
+      </w:r>
+      <w:r>
+        <w:t>of Use</w:t>
+      </w:r>
+      <w:r>
+        <w:t xml:space="preserve"> Case and Class Diagrams. Just as swift action is necessary in the face of project requirements, effective communication within the project is essential for its success</w:t>
+      </w:r>
+      <w:r>
+        <w:rPr>
+          <w:rFonts w:cs="Arial"/>
+          <w:rtl/>
+        </w:rPr>
+        <w:t>.</w:t>
+      </w:r>
+    </w:p>
+    <w:p>
+      <w:pPr>
+        <w:ind w:firstLine="425"/>
+      </w:pPr>
+      <w:r>
+        <w:t>Project stakeholders must quickly grasp the project's scope and requirements to make informed decisions. Our project aims to simplify this process and enhance project understanding for all involved parties</w:t>
+      </w:r>
+      <w:r>
+        <w:rPr>
+          <w:rFonts w:cs="Arial"/>
+          <w:rtl/>
+        </w:rPr>
+        <w:t>.</w:t>
+      </w:r>
+    </w:p>
+    <w:p>
+      <w:pPr>
+        <w:ind w:firstLine="425"/>
+      </w:pPr>
+      <w:r>
+        <w:t xml:space="preserve">This </w:t>
+      </w:r>
+      <w:r>
+        <w:t>chapter</w:t>
+      </w:r>
+      <w:r>
+        <w:t xml:space="preserve"> highlights the main objectives and goals of this unique project, outlines our methodology and plan to achieve these objectives, and provides an overview of the subsequent chapters in this </w:t>
+      </w:r>
+      <w:r>
+        <w:t>report.</w:t>
+      </w:r>
+    </w:p>
+    <w:p>
+      <w:pPr>
+        <w:pStyle w:val="Heading2"/>
+        <w:rPr>
+          <w:color w:val="FF0000"/>
+        </w:rPr>
+      </w:pPr>
+      <w:bookmarkStart w:id="7" w:name="_Toc443255363"/>
+      <w:r>
+        <w:t xml:space="preserve">Problem Definition </w:t>
+      </w:r>
+      <w:r>
+        <w:rPr>
+          <w:color w:val="FF0000"/>
+        </w:rPr>
+        <w:t>(or Motivation)</w:t>
+      </w:r>
+      <w:bookmarkEnd w:id="7"/>
+    </w:p>
+    <w:p>
+      <w:pPr>
         <w:pStyle w:val="Body"/>
         <w:spacing w:before="120" w:after="0"/>
       </w:pPr>
       <w:r>
-        <w:t xml:space="preserve">The primary </w:t>
-      </w:r>
-      <w:r>
-        <w:t>purpose</w:t>
-      </w:r>
-      <w:r>
-        <w:t xml:space="preserve"> of the </w:t>
-      </w:r>
-      <w:r>
-        <w:t>chapter</w:t>
-      </w:r>
-      <w:r>
-        <w:t xml:space="preserve"> is to </w:t>
-      </w:r>
-      <w:r>
-        <w:t>provide</w:t>
-      </w:r>
-      <w:r>
-        <w:t xml:space="preserve"> an overview of the study. </w:t>
-      </w:r>
-      <w:r>
-        <w:t>The introduction must also include the following components either separated into sections or integrated into one narrative.</w:t>
-      </w:r>
-    </w:p>
-    <w:p>
-      <w:pPr>
-        <w:pStyle w:val="Heading2"/>
-        <w:rPr>
-          <w:color w:val="FF0000"/>
-        </w:rPr>
-      </w:pPr>
-      <w:bookmarkStart w:id="7" w:name="_Toc443255363"/>
-      <w:r>
-        <w:t xml:space="preserve">Problem Definition </w:t>
-      </w:r>
-      <w:r>
-        <w:rPr>
-          <w:color w:val="FF0000"/>
-        </w:rPr>
-        <w:t>(or Motivation)</w:t>
-      </w:r>
-      <w:bookmarkEnd w:id="7"/>
+        <w:t xml:space="preserve">The statement of the problem and/or hypothesis presents a focal point in the research as it clearly states the purpose of the study. You should state specifically what major questions and/or hypothesis are to be studied and/or tested along with all the minor questions to be explored. </w:t>
+      </w:r>
     </w:p>
     <w:p>
       <w:pPr>
@@ -6410,68 +6373,89 @@
         <w:spacing w:before="120" w:after="0"/>
       </w:pPr>
       <w:r>
-        <w:t xml:space="preserve">The statement of the problem and/or hypothesis presents a focal point in the research as it clearly states the purpose of the study. You should state specifically what major questions and/or hypothesis are to be studied and/or tested along with all the minor questions to be explored. </w:t>
+        <w:t xml:space="preserve">If you choose Motivation, you should explain the </w:t>
+      </w:r>
+      <w:proofErr w:type="gramStart"/>
+      <w:r>
+        <w:t>significant</w:t>
+      </w:r>
+      <w:proofErr w:type="gramEnd"/>
+      <w:r>
+        <w:t xml:space="preserve"> of the study, how it resembles</w:t>
+      </w:r>
+      <w:r>
+        <w:t>,</w:t>
+      </w:r>
+      <w:r>
+        <w:t xml:space="preserve"> supports and/or differs from other studies, and how it extends the present knowledge or examines new issues.</w:t>
       </w:r>
     </w:p>
     <w:p>
       <w:pPr>
         <w:pStyle w:val="Body"/>
         <w:spacing w:before="120" w:after="0"/>
-      </w:pPr>
-      <w:r>
-        <w:t>If you choose Motivation, you should explain the significant of the study, how it resembles</w:t>
-      </w:r>
-      <w:r>
-        <w:t>,</w:t>
-      </w:r>
-      <w:r>
-        <w:t xml:space="preserve"> supports and/or differs from other studies, and how it extends the present knowledge or examines new issues.</w:t>
-      </w:r>
+        <w:rPr>
+          <w:color w:val="FF0000"/>
+        </w:rPr>
+      </w:pPr>
+      <w:r>
+        <w:rPr>
+          <w:color w:val="FF0000"/>
+        </w:rPr>
+        <w:t xml:space="preserve">Please choose only </w:t>
+      </w:r>
+      <w:proofErr w:type="gramStart"/>
+      <w:r>
+        <w:rPr>
+          <w:color w:val="FF0000"/>
+        </w:rPr>
+        <w:t>one;</w:t>
+      </w:r>
+      <w:proofErr w:type="gramEnd"/>
+      <w:r>
+        <w:rPr>
+          <w:color w:val="FF0000"/>
+        </w:rPr>
+        <w:t xml:space="preserve"> either Problem Definition or Motivation</w:t>
+      </w:r>
+      <w:r>
+        <w:rPr>
+          <w:color w:val="FF0000"/>
+        </w:rPr>
+        <w:t xml:space="preserve">. </w:t>
+      </w:r>
+    </w:p>
+    <w:p>
+      <w:pPr>
+        <w:pStyle w:val="Heading2"/>
+      </w:pPr>
+      <w:bookmarkStart w:id="8" w:name="_Toc443255364"/>
+      <w:r>
+        <w:t xml:space="preserve">Project </w:t>
+      </w:r>
+      <w:r>
+        <w:t>Objective</w:t>
+      </w:r>
+      <w:r>
+        <w:t>s</w:t>
+      </w:r>
+      <w:bookmarkEnd w:id="8"/>
     </w:p>
     <w:p>
       <w:pPr>
         <w:pStyle w:val="Body"/>
         <w:spacing w:before="120" w:after="0"/>
-        <w:rPr>
-          <w:color w:val="FF0000"/>
-        </w:rPr>
-      </w:pPr>
-      <w:r>
-        <w:rPr>
-          <w:color w:val="FF0000"/>
-        </w:rPr>
-        <w:t>Please choose only one; either Problem Definition or Motivation</w:t>
-      </w:r>
-      <w:r>
-        <w:rPr>
-          <w:color w:val="FF0000"/>
-        </w:rPr>
-        <w:t xml:space="preserve">. </w:t>
-      </w:r>
-    </w:p>
-    <w:p>
-      <w:pPr>
-        <w:pStyle w:val="Heading2"/>
-      </w:pPr>
-      <w:bookmarkStart w:id="8" w:name="_Toc443255364"/>
-      <w:r>
-        <w:t xml:space="preserve">Project </w:t>
-      </w:r>
-      <w:r>
-        <w:t>Objective</w:t>
-      </w:r>
-      <w:r>
-        <w:t>s</w:t>
-      </w:r>
-      <w:bookmarkEnd w:id="8"/>
-    </w:p>
-    <w:p>
-      <w:pPr>
-        <w:pStyle w:val="Body"/>
-        <w:spacing w:before="120" w:after="0"/>
-      </w:pPr>
-      <w:r>
-        <w:t>This section presents the objectives that the proposed project is going to achieve.  The objectives are the steps in achieving the goal(s) of the project and are usually interrelated, brief and concise, and are also realistic given the time period.  The following list shows the main objectives of the project:</w:t>
+      </w:pPr>
+      <w:r>
+        <w:t xml:space="preserve">This section presents the objectives that the proposed project is going to achieve.  The objectives are the steps in achieving the goal(s) of the project and are usually interrelated, brief and concise, and are also realistic given the </w:t>
+      </w:r>
+      <w:proofErr w:type="gramStart"/>
+      <w:r>
+        <w:t>time period</w:t>
+      </w:r>
+      <w:proofErr w:type="gramEnd"/>
+      <w:r>
+        <w:t>.  The following list shows the main objectives of the project:</w:t>
       </w:r>
     </w:p>
     <w:p>
@@ -6486,6 +6470,7 @@
         <w:jc w:val="left"/>
       </w:pPr>
       <w:r>
+        <w:lastRenderedPageBreak/>
         <w:t xml:space="preserve">To study </w:t>
       </w:r>
       <w:r>
@@ -6568,7 +6553,6 @@
       </w:pPr>
       <w:bookmarkStart w:id="10" w:name="_Toc443255366"/>
       <w:r>
-        <w:lastRenderedPageBreak/>
         <w:t>Contributions of This Study</w:t>
       </w:r>
       <w:r>
@@ -6608,6 +6592,7 @@
       <w:r>
         <w:t xml:space="preserve">  </w:t>
       </w:r>
+      <w:proofErr w:type="gramStart"/>
       <w:r>
         <w:rPr>
           <w:color w:val="FF0000"/>
@@ -6618,12 +6603,19 @@
         <w:rPr>
           <w:color w:val="FF0000"/>
         </w:rPr>
-        <w:t>ote, that this section</w:t>
-      </w:r>
+        <w:t>ote,</w:t>
+      </w:r>
+      <w:proofErr w:type="gramEnd"/>
       <w:r>
         <w:rPr>
           <w:color w:val="FF0000"/>
         </w:rPr>
+        <w:t xml:space="preserve"> that this section</w:t>
+      </w:r>
+      <w:r>
+        <w:rPr>
+          <w:color w:val="FF0000"/>
+        </w:rPr>
         <w:t xml:space="preserve"> is </w:t>
       </w:r>
       <w:r>
@@ -6648,7 +6640,15 @@
         <w:ind w:firstLine="630"/>
       </w:pPr>
       <w:r>
-        <w:t xml:space="preserve">The project timeline shows your (detail) plans and activities for the whole semester.  You can use the Gantt chart or any other project planning tool to illustrate your activities. </w:t>
+        <w:t>The project timeline shows your (</w:t>
+      </w:r>
+      <w:proofErr w:type="gramStart"/>
+      <w:r>
+        <w:t>detail</w:t>
+      </w:r>
+      <w:proofErr w:type="gramEnd"/>
+      <w:r>
+        <w:t xml:space="preserve">) plans and activities for the whole semester.  You can use the Gantt chart or any other project planning tool to illustrate your activities. </w:t>
       </w:r>
     </w:p>
     <w:p>
@@ -6733,7 +6733,21 @@
         <w:rPr>
           <w:color w:val="000000" w:themeColor="text1"/>
         </w:rPr>
-        <w:t xml:space="preserve"> chapter and we </w:t>
+        <w:t xml:space="preserve"> </w:t>
+      </w:r>
+      <w:proofErr w:type="gramStart"/>
+      <w:r>
+        <w:rPr>
+          <w:color w:val="000000" w:themeColor="text1"/>
+        </w:rPr>
+        <w:t>chapter</w:t>
+      </w:r>
+      <w:proofErr w:type="gramEnd"/>
+      <w:r>
+        <w:rPr>
+          <w:color w:val="000000" w:themeColor="text1"/>
+        </w:rPr>
+        <w:t xml:space="preserve"> and we </w:t>
       </w:r>
       <w:r>
         <w:rPr>
@@ -6820,8 +6834,13 @@
         <w:t xml:space="preserve"> existing work</w:t>
       </w:r>
       <w:r>
-        <w:t>s have</w:t>
-      </w:r>
+        <w:t xml:space="preserve">s </w:t>
+      </w:r>
+      <w:proofErr w:type="gramStart"/>
+      <w:r>
+        <w:t>have</w:t>
+      </w:r>
+      <w:proofErr w:type="gramEnd"/>
       <w:r>
         <w:t xml:space="preserve"> taken place.</w:t>
       </w:r>
@@ -6860,7 +6879,15 @@
         <w:t>of</w:t>
       </w:r>
       <w:r>
-        <w:t xml:space="preserve"> similar areas; </w:t>
+        <w:t xml:space="preserve"> similar </w:t>
+      </w:r>
+      <w:proofErr w:type="gramStart"/>
+      <w:r>
+        <w:t>areas;</w:t>
+      </w:r>
+      <w:proofErr w:type="gramEnd"/>
+      <w:r>
+        <w:t xml:space="preserve"> </w:t>
       </w:r>
     </w:p>
     <w:p>
@@ -6873,7 +6900,15 @@
         <w:spacing w:before="120" w:after="0"/>
       </w:pPr>
       <w:r>
-        <w:t xml:space="preserve">define how the investigation differs from other studies in the field; </w:t>
+        <w:t xml:space="preserve">define how the investigation differs from other studies in the </w:t>
+      </w:r>
+      <w:proofErr w:type="gramStart"/>
+      <w:r>
+        <w:t>field;</w:t>
+      </w:r>
+      <w:proofErr w:type="gramEnd"/>
+      <w:r>
+        <w:t xml:space="preserve"> </w:t>
       </w:r>
     </w:p>
     <w:p>
@@ -7160,6 +7195,7 @@
         </w:rPr>
         <w:t xml:space="preserve">the </w:t>
       </w:r>
+      <w:proofErr w:type="gramStart"/>
       <w:r>
         <w:rPr>
           <w:lang w:val="en-CA"/>
@@ -7170,7 +7206,14 @@
         <w:rPr>
           <w:lang w:val="en-CA"/>
         </w:rPr>
-        <w:t xml:space="preserve">and generate solutions to solve the problems. </w:t>
+        <w:t>and</w:t>
+      </w:r>
+      <w:proofErr w:type="gramEnd"/>
+      <w:r>
+        <w:rPr>
+          <w:lang w:val="en-CA"/>
+        </w:rPr>
+        <w:t xml:space="preserve"> generate solutions to solve the problems. </w:t>
       </w:r>
     </w:p>
     <w:p>
@@ -7216,7 +7259,21 @@
         <w:rPr>
           <w:lang w:val="en-CA"/>
         </w:rPr>
-        <w:t>This section may contain any of the following information; d</w:t>
+        <w:t xml:space="preserve">This section may contain any of the following </w:t>
+      </w:r>
+      <w:proofErr w:type="gramStart"/>
+      <w:r>
+        <w:rPr>
+          <w:lang w:val="en-CA"/>
+        </w:rPr>
+        <w:t>information;</w:t>
+      </w:r>
+      <w:proofErr w:type="gramEnd"/>
+      <w:r>
+        <w:rPr>
+          <w:lang w:val="en-CA"/>
+        </w:rPr>
+        <w:t xml:space="preserve"> d</w:t>
       </w:r>
       <w:r>
         <w:rPr>
@@ -7320,7 +7377,21 @@
         <w:rPr>
           <w:lang w:val="en-GB"/>
         </w:rPr>
-        <w:t xml:space="preserve"> how the system should react to particular inputs and how the system should behave in particular situations.</w:t>
+        <w:t xml:space="preserve"> how the system should react to </w:t>
+      </w:r>
+      <w:proofErr w:type="gramStart"/>
+      <w:r>
+        <w:rPr>
+          <w:lang w:val="en-GB"/>
+        </w:rPr>
+        <w:t>particular inputs</w:t>
+      </w:r>
+      <w:proofErr w:type="gramEnd"/>
+      <w:r>
+        <w:rPr>
+          <w:lang w:val="en-GB"/>
+        </w:rPr>
+        <w:t xml:space="preserve"> and how the system should behave in particular situations.</w:t>
       </w:r>
     </w:p>
     <w:p>
@@ -7381,7 +7452,21 @@
         <w:rPr>
           <w:lang w:val="en-GB"/>
         </w:rPr>
-        <w:t>Often apply to the system as a whole rather than individual features or services.</w:t>
+        <w:t xml:space="preserve">Often apply to the system </w:t>
+      </w:r>
+      <w:proofErr w:type="gramStart"/>
+      <w:r>
+        <w:rPr>
+          <w:lang w:val="en-GB"/>
+        </w:rPr>
+        <w:t>as a whole rather</w:t>
+      </w:r>
+      <w:proofErr w:type="gramEnd"/>
+      <w:r>
+        <w:rPr>
+          <w:lang w:val="en-GB"/>
+        </w:rPr>
+        <w:t xml:space="preserve"> than individual features or services.</w:t>
       </w:r>
     </w:p>
     <w:p>
@@ -7807,8 +7892,13 @@
         <w:t>• Description of</w:t>
       </w:r>
       <w:r>
-        <w:t xml:space="preserve"> the working procedure used (list of steps);</w:t>
-      </w:r>
+        <w:t xml:space="preserve"> the working procedure used (list of steps</w:t>
+      </w:r>
+      <w:proofErr w:type="gramStart"/>
+      <w:r>
+        <w:t>);</w:t>
+      </w:r>
+      <w:proofErr w:type="gramEnd"/>
     </w:p>
     <w:p>
       <w:r>
@@ -7827,16 +7917,26 @@
         <w:t>.</w:t>
       </w:r>
       <w:r>
-        <w:t>, equipment, software, tools, instruments, parameters, etc.)</w:t>
+        <w:t>, equipment, software, tools, instruments, parameters, etc.</w:t>
+      </w:r>
+      <w:proofErr w:type="gramStart"/>
+      <w:r>
+        <w:t>)</w:t>
       </w:r>
       <w:r>
         <w:t>;</w:t>
       </w:r>
-    </w:p>
-    <w:p>
-      <w:r>
-        <w:t>• Describe the processing of data collected;</w:t>
-      </w:r>
+      <w:proofErr w:type="gramEnd"/>
+    </w:p>
+    <w:p>
+      <w:r>
+        <w:t xml:space="preserve">• Describe the processing of data </w:t>
+      </w:r>
+      <w:proofErr w:type="gramStart"/>
+      <w:r>
+        <w:t>collected;</w:t>
+      </w:r>
+      <w:proofErr w:type="gramEnd"/>
     </w:p>
     <w:p>
       <w:r>
@@ -7967,6 +8067,7 @@
         </w:rPr>
         <w:t xml:space="preserve"> </w:t>
       </w:r>
+      <w:proofErr w:type="gramStart"/>
       <w:r>
         <w:rPr>
           <w:lang w:val="en-GB"/>
@@ -7977,7 +8078,14 @@
         <w:rPr>
           <w:lang w:val="en-GB"/>
         </w:rPr>
-        <w:t>.e. it involves identifying major system components and their communications.</w:t>
+        <w:t>.e.</w:t>
+      </w:r>
+      <w:proofErr w:type="gramEnd"/>
+      <w:r>
+        <w:rPr>
+          <w:lang w:val="en-GB"/>
+        </w:rPr>
+        <w:t xml:space="preserve"> it involves identifying major system components and their communications.</w:t>
       </w:r>
       <w:r>
         <w:t xml:space="preserve"> </w:t>
@@ -8049,7 +8157,15 @@
         <w:ind w:firstLine="540"/>
       </w:pPr>
       <w:r>
-        <w:t xml:space="preserve">For research-based </w:t>
+        <w:t xml:space="preserve">For </w:t>
+      </w:r>
+      <w:proofErr w:type="gramStart"/>
+      <w:r>
+        <w:t>research</w:t>
+      </w:r>
+      <w:proofErr w:type="gramEnd"/>
+      <w:r>
+        <w:t xml:space="preserve">-based </w:t>
       </w:r>
       <w:r>
         <w:t xml:space="preserve">or simulation </w:t>
@@ -8385,7 +8501,15 @@
         <w:ind w:firstLine="720"/>
       </w:pPr>
       <w:r>
-        <w:t>In this section you should state the tools and/or languages that you intend to use and its justifications.</w:t>
+        <w:t xml:space="preserve">In this section you should state the tools and/or languages that you intend to use and </w:t>
+      </w:r>
+      <w:proofErr w:type="gramStart"/>
+      <w:r>
+        <w:t>its</w:t>
+      </w:r>
+      <w:proofErr w:type="gramEnd"/>
+      <w:r>
+        <w:t xml:space="preserve"> justifications.</w:t>
       </w:r>
     </w:p>
     <w:p>
@@ -8402,8 +8526,13 @@
       <w:pPr>
         <w:ind w:firstLine="540"/>
       </w:pPr>
-      <w:r>
-        <w:t>Detail explanation is required on how the discussion on system design (in Chapter 4) relates with the actual implementation.</w:t>
+      <w:proofErr w:type="gramStart"/>
+      <w:r>
+        <w:t>Detail</w:t>
+      </w:r>
+      <w:proofErr w:type="gramEnd"/>
+      <w:r>
+        <w:t xml:space="preserve"> explanation is required on how the discussion on system design (in Chapter 4) relates with the actual implementation.</w:t>
       </w:r>
     </w:p>
     <w:p>
@@ -8544,7 +8673,15 @@
         <w:t>properly,</w:t>
       </w:r>
       <w:r>
-        <w:t xml:space="preserve"> and that actual processing situation will be handled correctly</w:t>
+        <w:t xml:space="preserve"> and that </w:t>
+      </w:r>
+      <w:proofErr w:type="gramStart"/>
+      <w:r>
+        <w:t>actual</w:t>
+      </w:r>
+      <w:proofErr w:type="gramEnd"/>
+      <w:r>
+        <w:t xml:space="preserve"> processing situation will be handled correctly</w:t>
       </w:r>
       <w:r>
         <w:t xml:space="preserve"> (integration test)</w:t>
@@ -8704,12 +8841,14 @@
       <w:r>
         <w:t xml:space="preserve"> </w:t>
       </w:r>
+      <w:proofErr w:type="gramStart"/>
       <w:r>
         <w:rPr>
           <w:rStyle w:val="hps"/>
         </w:rPr>
         <w:t>justifications</w:t>
       </w:r>
+      <w:proofErr w:type="gramEnd"/>
       <w:r>
         <w:t xml:space="preserve"> </w:t>
       </w:r>
@@ -8822,11 +8961,19 @@
       <w:r>
         <w:t xml:space="preserve"> </w:t>
       </w:r>
+      <w:proofErr w:type="gramStart"/>
       <w:r>
         <w:rPr>
           <w:rStyle w:val="hps"/>
         </w:rPr>
-        <w:t>technical and scientific knowledge of the student.</w:t>
+        <w:t>technical</w:t>
+      </w:r>
+      <w:proofErr w:type="gramEnd"/>
+      <w:r>
+        <w:rPr>
+          <w:rStyle w:val="hps"/>
+        </w:rPr>
+        <w:t xml:space="preserve"> and scientific knowledge of the student.</w:t>
       </w:r>
     </w:p>
     <w:p>
@@ -8947,12 +9094,14 @@
       <w:r>
         <w:t xml:space="preserve"> </w:t>
       </w:r>
+      <w:proofErr w:type="gramStart"/>
       <w:r>
         <w:rPr>
           <w:rStyle w:val="hps"/>
         </w:rPr>
         <w:t>assumptions</w:t>
       </w:r>
+      <w:proofErr w:type="gramEnd"/>
       <w:r>
         <w:t xml:space="preserve"> </w:t>
       </w:r>
@@ -9035,9 +9184,11 @@
       <w:r>
         <w:t xml:space="preserve"> to which degree the </w:t>
       </w:r>
+      <w:proofErr w:type="gramStart"/>
       <w:r>
         <w:t>final outcome</w:t>
       </w:r>
+      <w:proofErr w:type="gramEnd"/>
       <w:r>
         <w:t xml:space="preserve"> support</w:t>
       </w:r>
@@ -9045,7 +9196,15 @@
         <w:t>s</w:t>
       </w:r>
       <w:r>
-        <w:t xml:space="preserve"> the original objectives of the project (partially, fully achieved, or exceeded expectations).  Here you will summarize the achievements and deficiencies of your project.  You may also state what you would/could have done, if you had had more time or if things had worked out differently.  </w:t>
+        <w:t xml:space="preserve"> the original objectives of the project (partially, fully achieved, or exceeded expectations).  Here you will summarize the achievements and deficiencies of your project.  You may also state what you would/could have </w:t>
+      </w:r>
+      <w:proofErr w:type="gramStart"/>
+      <w:r>
+        <w:t>done, if</w:t>
+      </w:r>
+      <w:proofErr w:type="gramEnd"/>
+      <w:r>
+        <w:t xml:space="preserve"> you had had more time or if things had worked out differently.  </w:t>
       </w:r>
     </w:p>
     <w:p>
@@ -9130,11 +9289,19 @@
       <w:r>
         <w:t xml:space="preserve"> </w:t>
       </w:r>
+      <w:proofErr w:type="gramStart"/>
       <w:r>
         <w:rPr>
           <w:rStyle w:val="hps"/>
         </w:rPr>
-        <w:t>works to be undertaken</w:t>
+        <w:t>works</w:t>
+      </w:r>
+      <w:proofErr w:type="gramEnd"/>
+      <w:r>
+        <w:rPr>
+          <w:rStyle w:val="hps"/>
+        </w:rPr>
+        <w:t xml:space="preserve"> to be undertaken</w:t>
       </w:r>
       <w:r>
         <w:t xml:space="preserve"> </w:t>
@@ -9272,7 +9439,15 @@
         <w:pStyle w:val="NormalJustified"/>
       </w:pPr>
       <w:r>
-        <w:t xml:space="preserve">The purpose of a reference is to acknowledge the contributions of other authors to which you owe an intellectual debt, and also to enable readers to locate the source easily. In this section, you can use </w:t>
+        <w:t xml:space="preserve">The purpose of a reference is to acknowledge the contributions of other authors to which you owe an intellectual debt, </w:t>
+      </w:r>
+      <w:proofErr w:type="gramStart"/>
+      <w:r>
+        <w:t>and also</w:t>
+      </w:r>
+      <w:proofErr w:type="gramEnd"/>
+      <w:r>
+        <w:t xml:space="preserve"> to enable readers to locate the source easily. In this section, you can use </w:t>
       </w:r>
       <w:r>
         <w:rPr>
@@ -9515,6 +9690,7 @@
         </w:rPr>
         <w:t>3</w:t>
       </w:r>
+      <w:proofErr w:type="gramStart"/>
       <w:r>
         <w:rPr>
           <w:rFonts w:cstheme="majorBidi"/>
@@ -9527,11 +9703,26 @@
         </w:rPr>
         <w:tab/>
       </w:r>
+      <w:proofErr w:type="gramEnd"/>
       <w:r>
         <w:rPr>
           <w:lang w:val="en-GB"/>
         </w:rPr>
-        <w:t xml:space="preserve">S. Sarmady, F. Haron, and A. Z. H. Talib, “Modelling groups of pedestrians in least effort crowd movements using cellular automata,” in </w:t>
+        <w:t xml:space="preserve">S. </w:t>
+      </w:r>
+      <w:proofErr w:type="spellStart"/>
+      <w:r>
+        <w:rPr>
+          <w:lang w:val="en-GB"/>
+        </w:rPr>
+        <w:t>Sarmady</w:t>
+      </w:r>
+      <w:proofErr w:type="spellEnd"/>
+      <w:r>
+        <w:rPr>
+          <w:lang w:val="en-GB"/>
+        </w:rPr>
+        <w:t xml:space="preserve">, F. Haron, and A. Z. H. Talib, “Modelling groups of pedestrians in least effort crowd movements using cellular automata,” in </w:t>
       </w:r>
       <w:r>
         <w:rPr>
@@ -9615,7 +9806,57 @@
         <w:rPr>
           <w:rFonts w:cstheme="majorBidi"/>
         </w:rPr>
-        <w:t>F. H. Hassan,”Heuristic search methods and cellular automata modeling for layout design ,” Ph.D dissertation, Sch. of Info. Sys, Comp. and Math., Brunel Univ., UK, 2013.</w:t>
+        <w:t xml:space="preserve">F. H. </w:t>
+      </w:r>
+      <w:proofErr w:type="spellStart"/>
+      <w:r>
+        <w:rPr>
+          <w:rFonts w:cstheme="majorBidi"/>
+        </w:rPr>
+        <w:t>Hassan</w:t>
+      </w:r>
+      <w:proofErr w:type="gramStart"/>
+      <w:r>
+        <w:rPr>
+          <w:rFonts w:cstheme="majorBidi"/>
+        </w:rPr>
+        <w:t>,”Heuristic</w:t>
+      </w:r>
+      <w:proofErr w:type="spellEnd"/>
+      <w:proofErr w:type="gramEnd"/>
+      <w:r>
+        <w:rPr>
+          <w:rFonts w:cstheme="majorBidi"/>
+        </w:rPr>
+        <w:t xml:space="preserve"> search methods and cellular automata modeling for layout design ,” </w:t>
+      </w:r>
+      <w:proofErr w:type="spellStart"/>
+      <w:r>
+        <w:rPr>
+          <w:rFonts w:cstheme="majorBidi"/>
+        </w:rPr>
+        <w:t>Ph.D</w:t>
+      </w:r>
+      <w:proofErr w:type="spellEnd"/>
+      <w:r>
+        <w:rPr>
+          <w:rFonts w:cstheme="majorBidi"/>
+        </w:rPr>
+        <w:t xml:space="preserve"> dissertation, Sch. of Info. Sys, </w:t>
+      </w:r>
+      <w:proofErr w:type="gramStart"/>
+      <w:r>
+        <w:rPr>
+          <w:rFonts w:cstheme="majorBidi"/>
+        </w:rPr>
+        <w:t>Comp.</w:t>
+      </w:r>
+      <w:proofErr w:type="gramEnd"/>
+      <w:r>
+        <w:rPr>
+          <w:rFonts w:cstheme="majorBidi"/>
+        </w:rPr>
+        <w:t xml:space="preserve"> and Math., Brunel Univ., UK, 2013.</w:t>
       </w:r>
     </w:p>
     <w:p>
@@ -9795,7 +10036,15 @@
         <w:t>CS492 report, you should prepare</w:t>
       </w:r>
       <w:r>
-        <w:t xml:space="preserve"> an appendix explaining file structure on the CD submitted with it. The appendix must also contain information on how the code should be run (i.e. the user guide or manual). Other appendices may include documents such as: the checklist of examiners’ comments, questionnaire, selected experimental data, schedules, testing strategy or risk management plans. Do not include the source code as an appendix (submit it on a CD). Do not include voluminous appendices (these should also be submitted on a CD, if necessary).</w:t>
+        <w:t xml:space="preserve"> an appendix explaining file structure on the CD submitted with it. The appendix must also contain information on how the code should be run (</w:t>
+      </w:r>
+      <w:proofErr w:type="gramStart"/>
+      <w:r>
+        <w:t>i.e.</w:t>
+      </w:r>
+      <w:proofErr w:type="gramEnd"/>
+      <w:r>
+        <w:t xml:space="preserve"> the user guide or manual). Other appendices may include documents such as: the checklist of examiners’ comments, questionnaire, selected experimental data, schedules, testing strategy or risk management plans. Do not include the source code as an appendix (submit it on a CD). Do not include voluminous appendices (these should also be submitted on a CD, if necessary).</w:t>
       </w:r>
       <w:r>
         <w:t xml:space="preserve"> </w:t>
@@ -9889,10 +10138,42 @@
         <w:t xml:space="preserve"> examples </w:t>
       </w:r>
       <w:r>
-        <w:t>of figure, table and equation</w:t>
-      </w:r>
-      <w:r>
-        <w:t xml:space="preserve">. We assume that the figure, table and equation appear in Chapter 2, therefore their numberings will be preceded by number 2. Whenever possible please place the figures and tables alongside with the </w:t>
+        <w:t xml:space="preserve">of </w:t>
+      </w:r>
+      <w:proofErr w:type="gramStart"/>
+      <w:r>
+        <w:t>figure</w:t>
+      </w:r>
+      <w:proofErr w:type="gramEnd"/>
+      <w:r>
+        <w:t xml:space="preserve">, </w:t>
+      </w:r>
+      <w:proofErr w:type="gramStart"/>
+      <w:r>
+        <w:t>table</w:t>
+      </w:r>
+      <w:proofErr w:type="gramEnd"/>
+      <w:r>
+        <w:t xml:space="preserve"> and equation</w:t>
+      </w:r>
+      <w:r>
+        <w:t xml:space="preserve">. We assume that the figure, </w:t>
+      </w:r>
+      <w:proofErr w:type="gramStart"/>
+      <w:r>
+        <w:t>table</w:t>
+      </w:r>
+      <w:proofErr w:type="gramEnd"/>
+      <w:r>
+        <w:t xml:space="preserve"> and equation appear in Chapter 2, therefore their numberings will be preceded by number 2. Whenever possible please place the figures and tables </w:t>
+      </w:r>
+      <w:proofErr w:type="gramStart"/>
+      <w:r>
+        <w:t>alongside with</w:t>
+      </w:r>
+      <w:proofErr w:type="gramEnd"/>
+      <w:r>
+        <w:t xml:space="preserve"> the </w:t>
       </w:r>
       <w:r>
         <w:t>captions</w:t>
@@ -9901,7 +10182,23 @@
         <w:t xml:space="preserve">, immediately </w:t>
       </w:r>
       <w:r>
-        <w:t>following the first text that refer to it. If this is not possible, then the figure or table should appear in the following page.  More than one figure or table can be placed in a single page.  However, it</w:t>
+        <w:t xml:space="preserve">following the first text that refer to it. If this is not possible, then the figure or table should appear </w:t>
+      </w:r>
+      <w:proofErr w:type="gramStart"/>
+      <w:r>
+        <w:t>in</w:t>
+      </w:r>
+      <w:proofErr w:type="gramEnd"/>
+      <w:r>
+        <w:t xml:space="preserve"> the following page.  More than one figure or table can be placed </w:t>
+      </w:r>
+      <w:proofErr w:type="gramStart"/>
+      <w:r>
+        <w:t>in</w:t>
+      </w:r>
+      <w:proofErr w:type="gramEnd"/>
+      <w:r>
+        <w:t xml:space="preserve"> a single page.  However, it</w:t>
       </w:r>
       <w:r>
         <w:t xml:space="preserve"> is advisable to disperse the figures and tables throughout the report. Please ensure that the figures and tables do not run across pages.</w:t>
@@ -10047,19 +10344,43 @@
           <w:rFonts w:eastAsia="Calibri"/>
           <w:lang w:val="en-GB"/>
         </w:rPr>
-        <w:t xml:space="preserve"> is under the figure. Figures are center justification. If you start a paragraph with the word “Figure” then use capital F, otherwise small f.</w:t>
-      </w:r>
-    </w:p>
-    <w:p>
-      <w:pPr>
-        <w:pStyle w:val="NormalJustified"/>
+        <w:t xml:space="preserve"> is under the figure. Figures are </w:t>
+      </w:r>
+      <w:proofErr w:type="spellStart"/>
+      <w:r>
         <w:rPr>
           <w:rFonts w:eastAsia="Calibri"/>
           <w:lang w:val="en-GB"/>
         </w:rPr>
-      </w:pPr>
-      <w:r>
-        <w:t>Tables are similar to the figures, but the difference</w:t>
+        <w:t>center</w:t>
+      </w:r>
+      <w:proofErr w:type="spellEnd"/>
+      <w:r>
+        <w:rPr>
+          <w:rFonts w:eastAsia="Calibri"/>
+          <w:lang w:val="en-GB"/>
+        </w:rPr>
+        <w:t xml:space="preserve"> justification. If you start a paragraph with the word “Figure” then use capital F, otherwise small f.</w:t>
+      </w:r>
+    </w:p>
+    <w:p>
+      <w:pPr>
+        <w:pStyle w:val="NormalJustified"/>
+        <w:rPr>
+          <w:rFonts w:eastAsia="Calibri"/>
+          <w:lang w:val="en-GB"/>
+        </w:rPr>
+      </w:pPr>
+      <w:r>
+        <w:t xml:space="preserve">Tables are </w:t>
+      </w:r>
+      <w:proofErr w:type="gramStart"/>
+      <w:r>
+        <w:t>similar to</w:t>
+      </w:r>
+      <w:proofErr w:type="gramEnd"/>
+      <w:r>
+        <w:t xml:space="preserve"> the figures, but the difference</w:t>
       </w:r>
       <w:r>
         <w:t xml:space="preserve"> is</w:t>
@@ -11219,7 +11540,15 @@
         <w:t>References are numbered in sq</w:t>
       </w:r>
       <w:r>
-        <w:t>uare brackets, “[” and ”]”. We u</w:t>
+        <w:t xml:space="preserve">uare brackets, “[” </w:t>
+      </w:r>
+      <w:proofErr w:type="gramStart"/>
+      <w:r>
+        <w:t>and ”</w:t>
+      </w:r>
+      <w:proofErr w:type="gramEnd"/>
+      <w:r>
+        <w:t>]”. We u</w:t>
       </w:r>
       <w:r>
         <w:t xml:space="preserve">se IEEE </w:t>
@@ -11315,7 +11644,35 @@
         <w:rPr>
           <w:rFonts w:ascii="Times New Roman" w:hAnsi="Times New Roman" w:cs="Times New Roman"/>
         </w:rPr>
-        <w:t>The numbers in parentheses are the chapter number and equation number respectively.  Every new symbol used in the report text for the first time must be explained.  When a large number of special symbols are used, it is permissible to collect them in a table or in a special appendix.</w:t>
+        <w:t xml:space="preserve">The numbers in parentheses are the chapter number and equation number respectively.  Every new symbol used in the report text for the first time must be explained.  When </w:t>
+      </w:r>
+      <w:proofErr w:type="gramStart"/>
+      <w:r>
+        <w:rPr>
+          <w:rFonts w:ascii="Times New Roman" w:hAnsi="Times New Roman" w:cs="Times New Roman"/>
+        </w:rPr>
+        <w:t>a large number of</w:t>
+      </w:r>
+      <w:proofErr w:type="gramEnd"/>
+      <w:r>
+        <w:rPr>
+          <w:rFonts w:ascii="Times New Roman" w:hAnsi="Times New Roman" w:cs="Times New Roman"/>
+        </w:rPr>
+        <w:t xml:space="preserve"> special symbols are used, it is permissible to collect them </w:t>
+      </w:r>
+      <w:proofErr w:type="gramStart"/>
+      <w:r>
+        <w:rPr>
+          <w:rFonts w:ascii="Times New Roman" w:hAnsi="Times New Roman" w:cs="Times New Roman"/>
+        </w:rPr>
+        <w:t>in</w:t>
+      </w:r>
+      <w:proofErr w:type="gramEnd"/>
+      <w:r>
+        <w:rPr>
+          <w:rFonts w:ascii="Times New Roman" w:hAnsi="Times New Roman" w:cs="Times New Roman"/>
+        </w:rPr>
+        <w:t xml:space="preserve"> a table or in a special appendix.</w:t>
       </w:r>
     </w:p>
     <w:p>
@@ -11370,7 +11727,29 @@
           <w:color w:val="000000"/>
           <w:szCs w:val="24"/>
         </w:rPr>
-        <w:t>The following describe the details of the required report format.</w:t>
+        <w:t xml:space="preserve">The following </w:t>
+      </w:r>
+      <w:proofErr w:type="gramStart"/>
+      <w:r>
+        <w:rPr>
+          <w:rFonts w:ascii="Times New Roman" w:hAnsi="Times New Roman" w:cs="Times New Roman"/>
+          <w:bCs/>
+          <w:iCs/>
+          <w:color w:val="000000"/>
+          <w:szCs w:val="24"/>
+        </w:rPr>
+        <w:t>describe</w:t>
+      </w:r>
+      <w:proofErr w:type="gramEnd"/>
+      <w:r>
+        <w:rPr>
+          <w:rFonts w:ascii="Times New Roman" w:hAnsi="Times New Roman" w:cs="Times New Roman"/>
+          <w:bCs/>
+          <w:iCs/>
+          <w:color w:val="000000"/>
+          <w:szCs w:val="24"/>
+        </w:rPr>
+        <w:t xml:space="preserve"> the details of the required report format.</w:t>
       </w:r>
     </w:p>
     <w:p>
@@ -11430,16 +11809,26 @@
           <w:color w:val="000000"/>
           <w:szCs w:val="24"/>
         </w:rPr>
-        <w:t xml:space="preserve">Standard A4 size;  </w:t>
-      </w:r>
+        <w:t xml:space="preserve">Standard A4 </w:t>
+      </w:r>
+      <w:proofErr w:type="gramStart"/>
       <w:r>
         <w:rPr>
           <w:rFonts w:ascii="Times New Roman" w:hAnsi="Times New Roman" w:cs="Times New Roman"/>
           <w:color w:val="000000"/>
           <w:szCs w:val="24"/>
         </w:rPr>
+        <w:t xml:space="preserve">size;  </w:t>
+      </w:r>
+      <w:r>
+        <w:rPr>
+          <w:rFonts w:ascii="Times New Roman" w:hAnsi="Times New Roman" w:cs="Times New Roman"/>
+          <w:color w:val="000000"/>
+          <w:szCs w:val="24"/>
+        </w:rPr>
         <w:tab/>
       </w:r>
+      <w:proofErr w:type="gramEnd"/>
       <w:r>
         <w:rPr>
           <w:rFonts w:ascii="Times New Roman" w:hAnsi="Times New Roman" w:cs="Times New Roman"/>
@@ -11470,15 +11859,16 @@
           <w:color w:val="000000"/>
           <w:szCs w:val="24"/>
         </w:rPr>
-        <w:t>Width: 8.27"</w:t>
-      </w:r>
+        <w:t>Width: 8.27</w:t>
+      </w:r>
+      <w:proofErr w:type="gramStart"/>
       <w:r>
         <w:rPr>
           <w:rFonts w:ascii="Times New Roman" w:hAnsi="Times New Roman" w:cs="Times New Roman"/>
           <w:color w:val="000000"/>
           <w:szCs w:val="24"/>
         </w:rPr>
-        <w:t xml:space="preserve">;  </w:t>
+        <w:t>"</w:t>
       </w:r>
       <w:r>
         <w:rPr>
@@ -11486,8 +11876,17 @@
           <w:color w:val="000000"/>
           <w:szCs w:val="24"/>
         </w:rPr>
+        <w:t xml:space="preserve">;  </w:t>
+      </w:r>
+      <w:r>
+        <w:rPr>
+          <w:rFonts w:ascii="Times New Roman" w:hAnsi="Times New Roman" w:cs="Times New Roman"/>
+          <w:color w:val="000000"/>
+          <w:szCs w:val="24"/>
+        </w:rPr>
         <w:tab/>
       </w:r>
+      <w:proofErr w:type="gramEnd"/>
       <w:r>
         <w:rPr>
           <w:rFonts w:ascii="Times New Roman" w:hAnsi="Times New Roman" w:cs="Times New Roman"/>
@@ -11966,7 +12365,23 @@
           <w:rFonts w:ascii="Times New Roman" w:hAnsi="Times New Roman" w:cs="Times New Roman"/>
           <w:szCs w:val="24"/>
         </w:rPr>
-        <w:t xml:space="preserve">Except for the title page, number all pages which come before the first page of the body chapters consecutively with lower case roman numerals (i, ii, iii, iv…). </w:t>
+        <w:t>Except for the title page, number all pages which come before the first page of the body chapters consecutively with lower case roman numerals (</w:t>
+      </w:r>
+      <w:proofErr w:type="spellStart"/>
+      <w:r>
+        <w:rPr>
+          <w:rFonts w:ascii="Times New Roman" w:hAnsi="Times New Roman" w:cs="Times New Roman"/>
+          <w:szCs w:val="24"/>
+        </w:rPr>
+        <w:t>i</w:t>
+      </w:r>
+      <w:proofErr w:type="spellEnd"/>
+      <w:r>
+        <w:rPr>
+          <w:rFonts w:ascii="Times New Roman" w:hAnsi="Times New Roman" w:cs="Times New Roman"/>
+          <w:szCs w:val="24"/>
+        </w:rPr>
+        <w:t xml:space="preserve">, ii, iii, iv…). </w:t>
       </w:r>
     </w:p>
     <w:p>
@@ -11985,7 +12400,23 @@
           <w:rFonts w:ascii="Times New Roman" w:hAnsi="Times New Roman" w:cs="Times New Roman"/>
           <w:szCs w:val="24"/>
         </w:rPr>
-        <w:t xml:space="preserve">The first page with Arabic numeral (1, 2, 3, and so on) starts from the page of the introduction but it is mentioned on page 2 onwards. Mention page numbers on the bottom right of the page. The first page of each section or chapter will not carry the page number, however the page number will be counted for the proceeding page. </w:t>
+        <w:t xml:space="preserve">The first page with Arabic </w:t>
+      </w:r>
+      <w:proofErr w:type="gramStart"/>
+      <w:r>
+        <w:rPr>
+          <w:rFonts w:ascii="Times New Roman" w:hAnsi="Times New Roman" w:cs="Times New Roman"/>
+          <w:szCs w:val="24"/>
+        </w:rPr>
+        <w:t>numeral</w:t>
+      </w:r>
+      <w:proofErr w:type="gramEnd"/>
+      <w:r>
+        <w:rPr>
+          <w:rFonts w:ascii="Times New Roman" w:hAnsi="Times New Roman" w:cs="Times New Roman"/>
+          <w:szCs w:val="24"/>
+        </w:rPr>
+        <w:t xml:space="preserve"> (1, 2, 3, and so on) starts from the page of the introduction but it is mentioned on page 2 onwards. Mention page numbers on the bottom right of the page. The first page of each section or chapter will not carry the page number, however the page number will be counted for the proceeding page. </w:t>
       </w:r>
     </w:p>
     <w:p>
@@ -16490,8 +16921,12 @@
     <w:autoRedefine/>
     <w:uiPriority w:val="39"/>
     <w:unhideWhenUsed/>
-    <w:rsid w:val="001C5A07"/>
+    <w:rsid w:val="00AF3F9A"/>
     <w:pPr>
+      <w:tabs>
+        <w:tab w:val="left" w:pos="880"/>
+        <w:tab w:val="right" w:leader="dot" w:pos="8990"/>
+      </w:tabs>
       <w:spacing w:after="100"/>
       <w:ind w:left="240"/>
     </w:pPr>

</xml_diff>

<commit_message>
update stayl chapter titel
</commit_message>
<xml_diff>
--- a/report-project.docx
+++ b/report-project.docx
@@ -1628,21 +1628,7 @@
                 <w:rStyle w:val="Hyperlink"/>
                 <w:noProof/>
               </w:rPr>
-              <w:t>I</w:t>
-            </w:r>
-            <w:r>
-              <w:rPr>
-                <w:rStyle w:val="Hyperlink"/>
-                <w:noProof/>
-              </w:rPr>
-              <w:t>n</w:t>
-            </w:r>
-            <w:r>
-              <w:rPr>
-                <w:rStyle w:val="Hyperlink"/>
-                <w:noProof/>
-              </w:rPr>
-              <w:t>troduction</w:t>
+              <w:t>Introduction</w:t>
             </w:r>
             <w:r>
               <w:rPr>
@@ -6259,6 +6245,7 @@
     <w:p>
       <w:pPr>
         <w:pStyle w:val="Heading1"/>
+        <w:ind w:left="0"/>
         <w:rPr>
           <w:rFonts w:asciiTheme="majorBidi" w:hAnsiTheme="majorBidi"/>
         </w:rPr>
@@ -6279,6 +6266,7 @@
     <w:p>
       <w:pPr>
         <w:pStyle w:val="Heading2"/>
+        <w:ind w:left="540" w:hanging="540"/>
       </w:pPr>
       <w:bookmarkStart w:id="6" w:name="_Toc443255362"/>
       <w:r>
@@ -6291,13 +6279,7 @@
         <w:ind w:firstLine="425"/>
       </w:pPr>
       <w:r>
-        <w:t xml:space="preserve">This project is embarked on a mission to develop a website that leverages the power of artificial intelligence to transform project requirements or presented scenarios into visual representations in the form </w:t>
-      </w:r>
-      <w:r>
-        <w:t>of Use</w:t>
-      </w:r>
-      <w:r>
-        <w:t xml:space="preserve"> Case and Class Diagrams. Just as swift action is necessary in the face of project requirements, effective communication within the project is essential for its success</w:t>
+        <w:t>This project is embarked on a mission to develop a website that leverages the power of artificial intelligence to transform project requirements or presented scenarios into visual representations in the form of Use Case and Class Diagrams. Just as swift action is necessary in the face of project requirements, effective communication within the project is essential for its success</w:t>
       </w:r>
       <w:r>
         <w:rPr>
@@ -6327,21 +6309,13 @@
         <w:ind w:firstLine="425"/>
       </w:pPr>
       <w:r>
-        <w:t xml:space="preserve">This </w:t>
-      </w:r>
-      <w:r>
-        <w:t>chapter</w:t>
-      </w:r>
-      <w:r>
-        <w:t xml:space="preserve"> highlights the main objectives and goals of this unique project, outlines our methodology and plan to achieve these objectives, and provides an overview of the subsequent chapters in this </w:t>
-      </w:r>
-      <w:r>
-        <w:t>report.</w:t>
+        <w:t>This chapter highlights the main objectives and goals of this unique project, outlines our methodology and plan to achieve these objectives, and provides an overview of the subsequent chapters in this report.</w:t>
       </w:r>
     </w:p>
     <w:p>
       <w:pPr>
         <w:pStyle w:val="Heading2"/>
+        <w:ind w:left="540" w:hanging="540"/>
         <w:rPr>
           <w:color w:val="FF0000"/>
         </w:rPr>
@@ -6428,6 +6402,7 @@
     <w:p>
       <w:pPr>
         <w:pStyle w:val="Heading2"/>
+        <w:ind w:left="540" w:hanging="540"/>
       </w:pPr>
       <w:bookmarkStart w:id="8" w:name="_Toc443255364"/>
       <w:r>
@@ -6519,6 +6494,7 @@
     <w:p>
       <w:pPr>
         <w:pStyle w:val="Heading2"/>
+        <w:ind w:left="540" w:hanging="540"/>
       </w:pPr>
       <w:bookmarkStart w:id="9" w:name="_Toc443255365"/>
       <w:r>
@@ -6550,6 +6526,7 @@
     <w:p>
       <w:pPr>
         <w:pStyle w:val="Heading2"/>
+        <w:ind w:left="540" w:hanging="540"/>
       </w:pPr>
       <w:bookmarkStart w:id="10" w:name="_Toc443255366"/>
       <w:r>
@@ -6654,6 +6631,7 @@
     <w:p>
       <w:pPr>
         <w:pStyle w:val="Heading2"/>
+        <w:ind w:left="540" w:hanging="540"/>
       </w:pPr>
       <w:bookmarkStart w:id="12" w:name="_Toc443255368"/>
       <w:r>
@@ -6765,6 +6743,7 @@
     <w:p>
       <w:pPr>
         <w:pStyle w:val="Heading1"/>
+        <w:ind w:left="0"/>
       </w:pPr>
       <w:bookmarkStart w:id="13" w:name="_Toc443255369"/>
       <w:r>
@@ -6782,6 +6761,7 @@
     <w:p>
       <w:pPr>
         <w:pStyle w:val="Heading2"/>
+        <w:ind w:left="540" w:hanging="540"/>
       </w:pPr>
       <w:bookmarkStart w:id="14" w:name="_Toc443255370"/>
       <w:r>
@@ -6927,6 +6907,7 @@
     <w:p>
       <w:pPr>
         <w:pStyle w:val="Heading2"/>
+        <w:ind w:left="540" w:hanging="540"/>
       </w:pPr>
       <w:bookmarkStart w:id="15" w:name="_Toc370344354"/>
       <w:bookmarkStart w:id="16" w:name="_Toc443255371"/>
@@ -6963,6 +6944,7 @@
     <w:p>
       <w:pPr>
         <w:pStyle w:val="Heading2"/>
+        <w:ind w:left="540" w:hanging="540"/>
       </w:pPr>
       <w:bookmarkStart w:id="17" w:name="_Toc443255372"/>
       <w:r>
@@ -7116,6 +7098,7 @@
     <w:p>
       <w:pPr>
         <w:pStyle w:val="Heading2"/>
+        <w:ind w:left="540" w:hanging="540"/>
       </w:pPr>
       <w:bookmarkStart w:id="21" w:name="_Toc443255375"/>
       <w:r>
@@ -7141,6 +7124,7 @@
     <w:p>
       <w:pPr>
         <w:pStyle w:val="Heading1"/>
+        <w:ind w:left="0"/>
       </w:pPr>
       <w:bookmarkStart w:id="22" w:name="_Toc312603150"/>
       <w:bookmarkStart w:id="23" w:name="_Toc370075443"/>
@@ -7165,6 +7149,7 @@
     <w:p>
       <w:pPr>
         <w:pStyle w:val="Heading2"/>
+        <w:ind w:left="540" w:hanging="540"/>
       </w:pPr>
       <w:bookmarkStart w:id="25" w:name="_Toc443255377"/>
       <w:r>
@@ -7219,6 +7204,7 @@
     <w:p>
       <w:pPr>
         <w:pStyle w:val="Heading2"/>
+        <w:ind w:left="540" w:hanging="540"/>
         <w:rPr>
           <w:rFonts w:ascii="Arial" w:eastAsiaTheme="minorHAnsi" w:hAnsi="Arial" w:cs="Arial"/>
           <w:color w:val="222222"/>
@@ -7229,10 +7215,13 @@
       </w:pPr>
       <w:bookmarkStart w:id="26" w:name="_Toc443255378"/>
       <w:r>
+        <w:t>Analysis</w:t>
+      </w:r>
+      <w:r>
         <w:rPr>
           <w:lang w:val="en-CA"/>
         </w:rPr>
-        <w:t xml:space="preserve">Analysis of Existing Systems </w:t>
+        <w:t xml:space="preserve"> of Existing Systems </w:t>
       </w:r>
       <w:r>
         <w:rPr>
@@ -7314,6 +7303,7 @@
     <w:p>
       <w:pPr>
         <w:pStyle w:val="Heading2"/>
+        <w:ind w:left="540" w:hanging="540"/>
       </w:pPr>
       <w:bookmarkStart w:id="27" w:name="_Toc443255379"/>
       <w:r>
@@ -7730,6 +7720,7 @@
     <w:p>
       <w:pPr>
         <w:pStyle w:val="Heading2"/>
+        <w:ind w:left="540" w:hanging="540"/>
       </w:pPr>
       <w:bookmarkStart w:id="35" w:name="_Toc443255383"/>
       <w:r>
@@ -7784,6 +7775,7 @@
     <w:p>
       <w:pPr>
         <w:pStyle w:val="Heading2"/>
+        <w:ind w:left="540" w:hanging="540"/>
       </w:pPr>
       <w:bookmarkStart w:id="36" w:name="_Toc443255384"/>
       <w:r>
@@ -7949,6 +7941,7 @@
     <w:p>
       <w:pPr>
         <w:pStyle w:val="Heading2"/>
+        <w:ind w:left="540" w:hanging="540"/>
       </w:pPr>
       <w:bookmarkStart w:id="38" w:name="_Toc443255385"/>
       <w:bookmarkEnd w:id="37"/>
@@ -7963,6 +7956,7 @@
     <w:p>
       <w:pPr>
         <w:pStyle w:val="Heading1"/>
+        <w:ind w:left="0"/>
         <w:rPr>
           <w:szCs w:val="44"/>
         </w:rPr>
@@ -8004,6 +7998,7 @@
     <w:p>
       <w:pPr>
         <w:pStyle w:val="Heading2"/>
+        <w:ind w:left="540" w:hanging="540"/>
       </w:pPr>
       <w:bookmarkStart w:id="40" w:name="_Toc443255387"/>
       <w:r>
@@ -8014,16 +8009,20 @@
     <w:p>
       <w:pPr>
         <w:pStyle w:val="Heading2"/>
+        <w:ind w:left="540" w:hanging="540"/>
         <w:rPr>
           <w:lang w:val="en-GB"/>
         </w:rPr>
       </w:pPr>
       <w:bookmarkStart w:id="41" w:name="_Toc443255388"/>
       <w:r>
+        <w:t>Architectural</w:t>
+      </w:r>
+      <w:r>
         <w:rPr>
           <w:lang w:val="en-GB"/>
         </w:rPr>
-        <w:t xml:space="preserve">Architectural </w:t>
+        <w:t xml:space="preserve"> </w:t>
       </w:r>
       <w:r>
         <w:rPr>
@@ -8094,16 +8093,20 @@
     <w:p>
       <w:pPr>
         <w:pStyle w:val="Heading2"/>
+        <w:ind w:left="540" w:hanging="540"/>
         <w:rPr>
           <w:color w:val="auto"/>
         </w:rPr>
       </w:pPr>
       <w:bookmarkStart w:id="42" w:name="_Toc443255389"/>
       <w:r>
+        <w:t>Object</w:t>
+      </w:r>
+      <w:r>
         <w:rPr>
           <w:color w:val="auto"/>
         </w:rPr>
-        <w:t>Object Oriented Design</w:t>
+        <w:t xml:space="preserve"> Oriented Design</w:t>
       </w:r>
       <w:bookmarkEnd w:id="42"/>
     </w:p>
@@ -8249,13 +8252,17 @@
     <w:p>
       <w:pPr>
         <w:pStyle w:val="Heading2"/>
+        <w:ind w:left="540" w:hanging="540"/>
       </w:pPr>
       <w:bookmarkStart w:id="45" w:name="_Toc443255392"/>
       <w:r>
         <w:rPr>
           <w:bCs w:val="0"/>
         </w:rPr>
-        <w:t>Data Modeling</w:t>
+        <w:t xml:space="preserve">Data </w:t>
+      </w:r>
+      <w:r>
+        <w:t>Modeling</w:t>
       </w:r>
       <w:bookmarkEnd w:id="45"/>
     </w:p>
@@ -8341,6 +8348,7 @@
     <w:p>
       <w:pPr>
         <w:pStyle w:val="Heading2"/>
+        <w:ind w:left="540" w:hanging="540"/>
       </w:pPr>
       <w:bookmarkStart w:id="46" w:name="_Toc443255393"/>
       <w:r>
@@ -8354,6 +8362,7 @@
     <w:p>
       <w:pPr>
         <w:pStyle w:val="Heading2"/>
+        <w:ind w:left="540" w:hanging="540"/>
       </w:pPr>
       <w:bookmarkStart w:id="47" w:name="_Toc443255394"/>
       <w:bookmarkStart w:id="48" w:name="_Toc380764665"/>
@@ -8365,6 +8374,7 @@
     <w:p>
       <w:pPr>
         <w:pStyle w:val="Heading1"/>
+        <w:ind w:left="0"/>
       </w:pPr>
       <w:bookmarkStart w:id="49" w:name="_Toc443255395"/>
       <w:bookmarkEnd w:id="48"/>
@@ -8376,7 +8386,13 @@
         <w:t xml:space="preserve"> 5</w:t>
       </w:r>
       <w:r>
-        <w:t>: System</w:t>
+        <w:t xml:space="preserve">: </w:t>
+      </w:r>
+      <w:r>
+        <w:rPr>
+          <w:szCs w:val="44"/>
+        </w:rPr>
+        <w:t>System</w:t>
       </w:r>
       <w:r>
         <w:t xml:space="preserve"> </w:t>
@@ -8476,6 +8492,7 @@
     <w:p>
       <w:pPr>
         <w:pStyle w:val="Heading2"/>
+        <w:ind w:left="540" w:hanging="540"/>
       </w:pPr>
       <w:bookmarkStart w:id="50" w:name="_Toc443255396"/>
       <w:r>
@@ -8486,6 +8503,7 @@
     <w:p>
       <w:pPr>
         <w:pStyle w:val="Heading2"/>
+        <w:ind w:left="540" w:hanging="540"/>
       </w:pPr>
       <w:bookmarkStart w:id="51" w:name="_Toc443255397"/>
       <w:r>
@@ -8515,6 +8533,7 @@
     <w:p>
       <w:pPr>
         <w:pStyle w:val="Heading2"/>
+        <w:ind w:left="540" w:hanging="540"/>
       </w:pPr>
       <w:bookmarkStart w:id="52" w:name="_Toc443255398"/>
       <w:r>
@@ -8538,6 +8557,7 @@
     <w:p>
       <w:pPr>
         <w:pStyle w:val="Heading2"/>
+        <w:ind w:left="540" w:hanging="540"/>
         <w:rPr>
           <w:color w:val="auto"/>
         </w:rPr>
@@ -8613,6 +8633,7 @@
     <w:p>
       <w:pPr>
         <w:pStyle w:val="Heading2"/>
+        <w:ind w:left="540" w:hanging="540"/>
       </w:pPr>
       <w:bookmarkStart w:id="54" w:name="_Toc443255400"/>
       <w:r>
@@ -8728,6 +8749,7 @@
     <w:p>
       <w:pPr>
         <w:pStyle w:val="Heading2"/>
+        <w:ind w:left="540" w:hanging="540"/>
       </w:pPr>
       <w:bookmarkStart w:id="55" w:name="_Toc443255401"/>
       <w:r>
@@ -8979,15 +9001,13 @@
     <w:p>
       <w:pPr>
         <w:pStyle w:val="Heading2"/>
+        <w:ind w:left="540" w:hanging="540"/>
         <w:rPr>
           <w:color w:val="auto"/>
         </w:rPr>
       </w:pPr>
       <w:bookmarkStart w:id="56" w:name="_Toc443255402"/>
       <w:r>
-        <w:rPr>
-          <w:color w:val="auto"/>
-        </w:rPr>
         <w:t>Summary</w:t>
       </w:r>
       <w:bookmarkEnd w:id="56"/>
@@ -9003,6 +9023,7 @@
     <w:p>
       <w:pPr>
         <w:pStyle w:val="Heading1"/>
+        <w:ind w:left="0"/>
       </w:pPr>
       <w:bookmarkStart w:id="57" w:name="_Toc443255403"/>
       <w:r>
@@ -9039,11 +9060,7 @@
     <w:p>
       <w:pPr>
         <w:pStyle w:val="Heading2"/>
-        <w:tabs>
-          <w:tab w:val="left" w:pos="990"/>
-          <w:tab w:val="left" w:pos="1080"/>
-        </w:tabs>
-        <w:ind w:left="450" w:firstLine="0"/>
+        <w:ind w:left="540" w:hanging="540"/>
       </w:pPr>
       <w:bookmarkStart w:id="58" w:name="_Toc443255404"/>
       <w:r>
@@ -9160,6 +9177,7 @@
     <w:p>
       <w:pPr>
         <w:pStyle w:val="Heading2"/>
+        <w:ind w:left="540" w:hanging="540"/>
       </w:pPr>
       <w:bookmarkStart w:id="59" w:name="_Toc443255405"/>
       <w:r>
@@ -9210,11 +9228,7 @@
     <w:p>
       <w:pPr>
         <w:pStyle w:val="Heading2"/>
-        <w:tabs>
-          <w:tab w:val="left" w:pos="990"/>
-          <w:tab w:val="left" w:pos="1080"/>
-        </w:tabs>
-        <w:ind w:left="450" w:firstLine="0"/>
+        <w:ind w:left="540" w:hanging="540"/>
       </w:pPr>
       <w:bookmarkStart w:id="60" w:name="_Toc443255406"/>
       <w:r>
@@ -9419,6 +9433,7 @@
     <w:p>
       <w:pPr>
         <w:pStyle w:val="Heading1"/>
+        <w:ind w:left="0"/>
       </w:pPr>
       <w:bookmarkStart w:id="61" w:name="_Toc312089938"/>
       <w:bookmarkStart w:id="62" w:name="_Toc324705739"/>
@@ -15648,6 +15663,117 @@
     <w:abstractNumId w:val="21"/>
   </w:num>
   <w:num w:numId="45" w16cid:durableId="115754776">
+    <w:abstractNumId w:val="21"/>
+  </w:num>
+  <w:num w:numId="46" w16cid:durableId="507603247">
+    <w:abstractNumId w:val="21"/>
+  </w:num>
+  <w:num w:numId="47" w16cid:durableId="1485705305">
+    <w:abstractNumId w:val="21"/>
+  </w:num>
+  <w:num w:numId="48" w16cid:durableId="1202212353">
+    <w:abstractNumId w:val="21"/>
+  </w:num>
+  <w:num w:numId="49" w16cid:durableId="195897593">
+    <w:abstractNumId w:val="21"/>
+  </w:num>
+  <w:num w:numId="50" w16cid:durableId="2018534616">
+    <w:abstractNumId w:val="21"/>
+  </w:num>
+  <w:num w:numId="51" w16cid:durableId="1726177645">
+    <w:abstractNumId w:val="21"/>
+  </w:num>
+  <w:num w:numId="52" w16cid:durableId="1732995686">
+    <w:abstractNumId w:val="21"/>
+  </w:num>
+  <w:num w:numId="53" w16cid:durableId="870147073">
+    <w:abstractNumId w:val="21"/>
+  </w:num>
+  <w:num w:numId="54" w16cid:durableId="40904098">
+    <w:abstractNumId w:val="21"/>
+  </w:num>
+  <w:num w:numId="55" w16cid:durableId="789203686">
+    <w:abstractNumId w:val="21"/>
+  </w:num>
+  <w:num w:numId="56" w16cid:durableId="200439411">
+    <w:abstractNumId w:val="21"/>
+  </w:num>
+  <w:num w:numId="57" w16cid:durableId="1765345279">
+    <w:abstractNumId w:val="21"/>
+  </w:num>
+  <w:num w:numId="58" w16cid:durableId="1346134032">
+    <w:abstractNumId w:val="21"/>
+  </w:num>
+  <w:num w:numId="59" w16cid:durableId="1777940909">
+    <w:abstractNumId w:val="21"/>
+  </w:num>
+  <w:num w:numId="60" w16cid:durableId="723941965">
+    <w:abstractNumId w:val="21"/>
+  </w:num>
+  <w:num w:numId="61" w16cid:durableId="1721591042">
+    <w:abstractNumId w:val="21"/>
+  </w:num>
+  <w:num w:numId="62" w16cid:durableId="976842609">
+    <w:abstractNumId w:val="21"/>
+  </w:num>
+  <w:num w:numId="63" w16cid:durableId="1467775094">
+    <w:abstractNumId w:val="21"/>
+  </w:num>
+  <w:num w:numId="64" w16cid:durableId="1132938189">
+    <w:abstractNumId w:val="21"/>
+  </w:num>
+  <w:num w:numId="65" w16cid:durableId="63527008">
+    <w:abstractNumId w:val="21"/>
+  </w:num>
+  <w:num w:numId="66" w16cid:durableId="1302423621">
+    <w:abstractNumId w:val="21"/>
+  </w:num>
+  <w:num w:numId="67" w16cid:durableId="493640909">
+    <w:abstractNumId w:val="21"/>
+  </w:num>
+  <w:num w:numId="68" w16cid:durableId="1633561255">
+    <w:abstractNumId w:val="21"/>
+  </w:num>
+  <w:num w:numId="69" w16cid:durableId="293369662">
+    <w:abstractNumId w:val="21"/>
+  </w:num>
+  <w:num w:numId="70" w16cid:durableId="228158258">
+    <w:abstractNumId w:val="21"/>
+  </w:num>
+  <w:num w:numId="71" w16cid:durableId="376048301">
+    <w:abstractNumId w:val="21"/>
+  </w:num>
+  <w:num w:numId="72" w16cid:durableId="1645115181">
+    <w:abstractNumId w:val="21"/>
+  </w:num>
+  <w:num w:numId="73" w16cid:durableId="1382827766">
+    <w:abstractNumId w:val="21"/>
+  </w:num>
+  <w:num w:numId="74" w16cid:durableId="1058360589">
+    <w:abstractNumId w:val="21"/>
+  </w:num>
+  <w:num w:numId="75" w16cid:durableId="345904594">
+    <w:abstractNumId w:val="21"/>
+  </w:num>
+  <w:num w:numId="76" w16cid:durableId="1592741334">
+    <w:abstractNumId w:val="21"/>
+  </w:num>
+  <w:num w:numId="77" w16cid:durableId="644967642">
+    <w:abstractNumId w:val="21"/>
+  </w:num>
+  <w:num w:numId="78" w16cid:durableId="1281256752">
+    <w:abstractNumId w:val="21"/>
+  </w:num>
+  <w:num w:numId="79" w16cid:durableId="597761991">
+    <w:abstractNumId w:val="21"/>
+  </w:num>
+  <w:num w:numId="80" w16cid:durableId="883369413">
+    <w:abstractNumId w:val="21"/>
+  </w:num>
+  <w:num w:numId="81" w16cid:durableId="1695613436">
+    <w:abstractNumId w:val="21"/>
+  </w:num>
+  <w:num w:numId="82" w16cid:durableId="566258924">
     <w:abstractNumId w:val="21"/>
   </w:num>
 </w:numbering>

</xml_diff>

<commit_message>
add summary for chapter 1
</commit_message>
<xml_diff>
--- a/report-project.docx
+++ b/report-project.docx
@@ -6605,6 +6605,7 @@
     <w:p>
       <w:pPr>
         <w:pStyle w:val="Heading2"/>
+        <w:ind w:left="540" w:hanging="540"/>
       </w:pPr>
       <w:bookmarkStart w:id="11" w:name="_Toc443255367"/>
       <w:r>
@@ -6693,6 +6694,7 @@
         <w:jc w:val="lowKashida"/>
         <w:rPr>
           <w:color w:val="000000" w:themeColor="text1"/>
+          <w:rtl/>
         </w:rPr>
       </w:pPr>
       <w:r>
@@ -6739,6 +6741,47 @@
         </w:rPr>
         <w:t xml:space="preserve"> what we are going to have in the next chapter.</w:t>
       </w:r>
+    </w:p>
+    <w:p>
+      <w:pPr>
+        <w:pStyle w:val="Heading2"/>
+        <w:ind w:left="540" w:hanging="540"/>
+      </w:pPr>
+      <w:r>
+        <w:t xml:space="preserve">Summary </w:t>
+      </w:r>
+    </w:p>
+    <w:p>
+      <w:pPr>
+        <w:spacing w:before="120" w:after="0"/>
+        <w:ind w:firstLine="540"/>
+        <w:rPr>
+          <w:color w:val="000000" w:themeColor="text1"/>
+          <w:rtl/>
+        </w:rPr>
+      </w:pPr>
+      <w:r>
+        <w:rPr>
+          <w:color w:val="000000" w:themeColor="text1"/>
+        </w:rPr>
+        <w:t xml:space="preserve">In this chapter, we obtained a general idea of the challenges we face in analyzing project requirements to transform them into Use Case and Class Diagrams. We will build a model that relies on artificial intelligence to save time. In the second chapter, we will delve </w:t>
+      </w:r>
+      <w:r>
+        <w:rPr>
+          <w:color w:val="000000" w:themeColor="text1"/>
+        </w:rPr>
+        <w:lastRenderedPageBreak/>
+        <w:t>into related work and similar solutions, discussing them in detail and compiling all relevant information.</w:t>
+      </w:r>
+    </w:p>
+    <w:p>
+      <w:pPr>
+        <w:spacing w:before="120" w:after="0"/>
+        <w:jc w:val="lowKashida"/>
+        <w:rPr>
+          <w:color w:val="000000" w:themeColor="text1"/>
+        </w:rPr>
+      </w:pPr>
     </w:p>
     <w:p>
       <w:pPr>
@@ -15774,6 +15817,9 @@
     <w:abstractNumId w:val="21"/>
   </w:num>
   <w:num w:numId="82" w16cid:durableId="566258924">
+    <w:abstractNumId w:val="21"/>
+  </w:num>
+  <w:num w:numId="83" w16cid:durableId="151139703">
     <w:abstractNumId w:val="21"/>
   </w:num>
 </w:numbering>

</xml_diff>

<commit_message>
add Project Objective and Document Organization
</commit_message>
<xml_diff>
--- a/report-project.docx
+++ b/report-project.docx
@@ -1102,7 +1102,15 @@
         <w:pStyle w:val="NormalJustified"/>
       </w:pPr>
       <w:r>
-        <w:t xml:space="preserve">The content of this single page is left to the discretion of the student.  It is suggested however that the page makes reference to guidance received by the student from his or her supervisor and </w:t>
+        <w:t xml:space="preserve">The content of this single page is left to the discretion of the student.  It is suggested however that the page </w:t>
+      </w:r>
+      <w:proofErr w:type="gramStart"/>
+      <w:r>
+        <w:t>makes reference</w:t>
+      </w:r>
+      <w:proofErr w:type="gramEnd"/>
+      <w:r>
+        <w:t xml:space="preserve"> to guidance received by the student from his or her supervisor and </w:t>
       </w:r>
       <w:r>
         <w:t>other</w:t>
@@ -1117,7 +1125,15 @@
         <w:t xml:space="preserve">.  Reference should also be made to any financial assistance received to carry out the project.  Any extraordinary assistance received by the student for example in word processing, data collection, data analysis, and so on, should be properly acknowledged. </w:t>
       </w:r>
       <w:r>
-        <w:t xml:space="preserve">Example acknowledgement can be found in books, reports and also papers. </w:t>
+        <w:t xml:space="preserve">Example acknowledgement can be found in books, reports </w:t>
+      </w:r>
+      <w:proofErr w:type="gramStart"/>
+      <w:r>
+        <w:t>and also</w:t>
+      </w:r>
+      <w:proofErr w:type="gramEnd"/>
+      <w:r>
+        <w:t xml:space="preserve"> papers. </w:t>
       </w:r>
       <w:r>
         <w:t xml:space="preserve"> The acknowledgements should not exceed 250 words.</w:t>
@@ -1132,6 +1148,8 @@
       <w:sdtPr>
         <w:rPr>
           <w:rFonts w:asciiTheme="majorBidi" w:eastAsiaTheme="minorHAnsi" w:hAnsiTheme="majorBidi" w:cstheme="minorBidi"/>
+          <w:b w:val="0"/>
+          <w:bCs w:val="0"/>
           <w:color w:val="auto"/>
           <w:sz w:val="24"/>
           <w:szCs w:val="22"/>
@@ -1142,12 +1160,6 @@
           <w:docPartUnique/>
         </w:docPartObj>
       </w:sdtPr>
-      <w:sdtEndPr>
-        <w:rPr>
-          <w:b w:val="0"/>
-          <w:bCs w:val="0"/>
-        </w:rPr>
-      </w:sdtEndPr>
       <w:sdtContent>
         <w:p>
           <w:pPr>
@@ -6270,55 +6282,7 @@
             <w:b w:val="0"/>
             <w:bCs w:val="0"/>
           </w:rPr>
-          <w:t xml:space="preserve">Table 1: </w:t>
-        </w:r>
-        <w:r>
-          <w:rPr>
-            <w:rStyle w:val="Hyperlink"/>
-            <w:b w:val="0"/>
-            <w:bCs w:val="0"/>
-          </w:rPr>
-          <w:t>p</w:t>
-        </w:r>
-        <w:r>
-          <w:rPr>
-            <w:rStyle w:val="Hyperlink"/>
-            <w:b w:val="0"/>
-            <w:bCs w:val="0"/>
-          </w:rPr>
-          <w:t>r</w:t>
-        </w:r>
-        <w:r>
-          <w:rPr>
-            <w:rStyle w:val="Hyperlink"/>
-            <w:b w:val="0"/>
-            <w:bCs w:val="0"/>
-          </w:rPr>
-          <w:t>o</w:t>
-        </w:r>
-        <w:r>
-          <w:rPr>
-            <w:rStyle w:val="Hyperlink"/>
-            <w:b w:val="0"/>
-            <w:bCs w:val="0"/>
-          </w:rPr>
-          <w:t>j</w:t>
-        </w:r>
-        <w:r>
-          <w:rPr>
-            <w:rStyle w:val="Hyperlink"/>
-            <w:b w:val="0"/>
-            <w:bCs w:val="0"/>
-          </w:rPr>
-          <w:t>e</w:t>
-        </w:r>
-        <w:r>
-          <w:rPr>
-            <w:rStyle w:val="Hyperlink"/>
-            <w:b w:val="0"/>
-            <w:bCs w:val="0"/>
-          </w:rPr>
-          <w:t>ct plan v1</w:t>
+          <w:t>Table 1: project plan v1</w:t>
         </w:r>
         <w:r>
           <w:rPr>
@@ -6565,7 +6529,21 @@
         <w:rPr>
           <w:color w:val="FF0000"/>
         </w:rPr>
-        <w:t>Please choose only one; either Problem Definition or Motivation</w:t>
+        <w:t xml:space="preserve">Please choose only </w:t>
+      </w:r>
+      <w:proofErr w:type="gramStart"/>
+      <w:r>
+        <w:rPr>
+          <w:color w:val="FF0000"/>
+        </w:rPr>
+        <w:t>one;</w:t>
+      </w:r>
+      <w:proofErr w:type="gramEnd"/>
+      <w:r>
+        <w:rPr>
+          <w:color w:val="FF0000"/>
+        </w:rPr>
+        <w:t xml:space="preserve"> either Problem Definition or Motivation</w:t>
       </w:r>
       <w:r>
         <w:rPr>
@@ -6593,69 +6571,128 @@
     </w:p>
     <w:p>
       <w:pPr>
-        <w:pStyle w:val="Body"/>
-        <w:spacing w:before="120" w:after="0"/>
-      </w:pPr>
-      <w:r>
-        <w:t>This section presents the objectives that the proposed project is going to achieve.  The objectives are the steps in achieving the goal(s) of the project and are usually interrelated, brief and concise, and are also realistic given the time period.  The following list shows the main objectives of the project:</w:t>
-      </w:r>
-    </w:p>
-    <w:p>
-      <w:pPr>
-        <w:pStyle w:val="Body"/>
-        <w:numPr>
-          <w:ilvl w:val="0"/>
-          <w:numId w:val="8"/>
-        </w:numPr>
-        <w:spacing w:before="120" w:after="0"/>
-        <w:ind w:left="900"/>
-        <w:jc w:val="left"/>
-      </w:pPr>
-      <w:r>
+        <w:ind w:firstLine="540"/>
+        <w:rPr>
+          <w:rFonts w:cstheme="majorBidi"/>
+          <w:szCs w:val="24"/>
+          <w:rtl/>
+        </w:rPr>
+      </w:pPr>
+      <w:bookmarkStart w:id="9" w:name="_Toc146475727"/>
+      <w:r>
+        <w:rPr>
+          <w:rFonts w:cstheme="majorBidi"/>
+          <w:szCs w:val="24"/>
+        </w:rPr>
+        <w:t xml:space="preserve">The aim of the project is to complete the analysis, modeling, and data gathering for a system that converts textual requirements into </w:t>
+      </w:r>
+      <w:r>
+        <w:rPr>
+          <w:rFonts w:cstheme="majorBidi"/>
+          <w:szCs w:val="24"/>
+        </w:rPr>
+        <w:t>use cases and class</w:t>
+      </w:r>
+      <w:r>
+        <w:rPr>
+          <w:rFonts w:cstheme="majorBidi"/>
+          <w:szCs w:val="24"/>
+        </w:rPr>
+        <w:t xml:space="preserve"> diagrams, with the aim of expediting and facilitating the work of systems modeling analysts and saving them time. This </w:t>
+      </w:r>
+      <w:r>
+        <w:rPr>
+          <w:rFonts w:cstheme="majorBidi"/>
+          <w:szCs w:val="24"/>
+        </w:rPr>
         <w:lastRenderedPageBreak/>
-        <w:t xml:space="preserve">To study </w:t>
-      </w:r>
-      <w:r>
-        <w:t>…</w:t>
-      </w:r>
-    </w:p>
-    <w:p>
-      <w:pPr>
-        <w:pStyle w:val="Body"/>
-        <w:numPr>
-          <w:ilvl w:val="0"/>
-          <w:numId w:val="8"/>
-        </w:numPr>
-        <w:spacing w:before="120" w:after="0"/>
-        <w:ind w:left="900"/>
-        <w:jc w:val="left"/>
-      </w:pPr>
-      <w:r>
-        <w:t xml:space="preserve">To </w:t>
-      </w:r>
-      <w:r>
-        <w:t>identify</w:t>
-      </w:r>
-      <w:r>
-        <w:t xml:space="preserve"> …  </w:t>
-      </w:r>
-    </w:p>
-    <w:p>
-      <w:pPr>
-        <w:pStyle w:val="Body"/>
-        <w:numPr>
-          <w:ilvl w:val="0"/>
-          <w:numId w:val="8"/>
-        </w:numPr>
-        <w:spacing w:before="120" w:after="0"/>
-        <w:ind w:left="900"/>
-        <w:jc w:val="left"/>
-        <w:rPr>
+        <w:t>is what will be accomplished in this phase of the project</w:t>
+      </w:r>
+      <w:r>
+        <w:rPr>
+          <w:rFonts w:cstheme="majorBidi"/>
+          <w:szCs w:val="24"/>
+        </w:rPr>
+        <w:t>, and in the second phase will be implemented on the website.</w:t>
+      </w:r>
+    </w:p>
+    <w:p>
+      <w:pPr>
+        <w:ind w:firstLine="720"/>
+        <w:rPr>
+          <w:rFonts w:cstheme="majorBidi"/>
+          <w:szCs w:val="24"/>
           <w:rtl/>
         </w:rPr>
       </w:pPr>
       <w:r>
-        <w:t>To develop...</w:t>
+        <w:rPr>
+          <w:rFonts w:cstheme="majorBidi"/>
+          <w:szCs w:val="24"/>
+        </w:rPr>
+        <w:t>To achieve this goal, we must use our efforts to achieve the following objectives:</w:t>
+      </w:r>
+    </w:p>
+    <w:p>
+      <w:pPr>
+        <w:rPr>
+          <w:rFonts w:cstheme="majorBidi"/>
+          <w:szCs w:val="24"/>
+          <w:rtl/>
+        </w:rPr>
+      </w:pPr>
+      <w:r>
+        <w:rPr>
+          <w:rFonts w:cstheme="majorBidi"/>
+          <w:szCs w:val="24"/>
+        </w:rPr>
+        <w:t>1- Review previous works that can be compared to or like our project.</w:t>
+      </w:r>
+    </w:p>
+    <w:p>
+      <w:pPr>
+        <w:rPr>
+          <w:rFonts w:cstheme="majorBidi"/>
+          <w:szCs w:val="24"/>
+          <w:rtl/>
+        </w:rPr>
+      </w:pPr>
+      <w:r>
+        <w:rPr>
+          <w:rFonts w:cstheme="majorBidi"/>
+          <w:szCs w:val="24"/>
+        </w:rPr>
+        <w:t>2- Analysis of system requirements.</w:t>
+      </w:r>
+    </w:p>
+    <w:p>
+      <w:pPr>
+        <w:rPr>
+          <w:rFonts w:cstheme="majorBidi"/>
+          <w:szCs w:val="24"/>
+        </w:rPr>
+      </w:pPr>
+      <w:r>
+        <w:rPr>
+          <w:rFonts w:cstheme="majorBidi"/>
+          <w:szCs w:val="24"/>
+        </w:rPr>
+        <w:t xml:space="preserve">3-Design </w:t>
+      </w:r>
+      <w:r>
+        <w:rPr>
+          <w:rFonts w:cstheme="majorBidi"/>
+          <w:szCs w:val="24"/>
+          <w:lang w:val="en-001"/>
+        </w:rPr>
+        <w:t xml:space="preserve">and test </w:t>
+      </w:r>
+      <w:r>
+        <w:rPr>
+          <w:rFonts w:cstheme="majorBidi"/>
+          <w:szCs w:val="24"/>
+        </w:rPr>
+        <w:t>the system before it is implemented.</w:t>
       </w:r>
     </w:p>
     <w:p>
@@ -6663,7 +6700,6 @@
         <w:pStyle w:val="Heading2"/>
         <w:ind w:left="540" w:hanging="540"/>
       </w:pPr>
-      <w:bookmarkStart w:id="9" w:name="_Toc146475727"/>
       <w:r>
         <w:t xml:space="preserve">Project </w:t>
       </w:r>
@@ -8877,6 +8913,7 @@
       </w:pPr>
       <w:bookmarkStart w:id="13" w:name="_Toc146475730"/>
       <w:r>
+        <w:lastRenderedPageBreak/>
         <w:t>Document Organization</w:t>
       </w:r>
       <w:bookmarkEnd w:id="13"/>
@@ -8886,88 +8923,236 @@
     </w:p>
     <w:p>
       <w:pPr>
-        <w:spacing w:before="120" w:after="0"/>
-        <w:ind w:firstLine="540"/>
-      </w:pPr>
-      <w:r>
-        <w:t>This project consists of six chapters in addition to one</w:t>
-      </w:r>
-      <w:r>
-        <w:t xml:space="preserve"> (or several)</w:t>
-      </w:r>
-      <w:r>
-        <w:t xml:space="preserve"> appendix</w:t>
-      </w:r>
-      <w:r>
-        <w:t>es</w:t>
-      </w:r>
-      <w:r>
-        <w:t>. These chapters are organized to reflect the scientific steps toward our main objective. A brief description about the contents of each chapter is given in the following paragraphs:</w:t>
-      </w:r>
-    </w:p>
-    <w:p>
-      <w:pPr>
-        <w:spacing w:before="120" w:after="0"/>
-        <w:jc w:val="lowKashida"/>
-      </w:pPr>
-      <w:r>
-        <w:lastRenderedPageBreak/>
-        <w:t>Chapter 1</w:t>
-      </w:r>
-      <w:r>
-        <w:t xml:space="preserve"> introduces the project objectives, the motivation of the project, the approach used in this project, the contribution of this project, the scope of the work, and project layout. </w:t>
-      </w:r>
-    </w:p>
-    <w:p>
-      <w:pPr>
-        <w:spacing w:before="120" w:after="0"/>
-        <w:jc w:val="lowKashida"/>
-      </w:pPr>
-      <w:r>
-        <w:t>Chapter 2</w:t>
-      </w:r>
-      <w:r>
-        <w:t xml:space="preserve"> provides the reader with an overview of the literature review.</w:t>
-      </w:r>
-    </w:p>
-    <w:p>
-      <w:pPr>
-        <w:spacing w:before="120" w:after="0"/>
-        <w:jc w:val="lowKashida"/>
-        <w:rPr>
-          <w:color w:val="000000" w:themeColor="text1"/>
-          <w:rtl/>
-        </w:rPr>
-      </w:pPr>
-      <w:r>
-        <w:rPr>
-          <w:color w:val="000000" w:themeColor="text1"/>
-        </w:rPr>
-        <w:t xml:space="preserve">Each chapter should end with a conclusion in which we summarize the content of </w:t>
-      </w:r>
-      <w:r>
-        <w:rPr>
-          <w:color w:val="000000" w:themeColor="text1"/>
-        </w:rPr>
-        <w:t>the</w:t>
-      </w:r>
-      <w:r>
-        <w:rPr>
-          <w:color w:val="000000" w:themeColor="text1"/>
-        </w:rPr>
-        <w:t xml:space="preserve"> chapter and we </w:t>
-      </w:r>
-      <w:r>
-        <w:rPr>
-          <w:color w:val="000000" w:themeColor="text1"/>
-        </w:rPr>
-        <w:t>announce</w:t>
-      </w:r>
-      <w:r>
-        <w:rPr>
-          <w:color w:val="000000" w:themeColor="text1"/>
-        </w:rPr>
-        <w:t xml:space="preserve"> what we are going to have in the next chapter.</w:t>
+        <w:pStyle w:val="ListParagraph"/>
+        <w:numPr>
+          <w:ilvl w:val="0"/>
+          <w:numId w:val="84"/>
+        </w:numPr>
+        <w:tabs>
+          <w:tab w:val="left" w:pos="1080"/>
+        </w:tabs>
+        <w:spacing w:line="360" w:lineRule="auto"/>
+        <w:ind w:left="990" w:hanging="270"/>
+        <w:jc w:val="left"/>
+        <w:rPr>
+          <w:rFonts w:cstheme="majorBidi"/>
+          <w:szCs w:val="24"/>
+          <w:lang w:val="en-001"/>
+        </w:rPr>
+      </w:pPr>
+      <w:bookmarkStart w:id="14" w:name="_Toc146475731"/>
+      <w:r>
+        <w:rPr>
+          <w:rFonts w:cstheme="majorBidi"/>
+          <w:b/>
+          <w:bCs/>
+          <w:szCs w:val="24"/>
+          <w:lang w:val="en-001"/>
+        </w:rPr>
+        <w:t>Chapter 1.</w:t>
+      </w:r>
+      <w:r>
+        <w:rPr>
+          <w:rFonts w:cstheme="majorBidi"/>
+          <w:szCs w:val="24"/>
+          <w:lang w:val="en-001"/>
+        </w:rPr>
+        <w:t xml:space="preserve"> In this chapter we discussed the plan and objectives and identified the problem that the project solves.</w:t>
+      </w:r>
+    </w:p>
+    <w:p>
+      <w:pPr>
+        <w:pStyle w:val="ListParagraph"/>
+        <w:numPr>
+          <w:ilvl w:val="0"/>
+          <w:numId w:val="84"/>
+        </w:numPr>
+        <w:tabs>
+          <w:tab w:val="left" w:pos="990"/>
+        </w:tabs>
+        <w:spacing w:line="360" w:lineRule="auto"/>
+        <w:ind w:hanging="450"/>
+        <w:jc w:val="left"/>
+        <w:rPr>
+          <w:rFonts w:cstheme="majorBidi"/>
+          <w:szCs w:val="24"/>
+          <w:lang w:val="en-001"/>
+        </w:rPr>
+      </w:pPr>
+      <w:r>
+        <w:rPr>
+          <w:rFonts w:cstheme="majorBidi"/>
+          <w:b/>
+          <w:bCs/>
+          <w:szCs w:val="24"/>
+          <w:lang w:val="en-001"/>
+        </w:rPr>
+        <w:t>Chapter 2.</w:t>
+      </w:r>
+      <w:r>
+        <w:rPr>
+          <w:rFonts w:cstheme="majorBidi"/>
+          <w:szCs w:val="24"/>
+          <w:lang w:val="en-001"/>
+        </w:rPr>
+        <w:t xml:space="preserve"> In this chapter, we review the literature and learn about the techniques used. We review and compare systems </w:t>
+      </w:r>
+      <w:proofErr w:type="gramStart"/>
+      <w:r>
+        <w:rPr>
+          <w:rFonts w:cstheme="majorBidi"/>
+          <w:szCs w:val="24"/>
+          <w:lang w:val="en-001"/>
+        </w:rPr>
+        <w:t>similar to</w:t>
+      </w:r>
+      <w:proofErr w:type="gramEnd"/>
+      <w:r>
+        <w:rPr>
+          <w:rFonts w:cstheme="majorBidi"/>
+          <w:szCs w:val="24"/>
+          <w:lang w:val="en-001"/>
+        </w:rPr>
+        <w:t xml:space="preserve"> ours.</w:t>
+      </w:r>
+    </w:p>
+    <w:p>
+      <w:pPr>
+        <w:pStyle w:val="ListParagraph"/>
+        <w:numPr>
+          <w:ilvl w:val="0"/>
+          <w:numId w:val="84"/>
+        </w:numPr>
+        <w:spacing w:line="360" w:lineRule="auto"/>
+        <w:ind w:left="990" w:hanging="270"/>
+        <w:jc w:val="left"/>
+        <w:rPr>
+          <w:rFonts w:cstheme="majorBidi"/>
+          <w:szCs w:val="24"/>
+          <w:lang w:val="en-001"/>
+        </w:rPr>
+      </w:pPr>
+      <w:r>
+        <w:rPr>
+          <w:rFonts w:cstheme="majorBidi"/>
+          <w:b/>
+          <w:bCs/>
+          <w:szCs w:val="24"/>
+          <w:lang w:val="en-001"/>
+        </w:rPr>
+        <w:t>Chapter 3.</w:t>
+      </w:r>
+      <w:r>
+        <w:rPr>
+          <w:rFonts w:cstheme="majorBidi"/>
+          <w:szCs w:val="24"/>
+          <w:lang w:val="en-001"/>
+        </w:rPr>
+        <w:t xml:space="preserve"> Our focus in this chapter is on identifying functional and non-functional requirements using UML diagrams, as well as identifying user requirements and search methodologies.</w:t>
+      </w:r>
+    </w:p>
+    <w:p>
+      <w:pPr>
+        <w:pStyle w:val="ListParagraph"/>
+        <w:numPr>
+          <w:ilvl w:val="0"/>
+          <w:numId w:val="84"/>
+        </w:numPr>
+        <w:spacing w:line="360" w:lineRule="auto"/>
+        <w:ind w:left="1080"/>
+        <w:jc w:val="left"/>
+        <w:rPr>
+          <w:rFonts w:cstheme="majorBidi"/>
+          <w:szCs w:val="24"/>
+          <w:lang w:val="en-001"/>
+        </w:rPr>
+      </w:pPr>
+      <w:r>
+        <w:rPr>
+          <w:rFonts w:cstheme="majorBidi"/>
+          <w:b/>
+          <w:bCs/>
+          <w:szCs w:val="24"/>
+          <w:lang w:val="en-001"/>
+        </w:rPr>
+        <w:t>Chapter 4.</w:t>
+      </w:r>
+      <w:r>
+        <w:rPr>
+          <w:rFonts w:cstheme="majorBidi"/>
+          <w:szCs w:val="24"/>
+          <w:lang w:val="en-001"/>
+        </w:rPr>
+        <w:t xml:space="preserve"> In this chapter, we design the system, identify the components of the system, model the data, and design the user interfaces.</w:t>
+      </w:r>
+    </w:p>
+    <w:p>
+      <w:pPr>
+        <w:pStyle w:val="ListParagraph"/>
+        <w:numPr>
+          <w:ilvl w:val="0"/>
+          <w:numId w:val="84"/>
+        </w:numPr>
+        <w:spacing w:line="360" w:lineRule="auto"/>
+        <w:ind w:left="1080"/>
+        <w:jc w:val="left"/>
+        <w:rPr>
+          <w:rFonts w:cstheme="majorBidi"/>
+          <w:szCs w:val="24"/>
+          <w:lang w:val="en-001"/>
+        </w:rPr>
+      </w:pPr>
+      <w:r>
+        <w:rPr>
+          <w:rFonts w:cstheme="majorBidi"/>
+          <w:b/>
+          <w:bCs/>
+          <w:szCs w:val="24"/>
+          <w:lang w:val="en-001"/>
+        </w:rPr>
+        <w:t>Chapter 5.</w:t>
+      </w:r>
+      <w:r>
+        <w:rPr>
+          <w:rFonts w:cstheme="majorBidi"/>
+          <w:szCs w:val="24"/>
+          <w:lang w:val="en-001"/>
+        </w:rPr>
+        <w:t xml:space="preserve"> After designing the system, our focus in this chapter is on implementing it, identifying tools and programming languages, and testing it.</w:t>
+      </w:r>
+    </w:p>
+    <w:p>
+      <w:pPr>
+        <w:pStyle w:val="ListParagraph"/>
+        <w:numPr>
+          <w:ilvl w:val="0"/>
+          <w:numId w:val="84"/>
+        </w:numPr>
+        <w:spacing w:line="360" w:lineRule="auto"/>
+        <w:ind w:left="1080"/>
+        <w:jc w:val="left"/>
+        <w:rPr>
+          <w:rFonts w:cstheme="majorBidi"/>
+          <w:szCs w:val="24"/>
+        </w:rPr>
+      </w:pPr>
+      <w:r>
+        <w:rPr>
+          <w:rFonts w:cstheme="majorBidi"/>
+          <w:b/>
+          <w:bCs/>
+          <w:szCs w:val="24"/>
+          <w:lang w:val="en-001"/>
+        </w:rPr>
+        <w:t>Chapter 6.</w:t>
+      </w:r>
+      <w:r>
+        <w:rPr>
+          <w:rFonts w:cstheme="majorBidi"/>
+          <w:szCs w:val="24"/>
+          <w:lang w:val="en-001"/>
+        </w:rPr>
+        <w:t xml:space="preserve"> A presentation of the project's conclusion and a proposal for new work to improve the current work, and a statement of whether the original objectives of the project have been met.</w:t>
       </w:r>
     </w:p>
     <w:p>
@@ -8975,7 +9160,6 @@
         <w:pStyle w:val="Heading2"/>
         <w:ind w:left="540" w:hanging="540"/>
       </w:pPr>
-      <w:bookmarkStart w:id="14" w:name="_Toc146475731"/>
       <w:r>
         <w:t>Summary</w:t>
       </w:r>
@@ -9123,7 +9307,15 @@
         <w:t>of</w:t>
       </w:r>
       <w:r>
-        <w:t xml:space="preserve"> similar areas; </w:t>
+        <w:t xml:space="preserve"> similar </w:t>
+      </w:r>
+      <w:proofErr w:type="gramStart"/>
+      <w:r>
+        <w:t>areas;</w:t>
+      </w:r>
+      <w:proofErr w:type="gramEnd"/>
+      <w:r>
+        <w:t xml:space="preserve"> </w:t>
       </w:r>
     </w:p>
     <w:p>
@@ -9136,7 +9328,15 @@
         <w:spacing w:before="120" w:after="0"/>
       </w:pPr>
       <w:r>
-        <w:t xml:space="preserve">define how the investigation differs from other studies in the field; </w:t>
+        <w:t xml:space="preserve">define how the investigation differs from other studies in the </w:t>
+      </w:r>
+      <w:proofErr w:type="gramStart"/>
+      <w:r>
+        <w:t>field;</w:t>
+      </w:r>
+      <w:proofErr w:type="gramEnd"/>
+      <w:r>
+        <w:t xml:space="preserve"> </w:t>
       </w:r>
     </w:p>
     <w:p>
@@ -9428,6 +9628,7 @@
         </w:rPr>
         <w:t xml:space="preserve">the </w:t>
       </w:r>
+      <w:proofErr w:type="gramStart"/>
       <w:r>
         <w:rPr>
           <w:lang w:val="en-CA"/>
@@ -9438,7 +9639,14 @@
         <w:rPr>
           <w:lang w:val="en-CA"/>
         </w:rPr>
-        <w:t xml:space="preserve">and generate solutions to solve the problems. </w:t>
+        <w:t>and</w:t>
+      </w:r>
+      <w:proofErr w:type="gramEnd"/>
+      <w:r>
+        <w:rPr>
+          <w:lang w:val="en-CA"/>
+        </w:rPr>
+        <w:t xml:space="preserve"> generate solutions to solve the problems. </w:t>
       </w:r>
     </w:p>
     <w:p>
@@ -9488,7 +9696,21 @@
         <w:rPr>
           <w:lang w:val="en-CA"/>
         </w:rPr>
-        <w:t>This section may contain any of the following information; d</w:t>
+        <w:t xml:space="preserve">This section may contain any of the following </w:t>
+      </w:r>
+      <w:proofErr w:type="gramStart"/>
+      <w:r>
+        <w:rPr>
+          <w:lang w:val="en-CA"/>
+        </w:rPr>
+        <w:t>information;</w:t>
+      </w:r>
+      <w:proofErr w:type="gramEnd"/>
+      <w:r>
+        <w:rPr>
+          <w:lang w:val="en-CA"/>
+        </w:rPr>
+        <w:t xml:space="preserve"> d</w:t>
       </w:r>
       <w:r>
         <w:rPr>
@@ -9593,7 +9815,21 @@
         <w:rPr>
           <w:lang w:val="en-GB"/>
         </w:rPr>
-        <w:t xml:space="preserve"> how the system should react to particular inputs and how the system should behave in particular situations.</w:t>
+        <w:t xml:space="preserve"> how the system should react to </w:t>
+      </w:r>
+      <w:proofErr w:type="gramStart"/>
+      <w:r>
+        <w:rPr>
+          <w:lang w:val="en-GB"/>
+        </w:rPr>
+        <w:t>particular inputs</w:t>
+      </w:r>
+      <w:proofErr w:type="gramEnd"/>
+      <w:r>
+        <w:rPr>
+          <w:lang w:val="en-GB"/>
+        </w:rPr>
+        <w:t xml:space="preserve"> and how the system should behave in particular situations.</w:t>
       </w:r>
     </w:p>
     <w:p>
@@ -9654,7 +9890,21 @@
         <w:rPr>
           <w:lang w:val="en-GB"/>
         </w:rPr>
-        <w:t>Often apply to the system as a whole rather than individual features or services.</w:t>
+        <w:t xml:space="preserve">Often apply to the system </w:t>
+      </w:r>
+      <w:proofErr w:type="gramStart"/>
+      <w:r>
+        <w:rPr>
+          <w:lang w:val="en-GB"/>
+        </w:rPr>
+        <w:t>as a whole rather</w:t>
+      </w:r>
+      <w:proofErr w:type="gramEnd"/>
+      <w:r>
+        <w:rPr>
+          <w:lang w:val="en-GB"/>
+        </w:rPr>
+        <w:t xml:space="preserve"> than individual features or services.</w:t>
       </w:r>
     </w:p>
     <w:p>
@@ -10082,8 +10332,13 @@
         <w:t>• Description of</w:t>
       </w:r>
       <w:r>
-        <w:t xml:space="preserve"> the working procedure used (list of steps);</w:t>
-      </w:r>
+        <w:t xml:space="preserve"> the working procedure used (list of steps</w:t>
+      </w:r>
+      <w:proofErr w:type="gramStart"/>
+      <w:r>
+        <w:t>);</w:t>
+      </w:r>
+      <w:proofErr w:type="gramEnd"/>
     </w:p>
     <w:p>
       <w:r>
@@ -10102,16 +10357,26 @@
         <w:t>.</w:t>
       </w:r>
       <w:r>
-        <w:t>, equipment, software, tools, instruments, parameters, etc.)</w:t>
+        <w:t>, equipment, software, tools, instruments, parameters, etc.</w:t>
+      </w:r>
+      <w:proofErr w:type="gramStart"/>
+      <w:r>
+        <w:t>)</w:t>
       </w:r>
       <w:r>
         <w:t>;</w:t>
       </w:r>
-    </w:p>
-    <w:p>
-      <w:r>
-        <w:t>• Describe the processing of data collected;</w:t>
-      </w:r>
+      <w:proofErr w:type="gramEnd"/>
+    </w:p>
+    <w:p>
+      <w:r>
+        <w:t xml:space="preserve">• Describe the processing of data </w:t>
+      </w:r>
+      <w:proofErr w:type="gramStart"/>
+      <w:r>
+        <w:t>collected;</w:t>
+      </w:r>
+      <w:proofErr w:type="gramEnd"/>
     </w:p>
     <w:p>
       <w:r>
@@ -10249,6 +10514,7 @@
         </w:rPr>
         <w:t xml:space="preserve"> </w:t>
       </w:r>
+      <w:proofErr w:type="gramStart"/>
       <w:r>
         <w:rPr>
           <w:lang w:val="en-GB"/>
@@ -10259,7 +10525,14 @@
         <w:rPr>
           <w:lang w:val="en-GB"/>
         </w:rPr>
-        <w:t>.e. it involves identifying major system components and their communications.</w:t>
+        <w:t>.e.</w:t>
+      </w:r>
+      <w:proofErr w:type="gramEnd"/>
+      <w:r>
+        <w:rPr>
+          <w:lang w:val="en-GB"/>
+        </w:rPr>
+        <w:t xml:space="preserve"> it involves identifying major system components and their communications.</w:t>
       </w:r>
       <w:r>
         <w:t xml:space="preserve"> </w:t>
@@ -11357,9 +11630,11 @@
       <w:r>
         <w:t xml:space="preserve"> to which degree the </w:t>
       </w:r>
+      <w:proofErr w:type="gramStart"/>
       <w:r>
         <w:t>final outcome</w:t>
       </w:r>
+      <w:proofErr w:type="gramEnd"/>
       <w:r>
         <w:t xml:space="preserve"> support</w:t>
       </w:r>
@@ -11575,7 +11850,15 @@
         <w:pStyle w:val="NormalJustified"/>
       </w:pPr>
       <w:r>
-        <w:t xml:space="preserve">The purpose of a reference is to acknowledge the contributions of other authors to which you owe an intellectual debt, and also to enable readers to locate the source easily. In this section, you can use </w:t>
+        <w:t xml:space="preserve">The purpose of a reference is to acknowledge the contributions of other authors to which you owe an intellectual debt, </w:t>
+      </w:r>
+      <w:proofErr w:type="gramStart"/>
+      <w:r>
+        <w:t>and also</w:t>
+      </w:r>
+      <w:proofErr w:type="gramEnd"/>
+      <w:r>
+        <w:t xml:space="preserve"> to enable readers to locate the source easily. In this section, you can use </w:t>
       </w:r>
       <w:r>
         <w:rPr>
@@ -11818,6 +12101,7 @@
         </w:rPr>
         <w:t>3</w:t>
       </w:r>
+      <w:proofErr w:type="gramStart"/>
       <w:r>
         <w:rPr>
           <w:rFonts w:cstheme="majorBidi"/>
@@ -11830,6 +12114,7 @@
         </w:rPr>
         <w:tab/>
       </w:r>
+      <w:proofErr w:type="gramEnd"/>
       <w:r>
         <w:rPr>
           <w:lang w:val="en-GB"/>
@@ -11939,9 +12224,17 @@
         <w:rPr>
           <w:rFonts w:cstheme="majorBidi"/>
         </w:rPr>
-        <w:t>Hassan,”Heuristic</w:t>
+        <w:t>Hassan</w:t>
+      </w:r>
+      <w:proofErr w:type="gramStart"/>
+      <w:r>
+        <w:rPr>
+          <w:rFonts w:cstheme="majorBidi"/>
+        </w:rPr>
+        <w:t>,”Heuristic</w:t>
       </w:r>
       <w:proofErr w:type="spellEnd"/>
+      <w:proofErr w:type="gramEnd"/>
       <w:r>
         <w:rPr>
           <w:rFonts w:cstheme="majorBidi"/>
@@ -12140,7 +12433,15 @@
         <w:t>CS492 report, you should prepare</w:t>
       </w:r>
       <w:r>
-        <w:t xml:space="preserve"> an appendix explaining file structure on the CD submitted with it. The appendix must also contain information on how the code should be run (i.e. the user guide or manual). Other appendices may include documents such as: the checklist of examiners’ comments, questionnaire, selected experimental data, schedules, testing strategy or risk management plans. Do not include the source code as an appendix (submit it on a CD). Do not include voluminous appendices (these should also be submitted on a CD, if necessary).</w:t>
+        <w:t xml:space="preserve"> an appendix explaining file structure on the CD submitted with it. The appendix must also contain information on how the code should be run (</w:t>
+      </w:r>
+      <w:proofErr w:type="gramStart"/>
+      <w:r>
+        <w:t>i.e.</w:t>
+      </w:r>
+      <w:proofErr w:type="gramEnd"/>
+      <w:r>
+        <w:t xml:space="preserve"> the user guide or manual). Other appendices may include documents such as: the checklist of examiners’ comments, questionnaire, selected experimental data, schedules, testing strategy or risk management plans. Do not include the source code as an appendix (submit it on a CD). Do not include voluminous appendices (these should also be submitted on a CD, if necessary).</w:t>
       </w:r>
       <w:r>
         <w:t xml:space="preserve"> </w:t>
@@ -12420,7 +12721,15 @@
         </w:rPr>
       </w:pPr>
       <w:r>
-        <w:t>Tables are similar to the figures, but the difference</w:t>
+        <w:t xml:space="preserve">Tables are </w:t>
+      </w:r>
+      <w:proofErr w:type="gramStart"/>
+      <w:r>
+        <w:t>similar to</w:t>
+      </w:r>
+      <w:proofErr w:type="gramEnd"/>
+      <w:r>
+        <w:t xml:space="preserve"> the figures, but the difference</w:t>
       </w:r>
       <w:r>
         <w:t xml:space="preserve"> is</w:t>
@@ -13580,7 +13889,15 @@
         <w:t>References are numbered in sq</w:t>
       </w:r>
       <w:r>
-        <w:t>uare brackets, “[” and ”]”. We u</w:t>
+        <w:t xml:space="preserve">uare brackets, “[” </w:t>
+      </w:r>
+      <w:proofErr w:type="gramStart"/>
+      <w:r>
+        <w:t>and ”</w:t>
+      </w:r>
+      <w:proofErr w:type="gramEnd"/>
+      <w:r>
+        <w:t>]”. We u</w:t>
       </w:r>
       <w:r>
         <w:t xml:space="preserve">se IEEE </w:t>
@@ -13676,7 +13993,21 @@
         <w:rPr>
           <w:rFonts w:ascii="Times New Roman" w:hAnsi="Times New Roman" w:cs="Times New Roman"/>
         </w:rPr>
-        <w:t>The numbers in parentheses are the chapter number and equation number respectively.  Every new symbol used in the report text for the first time must be explained.  When a large number of special symbols are used, it is permissible to collect them in a table or in a special appendix.</w:t>
+        <w:t xml:space="preserve">The numbers in parentheses are the chapter number and equation number respectively.  Every new symbol used in the report text for the first time must be explained.  When </w:t>
+      </w:r>
+      <w:proofErr w:type="gramStart"/>
+      <w:r>
+        <w:rPr>
+          <w:rFonts w:ascii="Times New Roman" w:hAnsi="Times New Roman" w:cs="Times New Roman"/>
+        </w:rPr>
+        <w:t>a large number of</w:t>
+      </w:r>
+      <w:proofErr w:type="gramEnd"/>
+      <w:r>
+        <w:rPr>
+          <w:rFonts w:ascii="Times New Roman" w:hAnsi="Times New Roman" w:cs="Times New Roman"/>
+        </w:rPr>
+        <w:t xml:space="preserve"> special symbols are used, it is permissible to collect them in a table or in a special appendix.</w:t>
       </w:r>
     </w:p>
     <w:p>
@@ -13791,16 +14122,26 @@
           <w:color w:val="000000"/>
           <w:szCs w:val="24"/>
         </w:rPr>
-        <w:t xml:space="preserve">Standard A4 size;  </w:t>
-      </w:r>
+        <w:t xml:space="preserve">Standard A4 </w:t>
+      </w:r>
+      <w:proofErr w:type="gramStart"/>
       <w:r>
         <w:rPr>
           <w:rFonts w:ascii="Times New Roman" w:hAnsi="Times New Roman" w:cs="Times New Roman"/>
           <w:color w:val="000000"/>
           <w:szCs w:val="24"/>
         </w:rPr>
+        <w:t xml:space="preserve">size;  </w:t>
+      </w:r>
+      <w:r>
+        <w:rPr>
+          <w:rFonts w:ascii="Times New Roman" w:hAnsi="Times New Roman" w:cs="Times New Roman"/>
+          <w:color w:val="000000"/>
+          <w:szCs w:val="24"/>
+        </w:rPr>
         <w:tab/>
       </w:r>
+      <w:proofErr w:type="gramEnd"/>
       <w:r>
         <w:rPr>
           <w:rFonts w:ascii="Times New Roman" w:hAnsi="Times New Roman" w:cs="Times New Roman"/>
@@ -13831,15 +14172,16 @@
           <w:color w:val="000000"/>
           <w:szCs w:val="24"/>
         </w:rPr>
-        <w:t>Width: 8.27"</w:t>
-      </w:r>
+        <w:t>Width: 8.27</w:t>
+      </w:r>
+      <w:proofErr w:type="gramStart"/>
       <w:r>
         <w:rPr>
           <w:rFonts w:ascii="Times New Roman" w:hAnsi="Times New Roman" w:cs="Times New Roman"/>
           <w:color w:val="000000"/>
           <w:szCs w:val="24"/>
         </w:rPr>
-        <w:t xml:space="preserve">;  </w:t>
+        <w:t>"</w:t>
       </w:r>
       <w:r>
         <w:rPr>
@@ -13847,8 +14189,17 @@
           <w:color w:val="000000"/>
           <w:szCs w:val="24"/>
         </w:rPr>
+        <w:t xml:space="preserve">;  </w:t>
+      </w:r>
+      <w:r>
+        <w:rPr>
+          <w:rFonts w:ascii="Times New Roman" w:hAnsi="Times New Roman" w:cs="Times New Roman"/>
+          <w:color w:val="000000"/>
+          <w:szCs w:val="24"/>
+        </w:rPr>
         <w:tab/>
       </w:r>
+      <w:proofErr w:type="gramEnd"/>
       <w:r>
         <w:rPr>
           <w:rFonts w:ascii="Times New Roman" w:hAnsi="Times New Roman" w:cs="Times New Roman"/>
@@ -16566,6 +16917,119 @@
     </w:lvl>
   </w:abstractNum>
   <w:abstractNum w:abstractNumId="16" w15:restartNumberingAfterBreak="0">
+    <w:nsid w:val="5FE17EE2"/>
+    <w:multiLevelType w:val="hybridMultilevel"/>
+    <w:tmpl w:val="0E066E6E"/>
+    <w:lvl w:ilvl="0" w:tplc="04090001">
+      <w:start w:val="1"/>
+      <w:numFmt w:val="bullet"/>
+      <w:lvlText w:val=""/>
+      <w:lvlJc w:val="left"/>
+      <w:pPr>
+        <w:ind w:left="1170" w:hanging="360"/>
+      </w:pPr>
+      <w:rPr>
+        <w:rFonts w:ascii="Symbol" w:hAnsi="Symbol" w:hint="default"/>
+      </w:rPr>
+    </w:lvl>
+    <w:lvl w:ilvl="1" w:tplc="04090003" w:tentative="1">
+      <w:start w:val="1"/>
+      <w:numFmt w:val="bullet"/>
+      <w:lvlText w:val="o"/>
+      <w:lvlJc w:val="left"/>
+      <w:pPr>
+        <w:ind w:left="1890" w:hanging="360"/>
+      </w:pPr>
+      <w:rPr>
+        <w:rFonts w:ascii="Courier New" w:hAnsi="Courier New" w:cs="Courier New" w:hint="default"/>
+      </w:rPr>
+    </w:lvl>
+    <w:lvl w:ilvl="2" w:tplc="04090005" w:tentative="1">
+      <w:start w:val="1"/>
+      <w:numFmt w:val="bullet"/>
+      <w:lvlText w:val=""/>
+      <w:lvlJc w:val="left"/>
+      <w:pPr>
+        <w:ind w:left="2610" w:hanging="360"/>
+      </w:pPr>
+      <w:rPr>
+        <w:rFonts w:ascii="Wingdings" w:hAnsi="Wingdings" w:hint="default"/>
+      </w:rPr>
+    </w:lvl>
+    <w:lvl w:ilvl="3" w:tplc="04090001" w:tentative="1">
+      <w:start w:val="1"/>
+      <w:numFmt w:val="bullet"/>
+      <w:lvlText w:val=""/>
+      <w:lvlJc w:val="left"/>
+      <w:pPr>
+        <w:ind w:left="3330" w:hanging="360"/>
+      </w:pPr>
+      <w:rPr>
+        <w:rFonts w:ascii="Symbol" w:hAnsi="Symbol" w:hint="default"/>
+      </w:rPr>
+    </w:lvl>
+    <w:lvl w:ilvl="4" w:tplc="04090003" w:tentative="1">
+      <w:start w:val="1"/>
+      <w:numFmt w:val="bullet"/>
+      <w:lvlText w:val="o"/>
+      <w:lvlJc w:val="left"/>
+      <w:pPr>
+        <w:ind w:left="4050" w:hanging="360"/>
+      </w:pPr>
+      <w:rPr>
+        <w:rFonts w:ascii="Courier New" w:hAnsi="Courier New" w:cs="Courier New" w:hint="default"/>
+      </w:rPr>
+    </w:lvl>
+    <w:lvl w:ilvl="5" w:tplc="04090005" w:tentative="1">
+      <w:start w:val="1"/>
+      <w:numFmt w:val="bullet"/>
+      <w:lvlText w:val=""/>
+      <w:lvlJc w:val="left"/>
+      <w:pPr>
+        <w:ind w:left="4770" w:hanging="360"/>
+      </w:pPr>
+      <w:rPr>
+        <w:rFonts w:ascii="Wingdings" w:hAnsi="Wingdings" w:hint="default"/>
+      </w:rPr>
+    </w:lvl>
+    <w:lvl w:ilvl="6" w:tplc="04090001" w:tentative="1">
+      <w:start w:val="1"/>
+      <w:numFmt w:val="bullet"/>
+      <w:lvlText w:val=""/>
+      <w:lvlJc w:val="left"/>
+      <w:pPr>
+        <w:ind w:left="5490" w:hanging="360"/>
+      </w:pPr>
+      <w:rPr>
+        <w:rFonts w:ascii="Symbol" w:hAnsi="Symbol" w:hint="default"/>
+      </w:rPr>
+    </w:lvl>
+    <w:lvl w:ilvl="7" w:tplc="04090003" w:tentative="1">
+      <w:start w:val="1"/>
+      <w:numFmt w:val="bullet"/>
+      <w:lvlText w:val="o"/>
+      <w:lvlJc w:val="left"/>
+      <w:pPr>
+        <w:ind w:left="6210" w:hanging="360"/>
+      </w:pPr>
+      <w:rPr>
+        <w:rFonts w:ascii="Courier New" w:hAnsi="Courier New" w:cs="Courier New" w:hint="default"/>
+      </w:rPr>
+    </w:lvl>
+    <w:lvl w:ilvl="8" w:tplc="04090005" w:tentative="1">
+      <w:start w:val="1"/>
+      <w:numFmt w:val="bullet"/>
+      <w:lvlText w:val=""/>
+      <w:lvlJc w:val="left"/>
+      <w:pPr>
+        <w:ind w:left="6930" w:hanging="360"/>
+      </w:pPr>
+      <w:rPr>
+        <w:rFonts w:ascii="Wingdings" w:hAnsi="Wingdings" w:hint="default"/>
+      </w:rPr>
+    </w:lvl>
+  </w:abstractNum>
+  <w:abstractNum w:abstractNumId="17" w15:restartNumberingAfterBreak="0">
     <w:nsid w:val="600A33BD"/>
     <w:multiLevelType w:val="hybridMultilevel"/>
     <w:tmpl w:val="15DCFD18"/>
@@ -16705,7 +17169,7 @@
       </w:rPr>
     </w:lvl>
   </w:abstractNum>
-  <w:abstractNum w:abstractNumId="17" w15:restartNumberingAfterBreak="0">
+  <w:abstractNum w:abstractNumId="18" w15:restartNumberingAfterBreak="0">
     <w:nsid w:val="67C07288"/>
     <w:multiLevelType w:val="hybridMultilevel"/>
     <w:tmpl w:val="51D01226"/>
@@ -16818,7 +17282,7 @@
       </w:rPr>
     </w:lvl>
   </w:abstractNum>
-  <w:abstractNum w:abstractNumId="18" w15:restartNumberingAfterBreak="0">
+  <w:abstractNum w:abstractNumId="19" w15:restartNumberingAfterBreak="0">
     <w:nsid w:val="69095B84"/>
     <w:multiLevelType w:val="hybridMultilevel"/>
     <w:tmpl w:val="5022BB92"/>
@@ -16958,7 +17422,7 @@
       </w:rPr>
     </w:lvl>
   </w:abstractNum>
-  <w:abstractNum w:abstractNumId="19" w15:restartNumberingAfterBreak="0">
+  <w:abstractNum w:abstractNumId="20" w15:restartNumberingAfterBreak="0">
     <w:nsid w:val="74151FC7"/>
     <w:multiLevelType w:val="hybridMultilevel"/>
     <w:tmpl w:val="9CAA99B2"/>
@@ -17098,7 +17562,7 @@
       </w:rPr>
     </w:lvl>
   </w:abstractNum>
-  <w:abstractNum w:abstractNumId="20" w15:restartNumberingAfterBreak="0">
+  <w:abstractNum w:abstractNumId="21" w15:restartNumberingAfterBreak="0">
     <w:nsid w:val="78F353D3"/>
     <w:multiLevelType w:val="singleLevel"/>
     <w:tmpl w:val="B530A87A"/>
@@ -17116,7 +17580,7 @@
       </w:pPr>
     </w:lvl>
   </w:abstractNum>
-  <w:abstractNum w:abstractNumId="21" w15:restartNumberingAfterBreak="0">
+  <w:abstractNum w:abstractNumId="22" w15:restartNumberingAfterBreak="0">
     <w:nsid w:val="7E2473B3"/>
     <w:multiLevelType w:val="multilevel"/>
     <w:tmpl w:val="F970C114"/>
@@ -17300,13 +17764,13 @@
     </w:lvl>
   </w:abstractNum>
   <w:num w:numId="1" w16cid:durableId="1596941761">
-    <w:abstractNumId w:val="21"/>
+    <w:abstractNumId w:val="22"/>
   </w:num>
   <w:num w:numId="2" w16cid:durableId="217129710">
     <w:abstractNumId w:val="12"/>
   </w:num>
   <w:num w:numId="3" w16cid:durableId="479927254">
-    <w:abstractNumId w:val="19"/>
+    <w:abstractNumId w:val="20"/>
   </w:num>
   <w:num w:numId="4" w16cid:durableId="576209814">
     <w:abstractNumId w:val="15"/>
@@ -17324,13 +17788,13 @@
     <w:abstractNumId w:val="1"/>
   </w:num>
   <w:num w:numId="9" w16cid:durableId="1218084686">
-    <w:abstractNumId w:val="17"/>
+    <w:abstractNumId w:val="18"/>
   </w:num>
   <w:num w:numId="10" w16cid:durableId="680858522">
-    <w:abstractNumId w:val="20"/>
+    <w:abstractNumId w:val="21"/>
   </w:num>
   <w:num w:numId="11" w16cid:durableId="1364480733">
-    <w:abstractNumId w:val="21"/>
+    <w:abstractNumId w:val="22"/>
     <w:lvlOverride w:ilvl="0">
       <w:startOverride w:val="1"/>
     </w:lvlOverride>
@@ -17360,7 +17824,7 @@
     </w:lvlOverride>
   </w:num>
   <w:num w:numId="12" w16cid:durableId="242881544">
-    <w:abstractNumId w:val="21"/>
+    <w:abstractNumId w:val="22"/>
     <w:lvlOverride w:ilvl="0">
       <w:startOverride w:val="1"/>
     </w:lvlOverride>
@@ -17396,7 +17860,7 @@
     <w:abstractNumId w:val="0"/>
   </w:num>
   <w:num w:numId="15" w16cid:durableId="187068079">
-    <w:abstractNumId w:val="21"/>
+    <w:abstractNumId w:val="22"/>
     <w:lvlOverride w:ilvl="0">
       <w:startOverride w:val="1"/>
     </w:lvlOverride>
@@ -17432,13 +17896,13 @@
     <w:abstractNumId w:val="3"/>
   </w:num>
   <w:num w:numId="18" w16cid:durableId="579683385">
-    <w:abstractNumId w:val="16"/>
+    <w:abstractNumId w:val="17"/>
   </w:num>
   <w:num w:numId="19" w16cid:durableId="923028553">
     <w:abstractNumId w:val="10"/>
   </w:num>
   <w:num w:numId="20" w16cid:durableId="1902978714">
-    <w:abstractNumId w:val="21"/>
+    <w:abstractNumId w:val="22"/>
     <w:lvlOverride w:ilvl="0">
       <w:startOverride w:val="1"/>
     </w:lvlOverride>
@@ -17480,13 +17944,13 @@
     <w:abstractNumId w:val="5"/>
   </w:num>
   <w:num w:numId="25" w16cid:durableId="607585419">
-    <w:abstractNumId w:val="18"/>
+    <w:abstractNumId w:val="19"/>
   </w:num>
   <w:num w:numId="26" w16cid:durableId="960577758">
     <w:abstractNumId w:val="13"/>
   </w:num>
   <w:num w:numId="27" w16cid:durableId="1474256597">
-    <w:abstractNumId w:val="21"/>
+    <w:abstractNumId w:val="22"/>
     <w:lvlOverride w:ilvl="0">
       <w:startOverride w:val="1"/>
     </w:lvlOverride>
@@ -17516,16 +17980,16 @@
     </w:lvlOverride>
   </w:num>
   <w:num w:numId="28" w16cid:durableId="1194340906">
-    <w:abstractNumId w:val="21"/>
+    <w:abstractNumId w:val="22"/>
   </w:num>
   <w:num w:numId="29" w16cid:durableId="696541131">
-    <w:abstractNumId w:val="21"/>
+    <w:abstractNumId w:val="22"/>
   </w:num>
   <w:num w:numId="30" w16cid:durableId="1059670744">
-    <w:abstractNumId w:val="21"/>
+    <w:abstractNumId w:val="22"/>
   </w:num>
   <w:num w:numId="31" w16cid:durableId="340350903">
-    <w:abstractNumId w:val="21"/>
+    <w:abstractNumId w:val="22"/>
     <w:lvlOverride w:ilvl="0">
       <w:startOverride w:val="1"/>
     </w:lvlOverride>
@@ -17555,160 +18019,163 @@
     </w:lvlOverride>
   </w:num>
   <w:num w:numId="32" w16cid:durableId="1787039524">
-    <w:abstractNumId w:val="21"/>
+    <w:abstractNumId w:val="22"/>
   </w:num>
   <w:num w:numId="33" w16cid:durableId="522593909">
-    <w:abstractNumId w:val="21"/>
+    <w:abstractNumId w:val="22"/>
   </w:num>
   <w:num w:numId="34" w16cid:durableId="951861314">
-    <w:abstractNumId w:val="21"/>
+    <w:abstractNumId w:val="22"/>
   </w:num>
   <w:num w:numId="35" w16cid:durableId="1317568137">
-    <w:abstractNumId w:val="21"/>
+    <w:abstractNumId w:val="22"/>
   </w:num>
   <w:num w:numId="36" w16cid:durableId="1792938295">
-    <w:abstractNumId w:val="21"/>
+    <w:abstractNumId w:val="22"/>
   </w:num>
   <w:num w:numId="37" w16cid:durableId="23141160">
-    <w:abstractNumId w:val="21"/>
+    <w:abstractNumId w:val="22"/>
   </w:num>
   <w:num w:numId="38" w16cid:durableId="1550996328">
-    <w:abstractNumId w:val="21"/>
+    <w:abstractNumId w:val="22"/>
   </w:num>
   <w:num w:numId="39" w16cid:durableId="739788219">
-    <w:abstractNumId w:val="21"/>
+    <w:abstractNumId w:val="22"/>
   </w:num>
   <w:num w:numId="40" w16cid:durableId="111245237">
-    <w:abstractNumId w:val="21"/>
+    <w:abstractNumId w:val="22"/>
   </w:num>
   <w:num w:numId="41" w16cid:durableId="2117016066">
-    <w:abstractNumId w:val="21"/>
+    <w:abstractNumId w:val="22"/>
   </w:num>
   <w:num w:numId="42" w16cid:durableId="1631739896">
-    <w:abstractNumId w:val="21"/>
+    <w:abstractNumId w:val="22"/>
   </w:num>
   <w:num w:numId="43" w16cid:durableId="1814638223">
-    <w:abstractNumId w:val="21"/>
+    <w:abstractNumId w:val="22"/>
   </w:num>
   <w:num w:numId="44" w16cid:durableId="891962948">
-    <w:abstractNumId w:val="21"/>
+    <w:abstractNumId w:val="22"/>
   </w:num>
   <w:num w:numId="45" w16cid:durableId="115754776">
-    <w:abstractNumId w:val="21"/>
+    <w:abstractNumId w:val="22"/>
   </w:num>
   <w:num w:numId="46" w16cid:durableId="507603247">
-    <w:abstractNumId w:val="21"/>
+    <w:abstractNumId w:val="22"/>
   </w:num>
   <w:num w:numId="47" w16cid:durableId="1485705305">
-    <w:abstractNumId w:val="21"/>
+    <w:abstractNumId w:val="22"/>
   </w:num>
   <w:num w:numId="48" w16cid:durableId="1202212353">
-    <w:abstractNumId w:val="21"/>
+    <w:abstractNumId w:val="22"/>
   </w:num>
   <w:num w:numId="49" w16cid:durableId="195897593">
-    <w:abstractNumId w:val="21"/>
+    <w:abstractNumId w:val="22"/>
   </w:num>
   <w:num w:numId="50" w16cid:durableId="2018534616">
-    <w:abstractNumId w:val="21"/>
+    <w:abstractNumId w:val="22"/>
   </w:num>
   <w:num w:numId="51" w16cid:durableId="1726177645">
-    <w:abstractNumId w:val="21"/>
+    <w:abstractNumId w:val="22"/>
   </w:num>
   <w:num w:numId="52" w16cid:durableId="1732995686">
-    <w:abstractNumId w:val="21"/>
+    <w:abstractNumId w:val="22"/>
   </w:num>
   <w:num w:numId="53" w16cid:durableId="870147073">
-    <w:abstractNumId w:val="21"/>
+    <w:abstractNumId w:val="22"/>
   </w:num>
   <w:num w:numId="54" w16cid:durableId="40904098">
-    <w:abstractNumId w:val="21"/>
+    <w:abstractNumId w:val="22"/>
   </w:num>
   <w:num w:numId="55" w16cid:durableId="789203686">
-    <w:abstractNumId w:val="21"/>
+    <w:abstractNumId w:val="22"/>
   </w:num>
   <w:num w:numId="56" w16cid:durableId="200439411">
-    <w:abstractNumId w:val="21"/>
+    <w:abstractNumId w:val="22"/>
   </w:num>
   <w:num w:numId="57" w16cid:durableId="1765345279">
-    <w:abstractNumId w:val="21"/>
+    <w:abstractNumId w:val="22"/>
   </w:num>
   <w:num w:numId="58" w16cid:durableId="1346134032">
-    <w:abstractNumId w:val="21"/>
+    <w:abstractNumId w:val="22"/>
   </w:num>
   <w:num w:numId="59" w16cid:durableId="1777940909">
-    <w:abstractNumId w:val="21"/>
+    <w:abstractNumId w:val="22"/>
   </w:num>
   <w:num w:numId="60" w16cid:durableId="723941965">
-    <w:abstractNumId w:val="21"/>
+    <w:abstractNumId w:val="22"/>
   </w:num>
   <w:num w:numId="61" w16cid:durableId="1721591042">
-    <w:abstractNumId w:val="21"/>
+    <w:abstractNumId w:val="22"/>
   </w:num>
   <w:num w:numId="62" w16cid:durableId="976842609">
-    <w:abstractNumId w:val="21"/>
+    <w:abstractNumId w:val="22"/>
   </w:num>
   <w:num w:numId="63" w16cid:durableId="1467775094">
-    <w:abstractNumId w:val="21"/>
+    <w:abstractNumId w:val="22"/>
   </w:num>
   <w:num w:numId="64" w16cid:durableId="1132938189">
-    <w:abstractNumId w:val="21"/>
+    <w:abstractNumId w:val="22"/>
   </w:num>
   <w:num w:numId="65" w16cid:durableId="63527008">
-    <w:abstractNumId w:val="21"/>
+    <w:abstractNumId w:val="22"/>
   </w:num>
   <w:num w:numId="66" w16cid:durableId="1302423621">
-    <w:abstractNumId w:val="21"/>
+    <w:abstractNumId w:val="22"/>
   </w:num>
   <w:num w:numId="67" w16cid:durableId="493640909">
-    <w:abstractNumId w:val="21"/>
+    <w:abstractNumId w:val="22"/>
   </w:num>
   <w:num w:numId="68" w16cid:durableId="1633561255">
-    <w:abstractNumId w:val="21"/>
+    <w:abstractNumId w:val="22"/>
   </w:num>
   <w:num w:numId="69" w16cid:durableId="293369662">
-    <w:abstractNumId w:val="21"/>
+    <w:abstractNumId w:val="22"/>
   </w:num>
   <w:num w:numId="70" w16cid:durableId="228158258">
-    <w:abstractNumId w:val="21"/>
+    <w:abstractNumId w:val="22"/>
   </w:num>
   <w:num w:numId="71" w16cid:durableId="376048301">
-    <w:abstractNumId w:val="21"/>
+    <w:abstractNumId w:val="22"/>
   </w:num>
   <w:num w:numId="72" w16cid:durableId="1645115181">
-    <w:abstractNumId w:val="21"/>
+    <w:abstractNumId w:val="22"/>
   </w:num>
   <w:num w:numId="73" w16cid:durableId="1382827766">
-    <w:abstractNumId w:val="21"/>
+    <w:abstractNumId w:val="22"/>
   </w:num>
   <w:num w:numId="74" w16cid:durableId="1058360589">
-    <w:abstractNumId w:val="21"/>
+    <w:abstractNumId w:val="22"/>
   </w:num>
   <w:num w:numId="75" w16cid:durableId="345904594">
-    <w:abstractNumId w:val="21"/>
+    <w:abstractNumId w:val="22"/>
   </w:num>
   <w:num w:numId="76" w16cid:durableId="1592741334">
-    <w:abstractNumId w:val="21"/>
+    <w:abstractNumId w:val="22"/>
   </w:num>
   <w:num w:numId="77" w16cid:durableId="644967642">
-    <w:abstractNumId w:val="21"/>
+    <w:abstractNumId w:val="22"/>
   </w:num>
   <w:num w:numId="78" w16cid:durableId="1281256752">
-    <w:abstractNumId w:val="21"/>
+    <w:abstractNumId w:val="22"/>
   </w:num>
   <w:num w:numId="79" w16cid:durableId="597761991">
-    <w:abstractNumId w:val="21"/>
+    <w:abstractNumId w:val="22"/>
   </w:num>
   <w:num w:numId="80" w16cid:durableId="883369413">
-    <w:abstractNumId w:val="21"/>
+    <w:abstractNumId w:val="22"/>
   </w:num>
   <w:num w:numId="81" w16cid:durableId="1695613436">
-    <w:abstractNumId w:val="21"/>
+    <w:abstractNumId w:val="22"/>
   </w:num>
   <w:num w:numId="82" w16cid:durableId="566258924">
-    <w:abstractNumId w:val="21"/>
+    <w:abstractNumId w:val="22"/>
   </w:num>
   <w:num w:numId="83" w16cid:durableId="151139703">
-    <w:abstractNumId w:val="21"/>
+    <w:abstractNumId w:val="22"/>
+  </w:num>
+  <w:num w:numId="84" w16cid:durableId="974604430">
+    <w:abstractNumId w:val="16"/>
   </w:num>
 </w:numbering>
 </file>

</xml_diff>

<commit_message>
add  Problem Definition and Project Methodology
</commit_message>
<xml_diff>
--- a/report-project.docx
+++ b/report-project.docx
@@ -747,34 +747,14 @@
           <w:szCs w:val="32"/>
         </w:rPr>
       </w:pPr>
-      <w:proofErr w:type="spellStart"/>
       <w:r>
         <w:rPr>
           <w:sz w:val="32"/>
           <w:szCs w:val="32"/>
           <w:lang w:val="en-GB"/>
         </w:rPr>
-        <w:t>Dr.</w:t>
-      </w:r>
-      <w:proofErr w:type="spellEnd"/>
-      <w:r>
-        <w:rPr>
-          <w:sz w:val="32"/>
-          <w:szCs w:val="32"/>
-          <w:lang w:val="en-GB"/>
-        </w:rPr>
-        <w:t xml:space="preserve"> Mohammad M. </w:t>
-      </w:r>
-      <w:proofErr w:type="spellStart"/>
-      <w:r>
-        <w:rPr>
-          <w:sz w:val="32"/>
-          <w:szCs w:val="32"/>
-          <w:lang w:val="en-GB"/>
-        </w:rPr>
-        <w:t>Alsuraihi</w:t>
-      </w:r>
-      <w:proofErr w:type="spellEnd"/>
+        <w:t>Dr. Mohammad M. Alsuraihi</w:t>
+      </w:r>
     </w:p>
     <w:p>
       <w:pPr>
@@ -1102,15 +1082,7 @@
         <w:pStyle w:val="NormalJustified"/>
       </w:pPr>
       <w:r>
-        <w:t xml:space="preserve">The content of this single page is left to the discretion of the student.  It is suggested however that the page </w:t>
-      </w:r>
-      <w:proofErr w:type="gramStart"/>
-      <w:r>
-        <w:t>makes reference</w:t>
-      </w:r>
-      <w:proofErr w:type="gramEnd"/>
-      <w:r>
-        <w:t xml:space="preserve"> to guidance received by the student from his or her supervisor and </w:t>
+        <w:t xml:space="preserve">The content of this single page is left to the discretion of the student.  It is suggested however that the page makes reference to guidance received by the student from his or her supervisor and </w:t>
       </w:r>
       <w:r>
         <w:t>other</w:t>
@@ -1125,15 +1097,7 @@
         <w:t xml:space="preserve">.  Reference should also be made to any financial assistance received to carry out the project.  Any extraordinary assistance received by the student for example in word processing, data collection, data analysis, and so on, should be properly acknowledged. </w:t>
       </w:r>
       <w:r>
-        <w:t xml:space="preserve">Example acknowledgement can be found in books, reports </w:t>
-      </w:r>
-      <w:proofErr w:type="gramStart"/>
-      <w:r>
-        <w:t>and also</w:t>
-      </w:r>
-      <w:proofErr w:type="gramEnd"/>
-      <w:r>
-        <w:t xml:space="preserve"> papers. </w:t>
+        <w:t xml:space="preserve">Example acknowledgement can be found in books, reports and also papers. </w:t>
       </w:r>
       <w:r>
         <w:t xml:space="preserve"> The acknowledgements should not exceed 250 words.</w:t>
@@ -6548,15 +6512,20 @@
       </w:pPr>
       <w:bookmarkStart w:id="7" w:name="_Toc146531912"/>
       <w:r>
-        <w:t xml:space="preserve">Problem Definition </w:t>
-      </w:r>
-      <w:r>
-        <w:rPr>
-          <w:color w:val="FF0000"/>
-        </w:rPr>
-        <w:t>(or Motivation)</w:t>
+        <w:t>Problem Definition</w:t>
       </w:r>
       <w:bookmarkEnd w:id="7"/>
+    </w:p>
+    <w:p>
+      <w:pPr>
+        <w:pStyle w:val="Body"/>
+        <w:spacing w:before="120" w:after="240"/>
+        <w:ind w:firstLine="576"/>
+      </w:pPr>
+      <w:bookmarkStart w:id="8" w:name="_Toc146531913"/>
+      <w:r>
+        <w:t>The project may face issues with excessive resource consumption, such as time or costs, and frequent changes in requirements can lead to project delays and increased expenses. Additionally, sometimes the techniques or tools used in the analysis and design process are ineffective or outdated.</w:t>
+      </w:r>
     </w:p>
     <w:p>
       <w:pPr>
@@ -6564,57 +6533,7 @@
         <w:spacing w:before="120" w:after="0"/>
       </w:pPr>
       <w:r>
-        <w:t xml:space="preserve">The statement of the problem and/or hypothesis presents a focal point in the research as it clearly states the purpose of the study. You should state specifically what major questions and/or hypothesis are to be studied and/or tested along with all the minor questions to be explored. </w:t>
-      </w:r>
-    </w:p>
-    <w:p>
-      <w:pPr>
-        <w:pStyle w:val="Body"/>
-        <w:spacing w:before="120" w:after="0"/>
-      </w:pPr>
-      <w:r>
-        <w:t>If you choose Motivation, you should explain the significant of the study, how it resembles</w:t>
-      </w:r>
-      <w:r>
-        <w:t>,</w:t>
-      </w:r>
-      <w:r>
-        <w:t xml:space="preserve"> supports and/or differs from other studies, and how it extends the present knowledge or examines new issues.</w:t>
-      </w:r>
-    </w:p>
-    <w:p>
-      <w:pPr>
-        <w:pStyle w:val="Body"/>
-        <w:spacing w:before="120" w:after="0"/>
-        <w:rPr>
-          <w:color w:val="FF0000"/>
-        </w:rPr>
-      </w:pPr>
-      <w:r>
-        <w:rPr>
-          <w:color w:val="FF0000"/>
-        </w:rPr>
-        <w:t xml:space="preserve">Please choose only </w:t>
-      </w:r>
-      <w:proofErr w:type="gramStart"/>
-      <w:r>
-        <w:rPr>
-          <w:color w:val="FF0000"/>
-        </w:rPr>
-        <w:t>one;</w:t>
-      </w:r>
-      <w:proofErr w:type="gramEnd"/>
-      <w:r>
-        <w:rPr>
-          <w:color w:val="FF0000"/>
-        </w:rPr>
-        <w:t xml:space="preserve"> either Problem Definition or Motivation</w:t>
-      </w:r>
-      <w:r>
-        <w:rPr>
-          <w:color w:val="FF0000"/>
-        </w:rPr>
-        <w:t xml:space="preserve">. </w:t>
+        <w:t xml:space="preserve">Using artificial intelligence (AI) to analyze requirements and generate drawings or models can be an effective solution for saving time and costs in the design and analysis processes. </w:t>
       </w:r>
     </w:p>
     <w:p>
@@ -6622,7 +6541,6 @@
         <w:pStyle w:val="Heading2"/>
         <w:ind w:left="540" w:hanging="540"/>
       </w:pPr>
-      <w:bookmarkStart w:id="8" w:name="_Toc146531913"/>
       <w:r>
         <w:t xml:space="preserve">Project </w:t>
       </w:r>
@@ -6662,15 +6580,7 @@
           <w:rFonts w:cstheme="majorBidi"/>
           <w:szCs w:val="24"/>
         </w:rPr>
-        <w:t xml:space="preserve"> diagrams, with the aim of expediting and facilitating the work of systems modeling analysts and saving them time. This </w:t>
-      </w:r>
-      <w:r>
-        <w:rPr>
-          <w:rFonts w:cstheme="majorBidi"/>
-          <w:szCs w:val="24"/>
-        </w:rPr>
-        <w:lastRenderedPageBreak/>
-        <w:t>is what will be accomplished in this phase of the project</w:t>
+        <w:t xml:space="preserve"> diagrams, with the aim of expediting and facilitating the work of systems modeling analysts and saving them time. This is what will be accomplished in this phase of the project</w:t>
       </w:r>
       <w:r>
         <w:rPr>
@@ -6694,6 +6604,7 @@
           <w:rFonts w:cstheme="majorBidi"/>
           <w:szCs w:val="24"/>
         </w:rPr>
+        <w:lastRenderedPageBreak/>
         <w:t>To achieve this goal, we must use our efforts to achieve the following objectives:</w:t>
       </w:r>
     </w:p>
@@ -6745,22 +6656,7 @@
           <w:rFonts w:cstheme="majorBidi"/>
           <w:szCs w:val="24"/>
         </w:rPr>
-        <w:t xml:space="preserve">3-Design </w:t>
-      </w:r>
-      <w:r>
-        <w:rPr>
-          <w:rFonts w:cstheme="majorBidi"/>
-          <w:szCs w:val="24"/>
-          <w:lang/>
-        </w:rPr>
-        <w:t xml:space="preserve">and test </w:t>
-      </w:r>
-      <w:r>
-        <w:rPr>
-          <w:rFonts w:cstheme="majorBidi"/>
-          <w:szCs w:val="24"/>
-        </w:rPr>
-        <w:t>the system before it is implemented.</w:t>
+        <w:t>3-Design and test the system before it is implemented.</w:t>
       </w:r>
     </w:p>
     <w:p>
@@ -6782,17 +6678,171 @@
     </w:p>
     <w:p>
       <w:pPr>
-        <w:pStyle w:val="Body"/>
-        <w:spacing w:before="120" w:after="0"/>
-        <w:rPr>
+        <w:ind w:firstLine="540"/>
+        <w:rPr>
+          <w:rFonts w:cstheme="majorBidi"/>
+        </w:rPr>
+      </w:pPr>
+      <w:bookmarkStart w:id="10" w:name="_Toc146531915"/>
+      <w:r>
+        <w:rPr>
+          <w:rFonts w:cstheme="majorBidi"/>
+          <w:color w:val="343541"/>
+        </w:rPr>
+        <w:t>We conducted an extensive review of literature related to our AI-driven project. This included researching research journals, conferences, websites, and books. We also thoroughly examined existing systems in the same domain to gain insights and inspiration for our project. We adhered to IEEE referencing and citation standards in our research and documentation.</w:t>
+      </w:r>
+      <w:r>
+        <w:rPr>
+          <w:rFonts w:cstheme="majorBidi"/>
+        </w:rPr>
+        <w:t xml:space="preserve"> </w:t>
+      </w:r>
+    </w:p>
+    <w:p>
+      <w:pPr>
+        <w:ind w:firstLine="540"/>
+        <w:rPr>
+          <w:rFonts w:cstheme="majorBidi"/>
           <w:rtl/>
         </w:rPr>
       </w:pPr>
       <w:r>
-        <w:t xml:space="preserve">Project scope defines the range or extent of the project and helps to establish the boundaries of the </w:t>
-      </w:r>
-      <w:r>
-        <w:t>intended systems.</w:t>
+        <w:rPr>
+          <w:rFonts w:cstheme="majorBidi"/>
+        </w:rPr>
+        <w:t>We collected and</w:t>
+      </w:r>
+      <w:r>
+        <w:rPr>
+          <w:rFonts w:cstheme="majorBidi"/>
+        </w:rPr>
+        <w:t xml:space="preserve"> </w:t>
+      </w:r>
+      <w:r>
+        <w:rPr>
+          <w:rFonts w:cstheme="majorBidi"/>
+        </w:rPr>
+        <w:t>analyzed system requirements by leveraging the knowledge acquired from our literature review, as well as insights gained from studying similar existing systems. To model the system effectively, we utilized Use-Cases, Class Diagrams, and Sequence Diagrams. This comprehensive analysis helped us define the functional and non-functional requirements of our AI-based system</w:t>
+      </w:r>
+      <w:r>
+        <w:rPr>
+          <w:rFonts w:cstheme="majorBidi"/>
+          <w:rtl/>
+        </w:rPr>
+        <w:t>.</w:t>
+      </w:r>
+    </w:p>
+    <w:p>
+      <w:pPr>
+        <w:spacing w:after="120"/>
+        <w:ind w:firstLine="540"/>
+        <w:rPr>
+          <w:rFonts w:cstheme="majorBidi"/>
+        </w:rPr>
+      </w:pPr>
+      <w:r>
+        <w:rPr>
+          <w:rFonts w:cstheme="majorBidi"/>
+          <w:color w:val="343541"/>
+        </w:rPr>
+        <w:t>To prepare the system for future implementation, we focused on scalability and efficiency in its architecture. We chose a Client-Server architectural design and incorporated the Model-View-Presenter (MVP) design pattern. We also developed prototypes for system interfaces, to be fully implemented in the project's second phase. This design phase ensures seamless integration</w:t>
+      </w:r>
+      <w:r>
+        <w:rPr>
+          <w:rFonts w:cstheme="majorBidi"/>
+          <w:color w:val="343541"/>
+        </w:rPr>
+        <w:t xml:space="preserve"> </w:t>
+      </w:r>
+      <w:r>
+        <w:rPr>
+          <w:rFonts w:cstheme="majorBidi"/>
+          <w:color w:val="343541"/>
+        </w:rPr>
+        <w:t>with artificial intelligence components in the future. This methodological approach allowed us to systematically review existing work, analyze system requirements, and design the system with a solid foundation for AI integration, aligning with our project's goals and objectives.</w:t>
+      </w:r>
+    </w:p>
+    <w:p>
+      <w:pPr>
+        <w:pStyle w:val="Figures"/>
+        <w:jc w:val="center"/>
+      </w:pPr>
+      <w:bookmarkStart w:id="11" w:name="_Toc146541028"/>
+      <w:r>
+        <w:t>Figure</w:t>
+      </w:r>
+      <w:r>
+        <w:t xml:space="preserve"> 1: Project Methodology</w:t>
+      </w:r>
+      <w:bookmarkEnd w:id="11"/>
+    </w:p>
+    <w:p>
+      <w:pPr>
+        <w:spacing w:after="120"/>
+        <w:ind w:firstLine="90"/>
+        <w:jc w:val="center"/>
+        <w:rPr>
+          <w:rFonts w:cstheme="majorBidi"/>
+          <w:b/>
+          <w:bCs/>
+          <w:rtl/>
+        </w:rPr>
+      </w:pPr>
+      <w:r>
+        <w:rPr>
+          <w:rFonts w:cstheme="majorBidi"/>
+          <w:b/>
+          <w:bCs/>
+          <w:noProof/>
+        </w:rPr>
+        <w:drawing>
+          <wp:inline distT="0" distB="0" distL="0" distR="0" wp14:anchorId="5E5A37C6" wp14:editId="461A82DE">
+            <wp:extent cx="5463540" cy="518160"/>
+            <wp:effectExtent l="0" t="0" r="0" b="0"/>
+            <wp:docPr id="154910433" name="Picture 1"/>
+            <wp:cNvGraphicFramePr>
+              <a:graphicFrameLocks xmlns:a="http://schemas.openxmlformats.org/drawingml/2006/main" noChangeAspect="1"/>
+            </wp:cNvGraphicFramePr>
+            <a:graphic xmlns:a="http://schemas.openxmlformats.org/drawingml/2006/main">
+              <a:graphicData uri="http://schemas.openxmlformats.org/drawingml/2006/picture">
+                <pic:pic xmlns:pic="http://schemas.openxmlformats.org/drawingml/2006/picture">
+                  <pic:nvPicPr>
+                    <pic:cNvPr id="0" name="Picture 1"/>
+                    <pic:cNvPicPr>
+                      <a:picLocks noChangeAspect="1" noChangeArrowheads="1"/>
+                    </pic:cNvPicPr>
+                  </pic:nvPicPr>
+                  <pic:blipFill>
+                    <a:blip r:embed="rId11">
+                      <a:extLst>
+                        <a:ext uri="{28A0092B-C50C-407E-A947-70E740481C1C}">
+                          <a14:useLocalDpi xmlns:a14="http://schemas.microsoft.com/office/drawing/2010/main" val="0"/>
+                        </a:ext>
+                      </a:extLst>
+                    </a:blip>
+                    <a:srcRect/>
+                    <a:stretch>
+                      <a:fillRect/>
+                    </a:stretch>
+                  </pic:blipFill>
+                  <pic:spPr bwMode="auto">
+                    <a:xfrm>
+                      <a:off x="0" y="0"/>
+                      <a:ext cx="5463540" cy="518160"/>
+                    </a:xfrm>
+                    <a:prstGeom prst="rect">
+                      <a:avLst/>
+                    </a:prstGeom>
+                    <a:noFill/>
+                    <a:ln>
+                      <a:noFill/>
+                    </a:ln>
+                  </pic:spPr>
+                </pic:pic>
+              </a:graphicData>
+            </a:graphic>
+          </wp:inline>
+        </w:drawing>
       </w:r>
     </w:p>
     <w:p>
@@ -6800,8 +6850,8 @@
         <w:pStyle w:val="Heading2"/>
         <w:ind w:left="540" w:hanging="540"/>
       </w:pPr>
-      <w:bookmarkStart w:id="10" w:name="_Toc146531915"/>
-      <w:r>
+      <w:r>
+        <w:lastRenderedPageBreak/>
         <w:t>Project Timeline</w:t>
       </w:r>
       <w:bookmarkEnd w:id="10"/>
@@ -6827,7 +6877,7 @@
       <w:pPr>
         <w:pStyle w:val="table"/>
       </w:pPr>
-      <w:bookmarkStart w:id="11" w:name="_Toc146476645"/>
+      <w:bookmarkStart w:id="12" w:name="_Toc146476645"/>
       <w:r>
         <w:t xml:space="preserve">Table 1: </w:t>
       </w:r>
@@ -6843,7 +6893,7 @@
       <w:r>
         <w:t>lan v1</w:t>
       </w:r>
-      <w:bookmarkEnd w:id="11"/>
+      <w:bookmarkEnd w:id="12"/>
     </w:p>
     <w:tbl>
       <w:tblPr>
@@ -6854,24 +6904,24 @@
         <w:tblLook w:val="04A0" w:firstRow="1" w:lastRow="0" w:firstColumn="1" w:lastColumn="0" w:noHBand="0" w:noVBand="1"/>
       </w:tblPr>
       <w:tblGrid>
+        <w:gridCol w:w="387"/>
+        <w:gridCol w:w="374"/>
+        <w:gridCol w:w="389"/>
+        <w:gridCol w:w="413"/>
+        <w:gridCol w:w="388"/>
         <w:gridCol w:w="390"/>
-        <w:gridCol w:w="376"/>
-        <w:gridCol w:w="391"/>
-        <w:gridCol w:w="416"/>
         <w:gridCol w:w="390"/>
-        <w:gridCol w:w="392"/>
-        <w:gridCol w:w="392"/>
-        <w:gridCol w:w="395"/>
-        <w:gridCol w:w="373"/>
-        <w:gridCol w:w="392"/>
-        <w:gridCol w:w="392"/>
-        <w:gridCol w:w="395"/>
-        <w:gridCol w:w="392"/>
-        <w:gridCol w:w="392"/>
-        <w:gridCol w:w="392"/>
-        <w:gridCol w:w="395"/>
-        <w:gridCol w:w="2220"/>
-        <w:gridCol w:w="612"/>
+        <w:gridCol w:w="393"/>
+        <w:gridCol w:w="371"/>
+        <w:gridCol w:w="390"/>
+        <w:gridCol w:w="390"/>
+        <w:gridCol w:w="393"/>
+        <w:gridCol w:w="390"/>
+        <w:gridCol w:w="390"/>
+        <w:gridCol w:w="390"/>
+        <w:gridCol w:w="393"/>
+        <w:gridCol w:w="2199"/>
+        <w:gridCol w:w="667"/>
       </w:tblGrid>
       <w:tr>
         <w:trPr>
@@ -8909,11 +8959,11 @@
         <w:pStyle w:val="Heading2"/>
         <w:ind w:left="540" w:hanging="540"/>
       </w:pPr>
-      <w:bookmarkStart w:id="12" w:name="_Toc146531916"/>
+      <w:bookmarkStart w:id="13" w:name="_Toc146531916"/>
       <w:r>
         <w:t>Document Organization</w:t>
       </w:r>
-      <w:bookmarkEnd w:id="12"/>
+      <w:bookmarkEnd w:id="13"/>
       <w:r>
         <w:t xml:space="preserve"> </w:t>
       </w:r>
@@ -8929,11 +8979,10 @@
           <w:tab w:val="left" w:pos="1080"/>
         </w:tabs>
         <w:spacing w:line="360" w:lineRule="auto"/>
-        <w:ind w:left="990" w:hanging="270"/>
+        <w:ind w:left="810" w:hanging="270"/>
         <w:rPr>
           <w:rFonts w:cstheme="majorBidi"/>
           <w:szCs w:val="24"/>
-          <w:lang/>
         </w:rPr>
       </w:pPr>
       <w:r>
@@ -8942,7 +8991,6 @@
           <w:b/>
           <w:bCs/>
           <w:szCs w:val="24"/>
-          <w:lang/>
         </w:rPr>
         <w:t>Chapter 1.</w:t>
       </w:r>
@@ -8950,7 +8998,6 @@
         <w:rPr>
           <w:rFonts w:cstheme="majorBidi"/>
           <w:szCs w:val="24"/>
-          <w:lang/>
         </w:rPr>
         <w:t xml:space="preserve"> In this chapter we discussed the plan and objectives and identified the problem that the project solves.</w:t>
       </w:r>
@@ -8966,11 +9013,10 @@
           <w:tab w:val="left" w:pos="990"/>
         </w:tabs>
         <w:spacing w:line="360" w:lineRule="auto"/>
-        <w:ind w:left="990" w:hanging="270"/>
+        <w:ind w:left="810" w:hanging="270"/>
         <w:rPr>
           <w:rFonts w:cstheme="majorBidi"/>
           <w:szCs w:val="24"/>
-          <w:lang/>
         </w:rPr>
       </w:pPr>
       <w:r>
@@ -8979,7 +9025,6 @@
           <w:b/>
           <w:bCs/>
           <w:szCs w:val="24"/>
-          <w:lang/>
         </w:rPr>
         <w:t>Chapter 2.</w:t>
       </w:r>
@@ -8987,7 +9032,6 @@
         <w:rPr>
           <w:rFonts w:cstheme="majorBidi"/>
           <w:szCs w:val="24"/>
-          <w:lang/>
         </w:rPr>
         <w:t xml:space="preserve"> In this chapter, we review the literature and learn about the techniques used. We review and compare systems similar to ours.</w:t>
       </w:r>
@@ -9000,11 +9044,10 @@
           <w:numId w:val="84"/>
         </w:numPr>
         <w:spacing w:line="360" w:lineRule="auto"/>
-        <w:ind w:left="990" w:hanging="270"/>
+        <w:ind w:left="810" w:hanging="270"/>
         <w:rPr>
           <w:rFonts w:cstheme="majorBidi"/>
           <w:szCs w:val="24"/>
-          <w:lang/>
         </w:rPr>
       </w:pPr>
       <w:r>
@@ -9013,16 +9056,13 @@
           <w:b/>
           <w:bCs/>
           <w:szCs w:val="24"/>
-          <w:lang/>
-        </w:rPr>
-        <w:lastRenderedPageBreak/>
+        </w:rPr>
         <w:t>Chapter 3.</w:t>
       </w:r>
       <w:r>
         <w:rPr>
           <w:rFonts w:cstheme="majorBidi"/>
           <w:szCs w:val="24"/>
-          <w:lang/>
         </w:rPr>
         <w:t xml:space="preserve"> Our focus in this chapter is on identifying functional and non-functional requirements using UML diagrams, as well as identifying user requirements and search methodologies.</w:t>
       </w:r>
@@ -9035,11 +9075,10 @@
           <w:numId w:val="84"/>
         </w:numPr>
         <w:spacing w:line="360" w:lineRule="auto"/>
-        <w:ind w:left="990" w:hanging="270"/>
+        <w:ind w:left="810" w:hanging="270"/>
         <w:rPr>
           <w:rFonts w:cstheme="majorBidi"/>
           <w:szCs w:val="24"/>
-          <w:lang/>
         </w:rPr>
       </w:pPr>
       <w:r>
@@ -9048,7 +9087,6 @@
           <w:b/>
           <w:bCs/>
           <w:szCs w:val="24"/>
-          <w:lang/>
         </w:rPr>
         <w:t>Chapter 4.</w:t>
       </w:r>
@@ -9056,7 +9094,6 @@
         <w:rPr>
           <w:rFonts w:cstheme="majorBidi"/>
           <w:szCs w:val="24"/>
-          <w:lang/>
         </w:rPr>
         <w:t xml:space="preserve"> In this chapter, we design the system, identify the components of the system, model the data, and design the user interfaces.</w:t>
       </w:r>
@@ -9069,11 +9106,10 @@
           <w:numId w:val="84"/>
         </w:numPr>
         <w:spacing w:line="360" w:lineRule="auto"/>
-        <w:ind w:left="990" w:hanging="270"/>
+        <w:ind w:left="810" w:hanging="270"/>
         <w:rPr>
           <w:rFonts w:cstheme="majorBidi"/>
           <w:szCs w:val="24"/>
-          <w:lang/>
         </w:rPr>
       </w:pPr>
       <w:r>
@@ -9082,7 +9118,6 @@
           <w:b/>
           <w:bCs/>
           <w:szCs w:val="24"/>
-          <w:lang/>
         </w:rPr>
         <w:t>Chapter 5.</w:t>
       </w:r>
@@ -9090,7 +9125,6 @@
         <w:rPr>
           <w:rFonts w:cstheme="majorBidi"/>
           <w:szCs w:val="24"/>
-          <w:lang/>
         </w:rPr>
         <w:t xml:space="preserve"> After designing the system, our focus in this chapter is on implementing it, identifying tools and programming languages, and testing it.</w:t>
       </w:r>
@@ -9107,7 +9141,7 @@
           <w:tab w:val="left" w:pos="1170"/>
         </w:tabs>
         <w:spacing w:line="360" w:lineRule="auto"/>
-        <w:ind w:left="990" w:hanging="270"/>
+        <w:ind w:left="810" w:hanging="270"/>
         <w:rPr>
           <w:rFonts w:cstheme="majorBidi"/>
           <w:szCs w:val="24"/>
@@ -9119,7 +9153,6 @@
           <w:b/>
           <w:bCs/>
           <w:szCs w:val="24"/>
-          <w:lang/>
         </w:rPr>
         <w:t>Chapter 6.</w:t>
       </w:r>
@@ -9127,7 +9160,6 @@
         <w:rPr>
           <w:rFonts w:cstheme="majorBidi"/>
           <w:szCs w:val="24"/>
-          <w:lang/>
         </w:rPr>
         <w:t xml:space="preserve"> A presentation of the project's conclusion and a proposal for new work to improve the current work, and a statement of whether the original objectives of the project have been met.</w:t>
       </w:r>
@@ -9137,11 +9169,12 @@
         <w:pStyle w:val="Heading2"/>
         <w:ind w:left="540" w:hanging="540"/>
       </w:pPr>
-      <w:bookmarkStart w:id="13" w:name="_Toc146531917"/>
-      <w:r>
+      <w:bookmarkStart w:id="14" w:name="_Toc146531917"/>
+      <w:r>
+        <w:lastRenderedPageBreak/>
         <w:t>Summary</w:t>
       </w:r>
-      <w:bookmarkEnd w:id="13"/>
+      <w:bookmarkEnd w:id="14"/>
       <w:r>
         <w:t xml:space="preserve"> </w:t>
       </w:r>
@@ -9176,7 +9209,7 @@
         <w:pStyle w:val="Heading1"/>
         <w:ind w:left="0"/>
       </w:pPr>
-      <w:bookmarkStart w:id="14" w:name="_Toc146531918"/>
+      <w:bookmarkStart w:id="15" w:name="_Toc146531918"/>
       <w:r>
         <w:lastRenderedPageBreak/>
         <w:t xml:space="preserve">Chapter </w:t>
@@ -9187,18 +9220,18 @@
       <w:r>
         <w:t>Literature Review</w:t>
       </w:r>
-      <w:bookmarkEnd w:id="14"/>
+      <w:bookmarkEnd w:id="15"/>
     </w:p>
     <w:p>
       <w:pPr>
         <w:pStyle w:val="Heading2"/>
         <w:ind w:left="540" w:hanging="540"/>
       </w:pPr>
-      <w:bookmarkStart w:id="15" w:name="_Toc146531919"/>
+      <w:bookmarkStart w:id="16" w:name="_Toc146531919"/>
       <w:r>
         <w:t>Introduction</w:t>
       </w:r>
-      <w:bookmarkEnd w:id="15"/>
+      <w:bookmarkEnd w:id="16"/>
     </w:p>
     <w:p>
       <w:pPr>
@@ -9285,15 +9318,7 @@
         <w:t>of</w:t>
       </w:r>
       <w:r>
-        <w:t xml:space="preserve"> similar </w:t>
-      </w:r>
-      <w:proofErr w:type="gramStart"/>
-      <w:r>
-        <w:t>areas;</w:t>
-      </w:r>
-      <w:proofErr w:type="gramEnd"/>
-      <w:r>
-        <w:t xml:space="preserve"> </w:t>
+        <w:t xml:space="preserve"> similar areas; </w:t>
       </w:r>
     </w:p>
     <w:p>
@@ -9306,15 +9331,7 @@
         <w:spacing w:before="120" w:after="0"/>
       </w:pPr>
       <w:r>
-        <w:t xml:space="preserve">define how the investigation differs from other studies in the </w:t>
-      </w:r>
-      <w:proofErr w:type="gramStart"/>
-      <w:r>
-        <w:t>field;</w:t>
-      </w:r>
-      <w:proofErr w:type="gramEnd"/>
-      <w:r>
-        <w:t xml:space="preserve"> </w:t>
+        <w:t xml:space="preserve">define how the investigation differs from other studies in the field; </w:t>
       </w:r>
     </w:p>
     <w:p>
@@ -9335,13 +9352,13 @@
         <w:pStyle w:val="Heading2"/>
         <w:ind w:left="540" w:hanging="540"/>
       </w:pPr>
-      <w:bookmarkStart w:id="16" w:name="_Toc370344354"/>
-      <w:bookmarkStart w:id="17" w:name="_Toc146531920"/>
+      <w:bookmarkStart w:id="17" w:name="_Toc370344354"/>
+      <w:bookmarkStart w:id="18" w:name="_Toc146531920"/>
       <w:r>
         <w:t>Background</w:t>
       </w:r>
-      <w:bookmarkEnd w:id="16"/>
       <w:bookmarkEnd w:id="17"/>
+      <w:bookmarkEnd w:id="18"/>
       <w:r>
         <w:t xml:space="preserve"> </w:t>
       </w:r>
@@ -9372,7 +9389,7 @@
         <w:pStyle w:val="Heading2"/>
         <w:ind w:left="540" w:hanging="540"/>
       </w:pPr>
-      <w:bookmarkStart w:id="18" w:name="_Toc146531921"/>
+      <w:bookmarkStart w:id="19" w:name="_Toc146531921"/>
       <w:r>
         <w:t xml:space="preserve">Related </w:t>
       </w:r>
@@ -9382,13 +9399,13 @@
       <w:r>
         <w:t>ork</w:t>
       </w:r>
-      <w:bookmarkEnd w:id="18"/>
+      <w:bookmarkEnd w:id="19"/>
     </w:p>
     <w:p>
       <w:pPr>
         <w:pStyle w:val="Heading3"/>
       </w:pPr>
-      <w:bookmarkStart w:id="19" w:name="_Toc146531922"/>
+      <w:bookmarkStart w:id="20" w:name="_Toc146531922"/>
       <w:r>
         <w:t xml:space="preserve">Review of </w:t>
       </w:r>
@@ -9404,7 +9421,7 @@
       <w:r>
         <w:t>ork</w:t>
       </w:r>
-      <w:bookmarkEnd w:id="19"/>
+      <w:bookmarkEnd w:id="20"/>
       <w:r>
         <w:t xml:space="preserve"> </w:t>
       </w:r>
@@ -9473,7 +9490,7 @@
           <w:szCs w:val="23"/>
         </w:rPr>
       </w:pPr>
-      <w:bookmarkStart w:id="20" w:name="_Toc146531923"/>
+      <w:bookmarkStart w:id="21" w:name="_Toc146531923"/>
       <w:r>
         <w:t xml:space="preserve">Relationship </w:t>
       </w:r>
@@ -9495,8 +9512,8 @@
       <w:r>
         <w:t>Own Work</w:t>
       </w:r>
-      <w:bookmarkStart w:id="21" w:name="_Toc312089886"/>
-      <w:bookmarkEnd w:id="20"/>
+      <w:bookmarkStart w:id="22" w:name="_Toc312089886"/>
+      <w:bookmarkEnd w:id="21"/>
       <w:r>
         <w:rPr>
           <w:sz w:val="23"/>
@@ -9504,7 +9521,7 @@
         </w:rPr>
         <w:t xml:space="preserve"> </w:t>
       </w:r>
-      <w:bookmarkEnd w:id="21"/>
+      <w:bookmarkEnd w:id="22"/>
     </w:p>
     <w:p>
       <w:pPr>
@@ -9526,12 +9543,12 @@
         <w:pStyle w:val="Heading2"/>
         <w:ind w:left="540" w:hanging="540"/>
       </w:pPr>
-      <w:bookmarkStart w:id="22" w:name="_Toc146531924"/>
+      <w:bookmarkStart w:id="23" w:name="_Toc146531924"/>
       <w:r>
         <w:lastRenderedPageBreak/>
         <w:t>Summary</w:t>
       </w:r>
-      <w:bookmarkEnd w:id="22"/>
+      <w:bookmarkEnd w:id="23"/>
       <w:r>
         <w:t xml:space="preserve"> </w:t>
       </w:r>
@@ -9552,9 +9569,9 @@
         <w:pStyle w:val="Heading1"/>
         <w:ind w:left="0"/>
       </w:pPr>
-      <w:bookmarkStart w:id="23" w:name="_Toc312603150"/>
-      <w:bookmarkStart w:id="24" w:name="_Toc370075443"/>
-      <w:bookmarkStart w:id="25" w:name="_Toc146531925"/>
+      <w:bookmarkStart w:id="24" w:name="_Toc312603150"/>
+      <w:bookmarkStart w:id="25" w:name="_Toc370075443"/>
+      <w:bookmarkStart w:id="26" w:name="_Toc146531925"/>
       <w:r>
         <w:lastRenderedPageBreak/>
         <w:t xml:space="preserve">Chapter </w:t>
@@ -9565,23 +9582,23 @@
       <w:r>
         <w:t xml:space="preserve"> </w:t>
       </w:r>
-      <w:bookmarkEnd w:id="23"/>
       <w:bookmarkEnd w:id="24"/>
+      <w:bookmarkEnd w:id="25"/>
       <w:r>
         <w:t>System Analysis</w:t>
       </w:r>
-      <w:bookmarkEnd w:id="25"/>
+      <w:bookmarkEnd w:id="26"/>
     </w:p>
     <w:p>
       <w:pPr>
         <w:pStyle w:val="Heading2"/>
         <w:ind w:left="540" w:hanging="540"/>
       </w:pPr>
-      <w:bookmarkStart w:id="26" w:name="_Toc146531926"/>
+      <w:bookmarkStart w:id="27" w:name="_Toc146531926"/>
       <w:r>
         <w:t>Introduction</w:t>
       </w:r>
-      <w:bookmarkEnd w:id="26"/>
+      <w:bookmarkEnd w:id="27"/>
       <w:r>
         <w:t xml:space="preserve"> </w:t>
       </w:r>
@@ -9606,7 +9623,6 @@
         </w:rPr>
         <w:t xml:space="preserve">the </w:t>
       </w:r>
-      <w:proofErr w:type="gramStart"/>
       <w:r>
         <w:rPr>
           <w:lang w:val="en-CA"/>
@@ -9617,14 +9633,7 @@
         <w:rPr>
           <w:lang w:val="en-CA"/>
         </w:rPr>
-        <w:t>and</w:t>
-      </w:r>
-      <w:proofErr w:type="gramEnd"/>
-      <w:r>
-        <w:rPr>
-          <w:lang w:val="en-CA"/>
-        </w:rPr>
-        <w:t xml:space="preserve"> generate solutions to solve the problems. </w:t>
+        <w:t xml:space="preserve">and generate solutions to solve the problems. </w:t>
       </w:r>
     </w:p>
     <w:p>
@@ -9639,7 +9648,7 @@
           <w:lang w:val="en-CA"/>
         </w:rPr>
       </w:pPr>
-      <w:bookmarkStart w:id="27" w:name="_Toc146531927"/>
+      <w:bookmarkStart w:id="28" w:name="_Toc146531927"/>
       <w:r>
         <w:t>Analysis</w:t>
       </w:r>
@@ -9657,7 +9666,7 @@
         </w:rPr>
         <w:t>(Optional)</w:t>
       </w:r>
-      <w:bookmarkEnd w:id="27"/>
+      <w:bookmarkEnd w:id="28"/>
     </w:p>
     <w:p>
       <w:pPr>
@@ -9674,21 +9683,7 @@
         <w:rPr>
           <w:lang w:val="en-CA"/>
         </w:rPr>
-        <w:t xml:space="preserve">This section may contain any of the following </w:t>
-      </w:r>
-      <w:proofErr w:type="gramStart"/>
-      <w:r>
-        <w:rPr>
-          <w:lang w:val="en-CA"/>
-        </w:rPr>
-        <w:t>information;</w:t>
-      </w:r>
-      <w:proofErr w:type="gramEnd"/>
-      <w:r>
-        <w:rPr>
-          <w:lang w:val="en-CA"/>
-        </w:rPr>
-        <w:t xml:space="preserve"> d</w:t>
+        <w:t>This section may contain any of the following information; d</w:t>
       </w:r>
       <w:r>
         <w:rPr>
@@ -9731,15 +9726,15 @@
         <w:pStyle w:val="Heading2"/>
         <w:ind w:left="540" w:hanging="540"/>
       </w:pPr>
-      <w:bookmarkStart w:id="28" w:name="_Toc146531928"/>
+      <w:bookmarkStart w:id="29" w:name="_Toc146531928"/>
       <w:r>
         <w:t>Requirements</w:t>
       </w:r>
-      <w:bookmarkStart w:id="29" w:name="_Toc312603155"/>
+      <w:bookmarkStart w:id="30" w:name="_Toc312603155"/>
       <w:r>
         <w:t xml:space="preserve"> Elicitation</w:t>
       </w:r>
-      <w:bookmarkEnd w:id="28"/>
+      <w:bookmarkEnd w:id="29"/>
     </w:p>
     <w:p>
       <w:pPr>
@@ -9762,13 +9757,13 @@
       <w:pPr>
         <w:pStyle w:val="Heading3"/>
       </w:pPr>
-      <w:bookmarkStart w:id="30" w:name="_Toc146531929"/>
+      <w:bookmarkStart w:id="31" w:name="_Toc146531929"/>
       <w:r>
         <w:t>Functional Requirements</w:t>
       </w:r>
-      <w:bookmarkStart w:id="31" w:name="_Toc312603156"/>
-      <w:bookmarkEnd w:id="29"/>
+      <w:bookmarkStart w:id="32" w:name="_Toc312603156"/>
       <w:bookmarkEnd w:id="30"/>
+      <w:bookmarkEnd w:id="31"/>
     </w:p>
     <w:p>
       <w:pPr>
@@ -9793,21 +9788,7 @@
         <w:rPr>
           <w:lang w:val="en-GB"/>
         </w:rPr>
-        <w:t xml:space="preserve"> how the system should react to </w:t>
-      </w:r>
-      <w:proofErr w:type="gramStart"/>
-      <w:r>
-        <w:rPr>
-          <w:lang w:val="en-GB"/>
-        </w:rPr>
-        <w:t>particular inputs</w:t>
-      </w:r>
-      <w:proofErr w:type="gramEnd"/>
-      <w:r>
-        <w:rPr>
-          <w:lang w:val="en-GB"/>
-        </w:rPr>
-        <w:t xml:space="preserve"> and how the system should behave in particular situations.</w:t>
+        <w:t xml:space="preserve"> how the system should react to particular inputs and how the system should behave in particular situations.</w:t>
       </w:r>
     </w:p>
     <w:p>
@@ -9828,15 +9809,15 @@
       <w:pPr>
         <w:pStyle w:val="Heading3"/>
       </w:pPr>
-      <w:bookmarkStart w:id="32" w:name="_Toc146531930"/>
+      <w:bookmarkStart w:id="33" w:name="_Toc146531930"/>
       <w:r>
         <w:t>Non-Functional</w:t>
       </w:r>
       <w:r>
         <w:t xml:space="preserve"> Requirements</w:t>
       </w:r>
-      <w:bookmarkEnd w:id="31"/>
       <w:bookmarkEnd w:id="32"/>
+      <w:bookmarkEnd w:id="33"/>
     </w:p>
     <w:p>
       <w:pPr>
@@ -9847,7 +9828,7 @@
         </w:numPr>
         <w:spacing w:after="0"/>
       </w:pPr>
-      <w:bookmarkStart w:id="33" w:name="_Toc312603157"/>
+      <w:bookmarkStart w:id="34" w:name="_Toc312603157"/>
       <w:r>
         <w:rPr>
           <w:lang w:val="en-GB"/>
@@ -9868,21 +9849,7 @@
         <w:rPr>
           <w:lang w:val="en-GB"/>
         </w:rPr>
-        <w:t xml:space="preserve">Often apply to the system </w:t>
-      </w:r>
-      <w:proofErr w:type="gramStart"/>
-      <w:r>
-        <w:rPr>
-          <w:lang w:val="en-GB"/>
-        </w:rPr>
-        <w:t>as a whole rather</w:t>
-      </w:r>
-      <w:proofErr w:type="gramEnd"/>
-      <w:r>
-        <w:rPr>
-          <w:lang w:val="en-GB"/>
-        </w:rPr>
-        <w:t xml:space="preserve"> than individual features or services.</w:t>
+        <w:t>Often apply to the system as a whole rather than individual features or services.</w:t>
       </w:r>
     </w:p>
     <w:p>
@@ -10015,7 +9982,7 @@
                     </pic:cNvPicPr>
                   </pic:nvPicPr>
                   <pic:blipFill>
-                    <a:blip r:embed="rId11" cstate="print">
+                    <a:blip r:embed="rId12" cstate="print">
                       <a:extLst>
                         <a:ext uri="{28A0092B-C50C-407E-A947-70E740481C1C}">
                           <a14:useLocalDpi xmlns:a14="http://schemas.microsoft.com/office/drawing/2010/main" val="0"/>
@@ -10104,16 +10071,16 @@
           <w:lang w:val="en-GB"/>
         </w:rPr>
       </w:pPr>
-      <w:bookmarkStart w:id="34" w:name="_Toc312603158"/>
-      <w:bookmarkStart w:id="35" w:name="_Toc146531931"/>
-      <w:bookmarkEnd w:id="33"/>
+      <w:bookmarkStart w:id="35" w:name="_Toc312603158"/>
+      <w:bookmarkStart w:id="36" w:name="_Toc146531931"/>
+      <w:bookmarkEnd w:id="34"/>
       <w:r>
         <w:rPr>
           <w:shd w:val="solid" w:color="FFFFFF" w:fill="FFFFFF"/>
         </w:rPr>
         <w:t>User Requirements</w:t>
       </w:r>
-      <w:bookmarkEnd w:id="34"/>
+      <w:bookmarkEnd w:id="35"/>
       <w:r>
         <w:rPr>
           <w:shd w:val="solid" w:color="FFFFFF" w:fill="FFFFFF"/>
@@ -10141,18 +10108,18 @@
         </w:rPr>
         <w:t>equirements</w:t>
       </w:r>
-      <w:bookmarkEnd w:id="35"/>
+      <w:bookmarkEnd w:id="36"/>
     </w:p>
     <w:p>
       <w:pPr>
         <w:pStyle w:val="Heading2"/>
         <w:ind w:left="540" w:hanging="540"/>
       </w:pPr>
-      <w:bookmarkStart w:id="36" w:name="_Toc146531932"/>
+      <w:bookmarkStart w:id="37" w:name="_Toc146531932"/>
       <w:r>
         <w:t>Requirements Specification</w:t>
       </w:r>
-      <w:bookmarkEnd w:id="36"/>
+      <w:bookmarkEnd w:id="37"/>
     </w:p>
     <w:p>
       <w:r>
@@ -10203,7 +10170,7 @@
         <w:pStyle w:val="Heading2"/>
         <w:ind w:left="540" w:hanging="540"/>
       </w:pPr>
-      <w:bookmarkStart w:id="37" w:name="_Toc146531933"/>
+      <w:bookmarkStart w:id="38" w:name="_Toc146531933"/>
       <w:r>
         <w:t>Developmental</w:t>
       </w:r>
@@ -10236,8 +10203,8 @@
       <w:r>
         <w:t>Methodology</w:t>
       </w:r>
-      <w:bookmarkStart w:id="38" w:name="_Toc312603159"/>
-      <w:bookmarkEnd w:id="37"/>
+      <w:bookmarkStart w:id="39" w:name="_Toc312603159"/>
+      <w:bookmarkEnd w:id="38"/>
     </w:p>
     <w:p>
       <w:pPr>
@@ -10310,13 +10277,8 @@
         <w:t>• Description of</w:t>
       </w:r>
       <w:r>
-        <w:t xml:space="preserve"> the working procedure used (list of steps</w:t>
-      </w:r>
-      <w:proofErr w:type="gramStart"/>
-      <w:r>
-        <w:t>);</w:t>
-      </w:r>
-      <w:proofErr w:type="gramEnd"/>
+        <w:t xml:space="preserve"> the working procedure used (list of steps);</w:t>
+      </w:r>
     </w:p>
     <w:p>
       <w:r>
@@ -10335,26 +10297,16 @@
         <w:t>.</w:t>
       </w:r>
       <w:r>
-        <w:t>, equipment, software, tools, instruments, parameters, etc.</w:t>
-      </w:r>
-      <w:proofErr w:type="gramStart"/>
-      <w:r>
-        <w:t>)</w:t>
+        <w:t>, equipment, software, tools, instruments, parameters, etc.)</w:t>
       </w:r>
       <w:r>
         <w:t>;</w:t>
       </w:r>
-      <w:proofErr w:type="gramEnd"/>
-    </w:p>
-    <w:p>
-      <w:r>
-        <w:t xml:space="preserve">• Describe the processing of data </w:t>
-      </w:r>
-      <w:proofErr w:type="gramStart"/>
-      <w:r>
-        <w:t>collected;</w:t>
-      </w:r>
-      <w:proofErr w:type="gramEnd"/>
+    </w:p>
+    <w:p>
+      <w:r>
+        <w:t>• Describe the processing of data collected;</w:t>
+      </w:r>
     </w:p>
     <w:p>
       <w:r>
@@ -10369,12 +10321,12 @@
         <w:pStyle w:val="Heading2"/>
         <w:ind w:left="540" w:hanging="540"/>
       </w:pPr>
-      <w:bookmarkStart w:id="39" w:name="_Toc146531934"/>
-      <w:bookmarkEnd w:id="38"/>
+      <w:bookmarkStart w:id="40" w:name="_Toc146531934"/>
+      <w:bookmarkEnd w:id="39"/>
       <w:r>
         <w:t>Summary</w:t>
       </w:r>
-      <w:bookmarkEnd w:id="39"/>
+      <w:bookmarkEnd w:id="40"/>
       <w:r>
         <w:t xml:space="preserve"> </w:t>
       </w:r>
@@ -10387,7 +10339,7 @@
           <w:szCs w:val="44"/>
         </w:rPr>
       </w:pPr>
-      <w:bookmarkStart w:id="40" w:name="_Toc146531935"/>
+      <w:bookmarkStart w:id="41" w:name="_Toc146531935"/>
       <w:r>
         <w:rPr>
           <w:szCs w:val="44"/>
@@ -10419,18 +10371,18 @@
         </w:rPr>
         <w:t>Design</w:t>
       </w:r>
-      <w:bookmarkEnd w:id="40"/>
+      <w:bookmarkEnd w:id="41"/>
     </w:p>
     <w:p>
       <w:pPr>
         <w:pStyle w:val="Heading2"/>
         <w:ind w:left="540" w:hanging="540"/>
       </w:pPr>
-      <w:bookmarkStart w:id="41" w:name="_Toc146531936"/>
+      <w:bookmarkStart w:id="42" w:name="_Toc146531936"/>
       <w:r>
         <w:t>Introduction</w:t>
       </w:r>
-      <w:bookmarkEnd w:id="41"/>
+      <w:bookmarkEnd w:id="42"/>
     </w:p>
     <w:p>
       <w:pPr>
@@ -10440,7 +10392,7 @@
           <w:lang w:val="en-GB"/>
         </w:rPr>
       </w:pPr>
-      <w:bookmarkStart w:id="42" w:name="_Toc146531937"/>
+      <w:bookmarkStart w:id="43" w:name="_Toc146531937"/>
       <w:r>
         <w:t>Architectural</w:t>
       </w:r>
@@ -10462,7 +10414,7 @@
         </w:rPr>
         <w:t>esign</w:t>
       </w:r>
-      <w:bookmarkEnd w:id="42"/>
+      <w:bookmarkEnd w:id="43"/>
     </w:p>
     <w:p>
       <w:pPr>
@@ -10492,7 +10444,6 @@
         </w:rPr>
         <w:t xml:space="preserve"> </w:t>
       </w:r>
-      <w:proofErr w:type="gramStart"/>
       <w:r>
         <w:rPr>
           <w:lang w:val="en-GB"/>
@@ -10503,14 +10454,7 @@
         <w:rPr>
           <w:lang w:val="en-GB"/>
         </w:rPr>
-        <w:t>.e.</w:t>
-      </w:r>
-      <w:proofErr w:type="gramEnd"/>
-      <w:r>
-        <w:rPr>
-          <w:lang w:val="en-GB"/>
-        </w:rPr>
-        <w:t xml:space="preserve"> it involves identifying major system components and their communications.</w:t>
+        <w:t>.e. it involves identifying major system components and their communications.</w:t>
       </w:r>
       <w:r>
         <w:t xml:space="preserve"> </w:t>
@@ -10524,7 +10468,7 @@
           <w:color w:val="auto"/>
         </w:rPr>
       </w:pPr>
-      <w:bookmarkStart w:id="43" w:name="_Toc146531938"/>
+      <w:bookmarkStart w:id="44" w:name="_Toc146531938"/>
       <w:r>
         <w:t>Object</w:t>
       </w:r>
@@ -10534,17 +10478,17 @@
         </w:rPr>
         <w:t xml:space="preserve"> Oriented Design</w:t>
       </w:r>
-      <w:bookmarkEnd w:id="43"/>
+      <w:bookmarkEnd w:id="44"/>
     </w:p>
     <w:p>
       <w:pPr>
         <w:pStyle w:val="Heading3"/>
       </w:pPr>
-      <w:bookmarkStart w:id="44" w:name="_Toc146531939"/>
+      <w:bookmarkStart w:id="45" w:name="_Toc146531939"/>
       <w:r>
         <w:t>Structural Static Models</w:t>
       </w:r>
-      <w:bookmarkEnd w:id="44"/>
+      <w:bookmarkEnd w:id="45"/>
       <w:r>
         <w:t xml:space="preserve"> </w:t>
       </w:r>
@@ -10605,11 +10549,11 @@
       <w:pPr>
         <w:pStyle w:val="Heading3"/>
       </w:pPr>
-      <w:bookmarkStart w:id="45" w:name="_Toc146531940"/>
+      <w:bookmarkStart w:id="46" w:name="_Toc146531940"/>
       <w:r>
         <w:t>Dynamic Models</w:t>
       </w:r>
-      <w:bookmarkEnd w:id="45"/>
+      <w:bookmarkEnd w:id="46"/>
     </w:p>
     <w:p>
       <w:pPr>
@@ -10672,7 +10616,7 @@
         <w:pStyle w:val="Heading2"/>
         <w:ind w:left="540" w:hanging="540"/>
       </w:pPr>
-      <w:bookmarkStart w:id="46" w:name="_Toc146531941"/>
+      <w:bookmarkStart w:id="47" w:name="_Toc146531941"/>
       <w:r>
         <w:rPr>
           <w:bCs w:val="0"/>
@@ -10682,7 +10626,7 @@
       <w:r>
         <w:t>Modeling</w:t>
       </w:r>
-      <w:bookmarkEnd w:id="46"/>
+      <w:bookmarkEnd w:id="47"/>
     </w:p>
     <w:p>
       <w:pPr>
@@ -10768,34 +10712,34 @@
         <w:pStyle w:val="Heading2"/>
         <w:ind w:left="540" w:hanging="540"/>
       </w:pPr>
-      <w:bookmarkStart w:id="47" w:name="_Toc146531942"/>
+      <w:bookmarkStart w:id="48" w:name="_Toc146531942"/>
       <w:r>
         <w:t xml:space="preserve">User </w:t>
       </w:r>
       <w:r>
         <w:t>Interface Design</w:t>
       </w:r>
-      <w:bookmarkEnd w:id="47"/>
+      <w:bookmarkEnd w:id="48"/>
     </w:p>
     <w:p>
       <w:pPr>
         <w:pStyle w:val="Heading2"/>
         <w:ind w:left="540" w:hanging="540"/>
       </w:pPr>
-      <w:bookmarkStart w:id="48" w:name="_Toc146531943"/>
+      <w:bookmarkStart w:id="49" w:name="_Toc146531943"/>
       <w:r>
         <w:t>Summary</w:t>
       </w:r>
-      <w:bookmarkStart w:id="49" w:name="_Toc380764665"/>
-      <w:bookmarkEnd w:id="48"/>
+      <w:bookmarkStart w:id="50" w:name="_Toc380764665"/>
+      <w:bookmarkEnd w:id="49"/>
     </w:p>
     <w:p>
       <w:pPr>
         <w:pStyle w:val="Heading1"/>
         <w:ind w:left="0"/>
       </w:pPr>
-      <w:bookmarkStart w:id="50" w:name="_Toc146531944"/>
-      <w:bookmarkEnd w:id="49"/>
+      <w:bookmarkStart w:id="51" w:name="_Toc146531944"/>
+      <w:bookmarkEnd w:id="50"/>
       <w:r>
         <w:lastRenderedPageBreak/>
         <w:t>Chapter</w:t>
@@ -10818,7 +10762,7 @@
       <w:r>
         <w:t>Implementation</w:t>
       </w:r>
-      <w:bookmarkEnd w:id="50"/>
+      <w:bookmarkEnd w:id="51"/>
     </w:p>
     <w:p>
       <w:pPr>
@@ -10912,22 +10856,22 @@
         <w:pStyle w:val="Heading2"/>
         <w:ind w:left="540" w:hanging="540"/>
       </w:pPr>
-      <w:bookmarkStart w:id="51" w:name="_Toc146531945"/>
+      <w:bookmarkStart w:id="52" w:name="_Toc146531945"/>
       <w:r>
         <w:t>Introduction</w:t>
       </w:r>
-      <w:bookmarkEnd w:id="51"/>
+      <w:bookmarkEnd w:id="52"/>
     </w:p>
     <w:p>
       <w:pPr>
         <w:pStyle w:val="Heading2"/>
         <w:ind w:left="540" w:hanging="540"/>
       </w:pPr>
-      <w:bookmarkStart w:id="52" w:name="_Toc146531946"/>
+      <w:bookmarkStart w:id="53" w:name="_Toc146531946"/>
       <w:r>
         <w:t>Tools and Languages</w:t>
       </w:r>
-      <w:bookmarkEnd w:id="52"/>
+      <w:bookmarkEnd w:id="53"/>
       <w:r>
         <w:t xml:space="preserve"> </w:t>
       </w:r>
@@ -10945,11 +10889,11 @@
         <w:pStyle w:val="Heading2"/>
         <w:ind w:left="540" w:hanging="540"/>
       </w:pPr>
-      <w:bookmarkStart w:id="53" w:name="_Toc146531947"/>
+      <w:bookmarkStart w:id="54" w:name="_Toc146531947"/>
       <w:r>
         <w:t>Mapping Design to Implementation</w:t>
       </w:r>
-      <w:bookmarkEnd w:id="53"/>
+      <w:bookmarkEnd w:id="54"/>
     </w:p>
     <w:p>
       <w:pPr>
@@ -10967,7 +10911,7 @@
           <w:color w:val="auto"/>
         </w:rPr>
       </w:pPr>
-      <w:bookmarkStart w:id="54" w:name="_Toc146531948"/>
+      <w:bookmarkStart w:id="55" w:name="_Toc146531948"/>
       <w:r>
         <w:rPr>
           <w:color w:val="auto"/>
@@ -10980,7 +10924,7 @@
         </w:rPr>
         <w:t>Most Important Codes</w:t>
       </w:r>
-      <w:bookmarkEnd w:id="54"/>
+      <w:bookmarkEnd w:id="55"/>
     </w:p>
     <w:p>
       <w:pPr>
@@ -11040,11 +10984,11 @@
         <w:pStyle w:val="Heading2"/>
         <w:ind w:left="540" w:hanging="540"/>
       </w:pPr>
-      <w:bookmarkStart w:id="55" w:name="_Toc146531949"/>
+      <w:bookmarkStart w:id="56" w:name="_Toc146531949"/>
       <w:r>
         <w:t>System Testing</w:t>
       </w:r>
-      <w:bookmarkEnd w:id="55"/>
+      <w:bookmarkEnd w:id="56"/>
     </w:p>
     <w:p>
       <w:pPr>
@@ -11148,14 +11092,14 @@
         <w:pStyle w:val="Heading2"/>
         <w:ind w:left="540" w:hanging="540"/>
       </w:pPr>
-      <w:bookmarkStart w:id="56" w:name="_Toc146531950"/>
+      <w:bookmarkStart w:id="57" w:name="_Toc146531950"/>
       <w:r>
         <w:t>Results</w:t>
       </w:r>
       <w:r>
         <w:t xml:space="preserve"> and Discussion</w:t>
       </w:r>
-      <w:bookmarkEnd w:id="56"/>
+      <w:bookmarkEnd w:id="57"/>
       <w:r>
         <w:t xml:space="preserve"> </w:t>
       </w:r>
@@ -11396,7 +11340,7 @@
           <w:rFonts w:cs="Arial"/>
         </w:rPr>
       </w:pPr>
-      <w:bookmarkStart w:id="57" w:name="_Toc146476386"/>
+      <w:bookmarkStart w:id="58" w:name="_Toc146476386"/>
       <w:r>
         <w:rPr>
           <w:rStyle w:val="hps"/>
@@ -11404,7 +11348,7 @@
         </w:rPr>
         <w:t>Figures</w:t>
       </w:r>
-      <w:bookmarkEnd w:id="57"/>
+      <w:bookmarkEnd w:id="58"/>
     </w:p>
     <w:p>
       <w:pPr>
@@ -11414,11 +11358,11 @@
           <w:color w:val="auto"/>
         </w:rPr>
       </w:pPr>
-      <w:bookmarkStart w:id="58" w:name="_Toc146531951"/>
+      <w:bookmarkStart w:id="59" w:name="_Toc146531951"/>
       <w:r>
         <w:t>Summary</w:t>
       </w:r>
-      <w:bookmarkEnd w:id="58"/>
+      <w:bookmarkEnd w:id="59"/>
     </w:p>
     <w:p>
       <w:pPr>
@@ -11433,7 +11377,7 @@
         <w:pStyle w:val="Heading1"/>
         <w:ind w:left="0"/>
       </w:pPr>
-      <w:bookmarkStart w:id="59" w:name="_Toc146531952"/>
+      <w:bookmarkStart w:id="60" w:name="_Toc146531952"/>
       <w:r>
         <w:lastRenderedPageBreak/>
         <w:t xml:space="preserve">Chapter 6:  </w:t>
@@ -11459,7 +11403,7 @@
       <w:r>
         <w:t>ork</w:t>
       </w:r>
-      <w:bookmarkEnd w:id="59"/>
+      <w:bookmarkEnd w:id="60"/>
       <w:r>
         <w:t xml:space="preserve">  </w:t>
       </w:r>
@@ -11470,11 +11414,11 @@
         <w:pStyle w:val="Heading2"/>
         <w:ind w:left="540" w:hanging="540"/>
       </w:pPr>
-      <w:bookmarkStart w:id="60" w:name="_Toc146531953"/>
+      <w:bookmarkStart w:id="61" w:name="_Toc146531953"/>
       <w:r>
         <w:t>Conclusion</w:t>
       </w:r>
-      <w:bookmarkEnd w:id="60"/>
+      <w:bookmarkEnd w:id="61"/>
     </w:p>
     <w:p>
       <w:pPr>
@@ -11585,11 +11529,11 @@
         <w:pStyle w:val="Heading2"/>
         <w:ind w:left="540" w:hanging="540"/>
       </w:pPr>
-      <w:bookmarkStart w:id="61" w:name="_Toc146531954"/>
+      <w:bookmarkStart w:id="62" w:name="_Toc146531954"/>
       <w:r>
         <w:t>Goals Achieved</w:t>
       </w:r>
-      <w:bookmarkEnd w:id="61"/>
+      <w:bookmarkEnd w:id="62"/>
     </w:p>
     <w:p>
       <w:pPr>
@@ -11608,11 +11552,9 @@
       <w:r>
         <w:t xml:space="preserve"> to which degree the </w:t>
       </w:r>
-      <w:proofErr w:type="gramStart"/>
       <w:r>
         <w:t>final outcome</w:t>
       </w:r>
-      <w:proofErr w:type="gramEnd"/>
       <w:r>
         <w:t xml:space="preserve"> support</w:t>
       </w:r>
@@ -11628,7 +11570,7 @@
         <w:pStyle w:val="Heading2"/>
         <w:ind w:left="540" w:hanging="540"/>
       </w:pPr>
-      <w:bookmarkStart w:id="62" w:name="_Toc146531955"/>
+      <w:bookmarkStart w:id="63" w:name="_Toc146531955"/>
       <w:r>
         <w:t>Limitations and</w:t>
       </w:r>
@@ -11641,7 +11583,7 @@
       <w:r>
         <w:t xml:space="preserve"> Work</w:t>
       </w:r>
-      <w:bookmarkEnd w:id="62"/>
+      <w:bookmarkEnd w:id="63"/>
       <w:r>
         <w:t xml:space="preserve"> </w:t>
       </w:r>
@@ -11809,16 +11751,16 @@
         <w:pStyle w:val="Heading1"/>
         <w:ind w:left="0"/>
       </w:pPr>
-      <w:bookmarkStart w:id="63" w:name="_Toc312089938"/>
-      <w:bookmarkStart w:id="64" w:name="_Toc324705739"/>
-      <w:bookmarkStart w:id="65" w:name="_Toc146531956"/>
+      <w:bookmarkStart w:id="64" w:name="_Toc312089938"/>
+      <w:bookmarkStart w:id="65" w:name="_Toc324705739"/>
+      <w:bookmarkStart w:id="66" w:name="_Toc146531956"/>
       <w:r>
         <w:lastRenderedPageBreak/>
         <w:t>References</w:t>
       </w:r>
-      <w:bookmarkEnd w:id="63"/>
       <w:bookmarkEnd w:id="64"/>
       <w:bookmarkEnd w:id="65"/>
+      <w:bookmarkEnd w:id="66"/>
       <w:r>
         <w:t xml:space="preserve"> </w:t>
       </w:r>
@@ -11828,15 +11770,7 @@
         <w:pStyle w:val="NormalJustified"/>
       </w:pPr>
       <w:r>
-        <w:t xml:space="preserve">The purpose of a reference is to acknowledge the contributions of other authors to which you owe an intellectual debt, </w:t>
-      </w:r>
-      <w:proofErr w:type="gramStart"/>
-      <w:r>
-        <w:t>and also</w:t>
-      </w:r>
-      <w:proofErr w:type="gramEnd"/>
-      <w:r>
-        <w:t xml:space="preserve"> to enable readers to locate the source easily. In this section, you can use </w:t>
+        <w:t xml:space="preserve">The purpose of a reference is to acknowledge the contributions of other authors to which you owe an intellectual debt, and also to enable readers to locate the source easily. In this section, you can use </w:t>
       </w:r>
       <w:r>
         <w:rPr>
@@ -12079,7 +12013,6 @@
         </w:rPr>
         <w:t>3</w:t>
       </w:r>
-      <w:proofErr w:type="gramStart"/>
       <w:r>
         <w:rPr>
           <w:rFonts w:cstheme="majorBidi"/>
@@ -12092,26 +12025,11 @@
         </w:rPr>
         <w:tab/>
       </w:r>
-      <w:proofErr w:type="gramEnd"/>
       <w:r>
         <w:rPr>
           <w:lang w:val="en-GB"/>
         </w:rPr>
-        <w:t xml:space="preserve">S. </w:t>
-      </w:r>
-      <w:proofErr w:type="spellStart"/>
-      <w:r>
-        <w:rPr>
-          <w:lang w:val="en-GB"/>
-        </w:rPr>
-        <w:t>Sarmady</w:t>
-      </w:r>
-      <w:proofErr w:type="spellEnd"/>
-      <w:r>
-        <w:rPr>
-          <w:lang w:val="en-GB"/>
-        </w:rPr>
-        <w:t xml:space="preserve">, F. Haron, and A. Z. H. Talib, “Modelling groups of pedestrians in least effort crowd movements using cellular automata,” in </w:t>
+        <w:t xml:space="preserve">S. Sarmady, F. Haron, and A. Z. H. Talib, “Modelling groups of pedestrians in least effort crowd movements using cellular automata,” in </w:t>
       </w:r>
       <w:r>
         <w:rPr>
@@ -12195,43 +12113,7 @@
         <w:rPr>
           <w:rFonts w:cstheme="majorBidi"/>
         </w:rPr>
-        <w:t xml:space="preserve">F. H. </w:t>
-      </w:r>
-      <w:proofErr w:type="spellStart"/>
-      <w:r>
-        <w:rPr>
-          <w:rFonts w:cstheme="majorBidi"/>
-        </w:rPr>
-        <w:t>Hassan</w:t>
-      </w:r>
-      <w:proofErr w:type="gramStart"/>
-      <w:r>
-        <w:rPr>
-          <w:rFonts w:cstheme="majorBidi"/>
-        </w:rPr>
-        <w:t>,”Heuristic</w:t>
-      </w:r>
-      <w:proofErr w:type="spellEnd"/>
-      <w:proofErr w:type="gramEnd"/>
-      <w:r>
-        <w:rPr>
-          <w:rFonts w:cstheme="majorBidi"/>
-        </w:rPr>
-        <w:t xml:space="preserve"> search methods and cellular automata modeling for layout design ,” </w:t>
-      </w:r>
-      <w:proofErr w:type="spellStart"/>
-      <w:r>
-        <w:rPr>
-          <w:rFonts w:cstheme="majorBidi"/>
-        </w:rPr>
-        <w:t>Ph.D</w:t>
-      </w:r>
-      <w:proofErr w:type="spellEnd"/>
-      <w:r>
-        <w:rPr>
-          <w:rFonts w:cstheme="majorBidi"/>
-        </w:rPr>
-        <w:t xml:space="preserve"> dissertation, Sch. of Info. Sys, Comp. and Math., Brunel Univ., UK, 2013.</w:t>
+        <w:t>F. H. Hassan,”Heuristic search methods and cellular automata modeling for layout design ,” Ph.D dissertation, Sch. of Info. Sys, Comp. and Math., Brunel Univ., UK, 2013.</w:t>
       </w:r>
     </w:p>
     <w:p>
@@ -12303,7 +12185,7 @@
         </w:rPr>
         <w:t xml:space="preserve"> [Online]. Available: </w:t>
       </w:r>
-      <w:hyperlink r:id="rId12" w:history="1">
+      <w:hyperlink r:id="rId13" w:history="1">
         <w:r>
           <w:rPr>
             <w:rStyle w:val="Hyperlink"/>
@@ -12387,7 +12269,7 @@
       <w:pPr>
         <w:pStyle w:val="Heading1"/>
       </w:pPr>
-      <w:bookmarkStart w:id="66" w:name="_Toc146531957"/>
+      <w:bookmarkStart w:id="67" w:name="_Toc146531957"/>
       <w:r>
         <w:lastRenderedPageBreak/>
         <w:t>A</w:t>
@@ -12395,7 +12277,7 @@
       <w:r>
         <w:t>ppendix A</w:t>
       </w:r>
-      <w:bookmarkEnd w:id="66"/>
+      <w:bookmarkEnd w:id="67"/>
     </w:p>
     <w:p>
       <w:pPr>
@@ -12411,15 +12293,7 @@
         <w:t>CS492 report, you should prepare</w:t>
       </w:r>
       <w:r>
-        <w:t xml:space="preserve"> an appendix explaining file structure on the CD submitted with it. The appendix must also contain information on how the code should be run (</w:t>
-      </w:r>
-      <w:proofErr w:type="gramStart"/>
-      <w:r>
-        <w:t>i.e.</w:t>
-      </w:r>
-      <w:proofErr w:type="gramEnd"/>
-      <w:r>
-        <w:t xml:space="preserve"> the user guide or manual). Other appendices may include documents such as: the checklist of examiners’ comments, questionnaire, selected experimental data, schedules, testing strategy or risk management plans. Do not include the source code as an appendix (submit it on a CD). Do not include voluminous appendices (these should also be submitted on a CD, if necessary).</w:t>
+        <w:t xml:space="preserve"> an appendix explaining file structure on the CD submitted with it. The appendix must also contain information on how the code should be run (i.e. the user guide or manual). Other appendices may include documents such as: the checklist of examiners’ comments, questionnaire, selected experimental data, schedules, testing strategy or risk management plans. Do not include the source code as an appendix (submit it on a CD). Do not include voluminous appendices (these should also be submitted on a CD, if necessary).</w:t>
       </w:r>
       <w:r>
         <w:t xml:space="preserve"> </w:t>
@@ -12481,7 +12355,7 @@
       <w:pPr>
         <w:pStyle w:val="Heading1"/>
       </w:pPr>
-      <w:bookmarkStart w:id="67" w:name="_Toc146531958"/>
+      <w:bookmarkStart w:id="68" w:name="_Toc146531958"/>
       <w:r>
         <w:lastRenderedPageBreak/>
         <w:t>A</w:t>
@@ -12492,7 +12366,7 @@
       <w:r>
         <w:t>B</w:t>
       </w:r>
-      <w:bookmarkEnd w:id="67"/>
+      <w:bookmarkEnd w:id="68"/>
     </w:p>
     <w:p>
       <w:pPr>
@@ -12562,7 +12436,7 @@
                     <pic:cNvPicPr/>
                   </pic:nvPicPr>
                   <pic:blipFill>
-                    <a:blip r:embed="rId13" cstate="print"/>
+                    <a:blip r:embed="rId14" cstate="print"/>
                     <a:stretch>
                       <a:fillRect/>
                     </a:stretch>
@@ -12671,43 +12545,19 @@
           <w:rFonts w:eastAsia="Calibri"/>
           <w:lang w:val="en-GB"/>
         </w:rPr>
-        <w:t xml:space="preserve"> is under the figure. Figures are </w:t>
-      </w:r>
-      <w:proofErr w:type="spellStart"/>
-      <w:r>
+        <w:t xml:space="preserve"> is under the figure. Figures are center justification. If you start a paragraph with the word “Figure” then use capital F, otherwise small f.</w:t>
+      </w:r>
+    </w:p>
+    <w:p>
+      <w:pPr>
+        <w:pStyle w:val="NormalJustified"/>
         <w:rPr>
           <w:rFonts w:eastAsia="Calibri"/>
           <w:lang w:val="en-GB"/>
         </w:rPr>
-        <w:t>center</w:t>
-      </w:r>
-      <w:proofErr w:type="spellEnd"/>
-      <w:r>
-        <w:rPr>
-          <w:rFonts w:eastAsia="Calibri"/>
-          <w:lang w:val="en-GB"/>
-        </w:rPr>
-        <w:t xml:space="preserve"> justification. If you start a paragraph with the word “Figure” then use capital F, otherwise small f.</w:t>
-      </w:r>
-    </w:p>
-    <w:p>
-      <w:pPr>
-        <w:pStyle w:val="NormalJustified"/>
-        <w:rPr>
-          <w:rFonts w:eastAsia="Calibri"/>
-          <w:lang w:val="en-GB"/>
-        </w:rPr>
-      </w:pPr>
-      <w:r>
-        <w:t xml:space="preserve">Tables are </w:t>
-      </w:r>
-      <w:proofErr w:type="gramStart"/>
-      <w:r>
-        <w:t>similar to</w:t>
-      </w:r>
-      <w:proofErr w:type="gramEnd"/>
-      <w:r>
-        <w:t xml:space="preserve"> the figures, but the difference</w:t>
+      </w:pPr>
+      <w:r>
+        <w:t>Tables are similar to the figures, but the difference</w:t>
       </w:r>
       <w:r>
         <w:t xml:space="preserve"> is</w:t>
@@ -13867,15 +13717,7 @@
         <w:t>References are numbered in sq</w:t>
       </w:r>
       <w:r>
-        <w:t xml:space="preserve">uare brackets, “[” </w:t>
-      </w:r>
-      <w:proofErr w:type="gramStart"/>
-      <w:r>
-        <w:t>and ”</w:t>
-      </w:r>
-      <w:proofErr w:type="gramEnd"/>
-      <w:r>
-        <w:t>]”. We u</w:t>
+        <w:t>uare brackets, “[” and ”]”. We u</w:t>
       </w:r>
       <w:r>
         <w:t xml:space="preserve">se IEEE </w:t>
@@ -13971,35 +13813,7 @@
         <w:rPr>
           <w:rFonts w:ascii="Times New Roman" w:hAnsi="Times New Roman" w:cs="Times New Roman"/>
         </w:rPr>
-        <w:t xml:space="preserve">The numbers in parentheses are the chapter number and equation number respectively.  Every new symbol used in the report text for the first time must be explained.  When </w:t>
-      </w:r>
-      <w:proofErr w:type="gramStart"/>
-      <w:r>
-        <w:rPr>
-          <w:rFonts w:ascii="Times New Roman" w:hAnsi="Times New Roman" w:cs="Times New Roman"/>
-        </w:rPr>
-        <w:t>a large number of</w:t>
-      </w:r>
-      <w:proofErr w:type="gramEnd"/>
-      <w:r>
-        <w:rPr>
-          <w:rFonts w:ascii="Times New Roman" w:hAnsi="Times New Roman" w:cs="Times New Roman"/>
-        </w:rPr>
-        <w:t xml:space="preserve"> special symbols are used, it is permissible to collect them </w:t>
-      </w:r>
-      <w:proofErr w:type="gramStart"/>
-      <w:r>
-        <w:rPr>
-          <w:rFonts w:ascii="Times New Roman" w:hAnsi="Times New Roman" w:cs="Times New Roman"/>
-        </w:rPr>
-        <w:t>in</w:t>
-      </w:r>
-      <w:proofErr w:type="gramEnd"/>
-      <w:r>
-        <w:rPr>
-          <w:rFonts w:ascii="Times New Roman" w:hAnsi="Times New Roman" w:cs="Times New Roman"/>
-        </w:rPr>
-        <w:t xml:space="preserve"> a table or in a special appendix.</w:t>
+        <w:t>The numbers in parentheses are the chapter number and equation number respectively.  Every new symbol used in the report text for the first time must be explained.  When a large number of special symbols are used, it is permissible to collect them in a table or in a special appendix.</w:t>
       </w:r>
     </w:p>
     <w:p>
@@ -14020,17 +13834,17 @@
         </w:numPr>
         <w:snapToGrid w:val="0"/>
       </w:pPr>
-      <w:bookmarkStart w:id="68" w:name="_Toc380764678"/>
-      <w:bookmarkStart w:id="69" w:name="_Toc146531959"/>
+      <w:bookmarkStart w:id="69" w:name="_Toc380764678"/>
+      <w:bookmarkStart w:id="70" w:name="_Toc146531959"/>
       <w:r>
         <w:lastRenderedPageBreak/>
         <w:t xml:space="preserve">Appendix </w:t>
       </w:r>
-      <w:bookmarkEnd w:id="68"/>
+      <w:bookmarkEnd w:id="69"/>
       <w:r>
         <w:t>C</w:t>
       </w:r>
-      <w:bookmarkEnd w:id="69"/>
+      <w:bookmarkEnd w:id="70"/>
     </w:p>
     <w:p>
       <w:pPr>
@@ -14114,26 +13928,16 @@
           <w:color w:val="000000"/>
           <w:szCs w:val="24"/>
         </w:rPr>
-        <w:t xml:space="preserve">Standard A4 </w:t>
-      </w:r>
-      <w:proofErr w:type="gramStart"/>
+        <w:t xml:space="preserve">Standard A4 size;  </w:t>
+      </w:r>
       <w:r>
         <w:rPr>
           <w:rFonts w:ascii="Times New Roman" w:hAnsi="Times New Roman" w:cs="Times New Roman"/>
           <w:color w:val="000000"/>
           <w:szCs w:val="24"/>
         </w:rPr>
-        <w:t xml:space="preserve">size;  </w:t>
-      </w:r>
-      <w:r>
-        <w:rPr>
-          <w:rFonts w:ascii="Times New Roman" w:hAnsi="Times New Roman" w:cs="Times New Roman"/>
-          <w:color w:val="000000"/>
-          <w:szCs w:val="24"/>
-        </w:rPr>
         <w:tab/>
       </w:r>
-      <w:proofErr w:type="gramEnd"/>
       <w:r>
         <w:rPr>
           <w:rFonts w:ascii="Times New Roman" w:hAnsi="Times New Roman" w:cs="Times New Roman"/>
@@ -14164,16 +13968,15 @@
           <w:color w:val="000000"/>
           <w:szCs w:val="24"/>
         </w:rPr>
-        <w:t>Width: 8.27</w:t>
-      </w:r>
-      <w:proofErr w:type="gramStart"/>
+        <w:t>Width: 8.27"</w:t>
+      </w:r>
       <w:r>
         <w:rPr>
           <w:rFonts w:ascii="Times New Roman" w:hAnsi="Times New Roman" w:cs="Times New Roman"/>
           <w:color w:val="000000"/>
           <w:szCs w:val="24"/>
         </w:rPr>
-        <w:t>"</w:t>
+        <w:t xml:space="preserve">;  </w:t>
       </w:r>
       <w:r>
         <w:rPr>
@@ -14181,17 +13984,8 @@
           <w:color w:val="000000"/>
           <w:szCs w:val="24"/>
         </w:rPr>
-        <w:t xml:space="preserve">;  </w:t>
-      </w:r>
-      <w:r>
-        <w:rPr>
-          <w:rFonts w:ascii="Times New Roman" w:hAnsi="Times New Roman" w:cs="Times New Roman"/>
-          <w:color w:val="000000"/>
-          <w:szCs w:val="24"/>
-        </w:rPr>
         <w:tab/>
       </w:r>
-      <w:proofErr w:type="gramEnd"/>
       <w:r>
         <w:rPr>
           <w:rFonts w:ascii="Times New Roman" w:hAnsi="Times New Roman" w:cs="Times New Roman"/>
@@ -14670,23 +14464,7 @@
           <w:rFonts w:ascii="Times New Roman" w:hAnsi="Times New Roman" w:cs="Times New Roman"/>
           <w:szCs w:val="24"/>
         </w:rPr>
-        <w:t>Except for the title page, number all pages which come before the first page of the body chapters consecutively with lower case roman numerals (</w:t>
-      </w:r>
-      <w:proofErr w:type="spellStart"/>
-      <w:r>
-        <w:rPr>
-          <w:rFonts w:ascii="Times New Roman" w:hAnsi="Times New Roman" w:cs="Times New Roman"/>
-          <w:szCs w:val="24"/>
-        </w:rPr>
-        <w:t>i</w:t>
-      </w:r>
-      <w:proofErr w:type="spellEnd"/>
-      <w:r>
-        <w:rPr>
-          <w:rFonts w:ascii="Times New Roman" w:hAnsi="Times New Roman" w:cs="Times New Roman"/>
-          <w:szCs w:val="24"/>
-        </w:rPr>
-        <w:t xml:space="preserve">, ii, iii, iv…). </w:t>
+        <w:t xml:space="preserve">Except for the title page, number all pages which come before the first page of the body chapters consecutively with lower case roman numerals (i, ii, iii, iv…). </w:t>
       </w:r>
     </w:p>
     <w:p>
@@ -14786,7 +14564,7 @@
       </w:r>
     </w:p>
     <w:sectPr>
-      <w:footerReference w:type="default" r:id="rId14"/>
+      <w:footerReference w:type="default" r:id="rId15"/>
       <w:pgSz w:w="12240" w:h="15840"/>
       <w:pgMar w:top="1170" w:right="1440" w:bottom="1440" w:left="1800" w:header="720" w:footer="720" w:gutter="0"/>
       <w:pgNumType w:start="1"/>

</xml_diff>

<commit_message>
Dr.'s amendments dated 25-9-2023
</commit_message>
<xml_diff>
--- a/report-project.docx
+++ b/report-project.docx
@@ -7336,16 +7336,20 @@
     <w:p>
       <w:pPr>
         <w:ind w:firstLine="540"/>
-      </w:pPr>
-      <w:r>
-        <w:t>This project is embarked on a mission to develop a website that leverages the power of artificial intelligence to transform project requirements or presented scenarios into visual representations in the form of Use Case and Class Diagrams. Just as swift action is necessary in the face of project requirements, effective communication within the project is essential for its success</w:t>
-      </w:r>
-      <w:r>
-        <w:rPr>
-          <w:rFonts w:cs="Arial"/>
-          <w:rtl/>
-        </w:rPr>
-        <w:t>.</w:t>
+        <w:rPr>
+          <w:color w:val="FF0000"/>
+          <w:sz w:val="32"/>
+          <w:szCs w:val="28"/>
+        </w:rPr>
+      </w:pPr>
+      <w:bookmarkStart w:id="7" w:name="_Toc146531912"/>
+      <w:r>
+        <w:rPr>
+          <w:color w:val="FF0000"/>
+          <w:sz w:val="32"/>
+          <w:szCs w:val="28"/>
+        </w:rPr>
+        <w:t>Application of AI in software development: How useful and importance</w:t>
       </w:r>
     </w:p>
     <w:p>
@@ -7353,14 +7357,15 @@
         <w:ind w:firstLine="540"/>
       </w:pPr>
       <w:r>
-        <w:t>Project stakeholders must quickly grasp the project's scope and requirements to make informed decisions. Our project aims to simplify this process and enhance project understanding for all involved parties</w:t>
-      </w:r>
-      <w:r>
-        <w:rPr>
-          <w:rFonts w:cs="Arial"/>
-          <w:rtl/>
-        </w:rPr>
-        <w:t>.</w:t>
+        <w:t xml:space="preserve">In this project, we pursue to merge knowledge from two major disciplines of computer science: Artificial Intelligence and Software Engineering </w:t>
+      </w:r>
+      <w:proofErr w:type="gramStart"/>
+      <w:r>
+        <w:t>in order to</w:t>
+      </w:r>
+      <w:proofErr w:type="gramEnd"/>
+      <w:r>
+        <w:t xml:space="preserve"> facilitate software development. Particularly, employing the power of artificial intelligence to transform project analysis textual elements: scenarios and requirements into visual modeling representations (Usecases and Class Diagrams).</w:t>
       </w:r>
     </w:p>
     <w:p>
@@ -7368,7 +7373,7 @@
         <w:ind w:firstLine="540"/>
       </w:pPr>
       <w:r>
-        <w:t>This chapter highlights the main objectives and goals of this unique project, outlines our methodology and plan to achieve these objectives, and provides an overview of the subsequent chapters in this report.</w:t>
+        <w:t>This chapter highlights the goal and objectives of this project, outlines our methodology to achieve these objectives, gives the plan for the project’s tasks, provides an overview of the subsequent chapters in this report, and finalizes with an overall summary of the chapter.</w:t>
       </w:r>
     </w:p>
     <w:p>
@@ -7379,7 +7384,6 @@
           <w:color w:val="FF0000"/>
         </w:rPr>
       </w:pPr>
-      <w:bookmarkStart w:id="7" w:name="_Toc146531912"/>
       <w:r>
         <w:t>Problem Definition</w:t>
       </w:r>
@@ -7414,6 +7418,9 @@
         <w:t xml:space="preserve">Project </w:t>
       </w:r>
       <w:r>
+        <w:t xml:space="preserve">Aim and </w:t>
+      </w:r>
+      <w:r>
         <w:t>Objective</w:t>
       </w:r>
       <w:r>
@@ -7430,6 +7437,7 @@
           <w:rtl/>
         </w:rPr>
       </w:pPr>
+      <w:bookmarkStart w:id="9" w:name="_Hlk146738997"/>
       <w:r>
         <w:rPr>
           <w:rFonts w:cstheme="majorBidi"/>
@@ -7449,14 +7457,14 @@
           <w:rFonts w:cstheme="majorBidi"/>
           <w:szCs w:val="24"/>
         </w:rPr>
-        <w:t xml:space="preserve"> diagrams, with the aim of expediting and facilitating the work of systems modeling analysts and saving them time. This is what will be accomplished in this phase of the project</w:t>
+        <w:t xml:space="preserve"> diagrams, with the aim of expediting and facilitating the work of systems modeling anal</w:t>
       </w:r>
       <w:r>
         <w:rPr>
           <w:rFonts w:cstheme="majorBidi"/>
           <w:szCs w:val="24"/>
         </w:rPr>
-        <w:t>, and in the second phase will be implemented on the website.</w:t>
+        <w:t>ysts and saving them time.</w:t>
       </w:r>
     </w:p>
     <w:p>
@@ -7473,32 +7481,46 @@
           <w:rFonts w:cstheme="majorBidi"/>
           <w:szCs w:val="24"/>
         </w:rPr>
-        <w:lastRenderedPageBreak/>
         <w:t>To achieve this goal, we must use our efforts to achieve the following objectives:</w:t>
       </w:r>
     </w:p>
     <w:p>
       <w:pPr>
+        <w:pStyle w:val="ListParagraph"/>
+        <w:numPr>
+          <w:ilvl w:val="0"/>
+          <w:numId w:val="85"/>
+        </w:numPr>
         <w:tabs>
           <w:tab w:val="left" w:pos="270"/>
           <w:tab w:val="left" w:pos="630"/>
         </w:tabs>
+        <w:ind w:left="810"/>
         <w:rPr>
           <w:rFonts w:cstheme="majorBidi"/>
           <w:szCs w:val="24"/>
           <w:rtl/>
         </w:rPr>
       </w:pPr>
+      <w:bookmarkStart w:id="10" w:name="_Toc146531914"/>
+      <w:bookmarkEnd w:id="9"/>
       <w:r>
         <w:rPr>
           <w:rFonts w:cstheme="majorBidi"/>
           <w:szCs w:val="24"/>
         </w:rPr>
-        <w:t>1- Review previous works that can be compared to or like our project.</w:t>
-      </w:r>
-    </w:p>
-    <w:p>
-      <w:pPr>
+        <w:lastRenderedPageBreak/>
+        <w:t>To review previous works that can be related to our project domain.</w:t>
+      </w:r>
+    </w:p>
+    <w:p>
+      <w:pPr>
+        <w:pStyle w:val="ListParagraph"/>
+        <w:numPr>
+          <w:ilvl w:val="0"/>
+          <w:numId w:val="85"/>
+        </w:numPr>
+        <w:ind w:left="810"/>
         <w:rPr>
           <w:rFonts w:cstheme="majorBidi"/>
           <w:szCs w:val="24"/>
@@ -7510,22 +7532,119 @@
           <w:rFonts w:cstheme="majorBidi"/>
           <w:szCs w:val="24"/>
         </w:rPr>
-        <w:t>2- Analysis of system requirements.</w:t>
-      </w:r>
-    </w:p>
-    <w:p>
-      <w:pPr>
+        <w:t xml:space="preserve">To finish the </w:t>
+      </w:r>
+      <w:r>
         <w:rPr>
           <w:rFonts w:cstheme="majorBidi"/>
           <w:szCs w:val="24"/>
         </w:rPr>
-      </w:pPr>
+        <w:t xml:space="preserve">Analysis </w:t>
+      </w:r>
       <w:r>
         <w:rPr>
           <w:rFonts w:cstheme="majorBidi"/>
           <w:szCs w:val="24"/>
         </w:rPr>
-        <w:t>3-Design and test the system before it is implemented.</w:t>
+        <w:t xml:space="preserve">phase </w:t>
+      </w:r>
+      <w:r>
+        <w:rPr>
+          <w:rFonts w:cstheme="majorBidi"/>
+          <w:szCs w:val="24"/>
+        </w:rPr>
+        <w:t xml:space="preserve">of </w:t>
+      </w:r>
+      <w:r>
+        <w:rPr>
+          <w:rFonts w:cstheme="majorBidi"/>
+          <w:szCs w:val="24"/>
+        </w:rPr>
+        <w:t xml:space="preserve">the proposed </w:t>
+      </w:r>
+      <w:r>
+        <w:rPr>
+          <w:rFonts w:cstheme="majorBidi"/>
+          <w:szCs w:val="24"/>
+        </w:rPr>
+        <w:t xml:space="preserve">system </w:t>
+      </w:r>
+      <w:r>
+        <w:rPr>
+          <w:rFonts w:cstheme="majorBidi"/>
+          <w:szCs w:val="24"/>
+        </w:rPr>
+        <w:t>to be built</w:t>
+      </w:r>
+      <w:r>
+        <w:rPr>
+          <w:rFonts w:cstheme="majorBidi"/>
+          <w:szCs w:val="24"/>
+        </w:rPr>
+        <w:t>.</w:t>
+      </w:r>
+    </w:p>
+    <w:p>
+      <w:pPr>
+        <w:pStyle w:val="ListParagraph"/>
+        <w:numPr>
+          <w:ilvl w:val="0"/>
+          <w:numId w:val="85"/>
+        </w:numPr>
+        <w:ind w:left="810"/>
+        <w:rPr>
+          <w:rFonts w:cstheme="majorBidi"/>
+          <w:szCs w:val="24"/>
+        </w:rPr>
+      </w:pPr>
+      <w:r>
+        <w:rPr>
+          <w:rFonts w:cstheme="majorBidi"/>
+          <w:szCs w:val="24"/>
+        </w:rPr>
+        <w:t xml:space="preserve">To do the preliminary </w:t>
+      </w:r>
+      <w:r>
+        <w:rPr>
+          <w:rFonts w:cstheme="majorBidi"/>
+          <w:szCs w:val="24"/>
+        </w:rPr>
+        <w:t xml:space="preserve">Design </w:t>
+      </w:r>
+      <w:r>
+        <w:rPr>
+          <w:rFonts w:cstheme="majorBidi"/>
+          <w:szCs w:val="24"/>
+        </w:rPr>
+        <w:t>tasks of the suggested system</w:t>
+      </w:r>
+      <w:r>
+        <w:rPr>
+          <w:rFonts w:cstheme="majorBidi"/>
+          <w:szCs w:val="24"/>
+        </w:rPr>
+        <w:t>.</w:t>
+      </w:r>
+    </w:p>
+    <w:p>
+      <w:pPr>
+        <w:pStyle w:val="ListParagraph"/>
+        <w:numPr>
+          <w:ilvl w:val="0"/>
+          <w:numId w:val="85"/>
+        </w:numPr>
+        <w:ind w:left="810"/>
+        <w:rPr>
+          <w:rFonts w:cstheme="majorBidi"/>
+          <w:szCs w:val="24"/>
+        </w:rPr>
+      </w:pPr>
+      <w:r>
+        <w:rPr>
+          <w:rFonts w:cstheme="majorBidi"/>
+          <w:szCs w:val="24"/>
+        </w:rPr>
+        <w:t>To conclude with the lessons learnt and knowledge and experience gained from working on this project.</w:t>
       </w:r>
     </w:p>
     <w:p>
@@ -7533,14 +7652,13 @@
         <w:pStyle w:val="Heading2"/>
         <w:ind w:left="540" w:hanging="540"/>
       </w:pPr>
-      <w:bookmarkStart w:id="9" w:name="_Toc146531914"/>
       <w:r>
         <w:t xml:space="preserve">Project </w:t>
       </w:r>
       <w:r>
         <w:t>Methodology</w:t>
       </w:r>
-      <w:bookmarkEnd w:id="9"/>
+      <w:bookmarkEnd w:id="10"/>
       <w:r>
         <w:t xml:space="preserve"> </w:t>
       </w:r>
@@ -7552,7 +7670,9 @@
           <w:rFonts w:cstheme="majorBidi"/>
         </w:rPr>
       </w:pPr>
-      <w:bookmarkStart w:id="10" w:name="_Toc146531915"/>
+      <w:bookmarkStart w:id="11" w:name="_Toc146531915"/>
+      <w:bookmarkStart w:id="12" w:name="_Toc146541028"/>
+      <w:bookmarkStart w:id="13" w:name="_Toc146565696"/>
       <w:r>
         <w:rPr>
           <w:rFonts w:cstheme="majorBidi"/>
@@ -7636,16 +7756,14 @@
         <w:pStyle w:val="Figures"/>
         <w:jc w:val="center"/>
       </w:pPr>
-      <w:bookmarkStart w:id="11" w:name="_Toc146541028"/>
-      <w:bookmarkStart w:id="12" w:name="_Toc146565696"/>
       <w:r>
         <w:t>Figure</w:t>
       </w:r>
       <w:r>
         <w:t xml:space="preserve"> 1: Project Methodology</w:t>
       </w:r>
-      <w:bookmarkEnd w:id="11"/>
       <w:bookmarkEnd w:id="12"/>
+      <w:bookmarkEnd w:id="13"/>
     </w:p>
     <w:p>
       <w:pPr>
@@ -7722,10 +7840,9 @@
         <w:ind w:left="540" w:hanging="540"/>
       </w:pPr>
       <w:r>
-        <w:lastRenderedPageBreak/>
         <w:t>Project Timeline</w:t>
       </w:r>
-      <w:bookmarkEnd w:id="10"/>
+      <w:bookmarkEnd w:id="11"/>
     </w:p>
     <w:p>
       <w:pPr>
@@ -7748,8 +7865,9 @@
       <w:pPr>
         <w:pStyle w:val="table"/>
       </w:pPr>
-      <w:bookmarkStart w:id="13" w:name="_Toc146476645"/>
-      <w:r>
+      <w:bookmarkStart w:id="14" w:name="_Toc146476645"/>
+      <w:r>
+        <w:lastRenderedPageBreak/>
         <w:t xml:space="preserve">Table 1: </w:t>
       </w:r>
       <w:r>
@@ -7764,7 +7882,7 @@
       <w:r>
         <w:t>lan v1</w:t>
       </w:r>
-      <w:bookmarkEnd w:id="13"/>
+      <w:bookmarkEnd w:id="14"/>
     </w:p>
     <w:tbl>
       <w:tblPr>
@@ -9830,11 +9948,11 @@
         <w:pStyle w:val="Heading2"/>
         <w:ind w:left="540" w:hanging="540"/>
       </w:pPr>
-      <w:bookmarkStart w:id="14" w:name="_Toc146531916"/>
+      <w:bookmarkStart w:id="15" w:name="_Toc146531916"/>
       <w:r>
         <w:t>Document Organization</w:t>
       </w:r>
-      <w:bookmarkEnd w:id="14"/>
+      <w:bookmarkEnd w:id="15"/>
       <w:r>
         <w:t xml:space="preserve"> </w:t>
       </w:r>
@@ -10072,12 +10190,11 @@
         <w:pStyle w:val="Heading2"/>
         <w:ind w:left="540" w:hanging="540"/>
       </w:pPr>
-      <w:bookmarkStart w:id="15" w:name="_Toc146531917"/>
-      <w:r>
-        <w:lastRenderedPageBreak/>
+      <w:bookmarkStart w:id="16" w:name="_Toc146531917"/>
+      <w:r>
         <w:t>Summary</w:t>
       </w:r>
-      <w:bookmarkEnd w:id="15"/>
+      <w:bookmarkEnd w:id="16"/>
       <w:r>
         <w:t xml:space="preserve"> </w:t>
       </w:r>
@@ -10095,7 +10212,14 @@
         <w:rPr>
           <w:color w:val="000000" w:themeColor="text1"/>
         </w:rPr>
-        <w:t>In this chapter, we obtained a general idea of the challenges we face in analyzing project requirements to transform them into Use Case and Class Diagrams. We will build a model that relies on artificial intelligence to save time. In the second chapter, we will delve into related work and similar solutions, discussing them in detail and compiling all relevant information.</w:t>
+        <w:t xml:space="preserve">In this chapter, we obtained a general idea of the challenges we face in analyzing project requirements to transform them into Use Case and Class Diagrams. We will build a model that relies on artificial intelligence to save time. In the second chapter, we will delve </w:t>
+      </w:r>
+      <w:r>
+        <w:rPr>
+          <w:color w:val="000000" w:themeColor="text1"/>
+        </w:rPr>
+        <w:lastRenderedPageBreak/>
+        <w:t>into related work and similar solutions, discussing them in detail and compiling all relevant information.</w:t>
       </w:r>
     </w:p>
     <w:p>
@@ -10112,7 +10236,7 @@
         <w:pStyle w:val="Heading1"/>
         <w:ind w:left="0"/>
       </w:pPr>
-      <w:bookmarkStart w:id="16" w:name="_Toc146531918"/>
+      <w:bookmarkStart w:id="17" w:name="_Toc146531918"/>
       <w:r>
         <w:lastRenderedPageBreak/>
         <w:t xml:space="preserve">Chapter </w:t>
@@ -10123,18 +10247,18 @@
       <w:r>
         <w:t>Literature Review</w:t>
       </w:r>
-      <w:bookmarkEnd w:id="16"/>
+      <w:bookmarkEnd w:id="17"/>
     </w:p>
     <w:p>
       <w:pPr>
         <w:pStyle w:val="Heading2"/>
         <w:ind w:left="540" w:hanging="540"/>
       </w:pPr>
-      <w:bookmarkStart w:id="17" w:name="_Toc146531919"/>
+      <w:bookmarkStart w:id="18" w:name="_Toc146531919"/>
       <w:r>
         <w:t>Introduction</w:t>
       </w:r>
-      <w:bookmarkEnd w:id="17"/>
+      <w:bookmarkEnd w:id="18"/>
     </w:p>
     <w:p>
       <w:pPr>
@@ -10181,13 +10305,8 @@
         <w:t xml:space="preserve"> existing work</w:t>
       </w:r>
       <w:r>
-        <w:t xml:space="preserve">s </w:t>
-      </w:r>
-      <w:proofErr w:type="gramStart"/>
-      <w:r>
-        <w:t>have</w:t>
-      </w:r>
-      <w:proofErr w:type="gramEnd"/>
+        <w:t>s have</w:t>
+      </w:r>
       <w:r>
         <w:t xml:space="preserve"> taken place.</w:t>
       </w:r>
@@ -10276,13 +10395,13 @@
         <w:pStyle w:val="Heading2"/>
         <w:ind w:left="540" w:hanging="540"/>
       </w:pPr>
-      <w:bookmarkStart w:id="18" w:name="_Toc370344354"/>
-      <w:bookmarkStart w:id="19" w:name="_Toc146531920"/>
+      <w:bookmarkStart w:id="19" w:name="_Toc370344354"/>
+      <w:bookmarkStart w:id="20" w:name="_Toc146531920"/>
       <w:r>
         <w:t>Background</w:t>
       </w:r>
-      <w:bookmarkEnd w:id="18"/>
       <w:bookmarkEnd w:id="19"/>
+      <w:bookmarkEnd w:id="20"/>
       <w:r>
         <w:t xml:space="preserve"> </w:t>
       </w:r>
@@ -10313,7 +10432,7 @@
         <w:pStyle w:val="Heading2"/>
         <w:ind w:left="540" w:hanging="540"/>
       </w:pPr>
-      <w:bookmarkStart w:id="20" w:name="_Toc146531921"/>
+      <w:bookmarkStart w:id="21" w:name="_Toc146531921"/>
       <w:r>
         <w:t xml:space="preserve">Related </w:t>
       </w:r>
@@ -10323,13 +10442,13 @@
       <w:r>
         <w:t>ork</w:t>
       </w:r>
-      <w:bookmarkEnd w:id="20"/>
+      <w:bookmarkEnd w:id="21"/>
     </w:p>
     <w:p>
       <w:pPr>
         <w:pStyle w:val="Heading3"/>
       </w:pPr>
-      <w:bookmarkStart w:id="21" w:name="_Toc146531922"/>
+      <w:bookmarkStart w:id="22" w:name="_Toc146531922"/>
       <w:r>
         <w:t xml:space="preserve">Review of </w:t>
       </w:r>
@@ -10345,7 +10464,7 @@
       <w:r>
         <w:t>ork</w:t>
       </w:r>
-      <w:bookmarkEnd w:id="21"/>
+      <w:bookmarkEnd w:id="22"/>
       <w:r>
         <w:t xml:space="preserve"> </w:t>
       </w:r>
@@ -10414,7 +10533,7 @@
           <w:szCs w:val="23"/>
         </w:rPr>
       </w:pPr>
-      <w:bookmarkStart w:id="22" w:name="_Toc146531923"/>
+      <w:bookmarkStart w:id="23" w:name="_Toc146531923"/>
       <w:r>
         <w:t xml:space="preserve">Relationship </w:t>
       </w:r>
@@ -10436,8 +10555,8 @@
       <w:r>
         <w:t>Own Work</w:t>
       </w:r>
-      <w:bookmarkStart w:id="23" w:name="_Toc312089886"/>
-      <w:bookmarkEnd w:id="22"/>
+      <w:bookmarkStart w:id="24" w:name="_Toc312089886"/>
+      <w:bookmarkEnd w:id="23"/>
       <w:r>
         <w:rPr>
           <w:sz w:val="23"/>
@@ -10445,7 +10564,7 @@
         </w:rPr>
         <w:t xml:space="preserve"> </w:t>
       </w:r>
-      <w:bookmarkEnd w:id="23"/>
+      <w:bookmarkEnd w:id="24"/>
     </w:p>
     <w:p>
       <w:pPr>
@@ -10467,12 +10586,12 @@
         <w:pStyle w:val="Heading2"/>
         <w:ind w:left="540" w:hanging="540"/>
       </w:pPr>
-      <w:bookmarkStart w:id="24" w:name="_Toc146531924"/>
+      <w:bookmarkStart w:id="25" w:name="_Toc146531924"/>
       <w:r>
         <w:lastRenderedPageBreak/>
         <w:t>Summary</w:t>
       </w:r>
-      <w:bookmarkEnd w:id="24"/>
+      <w:bookmarkEnd w:id="25"/>
       <w:r>
         <w:t xml:space="preserve"> </w:t>
       </w:r>
@@ -10493,9 +10612,9 @@
         <w:pStyle w:val="Heading1"/>
         <w:ind w:left="0"/>
       </w:pPr>
-      <w:bookmarkStart w:id="25" w:name="_Toc312603150"/>
-      <w:bookmarkStart w:id="26" w:name="_Toc370075443"/>
-      <w:bookmarkStart w:id="27" w:name="_Toc146531925"/>
+      <w:bookmarkStart w:id="26" w:name="_Toc312603150"/>
+      <w:bookmarkStart w:id="27" w:name="_Toc370075443"/>
+      <w:bookmarkStart w:id="28" w:name="_Toc146531925"/>
       <w:r>
         <w:lastRenderedPageBreak/>
         <w:t xml:space="preserve">Chapter </w:t>
@@ -10506,23 +10625,23 @@
       <w:r>
         <w:t xml:space="preserve"> </w:t>
       </w:r>
-      <w:bookmarkEnd w:id="25"/>
       <w:bookmarkEnd w:id="26"/>
+      <w:bookmarkEnd w:id="27"/>
       <w:r>
         <w:t>System Analysis</w:t>
       </w:r>
-      <w:bookmarkEnd w:id="27"/>
+      <w:bookmarkEnd w:id="28"/>
     </w:p>
     <w:p>
       <w:pPr>
         <w:pStyle w:val="Heading2"/>
         <w:ind w:left="540" w:hanging="540"/>
       </w:pPr>
-      <w:bookmarkStart w:id="28" w:name="_Toc146531926"/>
+      <w:bookmarkStart w:id="29" w:name="_Toc146531926"/>
       <w:r>
         <w:t>Introduction</w:t>
       </w:r>
-      <w:bookmarkEnd w:id="28"/>
+      <w:bookmarkEnd w:id="29"/>
       <w:r>
         <w:t xml:space="preserve"> </w:t>
       </w:r>
@@ -10580,7 +10699,7 @@
           <w:lang w:val="en-CA"/>
         </w:rPr>
       </w:pPr>
-      <w:bookmarkStart w:id="29" w:name="_Toc146531927"/>
+      <w:bookmarkStart w:id="30" w:name="_Toc146531927"/>
       <w:r>
         <w:t>Analysis</w:t>
       </w:r>
@@ -10598,7 +10717,7 @@
         </w:rPr>
         <w:t>(Optional)</w:t>
       </w:r>
-      <w:bookmarkEnd w:id="29"/>
+      <w:bookmarkEnd w:id="30"/>
     </w:p>
     <w:p>
       <w:pPr>
@@ -10672,15 +10791,15 @@
         <w:pStyle w:val="Heading2"/>
         <w:ind w:left="540" w:hanging="540"/>
       </w:pPr>
-      <w:bookmarkStart w:id="30" w:name="_Toc146531928"/>
+      <w:bookmarkStart w:id="31" w:name="_Toc146531928"/>
       <w:r>
         <w:t>Requirements</w:t>
       </w:r>
-      <w:bookmarkStart w:id="31" w:name="_Toc312603155"/>
+      <w:bookmarkStart w:id="32" w:name="_Toc312603155"/>
       <w:r>
         <w:t xml:space="preserve"> Elicitation</w:t>
       </w:r>
-      <w:bookmarkEnd w:id="30"/>
+      <w:bookmarkEnd w:id="31"/>
     </w:p>
     <w:p>
       <w:pPr>
@@ -10703,13 +10822,13 @@
       <w:pPr>
         <w:pStyle w:val="Heading3"/>
       </w:pPr>
-      <w:bookmarkStart w:id="32" w:name="_Toc146531929"/>
+      <w:bookmarkStart w:id="33" w:name="_Toc146531929"/>
       <w:r>
         <w:t>Functional Requirements</w:t>
       </w:r>
-      <w:bookmarkStart w:id="33" w:name="_Toc312603156"/>
-      <w:bookmarkEnd w:id="31"/>
+      <w:bookmarkStart w:id="34" w:name="_Toc312603156"/>
       <w:bookmarkEnd w:id="32"/>
+      <w:bookmarkEnd w:id="33"/>
     </w:p>
     <w:p>
       <w:pPr>
@@ -10769,15 +10888,15 @@
       <w:pPr>
         <w:pStyle w:val="Heading3"/>
       </w:pPr>
-      <w:bookmarkStart w:id="34" w:name="_Toc146531930"/>
+      <w:bookmarkStart w:id="35" w:name="_Toc146531930"/>
       <w:r>
         <w:t>Non-Functional</w:t>
       </w:r>
       <w:r>
         <w:t xml:space="preserve"> Requirements</w:t>
       </w:r>
-      <w:bookmarkEnd w:id="33"/>
       <w:bookmarkEnd w:id="34"/>
+      <w:bookmarkEnd w:id="35"/>
     </w:p>
     <w:p>
       <w:pPr>
@@ -10788,7 +10907,7 @@
         </w:numPr>
         <w:spacing w:after="0"/>
       </w:pPr>
-      <w:bookmarkStart w:id="35" w:name="_Toc312603157"/>
+      <w:bookmarkStart w:id="36" w:name="_Toc312603157"/>
       <w:r>
         <w:rPr>
           <w:lang w:val="en-GB"/>
@@ -11045,16 +11164,16 @@
           <w:lang w:val="en-GB"/>
         </w:rPr>
       </w:pPr>
-      <w:bookmarkStart w:id="36" w:name="_Toc312603158"/>
-      <w:bookmarkStart w:id="37" w:name="_Toc146531931"/>
-      <w:bookmarkEnd w:id="35"/>
+      <w:bookmarkStart w:id="37" w:name="_Toc312603158"/>
+      <w:bookmarkStart w:id="38" w:name="_Toc146531931"/>
+      <w:bookmarkEnd w:id="36"/>
       <w:r>
         <w:rPr>
           <w:shd w:val="solid" w:color="FFFFFF" w:fill="FFFFFF"/>
         </w:rPr>
         <w:t>User Requirements</w:t>
       </w:r>
-      <w:bookmarkEnd w:id="36"/>
+      <w:bookmarkEnd w:id="37"/>
       <w:r>
         <w:rPr>
           <w:shd w:val="solid" w:color="FFFFFF" w:fill="FFFFFF"/>
@@ -11082,18 +11201,18 @@
         </w:rPr>
         <w:t>equirements</w:t>
       </w:r>
-      <w:bookmarkEnd w:id="37"/>
+      <w:bookmarkEnd w:id="38"/>
     </w:p>
     <w:p>
       <w:pPr>
         <w:pStyle w:val="Heading2"/>
         <w:ind w:left="540" w:hanging="540"/>
       </w:pPr>
-      <w:bookmarkStart w:id="38" w:name="_Toc146531932"/>
+      <w:bookmarkStart w:id="39" w:name="_Toc146531932"/>
       <w:r>
         <w:t>Requirements Specification</w:t>
       </w:r>
-      <w:bookmarkEnd w:id="38"/>
+      <w:bookmarkEnd w:id="39"/>
     </w:p>
     <w:p>
       <w:r>
@@ -11144,7 +11263,7 @@
         <w:pStyle w:val="Heading2"/>
         <w:ind w:left="540" w:hanging="540"/>
       </w:pPr>
-      <w:bookmarkStart w:id="39" w:name="_Toc146531933"/>
+      <w:bookmarkStart w:id="40" w:name="_Toc146531933"/>
       <w:r>
         <w:t>Developmental</w:t>
       </w:r>
@@ -11177,8 +11296,8 @@
       <w:r>
         <w:t>Methodology</w:t>
       </w:r>
-      <w:bookmarkStart w:id="40" w:name="_Toc312603159"/>
-      <w:bookmarkEnd w:id="39"/>
+      <w:bookmarkStart w:id="41" w:name="_Toc312603159"/>
+      <w:bookmarkEnd w:id="40"/>
     </w:p>
     <w:p>
       <w:pPr>
@@ -11310,12 +11429,12 @@
         <w:pStyle w:val="Heading2"/>
         <w:ind w:left="540" w:hanging="540"/>
       </w:pPr>
-      <w:bookmarkStart w:id="41" w:name="_Toc146531934"/>
-      <w:bookmarkEnd w:id="40"/>
+      <w:bookmarkStart w:id="42" w:name="_Toc146531934"/>
+      <w:bookmarkEnd w:id="41"/>
       <w:r>
         <w:t>Summary</w:t>
       </w:r>
-      <w:bookmarkEnd w:id="41"/>
+      <w:bookmarkEnd w:id="42"/>
       <w:r>
         <w:t xml:space="preserve"> </w:t>
       </w:r>
@@ -11328,7 +11447,7 @@
           <w:szCs w:val="44"/>
         </w:rPr>
       </w:pPr>
-      <w:bookmarkStart w:id="42" w:name="_Toc146531935"/>
+      <w:bookmarkStart w:id="43" w:name="_Toc146531935"/>
       <w:r>
         <w:rPr>
           <w:szCs w:val="44"/>
@@ -11360,18 +11479,18 @@
         </w:rPr>
         <w:t>Design</w:t>
       </w:r>
-      <w:bookmarkEnd w:id="42"/>
+      <w:bookmarkEnd w:id="43"/>
     </w:p>
     <w:p>
       <w:pPr>
         <w:pStyle w:val="Heading2"/>
         <w:ind w:left="540" w:hanging="540"/>
       </w:pPr>
-      <w:bookmarkStart w:id="43" w:name="_Toc146531936"/>
+      <w:bookmarkStart w:id="44" w:name="_Toc146531936"/>
       <w:r>
         <w:t>Introduction</w:t>
       </w:r>
-      <w:bookmarkEnd w:id="43"/>
+      <w:bookmarkEnd w:id="44"/>
     </w:p>
     <w:p>
       <w:pPr>
@@ -11381,7 +11500,7 @@
           <w:lang w:val="en-GB"/>
         </w:rPr>
       </w:pPr>
-      <w:bookmarkStart w:id="44" w:name="_Toc146531937"/>
+      <w:bookmarkStart w:id="45" w:name="_Toc146531937"/>
       <w:r>
         <w:t>Architectural</w:t>
       </w:r>
@@ -11403,7 +11522,7 @@
         </w:rPr>
         <w:t>esign</w:t>
       </w:r>
-      <w:bookmarkEnd w:id="44"/>
+      <w:bookmarkEnd w:id="45"/>
     </w:p>
     <w:p>
       <w:pPr>
@@ -11465,7 +11584,7 @@
           <w:color w:val="auto"/>
         </w:rPr>
       </w:pPr>
-      <w:bookmarkStart w:id="45" w:name="_Toc146531938"/>
+      <w:bookmarkStart w:id="46" w:name="_Toc146531938"/>
       <w:r>
         <w:t>Object</w:t>
       </w:r>
@@ -11475,17 +11594,17 @@
         </w:rPr>
         <w:t xml:space="preserve"> Oriented Design</w:t>
       </w:r>
-      <w:bookmarkEnd w:id="45"/>
+      <w:bookmarkEnd w:id="46"/>
     </w:p>
     <w:p>
       <w:pPr>
         <w:pStyle w:val="Heading3"/>
       </w:pPr>
-      <w:bookmarkStart w:id="46" w:name="_Toc146531939"/>
+      <w:bookmarkStart w:id="47" w:name="_Toc146531939"/>
       <w:r>
         <w:t>Structural Static Models</w:t>
       </w:r>
-      <w:bookmarkEnd w:id="46"/>
+      <w:bookmarkEnd w:id="47"/>
       <w:r>
         <w:t xml:space="preserve"> </w:t>
       </w:r>
@@ -11554,11 +11673,11 @@
       <w:pPr>
         <w:pStyle w:val="Heading3"/>
       </w:pPr>
-      <w:bookmarkStart w:id="47" w:name="_Toc146531940"/>
+      <w:bookmarkStart w:id="48" w:name="_Toc146531940"/>
       <w:r>
         <w:t>Dynamic Models</w:t>
       </w:r>
-      <w:bookmarkEnd w:id="47"/>
+      <w:bookmarkEnd w:id="48"/>
     </w:p>
     <w:p>
       <w:pPr>
@@ -11621,7 +11740,7 @@
         <w:pStyle w:val="Heading2"/>
         <w:ind w:left="540" w:hanging="540"/>
       </w:pPr>
-      <w:bookmarkStart w:id="48" w:name="_Toc146531941"/>
+      <w:bookmarkStart w:id="49" w:name="_Toc146531941"/>
       <w:r>
         <w:rPr>
           <w:bCs w:val="0"/>
@@ -11631,7 +11750,7 @@
       <w:r>
         <w:t>Modeling</w:t>
       </w:r>
-      <w:bookmarkEnd w:id="48"/>
+      <w:bookmarkEnd w:id="49"/>
     </w:p>
     <w:p>
       <w:pPr>
@@ -11717,34 +11836,34 @@
         <w:pStyle w:val="Heading2"/>
         <w:ind w:left="540" w:hanging="540"/>
       </w:pPr>
-      <w:bookmarkStart w:id="49" w:name="_Toc146531942"/>
+      <w:bookmarkStart w:id="50" w:name="_Toc146531942"/>
       <w:r>
         <w:t xml:space="preserve">User </w:t>
       </w:r>
       <w:r>
         <w:t>Interface Design</w:t>
       </w:r>
-      <w:bookmarkEnd w:id="49"/>
+      <w:bookmarkEnd w:id="50"/>
     </w:p>
     <w:p>
       <w:pPr>
         <w:pStyle w:val="Heading2"/>
         <w:ind w:left="540" w:hanging="540"/>
       </w:pPr>
-      <w:bookmarkStart w:id="50" w:name="_Toc146531943"/>
+      <w:bookmarkStart w:id="51" w:name="_Toc146531943"/>
       <w:r>
         <w:t>Summary</w:t>
       </w:r>
-      <w:bookmarkStart w:id="51" w:name="_Toc380764665"/>
-      <w:bookmarkEnd w:id="50"/>
+      <w:bookmarkStart w:id="52" w:name="_Toc380764665"/>
+      <w:bookmarkEnd w:id="51"/>
     </w:p>
     <w:p>
       <w:pPr>
         <w:pStyle w:val="Heading1"/>
         <w:ind w:left="0"/>
       </w:pPr>
-      <w:bookmarkStart w:id="52" w:name="_Toc146531944"/>
-      <w:bookmarkEnd w:id="51"/>
+      <w:bookmarkStart w:id="53" w:name="_Toc146531944"/>
+      <w:bookmarkEnd w:id="52"/>
       <w:r>
         <w:lastRenderedPageBreak/>
         <w:t>Chapter</w:t>
@@ -11767,7 +11886,7 @@
       <w:r>
         <w:t>Implementation</w:t>
       </w:r>
-      <w:bookmarkEnd w:id="52"/>
+      <w:bookmarkEnd w:id="53"/>
     </w:p>
     <w:p>
       <w:pPr>
@@ -11861,22 +11980,22 @@
         <w:pStyle w:val="Heading2"/>
         <w:ind w:left="540" w:hanging="540"/>
       </w:pPr>
-      <w:bookmarkStart w:id="53" w:name="_Toc146531945"/>
+      <w:bookmarkStart w:id="54" w:name="_Toc146531945"/>
       <w:r>
         <w:t>Introduction</w:t>
       </w:r>
-      <w:bookmarkEnd w:id="53"/>
+      <w:bookmarkEnd w:id="54"/>
     </w:p>
     <w:p>
       <w:pPr>
         <w:pStyle w:val="Heading2"/>
         <w:ind w:left="540" w:hanging="540"/>
       </w:pPr>
-      <w:bookmarkStart w:id="54" w:name="_Toc146531946"/>
+      <w:bookmarkStart w:id="55" w:name="_Toc146531946"/>
       <w:r>
         <w:t>Tools and Languages</w:t>
       </w:r>
-      <w:bookmarkEnd w:id="54"/>
+      <w:bookmarkEnd w:id="55"/>
       <w:r>
         <w:t xml:space="preserve"> </w:t>
       </w:r>
@@ -11902,11 +12021,11 @@
         <w:pStyle w:val="Heading2"/>
         <w:ind w:left="540" w:hanging="540"/>
       </w:pPr>
-      <w:bookmarkStart w:id="55" w:name="_Toc146531947"/>
+      <w:bookmarkStart w:id="56" w:name="_Toc146531947"/>
       <w:r>
         <w:t>Mapping Design to Implementation</w:t>
       </w:r>
-      <w:bookmarkEnd w:id="55"/>
+      <w:bookmarkEnd w:id="56"/>
     </w:p>
     <w:p>
       <w:pPr>
@@ -11929,7 +12048,7 @@
           <w:color w:val="auto"/>
         </w:rPr>
       </w:pPr>
-      <w:bookmarkStart w:id="56" w:name="_Toc146531948"/>
+      <w:bookmarkStart w:id="57" w:name="_Toc146531948"/>
       <w:r>
         <w:rPr>
           <w:color w:val="auto"/>
@@ -11942,7 +12061,7 @@
         </w:rPr>
         <w:t>Most Important Codes</w:t>
       </w:r>
-      <w:bookmarkEnd w:id="56"/>
+      <w:bookmarkEnd w:id="57"/>
     </w:p>
     <w:p>
       <w:pPr>
@@ -12002,11 +12121,11 @@
         <w:pStyle w:val="Heading2"/>
         <w:ind w:left="540" w:hanging="540"/>
       </w:pPr>
-      <w:bookmarkStart w:id="57" w:name="_Toc146531949"/>
+      <w:bookmarkStart w:id="58" w:name="_Toc146531949"/>
       <w:r>
         <w:t>System Testing</w:t>
       </w:r>
-      <w:bookmarkEnd w:id="57"/>
+      <w:bookmarkEnd w:id="58"/>
     </w:p>
     <w:p>
       <w:pPr>
@@ -12118,14 +12237,14 @@
         <w:pStyle w:val="Heading2"/>
         <w:ind w:left="540" w:hanging="540"/>
       </w:pPr>
-      <w:bookmarkStart w:id="58" w:name="_Toc146531950"/>
+      <w:bookmarkStart w:id="59" w:name="_Toc146531950"/>
       <w:r>
         <w:t>Results</w:t>
       </w:r>
       <w:r>
         <w:t xml:space="preserve"> and Discussion</w:t>
       </w:r>
-      <w:bookmarkEnd w:id="58"/>
+      <w:bookmarkEnd w:id="59"/>
       <w:r>
         <w:t xml:space="preserve"> </w:t>
       </w:r>
@@ -12376,11 +12495,11 @@
           <w:color w:val="auto"/>
         </w:rPr>
       </w:pPr>
-      <w:bookmarkStart w:id="59" w:name="_Toc146531951"/>
+      <w:bookmarkStart w:id="60" w:name="_Toc146531951"/>
       <w:r>
         <w:t>Summary</w:t>
       </w:r>
-      <w:bookmarkEnd w:id="59"/>
+      <w:bookmarkEnd w:id="60"/>
     </w:p>
     <w:p>
       <w:pPr>
@@ -12395,7 +12514,7 @@
         <w:pStyle w:val="Heading1"/>
         <w:ind w:left="0"/>
       </w:pPr>
-      <w:bookmarkStart w:id="60" w:name="_Toc146531952"/>
+      <w:bookmarkStart w:id="61" w:name="_Toc146531952"/>
       <w:r>
         <w:lastRenderedPageBreak/>
         <w:t xml:space="preserve">Chapter 6:  </w:t>
@@ -12421,7 +12540,7 @@
       <w:r>
         <w:t>ork</w:t>
       </w:r>
-      <w:bookmarkEnd w:id="60"/>
+      <w:bookmarkEnd w:id="61"/>
       <w:r>
         <w:t xml:space="preserve">  </w:t>
       </w:r>
@@ -12432,11 +12551,11 @@
         <w:pStyle w:val="Heading2"/>
         <w:ind w:left="540" w:hanging="540"/>
       </w:pPr>
-      <w:bookmarkStart w:id="61" w:name="_Toc146531953"/>
+      <w:bookmarkStart w:id="62" w:name="_Toc146531953"/>
       <w:r>
         <w:t>Conclusion</w:t>
       </w:r>
-      <w:bookmarkEnd w:id="61"/>
+      <w:bookmarkEnd w:id="62"/>
     </w:p>
     <w:p>
       <w:pPr>
@@ -12549,11 +12668,11 @@
         <w:pStyle w:val="Heading2"/>
         <w:ind w:left="540" w:hanging="540"/>
       </w:pPr>
-      <w:bookmarkStart w:id="62" w:name="_Toc146531954"/>
+      <w:bookmarkStart w:id="63" w:name="_Toc146531954"/>
       <w:r>
         <w:t>Goals Achieved</w:t>
       </w:r>
-      <w:bookmarkEnd w:id="62"/>
+      <w:bookmarkEnd w:id="63"/>
     </w:p>
     <w:p>
       <w:pPr>
@@ -12600,7 +12719,7 @@
         <w:pStyle w:val="Heading2"/>
         <w:ind w:left="540" w:hanging="540"/>
       </w:pPr>
-      <w:bookmarkStart w:id="63" w:name="_Toc146531955"/>
+      <w:bookmarkStart w:id="64" w:name="_Toc146531955"/>
       <w:r>
         <w:t>Limitations and</w:t>
       </w:r>
@@ -12613,7 +12732,7 @@
       <w:r>
         <w:t xml:space="preserve"> Work</w:t>
       </w:r>
-      <w:bookmarkEnd w:id="63"/>
+      <w:bookmarkEnd w:id="64"/>
       <w:r>
         <w:t xml:space="preserve"> </w:t>
       </w:r>
@@ -12789,16 +12908,16 @@
         <w:pStyle w:val="Heading1"/>
         <w:ind w:left="0"/>
       </w:pPr>
-      <w:bookmarkStart w:id="64" w:name="_Toc312089938"/>
-      <w:bookmarkStart w:id="65" w:name="_Toc324705739"/>
-      <w:bookmarkStart w:id="66" w:name="_Toc146531956"/>
+      <w:bookmarkStart w:id="65" w:name="_Toc312089938"/>
+      <w:bookmarkStart w:id="66" w:name="_Toc324705739"/>
+      <w:bookmarkStart w:id="67" w:name="_Toc146531956"/>
       <w:r>
         <w:lastRenderedPageBreak/>
         <w:t>References</w:t>
       </w:r>
-      <w:bookmarkEnd w:id="64"/>
       <w:bookmarkEnd w:id="65"/>
       <w:bookmarkEnd w:id="66"/>
+      <w:bookmarkEnd w:id="67"/>
       <w:r>
         <w:t xml:space="preserve"> </w:t>
       </w:r>
@@ -13381,7 +13500,7 @@
       <w:pPr>
         <w:pStyle w:val="Heading1"/>
       </w:pPr>
-      <w:bookmarkStart w:id="67" w:name="_Toc146531957"/>
+      <w:bookmarkStart w:id="68" w:name="_Toc146531957"/>
       <w:r>
         <w:lastRenderedPageBreak/>
         <w:t>A</w:t>
@@ -13389,7 +13508,7 @@
       <w:r>
         <w:t>ppendix A</w:t>
       </w:r>
-      <w:bookmarkEnd w:id="67"/>
+      <w:bookmarkEnd w:id="68"/>
     </w:p>
     <w:p>
       <w:pPr>
@@ -13475,7 +13594,7 @@
       <w:pPr>
         <w:pStyle w:val="Heading1"/>
       </w:pPr>
-      <w:bookmarkStart w:id="68" w:name="_Toc146531958"/>
+      <w:bookmarkStart w:id="69" w:name="_Toc146531958"/>
       <w:r>
         <w:lastRenderedPageBreak/>
         <w:t>A</w:t>
@@ -13486,7 +13605,7 @@
       <w:r>
         <w:t>B</w:t>
       </w:r>
-      <w:bookmarkEnd w:id="68"/>
+      <w:bookmarkEnd w:id="69"/>
     </w:p>
     <w:p>
       <w:pPr>
@@ -15062,17 +15181,17 @@
         </w:numPr>
         <w:snapToGrid w:val="0"/>
       </w:pPr>
-      <w:bookmarkStart w:id="69" w:name="_Toc380764678"/>
-      <w:bookmarkStart w:id="70" w:name="_Toc146531959"/>
+      <w:bookmarkStart w:id="70" w:name="_Toc380764678"/>
+      <w:bookmarkStart w:id="71" w:name="_Toc146531959"/>
       <w:r>
         <w:lastRenderedPageBreak/>
         <w:t xml:space="preserve">Appendix </w:t>
       </w:r>
-      <w:bookmarkEnd w:id="69"/>
+      <w:bookmarkEnd w:id="70"/>
       <w:r>
         <w:t>C</w:t>
       </w:r>
-      <w:bookmarkEnd w:id="70"/>
+      <w:bookmarkEnd w:id="71"/>
     </w:p>
     <w:p>
       <w:pPr>
@@ -17396,6 +17515,97 @@
     </w:lvl>
   </w:abstractNum>
   <w:abstractNum w:abstractNumId="11" w15:restartNumberingAfterBreak="0">
+    <w:nsid w:val="44320536"/>
+    <w:multiLevelType w:val="hybridMultilevel"/>
+    <w:tmpl w:val="3C42FB82"/>
+    <w:lvl w:ilvl="0" w:tplc="10F621DC">
+      <w:start w:val="1"/>
+      <w:numFmt w:val="decimal"/>
+      <w:lvlText w:val="%1. "/>
+      <w:lvlJc w:val="left"/>
+      <w:pPr>
+        <w:ind w:left="720" w:hanging="360"/>
+      </w:pPr>
+      <w:rPr>
+        <w:rFonts w:hint="default"/>
+        <w:sz w:val="24"/>
+        <w:szCs w:val="24"/>
+      </w:rPr>
+    </w:lvl>
+    <w:lvl w:ilvl="1" w:tplc="04090019" w:tentative="1">
+      <w:start w:val="1"/>
+      <w:numFmt w:val="lowerLetter"/>
+      <w:lvlText w:val="%2."/>
+      <w:lvlJc w:val="left"/>
+      <w:pPr>
+        <w:ind w:left="1440" w:hanging="360"/>
+      </w:pPr>
+    </w:lvl>
+    <w:lvl w:ilvl="2" w:tplc="0409001B" w:tentative="1">
+      <w:start w:val="1"/>
+      <w:numFmt w:val="lowerRoman"/>
+      <w:lvlText w:val="%3."/>
+      <w:lvlJc w:val="right"/>
+      <w:pPr>
+        <w:ind w:left="2160" w:hanging="180"/>
+      </w:pPr>
+    </w:lvl>
+    <w:lvl w:ilvl="3" w:tplc="0409000F" w:tentative="1">
+      <w:start w:val="1"/>
+      <w:numFmt w:val="decimal"/>
+      <w:lvlText w:val="%4."/>
+      <w:lvlJc w:val="left"/>
+      <w:pPr>
+        <w:ind w:left="2880" w:hanging="360"/>
+      </w:pPr>
+    </w:lvl>
+    <w:lvl w:ilvl="4" w:tplc="04090019" w:tentative="1">
+      <w:start w:val="1"/>
+      <w:numFmt w:val="lowerLetter"/>
+      <w:lvlText w:val="%5."/>
+      <w:lvlJc w:val="left"/>
+      <w:pPr>
+        <w:ind w:left="3600" w:hanging="360"/>
+      </w:pPr>
+    </w:lvl>
+    <w:lvl w:ilvl="5" w:tplc="0409001B" w:tentative="1">
+      <w:start w:val="1"/>
+      <w:numFmt w:val="lowerRoman"/>
+      <w:lvlText w:val="%6."/>
+      <w:lvlJc w:val="right"/>
+      <w:pPr>
+        <w:ind w:left="4320" w:hanging="180"/>
+      </w:pPr>
+    </w:lvl>
+    <w:lvl w:ilvl="6" w:tplc="0409000F" w:tentative="1">
+      <w:start w:val="1"/>
+      <w:numFmt w:val="decimal"/>
+      <w:lvlText w:val="%7."/>
+      <w:lvlJc w:val="left"/>
+      <w:pPr>
+        <w:ind w:left="5040" w:hanging="360"/>
+      </w:pPr>
+    </w:lvl>
+    <w:lvl w:ilvl="7" w:tplc="04090019" w:tentative="1">
+      <w:start w:val="1"/>
+      <w:numFmt w:val="lowerLetter"/>
+      <w:lvlText w:val="%8."/>
+      <w:lvlJc w:val="left"/>
+      <w:pPr>
+        <w:ind w:left="5760" w:hanging="360"/>
+      </w:pPr>
+    </w:lvl>
+    <w:lvl w:ilvl="8" w:tplc="0409001B" w:tentative="1">
+      <w:start w:val="1"/>
+      <w:numFmt w:val="lowerRoman"/>
+      <w:lvlText w:val="%9."/>
+      <w:lvlJc w:val="right"/>
+      <w:pPr>
+        <w:ind w:left="6480" w:hanging="180"/>
+      </w:pPr>
+    </w:lvl>
+  </w:abstractNum>
+  <w:abstractNum w:abstractNumId="12" w15:restartNumberingAfterBreak="0">
     <w:nsid w:val="4DCC60FB"/>
     <w:multiLevelType w:val="hybridMultilevel"/>
     <w:tmpl w:val="97946F42"/>
@@ -17535,7 +17745,7 @@
       </w:rPr>
     </w:lvl>
   </w:abstractNum>
-  <w:abstractNum w:abstractNumId="12" w15:restartNumberingAfterBreak="0">
+  <w:abstractNum w:abstractNumId="13" w15:restartNumberingAfterBreak="0">
     <w:nsid w:val="58587BF2"/>
     <w:multiLevelType w:val="hybridMultilevel"/>
     <w:tmpl w:val="97A2A69C"/>
@@ -17622,7 +17832,7 @@
       </w:pPr>
     </w:lvl>
   </w:abstractNum>
-  <w:abstractNum w:abstractNumId="13" w15:restartNumberingAfterBreak="0">
+  <w:abstractNum w:abstractNumId="14" w15:restartNumberingAfterBreak="0">
     <w:nsid w:val="5C561293"/>
     <w:multiLevelType w:val="hybridMultilevel"/>
     <w:tmpl w:val="6D388550"/>
@@ -17735,7 +17945,7 @@
       </w:rPr>
     </w:lvl>
   </w:abstractNum>
-  <w:abstractNum w:abstractNumId="14" w15:restartNumberingAfterBreak="0">
+  <w:abstractNum w:abstractNumId="15" w15:restartNumberingAfterBreak="0">
     <w:nsid w:val="5D7F0EB8"/>
     <w:multiLevelType w:val="hybridMultilevel"/>
     <w:tmpl w:val="C0D070CA"/>
@@ -17848,7 +18058,7 @@
       </w:rPr>
     </w:lvl>
   </w:abstractNum>
-  <w:abstractNum w:abstractNumId="15" w15:restartNumberingAfterBreak="0">
+  <w:abstractNum w:abstractNumId="16" w15:restartNumberingAfterBreak="0">
     <w:nsid w:val="5EFE78C3"/>
     <w:multiLevelType w:val="hybridMultilevel"/>
     <w:tmpl w:val="433E27EC"/>
@@ -17988,7 +18198,7 @@
       </w:rPr>
     </w:lvl>
   </w:abstractNum>
-  <w:abstractNum w:abstractNumId="16" w15:restartNumberingAfterBreak="0">
+  <w:abstractNum w:abstractNumId="17" w15:restartNumberingAfterBreak="0">
     <w:nsid w:val="5FE17EE2"/>
     <w:multiLevelType w:val="hybridMultilevel"/>
     <w:tmpl w:val="0E066E6E"/>
@@ -18101,7 +18311,7 @@
       </w:rPr>
     </w:lvl>
   </w:abstractNum>
-  <w:abstractNum w:abstractNumId="17" w15:restartNumberingAfterBreak="0">
+  <w:abstractNum w:abstractNumId="18" w15:restartNumberingAfterBreak="0">
     <w:nsid w:val="600A33BD"/>
     <w:multiLevelType w:val="hybridMultilevel"/>
     <w:tmpl w:val="15DCFD18"/>
@@ -18241,7 +18451,7 @@
       </w:rPr>
     </w:lvl>
   </w:abstractNum>
-  <w:abstractNum w:abstractNumId="18" w15:restartNumberingAfterBreak="0">
+  <w:abstractNum w:abstractNumId="19" w15:restartNumberingAfterBreak="0">
     <w:nsid w:val="67C07288"/>
     <w:multiLevelType w:val="hybridMultilevel"/>
     <w:tmpl w:val="51D01226"/>
@@ -18354,7 +18564,7 @@
       </w:rPr>
     </w:lvl>
   </w:abstractNum>
-  <w:abstractNum w:abstractNumId="19" w15:restartNumberingAfterBreak="0">
+  <w:abstractNum w:abstractNumId="20" w15:restartNumberingAfterBreak="0">
     <w:nsid w:val="69095B84"/>
     <w:multiLevelType w:val="hybridMultilevel"/>
     <w:tmpl w:val="5022BB92"/>
@@ -18494,7 +18704,7 @@
       </w:rPr>
     </w:lvl>
   </w:abstractNum>
-  <w:abstractNum w:abstractNumId="20" w15:restartNumberingAfterBreak="0">
+  <w:abstractNum w:abstractNumId="21" w15:restartNumberingAfterBreak="0">
     <w:nsid w:val="74151FC7"/>
     <w:multiLevelType w:val="hybridMultilevel"/>
     <w:tmpl w:val="9CAA99B2"/>
@@ -18634,7 +18844,7 @@
       </w:rPr>
     </w:lvl>
   </w:abstractNum>
-  <w:abstractNum w:abstractNumId="21" w15:restartNumberingAfterBreak="0">
+  <w:abstractNum w:abstractNumId="22" w15:restartNumberingAfterBreak="0">
     <w:nsid w:val="78F353D3"/>
     <w:multiLevelType w:val="singleLevel"/>
     <w:tmpl w:val="B530A87A"/>
@@ -18652,7 +18862,7 @@
       </w:pPr>
     </w:lvl>
   </w:abstractNum>
-  <w:abstractNum w:abstractNumId="22" w15:restartNumberingAfterBreak="0">
+  <w:abstractNum w:abstractNumId="23" w15:restartNumberingAfterBreak="0">
     <w:nsid w:val="7E2473B3"/>
     <w:multiLevelType w:val="multilevel"/>
     <w:tmpl w:val="F970C114"/>
@@ -18836,16 +19046,16 @@
     </w:lvl>
   </w:abstractNum>
   <w:num w:numId="1" w16cid:durableId="1596941761">
-    <w:abstractNumId w:val="22"/>
+    <w:abstractNumId w:val="23"/>
   </w:num>
   <w:num w:numId="2" w16cid:durableId="217129710">
-    <w:abstractNumId w:val="12"/>
+    <w:abstractNumId w:val="13"/>
   </w:num>
   <w:num w:numId="3" w16cid:durableId="479927254">
-    <w:abstractNumId w:val="20"/>
+    <w:abstractNumId w:val="21"/>
   </w:num>
   <w:num w:numId="4" w16cid:durableId="576209814">
-    <w:abstractNumId w:val="15"/>
+    <w:abstractNumId w:val="16"/>
   </w:num>
   <w:num w:numId="5" w16cid:durableId="2516796">
     <w:abstractNumId w:val="7"/>
@@ -18854,19 +19064,19 @@
     <w:abstractNumId w:val="9"/>
   </w:num>
   <w:num w:numId="7" w16cid:durableId="2091274088">
-    <w:abstractNumId w:val="14"/>
+    <w:abstractNumId w:val="15"/>
   </w:num>
   <w:num w:numId="8" w16cid:durableId="748238104">
     <w:abstractNumId w:val="1"/>
   </w:num>
   <w:num w:numId="9" w16cid:durableId="1218084686">
-    <w:abstractNumId w:val="18"/>
+    <w:abstractNumId w:val="19"/>
   </w:num>
   <w:num w:numId="10" w16cid:durableId="680858522">
-    <w:abstractNumId w:val="21"/>
+    <w:abstractNumId w:val="22"/>
   </w:num>
   <w:num w:numId="11" w16cid:durableId="1364480733">
-    <w:abstractNumId w:val="22"/>
+    <w:abstractNumId w:val="23"/>
     <w:lvlOverride w:ilvl="0">
       <w:startOverride w:val="1"/>
     </w:lvlOverride>
@@ -18896,7 +19106,7 @@
     </w:lvlOverride>
   </w:num>
   <w:num w:numId="12" w16cid:durableId="242881544">
-    <w:abstractNumId w:val="22"/>
+    <w:abstractNumId w:val="23"/>
     <w:lvlOverride w:ilvl="0">
       <w:startOverride w:val="1"/>
     </w:lvlOverride>
@@ -18932,7 +19142,7 @@
     <w:abstractNumId w:val="0"/>
   </w:num>
   <w:num w:numId="15" w16cid:durableId="187068079">
-    <w:abstractNumId w:val="22"/>
+    <w:abstractNumId w:val="23"/>
     <w:lvlOverride w:ilvl="0">
       <w:startOverride w:val="1"/>
     </w:lvlOverride>
@@ -18968,13 +19178,13 @@
     <w:abstractNumId w:val="3"/>
   </w:num>
   <w:num w:numId="18" w16cid:durableId="579683385">
-    <w:abstractNumId w:val="17"/>
+    <w:abstractNumId w:val="18"/>
   </w:num>
   <w:num w:numId="19" w16cid:durableId="923028553">
     <w:abstractNumId w:val="10"/>
   </w:num>
   <w:num w:numId="20" w16cid:durableId="1902978714">
-    <w:abstractNumId w:val="22"/>
+    <w:abstractNumId w:val="23"/>
     <w:lvlOverride w:ilvl="0">
       <w:startOverride w:val="1"/>
     </w:lvlOverride>
@@ -19004,7 +19214,7 @@
     </w:lvlOverride>
   </w:num>
   <w:num w:numId="21" w16cid:durableId="131019136">
-    <w:abstractNumId w:val="11"/>
+    <w:abstractNumId w:val="12"/>
   </w:num>
   <w:num w:numId="22" w16cid:durableId="2067142179">
     <w:abstractNumId w:val="8"/>
@@ -19016,13 +19226,13 @@
     <w:abstractNumId w:val="5"/>
   </w:num>
   <w:num w:numId="25" w16cid:durableId="607585419">
-    <w:abstractNumId w:val="19"/>
+    <w:abstractNumId w:val="20"/>
   </w:num>
   <w:num w:numId="26" w16cid:durableId="960577758">
-    <w:abstractNumId w:val="13"/>
+    <w:abstractNumId w:val="14"/>
   </w:num>
   <w:num w:numId="27" w16cid:durableId="1474256597">
-    <w:abstractNumId w:val="22"/>
+    <w:abstractNumId w:val="23"/>
     <w:lvlOverride w:ilvl="0">
       <w:startOverride w:val="1"/>
     </w:lvlOverride>
@@ -19052,16 +19262,16 @@
     </w:lvlOverride>
   </w:num>
   <w:num w:numId="28" w16cid:durableId="1194340906">
-    <w:abstractNumId w:val="22"/>
+    <w:abstractNumId w:val="23"/>
   </w:num>
   <w:num w:numId="29" w16cid:durableId="696541131">
-    <w:abstractNumId w:val="22"/>
+    <w:abstractNumId w:val="23"/>
   </w:num>
   <w:num w:numId="30" w16cid:durableId="1059670744">
-    <w:abstractNumId w:val="22"/>
+    <w:abstractNumId w:val="23"/>
   </w:num>
   <w:num w:numId="31" w16cid:durableId="340350903">
-    <w:abstractNumId w:val="22"/>
+    <w:abstractNumId w:val="23"/>
     <w:lvlOverride w:ilvl="0">
       <w:startOverride w:val="1"/>
     </w:lvlOverride>
@@ -19091,163 +19301,166 @@
     </w:lvlOverride>
   </w:num>
   <w:num w:numId="32" w16cid:durableId="1787039524">
-    <w:abstractNumId w:val="22"/>
+    <w:abstractNumId w:val="23"/>
   </w:num>
   <w:num w:numId="33" w16cid:durableId="522593909">
-    <w:abstractNumId w:val="22"/>
+    <w:abstractNumId w:val="23"/>
   </w:num>
   <w:num w:numId="34" w16cid:durableId="951861314">
-    <w:abstractNumId w:val="22"/>
+    <w:abstractNumId w:val="23"/>
   </w:num>
   <w:num w:numId="35" w16cid:durableId="1317568137">
-    <w:abstractNumId w:val="22"/>
+    <w:abstractNumId w:val="23"/>
   </w:num>
   <w:num w:numId="36" w16cid:durableId="1792938295">
-    <w:abstractNumId w:val="22"/>
+    <w:abstractNumId w:val="23"/>
   </w:num>
   <w:num w:numId="37" w16cid:durableId="23141160">
-    <w:abstractNumId w:val="22"/>
+    <w:abstractNumId w:val="23"/>
   </w:num>
   <w:num w:numId="38" w16cid:durableId="1550996328">
-    <w:abstractNumId w:val="22"/>
+    <w:abstractNumId w:val="23"/>
   </w:num>
   <w:num w:numId="39" w16cid:durableId="739788219">
-    <w:abstractNumId w:val="22"/>
+    <w:abstractNumId w:val="23"/>
   </w:num>
   <w:num w:numId="40" w16cid:durableId="111245237">
-    <w:abstractNumId w:val="22"/>
+    <w:abstractNumId w:val="23"/>
   </w:num>
   <w:num w:numId="41" w16cid:durableId="2117016066">
-    <w:abstractNumId w:val="22"/>
+    <w:abstractNumId w:val="23"/>
   </w:num>
   <w:num w:numId="42" w16cid:durableId="1631739896">
-    <w:abstractNumId w:val="22"/>
+    <w:abstractNumId w:val="23"/>
   </w:num>
   <w:num w:numId="43" w16cid:durableId="1814638223">
-    <w:abstractNumId w:val="22"/>
+    <w:abstractNumId w:val="23"/>
   </w:num>
   <w:num w:numId="44" w16cid:durableId="891962948">
-    <w:abstractNumId w:val="22"/>
+    <w:abstractNumId w:val="23"/>
   </w:num>
   <w:num w:numId="45" w16cid:durableId="115754776">
-    <w:abstractNumId w:val="22"/>
+    <w:abstractNumId w:val="23"/>
   </w:num>
   <w:num w:numId="46" w16cid:durableId="507603247">
-    <w:abstractNumId w:val="22"/>
+    <w:abstractNumId w:val="23"/>
   </w:num>
   <w:num w:numId="47" w16cid:durableId="1485705305">
-    <w:abstractNumId w:val="22"/>
+    <w:abstractNumId w:val="23"/>
   </w:num>
   <w:num w:numId="48" w16cid:durableId="1202212353">
-    <w:abstractNumId w:val="22"/>
+    <w:abstractNumId w:val="23"/>
   </w:num>
   <w:num w:numId="49" w16cid:durableId="195897593">
-    <w:abstractNumId w:val="22"/>
+    <w:abstractNumId w:val="23"/>
   </w:num>
   <w:num w:numId="50" w16cid:durableId="2018534616">
-    <w:abstractNumId w:val="22"/>
+    <w:abstractNumId w:val="23"/>
   </w:num>
   <w:num w:numId="51" w16cid:durableId="1726177645">
-    <w:abstractNumId w:val="22"/>
+    <w:abstractNumId w:val="23"/>
   </w:num>
   <w:num w:numId="52" w16cid:durableId="1732995686">
-    <w:abstractNumId w:val="22"/>
+    <w:abstractNumId w:val="23"/>
   </w:num>
   <w:num w:numId="53" w16cid:durableId="870147073">
-    <w:abstractNumId w:val="22"/>
+    <w:abstractNumId w:val="23"/>
   </w:num>
   <w:num w:numId="54" w16cid:durableId="40904098">
-    <w:abstractNumId w:val="22"/>
+    <w:abstractNumId w:val="23"/>
   </w:num>
   <w:num w:numId="55" w16cid:durableId="789203686">
-    <w:abstractNumId w:val="22"/>
+    <w:abstractNumId w:val="23"/>
   </w:num>
   <w:num w:numId="56" w16cid:durableId="200439411">
-    <w:abstractNumId w:val="22"/>
+    <w:abstractNumId w:val="23"/>
   </w:num>
   <w:num w:numId="57" w16cid:durableId="1765345279">
-    <w:abstractNumId w:val="22"/>
+    <w:abstractNumId w:val="23"/>
   </w:num>
   <w:num w:numId="58" w16cid:durableId="1346134032">
-    <w:abstractNumId w:val="22"/>
+    <w:abstractNumId w:val="23"/>
   </w:num>
   <w:num w:numId="59" w16cid:durableId="1777940909">
-    <w:abstractNumId w:val="22"/>
+    <w:abstractNumId w:val="23"/>
   </w:num>
   <w:num w:numId="60" w16cid:durableId="723941965">
-    <w:abstractNumId w:val="22"/>
+    <w:abstractNumId w:val="23"/>
   </w:num>
   <w:num w:numId="61" w16cid:durableId="1721591042">
-    <w:abstractNumId w:val="22"/>
+    <w:abstractNumId w:val="23"/>
   </w:num>
   <w:num w:numId="62" w16cid:durableId="976842609">
-    <w:abstractNumId w:val="22"/>
+    <w:abstractNumId w:val="23"/>
   </w:num>
   <w:num w:numId="63" w16cid:durableId="1467775094">
-    <w:abstractNumId w:val="22"/>
+    <w:abstractNumId w:val="23"/>
   </w:num>
   <w:num w:numId="64" w16cid:durableId="1132938189">
-    <w:abstractNumId w:val="22"/>
+    <w:abstractNumId w:val="23"/>
   </w:num>
   <w:num w:numId="65" w16cid:durableId="63527008">
-    <w:abstractNumId w:val="22"/>
+    <w:abstractNumId w:val="23"/>
   </w:num>
   <w:num w:numId="66" w16cid:durableId="1302423621">
-    <w:abstractNumId w:val="22"/>
+    <w:abstractNumId w:val="23"/>
   </w:num>
   <w:num w:numId="67" w16cid:durableId="493640909">
-    <w:abstractNumId w:val="22"/>
+    <w:abstractNumId w:val="23"/>
   </w:num>
   <w:num w:numId="68" w16cid:durableId="1633561255">
-    <w:abstractNumId w:val="22"/>
+    <w:abstractNumId w:val="23"/>
   </w:num>
   <w:num w:numId="69" w16cid:durableId="293369662">
-    <w:abstractNumId w:val="22"/>
+    <w:abstractNumId w:val="23"/>
   </w:num>
   <w:num w:numId="70" w16cid:durableId="228158258">
-    <w:abstractNumId w:val="22"/>
+    <w:abstractNumId w:val="23"/>
   </w:num>
   <w:num w:numId="71" w16cid:durableId="376048301">
-    <w:abstractNumId w:val="22"/>
+    <w:abstractNumId w:val="23"/>
   </w:num>
   <w:num w:numId="72" w16cid:durableId="1645115181">
-    <w:abstractNumId w:val="22"/>
+    <w:abstractNumId w:val="23"/>
   </w:num>
   <w:num w:numId="73" w16cid:durableId="1382827766">
-    <w:abstractNumId w:val="22"/>
+    <w:abstractNumId w:val="23"/>
   </w:num>
   <w:num w:numId="74" w16cid:durableId="1058360589">
-    <w:abstractNumId w:val="22"/>
+    <w:abstractNumId w:val="23"/>
   </w:num>
   <w:num w:numId="75" w16cid:durableId="345904594">
-    <w:abstractNumId w:val="22"/>
+    <w:abstractNumId w:val="23"/>
   </w:num>
   <w:num w:numId="76" w16cid:durableId="1592741334">
-    <w:abstractNumId w:val="22"/>
+    <w:abstractNumId w:val="23"/>
   </w:num>
   <w:num w:numId="77" w16cid:durableId="644967642">
-    <w:abstractNumId w:val="22"/>
+    <w:abstractNumId w:val="23"/>
   </w:num>
   <w:num w:numId="78" w16cid:durableId="1281256752">
-    <w:abstractNumId w:val="22"/>
+    <w:abstractNumId w:val="23"/>
   </w:num>
   <w:num w:numId="79" w16cid:durableId="597761991">
-    <w:abstractNumId w:val="22"/>
+    <w:abstractNumId w:val="23"/>
   </w:num>
   <w:num w:numId="80" w16cid:durableId="883369413">
-    <w:abstractNumId w:val="22"/>
+    <w:abstractNumId w:val="23"/>
   </w:num>
   <w:num w:numId="81" w16cid:durableId="1695613436">
-    <w:abstractNumId w:val="22"/>
+    <w:abstractNumId w:val="23"/>
   </w:num>
   <w:num w:numId="82" w16cid:durableId="566258924">
-    <w:abstractNumId w:val="22"/>
+    <w:abstractNumId w:val="23"/>
   </w:num>
   <w:num w:numId="83" w16cid:durableId="151139703">
-    <w:abstractNumId w:val="22"/>
+    <w:abstractNumId w:val="23"/>
   </w:num>
   <w:num w:numId="84" w16cid:durableId="974604430">
-    <w:abstractNumId w:val="16"/>
+    <w:abstractNumId w:val="17"/>
+  </w:num>
+  <w:num w:numId="85" w16cid:durableId="32730014">
+    <w:abstractNumId w:val="11"/>
   </w:num>
 </w:numbering>
 </file>

</xml_diff>

<commit_message>
update timeline table to v2
</commit_message>
<xml_diff>
--- a/report-project.docx
+++ b/report-project.docx
@@ -1206,9 +1206,6 @@
             <w:pStyle w:val="TOC1"/>
             <w:rPr>
               <w:rFonts w:eastAsiaTheme="minorEastAsia"/>
-              <w:b w:val="0"/>
-              <w:bCs w:val="0"/>
-              <w:caps w:val="0"/>
               <w:kern w:val="2"/>
               <w:sz w:val="22"/>
               <w:szCs w:val="22"/>
@@ -1287,9 +1284,6 @@
             <w:pStyle w:val="TOC1"/>
             <w:rPr>
               <w:rFonts w:eastAsiaTheme="minorEastAsia"/>
-              <w:b w:val="0"/>
-              <w:bCs w:val="0"/>
-              <w:caps w:val="0"/>
               <w:kern w:val="2"/>
               <w:sz w:val="22"/>
               <w:szCs w:val="22"/>
@@ -1351,9 +1345,6 @@
             <w:pStyle w:val="TOC1"/>
             <w:rPr>
               <w:rFonts w:eastAsiaTheme="minorEastAsia"/>
-              <w:b w:val="0"/>
-              <w:bCs w:val="0"/>
-              <w:caps w:val="0"/>
               <w:kern w:val="2"/>
               <w:sz w:val="22"/>
               <w:szCs w:val="22"/>
@@ -1415,9 +1406,6 @@
             <w:pStyle w:val="TOC1"/>
             <w:rPr>
               <w:rFonts w:eastAsiaTheme="minorEastAsia"/>
-              <w:b w:val="0"/>
-              <w:bCs w:val="0"/>
-              <w:caps w:val="0"/>
               <w:kern w:val="2"/>
               <w:sz w:val="22"/>
               <w:szCs w:val="22"/>
@@ -1479,9 +1467,6 @@
             <w:pStyle w:val="TOC1"/>
             <w:rPr>
               <w:rFonts w:eastAsiaTheme="minorEastAsia"/>
-              <w:b w:val="0"/>
-              <w:bCs w:val="0"/>
-              <w:caps w:val="0"/>
               <w:kern w:val="2"/>
               <w:sz w:val="22"/>
               <w:szCs w:val="22"/>
@@ -1541,14 +1526,8 @@
         <w:p>
           <w:pPr>
             <w:pStyle w:val="TOC1"/>
-            <w:tabs>
-              <w:tab w:val="left" w:pos="480"/>
-            </w:tabs>
             <w:rPr>
               <w:rFonts w:eastAsiaTheme="minorEastAsia"/>
-              <w:b w:val="0"/>
-              <w:bCs w:val="0"/>
-              <w:caps w:val="0"/>
               <w:kern w:val="2"/>
               <w:sz w:val="22"/>
               <w:szCs w:val="22"/>
@@ -1651,27 +1630,7 @@
                 <w:sz w:val="24"/>
                 <w:szCs w:val="32"/>
               </w:rPr>
-              <w:t>Intr</w:t>
-            </w:r>
-            <w:r>
-              <w:rPr>
-                <w:rStyle w:val="Hyperlink"/>
-                <w:rFonts w:asciiTheme="majorBidi" w:hAnsiTheme="majorBidi" w:cstheme="majorBidi"/>
-                <w:noProof/>
-                <w:sz w:val="24"/>
-                <w:szCs w:val="32"/>
-              </w:rPr>
-              <w:t>o</w:t>
-            </w:r>
-            <w:r>
-              <w:rPr>
-                <w:rStyle w:val="Hyperlink"/>
-                <w:rFonts w:asciiTheme="majorBidi" w:hAnsiTheme="majorBidi" w:cstheme="majorBidi"/>
-                <w:noProof/>
-                <w:sz w:val="24"/>
-                <w:szCs w:val="32"/>
-              </w:rPr>
-              <w:t>duction</w:t>
+              <w:t>Introduction</w:t>
             </w:r>
             <w:r>
               <w:rPr>
@@ -2461,14 +2420,8 @@
         <w:p>
           <w:pPr>
             <w:pStyle w:val="TOC1"/>
-            <w:tabs>
-              <w:tab w:val="left" w:pos="480"/>
-            </w:tabs>
             <w:rPr>
               <w:rFonts w:eastAsiaTheme="minorEastAsia"/>
-              <w:b w:val="0"/>
-              <w:bCs w:val="0"/>
-              <w:caps w:val="0"/>
               <w:kern w:val="2"/>
               <w:sz w:val="22"/>
               <w:szCs w:val="22"/>
@@ -3246,14 +3199,8 @@
         <w:p>
           <w:pPr>
             <w:pStyle w:val="TOC1"/>
-            <w:tabs>
-              <w:tab w:val="left" w:pos="480"/>
-            </w:tabs>
             <w:rPr>
               <w:rFonts w:eastAsiaTheme="minorEastAsia"/>
-              <w:b w:val="0"/>
-              <w:bCs w:val="0"/>
-              <w:caps w:val="0"/>
               <w:kern w:val="2"/>
               <w:sz w:val="22"/>
               <w:szCs w:val="22"/>
@@ -4428,14 +4375,8 @@
         <w:p>
           <w:pPr>
             <w:pStyle w:val="TOC1"/>
-            <w:tabs>
-              <w:tab w:val="left" w:pos="480"/>
-            </w:tabs>
             <w:rPr>
               <w:rFonts w:eastAsiaTheme="minorEastAsia"/>
-              <w:b w:val="0"/>
-              <w:bCs w:val="0"/>
-              <w:caps w:val="0"/>
               <w:kern w:val="2"/>
               <w:sz w:val="22"/>
               <w:szCs w:val="22"/>
@@ -5463,14 +5404,8 @@
         <w:p>
           <w:pPr>
             <w:pStyle w:val="TOC1"/>
-            <w:tabs>
-              <w:tab w:val="left" w:pos="480"/>
-            </w:tabs>
             <w:rPr>
               <w:rFonts w:eastAsiaTheme="minorEastAsia"/>
-              <w:b w:val="0"/>
-              <w:bCs w:val="0"/>
-              <w:caps w:val="0"/>
               <w:kern w:val="2"/>
               <w:sz w:val="22"/>
               <w:szCs w:val="22"/>
@@ -6345,14 +6280,8 @@
         <w:p>
           <w:pPr>
             <w:pStyle w:val="TOC1"/>
-            <w:tabs>
-              <w:tab w:val="left" w:pos="480"/>
-            </w:tabs>
             <w:rPr>
               <w:rFonts w:eastAsiaTheme="minorEastAsia"/>
-              <w:b w:val="0"/>
-              <w:bCs w:val="0"/>
-              <w:caps w:val="0"/>
               <w:kern w:val="2"/>
               <w:sz w:val="22"/>
               <w:szCs w:val="22"/>
@@ -6769,14 +6698,8 @@
         <w:p>
           <w:pPr>
             <w:pStyle w:val="TOC1"/>
-            <w:tabs>
-              <w:tab w:val="left" w:pos="480"/>
-            </w:tabs>
             <w:rPr>
               <w:rFonts w:eastAsiaTheme="minorEastAsia"/>
-              <w:b w:val="0"/>
-              <w:bCs w:val="0"/>
-              <w:caps w:val="0"/>
               <w:kern w:val="2"/>
               <w:sz w:val="22"/>
               <w:szCs w:val="22"/>
@@ -6836,14 +6759,8 @@
         <w:p>
           <w:pPr>
             <w:pStyle w:val="TOC1"/>
-            <w:tabs>
-              <w:tab w:val="left" w:pos="480"/>
-            </w:tabs>
             <w:rPr>
               <w:rFonts w:eastAsiaTheme="minorEastAsia"/>
-              <w:b w:val="0"/>
-              <w:bCs w:val="0"/>
-              <w:caps w:val="0"/>
               <w:kern w:val="2"/>
               <w:sz w:val="22"/>
               <w:szCs w:val="22"/>
@@ -6903,14 +6820,8 @@
         <w:p>
           <w:pPr>
             <w:pStyle w:val="TOC1"/>
-            <w:tabs>
-              <w:tab w:val="left" w:pos="480"/>
-            </w:tabs>
             <w:rPr>
               <w:rFonts w:eastAsiaTheme="minorEastAsia"/>
-              <w:b w:val="0"/>
-              <w:bCs w:val="0"/>
-              <w:caps w:val="0"/>
               <w:kern w:val="2"/>
               <w:sz w:val="22"/>
               <w:szCs w:val="22"/>
@@ -6970,14 +6881,8 @@
         <w:p>
           <w:pPr>
             <w:pStyle w:val="TOC1"/>
-            <w:tabs>
-              <w:tab w:val="left" w:pos="480"/>
-            </w:tabs>
             <w:rPr>
               <w:rFonts w:asciiTheme="minorHAnsi" w:eastAsiaTheme="minorEastAsia" w:hAnsiTheme="minorHAnsi" w:cstheme="minorBidi"/>
-              <w:b w:val="0"/>
-              <w:bCs w:val="0"/>
-              <w:caps w:val="0"/>
               <w:kern w:val="2"/>
               <w:sz w:val="22"/>
               <w:szCs w:val="22"/>
@@ -7090,9 +6995,6 @@
         <w:pStyle w:val="TOC1"/>
         <w:rPr>
           <w:rFonts w:asciiTheme="minorHAnsi" w:eastAsiaTheme="minorEastAsia" w:hAnsiTheme="minorHAnsi" w:cstheme="minorBidi"/>
-          <w:b w:val="0"/>
-          <w:bCs w:val="0"/>
-          <w:caps w:val="0"/>
           <w:kern w:val="2"/>
           <w:sz w:val="22"/>
           <w:szCs w:val="22"/>
@@ -7103,6 +7005,8 @@
         <w:r>
           <w:rPr>
             <w:rStyle w:val="Hyperlink"/>
+            <w:b w:val="0"/>
+            <w:bCs w:val="0"/>
           </w:rPr>
           <w:t>Figure 1: Project Methodology</w:t>
         </w:r>
@@ -7177,7 +7081,7 @@
       <w:pPr>
         <w:pStyle w:val="TOC1"/>
         <w:rPr>
-          <w:rFonts w:eastAsiaTheme="minorEastAsia" w:cstheme="minorBidi"/>
+          <w:rFonts w:asciiTheme="minorHAnsi" w:eastAsiaTheme="minorEastAsia" w:hAnsiTheme="minorHAnsi" w:cstheme="minorBidi"/>
           <w:kern w:val="2"/>
           <w:sz w:val="22"/>
           <w:szCs w:val="22"/>
@@ -7193,14 +7097,30 @@
       <w:r>
         <w:fldChar w:fldCharType="separate"/>
       </w:r>
-      <w:hyperlink w:anchor="_Toc146476645" w:history="1">
+      <w:hyperlink w:anchor="_Toc147170120" w:history="1">
         <w:r>
           <w:rPr>
             <w:rStyle w:val="Hyperlink"/>
             <w:b w:val="0"/>
             <w:bCs w:val="0"/>
           </w:rPr>
-          <w:t>Table 1: project plan v1</w:t>
+          <w:t xml:space="preserve">Table 1: Project </w:t>
+        </w:r>
+        <w:r>
+          <w:rPr>
+            <w:rStyle w:val="Hyperlink"/>
+            <w:b w:val="0"/>
+            <w:bCs w:val="0"/>
+          </w:rPr>
+          <w:t>p</w:t>
+        </w:r>
+        <w:r>
+          <w:rPr>
+            <w:rStyle w:val="Hyperlink"/>
+            <w:b w:val="0"/>
+            <w:bCs w:val="0"/>
+          </w:rPr>
+          <w:t>lan v1</w:t>
         </w:r>
         <w:r>
           <w:rPr>
@@ -7218,7 +7138,116 @@
           <w:rPr>
             <w:webHidden/>
           </w:rPr>
-          <w:instrText xml:space="preserve"> PAGEREF _Toc146476645 \h </w:instrText>
+          <w:instrText xml:space="preserve"> PAGEREF _Toc147170120 \h </w:instrText>
+        </w:r>
+        <w:r>
+          <w:rPr>
+            <w:webHidden/>
+          </w:rPr>
+        </w:r>
+        <w:r>
+          <w:rPr>
+            <w:webHidden/>
+          </w:rPr>
+          <w:fldChar w:fldCharType="separate"/>
+        </w:r>
+        <w:r>
+          <w:rPr>
+            <w:webHidden/>
+          </w:rPr>
+          <w:t>3</w:t>
+        </w:r>
+        <w:r>
+          <w:rPr>
+            <w:webHidden/>
+          </w:rPr>
+          <w:fldChar w:fldCharType="end"/>
+        </w:r>
+      </w:hyperlink>
+    </w:p>
+    <w:p>
+      <w:pPr>
+        <w:pStyle w:val="TOC1"/>
+        <w:rPr>
+          <w:rFonts w:asciiTheme="minorHAnsi" w:eastAsiaTheme="minorEastAsia" w:hAnsiTheme="minorHAnsi" w:cstheme="minorBidi"/>
+          <w:kern w:val="2"/>
+          <w:sz w:val="22"/>
+          <w:szCs w:val="22"/>
+          <w14:ligatures w14:val="standardContextual"/>
+        </w:rPr>
+      </w:pPr>
+      <w:hyperlink w:anchor="_Toc147170121" w:history="1">
+        <w:r>
+          <w:rPr>
+            <w:rStyle w:val="Hyperlink"/>
+            <w:b w:val="0"/>
+            <w:bCs w:val="0"/>
+          </w:rPr>
+          <w:t xml:space="preserve">Table </w:t>
+        </w:r>
+        <w:r>
+          <w:rPr>
+            <w:rStyle w:val="Hyperlink"/>
+            <w:b w:val="0"/>
+            <w:bCs w:val="0"/>
+            <w:sz w:val="20"/>
+            <w:szCs w:val="24"/>
+            <w:rtl/>
+          </w:rPr>
+          <w:t>2</w:t>
+        </w:r>
+        <w:r>
+          <w:rPr>
+            <w:rStyle w:val="Hyperlink"/>
+            <w:b w:val="0"/>
+            <w:bCs w:val="0"/>
+          </w:rPr>
+          <w:t>: Project pl</w:t>
+        </w:r>
+        <w:r>
+          <w:rPr>
+            <w:rStyle w:val="Hyperlink"/>
+            <w:b w:val="0"/>
+            <w:bCs w:val="0"/>
+          </w:rPr>
+          <w:t>a</w:t>
+        </w:r>
+        <w:r>
+          <w:rPr>
+            <w:rStyle w:val="Hyperlink"/>
+            <w:b w:val="0"/>
+            <w:bCs w:val="0"/>
+          </w:rPr>
+          <w:t>n v</w:t>
+        </w:r>
+        <w:r>
+          <w:rPr>
+            <w:rStyle w:val="Hyperlink"/>
+            <w:b w:val="0"/>
+            <w:bCs w:val="0"/>
+            <w:sz w:val="20"/>
+            <w:szCs w:val="24"/>
+            <w:rtl/>
+          </w:rPr>
+          <w:t>2</w:t>
+        </w:r>
+        <w:r>
+          <w:rPr>
+            <w:webHidden/>
+          </w:rPr>
+          <w:tab/>
+        </w:r>
+        <w:r>
+          <w:rPr>
+            <w:webHidden/>
+          </w:rPr>
+          <w:fldChar w:fldCharType="begin"/>
+        </w:r>
+        <w:r>
+          <w:rPr>
+            <w:webHidden/>
+          </w:rPr>
+          <w:instrText xml:space="preserve"> PAGEREF _Toc147170121 \h </w:instrText>
         </w:r>
         <w:r>
           <w:rPr>
@@ -7895,29 +7924,6 @@
         <w:t>This section presents the timeline plan versions of our project as the following:</w:t>
       </w:r>
     </w:p>
-    <w:p>
-      <w:pPr>
-        <w:pStyle w:val="table"/>
-      </w:pPr>
-      <w:bookmarkStart w:id="14" w:name="_Toc146476645"/>
-      <w:r>
-        <w:lastRenderedPageBreak/>
-        <w:t xml:space="preserve">Table 1: </w:t>
-      </w:r>
-      <w:r>
-        <w:t>P</w:t>
-      </w:r>
-      <w:r>
-        <w:t xml:space="preserve">roject </w:t>
-      </w:r>
-      <w:r>
-        <w:t>p</w:t>
-      </w:r>
-      <w:r>
-        <w:t>lan v1</w:t>
-      </w:r>
-      <w:bookmarkEnd w:id="14"/>
-    </w:p>
     <w:tbl>
       <w:tblPr>
         <w:tblStyle w:val="TableGrid"/>
@@ -7970,6 +7976,7 @@
                 <w:b/>
                 <w:bCs/>
               </w:rPr>
+              <w:lastRenderedPageBreak/>
               <w:t>December</w:t>
             </w:r>
           </w:p>
@@ -9976,17 +9983,2328 @@
       <w:pPr>
         <w:pStyle w:val="table"/>
       </w:pPr>
+      <w:bookmarkStart w:id="14" w:name="_Toc147170120"/>
+      <w:r>
+        <w:t>Table 1: Project plan v1</w:t>
+      </w:r>
+      <w:bookmarkEnd w:id="14"/>
+    </w:p>
+    <w:p>
+      <w:pPr>
+        <w:ind w:firstLine="540"/>
+        <w:jc w:val="left"/>
+        <w:rPr>
+          <w:rFonts w:ascii="Times New Roman" w:hAnsi="Times New Roman" w:cs="Times New Roman"/>
+          <w:szCs w:val="24"/>
+          <w:rtl/>
+        </w:rPr>
+      </w:pPr>
+      <w:r>
+        <w:rPr>
+          <w:rFonts w:ascii="Times New Roman" w:hAnsi="Times New Roman" w:cs="Times New Roman"/>
+          <w:szCs w:val="24"/>
+        </w:rPr>
+        <w:t>For the first version of the timeline, task names were unclear, and the reasons for the time durations for each task were not defined.</w:t>
+      </w:r>
+    </w:p>
+    <w:tbl>
+      <w:tblPr>
+        <w:tblStyle w:val="TableGrid"/>
+        <w:bidiVisual/>
+        <w:tblW w:w="9094" w:type="dxa"/>
+        <w:tblInd w:w="111" w:type="dxa"/>
+        <w:tblLook w:val="04A0" w:firstRow="1" w:lastRow="0" w:firstColumn="1" w:lastColumn="0" w:noHBand="0" w:noVBand="1"/>
+      </w:tblPr>
+      <w:tblGrid>
+        <w:gridCol w:w="366"/>
+        <w:gridCol w:w="359"/>
+        <w:gridCol w:w="369"/>
+        <w:gridCol w:w="383"/>
+        <w:gridCol w:w="367"/>
+        <w:gridCol w:w="368"/>
+        <w:gridCol w:w="368"/>
+        <w:gridCol w:w="369"/>
+        <w:gridCol w:w="355"/>
+        <w:gridCol w:w="368"/>
+        <w:gridCol w:w="368"/>
+        <w:gridCol w:w="369"/>
+        <w:gridCol w:w="368"/>
+        <w:gridCol w:w="368"/>
+        <w:gridCol w:w="368"/>
+        <w:gridCol w:w="369"/>
+        <w:gridCol w:w="2600"/>
+        <w:gridCol w:w="612"/>
+      </w:tblGrid>
+      <w:tr>
+        <w:trPr>
+          <w:gridAfter w:val="1"/>
+          <w:wAfter w:w="392" w:type="dxa"/>
+          <w:trHeight w:val="276"/>
+        </w:trPr>
+        <w:tc>
+          <w:tcPr>
+            <w:tcW w:w="1495" w:type="dxa"/>
+            <w:gridSpan w:val="4"/>
+          </w:tcPr>
+          <w:p>
+            <w:pPr>
+              <w:autoSpaceDE w:val="0"/>
+              <w:autoSpaceDN w:val="0"/>
+              <w:adjustRightInd w:val="0"/>
+              <w:jc w:val="center"/>
+            </w:pPr>
+            <w:r>
+              <w:rPr>
+                <w:rFonts w:ascii="Times New Roman" w:hAnsi="Times New Roman" w:cs="Times New Roman"/>
+                <w:b/>
+                <w:bCs/>
+              </w:rPr>
+              <w:t>December</w:t>
+            </w:r>
+          </w:p>
+        </w:tc>
+        <w:tc>
+          <w:tcPr>
+            <w:tcW w:w="1495" w:type="dxa"/>
+            <w:gridSpan w:val="4"/>
+          </w:tcPr>
+          <w:p>
+            <w:pPr>
+              <w:autoSpaceDE w:val="0"/>
+              <w:autoSpaceDN w:val="0"/>
+              <w:adjustRightInd w:val="0"/>
+              <w:jc w:val="center"/>
+            </w:pPr>
+            <w:r>
+              <w:rPr>
+                <w:rFonts w:ascii="Times New Roman" w:hAnsi="Times New Roman" w:cs="Times New Roman"/>
+                <w:b/>
+                <w:bCs/>
+              </w:rPr>
+              <w:t>November</w:t>
+            </w:r>
+          </w:p>
+        </w:tc>
+        <w:tc>
+          <w:tcPr>
+            <w:tcW w:w="1482" w:type="dxa"/>
+            <w:gridSpan w:val="4"/>
+          </w:tcPr>
+          <w:p>
+            <w:pPr>
+              <w:autoSpaceDE w:val="0"/>
+              <w:autoSpaceDN w:val="0"/>
+              <w:adjustRightInd w:val="0"/>
+              <w:jc w:val="center"/>
+            </w:pPr>
+            <w:r>
+              <w:rPr>
+                <w:rFonts w:ascii="Times New Roman" w:hAnsi="Times New Roman" w:cs="Times New Roman"/>
+                <w:b/>
+                <w:bCs/>
+              </w:rPr>
+              <w:t>October</w:t>
+            </w:r>
+          </w:p>
+        </w:tc>
+        <w:tc>
+          <w:tcPr>
+            <w:tcW w:w="1497" w:type="dxa"/>
+            <w:gridSpan w:val="4"/>
+          </w:tcPr>
+          <w:p>
+            <w:pPr>
+              <w:autoSpaceDE w:val="0"/>
+              <w:autoSpaceDN w:val="0"/>
+              <w:adjustRightInd w:val="0"/>
+              <w:jc w:val="center"/>
+            </w:pPr>
+            <w:r>
+              <w:rPr>
+                <w:rFonts w:ascii="Times New Roman" w:hAnsi="Times New Roman" w:cs="Times New Roman"/>
+                <w:b/>
+                <w:bCs/>
+              </w:rPr>
+              <w:t>September</w:t>
+            </w:r>
+          </w:p>
+        </w:tc>
+        <w:tc>
+          <w:tcPr>
+            <w:tcW w:w="2733" w:type="dxa"/>
+          </w:tcPr>
+          <w:p>
+            <w:pPr>
+              <w:autoSpaceDE w:val="0"/>
+              <w:autoSpaceDN w:val="0"/>
+              <w:adjustRightInd w:val="0"/>
+              <w:spacing w:line="240" w:lineRule="auto"/>
+              <w:jc w:val="center"/>
+              <w:rPr>
+                <w:rFonts w:ascii="Times New Roman" w:hAnsi="Times New Roman" w:cs="Times New Roman"/>
+                <w:b/>
+                <w:bCs/>
+              </w:rPr>
+            </w:pPr>
+            <w:r>
+              <w:rPr>
+                <w:rFonts w:ascii="Times New Roman" w:hAnsi="Times New Roman" w:cs="Times New Roman"/>
+                <w:b/>
+                <w:bCs/>
+              </w:rPr>
+              <w:t>Months</w:t>
+            </w:r>
+          </w:p>
+          <w:p>
+            <w:pPr>
+              <w:jc w:val="center"/>
+            </w:pPr>
+            <w:r>
+              <w:rPr>
+                <w:rFonts w:ascii="Times New Roman" w:hAnsi="Times New Roman" w:cs="Times New Roman"/>
+                <w:b/>
+                <w:bCs/>
+                <w:sz w:val="16"/>
+                <w:szCs w:val="16"/>
+              </w:rPr>
+              <w:t>(2023)</w:t>
+            </w:r>
+          </w:p>
+        </w:tc>
+      </w:tr>
+      <w:tr>
+        <w:trPr>
+          <w:gridAfter w:val="1"/>
+          <w:wAfter w:w="392" w:type="dxa"/>
+          <w:trHeight w:val="276"/>
+        </w:trPr>
+        <w:tc>
+          <w:tcPr>
+            <w:tcW w:w="370" w:type="dxa"/>
+          </w:tcPr>
+          <w:p>
+            <w:pPr>
+              <w:autoSpaceDE w:val="0"/>
+              <w:autoSpaceDN w:val="0"/>
+              <w:adjustRightInd w:val="0"/>
+              <w:jc w:val="center"/>
+            </w:pPr>
+            <w:r>
+              <w:rPr>
+                <w:rFonts w:ascii="Times New Roman" w:hAnsi="Times New Roman" w:cs="Times New Roman"/>
+                <w:b/>
+                <w:bCs/>
+              </w:rPr>
+              <w:t>4</w:t>
+            </w:r>
+          </w:p>
+        </w:tc>
+        <w:tc>
+          <w:tcPr>
+            <w:tcW w:w="362" w:type="dxa"/>
+          </w:tcPr>
+          <w:p>
+            <w:pPr>
+              <w:autoSpaceDE w:val="0"/>
+              <w:autoSpaceDN w:val="0"/>
+              <w:adjustRightInd w:val="0"/>
+              <w:jc w:val="center"/>
+            </w:pPr>
+            <w:r>
+              <w:rPr>
+                <w:rFonts w:ascii="Times New Roman" w:hAnsi="Times New Roman" w:cs="Times New Roman"/>
+                <w:b/>
+                <w:bCs/>
+              </w:rPr>
+              <w:t>3</w:t>
+            </w:r>
+          </w:p>
+        </w:tc>
+        <w:tc>
+          <w:tcPr>
+            <w:tcW w:w="373" w:type="dxa"/>
+          </w:tcPr>
+          <w:p>
+            <w:pPr>
+              <w:autoSpaceDE w:val="0"/>
+              <w:autoSpaceDN w:val="0"/>
+              <w:adjustRightInd w:val="0"/>
+              <w:jc w:val="center"/>
+            </w:pPr>
+            <w:r>
+              <w:rPr>
+                <w:rFonts w:ascii="Times New Roman" w:hAnsi="Times New Roman" w:cs="Times New Roman"/>
+                <w:b/>
+                <w:bCs/>
+              </w:rPr>
+              <w:t>2</w:t>
+            </w:r>
+          </w:p>
+        </w:tc>
+        <w:tc>
+          <w:tcPr>
+            <w:tcW w:w="390" w:type="dxa"/>
+          </w:tcPr>
+          <w:p>
+            <w:pPr>
+              <w:autoSpaceDE w:val="0"/>
+              <w:autoSpaceDN w:val="0"/>
+              <w:adjustRightInd w:val="0"/>
+              <w:jc w:val="center"/>
+            </w:pPr>
+            <w:r>
+              <w:rPr>
+                <w:rFonts w:ascii="Times New Roman" w:hAnsi="Times New Roman" w:cs="Times New Roman"/>
+                <w:b/>
+                <w:bCs/>
+              </w:rPr>
+              <w:t>1</w:t>
+            </w:r>
+          </w:p>
+        </w:tc>
+        <w:tc>
+          <w:tcPr>
+            <w:tcW w:w="372" w:type="dxa"/>
+          </w:tcPr>
+          <w:p>
+            <w:pPr>
+              <w:autoSpaceDE w:val="0"/>
+              <w:autoSpaceDN w:val="0"/>
+              <w:adjustRightInd w:val="0"/>
+              <w:jc w:val="center"/>
+            </w:pPr>
+            <w:r>
+              <w:rPr>
+                <w:rFonts w:ascii="Times New Roman" w:hAnsi="Times New Roman" w:cs="Times New Roman"/>
+                <w:b/>
+                <w:bCs/>
+              </w:rPr>
+              <w:t>4</w:t>
+            </w:r>
+          </w:p>
+        </w:tc>
+        <w:tc>
+          <w:tcPr>
+            <w:tcW w:w="374" w:type="dxa"/>
+          </w:tcPr>
+          <w:p>
+            <w:pPr>
+              <w:autoSpaceDE w:val="0"/>
+              <w:autoSpaceDN w:val="0"/>
+              <w:adjustRightInd w:val="0"/>
+              <w:jc w:val="center"/>
+            </w:pPr>
+            <w:r>
+              <w:rPr>
+                <w:rFonts w:ascii="Times New Roman" w:hAnsi="Times New Roman" w:cs="Times New Roman"/>
+                <w:b/>
+                <w:bCs/>
+              </w:rPr>
+              <w:t>3</w:t>
+            </w:r>
+          </w:p>
+        </w:tc>
+        <w:tc>
+          <w:tcPr>
+            <w:tcW w:w="374" w:type="dxa"/>
+          </w:tcPr>
+          <w:p>
+            <w:pPr>
+              <w:autoSpaceDE w:val="0"/>
+              <w:autoSpaceDN w:val="0"/>
+              <w:adjustRightInd w:val="0"/>
+              <w:jc w:val="center"/>
+            </w:pPr>
+            <w:r>
+              <w:rPr>
+                <w:rFonts w:ascii="Times New Roman" w:hAnsi="Times New Roman" w:cs="Times New Roman"/>
+                <w:b/>
+                <w:bCs/>
+              </w:rPr>
+              <w:t>2</w:t>
+            </w:r>
+          </w:p>
+        </w:tc>
+        <w:tc>
+          <w:tcPr>
+            <w:tcW w:w="375" w:type="dxa"/>
+          </w:tcPr>
+          <w:p>
+            <w:pPr>
+              <w:autoSpaceDE w:val="0"/>
+              <w:autoSpaceDN w:val="0"/>
+              <w:adjustRightInd w:val="0"/>
+              <w:jc w:val="center"/>
+            </w:pPr>
+            <w:r>
+              <w:rPr>
+                <w:rFonts w:ascii="Times New Roman" w:hAnsi="Times New Roman" w:cs="Times New Roman"/>
+                <w:b/>
+                <w:bCs/>
+              </w:rPr>
+              <w:t>1</w:t>
+            </w:r>
+          </w:p>
+        </w:tc>
+        <w:tc>
+          <w:tcPr>
+            <w:tcW w:w="359" w:type="dxa"/>
+          </w:tcPr>
+          <w:p>
+            <w:pPr>
+              <w:autoSpaceDE w:val="0"/>
+              <w:autoSpaceDN w:val="0"/>
+              <w:adjustRightInd w:val="0"/>
+              <w:jc w:val="center"/>
+            </w:pPr>
+            <w:r>
+              <w:rPr>
+                <w:rFonts w:ascii="Times New Roman" w:hAnsi="Times New Roman" w:cs="Times New Roman"/>
+                <w:b/>
+                <w:bCs/>
+              </w:rPr>
+              <w:t>4</w:t>
+            </w:r>
+          </w:p>
+        </w:tc>
+        <w:tc>
+          <w:tcPr>
+            <w:tcW w:w="374" w:type="dxa"/>
+          </w:tcPr>
+          <w:p>
+            <w:pPr>
+              <w:autoSpaceDE w:val="0"/>
+              <w:autoSpaceDN w:val="0"/>
+              <w:adjustRightInd w:val="0"/>
+              <w:jc w:val="center"/>
+            </w:pPr>
+            <w:r>
+              <w:rPr>
+                <w:rFonts w:ascii="Times New Roman" w:hAnsi="Times New Roman" w:cs="Times New Roman"/>
+                <w:b/>
+                <w:bCs/>
+              </w:rPr>
+              <w:t>3</w:t>
+            </w:r>
+          </w:p>
+        </w:tc>
+        <w:tc>
+          <w:tcPr>
+            <w:tcW w:w="374" w:type="dxa"/>
+          </w:tcPr>
+          <w:p>
+            <w:pPr>
+              <w:autoSpaceDE w:val="0"/>
+              <w:autoSpaceDN w:val="0"/>
+              <w:adjustRightInd w:val="0"/>
+              <w:jc w:val="center"/>
+            </w:pPr>
+            <w:r>
+              <w:rPr>
+                <w:rFonts w:ascii="Times New Roman" w:hAnsi="Times New Roman" w:cs="Times New Roman"/>
+                <w:b/>
+                <w:bCs/>
+              </w:rPr>
+              <w:t>2</w:t>
+            </w:r>
+          </w:p>
+        </w:tc>
+        <w:tc>
+          <w:tcPr>
+            <w:tcW w:w="375" w:type="dxa"/>
+          </w:tcPr>
+          <w:p>
+            <w:pPr>
+              <w:autoSpaceDE w:val="0"/>
+              <w:autoSpaceDN w:val="0"/>
+              <w:adjustRightInd w:val="0"/>
+              <w:jc w:val="center"/>
+            </w:pPr>
+            <w:r>
+              <w:rPr>
+                <w:rFonts w:ascii="Times New Roman" w:hAnsi="Times New Roman" w:cs="Times New Roman"/>
+                <w:b/>
+                <w:bCs/>
+              </w:rPr>
+              <w:t>1</w:t>
+            </w:r>
+          </w:p>
+        </w:tc>
+        <w:tc>
+          <w:tcPr>
+            <w:tcW w:w="374" w:type="dxa"/>
+          </w:tcPr>
+          <w:p>
+            <w:pPr>
+              <w:autoSpaceDE w:val="0"/>
+              <w:autoSpaceDN w:val="0"/>
+              <w:adjustRightInd w:val="0"/>
+              <w:jc w:val="center"/>
+            </w:pPr>
+            <w:r>
+              <w:rPr>
+                <w:rFonts w:ascii="Times New Roman" w:hAnsi="Times New Roman" w:cs="Times New Roman"/>
+                <w:b/>
+                <w:bCs/>
+              </w:rPr>
+              <w:t>4</w:t>
+            </w:r>
+          </w:p>
+        </w:tc>
+        <w:tc>
+          <w:tcPr>
+            <w:tcW w:w="374" w:type="dxa"/>
+          </w:tcPr>
+          <w:p>
+            <w:pPr>
+              <w:autoSpaceDE w:val="0"/>
+              <w:autoSpaceDN w:val="0"/>
+              <w:adjustRightInd w:val="0"/>
+              <w:jc w:val="center"/>
+            </w:pPr>
+            <w:r>
+              <w:rPr>
+                <w:rFonts w:ascii="Times New Roman" w:hAnsi="Times New Roman" w:cs="Times New Roman"/>
+                <w:b/>
+                <w:bCs/>
+              </w:rPr>
+              <w:t>3</w:t>
+            </w:r>
+          </w:p>
+        </w:tc>
+        <w:tc>
+          <w:tcPr>
+            <w:tcW w:w="374" w:type="dxa"/>
+          </w:tcPr>
+          <w:p>
+            <w:pPr>
+              <w:autoSpaceDE w:val="0"/>
+              <w:autoSpaceDN w:val="0"/>
+              <w:adjustRightInd w:val="0"/>
+              <w:jc w:val="center"/>
+              <w:rPr>
+                <w:rFonts w:ascii="Times New Roman" w:hAnsi="Times New Roman" w:cs="Times New Roman"/>
+                <w:b/>
+                <w:bCs/>
+              </w:rPr>
+            </w:pPr>
+            <w:r>
+              <w:rPr>
+                <w:rFonts w:ascii="Times New Roman" w:hAnsi="Times New Roman" w:cs="Times New Roman"/>
+                <w:b/>
+                <w:bCs/>
+              </w:rPr>
+              <w:t>2</w:t>
+            </w:r>
+          </w:p>
+        </w:tc>
+        <w:tc>
+          <w:tcPr>
+            <w:tcW w:w="375" w:type="dxa"/>
+          </w:tcPr>
+          <w:p>
+            <w:pPr>
+              <w:autoSpaceDE w:val="0"/>
+              <w:autoSpaceDN w:val="0"/>
+              <w:adjustRightInd w:val="0"/>
+              <w:jc w:val="center"/>
+            </w:pPr>
+            <w:r>
+              <w:t>1</w:t>
+            </w:r>
+          </w:p>
+        </w:tc>
+        <w:tc>
+          <w:tcPr>
+            <w:tcW w:w="2733" w:type="dxa"/>
+          </w:tcPr>
+          <w:p>
+            <w:pPr>
+              <w:jc w:val="center"/>
+              <w:rPr>
+                <w:rtl/>
+              </w:rPr>
+            </w:pPr>
+            <w:r>
+              <w:rPr>
+                <w:rFonts w:ascii="Times New Roman" w:hAnsi="Times New Roman" w:cs="Times New Roman"/>
+                <w:b/>
+                <w:bCs/>
+              </w:rPr>
+              <w:t>Weeks</w:t>
+            </w:r>
+          </w:p>
+        </w:tc>
+      </w:tr>
+      <w:tr>
+        <w:trPr>
+          <w:trHeight w:val="276"/>
+        </w:trPr>
+        <w:tc>
+          <w:tcPr>
+            <w:tcW w:w="370" w:type="dxa"/>
+          </w:tcPr>
+          <w:p>
+            <w:pPr>
+              <w:jc w:val="right"/>
+              <w:rPr>
+                <w:rtl/>
+              </w:rPr>
+            </w:pPr>
+          </w:p>
+        </w:tc>
+        <w:tc>
+          <w:tcPr>
+            <w:tcW w:w="362" w:type="dxa"/>
+          </w:tcPr>
+          <w:p>
+            <w:pPr>
+              <w:jc w:val="right"/>
+              <w:rPr>
+                <w:rtl/>
+              </w:rPr>
+            </w:pPr>
+          </w:p>
+        </w:tc>
+        <w:tc>
+          <w:tcPr>
+            <w:tcW w:w="373" w:type="dxa"/>
+          </w:tcPr>
+          <w:p>
+            <w:pPr>
+              <w:jc w:val="right"/>
+              <w:rPr>
+                <w:rtl/>
+              </w:rPr>
+            </w:pPr>
+          </w:p>
+        </w:tc>
+        <w:tc>
+          <w:tcPr>
+            <w:tcW w:w="390" w:type="dxa"/>
+          </w:tcPr>
+          <w:p>
+            <w:pPr>
+              <w:jc w:val="right"/>
+              <w:rPr>
+                <w:rtl/>
+              </w:rPr>
+            </w:pPr>
+          </w:p>
+        </w:tc>
+        <w:tc>
+          <w:tcPr>
+            <w:tcW w:w="372" w:type="dxa"/>
+          </w:tcPr>
+          <w:p>
+            <w:pPr>
+              <w:jc w:val="right"/>
+              <w:rPr>
+                <w:rtl/>
+              </w:rPr>
+            </w:pPr>
+          </w:p>
+        </w:tc>
+        <w:tc>
+          <w:tcPr>
+            <w:tcW w:w="374" w:type="dxa"/>
+          </w:tcPr>
+          <w:p>
+            <w:pPr>
+              <w:jc w:val="right"/>
+              <w:rPr>
+                <w:rtl/>
+              </w:rPr>
+            </w:pPr>
+          </w:p>
+        </w:tc>
+        <w:tc>
+          <w:tcPr>
+            <w:tcW w:w="374" w:type="dxa"/>
+          </w:tcPr>
+          <w:p>
+            <w:pPr>
+              <w:jc w:val="right"/>
+              <w:rPr>
+                <w:rtl/>
+              </w:rPr>
+            </w:pPr>
+          </w:p>
+        </w:tc>
+        <w:tc>
+          <w:tcPr>
+            <w:tcW w:w="375" w:type="dxa"/>
+          </w:tcPr>
+          <w:p>
+            <w:pPr>
+              <w:jc w:val="right"/>
+              <w:rPr>
+                <w:rtl/>
+              </w:rPr>
+            </w:pPr>
+          </w:p>
+        </w:tc>
+        <w:tc>
+          <w:tcPr>
+            <w:tcW w:w="359" w:type="dxa"/>
+          </w:tcPr>
+          <w:p>
+            <w:pPr>
+              <w:jc w:val="right"/>
+              <w:rPr>
+                <w:rtl/>
+              </w:rPr>
+            </w:pPr>
+          </w:p>
+        </w:tc>
+        <w:tc>
+          <w:tcPr>
+            <w:tcW w:w="374" w:type="dxa"/>
+          </w:tcPr>
+          <w:p>
+            <w:pPr>
+              <w:jc w:val="right"/>
+              <w:rPr>
+                <w:rtl/>
+              </w:rPr>
+            </w:pPr>
+          </w:p>
+        </w:tc>
+        <w:tc>
+          <w:tcPr>
+            <w:tcW w:w="374" w:type="dxa"/>
+          </w:tcPr>
+          <w:p>
+            <w:pPr>
+              <w:jc w:val="right"/>
+              <w:rPr>
+                <w:rtl/>
+              </w:rPr>
+            </w:pPr>
+          </w:p>
+        </w:tc>
+        <w:tc>
+          <w:tcPr>
+            <w:tcW w:w="375" w:type="dxa"/>
+            <w:shd w:val="clear" w:color="auto" w:fill="000000" w:themeFill="text1"/>
+          </w:tcPr>
+          <w:p>
+            <w:pPr>
+              <w:jc w:val="right"/>
+              <w:rPr>
+                <w:rtl/>
+              </w:rPr>
+            </w:pPr>
+          </w:p>
+        </w:tc>
+        <w:tc>
+          <w:tcPr>
+            <w:tcW w:w="374" w:type="dxa"/>
+            <w:shd w:val="clear" w:color="auto" w:fill="000000" w:themeFill="text1"/>
+          </w:tcPr>
+          <w:p>
+            <w:pPr>
+              <w:jc w:val="right"/>
+              <w:rPr>
+                <w:rtl/>
+              </w:rPr>
+            </w:pPr>
+          </w:p>
+        </w:tc>
+        <w:tc>
+          <w:tcPr>
+            <w:tcW w:w="374" w:type="dxa"/>
+            <w:shd w:val="clear" w:color="auto" w:fill="000000" w:themeFill="text1"/>
+          </w:tcPr>
+          <w:p>
+            <w:pPr>
+              <w:jc w:val="right"/>
+              <w:rPr>
+                <w:rtl/>
+              </w:rPr>
+            </w:pPr>
+          </w:p>
+        </w:tc>
+        <w:tc>
+          <w:tcPr>
+            <w:tcW w:w="374" w:type="dxa"/>
+          </w:tcPr>
+          <w:p>
+            <w:pPr>
+              <w:jc w:val="right"/>
+              <w:rPr>
+                <w:rtl/>
+              </w:rPr>
+            </w:pPr>
+          </w:p>
+        </w:tc>
+        <w:tc>
+          <w:tcPr>
+            <w:tcW w:w="375" w:type="dxa"/>
+          </w:tcPr>
+          <w:p>
+            <w:pPr>
+              <w:jc w:val="right"/>
+              <w:rPr>
+                <w:rtl/>
+              </w:rPr>
+            </w:pPr>
+          </w:p>
+        </w:tc>
+        <w:tc>
+          <w:tcPr>
+            <w:tcW w:w="2733" w:type="dxa"/>
+          </w:tcPr>
+          <w:p>
+            <w:pPr>
+              <w:spacing w:line="276" w:lineRule="auto"/>
+              <w:jc w:val="left"/>
+            </w:pPr>
+            <w:r>
+              <w:rPr>
+                <w:rFonts w:ascii="Times New Roman" w:hAnsi="Times New Roman" w:cs="Times New Roman"/>
+              </w:rPr>
+              <w:t>Define project objectives and identify the problem</w:t>
+            </w:r>
+          </w:p>
+        </w:tc>
+        <w:tc>
+          <w:tcPr>
+            <w:tcW w:w="392" w:type="dxa"/>
+            <w:vMerge w:val="restart"/>
+            <w:textDirection w:val="btLr"/>
+            <w:vAlign w:val="center"/>
+          </w:tcPr>
+          <w:p>
+            <w:pPr>
+              <w:ind w:left="113" w:right="113"/>
+              <w:jc w:val="center"/>
+              <w:rPr>
+                <w:rtl/>
+              </w:rPr>
+            </w:pPr>
+            <w:r>
+              <w:rPr>
+                <w:rFonts w:ascii="Times New Roman" w:hAnsi="Times New Roman" w:cs="Times New Roman"/>
+                <w:b/>
+                <w:bCs/>
+              </w:rPr>
+              <w:t>Tasks</w:t>
+            </w:r>
+          </w:p>
+        </w:tc>
+      </w:tr>
+      <w:tr>
+        <w:trPr>
+          <w:trHeight w:val="512"/>
+        </w:trPr>
+        <w:tc>
+          <w:tcPr>
+            <w:tcW w:w="370" w:type="dxa"/>
+          </w:tcPr>
+          <w:p>
+            <w:pPr>
+              <w:jc w:val="right"/>
+              <w:rPr>
+                <w:rtl/>
+              </w:rPr>
+            </w:pPr>
+          </w:p>
+        </w:tc>
+        <w:tc>
+          <w:tcPr>
+            <w:tcW w:w="362" w:type="dxa"/>
+          </w:tcPr>
+          <w:p>
+            <w:pPr>
+              <w:jc w:val="right"/>
+              <w:rPr>
+                <w:rtl/>
+              </w:rPr>
+            </w:pPr>
+          </w:p>
+        </w:tc>
+        <w:tc>
+          <w:tcPr>
+            <w:tcW w:w="373" w:type="dxa"/>
+          </w:tcPr>
+          <w:p>
+            <w:pPr>
+              <w:jc w:val="right"/>
+              <w:rPr>
+                <w:rtl/>
+              </w:rPr>
+            </w:pPr>
+          </w:p>
+        </w:tc>
+        <w:tc>
+          <w:tcPr>
+            <w:tcW w:w="390" w:type="dxa"/>
+          </w:tcPr>
+          <w:p>
+            <w:pPr>
+              <w:jc w:val="right"/>
+              <w:rPr>
+                <w:rtl/>
+              </w:rPr>
+            </w:pPr>
+          </w:p>
+        </w:tc>
+        <w:tc>
+          <w:tcPr>
+            <w:tcW w:w="372" w:type="dxa"/>
+          </w:tcPr>
+          <w:p>
+            <w:pPr>
+              <w:jc w:val="right"/>
+              <w:rPr>
+                <w:rtl/>
+              </w:rPr>
+            </w:pPr>
+          </w:p>
+        </w:tc>
+        <w:tc>
+          <w:tcPr>
+            <w:tcW w:w="374" w:type="dxa"/>
+          </w:tcPr>
+          <w:p>
+            <w:pPr>
+              <w:jc w:val="right"/>
+              <w:rPr>
+                <w:rtl/>
+              </w:rPr>
+            </w:pPr>
+          </w:p>
+        </w:tc>
+        <w:tc>
+          <w:tcPr>
+            <w:tcW w:w="374" w:type="dxa"/>
+          </w:tcPr>
+          <w:p>
+            <w:pPr>
+              <w:jc w:val="right"/>
+              <w:rPr>
+                <w:rtl/>
+              </w:rPr>
+            </w:pPr>
+          </w:p>
+        </w:tc>
+        <w:tc>
+          <w:tcPr>
+            <w:tcW w:w="375" w:type="dxa"/>
+          </w:tcPr>
+          <w:p>
+            <w:pPr>
+              <w:jc w:val="right"/>
+              <w:rPr>
+                <w:rtl/>
+              </w:rPr>
+            </w:pPr>
+          </w:p>
+        </w:tc>
+        <w:tc>
+          <w:tcPr>
+            <w:tcW w:w="359" w:type="dxa"/>
+          </w:tcPr>
+          <w:p>
+            <w:pPr>
+              <w:jc w:val="right"/>
+              <w:rPr>
+                <w:rtl/>
+              </w:rPr>
+            </w:pPr>
+          </w:p>
+        </w:tc>
+        <w:tc>
+          <w:tcPr>
+            <w:tcW w:w="374" w:type="dxa"/>
+            <w:shd w:val="clear" w:color="auto" w:fill="000000" w:themeFill="text1"/>
+          </w:tcPr>
+          <w:p>
+            <w:pPr>
+              <w:jc w:val="right"/>
+              <w:rPr>
+                <w:rtl/>
+              </w:rPr>
+            </w:pPr>
+          </w:p>
+        </w:tc>
+        <w:tc>
+          <w:tcPr>
+            <w:tcW w:w="374" w:type="dxa"/>
+            <w:shd w:val="clear" w:color="auto" w:fill="000000" w:themeFill="text1"/>
+          </w:tcPr>
+          <w:p>
+            <w:pPr>
+              <w:jc w:val="right"/>
+              <w:rPr>
+                <w:rtl/>
+              </w:rPr>
+            </w:pPr>
+          </w:p>
+        </w:tc>
+        <w:tc>
+          <w:tcPr>
+            <w:tcW w:w="375" w:type="dxa"/>
+            <w:shd w:val="clear" w:color="auto" w:fill="000000" w:themeFill="text1"/>
+          </w:tcPr>
+          <w:p>
+            <w:pPr>
+              <w:jc w:val="right"/>
+              <w:rPr>
+                <w:rtl/>
+              </w:rPr>
+            </w:pPr>
+          </w:p>
+        </w:tc>
+        <w:tc>
+          <w:tcPr>
+            <w:tcW w:w="374" w:type="dxa"/>
+          </w:tcPr>
+          <w:p>
+            <w:pPr>
+              <w:jc w:val="right"/>
+              <w:rPr>
+                <w:rtl/>
+              </w:rPr>
+            </w:pPr>
+          </w:p>
+        </w:tc>
+        <w:tc>
+          <w:tcPr>
+            <w:tcW w:w="374" w:type="dxa"/>
+          </w:tcPr>
+          <w:p>
+            <w:pPr>
+              <w:jc w:val="right"/>
+              <w:rPr>
+                <w:rtl/>
+              </w:rPr>
+            </w:pPr>
+          </w:p>
+        </w:tc>
+        <w:tc>
+          <w:tcPr>
+            <w:tcW w:w="374" w:type="dxa"/>
+          </w:tcPr>
+          <w:p>
+            <w:pPr>
+              <w:jc w:val="right"/>
+              <w:rPr>
+                <w:rtl/>
+              </w:rPr>
+            </w:pPr>
+          </w:p>
+        </w:tc>
+        <w:tc>
+          <w:tcPr>
+            <w:tcW w:w="375" w:type="dxa"/>
+          </w:tcPr>
+          <w:p>
+            <w:pPr>
+              <w:jc w:val="right"/>
+              <w:rPr>
+                <w:rtl/>
+              </w:rPr>
+            </w:pPr>
+          </w:p>
+        </w:tc>
+        <w:tc>
+          <w:tcPr>
+            <w:tcW w:w="2733" w:type="dxa"/>
+          </w:tcPr>
+          <w:p>
+            <w:pPr>
+              <w:spacing w:line="276" w:lineRule="auto"/>
+              <w:jc w:val="left"/>
+              <w:rPr>
+                <w:rFonts w:ascii="Times New Roman" w:hAnsi="Times New Roman" w:cs="Times New Roman"/>
+                <w:rtl/>
+              </w:rPr>
+            </w:pPr>
+            <w:r>
+              <w:rPr>
+                <w:rFonts w:ascii="Times New Roman" w:hAnsi="Times New Roman" w:cs="Times New Roman"/>
+              </w:rPr>
+              <w:t>Review RELATED literature AND theories</w:t>
+            </w:r>
+          </w:p>
+        </w:tc>
+        <w:tc>
+          <w:tcPr>
+            <w:tcW w:w="392" w:type="dxa"/>
+            <w:vMerge/>
+          </w:tcPr>
+          <w:p>
+            <w:pPr>
+              <w:jc w:val="right"/>
+              <w:rPr>
+                <w:rtl/>
+              </w:rPr>
+            </w:pPr>
+          </w:p>
+        </w:tc>
+      </w:tr>
+      <w:tr>
+        <w:trPr>
+          <w:trHeight w:val="276"/>
+        </w:trPr>
+        <w:tc>
+          <w:tcPr>
+            <w:tcW w:w="370" w:type="dxa"/>
+          </w:tcPr>
+          <w:p>
+            <w:pPr>
+              <w:jc w:val="right"/>
+              <w:rPr>
+                <w:rtl/>
+              </w:rPr>
+            </w:pPr>
+          </w:p>
+        </w:tc>
+        <w:tc>
+          <w:tcPr>
+            <w:tcW w:w="362" w:type="dxa"/>
+          </w:tcPr>
+          <w:p>
+            <w:pPr>
+              <w:jc w:val="right"/>
+              <w:rPr>
+                <w:rtl/>
+              </w:rPr>
+            </w:pPr>
+          </w:p>
+        </w:tc>
+        <w:tc>
+          <w:tcPr>
+            <w:tcW w:w="373" w:type="dxa"/>
+          </w:tcPr>
+          <w:p>
+            <w:pPr>
+              <w:jc w:val="right"/>
+              <w:rPr>
+                <w:rtl/>
+              </w:rPr>
+            </w:pPr>
+          </w:p>
+        </w:tc>
+        <w:tc>
+          <w:tcPr>
+            <w:tcW w:w="390" w:type="dxa"/>
+          </w:tcPr>
+          <w:p>
+            <w:pPr>
+              <w:jc w:val="right"/>
+              <w:rPr>
+                <w:rtl/>
+              </w:rPr>
+            </w:pPr>
+          </w:p>
+        </w:tc>
+        <w:tc>
+          <w:tcPr>
+            <w:tcW w:w="372" w:type="dxa"/>
+          </w:tcPr>
+          <w:p>
+            <w:pPr>
+              <w:jc w:val="right"/>
+              <w:rPr>
+                <w:rtl/>
+              </w:rPr>
+            </w:pPr>
+          </w:p>
+        </w:tc>
+        <w:tc>
+          <w:tcPr>
+            <w:tcW w:w="374" w:type="dxa"/>
+            <w:shd w:val="clear" w:color="auto" w:fill="000000" w:themeFill="text1"/>
+          </w:tcPr>
+          <w:p>
+            <w:pPr>
+              <w:jc w:val="right"/>
+              <w:rPr>
+                <w:rtl/>
+              </w:rPr>
+            </w:pPr>
+          </w:p>
+        </w:tc>
+        <w:tc>
+          <w:tcPr>
+            <w:tcW w:w="374" w:type="dxa"/>
+            <w:shd w:val="clear" w:color="auto" w:fill="000000" w:themeFill="text1"/>
+          </w:tcPr>
+          <w:p>
+            <w:pPr>
+              <w:jc w:val="right"/>
+              <w:rPr>
+                <w:rtl/>
+              </w:rPr>
+            </w:pPr>
+          </w:p>
+        </w:tc>
+        <w:tc>
+          <w:tcPr>
+            <w:tcW w:w="375" w:type="dxa"/>
+            <w:shd w:val="clear" w:color="auto" w:fill="000000" w:themeFill="text1"/>
+          </w:tcPr>
+          <w:p>
+            <w:pPr>
+              <w:jc w:val="right"/>
+              <w:rPr>
+                <w:rtl/>
+              </w:rPr>
+            </w:pPr>
+          </w:p>
+        </w:tc>
+        <w:tc>
+          <w:tcPr>
+            <w:tcW w:w="359" w:type="dxa"/>
+            <w:shd w:val="clear" w:color="auto" w:fill="000000" w:themeFill="text1"/>
+          </w:tcPr>
+          <w:p>
+            <w:pPr>
+              <w:jc w:val="right"/>
+              <w:rPr>
+                <w:rtl/>
+              </w:rPr>
+            </w:pPr>
+          </w:p>
+        </w:tc>
+        <w:tc>
+          <w:tcPr>
+            <w:tcW w:w="374" w:type="dxa"/>
+          </w:tcPr>
+          <w:p>
+            <w:pPr>
+              <w:jc w:val="right"/>
+              <w:rPr>
+                <w:rtl/>
+              </w:rPr>
+            </w:pPr>
+          </w:p>
+        </w:tc>
+        <w:tc>
+          <w:tcPr>
+            <w:tcW w:w="374" w:type="dxa"/>
+          </w:tcPr>
+          <w:p>
+            <w:pPr>
+              <w:jc w:val="right"/>
+              <w:rPr>
+                <w:rtl/>
+              </w:rPr>
+            </w:pPr>
+          </w:p>
+        </w:tc>
+        <w:tc>
+          <w:tcPr>
+            <w:tcW w:w="375" w:type="dxa"/>
+          </w:tcPr>
+          <w:p>
+            <w:pPr>
+              <w:jc w:val="right"/>
+              <w:rPr>
+                <w:rtl/>
+              </w:rPr>
+            </w:pPr>
+          </w:p>
+        </w:tc>
+        <w:tc>
+          <w:tcPr>
+            <w:tcW w:w="374" w:type="dxa"/>
+          </w:tcPr>
+          <w:p>
+            <w:pPr>
+              <w:jc w:val="right"/>
+              <w:rPr>
+                <w:rtl/>
+              </w:rPr>
+            </w:pPr>
+          </w:p>
+        </w:tc>
+        <w:tc>
+          <w:tcPr>
+            <w:tcW w:w="374" w:type="dxa"/>
+          </w:tcPr>
+          <w:p>
+            <w:pPr>
+              <w:jc w:val="right"/>
+              <w:rPr>
+                <w:rtl/>
+              </w:rPr>
+            </w:pPr>
+          </w:p>
+        </w:tc>
+        <w:tc>
+          <w:tcPr>
+            <w:tcW w:w="374" w:type="dxa"/>
+          </w:tcPr>
+          <w:p>
+            <w:pPr>
+              <w:jc w:val="right"/>
+              <w:rPr>
+                <w:rtl/>
+              </w:rPr>
+            </w:pPr>
+          </w:p>
+        </w:tc>
+        <w:tc>
+          <w:tcPr>
+            <w:tcW w:w="375" w:type="dxa"/>
+          </w:tcPr>
+          <w:p>
+            <w:pPr>
+              <w:jc w:val="right"/>
+              <w:rPr>
+                <w:rtl/>
+              </w:rPr>
+            </w:pPr>
+          </w:p>
+        </w:tc>
+        <w:tc>
+          <w:tcPr>
+            <w:tcW w:w="2733" w:type="dxa"/>
+          </w:tcPr>
+          <w:p>
+            <w:pPr>
+              <w:spacing w:line="276" w:lineRule="auto"/>
+              <w:jc w:val="left"/>
+              <w:rPr>
+                <w:rtl/>
+              </w:rPr>
+            </w:pPr>
+            <w:r>
+              <w:rPr>
+                <w:rFonts w:ascii="Times New Roman" w:hAnsi="Times New Roman" w:cs="Times New Roman"/>
+              </w:rPr>
+              <w:t>Analysis and document system requirements</w:t>
+            </w:r>
+          </w:p>
+        </w:tc>
+        <w:tc>
+          <w:tcPr>
+            <w:tcW w:w="392" w:type="dxa"/>
+            <w:vMerge/>
+          </w:tcPr>
+          <w:p>
+            <w:pPr>
+              <w:jc w:val="right"/>
+              <w:rPr>
+                <w:rtl/>
+              </w:rPr>
+            </w:pPr>
+          </w:p>
+        </w:tc>
+      </w:tr>
+      <w:tr>
+        <w:trPr>
+          <w:trHeight w:val="260"/>
+        </w:trPr>
+        <w:tc>
+          <w:tcPr>
+            <w:tcW w:w="370" w:type="dxa"/>
+          </w:tcPr>
+          <w:p>
+            <w:pPr>
+              <w:jc w:val="right"/>
+              <w:rPr>
+                <w:rtl/>
+              </w:rPr>
+            </w:pPr>
+          </w:p>
+        </w:tc>
+        <w:tc>
+          <w:tcPr>
+            <w:tcW w:w="362" w:type="dxa"/>
+          </w:tcPr>
+          <w:p>
+            <w:pPr>
+              <w:jc w:val="right"/>
+              <w:rPr>
+                <w:rtl/>
+              </w:rPr>
+            </w:pPr>
+          </w:p>
+        </w:tc>
+        <w:tc>
+          <w:tcPr>
+            <w:tcW w:w="373" w:type="dxa"/>
+            <w:shd w:val="clear" w:color="auto" w:fill="000000" w:themeFill="text1"/>
+          </w:tcPr>
+          <w:p>
+            <w:pPr>
+              <w:jc w:val="right"/>
+              <w:rPr>
+                <w:rtl/>
+              </w:rPr>
+            </w:pPr>
+          </w:p>
+        </w:tc>
+        <w:tc>
+          <w:tcPr>
+            <w:tcW w:w="390" w:type="dxa"/>
+            <w:shd w:val="clear" w:color="auto" w:fill="000000" w:themeFill="text1"/>
+          </w:tcPr>
+          <w:p>
+            <w:pPr>
+              <w:jc w:val="right"/>
+              <w:rPr>
+                <w:rtl/>
+              </w:rPr>
+            </w:pPr>
+          </w:p>
+        </w:tc>
+        <w:tc>
+          <w:tcPr>
+            <w:tcW w:w="372" w:type="dxa"/>
+            <w:shd w:val="clear" w:color="auto" w:fill="000000" w:themeFill="text1"/>
+          </w:tcPr>
+          <w:p>
+            <w:pPr>
+              <w:jc w:val="right"/>
+              <w:rPr>
+                <w:rtl/>
+              </w:rPr>
+            </w:pPr>
+          </w:p>
+        </w:tc>
+        <w:tc>
+          <w:tcPr>
+            <w:tcW w:w="374" w:type="dxa"/>
+          </w:tcPr>
+          <w:p>
+            <w:pPr>
+              <w:jc w:val="right"/>
+              <w:rPr>
+                <w:rtl/>
+              </w:rPr>
+            </w:pPr>
+          </w:p>
+        </w:tc>
+        <w:tc>
+          <w:tcPr>
+            <w:tcW w:w="374" w:type="dxa"/>
+          </w:tcPr>
+          <w:p>
+            <w:pPr>
+              <w:jc w:val="right"/>
+              <w:rPr>
+                <w:rtl/>
+              </w:rPr>
+            </w:pPr>
+          </w:p>
+        </w:tc>
+        <w:tc>
+          <w:tcPr>
+            <w:tcW w:w="375" w:type="dxa"/>
+          </w:tcPr>
+          <w:p>
+            <w:pPr>
+              <w:jc w:val="right"/>
+              <w:rPr>
+                <w:rtl/>
+              </w:rPr>
+            </w:pPr>
+          </w:p>
+        </w:tc>
+        <w:tc>
+          <w:tcPr>
+            <w:tcW w:w="359" w:type="dxa"/>
+          </w:tcPr>
+          <w:p>
+            <w:pPr>
+              <w:jc w:val="right"/>
+              <w:rPr>
+                <w:rtl/>
+              </w:rPr>
+            </w:pPr>
+          </w:p>
+        </w:tc>
+        <w:tc>
+          <w:tcPr>
+            <w:tcW w:w="374" w:type="dxa"/>
+          </w:tcPr>
+          <w:p>
+            <w:pPr>
+              <w:jc w:val="right"/>
+              <w:rPr>
+                <w:rtl/>
+              </w:rPr>
+            </w:pPr>
+          </w:p>
+        </w:tc>
+        <w:tc>
+          <w:tcPr>
+            <w:tcW w:w="374" w:type="dxa"/>
+          </w:tcPr>
+          <w:p>
+            <w:pPr>
+              <w:jc w:val="right"/>
+              <w:rPr>
+                <w:rtl/>
+              </w:rPr>
+            </w:pPr>
+          </w:p>
+        </w:tc>
+        <w:tc>
+          <w:tcPr>
+            <w:tcW w:w="375" w:type="dxa"/>
+          </w:tcPr>
+          <w:p>
+            <w:pPr>
+              <w:jc w:val="right"/>
+              <w:rPr>
+                <w:rtl/>
+              </w:rPr>
+            </w:pPr>
+          </w:p>
+        </w:tc>
+        <w:tc>
+          <w:tcPr>
+            <w:tcW w:w="374" w:type="dxa"/>
+          </w:tcPr>
+          <w:p>
+            <w:pPr>
+              <w:jc w:val="right"/>
+              <w:rPr>
+                <w:rtl/>
+              </w:rPr>
+            </w:pPr>
+          </w:p>
+        </w:tc>
+        <w:tc>
+          <w:tcPr>
+            <w:tcW w:w="374" w:type="dxa"/>
+          </w:tcPr>
+          <w:p>
+            <w:pPr>
+              <w:jc w:val="right"/>
+              <w:rPr>
+                <w:rtl/>
+              </w:rPr>
+            </w:pPr>
+          </w:p>
+        </w:tc>
+        <w:tc>
+          <w:tcPr>
+            <w:tcW w:w="374" w:type="dxa"/>
+          </w:tcPr>
+          <w:p>
+            <w:pPr>
+              <w:jc w:val="right"/>
+              <w:rPr>
+                <w:rtl/>
+              </w:rPr>
+            </w:pPr>
+          </w:p>
+        </w:tc>
+        <w:tc>
+          <w:tcPr>
+            <w:tcW w:w="375" w:type="dxa"/>
+          </w:tcPr>
+          <w:p>
+            <w:pPr>
+              <w:jc w:val="right"/>
+              <w:rPr>
+                <w:rtl/>
+              </w:rPr>
+            </w:pPr>
+          </w:p>
+        </w:tc>
+        <w:tc>
+          <w:tcPr>
+            <w:tcW w:w="2733" w:type="dxa"/>
+          </w:tcPr>
+          <w:p>
+            <w:pPr>
+              <w:spacing w:line="276" w:lineRule="auto"/>
+              <w:jc w:val="left"/>
+              <w:rPr>
+                <w:rtl/>
+              </w:rPr>
+            </w:pPr>
+            <w:r>
+              <w:rPr>
+                <w:rFonts w:ascii="Times New Roman" w:hAnsi="Times New Roman" w:cs="Times New Roman"/>
+              </w:rPr>
+              <w:t>Design the system structure and interfaces</w:t>
+            </w:r>
+          </w:p>
+        </w:tc>
+        <w:tc>
+          <w:tcPr>
+            <w:tcW w:w="392" w:type="dxa"/>
+            <w:vMerge/>
+          </w:tcPr>
+          <w:p>
+            <w:pPr>
+              <w:jc w:val="right"/>
+              <w:rPr>
+                <w:rtl/>
+              </w:rPr>
+            </w:pPr>
+          </w:p>
+        </w:tc>
+      </w:tr>
+      <w:tr>
+        <w:trPr>
+          <w:trHeight w:val="276"/>
+        </w:trPr>
+        <w:tc>
+          <w:tcPr>
+            <w:tcW w:w="370" w:type="dxa"/>
+          </w:tcPr>
+          <w:p>
+            <w:pPr>
+              <w:jc w:val="right"/>
+              <w:rPr>
+                <w:rtl/>
+              </w:rPr>
+            </w:pPr>
+          </w:p>
+        </w:tc>
+        <w:tc>
+          <w:tcPr>
+            <w:tcW w:w="362" w:type="dxa"/>
+          </w:tcPr>
+          <w:p>
+            <w:pPr>
+              <w:jc w:val="right"/>
+              <w:rPr>
+                <w:rtl/>
+              </w:rPr>
+            </w:pPr>
+          </w:p>
+        </w:tc>
+        <w:tc>
+          <w:tcPr>
+            <w:tcW w:w="373" w:type="dxa"/>
+            <w:shd w:val="clear" w:color="auto" w:fill="000000" w:themeFill="text1"/>
+          </w:tcPr>
+          <w:p>
+            <w:pPr>
+              <w:jc w:val="right"/>
+              <w:rPr>
+                <w:rtl/>
+              </w:rPr>
+            </w:pPr>
+          </w:p>
+        </w:tc>
+        <w:tc>
+          <w:tcPr>
+            <w:tcW w:w="390" w:type="dxa"/>
+            <w:shd w:val="clear" w:color="auto" w:fill="000000" w:themeFill="text1"/>
+          </w:tcPr>
+          <w:p>
+            <w:pPr>
+              <w:jc w:val="right"/>
+              <w:rPr>
+                <w:rtl/>
+              </w:rPr>
+            </w:pPr>
+          </w:p>
+        </w:tc>
+        <w:tc>
+          <w:tcPr>
+            <w:tcW w:w="372" w:type="dxa"/>
+            <w:shd w:val="clear" w:color="auto" w:fill="000000" w:themeFill="text1"/>
+          </w:tcPr>
+          <w:p>
+            <w:pPr>
+              <w:jc w:val="right"/>
+              <w:rPr>
+                <w:rtl/>
+              </w:rPr>
+            </w:pPr>
+          </w:p>
+        </w:tc>
+        <w:tc>
+          <w:tcPr>
+            <w:tcW w:w="374" w:type="dxa"/>
+            <w:shd w:val="clear" w:color="auto" w:fill="000000" w:themeFill="text1"/>
+          </w:tcPr>
+          <w:p>
+            <w:pPr>
+              <w:jc w:val="right"/>
+              <w:rPr>
+                <w:rtl/>
+              </w:rPr>
+            </w:pPr>
+          </w:p>
+        </w:tc>
+        <w:tc>
+          <w:tcPr>
+            <w:tcW w:w="374" w:type="dxa"/>
+            <w:shd w:val="clear" w:color="auto" w:fill="000000" w:themeFill="text1"/>
+          </w:tcPr>
+          <w:p>
+            <w:pPr>
+              <w:jc w:val="right"/>
+              <w:rPr>
+                <w:rtl/>
+              </w:rPr>
+            </w:pPr>
+          </w:p>
+        </w:tc>
+        <w:tc>
+          <w:tcPr>
+            <w:tcW w:w="375" w:type="dxa"/>
+            <w:shd w:val="clear" w:color="auto" w:fill="000000" w:themeFill="text1"/>
+          </w:tcPr>
+          <w:p>
+            <w:pPr>
+              <w:jc w:val="right"/>
+              <w:rPr>
+                <w:rtl/>
+              </w:rPr>
+            </w:pPr>
+          </w:p>
+        </w:tc>
+        <w:tc>
+          <w:tcPr>
+            <w:tcW w:w="359" w:type="dxa"/>
+            <w:shd w:val="clear" w:color="auto" w:fill="000000" w:themeFill="text1"/>
+          </w:tcPr>
+          <w:p>
+            <w:pPr>
+              <w:jc w:val="right"/>
+              <w:rPr>
+                <w:rtl/>
+              </w:rPr>
+            </w:pPr>
+          </w:p>
+        </w:tc>
+        <w:tc>
+          <w:tcPr>
+            <w:tcW w:w="374" w:type="dxa"/>
+            <w:shd w:val="clear" w:color="auto" w:fill="000000" w:themeFill="text1"/>
+          </w:tcPr>
+          <w:p>
+            <w:pPr>
+              <w:jc w:val="right"/>
+              <w:rPr>
+                <w:rtl/>
+              </w:rPr>
+            </w:pPr>
+          </w:p>
+        </w:tc>
+        <w:tc>
+          <w:tcPr>
+            <w:tcW w:w="374" w:type="dxa"/>
+            <w:shd w:val="clear" w:color="auto" w:fill="000000" w:themeFill="text1"/>
+          </w:tcPr>
+          <w:p>
+            <w:pPr>
+              <w:jc w:val="right"/>
+              <w:rPr>
+                <w:rtl/>
+              </w:rPr>
+            </w:pPr>
+          </w:p>
+        </w:tc>
+        <w:tc>
+          <w:tcPr>
+            <w:tcW w:w="375" w:type="dxa"/>
+            <w:shd w:val="clear" w:color="auto" w:fill="000000" w:themeFill="text1"/>
+          </w:tcPr>
+          <w:p>
+            <w:pPr>
+              <w:jc w:val="right"/>
+              <w:rPr>
+                <w:rtl/>
+              </w:rPr>
+            </w:pPr>
+          </w:p>
+        </w:tc>
+        <w:tc>
+          <w:tcPr>
+            <w:tcW w:w="374" w:type="dxa"/>
+            <w:shd w:val="clear" w:color="auto" w:fill="000000" w:themeFill="text1"/>
+          </w:tcPr>
+          <w:p>
+            <w:pPr>
+              <w:jc w:val="right"/>
+              <w:rPr>
+                <w:rtl/>
+              </w:rPr>
+            </w:pPr>
+          </w:p>
+        </w:tc>
+        <w:tc>
+          <w:tcPr>
+            <w:tcW w:w="374" w:type="dxa"/>
+            <w:shd w:val="clear" w:color="auto" w:fill="000000" w:themeFill="text1"/>
+          </w:tcPr>
+          <w:p>
+            <w:pPr>
+              <w:jc w:val="right"/>
+              <w:rPr>
+                <w:rtl/>
+              </w:rPr>
+            </w:pPr>
+          </w:p>
+        </w:tc>
+        <w:tc>
+          <w:tcPr>
+            <w:tcW w:w="374" w:type="dxa"/>
+          </w:tcPr>
+          <w:p>
+            <w:pPr>
+              <w:jc w:val="right"/>
+              <w:rPr>
+                <w:rtl/>
+              </w:rPr>
+            </w:pPr>
+          </w:p>
+        </w:tc>
+        <w:tc>
+          <w:tcPr>
+            <w:tcW w:w="375" w:type="dxa"/>
+          </w:tcPr>
+          <w:p>
+            <w:pPr>
+              <w:jc w:val="right"/>
+              <w:rPr>
+                <w:rtl/>
+              </w:rPr>
+            </w:pPr>
+          </w:p>
+        </w:tc>
+        <w:tc>
+          <w:tcPr>
+            <w:tcW w:w="2733" w:type="dxa"/>
+          </w:tcPr>
+          <w:p>
+            <w:pPr>
+              <w:spacing w:line="276" w:lineRule="auto"/>
+              <w:jc w:val="left"/>
+              <w:rPr>
+                <w:rFonts w:ascii="Times New Roman" w:hAnsi="Times New Roman" w:cs="Times New Roman"/>
+                <w:rtl/>
+              </w:rPr>
+            </w:pPr>
+            <w:r>
+              <w:rPr>
+                <w:rFonts w:ascii="Times New Roman" w:hAnsi="Times New Roman" w:cs="Times New Roman"/>
+              </w:rPr>
+              <w:t>Documentation</w:t>
+            </w:r>
+          </w:p>
+        </w:tc>
+        <w:tc>
+          <w:tcPr>
+            <w:tcW w:w="392" w:type="dxa"/>
+            <w:vMerge/>
+          </w:tcPr>
+          <w:p>
+            <w:pPr>
+              <w:jc w:val="right"/>
+              <w:rPr>
+                <w:rtl/>
+              </w:rPr>
+            </w:pPr>
+          </w:p>
+        </w:tc>
+      </w:tr>
+      <w:tr>
+        <w:trPr>
+          <w:trHeight w:val="64"/>
+        </w:trPr>
+        <w:tc>
+          <w:tcPr>
+            <w:tcW w:w="370" w:type="dxa"/>
+            <w:shd w:val="clear" w:color="auto" w:fill="000000" w:themeFill="text1"/>
+          </w:tcPr>
+          <w:p>
+            <w:pPr>
+              <w:jc w:val="right"/>
+              <w:rPr>
+                <w:rtl/>
+              </w:rPr>
+            </w:pPr>
+          </w:p>
+        </w:tc>
+        <w:tc>
+          <w:tcPr>
+            <w:tcW w:w="362" w:type="dxa"/>
+            <w:shd w:val="clear" w:color="auto" w:fill="000000" w:themeFill="text1"/>
+          </w:tcPr>
+          <w:p>
+            <w:pPr>
+              <w:jc w:val="right"/>
+              <w:rPr>
+                <w:rtl/>
+              </w:rPr>
+            </w:pPr>
+          </w:p>
+        </w:tc>
+        <w:tc>
+          <w:tcPr>
+            <w:tcW w:w="373" w:type="dxa"/>
+          </w:tcPr>
+          <w:p>
+            <w:pPr>
+              <w:jc w:val="right"/>
+              <w:rPr>
+                <w:rtl/>
+              </w:rPr>
+            </w:pPr>
+          </w:p>
+        </w:tc>
+        <w:tc>
+          <w:tcPr>
+            <w:tcW w:w="390" w:type="dxa"/>
+          </w:tcPr>
+          <w:p>
+            <w:pPr>
+              <w:jc w:val="right"/>
+              <w:rPr>
+                <w:rtl/>
+              </w:rPr>
+            </w:pPr>
+          </w:p>
+        </w:tc>
+        <w:tc>
+          <w:tcPr>
+            <w:tcW w:w="372" w:type="dxa"/>
+          </w:tcPr>
+          <w:p>
+            <w:pPr>
+              <w:jc w:val="right"/>
+              <w:rPr>
+                <w:rtl/>
+              </w:rPr>
+            </w:pPr>
+          </w:p>
+        </w:tc>
+        <w:tc>
+          <w:tcPr>
+            <w:tcW w:w="374" w:type="dxa"/>
+          </w:tcPr>
+          <w:p>
+            <w:pPr>
+              <w:jc w:val="right"/>
+              <w:rPr>
+                <w:rtl/>
+              </w:rPr>
+            </w:pPr>
+          </w:p>
+        </w:tc>
+        <w:tc>
+          <w:tcPr>
+            <w:tcW w:w="374" w:type="dxa"/>
+          </w:tcPr>
+          <w:p>
+            <w:pPr>
+              <w:jc w:val="right"/>
+              <w:rPr>
+                <w:rtl/>
+              </w:rPr>
+            </w:pPr>
+          </w:p>
+        </w:tc>
+        <w:tc>
+          <w:tcPr>
+            <w:tcW w:w="375" w:type="dxa"/>
+          </w:tcPr>
+          <w:p>
+            <w:pPr>
+              <w:jc w:val="right"/>
+              <w:rPr>
+                <w:rtl/>
+              </w:rPr>
+            </w:pPr>
+          </w:p>
+        </w:tc>
+        <w:tc>
+          <w:tcPr>
+            <w:tcW w:w="359" w:type="dxa"/>
+          </w:tcPr>
+          <w:p>
+            <w:pPr>
+              <w:jc w:val="right"/>
+              <w:rPr>
+                <w:rtl/>
+              </w:rPr>
+            </w:pPr>
+          </w:p>
+        </w:tc>
+        <w:tc>
+          <w:tcPr>
+            <w:tcW w:w="374" w:type="dxa"/>
+          </w:tcPr>
+          <w:p>
+            <w:pPr>
+              <w:jc w:val="right"/>
+              <w:rPr>
+                <w:rtl/>
+              </w:rPr>
+            </w:pPr>
+          </w:p>
+        </w:tc>
+        <w:tc>
+          <w:tcPr>
+            <w:tcW w:w="374" w:type="dxa"/>
+          </w:tcPr>
+          <w:p>
+            <w:pPr>
+              <w:jc w:val="right"/>
+              <w:rPr>
+                <w:rtl/>
+              </w:rPr>
+            </w:pPr>
+          </w:p>
+        </w:tc>
+        <w:tc>
+          <w:tcPr>
+            <w:tcW w:w="375" w:type="dxa"/>
+          </w:tcPr>
+          <w:p>
+            <w:pPr>
+              <w:jc w:val="right"/>
+              <w:rPr>
+                <w:rtl/>
+              </w:rPr>
+            </w:pPr>
+          </w:p>
+        </w:tc>
+        <w:tc>
+          <w:tcPr>
+            <w:tcW w:w="374" w:type="dxa"/>
+          </w:tcPr>
+          <w:p>
+            <w:pPr>
+              <w:jc w:val="right"/>
+              <w:rPr>
+                <w:rtl/>
+              </w:rPr>
+            </w:pPr>
+          </w:p>
+        </w:tc>
+        <w:tc>
+          <w:tcPr>
+            <w:tcW w:w="374" w:type="dxa"/>
+          </w:tcPr>
+          <w:p>
+            <w:pPr>
+              <w:jc w:val="right"/>
+              <w:rPr>
+                <w:rtl/>
+              </w:rPr>
+            </w:pPr>
+          </w:p>
+        </w:tc>
+        <w:tc>
+          <w:tcPr>
+            <w:tcW w:w="374" w:type="dxa"/>
+          </w:tcPr>
+          <w:p>
+            <w:pPr>
+              <w:jc w:val="right"/>
+              <w:rPr>
+                <w:rtl/>
+              </w:rPr>
+            </w:pPr>
+          </w:p>
+        </w:tc>
+        <w:tc>
+          <w:tcPr>
+            <w:tcW w:w="375" w:type="dxa"/>
+          </w:tcPr>
+          <w:p>
+            <w:pPr>
+              <w:jc w:val="right"/>
+              <w:rPr>
+                <w:rtl/>
+              </w:rPr>
+            </w:pPr>
+          </w:p>
+        </w:tc>
+        <w:tc>
+          <w:tcPr>
+            <w:tcW w:w="2733" w:type="dxa"/>
+          </w:tcPr>
+          <w:p>
+            <w:pPr>
+              <w:spacing w:line="276" w:lineRule="auto"/>
+              <w:jc w:val="left"/>
+              <w:rPr>
+                <w:rtl/>
+              </w:rPr>
+            </w:pPr>
+            <w:r>
+              <w:rPr>
+                <w:rFonts w:ascii="Times New Roman" w:hAnsi="Times New Roman" w:cs="Times New Roman"/>
+              </w:rPr>
+              <w:t>Presentation</w:t>
+            </w:r>
+          </w:p>
+        </w:tc>
+        <w:tc>
+          <w:tcPr>
+            <w:tcW w:w="392" w:type="dxa"/>
+            <w:vMerge/>
+          </w:tcPr>
+          <w:p>
+            <w:pPr>
+              <w:jc w:val="right"/>
+              <w:rPr>
+                <w:rtl/>
+              </w:rPr>
+            </w:pPr>
+          </w:p>
+        </w:tc>
+      </w:tr>
+    </w:tbl>
+    <w:p>
+      <w:pPr>
+        <w:pStyle w:val="table"/>
+        <w:rPr>
+          <w:rtl/>
+        </w:rPr>
+      </w:pPr>
+      <w:bookmarkStart w:id="15" w:name="_Toc147085206"/>
+      <w:bookmarkStart w:id="16" w:name="_Toc147170121"/>
+      <w:r>
+        <w:t xml:space="preserve">Table </w:t>
+      </w:r>
+      <w:r>
+        <w:rPr>
+          <w:rFonts w:hint="cs"/>
+          <w:rtl/>
+        </w:rPr>
+        <w:t>2</w:t>
+      </w:r>
+      <w:r>
+        <w:t>: Project plan v</w:t>
+      </w:r>
+      <w:r>
+        <w:rPr>
+          <w:rFonts w:hint="cs"/>
+          <w:rtl/>
+        </w:rPr>
+        <w:t>2</w:t>
+      </w:r>
+      <w:bookmarkEnd w:id="15"/>
+      <w:bookmarkEnd w:id="16"/>
+    </w:p>
+    <w:p>
+      <w:pPr>
+        <w:pStyle w:val="ListParagraph"/>
+        <w:numPr>
+          <w:ilvl w:val="0"/>
+          <w:numId w:val="86"/>
+        </w:numPr>
+        <w:spacing w:line="360" w:lineRule="auto"/>
+        <w:rPr>
+          <w:b/>
+          <w:bCs/>
+          <w:rtl/>
+        </w:rPr>
+      </w:pPr>
+      <w:r>
+        <w:rPr>
+          <w:b/>
+          <w:bCs/>
+        </w:rPr>
+        <w:t>Defining Project Objectives and Identifying the Problem (3 weeks):</w:t>
+      </w:r>
+    </w:p>
+    <w:p>
+      <w:pPr>
+        <w:pStyle w:val="ListParagraph"/>
+        <w:spacing w:line="360" w:lineRule="auto"/>
+        <w:ind w:left="990"/>
+      </w:pPr>
+      <w:r>
+        <w:t>This time is needed to understand the project scope and specific objectives, as well as to analyze the problem thoroughly.</w:t>
+      </w:r>
+    </w:p>
+    <w:p>
+      <w:pPr>
+        <w:pStyle w:val="ListParagraph"/>
+        <w:numPr>
+          <w:ilvl w:val="0"/>
+          <w:numId w:val="86"/>
+        </w:numPr>
+        <w:spacing w:line="360" w:lineRule="auto"/>
+        <w:rPr>
+          <w:b/>
+          <w:bCs/>
+          <w:rtl/>
+        </w:rPr>
+      </w:pPr>
+      <w:r>
+        <w:rPr>
+          <w:b/>
+          <w:bCs/>
+        </w:rPr>
+        <w:t>Reviewing Relevant Literature and Theories (3 weeks):</w:t>
+      </w:r>
+    </w:p>
+    <w:p>
+      <w:pPr>
+        <w:pStyle w:val="ListParagraph"/>
+        <w:spacing w:line="360" w:lineRule="auto"/>
+        <w:ind w:left="990"/>
+      </w:pPr>
+      <w:r>
+        <w:t>Allowing this time enables thorough research and review of literature related to the project, including studying relevant theories.</w:t>
+      </w:r>
+    </w:p>
+    <w:p>
+      <w:pPr>
+        <w:pStyle w:val="ListParagraph"/>
+        <w:numPr>
+          <w:ilvl w:val="0"/>
+          <w:numId w:val="86"/>
+        </w:numPr>
+        <w:spacing w:line="360" w:lineRule="auto"/>
+        <w:rPr>
+          <w:b/>
+          <w:bCs/>
+          <w:rtl/>
+        </w:rPr>
+      </w:pPr>
+      <w:r>
+        <w:rPr>
+          <w:b/>
+          <w:bCs/>
+        </w:rPr>
+        <w:t>Analyzing and Documenting System Requirements (4 weeks):</w:t>
+      </w:r>
+    </w:p>
+    <w:p>
+      <w:pPr>
+        <w:pStyle w:val="ListParagraph"/>
+        <w:spacing w:line="360" w:lineRule="auto"/>
+        <w:ind w:left="990"/>
+      </w:pPr>
+      <w:r>
+        <w:lastRenderedPageBreak/>
+        <w:t>More time is allocated to this stage as it involves a detailed analysis of functional and non-functional system requirements and their precise documentation.</w:t>
+      </w:r>
+    </w:p>
+    <w:p>
+      <w:pPr>
+        <w:pStyle w:val="ListParagraph"/>
+        <w:numPr>
+          <w:ilvl w:val="0"/>
+          <w:numId w:val="86"/>
+        </w:numPr>
+        <w:spacing w:line="360" w:lineRule="auto"/>
+        <w:rPr>
+          <w:b/>
+          <w:bCs/>
+          <w:rtl/>
+        </w:rPr>
+      </w:pPr>
+      <w:r>
+        <w:rPr>
+          <w:b/>
+          <w:bCs/>
+        </w:rPr>
+        <w:t>Designing System Structure and Interfaces (3 weeks):</w:t>
+      </w:r>
+    </w:p>
+    <w:p>
+      <w:pPr>
+        <w:pStyle w:val="ListParagraph"/>
+        <w:spacing w:line="360" w:lineRule="auto"/>
+        <w:ind w:left="990"/>
+      </w:pPr>
+      <w:r>
+        <w:t>This time allows for the precise design of the system's structure and user interfaces, including working on their details.</w:t>
+      </w:r>
+    </w:p>
+    <w:p>
+      <w:pPr>
+        <w:pStyle w:val="ListParagraph"/>
+        <w:numPr>
+          <w:ilvl w:val="0"/>
+          <w:numId w:val="86"/>
+        </w:numPr>
+        <w:spacing w:line="360" w:lineRule="auto"/>
+        <w:rPr>
+          <w:b/>
+          <w:bCs/>
+          <w:rtl/>
+        </w:rPr>
+      </w:pPr>
+      <w:r>
+        <w:rPr>
+          <w:b/>
+          <w:bCs/>
+        </w:rPr>
+        <w:t>Documentation:</w:t>
+      </w:r>
+    </w:p>
+    <w:p>
+      <w:pPr>
+        <w:pStyle w:val="ListParagraph"/>
+        <w:spacing w:line="360" w:lineRule="auto"/>
+        <w:ind w:left="990"/>
+      </w:pPr>
+      <w:r>
+        <w:t>This task spans throughout the project's duration as it involves continuous documentation of the work.</w:t>
+      </w:r>
+    </w:p>
+    <w:p>
+      <w:pPr>
+        <w:pStyle w:val="ListParagraph"/>
+        <w:numPr>
+          <w:ilvl w:val="0"/>
+          <w:numId w:val="86"/>
+        </w:numPr>
+        <w:spacing w:line="360" w:lineRule="auto"/>
+        <w:rPr>
+          <w:b/>
+          <w:bCs/>
+          <w:rtl/>
+        </w:rPr>
+      </w:pPr>
+      <w:r>
+        <w:rPr>
+          <w:b/>
+          <w:bCs/>
+        </w:rPr>
+        <w:t>Project Presentation</w:t>
+      </w:r>
+      <w:r>
+        <w:rPr>
+          <w:rFonts w:hint="cs"/>
+          <w:b/>
+          <w:bCs/>
+          <w:rtl/>
+        </w:rPr>
+        <w:t>:</w:t>
+      </w:r>
+    </w:p>
+    <w:p>
+      <w:pPr>
+        <w:pStyle w:val="ListParagraph"/>
+        <w:spacing w:line="360" w:lineRule="auto"/>
+        <w:ind w:left="990"/>
+      </w:pPr>
+      <w:r>
+        <w:t>The project should be presented during this time to showcase the results.</w:t>
+      </w:r>
+    </w:p>
+    <w:p>
+      <w:pPr>
+        <w:pStyle w:val="table"/>
+      </w:pPr>
     </w:p>
     <w:p>
       <w:pPr>
         <w:pStyle w:val="Heading2"/>
         <w:ind w:left="540" w:hanging="540"/>
       </w:pPr>
-      <w:bookmarkStart w:id="15" w:name="_Toc146531916"/>
+      <w:bookmarkStart w:id="17" w:name="_Toc146531916"/>
       <w:r>
         <w:t>Document Organization</w:t>
       </w:r>
-      <w:bookmarkEnd w:id="15"/>
+      <w:bookmarkEnd w:id="17"/>
       <w:r>
         <w:t xml:space="preserve"> </w:t>
       </w:r>
@@ -10224,11 +12542,11 @@
         <w:pStyle w:val="Heading2"/>
         <w:ind w:left="540" w:hanging="540"/>
       </w:pPr>
-      <w:bookmarkStart w:id="16" w:name="_Toc146531917"/>
+      <w:bookmarkStart w:id="18" w:name="_Toc146531917"/>
       <w:r>
         <w:t>Summary</w:t>
       </w:r>
-      <w:bookmarkEnd w:id="16"/>
+      <w:bookmarkEnd w:id="18"/>
       <w:r>
         <w:t xml:space="preserve"> </w:t>
       </w:r>
@@ -10246,14 +12564,14 @@
         <w:rPr>
           <w:color w:val="000000" w:themeColor="text1"/>
         </w:rPr>
-        <w:t xml:space="preserve">In this chapter, we obtained a general idea of the challenges we face in analyzing project requirements to transform them into Use Case and Class Diagrams. We will build a model that relies on artificial intelligence to save time. In the second chapter, we will delve </w:t>
+        <w:t xml:space="preserve">In this chapter, we obtained a general idea of the challenges we face in analyzing project requirements to transform them into Use Case and Class Diagrams. We will build a </w:t>
       </w:r>
       <w:r>
         <w:rPr>
           <w:color w:val="000000" w:themeColor="text1"/>
         </w:rPr>
         <w:lastRenderedPageBreak/>
-        <w:t>into related work and similar solutions, discussing them in detail and compiling all relevant information.</w:t>
+        <w:t>model that relies on artificial intelligence to save time. In the second chapter, we will delve into related work and similar solutions, discussing them in detail and compiling all relevant information.</w:t>
       </w:r>
     </w:p>
     <w:p>
@@ -10270,7 +12588,7 @@
         <w:pStyle w:val="Heading1"/>
         <w:ind w:left="0"/>
       </w:pPr>
-      <w:bookmarkStart w:id="17" w:name="_Toc146531918"/>
+      <w:bookmarkStart w:id="19" w:name="_Toc146531918"/>
       <w:r>
         <w:lastRenderedPageBreak/>
         <w:t xml:space="preserve">Chapter </w:t>
@@ -10281,18 +12599,18 @@
       <w:r>
         <w:t>Literature Review</w:t>
       </w:r>
-      <w:bookmarkEnd w:id="17"/>
+      <w:bookmarkEnd w:id="19"/>
     </w:p>
     <w:p>
       <w:pPr>
         <w:pStyle w:val="Heading2"/>
         <w:ind w:left="540" w:hanging="540"/>
       </w:pPr>
-      <w:bookmarkStart w:id="18" w:name="_Toc146531919"/>
+      <w:bookmarkStart w:id="20" w:name="_Toc146531919"/>
       <w:r>
         <w:t>Introduction</w:t>
       </w:r>
-      <w:bookmarkEnd w:id="18"/>
+      <w:bookmarkEnd w:id="20"/>
     </w:p>
     <w:p>
       <w:pPr>
@@ -10429,13 +12747,13 @@
         <w:pStyle w:val="Heading2"/>
         <w:ind w:left="540" w:hanging="540"/>
       </w:pPr>
-      <w:bookmarkStart w:id="19" w:name="_Toc370344354"/>
-      <w:bookmarkStart w:id="20" w:name="_Toc146531920"/>
+      <w:bookmarkStart w:id="21" w:name="_Toc370344354"/>
+      <w:bookmarkStart w:id="22" w:name="_Toc146531920"/>
       <w:r>
         <w:t>Background</w:t>
       </w:r>
-      <w:bookmarkEnd w:id="19"/>
-      <w:bookmarkEnd w:id="20"/>
+      <w:bookmarkEnd w:id="21"/>
+      <w:bookmarkEnd w:id="22"/>
       <w:r>
         <w:t xml:space="preserve"> </w:t>
       </w:r>
@@ -10466,7 +12784,7 @@
         <w:pStyle w:val="Heading2"/>
         <w:ind w:left="540" w:hanging="540"/>
       </w:pPr>
-      <w:bookmarkStart w:id="21" w:name="_Toc146531921"/>
+      <w:bookmarkStart w:id="23" w:name="_Toc146531921"/>
       <w:r>
         <w:t xml:space="preserve">Related </w:t>
       </w:r>
@@ -10476,13 +12794,13 @@
       <w:r>
         <w:t>ork</w:t>
       </w:r>
-      <w:bookmarkEnd w:id="21"/>
+      <w:bookmarkEnd w:id="23"/>
     </w:p>
     <w:p>
       <w:pPr>
         <w:pStyle w:val="Heading3"/>
       </w:pPr>
-      <w:bookmarkStart w:id="22" w:name="_Toc146531922"/>
+      <w:bookmarkStart w:id="24" w:name="_Toc146531922"/>
       <w:r>
         <w:t xml:space="preserve">Review of </w:t>
       </w:r>
@@ -10498,7 +12816,7 @@
       <w:r>
         <w:t>ork</w:t>
       </w:r>
-      <w:bookmarkEnd w:id="22"/>
+      <w:bookmarkEnd w:id="24"/>
       <w:r>
         <w:t xml:space="preserve"> </w:t>
       </w:r>
@@ -10567,7 +12885,7 @@
           <w:szCs w:val="23"/>
         </w:rPr>
       </w:pPr>
-      <w:bookmarkStart w:id="23" w:name="_Toc146531923"/>
+      <w:bookmarkStart w:id="25" w:name="_Toc146531923"/>
       <w:r>
         <w:t xml:space="preserve">Relationship </w:t>
       </w:r>
@@ -10589,8 +12907,8 @@
       <w:r>
         <w:t>Own Work</w:t>
       </w:r>
-      <w:bookmarkStart w:id="24" w:name="_Toc312089886"/>
-      <w:bookmarkEnd w:id="23"/>
+      <w:bookmarkStart w:id="26" w:name="_Toc312089886"/>
+      <w:bookmarkEnd w:id="25"/>
       <w:r>
         <w:rPr>
           <w:sz w:val="23"/>
@@ -10598,7 +12916,7 @@
         </w:rPr>
         <w:t xml:space="preserve"> </w:t>
       </w:r>
-      <w:bookmarkEnd w:id="24"/>
+      <w:bookmarkEnd w:id="26"/>
     </w:p>
     <w:p>
       <w:pPr>
@@ -10620,12 +12938,12 @@
         <w:pStyle w:val="Heading2"/>
         <w:ind w:left="540" w:hanging="540"/>
       </w:pPr>
-      <w:bookmarkStart w:id="25" w:name="_Toc146531924"/>
+      <w:bookmarkStart w:id="27" w:name="_Toc146531924"/>
       <w:r>
         <w:lastRenderedPageBreak/>
         <w:t>Summary</w:t>
       </w:r>
-      <w:bookmarkEnd w:id="25"/>
+      <w:bookmarkEnd w:id="27"/>
       <w:r>
         <w:t xml:space="preserve"> </w:t>
       </w:r>
@@ -10646,9 +12964,9 @@
         <w:pStyle w:val="Heading1"/>
         <w:ind w:left="0"/>
       </w:pPr>
-      <w:bookmarkStart w:id="26" w:name="_Toc312603150"/>
-      <w:bookmarkStart w:id="27" w:name="_Toc370075443"/>
-      <w:bookmarkStart w:id="28" w:name="_Toc146531925"/>
+      <w:bookmarkStart w:id="28" w:name="_Toc312603150"/>
+      <w:bookmarkStart w:id="29" w:name="_Toc370075443"/>
+      <w:bookmarkStart w:id="30" w:name="_Toc146531925"/>
       <w:r>
         <w:lastRenderedPageBreak/>
         <w:t xml:space="preserve">Chapter </w:t>
@@ -10659,23 +12977,23 @@
       <w:r>
         <w:t xml:space="preserve"> </w:t>
       </w:r>
-      <w:bookmarkEnd w:id="26"/>
-      <w:bookmarkEnd w:id="27"/>
+      <w:bookmarkEnd w:id="28"/>
+      <w:bookmarkEnd w:id="29"/>
       <w:r>
         <w:t>System Analysis</w:t>
       </w:r>
-      <w:bookmarkEnd w:id="28"/>
+      <w:bookmarkEnd w:id="30"/>
     </w:p>
     <w:p>
       <w:pPr>
         <w:pStyle w:val="Heading2"/>
         <w:ind w:left="540" w:hanging="540"/>
       </w:pPr>
-      <w:bookmarkStart w:id="29" w:name="_Toc146531926"/>
+      <w:bookmarkStart w:id="31" w:name="_Toc146531926"/>
       <w:r>
         <w:t>Introduction</w:t>
       </w:r>
-      <w:bookmarkEnd w:id="29"/>
+      <w:bookmarkEnd w:id="31"/>
       <w:r>
         <w:t xml:space="preserve"> </w:t>
       </w:r>
@@ -10733,7 +13051,7 @@
           <w:lang w:val="en-CA"/>
         </w:rPr>
       </w:pPr>
-      <w:bookmarkStart w:id="30" w:name="_Toc146531927"/>
+      <w:bookmarkStart w:id="32" w:name="_Toc146531927"/>
       <w:r>
         <w:t>Analysis</w:t>
       </w:r>
@@ -10751,7 +13069,7 @@
         </w:rPr>
         <w:t>(Optional)</w:t>
       </w:r>
-      <w:bookmarkEnd w:id="30"/>
+      <w:bookmarkEnd w:id="32"/>
     </w:p>
     <w:p>
       <w:pPr>
@@ -10825,15 +13143,15 @@
         <w:pStyle w:val="Heading2"/>
         <w:ind w:left="540" w:hanging="540"/>
       </w:pPr>
-      <w:bookmarkStart w:id="31" w:name="_Toc146531928"/>
+      <w:bookmarkStart w:id="33" w:name="_Toc146531928"/>
       <w:r>
         <w:t>Requirements</w:t>
       </w:r>
-      <w:bookmarkStart w:id="32" w:name="_Toc312603155"/>
+      <w:bookmarkStart w:id="34" w:name="_Toc312603155"/>
       <w:r>
         <w:t xml:space="preserve"> Elicitation</w:t>
       </w:r>
-      <w:bookmarkEnd w:id="31"/>
+      <w:bookmarkEnd w:id="33"/>
     </w:p>
     <w:p>
       <w:pPr>
@@ -10856,13 +13174,13 @@
       <w:pPr>
         <w:pStyle w:val="Heading3"/>
       </w:pPr>
-      <w:bookmarkStart w:id="33" w:name="_Toc146531929"/>
+      <w:bookmarkStart w:id="35" w:name="_Toc146531929"/>
       <w:r>
         <w:t>Functional Requirements</w:t>
       </w:r>
-      <w:bookmarkStart w:id="34" w:name="_Toc312603156"/>
-      <w:bookmarkEnd w:id="32"/>
-      <w:bookmarkEnd w:id="33"/>
+      <w:bookmarkStart w:id="36" w:name="_Toc312603156"/>
+      <w:bookmarkEnd w:id="34"/>
+      <w:bookmarkEnd w:id="35"/>
     </w:p>
     <w:p>
       <w:pPr>
@@ -10922,15 +13240,15 @@
       <w:pPr>
         <w:pStyle w:val="Heading3"/>
       </w:pPr>
-      <w:bookmarkStart w:id="35" w:name="_Toc146531930"/>
+      <w:bookmarkStart w:id="37" w:name="_Toc146531930"/>
       <w:r>
         <w:t>Non-Functional</w:t>
       </w:r>
       <w:r>
         <w:t xml:space="preserve"> Requirements</w:t>
       </w:r>
-      <w:bookmarkEnd w:id="34"/>
-      <w:bookmarkEnd w:id="35"/>
+      <w:bookmarkEnd w:id="36"/>
+      <w:bookmarkEnd w:id="37"/>
     </w:p>
     <w:p>
       <w:pPr>
@@ -10941,7 +13259,7 @@
         </w:numPr>
         <w:spacing w:after="0"/>
       </w:pPr>
-      <w:bookmarkStart w:id="36" w:name="_Toc312603157"/>
+      <w:bookmarkStart w:id="38" w:name="_Toc312603157"/>
       <w:r>
         <w:rPr>
           <w:lang w:val="en-GB"/>
@@ -11198,16 +13516,16 @@
           <w:lang w:val="en-GB"/>
         </w:rPr>
       </w:pPr>
-      <w:bookmarkStart w:id="37" w:name="_Toc312603158"/>
-      <w:bookmarkStart w:id="38" w:name="_Toc146531931"/>
-      <w:bookmarkEnd w:id="36"/>
+      <w:bookmarkStart w:id="39" w:name="_Toc312603158"/>
+      <w:bookmarkStart w:id="40" w:name="_Toc146531931"/>
+      <w:bookmarkEnd w:id="38"/>
       <w:r>
         <w:rPr>
           <w:shd w:val="solid" w:color="FFFFFF" w:fill="FFFFFF"/>
         </w:rPr>
         <w:t>User Requirements</w:t>
       </w:r>
-      <w:bookmarkEnd w:id="37"/>
+      <w:bookmarkEnd w:id="39"/>
       <w:r>
         <w:rPr>
           <w:shd w:val="solid" w:color="FFFFFF" w:fill="FFFFFF"/>
@@ -11235,18 +13553,18 @@
         </w:rPr>
         <w:t>equirements</w:t>
       </w:r>
-      <w:bookmarkEnd w:id="38"/>
+      <w:bookmarkEnd w:id="40"/>
     </w:p>
     <w:p>
       <w:pPr>
         <w:pStyle w:val="Heading2"/>
         <w:ind w:left="540" w:hanging="540"/>
       </w:pPr>
-      <w:bookmarkStart w:id="39" w:name="_Toc146531932"/>
+      <w:bookmarkStart w:id="41" w:name="_Toc146531932"/>
       <w:r>
         <w:t>Requirements Specification</w:t>
       </w:r>
-      <w:bookmarkEnd w:id="39"/>
+      <w:bookmarkEnd w:id="41"/>
     </w:p>
     <w:p>
       <w:r>
@@ -11297,7 +13615,7 @@
         <w:pStyle w:val="Heading2"/>
         <w:ind w:left="540" w:hanging="540"/>
       </w:pPr>
-      <w:bookmarkStart w:id="40" w:name="_Toc146531933"/>
+      <w:bookmarkStart w:id="42" w:name="_Toc146531933"/>
       <w:r>
         <w:t>Developmental</w:t>
       </w:r>
@@ -11330,8 +13648,8 @@
       <w:r>
         <w:t>Methodology</w:t>
       </w:r>
-      <w:bookmarkStart w:id="41" w:name="_Toc312603159"/>
-      <w:bookmarkEnd w:id="40"/>
+      <w:bookmarkStart w:id="43" w:name="_Toc312603159"/>
+      <w:bookmarkEnd w:id="42"/>
     </w:p>
     <w:p>
       <w:pPr>
@@ -11463,12 +13781,12 @@
         <w:pStyle w:val="Heading2"/>
         <w:ind w:left="540" w:hanging="540"/>
       </w:pPr>
-      <w:bookmarkStart w:id="42" w:name="_Toc146531934"/>
-      <w:bookmarkEnd w:id="41"/>
+      <w:bookmarkStart w:id="44" w:name="_Toc146531934"/>
+      <w:bookmarkEnd w:id="43"/>
       <w:r>
         <w:t>Summary</w:t>
       </w:r>
-      <w:bookmarkEnd w:id="42"/>
+      <w:bookmarkEnd w:id="44"/>
       <w:r>
         <w:t xml:space="preserve"> </w:t>
       </w:r>
@@ -11481,7 +13799,7 @@
           <w:szCs w:val="44"/>
         </w:rPr>
       </w:pPr>
-      <w:bookmarkStart w:id="43" w:name="_Toc146531935"/>
+      <w:bookmarkStart w:id="45" w:name="_Toc146531935"/>
       <w:r>
         <w:rPr>
           <w:szCs w:val="44"/>
@@ -11513,18 +13831,18 @@
         </w:rPr>
         <w:t>Design</w:t>
       </w:r>
-      <w:bookmarkEnd w:id="43"/>
+      <w:bookmarkEnd w:id="45"/>
     </w:p>
     <w:p>
       <w:pPr>
         <w:pStyle w:val="Heading2"/>
         <w:ind w:left="540" w:hanging="540"/>
       </w:pPr>
-      <w:bookmarkStart w:id="44" w:name="_Toc146531936"/>
+      <w:bookmarkStart w:id="46" w:name="_Toc146531936"/>
       <w:r>
         <w:t>Introduction</w:t>
       </w:r>
-      <w:bookmarkEnd w:id="44"/>
+      <w:bookmarkEnd w:id="46"/>
     </w:p>
     <w:p>
       <w:pPr>
@@ -11534,7 +13852,7 @@
           <w:lang w:val="en-GB"/>
         </w:rPr>
       </w:pPr>
-      <w:bookmarkStart w:id="45" w:name="_Toc146531937"/>
+      <w:bookmarkStart w:id="47" w:name="_Toc146531937"/>
       <w:r>
         <w:t>Architectural</w:t>
       </w:r>
@@ -11556,7 +13874,7 @@
         </w:rPr>
         <w:t>esign</w:t>
       </w:r>
-      <w:bookmarkEnd w:id="45"/>
+      <w:bookmarkEnd w:id="47"/>
     </w:p>
     <w:p>
       <w:pPr>
@@ -11618,7 +13936,7 @@
           <w:color w:val="auto"/>
         </w:rPr>
       </w:pPr>
-      <w:bookmarkStart w:id="46" w:name="_Toc146531938"/>
+      <w:bookmarkStart w:id="48" w:name="_Toc146531938"/>
       <w:r>
         <w:t>Object</w:t>
       </w:r>
@@ -11628,17 +13946,17 @@
         </w:rPr>
         <w:t xml:space="preserve"> Oriented Design</w:t>
       </w:r>
-      <w:bookmarkEnd w:id="46"/>
+      <w:bookmarkEnd w:id="48"/>
     </w:p>
     <w:p>
       <w:pPr>
         <w:pStyle w:val="Heading3"/>
       </w:pPr>
-      <w:bookmarkStart w:id="47" w:name="_Toc146531939"/>
+      <w:bookmarkStart w:id="49" w:name="_Toc146531939"/>
       <w:r>
         <w:t>Structural Static Models</w:t>
       </w:r>
-      <w:bookmarkEnd w:id="47"/>
+      <w:bookmarkEnd w:id="49"/>
       <w:r>
         <w:t xml:space="preserve"> </w:t>
       </w:r>
@@ -11707,11 +14025,11 @@
       <w:pPr>
         <w:pStyle w:val="Heading3"/>
       </w:pPr>
-      <w:bookmarkStart w:id="48" w:name="_Toc146531940"/>
+      <w:bookmarkStart w:id="50" w:name="_Toc146531940"/>
       <w:r>
         <w:t>Dynamic Models</w:t>
       </w:r>
-      <w:bookmarkEnd w:id="48"/>
+      <w:bookmarkEnd w:id="50"/>
     </w:p>
     <w:p>
       <w:pPr>
@@ -11774,7 +14092,7 @@
         <w:pStyle w:val="Heading2"/>
         <w:ind w:left="540" w:hanging="540"/>
       </w:pPr>
-      <w:bookmarkStart w:id="49" w:name="_Toc146531941"/>
+      <w:bookmarkStart w:id="51" w:name="_Toc146531941"/>
       <w:r>
         <w:rPr>
           <w:bCs w:val="0"/>
@@ -11784,7 +14102,7 @@
       <w:r>
         <w:t>Modeling</w:t>
       </w:r>
-      <w:bookmarkEnd w:id="49"/>
+      <w:bookmarkEnd w:id="51"/>
     </w:p>
     <w:p>
       <w:pPr>
@@ -11870,34 +14188,34 @@
         <w:pStyle w:val="Heading2"/>
         <w:ind w:left="540" w:hanging="540"/>
       </w:pPr>
-      <w:bookmarkStart w:id="50" w:name="_Toc146531942"/>
+      <w:bookmarkStart w:id="52" w:name="_Toc146531942"/>
       <w:r>
         <w:t xml:space="preserve">User </w:t>
       </w:r>
       <w:r>
         <w:t>Interface Design</w:t>
       </w:r>
-      <w:bookmarkEnd w:id="50"/>
+      <w:bookmarkEnd w:id="52"/>
     </w:p>
     <w:p>
       <w:pPr>
         <w:pStyle w:val="Heading2"/>
         <w:ind w:left="540" w:hanging="540"/>
       </w:pPr>
-      <w:bookmarkStart w:id="51" w:name="_Toc146531943"/>
+      <w:bookmarkStart w:id="53" w:name="_Toc146531943"/>
       <w:r>
         <w:t>Summary</w:t>
       </w:r>
-      <w:bookmarkStart w:id="52" w:name="_Toc380764665"/>
-      <w:bookmarkEnd w:id="51"/>
+      <w:bookmarkStart w:id="54" w:name="_Toc380764665"/>
+      <w:bookmarkEnd w:id="53"/>
     </w:p>
     <w:p>
       <w:pPr>
         <w:pStyle w:val="Heading1"/>
         <w:ind w:left="0"/>
       </w:pPr>
-      <w:bookmarkStart w:id="53" w:name="_Toc146531944"/>
-      <w:bookmarkEnd w:id="52"/>
+      <w:bookmarkStart w:id="55" w:name="_Toc146531944"/>
+      <w:bookmarkEnd w:id="54"/>
       <w:r>
         <w:lastRenderedPageBreak/>
         <w:t>Chapter</w:t>
@@ -11920,7 +14238,7 @@
       <w:r>
         <w:t>Implementation</w:t>
       </w:r>
-      <w:bookmarkEnd w:id="53"/>
+      <w:bookmarkEnd w:id="55"/>
     </w:p>
     <w:p>
       <w:pPr>
@@ -12014,22 +14332,22 @@
         <w:pStyle w:val="Heading2"/>
         <w:ind w:left="540" w:hanging="540"/>
       </w:pPr>
-      <w:bookmarkStart w:id="54" w:name="_Toc146531945"/>
+      <w:bookmarkStart w:id="56" w:name="_Toc146531945"/>
       <w:r>
         <w:t>Introduction</w:t>
       </w:r>
-      <w:bookmarkEnd w:id="54"/>
+      <w:bookmarkEnd w:id="56"/>
     </w:p>
     <w:p>
       <w:pPr>
         <w:pStyle w:val="Heading2"/>
         <w:ind w:left="540" w:hanging="540"/>
       </w:pPr>
-      <w:bookmarkStart w:id="55" w:name="_Toc146531946"/>
+      <w:bookmarkStart w:id="57" w:name="_Toc146531946"/>
       <w:r>
         <w:t>Tools and Languages</w:t>
       </w:r>
-      <w:bookmarkEnd w:id="55"/>
+      <w:bookmarkEnd w:id="57"/>
       <w:r>
         <w:t xml:space="preserve"> </w:t>
       </w:r>
@@ -12055,11 +14373,11 @@
         <w:pStyle w:val="Heading2"/>
         <w:ind w:left="540" w:hanging="540"/>
       </w:pPr>
-      <w:bookmarkStart w:id="56" w:name="_Toc146531947"/>
+      <w:bookmarkStart w:id="58" w:name="_Toc146531947"/>
       <w:r>
         <w:t>Mapping Design to Implementation</w:t>
       </w:r>
-      <w:bookmarkEnd w:id="56"/>
+      <w:bookmarkEnd w:id="58"/>
     </w:p>
     <w:p>
       <w:pPr>
@@ -12082,7 +14400,7 @@
           <w:color w:val="auto"/>
         </w:rPr>
       </w:pPr>
-      <w:bookmarkStart w:id="57" w:name="_Toc146531948"/>
+      <w:bookmarkStart w:id="59" w:name="_Toc146531948"/>
       <w:r>
         <w:rPr>
           <w:color w:val="auto"/>
@@ -12095,7 +14413,7 @@
         </w:rPr>
         <w:t>Most Important Codes</w:t>
       </w:r>
-      <w:bookmarkEnd w:id="57"/>
+      <w:bookmarkEnd w:id="59"/>
     </w:p>
     <w:p>
       <w:pPr>
@@ -12155,11 +14473,11 @@
         <w:pStyle w:val="Heading2"/>
         <w:ind w:left="540" w:hanging="540"/>
       </w:pPr>
-      <w:bookmarkStart w:id="58" w:name="_Toc146531949"/>
+      <w:bookmarkStart w:id="60" w:name="_Toc146531949"/>
       <w:r>
         <w:t>System Testing</w:t>
       </w:r>
-      <w:bookmarkEnd w:id="58"/>
+      <w:bookmarkEnd w:id="60"/>
     </w:p>
     <w:p>
       <w:pPr>
@@ -12271,14 +14589,14 @@
         <w:pStyle w:val="Heading2"/>
         <w:ind w:left="540" w:hanging="540"/>
       </w:pPr>
-      <w:bookmarkStart w:id="59" w:name="_Toc146531950"/>
+      <w:bookmarkStart w:id="61" w:name="_Toc146531950"/>
       <w:r>
         <w:t>Results</w:t>
       </w:r>
       <w:r>
         <w:t xml:space="preserve"> and Discussion</w:t>
       </w:r>
-      <w:bookmarkEnd w:id="59"/>
+      <w:bookmarkEnd w:id="61"/>
       <w:r>
         <w:t xml:space="preserve"> </w:t>
       </w:r>
@@ -12529,11 +14847,11 @@
           <w:color w:val="auto"/>
         </w:rPr>
       </w:pPr>
-      <w:bookmarkStart w:id="60" w:name="_Toc146531951"/>
+      <w:bookmarkStart w:id="62" w:name="_Toc146531951"/>
       <w:r>
         <w:t>Summary</w:t>
       </w:r>
-      <w:bookmarkEnd w:id="60"/>
+      <w:bookmarkEnd w:id="62"/>
     </w:p>
     <w:p>
       <w:pPr>
@@ -12548,7 +14866,7 @@
         <w:pStyle w:val="Heading1"/>
         <w:ind w:left="0"/>
       </w:pPr>
-      <w:bookmarkStart w:id="61" w:name="_Toc146531952"/>
+      <w:bookmarkStart w:id="63" w:name="_Toc146531952"/>
       <w:r>
         <w:lastRenderedPageBreak/>
         <w:t xml:space="preserve">Chapter 6:  </w:t>
@@ -12574,7 +14892,7 @@
       <w:r>
         <w:t>ork</w:t>
       </w:r>
-      <w:bookmarkEnd w:id="61"/>
+      <w:bookmarkEnd w:id="63"/>
       <w:r>
         <w:t xml:space="preserve">  </w:t>
       </w:r>
@@ -12585,11 +14903,11 @@
         <w:pStyle w:val="Heading2"/>
         <w:ind w:left="540" w:hanging="540"/>
       </w:pPr>
-      <w:bookmarkStart w:id="62" w:name="_Toc146531953"/>
+      <w:bookmarkStart w:id="64" w:name="_Toc146531953"/>
       <w:r>
         <w:t>Conclusion</w:t>
       </w:r>
-      <w:bookmarkEnd w:id="62"/>
+      <w:bookmarkEnd w:id="64"/>
     </w:p>
     <w:p>
       <w:pPr>
@@ -12702,11 +15020,11 @@
         <w:pStyle w:val="Heading2"/>
         <w:ind w:left="540" w:hanging="540"/>
       </w:pPr>
-      <w:bookmarkStart w:id="63" w:name="_Toc146531954"/>
+      <w:bookmarkStart w:id="65" w:name="_Toc146531954"/>
       <w:r>
         <w:t>Goals Achieved</w:t>
       </w:r>
-      <w:bookmarkEnd w:id="63"/>
+      <w:bookmarkEnd w:id="65"/>
     </w:p>
     <w:p>
       <w:pPr>
@@ -12753,7 +15071,7 @@
         <w:pStyle w:val="Heading2"/>
         <w:ind w:left="540" w:hanging="540"/>
       </w:pPr>
-      <w:bookmarkStart w:id="64" w:name="_Toc146531955"/>
+      <w:bookmarkStart w:id="66" w:name="_Toc146531955"/>
       <w:r>
         <w:t>Limitations and</w:t>
       </w:r>
@@ -12766,7 +15084,7 @@
       <w:r>
         <w:t xml:space="preserve"> Work</w:t>
       </w:r>
-      <w:bookmarkEnd w:id="64"/>
+      <w:bookmarkEnd w:id="66"/>
       <w:r>
         <w:t xml:space="preserve"> </w:t>
       </w:r>
@@ -12942,16 +15260,16 @@
         <w:pStyle w:val="Heading1"/>
         <w:ind w:left="0"/>
       </w:pPr>
-      <w:bookmarkStart w:id="65" w:name="_Toc312089938"/>
-      <w:bookmarkStart w:id="66" w:name="_Toc324705739"/>
-      <w:bookmarkStart w:id="67" w:name="_Toc146531956"/>
+      <w:bookmarkStart w:id="67" w:name="_Toc312089938"/>
+      <w:bookmarkStart w:id="68" w:name="_Toc324705739"/>
+      <w:bookmarkStart w:id="69" w:name="_Toc146531956"/>
       <w:r>
         <w:lastRenderedPageBreak/>
         <w:t>References</w:t>
       </w:r>
-      <w:bookmarkEnd w:id="65"/>
-      <w:bookmarkEnd w:id="66"/>
       <w:bookmarkEnd w:id="67"/>
+      <w:bookmarkEnd w:id="68"/>
+      <w:bookmarkEnd w:id="69"/>
       <w:r>
         <w:t xml:space="preserve"> </w:t>
       </w:r>
@@ -13534,7 +15852,7 @@
       <w:pPr>
         <w:pStyle w:val="Heading1"/>
       </w:pPr>
-      <w:bookmarkStart w:id="68" w:name="_Toc146531957"/>
+      <w:bookmarkStart w:id="70" w:name="_Toc146531957"/>
       <w:r>
         <w:lastRenderedPageBreak/>
         <w:t>A</w:t>
@@ -13542,7 +15860,7 @@
       <w:r>
         <w:t>ppendix A</w:t>
       </w:r>
-      <w:bookmarkEnd w:id="68"/>
+      <w:bookmarkEnd w:id="70"/>
     </w:p>
     <w:p>
       <w:pPr>
@@ -13628,7 +15946,7 @@
       <w:pPr>
         <w:pStyle w:val="Heading1"/>
       </w:pPr>
-      <w:bookmarkStart w:id="69" w:name="_Toc146531958"/>
+      <w:bookmarkStart w:id="71" w:name="_Toc146531958"/>
       <w:r>
         <w:lastRenderedPageBreak/>
         <w:t>A</w:t>
@@ -13639,7 +15957,7 @@
       <w:r>
         <w:t>B</w:t>
       </w:r>
-      <w:bookmarkEnd w:id="69"/>
+      <w:bookmarkEnd w:id="71"/>
     </w:p>
     <w:p>
       <w:pPr>
@@ -15215,17 +17533,17 @@
         </w:numPr>
         <w:snapToGrid w:val="0"/>
       </w:pPr>
-      <w:bookmarkStart w:id="70" w:name="_Toc380764678"/>
-      <w:bookmarkStart w:id="71" w:name="_Toc146531959"/>
+      <w:bookmarkStart w:id="72" w:name="_Toc380764678"/>
+      <w:bookmarkStart w:id="73" w:name="_Toc146531959"/>
       <w:r>
         <w:lastRenderedPageBreak/>
         <w:t xml:space="preserve">Appendix </w:t>
       </w:r>
-      <w:bookmarkEnd w:id="70"/>
+      <w:bookmarkEnd w:id="72"/>
       <w:r>
         <w:t>C</w:t>
       </w:r>
-      <w:bookmarkEnd w:id="71"/>
+      <w:bookmarkEnd w:id="73"/>
     </w:p>
     <w:p>
       <w:pPr>
@@ -18739,6 +21057,97 @@
     </w:lvl>
   </w:abstractNum>
   <w:abstractNum w:abstractNumId="21" w15:restartNumberingAfterBreak="0">
+    <w:nsid w:val="6ACB35D3"/>
+    <w:multiLevelType w:val="hybridMultilevel"/>
+    <w:tmpl w:val="613CB5C8"/>
+    <w:lvl w:ilvl="0" w:tplc="10F621DC">
+      <w:start w:val="1"/>
+      <w:numFmt w:val="decimal"/>
+      <w:lvlText w:val="%1. "/>
+      <w:lvlJc w:val="left"/>
+      <w:pPr>
+        <w:ind w:left="720" w:hanging="360"/>
+      </w:pPr>
+      <w:rPr>
+        <w:rFonts w:hint="default"/>
+        <w:sz w:val="24"/>
+        <w:szCs w:val="24"/>
+      </w:rPr>
+    </w:lvl>
+    <w:lvl w:ilvl="1" w:tplc="04090019">
+      <w:start w:val="1"/>
+      <w:numFmt w:val="lowerLetter"/>
+      <w:lvlText w:val="%2."/>
+      <w:lvlJc w:val="left"/>
+      <w:pPr>
+        <w:ind w:left="1440" w:hanging="360"/>
+      </w:pPr>
+    </w:lvl>
+    <w:lvl w:ilvl="2" w:tplc="0409001B">
+      <w:start w:val="1"/>
+      <w:numFmt w:val="lowerRoman"/>
+      <w:lvlText w:val="%3."/>
+      <w:lvlJc w:val="right"/>
+      <w:pPr>
+        <w:ind w:left="2160" w:hanging="180"/>
+      </w:pPr>
+    </w:lvl>
+    <w:lvl w:ilvl="3" w:tplc="0409000F">
+      <w:start w:val="1"/>
+      <w:numFmt w:val="decimal"/>
+      <w:lvlText w:val="%4."/>
+      <w:lvlJc w:val="left"/>
+      <w:pPr>
+        <w:ind w:left="2880" w:hanging="360"/>
+      </w:pPr>
+    </w:lvl>
+    <w:lvl w:ilvl="4" w:tplc="04090019">
+      <w:start w:val="1"/>
+      <w:numFmt w:val="lowerLetter"/>
+      <w:lvlText w:val="%5."/>
+      <w:lvlJc w:val="left"/>
+      <w:pPr>
+        <w:ind w:left="3600" w:hanging="360"/>
+      </w:pPr>
+    </w:lvl>
+    <w:lvl w:ilvl="5" w:tplc="0409001B">
+      <w:start w:val="1"/>
+      <w:numFmt w:val="lowerRoman"/>
+      <w:lvlText w:val="%6."/>
+      <w:lvlJc w:val="right"/>
+      <w:pPr>
+        <w:ind w:left="4320" w:hanging="180"/>
+      </w:pPr>
+    </w:lvl>
+    <w:lvl w:ilvl="6" w:tplc="0409000F" w:tentative="1">
+      <w:start w:val="1"/>
+      <w:numFmt w:val="decimal"/>
+      <w:lvlText w:val="%7."/>
+      <w:lvlJc w:val="left"/>
+      <w:pPr>
+        <w:ind w:left="5040" w:hanging="360"/>
+      </w:pPr>
+    </w:lvl>
+    <w:lvl w:ilvl="7" w:tplc="04090019" w:tentative="1">
+      <w:start w:val="1"/>
+      <w:numFmt w:val="lowerLetter"/>
+      <w:lvlText w:val="%8."/>
+      <w:lvlJc w:val="left"/>
+      <w:pPr>
+        <w:ind w:left="5760" w:hanging="360"/>
+      </w:pPr>
+    </w:lvl>
+    <w:lvl w:ilvl="8" w:tplc="0409001B" w:tentative="1">
+      <w:start w:val="1"/>
+      <w:numFmt w:val="lowerRoman"/>
+      <w:lvlText w:val="%9."/>
+      <w:lvlJc w:val="right"/>
+      <w:pPr>
+        <w:ind w:left="6480" w:hanging="180"/>
+      </w:pPr>
+    </w:lvl>
+  </w:abstractNum>
+  <w:abstractNum w:abstractNumId="22" w15:restartNumberingAfterBreak="0">
     <w:nsid w:val="74151FC7"/>
     <w:multiLevelType w:val="hybridMultilevel"/>
     <w:tmpl w:val="9CAA99B2"/>
@@ -18878,7 +21287,7 @@
       </w:rPr>
     </w:lvl>
   </w:abstractNum>
-  <w:abstractNum w:abstractNumId="22" w15:restartNumberingAfterBreak="0">
+  <w:abstractNum w:abstractNumId="23" w15:restartNumberingAfterBreak="0">
     <w:nsid w:val="78F353D3"/>
     <w:multiLevelType w:val="singleLevel"/>
     <w:tmpl w:val="B530A87A"/>
@@ -18896,7 +21305,7 @@
       </w:pPr>
     </w:lvl>
   </w:abstractNum>
-  <w:abstractNum w:abstractNumId="23" w15:restartNumberingAfterBreak="0">
+  <w:abstractNum w:abstractNumId="24" w15:restartNumberingAfterBreak="0">
     <w:nsid w:val="7E2473B3"/>
     <w:multiLevelType w:val="multilevel"/>
     <w:tmpl w:val="F970C114"/>
@@ -19080,13 +21489,13 @@
     </w:lvl>
   </w:abstractNum>
   <w:num w:numId="1" w16cid:durableId="1596941761">
-    <w:abstractNumId w:val="23"/>
+    <w:abstractNumId w:val="24"/>
   </w:num>
   <w:num w:numId="2" w16cid:durableId="217129710">
     <w:abstractNumId w:val="13"/>
   </w:num>
   <w:num w:numId="3" w16cid:durableId="479927254">
-    <w:abstractNumId w:val="21"/>
+    <w:abstractNumId w:val="22"/>
   </w:num>
   <w:num w:numId="4" w16cid:durableId="576209814">
     <w:abstractNumId w:val="16"/>
@@ -19107,10 +21516,10 @@
     <w:abstractNumId w:val="19"/>
   </w:num>
   <w:num w:numId="10" w16cid:durableId="680858522">
-    <w:abstractNumId w:val="22"/>
+    <w:abstractNumId w:val="23"/>
   </w:num>
   <w:num w:numId="11" w16cid:durableId="1364480733">
-    <w:abstractNumId w:val="23"/>
+    <w:abstractNumId w:val="24"/>
     <w:lvlOverride w:ilvl="0">
       <w:startOverride w:val="1"/>
     </w:lvlOverride>
@@ -19140,7 +21549,7 @@
     </w:lvlOverride>
   </w:num>
   <w:num w:numId="12" w16cid:durableId="242881544">
-    <w:abstractNumId w:val="23"/>
+    <w:abstractNumId w:val="24"/>
     <w:lvlOverride w:ilvl="0">
       <w:startOverride w:val="1"/>
     </w:lvlOverride>
@@ -19176,7 +21585,7 @@
     <w:abstractNumId w:val="0"/>
   </w:num>
   <w:num w:numId="15" w16cid:durableId="187068079">
-    <w:abstractNumId w:val="23"/>
+    <w:abstractNumId w:val="24"/>
     <w:lvlOverride w:ilvl="0">
       <w:startOverride w:val="1"/>
     </w:lvlOverride>
@@ -19218,7 +21627,7 @@
     <w:abstractNumId w:val="10"/>
   </w:num>
   <w:num w:numId="20" w16cid:durableId="1902978714">
-    <w:abstractNumId w:val="23"/>
+    <w:abstractNumId w:val="24"/>
     <w:lvlOverride w:ilvl="0">
       <w:startOverride w:val="1"/>
     </w:lvlOverride>
@@ -19266,7 +21675,7 @@
     <w:abstractNumId w:val="14"/>
   </w:num>
   <w:num w:numId="27" w16cid:durableId="1474256597">
-    <w:abstractNumId w:val="23"/>
+    <w:abstractNumId w:val="24"/>
     <w:lvlOverride w:ilvl="0">
       <w:startOverride w:val="1"/>
     </w:lvlOverride>
@@ -19296,16 +21705,16 @@
     </w:lvlOverride>
   </w:num>
   <w:num w:numId="28" w16cid:durableId="1194340906">
-    <w:abstractNumId w:val="23"/>
+    <w:abstractNumId w:val="24"/>
   </w:num>
   <w:num w:numId="29" w16cid:durableId="696541131">
-    <w:abstractNumId w:val="23"/>
+    <w:abstractNumId w:val="24"/>
   </w:num>
   <w:num w:numId="30" w16cid:durableId="1059670744">
-    <w:abstractNumId w:val="23"/>
+    <w:abstractNumId w:val="24"/>
   </w:num>
   <w:num w:numId="31" w16cid:durableId="340350903">
-    <w:abstractNumId w:val="23"/>
+    <w:abstractNumId w:val="24"/>
     <w:lvlOverride w:ilvl="0">
       <w:startOverride w:val="1"/>
     </w:lvlOverride>
@@ -19335,166 +21744,169 @@
     </w:lvlOverride>
   </w:num>
   <w:num w:numId="32" w16cid:durableId="1787039524">
-    <w:abstractNumId w:val="23"/>
+    <w:abstractNumId w:val="24"/>
   </w:num>
   <w:num w:numId="33" w16cid:durableId="522593909">
-    <w:abstractNumId w:val="23"/>
+    <w:abstractNumId w:val="24"/>
   </w:num>
   <w:num w:numId="34" w16cid:durableId="951861314">
-    <w:abstractNumId w:val="23"/>
+    <w:abstractNumId w:val="24"/>
   </w:num>
   <w:num w:numId="35" w16cid:durableId="1317568137">
-    <w:abstractNumId w:val="23"/>
+    <w:abstractNumId w:val="24"/>
   </w:num>
   <w:num w:numId="36" w16cid:durableId="1792938295">
-    <w:abstractNumId w:val="23"/>
+    <w:abstractNumId w:val="24"/>
   </w:num>
   <w:num w:numId="37" w16cid:durableId="23141160">
-    <w:abstractNumId w:val="23"/>
+    <w:abstractNumId w:val="24"/>
   </w:num>
   <w:num w:numId="38" w16cid:durableId="1550996328">
-    <w:abstractNumId w:val="23"/>
+    <w:abstractNumId w:val="24"/>
   </w:num>
   <w:num w:numId="39" w16cid:durableId="739788219">
-    <w:abstractNumId w:val="23"/>
+    <w:abstractNumId w:val="24"/>
   </w:num>
   <w:num w:numId="40" w16cid:durableId="111245237">
-    <w:abstractNumId w:val="23"/>
+    <w:abstractNumId w:val="24"/>
   </w:num>
   <w:num w:numId="41" w16cid:durableId="2117016066">
-    <w:abstractNumId w:val="23"/>
+    <w:abstractNumId w:val="24"/>
   </w:num>
   <w:num w:numId="42" w16cid:durableId="1631739896">
-    <w:abstractNumId w:val="23"/>
+    <w:abstractNumId w:val="24"/>
   </w:num>
   <w:num w:numId="43" w16cid:durableId="1814638223">
-    <w:abstractNumId w:val="23"/>
+    <w:abstractNumId w:val="24"/>
   </w:num>
   <w:num w:numId="44" w16cid:durableId="891962948">
-    <w:abstractNumId w:val="23"/>
+    <w:abstractNumId w:val="24"/>
   </w:num>
   <w:num w:numId="45" w16cid:durableId="115754776">
-    <w:abstractNumId w:val="23"/>
+    <w:abstractNumId w:val="24"/>
   </w:num>
   <w:num w:numId="46" w16cid:durableId="507603247">
-    <w:abstractNumId w:val="23"/>
+    <w:abstractNumId w:val="24"/>
   </w:num>
   <w:num w:numId="47" w16cid:durableId="1485705305">
-    <w:abstractNumId w:val="23"/>
+    <w:abstractNumId w:val="24"/>
   </w:num>
   <w:num w:numId="48" w16cid:durableId="1202212353">
-    <w:abstractNumId w:val="23"/>
+    <w:abstractNumId w:val="24"/>
   </w:num>
   <w:num w:numId="49" w16cid:durableId="195897593">
-    <w:abstractNumId w:val="23"/>
+    <w:abstractNumId w:val="24"/>
   </w:num>
   <w:num w:numId="50" w16cid:durableId="2018534616">
-    <w:abstractNumId w:val="23"/>
+    <w:abstractNumId w:val="24"/>
   </w:num>
   <w:num w:numId="51" w16cid:durableId="1726177645">
-    <w:abstractNumId w:val="23"/>
+    <w:abstractNumId w:val="24"/>
   </w:num>
   <w:num w:numId="52" w16cid:durableId="1732995686">
-    <w:abstractNumId w:val="23"/>
+    <w:abstractNumId w:val="24"/>
   </w:num>
   <w:num w:numId="53" w16cid:durableId="870147073">
-    <w:abstractNumId w:val="23"/>
+    <w:abstractNumId w:val="24"/>
   </w:num>
   <w:num w:numId="54" w16cid:durableId="40904098">
-    <w:abstractNumId w:val="23"/>
+    <w:abstractNumId w:val="24"/>
   </w:num>
   <w:num w:numId="55" w16cid:durableId="789203686">
-    <w:abstractNumId w:val="23"/>
+    <w:abstractNumId w:val="24"/>
   </w:num>
   <w:num w:numId="56" w16cid:durableId="200439411">
-    <w:abstractNumId w:val="23"/>
+    <w:abstractNumId w:val="24"/>
   </w:num>
   <w:num w:numId="57" w16cid:durableId="1765345279">
-    <w:abstractNumId w:val="23"/>
+    <w:abstractNumId w:val="24"/>
   </w:num>
   <w:num w:numId="58" w16cid:durableId="1346134032">
-    <w:abstractNumId w:val="23"/>
+    <w:abstractNumId w:val="24"/>
   </w:num>
   <w:num w:numId="59" w16cid:durableId="1777940909">
-    <w:abstractNumId w:val="23"/>
+    <w:abstractNumId w:val="24"/>
   </w:num>
   <w:num w:numId="60" w16cid:durableId="723941965">
-    <w:abstractNumId w:val="23"/>
+    <w:abstractNumId w:val="24"/>
   </w:num>
   <w:num w:numId="61" w16cid:durableId="1721591042">
-    <w:abstractNumId w:val="23"/>
+    <w:abstractNumId w:val="24"/>
   </w:num>
   <w:num w:numId="62" w16cid:durableId="976842609">
-    <w:abstractNumId w:val="23"/>
+    <w:abstractNumId w:val="24"/>
   </w:num>
   <w:num w:numId="63" w16cid:durableId="1467775094">
-    <w:abstractNumId w:val="23"/>
+    <w:abstractNumId w:val="24"/>
   </w:num>
   <w:num w:numId="64" w16cid:durableId="1132938189">
-    <w:abstractNumId w:val="23"/>
+    <w:abstractNumId w:val="24"/>
   </w:num>
   <w:num w:numId="65" w16cid:durableId="63527008">
-    <w:abstractNumId w:val="23"/>
+    <w:abstractNumId w:val="24"/>
   </w:num>
   <w:num w:numId="66" w16cid:durableId="1302423621">
-    <w:abstractNumId w:val="23"/>
+    <w:abstractNumId w:val="24"/>
   </w:num>
   <w:num w:numId="67" w16cid:durableId="493640909">
-    <w:abstractNumId w:val="23"/>
+    <w:abstractNumId w:val="24"/>
   </w:num>
   <w:num w:numId="68" w16cid:durableId="1633561255">
-    <w:abstractNumId w:val="23"/>
+    <w:abstractNumId w:val="24"/>
   </w:num>
   <w:num w:numId="69" w16cid:durableId="293369662">
-    <w:abstractNumId w:val="23"/>
+    <w:abstractNumId w:val="24"/>
   </w:num>
   <w:num w:numId="70" w16cid:durableId="228158258">
-    <w:abstractNumId w:val="23"/>
+    <w:abstractNumId w:val="24"/>
   </w:num>
   <w:num w:numId="71" w16cid:durableId="376048301">
-    <w:abstractNumId w:val="23"/>
+    <w:abstractNumId w:val="24"/>
   </w:num>
   <w:num w:numId="72" w16cid:durableId="1645115181">
-    <w:abstractNumId w:val="23"/>
+    <w:abstractNumId w:val="24"/>
   </w:num>
   <w:num w:numId="73" w16cid:durableId="1382827766">
-    <w:abstractNumId w:val="23"/>
+    <w:abstractNumId w:val="24"/>
   </w:num>
   <w:num w:numId="74" w16cid:durableId="1058360589">
-    <w:abstractNumId w:val="23"/>
+    <w:abstractNumId w:val="24"/>
   </w:num>
   <w:num w:numId="75" w16cid:durableId="345904594">
-    <w:abstractNumId w:val="23"/>
+    <w:abstractNumId w:val="24"/>
   </w:num>
   <w:num w:numId="76" w16cid:durableId="1592741334">
-    <w:abstractNumId w:val="23"/>
+    <w:abstractNumId w:val="24"/>
   </w:num>
   <w:num w:numId="77" w16cid:durableId="644967642">
-    <w:abstractNumId w:val="23"/>
+    <w:abstractNumId w:val="24"/>
   </w:num>
   <w:num w:numId="78" w16cid:durableId="1281256752">
-    <w:abstractNumId w:val="23"/>
+    <w:abstractNumId w:val="24"/>
   </w:num>
   <w:num w:numId="79" w16cid:durableId="597761991">
-    <w:abstractNumId w:val="23"/>
+    <w:abstractNumId w:val="24"/>
   </w:num>
   <w:num w:numId="80" w16cid:durableId="883369413">
-    <w:abstractNumId w:val="23"/>
+    <w:abstractNumId w:val="24"/>
   </w:num>
   <w:num w:numId="81" w16cid:durableId="1695613436">
-    <w:abstractNumId w:val="23"/>
+    <w:abstractNumId w:val="24"/>
   </w:num>
   <w:num w:numId="82" w16cid:durableId="566258924">
-    <w:abstractNumId w:val="23"/>
+    <w:abstractNumId w:val="24"/>
   </w:num>
   <w:num w:numId="83" w16cid:durableId="151139703">
-    <w:abstractNumId w:val="23"/>
+    <w:abstractNumId w:val="24"/>
   </w:num>
   <w:num w:numId="84" w16cid:durableId="974604430">
     <w:abstractNumId w:val="17"/>
   </w:num>
   <w:num w:numId="85" w16cid:durableId="32730014">
     <w:abstractNumId w:val="11"/>
+  </w:num>
+  <w:num w:numId="86" w16cid:durableId="1754468847">
+    <w:abstractNumId w:val="21"/>
   </w:num>
 </w:numbering>
 </file>
@@ -20479,7 +22891,7 @@
     <w:autoRedefine/>
     <w:uiPriority w:val="39"/>
     <w:unhideWhenUsed/>
-    <w:rsid w:val="000B5CE9"/>
+    <w:rsid w:val="001B76C5"/>
     <w:pPr>
       <w:tabs>
         <w:tab w:val="right" w:leader="dot" w:pos="8990"/>

</xml_diff>

<commit_message>
update introduction in ch1
</commit_message>
<xml_diff>
--- a/report-project.docx
+++ b/report-project.docx
@@ -940,15 +940,7 @@
         <w:ind w:firstLine="540"/>
       </w:pPr>
       <w:r>
-        <w:t xml:space="preserve">The abstract should identify clearly and succinctly the purpose of the project, the methods used, the results obtained and the significance of the results or findings.  The abstract must not exceed one page. </w:t>
-      </w:r>
-      <w:proofErr w:type="gramStart"/>
-      <w:r>
-        <w:t>Abstract</w:t>
-      </w:r>
-      <w:proofErr w:type="gramEnd"/>
-      <w:r>
-        <w:t xml:space="preserve"> section gives the readers a brief idea about your project, which present in brief your problem statement and how you can solve it. </w:t>
+        <w:t xml:space="preserve">The abstract should identify clearly and succinctly the purpose of the project, the methods used, the results obtained and the significance of the results or findings.  The abstract must not exceed one page. Abstract section gives the readers a brief idea about your project, which present in brief your problem statement and how you can solve it. </w:t>
       </w:r>
     </w:p>
     <w:p>
@@ -7104,23 +7096,7 @@
             <w:b w:val="0"/>
             <w:bCs w:val="0"/>
           </w:rPr>
-          <w:t xml:space="preserve">Table 1: Project </w:t>
-        </w:r>
-        <w:r>
-          <w:rPr>
-            <w:rStyle w:val="Hyperlink"/>
-            <w:b w:val="0"/>
-            <w:bCs w:val="0"/>
-          </w:rPr>
-          <w:t>p</w:t>
-        </w:r>
-        <w:r>
-          <w:rPr>
-            <w:rStyle w:val="Hyperlink"/>
-            <w:b w:val="0"/>
-            <w:bCs w:val="0"/>
-          </w:rPr>
-          <w:t>lan v1</w:t>
+          <w:t>Table 1: Project plan v1</w:t>
         </w:r>
         <w:r>
           <w:rPr>
@@ -7202,23 +7178,7 @@
             <w:b w:val="0"/>
             <w:bCs w:val="0"/>
           </w:rPr>
-          <w:t>: Project pl</w:t>
-        </w:r>
-        <w:r>
-          <w:rPr>
-            <w:rStyle w:val="Hyperlink"/>
-            <w:b w:val="0"/>
-            <w:bCs w:val="0"/>
-          </w:rPr>
-          <w:t>a</w:t>
-        </w:r>
-        <w:r>
-          <w:rPr>
-            <w:rStyle w:val="Hyperlink"/>
-            <w:b w:val="0"/>
-            <w:bCs w:val="0"/>
-          </w:rPr>
-          <w:t>n v</w:t>
+          <w:t>: Project plan v</w:t>
         </w:r>
         <w:r>
           <w:rPr>
@@ -7385,21 +7345,91 @@
     <w:p>
       <w:pPr>
         <w:ind w:firstLine="540"/>
-        <w:rPr>
-          <w:color w:val="FF0000"/>
-          <w:sz w:val="32"/>
-          <w:szCs w:val="28"/>
-        </w:rPr>
       </w:pPr>
       <w:bookmarkStart w:id="7" w:name="_Toc146531912"/>
       <w:r>
-        <w:rPr>
-          <w:color w:val="FF0000"/>
-          <w:sz w:val="32"/>
-          <w:szCs w:val="28"/>
-        </w:rPr>
-        <w:t>Application of AI in software development: How useful and importance</w:t>
-      </w:r>
+        <w:t xml:space="preserve">Artificial intelligence has </w:t>
+      </w:r>
+      <w:r>
+        <w:t>become instrumental</w:t>
+      </w:r>
+      <w:r>
+        <w:t xml:space="preserve"> in guaranteeing the high quality of software development phases. Additionally, it has the capacity to significantly reduce the time needed for software development, leading to increased overall productivity. Furthermore, AI can effectively detect and pinpoint errors within the development process, enabling timely rectification. It also contributes to the improvement of specific components within various phases of software development. Moreover, machine learning techniques within AI make it possible to simplify software requirements, ultimately enhancing the efficiency and effectiveness of the development process.</w:t>
+      </w:r>
+      <w:sdt>
+        <w:sdtPr>
+          <w:id w:val="1462536794"/>
+          <w:citation/>
+        </w:sdtPr>
+        <w:sdtContent>
+          <w:r>
+            <w:fldChar w:fldCharType="begin"/>
+          </w:r>
+          <w:r>
+            <w:rPr>
+              <w:lang w:val="en-001"/>
+            </w:rPr>
+            <w:instrText xml:space="preserve"> CITATION Sof221 \l 8192 </w:instrText>
+          </w:r>
+          <w:r>
+            <w:fldChar w:fldCharType="separate"/>
+          </w:r>
+          <w:r>
+            <w:rPr>
+              <w:noProof/>
+              <w:lang w:val="en-001"/>
+            </w:rPr>
+            <w:t xml:space="preserve"> </w:t>
+          </w:r>
+          <w:r>
+            <w:rPr>
+              <w:noProof/>
+              <w:lang w:val="en-001"/>
+            </w:rPr>
+            <w:t>[1]</w:t>
+          </w:r>
+          <w:r>
+            <w:fldChar w:fldCharType="end"/>
+          </w:r>
+        </w:sdtContent>
+      </w:sdt>
+      <w:sdt>
+        <w:sdtPr>
+          <w:id w:val="-1561162661"/>
+          <w:citation/>
+        </w:sdtPr>
+        <w:sdtContent>
+          <w:r>
+            <w:fldChar w:fldCharType="begin"/>
+          </w:r>
+          <w:r>
+            <w:rPr>
+              <w:lang w:val="en-001"/>
+            </w:rPr>
+            <w:instrText xml:space="preserve"> CITATION Sha212 \l 8192 </w:instrText>
+          </w:r>
+          <w:r>
+            <w:fldChar w:fldCharType="separate"/>
+          </w:r>
+          <w:r>
+            <w:rPr>
+              <w:noProof/>
+              <w:lang w:val="en-001"/>
+            </w:rPr>
+            <w:t xml:space="preserve"> </w:t>
+          </w:r>
+          <w:r>
+            <w:rPr>
+              <w:noProof/>
+              <w:lang w:val="en-001"/>
+            </w:rPr>
+            <w:t>[2]</w:t>
+          </w:r>
+          <w:r>
+            <w:fldChar w:fldCharType="end"/>
+          </w:r>
+        </w:sdtContent>
+      </w:sdt>
     </w:p>
     <w:p>
       <w:pPr>
@@ -7464,6 +7494,7 @@
         <w:ind w:left="540" w:hanging="540"/>
       </w:pPr>
       <w:r>
+        <w:lastRenderedPageBreak/>
         <w:t xml:space="preserve">Project </w:t>
       </w:r>
       <w:r>
@@ -7572,7 +7603,6 @@
           <w:rFonts w:cstheme="majorBidi"/>
           <w:szCs w:val="24"/>
         </w:rPr>
-        <w:lastRenderedPageBreak/>
         <w:t>To review previous works that can be related to our project domain.</w:t>
       </w:r>
     </w:p>
@@ -7847,6 +7877,7 @@
           <w:bCs/>
           <w:noProof/>
         </w:rPr>
+        <w:lastRenderedPageBreak/>
         <w:drawing>
           <wp:inline distT="0" distB="0" distL="0" distR="0" wp14:anchorId="5E5A37C6" wp14:editId="461A82DE">
             <wp:extent cx="5463540" cy="518160"/>
@@ -7976,7 +8007,6 @@
                 <w:b/>
                 <w:bCs/>
               </w:rPr>
-              <w:lastRenderedPageBreak/>
               <w:t>December</w:t>
             </w:r>
           </w:p>
@@ -12139,6 +12169,7 @@
           <w:b/>
           <w:bCs/>
         </w:rPr>
+        <w:lastRenderedPageBreak/>
         <w:t>Reviewing Relevant Literature and Theories (3 weeks):</w:t>
       </w:r>
     </w:p>
@@ -12181,7 +12212,6 @@
         <w:ind w:left="990"/>
       </w:pPr>
       <w:r>
-        <w:lastRenderedPageBreak/>
         <w:t>More time is allocated to this stage as it involves a detailed analysis of functional and non-functional system requirements and their precise documentation.</w:t>
       </w:r>
     </w:p>
@@ -12544,6 +12574,7 @@
       </w:pPr>
       <w:bookmarkStart w:id="18" w:name="_Toc146531917"/>
       <w:r>
+        <w:lastRenderedPageBreak/>
         <w:t>Summary</w:t>
       </w:r>
       <w:bookmarkEnd w:id="18"/>
@@ -12564,14 +12595,7 @@
         <w:rPr>
           <w:color w:val="000000" w:themeColor="text1"/>
         </w:rPr>
-        <w:t xml:space="preserve">In this chapter, we obtained a general idea of the challenges we face in analyzing project requirements to transform them into Use Case and Class Diagrams. We will build a </w:t>
-      </w:r>
-      <w:r>
-        <w:rPr>
-          <w:color w:val="000000" w:themeColor="text1"/>
-        </w:rPr>
-        <w:lastRenderedPageBreak/>
-        <w:t>model that relies on artificial intelligence to save time. In the second chapter, we will delve into related work and similar solutions, discussing them in detail and compiling all relevant information.</w:t>
+        <w:t>In this chapter, we obtained a general idea of the challenges we face in analyzing project requirements to transform them into Use Case and Class Diagrams. We will build a model that relies on artificial intelligence to save time. In the second chapter, we will delve into related work and similar solutions, discussing them in detail and compiling all relevant information.</w:t>
       </w:r>
     </w:p>
     <w:p>
@@ -13998,15 +14022,7 @@
         <w:ind w:firstLine="540"/>
       </w:pPr>
       <w:r>
-        <w:t xml:space="preserve">For </w:t>
-      </w:r>
-      <w:proofErr w:type="gramStart"/>
-      <w:r>
-        <w:t>research</w:t>
-      </w:r>
-      <w:proofErr w:type="gramEnd"/>
-      <w:r>
-        <w:t xml:space="preserve">-based </w:t>
+        <w:t xml:space="preserve">For research-based </w:t>
       </w:r>
       <w:r>
         <w:t xml:space="preserve">or simulation </w:t>
@@ -14357,15 +14373,7 @@
         <w:ind w:firstLine="720"/>
       </w:pPr>
       <w:r>
-        <w:t xml:space="preserve">In this section you should state the tools and/or languages that you intend to use and </w:t>
-      </w:r>
-      <w:proofErr w:type="gramStart"/>
-      <w:r>
-        <w:t>its</w:t>
-      </w:r>
-      <w:proofErr w:type="gramEnd"/>
-      <w:r>
-        <w:t xml:space="preserve"> justifications.</w:t>
+        <w:t>In this section you should state the tools and/or languages that you intend to use and its justifications.</w:t>
       </w:r>
     </w:p>
     <w:p>
@@ -14383,13 +14391,8 @@
       <w:pPr>
         <w:ind w:firstLine="540"/>
       </w:pPr>
-      <w:proofErr w:type="gramStart"/>
-      <w:r>
-        <w:t>Detail</w:t>
-      </w:r>
-      <w:proofErr w:type="gramEnd"/>
-      <w:r>
-        <w:t xml:space="preserve"> explanation is required on how the discussion on system design (in Chapter 4) relates with the actual implementation.</w:t>
+      <w:r>
+        <w:t>Detail explanation is required on how the discussion on system design (in Chapter 4) relates with the actual implementation.</w:t>
       </w:r>
     </w:p>
     <w:p>
@@ -14532,15 +14535,7 @@
         <w:t>properly,</w:t>
       </w:r>
       <w:r>
-        <w:t xml:space="preserve"> and that </w:t>
-      </w:r>
-      <w:proofErr w:type="gramStart"/>
-      <w:r>
-        <w:t>actual</w:t>
-      </w:r>
-      <w:proofErr w:type="gramEnd"/>
-      <w:r>
-        <w:t xml:space="preserve"> processing situation will be handled correctly</w:t>
+        <w:t xml:space="preserve"> and that actual processing situation will be handled correctly</w:t>
       </w:r>
       <w:r>
         <w:t xml:space="preserve"> (integration test)</w:t>
@@ -14824,19 +14819,11 @@
       <w:r>
         <w:t xml:space="preserve"> </w:t>
       </w:r>
-      <w:proofErr w:type="gramStart"/>
       <w:r>
         <w:rPr>
           <w:rStyle w:val="hps"/>
         </w:rPr>
-        <w:t>technical</w:t>
-      </w:r>
-      <w:proofErr w:type="gramEnd"/>
-      <w:r>
-        <w:rPr>
-          <w:rStyle w:val="hps"/>
-        </w:rPr>
-        <w:t xml:space="preserve"> and scientific knowledge of the student.</w:t>
+        <w:t>technical and scientific knowledge of the student.</w:t>
       </w:r>
     </w:p>
     <w:p>
@@ -15144,19 +15131,11 @@
       <w:r>
         <w:t xml:space="preserve"> </w:t>
       </w:r>
-      <w:proofErr w:type="gramStart"/>
       <w:r>
         <w:rPr>
           <w:rStyle w:val="hps"/>
         </w:rPr>
-        <w:t>works</w:t>
-      </w:r>
-      <w:proofErr w:type="gramEnd"/>
-      <w:r>
-        <w:rPr>
-          <w:rStyle w:val="hps"/>
-        </w:rPr>
-        <w:t xml:space="preserve"> to be undertaken</w:t>
+        <w:t>works to be undertaken</w:t>
       </w:r>
       <w:r>
         <w:t xml:space="preserve"> </w:t>
@@ -15274,102 +15253,204 @@
         <w:t xml:space="preserve"> </w:t>
       </w:r>
     </w:p>
-    <w:p>
-      <w:pPr>
-        <w:pStyle w:val="NormalJustified"/>
-      </w:pPr>
-      <w:r>
-        <w:t xml:space="preserve">The purpose of a reference is to acknowledge the contributions of other authors to which you owe an intellectual debt, </w:t>
-      </w:r>
-      <w:proofErr w:type="gramStart"/>
-      <w:r>
-        <w:t>and also</w:t>
-      </w:r>
-      <w:proofErr w:type="gramEnd"/>
-      <w:r>
-        <w:t xml:space="preserve"> to enable readers to locate the source easily. In this section, you can use </w:t>
-      </w:r>
-      <w:r>
-        <w:rPr>
-          <w:rFonts w:ascii="Century" w:hAnsi="Century" w:cs="Arial"/>
-        </w:rPr>
-        <w:t>alphabetical or numerical</w:t>
-      </w:r>
-      <w:r>
-        <w:t xml:space="preserve"> system.  For the latter we recommend IEEE </w:t>
-      </w:r>
-      <w:r>
-        <w:t>system</w:t>
-      </w:r>
-      <w:r>
-        <w:t xml:space="preserve"> which is widely used in computer sciences and engineering. IEEE </w:t>
-      </w:r>
-      <w:r>
-        <w:t>system</w:t>
-      </w:r>
-      <w:r>
-        <w:t xml:space="preserve"> dictates the in-text citation to appear as a number within square brackets (e.g. [1]).  The full details of the reference appear in the reference list in the order of citation in the text.</w:t>
-      </w:r>
-      <w:r>
-        <w:t xml:space="preserve"> As for the alphabetical system</w:t>
-      </w:r>
-      <w:r>
-        <w:t xml:space="preserve"> </w:t>
-      </w:r>
-      <w:r>
-        <w:t xml:space="preserve">(also known as author-date </w:t>
-      </w:r>
-      <w:r>
-        <w:t xml:space="preserve">system), </w:t>
-      </w:r>
-      <w:r>
-        <w:t>Harvard</w:t>
-      </w:r>
-      <w:r>
-        <w:t xml:space="preserve"> </w:t>
-      </w:r>
-      <w:r>
-        <w:t xml:space="preserve">or </w:t>
-      </w:r>
-      <w:r>
-        <w:t>APA</w:t>
-      </w:r>
-      <w:r>
-        <w:t xml:space="preserve"> system</w:t>
-      </w:r>
-      <w:r>
-        <w:t xml:space="preserve"> of referencing can be used. </w:t>
-      </w:r>
-      <w:r>
-        <w:t>The advantage of author-date system</w:t>
-      </w:r>
-      <w:r>
-        <w:t xml:space="preserve"> is that the name of the author and the year appear in the text, hence </w:t>
-      </w:r>
-      <w:r>
-        <w:t>this ease</w:t>
-      </w:r>
-      <w:r>
-        <w:t xml:space="preserve"> reading. The reader only refers to the reference section for the details of the document since the name and the year already exist in the text. </w:t>
-      </w:r>
-    </w:p>
-    <w:p>
-      <w:pPr>
-        <w:pStyle w:val="NormalJustified"/>
-      </w:pPr>
-      <w:r>
-        <w:t>The following is an example list of references using IEEE system</w:t>
-      </w:r>
-      <w:r>
-        <w:t>.</w:t>
-      </w:r>
-      <w:r>
-        <w:t xml:space="preserve">  Please refer to the IEEE</w:t>
-      </w:r>
-      <w:r>
-        <w:t xml:space="preserve"> citation reference for details.</w:t>
-      </w:r>
-    </w:p>
+    <w:tbl>
+      <w:tblPr>
+        <w:tblpPr w:leftFromText="180" w:rightFromText="180" w:vertAnchor="text" w:horzAnchor="margin" w:tblpY="154"/>
+        <w:tblW w:w="5000" w:type="pct"/>
+        <w:tblCellSpacing w:w="15" w:type="dxa"/>
+        <w:tblCellMar>
+          <w:top w:w="15" w:type="dxa"/>
+          <w:left w:w="15" w:type="dxa"/>
+          <w:bottom w:w="15" w:type="dxa"/>
+          <w:right w:w="15" w:type="dxa"/>
+        </w:tblCellMar>
+        <w:tblLook w:val="04A0" w:firstRow="1" w:lastRow="0" w:firstColumn="1" w:lastColumn="0" w:noHBand="0" w:noVBand="1"/>
+      </w:tblPr>
+      <w:tblGrid>
+        <w:gridCol w:w="355"/>
+        <w:gridCol w:w="8735"/>
+      </w:tblGrid>
+      <w:tr>
+        <w:trPr>
+          <w:tblCellSpacing w:w="15" w:type="dxa"/>
+        </w:trPr>
+        <w:tc>
+          <w:tcPr>
+            <w:tcW w:w="171" w:type="pct"/>
+            <w:hideMark/>
+          </w:tcPr>
+          <w:p>
+            <w:pPr>
+              <w:pStyle w:val="Bibliography"/>
+              <w:rPr>
+                <w:noProof/>
+                <w:szCs w:val="24"/>
+                <w:lang w:val="en-001"/>
+              </w:rPr>
+            </w:pPr>
+            <w:r>
+              <w:rPr>
+                <w:noProof/>
+                <w:lang w:val="en-001"/>
+              </w:rPr>
+              <w:t xml:space="preserve">[1] </w:t>
+            </w:r>
+          </w:p>
+        </w:tc>
+        <w:tc>
+          <w:tcPr>
+            <w:tcW w:w="0" w:type="auto"/>
+            <w:hideMark/>
+          </w:tcPr>
+          <w:p>
+            <w:pPr>
+              <w:pStyle w:val="Bibliography"/>
+              <w:rPr>
+                <w:noProof/>
+                <w:lang w:val="en-001"/>
+              </w:rPr>
+            </w:pPr>
+            <w:r>
+              <w:rPr>
+                <w:noProof/>
+                <w:lang w:val="en-001"/>
+              </w:rPr>
+              <w:t xml:space="preserve">H. Sofian, N. A. M. Yunus and R. Ahmad, "Systematic Mapping: Artificial Intelligence Techniques in Software Engineering," </w:t>
+            </w:r>
+            <w:r>
+              <w:rPr>
+                <w:i/>
+                <w:iCs/>
+                <w:noProof/>
+                <w:lang w:val="en-001"/>
+              </w:rPr>
+              <w:t xml:space="preserve">IEEE Access, </w:t>
+            </w:r>
+            <w:r>
+              <w:rPr>
+                <w:noProof/>
+                <w:lang w:val="en-001"/>
+              </w:rPr>
+              <w:t xml:space="preserve">vol. 10, pp. 51021-51040, 2022. </w:t>
+            </w:r>
+          </w:p>
+        </w:tc>
+      </w:tr>
+      <w:tr>
+        <w:trPr>
+          <w:tblCellSpacing w:w="15" w:type="dxa"/>
+        </w:trPr>
+        <w:tc>
+          <w:tcPr>
+            <w:tcW w:w="171" w:type="pct"/>
+            <w:hideMark/>
+          </w:tcPr>
+          <w:p>
+            <w:pPr>
+              <w:pStyle w:val="Bibliography"/>
+              <w:rPr>
+                <w:noProof/>
+                <w:lang w:val="en-001"/>
+              </w:rPr>
+            </w:pPr>
+            <w:r>
+              <w:rPr>
+                <w:noProof/>
+                <w:lang w:val="en-001"/>
+              </w:rPr>
+              <w:t xml:space="preserve">[2] </w:t>
+            </w:r>
+          </w:p>
+        </w:tc>
+        <w:tc>
+          <w:tcPr>
+            <w:tcW w:w="0" w:type="auto"/>
+            <w:hideMark/>
+          </w:tcPr>
+          <w:p>
+            <w:pPr>
+              <w:pStyle w:val="Bibliography"/>
+              <w:rPr>
+                <w:noProof/>
+                <w:lang w:val="en-001"/>
+              </w:rPr>
+            </w:pPr>
+            <w:r>
+              <w:rPr>
+                <w:noProof/>
+                <w:lang w:val="en-001"/>
+              </w:rPr>
+              <w:t xml:space="preserve">S. Shafiq, A. Mashkoor, C. Mayr-Dorn and A. Egyed, "A Literature Review of Using Machine Learning in Software Development Life Cycle Stages," </w:t>
+            </w:r>
+            <w:r>
+              <w:rPr>
+                <w:i/>
+                <w:iCs/>
+                <w:noProof/>
+                <w:lang w:val="en-001"/>
+              </w:rPr>
+              <w:t xml:space="preserve">IEEE Access, </w:t>
+            </w:r>
+            <w:r>
+              <w:rPr>
+                <w:noProof/>
+                <w:lang w:val="en-001"/>
+              </w:rPr>
+              <w:t xml:space="preserve">vol. 9, pp. 140896-140920, 2021. </w:t>
+            </w:r>
+          </w:p>
+        </w:tc>
+      </w:tr>
+      <w:tr>
+        <w:trPr>
+          <w:tblCellSpacing w:w="15" w:type="dxa"/>
+        </w:trPr>
+        <w:tc>
+          <w:tcPr>
+            <w:tcW w:w="171" w:type="pct"/>
+            <w:hideMark/>
+          </w:tcPr>
+          <w:p>
+            <w:pPr>
+              <w:pStyle w:val="Bibliography"/>
+              <w:rPr>
+                <w:noProof/>
+                <w:lang w:val="en-001"/>
+              </w:rPr>
+            </w:pPr>
+            <w:r>
+              <w:rPr>
+                <w:noProof/>
+                <w:lang w:val="en-001"/>
+              </w:rPr>
+              <w:t xml:space="preserve">[3] </w:t>
+            </w:r>
+          </w:p>
+        </w:tc>
+        <w:tc>
+          <w:tcPr>
+            <w:tcW w:w="0" w:type="auto"/>
+            <w:hideMark/>
+          </w:tcPr>
+          <w:p>
+            <w:pPr>
+              <w:pStyle w:val="Bibliography"/>
+              <w:rPr>
+                <w:noProof/>
+                <w:lang w:val="en-001"/>
+              </w:rPr>
+            </w:pPr>
+            <w:r>
+              <w:rPr>
+                <w:noProof/>
+                <w:lang w:val="en-001"/>
+              </w:rPr>
+              <w:t xml:space="preserve">S. Ian, Software Engineering, 11th ed., Addison-Wesley,, 2015. </w:t>
+            </w:r>
+          </w:p>
+        </w:tc>
+      </w:tr>
+    </w:tbl>
     <w:p>
       <w:pPr>
         <w:autoSpaceDE w:val="0"/>
@@ -15386,411 +15467,91 @@
     </w:p>
     <w:p>
       <w:pPr>
-        <w:tabs>
-          <w:tab w:val="left" w:pos="540"/>
-        </w:tabs>
-        <w:autoSpaceDE w:val="0"/>
-        <w:autoSpaceDN w:val="0"/>
-        <w:adjustRightInd w:val="0"/>
-        <w:spacing w:after="0" w:line="240" w:lineRule="auto"/>
-        <w:ind w:left="540" w:hanging="540"/>
-        <w:jc w:val="left"/>
-        <w:rPr>
-          <w:lang w:val="en-GB"/>
-        </w:rPr>
-      </w:pPr>
-      <w:r>
-        <w:rPr>
-          <w:lang w:val="en-GB"/>
-        </w:rPr>
-        <w:t xml:space="preserve">[1] </w:t>
-      </w:r>
-      <w:r>
-        <w:rPr>
-          <w:lang w:val="en-GB"/>
-        </w:rPr>
-        <w:tab/>
-      </w:r>
-      <w:r>
-        <w:rPr>
-          <w:lang w:val="en-GB"/>
-        </w:rPr>
-        <w:t>I. Sommerville, "Software Engineering", 11th ed., Addison-Wesley, 2015</w:t>
-      </w:r>
-      <w:r>
-        <w:rPr>
-          <w:lang w:val="en-GB"/>
-        </w:rPr>
-        <w:t>.</w:t>
-      </w:r>
-    </w:p>
-    <w:p>
-      <w:pPr>
-        <w:tabs>
-          <w:tab w:val="left" w:pos="540"/>
-        </w:tabs>
-        <w:autoSpaceDE w:val="0"/>
-        <w:autoSpaceDN w:val="0"/>
-        <w:adjustRightInd w:val="0"/>
-        <w:spacing w:after="0" w:line="240" w:lineRule="auto"/>
-        <w:ind w:left="540" w:hanging="540"/>
-        <w:jc w:val="left"/>
-        <w:rPr>
-          <w:lang w:val="en-GB"/>
-        </w:rPr>
-      </w:pPr>
-    </w:p>
-    <w:p>
-      <w:pPr>
-        <w:tabs>
-          <w:tab w:val="left" w:pos="540"/>
-        </w:tabs>
-        <w:autoSpaceDE w:val="0"/>
-        <w:autoSpaceDN w:val="0"/>
-        <w:adjustRightInd w:val="0"/>
-        <w:spacing w:after="0" w:line="240" w:lineRule="auto"/>
-        <w:ind w:left="540" w:hanging="540"/>
-        <w:jc w:val="left"/>
-        <w:rPr>
-          <w:rFonts w:cstheme="majorBidi"/>
-        </w:rPr>
-      </w:pPr>
-      <w:r>
-        <w:rPr>
-          <w:rFonts w:cstheme="majorBidi"/>
-        </w:rPr>
-        <w:t>[2]</w:t>
-      </w:r>
-      <w:r>
-        <w:rPr>
-          <w:rFonts w:cstheme="majorBidi"/>
-        </w:rPr>
-        <w:tab/>
-      </w:r>
-      <w:r>
-        <w:rPr>
-          <w:lang w:val="en-GB"/>
-        </w:rPr>
-        <w:t xml:space="preserve">V. J. Blue, and J. L. Adler, “Cellular automata micro-simulation of bi-directional pedestrian flows,” </w:t>
-      </w:r>
-      <w:r>
-        <w:rPr>
-          <w:i/>
-          <w:lang w:val="en-GB"/>
-        </w:rPr>
-        <w:t>J.  Transportation Research</w:t>
-      </w:r>
-      <w:r>
-        <w:rPr>
-          <w:lang w:val="en-GB"/>
-        </w:rPr>
-        <w:t>, pp. 135-141, 2000.</w:t>
-      </w:r>
-      <w:r>
-        <w:rPr>
-          <w:rFonts w:cstheme="majorBidi"/>
-        </w:rPr>
-        <w:t xml:space="preserve"> </w:t>
-      </w:r>
-    </w:p>
-    <w:p>
-      <w:pPr>
-        <w:autoSpaceDE w:val="0"/>
-        <w:autoSpaceDN w:val="0"/>
-        <w:adjustRightInd w:val="0"/>
-        <w:spacing w:after="0" w:line="240" w:lineRule="auto"/>
-        <w:ind w:left="540" w:hanging="540"/>
-        <w:jc w:val="left"/>
-        <w:rPr>
-          <w:rFonts w:cstheme="majorBidi"/>
-        </w:rPr>
-      </w:pPr>
-    </w:p>
-    <w:p>
-      <w:pPr>
-        <w:autoSpaceDE w:val="0"/>
-        <w:autoSpaceDN w:val="0"/>
-        <w:adjustRightInd w:val="0"/>
-        <w:spacing w:after="0" w:line="240" w:lineRule="auto"/>
-        <w:ind w:left="540" w:hanging="540"/>
-        <w:jc w:val="left"/>
-        <w:rPr>
-          <w:lang w:val="en-GB"/>
-        </w:rPr>
-      </w:pPr>
-      <w:r>
-        <w:rPr>
-          <w:rFonts w:cstheme="majorBidi"/>
-        </w:rPr>
-        <w:t>[</w:t>
-      </w:r>
-      <w:r>
-        <w:rPr>
-          <w:rFonts w:cstheme="majorBidi"/>
-        </w:rPr>
-        <w:t>3</w:t>
-      </w:r>
-      <w:proofErr w:type="gramStart"/>
-      <w:r>
-        <w:rPr>
-          <w:rFonts w:cstheme="majorBidi"/>
-        </w:rPr>
-        <w:t xml:space="preserve">]  </w:t>
-      </w:r>
-      <w:r>
-        <w:rPr>
-          <w:rFonts w:cstheme="majorBidi"/>
-        </w:rPr>
-        <w:tab/>
-      </w:r>
-      <w:proofErr w:type="gramEnd"/>
-      <w:r>
-        <w:rPr>
-          <w:lang w:val="en-GB"/>
-        </w:rPr>
-        <w:t xml:space="preserve">S. </w:t>
-      </w:r>
-      <w:proofErr w:type="spellStart"/>
-      <w:r>
-        <w:rPr>
-          <w:lang w:val="en-GB"/>
-        </w:rPr>
-        <w:t>Sarmady</w:t>
-      </w:r>
-      <w:proofErr w:type="spellEnd"/>
-      <w:r>
-        <w:rPr>
-          <w:lang w:val="en-GB"/>
-        </w:rPr>
-        <w:t xml:space="preserve">, F. Haron, and A. Z. H. Talib, “Modelling groups of pedestrians in least effort crowd movements using cellular automata,” in </w:t>
-      </w:r>
-      <w:r>
-        <w:rPr>
-          <w:i/>
-          <w:lang w:val="en-GB"/>
-        </w:rPr>
-        <w:t>Proc. 2009 2</w:t>
-      </w:r>
-      <w:r>
-        <w:rPr>
-          <w:i/>
-          <w:vertAlign w:val="superscript"/>
-          <w:lang w:val="en-GB"/>
-        </w:rPr>
-        <w:t>nd</w:t>
-      </w:r>
-      <w:r>
-        <w:rPr>
-          <w:i/>
-          <w:lang w:val="en-GB"/>
-        </w:rPr>
-        <w:t xml:space="preserve"> Asia International Conference on Modelling &amp; Simulation</w:t>
-      </w:r>
-      <w:r>
-        <w:rPr>
-          <w:lang w:val="en-GB"/>
-        </w:rPr>
-        <w:t>, Bali, Indonesia, 2009, pp. 520-525.</w:t>
-      </w:r>
-    </w:p>
-    <w:p>
-      <w:pPr>
-        <w:autoSpaceDE w:val="0"/>
-        <w:autoSpaceDN w:val="0"/>
-        <w:adjustRightInd w:val="0"/>
-        <w:spacing w:after="0" w:line="240" w:lineRule="auto"/>
-        <w:ind w:left="540" w:hanging="540"/>
-        <w:jc w:val="left"/>
-        <w:rPr>
-          <w:lang w:val="en-GB"/>
-        </w:rPr>
-      </w:pPr>
-    </w:p>
-    <w:p>
-      <w:pPr>
-        <w:autoSpaceDE w:val="0"/>
-        <w:autoSpaceDN w:val="0"/>
-        <w:adjustRightInd w:val="0"/>
-        <w:spacing w:after="0" w:line="240" w:lineRule="auto"/>
-        <w:ind w:left="540" w:hanging="540"/>
-        <w:jc w:val="left"/>
-        <w:rPr>
-          <w:rFonts w:cstheme="majorBidi"/>
-        </w:rPr>
-      </w:pPr>
-      <w:r>
-        <w:rPr>
-          <w:lang w:val="en-GB"/>
-        </w:rPr>
-        <w:t>[</w:t>
-      </w:r>
-      <w:r>
-        <w:rPr>
-          <w:lang w:val="en-GB"/>
-        </w:rPr>
-        <w:t>4</w:t>
-      </w:r>
-      <w:r>
-        <w:rPr>
-          <w:lang w:val="en-GB"/>
-        </w:rPr>
-        <w:t>]</w:t>
-      </w:r>
-      <w:r>
-        <w:rPr>
-          <w:lang w:val="en-GB"/>
-        </w:rPr>
-        <w:tab/>
-      </w:r>
-      <w:r>
-        <w:rPr>
-          <w:rFonts w:cstheme="majorBidi"/>
-        </w:rPr>
-        <w:t xml:space="preserve">F. H. </w:t>
-      </w:r>
-      <w:proofErr w:type="spellStart"/>
-      <w:r>
-        <w:rPr>
-          <w:rFonts w:cstheme="majorBidi"/>
-        </w:rPr>
-        <w:t>Hassan</w:t>
-      </w:r>
-      <w:proofErr w:type="gramStart"/>
-      <w:r>
-        <w:rPr>
-          <w:rFonts w:cstheme="majorBidi"/>
-        </w:rPr>
-        <w:t>,”Heuristic</w:t>
-      </w:r>
-      <w:proofErr w:type="spellEnd"/>
-      <w:proofErr w:type="gramEnd"/>
-      <w:r>
-        <w:rPr>
-          <w:rFonts w:cstheme="majorBidi"/>
-        </w:rPr>
-        <w:t xml:space="preserve"> search methods and cellular automata modeling for layout design ,” </w:t>
-      </w:r>
-      <w:proofErr w:type="spellStart"/>
-      <w:r>
-        <w:rPr>
-          <w:rFonts w:cstheme="majorBidi"/>
-        </w:rPr>
-        <w:t>Ph.D</w:t>
-      </w:r>
-      <w:proofErr w:type="spellEnd"/>
-      <w:r>
-        <w:rPr>
-          <w:rFonts w:cstheme="majorBidi"/>
-        </w:rPr>
-        <w:t xml:space="preserve"> dissertation, Sch. of Info. Sys, </w:t>
-      </w:r>
-      <w:proofErr w:type="gramStart"/>
-      <w:r>
-        <w:rPr>
-          <w:rFonts w:cstheme="majorBidi"/>
-        </w:rPr>
-        <w:t>Comp.</w:t>
-      </w:r>
-      <w:proofErr w:type="gramEnd"/>
-      <w:r>
-        <w:rPr>
-          <w:rFonts w:cstheme="majorBidi"/>
-        </w:rPr>
-        <w:t xml:space="preserve"> and Math., Brunel Univ., UK, 2013.</w:t>
-      </w:r>
-    </w:p>
-    <w:p>
-      <w:pPr>
-        <w:autoSpaceDE w:val="0"/>
-        <w:autoSpaceDN w:val="0"/>
-        <w:adjustRightInd w:val="0"/>
-        <w:spacing w:after="0" w:line="240" w:lineRule="auto"/>
-        <w:ind w:left="540" w:hanging="540"/>
-        <w:jc w:val="left"/>
-        <w:rPr>
-          <w:rFonts w:cstheme="majorBidi"/>
-        </w:rPr>
-      </w:pPr>
-    </w:p>
-    <w:p>
-      <w:pPr>
-        <w:autoSpaceDE w:val="0"/>
-        <w:autoSpaceDN w:val="0"/>
-        <w:adjustRightInd w:val="0"/>
-        <w:spacing w:after="0" w:line="240" w:lineRule="auto"/>
-        <w:ind w:left="540" w:hanging="540"/>
-        <w:jc w:val="left"/>
-        <w:rPr>
-          <w:rFonts w:ascii="Times New Roman" w:hAnsi="Times New Roman" w:cs="Times New Roman"/>
-          <w:szCs w:val="24"/>
-        </w:rPr>
-      </w:pPr>
-      <w:r>
-        <w:rPr>
-          <w:rFonts w:cstheme="majorBidi"/>
-        </w:rPr>
-        <w:t>[</w:t>
-      </w:r>
-      <w:r>
-        <w:rPr>
-          <w:rFonts w:cstheme="majorBidi"/>
-        </w:rPr>
-        <w:t>5</w:t>
-      </w:r>
-      <w:r>
-        <w:rPr>
-          <w:rFonts w:cstheme="majorBidi"/>
-        </w:rPr>
-        <w:t>]</w:t>
-      </w:r>
-      <w:r>
-        <w:rPr>
-          <w:rFonts w:cstheme="majorBidi"/>
-        </w:rPr>
-        <w:tab/>
-      </w:r>
-      <w:r>
-        <w:rPr>
-          <w:lang w:val="en-GB"/>
-        </w:rPr>
-        <w:t xml:space="preserve">G. K. Still. (2010, July 15). </w:t>
-      </w:r>
-      <w:r>
-        <w:rPr>
-          <w:i/>
-          <w:lang w:val="en-GB"/>
-        </w:rPr>
-        <w:t>Crowd Disasters</w:t>
-      </w:r>
-      <w:r>
-        <w:rPr>
-          <w:lang w:val="en-GB"/>
-        </w:rPr>
-        <w:t xml:space="preserve"> [Online]. Available: </w:t>
-      </w:r>
-      <w:hyperlink r:id="rId13" w:history="1">
-        <w:r>
-          <w:rPr>
-            <w:rStyle w:val="Hyperlink"/>
-            <w:lang w:val="en-GB"/>
-          </w:rPr>
-          <w:t>http://www.gkstill.com/CrowdDisasters.html</w:t>
-        </w:r>
-      </w:hyperlink>
-      <w:r>
-        <w:rPr>
-          <w:lang w:val="en-GB"/>
-        </w:rPr>
-        <w:t>.</w:t>
-      </w:r>
-    </w:p>
-    <w:p>
-      <w:pPr>
         <w:autoSpaceDE w:val="0"/>
         <w:autoSpaceDN w:val="0"/>
         <w:adjustRightInd w:val="0"/>
         <w:spacing w:after="0" w:line="240" w:lineRule="auto"/>
         <w:ind w:left="360" w:hanging="360"/>
+        <w:jc w:val="left"/>
+        <w:rPr>
+          <w:rFonts w:asciiTheme="minorHAnsi" w:hAnsiTheme="minorHAnsi"/>
+          <w:noProof/>
+          <w:sz w:val="22"/>
+          <w:lang w:val="ms-MY"/>
+        </w:rPr>
+      </w:pPr>
+      <w:r>
+        <w:rPr>
+          <w:rFonts w:ascii="Times New Roman" w:hAnsi="Times New Roman" w:cs="Times New Roman"/>
+          <w:szCs w:val="24"/>
+        </w:rPr>
+        <w:fldChar w:fldCharType="begin"/>
+      </w:r>
+      <w:r>
+        <w:rPr>
+          <w:rFonts w:ascii="Times New Roman" w:hAnsi="Times New Roman" w:cs="Times New Roman"/>
+          <w:szCs w:val="24"/>
+          <w:lang w:val="en-001"/>
+        </w:rPr>
+        <w:instrText xml:space="preserve"> BIBLIOGRAPHY  \l 8192 </w:instrText>
+      </w:r>
+      <w:r>
+        <w:rPr>
+          <w:rFonts w:ascii="Times New Roman" w:hAnsi="Times New Roman" w:cs="Times New Roman"/>
+          <w:szCs w:val="24"/>
+        </w:rPr>
+        <w:fldChar w:fldCharType="separate"/>
+      </w:r>
+    </w:p>
+    <w:p>
+      <w:pPr>
+        <w:divId w:val="218438092"/>
+        <w:rPr>
+          <w:rFonts w:eastAsia="Times New Roman"/>
+          <w:noProof/>
+        </w:rPr>
+      </w:pPr>
+    </w:p>
+    <w:p>
+      <w:pPr>
+        <w:autoSpaceDE w:val="0"/>
+        <w:autoSpaceDN w:val="0"/>
+        <w:adjustRightInd w:val="0"/>
+        <w:spacing w:after="0" w:line="240" w:lineRule="auto"/>
+        <w:ind w:left="360" w:hanging="360"/>
+        <w:jc w:val="left"/>
+        <w:rPr>
+          <w:rFonts w:ascii="Times New Roman" w:hAnsi="Times New Roman" w:cs="Times New Roman"/>
+          <w:szCs w:val="24"/>
+        </w:rPr>
+      </w:pPr>
+      <w:r>
+        <w:rPr>
+          <w:rFonts w:ascii="Times New Roman" w:hAnsi="Times New Roman" w:cs="Times New Roman"/>
+          <w:szCs w:val="24"/>
+        </w:rPr>
+        <w:fldChar w:fldCharType="end"/>
+      </w:r>
+    </w:p>
+    <w:p>
+      <w:pPr>
+        <w:autoSpaceDE w:val="0"/>
+        <w:autoSpaceDN w:val="0"/>
+        <w:adjustRightInd w:val="0"/>
+        <w:spacing w:after="0" w:line="240" w:lineRule="auto"/>
+        <w:jc w:val="left"/>
+        <w:rPr>
+          <w:rFonts w:ascii="Times New Roman" w:hAnsi="Times New Roman" w:cs="Times New Roman"/>
+          <w:szCs w:val="24"/>
+        </w:rPr>
+      </w:pPr>
+    </w:p>
+    <w:p>
+      <w:pPr>
+        <w:autoSpaceDE w:val="0"/>
+        <w:autoSpaceDN w:val="0"/>
+        <w:adjustRightInd w:val="0"/>
+        <w:spacing w:after="0" w:line="240" w:lineRule="auto"/>
         <w:jc w:val="left"/>
         <w:rPr>
           <w:rFonts w:ascii="Times New Roman" w:hAnsi="Times New Roman" w:cs="Times New Roman"/>
@@ -15978,15 +15739,18 @@
         <w:t xml:space="preserve"> examples </w:t>
       </w:r>
       <w:r>
-        <w:t xml:space="preserve">of </w:t>
+        <w:t xml:space="preserve">of figure, </w:t>
       </w:r>
       <w:proofErr w:type="gramStart"/>
       <w:r>
-        <w:t>figure</w:t>
+        <w:t>table</w:t>
       </w:r>
       <w:proofErr w:type="gramEnd"/>
       <w:r>
-        <w:t xml:space="preserve">, </w:t>
+        <w:t xml:space="preserve"> and equation</w:t>
+      </w:r>
+      <w:r>
+        <w:t xml:space="preserve">. We assume that the figure, </w:t>
       </w:r>
       <w:proofErr w:type="gramStart"/>
       <w:r>
@@ -15994,26 +15758,7 @@
       </w:r>
       <w:proofErr w:type="gramEnd"/>
       <w:r>
-        <w:t xml:space="preserve"> and equation</w:t>
-      </w:r>
-      <w:r>
-        <w:t xml:space="preserve">. We assume that the figure, </w:t>
-      </w:r>
-      <w:proofErr w:type="gramStart"/>
-      <w:r>
-        <w:t>table</w:t>
-      </w:r>
-      <w:proofErr w:type="gramEnd"/>
-      <w:r>
-        <w:t xml:space="preserve"> and equation appear in Chapter 2, therefore their numberings will be preceded by number 2. Whenever possible please place the figures and tables </w:t>
-      </w:r>
-      <w:proofErr w:type="gramStart"/>
-      <w:r>
-        <w:t>alongside with</w:t>
-      </w:r>
-      <w:proofErr w:type="gramEnd"/>
-      <w:r>
-        <w:t xml:space="preserve"> the </w:t>
+        <w:t xml:space="preserve"> and equation appear in Chapter 2, therefore their numberings will be preceded by number 2. Whenever possible please place the figures and tables alongside with the </w:t>
       </w:r>
       <w:r>
         <w:t>captions</w:t>
@@ -16022,23 +15767,7 @@
         <w:t xml:space="preserve">, immediately </w:t>
       </w:r>
       <w:r>
-        <w:t xml:space="preserve">following the first text that refer to it. If this is not possible, then the figure or table should appear </w:t>
-      </w:r>
-      <w:proofErr w:type="gramStart"/>
-      <w:r>
-        <w:t>in</w:t>
-      </w:r>
-      <w:proofErr w:type="gramEnd"/>
-      <w:r>
-        <w:t xml:space="preserve"> the following page.  More than one figure or table can be placed </w:t>
-      </w:r>
-      <w:proofErr w:type="gramStart"/>
-      <w:r>
-        <w:t>in</w:t>
-      </w:r>
-      <w:proofErr w:type="gramEnd"/>
-      <w:r>
-        <w:t xml:space="preserve"> a single page.  However, it</w:t>
+        <w:t>following the first text that refer to it. If this is not possible, then the figure or table should appear in the following page.  More than one figure or table can be placed in a single page.  However, it</w:t>
       </w:r>
       <w:r>
         <w:t xml:space="preserve"> is advisable to disperse the figures and tables throughout the report. Please ensure that the figures and tables do not run across pages.</w:t>
@@ -16075,7 +15804,7 @@
                     <pic:cNvPicPr/>
                   </pic:nvPicPr>
                   <pic:blipFill>
-                    <a:blip r:embed="rId14" cstate="print"/>
+                    <a:blip r:embed="rId13" cstate="print"/>
                     <a:stretch>
                       <a:fillRect/>
                     </a:stretch>
@@ -17498,21 +17227,7 @@
         <w:rPr>
           <w:rFonts w:ascii="Times New Roman" w:hAnsi="Times New Roman" w:cs="Times New Roman"/>
         </w:rPr>
-        <w:t xml:space="preserve"> special symbols are used, it is permissible to collect them </w:t>
-      </w:r>
-      <w:proofErr w:type="gramStart"/>
-      <w:r>
-        <w:rPr>
-          <w:rFonts w:ascii="Times New Roman" w:hAnsi="Times New Roman" w:cs="Times New Roman"/>
-        </w:rPr>
-        <w:t>in</w:t>
-      </w:r>
-      <w:proofErr w:type="gramEnd"/>
-      <w:r>
-        <w:rPr>
-          <w:rFonts w:ascii="Times New Roman" w:hAnsi="Times New Roman" w:cs="Times New Roman"/>
-        </w:rPr>
-        <w:t xml:space="preserve"> a table or in a special appendix.</w:t>
+        <w:t xml:space="preserve"> special symbols are used, it is permissible to collect them in a table or in a special appendix.</w:t>
       </w:r>
     </w:p>
     <w:p>
@@ -17567,29 +17282,7 @@
           <w:color w:val="000000"/>
           <w:szCs w:val="24"/>
         </w:rPr>
-        <w:t xml:space="preserve">The following </w:t>
-      </w:r>
-      <w:proofErr w:type="gramStart"/>
-      <w:r>
-        <w:rPr>
-          <w:rFonts w:ascii="Times New Roman" w:hAnsi="Times New Roman" w:cs="Times New Roman"/>
-          <w:bCs/>
-          <w:iCs/>
-          <w:color w:val="000000"/>
-          <w:szCs w:val="24"/>
-        </w:rPr>
-        <w:t>describe</w:t>
-      </w:r>
-      <w:proofErr w:type="gramEnd"/>
-      <w:r>
-        <w:rPr>
-          <w:rFonts w:ascii="Times New Roman" w:hAnsi="Times New Roman" w:cs="Times New Roman"/>
-          <w:bCs/>
-          <w:iCs/>
-          <w:color w:val="000000"/>
-          <w:szCs w:val="24"/>
-        </w:rPr>
-        <w:t xml:space="preserve"> the details of the required report format.</w:t>
+        <w:t>The following describe the details of the required report format.</w:t>
       </w:r>
     </w:p>
     <w:p>
@@ -18205,23 +17898,7 @@
           <w:rFonts w:ascii="Times New Roman" w:hAnsi="Times New Roman" w:cs="Times New Roman"/>
           <w:szCs w:val="24"/>
         </w:rPr>
-        <w:t>Except for the title page, number all pages which come before the first page of the body chapters consecutively with lower case roman numerals (</w:t>
-      </w:r>
-      <w:proofErr w:type="spellStart"/>
-      <w:r>
-        <w:rPr>
-          <w:rFonts w:ascii="Times New Roman" w:hAnsi="Times New Roman" w:cs="Times New Roman"/>
-          <w:szCs w:val="24"/>
-        </w:rPr>
-        <w:t>i</w:t>
-      </w:r>
-      <w:proofErr w:type="spellEnd"/>
-      <w:r>
-        <w:rPr>
-          <w:rFonts w:ascii="Times New Roman" w:hAnsi="Times New Roman" w:cs="Times New Roman"/>
-          <w:szCs w:val="24"/>
-        </w:rPr>
-        <w:t xml:space="preserve">, ii, iii, iv…). </w:t>
+        <w:t xml:space="preserve">Except for the title page, number all pages which come before the first page of the body chapters consecutively with lower case roman numerals (i, ii, iii, iv…). </w:t>
       </w:r>
     </w:p>
     <w:p>
@@ -18240,23 +17917,7 @@
           <w:rFonts w:ascii="Times New Roman" w:hAnsi="Times New Roman" w:cs="Times New Roman"/>
           <w:szCs w:val="24"/>
         </w:rPr>
-        <w:t xml:space="preserve">The first page with Arabic </w:t>
-      </w:r>
-      <w:proofErr w:type="gramStart"/>
-      <w:r>
-        <w:rPr>
-          <w:rFonts w:ascii="Times New Roman" w:hAnsi="Times New Roman" w:cs="Times New Roman"/>
-          <w:szCs w:val="24"/>
-        </w:rPr>
-        <w:t>numeral</w:t>
-      </w:r>
-      <w:proofErr w:type="gramEnd"/>
-      <w:r>
-        <w:rPr>
-          <w:rFonts w:ascii="Times New Roman" w:hAnsi="Times New Roman" w:cs="Times New Roman"/>
-          <w:szCs w:val="24"/>
-        </w:rPr>
-        <w:t xml:space="preserve"> (1, 2, 3, and so on) starts from the page of the introduction but it is mentioned on page 2 onwards. Mention page numbers on the bottom right of the page. The first page of each section or chapter will not carry the page number, however the page number will be counted for the proceeding page. </w:t>
+        <w:t xml:space="preserve">The first page with Arabic numeral (1, 2, 3, and so on) starts from the page of the introduction but it is mentioned on page 2 onwards. Mention page numbers on the bottom right of the page. The first page of each section or chapter will not carry the page number, however the page number will be counted for the proceeding page. </w:t>
       </w:r>
     </w:p>
     <w:p>
@@ -18337,7 +17998,7 @@
       </w:r>
     </w:p>
     <w:sectPr>
-      <w:footerReference w:type="default" r:id="rId15"/>
+      <w:footerReference w:type="default" r:id="rId14"/>
       <w:pgSz w:w="12240" w:h="15840"/>
       <w:pgMar w:top="1170" w:right="1440" w:bottom="1440" w:left="1800" w:header="720" w:footer="720" w:gutter="0"/>
       <w:pgNumType w:start="1"/>
@@ -24144,7 +23805,7 @@
 </file>
 
 <file path=customXml/item1.xml><?xml version="1.0" encoding="utf-8"?>
-<b:Sources xmlns:b="http://schemas.openxmlformats.org/officeDocument/2006/bibliography" xmlns="http://schemas.openxmlformats.org/officeDocument/2006/bibliography" SelectedStyle="/APA.XSL" StyleName="APA">
+<b:Sources xmlns:b="http://schemas.openxmlformats.org/officeDocument/2006/bibliography" xmlns="http://schemas.openxmlformats.org/officeDocument/2006/bibliography" SelectedStyle="\IEEE2006OfficeOnline.xsl" StyleName="IEEE" Version="2006">
   <b:Source>
     <b:Tag>Ian15</b:Tag>
     <b:SourceType>Book</b:SourceType>
@@ -24162,13 +23823,78 @@
     <b:Title>Software Engineering, 11th ed.</b:Title>
     <b:Publisher>Addison-Wesley,</b:Publisher>
     <b:Year>2015</b:Year>
+    <b:RefOrder>3</b:RefOrder>
+  </b:Source>
+  <b:Source>
+    <b:Tag>Sof221</b:Tag>
+    <b:SourceType>JournalArticle</b:SourceType>
+    <b:Guid>{239AA1C3-E4CA-4F8B-8D71-76A47B13471D}</b:Guid>
+    <b:Title>Systematic Mapping: Artificial Intelligence Techniques in Software Engineering</b:Title>
+    <b:JournalName>IEEE Access</b:JournalName>
+    <b:Year>2022</b:Year>
+    <b:Pages>51021-51040</b:Pages>
+    <b:Volume>10</b:Volume>
+    <b:DOI>10.1109/ACCESS.2022.3174115</b:DOI>
+    <b:Author>
+      <b:Author>
+        <b:NameList>
+          <b:Person>
+            <b:Last>Sofian</b:Last>
+            <b:First>Hazrina</b:First>
+          </b:Person>
+          <b:Person>
+            <b:Last>Yunus</b:Last>
+            <b:Middle>Md</b:Middle>
+            <b:First>Nur Arzilawati</b:First>
+          </b:Person>
+          <b:Person>
+            <b:Last>Ahmad</b:Last>
+            <b:First>Rodina</b:First>
+          </b:Person>
+        </b:NameList>
+      </b:Author>
+    </b:Author>
     <b:RefOrder>1</b:RefOrder>
+  </b:Source>
+  <b:Source>
+    <b:Tag>Sha212</b:Tag>
+    <b:SourceType>JournalArticle</b:SourceType>
+    <b:Guid>{450C7C49-DF6F-4CB3-9036-1649056E7DC9}</b:Guid>
+    <b:Title>A Literature Review of Using Machine Learning in Software Development Life Cycle Stages</b:Title>
+    <b:JournalName>IEEE Access</b:JournalName>
+    <b:Year>2021</b:Year>
+    <b:Pages>140896-140920</b:Pages>
+    <b:Volume>9</b:Volume>
+    <b:DOI>10.1109/ACCESS.2021.3119746</b:DOI>
+    <b:Author>
+      <b:Author>
+        <b:NameList>
+          <b:Person>
+            <b:Last>Shafiq</b:Last>
+            <b:First>Saad</b:First>
+          </b:Person>
+          <b:Person>
+            <b:Last>Mashkoor</b:Last>
+            <b:First>Atif </b:First>
+          </b:Person>
+          <b:Person>
+            <b:Last>Mayr-Dorn</b:Last>
+            <b:First>Christoph </b:First>
+          </b:Person>
+          <b:Person>
+            <b:Last>Egyed</b:Last>
+            <b:First>Alexander</b:First>
+          </b:Person>
+        </b:NameList>
+      </b:Author>
+    </b:Author>
+    <b:RefOrder>2</b:RefOrder>
   </b:Source>
 </b:Sources>
 </file>
 
 <file path=customXml/itemProps1.xml><?xml version="1.0" encoding="utf-8"?>
-<ds:datastoreItem xmlns:ds="http://schemas.openxmlformats.org/officeDocument/2006/customXml" ds:itemID="{D5FF21B7-006D-4DBC-8AE1-BB8EBE684B5D}">
+<ds:datastoreItem xmlns:ds="http://schemas.openxmlformats.org/officeDocument/2006/customXml" ds:itemID="{9A663EB9-44C7-4382-857E-64628C2EE459}">
   <ds:schemaRefs>
     <ds:schemaRef ds:uri="http://schemas.openxmlformats.org/officeDocument/2006/bibliography"/>
   </ds:schemaRefs>

</xml_diff>

<commit_message>
update Project Methodology in ch1
</commit_message>
<xml_diff>
--- a/report-project.docx
+++ b/report-project.docx
@@ -7348,13 +7348,7 @@
       </w:pPr>
       <w:bookmarkStart w:id="7" w:name="_Toc146531912"/>
       <w:r>
-        <w:t xml:space="preserve">Artificial intelligence has </w:t>
-      </w:r>
-      <w:r>
-        <w:t>become instrumental</w:t>
-      </w:r>
-      <w:r>
-        <w:t xml:space="preserve"> in guaranteeing the high quality of software development phases. Additionally, it has the capacity to significantly reduce the time needed for software development, leading to increased overall productivity. Furthermore, AI can effectively detect and pinpoint errors within the development process, enabling timely rectification. It also contributes to the improvement of specific components within various phases of software development. Moreover, machine learning techniques within AI make it possible to simplify software requirements, ultimately enhancing the efficiency and effectiveness of the development process.</w:t>
+        <w:t>Artificial intelligence has become instrumental in guaranteeing the high quality of software development phases. Additionally, it has the capacity to significantly reduce the time needed for software development, leading to increased overall productivity. Furthermore, AI can effectively detect and pinpoint errors within the development process, enabling timely rectification. It also contributes to the improvement of specific components within various phases of software development. Moreover, machine learning techniques within AI make it possible to simplify software requirements, ultimately enhancing the efficiency and effectiveness of the development process.</w:t>
       </w:r>
       <w:sdt>
         <w:sdtPr>
@@ -7758,9 +7752,11 @@
     </w:p>
     <w:p>
       <w:pPr>
+        <w:spacing w:after="120"/>
         <w:ind w:firstLine="540"/>
         <w:rPr>
           <w:rFonts w:cstheme="majorBidi"/>
+          <w:color w:val="343541"/>
         </w:rPr>
       </w:pPr>
       <w:bookmarkStart w:id="11" w:name="_Toc146541028"/>
@@ -7771,47 +7767,7 @@
           <w:rFonts w:cstheme="majorBidi"/>
           <w:color w:val="343541"/>
         </w:rPr>
-        <w:t>We conducted an extensive review of literature related to our AI-driven project. This included researching research journals, conferences, websites, and books. We also thoroughly examined existing systems in the same domain to gain insights and inspiration for our project. We adhered to IEEE referencing and citation standards in our research and documentation.</w:t>
-      </w:r>
-      <w:r>
-        <w:rPr>
-          <w:rFonts w:cstheme="majorBidi"/>
-        </w:rPr>
-        <w:t xml:space="preserve"> </w:t>
-      </w:r>
-    </w:p>
-    <w:p>
-      <w:pPr>
-        <w:ind w:firstLine="540"/>
-        <w:rPr>
-          <w:rFonts w:cstheme="majorBidi"/>
-          <w:rtl/>
-        </w:rPr>
-      </w:pPr>
-      <w:r>
-        <w:rPr>
-          <w:rFonts w:cstheme="majorBidi"/>
-        </w:rPr>
-        <w:t>We collected and</w:t>
-      </w:r>
-      <w:r>
-        <w:rPr>
-          <w:rFonts w:cstheme="majorBidi"/>
-        </w:rPr>
-        <w:t xml:space="preserve"> </w:t>
-      </w:r>
-      <w:r>
-        <w:rPr>
-          <w:rFonts w:cstheme="majorBidi"/>
-        </w:rPr>
-        <w:t>analyzed system requirements by leveraging the knowledge acquired from our literature review, as well as insights gained from studying similar existing systems. To model the system effectively, we utilized Use-Cases, Class Diagrams, and Sequence Diagrams. This comprehensive analysis helped us define the functional and non-functional requirements of our AI-based system</w:t>
-      </w:r>
-      <w:r>
-        <w:rPr>
-          <w:rFonts w:cstheme="majorBidi"/>
-          <w:rtl/>
-        </w:rPr>
-        <w:t>.</w:t>
+        <w:t>Reviewing previous works is a fundamental step in our project's research phase. By examining existing research and projects in our project domain, we can gain valuable insights into the state of the art, identify potential challenges, and build upon the knowledge and findings of others. This process allows us to ensure that our project is both innovative and informed by the latest developments in the field.</w:t>
       </w:r>
     </w:p>
     <w:p>
@@ -7820,6 +7776,7 @@
         <w:ind w:firstLine="540"/>
         <w:rPr>
           <w:rFonts w:cstheme="majorBidi"/>
+          <w:color w:val="343541"/>
         </w:rPr>
       </w:pPr>
       <w:r>
@@ -7827,22 +7784,74 @@
           <w:rFonts w:cstheme="majorBidi"/>
           <w:color w:val="343541"/>
         </w:rPr>
-        <w:t>To prepare the system for future implementation, we focused on scalability and efficiency in its architecture. We chose a Client-Server architectural design and incorporated the Model-View-Presenter (MVP) design pattern. We also developed prototypes for system interfaces, to be fully implemented in the project's second phase. This design phase ensures seamless integration</w:t>
-      </w:r>
-      <w:r>
+        <w:t>Completing the Analysis phase is a critical milestone in our project's development. During this phase, we thoroughly examine the project requirements, gather user needs, and analyze existing systems and processes. It provides the foundation for all subsequent project activities, ensuring that we have a clear understanding of what needs to be achieved and how to achieve it.</w:t>
+      </w:r>
+    </w:p>
+    <w:p>
+      <w:pPr>
+        <w:spacing w:after="120"/>
+        <w:ind w:firstLine="540"/>
         <w:rPr>
           <w:rFonts w:cstheme="majorBidi"/>
           <w:color w:val="343541"/>
         </w:rPr>
-        <w:t xml:space="preserve"> </w:t>
-      </w:r>
+      </w:pPr>
       <w:r>
         <w:rPr>
           <w:rFonts w:cstheme="majorBidi"/>
           <w:color w:val="343541"/>
         </w:rPr>
-        <w:t>with artificial intelligence components in the future. This methodological approach allowed us to systematically review existing work, analyze system requirements, and design the system with a solid foundation for AI integration, aligning with our project's goals and objectives.</w:t>
-      </w:r>
+        <w:t>After completing the Analysis phase, we move on to the preliminary Design tasks. This phase involves translating the gathered requirements and insights into a comprehensive system design. We will define the system's architecture, user interfaces, data flows, and functionality. This step is pivotal in transforming our project concept into a concrete plan for implementation.</w:t>
+      </w:r>
+    </w:p>
+    <w:p>
+      <w:pPr>
+        <w:spacing w:after="120"/>
+        <w:ind w:firstLine="540"/>
+        <w:rPr>
+          <w:rFonts w:cstheme="majorBidi"/>
+        </w:rPr>
+      </w:pPr>
+      <w:r>
+        <w:rPr>
+          <w:rFonts w:cstheme="majorBidi"/>
+          <w:color w:val="343541"/>
+        </w:rPr>
+        <w:t xml:space="preserve">Concluding the project with a comprehensive review of lessons learned, knowledge gained, and experiences accumulated is essential for continuous improvement. This reflection allows us to identify areas of success and areas for improvement in project management, </w:t>
+      </w:r>
+      <w:r>
+        <w:rPr>
+          <w:rFonts w:cstheme="majorBidi"/>
+          <w:color w:val="343541"/>
+        </w:rPr>
+        <w:lastRenderedPageBreak/>
+        <w:t xml:space="preserve">technical implementation, and collaboration. By documenting our insights and best practices, we can enhance our future projects and contribute to the growth of our team's </w:t>
+      </w:r>
+      <w:proofErr w:type="gramStart"/>
+      <w:r>
+        <w:rPr>
+          <w:rFonts w:cstheme="majorBidi"/>
+          <w:color w:val="343541"/>
+        </w:rPr>
+        <w:t>expertise.</w:t>
+      </w:r>
+      <w:r>
+        <w:rPr>
+          <w:rFonts w:cstheme="majorBidi"/>
+          <w:color w:val="343541"/>
+        </w:rPr>
+        <w:t>.</w:t>
+      </w:r>
+      <w:proofErr w:type="gramEnd"/>
+    </w:p>
+    <w:p>
+      <w:pPr>
+        <w:spacing w:after="120"/>
+        <w:ind w:firstLine="540"/>
+        <w:rPr>
+          <w:rFonts w:cstheme="majorBidi"/>
+        </w:rPr>
+      </w:pPr>
     </w:p>
     <w:p>
       <w:pPr>
@@ -7876,13 +7885,14 @@
           <w:b/>
           <w:bCs/>
           <w:noProof/>
-        </w:rPr>
-        <w:lastRenderedPageBreak/>
+          <w:rtl/>
+          <w:lang w:val="ar-SA"/>
+        </w:rPr>
         <w:drawing>
-          <wp:inline distT="0" distB="0" distL="0" distR="0" wp14:anchorId="5E5A37C6" wp14:editId="461A82DE">
-            <wp:extent cx="5463540" cy="518160"/>
+          <wp:inline distT="0" distB="0" distL="0" distR="0" wp14:anchorId="44666962" wp14:editId="2B384253">
+            <wp:extent cx="5715000" cy="2236470"/>
             <wp:effectExtent l="0" t="0" r="0" b="0"/>
-            <wp:docPr id="154910433" name="Picture 1"/>
+            <wp:docPr id="2100801898" name="Picture 2"/>
             <wp:cNvGraphicFramePr>
               <a:graphicFrameLocks xmlns:a="http://schemas.openxmlformats.org/drawingml/2006/main" noChangeAspect="1"/>
             </wp:cNvGraphicFramePr>
@@ -7890,10 +7900,8 @@
               <a:graphicData uri="http://schemas.openxmlformats.org/drawingml/2006/picture">
                 <pic:pic xmlns:pic="http://schemas.openxmlformats.org/drawingml/2006/picture">
                   <pic:nvPicPr>
-                    <pic:cNvPr id="0" name="Picture 1"/>
-                    <pic:cNvPicPr>
-                      <a:picLocks noChangeAspect="1" noChangeArrowheads="1"/>
-                    </pic:cNvPicPr>
+                    <pic:cNvPr id="2100801898" name="Picture 2100801898"/>
+                    <pic:cNvPicPr/>
                   </pic:nvPicPr>
                   <pic:blipFill>
                     <a:blip r:embed="rId11">
@@ -7903,23 +7911,18 @@
                         </a:ext>
                       </a:extLst>
                     </a:blip>
-                    <a:srcRect/>
                     <a:stretch>
                       <a:fillRect/>
                     </a:stretch>
                   </pic:blipFill>
-                  <pic:spPr bwMode="auto">
+                  <pic:spPr>
                     <a:xfrm>
                       <a:off x="0" y="0"/>
-                      <a:ext cx="5463540" cy="518160"/>
+                      <a:ext cx="5715000" cy="2236470"/>
                     </a:xfrm>
                     <a:prstGeom prst="rect">
                       <a:avLst/>
                     </a:prstGeom>
-                    <a:noFill/>
-                    <a:ln>
-                      <a:noFill/>
-                    </a:ln>
                   </pic:spPr>
                 </pic:pic>
               </a:graphicData>
@@ -10225,6 +10228,7 @@
                 <w:b/>
                 <w:bCs/>
               </w:rPr>
+              <w:lastRenderedPageBreak/>
               <w:t>4</w:t>
             </w:r>
           </w:p>
@@ -12169,7 +12173,6 @@
           <w:b/>
           <w:bCs/>
         </w:rPr>
-        <w:lastRenderedPageBreak/>
         <w:t>Reviewing Relevant Literature and Theories (3 weeks):</w:t>
       </w:r>
     </w:p>
@@ -12332,6 +12335,7 @@
       </w:pPr>
       <w:bookmarkStart w:id="17" w:name="_Toc146531916"/>
       <w:r>
+        <w:lastRenderedPageBreak/>
         <w:t>Document Organization</w:t>
       </w:r>
       <w:bookmarkEnd w:id="17"/>
@@ -12574,7 +12578,6 @@
       </w:pPr>
       <w:bookmarkStart w:id="18" w:name="_Toc146531917"/>
       <w:r>
-        <w:lastRenderedPageBreak/>
         <w:t>Summary</w:t>
       </w:r>
       <w:bookmarkEnd w:id="18"/>

</xml_diff>

<commit_message>
update timeline(time of task 1 and remove v1) and add NLP data
</commit_message>
<xml_diff>
--- a/report-project.docx
+++ b/report-project.docx
@@ -920,7 +920,15 @@
         <w:ind w:firstLine="540"/>
       </w:pPr>
       <w:r>
-        <w:t xml:space="preserve">The abstract should identify clearly and succinctly the purpose of the project, the methods used, the results obtained and the significance of the results or findings.  The abstract must not exceed one page. Abstract section gives the readers a brief idea about your project, which present in brief your problem statement and how you can solve it. </w:t>
+        <w:t xml:space="preserve">The abstract should identify clearly and succinctly the purpose of the project, the methods used, the results obtained and the significance of the results or findings.  The abstract must not exceed one page. </w:t>
+      </w:r>
+      <w:proofErr w:type="gramStart"/>
+      <w:r>
+        <w:t>Abstract</w:t>
+      </w:r>
+      <w:proofErr w:type="gramEnd"/>
+      <w:r>
+        <w:t xml:space="preserve"> section gives the readers a brief idea about your project, which present in brief your problem statement and how you can solve it. </w:t>
       </w:r>
     </w:p>
     <w:p>
@@ -1082,7 +1090,15 @@
         <w:pStyle w:val="NormalJustified"/>
       </w:pPr>
       <w:r>
-        <w:t xml:space="preserve">The content of this single page is left to the discretion of the student.  It is suggested however that the page makes reference to guidance received by the student from his or her supervisor and </w:t>
+        <w:t xml:space="preserve">The content of this single page is left to the discretion of the student.  It is suggested however that the page </w:t>
+      </w:r>
+      <w:proofErr w:type="gramStart"/>
+      <w:r>
+        <w:t>makes reference</w:t>
+      </w:r>
+      <w:proofErr w:type="gramEnd"/>
+      <w:r>
+        <w:t xml:space="preserve"> to guidance received by the student from his or her supervisor and </w:t>
       </w:r>
       <w:r>
         <w:t>other</w:t>
@@ -1097,7 +1113,15 @@
         <w:t xml:space="preserve">.  Reference should also be made to any financial assistance received to carry out the project.  Any extraordinary assistance received by the student for example in word processing, data collection, data analysis, and so on, should be properly acknowledged. </w:t>
       </w:r>
       <w:r>
-        <w:t xml:space="preserve">Example acknowledgement can be found in books, reports and also papers. </w:t>
+        <w:t xml:space="preserve">Example acknowledgement can be found in books, reports </w:t>
+      </w:r>
+      <w:proofErr w:type="gramStart"/>
+      <w:r>
+        <w:t>and also</w:t>
+      </w:r>
+      <w:proofErr w:type="gramEnd"/>
+      <w:r>
+        <w:t xml:space="preserve"> papers. </w:t>
       </w:r>
       <w:r>
         <w:t xml:space="preserve"> The acknowledgements should not exceed 250 words.</w:t>
@@ -7602,19 +7626,7 @@
           <w:rPr>
             <w:rStyle w:val="Hyperlink"/>
           </w:rPr>
-          <w:t>Figure 2: Methodol</w:t>
-        </w:r>
-        <w:r>
-          <w:rPr>
-            <w:rStyle w:val="Hyperlink"/>
-          </w:rPr>
-          <w:t>o</w:t>
-        </w:r>
-        <w:r>
-          <w:rPr>
-            <w:rStyle w:val="Hyperlink"/>
-          </w:rPr>
-          <w:t>gy Schema</w:t>
+          <w:t>Figure 2: Methodology Schema</w:t>
         </w:r>
         <w:r>
           <w:rPr>
@@ -7688,6 +7700,9 @@
         <w:pStyle w:val="TOC1"/>
         <w:rPr>
           <w:rFonts w:asciiTheme="minorHAnsi" w:eastAsiaTheme="minorEastAsia" w:hAnsiTheme="minorHAnsi" w:cstheme="minorBidi"/>
+          <w:b w:val="0"/>
+          <w:bCs w:val="0"/>
+          <w:caps w:val="0"/>
           <w:kern w:val="2"/>
           <w:sz w:val="22"/>
           <w:szCs w:val="22"/>
@@ -7703,12 +7718,10 @@
       <w:r>
         <w:fldChar w:fldCharType="separate"/>
       </w:r>
-      <w:hyperlink w:anchor="_Toc147170120" w:history="1">
+      <w:hyperlink w:anchor="_Toc148105216" w:history="1">
         <w:r>
           <w:rPr>
             <w:rStyle w:val="Hyperlink"/>
-            <w:b w:val="0"/>
-            <w:bCs w:val="0"/>
           </w:rPr>
           <w:t>Table 1: Project plan v1</w:t>
         </w:r>
@@ -7728,7 +7741,7 @@
           <w:rPr>
             <w:webHidden/>
           </w:rPr>
-          <w:instrText xml:space="preserve"> PAGEREF _Toc147170120 \h </w:instrText>
+          <w:instrText xml:space="preserve"> PAGEREF _Toc148105216 \h </w:instrText>
         </w:r>
         <w:r>
           <w:rPr>
@@ -7745,100 +7758,7 @@
           <w:rPr>
             <w:webHidden/>
           </w:rPr>
-          <w:t>3</w:t>
-        </w:r>
-        <w:r>
-          <w:rPr>
-            <w:webHidden/>
-          </w:rPr>
-          <w:fldChar w:fldCharType="end"/>
-        </w:r>
-      </w:hyperlink>
-    </w:p>
-    <w:p>
-      <w:pPr>
-        <w:pStyle w:val="TOC1"/>
-        <w:rPr>
-          <w:rFonts w:asciiTheme="minorHAnsi" w:eastAsiaTheme="minorEastAsia" w:hAnsiTheme="minorHAnsi" w:cstheme="minorBidi"/>
-          <w:kern w:val="2"/>
-          <w:sz w:val="22"/>
-          <w:szCs w:val="22"/>
-          <w14:ligatures w14:val="standardContextual"/>
-        </w:rPr>
-      </w:pPr>
-      <w:hyperlink w:anchor="_Toc147170121" w:history="1">
-        <w:r>
-          <w:rPr>
-            <w:rStyle w:val="Hyperlink"/>
-            <w:b w:val="0"/>
-            <w:bCs w:val="0"/>
-          </w:rPr>
-          <w:t xml:space="preserve">Table </w:t>
-        </w:r>
-        <w:r>
-          <w:rPr>
-            <w:rStyle w:val="Hyperlink"/>
-            <w:b w:val="0"/>
-            <w:bCs w:val="0"/>
-            <w:sz w:val="20"/>
-            <w:szCs w:val="24"/>
-            <w:rtl/>
-          </w:rPr>
-          <w:t>2</w:t>
-        </w:r>
-        <w:r>
-          <w:rPr>
-            <w:rStyle w:val="Hyperlink"/>
-            <w:b w:val="0"/>
-            <w:bCs w:val="0"/>
-          </w:rPr>
-          <w:t>: Project plan v</w:t>
-        </w:r>
-        <w:r>
-          <w:rPr>
-            <w:rStyle w:val="Hyperlink"/>
-            <w:b w:val="0"/>
-            <w:bCs w:val="0"/>
-            <w:sz w:val="20"/>
-            <w:szCs w:val="24"/>
-            <w:rtl/>
-          </w:rPr>
-          <w:t>2</w:t>
-        </w:r>
-        <w:r>
-          <w:rPr>
-            <w:webHidden/>
-          </w:rPr>
-          <w:tab/>
-        </w:r>
-        <w:r>
-          <w:rPr>
-            <w:webHidden/>
-          </w:rPr>
-          <w:fldChar w:fldCharType="begin"/>
-        </w:r>
-        <w:r>
-          <w:rPr>
-            <w:webHidden/>
-          </w:rPr>
-          <w:instrText xml:space="preserve"> PAGEREF _Toc147170121 \h </w:instrText>
-        </w:r>
-        <w:r>
-          <w:rPr>
-            <w:webHidden/>
-          </w:rPr>
-        </w:r>
-        <w:r>
-          <w:rPr>
-            <w:webHidden/>
-          </w:rPr>
-          <w:fldChar w:fldCharType="separate"/>
-        </w:r>
-        <w:r>
-          <w:rPr>
-            <w:webHidden/>
-          </w:rPr>
-          <w:t>3</w:t>
+          <w:t>4</w:t>
         </w:r>
         <w:r>
           <w:rPr>
@@ -8033,7 +7953,15 @@
         <w:ind w:firstLine="540"/>
       </w:pPr>
       <w:r>
-        <w:t>In this project, we pursue to merge knowledge from two major disciplines of computer science: Artificial Intelligence and Software Engineering in order to facilitate software development. Particularly, employing the power of artificial intelligence to transform project analysis textual elements: scenarios and requirements into visual modeling representations (Usecases and Class Diagrams).</w:t>
+        <w:t xml:space="preserve">In this project, we pursue to merge knowledge from two major disciplines of computer science: Artificial Intelligence and Software Engineering </w:t>
+      </w:r>
+      <w:proofErr w:type="gramStart"/>
+      <w:r>
+        <w:t>in order to</w:t>
+      </w:r>
+      <w:proofErr w:type="gramEnd"/>
+      <w:r>
+        <w:t xml:space="preserve"> facilitate software development. Particularly, employing the power of artificial intelligence to transform project analysis textual elements: scenarios and requirements into visual modeling representations (Usecases and Class Diagrams).</w:t>
       </w:r>
     </w:p>
     <w:p>
@@ -8065,7 +7993,15 @@
         <w:ind w:firstLine="576"/>
       </w:pPr>
       <w:r>
-        <w:t xml:space="preserve">Software maintenance constitutes a pivotal stage within the software development lifecycle, encompassing a substantial portion, varying from 40% to 80% of the total expenses associated with software development (Fernández-Sáez, Genero, Caivano, &amp; Chaudron, 2016). It's worth highlighting that a notable 60% of the overall maintenance expenditure is dedicated to the improvement of existing software functionalities. Consequently, it becomes imperative to meticulously prepare appropriate software documentation at each developmental phase in order to alleviate the financial burdens of maintenance. The crux of reducing maintenance costs lies in enhancing one's grasp of the software system, as understanding a software system accounts for roughly 50% of the time spent in the </w:t>
+        <w:t xml:space="preserve">Software maintenance constitutes a pivotal stage within the software development lifecycle, encompassing a substantial portion, varying from 40% to 80% of the total expenses associated with software development (Fernández-Sáez, Genero, Caivano, &amp; Chaudron, 2016). It's worth highlighting that a notable 60% of the overall maintenance expenditure is dedicated to the improvement of existing software functionalities. Consequently, it becomes imperative to meticulously prepare appropriate software documentation at each developmental phase </w:t>
+      </w:r>
+      <w:proofErr w:type="gramStart"/>
+      <w:r>
+        <w:t>in order to</w:t>
+      </w:r>
+      <w:proofErr w:type="gramEnd"/>
+      <w:r>
+        <w:t xml:space="preserve"> alleviate the financial burdens of maintenance. The crux of reducing maintenance costs lies in enhancing one's grasp of the software system, as understanding a software system accounts for roughly 50% of the time spent in the </w:t>
       </w:r>
       <w:r>
         <w:lastRenderedPageBreak/>
@@ -8493,15 +8429,24 @@
           <w:rFonts w:cstheme="majorBidi"/>
           <w:color w:val="343541"/>
         </w:rPr>
-        <w:t>Concluding the project with a comprehensive review of lessons learned, knowledge gained, and experiences accumulated is essential for continuous improvement. This reflection allows us to identify areas of success and areas for improvement in project management, technical implementation, and collaboration. By documenting our insights and best practices, we can enhance our future projects and contribute to the growth of our team's expertise.</w:t>
-      </w:r>
+        <w:t xml:space="preserve">Concluding the project with a comprehensive review of lessons learned, knowledge gained, and experiences accumulated is essential for continuous improvement. This reflection allows us to identify areas of success and areas for improvement in project management, technical implementation, and collaboration. By documenting our insights and best practices, we can enhance our future projects and contribute to the growth of our team's </w:t>
+      </w:r>
+      <w:proofErr w:type="gramStart"/>
       <w:r>
         <w:rPr>
           <w:rFonts w:cstheme="majorBidi"/>
           <w:color w:val="343541"/>
         </w:rPr>
+        <w:t>expertise.</w:t>
+      </w:r>
+      <w:r>
+        <w:rPr>
+          <w:rFonts w:cstheme="majorBidi"/>
+          <w:color w:val="343541"/>
+        </w:rPr>
         <w:t>.</w:t>
       </w:r>
+      <w:proofErr w:type="gramEnd"/>
     </w:p>
     <w:p>
       <w:pPr>
@@ -8608,6 +8553,7 @@
         <w:rPr>
           <w:rFonts w:ascii="Times New Roman" w:hAnsi="Times New Roman" w:cs="Times New Roman"/>
           <w:szCs w:val="24"/>
+          <w:rtl/>
         </w:rPr>
       </w:pPr>
       <w:r>
@@ -8616,2088 +8562,6 @@
           <w:szCs w:val="24"/>
         </w:rPr>
         <w:t>This section presents the timeline plan versions of our project as the following:</w:t>
-      </w:r>
-    </w:p>
-    <w:tbl>
-      <w:tblPr>
-        <w:tblStyle w:val="TableGrid"/>
-        <w:bidiVisual/>
-        <w:tblW w:w="9097" w:type="dxa"/>
-        <w:tblInd w:w="111" w:type="dxa"/>
-        <w:tblLook w:val="04A0" w:firstRow="1" w:lastRow="0" w:firstColumn="1" w:lastColumn="0" w:noHBand="0" w:noVBand="1"/>
-      </w:tblPr>
-      <w:tblGrid>
-        <w:gridCol w:w="390"/>
-        <w:gridCol w:w="376"/>
-        <w:gridCol w:w="391"/>
-        <w:gridCol w:w="416"/>
-        <w:gridCol w:w="390"/>
-        <w:gridCol w:w="392"/>
-        <w:gridCol w:w="392"/>
-        <w:gridCol w:w="395"/>
-        <w:gridCol w:w="373"/>
-        <w:gridCol w:w="392"/>
-        <w:gridCol w:w="392"/>
-        <w:gridCol w:w="395"/>
-        <w:gridCol w:w="392"/>
-        <w:gridCol w:w="392"/>
-        <w:gridCol w:w="392"/>
-        <w:gridCol w:w="395"/>
-        <w:gridCol w:w="2220"/>
-        <w:gridCol w:w="612"/>
-      </w:tblGrid>
-      <w:tr>
-        <w:trPr>
-          <w:gridAfter w:val="1"/>
-          <w:wAfter w:w="612" w:type="dxa"/>
-          <w:trHeight w:val="276"/>
-        </w:trPr>
-        <w:tc>
-          <w:tcPr>
-            <w:tcW w:w="1573" w:type="dxa"/>
-            <w:gridSpan w:val="4"/>
-          </w:tcPr>
-          <w:p>
-            <w:pPr>
-              <w:autoSpaceDE w:val="0"/>
-              <w:autoSpaceDN w:val="0"/>
-              <w:adjustRightInd w:val="0"/>
-              <w:jc w:val="center"/>
-            </w:pPr>
-            <w:r>
-              <w:rPr>
-                <w:rFonts w:ascii="Times New Roman" w:hAnsi="Times New Roman" w:cs="Times New Roman"/>
-                <w:b/>
-                <w:bCs/>
-              </w:rPr>
-              <w:t>December</w:t>
-            </w:r>
-          </w:p>
-        </w:tc>
-        <w:tc>
-          <w:tcPr>
-            <w:tcW w:w="1569" w:type="dxa"/>
-            <w:gridSpan w:val="4"/>
-          </w:tcPr>
-          <w:p>
-            <w:pPr>
-              <w:autoSpaceDE w:val="0"/>
-              <w:autoSpaceDN w:val="0"/>
-              <w:adjustRightInd w:val="0"/>
-              <w:jc w:val="center"/>
-            </w:pPr>
-            <w:r>
-              <w:rPr>
-                <w:rFonts w:ascii="Times New Roman" w:hAnsi="Times New Roman" w:cs="Times New Roman"/>
-                <w:b/>
-                <w:bCs/>
-              </w:rPr>
-              <w:t>November</w:t>
-            </w:r>
-          </w:p>
-        </w:tc>
-        <w:tc>
-          <w:tcPr>
-            <w:tcW w:w="1552" w:type="dxa"/>
-            <w:gridSpan w:val="4"/>
-          </w:tcPr>
-          <w:p>
-            <w:pPr>
-              <w:autoSpaceDE w:val="0"/>
-              <w:autoSpaceDN w:val="0"/>
-              <w:adjustRightInd w:val="0"/>
-              <w:jc w:val="center"/>
-            </w:pPr>
-            <w:r>
-              <w:rPr>
-                <w:rFonts w:ascii="Times New Roman" w:hAnsi="Times New Roman" w:cs="Times New Roman"/>
-                <w:b/>
-                <w:bCs/>
-              </w:rPr>
-              <w:t>October</w:t>
-            </w:r>
-          </w:p>
-        </w:tc>
-        <w:tc>
-          <w:tcPr>
-            <w:tcW w:w="1571" w:type="dxa"/>
-            <w:gridSpan w:val="4"/>
-          </w:tcPr>
-          <w:p>
-            <w:pPr>
-              <w:autoSpaceDE w:val="0"/>
-              <w:autoSpaceDN w:val="0"/>
-              <w:adjustRightInd w:val="0"/>
-              <w:jc w:val="center"/>
-            </w:pPr>
-            <w:r>
-              <w:rPr>
-                <w:rFonts w:ascii="Times New Roman" w:hAnsi="Times New Roman" w:cs="Times New Roman"/>
-                <w:b/>
-                <w:bCs/>
-              </w:rPr>
-              <w:t>September</w:t>
-            </w:r>
-          </w:p>
-        </w:tc>
-        <w:tc>
-          <w:tcPr>
-            <w:tcW w:w="2220" w:type="dxa"/>
-          </w:tcPr>
-          <w:p>
-            <w:pPr>
-              <w:autoSpaceDE w:val="0"/>
-              <w:autoSpaceDN w:val="0"/>
-              <w:adjustRightInd w:val="0"/>
-              <w:spacing w:line="240" w:lineRule="auto"/>
-              <w:jc w:val="center"/>
-              <w:rPr>
-                <w:rFonts w:ascii="Times New Roman" w:hAnsi="Times New Roman" w:cs="Times New Roman"/>
-                <w:b/>
-                <w:bCs/>
-              </w:rPr>
-            </w:pPr>
-            <w:r>
-              <w:rPr>
-                <w:rFonts w:ascii="Times New Roman" w:hAnsi="Times New Roman" w:cs="Times New Roman"/>
-                <w:b/>
-                <w:bCs/>
-              </w:rPr>
-              <w:t>Months</w:t>
-            </w:r>
-          </w:p>
-          <w:p>
-            <w:pPr>
-              <w:jc w:val="center"/>
-            </w:pPr>
-            <w:r>
-              <w:rPr>
-                <w:rFonts w:ascii="Times New Roman" w:hAnsi="Times New Roman" w:cs="Times New Roman"/>
-                <w:b/>
-                <w:bCs/>
-                <w:sz w:val="16"/>
-                <w:szCs w:val="16"/>
-              </w:rPr>
-              <w:t>(2023)</w:t>
-            </w:r>
-          </w:p>
-        </w:tc>
-      </w:tr>
-      <w:tr>
-        <w:trPr>
-          <w:gridAfter w:val="1"/>
-          <w:wAfter w:w="612" w:type="dxa"/>
-          <w:trHeight w:val="276"/>
-        </w:trPr>
-        <w:tc>
-          <w:tcPr>
-            <w:tcW w:w="390" w:type="dxa"/>
-          </w:tcPr>
-          <w:p>
-            <w:pPr>
-              <w:autoSpaceDE w:val="0"/>
-              <w:autoSpaceDN w:val="0"/>
-              <w:adjustRightInd w:val="0"/>
-              <w:jc w:val="center"/>
-            </w:pPr>
-            <w:r>
-              <w:rPr>
-                <w:rFonts w:ascii="Times New Roman" w:hAnsi="Times New Roman" w:cs="Times New Roman"/>
-                <w:b/>
-                <w:bCs/>
-              </w:rPr>
-              <w:t>4</w:t>
-            </w:r>
-          </w:p>
-        </w:tc>
-        <w:tc>
-          <w:tcPr>
-            <w:tcW w:w="376" w:type="dxa"/>
-          </w:tcPr>
-          <w:p>
-            <w:pPr>
-              <w:autoSpaceDE w:val="0"/>
-              <w:autoSpaceDN w:val="0"/>
-              <w:adjustRightInd w:val="0"/>
-              <w:jc w:val="center"/>
-            </w:pPr>
-            <w:r>
-              <w:rPr>
-                <w:rFonts w:ascii="Times New Roman" w:hAnsi="Times New Roman" w:cs="Times New Roman"/>
-                <w:b/>
-                <w:bCs/>
-              </w:rPr>
-              <w:t>3</w:t>
-            </w:r>
-          </w:p>
-        </w:tc>
-        <w:tc>
-          <w:tcPr>
-            <w:tcW w:w="391" w:type="dxa"/>
-          </w:tcPr>
-          <w:p>
-            <w:pPr>
-              <w:autoSpaceDE w:val="0"/>
-              <w:autoSpaceDN w:val="0"/>
-              <w:adjustRightInd w:val="0"/>
-              <w:jc w:val="center"/>
-            </w:pPr>
-            <w:r>
-              <w:rPr>
-                <w:rFonts w:ascii="Times New Roman" w:hAnsi="Times New Roman" w:cs="Times New Roman"/>
-                <w:b/>
-                <w:bCs/>
-              </w:rPr>
-              <w:t>2</w:t>
-            </w:r>
-          </w:p>
-        </w:tc>
-        <w:tc>
-          <w:tcPr>
-            <w:tcW w:w="416" w:type="dxa"/>
-          </w:tcPr>
-          <w:p>
-            <w:pPr>
-              <w:autoSpaceDE w:val="0"/>
-              <w:autoSpaceDN w:val="0"/>
-              <w:adjustRightInd w:val="0"/>
-              <w:jc w:val="center"/>
-            </w:pPr>
-            <w:r>
-              <w:rPr>
-                <w:rFonts w:ascii="Times New Roman" w:hAnsi="Times New Roman" w:cs="Times New Roman"/>
-                <w:b/>
-                <w:bCs/>
-              </w:rPr>
-              <w:t>1</w:t>
-            </w:r>
-          </w:p>
-        </w:tc>
-        <w:tc>
-          <w:tcPr>
-            <w:tcW w:w="390" w:type="dxa"/>
-          </w:tcPr>
-          <w:p>
-            <w:pPr>
-              <w:autoSpaceDE w:val="0"/>
-              <w:autoSpaceDN w:val="0"/>
-              <w:adjustRightInd w:val="0"/>
-              <w:jc w:val="center"/>
-            </w:pPr>
-            <w:r>
-              <w:rPr>
-                <w:rFonts w:ascii="Times New Roman" w:hAnsi="Times New Roman" w:cs="Times New Roman"/>
-                <w:b/>
-                <w:bCs/>
-              </w:rPr>
-              <w:t>4</w:t>
-            </w:r>
-          </w:p>
-        </w:tc>
-        <w:tc>
-          <w:tcPr>
-            <w:tcW w:w="392" w:type="dxa"/>
-          </w:tcPr>
-          <w:p>
-            <w:pPr>
-              <w:autoSpaceDE w:val="0"/>
-              <w:autoSpaceDN w:val="0"/>
-              <w:adjustRightInd w:val="0"/>
-              <w:jc w:val="center"/>
-            </w:pPr>
-            <w:r>
-              <w:rPr>
-                <w:rFonts w:ascii="Times New Roman" w:hAnsi="Times New Roman" w:cs="Times New Roman"/>
-                <w:b/>
-                <w:bCs/>
-              </w:rPr>
-              <w:t>3</w:t>
-            </w:r>
-          </w:p>
-        </w:tc>
-        <w:tc>
-          <w:tcPr>
-            <w:tcW w:w="392" w:type="dxa"/>
-          </w:tcPr>
-          <w:p>
-            <w:pPr>
-              <w:autoSpaceDE w:val="0"/>
-              <w:autoSpaceDN w:val="0"/>
-              <w:adjustRightInd w:val="0"/>
-              <w:jc w:val="center"/>
-            </w:pPr>
-            <w:r>
-              <w:rPr>
-                <w:rFonts w:ascii="Times New Roman" w:hAnsi="Times New Roman" w:cs="Times New Roman"/>
-                <w:b/>
-                <w:bCs/>
-              </w:rPr>
-              <w:t>2</w:t>
-            </w:r>
-          </w:p>
-        </w:tc>
-        <w:tc>
-          <w:tcPr>
-            <w:tcW w:w="395" w:type="dxa"/>
-          </w:tcPr>
-          <w:p>
-            <w:pPr>
-              <w:autoSpaceDE w:val="0"/>
-              <w:autoSpaceDN w:val="0"/>
-              <w:adjustRightInd w:val="0"/>
-              <w:jc w:val="center"/>
-            </w:pPr>
-            <w:r>
-              <w:rPr>
-                <w:rFonts w:ascii="Times New Roman" w:hAnsi="Times New Roman" w:cs="Times New Roman"/>
-                <w:b/>
-                <w:bCs/>
-              </w:rPr>
-              <w:t>1</w:t>
-            </w:r>
-          </w:p>
-        </w:tc>
-        <w:tc>
-          <w:tcPr>
-            <w:tcW w:w="373" w:type="dxa"/>
-          </w:tcPr>
-          <w:p>
-            <w:pPr>
-              <w:autoSpaceDE w:val="0"/>
-              <w:autoSpaceDN w:val="0"/>
-              <w:adjustRightInd w:val="0"/>
-              <w:jc w:val="center"/>
-            </w:pPr>
-            <w:r>
-              <w:rPr>
-                <w:rFonts w:ascii="Times New Roman" w:hAnsi="Times New Roman" w:cs="Times New Roman"/>
-                <w:b/>
-                <w:bCs/>
-              </w:rPr>
-              <w:t>4</w:t>
-            </w:r>
-          </w:p>
-        </w:tc>
-        <w:tc>
-          <w:tcPr>
-            <w:tcW w:w="392" w:type="dxa"/>
-          </w:tcPr>
-          <w:p>
-            <w:pPr>
-              <w:autoSpaceDE w:val="0"/>
-              <w:autoSpaceDN w:val="0"/>
-              <w:adjustRightInd w:val="0"/>
-              <w:jc w:val="center"/>
-            </w:pPr>
-            <w:r>
-              <w:rPr>
-                <w:rFonts w:ascii="Times New Roman" w:hAnsi="Times New Roman" w:cs="Times New Roman"/>
-                <w:b/>
-                <w:bCs/>
-              </w:rPr>
-              <w:t>3</w:t>
-            </w:r>
-          </w:p>
-        </w:tc>
-        <w:tc>
-          <w:tcPr>
-            <w:tcW w:w="392" w:type="dxa"/>
-          </w:tcPr>
-          <w:p>
-            <w:pPr>
-              <w:autoSpaceDE w:val="0"/>
-              <w:autoSpaceDN w:val="0"/>
-              <w:adjustRightInd w:val="0"/>
-              <w:jc w:val="center"/>
-            </w:pPr>
-            <w:r>
-              <w:rPr>
-                <w:rFonts w:ascii="Times New Roman" w:hAnsi="Times New Roman" w:cs="Times New Roman"/>
-                <w:b/>
-                <w:bCs/>
-              </w:rPr>
-              <w:t>2</w:t>
-            </w:r>
-          </w:p>
-        </w:tc>
-        <w:tc>
-          <w:tcPr>
-            <w:tcW w:w="395" w:type="dxa"/>
-          </w:tcPr>
-          <w:p>
-            <w:pPr>
-              <w:autoSpaceDE w:val="0"/>
-              <w:autoSpaceDN w:val="0"/>
-              <w:adjustRightInd w:val="0"/>
-              <w:jc w:val="center"/>
-            </w:pPr>
-            <w:r>
-              <w:rPr>
-                <w:rFonts w:ascii="Times New Roman" w:hAnsi="Times New Roman" w:cs="Times New Roman"/>
-                <w:b/>
-                <w:bCs/>
-              </w:rPr>
-              <w:t>1</w:t>
-            </w:r>
-          </w:p>
-        </w:tc>
-        <w:tc>
-          <w:tcPr>
-            <w:tcW w:w="392" w:type="dxa"/>
-          </w:tcPr>
-          <w:p>
-            <w:pPr>
-              <w:autoSpaceDE w:val="0"/>
-              <w:autoSpaceDN w:val="0"/>
-              <w:adjustRightInd w:val="0"/>
-              <w:jc w:val="center"/>
-            </w:pPr>
-            <w:r>
-              <w:rPr>
-                <w:rFonts w:ascii="Times New Roman" w:hAnsi="Times New Roman" w:cs="Times New Roman"/>
-                <w:b/>
-                <w:bCs/>
-              </w:rPr>
-              <w:t>4</w:t>
-            </w:r>
-          </w:p>
-        </w:tc>
-        <w:tc>
-          <w:tcPr>
-            <w:tcW w:w="392" w:type="dxa"/>
-          </w:tcPr>
-          <w:p>
-            <w:pPr>
-              <w:autoSpaceDE w:val="0"/>
-              <w:autoSpaceDN w:val="0"/>
-              <w:adjustRightInd w:val="0"/>
-              <w:jc w:val="center"/>
-            </w:pPr>
-            <w:r>
-              <w:rPr>
-                <w:rFonts w:ascii="Times New Roman" w:hAnsi="Times New Roman" w:cs="Times New Roman"/>
-                <w:b/>
-                <w:bCs/>
-              </w:rPr>
-              <w:t>3</w:t>
-            </w:r>
-          </w:p>
-        </w:tc>
-        <w:tc>
-          <w:tcPr>
-            <w:tcW w:w="392" w:type="dxa"/>
-          </w:tcPr>
-          <w:p>
-            <w:pPr>
-              <w:autoSpaceDE w:val="0"/>
-              <w:autoSpaceDN w:val="0"/>
-              <w:adjustRightInd w:val="0"/>
-              <w:jc w:val="center"/>
-              <w:rPr>
-                <w:rFonts w:ascii="Times New Roman" w:hAnsi="Times New Roman" w:cs="Times New Roman"/>
-                <w:b/>
-                <w:bCs/>
-              </w:rPr>
-            </w:pPr>
-            <w:r>
-              <w:rPr>
-                <w:rFonts w:ascii="Times New Roman" w:hAnsi="Times New Roman" w:cs="Times New Roman"/>
-                <w:b/>
-                <w:bCs/>
-              </w:rPr>
-              <w:t>2</w:t>
-            </w:r>
-          </w:p>
-        </w:tc>
-        <w:tc>
-          <w:tcPr>
-            <w:tcW w:w="395" w:type="dxa"/>
-          </w:tcPr>
-          <w:p>
-            <w:pPr>
-              <w:autoSpaceDE w:val="0"/>
-              <w:autoSpaceDN w:val="0"/>
-              <w:adjustRightInd w:val="0"/>
-              <w:jc w:val="center"/>
-            </w:pPr>
-            <w:r>
-              <w:t>1</w:t>
-            </w:r>
-          </w:p>
-        </w:tc>
-        <w:tc>
-          <w:tcPr>
-            <w:tcW w:w="2220" w:type="dxa"/>
-          </w:tcPr>
-          <w:p>
-            <w:pPr>
-              <w:jc w:val="center"/>
-              <w:rPr>
-                <w:rtl/>
-              </w:rPr>
-            </w:pPr>
-            <w:r>
-              <w:rPr>
-                <w:rFonts w:ascii="Times New Roman" w:hAnsi="Times New Roman" w:cs="Times New Roman"/>
-                <w:b/>
-                <w:bCs/>
-              </w:rPr>
-              <w:t>Weeks</w:t>
-            </w:r>
-          </w:p>
-        </w:tc>
-      </w:tr>
-      <w:tr>
-        <w:trPr>
-          <w:trHeight w:val="276"/>
-        </w:trPr>
-        <w:tc>
-          <w:tcPr>
-            <w:tcW w:w="390" w:type="dxa"/>
-          </w:tcPr>
-          <w:p>
-            <w:pPr>
-              <w:jc w:val="right"/>
-              <w:rPr>
-                <w:rtl/>
-              </w:rPr>
-            </w:pPr>
-          </w:p>
-        </w:tc>
-        <w:tc>
-          <w:tcPr>
-            <w:tcW w:w="376" w:type="dxa"/>
-          </w:tcPr>
-          <w:p>
-            <w:pPr>
-              <w:jc w:val="right"/>
-              <w:rPr>
-                <w:rtl/>
-              </w:rPr>
-            </w:pPr>
-          </w:p>
-        </w:tc>
-        <w:tc>
-          <w:tcPr>
-            <w:tcW w:w="391" w:type="dxa"/>
-          </w:tcPr>
-          <w:p>
-            <w:pPr>
-              <w:jc w:val="right"/>
-              <w:rPr>
-                <w:rtl/>
-              </w:rPr>
-            </w:pPr>
-          </w:p>
-        </w:tc>
-        <w:tc>
-          <w:tcPr>
-            <w:tcW w:w="416" w:type="dxa"/>
-          </w:tcPr>
-          <w:p>
-            <w:pPr>
-              <w:jc w:val="right"/>
-              <w:rPr>
-                <w:rtl/>
-              </w:rPr>
-            </w:pPr>
-          </w:p>
-        </w:tc>
-        <w:tc>
-          <w:tcPr>
-            <w:tcW w:w="390" w:type="dxa"/>
-          </w:tcPr>
-          <w:p>
-            <w:pPr>
-              <w:jc w:val="right"/>
-              <w:rPr>
-                <w:rtl/>
-              </w:rPr>
-            </w:pPr>
-          </w:p>
-        </w:tc>
-        <w:tc>
-          <w:tcPr>
-            <w:tcW w:w="392" w:type="dxa"/>
-          </w:tcPr>
-          <w:p>
-            <w:pPr>
-              <w:jc w:val="right"/>
-              <w:rPr>
-                <w:rtl/>
-              </w:rPr>
-            </w:pPr>
-          </w:p>
-        </w:tc>
-        <w:tc>
-          <w:tcPr>
-            <w:tcW w:w="392" w:type="dxa"/>
-          </w:tcPr>
-          <w:p>
-            <w:pPr>
-              <w:jc w:val="right"/>
-              <w:rPr>
-                <w:rtl/>
-              </w:rPr>
-            </w:pPr>
-          </w:p>
-        </w:tc>
-        <w:tc>
-          <w:tcPr>
-            <w:tcW w:w="395" w:type="dxa"/>
-          </w:tcPr>
-          <w:p>
-            <w:pPr>
-              <w:jc w:val="right"/>
-              <w:rPr>
-                <w:rtl/>
-              </w:rPr>
-            </w:pPr>
-          </w:p>
-        </w:tc>
-        <w:tc>
-          <w:tcPr>
-            <w:tcW w:w="373" w:type="dxa"/>
-          </w:tcPr>
-          <w:p>
-            <w:pPr>
-              <w:jc w:val="right"/>
-              <w:rPr>
-                <w:rtl/>
-              </w:rPr>
-            </w:pPr>
-          </w:p>
-        </w:tc>
-        <w:tc>
-          <w:tcPr>
-            <w:tcW w:w="392" w:type="dxa"/>
-          </w:tcPr>
-          <w:p>
-            <w:pPr>
-              <w:jc w:val="right"/>
-              <w:rPr>
-                <w:rtl/>
-              </w:rPr>
-            </w:pPr>
-          </w:p>
-        </w:tc>
-        <w:tc>
-          <w:tcPr>
-            <w:tcW w:w="392" w:type="dxa"/>
-          </w:tcPr>
-          <w:p>
-            <w:pPr>
-              <w:jc w:val="right"/>
-              <w:rPr>
-                <w:rtl/>
-              </w:rPr>
-            </w:pPr>
-          </w:p>
-        </w:tc>
-        <w:tc>
-          <w:tcPr>
-            <w:tcW w:w="395" w:type="dxa"/>
-            <w:shd w:val="clear" w:color="auto" w:fill="000000" w:themeFill="text1"/>
-          </w:tcPr>
-          <w:p>
-            <w:pPr>
-              <w:jc w:val="right"/>
-              <w:rPr>
-                <w:rtl/>
-              </w:rPr>
-            </w:pPr>
-          </w:p>
-        </w:tc>
-        <w:tc>
-          <w:tcPr>
-            <w:tcW w:w="392" w:type="dxa"/>
-            <w:shd w:val="clear" w:color="auto" w:fill="000000" w:themeFill="text1"/>
-          </w:tcPr>
-          <w:p>
-            <w:pPr>
-              <w:jc w:val="right"/>
-              <w:rPr>
-                <w:rtl/>
-              </w:rPr>
-            </w:pPr>
-          </w:p>
-        </w:tc>
-        <w:tc>
-          <w:tcPr>
-            <w:tcW w:w="392" w:type="dxa"/>
-            <w:shd w:val="clear" w:color="auto" w:fill="000000" w:themeFill="text1"/>
-          </w:tcPr>
-          <w:p>
-            <w:pPr>
-              <w:jc w:val="right"/>
-              <w:rPr>
-                <w:rtl/>
-              </w:rPr>
-            </w:pPr>
-          </w:p>
-        </w:tc>
-        <w:tc>
-          <w:tcPr>
-            <w:tcW w:w="392" w:type="dxa"/>
-          </w:tcPr>
-          <w:p>
-            <w:pPr>
-              <w:jc w:val="right"/>
-              <w:rPr>
-                <w:rtl/>
-              </w:rPr>
-            </w:pPr>
-          </w:p>
-        </w:tc>
-        <w:tc>
-          <w:tcPr>
-            <w:tcW w:w="395" w:type="dxa"/>
-          </w:tcPr>
-          <w:p>
-            <w:pPr>
-              <w:jc w:val="right"/>
-              <w:rPr>
-                <w:rtl/>
-              </w:rPr>
-            </w:pPr>
-          </w:p>
-        </w:tc>
-        <w:tc>
-          <w:tcPr>
-            <w:tcW w:w="2220" w:type="dxa"/>
-          </w:tcPr>
-          <w:p>
-            <w:pPr>
-              <w:spacing w:line="276" w:lineRule="auto"/>
-              <w:jc w:val="left"/>
-              <w:rPr>
-                <w:rtl/>
-              </w:rPr>
-            </w:pPr>
-            <w:r>
-              <w:rPr>
-                <w:rFonts w:ascii="Times New Roman" w:hAnsi="Times New Roman" w:cs="Times New Roman"/>
-                <w:sz w:val="18"/>
-                <w:szCs w:val="18"/>
-              </w:rPr>
-              <w:t>INTRODUCTION</w:t>
-            </w:r>
-          </w:p>
-        </w:tc>
-        <w:tc>
-          <w:tcPr>
-            <w:tcW w:w="612" w:type="dxa"/>
-            <w:vMerge w:val="restart"/>
-            <w:textDirection w:val="btLr"/>
-            <w:vAlign w:val="center"/>
-          </w:tcPr>
-          <w:p>
-            <w:pPr>
-              <w:ind w:left="113" w:right="113"/>
-              <w:jc w:val="center"/>
-              <w:rPr>
-                <w:rtl/>
-              </w:rPr>
-            </w:pPr>
-            <w:r>
-              <w:rPr>
-                <w:rFonts w:ascii="Times New Roman" w:hAnsi="Times New Roman" w:cs="Times New Roman"/>
-                <w:b/>
-                <w:bCs/>
-              </w:rPr>
-              <w:t>Tasks</w:t>
-            </w:r>
-          </w:p>
-        </w:tc>
-      </w:tr>
-      <w:tr>
-        <w:trPr>
-          <w:trHeight w:val="512"/>
-        </w:trPr>
-        <w:tc>
-          <w:tcPr>
-            <w:tcW w:w="390" w:type="dxa"/>
-          </w:tcPr>
-          <w:p>
-            <w:pPr>
-              <w:jc w:val="right"/>
-              <w:rPr>
-                <w:rtl/>
-              </w:rPr>
-            </w:pPr>
-          </w:p>
-        </w:tc>
-        <w:tc>
-          <w:tcPr>
-            <w:tcW w:w="376" w:type="dxa"/>
-          </w:tcPr>
-          <w:p>
-            <w:pPr>
-              <w:jc w:val="right"/>
-              <w:rPr>
-                <w:rtl/>
-              </w:rPr>
-            </w:pPr>
-          </w:p>
-        </w:tc>
-        <w:tc>
-          <w:tcPr>
-            <w:tcW w:w="391" w:type="dxa"/>
-          </w:tcPr>
-          <w:p>
-            <w:pPr>
-              <w:jc w:val="right"/>
-              <w:rPr>
-                <w:rtl/>
-              </w:rPr>
-            </w:pPr>
-          </w:p>
-        </w:tc>
-        <w:tc>
-          <w:tcPr>
-            <w:tcW w:w="416" w:type="dxa"/>
-          </w:tcPr>
-          <w:p>
-            <w:pPr>
-              <w:jc w:val="right"/>
-              <w:rPr>
-                <w:rtl/>
-              </w:rPr>
-            </w:pPr>
-          </w:p>
-        </w:tc>
-        <w:tc>
-          <w:tcPr>
-            <w:tcW w:w="390" w:type="dxa"/>
-          </w:tcPr>
-          <w:p>
-            <w:pPr>
-              <w:jc w:val="right"/>
-              <w:rPr>
-                <w:rtl/>
-              </w:rPr>
-            </w:pPr>
-          </w:p>
-        </w:tc>
-        <w:tc>
-          <w:tcPr>
-            <w:tcW w:w="392" w:type="dxa"/>
-          </w:tcPr>
-          <w:p>
-            <w:pPr>
-              <w:jc w:val="right"/>
-              <w:rPr>
-                <w:rtl/>
-              </w:rPr>
-            </w:pPr>
-          </w:p>
-        </w:tc>
-        <w:tc>
-          <w:tcPr>
-            <w:tcW w:w="392" w:type="dxa"/>
-          </w:tcPr>
-          <w:p>
-            <w:pPr>
-              <w:jc w:val="right"/>
-              <w:rPr>
-                <w:rtl/>
-              </w:rPr>
-            </w:pPr>
-          </w:p>
-        </w:tc>
-        <w:tc>
-          <w:tcPr>
-            <w:tcW w:w="395" w:type="dxa"/>
-          </w:tcPr>
-          <w:p>
-            <w:pPr>
-              <w:jc w:val="right"/>
-              <w:rPr>
-                <w:rtl/>
-              </w:rPr>
-            </w:pPr>
-          </w:p>
-        </w:tc>
-        <w:tc>
-          <w:tcPr>
-            <w:tcW w:w="373" w:type="dxa"/>
-          </w:tcPr>
-          <w:p>
-            <w:pPr>
-              <w:jc w:val="right"/>
-              <w:rPr>
-                <w:rtl/>
-              </w:rPr>
-            </w:pPr>
-          </w:p>
-        </w:tc>
-        <w:tc>
-          <w:tcPr>
-            <w:tcW w:w="392" w:type="dxa"/>
-            <w:shd w:val="clear" w:color="auto" w:fill="000000" w:themeFill="text1"/>
-          </w:tcPr>
-          <w:p>
-            <w:pPr>
-              <w:jc w:val="right"/>
-              <w:rPr>
-                <w:rtl/>
-              </w:rPr>
-            </w:pPr>
-          </w:p>
-        </w:tc>
-        <w:tc>
-          <w:tcPr>
-            <w:tcW w:w="392" w:type="dxa"/>
-            <w:shd w:val="clear" w:color="auto" w:fill="000000" w:themeFill="text1"/>
-          </w:tcPr>
-          <w:p>
-            <w:pPr>
-              <w:jc w:val="right"/>
-              <w:rPr>
-                <w:rtl/>
-              </w:rPr>
-            </w:pPr>
-          </w:p>
-        </w:tc>
-        <w:tc>
-          <w:tcPr>
-            <w:tcW w:w="395" w:type="dxa"/>
-            <w:shd w:val="clear" w:color="auto" w:fill="000000" w:themeFill="text1"/>
-          </w:tcPr>
-          <w:p>
-            <w:pPr>
-              <w:jc w:val="right"/>
-              <w:rPr>
-                <w:rtl/>
-              </w:rPr>
-            </w:pPr>
-          </w:p>
-        </w:tc>
-        <w:tc>
-          <w:tcPr>
-            <w:tcW w:w="392" w:type="dxa"/>
-          </w:tcPr>
-          <w:p>
-            <w:pPr>
-              <w:jc w:val="right"/>
-              <w:rPr>
-                <w:rtl/>
-              </w:rPr>
-            </w:pPr>
-          </w:p>
-        </w:tc>
-        <w:tc>
-          <w:tcPr>
-            <w:tcW w:w="392" w:type="dxa"/>
-          </w:tcPr>
-          <w:p>
-            <w:pPr>
-              <w:jc w:val="right"/>
-              <w:rPr>
-                <w:rtl/>
-              </w:rPr>
-            </w:pPr>
-          </w:p>
-        </w:tc>
-        <w:tc>
-          <w:tcPr>
-            <w:tcW w:w="392" w:type="dxa"/>
-          </w:tcPr>
-          <w:p>
-            <w:pPr>
-              <w:jc w:val="right"/>
-              <w:rPr>
-                <w:rtl/>
-              </w:rPr>
-            </w:pPr>
-          </w:p>
-        </w:tc>
-        <w:tc>
-          <w:tcPr>
-            <w:tcW w:w="395" w:type="dxa"/>
-          </w:tcPr>
-          <w:p>
-            <w:pPr>
-              <w:jc w:val="right"/>
-              <w:rPr>
-                <w:rtl/>
-              </w:rPr>
-            </w:pPr>
-          </w:p>
-        </w:tc>
-        <w:tc>
-          <w:tcPr>
-            <w:tcW w:w="2220" w:type="dxa"/>
-          </w:tcPr>
-          <w:p>
-            <w:pPr>
-              <w:spacing w:line="276" w:lineRule="auto"/>
-              <w:jc w:val="left"/>
-              <w:rPr>
-                <w:rtl/>
-              </w:rPr>
-            </w:pPr>
-            <w:r>
-              <w:rPr>
-                <w:rFonts w:ascii="Times New Roman" w:hAnsi="Times New Roman" w:cs="Times New Roman"/>
-                <w:sz w:val="18"/>
-                <w:szCs w:val="18"/>
-              </w:rPr>
-              <w:t>RELATED WORK AND SIMILAR SOLUTIONS</w:t>
-            </w:r>
-          </w:p>
-        </w:tc>
-        <w:tc>
-          <w:tcPr>
-            <w:tcW w:w="612" w:type="dxa"/>
-            <w:vMerge/>
-          </w:tcPr>
-          <w:p>
-            <w:pPr>
-              <w:jc w:val="right"/>
-              <w:rPr>
-                <w:rtl/>
-              </w:rPr>
-            </w:pPr>
-          </w:p>
-        </w:tc>
-      </w:tr>
-      <w:tr>
-        <w:trPr>
-          <w:trHeight w:val="276"/>
-        </w:trPr>
-        <w:tc>
-          <w:tcPr>
-            <w:tcW w:w="390" w:type="dxa"/>
-          </w:tcPr>
-          <w:p>
-            <w:pPr>
-              <w:jc w:val="right"/>
-              <w:rPr>
-                <w:rtl/>
-              </w:rPr>
-            </w:pPr>
-          </w:p>
-        </w:tc>
-        <w:tc>
-          <w:tcPr>
-            <w:tcW w:w="376" w:type="dxa"/>
-          </w:tcPr>
-          <w:p>
-            <w:pPr>
-              <w:jc w:val="right"/>
-              <w:rPr>
-                <w:rtl/>
-              </w:rPr>
-            </w:pPr>
-          </w:p>
-        </w:tc>
-        <w:tc>
-          <w:tcPr>
-            <w:tcW w:w="391" w:type="dxa"/>
-          </w:tcPr>
-          <w:p>
-            <w:pPr>
-              <w:jc w:val="right"/>
-              <w:rPr>
-                <w:rtl/>
-              </w:rPr>
-            </w:pPr>
-          </w:p>
-        </w:tc>
-        <w:tc>
-          <w:tcPr>
-            <w:tcW w:w="416" w:type="dxa"/>
-          </w:tcPr>
-          <w:p>
-            <w:pPr>
-              <w:jc w:val="right"/>
-              <w:rPr>
-                <w:rtl/>
-              </w:rPr>
-            </w:pPr>
-          </w:p>
-        </w:tc>
-        <w:tc>
-          <w:tcPr>
-            <w:tcW w:w="390" w:type="dxa"/>
-          </w:tcPr>
-          <w:p>
-            <w:pPr>
-              <w:jc w:val="right"/>
-              <w:rPr>
-                <w:rtl/>
-              </w:rPr>
-            </w:pPr>
-          </w:p>
-        </w:tc>
-        <w:tc>
-          <w:tcPr>
-            <w:tcW w:w="392" w:type="dxa"/>
-            <w:shd w:val="clear" w:color="auto" w:fill="000000" w:themeFill="text1"/>
-          </w:tcPr>
-          <w:p>
-            <w:pPr>
-              <w:jc w:val="right"/>
-              <w:rPr>
-                <w:rtl/>
-              </w:rPr>
-            </w:pPr>
-          </w:p>
-        </w:tc>
-        <w:tc>
-          <w:tcPr>
-            <w:tcW w:w="392" w:type="dxa"/>
-            <w:shd w:val="clear" w:color="auto" w:fill="000000" w:themeFill="text1"/>
-          </w:tcPr>
-          <w:p>
-            <w:pPr>
-              <w:jc w:val="right"/>
-              <w:rPr>
-                <w:rtl/>
-              </w:rPr>
-            </w:pPr>
-          </w:p>
-        </w:tc>
-        <w:tc>
-          <w:tcPr>
-            <w:tcW w:w="395" w:type="dxa"/>
-            <w:shd w:val="clear" w:color="auto" w:fill="000000" w:themeFill="text1"/>
-          </w:tcPr>
-          <w:p>
-            <w:pPr>
-              <w:jc w:val="right"/>
-              <w:rPr>
-                <w:rtl/>
-              </w:rPr>
-            </w:pPr>
-          </w:p>
-        </w:tc>
-        <w:tc>
-          <w:tcPr>
-            <w:tcW w:w="373" w:type="dxa"/>
-            <w:shd w:val="clear" w:color="auto" w:fill="000000" w:themeFill="text1"/>
-          </w:tcPr>
-          <w:p>
-            <w:pPr>
-              <w:jc w:val="right"/>
-              <w:rPr>
-                <w:rtl/>
-              </w:rPr>
-            </w:pPr>
-          </w:p>
-        </w:tc>
-        <w:tc>
-          <w:tcPr>
-            <w:tcW w:w="392" w:type="dxa"/>
-          </w:tcPr>
-          <w:p>
-            <w:pPr>
-              <w:jc w:val="right"/>
-              <w:rPr>
-                <w:rtl/>
-              </w:rPr>
-            </w:pPr>
-          </w:p>
-        </w:tc>
-        <w:tc>
-          <w:tcPr>
-            <w:tcW w:w="392" w:type="dxa"/>
-          </w:tcPr>
-          <w:p>
-            <w:pPr>
-              <w:jc w:val="right"/>
-              <w:rPr>
-                <w:rtl/>
-              </w:rPr>
-            </w:pPr>
-          </w:p>
-        </w:tc>
-        <w:tc>
-          <w:tcPr>
-            <w:tcW w:w="395" w:type="dxa"/>
-          </w:tcPr>
-          <w:p>
-            <w:pPr>
-              <w:jc w:val="right"/>
-              <w:rPr>
-                <w:rtl/>
-              </w:rPr>
-            </w:pPr>
-          </w:p>
-        </w:tc>
-        <w:tc>
-          <w:tcPr>
-            <w:tcW w:w="392" w:type="dxa"/>
-          </w:tcPr>
-          <w:p>
-            <w:pPr>
-              <w:jc w:val="right"/>
-              <w:rPr>
-                <w:rtl/>
-              </w:rPr>
-            </w:pPr>
-          </w:p>
-        </w:tc>
-        <w:tc>
-          <w:tcPr>
-            <w:tcW w:w="392" w:type="dxa"/>
-          </w:tcPr>
-          <w:p>
-            <w:pPr>
-              <w:jc w:val="right"/>
-              <w:rPr>
-                <w:rtl/>
-              </w:rPr>
-            </w:pPr>
-          </w:p>
-        </w:tc>
-        <w:tc>
-          <w:tcPr>
-            <w:tcW w:w="392" w:type="dxa"/>
-          </w:tcPr>
-          <w:p>
-            <w:pPr>
-              <w:jc w:val="right"/>
-              <w:rPr>
-                <w:rtl/>
-              </w:rPr>
-            </w:pPr>
-          </w:p>
-        </w:tc>
-        <w:tc>
-          <w:tcPr>
-            <w:tcW w:w="395" w:type="dxa"/>
-          </w:tcPr>
-          <w:p>
-            <w:pPr>
-              <w:jc w:val="right"/>
-              <w:rPr>
-                <w:rtl/>
-              </w:rPr>
-            </w:pPr>
-          </w:p>
-        </w:tc>
-        <w:tc>
-          <w:tcPr>
-            <w:tcW w:w="2220" w:type="dxa"/>
-          </w:tcPr>
-          <w:p>
-            <w:pPr>
-              <w:spacing w:line="276" w:lineRule="auto"/>
-              <w:jc w:val="left"/>
-              <w:rPr>
-                <w:rtl/>
-              </w:rPr>
-            </w:pPr>
-            <w:r>
-              <w:rPr>
-                <w:rFonts w:ascii="Times New Roman" w:hAnsi="Times New Roman" w:cs="Times New Roman"/>
-              </w:rPr>
-              <w:t>System Analysis</w:t>
-            </w:r>
-          </w:p>
-        </w:tc>
-        <w:tc>
-          <w:tcPr>
-            <w:tcW w:w="612" w:type="dxa"/>
-            <w:vMerge/>
-          </w:tcPr>
-          <w:p>
-            <w:pPr>
-              <w:jc w:val="right"/>
-              <w:rPr>
-                <w:rtl/>
-              </w:rPr>
-            </w:pPr>
-          </w:p>
-        </w:tc>
-      </w:tr>
-      <w:tr>
-        <w:trPr>
-          <w:trHeight w:val="260"/>
-        </w:trPr>
-        <w:tc>
-          <w:tcPr>
-            <w:tcW w:w="390" w:type="dxa"/>
-          </w:tcPr>
-          <w:p>
-            <w:pPr>
-              <w:jc w:val="right"/>
-              <w:rPr>
-                <w:rtl/>
-              </w:rPr>
-            </w:pPr>
-          </w:p>
-        </w:tc>
-        <w:tc>
-          <w:tcPr>
-            <w:tcW w:w="376" w:type="dxa"/>
-          </w:tcPr>
-          <w:p>
-            <w:pPr>
-              <w:jc w:val="right"/>
-              <w:rPr>
-                <w:rtl/>
-              </w:rPr>
-            </w:pPr>
-          </w:p>
-        </w:tc>
-        <w:tc>
-          <w:tcPr>
-            <w:tcW w:w="391" w:type="dxa"/>
-            <w:shd w:val="clear" w:color="auto" w:fill="000000" w:themeFill="text1"/>
-          </w:tcPr>
-          <w:p>
-            <w:pPr>
-              <w:jc w:val="right"/>
-              <w:rPr>
-                <w:rtl/>
-              </w:rPr>
-            </w:pPr>
-          </w:p>
-        </w:tc>
-        <w:tc>
-          <w:tcPr>
-            <w:tcW w:w="416" w:type="dxa"/>
-            <w:shd w:val="clear" w:color="auto" w:fill="000000" w:themeFill="text1"/>
-          </w:tcPr>
-          <w:p>
-            <w:pPr>
-              <w:jc w:val="right"/>
-              <w:rPr>
-                <w:rtl/>
-              </w:rPr>
-            </w:pPr>
-          </w:p>
-        </w:tc>
-        <w:tc>
-          <w:tcPr>
-            <w:tcW w:w="390" w:type="dxa"/>
-            <w:shd w:val="clear" w:color="auto" w:fill="000000" w:themeFill="text1"/>
-          </w:tcPr>
-          <w:p>
-            <w:pPr>
-              <w:jc w:val="right"/>
-              <w:rPr>
-                <w:rtl/>
-              </w:rPr>
-            </w:pPr>
-          </w:p>
-        </w:tc>
-        <w:tc>
-          <w:tcPr>
-            <w:tcW w:w="392" w:type="dxa"/>
-          </w:tcPr>
-          <w:p>
-            <w:pPr>
-              <w:jc w:val="right"/>
-              <w:rPr>
-                <w:rtl/>
-              </w:rPr>
-            </w:pPr>
-          </w:p>
-        </w:tc>
-        <w:tc>
-          <w:tcPr>
-            <w:tcW w:w="392" w:type="dxa"/>
-          </w:tcPr>
-          <w:p>
-            <w:pPr>
-              <w:jc w:val="right"/>
-              <w:rPr>
-                <w:rtl/>
-              </w:rPr>
-            </w:pPr>
-          </w:p>
-        </w:tc>
-        <w:tc>
-          <w:tcPr>
-            <w:tcW w:w="395" w:type="dxa"/>
-          </w:tcPr>
-          <w:p>
-            <w:pPr>
-              <w:jc w:val="right"/>
-              <w:rPr>
-                <w:rtl/>
-              </w:rPr>
-            </w:pPr>
-          </w:p>
-        </w:tc>
-        <w:tc>
-          <w:tcPr>
-            <w:tcW w:w="373" w:type="dxa"/>
-          </w:tcPr>
-          <w:p>
-            <w:pPr>
-              <w:jc w:val="right"/>
-              <w:rPr>
-                <w:rtl/>
-              </w:rPr>
-            </w:pPr>
-          </w:p>
-        </w:tc>
-        <w:tc>
-          <w:tcPr>
-            <w:tcW w:w="392" w:type="dxa"/>
-          </w:tcPr>
-          <w:p>
-            <w:pPr>
-              <w:jc w:val="right"/>
-              <w:rPr>
-                <w:rtl/>
-              </w:rPr>
-            </w:pPr>
-          </w:p>
-        </w:tc>
-        <w:tc>
-          <w:tcPr>
-            <w:tcW w:w="392" w:type="dxa"/>
-          </w:tcPr>
-          <w:p>
-            <w:pPr>
-              <w:jc w:val="right"/>
-              <w:rPr>
-                <w:rtl/>
-              </w:rPr>
-            </w:pPr>
-          </w:p>
-        </w:tc>
-        <w:tc>
-          <w:tcPr>
-            <w:tcW w:w="395" w:type="dxa"/>
-          </w:tcPr>
-          <w:p>
-            <w:pPr>
-              <w:jc w:val="right"/>
-              <w:rPr>
-                <w:rtl/>
-              </w:rPr>
-            </w:pPr>
-          </w:p>
-        </w:tc>
-        <w:tc>
-          <w:tcPr>
-            <w:tcW w:w="392" w:type="dxa"/>
-          </w:tcPr>
-          <w:p>
-            <w:pPr>
-              <w:jc w:val="right"/>
-              <w:rPr>
-                <w:rtl/>
-              </w:rPr>
-            </w:pPr>
-          </w:p>
-        </w:tc>
-        <w:tc>
-          <w:tcPr>
-            <w:tcW w:w="392" w:type="dxa"/>
-          </w:tcPr>
-          <w:p>
-            <w:pPr>
-              <w:jc w:val="right"/>
-              <w:rPr>
-                <w:rtl/>
-              </w:rPr>
-            </w:pPr>
-          </w:p>
-        </w:tc>
-        <w:tc>
-          <w:tcPr>
-            <w:tcW w:w="392" w:type="dxa"/>
-          </w:tcPr>
-          <w:p>
-            <w:pPr>
-              <w:jc w:val="right"/>
-              <w:rPr>
-                <w:rtl/>
-              </w:rPr>
-            </w:pPr>
-          </w:p>
-        </w:tc>
-        <w:tc>
-          <w:tcPr>
-            <w:tcW w:w="395" w:type="dxa"/>
-          </w:tcPr>
-          <w:p>
-            <w:pPr>
-              <w:jc w:val="right"/>
-              <w:rPr>
-                <w:rtl/>
-              </w:rPr>
-            </w:pPr>
-          </w:p>
-        </w:tc>
-        <w:tc>
-          <w:tcPr>
-            <w:tcW w:w="2220" w:type="dxa"/>
-          </w:tcPr>
-          <w:p>
-            <w:pPr>
-              <w:spacing w:line="276" w:lineRule="auto"/>
-              <w:jc w:val="left"/>
-              <w:rPr>
-                <w:rtl/>
-              </w:rPr>
-            </w:pPr>
-            <w:r>
-              <w:rPr>
-                <w:rFonts w:ascii="Times New Roman" w:hAnsi="Times New Roman" w:cs="Times New Roman"/>
-              </w:rPr>
-              <w:t>System Design</w:t>
-            </w:r>
-          </w:p>
-        </w:tc>
-        <w:tc>
-          <w:tcPr>
-            <w:tcW w:w="612" w:type="dxa"/>
-            <w:vMerge/>
-          </w:tcPr>
-          <w:p>
-            <w:pPr>
-              <w:jc w:val="right"/>
-              <w:rPr>
-                <w:rtl/>
-              </w:rPr>
-            </w:pPr>
-          </w:p>
-        </w:tc>
-      </w:tr>
-      <w:tr>
-        <w:trPr>
-          <w:trHeight w:val="276"/>
-        </w:trPr>
-        <w:tc>
-          <w:tcPr>
-            <w:tcW w:w="390" w:type="dxa"/>
-          </w:tcPr>
-          <w:p>
-            <w:pPr>
-              <w:jc w:val="right"/>
-              <w:rPr>
-                <w:rtl/>
-              </w:rPr>
-            </w:pPr>
-          </w:p>
-        </w:tc>
-        <w:tc>
-          <w:tcPr>
-            <w:tcW w:w="376" w:type="dxa"/>
-          </w:tcPr>
-          <w:p>
-            <w:pPr>
-              <w:jc w:val="right"/>
-              <w:rPr>
-                <w:rtl/>
-              </w:rPr>
-            </w:pPr>
-          </w:p>
-        </w:tc>
-        <w:tc>
-          <w:tcPr>
-            <w:tcW w:w="391" w:type="dxa"/>
-            <w:shd w:val="clear" w:color="auto" w:fill="000000" w:themeFill="text1"/>
-          </w:tcPr>
-          <w:p>
-            <w:pPr>
-              <w:jc w:val="right"/>
-              <w:rPr>
-                <w:rtl/>
-              </w:rPr>
-            </w:pPr>
-          </w:p>
-        </w:tc>
-        <w:tc>
-          <w:tcPr>
-            <w:tcW w:w="416" w:type="dxa"/>
-            <w:shd w:val="clear" w:color="auto" w:fill="000000" w:themeFill="text1"/>
-          </w:tcPr>
-          <w:p>
-            <w:pPr>
-              <w:jc w:val="right"/>
-              <w:rPr>
-                <w:rtl/>
-              </w:rPr>
-            </w:pPr>
-          </w:p>
-        </w:tc>
-        <w:tc>
-          <w:tcPr>
-            <w:tcW w:w="390" w:type="dxa"/>
-            <w:shd w:val="clear" w:color="auto" w:fill="000000" w:themeFill="text1"/>
-          </w:tcPr>
-          <w:p>
-            <w:pPr>
-              <w:jc w:val="right"/>
-              <w:rPr>
-                <w:rtl/>
-              </w:rPr>
-            </w:pPr>
-          </w:p>
-        </w:tc>
-        <w:tc>
-          <w:tcPr>
-            <w:tcW w:w="392" w:type="dxa"/>
-            <w:shd w:val="clear" w:color="auto" w:fill="000000" w:themeFill="text1"/>
-          </w:tcPr>
-          <w:p>
-            <w:pPr>
-              <w:jc w:val="right"/>
-              <w:rPr>
-                <w:rtl/>
-              </w:rPr>
-            </w:pPr>
-          </w:p>
-        </w:tc>
-        <w:tc>
-          <w:tcPr>
-            <w:tcW w:w="392" w:type="dxa"/>
-            <w:shd w:val="clear" w:color="auto" w:fill="000000" w:themeFill="text1"/>
-          </w:tcPr>
-          <w:p>
-            <w:pPr>
-              <w:jc w:val="right"/>
-              <w:rPr>
-                <w:rtl/>
-              </w:rPr>
-            </w:pPr>
-          </w:p>
-        </w:tc>
-        <w:tc>
-          <w:tcPr>
-            <w:tcW w:w="395" w:type="dxa"/>
-            <w:shd w:val="clear" w:color="auto" w:fill="000000" w:themeFill="text1"/>
-          </w:tcPr>
-          <w:p>
-            <w:pPr>
-              <w:jc w:val="right"/>
-              <w:rPr>
-                <w:rtl/>
-              </w:rPr>
-            </w:pPr>
-          </w:p>
-        </w:tc>
-        <w:tc>
-          <w:tcPr>
-            <w:tcW w:w="373" w:type="dxa"/>
-            <w:shd w:val="clear" w:color="auto" w:fill="000000" w:themeFill="text1"/>
-          </w:tcPr>
-          <w:p>
-            <w:pPr>
-              <w:jc w:val="right"/>
-              <w:rPr>
-                <w:rtl/>
-              </w:rPr>
-            </w:pPr>
-          </w:p>
-        </w:tc>
-        <w:tc>
-          <w:tcPr>
-            <w:tcW w:w="392" w:type="dxa"/>
-            <w:shd w:val="clear" w:color="auto" w:fill="000000" w:themeFill="text1"/>
-          </w:tcPr>
-          <w:p>
-            <w:pPr>
-              <w:jc w:val="right"/>
-              <w:rPr>
-                <w:rtl/>
-              </w:rPr>
-            </w:pPr>
-          </w:p>
-        </w:tc>
-        <w:tc>
-          <w:tcPr>
-            <w:tcW w:w="392" w:type="dxa"/>
-            <w:shd w:val="clear" w:color="auto" w:fill="000000" w:themeFill="text1"/>
-          </w:tcPr>
-          <w:p>
-            <w:pPr>
-              <w:jc w:val="right"/>
-              <w:rPr>
-                <w:rtl/>
-              </w:rPr>
-            </w:pPr>
-          </w:p>
-        </w:tc>
-        <w:tc>
-          <w:tcPr>
-            <w:tcW w:w="395" w:type="dxa"/>
-            <w:shd w:val="clear" w:color="auto" w:fill="000000" w:themeFill="text1"/>
-          </w:tcPr>
-          <w:p>
-            <w:pPr>
-              <w:jc w:val="right"/>
-              <w:rPr>
-                <w:rtl/>
-              </w:rPr>
-            </w:pPr>
-          </w:p>
-        </w:tc>
-        <w:tc>
-          <w:tcPr>
-            <w:tcW w:w="392" w:type="dxa"/>
-            <w:shd w:val="clear" w:color="auto" w:fill="000000" w:themeFill="text1"/>
-          </w:tcPr>
-          <w:p>
-            <w:pPr>
-              <w:jc w:val="right"/>
-              <w:rPr>
-                <w:rtl/>
-              </w:rPr>
-            </w:pPr>
-          </w:p>
-        </w:tc>
-        <w:tc>
-          <w:tcPr>
-            <w:tcW w:w="392" w:type="dxa"/>
-            <w:shd w:val="clear" w:color="auto" w:fill="000000" w:themeFill="text1"/>
-          </w:tcPr>
-          <w:p>
-            <w:pPr>
-              <w:jc w:val="right"/>
-              <w:rPr>
-                <w:rtl/>
-              </w:rPr>
-            </w:pPr>
-          </w:p>
-        </w:tc>
-        <w:tc>
-          <w:tcPr>
-            <w:tcW w:w="392" w:type="dxa"/>
-          </w:tcPr>
-          <w:p>
-            <w:pPr>
-              <w:jc w:val="right"/>
-              <w:rPr>
-                <w:rtl/>
-              </w:rPr>
-            </w:pPr>
-          </w:p>
-        </w:tc>
-        <w:tc>
-          <w:tcPr>
-            <w:tcW w:w="395" w:type="dxa"/>
-          </w:tcPr>
-          <w:p>
-            <w:pPr>
-              <w:jc w:val="right"/>
-              <w:rPr>
-                <w:rtl/>
-              </w:rPr>
-            </w:pPr>
-          </w:p>
-        </w:tc>
-        <w:tc>
-          <w:tcPr>
-            <w:tcW w:w="2220" w:type="dxa"/>
-          </w:tcPr>
-          <w:p>
-            <w:pPr>
-              <w:spacing w:line="276" w:lineRule="auto"/>
-              <w:jc w:val="left"/>
-              <w:rPr>
-                <w:rtl/>
-              </w:rPr>
-            </w:pPr>
-            <w:r>
-              <w:rPr>
-                <w:rFonts w:ascii="Times New Roman" w:hAnsi="Times New Roman" w:cs="Times New Roman"/>
-              </w:rPr>
-              <w:t>Documentation</w:t>
-            </w:r>
-          </w:p>
-        </w:tc>
-        <w:tc>
-          <w:tcPr>
-            <w:tcW w:w="612" w:type="dxa"/>
-            <w:vMerge/>
-          </w:tcPr>
-          <w:p>
-            <w:pPr>
-              <w:jc w:val="right"/>
-              <w:rPr>
-                <w:rtl/>
-              </w:rPr>
-            </w:pPr>
-          </w:p>
-        </w:tc>
-      </w:tr>
-      <w:tr>
-        <w:trPr>
-          <w:trHeight w:val="64"/>
-        </w:trPr>
-        <w:tc>
-          <w:tcPr>
-            <w:tcW w:w="390" w:type="dxa"/>
-            <w:shd w:val="clear" w:color="auto" w:fill="000000" w:themeFill="text1"/>
-          </w:tcPr>
-          <w:p>
-            <w:pPr>
-              <w:jc w:val="right"/>
-              <w:rPr>
-                <w:rtl/>
-              </w:rPr>
-            </w:pPr>
-          </w:p>
-        </w:tc>
-        <w:tc>
-          <w:tcPr>
-            <w:tcW w:w="376" w:type="dxa"/>
-            <w:shd w:val="clear" w:color="auto" w:fill="000000" w:themeFill="text1"/>
-          </w:tcPr>
-          <w:p>
-            <w:pPr>
-              <w:jc w:val="right"/>
-              <w:rPr>
-                <w:rtl/>
-              </w:rPr>
-            </w:pPr>
-          </w:p>
-        </w:tc>
-        <w:tc>
-          <w:tcPr>
-            <w:tcW w:w="391" w:type="dxa"/>
-          </w:tcPr>
-          <w:p>
-            <w:pPr>
-              <w:jc w:val="right"/>
-              <w:rPr>
-                <w:rtl/>
-              </w:rPr>
-            </w:pPr>
-          </w:p>
-        </w:tc>
-        <w:tc>
-          <w:tcPr>
-            <w:tcW w:w="416" w:type="dxa"/>
-          </w:tcPr>
-          <w:p>
-            <w:pPr>
-              <w:jc w:val="right"/>
-              <w:rPr>
-                <w:rtl/>
-              </w:rPr>
-            </w:pPr>
-          </w:p>
-        </w:tc>
-        <w:tc>
-          <w:tcPr>
-            <w:tcW w:w="390" w:type="dxa"/>
-          </w:tcPr>
-          <w:p>
-            <w:pPr>
-              <w:jc w:val="right"/>
-              <w:rPr>
-                <w:rtl/>
-              </w:rPr>
-            </w:pPr>
-          </w:p>
-        </w:tc>
-        <w:tc>
-          <w:tcPr>
-            <w:tcW w:w="392" w:type="dxa"/>
-          </w:tcPr>
-          <w:p>
-            <w:pPr>
-              <w:jc w:val="right"/>
-              <w:rPr>
-                <w:rtl/>
-              </w:rPr>
-            </w:pPr>
-          </w:p>
-        </w:tc>
-        <w:tc>
-          <w:tcPr>
-            <w:tcW w:w="392" w:type="dxa"/>
-          </w:tcPr>
-          <w:p>
-            <w:pPr>
-              <w:jc w:val="right"/>
-              <w:rPr>
-                <w:rtl/>
-              </w:rPr>
-            </w:pPr>
-          </w:p>
-        </w:tc>
-        <w:tc>
-          <w:tcPr>
-            <w:tcW w:w="395" w:type="dxa"/>
-          </w:tcPr>
-          <w:p>
-            <w:pPr>
-              <w:jc w:val="right"/>
-              <w:rPr>
-                <w:rtl/>
-              </w:rPr>
-            </w:pPr>
-          </w:p>
-        </w:tc>
-        <w:tc>
-          <w:tcPr>
-            <w:tcW w:w="373" w:type="dxa"/>
-          </w:tcPr>
-          <w:p>
-            <w:pPr>
-              <w:jc w:val="right"/>
-              <w:rPr>
-                <w:rtl/>
-              </w:rPr>
-            </w:pPr>
-          </w:p>
-        </w:tc>
-        <w:tc>
-          <w:tcPr>
-            <w:tcW w:w="392" w:type="dxa"/>
-          </w:tcPr>
-          <w:p>
-            <w:pPr>
-              <w:jc w:val="right"/>
-              <w:rPr>
-                <w:rtl/>
-              </w:rPr>
-            </w:pPr>
-          </w:p>
-        </w:tc>
-        <w:tc>
-          <w:tcPr>
-            <w:tcW w:w="392" w:type="dxa"/>
-          </w:tcPr>
-          <w:p>
-            <w:pPr>
-              <w:jc w:val="right"/>
-              <w:rPr>
-                <w:rtl/>
-              </w:rPr>
-            </w:pPr>
-          </w:p>
-        </w:tc>
-        <w:tc>
-          <w:tcPr>
-            <w:tcW w:w="395" w:type="dxa"/>
-          </w:tcPr>
-          <w:p>
-            <w:pPr>
-              <w:jc w:val="right"/>
-              <w:rPr>
-                <w:rtl/>
-              </w:rPr>
-            </w:pPr>
-          </w:p>
-        </w:tc>
-        <w:tc>
-          <w:tcPr>
-            <w:tcW w:w="392" w:type="dxa"/>
-          </w:tcPr>
-          <w:p>
-            <w:pPr>
-              <w:jc w:val="right"/>
-              <w:rPr>
-                <w:rtl/>
-              </w:rPr>
-            </w:pPr>
-          </w:p>
-        </w:tc>
-        <w:tc>
-          <w:tcPr>
-            <w:tcW w:w="392" w:type="dxa"/>
-          </w:tcPr>
-          <w:p>
-            <w:pPr>
-              <w:jc w:val="right"/>
-              <w:rPr>
-                <w:rtl/>
-              </w:rPr>
-            </w:pPr>
-          </w:p>
-        </w:tc>
-        <w:tc>
-          <w:tcPr>
-            <w:tcW w:w="392" w:type="dxa"/>
-          </w:tcPr>
-          <w:p>
-            <w:pPr>
-              <w:jc w:val="right"/>
-              <w:rPr>
-                <w:rtl/>
-              </w:rPr>
-            </w:pPr>
-          </w:p>
-        </w:tc>
-        <w:tc>
-          <w:tcPr>
-            <w:tcW w:w="395" w:type="dxa"/>
-          </w:tcPr>
-          <w:p>
-            <w:pPr>
-              <w:jc w:val="right"/>
-              <w:rPr>
-                <w:rtl/>
-              </w:rPr>
-            </w:pPr>
-          </w:p>
-        </w:tc>
-        <w:tc>
-          <w:tcPr>
-            <w:tcW w:w="2220" w:type="dxa"/>
-          </w:tcPr>
-          <w:p>
-            <w:pPr>
-              <w:spacing w:line="276" w:lineRule="auto"/>
-              <w:jc w:val="left"/>
-              <w:rPr>
-                <w:rtl/>
-              </w:rPr>
-            </w:pPr>
-            <w:r>
-              <w:rPr>
-                <w:rFonts w:ascii="Times New Roman" w:hAnsi="Times New Roman" w:cs="Times New Roman"/>
-              </w:rPr>
-              <w:t>Presentation</w:t>
-            </w:r>
-          </w:p>
-        </w:tc>
-        <w:tc>
-          <w:tcPr>
-            <w:tcW w:w="612" w:type="dxa"/>
-            <w:vMerge/>
-          </w:tcPr>
-          <w:p>
-            <w:pPr>
-              <w:jc w:val="right"/>
-              <w:rPr>
-                <w:rtl/>
-              </w:rPr>
-            </w:pPr>
-          </w:p>
-        </w:tc>
-      </w:tr>
-    </w:tbl>
-    <w:p>
-      <w:pPr>
-        <w:pStyle w:val="table"/>
-      </w:pPr>
-      <w:bookmarkStart w:id="14" w:name="_Toc147170120"/>
-      <w:r>
-        <w:t>Table 1: Project plan v1</w:t>
-      </w:r>
-      <w:bookmarkEnd w:id="14"/>
-    </w:p>
-    <w:p>
-      <w:pPr>
-        <w:ind w:firstLine="540"/>
-        <w:jc w:val="left"/>
-        <w:rPr>
-          <w:rFonts w:ascii="Times New Roman" w:hAnsi="Times New Roman" w:cs="Times New Roman"/>
-          <w:szCs w:val="24"/>
-          <w:rtl/>
-        </w:rPr>
-      </w:pPr>
-      <w:r>
-        <w:rPr>
-          <w:rFonts w:ascii="Times New Roman" w:hAnsi="Times New Roman" w:cs="Times New Roman"/>
-          <w:szCs w:val="24"/>
-        </w:rPr>
-        <w:t>For the first version of the timeline, task names were unclear, and the reasons for the time durations for each task were not defined.</w:t>
       </w:r>
     </w:p>
     <w:tbl>
@@ -11379,7 +9243,7 @@
         <w:tc>
           <w:tcPr>
             <w:tcW w:w="375" w:type="dxa"/>
-            <w:shd w:val="clear" w:color="auto" w:fill="000000" w:themeFill="text1"/>
+            <w:shd w:val="clear" w:color="auto" w:fill="FFFFFF" w:themeFill="background1"/>
           </w:tcPr>
           <w:p>
             <w:pPr>
@@ -11393,7 +9257,7 @@
         <w:tc>
           <w:tcPr>
             <w:tcW w:w="374" w:type="dxa"/>
-            <w:shd w:val="clear" w:color="auto" w:fill="000000" w:themeFill="text1"/>
+            <w:shd w:val="clear" w:color="auto" w:fill="FFFFFF" w:themeFill="background1"/>
           </w:tcPr>
           <w:p>
             <w:pPr>
@@ -11653,6 +9517,7 @@
         <w:tc>
           <w:tcPr>
             <w:tcW w:w="374" w:type="dxa"/>
+            <w:shd w:val="clear" w:color="auto" w:fill="000000" w:themeFill="text1"/>
           </w:tcPr>
           <w:p>
             <w:pPr>
@@ -12756,30 +10621,22 @@
           <w:rtl/>
         </w:rPr>
       </w:pPr>
-      <w:bookmarkStart w:id="15" w:name="_Toc147085206"/>
-      <w:bookmarkStart w:id="16" w:name="_Toc147170121"/>
+      <w:bookmarkStart w:id="14" w:name="_Toc147085206"/>
+      <w:bookmarkStart w:id="15" w:name="_Toc148105216"/>
       <w:r>
         <w:t xml:space="preserve">Table </w:t>
       </w:r>
       <w:r>
-        <w:rPr>
-          <w:rFonts w:hint="cs"/>
-          <w:rtl/>
-        </w:rPr>
-        <w:t>2</w:t>
+        <w:t>1</w:t>
       </w:r>
       <w:r>
         <w:t>: Project plan v</w:t>
       </w:r>
-      <w:r>
-        <w:rPr>
-          <w:rFonts w:hint="cs"/>
-          <w:rtl/>
-        </w:rPr>
-        <w:t>2</w:t>
+      <w:bookmarkEnd w:id="14"/>
+      <w:r>
+        <w:t>1</w:t>
       </w:r>
       <w:bookmarkEnd w:id="15"/>
-      <w:bookmarkEnd w:id="16"/>
     </w:p>
     <w:p>
       <w:pPr>
@@ -12800,7 +10657,21 @@
           <w:b/>
           <w:bCs/>
         </w:rPr>
-        <w:t>Defining Project Objectives and Identifying the Problem (3 weeks):</w:t>
+        <w:t>Defining Project Objectives and Identifying the Problem (</w:t>
+      </w:r>
+      <w:r>
+        <w:rPr>
+          <w:b/>
+          <w:bCs/>
+        </w:rPr>
+        <w:t>1</w:t>
+      </w:r>
+      <w:r>
+        <w:rPr>
+          <w:b/>
+          <w:bCs/>
+        </w:rPr>
+        <w:t xml:space="preserve"> week):</w:t>
       </w:r>
     </w:p>
     <w:p>
@@ -12832,7 +10703,21 @@
           <w:b/>
           <w:bCs/>
         </w:rPr>
-        <w:t>Reviewing Relevant Literature and Theories (3 weeks):</w:t>
+        <w:t>Reviewing Relevant Literature and Theories (</w:t>
+      </w:r>
+      <w:r>
+        <w:rPr>
+          <w:b/>
+          <w:bCs/>
+        </w:rPr>
+        <w:t>4</w:t>
+      </w:r>
+      <w:r>
+        <w:rPr>
+          <w:b/>
+          <w:bCs/>
+        </w:rPr>
+        <w:t xml:space="preserve"> weeks):</w:t>
       </w:r>
     </w:p>
     <w:p>
@@ -12906,7 +10791,6 @@
         <w:ind w:left="990"/>
       </w:pPr>
       <w:r>
-        <w:lastRenderedPageBreak/>
         <w:t>This time allows for the precise design of the system's structure and user interfaces, including working on their details.</w:t>
       </w:r>
     </w:p>
@@ -12985,19 +10869,14 @@
     </w:p>
     <w:p>
       <w:pPr>
-        <w:pStyle w:val="table"/>
-      </w:pPr>
-    </w:p>
-    <w:p>
-      <w:pPr>
         <w:pStyle w:val="Heading2"/>
         <w:ind w:left="540" w:hanging="540"/>
       </w:pPr>
-      <w:bookmarkStart w:id="17" w:name="_Toc147775186"/>
+      <w:bookmarkStart w:id="16" w:name="_Toc147775186"/>
       <w:r>
         <w:t>Document Organization</w:t>
       </w:r>
-      <w:bookmarkEnd w:id="17"/>
+      <w:bookmarkEnd w:id="16"/>
       <w:r>
         <w:t xml:space="preserve"> </w:t>
       </w:r>
@@ -13067,7 +10946,23 @@
           <w:rFonts w:cstheme="majorBidi"/>
           <w:szCs w:val="24"/>
         </w:rPr>
-        <w:t xml:space="preserve"> In this chapter, we review the literature and learn about the techniques used. We review and compare systems similar to ours.</w:t>
+        <w:t xml:space="preserve"> In this chapter, we review the literature and learn about the techniques used. We review and compare systems </w:t>
+      </w:r>
+      <w:proofErr w:type="gramStart"/>
+      <w:r>
+        <w:rPr>
+          <w:rFonts w:cstheme="majorBidi"/>
+          <w:szCs w:val="24"/>
+        </w:rPr>
+        <w:t>similar to</w:t>
+      </w:r>
+      <w:proofErr w:type="gramEnd"/>
+      <w:r>
+        <w:rPr>
+          <w:rFonts w:cstheme="majorBidi"/>
+          <w:szCs w:val="24"/>
+        </w:rPr>
+        <w:t xml:space="preserve"> ours.</w:t>
       </w:r>
     </w:p>
     <w:p>
@@ -13091,6 +10986,7 @@
           <w:bCs/>
           <w:szCs w:val="24"/>
         </w:rPr>
+        <w:lastRenderedPageBreak/>
         <w:t>Chapter 3.</w:t>
       </w:r>
       <w:r>
@@ -13160,7 +11056,23 @@
           <w:rFonts w:cstheme="majorBidi"/>
           <w:szCs w:val="24"/>
         </w:rPr>
-        <w:t xml:space="preserve"> After designing the system, our focus in this chapter is on implementing it, identifying tools and programming languages, and testing it.</w:t>
+        <w:t xml:space="preserve"> After designing the system, our focus in this chapter is on implementing it, identifying </w:t>
+      </w:r>
+      <w:proofErr w:type="gramStart"/>
+      <w:r>
+        <w:rPr>
+          <w:rFonts w:cstheme="majorBidi"/>
+          <w:szCs w:val="24"/>
+        </w:rPr>
+        <w:t>tools</w:t>
+      </w:r>
+      <w:proofErr w:type="gramEnd"/>
+      <w:r>
+        <w:rPr>
+          <w:rFonts w:cstheme="majorBidi"/>
+          <w:szCs w:val="24"/>
+        </w:rPr>
+        <w:t xml:space="preserve"> and programming languages, and testing it.</w:t>
       </w:r>
     </w:p>
     <w:p>
@@ -13203,11 +11115,11 @@
         <w:pStyle w:val="Heading2"/>
         <w:ind w:left="540" w:hanging="540"/>
       </w:pPr>
-      <w:bookmarkStart w:id="18" w:name="_Toc147775187"/>
+      <w:bookmarkStart w:id="17" w:name="_Toc147775187"/>
       <w:r>
         <w:t>Summary</w:t>
       </w:r>
-      <w:bookmarkEnd w:id="18"/>
+      <w:bookmarkEnd w:id="17"/>
       <w:r>
         <w:t xml:space="preserve"> </w:t>
       </w:r>
@@ -13217,7 +11129,6 @@
         <w:spacing w:before="120" w:after="0"/>
         <w:ind w:firstLine="540"/>
         <w:rPr>
-          <w:rFonts w:hint="cs"/>
           <w:color w:val="000000" w:themeColor="text1"/>
         </w:rPr>
       </w:pPr>
@@ -13233,7 +11144,7 @@
         <w:pStyle w:val="Heading1"/>
         <w:ind w:left="0"/>
       </w:pPr>
-      <w:bookmarkStart w:id="19" w:name="_Toc147775188"/>
+      <w:bookmarkStart w:id="18" w:name="_Toc147775188"/>
       <w:r>
         <w:lastRenderedPageBreak/>
         <w:t xml:space="preserve">Chapter </w:t>
@@ -13244,7 +11155,7 @@
       <w:r>
         <w:t>Literature Review</w:t>
       </w:r>
-      <w:bookmarkEnd w:id="19"/>
+      <w:bookmarkEnd w:id="18"/>
     </w:p>
     <w:p>
       <w:pPr>
@@ -13254,11 +11165,11 @@
           <w:rtl/>
         </w:rPr>
       </w:pPr>
-      <w:bookmarkStart w:id="20" w:name="_Toc147775189"/>
+      <w:bookmarkStart w:id="19" w:name="_Toc147775189"/>
       <w:r>
         <w:t>Introduction</w:t>
       </w:r>
-      <w:bookmarkEnd w:id="20"/>
+      <w:bookmarkEnd w:id="19"/>
     </w:p>
     <w:p>
       <w:pPr>
@@ -13289,11 +11200,11 @@
         <w:pStyle w:val="Heading2"/>
         <w:ind w:left="540" w:hanging="540"/>
       </w:pPr>
-      <w:bookmarkStart w:id="21" w:name="_Toc147775190"/>
+      <w:bookmarkStart w:id="20" w:name="_Toc147775190"/>
       <w:r>
         <w:t>Research Methodology</w:t>
       </w:r>
-      <w:bookmarkEnd w:id="21"/>
+      <w:bookmarkEnd w:id="20"/>
       <w:r>
         <w:t xml:space="preserve"> </w:t>
       </w:r>
@@ -13528,33 +11439,33 @@
       <w:pPr>
         <w:pStyle w:val="Figures"/>
       </w:pPr>
-      <w:bookmarkStart w:id="22" w:name="_Toc147770323"/>
+      <w:bookmarkStart w:id="21" w:name="_Toc147770323"/>
       <w:r>
         <w:t>Figure 2: Methodology Schema</w:t>
       </w:r>
-      <w:bookmarkEnd w:id="22"/>
+      <w:bookmarkEnd w:id="21"/>
     </w:p>
     <w:p>
       <w:pPr>
         <w:pStyle w:val="Heading2"/>
         <w:ind w:left="540" w:hanging="540"/>
       </w:pPr>
-      <w:bookmarkStart w:id="23" w:name="_Toc147775191"/>
+      <w:bookmarkStart w:id="22" w:name="_Toc147775191"/>
       <w:r>
         <w:lastRenderedPageBreak/>
         <w:t>AI</w:t>
       </w:r>
+      <w:bookmarkEnd w:id="22"/>
+    </w:p>
+    <w:p>
+      <w:pPr>
+        <w:pStyle w:val="Heading3"/>
+      </w:pPr>
+      <w:bookmarkStart w:id="23" w:name="_Toc147775192"/>
+      <w:r>
+        <w:t>Text to image Generation</w:t>
+      </w:r>
       <w:bookmarkEnd w:id="23"/>
-    </w:p>
-    <w:p>
-      <w:pPr>
-        <w:pStyle w:val="Heading3"/>
-      </w:pPr>
-      <w:bookmarkStart w:id="24" w:name="_Toc147775192"/>
-      <w:r>
-        <w:t>Text to image Generation</w:t>
-      </w:r>
-      <w:bookmarkEnd w:id="24"/>
       <w:r>
         <w:t xml:space="preserve"> </w:t>
       </w:r>
@@ -13619,15 +11530,12 @@
       <w:pPr>
         <w:pStyle w:val="Heading3"/>
       </w:pPr>
+      <w:bookmarkStart w:id="24" w:name="_Toc147775193"/>
       <w:bookmarkStart w:id="25" w:name="_Toc312089886"/>
-      <w:bookmarkStart w:id="26" w:name="_Toc147775193"/>
-      <w:r>
-        <w:t>Conditional image</w:t>
-      </w:r>
-      <w:r>
-        <w:t xml:space="preserve"> Generation</w:t>
-      </w:r>
-      <w:bookmarkEnd w:id="26"/>
+      <w:r>
+        <w:t>Conditional image Generation</w:t>
+      </w:r>
+      <w:bookmarkEnd w:id="24"/>
       <w:r>
         <w:t xml:space="preserve"> </w:t>
       </w:r>
@@ -13643,15 +11551,12 @@
         </w:rPr>
         <w:t xml:space="preserve"> </w:t>
       </w:r>
-      <w:bookmarkStart w:id="27" w:name="_Toc147775194"/>
+      <w:bookmarkStart w:id="26" w:name="_Toc147775194"/>
       <w:bookmarkEnd w:id="25"/>
       <w:r>
-        <w:t>Multi modal</w:t>
-      </w:r>
-      <w:r>
-        <w:t xml:space="preserve"> Generation</w:t>
-      </w:r>
-      <w:bookmarkEnd w:id="27"/>
+        <w:t>Multi modal Generation</w:t>
+      </w:r>
+      <w:bookmarkEnd w:id="26"/>
       <w:r>
         <w:t xml:space="preserve"> </w:t>
       </w:r>
@@ -13661,11 +11566,11 @@
         <w:pStyle w:val="Heading2"/>
         <w:ind w:left="540" w:hanging="540"/>
       </w:pPr>
-      <w:bookmarkStart w:id="28" w:name="_Toc147775195"/>
+      <w:bookmarkStart w:id="27" w:name="_Toc147775195"/>
       <w:r>
         <w:t>Machine Learning</w:t>
       </w:r>
-      <w:bookmarkEnd w:id="28"/>
+      <w:bookmarkEnd w:id="27"/>
     </w:p>
     <w:p/>
     <w:p>
@@ -13673,19 +11578,60 @@
         <w:pStyle w:val="Heading2"/>
         <w:ind w:left="540" w:hanging="540"/>
       </w:pPr>
-      <w:bookmarkStart w:id="29" w:name="_Toc147775196"/>
+      <w:bookmarkStart w:id="28" w:name="_Toc147775196"/>
       <w:r>
         <w:t>NLP</w:t>
       </w:r>
+      <w:bookmarkEnd w:id="28"/>
+    </w:p>
+    <w:p>
+      <w:pPr>
+        <w:ind w:firstLine="540"/>
+      </w:pPr>
+      <w:r>
+        <w:t>Natural Language Processing (NLP) is a branch of artificial intelligence that involves processing and analyzing text data and includes machine learning to understand and interact with human language.</w:t>
+      </w:r>
+    </w:p>
+    <w:p>
+      <w:pPr>
+        <w:rPr>
+          <w:b/>
+          <w:bCs/>
+        </w:rPr>
+      </w:pPr>
+      <w:r>
+        <w:rPr>
+          <w:b/>
+          <w:bCs/>
+        </w:rPr>
+        <w:t xml:space="preserve">How does a computer understand languages? </w:t>
+      </w:r>
+    </w:p>
+    <w:p>
+      <w:pPr>
+        <w:ind w:firstLine="540"/>
+      </w:pPr>
+      <w:r>
+        <w:t>Computers are emotionless machines, so we must convert natural languages into numbers. This numerical transformation allows the computer to perform mathematical operations on language data, enabling it to comprehend human language.</w:t>
+      </w:r>
+    </w:p>
+    <w:p>
+      <w:pPr>
+        <w:pStyle w:val="Heading3"/>
+      </w:pPr>
+      <w:bookmarkStart w:id="29" w:name="_Toc147775197"/>
+      <w:r>
+        <w:t>Named Entity Recognition</w:t>
+      </w:r>
       <w:bookmarkEnd w:id="29"/>
     </w:p>
     <w:p>
       <w:pPr>
         <w:pStyle w:val="Heading3"/>
       </w:pPr>
-      <w:bookmarkStart w:id="30" w:name="_Toc147775197"/>
-      <w:r>
-        <w:t>Named Entity Recognition</w:t>
+      <w:bookmarkStart w:id="30" w:name="_Toc147775198"/>
+      <w:r>
+        <w:t>Parsing</w:t>
       </w:r>
       <w:bookmarkEnd w:id="30"/>
     </w:p>
@@ -13693,9 +11639,9 @@
       <w:pPr>
         <w:pStyle w:val="Heading3"/>
       </w:pPr>
-      <w:bookmarkStart w:id="31" w:name="_Toc147775198"/>
-      <w:r>
-        <w:t>Parsing</w:t>
+      <w:bookmarkStart w:id="31" w:name="_Toc147775199"/>
+      <w:r>
+        <w:t>Pronoun Resolution</w:t>
       </w:r>
       <w:bookmarkEnd w:id="31"/>
     </w:p>
@@ -13703,21 +11649,11 @@
       <w:pPr>
         <w:pStyle w:val="Heading3"/>
       </w:pPr>
-      <w:bookmarkStart w:id="32" w:name="_Toc147775199"/>
-      <w:r>
-        <w:t>Pronoun Resolution</w:t>
+      <w:bookmarkStart w:id="32" w:name="_Toc147775200"/>
+      <w:r>
+        <w:t>Syntactic and Sematic Analysis</w:t>
       </w:r>
       <w:bookmarkEnd w:id="32"/>
-    </w:p>
-    <w:p>
-      <w:pPr>
-        <w:pStyle w:val="Heading3"/>
-      </w:pPr>
-      <w:bookmarkStart w:id="33" w:name="_Toc147775200"/>
-      <w:r>
-        <w:t>Syntactic and Sematic Analysis</w:t>
-      </w:r>
-      <w:bookmarkEnd w:id="33"/>
       <w:r>
         <w:t xml:space="preserve"> </w:t>
       </w:r>
@@ -13728,21 +11664,22 @@
         <w:pStyle w:val="Heading2"/>
         <w:ind w:left="540" w:hanging="540"/>
       </w:pPr>
-      <w:bookmarkStart w:id="34" w:name="_Toc147775201"/>
-      <w:r>
+      <w:bookmarkStart w:id="33" w:name="_Toc147775201"/>
+      <w:r>
+        <w:lastRenderedPageBreak/>
         <w:t>Requirement Analysis</w:t>
       </w:r>
+      <w:bookmarkEnd w:id="33"/>
+    </w:p>
+    <w:p>
+      <w:pPr>
+        <w:pStyle w:val="Heading3"/>
+      </w:pPr>
+      <w:bookmarkStart w:id="34" w:name="_Toc147775202"/>
+      <w:r>
+        <w:t>Semantic Analysis of Requirement Using NLP and ML</w:t>
+      </w:r>
       <w:bookmarkEnd w:id="34"/>
-    </w:p>
-    <w:p>
-      <w:pPr>
-        <w:pStyle w:val="Heading3"/>
-      </w:pPr>
-      <w:bookmarkStart w:id="35" w:name="_Toc147775202"/>
-      <w:r>
-        <w:t>Semantic Analysis of Requirement Using NLP and ML</w:t>
-      </w:r>
-      <w:bookmarkEnd w:id="35"/>
       <w:r>
         <w:t xml:space="preserve"> </w:t>
       </w:r>
@@ -13753,20 +11690,29 @@
         <w:pStyle w:val="Heading2"/>
         <w:ind w:left="540" w:hanging="540"/>
       </w:pPr>
-      <w:bookmarkStart w:id="36" w:name="_Toc147775203"/>
-      <w:r>
-        <w:lastRenderedPageBreak/>
+      <w:bookmarkStart w:id="35" w:name="_Toc147775203"/>
+      <w:r>
         <w:t>AI System Development</w:t>
       </w:r>
+      <w:bookmarkEnd w:id="35"/>
+    </w:p>
+    <w:p>
+      <w:pPr>
+        <w:pStyle w:val="Heading3"/>
+      </w:pPr>
+      <w:bookmarkStart w:id="36" w:name="_Toc147775204"/>
+      <w:r>
+        <w:t>AI application Development</w:t>
+      </w:r>
       <w:bookmarkEnd w:id="36"/>
     </w:p>
     <w:p>
       <w:pPr>
         <w:pStyle w:val="Heading3"/>
       </w:pPr>
-      <w:bookmarkStart w:id="37" w:name="_Toc147775204"/>
-      <w:r>
-        <w:t>AI application Development</w:t>
+      <w:bookmarkStart w:id="37" w:name="_Toc147775205"/>
+      <w:r>
+        <w:t>ML and Framework Development</w:t>
       </w:r>
       <w:bookmarkEnd w:id="37"/>
     </w:p>
@@ -13774,21 +11720,11 @@
       <w:pPr>
         <w:pStyle w:val="Heading3"/>
       </w:pPr>
-      <w:bookmarkStart w:id="38" w:name="_Toc147775205"/>
-      <w:r>
-        <w:t>ML and Framework Development</w:t>
+      <w:bookmarkStart w:id="38" w:name="_Toc147775206"/>
+      <w:r>
+        <w:t>Intelligent Automation Development</w:t>
       </w:r>
       <w:bookmarkEnd w:id="38"/>
-    </w:p>
-    <w:p>
-      <w:pPr>
-        <w:pStyle w:val="Heading3"/>
-      </w:pPr>
-      <w:bookmarkStart w:id="39" w:name="_Toc147775206"/>
-      <w:r>
-        <w:t>Intelligent Automation Development</w:t>
-      </w:r>
-      <w:bookmarkEnd w:id="39"/>
     </w:p>
     <w:p/>
     <w:p>
@@ -13796,11 +11732,11 @@
         <w:pStyle w:val="Heading2"/>
         <w:ind w:left="540" w:hanging="540"/>
       </w:pPr>
-      <w:bookmarkStart w:id="40" w:name="_Toc147775207"/>
+      <w:bookmarkStart w:id="39" w:name="_Toc147775207"/>
       <w:r>
         <w:t>Similar Tools</w:t>
       </w:r>
-      <w:bookmarkEnd w:id="40"/>
+      <w:bookmarkEnd w:id="39"/>
     </w:p>
     <w:p>
       <w:pPr>
@@ -13822,11 +11758,11 @@
         <w:pStyle w:val="Heading2"/>
         <w:ind w:left="540" w:hanging="540"/>
       </w:pPr>
-      <w:bookmarkStart w:id="41" w:name="_Toc147775208"/>
+      <w:bookmarkStart w:id="40" w:name="_Toc147775208"/>
       <w:r>
         <w:t>Summary</w:t>
       </w:r>
-      <w:bookmarkEnd w:id="41"/>
+      <w:bookmarkEnd w:id="40"/>
       <w:r>
         <w:t xml:space="preserve"> </w:t>
       </w:r>
@@ -13847,9 +11783,9 @@
         <w:pStyle w:val="Heading1"/>
         <w:ind w:left="0"/>
       </w:pPr>
-      <w:bookmarkStart w:id="42" w:name="_Toc312603150"/>
-      <w:bookmarkStart w:id="43" w:name="_Toc370075443"/>
-      <w:bookmarkStart w:id="44" w:name="_Toc147775209"/>
+      <w:bookmarkStart w:id="41" w:name="_Toc312603150"/>
+      <w:bookmarkStart w:id="42" w:name="_Toc370075443"/>
+      <w:bookmarkStart w:id="43" w:name="_Toc147775209"/>
       <w:r>
         <w:lastRenderedPageBreak/>
         <w:t xml:space="preserve">Chapter </w:t>
@@ -13860,23 +11796,23 @@
       <w:r>
         <w:t xml:space="preserve"> </w:t>
       </w:r>
+      <w:bookmarkEnd w:id="41"/>
       <w:bookmarkEnd w:id="42"/>
+      <w:r>
+        <w:t>System Analysis</w:t>
+      </w:r>
       <w:bookmarkEnd w:id="43"/>
-      <w:r>
-        <w:t>System Analysis</w:t>
-      </w:r>
-      <w:bookmarkEnd w:id="44"/>
     </w:p>
     <w:p>
       <w:pPr>
         <w:pStyle w:val="Heading2"/>
         <w:ind w:left="540" w:hanging="540"/>
       </w:pPr>
-      <w:bookmarkStart w:id="45" w:name="_Toc147775210"/>
+      <w:bookmarkStart w:id="44" w:name="_Toc147775210"/>
       <w:r>
         <w:t>Introduction</w:t>
       </w:r>
-      <w:bookmarkEnd w:id="45"/>
+      <w:bookmarkEnd w:id="44"/>
       <w:r>
         <w:t xml:space="preserve"> </w:t>
       </w:r>
@@ -13901,6 +11837,7 @@
         </w:rPr>
         <w:t xml:space="preserve">the </w:t>
       </w:r>
+      <w:proofErr w:type="gramStart"/>
       <w:r>
         <w:rPr>
           <w:lang w:val="en-CA"/>
@@ -13911,7 +11848,14 @@
         <w:rPr>
           <w:lang w:val="en-CA"/>
         </w:rPr>
-        <w:t xml:space="preserve">and generate solutions to solve the problems. </w:t>
+        <w:t>and</w:t>
+      </w:r>
+      <w:proofErr w:type="gramEnd"/>
+      <w:r>
+        <w:rPr>
+          <w:lang w:val="en-CA"/>
+        </w:rPr>
+        <w:t xml:space="preserve"> generate solutions to solve the problems. </w:t>
       </w:r>
     </w:p>
     <w:p>
@@ -13926,7 +11870,7 @@
           <w:lang w:val="en-CA"/>
         </w:rPr>
       </w:pPr>
-      <w:bookmarkStart w:id="46" w:name="_Toc147775211"/>
+      <w:bookmarkStart w:id="45" w:name="_Toc147775211"/>
       <w:r>
         <w:t>Analysis</w:t>
       </w:r>
@@ -13944,7 +11888,7 @@
         </w:rPr>
         <w:t>(Optional)</w:t>
       </w:r>
-      <w:bookmarkEnd w:id="46"/>
+      <w:bookmarkEnd w:id="45"/>
     </w:p>
     <w:p>
       <w:pPr>
@@ -13961,7 +11905,21 @@
         <w:rPr>
           <w:lang w:val="en-CA"/>
         </w:rPr>
-        <w:t>This section may contain any of the following information; d</w:t>
+        <w:t xml:space="preserve">This section may contain any of the following </w:t>
+      </w:r>
+      <w:proofErr w:type="gramStart"/>
+      <w:r>
+        <w:rPr>
+          <w:lang w:val="en-CA"/>
+        </w:rPr>
+        <w:t>information;</w:t>
+      </w:r>
+      <w:proofErr w:type="gramEnd"/>
+      <w:r>
+        <w:rPr>
+          <w:lang w:val="en-CA"/>
+        </w:rPr>
+        <w:t xml:space="preserve"> d</w:t>
       </w:r>
       <w:r>
         <w:rPr>
@@ -14004,44 +11962,44 @@
         <w:pStyle w:val="Heading2"/>
         <w:ind w:left="540" w:hanging="540"/>
       </w:pPr>
-      <w:bookmarkStart w:id="47" w:name="_Toc147775212"/>
+      <w:bookmarkStart w:id="46" w:name="_Toc147775212"/>
       <w:r>
         <w:t>Requirements</w:t>
       </w:r>
-      <w:bookmarkStart w:id="48" w:name="_Toc312603155"/>
+      <w:bookmarkStart w:id="47" w:name="_Toc312603155"/>
       <w:r>
         <w:t xml:space="preserve"> Elicitation</w:t>
       </w:r>
+      <w:bookmarkEnd w:id="46"/>
+    </w:p>
+    <w:p>
+      <w:pPr>
+        <w:ind w:firstLine="540"/>
+      </w:pPr>
+      <w:r>
+        <w:rPr>
+          <w:lang w:val="en-GB"/>
+        </w:rPr>
+        <w:t>The requirements are the descriptions of the system services and constraints</w:t>
+      </w:r>
+      <w:r>
+        <w:rPr>
+          <w:lang w:val="en-GB"/>
+        </w:rPr>
+        <w:t>.</w:t>
+      </w:r>
+    </w:p>
+    <w:p>
+      <w:pPr>
+        <w:pStyle w:val="Heading3"/>
+      </w:pPr>
+      <w:bookmarkStart w:id="48" w:name="_Toc147775213"/>
+      <w:r>
+        <w:t>Functional Requirements</w:t>
+      </w:r>
+      <w:bookmarkStart w:id="49" w:name="_Toc312603156"/>
       <w:bookmarkEnd w:id="47"/>
-    </w:p>
-    <w:p>
-      <w:pPr>
-        <w:ind w:firstLine="540"/>
-      </w:pPr>
-      <w:r>
-        <w:rPr>
-          <w:lang w:val="en-GB"/>
-        </w:rPr>
-        <w:t>The requirements are the descriptions of the system services and constraints</w:t>
-      </w:r>
-      <w:r>
-        <w:rPr>
-          <w:lang w:val="en-GB"/>
-        </w:rPr>
-        <w:t>.</w:t>
-      </w:r>
-    </w:p>
-    <w:p>
-      <w:pPr>
-        <w:pStyle w:val="Heading3"/>
-      </w:pPr>
-      <w:bookmarkStart w:id="49" w:name="_Toc147775213"/>
-      <w:r>
-        <w:t>Functional Requirements</w:t>
-      </w:r>
-      <w:bookmarkStart w:id="50" w:name="_Toc312603156"/>
       <w:bookmarkEnd w:id="48"/>
-      <w:bookmarkEnd w:id="49"/>
     </w:p>
     <w:p>
       <w:pPr>
@@ -14066,7 +12024,21 @@
         <w:rPr>
           <w:lang w:val="en-GB"/>
         </w:rPr>
-        <w:t xml:space="preserve"> how the system should react to particular inputs and how the system should behave in particular situations.</w:t>
+        <w:t xml:space="preserve"> how the system should react to </w:t>
+      </w:r>
+      <w:proofErr w:type="gramStart"/>
+      <w:r>
+        <w:rPr>
+          <w:lang w:val="en-GB"/>
+        </w:rPr>
+        <w:t>particular inputs</w:t>
+      </w:r>
+      <w:proofErr w:type="gramEnd"/>
+      <w:r>
+        <w:rPr>
+          <w:lang w:val="en-GB"/>
+        </w:rPr>
+        <w:t xml:space="preserve"> and how the system should behave in particular situations.</w:t>
       </w:r>
     </w:p>
     <w:p>
@@ -14087,15 +12059,15 @@
       <w:pPr>
         <w:pStyle w:val="Heading3"/>
       </w:pPr>
-      <w:bookmarkStart w:id="51" w:name="_Toc147775214"/>
+      <w:bookmarkStart w:id="50" w:name="_Toc147775214"/>
       <w:r>
         <w:t>Non-Functional</w:t>
       </w:r>
       <w:r>
         <w:t xml:space="preserve"> Requirements</w:t>
       </w:r>
+      <w:bookmarkEnd w:id="49"/>
       <w:bookmarkEnd w:id="50"/>
-      <w:bookmarkEnd w:id="51"/>
     </w:p>
     <w:p>
       <w:pPr>
@@ -14106,7 +12078,7 @@
         </w:numPr>
         <w:spacing w:after="0"/>
       </w:pPr>
-      <w:bookmarkStart w:id="52" w:name="_Toc312603157"/>
+      <w:bookmarkStart w:id="51" w:name="_Toc312603157"/>
       <w:r>
         <w:rPr>
           <w:lang w:val="en-GB"/>
@@ -14127,7 +12099,21 @@
         <w:rPr>
           <w:lang w:val="en-GB"/>
         </w:rPr>
-        <w:t>Often apply to the system as a whole rather than individual features or services.</w:t>
+        <w:t xml:space="preserve">Often apply to the system </w:t>
+      </w:r>
+      <w:proofErr w:type="gramStart"/>
+      <w:r>
+        <w:rPr>
+          <w:lang w:val="en-GB"/>
+        </w:rPr>
+        <w:t>as a whole rather</w:t>
+      </w:r>
+      <w:proofErr w:type="gramEnd"/>
+      <w:r>
+        <w:rPr>
+          <w:lang w:val="en-GB"/>
+        </w:rPr>
+        <w:t xml:space="preserve"> than individual features or services.</w:t>
       </w:r>
     </w:p>
     <w:p>
@@ -14349,16 +12335,16 @@
           <w:lang w:val="en-GB"/>
         </w:rPr>
       </w:pPr>
-      <w:bookmarkStart w:id="53" w:name="_Toc312603158"/>
-      <w:bookmarkStart w:id="54" w:name="_Toc147775215"/>
+      <w:bookmarkStart w:id="52" w:name="_Toc312603158"/>
+      <w:bookmarkStart w:id="53" w:name="_Toc147775215"/>
+      <w:bookmarkEnd w:id="51"/>
+      <w:r>
+        <w:rPr>
+          <w:shd w:val="solid" w:color="FFFFFF" w:fill="FFFFFF"/>
+        </w:rPr>
+        <w:t>User Requirements</w:t>
+      </w:r>
       <w:bookmarkEnd w:id="52"/>
-      <w:r>
-        <w:rPr>
-          <w:shd w:val="solid" w:color="FFFFFF" w:fill="FFFFFF"/>
-        </w:rPr>
-        <w:t>User Requirements</w:t>
-      </w:r>
-      <w:bookmarkEnd w:id="53"/>
       <w:r>
         <w:rPr>
           <w:shd w:val="solid" w:color="FFFFFF" w:fill="FFFFFF"/>
@@ -14386,18 +12372,18 @@
         </w:rPr>
         <w:t>equirements</w:t>
       </w:r>
-      <w:bookmarkEnd w:id="54"/>
+      <w:bookmarkEnd w:id="53"/>
     </w:p>
     <w:p>
       <w:pPr>
         <w:pStyle w:val="Heading2"/>
         <w:ind w:left="540" w:hanging="540"/>
       </w:pPr>
-      <w:bookmarkStart w:id="55" w:name="_Toc147775216"/>
+      <w:bookmarkStart w:id="54" w:name="_Toc147775216"/>
       <w:r>
         <w:t>Requirements Specification</w:t>
       </w:r>
-      <w:bookmarkEnd w:id="55"/>
+      <w:bookmarkEnd w:id="54"/>
     </w:p>
     <w:p>
       <w:r>
@@ -14448,7 +12434,7 @@
         <w:pStyle w:val="Heading2"/>
         <w:ind w:left="540" w:hanging="540"/>
       </w:pPr>
-      <w:bookmarkStart w:id="56" w:name="_Toc147775217"/>
+      <w:bookmarkStart w:id="55" w:name="_Toc147775217"/>
       <w:r>
         <w:t>Developmental</w:t>
       </w:r>
@@ -14481,8 +12467,8 @@
       <w:r>
         <w:t>Methodology</w:t>
       </w:r>
-      <w:bookmarkStart w:id="57" w:name="_Toc312603159"/>
-      <w:bookmarkEnd w:id="56"/>
+      <w:bookmarkStart w:id="56" w:name="_Toc312603159"/>
+      <w:bookmarkEnd w:id="55"/>
     </w:p>
     <w:p>
       <w:pPr>
@@ -14555,8 +12541,13 @@
         <w:t>• Description of</w:t>
       </w:r>
       <w:r>
-        <w:t xml:space="preserve"> the working procedure used (list of steps);</w:t>
-      </w:r>
+        <w:t xml:space="preserve"> the working procedure used (list of steps</w:t>
+      </w:r>
+      <w:proofErr w:type="gramStart"/>
+      <w:r>
+        <w:t>);</w:t>
+      </w:r>
+      <w:proofErr w:type="gramEnd"/>
     </w:p>
     <w:p>
       <w:r>
@@ -14575,16 +12566,26 @@
         <w:t>.</w:t>
       </w:r>
       <w:r>
-        <w:t>, equipment, software, tools, instruments, parameters, etc.)</w:t>
+        <w:t>, equipment, software, tools, instruments, parameters, etc.</w:t>
+      </w:r>
+      <w:proofErr w:type="gramStart"/>
+      <w:r>
+        <w:t>)</w:t>
       </w:r>
       <w:r>
         <w:t>;</w:t>
       </w:r>
-    </w:p>
-    <w:p>
-      <w:r>
-        <w:t>• Describe the processing of data collected;</w:t>
-      </w:r>
+      <w:proofErr w:type="gramEnd"/>
+    </w:p>
+    <w:p>
+      <w:r>
+        <w:t xml:space="preserve">• Describe the processing of data </w:t>
+      </w:r>
+      <w:proofErr w:type="gramStart"/>
+      <w:r>
+        <w:t>collected;</w:t>
+      </w:r>
+      <w:proofErr w:type="gramEnd"/>
     </w:p>
     <w:p>
       <w:r>
@@ -14599,12 +12600,12 @@
         <w:pStyle w:val="Heading2"/>
         <w:ind w:left="540" w:hanging="540"/>
       </w:pPr>
-      <w:bookmarkStart w:id="58" w:name="_Toc147775218"/>
+      <w:bookmarkStart w:id="57" w:name="_Toc147775218"/>
+      <w:bookmarkEnd w:id="56"/>
+      <w:r>
+        <w:t>Summary</w:t>
+      </w:r>
       <w:bookmarkEnd w:id="57"/>
-      <w:r>
-        <w:t>Summary</w:t>
-      </w:r>
-      <w:bookmarkEnd w:id="58"/>
       <w:r>
         <w:t xml:space="preserve"> </w:t>
       </w:r>
@@ -14617,7 +12618,7 @@
           <w:szCs w:val="44"/>
         </w:rPr>
       </w:pPr>
-      <w:bookmarkStart w:id="59" w:name="_Toc147775219"/>
+      <w:bookmarkStart w:id="58" w:name="_Toc147775219"/>
       <w:r>
         <w:rPr>
           <w:szCs w:val="44"/>
@@ -14649,18 +12650,18 @@
         </w:rPr>
         <w:t>Design</w:t>
       </w:r>
-      <w:bookmarkEnd w:id="59"/>
+      <w:bookmarkEnd w:id="58"/>
     </w:p>
     <w:p>
       <w:pPr>
         <w:pStyle w:val="Heading2"/>
         <w:ind w:left="540" w:hanging="540"/>
       </w:pPr>
-      <w:bookmarkStart w:id="60" w:name="_Toc147775220"/>
+      <w:bookmarkStart w:id="59" w:name="_Toc147775220"/>
       <w:r>
         <w:t>Introduction</w:t>
       </w:r>
-      <w:bookmarkEnd w:id="60"/>
+      <w:bookmarkEnd w:id="59"/>
     </w:p>
     <w:p>
       <w:pPr>
@@ -14670,7 +12671,7 @@
           <w:lang w:val="en-GB"/>
         </w:rPr>
       </w:pPr>
-      <w:bookmarkStart w:id="61" w:name="_Toc147775221"/>
+      <w:bookmarkStart w:id="60" w:name="_Toc147775221"/>
       <w:r>
         <w:t>Architectural</w:t>
       </w:r>
@@ -14692,7 +12693,7 @@
         </w:rPr>
         <w:t>esign</w:t>
       </w:r>
-      <w:bookmarkEnd w:id="61"/>
+      <w:bookmarkEnd w:id="60"/>
     </w:p>
     <w:p>
       <w:pPr>
@@ -14722,6 +12723,7 @@
         </w:rPr>
         <w:t xml:space="preserve"> </w:t>
       </w:r>
+      <w:proofErr w:type="gramStart"/>
       <w:r>
         <w:rPr>
           <w:lang w:val="en-GB"/>
@@ -14732,7 +12734,14 @@
         <w:rPr>
           <w:lang w:val="en-GB"/>
         </w:rPr>
-        <w:t>.e. it involves identifying major system components and their communications.</w:t>
+        <w:t>.e.</w:t>
+      </w:r>
+      <w:proofErr w:type="gramEnd"/>
+      <w:r>
+        <w:rPr>
+          <w:lang w:val="en-GB"/>
+        </w:rPr>
+        <w:t xml:space="preserve"> it involves identifying major system components and their communications.</w:t>
       </w:r>
       <w:r>
         <w:t xml:space="preserve"> </w:t>
@@ -14746,7 +12755,7 @@
           <w:color w:val="auto"/>
         </w:rPr>
       </w:pPr>
-      <w:bookmarkStart w:id="62" w:name="_Toc147775222"/>
+      <w:bookmarkStart w:id="61" w:name="_Toc147775222"/>
       <w:r>
         <w:t>Object</w:t>
       </w:r>
@@ -14756,82 +12765,90 @@
         </w:rPr>
         <w:t xml:space="preserve"> Oriented Design</w:t>
       </w:r>
+      <w:bookmarkEnd w:id="61"/>
+    </w:p>
+    <w:p>
+      <w:pPr>
+        <w:pStyle w:val="Heading3"/>
+      </w:pPr>
+      <w:bookmarkStart w:id="62" w:name="_Toc147775223"/>
+      <w:r>
+        <w:t>Structural Static Models</w:t>
+      </w:r>
       <w:bookmarkEnd w:id="62"/>
+      <w:r>
+        <w:t xml:space="preserve"> </w:t>
+      </w:r>
+    </w:p>
+    <w:p>
+      <w:pPr>
+        <w:ind w:firstLine="540"/>
+        <w:rPr>
+          <w:szCs w:val="24"/>
+        </w:rPr>
+      </w:pPr>
+      <w:r>
+        <w:rPr>
+          <w:lang w:val="en-GB"/>
+        </w:rPr>
+        <w:t>The</w:t>
+      </w:r>
+      <w:r>
+        <w:rPr>
+          <w:szCs w:val="24"/>
+        </w:rPr>
+        <w:t xml:space="preserve"> diagrammatic representation depends on the modeling language that you use.  For example, class diagram, DFD, ERD</w:t>
+      </w:r>
+      <w:r>
+        <w:rPr>
+          <w:szCs w:val="24"/>
+        </w:rPr>
+        <w:t>,</w:t>
+      </w:r>
+      <w:r>
+        <w:rPr>
+          <w:szCs w:val="24"/>
+        </w:rPr>
+        <w:t xml:space="preserve"> etc. </w:t>
+      </w:r>
+    </w:p>
+    <w:p>
+      <w:pPr>
+        <w:ind w:firstLine="540"/>
+      </w:pPr>
+      <w:r>
+        <w:t xml:space="preserve">For </w:t>
+      </w:r>
+      <w:proofErr w:type="gramStart"/>
+      <w:r>
+        <w:t>research</w:t>
+      </w:r>
+      <w:proofErr w:type="gramEnd"/>
+      <w:r>
+        <w:t xml:space="preserve">-based </w:t>
+      </w:r>
+      <w:r>
+        <w:t xml:space="preserve">or simulation </w:t>
+      </w:r>
+      <w:r>
+        <w:t>project you probably need the (detail) flowchart, experimental design</w:t>
+      </w:r>
+      <w:r>
+        <w:t>,</w:t>
+      </w:r>
+      <w:r>
+        <w:t xml:space="preserve"> etc.</w:t>
+      </w:r>
     </w:p>
     <w:p>
       <w:pPr>
         <w:pStyle w:val="Heading3"/>
       </w:pPr>
-      <w:bookmarkStart w:id="63" w:name="_Toc147775223"/>
-      <w:r>
-        <w:t>Structural Static Models</w:t>
+      <w:bookmarkStart w:id="63" w:name="_Toc147775224"/>
+      <w:r>
+        <w:t>Dynamic Models</w:t>
       </w:r>
       <w:bookmarkEnd w:id="63"/>
-      <w:r>
-        <w:t xml:space="preserve"> </w:t>
-      </w:r>
-    </w:p>
-    <w:p>
-      <w:pPr>
-        <w:ind w:firstLine="540"/>
-        <w:rPr>
-          <w:szCs w:val="24"/>
-        </w:rPr>
-      </w:pPr>
-      <w:r>
-        <w:rPr>
-          <w:lang w:val="en-GB"/>
-        </w:rPr>
-        <w:t>The</w:t>
-      </w:r>
-      <w:r>
-        <w:rPr>
-          <w:szCs w:val="24"/>
-        </w:rPr>
-        <w:t xml:space="preserve"> diagrammatic representation depends on the modeling language that you use.  For example, class diagram, DFD, ERD</w:t>
-      </w:r>
-      <w:r>
-        <w:rPr>
-          <w:szCs w:val="24"/>
-        </w:rPr>
-        <w:t>,</w:t>
-      </w:r>
-      <w:r>
-        <w:rPr>
-          <w:szCs w:val="24"/>
-        </w:rPr>
-        <w:t xml:space="preserve"> etc. </w:t>
-      </w:r>
-    </w:p>
-    <w:p>
-      <w:pPr>
-        <w:ind w:firstLine="540"/>
-      </w:pPr>
-      <w:r>
-        <w:t xml:space="preserve">For research-based </w:t>
-      </w:r>
-      <w:r>
-        <w:t xml:space="preserve">or simulation </w:t>
-      </w:r>
-      <w:r>
-        <w:t>project you probably need the (detail) flowchart, experimental design</w:t>
-      </w:r>
-      <w:r>
-        <w:t>,</w:t>
-      </w:r>
-      <w:r>
-        <w:t xml:space="preserve"> etc.</w:t>
-      </w:r>
-    </w:p>
-    <w:p>
-      <w:pPr>
-        <w:pStyle w:val="Heading3"/>
-      </w:pPr>
-      <w:bookmarkStart w:id="64" w:name="_Toc147775224"/>
-      <w:r>
-        <w:t>Dynamic Models</w:t>
-      </w:r>
-      <w:bookmarkEnd w:id="64"/>
     </w:p>
     <w:p>
       <w:pPr>
@@ -14894,7 +12911,7 @@
         <w:pStyle w:val="Heading2"/>
         <w:ind w:left="540" w:hanging="540"/>
       </w:pPr>
-      <w:bookmarkStart w:id="65" w:name="_Toc147775225"/>
+      <w:bookmarkStart w:id="64" w:name="_Toc147775225"/>
       <w:r>
         <w:rPr>
           <w:bCs w:val="0"/>
@@ -14904,7 +12921,7 @@
       <w:r>
         <w:t>Modeling</w:t>
       </w:r>
-      <w:bookmarkEnd w:id="65"/>
+      <w:bookmarkEnd w:id="64"/>
     </w:p>
     <w:p>
       <w:pPr>
@@ -14990,34 +13007,34 @@
         <w:pStyle w:val="Heading2"/>
         <w:ind w:left="540" w:hanging="540"/>
       </w:pPr>
-      <w:bookmarkStart w:id="66" w:name="_Toc147775226"/>
+      <w:bookmarkStart w:id="65" w:name="_Toc147775226"/>
       <w:r>
         <w:t xml:space="preserve">User </w:t>
       </w:r>
       <w:r>
         <w:t>Interface Design</w:t>
       </w:r>
-      <w:bookmarkEnd w:id="66"/>
+      <w:bookmarkEnd w:id="65"/>
     </w:p>
     <w:p>
       <w:pPr>
         <w:pStyle w:val="Heading2"/>
         <w:ind w:left="540" w:hanging="540"/>
       </w:pPr>
-      <w:bookmarkStart w:id="67" w:name="_Toc147775227"/>
+      <w:bookmarkStart w:id="66" w:name="_Toc147775227"/>
       <w:r>
         <w:t>Summary</w:t>
       </w:r>
-      <w:bookmarkStart w:id="68" w:name="_Toc380764665"/>
-      <w:bookmarkEnd w:id="67"/>
+      <w:bookmarkStart w:id="67" w:name="_Toc380764665"/>
+      <w:bookmarkEnd w:id="66"/>
     </w:p>
     <w:p>
       <w:pPr>
         <w:pStyle w:val="Heading1"/>
         <w:ind w:left="0"/>
       </w:pPr>
-      <w:bookmarkStart w:id="69" w:name="_Toc147775228"/>
-      <w:bookmarkEnd w:id="68"/>
+      <w:bookmarkStart w:id="68" w:name="_Toc147775228"/>
+      <w:bookmarkEnd w:id="67"/>
       <w:r>
         <w:lastRenderedPageBreak/>
         <w:t>Chapter</w:t>
@@ -15040,7 +13057,7 @@
       <w:r>
         <w:t>Implementation</w:t>
       </w:r>
-      <w:bookmarkEnd w:id="69"/>
+      <w:bookmarkEnd w:id="68"/>
     </w:p>
     <w:p>
       <w:pPr>
@@ -15134,22 +13151,22 @@
         <w:pStyle w:val="Heading2"/>
         <w:ind w:left="540" w:hanging="540"/>
       </w:pPr>
-      <w:bookmarkStart w:id="70" w:name="_Toc147775229"/>
+      <w:bookmarkStart w:id="69" w:name="_Toc147775229"/>
       <w:r>
         <w:t>Introduction</w:t>
       </w:r>
-      <w:bookmarkEnd w:id="70"/>
+      <w:bookmarkEnd w:id="69"/>
     </w:p>
     <w:p>
       <w:pPr>
         <w:pStyle w:val="Heading2"/>
         <w:ind w:left="540" w:hanging="540"/>
       </w:pPr>
-      <w:bookmarkStart w:id="71" w:name="_Toc147775230"/>
+      <w:bookmarkStart w:id="70" w:name="_Toc147775230"/>
       <w:r>
         <w:t>Tools and Languages</w:t>
       </w:r>
-      <w:bookmarkEnd w:id="71"/>
+      <w:bookmarkEnd w:id="70"/>
       <w:r>
         <w:t xml:space="preserve"> </w:t>
       </w:r>
@@ -15159,7 +13176,15 @@
         <w:ind w:firstLine="720"/>
       </w:pPr>
       <w:r>
-        <w:t>In this section you should state the tools and/or languages that you intend to use and its justifications.</w:t>
+        <w:t xml:space="preserve">In this section you should state the tools and/or languages that you intend to use and </w:t>
+      </w:r>
+      <w:proofErr w:type="gramStart"/>
+      <w:r>
+        <w:t>its</w:t>
+      </w:r>
+      <w:proofErr w:type="gramEnd"/>
+      <w:r>
+        <w:t xml:space="preserve"> justifications.</w:t>
       </w:r>
     </w:p>
     <w:p>
@@ -15167,18 +13192,23 @@
         <w:pStyle w:val="Heading2"/>
         <w:ind w:left="540" w:hanging="540"/>
       </w:pPr>
-      <w:bookmarkStart w:id="72" w:name="_Toc147775231"/>
+      <w:bookmarkStart w:id="71" w:name="_Toc147775231"/>
       <w:r>
         <w:t>Mapping Design to Implementation</w:t>
       </w:r>
-      <w:bookmarkEnd w:id="72"/>
+      <w:bookmarkEnd w:id="71"/>
     </w:p>
     <w:p>
       <w:pPr>
         <w:ind w:firstLine="540"/>
       </w:pPr>
-      <w:r>
-        <w:t>Detail explanation is required on how the discussion on system design (in Chapter 4) relates with the actual implementation.</w:t>
+      <w:proofErr w:type="gramStart"/>
+      <w:r>
+        <w:t>Detail</w:t>
+      </w:r>
+      <w:proofErr w:type="gramEnd"/>
+      <w:r>
+        <w:t xml:space="preserve"> explanation is required on how the discussion on system design (in Chapter 4) relates with the actual implementation.</w:t>
       </w:r>
     </w:p>
     <w:p>
@@ -15189,7 +13219,7 @@
           <w:color w:val="auto"/>
         </w:rPr>
       </w:pPr>
-      <w:bookmarkStart w:id="73" w:name="_Toc147775232"/>
+      <w:bookmarkStart w:id="72" w:name="_Toc147775232"/>
       <w:r>
         <w:rPr>
           <w:color w:val="auto"/>
@@ -15202,7 +13232,7 @@
         </w:rPr>
         <w:t>Most Important Codes</w:t>
       </w:r>
-      <w:bookmarkEnd w:id="73"/>
+      <w:bookmarkEnd w:id="72"/>
     </w:p>
     <w:p>
       <w:pPr>
@@ -15262,11 +13292,11 @@
         <w:pStyle w:val="Heading2"/>
         <w:ind w:left="540" w:hanging="540"/>
       </w:pPr>
-      <w:bookmarkStart w:id="74" w:name="_Toc147775233"/>
+      <w:bookmarkStart w:id="73" w:name="_Toc147775233"/>
       <w:r>
         <w:t>System Testing</w:t>
       </w:r>
-      <w:bookmarkEnd w:id="74"/>
+      <w:bookmarkEnd w:id="73"/>
     </w:p>
     <w:p>
       <w:pPr>
@@ -15321,7 +13351,15 @@
         <w:t>properly,</w:t>
       </w:r>
       <w:r>
-        <w:t xml:space="preserve"> and that actual processing situation will be handled correctly</w:t>
+        <w:t xml:space="preserve"> and that </w:t>
+      </w:r>
+      <w:proofErr w:type="gramStart"/>
+      <w:r>
+        <w:t>actual</w:t>
+      </w:r>
+      <w:proofErr w:type="gramEnd"/>
+      <w:r>
+        <w:t xml:space="preserve"> processing situation will be handled correctly</w:t>
       </w:r>
       <w:r>
         <w:t xml:space="preserve"> (integration test)</w:t>
@@ -15370,14 +13408,14 @@
         <w:pStyle w:val="Heading2"/>
         <w:ind w:left="540" w:hanging="540"/>
       </w:pPr>
-      <w:bookmarkStart w:id="75" w:name="_Toc147775234"/>
+      <w:bookmarkStart w:id="74" w:name="_Toc147775234"/>
       <w:r>
         <w:t>Results</w:t>
       </w:r>
       <w:r>
         <w:t xml:space="preserve"> and Discussion</w:t>
       </w:r>
-      <w:bookmarkEnd w:id="75"/>
+      <w:bookmarkEnd w:id="74"/>
       <w:r>
         <w:t xml:space="preserve"> </w:t>
       </w:r>
@@ -15485,12 +13523,14 @@
       <w:r>
         <w:t xml:space="preserve"> </w:t>
       </w:r>
+      <w:proofErr w:type="gramStart"/>
       <w:r>
         <w:rPr>
           <w:rStyle w:val="hps"/>
         </w:rPr>
         <w:t>justifications</w:t>
       </w:r>
+      <w:proofErr w:type="gramEnd"/>
       <w:r>
         <w:t xml:space="preserve"> </w:t>
       </w:r>
@@ -15603,11 +13643,19 @@
       <w:r>
         <w:t xml:space="preserve"> </w:t>
       </w:r>
+      <w:proofErr w:type="gramStart"/>
       <w:r>
         <w:rPr>
           <w:rStyle w:val="hps"/>
         </w:rPr>
-        <w:t>technical and scientific knowledge of the student.</w:t>
+        <w:t>technical</w:t>
+      </w:r>
+      <w:proofErr w:type="gramEnd"/>
+      <w:r>
+        <w:rPr>
+          <w:rStyle w:val="hps"/>
+        </w:rPr>
+        <w:t xml:space="preserve"> and scientific knowledge of the student.</w:t>
       </w:r>
     </w:p>
     <w:p>
@@ -15618,11 +13666,11 @@
           <w:color w:val="auto"/>
         </w:rPr>
       </w:pPr>
-      <w:bookmarkStart w:id="76" w:name="_Toc147775235"/>
+      <w:bookmarkStart w:id="75" w:name="_Toc147775235"/>
       <w:r>
         <w:t>Summary</w:t>
       </w:r>
-      <w:bookmarkEnd w:id="76"/>
+      <w:bookmarkEnd w:id="75"/>
     </w:p>
     <w:p>
       <w:pPr>
@@ -15637,7 +13685,7 @@
         <w:pStyle w:val="Heading1"/>
         <w:ind w:left="0"/>
       </w:pPr>
-      <w:bookmarkStart w:id="77" w:name="_Toc147775236"/>
+      <w:bookmarkStart w:id="76" w:name="_Toc147775236"/>
       <w:r>
         <w:lastRenderedPageBreak/>
         <w:t xml:space="preserve">Chapter 6:  </w:t>
@@ -15663,7 +13711,7 @@
       <w:r>
         <w:t>ork</w:t>
       </w:r>
-      <w:bookmarkEnd w:id="77"/>
+      <w:bookmarkEnd w:id="76"/>
       <w:r>
         <w:t xml:space="preserve">  </w:t>
       </w:r>
@@ -15674,11 +13722,11 @@
         <w:pStyle w:val="Heading2"/>
         <w:ind w:left="540" w:hanging="540"/>
       </w:pPr>
-      <w:bookmarkStart w:id="78" w:name="_Toc147775237"/>
+      <w:bookmarkStart w:id="77" w:name="_Toc147775237"/>
       <w:r>
         <w:t>Conclusion</w:t>
       </w:r>
-      <w:bookmarkEnd w:id="78"/>
+      <w:bookmarkEnd w:id="77"/>
     </w:p>
     <w:p>
       <w:pPr>
@@ -15723,12 +13771,14 @@
       <w:r>
         <w:t xml:space="preserve"> </w:t>
       </w:r>
+      <w:proofErr w:type="gramStart"/>
       <w:r>
         <w:rPr>
           <w:rStyle w:val="hps"/>
         </w:rPr>
         <w:t>assumptions</w:t>
       </w:r>
+      <w:proofErr w:type="gramEnd"/>
       <w:r>
         <w:t xml:space="preserve"> </w:t>
       </w:r>
@@ -15789,11 +13839,11 @@
         <w:pStyle w:val="Heading2"/>
         <w:ind w:left="540" w:hanging="540"/>
       </w:pPr>
-      <w:bookmarkStart w:id="79" w:name="_Toc147775238"/>
+      <w:bookmarkStart w:id="78" w:name="_Toc147775238"/>
       <w:r>
         <w:t>Goals Achieved</w:t>
       </w:r>
-      <w:bookmarkEnd w:id="79"/>
+      <w:bookmarkEnd w:id="78"/>
     </w:p>
     <w:p>
       <w:pPr>
@@ -15812,9 +13862,11 @@
       <w:r>
         <w:t xml:space="preserve"> to which degree the </w:t>
       </w:r>
+      <w:proofErr w:type="gramStart"/>
       <w:r>
         <w:t>final outcome</w:t>
       </w:r>
+      <w:proofErr w:type="gramEnd"/>
       <w:r>
         <w:t xml:space="preserve"> support</w:t>
       </w:r>
@@ -15822,7 +13874,15 @@
         <w:t>s</w:t>
       </w:r>
       <w:r>
-        <w:t xml:space="preserve"> the original objectives of the project (partially, fully achieved, or exceeded expectations).  Here you will summarize the achievements and deficiencies of your project.  You may also state what you would/could have done, if you had had more time or if things had worked out differently.  </w:t>
+        <w:t xml:space="preserve"> the original objectives of the project (partially, fully achieved, or exceeded expectations).  Here you will summarize the achievements and deficiencies of your project.  You may also state what you would/could have </w:t>
+      </w:r>
+      <w:proofErr w:type="gramStart"/>
+      <w:r>
+        <w:t>done, if</w:t>
+      </w:r>
+      <w:proofErr w:type="gramEnd"/>
+      <w:r>
+        <w:t xml:space="preserve"> you had had more time or if things had worked out differently.  </w:t>
       </w:r>
     </w:p>
     <w:p>
@@ -15830,7 +13890,7 @@
         <w:pStyle w:val="Heading2"/>
         <w:ind w:left="540" w:hanging="540"/>
       </w:pPr>
-      <w:bookmarkStart w:id="80" w:name="_Toc147775239"/>
+      <w:bookmarkStart w:id="79" w:name="_Toc147775239"/>
       <w:r>
         <w:t>Limitations and</w:t>
       </w:r>
@@ -15843,7 +13903,7 @@
       <w:r>
         <w:t xml:space="preserve"> Work</w:t>
       </w:r>
-      <w:bookmarkEnd w:id="80"/>
+      <w:bookmarkEnd w:id="79"/>
       <w:r>
         <w:t xml:space="preserve"> </w:t>
       </w:r>
@@ -15903,11 +13963,19 @@
       <w:r>
         <w:t xml:space="preserve"> </w:t>
       </w:r>
+      <w:proofErr w:type="gramStart"/>
       <w:r>
         <w:rPr>
           <w:rStyle w:val="hps"/>
         </w:rPr>
-        <w:t>works to be undertaken</w:t>
+        <w:t>works</w:t>
+      </w:r>
+      <w:proofErr w:type="gramEnd"/>
+      <w:r>
+        <w:rPr>
+          <w:rStyle w:val="hps"/>
+        </w:rPr>
+        <w:t xml:space="preserve"> to be undertaken</w:t>
       </w:r>
       <w:r>
         <w:t xml:space="preserve"> </w:t>
@@ -16011,16 +14079,16 @@
         <w:pStyle w:val="Heading1"/>
         <w:ind w:left="0"/>
       </w:pPr>
-      <w:bookmarkStart w:id="81" w:name="_Toc312089938"/>
-      <w:bookmarkStart w:id="82" w:name="_Toc324705739"/>
-      <w:bookmarkStart w:id="83" w:name="_Toc147775240"/>
+      <w:bookmarkStart w:id="80" w:name="_Toc312089938"/>
+      <w:bookmarkStart w:id="81" w:name="_Toc324705739"/>
+      <w:bookmarkStart w:id="82" w:name="_Toc147775240"/>
       <w:r>
         <w:lastRenderedPageBreak/>
         <w:t>References</w:t>
       </w:r>
+      <w:bookmarkEnd w:id="80"/>
       <w:bookmarkEnd w:id="81"/>
       <w:bookmarkEnd w:id="82"/>
-      <w:bookmarkEnd w:id="83"/>
       <w:r>
         <w:t xml:space="preserve"> </w:t>
       </w:r>
@@ -16538,7 +14606,7 @@
       <w:pPr>
         <w:pStyle w:val="Heading1"/>
       </w:pPr>
-      <w:bookmarkStart w:id="84" w:name="_Toc147775241"/>
+      <w:bookmarkStart w:id="83" w:name="_Toc147775241"/>
       <w:r>
         <w:lastRenderedPageBreak/>
         <w:t>A</w:t>
@@ -16546,7 +14614,7 @@
       <w:r>
         <w:t>ppendix A</w:t>
       </w:r>
-      <w:bookmarkEnd w:id="84"/>
+      <w:bookmarkEnd w:id="83"/>
     </w:p>
     <w:p>
       <w:pPr>
@@ -16562,7 +14630,15 @@
         <w:t>CS492 report, you should prepare</w:t>
       </w:r>
       <w:r>
-        <w:t xml:space="preserve"> an appendix explaining file structure on the CD submitted with it. The appendix must also contain information on how the code should be run (i.e. the user guide or manual). Other appendices may include documents such as: the checklist of examiners’ comments, questionnaire, selected experimental data, schedules, testing strategy or risk management plans. Do not include the source code as an appendix (submit it on a CD). Do not include voluminous appendices (these should also be submitted on a CD, if necessary).</w:t>
+        <w:t xml:space="preserve"> an appendix explaining file structure on the CD submitted with it. The appendix must also contain information on how the code should be run (</w:t>
+      </w:r>
+      <w:proofErr w:type="gramStart"/>
+      <w:r>
+        <w:t>i.e.</w:t>
+      </w:r>
+      <w:proofErr w:type="gramEnd"/>
+      <w:r>
+        <w:t xml:space="preserve"> the user guide or manual). Other appendices may include documents such as: the checklist of examiners’ comments, questionnaire, selected experimental data, schedules, testing strategy or risk management plans. Do not include the source code as an appendix (submit it on a CD). Do not include voluminous appendices (these should also be submitted on a CD, if necessary).</w:t>
       </w:r>
       <w:r>
         <w:t xml:space="preserve"> </w:t>
@@ -16624,7 +14700,7 @@
       <w:pPr>
         <w:pStyle w:val="Heading1"/>
       </w:pPr>
-      <w:bookmarkStart w:id="85" w:name="_Toc147775242"/>
+      <w:bookmarkStart w:id="84" w:name="_Toc147775242"/>
       <w:r>
         <w:lastRenderedPageBreak/>
         <w:t>A</w:t>
@@ -16635,7 +14711,7 @@
       <w:r>
         <w:t>B</w:t>
       </w:r>
-      <w:bookmarkEnd w:id="85"/>
+      <w:bookmarkEnd w:id="84"/>
     </w:p>
     <w:p>
       <w:pPr>
@@ -16656,10 +14732,42 @@
         <w:t xml:space="preserve"> examples </w:t>
       </w:r>
       <w:r>
-        <w:t>of figure, table and equation</w:t>
-      </w:r>
-      <w:r>
-        <w:t xml:space="preserve">. We assume that the figure, table and equation appear in Chapter 2, therefore their numberings will be preceded by number 2. Whenever possible please place the figures and tables alongside with the </w:t>
+        <w:t xml:space="preserve">of </w:t>
+      </w:r>
+      <w:proofErr w:type="gramStart"/>
+      <w:r>
+        <w:t>figure</w:t>
+      </w:r>
+      <w:proofErr w:type="gramEnd"/>
+      <w:r>
+        <w:t xml:space="preserve">, </w:t>
+      </w:r>
+      <w:proofErr w:type="gramStart"/>
+      <w:r>
+        <w:t>table</w:t>
+      </w:r>
+      <w:proofErr w:type="gramEnd"/>
+      <w:r>
+        <w:t xml:space="preserve"> and equation</w:t>
+      </w:r>
+      <w:r>
+        <w:t xml:space="preserve">. We assume that the figure, </w:t>
+      </w:r>
+      <w:proofErr w:type="gramStart"/>
+      <w:r>
+        <w:t>table</w:t>
+      </w:r>
+      <w:proofErr w:type="gramEnd"/>
+      <w:r>
+        <w:t xml:space="preserve"> and equation appear in Chapter 2, therefore their numberings will be preceded by number 2. Whenever possible please place the figures and tables </w:t>
+      </w:r>
+      <w:proofErr w:type="gramStart"/>
+      <w:r>
+        <w:t>alongside with</w:t>
+      </w:r>
+      <w:proofErr w:type="gramEnd"/>
+      <w:r>
+        <w:t xml:space="preserve"> the </w:t>
       </w:r>
       <w:r>
         <w:t>captions</w:t>
@@ -16668,7 +14776,23 @@
         <w:t xml:space="preserve">, immediately </w:t>
       </w:r>
       <w:r>
-        <w:t>following the first text that refer to it. If this is not possible, then the figure or table should appear in the following page.  More than one figure or table can be placed in a single page.  However, it</w:t>
+        <w:t xml:space="preserve">following the first text that refer to it. If this is not possible, then the figure or table should appear </w:t>
+      </w:r>
+      <w:proofErr w:type="gramStart"/>
+      <w:r>
+        <w:t>in</w:t>
+      </w:r>
+      <w:proofErr w:type="gramEnd"/>
+      <w:r>
+        <w:t xml:space="preserve"> the following page.  More than one figure or table can be placed </w:t>
+      </w:r>
+      <w:proofErr w:type="gramStart"/>
+      <w:r>
+        <w:t>in</w:t>
+      </w:r>
+      <w:proofErr w:type="gramEnd"/>
+      <w:r>
+        <w:t xml:space="preserve"> a single page.  However, it</w:t>
       </w:r>
       <w:r>
         <w:t xml:space="preserve"> is advisable to disperse the figures and tables throughout the report. Please ensure that the figures and tables do not run across pages.</w:t>
@@ -16826,7 +14950,15 @@
         </w:rPr>
       </w:pPr>
       <w:r>
-        <w:t>Tables are similar to the figures, but the difference</w:t>
+        <w:t xml:space="preserve">Tables are </w:t>
+      </w:r>
+      <w:proofErr w:type="gramStart"/>
+      <w:r>
+        <w:t>similar to</w:t>
+      </w:r>
+      <w:proofErr w:type="gramEnd"/>
+      <w:r>
+        <w:t xml:space="preserve"> the figures, but the difference</w:t>
       </w:r>
       <w:r>
         <w:t xml:space="preserve"> is</w:t>
@@ -17986,7 +16118,15 @@
         <w:t>References are numbered in sq</w:t>
       </w:r>
       <w:r>
-        <w:t>uare brackets, “[” and ”]”. We u</w:t>
+        <w:t xml:space="preserve">uare brackets, “[” </w:t>
+      </w:r>
+      <w:proofErr w:type="gramStart"/>
+      <w:r>
+        <w:t>and ”</w:t>
+      </w:r>
+      <w:proofErr w:type="gramEnd"/>
+      <w:r>
+        <w:t>]”. We u</w:t>
       </w:r>
       <w:r>
         <w:t xml:space="preserve">se IEEE </w:t>
@@ -18082,7 +16222,35 @@
         <w:rPr>
           <w:rFonts w:ascii="Times New Roman" w:hAnsi="Times New Roman" w:cs="Times New Roman"/>
         </w:rPr>
-        <w:t>The numbers in parentheses are the chapter number and equation number respectively.  Every new symbol used in the report text for the first time must be explained.  When a large number of special symbols are used, it is permissible to collect them in a table or in a special appendix.</w:t>
+        <w:t xml:space="preserve">The numbers in parentheses are the chapter number and equation number respectively.  Every new symbol used in the report text for the first time must be explained.  When </w:t>
+      </w:r>
+      <w:proofErr w:type="gramStart"/>
+      <w:r>
+        <w:rPr>
+          <w:rFonts w:ascii="Times New Roman" w:hAnsi="Times New Roman" w:cs="Times New Roman"/>
+        </w:rPr>
+        <w:t>a large number of</w:t>
+      </w:r>
+      <w:proofErr w:type="gramEnd"/>
+      <w:r>
+        <w:rPr>
+          <w:rFonts w:ascii="Times New Roman" w:hAnsi="Times New Roman" w:cs="Times New Roman"/>
+        </w:rPr>
+        <w:t xml:space="preserve"> special symbols are used, it is permissible to collect them </w:t>
+      </w:r>
+      <w:proofErr w:type="gramStart"/>
+      <w:r>
+        <w:rPr>
+          <w:rFonts w:ascii="Times New Roman" w:hAnsi="Times New Roman" w:cs="Times New Roman"/>
+        </w:rPr>
+        <w:t>in</w:t>
+      </w:r>
+      <w:proofErr w:type="gramEnd"/>
+      <w:r>
+        <w:rPr>
+          <w:rFonts w:ascii="Times New Roman" w:hAnsi="Times New Roman" w:cs="Times New Roman"/>
+        </w:rPr>
+        <w:t xml:space="preserve"> a table or in a special appendix.</w:t>
       </w:r>
     </w:p>
     <w:p>
@@ -18103,17 +16271,17 @@
         </w:numPr>
         <w:snapToGrid w:val="0"/>
       </w:pPr>
-      <w:bookmarkStart w:id="86" w:name="_Toc380764678"/>
-      <w:bookmarkStart w:id="87" w:name="_Toc147775243"/>
+      <w:bookmarkStart w:id="85" w:name="_Toc380764678"/>
+      <w:bookmarkStart w:id="86" w:name="_Toc147775243"/>
       <w:r>
         <w:lastRenderedPageBreak/>
         <w:t xml:space="preserve">Appendix </w:t>
       </w:r>
+      <w:bookmarkEnd w:id="85"/>
+      <w:r>
+        <w:t>C</w:t>
+      </w:r>
       <w:bookmarkEnd w:id="86"/>
-      <w:r>
-        <w:t>C</w:t>
-      </w:r>
-      <w:bookmarkEnd w:id="87"/>
     </w:p>
     <w:p>
       <w:pPr>
@@ -18137,7 +16305,29 @@
           <w:color w:val="000000"/>
           <w:szCs w:val="24"/>
         </w:rPr>
-        <w:t>The following describe the details of the required report format.</w:t>
+        <w:t xml:space="preserve">The following </w:t>
+      </w:r>
+      <w:proofErr w:type="gramStart"/>
+      <w:r>
+        <w:rPr>
+          <w:rFonts w:ascii="Times New Roman" w:hAnsi="Times New Roman" w:cs="Times New Roman"/>
+          <w:bCs/>
+          <w:iCs/>
+          <w:color w:val="000000"/>
+          <w:szCs w:val="24"/>
+        </w:rPr>
+        <w:t>describe</w:t>
+      </w:r>
+      <w:proofErr w:type="gramEnd"/>
+      <w:r>
+        <w:rPr>
+          <w:rFonts w:ascii="Times New Roman" w:hAnsi="Times New Roman" w:cs="Times New Roman"/>
+          <w:bCs/>
+          <w:iCs/>
+          <w:color w:val="000000"/>
+          <w:szCs w:val="24"/>
+        </w:rPr>
+        <w:t xml:space="preserve"> the details of the required report format.</w:t>
       </w:r>
     </w:p>
     <w:p>
@@ -18197,16 +16387,26 @@
           <w:color w:val="000000"/>
           <w:szCs w:val="24"/>
         </w:rPr>
-        <w:t xml:space="preserve">Standard A4 size;  </w:t>
-      </w:r>
+        <w:t xml:space="preserve">Standard A4 </w:t>
+      </w:r>
+      <w:proofErr w:type="gramStart"/>
       <w:r>
         <w:rPr>
           <w:rFonts w:ascii="Times New Roman" w:hAnsi="Times New Roman" w:cs="Times New Roman"/>
           <w:color w:val="000000"/>
           <w:szCs w:val="24"/>
         </w:rPr>
+        <w:t xml:space="preserve">size;  </w:t>
+      </w:r>
+      <w:r>
+        <w:rPr>
+          <w:rFonts w:ascii="Times New Roman" w:hAnsi="Times New Roman" w:cs="Times New Roman"/>
+          <w:color w:val="000000"/>
+          <w:szCs w:val="24"/>
+        </w:rPr>
         <w:tab/>
       </w:r>
+      <w:proofErr w:type="gramEnd"/>
       <w:r>
         <w:rPr>
           <w:rFonts w:ascii="Times New Roman" w:hAnsi="Times New Roman" w:cs="Times New Roman"/>
@@ -18237,15 +16437,16 @@
           <w:color w:val="000000"/>
           <w:szCs w:val="24"/>
         </w:rPr>
-        <w:t>Width: 8.27"</w:t>
-      </w:r>
+        <w:t>Width: 8.27</w:t>
+      </w:r>
+      <w:proofErr w:type="gramStart"/>
       <w:r>
         <w:rPr>
           <w:rFonts w:ascii="Times New Roman" w:hAnsi="Times New Roman" w:cs="Times New Roman"/>
           <w:color w:val="000000"/>
           <w:szCs w:val="24"/>
         </w:rPr>
-        <w:t xml:space="preserve">;  </w:t>
+        <w:t>"</w:t>
       </w:r>
       <w:r>
         <w:rPr>
@@ -18253,8 +16454,17 @@
           <w:color w:val="000000"/>
           <w:szCs w:val="24"/>
         </w:rPr>
+        <w:t xml:space="preserve">;  </w:t>
+      </w:r>
+      <w:r>
+        <w:rPr>
+          <w:rFonts w:ascii="Times New Roman" w:hAnsi="Times New Roman" w:cs="Times New Roman"/>
+          <w:color w:val="000000"/>
+          <w:szCs w:val="24"/>
+        </w:rPr>
         <w:tab/>
       </w:r>
+      <w:proofErr w:type="gramEnd"/>
       <w:r>
         <w:rPr>
           <w:rFonts w:ascii="Times New Roman" w:hAnsi="Times New Roman" w:cs="Times New Roman"/>
@@ -18752,7 +16962,23 @@
           <w:rFonts w:ascii="Times New Roman" w:hAnsi="Times New Roman" w:cs="Times New Roman"/>
           <w:szCs w:val="24"/>
         </w:rPr>
-        <w:t xml:space="preserve">The first page with Arabic numeral (1, 2, 3, and so on) starts from the page of the introduction but it is mentioned on page 2 onwards. Mention page numbers on the bottom right of the page. The first page of each section or chapter will not carry the page number, however the page number will be counted for the proceeding page. </w:t>
+        <w:t xml:space="preserve">The first page with Arabic </w:t>
+      </w:r>
+      <w:proofErr w:type="gramStart"/>
+      <w:r>
+        <w:rPr>
+          <w:rFonts w:ascii="Times New Roman" w:hAnsi="Times New Roman" w:cs="Times New Roman"/>
+          <w:szCs w:val="24"/>
+        </w:rPr>
+        <w:t>numeral</w:t>
+      </w:r>
+      <w:proofErr w:type="gramEnd"/>
+      <w:r>
+        <w:rPr>
+          <w:rFonts w:ascii="Times New Roman" w:hAnsi="Times New Roman" w:cs="Times New Roman"/>
+          <w:szCs w:val="24"/>
+        </w:rPr>
+        <w:t xml:space="preserve"> (1, 2, 3, and so on) starts from the page of the introduction but it is mentioned on page 2 onwards. Mention page numbers on the bottom right of the page. The first page of each section or chapter will not carry the page number, however the page number will be counted for the proceeding page. </w:t>
       </w:r>
     </w:p>
     <w:p>

</xml_diff>

<commit_message>
add NLP: Nemed Entity Recognition
</commit_message>
<xml_diff>
--- a/report-project.docx
+++ b/report-project.docx
@@ -747,14 +747,34 @@
           <w:szCs w:val="32"/>
         </w:rPr>
       </w:pPr>
+      <w:proofErr w:type="spellStart"/>
       <w:r>
         <w:rPr>
           <w:sz w:val="32"/>
           <w:szCs w:val="32"/>
           <w:lang w:val="en-GB"/>
         </w:rPr>
-        <w:t>Dr. Mohammad M. Alsuraihi</w:t>
-      </w:r>
+        <w:t>Dr.</w:t>
+      </w:r>
+      <w:proofErr w:type="spellEnd"/>
+      <w:r>
+        <w:rPr>
+          <w:sz w:val="32"/>
+          <w:szCs w:val="32"/>
+          <w:lang w:val="en-GB"/>
+        </w:rPr>
+        <w:t xml:space="preserve"> Mohammad M. </w:t>
+      </w:r>
+      <w:proofErr w:type="spellStart"/>
+      <w:r>
+        <w:rPr>
+          <w:sz w:val="32"/>
+          <w:szCs w:val="32"/>
+          <w:lang w:val="en-GB"/>
+        </w:rPr>
+        <w:t>Alsuraihi</w:t>
+      </w:r>
+      <w:proofErr w:type="spellEnd"/>
     </w:p>
     <w:p>
       <w:pPr>
@@ -920,7 +940,15 @@
         <w:ind w:firstLine="540"/>
       </w:pPr>
       <w:r>
-        <w:t xml:space="preserve">The abstract should identify clearly and succinctly the purpose of the project, the methods used, the results obtained and the significance of the results or findings.  The abstract must not exceed one page. Abstract section gives the readers a brief idea about your project, which present in brief your problem statement and how you can solve it. </w:t>
+        <w:t xml:space="preserve">The abstract should identify clearly and succinctly the purpose of the project, the methods used, the results obtained and the significance of the results or findings.  The abstract must not exceed one page. </w:t>
+      </w:r>
+      <w:proofErr w:type="gramStart"/>
+      <w:r>
+        <w:t>Abstract</w:t>
+      </w:r>
+      <w:proofErr w:type="gramEnd"/>
+      <w:r>
+        <w:t xml:space="preserve"> section gives the readers a brief idea about your project, which present in brief your problem statement and how you can solve it. </w:t>
       </w:r>
     </w:p>
     <w:p>
@@ -1082,7 +1110,15 @@
         <w:pStyle w:val="NormalJustified"/>
       </w:pPr>
       <w:r>
-        <w:t xml:space="preserve">The content of this single page is left to the discretion of the student.  It is suggested however that the page makes reference to guidance received by the student from his or her supervisor and </w:t>
+        <w:t xml:space="preserve">The content of this single page is left to the discretion of the student.  It is suggested however that the page </w:t>
+      </w:r>
+      <w:proofErr w:type="gramStart"/>
+      <w:r>
+        <w:t>makes reference</w:t>
+      </w:r>
+      <w:proofErr w:type="gramEnd"/>
+      <w:r>
+        <w:t xml:space="preserve"> to guidance received by the student from his or her supervisor and </w:t>
       </w:r>
       <w:r>
         <w:t>other</w:t>
@@ -1097,7 +1133,15 @@
         <w:t xml:space="preserve">.  Reference should also be made to any financial assistance received to carry out the project.  Any extraordinary assistance received by the student for example in word processing, data collection, data analysis, and so on, should be properly acknowledged. </w:t>
       </w:r>
       <w:r>
-        <w:t xml:space="preserve">Example acknowledgement can be found in books, reports and also papers. </w:t>
+        <w:t xml:space="preserve">Example acknowledgement can be found in books, reports </w:t>
+      </w:r>
+      <w:proofErr w:type="gramStart"/>
+      <w:r>
+        <w:t>and also</w:t>
+      </w:r>
+      <w:proofErr w:type="gramEnd"/>
+      <w:r>
+        <w:t xml:space="preserve"> papers. </w:t>
       </w:r>
       <w:r>
         <w:t xml:space="preserve"> The acknowledgements should not exceed 250 words.</w:t>
@@ -7528,56 +7572,63 @@
           <w:bCs w:val="0"/>
           <w:caps w:val="0"/>
           <w:kern w:val="2"/>
-          <w:sz w:val="22"/>
-          <w:szCs w:val="22"/>
+          <w:szCs w:val="24"/>
           <w14:ligatures w14:val="standardContextual"/>
         </w:rPr>
       </w:pPr>
-      <w:hyperlink w:anchor="_Toc147770322" w:history="1">
+      <w:hyperlink w:anchor="_Toc148358463" w:history="1">
         <w:r>
           <w:rPr>
             <w:rStyle w:val="Hyperlink"/>
+            <w:szCs w:val="24"/>
           </w:rPr>
           <w:t>Figure 1: Project Methodology</w:t>
         </w:r>
         <w:r>
           <w:rPr>
             <w:webHidden/>
+            <w:szCs w:val="24"/>
           </w:rPr>
           <w:tab/>
         </w:r>
         <w:r>
           <w:rPr>
             <w:webHidden/>
+            <w:szCs w:val="24"/>
           </w:rPr>
           <w:fldChar w:fldCharType="begin"/>
         </w:r>
         <w:r>
           <w:rPr>
             <w:webHidden/>
+            <w:szCs w:val="24"/>
           </w:rPr>
-          <w:instrText xml:space="preserve"> PAGEREF _Toc147770322 \h </w:instrText>
+          <w:instrText xml:space="preserve"> PAGEREF _Toc148358463 \h </w:instrText>
         </w:r>
         <w:r>
           <w:rPr>
             <w:webHidden/>
+            <w:szCs w:val="24"/>
           </w:rPr>
         </w:r>
         <w:r>
           <w:rPr>
             <w:webHidden/>
+            <w:szCs w:val="24"/>
           </w:rPr>
           <w:fldChar w:fldCharType="separate"/>
         </w:r>
         <w:r>
           <w:rPr>
             <w:webHidden/>
+            <w:szCs w:val="24"/>
           </w:rPr>
           <w:t>3</w:t>
         </w:r>
         <w:r>
           <w:rPr>
             <w:webHidden/>
+            <w:szCs w:val="24"/>
           </w:rPr>
           <w:fldChar w:fldCharType="end"/>
         </w:r>
@@ -7592,56 +7643,306 @@
           <w:bCs w:val="0"/>
           <w:caps w:val="0"/>
           <w:kern w:val="2"/>
-          <w:sz w:val="22"/>
-          <w:szCs w:val="22"/>
+          <w:szCs w:val="24"/>
           <w14:ligatures w14:val="standardContextual"/>
         </w:rPr>
       </w:pPr>
-      <w:hyperlink w:anchor="_Toc147770323" w:history="1">
+      <w:hyperlink w:anchor="_Toc148358464" w:history="1">
         <w:r>
           <w:rPr>
             <w:rStyle w:val="Hyperlink"/>
+            <w:szCs w:val="24"/>
           </w:rPr>
           <w:t>Figure 2: Methodology Schema</w:t>
         </w:r>
         <w:r>
           <w:rPr>
             <w:webHidden/>
+            <w:szCs w:val="24"/>
           </w:rPr>
           <w:tab/>
         </w:r>
         <w:r>
           <w:rPr>
             <w:webHidden/>
+            <w:szCs w:val="24"/>
           </w:rPr>
           <w:fldChar w:fldCharType="begin"/>
         </w:r>
         <w:r>
           <w:rPr>
             <w:webHidden/>
+            <w:szCs w:val="24"/>
           </w:rPr>
-          <w:instrText xml:space="preserve"> PAGEREF _Toc147770323 \h </w:instrText>
+          <w:instrText xml:space="preserve"> PAGEREF _Toc148358464 \h </w:instrText>
         </w:r>
         <w:r>
           <w:rPr>
             <w:webHidden/>
+            <w:szCs w:val="24"/>
           </w:rPr>
         </w:r>
         <w:r>
           <w:rPr>
             <w:webHidden/>
+            <w:szCs w:val="24"/>
           </w:rPr>
           <w:fldChar w:fldCharType="separate"/>
         </w:r>
         <w:r>
           <w:rPr>
             <w:webHidden/>
+            <w:szCs w:val="24"/>
           </w:rPr>
           <w:t>7</w:t>
         </w:r>
         <w:r>
           <w:rPr>
             <w:webHidden/>
+            <w:szCs w:val="24"/>
+          </w:rPr>
+          <w:fldChar w:fldCharType="end"/>
+        </w:r>
+      </w:hyperlink>
+    </w:p>
+    <w:p>
+      <w:pPr>
+        <w:pStyle w:val="TOC1"/>
+        <w:rPr>
+          <w:rFonts w:asciiTheme="minorHAnsi" w:eastAsiaTheme="minorEastAsia" w:hAnsiTheme="minorHAnsi" w:cstheme="minorBidi"/>
+          <w:b w:val="0"/>
+          <w:bCs w:val="0"/>
+          <w:caps w:val="0"/>
+          <w:kern w:val="2"/>
+          <w:szCs w:val="24"/>
+          <w14:ligatures w14:val="standardContextual"/>
+        </w:rPr>
+      </w:pPr>
+      <w:hyperlink w:anchor="_Toc148358465" w:history="1">
+        <w:r>
+          <w:rPr>
+            <w:rStyle w:val="Hyperlink"/>
+            <w:szCs w:val="24"/>
+          </w:rPr>
+          <w:t xml:space="preserve">Figure </w:t>
+        </w:r>
+        <w:r>
+          <w:rPr>
+            <w:rStyle w:val="Hyperlink"/>
+            <w:szCs w:val="24"/>
+            <w:rtl/>
+          </w:rPr>
+          <w:t>3</w:t>
+        </w:r>
+        <w:r>
+          <w:rPr>
+            <w:rStyle w:val="Hyperlink"/>
+            <w:szCs w:val="24"/>
+          </w:rPr>
+          <w:t>: RNN model architecture</w:t>
+        </w:r>
+        <w:r>
+          <w:rPr>
+            <w:webHidden/>
+            <w:szCs w:val="24"/>
+          </w:rPr>
+          <w:tab/>
+        </w:r>
+        <w:r>
+          <w:rPr>
+            <w:webHidden/>
+            <w:szCs w:val="24"/>
+          </w:rPr>
+          <w:fldChar w:fldCharType="begin"/>
+        </w:r>
+        <w:r>
+          <w:rPr>
+            <w:webHidden/>
+            <w:szCs w:val="24"/>
+          </w:rPr>
+          <w:instrText xml:space="preserve"> PAGEREF _Toc148358465 \h </w:instrText>
+        </w:r>
+        <w:r>
+          <w:rPr>
+            <w:webHidden/>
+            <w:szCs w:val="24"/>
+          </w:rPr>
+        </w:r>
+        <w:r>
+          <w:rPr>
+            <w:webHidden/>
+            <w:szCs w:val="24"/>
+          </w:rPr>
+          <w:fldChar w:fldCharType="separate"/>
+        </w:r>
+        <w:r>
+          <w:rPr>
+            <w:webHidden/>
+            <w:szCs w:val="24"/>
+          </w:rPr>
+          <w:t>10</w:t>
+        </w:r>
+        <w:r>
+          <w:rPr>
+            <w:webHidden/>
+            <w:szCs w:val="24"/>
+          </w:rPr>
+          <w:fldChar w:fldCharType="end"/>
+        </w:r>
+      </w:hyperlink>
+    </w:p>
+    <w:p>
+      <w:pPr>
+        <w:pStyle w:val="TOC1"/>
+        <w:rPr>
+          <w:rFonts w:asciiTheme="minorHAnsi" w:eastAsiaTheme="minorEastAsia" w:hAnsiTheme="minorHAnsi" w:cstheme="minorBidi"/>
+          <w:b w:val="0"/>
+          <w:bCs w:val="0"/>
+          <w:caps w:val="0"/>
+          <w:kern w:val="2"/>
+          <w:szCs w:val="24"/>
+          <w14:ligatures w14:val="standardContextual"/>
+        </w:rPr>
+      </w:pPr>
+      <w:hyperlink w:anchor="_Toc148358466" w:history="1">
+        <w:r>
+          <w:rPr>
+            <w:rStyle w:val="Hyperlink"/>
+            <w:szCs w:val="24"/>
+          </w:rPr>
+          <w:t>Figure 4: Word2Vec architecture: (a) CBOW; and (b) skip-gram</w:t>
+        </w:r>
+        <w:r>
+          <w:rPr>
+            <w:webHidden/>
+            <w:szCs w:val="24"/>
+          </w:rPr>
+          <w:tab/>
+        </w:r>
+        <w:r>
+          <w:rPr>
+            <w:webHidden/>
+            <w:szCs w:val="24"/>
+          </w:rPr>
+          <w:fldChar w:fldCharType="begin"/>
+        </w:r>
+        <w:r>
+          <w:rPr>
+            <w:webHidden/>
+            <w:szCs w:val="24"/>
+          </w:rPr>
+          <w:instrText xml:space="preserve"> PAGEREF _Toc148358466 \h </w:instrText>
+        </w:r>
+        <w:r>
+          <w:rPr>
+            <w:webHidden/>
+            <w:szCs w:val="24"/>
+          </w:rPr>
+        </w:r>
+        <w:r>
+          <w:rPr>
+            <w:webHidden/>
+            <w:szCs w:val="24"/>
+          </w:rPr>
+          <w:fldChar w:fldCharType="separate"/>
+        </w:r>
+        <w:r>
+          <w:rPr>
+            <w:webHidden/>
+            <w:szCs w:val="24"/>
+          </w:rPr>
+          <w:t>11</w:t>
+        </w:r>
+        <w:r>
+          <w:rPr>
+            <w:webHidden/>
+            <w:szCs w:val="24"/>
+          </w:rPr>
+          <w:fldChar w:fldCharType="end"/>
+        </w:r>
+      </w:hyperlink>
+    </w:p>
+    <w:p>
+      <w:pPr>
+        <w:pStyle w:val="TOC1"/>
+        <w:rPr>
+          <w:rFonts w:asciiTheme="minorHAnsi" w:eastAsiaTheme="minorEastAsia" w:hAnsiTheme="minorHAnsi" w:cstheme="minorBidi"/>
+          <w:b w:val="0"/>
+          <w:bCs w:val="0"/>
+          <w:caps w:val="0"/>
+          <w:kern w:val="2"/>
+          <w:szCs w:val="24"/>
+          <w14:ligatures w14:val="standardContextual"/>
+        </w:rPr>
+      </w:pPr>
+      <w:hyperlink w:anchor="_Toc148358467" w:history="1">
+        <w:r>
+          <w:rPr>
+            <w:rStyle w:val="Hyperlink"/>
+            <w:szCs w:val="24"/>
+          </w:rPr>
+          <w:t xml:space="preserve">Figure </w:t>
+        </w:r>
+        <w:r>
+          <w:rPr>
+            <w:rStyle w:val="Hyperlink"/>
+            <w:szCs w:val="24"/>
+            <w:rtl/>
+          </w:rPr>
+          <w:t>5</w:t>
+        </w:r>
+        <w:r>
+          <w:rPr>
+            <w:rStyle w:val="Hyperlink"/>
+            <w:szCs w:val="24"/>
+          </w:rPr>
+          <w:t>: Examples of experimental results: (a) original text; and (b) NER results.</w:t>
+        </w:r>
+        <w:r>
+          <w:rPr>
+            <w:webHidden/>
+            <w:szCs w:val="24"/>
+          </w:rPr>
+          <w:tab/>
+        </w:r>
+        <w:r>
+          <w:rPr>
+            <w:webHidden/>
+            <w:szCs w:val="24"/>
+          </w:rPr>
+          <w:fldChar w:fldCharType="begin"/>
+        </w:r>
+        <w:r>
+          <w:rPr>
+            <w:webHidden/>
+            <w:szCs w:val="24"/>
+          </w:rPr>
+          <w:instrText xml:space="preserve"> PAGEREF _Toc148358467 \h </w:instrText>
+        </w:r>
+        <w:r>
+          <w:rPr>
+            <w:webHidden/>
+            <w:szCs w:val="24"/>
+          </w:rPr>
+        </w:r>
+        <w:r>
+          <w:rPr>
+            <w:webHidden/>
+            <w:szCs w:val="24"/>
+          </w:rPr>
+          <w:fldChar w:fldCharType="separate"/>
+        </w:r>
+        <w:r>
+          <w:rPr>
+            <w:webHidden/>
+            <w:szCs w:val="24"/>
+          </w:rPr>
+          <w:t>12</w:t>
+        </w:r>
+        <w:r>
+          <w:rPr>
+            <w:webHidden/>
+            <w:szCs w:val="24"/>
           </w:rPr>
           <w:fldChar w:fldCharType="end"/>
         </w:r>
@@ -7929,7 +8230,15 @@
         <w:ind w:firstLine="540"/>
       </w:pPr>
       <w:r>
-        <w:t>In this project, we pursue to merge knowledge from two major disciplines of computer science: Artificial Intelligence and Software Engineering in order to facilitate software development. Particularly, employing the power of artificial intelligence to transform project analysis textual elements: scenarios and requirements into visual modeling representations (Usecases and Class Diagrams).</w:t>
+        <w:t xml:space="preserve">In this project, we pursue to merge knowledge from two major disciplines of computer science: Artificial Intelligence and Software Engineering </w:t>
+      </w:r>
+      <w:proofErr w:type="gramStart"/>
+      <w:r>
+        <w:t>in order to</w:t>
+      </w:r>
+      <w:proofErr w:type="gramEnd"/>
+      <w:r>
+        <w:t xml:space="preserve"> facilitate software development. Particularly, employing the power of artificial intelligence to transform project analysis textual elements: scenarios and requirements into visual modeling representations (Usecases and Class Diagrams).</w:t>
       </w:r>
     </w:p>
     <w:p>
@@ -7961,7 +8270,15 @@
         <w:ind w:firstLine="576"/>
       </w:pPr>
       <w:r>
-        <w:t xml:space="preserve">Software maintenance constitutes a pivotal stage within the software development lifecycle, encompassing a substantial portion, varying from 40% to 80% of the total expenses associated with software development (Fernández-Sáez, Genero, Caivano, &amp; Chaudron, 2016). It's worth highlighting that a notable 60% of the overall maintenance expenditure is dedicated to the improvement of existing software functionalities. Consequently, it becomes imperative to meticulously prepare appropriate software documentation at each developmental phase in order to alleviate the financial burdens of maintenance. The crux of reducing maintenance costs lies in enhancing one's grasp of the software system, as understanding a software system accounts for roughly 50% of the time spent in the </w:t>
+        <w:t xml:space="preserve">Software maintenance constitutes a pivotal stage within the software development lifecycle, encompassing a substantial portion, varying from 40% to 80% of the total expenses associated with software development (Fernández-Sáez, Genero, Caivano, &amp; Chaudron, 2016). It's worth highlighting that a notable 60% of the overall maintenance expenditure is dedicated to the improvement of existing software functionalities. Consequently, it becomes imperative to meticulously prepare appropriate software documentation at each developmental phase </w:t>
+      </w:r>
+      <w:proofErr w:type="gramStart"/>
+      <w:r>
+        <w:t>in order to</w:t>
+      </w:r>
+      <w:proofErr w:type="gramEnd"/>
+      <w:r>
+        <w:t xml:space="preserve"> alleviate the financial burdens of maintenance. The crux of reducing maintenance costs lies in enhancing one's grasp of the software system, as understanding a software system accounts for roughly 50% of the time spent in the </w:t>
       </w:r>
       <w:r>
         <w:lastRenderedPageBreak/>
@@ -8389,15 +8706,24 @@
           <w:rFonts w:cstheme="majorBidi"/>
           <w:color w:val="343541"/>
         </w:rPr>
-        <w:t>Concluding the project with a comprehensive review of lessons learned, knowledge gained, and experiences accumulated is essential for continuous improvement. This reflection allows us to identify areas of success and areas for improvement in project management, technical implementation, and collaboration. By documenting our insights and best practices, we can enhance our future projects and contribute to the growth of our team's expertise.</w:t>
-      </w:r>
+        <w:t xml:space="preserve">Concluding the project with a comprehensive review of lessons learned, knowledge gained, and experiences accumulated is essential for continuous improvement. This reflection allows us to identify areas of success and areas for improvement in project management, technical implementation, and collaboration. By documenting our insights and best practices, we can enhance our future projects and contribute to the growth of our team's </w:t>
+      </w:r>
+      <w:proofErr w:type="gramStart"/>
       <w:r>
         <w:rPr>
           <w:rFonts w:cstheme="majorBidi"/>
           <w:color w:val="343541"/>
         </w:rPr>
+        <w:t>expertise.</w:t>
+      </w:r>
+      <w:r>
+        <w:rPr>
+          <w:rFonts w:cstheme="majorBidi"/>
+          <w:color w:val="343541"/>
+        </w:rPr>
         <w:t>.</w:t>
       </w:r>
+      <w:proofErr w:type="gramEnd"/>
     </w:p>
     <w:p>
       <w:pPr>
@@ -8412,7 +8738,7 @@
       <w:pPr>
         <w:pStyle w:val="Figures"/>
       </w:pPr>
-      <w:bookmarkStart w:id="12" w:name="_Toc147770322"/>
+      <w:bookmarkStart w:id="12" w:name="_Toc148358463"/>
       <w:r>
         <w:t>Figure</w:t>
       </w:r>
@@ -10897,7 +11223,23 @@
           <w:rFonts w:cstheme="majorBidi"/>
           <w:szCs w:val="24"/>
         </w:rPr>
-        <w:t xml:space="preserve"> In this chapter, we review the literature and learn about the techniques used. We review and compare systems similar to ours.</w:t>
+        <w:t xml:space="preserve"> In this chapter, we review the literature and learn about the techniques used. We review and compare systems </w:t>
+      </w:r>
+      <w:proofErr w:type="gramStart"/>
+      <w:r>
+        <w:rPr>
+          <w:rFonts w:cstheme="majorBidi"/>
+          <w:szCs w:val="24"/>
+        </w:rPr>
+        <w:t>similar to</w:t>
+      </w:r>
+      <w:proofErr w:type="gramEnd"/>
+      <w:r>
+        <w:rPr>
+          <w:rFonts w:cstheme="majorBidi"/>
+          <w:szCs w:val="24"/>
+        </w:rPr>
+        <w:t xml:space="preserve"> ours.</w:t>
       </w:r>
     </w:p>
     <w:p>
@@ -10991,7 +11333,23 @@
           <w:rFonts w:cstheme="majorBidi"/>
           <w:szCs w:val="24"/>
         </w:rPr>
-        <w:t xml:space="preserve"> After designing the system, our focus in this chapter is on implementing it, identifying tools and programming languages, and testing it.</w:t>
+        <w:t xml:space="preserve"> After designing the system, our focus in this chapter is on implementing it, identifying </w:t>
+      </w:r>
+      <w:proofErr w:type="gramStart"/>
+      <w:r>
+        <w:rPr>
+          <w:rFonts w:cstheme="majorBidi"/>
+          <w:szCs w:val="24"/>
+        </w:rPr>
+        <w:t>tools</w:t>
+      </w:r>
+      <w:proofErr w:type="gramEnd"/>
+      <w:r>
+        <w:rPr>
+          <w:rFonts w:cstheme="majorBidi"/>
+          <w:szCs w:val="24"/>
+        </w:rPr>
+        <w:t xml:space="preserve"> and programming languages, and testing it.</w:t>
       </w:r>
     </w:p>
     <w:p>
@@ -11358,7 +11716,7 @@
       <w:pPr>
         <w:pStyle w:val="Figures"/>
       </w:pPr>
-      <w:bookmarkStart w:id="21" w:name="_Toc147770323"/>
+      <w:bookmarkStart w:id="21" w:name="_Toc148358464"/>
       <w:r>
         <w:t>Figure 2: Methodology Schema</w:t>
       </w:r>
@@ -11794,18 +12152,15 @@
         <w:t>Libraries:</w:t>
       </w:r>
       <w:r>
-        <w:t xml:space="preserve"> Python is renowned for its extensive libraries, particularly in the field of artificial </w:t>
-      </w:r>
-      <w:r>
-        <w:t>intelligence. These</w:t>
-      </w:r>
-      <w:r>
-        <w:t xml:space="preserve"> libraries simplify the development of natural language processing applications.</w:t>
+        <w:t xml:space="preserve"> Python is renowned for its extensive libraries, particularly in the field of artificial intelligence. These libraries simplify the development of natural language processing applications.</w:t>
       </w:r>
     </w:p>
     <w:p>
       <w:pPr>
         <w:pStyle w:val="Heading3"/>
+        <w:rPr>
+          <w:rtl/>
+        </w:rPr>
       </w:pPr>
       <w:bookmarkStart w:id="29" w:name="_Toc147775197"/>
       <w:r>
@@ -11815,33 +12170,778 @@
     </w:p>
     <w:p>
       <w:pPr>
+        <w:ind w:firstLine="540"/>
+        <w:rPr>
+          <w:rtl/>
+        </w:rPr>
+      </w:pPr>
+      <w:r>
+        <w:t>Construction specifications are a document that outlines the necessary requirements for performing work during a project's construction phase. They typically consist of a description and requirements. Because construction specifications require precision in understanding and adherence during project development, failing to comprehend the project can result in wasting time, human resources, and an increase in costs.</w:t>
+      </w:r>
+    </w:p>
+    <w:p>
+      <w:pPr>
+        <w:ind w:firstLine="540"/>
+        <w:rPr>
+          <w:rtl/>
+        </w:rPr>
+      </w:pPr>
+      <w:r>
+        <w:t xml:space="preserve"> </w:t>
+      </w:r>
+      <w:r>
+        <w:t>NER, a subfield of machine learning-based information extraction methodologies, categorizes specific words such as names, locations, and objects. It is divided into two sections: structural and semantic information. Each word's category can be easily determined. For instance, names typically begin with a capital letter, and words associated with locations follow prepositions like "in," "on," or "to." Objects are usually nouns. Semantic information stands out for its strength and expandability, automatically identifying usage patterns for each word and obtaining evidence from these patterns through machine learning algorithms.</w:t>
+      </w:r>
+    </w:p>
+    <w:p>
+      <w:pPr>
+        <w:rPr>
+          <w:b/>
+          <w:bCs/>
+        </w:rPr>
+      </w:pPr>
+      <w:r>
+        <w:rPr>
+          <w:b/>
+          <w:bCs/>
+        </w:rPr>
+        <w:t>Recurrent Neural Network for NER:</w:t>
+      </w:r>
+    </w:p>
+    <w:p>
+      <w:pPr>
+        <w:ind w:firstLine="540"/>
+      </w:pPr>
+      <w:r>
+        <w:t>It is a form of deep neural network where networks are connected in a sequential structure. Therefore, it can handle sequential input data that may carry multiple meanings, even within the same context. However, there is a critical issue called the vanishing gradient problem. This means that as the length of the sequence increases, the gradient becomes smaller, significantly reducing the model's learning capacity.</w:t>
+      </w:r>
+    </w:p>
+    <w:p>
+      <w:pPr>
+        <w:ind w:firstLine="540"/>
+      </w:pPr>
+    </w:p>
+    <w:p>
+      <w:pPr>
+        <w:ind w:firstLine="540"/>
+        <w:rPr>
+          <w:rtl/>
+        </w:rPr>
+      </w:pPr>
+      <w:r>
+        <w:t>To address this problem, two gates were introduced: the forget gate (f</w:t>
+      </w:r>
+      <w:r>
+        <w:rPr>
+          <w:vertAlign w:val="subscript"/>
+        </w:rPr>
+        <w:t>t</w:t>
+      </w:r>
+      <w:r>
+        <w:t>) and the input gate (i</w:t>
+      </w:r>
+      <w:r>
+        <w:rPr>
+          <w:vertAlign w:val="subscript"/>
+        </w:rPr>
+        <w:t>t</w:t>
+      </w:r>
+      <w:r>
+        <w:t>). The forget gate's function is to discard previous information, while the input gate's role is to retain essential information for longer periods by enhancing crucial signals and forgetting the non-essential ones.</w:t>
+      </w:r>
+    </w:p>
+    <w:p>
+      <w:pPr>
+        <w:ind w:firstLine="540"/>
+        <w:jc w:val="center"/>
+        <w:rPr>
+          <w:rtl/>
+        </w:rPr>
+      </w:pPr>
+      <w:r>
+        <w:rPr>
+          <w:noProof/>
+        </w:rPr>
+        <w:drawing>
+          <wp:inline distT="0" distB="0" distL="0" distR="0" wp14:anchorId="2362C613" wp14:editId="380A5F21">
+            <wp:extent cx="4201886" cy="2496709"/>
+            <wp:effectExtent l="0" t="0" r="0" b="0"/>
+            <wp:docPr id="653039190" name="Picture 1"/>
+            <wp:cNvGraphicFramePr>
+              <a:graphicFrameLocks xmlns:a="http://schemas.openxmlformats.org/drawingml/2006/main" noChangeAspect="1"/>
+            </wp:cNvGraphicFramePr>
+            <a:graphic xmlns:a="http://schemas.openxmlformats.org/drawingml/2006/main">
+              <a:graphicData uri="http://schemas.openxmlformats.org/drawingml/2006/picture">
+                <pic:pic xmlns:pic="http://schemas.openxmlformats.org/drawingml/2006/picture">
+                  <pic:nvPicPr>
+                    <pic:cNvPr id="0" name="Picture 1"/>
+                    <pic:cNvPicPr>
+                      <a:picLocks noChangeAspect="1" noChangeArrowheads="1"/>
+                    </pic:cNvPicPr>
+                  </pic:nvPicPr>
+                  <pic:blipFill>
+                    <a:blip r:embed="rId13">
+                      <a:extLst>
+                        <a:ext uri="{28A0092B-C50C-407E-A947-70E740481C1C}">
+                          <a14:useLocalDpi xmlns:a14="http://schemas.microsoft.com/office/drawing/2010/main" val="0"/>
+                        </a:ext>
+                      </a:extLst>
+                    </a:blip>
+                    <a:srcRect/>
+                    <a:stretch>
+                      <a:fillRect/>
+                    </a:stretch>
+                  </pic:blipFill>
+                  <pic:spPr bwMode="auto">
+                    <a:xfrm>
+                      <a:off x="0" y="0"/>
+                      <a:ext cx="4229262" cy="2512975"/>
+                    </a:xfrm>
+                    <a:prstGeom prst="rect">
+                      <a:avLst/>
+                    </a:prstGeom>
+                    <a:noFill/>
+                    <a:ln>
+                      <a:noFill/>
+                    </a:ln>
+                  </pic:spPr>
+                </pic:pic>
+              </a:graphicData>
+            </a:graphic>
+          </wp:inline>
+        </w:drawing>
+      </w:r>
+    </w:p>
+    <w:p>
+      <w:pPr>
+        <w:pStyle w:val="Figures"/>
+        <w:rPr>
+          <w:lang w:val="en-US"/>
+        </w:rPr>
+      </w:pPr>
+      <w:bookmarkStart w:id="30" w:name="_Toc148358465"/>
+      <w:r>
+        <w:t xml:space="preserve">Figure </w:t>
+      </w:r>
+      <w:r>
+        <w:rPr>
+          <w:rFonts w:hint="cs"/>
+          <w:rtl/>
+        </w:rPr>
+        <w:t>3</w:t>
+      </w:r>
+      <w:r>
+        <w:t xml:space="preserve">: </w:t>
+      </w:r>
+      <w:r>
+        <w:rPr>
+          <w:lang w:val="en-US"/>
+        </w:rPr>
+        <w:t>RNN model architecture</w:t>
+      </w:r>
+      <w:bookmarkEnd w:id="30"/>
+    </w:p>
+    <w:p>
+      <w:pPr>
+        <w:rPr>
+          <w:b/>
+          <w:bCs/>
+        </w:rPr>
+      </w:pPr>
+      <w:r>
+        <w:rPr>
+          <w:b/>
+          <w:bCs/>
+        </w:rPr>
+        <w:t>Text Tokenization:</w:t>
+      </w:r>
+    </w:p>
+    <w:p>
+      <w:pPr>
+        <w:ind w:firstLine="540"/>
+        <w:rPr>
+          <w:rtl/>
+        </w:rPr>
+      </w:pPr>
+      <w:r>
+        <w:t>It is a process in which unnecessary words are removed, and the root (or lemmatization) is applied. Each sentence is divided into a sequence of words for analyzing each word separately. For example, "I like study" would be broken down into "I," "like," "study."</w:t>
+      </w:r>
+    </w:p>
+    <w:p>
+      <w:pPr>
+        <w:rPr>
+          <w:b/>
+          <w:bCs/>
+        </w:rPr>
+      </w:pPr>
+      <w:r>
+        <w:rPr>
+          <w:b/>
+          <w:bCs/>
+        </w:rPr>
+        <w:t>Word Embedding:</w:t>
+      </w:r>
+    </w:p>
+    <w:p>
+      <w:pPr>
+        <w:ind w:firstLine="540"/>
+      </w:pPr>
+      <w:r>
+        <w:t xml:space="preserve">Term Frequency (TF) is the simplest of its kind and involves counting how often each word appears in a document. For example, </w:t>
+      </w:r>
+      <w:r>
+        <w:t>two sentences, “The Contractor should prepare” and “The Engineer should submit,” would be mapped to [1</w:t>
+      </w:r>
+      <w:r>
+        <w:rPr>
+          <w:vertAlign w:val="subscript"/>
+        </w:rPr>
+        <w:t>the</w:t>
+      </w:r>
+      <w:r>
+        <w:t>,</w:t>
+      </w:r>
+      <w:r>
+        <w:rPr>
+          <w:rFonts w:hint="cs"/>
+          <w:rtl/>
+        </w:rPr>
+        <w:t xml:space="preserve"> </w:t>
+      </w:r>
+      <w:r>
+        <w:t>1</w:t>
+      </w:r>
+      <w:r>
+        <w:rPr>
+          <w:vertAlign w:val="subscript"/>
+        </w:rPr>
+        <w:t>Contractor</w:t>
+      </w:r>
+      <w:r>
+        <w:t>,</w:t>
+      </w:r>
+      <w:r>
+        <w:rPr>
+          <w:rFonts w:hint="cs"/>
+          <w:rtl/>
+        </w:rPr>
+        <w:t xml:space="preserve"> </w:t>
+      </w:r>
+      <w:r>
+        <w:t>1</w:t>
+      </w:r>
+      <w:r>
+        <w:rPr>
+          <w:vertAlign w:val="subscript"/>
+        </w:rPr>
+        <w:t>should</w:t>
+      </w:r>
+      <w:r>
+        <w:t>, 1</w:t>
+      </w:r>
+      <w:r>
+        <w:rPr>
+          <w:vertAlign w:val="subscript"/>
+        </w:rPr>
+        <w:t>prepare</w:t>
+      </w:r>
+      <w:r>
+        <w:t>, 0</w:t>
+      </w:r>
+      <w:r>
+        <w:rPr>
+          <w:vertAlign w:val="subscript"/>
+        </w:rPr>
+        <w:t>Engineer</w:t>
+      </w:r>
+      <w:r>
+        <w:t>, 0</w:t>
+      </w:r>
+      <w:r>
+        <w:rPr>
+          <w:vertAlign w:val="subscript"/>
+        </w:rPr>
+        <w:t>submit</w:t>
+      </w:r>
+      <w:r>
+        <w:t>] and [1</w:t>
+      </w:r>
+      <w:r>
+        <w:rPr>
+          <w:vertAlign w:val="subscript"/>
+        </w:rPr>
+        <w:t>the</w:t>
+      </w:r>
+      <w:r>
+        <w:t>, 0</w:t>
+      </w:r>
+      <w:r>
+        <w:rPr>
+          <w:vertAlign w:val="subscript"/>
+        </w:rPr>
+        <w:t>Contractor</w:t>
+      </w:r>
+      <w:r>
+        <w:t>, 1</w:t>
+      </w:r>
+      <w:r>
+        <w:rPr>
+          <w:vertAlign w:val="subscript"/>
+        </w:rPr>
+        <w:t>should</w:t>
+      </w:r>
+      <w:r>
+        <w:t>, 0</w:t>
+      </w:r>
+      <w:r>
+        <w:rPr>
+          <w:vertAlign w:val="subscript"/>
+        </w:rPr>
+        <w:t>prepare</w:t>
+      </w:r>
+      <w:r>
+        <w:t>, 1</w:t>
+      </w:r>
+      <w:r>
+        <w:rPr>
+          <w:vertAlign w:val="subscript"/>
+        </w:rPr>
+        <w:t>Engineer</w:t>
+      </w:r>
+      <w:r>
+        <w:t>, 1</w:t>
+      </w:r>
+      <w:r>
+        <w:rPr>
+          <w:vertAlign w:val="subscript"/>
+        </w:rPr>
+        <w:t>submit</w:t>
+      </w:r>
+      <w:r>
+        <w:t>].</w:t>
+      </w:r>
+    </w:p>
+    <w:p>
+      <w:pPr>
+        <w:ind w:firstLine="540"/>
+      </w:pPr>
+      <w:r>
+        <w:t xml:space="preserve">Term Frequency-Inverse Document Frequency (TF-IDF) analyzes the importance of prevalent and widely used words, such </w:t>
+      </w:r>
+      <w:r>
+        <w:t>as(</w:t>
+      </w:r>
+      <w:r>
+        <w:t>"a," "an," "the"</w:t>
+      </w:r>
+      <w:r>
+        <w:rPr>
+          <w:rFonts w:hint="cs"/>
+          <w:rtl/>
+        </w:rPr>
+        <w:t>(</w:t>
+      </w:r>
+      <w:r>
+        <w:t xml:space="preserve">. </w:t>
+      </w:r>
+      <w:r>
+        <w:t xml:space="preserve">For example, the two preceding </w:t>
+      </w:r>
+      <w:r>
+        <w:lastRenderedPageBreak/>
+        <w:t>sentences would be mapped to</w:t>
+      </w:r>
+      <w:r>
+        <w:t xml:space="preserve"> </w:t>
+      </w:r>
+      <w:r>
+        <w:t>[</w:t>
+      </w:r>
+      <w:r>
+        <w:t>0.5</w:t>
+      </w:r>
+      <w:r>
+        <w:rPr>
+          <w:vertAlign w:val="subscript"/>
+        </w:rPr>
+        <w:t>the</w:t>
+      </w:r>
+      <w:r>
+        <w:t>,</w:t>
+      </w:r>
+      <w:r>
+        <w:rPr>
+          <w:rFonts w:hint="cs"/>
+          <w:rtl/>
+        </w:rPr>
+        <w:t xml:space="preserve"> </w:t>
+      </w:r>
+      <w:r>
+        <w:t>1</w:t>
+      </w:r>
+      <w:r>
+        <w:rPr>
+          <w:vertAlign w:val="subscript"/>
+        </w:rPr>
+        <w:t>Contractor</w:t>
+      </w:r>
+      <w:r>
+        <w:t>,</w:t>
+      </w:r>
+      <w:r>
+        <w:rPr>
+          <w:rFonts w:hint="cs"/>
+          <w:rtl/>
+        </w:rPr>
+        <w:t xml:space="preserve"> </w:t>
+      </w:r>
+      <w:r>
+        <w:t>0.5</w:t>
+      </w:r>
+      <w:r>
+        <w:rPr>
+          <w:vertAlign w:val="subscript"/>
+        </w:rPr>
+        <w:t>should</w:t>
+      </w:r>
+      <w:r>
+        <w:t>, 1</w:t>
+      </w:r>
+      <w:r>
+        <w:rPr>
+          <w:vertAlign w:val="subscript"/>
+        </w:rPr>
+        <w:t>prepare</w:t>
+      </w:r>
+      <w:r>
+        <w:t>, 0</w:t>
+      </w:r>
+      <w:r>
+        <w:rPr>
+          <w:vertAlign w:val="subscript"/>
+        </w:rPr>
+        <w:t>Engineer</w:t>
+      </w:r>
+      <w:r>
+        <w:t>, 0</w:t>
+      </w:r>
+      <w:r>
+        <w:rPr>
+          <w:vertAlign w:val="subscript"/>
+        </w:rPr>
+        <w:t>submit</w:t>
+      </w:r>
+      <w:r>
+        <w:t>] and [</w:t>
+      </w:r>
+      <w:r>
+        <w:t>0.5</w:t>
+      </w:r>
+      <w:r>
+        <w:rPr>
+          <w:vertAlign w:val="subscript"/>
+        </w:rPr>
+        <w:t>the</w:t>
+      </w:r>
+      <w:r>
+        <w:t>, 0</w:t>
+      </w:r>
+      <w:r>
+        <w:rPr>
+          <w:vertAlign w:val="subscript"/>
+        </w:rPr>
+        <w:t>Contractor</w:t>
+      </w:r>
+      <w:r>
+        <w:t>, </w:t>
+      </w:r>
+      <w:r>
+        <w:t>0.5</w:t>
+      </w:r>
+      <w:r>
+        <w:rPr>
+          <w:vertAlign w:val="subscript"/>
+        </w:rPr>
+        <w:t>should</w:t>
+      </w:r>
+      <w:r>
+        <w:t>, 0</w:t>
+      </w:r>
+      <w:r>
+        <w:rPr>
+          <w:vertAlign w:val="subscript"/>
+        </w:rPr>
+        <w:t>prepare</w:t>
+      </w:r>
+      <w:r>
+        <w:t>, 1</w:t>
+      </w:r>
+      <w:r>
+        <w:rPr>
+          <w:vertAlign w:val="subscript"/>
+        </w:rPr>
+        <w:t>Engineer</w:t>
+      </w:r>
+      <w:r>
+        <w:t>, 1</w:t>
+      </w:r>
+      <w:r>
+        <w:rPr>
+          <w:vertAlign w:val="subscript"/>
+        </w:rPr>
+        <w:t>submit</w:t>
+      </w:r>
+      <w:r>
+        <w:t>].</w:t>
+      </w:r>
+    </w:p>
+    <w:p>
+      <w:pPr>
+        <w:ind w:firstLine="540"/>
+      </w:pPr>
+      <w:r>
+        <w:t>The latest word embedding technique is Word2Vec, which assigns words used in a similar context to be close to each other in the vector space. For example, it places "contractor" and "engineer" in a nearby vector space if they are often used together. There are two types of Word2Vec: Continuous Bag of Words (CBOW) and Skip-Gram. CBOW tries to predict the current word from its surrounding words, controlling the number of surrounding words. Skip-Gram, on the other hand, predicts the surrounding words from the current word. According to developers, CBOW is faster, but Skip-Gram provides better word predictions.</w:t>
+      </w:r>
+    </w:p>
+    <w:p>
+      <w:pPr>
+        <w:ind w:hanging="630"/>
+        <w:jc w:val="center"/>
+      </w:pPr>
+      <w:r>
+        <w:rPr>
+          <w:noProof/>
+        </w:rPr>
+        <w:drawing>
+          <wp:inline distT="0" distB="0" distL="0" distR="0" wp14:anchorId="24F4F089" wp14:editId="30ED3723">
+            <wp:extent cx="6530659" cy="1645920"/>
+            <wp:effectExtent l="0" t="0" r="0" b="0"/>
+            <wp:docPr id="1755117265" name="Picture 2"/>
+            <wp:cNvGraphicFramePr>
+              <a:graphicFrameLocks xmlns:a="http://schemas.openxmlformats.org/drawingml/2006/main" noChangeAspect="1"/>
+            </wp:cNvGraphicFramePr>
+            <a:graphic xmlns:a="http://schemas.openxmlformats.org/drawingml/2006/main">
+              <a:graphicData uri="http://schemas.openxmlformats.org/drawingml/2006/picture">
+                <pic:pic xmlns:pic="http://schemas.openxmlformats.org/drawingml/2006/picture">
+                  <pic:nvPicPr>
+                    <pic:cNvPr id="0" name="Picture 2"/>
+                    <pic:cNvPicPr>
+                      <a:picLocks noChangeAspect="1" noChangeArrowheads="1"/>
+                    </pic:cNvPicPr>
+                  </pic:nvPicPr>
+                  <pic:blipFill>
+                    <a:blip r:embed="rId14" cstate="print">
+                      <a:extLst>
+                        <a:ext uri="{28A0092B-C50C-407E-A947-70E740481C1C}">
+                          <a14:useLocalDpi xmlns:a14="http://schemas.microsoft.com/office/drawing/2010/main" val="0"/>
+                        </a:ext>
+                      </a:extLst>
+                    </a:blip>
+                    <a:srcRect/>
+                    <a:stretch>
+                      <a:fillRect/>
+                    </a:stretch>
+                  </pic:blipFill>
+                  <pic:spPr bwMode="auto">
+                    <a:xfrm>
+                      <a:off x="0" y="0"/>
+                      <a:ext cx="6567659" cy="1655245"/>
+                    </a:xfrm>
+                    <a:prstGeom prst="rect">
+                      <a:avLst/>
+                    </a:prstGeom>
+                    <a:noFill/>
+                    <a:ln>
+                      <a:noFill/>
+                    </a:ln>
+                  </pic:spPr>
+                </pic:pic>
+              </a:graphicData>
+            </a:graphic>
+          </wp:inline>
+        </w:drawing>
+      </w:r>
+    </w:p>
+    <w:p>
+      <w:pPr>
+        <w:pStyle w:val="Figures"/>
+        <w:rPr>
+          <w:lang w:val="en-US"/>
+        </w:rPr>
+      </w:pPr>
+      <w:bookmarkStart w:id="31" w:name="_Toc148358466"/>
+      <w:r>
+        <w:t xml:space="preserve">Figure </w:t>
+      </w:r>
+      <w:r>
+        <w:t>4</w:t>
+      </w:r>
+      <w:r>
+        <w:t xml:space="preserve">: </w:t>
+      </w:r>
+      <w:r>
+        <w:rPr>
+          <w:lang w:val="en-US"/>
+        </w:rPr>
+        <w:t>Word2Vec architecture: (a) CBOW; and (b) skip-gram</w:t>
+      </w:r>
+      <w:bookmarkEnd w:id="31"/>
+    </w:p>
+    <w:p>
+      <w:pPr>
+        <w:rPr>
+          <w:b/>
+          <w:bCs/>
+        </w:rPr>
+      </w:pPr>
+      <w:r>
+        <w:rPr>
+          <w:b/>
+          <w:bCs/>
+        </w:rPr>
+        <w:t>Prediction Resu</w:t>
+      </w:r>
+      <w:r>
+        <w:rPr>
+          <w:b/>
+          <w:bCs/>
+        </w:rPr>
+        <w:t>lt of the NER Model:</w:t>
+      </w:r>
+    </w:p>
+    <w:p>
+      <w:pPr>
+        <w:ind w:firstLine="540"/>
+        <w:rPr>
+          <w:rtl/>
+        </w:rPr>
+      </w:pPr>
+      <w:r>
+        <w:t>The results consist of automatically tagging each word from the original text, and each word is individually assigned to its category. Despite some incorrect classifications, out of 85 results, 75 appeared to match the scientific identifier.</w:t>
+      </w:r>
+    </w:p>
+    <w:p>
+      <w:pPr>
+        <w:ind w:hanging="450"/>
+        <w:rPr>
+          <w:rtl/>
+        </w:rPr>
+      </w:pPr>
+      <w:r>
+        <w:rPr>
+          <w:noProof/>
+        </w:rPr>
+        <w:lastRenderedPageBreak/>
+        <w:drawing>
+          <wp:inline distT="0" distB="0" distL="0" distR="0" wp14:anchorId="2E2600D9" wp14:editId="671A50A3">
+            <wp:extent cx="6260788" cy="2107096"/>
+            <wp:effectExtent l="0" t="0" r="0" b="0"/>
+            <wp:docPr id="2065710846" name="Picture 3"/>
+            <wp:cNvGraphicFramePr>
+              <a:graphicFrameLocks xmlns:a="http://schemas.openxmlformats.org/drawingml/2006/main" noChangeAspect="1"/>
+            </wp:cNvGraphicFramePr>
+            <a:graphic xmlns:a="http://schemas.openxmlformats.org/drawingml/2006/main">
+              <a:graphicData uri="http://schemas.openxmlformats.org/drawingml/2006/picture">
+                <pic:pic xmlns:pic="http://schemas.openxmlformats.org/drawingml/2006/picture">
+                  <pic:nvPicPr>
+                    <pic:cNvPr id="0" name="Picture 3"/>
+                    <pic:cNvPicPr>
+                      <a:picLocks noChangeAspect="1" noChangeArrowheads="1"/>
+                    </pic:cNvPicPr>
+                  </pic:nvPicPr>
+                  <pic:blipFill>
+                    <a:blip r:embed="rId15" cstate="print">
+                      <a:extLst>
+                        <a:ext uri="{28A0092B-C50C-407E-A947-70E740481C1C}">
+                          <a14:useLocalDpi xmlns:a14="http://schemas.microsoft.com/office/drawing/2010/main" val="0"/>
+                        </a:ext>
+                      </a:extLst>
+                    </a:blip>
+                    <a:srcRect/>
+                    <a:stretch>
+                      <a:fillRect/>
+                    </a:stretch>
+                  </pic:blipFill>
+                  <pic:spPr bwMode="auto">
+                    <a:xfrm>
+                      <a:off x="0" y="0"/>
+                      <a:ext cx="6301756" cy="2120884"/>
+                    </a:xfrm>
+                    <a:prstGeom prst="rect">
+                      <a:avLst/>
+                    </a:prstGeom>
+                    <a:noFill/>
+                    <a:ln>
+                      <a:noFill/>
+                    </a:ln>
+                  </pic:spPr>
+                </pic:pic>
+              </a:graphicData>
+            </a:graphic>
+          </wp:inline>
+        </w:drawing>
+      </w:r>
+    </w:p>
+    <w:p>
+      <w:pPr>
+        <w:pStyle w:val="Figures"/>
+        <w:rPr>
+          <w:rFonts w:hint="cs"/>
+          <w:rtl/>
+          <w:lang w:val="en-US"/>
+        </w:rPr>
+      </w:pPr>
+      <w:bookmarkStart w:id="32" w:name="_Toc148358467"/>
+      <w:r>
+        <w:t xml:space="preserve">Figure </w:t>
+      </w:r>
+      <w:r>
+        <w:rPr>
+          <w:rFonts w:hint="cs"/>
+          <w:rtl/>
+        </w:rPr>
+        <w:t>5</w:t>
+      </w:r>
+      <w:r>
+        <w:t xml:space="preserve">: </w:t>
+      </w:r>
+      <w:r>
+        <w:rPr>
+          <w:lang w:val="en-US"/>
+        </w:rPr>
+        <w:t>Examples of experimental results: (a) original text; and (b) NER results.</w:t>
+      </w:r>
+      <w:bookmarkEnd w:id="32"/>
+    </w:p>
+    <w:p>
+      <w:pPr>
         <w:pStyle w:val="Heading3"/>
       </w:pPr>
-      <w:bookmarkStart w:id="30" w:name="_Toc147775198"/>
+      <w:bookmarkStart w:id="33" w:name="_Toc147775198"/>
       <w:r>
         <w:t>Parsing</w:t>
       </w:r>
-      <w:bookmarkEnd w:id="30"/>
+      <w:bookmarkEnd w:id="33"/>
     </w:p>
     <w:p>
       <w:pPr>
         <w:pStyle w:val="Heading3"/>
       </w:pPr>
-      <w:bookmarkStart w:id="31" w:name="_Toc147775199"/>
+      <w:bookmarkStart w:id="34" w:name="_Toc147775199"/>
       <w:r>
         <w:t>Pronoun Resolution</w:t>
       </w:r>
-      <w:bookmarkEnd w:id="31"/>
+      <w:bookmarkEnd w:id="34"/>
     </w:p>
     <w:p>
       <w:pPr>
         <w:pStyle w:val="Heading3"/>
       </w:pPr>
-      <w:bookmarkStart w:id="32" w:name="_Toc147775200"/>
+      <w:bookmarkStart w:id="35" w:name="_Toc147775200"/>
       <w:r>
         <w:t>Syntactic and Sematic Analysis</w:t>
       </w:r>
-      <w:bookmarkEnd w:id="32"/>
+      <w:bookmarkEnd w:id="35"/>
       <w:r>
         <w:t xml:space="preserve"> </w:t>
       </w:r>
@@ -11852,21 +12952,21 @@
         <w:pStyle w:val="Heading2"/>
         <w:ind w:left="540" w:hanging="540"/>
       </w:pPr>
-      <w:bookmarkStart w:id="33" w:name="_Toc147775201"/>
+      <w:bookmarkStart w:id="36" w:name="_Toc147775201"/>
       <w:r>
         <w:t>Requirement Analysis</w:t>
       </w:r>
-      <w:bookmarkEnd w:id="33"/>
+      <w:bookmarkEnd w:id="36"/>
     </w:p>
     <w:p>
       <w:pPr>
         <w:pStyle w:val="Heading3"/>
       </w:pPr>
-      <w:bookmarkStart w:id="34" w:name="_Toc147775202"/>
+      <w:bookmarkStart w:id="37" w:name="_Toc147775202"/>
       <w:r>
         <w:t>Semantic Analysis of Requirement Using NLP and ML</w:t>
       </w:r>
-      <w:bookmarkEnd w:id="34"/>
+      <w:bookmarkEnd w:id="37"/>
       <w:r>
         <w:t xml:space="preserve"> </w:t>
       </w:r>
@@ -11877,41 +12977,41 @@
         <w:pStyle w:val="Heading2"/>
         <w:ind w:left="540" w:hanging="540"/>
       </w:pPr>
-      <w:bookmarkStart w:id="35" w:name="_Toc147775203"/>
+      <w:bookmarkStart w:id="38" w:name="_Toc147775203"/>
       <w:r>
         <w:t>AI System Development</w:t>
       </w:r>
-      <w:bookmarkEnd w:id="35"/>
+      <w:bookmarkEnd w:id="38"/>
     </w:p>
     <w:p>
       <w:pPr>
         <w:pStyle w:val="Heading3"/>
       </w:pPr>
-      <w:bookmarkStart w:id="36" w:name="_Toc147775204"/>
+      <w:bookmarkStart w:id="39" w:name="_Toc147775204"/>
       <w:r>
         <w:t>AI application Development</w:t>
       </w:r>
-      <w:bookmarkEnd w:id="36"/>
+      <w:bookmarkEnd w:id="39"/>
     </w:p>
     <w:p>
       <w:pPr>
         <w:pStyle w:val="Heading3"/>
       </w:pPr>
-      <w:bookmarkStart w:id="37" w:name="_Toc147775205"/>
+      <w:bookmarkStart w:id="40" w:name="_Toc147775205"/>
       <w:r>
         <w:t>ML and Framework Development</w:t>
       </w:r>
-      <w:bookmarkEnd w:id="37"/>
+      <w:bookmarkEnd w:id="40"/>
     </w:p>
     <w:p>
       <w:pPr>
         <w:pStyle w:val="Heading3"/>
       </w:pPr>
-      <w:bookmarkStart w:id="38" w:name="_Toc147775206"/>
+      <w:bookmarkStart w:id="41" w:name="_Toc147775206"/>
       <w:r>
         <w:t>Intelligent Automation Development</w:t>
       </w:r>
-      <w:bookmarkEnd w:id="38"/>
+      <w:bookmarkEnd w:id="41"/>
     </w:p>
     <w:p/>
     <w:p>
@@ -11919,12 +13019,11 @@
         <w:pStyle w:val="Heading2"/>
         <w:ind w:left="540" w:hanging="540"/>
       </w:pPr>
-      <w:bookmarkStart w:id="39" w:name="_Toc147775207"/>
-      <w:r>
-        <w:lastRenderedPageBreak/>
+      <w:bookmarkStart w:id="42" w:name="_Toc147775207"/>
+      <w:r>
         <w:t>Similar Tools</w:t>
       </w:r>
-      <w:bookmarkEnd w:id="39"/>
+      <w:bookmarkEnd w:id="42"/>
     </w:p>
     <w:p>
       <w:pPr>
@@ -11946,11 +13045,12 @@
         <w:pStyle w:val="Heading2"/>
         <w:ind w:left="540" w:hanging="540"/>
       </w:pPr>
-      <w:bookmarkStart w:id="40" w:name="_Toc147775208"/>
-      <w:r>
+      <w:bookmarkStart w:id="43" w:name="_Toc147775208"/>
+      <w:r>
+        <w:lastRenderedPageBreak/>
         <w:t>Summary</w:t>
       </w:r>
-      <w:bookmarkEnd w:id="40"/>
+      <w:bookmarkEnd w:id="43"/>
       <w:r>
         <w:t xml:space="preserve"> </w:t>
       </w:r>
@@ -11971,9 +13071,9 @@
         <w:pStyle w:val="Heading1"/>
         <w:ind w:left="0"/>
       </w:pPr>
-      <w:bookmarkStart w:id="41" w:name="_Toc312603150"/>
-      <w:bookmarkStart w:id="42" w:name="_Toc370075443"/>
-      <w:bookmarkStart w:id="43" w:name="_Toc147775209"/>
+      <w:bookmarkStart w:id="44" w:name="_Toc312603150"/>
+      <w:bookmarkStart w:id="45" w:name="_Toc370075443"/>
+      <w:bookmarkStart w:id="46" w:name="_Toc147775209"/>
       <w:r>
         <w:lastRenderedPageBreak/>
         <w:t xml:space="preserve">Chapter </w:t>
@@ -11984,23 +13084,23 @@
       <w:r>
         <w:t xml:space="preserve"> </w:t>
       </w:r>
-      <w:bookmarkEnd w:id="41"/>
-      <w:bookmarkEnd w:id="42"/>
+      <w:bookmarkEnd w:id="44"/>
+      <w:bookmarkEnd w:id="45"/>
       <w:r>
         <w:t>System Analysis</w:t>
       </w:r>
-      <w:bookmarkEnd w:id="43"/>
+      <w:bookmarkEnd w:id="46"/>
     </w:p>
     <w:p>
       <w:pPr>
         <w:pStyle w:val="Heading2"/>
         <w:ind w:left="540" w:hanging="540"/>
       </w:pPr>
-      <w:bookmarkStart w:id="44" w:name="_Toc147775210"/>
+      <w:bookmarkStart w:id="47" w:name="_Toc147775210"/>
       <w:r>
         <w:t>Introduction</w:t>
       </w:r>
-      <w:bookmarkEnd w:id="44"/>
+      <w:bookmarkEnd w:id="47"/>
       <w:r>
         <w:t xml:space="preserve"> </w:t>
       </w:r>
@@ -12025,6 +13125,7 @@
         </w:rPr>
         <w:t xml:space="preserve">the </w:t>
       </w:r>
+      <w:proofErr w:type="gramStart"/>
       <w:r>
         <w:rPr>
           <w:lang w:val="en-CA"/>
@@ -12035,7 +13136,14 @@
         <w:rPr>
           <w:lang w:val="en-CA"/>
         </w:rPr>
-        <w:t xml:space="preserve">and generate solutions to solve the problems. </w:t>
+        <w:t>and</w:t>
+      </w:r>
+      <w:proofErr w:type="gramEnd"/>
+      <w:r>
+        <w:rPr>
+          <w:lang w:val="en-CA"/>
+        </w:rPr>
+        <w:t xml:space="preserve"> generate solutions to solve the problems. </w:t>
       </w:r>
     </w:p>
     <w:p>
@@ -12050,7 +13158,7 @@
           <w:lang w:val="en-CA"/>
         </w:rPr>
       </w:pPr>
-      <w:bookmarkStart w:id="45" w:name="_Toc147775211"/>
+      <w:bookmarkStart w:id="48" w:name="_Toc147775211"/>
       <w:r>
         <w:t>Analysis</w:t>
       </w:r>
@@ -12068,7 +13176,7 @@
         </w:rPr>
         <w:t>(Optional)</w:t>
       </w:r>
-      <w:bookmarkEnd w:id="45"/>
+      <w:bookmarkEnd w:id="48"/>
     </w:p>
     <w:p>
       <w:pPr>
@@ -12085,7 +13193,21 @@
         <w:rPr>
           <w:lang w:val="en-CA"/>
         </w:rPr>
-        <w:t>This section may contain any of the following information; d</w:t>
+        <w:t xml:space="preserve">This section may contain any of the following </w:t>
+      </w:r>
+      <w:proofErr w:type="gramStart"/>
+      <w:r>
+        <w:rPr>
+          <w:lang w:val="en-CA"/>
+        </w:rPr>
+        <w:t>information;</w:t>
+      </w:r>
+      <w:proofErr w:type="gramEnd"/>
+      <w:r>
+        <w:rPr>
+          <w:lang w:val="en-CA"/>
+        </w:rPr>
+        <w:t xml:space="preserve"> d</w:t>
       </w:r>
       <w:r>
         <w:rPr>
@@ -12128,15 +13250,15 @@
         <w:pStyle w:val="Heading2"/>
         <w:ind w:left="540" w:hanging="540"/>
       </w:pPr>
-      <w:bookmarkStart w:id="46" w:name="_Toc147775212"/>
+      <w:bookmarkStart w:id="49" w:name="_Toc147775212"/>
       <w:r>
         <w:t>Requirements</w:t>
       </w:r>
-      <w:bookmarkStart w:id="47" w:name="_Toc312603155"/>
+      <w:bookmarkStart w:id="50" w:name="_Toc312603155"/>
       <w:r>
         <w:t xml:space="preserve"> Elicitation</w:t>
       </w:r>
-      <w:bookmarkEnd w:id="46"/>
+      <w:bookmarkEnd w:id="49"/>
     </w:p>
     <w:p>
       <w:pPr>
@@ -12159,13 +13281,13 @@
       <w:pPr>
         <w:pStyle w:val="Heading3"/>
       </w:pPr>
-      <w:bookmarkStart w:id="48" w:name="_Toc147775213"/>
+      <w:bookmarkStart w:id="51" w:name="_Toc147775213"/>
       <w:r>
         <w:t>Functional Requirements</w:t>
       </w:r>
-      <w:bookmarkStart w:id="49" w:name="_Toc312603156"/>
-      <w:bookmarkEnd w:id="47"/>
-      <w:bookmarkEnd w:id="48"/>
+      <w:bookmarkStart w:id="52" w:name="_Toc312603156"/>
+      <w:bookmarkEnd w:id="50"/>
+      <w:bookmarkEnd w:id="51"/>
     </w:p>
     <w:p>
       <w:pPr>
@@ -12190,7 +13312,21 @@
         <w:rPr>
           <w:lang w:val="en-GB"/>
         </w:rPr>
-        <w:t xml:space="preserve"> how the system should react to particular inputs and how the system should behave in particular situations.</w:t>
+        <w:t xml:space="preserve"> how the system should react to </w:t>
+      </w:r>
+      <w:proofErr w:type="gramStart"/>
+      <w:r>
+        <w:rPr>
+          <w:lang w:val="en-GB"/>
+        </w:rPr>
+        <w:t>particular inputs</w:t>
+      </w:r>
+      <w:proofErr w:type="gramEnd"/>
+      <w:r>
+        <w:rPr>
+          <w:lang w:val="en-GB"/>
+        </w:rPr>
+        <w:t xml:space="preserve"> and how the system should behave in particular situations.</w:t>
       </w:r>
     </w:p>
     <w:p>
@@ -12211,15 +13347,15 @@
       <w:pPr>
         <w:pStyle w:val="Heading3"/>
       </w:pPr>
-      <w:bookmarkStart w:id="50" w:name="_Toc147775214"/>
+      <w:bookmarkStart w:id="53" w:name="_Toc147775214"/>
       <w:r>
         <w:t>Non-Functional</w:t>
       </w:r>
       <w:r>
         <w:t xml:space="preserve"> Requirements</w:t>
       </w:r>
-      <w:bookmarkEnd w:id="49"/>
-      <w:bookmarkEnd w:id="50"/>
+      <w:bookmarkEnd w:id="52"/>
+      <w:bookmarkEnd w:id="53"/>
     </w:p>
     <w:p>
       <w:pPr>
@@ -12230,7 +13366,7 @@
         </w:numPr>
         <w:spacing w:after="0"/>
       </w:pPr>
-      <w:bookmarkStart w:id="51" w:name="_Toc312603157"/>
+      <w:bookmarkStart w:id="54" w:name="_Toc312603157"/>
       <w:r>
         <w:rPr>
           <w:lang w:val="en-GB"/>
@@ -12251,7 +13387,21 @@
         <w:rPr>
           <w:lang w:val="en-GB"/>
         </w:rPr>
-        <w:t>Often apply to the system as a whole rather than individual features or services.</w:t>
+        <w:t xml:space="preserve">Often apply to the system </w:t>
+      </w:r>
+      <w:proofErr w:type="gramStart"/>
+      <w:r>
+        <w:rPr>
+          <w:lang w:val="en-GB"/>
+        </w:rPr>
+        <w:t>as a whole rather</w:t>
+      </w:r>
+      <w:proofErr w:type="gramEnd"/>
+      <w:r>
+        <w:rPr>
+          <w:lang w:val="en-GB"/>
+        </w:rPr>
+        <w:t xml:space="preserve"> than individual features or services.</w:t>
       </w:r>
     </w:p>
     <w:p>
@@ -12384,7 +13534,7 @@
                     </pic:cNvPicPr>
                   </pic:nvPicPr>
                   <pic:blipFill>
-                    <a:blip r:embed="rId13" cstate="print">
+                    <a:blip r:embed="rId16" cstate="print">
                       <a:extLst>
                         <a:ext uri="{28A0092B-C50C-407E-A947-70E740481C1C}">
                           <a14:useLocalDpi xmlns:a14="http://schemas.microsoft.com/office/drawing/2010/main" val="0"/>
@@ -12473,16 +13623,16 @@
           <w:lang w:val="en-GB"/>
         </w:rPr>
       </w:pPr>
-      <w:bookmarkStart w:id="52" w:name="_Toc312603158"/>
-      <w:bookmarkStart w:id="53" w:name="_Toc147775215"/>
-      <w:bookmarkEnd w:id="51"/>
+      <w:bookmarkStart w:id="55" w:name="_Toc312603158"/>
+      <w:bookmarkStart w:id="56" w:name="_Toc147775215"/>
+      <w:bookmarkEnd w:id="54"/>
       <w:r>
         <w:rPr>
           <w:shd w:val="solid" w:color="FFFFFF" w:fill="FFFFFF"/>
         </w:rPr>
         <w:t>User Requirements</w:t>
       </w:r>
-      <w:bookmarkEnd w:id="52"/>
+      <w:bookmarkEnd w:id="55"/>
       <w:r>
         <w:rPr>
           <w:shd w:val="solid" w:color="FFFFFF" w:fill="FFFFFF"/>
@@ -12510,18 +13660,18 @@
         </w:rPr>
         <w:t>equirements</w:t>
       </w:r>
-      <w:bookmarkEnd w:id="53"/>
+      <w:bookmarkEnd w:id="56"/>
     </w:p>
     <w:p>
       <w:pPr>
         <w:pStyle w:val="Heading2"/>
         <w:ind w:left="540" w:hanging="540"/>
       </w:pPr>
-      <w:bookmarkStart w:id="54" w:name="_Toc147775216"/>
+      <w:bookmarkStart w:id="57" w:name="_Toc147775216"/>
       <w:r>
         <w:t>Requirements Specification</w:t>
       </w:r>
-      <w:bookmarkEnd w:id="54"/>
+      <w:bookmarkEnd w:id="57"/>
     </w:p>
     <w:p>
       <w:r>
@@ -12572,7 +13722,7 @@
         <w:pStyle w:val="Heading2"/>
         <w:ind w:left="540" w:hanging="540"/>
       </w:pPr>
-      <w:bookmarkStart w:id="55" w:name="_Toc147775217"/>
+      <w:bookmarkStart w:id="58" w:name="_Toc147775217"/>
       <w:r>
         <w:t>Developmental</w:t>
       </w:r>
@@ -12605,8 +13755,8 @@
       <w:r>
         <w:t>Methodology</w:t>
       </w:r>
-      <w:bookmarkStart w:id="56" w:name="_Toc312603159"/>
-      <w:bookmarkEnd w:id="55"/>
+      <w:bookmarkStart w:id="59" w:name="_Toc312603159"/>
+      <w:bookmarkEnd w:id="58"/>
     </w:p>
     <w:p>
       <w:pPr>
@@ -12679,8 +13829,13 @@
         <w:t>• Description of</w:t>
       </w:r>
       <w:r>
-        <w:t xml:space="preserve"> the working procedure used (list of steps);</w:t>
-      </w:r>
+        <w:t xml:space="preserve"> the working procedure used (list of steps</w:t>
+      </w:r>
+      <w:proofErr w:type="gramStart"/>
+      <w:r>
+        <w:t>);</w:t>
+      </w:r>
+      <w:proofErr w:type="gramEnd"/>
     </w:p>
     <w:p>
       <w:r>
@@ -12699,16 +13854,26 @@
         <w:t>.</w:t>
       </w:r>
       <w:r>
-        <w:t>, equipment, software, tools, instruments, parameters, etc.)</w:t>
+        <w:t>, equipment, software, tools, instruments, parameters, etc.</w:t>
+      </w:r>
+      <w:proofErr w:type="gramStart"/>
+      <w:r>
+        <w:t>)</w:t>
       </w:r>
       <w:r>
         <w:t>;</w:t>
       </w:r>
-    </w:p>
-    <w:p>
-      <w:r>
-        <w:t>• Describe the processing of data collected;</w:t>
-      </w:r>
+      <w:proofErr w:type="gramEnd"/>
+    </w:p>
+    <w:p>
+      <w:r>
+        <w:t xml:space="preserve">• Describe the processing of data </w:t>
+      </w:r>
+      <w:proofErr w:type="gramStart"/>
+      <w:r>
+        <w:t>collected;</w:t>
+      </w:r>
+      <w:proofErr w:type="gramEnd"/>
     </w:p>
     <w:p>
       <w:r>
@@ -12723,12 +13888,12 @@
         <w:pStyle w:val="Heading2"/>
         <w:ind w:left="540" w:hanging="540"/>
       </w:pPr>
-      <w:bookmarkStart w:id="57" w:name="_Toc147775218"/>
-      <w:bookmarkEnd w:id="56"/>
+      <w:bookmarkStart w:id="60" w:name="_Toc147775218"/>
+      <w:bookmarkEnd w:id="59"/>
       <w:r>
         <w:t>Summary</w:t>
       </w:r>
-      <w:bookmarkEnd w:id="57"/>
+      <w:bookmarkEnd w:id="60"/>
       <w:r>
         <w:t xml:space="preserve"> </w:t>
       </w:r>
@@ -12741,7 +13906,7 @@
           <w:szCs w:val="44"/>
         </w:rPr>
       </w:pPr>
-      <w:bookmarkStart w:id="58" w:name="_Toc147775219"/>
+      <w:bookmarkStart w:id="61" w:name="_Toc147775219"/>
       <w:r>
         <w:rPr>
           <w:szCs w:val="44"/>
@@ -12773,18 +13938,18 @@
         </w:rPr>
         <w:t>Design</w:t>
       </w:r>
-      <w:bookmarkEnd w:id="58"/>
+      <w:bookmarkEnd w:id="61"/>
     </w:p>
     <w:p>
       <w:pPr>
         <w:pStyle w:val="Heading2"/>
         <w:ind w:left="540" w:hanging="540"/>
       </w:pPr>
-      <w:bookmarkStart w:id="59" w:name="_Toc147775220"/>
+      <w:bookmarkStart w:id="62" w:name="_Toc147775220"/>
       <w:r>
         <w:t>Introduction</w:t>
       </w:r>
-      <w:bookmarkEnd w:id="59"/>
+      <w:bookmarkEnd w:id="62"/>
     </w:p>
     <w:p>
       <w:pPr>
@@ -12794,7 +13959,7 @@
           <w:lang w:val="en-GB"/>
         </w:rPr>
       </w:pPr>
-      <w:bookmarkStart w:id="60" w:name="_Toc147775221"/>
+      <w:bookmarkStart w:id="63" w:name="_Toc147775221"/>
       <w:r>
         <w:t>Architectural</w:t>
       </w:r>
@@ -12816,7 +13981,7 @@
         </w:rPr>
         <w:t>esign</w:t>
       </w:r>
-      <w:bookmarkEnd w:id="60"/>
+      <w:bookmarkEnd w:id="63"/>
     </w:p>
     <w:p>
       <w:pPr>
@@ -12846,6 +14011,7 @@
         </w:rPr>
         <w:t xml:space="preserve"> </w:t>
       </w:r>
+      <w:proofErr w:type="gramStart"/>
       <w:r>
         <w:rPr>
           <w:lang w:val="en-GB"/>
@@ -12856,7 +14022,14 @@
         <w:rPr>
           <w:lang w:val="en-GB"/>
         </w:rPr>
-        <w:t>.e. it involves identifying major system components and their communications.</w:t>
+        <w:t>.e.</w:t>
+      </w:r>
+      <w:proofErr w:type="gramEnd"/>
+      <w:r>
+        <w:rPr>
+          <w:lang w:val="en-GB"/>
+        </w:rPr>
+        <w:t xml:space="preserve"> it involves identifying major system components and their communications.</w:t>
       </w:r>
       <w:r>
         <w:t xml:space="preserve"> </w:t>
@@ -12870,7 +14043,7 @@
           <w:color w:val="auto"/>
         </w:rPr>
       </w:pPr>
-      <w:bookmarkStart w:id="61" w:name="_Toc147775222"/>
+      <w:bookmarkStart w:id="64" w:name="_Toc147775222"/>
       <w:r>
         <w:t>Object</w:t>
       </w:r>
@@ -12880,17 +14053,17 @@
         </w:rPr>
         <w:t xml:space="preserve"> Oriented Design</w:t>
       </w:r>
-      <w:bookmarkEnd w:id="61"/>
+      <w:bookmarkEnd w:id="64"/>
     </w:p>
     <w:p>
       <w:pPr>
         <w:pStyle w:val="Heading3"/>
       </w:pPr>
-      <w:bookmarkStart w:id="62" w:name="_Toc147775223"/>
+      <w:bookmarkStart w:id="65" w:name="_Toc147775223"/>
       <w:r>
         <w:t>Structural Static Models</w:t>
       </w:r>
-      <w:bookmarkEnd w:id="62"/>
+      <w:bookmarkEnd w:id="65"/>
       <w:r>
         <w:t xml:space="preserve"> </w:t>
       </w:r>
@@ -12932,7 +14105,15 @@
         <w:ind w:firstLine="540"/>
       </w:pPr>
       <w:r>
-        <w:t xml:space="preserve">For research-based </w:t>
+        <w:t xml:space="preserve">For </w:t>
+      </w:r>
+      <w:proofErr w:type="gramStart"/>
+      <w:r>
+        <w:t>research</w:t>
+      </w:r>
+      <w:proofErr w:type="gramEnd"/>
+      <w:r>
+        <w:t xml:space="preserve">-based </w:t>
       </w:r>
       <w:r>
         <w:t xml:space="preserve">or simulation </w:t>
@@ -12951,11 +14132,11 @@
       <w:pPr>
         <w:pStyle w:val="Heading3"/>
       </w:pPr>
-      <w:bookmarkStart w:id="63" w:name="_Toc147775224"/>
+      <w:bookmarkStart w:id="66" w:name="_Toc147775224"/>
       <w:r>
         <w:t>Dynamic Models</w:t>
       </w:r>
-      <w:bookmarkEnd w:id="63"/>
+      <w:bookmarkEnd w:id="66"/>
     </w:p>
     <w:p>
       <w:pPr>
@@ -13018,7 +14199,7 @@
         <w:pStyle w:val="Heading2"/>
         <w:ind w:left="540" w:hanging="540"/>
       </w:pPr>
-      <w:bookmarkStart w:id="64" w:name="_Toc147775225"/>
+      <w:bookmarkStart w:id="67" w:name="_Toc147775225"/>
       <w:r>
         <w:rPr>
           <w:bCs w:val="0"/>
@@ -13028,7 +14209,7 @@
       <w:r>
         <w:t>Modeling</w:t>
       </w:r>
-      <w:bookmarkEnd w:id="64"/>
+      <w:bookmarkEnd w:id="67"/>
     </w:p>
     <w:p>
       <w:pPr>
@@ -13114,34 +14295,34 @@
         <w:pStyle w:val="Heading2"/>
         <w:ind w:left="540" w:hanging="540"/>
       </w:pPr>
-      <w:bookmarkStart w:id="65" w:name="_Toc147775226"/>
+      <w:bookmarkStart w:id="68" w:name="_Toc147775226"/>
       <w:r>
         <w:t xml:space="preserve">User </w:t>
       </w:r>
       <w:r>
         <w:t>Interface Design</w:t>
       </w:r>
-      <w:bookmarkEnd w:id="65"/>
+      <w:bookmarkEnd w:id="68"/>
     </w:p>
     <w:p>
       <w:pPr>
         <w:pStyle w:val="Heading2"/>
         <w:ind w:left="540" w:hanging="540"/>
       </w:pPr>
-      <w:bookmarkStart w:id="66" w:name="_Toc147775227"/>
+      <w:bookmarkStart w:id="69" w:name="_Toc147775227"/>
       <w:r>
         <w:t>Summary</w:t>
       </w:r>
-      <w:bookmarkStart w:id="67" w:name="_Toc380764665"/>
-      <w:bookmarkEnd w:id="66"/>
+      <w:bookmarkStart w:id="70" w:name="_Toc380764665"/>
+      <w:bookmarkEnd w:id="69"/>
     </w:p>
     <w:p>
       <w:pPr>
         <w:pStyle w:val="Heading1"/>
         <w:ind w:left="0"/>
       </w:pPr>
-      <w:bookmarkStart w:id="68" w:name="_Toc147775228"/>
-      <w:bookmarkEnd w:id="67"/>
+      <w:bookmarkStart w:id="71" w:name="_Toc147775228"/>
+      <w:bookmarkEnd w:id="70"/>
       <w:r>
         <w:lastRenderedPageBreak/>
         <w:t>Chapter</w:t>
@@ -13164,7 +14345,7 @@
       <w:r>
         <w:t>Implementation</w:t>
       </w:r>
-      <w:bookmarkEnd w:id="68"/>
+      <w:bookmarkEnd w:id="71"/>
     </w:p>
     <w:p>
       <w:pPr>
@@ -13258,22 +14439,22 @@
         <w:pStyle w:val="Heading2"/>
         <w:ind w:left="540" w:hanging="540"/>
       </w:pPr>
-      <w:bookmarkStart w:id="69" w:name="_Toc147775229"/>
+      <w:bookmarkStart w:id="72" w:name="_Toc147775229"/>
       <w:r>
         <w:t>Introduction</w:t>
       </w:r>
-      <w:bookmarkEnd w:id="69"/>
+      <w:bookmarkEnd w:id="72"/>
     </w:p>
     <w:p>
       <w:pPr>
         <w:pStyle w:val="Heading2"/>
         <w:ind w:left="540" w:hanging="540"/>
       </w:pPr>
-      <w:bookmarkStart w:id="70" w:name="_Toc147775230"/>
+      <w:bookmarkStart w:id="73" w:name="_Toc147775230"/>
       <w:r>
         <w:t>Tools and Languages</w:t>
       </w:r>
-      <w:bookmarkEnd w:id="70"/>
+      <w:bookmarkEnd w:id="73"/>
       <w:r>
         <w:t xml:space="preserve"> </w:t>
       </w:r>
@@ -13283,7 +14464,15 @@
         <w:ind w:firstLine="720"/>
       </w:pPr>
       <w:r>
-        <w:t>In this section you should state the tools and/or languages that you intend to use and its justifications.</w:t>
+        <w:t xml:space="preserve">In this section you should state the tools and/or languages that you intend to use and </w:t>
+      </w:r>
+      <w:proofErr w:type="gramStart"/>
+      <w:r>
+        <w:t>its</w:t>
+      </w:r>
+      <w:proofErr w:type="gramEnd"/>
+      <w:r>
+        <w:t xml:space="preserve"> justifications.</w:t>
       </w:r>
     </w:p>
     <w:p>
@@ -13291,18 +14480,23 @@
         <w:pStyle w:val="Heading2"/>
         <w:ind w:left="540" w:hanging="540"/>
       </w:pPr>
-      <w:bookmarkStart w:id="71" w:name="_Toc147775231"/>
+      <w:bookmarkStart w:id="74" w:name="_Toc147775231"/>
       <w:r>
         <w:t>Mapping Design to Implementation</w:t>
       </w:r>
-      <w:bookmarkEnd w:id="71"/>
+      <w:bookmarkEnd w:id="74"/>
     </w:p>
     <w:p>
       <w:pPr>
         <w:ind w:firstLine="540"/>
       </w:pPr>
-      <w:r>
-        <w:t>Detail explanation is required on how the discussion on system design (in Chapter 4) relates with the actual implementation.</w:t>
+      <w:proofErr w:type="gramStart"/>
+      <w:r>
+        <w:t>Detail</w:t>
+      </w:r>
+      <w:proofErr w:type="gramEnd"/>
+      <w:r>
+        <w:t xml:space="preserve"> explanation is required on how the discussion on system design (in Chapter 4) relates with the actual implementation.</w:t>
       </w:r>
     </w:p>
     <w:p>
@@ -13313,7 +14507,7 @@
           <w:color w:val="auto"/>
         </w:rPr>
       </w:pPr>
-      <w:bookmarkStart w:id="72" w:name="_Toc147775232"/>
+      <w:bookmarkStart w:id="75" w:name="_Toc147775232"/>
       <w:r>
         <w:rPr>
           <w:color w:val="auto"/>
@@ -13326,7 +14520,7 @@
         </w:rPr>
         <w:t>Most Important Codes</w:t>
       </w:r>
-      <w:bookmarkEnd w:id="72"/>
+      <w:bookmarkEnd w:id="75"/>
     </w:p>
     <w:p>
       <w:pPr>
@@ -13386,11 +14580,11 @@
         <w:pStyle w:val="Heading2"/>
         <w:ind w:left="540" w:hanging="540"/>
       </w:pPr>
-      <w:bookmarkStart w:id="73" w:name="_Toc147775233"/>
+      <w:bookmarkStart w:id="76" w:name="_Toc147775233"/>
       <w:r>
         <w:t>System Testing</w:t>
       </w:r>
-      <w:bookmarkEnd w:id="73"/>
+      <w:bookmarkEnd w:id="76"/>
     </w:p>
     <w:p>
       <w:pPr>
@@ -13445,7 +14639,15 @@
         <w:t>properly,</w:t>
       </w:r>
       <w:r>
-        <w:t xml:space="preserve"> and that actual processing situation will be handled correctly</w:t>
+        <w:t xml:space="preserve"> and that </w:t>
+      </w:r>
+      <w:proofErr w:type="gramStart"/>
+      <w:r>
+        <w:t>actual</w:t>
+      </w:r>
+      <w:proofErr w:type="gramEnd"/>
+      <w:r>
+        <w:t xml:space="preserve"> processing situation will be handled correctly</w:t>
       </w:r>
       <w:r>
         <w:t xml:space="preserve"> (integration test)</w:t>
@@ -13494,14 +14696,14 @@
         <w:pStyle w:val="Heading2"/>
         <w:ind w:left="540" w:hanging="540"/>
       </w:pPr>
-      <w:bookmarkStart w:id="74" w:name="_Toc147775234"/>
+      <w:bookmarkStart w:id="77" w:name="_Toc147775234"/>
       <w:r>
         <w:t>Results</w:t>
       </w:r>
       <w:r>
         <w:t xml:space="preserve"> and Discussion</w:t>
       </w:r>
-      <w:bookmarkEnd w:id="74"/>
+      <w:bookmarkEnd w:id="77"/>
       <w:r>
         <w:t xml:space="preserve"> </w:t>
       </w:r>
@@ -13609,12 +14811,14 @@
       <w:r>
         <w:t xml:space="preserve"> </w:t>
       </w:r>
+      <w:proofErr w:type="gramStart"/>
       <w:r>
         <w:rPr>
           <w:rStyle w:val="hps"/>
         </w:rPr>
         <w:t>justifications</w:t>
       </w:r>
+      <w:proofErr w:type="gramEnd"/>
       <w:r>
         <w:t xml:space="preserve"> </w:t>
       </w:r>
@@ -13727,11 +14931,19 @@
       <w:r>
         <w:t xml:space="preserve"> </w:t>
       </w:r>
+      <w:proofErr w:type="gramStart"/>
       <w:r>
         <w:rPr>
           <w:rStyle w:val="hps"/>
         </w:rPr>
-        <w:t>technical and scientific knowledge of the student.</w:t>
+        <w:t>technical</w:t>
+      </w:r>
+      <w:proofErr w:type="gramEnd"/>
+      <w:r>
+        <w:rPr>
+          <w:rStyle w:val="hps"/>
+        </w:rPr>
+        <w:t xml:space="preserve"> and scientific knowledge of the student.</w:t>
       </w:r>
     </w:p>
     <w:p>
@@ -13742,11 +14954,11 @@
           <w:color w:val="auto"/>
         </w:rPr>
       </w:pPr>
-      <w:bookmarkStart w:id="75" w:name="_Toc147775235"/>
+      <w:bookmarkStart w:id="78" w:name="_Toc147775235"/>
       <w:r>
         <w:t>Summary</w:t>
       </w:r>
-      <w:bookmarkEnd w:id="75"/>
+      <w:bookmarkEnd w:id="78"/>
     </w:p>
     <w:p>
       <w:pPr>
@@ -13761,7 +14973,7 @@
         <w:pStyle w:val="Heading1"/>
         <w:ind w:left="0"/>
       </w:pPr>
-      <w:bookmarkStart w:id="76" w:name="_Toc147775236"/>
+      <w:bookmarkStart w:id="79" w:name="_Toc147775236"/>
       <w:r>
         <w:lastRenderedPageBreak/>
         <w:t xml:space="preserve">Chapter 6:  </w:t>
@@ -13787,7 +14999,7 @@
       <w:r>
         <w:t>ork</w:t>
       </w:r>
-      <w:bookmarkEnd w:id="76"/>
+      <w:bookmarkEnd w:id="79"/>
       <w:r>
         <w:t xml:space="preserve">  </w:t>
       </w:r>
@@ -13798,11 +15010,11 @@
         <w:pStyle w:val="Heading2"/>
         <w:ind w:left="540" w:hanging="540"/>
       </w:pPr>
-      <w:bookmarkStart w:id="77" w:name="_Toc147775237"/>
+      <w:bookmarkStart w:id="80" w:name="_Toc147775237"/>
       <w:r>
         <w:t>Conclusion</w:t>
       </w:r>
-      <w:bookmarkEnd w:id="77"/>
+      <w:bookmarkEnd w:id="80"/>
     </w:p>
     <w:p>
       <w:pPr>
@@ -13847,12 +15059,14 @@
       <w:r>
         <w:t xml:space="preserve"> </w:t>
       </w:r>
+      <w:proofErr w:type="gramStart"/>
       <w:r>
         <w:rPr>
           <w:rStyle w:val="hps"/>
         </w:rPr>
         <w:t>assumptions</w:t>
       </w:r>
+      <w:proofErr w:type="gramEnd"/>
       <w:r>
         <w:t xml:space="preserve"> </w:t>
       </w:r>
@@ -13913,11 +15127,11 @@
         <w:pStyle w:val="Heading2"/>
         <w:ind w:left="540" w:hanging="540"/>
       </w:pPr>
-      <w:bookmarkStart w:id="78" w:name="_Toc147775238"/>
+      <w:bookmarkStart w:id="81" w:name="_Toc147775238"/>
       <w:r>
         <w:t>Goals Achieved</w:t>
       </w:r>
-      <w:bookmarkEnd w:id="78"/>
+      <w:bookmarkEnd w:id="81"/>
     </w:p>
     <w:p>
       <w:pPr>
@@ -13936,9 +15150,11 @@
       <w:r>
         <w:t xml:space="preserve"> to which degree the </w:t>
       </w:r>
+      <w:proofErr w:type="gramStart"/>
       <w:r>
         <w:t>final outcome</w:t>
       </w:r>
+      <w:proofErr w:type="gramEnd"/>
       <w:r>
         <w:t xml:space="preserve"> support</w:t>
       </w:r>
@@ -13946,7 +15162,15 @@
         <w:t>s</w:t>
       </w:r>
       <w:r>
-        <w:t xml:space="preserve"> the original objectives of the project (partially, fully achieved, or exceeded expectations).  Here you will summarize the achievements and deficiencies of your project.  You may also state what you would/could have done, if you had had more time or if things had worked out differently.  </w:t>
+        <w:t xml:space="preserve"> the original objectives of the project (partially, fully achieved, or exceeded expectations).  Here you will summarize the achievements and deficiencies of your project.  You may also state what you would/could have </w:t>
+      </w:r>
+      <w:proofErr w:type="gramStart"/>
+      <w:r>
+        <w:t>done, if</w:t>
+      </w:r>
+      <w:proofErr w:type="gramEnd"/>
+      <w:r>
+        <w:t xml:space="preserve"> you had had more time or if things had worked out differently.  </w:t>
       </w:r>
     </w:p>
     <w:p>
@@ -13954,7 +15178,7 @@
         <w:pStyle w:val="Heading2"/>
         <w:ind w:left="540" w:hanging="540"/>
       </w:pPr>
-      <w:bookmarkStart w:id="79" w:name="_Toc147775239"/>
+      <w:bookmarkStart w:id="82" w:name="_Toc147775239"/>
       <w:r>
         <w:t>Limitations and</w:t>
       </w:r>
@@ -13967,7 +15191,7 @@
       <w:r>
         <w:t xml:space="preserve"> Work</w:t>
       </w:r>
-      <w:bookmarkEnd w:id="79"/>
+      <w:bookmarkEnd w:id="82"/>
       <w:r>
         <w:t xml:space="preserve"> </w:t>
       </w:r>
@@ -14027,11 +15251,19 @@
       <w:r>
         <w:t xml:space="preserve"> </w:t>
       </w:r>
+      <w:proofErr w:type="gramStart"/>
       <w:r>
         <w:rPr>
           <w:rStyle w:val="hps"/>
         </w:rPr>
-        <w:t>works to be undertaken</w:t>
+        <w:t>works</w:t>
+      </w:r>
+      <w:proofErr w:type="gramEnd"/>
+      <w:r>
+        <w:rPr>
+          <w:rStyle w:val="hps"/>
+        </w:rPr>
+        <w:t xml:space="preserve"> to be undertaken</w:t>
       </w:r>
       <w:r>
         <w:t xml:space="preserve"> </w:t>
@@ -14135,16 +15367,16 @@
         <w:pStyle w:val="Heading1"/>
         <w:ind w:left="0"/>
       </w:pPr>
-      <w:bookmarkStart w:id="80" w:name="_Toc312089938"/>
-      <w:bookmarkStart w:id="81" w:name="_Toc324705739"/>
-      <w:bookmarkStart w:id="82" w:name="_Toc147775240"/>
+      <w:bookmarkStart w:id="83" w:name="_Toc312089938"/>
+      <w:bookmarkStart w:id="84" w:name="_Toc324705739"/>
+      <w:bookmarkStart w:id="85" w:name="_Toc147775240"/>
       <w:r>
         <w:lastRenderedPageBreak/>
         <w:t>References</w:t>
       </w:r>
-      <w:bookmarkEnd w:id="80"/>
-      <w:bookmarkEnd w:id="81"/>
-      <w:bookmarkEnd w:id="82"/>
+      <w:bookmarkEnd w:id="83"/>
+      <w:bookmarkEnd w:id="84"/>
+      <w:bookmarkEnd w:id="85"/>
       <w:r>
         <w:t xml:space="preserve"> </w:t>
       </w:r>
@@ -14712,7 +15944,7 @@
       <w:pPr>
         <w:pStyle w:val="Heading1"/>
       </w:pPr>
-      <w:bookmarkStart w:id="83" w:name="_Toc147775241"/>
+      <w:bookmarkStart w:id="86" w:name="_Toc147775241"/>
       <w:r>
         <w:lastRenderedPageBreak/>
         <w:t>A</w:t>
@@ -14720,7 +15952,7 @@
       <w:r>
         <w:t>ppendix A</w:t>
       </w:r>
-      <w:bookmarkEnd w:id="83"/>
+      <w:bookmarkEnd w:id="86"/>
     </w:p>
     <w:p>
       <w:pPr>
@@ -14736,7 +15968,15 @@
         <w:t>CS492 report, you should prepare</w:t>
       </w:r>
       <w:r>
-        <w:t xml:space="preserve"> an appendix explaining file structure on the CD submitted with it. The appendix must also contain information on how the code should be run (i.e. the user guide or manual). Other appendices may include documents such as: the checklist of examiners’ comments, questionnaire, selected experimental data, schedules, testing strategy or risk management plans. Do not include the source code as an appendix (submit it on a CD). Do not include voluminous appendices (these should also be submitted on a CD, if necessary).</w:t>
+        <w:t xml:space="preserve"> an appendix explaining file structure on the CD submitted with it. The appendix must also contain information on how the code should be run (</w:t>
+      </w:r>
+      <w:proofErr w:type="gramStart"/>
+      <w:r>
+        <w:t>i.e.</w:t>
+      </w:r>
+      <w:proofErr w:type="gramEnd"/>
+      <w:r>
+        <w:t xml:space="preserve"> the user guide or manual). Other appendices may include documents such as: the checklist of examiners’ comments, questionnaire, selected experimental data, schedules, testing strategy or risk management plans. Do not include the source code as an appendix (submit it on a CD). Do not include voluminous appendices (these should also be submitted on a CD, if necessary).</w:t>
       </w:r>
       <w:r>
         <w:t xml:space="preserve"> </w:t>
@@ -14798,7 +16038,7 @@
       <w:pPr>
         <w:pStyle w:val="Heading1"/>
       </w:pPr>
-      <w:bookmarkStart w:id="84" w:name="_Toc147775242"/>
+      <w:bookmarkStart w:id="87" w:name="_Toc147775242"/>
       <w:r>
         <w:lastRenderedPageBreak/>
         <w:t>A</w:t>
@@ -14809,7 +16049,7 @@
       <w:r>
         <w:t>B</w:t>
       </w:r>
-      <w:bookmarkEnd w:id="84"/>
+      <w:bookmarkEnd w:id="87"/>
     </w:p>
     <w:p>
       <w:pPr>
@@ -14830,10 +16070,42 @@
         <w:t xml:space="preserve"> examples </w:t>
       </w:r>
       <w:r>
-        <w:t>of figure, table and equation</w:t>
-      </w:r>
-      <w:r>
-        <w:t xml:space="preserve">. We assume that the figure, table and equation appear in Chapter 2, therefore their numberings will be preceded by number 2. Whenever possible please place the figures and tables alongside with the </w:t>
+        <w:t xml:space="preserve">of </w:t>
+      </w:r>
+      <w:proofErr w:type="gramStart"/>
+      <w:r>
+        <w:t>figure</w:t>
+      </w:r>
+      <w:proofErr w:type="gramEnd"/>
+      <w:r>
+        <w:t xml:space="preserve">, </w:t>
+      </w:r>
+      <w:proofErr w:type="gramStart"/>
+      <w:r>
+        <w:t>table</w:t>
+      </w:r>
+      <w:proofErr w:type="gramEnd"/>
+      <w:r>
+        <w:t xml:space="preserve"> and equation</w:t>
+      </w:r>
+      <w:r>
+        <w:t xml:space="preserve">. We assume that the figure, </w:t>
+      </w:r>
+      <w:proofErr w:type="gramStart"/>
+      <w:r>
+        <w:t>table</w:t>
+      </w:r>
+      <w:proofErr w:type="gramEnd"/>
+      <w:r>
+        <w:t xml:space="preserve"> and equation appear in Chapter 2, therefore their numberings will be preceded by number 2. Whenever possible please place the figures and tables </w:t>
+      </w:r>
+      <w:proofErr w:type="gramStart"/>
+      <w:r>
+        <w:t>alongside with</w:t>
+      </w:r>
+      <w:proofErr w:type="gramEnd"/>
+      <w:r>
+        <w:t xml:space="preserve"> the </w:t>
       </w:r>
       <w:r>
         <w:t>captions</w:t>
@@ -14842,7 +16114,23 @@
         <w:t xml:space="preserve">, immediately </w:t>
       </w:r>
       <w:r>
-        <w:t>following the first text that refer to it. If this is not possible, then the figure or table should appear in the following page.  More than one figure or table can be placed in a single page.  However, it</w:t>
+        <w:t xml:space="preserve">following the first text that refer to it. If this is not possible, then the figure or table should appear </w:t>
+      </w:r>
+      <w:proofErr w:type="gramStart"/>
+      <w:r>
+        <w:t>in</w:t>
+      </w:r>
+      <w:proofErr w:type="gramEnd"/>
+      <w:r>
+        <w:t xml:space="preserve"> the following page.  More than one figure or table can be placed </w:t>
+      </w:r>
+      <w:proofErr w:type="gramStart"/>
+      <w:r>
+        <w:t>in</w:t>
+      </w:r>
+      <w:proofErr w:type="gramEnd"/>
+      <w:r>
+        <w:t xml:space="preserve"> a single page.  However, it</w:t>
       </w:r>
       <w:r>
         <w:t xml:space="preserve"> is advisable to disperse the figures and tables throughout the report. Please ensure that the figures and tables do not run across pages.</w:t>
@@ -14879,7 +16167,7 @@
                     <pic:cNvPicPr/>
                   </pic:nvPicPr>
                   <pic:blipFill>
-                    <a:blip r:embed="rId14" cstate="print"/>
+                    <a:blip r:embed="rId17" cstate="print"/>
                     <a:stretch>
                       <a:fillRect/>
                     </a:stretch>
@@ -14988,19 +16276,43 @@
           <w:rFonts w:eastAsia="Calibri"/>
           <w:lang w:val="en-GB"/>
         </w:rPr>
-        <w:t xml:space="preserve"> is under the figure. Figures are center justification. If you start a paragraph with the word “Figure” then use capital F, otherwise small f.</w:t>
-      </w:r>
-    </w:p>
-    <w:p>
-      <w:pPr>
-        <w:pStyle w:val="NormalJustified"/>
+        <w:t xml:space="preserve"> is under the figure. Figures are </w:t>
+      </w:r>
+      <w:proofErr w:type="spellStart"/>
+      <w:r>
         <w:rPr>
           <w:rFonts w:eastAsia="Calibri"/>
           <w:lang w:val="en-GB"/>
         </w:rPr>
-      </w:pPr>
-      <w:r>
-        <w:t>Tables are similar to the figures, but the difference</w:t>
+        <w:t>center</w:t>
+      </w:r>
+      <w:proofErr w:type="spellEnd"/>
+      <w:r>
+        <w:rPr>
+          <w:rFonts w:eastAsia="Calibri"/>
+          <w:lang w:val="en-GB"/>
+        </w:rPr>
+        <w:t xml:space="preserve"> justification. If you start a paragraph with the word “Figure” then use capital F, otherwise small f.</w:t>
+      </w:r>
+    </w:p>
+    <w:p>
+      <w:pPr>
+        <w:pStyle w:val="NormalJustified"/>
+        <w:rPr>
+          <w:rFonts w:eastAsia="Calibri"/>
+          <w:lang w:val="en-GB"/>
+        </w:rPr>
+      </w:pPr>
+      <w:r>
+        <w:t xml:space="preserve">Tables are </w:t>
+      </w:r>
+      <w:proofErr w:type="gramStart"/>
+      <w:r>
+        <w:t>similar to</w:t>
+      </w:r>
+      <w:proofErr w:type="gramEnd"/>
+      <w:r>
+        <w:t xml:space="preserve"> the figures, but the difference</w:t>
       </w:r>
       <w:r>
         <w:t xml:space="preserve"> is</w:t>
@@ -16160,7 +17472,15 @@
         <w:t>References are numbered in sq</w:t>
       </w:r>
       <w:r>
-        <w:t>uare brackets, “[” and ”]”. We u</w:t>
+        <w:t xml:space="preserve">uare brackets, “[” </w:t>
+      </w:r>
+      <w:proofErr w:type="gramStart"/>
+      <w:r>
+        <w:t>and ”</w:t>
+      </w:r>
+      <w:proofErr w:type="gramEnd"/>
+      <w:r>
+        <w:t>]”. We u</w:t>
       </w:r>
       <w:r>
         <w:t xml:space="preserve">se IEEE </w:t>
@@ -16256,7 +17576,35 @@
         <w:rPr>
           <w:rFonts w:ascii="Times New Roman" w:hAnsi="Times New Roman" w:cs="Times New Roman"/>
         </w:rPr>
-        <w:t>The numbers in parentheses are the chapter number and equation number respectively.  Every new symbol used in the report text for the first time must be explained.  When a large number of special symbols are used, it is permissible to collect them in a table or in a special appendix.</w:t>
+        <w:t xml:space="preserve">The numbers in parentheses are the chapter number and equation number respectively.  Every new symbol used in the report text for the first time must be explained.  When </w:t>
+      </w:r>
+      <w:proofErr w:type="gramStart"/>
+      <w:r>
+        <w:rPr>
+          <w:rFonts w:ascii="Times New Roman" w:hAnsi="Times New Roman" w:cs="Times New Roman"/>
+        </w:rPr>
+        <w:t>a large number of</w:t>
+      </w:r>
+      <w:proofErr w:type="gramEnd"/>
+      <w:r>
+        <w:rPr>
+          <w:rFonts w:ascii="Times New Roman" w:hAnsi="Times New Roman" w:cs="Times New Roman"/>
+        </w:rPr>
+        <w:t xml:space="preserve"> special symbols are used, it is permissible to collect them </w:t>
+      </w:r>
+      <w:proofErr w:type="gramStart"/>
+      <w:r>
+        <w:rPr>
+          <w:rFonts w:ascii="Times New Roman" w:hAnsi="Times New Roman" w:cs="Times New Roman"/>
+        </w:rPr>
+        <w:t>in</w:t>
+      </w:r>
+      <w:proofErr w:type="gramEnd"/>
+      <w:r>
+        <w:rPr>
+          <w:rFonts w:ascii="Times New Roman" w:hAnsi="Times New Roman" w:cs="Times New Roman"/>
+        </w:rPr>
+        <w:t xml:space="preserve"> a table or in a special appendix.</w:t>
       </w:r>
     </w:p>
     <w:p>
@@ -16277,17 +17625,17 @@
         </w:numPr>
         <w:snapToGrid w:val="0"/>
       </w:pPr>
-      <w:bookmarkStart w:id="85" w:name="_Toc380764678"/>
-      <w:bookmarkStart w:id="86" w:name="_Toc147775243"/>
+      <w:bookmarkStart w:id="88" w:name="_Toc380764678"/>
+      <w:bookmarkStart w:id="89" w:name="_Toc147775243"/>
       <w:r>
         <w:lastRenderedPageBreak/>
         <w:t xml:space="preserve">Appendix </w:t>
       </w:r>
-      <w:bookmarkEnd w:id="85"/>
+      <w:bookmarkEnd w:id="88"/>
       <w:r>
         <w:t>C</w:t>
       </w:r>
-      <w:bookmarkEnd w:id="86"/>
+      <w:bookmarkEnd w:id="89"/>
     </w:p>
     <w:p>
       <w:pPr>
@@ -16311,7 +17659,29 @@
           <w:color w:val="000000"/>
           <w:szCs w:val="24"/>
         </w:rPr>
-        <w:t>The following describe the details of the required report format.</w:t>
+        <w:t xml:space="preserve">The following </w:t>
+      </w:r>
+      <w:proofErr w:type="gramStart"/>
+      <w:r>
+        <w:rPr>
+          <w:rFonts w:ascii="Times New Roman" w:hAnsi="Times New Roman" w:cs="Times New Roman"/>
+          <w:bCs/>
+          <w:iCs/>
+          <w:color w:val="000000"/>
+          <w:szCs w:val="24"/>
+        </w:rPr>
+        <w:t>describe</w:t>
+      </w:r>
+      <w:proofErr w:type="gramEnd"/>
+      <w:r>
+        <w:rPr>
+          <w:rFonts w:ascii="Times New Roman" w:hAnsi="Times New Roman" w:cs="Times New Roman"/>
+          <w:bCs/>
+          <w:iCs/>
+          <w:color w:val="000000"/>
+          <w:szCs w:val="24"/>
+        </w:rPr>
+        <w:t xml:space="preserve"> the details of the required report format.</w:t>
       </w:r>
     </w:p>
     <w:p>
@@ -16371,16 +17741,26 @@
           <w:color w:val="000000"/>
           <w:szCs w:val="24"/>
         </w:rPr>
-        <w:t xml:space="preserve">Standard A4 size;  </w:t>
-      </w:r>
+        <w:t xml:space="preserve">Standard A4 </w:t>
+      </w:r>
+      <w:proofErr w:type="gramStart"/>
       <w:r>
         <w:rPr>
           <w:rFonts w:ascii="Times New Roman" w:hAnsi="Times New Roman" w:cs="Times New Roman"/>
           <w:color w:val="000000"/>
           <w:szCs w:val="24"/>
         </w:rPr>
+        <w:t xml:space="preserve">size;  </w:t>
+      </w:r>
+      <w:r>
+        <w:rPr>
+          <w:rFonts w:ascii="Times New Roman" w:hAnsi="Times New Roman" w:cs="Times New Roman"/>
+          <w:color w:val="000000"/>
+          <w:szCs w:val="24"/>
+        </w:rPr>
         <w:tab/>
       </w:r>
+      <w:proofErr w:type="gramEnd"/>
       <w:r>
         <w:rPr>
           <w:rFonts w:ascii="Times New Roman" w:hAnsi="Times New Roman" w:cs="Times New Roman"/>
@@ -16411,15 +17791,16 @@
           <w:color w:val="000000"/>
           <w:szCs w:val="24"/>
         </w:rPr>
-        <w:t>Width: 8.27"</w:t>
-      </w:r>
+        <w:t>Width: 8.27</w:t>
+      </w:r>
+      <w:proofErr w:type="gramStart"/>
       <w:r>
         <w:rPr>
           <w:rFonts w:ascii="Times New Roman" w:hAnsi="Times New Roman" w:cs="Times New Roman"/>
           <w:color w:val="000000"/>
           <w:szCs w:val="24"/>
         </w:rPr>
-        <w:t xml:space="preserve">;  </w:t>
+        <w:t>"</w:t>
       </w:r>
       <w:r>
         <w:rPr>
@@ -16427,8 +17808,17 @@
           <w:color w:val="000000"/>
           <w:szCs w:val="24"/>
         </w:rPr>
+        <w:t xml:space="preserve">;  </w:t>
+      </w:r>
+      <w:r>
+        <w:rPr>
+          <w:rFonts w:ascii="Times New Roman" w:hAnsi="Times New Roman" w:cs="Times New Roman"/>
+          <w:color w:val="000000"/>
+          <w:szCs w:val="24"/>
+        </w:rPr>
         <w:tab/>
       </w:r>
+      <w:proofErr w:type="gramEnd"/>
       <w:r>
         <w:rPr>
           <w:rFonts w:ascii="Times New Roman" w:hAnsi="Times New Roman" w:cs="Times New Roman"/>
@@ -16907,7 +18297,23 @@
           <w:rFonts w:ascii="Times New Roman" w:hAnsi="Times New Roman" w:cs="Times New Roman"/>
           <w:szCs w:val="24"/>
         </w:rPr>
-        <w:t xml:space="preserve">Except for the title page, number all pages which come before the first page of the body chapters consecutively with lower case roman numerals (i, ii, iii, iv…). </w:t>
+        <w:t>Except for the title page, number all pages which come before the first page of the body chapters consecutively with lower case roman numerals (</w:t>
+      </w:r>
+      <w:proofErr w:type="spellStart"/>
+      <w:r>
+        <w:rPr>
+          <w:rFonts w:ascii="Times New Roman" w:hAnsi="Times New Roman" w:cs="Times New Roman"/>
+          <w:szCs w:val="24"/>
+        </w:rPr>
+        <w:t>i</w:t>
+      </w:r>
+      <w:proofErr w:type="spellEnd"/>
+      <w:r>
+        <w:rPr>
+          <w:rFonts w:ascii="Times New Roman" w:hAnsi="Times New Roman" w:cs="Times New Roman"/>
+          <w:szCs w:val="24"/>
+        </w:rPr>
+        <w:t xml:space="preserve">, ii, iii, iv…). </w:t>
       </w:r>
     </w:p>
     <w:p>
@@ -16926,7 +18332,23 @@
           <w:rFonts w:ascii="Times New Roman" w:hAnsi="Times New Roman" w:cs="Times New Roman"/>
           <w:szCs w:val="24"/>
         </w:rPr>
-        <w:t xml:space="preserve">The first page with Arabic numeral (1, 2, 3, and so on) starts from the page of the introduction but it is mentioned on page 2 onwards. Mention page numbers on the bottom right of the page. The first page of each section or chapter will not carry the page number, however the page number will be counted for the proceeding page. </w:t>
+        <w:t xml:space="preserve">The first page with Arabic </w:t>
+      </w:r>
+      <w:proofErr w:type="gramStart"/>
+      <w:r>
+        <w:rPr>
+          <w:rFonts w:ascii="Times New Roman" w:hAnsi="Times New Roman" w:cs="Times New Roman"/>
+          <w:szCs w:val="24"/>
+        </w:rPr>
+        <w:t>numeral</w:t>
+      </w:r>
+      <w:proofErr w:type="gramEnd"/>
+      <w:r>
+        <w:rPr>
+          <w:rFonts w:ascii="Times New Roman" w:hAnsi="Times New Roman" w:cs="Times New Roman"/>
+          <w:szCs w:val="24"/>
+        </w:rPr>
+        <w:t xml:space="preserve"> (1, 2, 3, and so on) starts from the page of the introduction but it is mentioned on page 2 onwards. Mention page numbers on the bottom right of the page. The first page of each section or chapter will not carry the page number, however the page number will be counted for the proceeding page. </w:t>
       </w:r>
     </w:p>
     <w:p>
@@ -17007,7 +18429,7 @@
       </w:r>
     </w:p>
     <w:sectPr>
-      <w:footerReference w:type="default" r:id="rId15"/>
+      <w:footerReference w:type="default" r:id="rId18"/>
       <w:pgSz w:w="12240" w:h="15840"/>
       <w:pgMar w:top="1170" w:right="1440" w:bottom="1440" w:left="1800" w:header="720" w:footer="720" w:gutter="0"/>
       <w:pgNumType w:start="1"/>
@@ -22679,6 +24101,21 @@
       <w:lang w:val="en-US"/>
     </w:rPr>
   </w:style>
+  <w:style w:type="character" w:customStyle="1" w:styleId="mn">
+    <w:name w:val="mn"/>
+    <w:basedOn w:val="DefaultParagraphFont"/>
+    <w:rsid w:val="00B51522"/>
+  </w:style>
+  <w:style w:type="character" w:customStyle="1" w:styleId="mi">
+    <w:name w:val="mi"/>
+    <w:basedOn w:val="DefaultParagraphFont"/>
+    <w:rsid w:val="00B51522"/>
+  </w:style>
+  <w:style w:type="character" w:customStyle="1" w:styleId="mjxassistivemathml">
+    <w:name w:val="mjx_assistive_mathml"/>
+    <w:basedOn w:val="DefaultParagraphFont"/>
+    <w:rsid w:val="00B51522"/>
+  </w:style>
 </w:styles>
 </file>
 

</xml_diff>

<commit_message>
add reference to 2.5.1:NER
</commit_message>
<xml_diff>
--- a/report-project.docx
+++ b/report-project.docx
@@ -12178,6 +12178,67 @@
       <w:r>
         <w:t>Construction specifications are a document that outlines the necessary requirements for performing work during a project's construction phase. They typically consist of a description and requirements. Because construction specifications require precision in understanding and adherence during project development, failing to comprehend the project can result in wasting time, human resources, and an increase in costs.</w:t>
       </w:r>
+      <w:sdt>
+        <w:sdtPr>
+          <w:id w:val="381301668"/>
+          <w:citation/>
+        </w:sdtPr>
+        <w:sdtContent>
+          <w:r>
+            <w:fldChar w:fldCharType="begin"/>
+          </w:r>
+          <w:r>
+            <w:rPr>
+              <w:rtl/>
+            </w:rPr>
+            <w:instrText xml:space="preserve"> </w:instrText>
+          </w:r>
+          <w:r>
+            <w:rPr>
+              <w:rFonts w:hint="cs"/>
+            </w:rPr>
+            <w:instrText>CITATION</w:instrText>
+          </w:r>
+          <w:r>
+            <w:rPr>
+              <w:rFonts w:hint="cs"/>
+              <w:rtl/>
+            </w:rPr>
+            <w:instrText xml:space="preserve"> </w:instrText>
+          </w:r>
+          <w:r>
+            <w:rPr>
+              <w:rFonts w:hint="cs"/>
+            </w:rPr>
+            <w:instrText>SMo21 \l 1025</w:instrText>
+          </w:r>
+          <w:r>
+            <w:rPr>
+              <w:rtl/>
+            </w:rPr>
+            <w:instrText xml:space="preserve"> </w:instrText>
+          </w:r>
+          <w:r>
+            <w:fldChar w:fldCharType="separate"/>
+          </w:r>
+          <w:r>
+            <w:rPr>
+              <w:noProof/>
+              <w:rtl/>
+            </w:rPr>
+            <w:t xml:space="preserve"> </w:t>
+          </w:r>
+          <w:r>
+            <w:rPr>
+              <w:noProof/>
+            </w:rPr>
+            <w:t>[7]</w:t>
+          </w:r>
+          <w:r>
+            <w:fldChar w:fldCharType="end"/>
+          </w:r>
+        </w:sdtContent>
+      </w:sdt>
     </w:p>
     <w:p>
       <w:pPr>
@@ -12192,6 +12253,67 @@
       <w:r>
         <w:t>NER, a subfield of machine learning-based information extraction methodologies, categorizes specific words such as names, locations, and objects. It is divided into two sections: structural and semantic information. Each word's category can be easily determined. For instance, names typically begin with a capital letter, and words associated with locations follow prepositions like "in," "on," or "to." Objects are usually nouns. Semantic information stands out for its strength and expandability, automatically identifying usage patterns for each word and obtaining evidence from these patterns through machine learning algorithms.</w:t>
       </w:r>
+      <w:sdt>
+        <w:sdtPr>
+          <w:id w:val="605237525"/>
+          <w:citation/>
+        </w:sdtPr>
+        <w:sdtContent>
+          <w:r>
+            <w:fldChar w:fldCharType="begin"/>
+          </w:r>
+          <w:r>
+            <w:rPr>
+              <w:rtl/>
+            </w:rPr>
+            <w:instrText xml:space="preserve"> </w:instrText>
+          </w:r>
+          <w:r>
+            <w:rPr>
+              <w:rFonts w:hint="cs"/>
+            </w:rPr>
+            <w:instrText>CITATION</w:instrText>
+          </w:r>
+          <w:r>
+            <w:rPr>
+              <w:rFonts w:hint="cs"/>
+              <w:rtl/>
+            </w:rPr>
+            <w:instrText xml:space="preserve"> </w:instrText>
+          </w:r>
+          <w:r>
+            <w:rPr>
+              <w:rFonts w:hint="cs"/>
+            </w:rPr>
+            <w:instrText>SMo21 \l 1025</w:instrText>
+          </w:r>
+          <w:r>
+            <w:rPr>
+              <w:rtl/>
+            </w:rPr>
+            <w:instrText xml:space="preserve"> </w:instrText>
+          </w:r>
+          <w:r>
+            <w:fldChar w:fldCharType="separate"/>
+          </w:r>
+          <w:r>
+            <w:rPr>
+              <w:noProof/>
+              <w:rtl/>
+            </w:rPr>
+            <w:t xml:space="preserve"> </w:t>
+          </w:r>
+          <w:r>
+            <w:rPr>
+              <w:noProof/>
+            </w:rPr>
+            <w:t>[7]</w:t>
+          </w:r>
+          <w:r>
+            <w:fldChar w:fldCharType="end"/>
+          </w:r>
+        </w:sdtContent>
+      </w:sdt>
     </w:p>
     <w:p>
       <w:pPr>
@@ -12215,6 +12337,67 @@
       <w:r>
         <w:t>It is a form of deep neural network where networks are connected in a sequential structure. Therefore, it can handle sequential input data that may carry multiple meanings, even within the same context. However, there is a critical issue called the vanishing gradient problem. This means that as the length of the sequence increases, the gradient becomes smaller, significantly reducing the model's learning capacity.</w:t>
       </w:r>
+      <w:sdt>
+        <w:sdtPr>
+          <w:id w:val="-430040514"/>
+          <w:citation/>
+        </w:sdtPr>
+        <w:sdtContent>
+          <w:r>
+            <w:fldChar w:fldCharType="begin"/>
+          </w:r>
+          <w:r>
+            <w:rPr>
+              <w:rtl/>
+            </w:rPr>
+            <w:instrText xml:space="preserve"> </w:instrText>
+          </w:r>
+          <w:r>
+            <w:rPr>
+              <w:rFonts w:hint="cs"/>
+            </w:rPr>
+            <w:instrText>CITATION</w:instrText>
+          </w:r>
+          <w:r>
+            <w:rPr>
+              <w:rFonts w:hint="cs"/>
+              <w:rtl/>
+            </w:rPr>
+            <w:instrText xml:space="preserve"> </w:instrText>
+          </w:r>
+          <w:r>
+            <w:rPr>
+              <w:rFonts w:hint="cs"/>
+            </w:rPr>
+            <w:instrText>SMo21 \l 1025</w:instrText>
+          </w:r>
+          <w:r>
+            <w:rPr>
+              <w:rtl/>
+            </w:rPr>
+            <w:instrText xml:space="preserve"> </w:instrText>
+          </w:r>
+          <w:r>
+            <w:fldChar w:fldCharType="separate"/>
+          </w:r>
+          <w:r>
+            <w:rPr>
+              <w:noProof/>
+              <w:rtl/>
+            </w:rPr>
+            <w:t xml:space="preserve"> </w:t>
+          </w:r>
+          <w:r>
+            <w:rPr>
+              <w:noProof/>
+            </w:rPr>
+            <w:t>[7]</w:t>
+          </w:r>
+          <w:r>
+            <w:fldChar w:fldCharType="end"/>
+          </w:r>
+        </w:sdtContent>
+      </w:sdt>
     </w:p>
     <w:p>
       <w:pPr>
@@ -12249,6 +12432,67 @@
       <w:r>
         <w:t>). The forget gate's function is to discard previous information, while the input gate's role is to retain essential information for longer periods by enhancing crucial signals and forgetting the non-essential ones.</w:t>
       </w:r>
+      <w:sdt>
+        <w:sdtPr>
+          <w:id w:val="709685141"/>
+          <w:citation/>
+        </w:sdtPr>
+        <w:sdtContent>
+          <w:r>
+            <w:fldChar w:fldCharType="begin"/>
+          </w:r>
+          <w:r>
+            <w:rPr>
+              <w:rtl/>
+            </w:rPr>
+            <w:instrText xml:space="preserve"> </w:instrText>
+          </w:r>
+          <w:r>
+            <w:rPr>
+              <w:rFonts w:hint="cs"/>
+            </w:rPr>
+            <w:instrText>CITATION</w:instrText>
+          </w:r>
+          <w:r>
+            <w:rPr>
+              <w:rFonts w:hint="cs"/>
+              <w:rtl/>
+            </w:rPr>
+            <w:instrText xml:space="preserve"> </w:instrText>
+          </w:r>
+          <w:r>
+            <w:rPr>
+              <w:rFonts w:hint="cs"/>
+            </w:rPr>
+            <w:instrText>SMo21 \l 1025</w:instrText>
+          </w:r>
+          <w:r>
+            <w:rPr>
+              <w:rtl/>
+            </w:rPr>
+            <w:instrText xml:space="preserve"> </w:instrText>
+          </w:r>
+          <w:r>
+            <w:fldChar w:fldCharType="separate"/>
+          </w:r>
+          <w:r>
+            <w:rPr>
+              <w:noProof/>
+              <w:rtl/>
+            </w:rPr>
+            <w:t xml:space="preserve"> </w:t>
+          </w:r>
+          <w:r>
+            <w:rPr>
+              <w:noProof/>
+            </w:rPr>
+            <w:t>[7]</w:t>
+          </w:r>
+          <w:r>
+            <w:fldChar w:fldCharType="end"/>
+          </w:r>
+        </w:sdtContent>
+      </w:sdt>
     </w:p>
     <w:p>
       <w:pPr>
@@ -12366,6 +12610,67 @@
       <w:r>
         <w:t>It is a process in which unnecessary words are removed, and the root (or lemmatization) is applied. Each sentence is divided into a sequence of words for analyzing each word separately. For example, "I like study" would be broken down into "I," "like," "study."</w:t>
       </w:r>
+      <w:sdt>
+        <w:sdtPr>
+          <w:id w:val="-194308085"/>
+          <w:citation/>
+        </w:sdtPr>
+        <w:sdtContent>
+          <w:r>
+            <w:fldChar w:fldCharType="begin"/>
+          </w:r>
+          <w:r>
+            <w:rPr>
+              <w:rtl/>
+            </w:rPr>
+            <w:instrText xml:space="preserve"> </w:instrText>
+          </w:r>
+          <w:r>
+            <w:rPr>
+              <w:rFonts w:hint="cs"/>
+            </w:rPr>
+            <w:instrText>CITATION</w:instrText>
+          </w:r>
+          <w:r>
+            <w:rPr>
+              <w:rFonts w:hint="cs"/>
+              <w:rtl/>
+            </w:rPr>
+            <w:instrText xml:space="preserve"> </w:instrText>
+          </w:r>
+          <w:r>
+            <w:rPr>
+              <w:rFonts w:hint="cs"/>
+            </w:rPr>
+            <w:instrText>SMo21 \l 1025</w:instrText>
+          </w:r>
+          <w:r>
+            <w:rPr>
+              <w:rtl/>
+            </w:rPr>
+            <w:instrText xml:space="preserve"> </w:instrText>
+          </w:r>
+          <w:r>
+            <w:fldChar w:fldCharType="separate"/>
+          </w:r>
+          <w:r>
+            <w:rPr>
+              <w:noProof/>
+              <w:rtl/>
+            </w:rPr>
+            <w:t xml:space="preserve"> </w:t>
+          </w:r>
+          <w:r>
+            <w:rPr>
+              <w:noProof/>
+            </w:rPr>
+            <w:t>[7]</w:t>
+          </w:r>
+          <w:r>
+            <w:fldChar w:fldCharType="end"/>
+          </w:r>
+        </w:sdtContent>
+      </w:sdt>
     </w:p>
     <w:p>
       <w:pPr>
@@ -12520,19 +12825,74 @@
       <w:r>
         <w:t>].</w:t>
       </w:r>
+      <w:sdt>
+        <w:sdtPr>
+          <w:id w:val="1724480197"/>
+          <w:citation/>
+        </w:sdtPr>
+        <w:sdtContent>
+          <w:r>
+            <w:fldChar w:fldCharType="begin"/>
+          </w:r>
+          <w:r>
+            <w:rPr>
+              <w:rtl/>
+            </w:rPr>
+            <w:instrText xml:space="preserve"> </w:instrText>
+          </w:r>
+          <w:r>
+            <w:rPr>
+              <w:rFonts w:hint="cs"/>
+            </w:rPr>
+            <w:instrText>CITATION</w:instrText>
+          </w:r>
+          <w:r>
+            <w:rPr>
+              <w:rFonts w:hint="cs"/>
+              <w:rtl/>
+            </w:rPr>
+            <w:instrText xml:space="preserve"> </w:instrText>
+          </w:r>
+          <w:r>
+            <w:rPr>
+              <w:rFonts w:hint="cs"/>
+            </w:rPr>
+            <w:instrText>SMo21 \l 1025</w:instrText>
+          </w:r>
+          <w:r>
+            <w:rPr>
+              <w:rtl/>
+            </w:rPr>
+            <w:instrText xml:space="preserve"> </w:instrText>
+          </w:r>
+          <w:r>
+            <w:fldChar w:fldCharType="separate"/>
+          </w:r>
+          <w:r>
+            <w:rPr>
+              <w:noProof/>
+              <w:rtl/>
+            </w:rPr>
+            <w:t xml:space="preserve"> </w:t>
+          </w:r>
+          <w:r>
+            <w:rPr>
+              <w:noProof/>
+            </w:rPr>
+            <w:t>[7]</w:t>
+          </w:r>
+          <w:r>
+            <w:fldChar w:fldCharType="end"/>
+          </w:r>
+        </w:sdtContent>
+      </w:sdt>
     </w:p>
     <w:p>
       <w:pPr>
         <w:ind w:firstLine="540"/>
       </w:pPr>
       <w:r>
-        <w:t xml:space="preserve">Term Frequency-Inverse Document Frequency (TF-IDF) analyzes the importance of prevalent and widely used words, such </w:t>
-      </w:r>
-      <w:r>
-        <w:t>as(</w:t>
-      </w:r>
-      <w:r>
-        <w:t>"a," "an," "the"</w:t>
+        <w:t>Term Frequency-Inverse Document Frequency (TF-IDF) analyzes the importance of prevalent and widely used words, such as("a," "an," "the"</w:t>
       </w:r>
       <w:r>
         <w:rPr>
@@ -12694,6 +13054,67 @@
       <w:r>
         <w:t>].</w:t>
       </w:r>
+      <w:sdt>
+        <w:sdtPr>
+          <w:id w:val="-1698699661"/>
+          <w:citation/>
+        </w:sdtPr>
+        <w:sdtContent>
+          <w:r>
+            <w:fldChar w:fldCharType="begin"/>
+          </w:r>
+          <w:r>
+            <w:rPr>
+              <w:rtl/>
+            </w:rPr>
+            <w:instrText xml:space="preserve"> </w:instrText>
+          </w:r>
+          <w:r>
+            <w:rPr>
+              <w:rFonts w:hint="cs"/>
+            </w:rPr>
+            <w:instrText>CITATION</w:instrText>
+          </w:r>
+          <w:r>
+            <w:rPr>
+              <w:rFonts w:hint="cs"/>
+              <w:rtl/>
+            </w:rPr>
+            <w:instrText xml:space="preserve"> </w:instrText>
+          </w:r>
+          <w:r>
+            <w:rPr>
+              <w:rFonts w:hint="cs"/>
+            </w:rPr>
+            <w:instrText>SMo21 \l 1025</w:instrText>
+          </w:r>
+          <w:r>
+            <w:rPr>
+              <w:rtl/>
+            </w:rPr>
+            <w:instrText xml:space="preserve"> </w:instrText>
+          </w:r>
+          <w:r>
+            <w:fldChar w:fldCharType="separate"/>
+          </w:r>
+          <w:r>
+            <w:rPr>
+              <w:noProof/>
+              <w:rtl/>
+            </w:rPr>
+            <w:t xml:space="preserve"> </w:t>
+          </w:r>
+          <w:r>
+            <w:rPr>
+              <w:noProof/>
+            </w:rPr>
+            <w:t>[7]</w:t>
+          </w:r>
+          <w:r>
+            <w:fldChar w:fldCharType="end"/>
+          </w:r>
+        </w:sdtContent>
+      </w:sdt>
     </w:p>
     <w:p>
       <w:pPr>
@@ -12702,6 +13123,67 @@
       <w:r>
         <w:t>The latest word embedding technique is Word2Vec, which assigns words used in a similar context to be close to each other in the vector space. For example, it places "contractor" and "engineer" in a nearby vector space if they are often used together. There are two types of Word2Vec: Continuous Bag of Words (CBOW) and Skip-Gram. CBOW tries to predict the current word from its surrounding words, controlling the number of surrounding words. Skip-Gram, on the other hand, predicts the surrounding words from the current word. According to developers, CBOW is faster, but Skip-Gram provides better word predictions.</w:t>
       </w:r>
+      <w:sdt>
+        <w:sdtPr>
+          <w:id w:val="-1839538120"/>
+          <w:citation/>
+        </w:sdtPr>
+        <w:sdtContent>
+          <w:r>
+            <w:fldChar w:fldCharType="begin"/>
+          </w:r>
+          <w:r>
+            <w:rPr>
+              <w:rtl/>
+            </w:rPr>
+            <w:instrText xml:space="preserve"> </w:instrText>
+          </w:r>
+          <w:r>
+            <w:rPr>
+              <w:rFonts w:hint="cs"/>
+            </w:rPr>
+            <w:instrText>CITATION</w:instrText>
+          </w:r>
+          <w:r>
+            <w:rPr>
+              <w:rFonts w:hint="cs"/>
+              <w:rtl/>
+            </w:rPr>
+            <w:instrText xml:space="preserve"> </w:instrText>
+          </w:r>
+          <w:r>
+            <w:rPr>
+              <w:rFonts w:hint="cs"/>
+            </w:rPr>
+            <w:instrText>SMo21 \l 1025</w:instrText>
+          </w:r>
+          <w:r>
+            <w:rPr>
+              <w:rtl/>
+            </w:rPr>
+            <w:instrText xml:space="preserve"> </w:instrText>
+          </w:r>
+          <w:r>
+            <w:fldChar w:fldCharType="separate"/>
+          </w:r>
+          <w:r>
+            <w:rPr>
+              <w:noProof/>
+              <w:rtl/>
+            </w:rPr>
+            <w:t xml:space="preserve"> </w:t>
+          </w:r>
+          <w:r>
+            <w:rPr>
+              <w:noProof/>
+            </w:rPr>
+            <w:t>[7]</w:t>
+          </w:r>
+          <w:r>
+            <w:fldChar w:fldCharType="end"/>
+          </w:r>
+        </w:sdtContent>
+      </w:sdt>
     </w:p>
     <w:p>
       <w:pPr>
@@ -12819,6 +13301,67 @@
       <w:r>
         <w:t>The results consist of automatically tagging each word from the original text, and each word is individually assigned to its category. Despite some incorrect classifications, out of 85 results, 75 appeared to match the scientific identifier.</w:t>
       </w:r>
+      <w:sdt>
+        <w:sdtPr>
+          <w:id w:val="680089994"/>
+          <w:citation/>
+        </w:sdtPr>
+        <w:sdtContent>
+          <w:r>
+            <w:fldChar w:fldCharType="begin"/>
+          </w:r>
+          <w:r>
+            <w:rPr>
+              <w:rtl/>
+            </w:rPr>
+            <w:instrText xml:space="preserve"> </w:instrText>
+          </w:r>
+          <w:r>
+            <w:rPr>
+              <w:rFonts w:hint="cs"/>
+            </w:rPr>
+            <w:instrText>CITATION</w:instrText>
+          </w:r>
+          <w:r>
+            <w:rPr>
+              <w:rFonts w:hint="cs"/>
+              <w:rtl/>
+            </w:rPr>
+            <w:instrText xml:space="preserve"> </w:instrText>
+          </w:r>
+          <w:r>
+            <w:rPr>
+              <w:rFonts w:hint="cs"/>
+            </w:rPr>
+            <w:instrText>SMo21 \l 1025</w:instrText>
+          </w:r>
+          <w:r>
+            <w:rPr>
+              <w:rtl/>
+            </w:rPr>
+            <w:instrText xml:space="preserve"> </w:instrText>
+          </w:r>
+          <w:r>
+            <w:fldChar w:fldCharType="separate"/>
+          </w:r>
+          <w:r>
+            <w:rPr>
+              <w:noProof/>
+              <w:rtl/>
+            </w:rPr>
+            <w:t xml:space="preserve"> </w:t>
+          </w:r>
+          <w:r>
+            <w:rPr>
+              <w:noProof/>
+            </w:rPr>
+            <w:t>[7]</w:t>
+          </w:r>
+          <w:r>
+            <w:fldChar w:fldCharType="end"/>
+          </w:r>
+        </w:sdtContent>
+      </w:sdt>
     </w:p>
     <w:p>
       <w:pPr>
@@ -12886,7 +13429,6 @@
       <w:pPr>
         <w:pStyle w:val="Figures"/>
         <w:rPr>
-          <w:rFonts w:hint="cs"/>
           <w:rtl/>
           <w:lang w:val="en-US"/>
         </w:rPr>
@@ -14490,13 +15032,8 @@
       <w:pPr>
         <w:ind w:firstLine="540"/>
       </w:pPr>
-      <w:proofErr w:type="gramStart"/>
-      <w:r>
-        <w:t>Detail</w:t>
-      </w:r>
-      <w:proofErr w:type="gramEnd"/>
-      <w:r>
-        <w:t xml:space="preserve"> explanation is required on how the discussion on system design (in Chapter 4) relates with the actual implementation.</w:t>
+      <w:r>
+        <w:t>Detail explanation is required on how the discussion on system design (in Chapter 4) relates with the actual implementation.</w:t>
       </w:r>
     </w:p>
     <w:p>
@@ -24423,7 +24960,7 @@
     <b:Title>Software Engineering, 11th ed.</b:Title>
     <b:Publisher>Addison-Wesley,</b:Publisher>
     <b:Year>2015</b:Year>
-    <b:RefOrder>7</b:RefOrder>
+    <b:RefOrder>8</b:RefOrder>
   </b:Source>
   <b:Source>
     <b:Tag>Sof221</b:Tag>
@@ -24568,11 +25105,34 @@
     <b:Publisher>No Starch Press </b:Publisher>
     <b:RefOrder>6</b:RefOrder>
   </b:Source>
+  <b:Source>
+    <b:Tag>SMo21</b:Tag>
+    <b:SourceType>JournalArticle</b:SourceType>
+    <b:Guid>{910AA1DF-3340-49A4-BEFB-2B8B987C36B9}</b:Guid>
+    <b:Title>Automated construction specification review with named entity recognition using natural language processing</b:Title>
+    <b:Year>2021</b:Year>
+    <b:Author>
+      <b:Author>
+        <b:NameList>
+          <b:Person>
+            <b:Last>S. Moon</b:Last>
+            <b:First>G.</b:First>
+            <b:Middle>Lee, S. Chi, &amp; H. Oh</b:Middle>
+          </b:Person>
+        </b:NameList>
+      </b:Author>
+    </b:Author>
+    <b:JournalName>Journal of Construction Engineering and Management</b:JournalName>
+    <b:Pages>04020147</b:Pages>
+    <b:Volume>147</b:Volume>
+    <b:Issue>1</b:Issue>
+    <b:RefOrder>7</b:RefOrder>
+  </b:Source>
 </b:Sources>
 </file>
 
 <file path=customXml/itemProps1.xml><?xml version="1.0" encoding="utf-8"?>
-<ds:datastoreItem xmlns:ds="http://schemas.openxmlformats.org/officeDocument/2006/customXml" ds:itemID="{3BEF1327-F968-492C-A655-EFA15DC8C2CC}">
+<ds:datastoreItem xmlns:ds="http://schemas.openxmlformats.org/officeDocument/2006/customXml" ds:itemID="{064FD40D-92B8-4AE0-BC8E-2C217E56F743}">
   <ds:schemaRefs>
     <ds:schemaRef ds:uri="http://schemas.openxmlformats.org/officeDocument/2006/bibliography"/>
   </ds:schemaRefs>

</xml_diff>

<commit_message>
add AI and the branch
</commit_message>
<xml_diff>
--- a/report-project.docx
+++ b/report-project.docx
@@ -7961,19 +7961,7 @@
           <w:rPr>
             <w:rStyle w:val="Hyperlink"/>
           </w:rPr>
-          <w:t>: An exa</w:t>
-        </w:r>
-        <w:r>
-          <w:rPr>
-            <w:rStyle w:val="Hyperlink"/>
-          </w:rPr>
-          <w:t>m</w:t>
-        </w:r>
-        <w:r>
-          <w:rPr>
-            <w:rStyle w:val="Hyperlink"/>
-          </w:rPr>
-          <w:t>ple of a non-projective parse tree.</w:t>
+          <w:t>: An example of a non-projective parse tree.</w:t>
         </w:r>
         <w:r>
           <w:rPr>
@@ -8805,57 +8793,6 @@
           <w:rtl/>
         </w:rPr>
       </w:pPr>
-      <w:r>
-        <w:rPr>
-          <w:rFonts w:cstheme="majorBidi"/>
-          <w:b/>
-          <w:bCs/>
-          <w:noProof/>
-          <w:rtl/>
-          <w:lang w:val="ar-SA"/>
-        </w:rPr>
-        <w:drawing>
-          <wp:inline distT="0" distB="0" distL="0" distR="0" wp14:anchorId="44666962" wp14:editId="2B384253">
-            <wp:extent cx="5715000" cy="2236470"/>
-            <wp:effectExtent l="0" t="0" r="0" b="0"/>
-            <wp:docPr id="2100801898" name="Picture 2"/>
-            <wp:cNvGraphicFramePr>
-              <a:graphicFrameLocks xmlns:a="http://schemas.openxmlformats.org/drawingml/2006/main" noChangeAspect="1"/>
-            </wp:cNvGraphicFramePr>
-            <a:graphic xmlns:a="http://schemas.openxmlformats.org/drawingml/2006/main">
-              <a:graphicData uri="http://schemas.openxmlformats.org/drawingml/2006/picture">
-                <pic:pic xmlns:pic="http://schemas.openxmlformats.org/drawingml/2006/picture">
-                  <pic:nvPicPr>
-                    <pic:cNvPr id="2100801898" name="Picture 2100801898"/>
-                    <pic:cNvPicPr/>
-                  </pic:nvPicPr>
-                  <pic:blipFill>
-                    <a:blip r:embed="rId11">
-                      <a:extLst>
-                        <a:ext uri="{28A0092B-C50C-407E-A947-70E740481C1C}">
-                          <a14:useLocalDpi xmlns:a14="http://schemas.microsoft.com/office/drawing/2010/main" val="0"/>
-                        </a:ext>
-                      </a:extLst>
-                    </a:blip>
-                    <a:stretch>
-                      <a:fillRect/>
-                    </a:stretch>
-                  </pic:blipFill>
-                  <pic:spPr>
-                    <a:xfrm>
-                      <a:off x="0" y="0"/>
-                      <a:ext cx="5715000" cy="2236470"/>
-                    </a:xfrm>
-                    <a:prstGeom prst="rect">
-                      <a:avLst/>
-                    </a:prstGeom>
-                  </pic:spPr>
-                </pic:pic>
-              </a:graphicData>
-            </a:graphic>
-          </wp:inline>
-        </w:drawing>
-      </w:r>
     </w:p>
     <w:p>
       <w:pPr>
@@ -8895,24 +8832,24 @@
         <w:tblLook w:val="04A0" w:firstRow="1" w:lastRow="0" w:firstColumn="1" w:lastColumn="0" w:noHBand="0" w:noVBand="1"/>
       </w:tblPr>
       <w:tblGrid>
+        <w:gridCol w:w="365"/>
+        <w:gridCol w:w="357"/>
         <w:gridCol w:w="366"/>
-        <w:gridCol w:w="359"/>
-        <w:gridCol w:w="369"/>
-        <w:gridCol w:w="383"/>
+        <w:gridCol w:w="381"/>
+        <w:gridCol w:w="365"/>
+        <w:gridCol w:w="367"/>
         <w:gridCol w:w="367"/>
         <w:gridCol w:w="368"/>
+        <w:gridCol w:w="354"/>
+        <w:gridCol w:w="367"/>
+        <w:gridCol w:w="367"/>
         <w:gridCol w:w="368"/>
-        <w:gridCol w:w="369"/>
-        <w:gridCol w:w="355"/>
+        <w:gridCol w:w="367"/>
+        <w:gridCol w:w="367"/>
+        <w:gridCol w:w="367"/>
         <w:gridCol w:w="368"/>
-        <w:gridCol w:w="368"/>
-        <w:gridCol w:w="369"/>
-        <w:gridCol w:w="368"/>
-        <w:gridCol w:w="368"/>
-        <w:gridCol w:w="368"/>
-        <w:gridCol w:w="369"/>
-        <w:gridCol w:w="2600"/>
-        <w:gridCol w:w="612"/>
+        <w:gridCol w:w="2566"/>
+        <w:gridCol w:w="667"/>
       </w:tblGrid>
       <w:tr>
         <w:trPr>
@@ -10979,6 +10916,7 @@
           <w:b/>
           <w:bCs/>
         </w:rPr>
+        <w:lastRenderedPageBreak/>
         <w:t>Defining Project Objectives and Identifying the Problem (</w:t>
       </w:r>
       <w:r>
@@ -11292,7 +11230,6 @@
           <w:bCs/>
           <w:szCs w:val="24"/>
         </w:rPr>
-        <w:lastRenderedPageBreak/>
         <w:t>Chapter 3.</w:t>
       </w:r>
       <w:r>
@@ -11390,6 +11327,7 @@
           <w:bCs/>
           <w:szCs w:val="24"/>
         </w:rPr>
+        <w:lastRenderedPageBreak/>
         <w:t>Chapter 6.</w:t>
       </w:r>
       <w:r>
@@ -11693,7 +11631,7 @@
                     </pic:cNvPicPr>
                   </pic:nvPicPr>
                   <pic:blipFill>
-                    <a:blip r:embed="rId12">
+                    <a:blip r:embed="rId11">
                       <a:extLst>
                         <a:ext uri="{28A0092B-C50C-407E-A947-70E740481C1C}">
                           <a14:useLocalDpi xmlns:a14="http://schemas.microsoft.com/office/drawing/2010/main" val="0"/>
@@ -11749,11 +11687,31 @@
     </w:p>
     <w:p>
       <w:pPr>
+        <w:ind w:firstLine="576"/>
+      </w:pPr>
+      <w:r>
+        <w:t>Artificial intelligence (AI) is the branch of computer science concerned with making computers behave like humans (Computers with the ability to mimic or duplicate the functions of the human brain).</w:t>
+      </w:r>
+    </w:p>
+    <w:p>
+      <w:pPr>
         <w:pStyle w:val="Heading3"/>
       </w:pPr>
-      <w:bookmarkStart w:id="23" w:name="_Toc147775192"/>
-      <w:r>
-        <w:t>Text to image Generation</w:t>
+      <w:bookmarkStart w:id="23" w:name="_Toc147775193"/>
+      <w:bookmarkStart w:id="24" w:name="_Toc312089886"/>
+      <w:r>
+        <w:t xml:space="preserve">Software Engineering Using Artificial Intelligence Techniques: Current State and Open Problems </w:t>
+      </w:r>
+    </w:p>
+    <w:p>
+      <w:pPr>
+        <w:ind w:firstLine="576"/>
+      </w:pPr>
+      <w:r>
+        <w:t>The software intensive systems we develop these days are becoming much more complex in terms of the number of functional and nonfunctional requirements they need to support. The impact of low quality can also have a catastrophic impact on the mission of these systems in many critical applications. Moreover, the cost of software development dominates the total cost of such systems. Research in applying artificial intelligence techniques to software Engineering have grown tremendously in the last two decades producing a large number of projects and publications. A number of conferences and journals are dedicated to publish the research in this field. The AI techniques are proposed in order to reduce the time to market and enhance the quality of software systems. Yet many of these AI techniques remain largely used by the research community and with little impact on the processes and tools used by the practicing software engineer. The recent survey papers published in this field are mainly targeted to the research community. They are driven by the specific AI techniques used rather than the software engineering activities supported. They are also focused on a specific software engineering process such as software design</w:t>
+      </w:r>
+      <w:r>
+        <w:t>Conditional image Generation</w:t>
       </w:r>
       <w:bookmarkEnd w:id="23"/>
       <w:r>
@@ -11762,93 +11720,289 @@
     </w:p>
     <w:p>
       <w:pPr>
-        <w:spacing w:before="120" w:after="0"/>
-        <w:ind w:firstLine="630"/>
-      </w:pPr>
-      <w:r>
-        <w:t>Categorize the literature into recognizable topic clusters:</w:t>
-      </w:r>
-    </w:p>
-    <w:p>
-      <w:pPr>
-        <w:pStyle w:val="Body"/>
-        <w:numPr>
-          <w:ilvl w:val="0"/>
-          <w:numId w:val="7"/>
-        </w:numPr>
-        <w:spacing w:before="120" w:after="0"/>
-        <w:rPr>
-          <w:rtl/>
-        </w:rPr>
-      </w:pPr>
-      <w:r>
-        <w:t>present</w:t>
-      </w:r>
-      <w:r>
-        <w:t xml:space="preserve"> the various </w:t>
-      </w:r>
-      <w:r>
-        <w:t>studies</w:t>
-      </w:r>
-      <w:r>
-        <w:t xml:space="preserve"> that are relevant to your project, </w:t>
-      </w:r>
-    </w:p>
-    <w:p>
-      <w:pPr>
-        <w:pStyle w:val="Body"/>
-        <w:numPr>
-          <w:ilvl w:val="0"/>
-          <w:numId w:val="7"/>
-        </w:numPr>
-        <w:spacing w:before="120" w:after="0"/>
-      </w:pPr>
-      <w:r>
-        <w:t xml:space="preserve">build on conclusions that lead to your </w:t>
-      </w:r>
-      <w:r>
-        <w:t>project or</w:t>
-      </w:r>
-      <w:r>
-        <w:t xml:space="preserve"> demonstrate the places where the literature is lacking</w:t>
-      </w:r>
-      <w:r>
+        <w:ind w:firstLine="576"/>
+        <w:rPr>
+          <w:b/>
+          <w:bCs/>
+        </w:rPr>
+      </w:pPr>
+      <w:r>
+        <w:rPr>
+          <w:b/>
+          <w:bCs/>
+        </w:rPr>
+        <w:t xml:space="preserve"> Software coding and testing</w:t>
+      </w:r>
+    </w:p>
+    <w:p>
+      <w:pPr>
+        <w:ind w:firstLine="576"/>
+        <w:rPr>
+          <w:b/>
+          <w:bCs/>
+        </w:rPr>
+      </w:pPr>
+      <w:r>
+        <w:t>Techniques learned from AI research make advanced programming much simpler, especially with regard to information flow and control as a result of advances in knowledge representation. In the following we focus on the AI techniques used in supporting the tasks of coding and testing.</w:t>
+      </w:r>
+    </w:p>
+    <w:p>
+      <w:pPr>
+        <w:ind w:firstLine="576"/>
+        <w:rPr>
+          <w:b/>
+          <w:bCs/>
+        </w:rPr>
+      </w:pPr>
+      <w:r>
+        <w:rPr>
+          <w:b/>
+          <w:bCs/>
+          <w:noProof/>
+        </w:rPr>
+        <w:lastRenderedPageBreak/>
+        <w:drawing>
+          <wp:anchor distT="0" distB="0" distL="114300" distR="114300" simplePos="0" relativeHeight="251659264" behindDoc="0" locked="0" layoutInCell="1" allowOverlap="1" wp14:anchorId="403619D8" wp14:editId="3A33D3CA">
+            <wp:simplePos x="1508760" y="746760"/>
+            <wp:positionH relativeFrom="column">
+              <wp:align>left</wp:align>
+            </wp:positionH>
+            <wp:positionV relativeFrom="paragraph">
+              <wp:align>top</wp:align>
+            </wp:positionV>
+            <wp:extent cx="3086367" cy="2606266"/>
+            <wp:effectExtent l="0" t="0" r="0" b="0"/>
+            <wp:wrapSquare wrapText="bothSides"/>
+            <wp:docPr id="24871046" name="Picture 1"/>
+            <wp:cNvGraphicFramePr>
+              <a:graphicFrameLocks xmlns:a="http://schemas.openxmlformats.org/drawingml/2006/main" noChangeAspect="1"/>
+            </wp:cNvGraphicFramePr>
+            <a:graphic xmlns:a="http://schemas.openxmlformats.org/drawingml/2006/main">
+              <a:graphicData uri="http://schemas.openxmlformats.org/drawingml/2006/picture">
+                <pic:pic xmlns:pic="http://schemas.openxmlformats.org/drawingml/2006/picture">
+                  <pic:nvPicPr>
+                    <pic:cNvPr id="24871046" name="Picture 24871046"/>
+                    <pic:cNvPicPr/>
+                  </pic:nvPicPr>
+                  <pic:blipFill>
+                    <a:blip r:embed="rId12">
+                      <a:extLst>
+                        <a:ext uri="{28A0092B-C50C-407E-A947-70E740481C1C}">
+                          <a14:useLocalDpi xmlns:a14="http://schemas.microsoft.com/office/drawing/2010/main" val="0"/>
+                        </a:ext>
+                      </a:extLst>
+                    </a:blip>
+                    <a:stretch>
+                      <a:fillRect/>
+                    </a:stretch>
+                  </pic:blipFill>
+                  <pic:spPr>
+                    <a:xfrm>
+                      <a:off x="0" y="0"/>
+                      <a:ext cx="3086367" cy="2606266"/>
+                    </a:xfrm>
+                    <a:prstGeom prst="rect">
+                      <a:avLst/>
+                    </a:prstGeom>
+                  </pic:spPr>
+                </pic:pic>
+              </a:graphicData>
+            </a:graphic>
+          </wp:anchor>
+        </w:drawing>
+      </w:r>
+      <w:r>
+        <w:rPr>
+          <w:b/>
+          <w:bCs/>
+        </w:rPr>
+        <w:br w:type="textWrapping" w:clear="all"/>
+      </w:r>
+    </w:p>
+    <w:p>
+      <w:pPr>
+        <w:ind w:firstLine="576"/>
+      </w:pPr>
+      <w:r>
+        <w:rPr>
+          <w:b/>
+          <w:bCs/>
+        </w:rPr>
+        <w:t>Coding</w:t>
+      </w:r>
+      <w:r>
+        <w:t xml:space="preserve">: </w:t>
+      </w:r>
+    </w:p>
+    <w:p>
+      <w:pPr>
+        <w:ind w:firstLine="576"/>
+        <w:rPr>
+          <w:b/>
+          <w:bCs/>
+        </w:rPr>
+      </w:pPr>
+      <w:r>
+        <w:t>Software engineers can apply AI techniques to help automate or assist the programming process.</w:t>
+      </w:r>
+    </w:p>
+    <w:p>
+      <w:pPr>
+        <w:ind w:firstLine="576"/>
+        <w:rPr>
+          <w:b/>
+          <w:bCs/>
+        </w:rPr>
+      </w:pPr>
+      <w:r>
+        <w:rPr>
+          <w:b/>
+          <w:bCs/>
+        </w:rPr>
+        <w:t xml:space="preserve">Use of AI to help assist the programming process: </w:t>
+      </w:r>
+    </w:p>
+    <w:p>
+      <w:pPr>
+        <w:ind w:firstLine="576"/>
+        <w:rPr>
+          <w:b/>
+          <w:bCs/>
+        </w:rPr>
+      </w:pPr>
+      <w:r>
+        <w:t>The main idea here is to create an expert system to assist software engineers during software development</w:t>
+      </w:r>
+    </w:p>
+    <w:p>
+      <w:pPr>
+        <w:ind w:firstLine="576"/>
+        <w:rPr>
+          <w:b/>
+          <w:bCs/>
+        </w:rPr>
+      </w:pPr>
+      <w:r>
+        <w:rPr>
+          <w:b/>
+          <w:bCs/>
+        </w:rPr>
+        <w:t xml:space="preserve">Use of AI to help automate the programming process: </w:t>
+      </w:r>
+    </w:p>
+    <w:p>
+      <w:pPr>
+        <w:ind w:firstLine="576"/>
+        <w:rPr>
+          <w:b/>
+          <w:bCs/>
+        </w:rPr>
+      </w:pPr>
+      <w:r>
+        <w:t>The idea here is to have a completely automated program synthesis. This is done by having human specialists write a complete and concise specification of the desired software; so that, a system can generate "functions, data structures, or entire programs" directly from the specifications</w:t>
+      </w:r>
+      <w:r>
+        <w:rPr>
+          <w:b/>
+          <w:bCs/>
+        </w:rPr>
         <w:t>.</w:t>
       </w:r>
     </w:p>
     <w:p>
       <w:pPr>
+        <w:ind w:firstLine="576"/>
+        <w:rPr>
+          <w:b/>
+          <w:bCs/>
+        </w:rPr>
+      </w:pPr>
+      <w:r>
+        <w:rPr>
+          <w:b/>
+          <w:bCs/>
+        </w:rPr>
+        <w:t>Testing:</w:t>
+      </w:r>
+    </w:p>
+    <w:p>
+      <w:pPr>
+        <w:ind w:firstLine="576"/>
+        <w:rPr>
+          <w:b/>
+          <w:bCs/>
+        </w:rPr>
+      </w:pPr>
+      <w:r>
+        <w:t>Software testing remains an expensive task in the development process and one of the main challenges concerns its possible automation. AI techniques can play a vital role in this regard.</w:t>
+      </w:r>
+    </w:p>
+    <w:p>
+      <w:pPr>
+        <w:ind w:firstLine="576"/>
+        <w:rPr>
+          <w:b/>
+          <w:bCs/>
+        </w:rPr>
+      </w:pPr>
+    </w:p>
+    <w:p>
+      <w:pPr>
         <w:pStyle w:val="Heading3"/>
-      </w:pPr>
-      <w:bookmarkStart w:id="24" w:name="_Toc147775193"/>
-      <w:bookmarkStart w:id="25" w:name="_Toc312089886"/>
-      <w:r>
-        <w:t>Conditional image Generation</w:t>
-      </w:r>
-      <w:bookmarkEnd w:id="24"/>
-      <w:r>
+        <w:rPr>
+          <w:rFonts w:eastAsia="Times New Roman"/>
+          <w:szCs w:val="28"/>
+        </w:rPr>
+      </w:pPr>
+      <w:r>
+        <w:rPr>
+          <w:rFonts w:eastAsia="Times New Roman"/>
+          <w:szCs w:val="28"/>
+        </w:rPr>
+        <w:lastRenderedPageBreak/>
+        <w:t>REQUIREMENTS</w:t>
+      </w:r>
+      <w:r>
+        <w:rPr>
+          <w:rFonts w:eastAsia="Times New Roman"/>
+          <w:szCs w:val="28"/>
+        </w:rPr>
         <w:t xml:space="preserve"> </w:t>
       </w:r>
-    </w:p>
-    <w:p>
-      <w:pPr>
-        <w:pStyle w:val="Heading3"/>
-      </w:pPr>
-      <w:r>
-        <w:rPr>
-          <w:sz w:val="23"/>
-          <w:szCs w:val="23"/>
+      <w:r>
+        <w:rPr>
+          <w:rFonts w:eastAsia="Times New Roman"/>
+          <w:szCs w:val="28"/>
+        </w:rPr>
+        <w:t>ENGINEERING</w:t>
+      </w:r>
+      <w:r>
+        <w:rPr>
+          <w:rFonts w:eastAsia="Times New Roman"/>
+          <w:szCs w:val="28"/>
         </w:rPr>
         <w:t xml:space="preserve"> </w:t>
       </w:r>
-      <w:bookmarkStart w:id="26" w:name="_Toc147775194"/>
-      <w:bookmarkEnd w:id="25"/>
-      <w:r>
-        <w:t>Multi modal Generation</w:t>
-      </w:r>
-      <w:bookmarkEnd w:id="26"/>
-      <w:r>
-        <w:t xml:space="preserve"> </w:t>
+      <w:r>
+        <w:rPr>
+          <w:rFonts w:eastAsia="Times New Roman"/>
+          <w:szCs w:val="28"/>
+        </w:rPr>
+        <w:t>AT A GLANCE: COMPARING GORE AND UML METHODS IN THE DESIGN OF AUTOMATED SYSTEMS</w:t>
+      </w:r>
+    </w:p>
+    <w:p>
+      <w:pPr>
+        <w:ind w:firstLine="576"/>
+        <w:rPr>
+          <w:szCs w:val="24"/>
+        </w:rPr>
+      </w:pPr>
+      <w:r>
+        <w:rPr>
+          <w:szCs w:val="24"/>
+        </w:rPr>
+        <w:t>The early stage of requirements engineering is crucial for designing intelligent automated systems, especially if no formal analytical solutions have been arrived at. In such cases, requirements analysis is not possible and the design process would be more suitable for rework. Planning and scheduling problems can be addressed using artificial intelligence (AI) and constitute an important area of ​​machine intelligence – along with machine learning.</w:t>
       </w:r>
     </w:p>
     <w:p>
@@ -11856,23 +12010,23 @@
         <w:pStyle w:val="Heading2"/>
         <w:ind w:left="540" w:hanging="540"/>
       </w:pPr>
-      <w:bookmarkStart w:id="27" w:name="_Toc147775195"/>
+      <w:bookmarkStart w:id="25" w:name="_Toc147775195"/>
+      <w:bookmarkEnd w:id="24"/>
       <w:r>
         <w:t>Machine Learning</w:t>
       </w:r>
-      <w:bookmarkEnd w:id="27"/>
-    </w:p>
-    <w:p/>
+      <w:bookmarkEnd w:id="25"/>
+    </w:p>
     <w:p>
       <w:pPr>
         <w:pStyle w:val="Heading2"/>
         <w:ind w:left="540" w:hanging="540"/>
       </w:pPr>
-      <w:bookmarkStart w:id="28" w:name="_Toc147775196"/>
+      <w:bookmarkStart w:id="26" w:name="_Toc147775196"/>
       <w:r>
         <w:t>NLP</w:t>
       </w:r>
-      <w:bookmarkEnd w:id="28"/>
+      <w:bookmarkEnd w:id="26"/>
     </w:p>
     <w:p>
       <w:pPr>
@@ -12131,7 +12285,6 @@
           <w:b/>
           <w:bCs/>
         </w:rPr>
-        <w:lastRenderedPageBreak/>
         <w:t>Simplicity:</w:t>
       </w:r>
       <w:r>
@@ -12147,6 +12300,7 @@
           <w:b/>
           <w:bCs/>
         </w:rPr>
+        <w:lastRenderedPageBreak/>
         <w:t>Community Support:</w:t>
       </w:r>
       <w:r>
@@ -12175,11 +12329,11 @@
           <w:rtl/>
         </w:rPr>
       </w:pPr>
-      <w:bookmarkStart w:id="29" w:name="_Toc147775197"/>
+      <w:bookmarkStart w:id="27" w:name="_Toc147775197"/>
       <w:r>
         <w:t>Named Entity Recognition</w:t>
       </w:r>
-      <w:bookmarkEnd w:id="29"/>
+      <w:bookmarkEnd w:id="27"/>
     </w:p>
     <w:p>
       <w:pPr>
@@ -12425,6 +12579,7 @@
         </w:rPr>
       </w:pPr>
       <w:r>
+        <w:lastRenderedPageBreak/>
         <w:t>To address this problem, two gates were introduced: the forget gate (f</w:t>
       </w:r>
       <w:r>
@@ -12576,7 +12731,7 @@
           <w:lang w:val="en-US"/>
         </w:rPr>
       </w:pPr>
-      <w:bookmarkStart w:id="30" w:name="_Toc148628246"/>
+      <w:bookmarkStart w:id="28" w:name="_Toc148628246"/>
       <w:r>
         <w:t xml:space="preserve">Figure </w:t>
       </w:r>
@@ -12596,7 +12751,7 @@
         </w:rPr>
         <w:t>RNN model architecture</w:t>
       </w:r>
-      <w:bookmarkEnd w:id="30"/>
+      <w:bookmarkEnd w:id="28"/>
     </w:p>
     <w:p>
       <w:pPr>
@@ -12918,11 +13073,7 @@
         <w:t xml:space="preserve">. </w:t>
       </w:r>
       <w:r>
-        <w:t xml:space="preserve">For example, the two preceding </w:t>
-      </w:r>
-      <w:r>
-        <w:lastRenderedPageBreak/>
-        <w:t>sentences would be mapped to</w:t>
+        <w:t>For example, the two preceding sentences would be mapped to</w:t>
       </w:r>
       <w:r>
         <w:t xml:space="preserve"> </w:t>
@@ -13134,6 +13285,7 @@
         <w:ind w:firstLine="540"/>
       </w:pPr>
       <w:r>
+        <w:lastRenderedPageBreak/>
         <w:t>The latest word embedding technique is Word2Vec, which assigns words used in a similar context to be close to each other in the vector space. For example, it places "contractor" and "engineer" in a nearby vector space if they are often used together. There are two types of Word2Vec: Continuous Bag of Words (CBOW) and Skip-Gram. CBOW tries to predict the current word from its surrounding words, controlling the number of surrounding words. Skip-Gram, on the other hand, predicts the surrounding words from the current word. According to developers, CBOW is faster, but Skip-Gram provides better word predictions.</w:t>
       </w:r>
       <w:sdt>
@@ -13264,7 +13416,7 @@
           <w:lang w:val="en-US"/>
         </w:rPr>
       </w:pPr>
-      <w:bookmarkStart w:id="31" w:name="_Toc148628247"/>
+      <w:bookmarkStart w:id="29" w:name="_Toc148628247"/>
       <w:r>
         <w:t xml:space="preserve">Figure </w:t>
       </w:r>
@@ -13280,7 +13432,7 @@
         </w:rPr>
         <w:t>Word2Vec architecture: (a) CBOW; and (b) skip-gram</w:t>
       </w:r>
-      <w:bookmarkEnd w:id="31"/>
+      <w:bookmarkEnd w:id="29"/>
     </w:p>
     <w:p>
       <w:pPr>
@@ -13387,7 +13539,6 @@
         <w:rPr>
           <w:noProof/>
         </w:rPr>
-        <w:lastRenderedPageBreak/>
         <w:drawing>
           <wp:inline distT="0" distB="0" distL="0" distR="0" wp14:anchorId="2E2600D9" wp14:editId="671A50A3">
             <wp:extent cx="6260788" cy="2107096"/>
@@ -13446,7 +13597,7 @@
           <w:lang w:val="en-US"/>
         </w:rPr>
       </w:pPr>
-      <w:bookmarkStart w:id="32" w:name="_Toc148628248"/>
+      <w:bookmarkStart w:id="30" w:name="_Toc148628248"/>
       <w:r>
         <w:t xml:space="preserve">Figure </w:t>
       </w:r>
@@ -13466,17 +13617,18 @@
         </w:rPr>
         <w:t>Examples of experimental results: (a) original text; and (b) NER results.</w:t>
       </w:r>
-      <w:bookmarkEnd w:id="32"/>
+      <w:bookmarkEnd w:id="30"/>
     </w:p>
     <w:p>
       <w:pPr>
         <w:pStyle w:val="Heading3"/>
       </w:pPr>
-      <w:bookmarkStart w:id="33" w:name="_Toc147775198"/>
-      <w:r>
+      <w:bookmarkStart w:id="31" w:name="_Toc147775198"/>
+      <w:r>
+        <w:lastRenderedPageBreak/>
         <w:t>Parsing</w:t>
       </w:r>
-      <w:bookmarkEnd w:id="33"/>
+      <w:bookmarkEnd w:id="31"/>
     </w:p>
     <w:p>
       <w:pPr>
@@ -13581,7 +13733,7 @@
       <w:pPr>
         <w:pStyle w:val="Figures"/>
       </w:pPr>
-      <w:bookmarkStart w:id="34" w:name="_Toc148628249"/>
+      <w:bookmarkStart w:id="32" w:name="_Toc148628249"/>
       <w:r>
         <w:t xml:space="preserve">Figure </w:t>
       </w:r>
@@ -13594,7 +13746,7 @@
       <w:r>
         <w:t>Constituency and dependency structures for the sentence ‘the man hit the ball’.</w:t>
       </w:r>
-      <w:bookmarkEnd w:id="34"/>
+      <w:bookmarkEnd w:id="32"/>
     </w:p>
     <w:p>
       <w:pPr>
@@ -13604,7 +13756,6 @@
         </w:rPr>
       </w:pPr>
       <w:r>
-        <w:lastRenderedPageBreak/>
         <w:t>Dependency parsing is based on separating dependency relationships and linking different symbols directly. Each symbol depends on the main symbol it is associated with, except for the root symbol of the tree. There are two types of dependency trees: projective and non-projective. Projective trees have no crossing arcs, as shown in the previous figure. Non-projective trees, on the other hand, have intersecting arcs, as shown in the following figure</w:t>
       </w:r>
       <w:r>
@@ -13716,8 +13867,9 @@
       <w:pPr>
         <w:pStyle w:val="Figures"/>
       </w:pPr>
-      <w:bookmarkStart w:id="35" w:name="_Toc148628250"/>
-      <w:r>
+      <w:bookmarkStart w:id="33" w:name="_Toc148628250"/>
+      <w:r>
+        <w:lastRenderedPageBreak/>
         <w:t xml:space="preserve">Figure </w:t>
       </w:r>
       <w:r>
@@ -13733,13 +13885,12 @@
       <w:r>
         <w:t>An example of a non-projective parse tree.</w:t>
       </w:r>
-      <w:bookmarkEnd w:id="35"/>
+      <w:bookmarkEnd w:id="33"/>
     </w:p>
     <w:p>
       <w:pPr>
         <w:ind w:firstLine="540"/>
         <w:rPr>
-          <w:rFonts w:hint="cs"/>
           <w:rtl/>
         </w:rPr>
       </w:pPr>
@@ -13747,10 +13898,7 @@
         <w:t xml:space="preserve">In the development of a natural language text analyzer capable of working with multiple languages, we face a challenge due to the varying linguistic structures between languages. We propose using the </w:t>
       </w:r>
       <w:r>
-        <w:t>Bidirectional Long Short Term Memory</w:t>
-      </w:r>
-      <w:r>
-        <w:t xml:space="preserve"> </w:t>
+        <w:t xml:space="preserve">Bidirectional Long Short Term Memory </w:t>
       </w:r>
       <w:r>
         <w:t>(BiLSTM) neural network model to enhance the analyzer's performance across different languages, as this model can handle complexities arising from long-range linguistic structures.</w:t>
@@ -13792,21 +13940,21 @@
       <w:pPr>
         <w:pStyle w:val="Heading3"/>
       </w:pPr>
-      <w:bookmarkStart w:id="36" w:name="_Toc147775199"/>
+      <w:bookmarkStart w:id="34" w:name="_Toc147775199"/>
       <w:r>
         <w:t>Pronoun Resolution</w:t>
       </w:r>
-      <w:bookmarkEnd w:id="36"/>
+      <w:bookmarkEnd w:id="34"/>
     </w:p>
     <w:p>
       <w:pPr>
         <w:pStyle w:val="Heading3"/>
       </w:pPr>
-      <w:bookmarkStart w:id="37" w:name="_Toc147775200"/>
+      <w:bookmarkStart w:id="35" w:name="_Toc147775200"/>
       <w:r>
         <w:t>Syntactic and Sematic Analysis</w:t>
       </w:r>
-      <w:bookmarkEnd w:id="37"/>
+      <w:bookmarkEnd w:id="35"/>
       <w:r>
         <w:t xml:space="preserve"> </w:t>
       </w:r>
@@ -13817,21 +13965,21 @@
         <w:pStyle w:val="Heading2"/>
         <w:ind w:left="540" w:hanging="540"/>
       </w:pPr>
-      <w:bookmarkStart w:id="38" w:name="_Toc147775201"/>
+      <w:bookmarkStart w:id="36" w:name="_Toc147775201"/>
       <w:r>
         <w:t>Requirement Analysis</w:t>
       </w:r>
-      <w:bookmarkEnd w:id="38"/>
+      <w:bookmarkEnd w:id="36"/>
     </w:p>
     <w:p>
       <w:pPr>
         <w:pStyle w:val="Heading3"/>
       </w:pPr>
-      <w:bookmarkStart w:id="39" w:name="_Toc147775202"/>
+      <w:bookmarkStart w:id="37" w:name="_Toc147775202"/>
       <w:r>
         <w:t>Semantic Analysis of Requirement Using NLP and ML</w:t>
       </w:r>
-      <w:bookmarkEnd w:id="39"/>
+      <w:bookmarkEnd w:id="37"/>
       <w:r>
         <w:t xml:space="preserve"> </w:t>
       </w:r>
@@ -13842,42 +13990,41 @@
         <w:pStyle w:val="Heading2"/>
         <w:ind w:left="540" w:hanging="540"/>
       </w:pPr>
-      <w:bookmarkStart w:id="40" w:name="_Toc147775203"/>
-      <w:r>
-        <w:lastRenderedPageBreak/>
+      <w:bookmarkStart w:id="38" w:name="_Toc147775203"/>
+      <w:r>
         <w:t>AI System Development</w:t>
       </w:r>
+      <w:bookmarkEnd w:id="38"/>
+    </w:p>
+    <w:p>
+      <w:pPr>
+        <w:pStyle w:val="Heading3"/>
+      </w:pPr>
+      <w:bookmarkStart w:id="39" w:name="_Toc147775204"/>
+      <w:r>
+        <w:t>AI application Development</w:t>
+      </w:r>
+      <w:bookmarkEnd w:id="39"/>
+    </w:p>
+    <w:p>
+      <w:pPr>
+        <w:pStyle w:val="Heading3"/>
+      </w:pPr>
+      <w:bookmarkStart w:id="40" w:name="_Toc147775205"/>
+      <w:r>
+        <w:t>ML and Framework Development</w:t>
+      </w:r>
       <w:bookmarkEnd w:id="40"/>
     </w:p>
     <w:p>
       <w:pPr>
         <w:pStyle w:val="Heading3"/>
       </w:pPr>
-      <w:bookmarkStart w:id="41" w:name="_Toc147775204"/>
-      <w:r>
-        <w:t>AI application Development</w:t>
+      <w:bookmarkStart w:id="41" w:name="_Toc147775206"/>
+      <w:r>
+        <w:t>Intelligent Automation Development</w:t>
       </w:r>
       <w:bookmarkEnd w:id="41"/>
-    </w:p>
-    <w:p>
-      <w:pPr>
-        <w:pStyle w:val="Heading3"/>
-      </w:pPr>
-      <w:bookmarkStart w:id="42" w:name="_Toc147775205"/>
-      <w:r>
-        <w:t>ML and Framework Development</w:t>
-      </w:r>
-      <w:bookmarkEnd w:id="42"/>
-    </w:p>
-    <w:p>
-      <w:pPr>
-        <w:pStyle w:val="Heading3"/>
-      </w:pPr>
-      <w:bookmarkStart w:id="43" w:name="_Toc147775206"/>
-      <w:r>
-        <w:t>Intelligent Automation Development</w:t>
-      </w:r>
-      <w:bookmarkEnd w:id="43"/>
     </w:p>
     <w:p/>
     <w:p>
@@ -13885,11 +14032,11 @@
         <w:pStyle w:val="Heading2"/>
         <w:ind w:left="540" w:hanging="540"/>
       </w:pPr>
-      <w:bookmarkStart w:id="44" w:name="_Toc147775207"/>
+      <w:bookmarkStart w:id="42" w:name="_Toc147775207"/>
       <w:r>
         <w:t>Similar Tools</w:t>
       </w:r>
-      <w:bookmarkEnd w:id="44"/>
+      <w:bookmarkEnd w:id="42"/>
     </w:p>
     <w:p>
       <w:pPr>
@@ -13911,11 +14058,11 @@
         <w:pStyle w:val="Heading2"/>
         <w:ind w:left="540" w:hanging="540"/>
       </w:pPr>
-      <w:bookmarkStart w:id="45" w:name="_Toc147775208"/>
+      <w:bookmarkStart w:id="43" w:name="_Toc147775208"/>
       <w:r>
         <w:t>Summary</w:t>
       </w:r>
-      <w:bookmarkEnd w:id="45"/>
+      <w:bookmarkEnd w:id="43"/>
       <w:r>
         <w:t xml:space="preserve"> </w:t>
       </w:r>
@@ -13936,9 +14083,9 @@
         <w:pStyle w:val="Heading1"/>
         <w:ind w:left="0"/>
       </w:pPr>
-      <w:bookmarkStart w:id="46" w:name="_Toc312603150"/>
-      <w:bookmarkStart w:id="47" w:name="_Toc370075443"/>
-      <w:bookmarkStart w:id="48" w:name="_Toc147775209"/>
+      <w:bookmarkStart w:id="44" w:name="_Toc312603150"/>
+      <w:bookmarkStart w:id="45" w:name="_Toc370075443"/>
+      <w:bookmarkStart w:id="46" w:name="_Toc147775209"/>
       <w:r>
         <w:lastRenderedPageBreak/>
         <w:t xml:space="preserve">Chapter </w:t>
@@ -13949,23 +14096,23 @@
       <w:r>
         <w:t xml:space="preserve"> </w:t>
       </w:r>
+      <w:bookmarkEnd w:id="44"/>
+      <w:bookmarkEnd w:id="45"/>
+      <w:r>
+        <w:t>System Analysis</w:t>
+      </w:r>
       <w:bookmarkEnd w:id="46"/>
-      <w:bookmarkEnd w:id="47"/>
-      <w:r>
-        <w:t>System Analysis</w:t>
-      </w:r>
-      <w:bookmarkEnd w:id="48"/>
     </w:p>
     <w:p>
       <w:pPr>
         <w:pStyle w:val="Heading2"/>
         <w:ind w:left="540" w:hanging="540"/>
       </w:pPr>
-      <w:bookmarkStart w:id="49" w:name="_Toc147775210"/>
+      <w:bookmarkStart w:id="47" w:name="_Toc147775210"/>
       <w:r>
         <w:t>Introduction</w:t>
       </w:r>
-      <w:bookmarkEnd w:id="49"/>
+      <w:bookmarkEnd w:id="47"/>
       <w:r>
         <w:t xml:space="preserve"> </w:t>
       </w:r>
@@ -14015,7 +14162,7 @@
           <w:lang w:val="en-CA"/>
         </w:rPr>
       </w:pPr>
-      <w:bookmarkStart w:id="50" w:name="_Toc147775211"/>
+      <w:bookmarkStart w:id="48" w:name="_Toc147775211"/>
       <w:r>
         <w:t>Analysis</w:t>
       </w:r>
@@ -14033,7 +14180,7 @@
         </w:rPr>
         <w:t>(Optional)</w:t>
       </w:r>
-      <w:bookmarkEnd w:id="50"/>
+      <w:bookmarkEnd w:id="48"/>
     </w:p>
     <w:p>
       <w:pPr>
@@ -14093,44 +14240,44 @@
         <w:pStyle w:val="Heading2"/>
         <w:ind w:left="540" w:hanging="540"/>
       </w:pPr>
-      <w:bookmarkStart w:id="51" w:name="_Toc147775212"/>
+      <w:bookmarkStart w:id="49" w:name="_Toc147775212"/>
       <w:r>
         <w:t>Requirements</w:t>
       </w:r>
-      <w:bookmarkStart w:id="52" w:name="_Toc312603155"/>
+      <w:bookmarkStart w:id="50" w:name="_Toc312603155"/>
       <w:r>
         <w:t xml:space="preserve"> Elicitation</w:t>
       </w:r>
+      <w:bookmarkEnd w:id="49"/>
+    </w:p>
+    <w:p>
+      <w:pPr>
+        <w:ind w:firstLine="540"/>
+      </w:pPr>
+      <w:r>
+        <w:rPr>
+          <w:lang w:val="en-GB"/>
+        </w:rPr>
+        <w:t>The requirements are the descriptions of the system services and constraints</w:t>
+      </w:r>
+      <w:r>
+        <w:rPr>
+          <w:lang w:val="en-GB"/>
+        </w:rPr>
+        <w:t>.</w:t>
+      </w:r>
+    </w:p>
+    <w:p>
+      <w:pPr>
+        <w:pStyle w:val="Heading3"/>
+      </w:pPr>
+      <w:bookmarkStart w:id="51" w:name="_Toc147775213"/>
+      <w:r>
+        <w:t>Functional Requirements</w:t>
+      </w:r>
+      <w:bookmarkStart w:id="52" w:name="_Toc312603156"/>
+      <w:bookmarkEnd w:id="50"/>
       <w:bookmarkEnd w:id="51"/>
-    </w:p>
-    <w:p>
-      <w:pPr>
-        <w:ind w:firstLine="540"/>
-      </w:pPr>
-      <w:r>
-        <w:rPr>
-          <w:lang w:val="en-GB"/>
-        </w:rPr>
-        <w:t>The requirements are the descriptions of the system services and constraints</w:t>
-      </w:r>
-      <w:r>
-        <w:rPr>
-          <w:lang w:val="en-GB"/>
-        </w:rPr>
-        <w:t>.</w:t>
-      </w:r>
-    </w:p>
-    <w:p>
-      <w:pPr>
-        <w:pStyle w:val="Heading3"/>
-      </w:pPr>
-      <w:bookmarkStart w:id="53" w:name="_Toc147775213"/>
-      <w:r>
-        <w:t>Functional Requirements</w:t>
-      </w:r>
-      <w:bookmarkStart w:id="54" w:name="_Toc312603156"/>
-      <w:bookmarkEnd w:id="52"/>
-      <w:bookmarkEnd w:id="53"/>
     </w:p>
     <w:p>
       <w:pPr>
@@ -14176,15 +14323,15 @@
       <w:pPr>
         <w:pStyle w:val="Heading3"/>
       </w:pPr>
-      <w:bookmarkStart w:id="55" w:name="_Toc147775214"/>
+      <w:bookmarkStart w:id="53" w:name="_Toc147775214"/>
       <w:r>
         <w:t>Non-Functional</w:t>
       </w:r>
       <w:r>
         <w:t xml:space="preserve"> Requirements</w:t>
       </w:r>
-      <w:bookmarkEnd w:id="54"/>
-      <w:bookmarkEnd w:id="55"/>
+      <w:bookmarkEnd w:id="52"/>
+      <w:bookmarkEnd w:id="53"/>
     </w:p>
     <w:p>
       <w:pPr>
@@ -14195,7 +14342,7 @@
         </w:numPr>
         <w:spacing w:after="0"/>
       </w:pPr>
-      <w:bookmarkStart w:id="56" w:name="_Toc312603157"/>
+      <w:bookmarkStart w:id="54" w:name="_Toc312603157"/>
       <w:r>
         <w:rPr>
           <w:lang w:val="en-GB"/>
@@ -14438,16 +14585,16 @@
           <w:lang w:val="en-GB"/>
         </w:rPr>
       </w:pPr>
-      <w:bookmarkStart w:id="57" w:name="_Toc312603158"/>
-      <w:bookmarkStart w:id="58" w:name="_Toc147775215"/>
-      <w:bookmarkEnd w:id="56"/>
+      <w:bookmarkStart w:id="55" w:name="_Toc312603158"/>
+      <w:bookmarkStart w:id="56" w:name="_Toc147775215"/>
+      <w:bookmarkEnd w:id="54"/>
       <w:r>
         <w:rPr>
           <w:shd w:val="solid" w:color="FFFFFF" w:fill="FFFFFF"/>
         </w:rPr>
         <w:t>User Requirements</w:t>
       </w:r>
-      <w:bookmarkEnd w:id="57"/>
+      <w:bookmarkEnd w:id="55"/>
       <w:r>
         <w:rPr>
           <w:shd w:val="solid" w:color="FFFFFF" w:fill="FFFFFF"/>
@@ -14475,18 +14622,18 @@
         </w:rPr>
         <w:t>equirements</w:t>
       </w:r>
-      <w:bookmarkEnd w:id="58"/>
+      <w:bookmarkEnd w:id="56"/>
     </w:p>
     <w:p>
       <w:pPr>
         <w:pStyle w:val="Heading2"/>
         <w:ind w:left="540" w:hanging="540"/>
       </w:pPr>
-      <w:bookmarkStart w:id="59" w:name="_Toc147775216"/>
+      <w:bookmarkStart w:id="57" w:name="_Toc147775216"/>
       <w:r>
         <w:t>Requirements Specification</w:t>
       </w:r>
-      <w:bookmarkEnd w:id="59"/>
+      <w:bookmarkEnd w:id="57"/>
     </w:p>
     <w:p>
       <w:r>
@@ -14537,7 +14684,7 @@
         <w:pStyle w:val="Heading2"/>
         <w:ind w:left="540" w:hanging="540"/>
       </w:pPr>
-      <w:bookmarkStart w:id="60" w:name="_Toc147775217"/>
+      <w:bookmarkStart w:id="58" w:name="_Toc147775217"/>
       <w:r>
         <w:t>Developmental</w:t>
       </w:r>
@@ -14570,8 +14717,8 @@
       <w:r>
         <w:t>Methodology</w:t>
       </w:r>
-      <w:bookmarkStart w:id="61" w:name="_Toc312603159"/>
-      <w:bookmarkEnd w:id="60"/>
+      <w:bookmarkStart w:id="59" w:name="_Toc312603159"/>
+      <w:bookmarkEnd w:id="58"/>
     </w:p>
     <w:p>
       <w:pPr>
@@ -14688,12 +14835,12 @@
         <w:pStyle w:val="Heading2"/>
         <w:ind w:left="540" w:hanging="540"/>
       </w:pPr>
-      <w:bookmarkStart w:id="62" w:name="_Toc147775218"/>
-      <w:bookmarkEnd w:id="61"/>
+      <w:bookmarkStart w:id="60" w:name="_Toc147775218"/>
+      <w:bookmarkEnd w:id="59"/>
       <w:r>
         <w:t>Summary</w:t>
       </w:r>
-      <w:bookmarkEnd w:id="62"/>
+      <w:bookmarkEnd w:id="60"/>
       <w:r>
         <w:t xml:space="preserve"> </w:t>
       </w:r>
@@ -14706,7 +14853,7 @@
           <w:szCs w:val="44"/>
         </w:rPr>
       </w:pPr>
-      <w:bookmarkStart w:id="63" w:name="_Toc147775219"/>
+      <w:bookmarkStart w:id="61" w:name="_Toc147775219"/>
       <w:r>
         <w:rPr>
           <w:szCs w:val="44"/>
@@ -14738,18 +14885,18 @@
         </w:rPr>
         <w:t>Design</w:t>
       </w:r>
-      <w:bookmarkEnd w:id="63"/>
+      <w:bookmarkEnd w:id="61"/>
     </w:p>
     <w:p>
       <w:pPr>
         <w:pStyle w:val="Heading2"/>
         <w:ind w:left="540" w:hanging="540"/>
       </w:pPr>
-      <w:bookmarkStart w:id="64" w:name="_Toc147775220"/>
+      <w:bookmarkStart w:id="62" w:name="_Toc147775220"/>
       <w:r>
         <w:t>Introduction</w:t>
       </w:r>
-      <w:bookmarkEnd w:id="64"/>
+      <w:bookmarkEnd w:id="62"/>
     </w:p>
     <w:p>
       <w:pPr>
@@ -14759,7 +14906,7 @@
           <w:lang w:val="en-GB"/>
         </w:rPr>
       </w:pPr>
-      <w:bookmarkStart w:id="65" w:name="_Toc147775221"/>
+      <w:bookmarkStart w:id="63" w:name="_Toc147775221"/>
       <w:r>
         <w:t>Architectural</w:t>
       </w:r>
@@ -14781,7 +14928,7 @@
         </w:rPr>
         <w:t>esign</w:t>
       </w:r>
-      <w:bookmarkEnd w:id="65"/>
+      <w:bookmarkEnd w:id="63"/>
     </w:p>
     <w:p>
       <w:pPr>
@@ -14835,7 +14982,7 @@
           <w:color w:val="auto"/>
         </w:rPr>
       </w:pPr>
-      <w:bookmarkStart w:id="66" w:name="_Toc147775222"/>
+      <w:bookmarkStart w:id="64" w:name="_Toc147775222"/>
       <w:r>
         <w:t>Object</w:t>
       </w:r>
@@ -14845,82 +14992,82 @@
         </w:rPr>
         <w:t xml:space="preserve"> Oriented Design</w:t>
       </w:r>
+      <w:bookmarkEnd w:id="64"/>
+    </w:p>
+    <w:p>
+      <w:pPr>
+        <w:pStyle w:val="Heading3"/>
+      </w:pPr>
+      <w:bookmarkStart w:id="65" w:name="_Toc147775223"/>
+      <w:r>
+        <w:t>Structural Static Models</w:t>
+      </w:r>
+      <w:bookmarkEnd w:id="65"/>
+      <w:r>
+        <w:t xml:space="preserve"> </w:t>
+      </w:r>
+    </w:p>
+    <w:p>
+      <w:pPr>
+        <w:ind w:firstLine="540"/>
+        <w:rPr>
+          <w:szCs w:val="24"/>
+        </w:rPr>
+      </w:pPr>
+      <w:r>
+        <w:rPr>
+          <w:lang w:val="en-GB"/>
+        </w:rPr>
+        <w:t>The</w:t>
+      </w:r>
+      <w:r>
+        <w:rPr>
+          <w:szCs w:val="24"/>
+        </w:rPr>
+        <w:t xml:space="preserve"> diagrammatic representation depends on the modeling language that you use.  For example, class diagram, DFD, ERD</w:t>
+      </w:r>
+      <w:r>
+        <w:rPr>
+          <w:szCs w:val="24"/>
+        </w:rPr>
+        <w:t>,</w:t>
+      </w:r>
+      <w:r>
+        <w:rPr>
+          <w:szCs w:val="24"/>
+        </w:rPr>
+        <w:t xml:space="preserve"> etc. </w:t>
+      </w:r>
+    </w:p>
+    <w:p>
+      <w:pPr>
+        <w:ind w:firstLine="540"/>
+      </w:pPr>
+      <w:r>
+        <w:t xml:space="preserve">For research-based </w:t>
+      </w:r>
+      <w:r>
+        <w:t xml:space="preserve">or simulation </w:t>
+      </w:r>
+      <w:r>
+        <w:t>project you probably need the (detail) flowchart, experimental design</w:t>
+      </w:r>
+      <w:r>
+        <w:t>,</w:t>
+      </w:r>
+      <w:r>
+        <w:t xml:space="preserve"> etc.</w:t>
+      </w:r>
+    </w:p>
+    <w:p>
+      <w:pPr>
+        <w:pStyle w:val="Heading3"/>
+      </w:pPr>
+      <w:bookmarkStart w:id="66" w:name="_Toc147775224"/>
+      <w:r>
+        <w:t>Dynamic Models</w:t>
+      </w:r>
       <w:bookmarkEnd w:id="66"/>
-    </w:p>
-    <w:p>
-      <w:pPr>
-        <w:pStyle w:val="Heading3"/>
-      </w:pPr>
-      <w:bookmarkStart w:id="67" w:name="_Toc147775223"/>
-      <w:r>
-        <w:t>Structural Static Models</w:t>
-      </w:r>
-      <w:bookmarkEnd w:id="67"/>
-      <w:r>
-        <w:t xml:space="preserve"> </w:t>
-      </w:r>
-    </w:p>
-    <w:p>
-      <w:pPr>
-        <w:ind w:firstLine="540"/>
-        <w:rPr>
-          <w:szCs w:val="24"/>
-        </w:rPr>
-      </w:pPr>
-      <w:r>
-        <w:rPr>
-          <w:lang w:val="en-GB"/>
-        </w:rPr>
-        <w:t>The</w:t>
-      </w:r>
-      <w:r>
-        <w:rPr>
-          <w:szCs w:val="24"/>
-        </w:rPr>
-        <w:t xml:space="preserve"> diagrammatic representation depends on the modeling language that you use.  For example, class diagram, DFD, ERD</w:t>
-      </w:r>
-      <w:r>
-        <w:rPr>
-          <w:szCs w:val="24"/>
-        </w:rPr>
-        <w:t>,</w:t>
-      </w:r>
-      <w:r>
-        <w:rPr>
-          <w:szCs w:val="24"/>
-        </w:rPr>
-        <w:t xml:space="preserve"> etc. </w:t>
-      </w:r>
-    </w:p>
-    <w:p>
-      <w:pPr>
-        <w:ind w:firstLine="540"/>
-      </w:pPr>
-      <w:r>
-        <w:t xml:space="preserve">For research-based </w:t>
-      </w:r>
-      <w:r>
-        <w:t xml:space="preserve">or simulation </w:t>
-      </w:r>
-      <w:r>
-        <w:t>project you probably need the (detail) flowchart, experimental design</w:t>
-      </w:r>
-      <w:r>
-        <w:t>,</w:t>
-      </w:r>
-      <w:r>
-        <w:t xml:space="preserve"> etc.</w:t>
-      </w:r>
-    </w:p>
-    <w:p>
-      <w:pPr>
-        <w:pStyle w:val="Heading3"/>
-      </w:pPr>
-      <w:bookmarkStart w:id="68" w:name="_Toc147775224"/>
-      <w:r>
-        <w:t>Dynamic Models</w:t>
-      </w:r>
-      <w:bookmarkEnd w:id="68"/>
     </w:p>
     <w:p>
       <w:pPr>
@@ -14983,7 +15130,7 @@
         <w:pStyle w:val="Heading2"/>
         <w:ind w:left="540" w:hanging="540"/>
       </w:pPr>
-      <w:bookmarkStart w:id="69" w:name="_Toc147775225"/>
+      <w:bookmarkStart w:id="67" w:name="_Toc147775225"/>
       <w:r>
         <w:rPr>
           <w:bCs w:val="0"/>
@@ -14993,7 +15140,7 @@
       <w:r>
         <w:t>Modeling</w:t>
       </w:r>
-      <w:bookmarkEnd w:id="69"/>
+      <w:bookmarkEnd w:id="67"/>
     </w:p>
     <w:p>
       <w:pPr>
@@ -15079,34 +15226,34 @@
         <w:pStyle w:val="Heading2"/>
         <w:ind w:left="540" w:hanging="540"/>
       </w:pPr>
-      <w:bookmarkStart w:id="70" w:name="_Toc147775226"/>
+      <w:bookmarkStart w:id="68" w:name="_Toc147775226"/>
       <w:r>
         <w:t xml:space="preserve">User </w:t>
       </w:r>
       <w:r>
         <w:t>Interface Design</w:t>
       </w:r>
-      <w:bookmarkEnd w:id="70"/>
+      <w:bookmarkEnd w:id="68"/>
     </w:p>
     <w:p>
       <w:pPr>
         <w:pStyle w:val="Heading2"/>
         <w:ind w:left="540" w:hanging="540"/>
       </w:pPr>
-      <w:bookmarkStart w:id="71" w:name="_Toc147775227"/>
+      <w:bookmarkStart w:id="69" w:name="_Toc147775227"/>
       <w:r>
         <w:t>Summary</w:t>
       </w:r>
-      <w:bookmarkStart w:id="72" w:name="_Toc380764665"/>
-      <w:bookmarkEnd w:id="71"/>
+      <w:bookmarkStart w:id="70" w:name="_Toc380764665"/>
+      <w:bookmarkEnd w:id="69"/>
     </w:p>
     <w:p>
       <w:pPr>
         <w:pStyle w:val="Heading1"/>
         <w:ind w:left="0"/>
       </w:pPr>
-      <w:bookmarkStart w:id="73" w:name="_Toc147775228"/>
-      <w:bookmarkEnd w:id="72"/>
+      <w:bookmarkStart w:id="71" w:name="_Toc147775228"/>
+      <w:bookmarkEnd w:id="70"/>
       <w:r>
         <w:lastRenderedPageBreak/>
         <w:t>Chapter</w:t>
@@ -15129,7 +15276,7 @@
       <w:r>
         <w:t>Implementation</w:t>
       </w:r>
-      <w:bookmarkEnd w:id="73"/>
+      <w:bookmarkEnd w:id="71"/>
     </w:p>
     <w:p>
       <w:pPr>
@@ -15223,22 +15370,22 @@
         <w:pStyle w:val="Heading2"/>
         <w:ind w:left="540" w:hanging="540"/>
       </w:pPr>
-      <w:bookmarkStart w:id="74" w:name="_Toc147775229"/>
+      <w:bookmarkStart w:id="72" w:name="_Toc147775229"/>
       <w:r>
         <w:t>Introduction</w:t>
       </w:r>
-      <w:bookmarkEnd w:id="74"/>
+      <w:bookmarkEnd w:id="72"/>
     </w:p>
     <w:p>
       <w:pPr>
         <w:pStyle w:val="Heading2"/>
         <w:ind w:left="540" w:hanging="540"/>
       </w:pPr>
-      <w:bookmarkStart w:id="75" w:name="_Toc147775230"/>
+      <w:bookmarkStart w:id="73" w:name="_Toc147775230"/>
       <w:r>
         <w:t>Tools and Languages</w:t>
       </w:r>
-      <w:bookmarkEnd w:id="75"/>
+      <w:bookmarkEnd w:id="73"/>
       <w:r>
         <w:t xml:space="preserve"> </w:t>
       </w:r>
@@ -15256,11 +15403,11 @@
         <w:pStyle w:val="Heading2"/>
         <w:ind w:left="540" w:hanging="540"/>
       </w:pPr>
-      <w:bookmarkStart w:id="76" w:name="_Toc147775231"/>
+      <w:bookmarkStart w:id="74" w:name="_Toc147775231"/>
       <w:r>
         <w:t>Mapping Design to Implementation</w:t>
       </w:r>
-      <w:bookmarkEnd w:id="76"/>
+      <w:bookmarkEnd w:id="74"/>
     </w:p>
     <w:p>
       <w:pPr>
@@ -15278,7 +15425,7 @@
           <w:color w:val="auto"/>
         </w:rPr>
       </w:pPr>
-      <w:bookmarkStart w:id="77" w:name="_Toc147775232"/>
+      <w:bookmarkStart w:id="75" w:name="_Toc147775232"/>
       <w:r>
         <w:rPr>
           <w:color w:val="auto"/>
@@ -15291,7 +15438,7 @@
         </w:rPr>
         <w:t>Most Important Codes</w:t>
       </w:r>
-      <w:bookmarkEnd w:id="77"/>
+      <w:bookmarkEnd w:id="75"/>
     </w:p>
     <w:p>
       <w:pPr>
@@ -15351,11 +15498,11 @@
         <w:pStyle w:val="Heading2"/>
         <w:ind w:left="540" w:hanging="540"/>
       </w:pPr>
-      <w:bookmarkStart w:id="78" w:name="_Toc147775233"/>
+      <w:bookmarkStart w:id="76" w:name="_Toc147775233"/>
       <w:r>
         <w:t>System Testing</w:t>
       </w:r>
-      <w:bookmarkEnd w:id="78"/>
+      <w:bookmarkEnd w:id="76"/>
     </w:p>
     <w:p>
       <w:pPr>
@@ -15459,14 +15606,14 @@
         <w:pStyle w:val="Heading2"/>
         <w:ind w:left="540" w:hanging="540"/>
       </w:pPr>
-      <w:bookmarkStart w:id="79" w:name="_Toc147775234"/>
+      <w:bookmarkStart w:id="77" w:name="_Toc147775234"/>
       <w:r>
         <w:t>Results</w:t>
       </w:r>
       <w:r>
         <w:t xml:space="preserve"> and Discussion</w:t>
       </w:r>
-      <w:bookmarkEnd w:id="79"/>
+      <w:bookmarkEnd w:id="77"/>
       <w:r>
         <w:t xml:space="preserve"> </w:t>
       </w:r>
@@ -15707,11 +15854,11 @@
           <w:color w:val="auto"/>
         </w:rPr>
       </w:pPr>
-      <w:bookmarkStart w:id="80" w:name="_Toc147775235"/>
+      <w:bookmarkStart w:id="78" w:name="_Toc147775235"/>
       <w:r>
         <w:t>Summary</w:t>
       </w:r>
-      <w:bookmarkEnd w:id="80"/>
+      <w:bookmarkEnd w:id="78"/>
     </w:p>
     <w:p>
       <w:pPr>
@@ -15726,7 +15873,7 @@
         <w:pStyle w:val="Heading1"/>
         <w:ind w:left="0"/>
       </w:pPr>
-      <w:bookmarkStart w:id="81" w:name="_Toc147775236"/>
+      <w:bookmarkStart w:id="79" w:name="_Toc147775236"/>
       <w:r>
         <w:lastRenderedPageBreak/>
         <w:t xml:space="preserve">Chapter 6:  </w:t>
@@ -15752,7 +15899,7 @@
       <w:r>
         <w:t>ork</w:t>
       </w:r>
-      <w:bookmarkEnd w:id="81"/>
+      <w:bookmarkEnd w:id="79"/>
       <w:r>
         <w:t xml:space="preserve">  </w:t>
       </w:r>
@@ -15763,11 +15910,11 @@
         <w:pStyle w:val="Heading2"/>
         <w:ind w:left="540" w:hanging="540"/>
       </w:pPr>
-      <w:bookmarkStart w:id="82" w:name="_Toc147775237"/>
+      <w:bookmarkStart w:id="80" w:name="_Toc147775237"/>
       <w:r>
         <w:t>Conclusion</w:t>
       </w:r>
-      <w:bookmarkEnd w:id="82"/>
+      <w:bookmarkEnd w:id="80"/>
     </w:p>
     <w:p>
       <w:pPr>
@@ -15878,11 +16025,11 @@
         <w:pStyle w:val="Heading2"/>
         <w:ind w:left="540" w:hanging="540"/>
       </w:pPr>
-      <w:bookmarkStart w:id="83" w:name="_Toc147775238"/>
+      <w:bookmarkStart w:id="81" w:name="_Toc147775238"/>
       <w:r>
         <w:t>Goals Achieved</w:t>
       </w:r>
-      <w:bookmarkEnd w:id="83"/>
+      <w:bookmarkEnd w:id="81"/>
     </w:p>
     <w:p>
       <w:pPr>
@@ -15919,7 +16066,7 @@
         <w:pStyle w:val="Heading2"/>
         <w:ind w:left="540" w:hanging="540"/>
       </w:pPr>
-      <w:bookmarkStart w:id="84" w:name="_Toc147775239"/>
+      <w:bookmarkStart w:id="82" w:name="_Toc147775239"/>
       <w:r>
         <w:t>Limitations and</w:t>
       </w:r>
@@ -15932,7 +16079,7 @@
       <w:r>
         <w:t xml:space="preserve"> Work</w:t>
       </w:r>
-      <w:bookmarkEnd w:id="84"/>
+      <w:bookmarkEnd w:id="82"/>
       <w:r>
         <w:t xml:space="preserve"> </w:t>
       </w:r>
@@ -16100,16 +16247,16 @@
         <w:pStyle w:val="Heading1"/>
         <w:ind w:left="0"/>
       </w:pPr>
-      <w:bookmarkStart w:id="85" w:name="_Toc312089938"/>
-      <w:bookmarkStart w:id="86" w:name="_Toc324705739"/>
-      <w:bookmarkStart w:id="87" w:name="_Toc147775240"/>
+      <w:bookmarkStart w:id="83" w:name="_Toc312089938"/>
+      <w:bookmarkStart w:id="84" w:name="_Toc324705739"/>
+      <w:bookmarkStart w:id="85" w:name="_Toc147775240"/>
       <w:r>
         <w:lastRenderedPageBreak/>
         <w:t>References</w:t>
       </w:r>
+      <w:bookmarkEnd w:id="83"/>
+      <w:bookmarkEnd w:id="84"/>
       <w:bookmarkEnd w:id="85"/>
-      <w:bookmarkEnd w:id="86"/>
-      <w:bookmarkEnd w:id="87"/>
       <w:r>
         <w:t xml:space="preserve"> </w:t>
       </w:r>
@@ -16677,7 +16824,7 @@
       <w:pPr>
         <w:pStyle w:val="Heading1"/>
       </w:pPr>
-      <w:bookmarkStart w:id="88" w:name="_Toc147775241"/>
+      <w:bookmarkStart w:id="86" w:name="_Toc147775241"/>
       <w:r>
         <w:lastRenderedPageBreak/>
         <w:t>A</w:t>
@@ -16685,7 +16832,7 @@
       <w:r>
         <w:t>ppendix A</w:t>
       </w:r>
-      <w:bookmarkEnd w:id="88"/>
+      <w:bookmarkEnd w:id="86"/>
     </w:p>
     <w:p>
       <w:pPr>
@@ -16763,7 +16910,7 @@
       <w:pPr>
         <w:pStyle w:val="Heading1"/>
       </w:pPr>
-      <w:bookmarkStart w:id="89" w:name="_Toc147775242"/>
+      <w:bookmarkStart w:id="87" w:name="_Toc147775242"/>
       <w:r>
         <w:lastRenderedPageBreak/>
         <w:t>A</w:t>
@@ -16774,7 +16921,7 @@
       <w:r>
         <w:t>B</w:t>
       </w:r>
-      <w:bookmarkEnd w:id="89"/>
+      <w:bookmarkEnd w:id="87"/>
     </w:p>
     <w:p>
       <w:pPr>
@@ -18242,17 +18389,17 @@
         </w:numPr>
         <w:snapToGrid w:val="0"/>
       </w:pPr>
-      <w:bookmarkStart w:id="90" w:name="_Toc380764678"/>
-      <w:bookmarkStart w:id="91" w:name="_Toc147775243"/>
+      <w:bookmarkStart w:id="88" w:name="_Toc380764678"/>
+      <w:bookmarkStart w:id="89" w:name="_Toc147775243"/>
       <w:r>
         <w:lastRenderedPageBreak/>
         <w:t xml:space="preserve">Appendix </w:t>
       </w:r>
-      <w:bookmarkEnd w:id="90"/>
+      <w:bookmarkEnd w:id="88"/>
       <w:r>
         <w:t>C</w:t>
       </w:r>
-      <w:bookmarkEnd w:id="91"/>
+      <w:bookmarkEnd w:id="89"/>
     </w:p>
     <w:p>
       <w:pPr>

</xml_diff>

<commit_message>
add References AI and the AI branchs and change some Figure numbers
</commit_message>
<xml_diff>
--- a/report-project.docx
+++ b/report-project.docx
@@ -747,34 +747,14 @@
           <w:szCs w:val="32"/>
         </w:rPr>
       </w:pPr>
-      <w:proofErr w:type="spellStart"/>
       <w:r>
         <w:rPr>
           <w:sz w:val="32"/>
           <w:szCs w:val="32"/>
           <w:lang w:val="en-GB"/>
         </w:rPr>
-        <w:t>Dr.</w:t>
-      </w:r>
-      <w:proofErr w:type="spellEnd"/>
-      <w:r>
-        <w:rPr>
-          <w:sz w:val="32"/>
-          <w:szCs w:val="32"/>
-          <w:lang w:val="en-GB"/>
-        </w:rPr>
-        <w:t xml:space="preserve"> Mohammad M. </w:t>
-      </w:r>
-      <w:proofErr w:type="spellStart"/>
-      <w:r>
-        <w:rPr>
-          <w:sz w:val="32"/>
-          <w:szCs w:val="32"/>
-          <w:lang w:val="en-GB"/>
-        </w:rPr>
-        <w:t>Alsuraihi</w:t>
-      </w:r>
-      <w:proofErr w:type="spellEnd"/>
+        <w:t>Dr. Mohammad M. Alsuraihi</w:t>
+      </w:r>
     </w:p>
     <w:p>
       <w:pPr>
@@ -940,15 +920,7 @@
         <w:ind w:firstLine="540"/>
       </w:pPr>
       <w:r>
-        <w:t xml:space="preserve">The abstract should identify clearly and succinctly the purpose of the project, the methods used, the results obtained and the significance of the results or findings.  The abstract must not exceed one page. </w:t>
-      </w:r>
-      <w:proofErr w:type="gramStart"/>
-      <w:r>
-        <w:t>Abstract</w:t>
-      </w:r>
-      <w:proofErr w:type="gramEnd"/>
-      <w:r>
-        <w:t xml:space="preserve"> section gives the readers a brief idea about your project, which present in brief your problem statement and how you can solve it. </w:t>
+        <w:t xml:space="preserve">The abstract should identify clearly and succinctly the purpose of the project, the methods used, the results obtained and the significance of the results or findings.  The abstract must not exceed one page. Abstract section gives the readers a brief idea about your project, which present in brief your problem statement and how you can solve it. </w:t>
       </w:r>
     </w:p>
     <w:p>
@@ -1110,15 +1082,7 @@
         <w:pStyle w:val="NormalJustified"/>
       </w:pPr>
       <w:r>
-        <w:t xml:space="preserve">The content of this single page is left to the discretion of the student.  It is suggested however that the page </w:t>
-      </w:r>
-      <w:proofErr w:type="gramStart"/>
-      <w:r>
-        <w:t>makes reference</w:t>
-      </w:r>
-      <w:proofErr w:type="gramEnd"/>
-      <w:r>
-        <w:t xml:space="preserve"> to guidance received by the student from his or her supervisor and </w:t>
+        <w:t xml:space="preserve">The content of this single page is left to the discretion of the student.  It is suggested however that the page makes reference to guidance received by the student from his or her supervisor and </w:t>
       </w:r>
       <w:r>
         <w:t>other</w:t>
@@ -1133,15 +1097,7 @@
         <w:t xml:space="preserve">.  Reference should also be made to any financial assistance received to carry out the project.  Any extraordinary assistance received by the student for example in word processing, data collection, data analysis, and so on, should be properly acknowledged. </w:t>
       </w:r>
       <w:r>
-        <w:t xml:space="preserve">Example acknowledgement can be found in books, reports </w:t>
-      </w:r>
-      <w:proofErr w:type="gramStart"/>
-      <w:r>
-        <w:t>and also</w:t>
-      </w:r>
-      <w:proofErr w:type="gramEnd"/>
-      <w:r>
-        <w:t xml:space="preserve"> papers. </w:t>
+        <w:t xml:space="preserve">Example acknowledgement can be found in books, reports and also papers. </w:t>
       </w:r>
       <w:r>
         <w:t xml:space="preserve"> The acknowledgements should not exceed 250 words.</w:t>
@@ -2689,21 +2645,7 @@
                 <w:rStyle w:val="Hyperlink"/>
                 <w:noProof/>
               </w:rPr>
-              <w:t>Soft</w:t>
-            </w:r>
-            <w:r>
-              <w:rPr>
-                <w:rStyle w:val="Hyperlink"/>
-                <w:noProof/>
-              </w:rPr>
-              <w:t>w</w:t>
-            </w:r>
-            <w:r>
-              <w:rPr>
-                <w:rStyle w:val="Hyperlink"/>
-                <w:noProof/>
-              </w:rPr>
-              <w:t>are Engineering Using Artificial Intelligence Techniques: Current State and Open Problems</w:t>
+              <w:t>Software Engineering Using Artificial Intelligence Techniques: Current State and Open Problems</w:t>
             </w:r>
             <w:r>
               <w:rPr>
@@ -8522,15 +8464,7 @@
         <w:ind w:firstLine="540"/>
       </w:pPr>
       <w:r>
-        <w:t xml:space="preserve">In this project, we pursue to merge knowledge from two major disciplines of computer science: Artificial Intelligence and Software Engineering </w:t>
-      </w:r>
-      <w:proofErr w:type="gramStart"/>
-      <w:r>
-        <w:t>in order to</w:t>
-      </w:r>
-      <w:proofErr w:type="gramEnd"/>
-      <w:r>
-        <w:t xml:space="preserve"> facilitate software development. Particularly, employing the power of artificial intelligence to transform project analysis textual elements: scenarios and requirements into visual modeling representations (Usecases and Class Diagrams).</w:t>
+        <w:t>In this project, we pursue to merge knowledge from two major disciplines of computer science: Artificial Intelligence and Software Engineering in order to facilitate software development. Particularly, employing the power of artificial intelligence to transform project analysis textual elements: scenarios and requirements into visual modeling representations (Usecases and Class Diagrams).</w:t>
       </w:r>
     </w:p>
     <w:p>
@@ -8562,15 +8496,7 @@
         <w:ind w:firstLine="576"/>
       </w:pPr>
       <w:r>
-        <w:t xml:space="preserve">Software maintenance constitutes a pivotal stage within the software development lifecycle, encompassing a substantial portion, varying from 40% to 80% of the total expenses associated with software development (Fernández-Sáez, Genero, Caivano, &amp; Chaudron, 2016). It's worth highlighting that a notable 60% of the overall maintenance expenditure is dedicated to the improvement of existing software functionalities. Consequently, it becomes imperative to meticulously prepare appropriate software documentation at each developmental phase </w:t>
-      </w:r>
-      <w:proofErr w:type="gramStart"/>
-      <w:r>
-        <w:t>in order to</w:t>
-      </w:r>
-      <w:proofErr w:type="gramEnd"/>
-      <w:r>
-        <w:t xml:space="preserve"> alleviate the financial burdens of maintenance. The crux of reducing maintenance costs lies in enhancing one's grasp of the software system, as understanding a software system accounts for roughly 50% of the time spent in the </w:t>
+        <w:t xml:space="preserve">Software maintenance constitutes a pivotal stage within the software development lifecycle, encompassing a substantial portion, varying from 40% to 80% of the total expenses associated with software development (Fernández-Sáez, Genero, Caivano, &amp; Chaudron, 2016). It's worth highlighting that a notable 60% of the overall maintenance expenditure is dedicated to the improvement of existing software functionalities. Consequently, it becomes imperative to meticulously prepare appropriate software documentation at each developmental phase in order to alleviate the financial burdens of maintenance. The crux of reducing maintenance costs lies in enhancing one's grasp of the software system, as understanding a software system accounts for roughly 50% of the time spent in the </w:t>
       </w:r>
       <w:r>
         <w:lastRenderedPageBreak/>
@@ -8998,24 +8924,15 @@
           <w:rFonts w:cstheme="majorBidi"/>
           <w:color w:val="343541"/>
         </w:rPr>
-        <w:t xml:space="preserve">Concluding the project with a comprehensive review of lessons learned, knowledge gained, and experiences accumulated is essential for continuous improvement. This reflection allows us to identify areas of success and areas for improvement in project management, technical implementation, and collaboration. By documenting our insights and best practices, we can enhance our future projects and contribute to the growth of our team's </w:t>
-      </w:r>
-      <w:proofErr w:type="gramStart"/>
+        <w:t>Concluding the project with a comprehensive review of lessons learned, knowledge gained, and experiences accumulated is essential for continuous improvement. This reflection allows us to identify areas of success and areas for improvement in project management, technical implementation, and collaboration. By documenting our insights and best practices, we can enhance our future projects and contribute to the growth of our team's expertise.</w:t>
+      </w:r>
       <w:r>
         <w:rPr>
           <w:rFonts w:cstheme="majorBidi"/>
           <w:color w:val="343541"/>
         </w:rPr>
-        <w:t>expertise.</w:t>
-      </w:r>
-      <w:r>
-        <w:rPr>
-          <w:rFonts w:cstheme="majorBidi"/>
-          <w:color w:val="343541"/>
-        </w:rPr>
         <w:t>.</w:t>
       </w:r>
-      <w:proofErr w:type="gramEnd"/>
     </w:p>
     <w:p>
       <w:pPr>
@@ -9091,24 +9008,24 @@
         <w:tblLook w:val="04A0" w:firstRow="1" w:lastRow="0" w:firstColumn="1" w:lastColumn="0" w:noHBand="0" w:noVBand="1"/>
       </w:tblPr>
       <w:tblGrid>
+        <w:gridCol w:w="365"/>
+        <w:gridCol w:w="357"/>
         <w:gridCol w:w="366"/>
-        <w:gridCol w:w="359"/>
-        <w:gridCol w:w="369"/>
-        <w:gridCol w:w="383"/>
+        <w:gridCol w:w="381"/>
+        <w:gridCol w:w="365"/>
+        <w:gridCol w:w="367"/>
         <w:gridCol w:w="367"/>
         <w:gridCol w:w="368"/>
+        <w:gridCol w:w="354"/>
+        <w:gridCol w:w="367"/>
+        <w:gridCol w:w="367"/>
         <w:gridCol w:w="368"/>
-        <w:gridCol w:w="369"/>
-        <w:gridCol w:w="355"/>
+        <w:gridCol w:w="367"/>
+        <w:gridCol w:w="367"/>
+        <w:gridCol w:w="367"/>
         <w:gridCol w:w="368"/>
-        <w:gridCol w:w="368"/>
-        <w:gridCol w:w="369"/>
-        <w:gridCol w:w="368"/>
-        <w:gridCol w:w="368"/>
-        <w:gridCol w:w="368"/>
-        <w:gridCol w:w="369"/>
-        <w:gridCol w:w="2600"/>
-        <w:gridCol w:w="612"/>
+        <w:gridCol w:w="2566"/>
+        <w:gridCol w:w="667"/>
       </w:tblGrid>
       <w:tr>
         <w:trPr>
@@ -11465,23 +11382,7 @@
           <w:rFonts w:cstheme="majorBidi"/>
           <w:szCs w:val="24"/>
         </w:rPr>
-        <w:t xml:space="preserve"> In this chapter, we review the literature and learn about the techniques used. We review and compare systems </w:t>
-      </w:r>
-      <w:proofErr w:type="gramStart"/>
-      <w:r>
-        <w:rPr>
-          <w:rFonts w:cstheme="majorBidi"/>
-          <w:szCs w:val="24"/>
-        </w:rPr>
-        <w:t>similar to</w:t>
-      </w:r>
-      <w:proofErr w:type="gramEnd"/>
-      <w:r>
-        <w:rPr>
-          <w:rFonts w:cstheme="majorBidi"/>
-          <w:szCs w:val="24"/>
-        </w:rPr>
-        <w:t xml:space="preserve"> ours.</w:t>
+        <w:t xml:space="preserve"> In this chapter, we review the literature and learn about the techniques used. We review and compare systems similar to ours.</w:t>
       </w:r>
     </w:p>
     <w:p>
@@ -11574,23 +11475,7 @@
           <w:rFonts w:cstheme="majorBidi"/>
           <w:szCs w:val="24"/>
         </w:rPr>
-        <w:t xml:space="preserve"> After designing the system, our focus in this chapter is on implementing it, identifying </w:t>
-      </w:r>
-      <w:proofErr w:type="gramStart"/>
-      <w:r>
-        <w:rPr>
-          <w:rFonts w:cstheme="majorBidi"/>
-          <w:szCs w:val="24"/>
-        </w:rPr>
-        <w:t>tools</w:t>
-      </w:r>
-      <w:proofErr w:type="gramEnd"/>
-      <w:r>
-        <w:rPr>
-          <w:rFonts w:cstheme="majorBidi"/>
-          <w:szCs w:val="24"/>
-        </w:rPr>
-        <w:t xml:space="preserve"> and programming languages, and testing it.</w:t>
+        <w:t xml:space="preserve"> After designing the system, our focus in this chapter is on implementing it, identifying tools and programming languages, and testing it.</w:t>
       </w:r>
     </w:p>
     <w:p>
@@ -11983,17 +11868,49 @@
       <w:r>
         <w:t>Artificial intelligence (AI) is the branch of computer science concerned with making computers behave like humans (Computers with the ability to mimic or duplicate the functions of the human brain).</w:t>
       </w:r>
+      <w:sdt>
+        <w:sdtPr>
+          <w:id w:val="-434674176"/>
+          <w:citation/>
+        </w:sdtPr>
+        <w:sdtContent>
+          <w:r>
+            <w:fldChar w:fldCharType="begin"/>
+          </w:r>
+          <w:r>
+            <w:instrText xml:space="preserve"> CITATION Geo08 \l 1033 </w:instrText>
+          </w:r>
+          <w:r>
+            <w:fldChar w:fldCharType="separate"/>
+          </w:r>
+          <w:r>
+            <w:rPr>
+              <w:noProof/>
+            </w:rPr>
+            <w:t xml:space="preserve"> </w:t>
+          </w:r>
+          <w:r>
+            <w:rPr>
+              <w:noProof/>
+            </w:rPr>
+            <w:t>[6]</w:t>
+          </w:r>
+          <w:r>
+            <w:fldChar w:fldCharType="end"/>
+          </w:r>
+        </w:sdtContent>
+      </w:sdt>
     </w:p>
     <w:p>
       <w:pPr>
         <w:pStyle w:val="Heading3"/>
       </w:pPr>
-      <w:bookmarkStart w:id="23" w:name="_Toc312089886"/>
-      <w:bookmarkStart w:id="24" w:name="_Toc148789928"/>
+      <w:bookmarkStart w:id="23" w:name="_Toc148789928"/>
+      <w:bookmarkStart w:id="24" w:name="_Toc312089886"/>
       <w:r>
         <w:t>Software Engineering Using Artificial Intelligence Techniques: Current State and Open Problems</w:t>
       </w:r>
-      <w:bookmarkEnd w:id="24"/>
+      <w:bookmarkEnd w:id="23"/>
       <w:r>
         <w:t xml:space="preserve"> </w:t>
       </w:r>
@@ -12003,62 +11920,40 @@
         <w:ind w:firstLine="576"/>
       </w:pPr>
       <w:r>
-        <w:t xml:space="preserve">The software intensive systems we develop these days are becoming much more complex in terms of the number of functional and nonfunctional requirements they need to support. The impact of low quality can also have a catastrophic impact on the mission of these systems in many critical applications. Moreover, the cost of software development dominates the total cost of such systems. Research in applying artificial intelligence techniques to software Engineering </w:t>
-      </w:r>
-      <w:proofErr w:type="gramStart"/>
-      <w:r>
-        <w:t>have</w:t>
-      </w:r>
-      <w:proofErr w:type="gramEnd"/>
-      <w:r>
-        <w:t xml:space="preserve"> grown tremendously in the last two decades producing </w:t>
-      </w:r>
-      <w:proofErr w:type="gramStart"/>
-      <w:r>
-        <w:t>a large number of</w:t>
-      </w:r>
-      <w:proofErr w:type="gramEnd"/>
-      <w:r>
-        <w:t xml:space="preserve"> projects and publications. A number of conferences and journals are dedicated to </w:t>
-      </w:r>
-      <w:proofErr w:type="gramStart"/>
-      <w:r>
-        <w:t>publish</w:t>
-      </w:r>
-      <w:proofErr w:type="gramEnd"/>
+        <w:t>The software intensive systems we develop these days are becoming much more complex in terms of the number of functional and nonfunctional requirements they need to support. The impact of low quality can also have a catastrophic impact on the mission of these systems in many critical applications. Moreover, the cost of software development dominates the total cost of such systems. Research in applying artificial intelligence techniques to software Engineering have grown tremendously in the last two decades producing a large number of projects and publications. A number of conferences and journals are dedicated to publish the research in this field. The AI techniques are proposed in order to reduce the time to market and enhance the quality of software systems. Yet many of these AI techniques remain largely used by the research community and with little impact on the processes and tools used by the practicing software engineer. The recent survey papers published in this field are mainly targeted to the research community. They are driven by the specific AI techniques used rather than the software engineering activities supported. They are also focused on a specific software engineering process such as software design</w:t>
+      </w:r>
       <w:r>
         <w:t xml:space="preserve"> </w:t>
       </w:r>
-      <w:proofErr w:type="gramStart"/>
-      <w:r>
-        <w:t>the research</w:t>
-      </w:r>
-      <w:proofErr w:type="gramEnd"/>
-      <w:r>
-        <w:t xml:space="preserve"> in this field. The AI techniques are proposed </w:t>
-      </w:r>
-      <w:proofErr w:type="gramStart"/>
-      <w:r>
-        <w:t>in order to</w:t>
-      </w:r>
-      <w:proofErr w:type="gramEnd"/>
-      <w:r>
-        <w:t xml:space="preserve"> reduce the time to market and enhance the quality of software systems. Yet many of these AI techniques remain largely used by the research community and with little impact on the processes and tools used by the practicing software engineer. The recent survey papers published in this field are mainly targeted to the research community. They are driven by the specific AI techniques used rather than the software engineering activities supported. They are also focused on a specific software engineering process such as software design</w:t>
-      </w:r>
-      <w:r>
-        <w:t xml:space="preserve"> </w:t>
-      </w:r>
-      <w:r>
-        <w:t xml:space="preserve">Conditional image </w:t>
-      </w:r>
-      <w:proofErr w:type="gramStart"/>
-      <w:r>
-        <w:t>Generation</w:t>
-      </w:r>
-      <w:proofErr w:type="gramEnd"/>
-      <w:r>
-        <w:t xml:space="preserve"> </w:t>
-      </w:r>
+      <w:r>
+        <w:t xml:space="preserve">Conditional image Generation </w:t>
+      </w:r>
+      <w:sdt>
+        <w:sdtPr>
+          <w:id w:val="1972637620"/>
+          <w:citation/>
+        </w:sdtPr>
+        <w:sdtContent>
+          <w:r>
+            <w:fldChar w:fldCharType="begin"/>
+          </w:r>
+          <w:r>
+            <w:instrText xml:space="preserve"> CITATION Out101 \l 1033 </w:instrText>
+          </w:r>
+          <w:r>
+            <w:fldChar w:fldCharType="separate"/>
+          </w:r>
+          <w:r>
+            <w:rPr>
+              <w:noProof/>
+            </w:rPr>
+            <w:t>[7]</w:t>
+          </w:r>
+          <w:r>
+            <w:fldChar w:fldCharType="end"/>
+          </w:r>
+        </w:sdtContent>
+      </w:sdt>
     </w:p>
     <w:p>
       <w:r>
@@ -12078,16 +11973,62 @@
         </w:rPr>
       </w:pPr>
       <w:r>
-        <w:t xml:space="preserve">Techniques learned from AI research make advanced programming much simpler, especially </w:t>
-      </w:r>
-      <w:proofErr w:type="gramStart"/>
-      <w:r>
-        <w:t>with regard to</w:t>
-      </w:r>
-      <w:proofErr w:type="gramEnd"/>
-      <w:r>
-        <w:t xml:space="preserve"> information flow and control as a result of advances in knowledge representation. In the following we focus on the AI techniques used in supporting the tasks of coding and testing.</w:t>
-      </w:r>
+        <w:t>Techniques learned from AI research make advanced programming much simpler, especially with regard to information flow and control as a result of advances in knowledge representation. In the following we focus on the AI techniques used in supporting the tasks of coding and testing.</w:t>
+      </w:r>
+      <w:sdt>
+        <w:sdtPr>
+          <w:rPr>
+            <w:b/>
+            <w:bCs/>
+          </w:rPr>
+          <w:id w:val="-1706159649"/>
+          <w:citation/>
+        </w:sdtPr>
+        <w:sdtContent>
+          <w:r>
+            <w:rPr>
+              <w:b/>
+              <w:bCs/>
+            </w:rPr>
+            <w:fldChar w:fldCharType="begin"/>
+          </w:r>
+          <w:r>
+            <w:rPr>
+              <w:b/>
+              <w:bCs/>
+            </w:rPr>
+            <w:instrText xml:space="preserve"> CITATION Han13 \l 1033 </w:instrText>
+          </w:r>
+          <w:r>
+            <w:rPr>
+              <w:b/>
+              <w:bCs/>
+            </w:rPr>
+            <w:fldChar w:fldCharType="separate"/>
+          </w:r>
+          <w:r>
+            <w:rPr>
+              <w:b/>
+              <w:bCs/>
+              <w:noProof/>
+            </w:rPr>
+            <w:t xml:space="preserve"> </w:t>
+          </w:r>
+          <w:r>
+            <w:rPr>
+              <w:noProof/>
+            </w:rPr>
+            <w:t>[8]</w:t>
+          </w:r>
+          <w:r>
+            <w:rPr>
+              <w:b/>
+              <w:bCs/>
+            </w:rPr>
+            <w:fldChar w:fldCharType="end"/>
+          </w:r>
+        </w:sdtContent>
+      </w:sdt>
     </w:p>
     <w:p>
       <w:pPr>
@@ -12153,129 +12094,373 @@
       </w:r>
     </w:p>
     <w:p>
-      <w:r>
+      <w:pPr>
+        <w:pStyle w:val="Figures"/>
+      </w:pPr>
+      <w:r>
+        <w:t xml:space="preserve">Figure </w:t>
+      </w:r>
+      <w:r>
+        <w:t>3</w:t>
+      </w:r>
+      <w:r>
+        <w:t>:</w:t>
+      </w:r>
+      <w:r>
+        <w:t xml:space="preserve"> Evolutionary architecture generation Adopted </w:t>
+      </w:r>
+    </w:p>
+    <w:p>
+      <w:pPr>
+        <w:jc w:val="center"/>
         <w:rPr>
           <w:b/>
           <w:bCs/>
         </w:rPr>
-        <w:t>Coding</w:t>
-      </w:r>
-      <w:r>
-        <w:t xml:space="preserve">: </w:t>
-      </w:r>
-    </w:p>
-    <w:p>
-      <w:pPr>
-        <w:ind w:firstLine="576"/>
+      </w:pPr>
+    </w:p>
+    <w:p>
+      <w:r>
         <w:rPr>
           <w:b/>
           <w:bCs/>
         </w:rPr>
-      </w:pPr>
-      <w:r>
-        <w:t>Software engineers can apply AI techniques to help automate or assist the programming process.</w:t>
-      </w:r>
-    </w:p>
-    <w:p>
-      <w:pPr>
+        <w:t>Coding</w:t>
+      </w:r>
+      <w:r>
+        <w:t xml:space="preserve">: </w:t>
+      </w:r>
+    </w:p>
+    <w:p>
+      <w:pPr>
+        <w:ind w:firstLine="576"/>
         <w:rPr>
           <w:b/>
           <w:bCs/>
         </w:rPr>
       </w:pPr>
       <w:r>
+        <w:t>Software engineers can apply AI techniques to help automate or assist the programming process.</w:t>
+      </w:r>
+      <w:sdt>
+        <w:sdtPr>
+          <w:rPr>
+            <w:b/>
+            <w:bCs/>
+          </w:rPr>
+          <w:id w:val="-725526476"/>
+          <w:citation/>
+        </w:sdtPr>
+        <w:sdtContent>
+          <w:r>
+            <w:rPr>
+              <w:b/>
+              <w:bCs/>
+            </w:rPr>
+            <w:fldChar w:fldCharType="begin"/>
+          </w:r>
+          <w:r>
+            <w:rPr>
+              <w:b/>
+              <w:bCs/>
+            </w:rPr>
+            <w:instrText xml:space="preserve"> CITATION Han13 \l 1033 </w:instrText>
+          </w:r>
+          <w:r>
+            <w:rPr>
+              <w:b/>
+              <w:bCs/>
+            </w:rPr>
+            <w:fldChar w:fldCharType="separate"/>
+          </w:r>
+          <w:r>
+            <w:rPr>
+              <w:b/>
+              <w:bCs/>
+              <w:noProof/>
+            </w:rPr>
+            <w:t xml:space="preserve"> </w:t>
+          </w:r>
+          <w:r>
+            <w:rPr>
+              <w:noProof/>
+            </w:rPr>
+            <w:t>[8]</w:t>
+          </w:r>
+          <w:r>
+            <w:rPr>
+              <w:b/>
+              <w:bCs/>
+            </w:rPr>
+            <w:fldChar w:fldCharType="end"/>
+          </w:r>
+        </w:sdtContent>
+      </w:sdt>
+    </w:p>
+    <w:p>
+      <w:pPr>
         <w:rPr>
           <w:b/>
           <w:bCs/>
         </w:rPr>
-        <w:t xml:space="preserve">Use of AI to help assist the programming process: </w:t>
-      </w:r>
-    </w:p>
-    <w:p>
-      <w:pPr>
-        <w:ind w:firstLine="576"/>
+      </w:pPr>
+      <w:r>
         <w:rPr>
           <w:b/>
           <w:bCs/>
         </w:rPr>
-      </w:pPr>
-      <w:r>
-        <w:t xml:space="preserve">The main idea here is to create an expert system to assist software engineers during software </w:t>
-      </w:r>
-      <w:proofErr w:type="gramStart"/>
-      <w:r>
-        <w:t>development</w:t>
-      </w:r>
-      <w:proofErr w:type="gramEnd"/>
-    </w:p>
-    <w:p>
-      <w:pPr>
+        <w:t xml:space="preserve">Use of AI to help assist the programming process: </w:t>
+      </w:r>
+    </w:p>
+    <w:p>
+      <w:pPr>
+        <w:ind w:firstLine="576"/>
         <w:rPr>
           <w:b/>
           <w:bCs/>
         </w:rPr>
       </w:pPr>
       <w:r>
+        <w:t>The main idea here is to create an expert system to assist software engineers during software development</w:t>
+      </w:r>
+      <w:r>
         <w:rPr>
           <w:b/>
           <w:bCs/>
         </w:rPr>
-        <w:t xml:space="preserve">Use of AI to help automate the programming process: </w:t>
-      </w:r>
-    </w:p>
-    <w:p>
-      <w:pPr>
-        <w:ind w:firstLine="576"/>
+        <w:t>.</w:t>
+      </w:r>
+      <w:sdt>
+        <w:sdtPr>
+          <w:rPr>
+            <w:b/>
+            <w:bCs/>
+          </w:rPr>
+          <w:id w:val="412441992"/>
+          <w:citation/>
+        </w:sdtPr>
+        <w:sdtContent>
+          <w:r>
+            <w:rPr>
+              <w:b/>
+              <w:bCs/>
+            </w:rPr>
+            <w:fldChar w:fldCharType="begin"/>
+          </w:r>
+          <w:r>
+            <w:rPr>
+              <w:b/>
+              <w:bCs/>
+            </w:rPr>
+            <w:instrText xml:space="preserve"> CITATION Han13 \l 1033 </w:instrText>
+          </w:r>
+          <w:r>
+            <w:rPr>
+              <w:b/>
+              <w:bCs/>
+            </w:rPr>
+            <w:fldChar w:fldCharType="separate"/>
+          </w:r>
+          <w:r>
+            <w:rPr>
+              <w:b/>
+              <w:bCs/>
+              <w:noProof/>
+            </w:rPr>
+            <w:t xml:space="preserve"> </w:t>
+          </w:r>
+          <w:r>
+            <w:rPr>
+              <w:noProof/>
+            </w:rPr>
+            <w:t>[8]</w:t>
+          </w:r>
+          <w:r>
+            <w:rPr>
+              <w:b/>
+              <w:bCs/>
+            </w:rPr>
+            <w:fldChar w:fldCharType="end"/>
+          </w:r>
+        </w:sdtContent>
+      </w:sdt>
+    </w:p>
+    <w:p>
+      <w:pPr>
         <w:rPr>
           <w:b/>
           <w:bCs/>
         </w:rPr>
       </w:pPr>
       <w:r>
-        <w:t>The idea here is to have a completely automated program synthesis. This is done by having human specialists write a complete and concise specification of the desired software; so that, a system can generate "functions, data structures, or entire programs" directly from the specifications</w:t>
-      </w:r>
-      <w:r>
         <w:rPr>
           <w:b/>
           <w:bCs/>
         </w:rPr>
-        <w:t>.</w:t>
-      </w:r>
-    </w:p>
-    <w:p>
-      <w:pPr>
+        <w:t xml:space="preserve">Use of AI to help automate the programming process: </w:t>
+      </w:r>
+    </w:p>
+    <w:p>
+      <w:pPr>
+        <w:ind w:firstLine="576"/>
         <w:rPr>
           <w:b/>
           <w:bCs/>
         </w:rPr>
       </w:pPr>
       <w:r>
+        <w:t>The idea here is to have a completely automated program synthesis. This is done by having human specialists write a complete and concise specification of the desired software; so that, a system can generate "functions, data structures, or entire programs" directly from the specifications</w:t>
+      </w:r>
+      <w:r>
         <w:rPr>
           <w:b/>
           <w:bCs/>
         </w:rPr>
-        <w:t>Testing:</w:t>
-      </w:r>
-    </w:p>
-    <w:p>
-      <w:pPr>
-        <w:ind w:firstLine="540"/>
+        <w:t>.</w:t>
+      </w:r>
+      <w:sdt>
+        <w:sdtPr>
+          <w:rPr>
+            <w:b/>
+            <w:bCs/>
+          </w:rPr>
+          <w:id w:val="-127479457"/>
+          <w:citation/>
+        </w:sdtPr>
+        <w:sdtContent>
+          <w:r>
+            <w:rPr>
+              <w:b/>
+              <w:bCs/>
+            </w:rPr>
+            <w:fldChar w:fldCharType="begin"/>
+          </w:r>
+          <w:r>
+            <w:rPr>
+              <w:b/>
+              <w:bCs/>
+            </w:rPr>
+            <w:instrText xml:space="preserve"> CITATION Han13 \l 1033 </w:instrText>
+          </w:r>
+          <w:r>
+            <w:rPr>
+              <w:b/>
+              <w:bCs/>
+            </w:rPr>
+            <w:fldChar w:fldCharType="separate"/>
+          </w:r>
+          <w:r>
+            <w:rPr>
+              <w:b/>
+              <w:bCs/>
+              <w:noProof/>
+            </w:rPr>
+            <w:t xml:space="preserve"> </w:t>
+          </w:r>
+          <w:r>
+            <w:rPr>
+              <w:noProof/>
+            </w:rPr>
+            <w:t>[8]</w:t>
+          </w:r>
+          <w:r>
+            <w:rPr>
+              <w:b/>
+              <w:bCs/>
+            </w:rPr>
+            <w:fldChar w:fldCharType="end"/>
+          </w:r>
+        </w:sdtContent>
+      </w:sdt>
+    </w:p>
+    <w:p>
+      <w:pPr>
         <w:rPr>
           <w:b/>
           <w:bCs/>
         </w:rPr>
       </w:pPr>
       <w:r>
-        <w:t>Software testing remains an expensive task in the development process and one of the main challenges concerns its possible automation. AI techniques can play a vital role in this regard.</w:t>
-      </w:r>
-    </w:p>
-    <w:p>
-      <w:pPr>
-        <w:ind w:firstLine="576"/>
         <w:rPr>
           <w:b/>
           <w:bCs/>
         </w:rPr>
+        <w:t>Testing:</w:t>
+      </w:r>
+    </w:p>
+    <w:p>
+      <w:pPr>
+        <w:ind w:firstLine="540"/>
+        <w:rPr>
+          <w:b/>
+          <w:bCs/>
+        </w:rPr>
+      </w:pPr>
+      <w:r>
+        <w:t>Software testing remains an expensive task in the development process and one of the main challenges concerns its possible automation. AI techniques can play a vital role in this regard.</w:t>
+      </w:r>
+      <w:sdt>
+        <w:sdtPr>
+          <w:rPr>
+            <w:b/>
+            <w:bCs/>
+          </w:rPr>
+          <w:id w:val="-1489244352"/>
+          <w:citation/>
+        </w:sdtPr>
+        <w:sdtContent>
+          <w:r>
+            <w:rPr>
+              <w:b/>
+              <w:bCs/>
+            </w:rPr>
+            <w:fldChar w:fldCharType="begin"/>
+          </w:r>
+          <w:r>
+            <w:rPr>
+              <w:b/>
+              <w:bCs/>
+            </w:rPr>
+            <w:instrText xml:space="preserve"> CITATION Han13 \l 1033 </w:instrText>
+          </w:r>
+          <w:r>
+            <w:rPr>
+              <w:b/>
+              <w:bCs/>
+            </w:rPr>
+            <w:fldChar w:fldCharType="separate"/>
+          </w:r>
+          <w:r>
+            <w:rPr>
+              <w:b/>
+              <w:bCs/>
+              <w:noProof/>
+            </w:rPr>
+            <w:t xml:space="preserve"> </w:t>
+          </w:r>
+          <w:r>
+            <w:rPr>
+              <w:noProof/>
+            </w:rPr>
+            <w:t>[8]</w:t>
+          </w:r>
+          <w:r>
+            <w:rPr>
+              <w:b/>
+              <w:bCs/>
+            </w:rPr>
+            <w:fldChar w:fldCharType="end"/>
+          </w:r>
+        </w:sdtContent>
+      </w:sdt>
+    </w:p>
+    <w:p>
+      <w:pPr>
+        <w:ind w:firstLine="576"/>
+        <w:rPr>
+          <w:b/>
+          <w:bCs/>
+        </w:rPr>
       </w:pPr>
     </w:p>
     <w:p>
@@ -12292,7 +12477,6 @@
           <w:rFonts w:eastAsia="Times New Roman"/>
           <w:szCs w:val="28"/>
         </w:rPr>
-        <w:lastRenderedPageBreak/>
         <w:t>REQUIREMENTS ENGINEERING AT A GLANCE: COMPARING GORE AND UML METHODS IN THE DESIGN OF AUTOMATED SYSTEMS</w:t>
       </w:r>
       <w:bookmarkEnd w:id="25"/>
@@ -12308,22 +12492,57 @@
         <w:rPr>
           <w:szCs w:val="24"/>
         </w:rPr>
-        <w:t xml:space="preserve">The early stage of requirements engineering is crucial for designing intelligent automated systems, especially if no formal analytical solutions have been arrived at. In such cases, requirements analysis is not </w:t>
-      </w:r>
-      <w:proofErr w:type="gramStart"/>
-      <w:r>
-        <w:rPr>
-          <w:szCs w:val="24"/>
-        </w:rPr>
-        <w:t>possible</w:t>
-      </w:r>
-      <w:proofErr w:type="gramEnd"/>
-      <w:r>
-        <w:rPr>
-          <w:szCs w:val="24"/>
-        </w:rPr>
-        <w:t xml:space="preserve"> and the design process would be more suitable for rework. Planning and scheduling problems can be addressed using artificial intelligence (AI) and constitute an important area of ​​machine intelligence – along with machine learning.</w:t>
-      </w:r>
+        <w:t>The early stage of requirements engineering is crucial for designing intelligent automated systems, especially if no formal analytical solutions have been arrived at. In such cases, requirements analysis is not possible and the design process would be more suitable for rework. Planning and scheduling problems can be addressed using artificial intelligence (AI) and constitute an important area of ​​machine intelligence – along with machine learning.</w:t>
+      </w:r>
+      <w:sdt>
+        <w:sdtPr>
+          <w:rPr>
+            <w:szCs w:val="24"/>
+          </w:rPr>
+          <w:id w:val="321556408"/>
+          <w:citation/>
+        </w:sdtPr>
+        <w:sdtContent>
+          <w:r>
+            <w:rPr>
+              <w:szCs w:val="24"/>
+            </w:rPr>
+            <w:fldChar w:fldCharType="begin"/>
+          </w:r>
+          <w:r>
+            <w:rPr>
+              <w:szCs w:val="24"/>
+            </w:rPr>
+            <w:instrText xml:space="preserve"> CITATION Jav1 \l 1033 </w:instrText>
+          </w:r>
+          <w:r>
+            <w:rPr>
+              <w:szCs w:val="24"/>
+            </w:rPr>
+            <w:fldChar w:fldCharType="separate"/>
+          </w:r>
+          <w:r>
+            <w:rPr>
+              <w:noProof/>
+              <w:szCs w:val="24"/>
+            </w:rPr>
+            <w:t xml:space="preserve"> </w:t>
+          </w:r>
+          <w:r>
+            <w:rPr>
+              <w:noProof/>
+              <w:szCs w:val="24"/>
+            </w:rPr>
+            <w:t>[9]</w:t>
+          </w:r>
+          <w:r>
+            <w:rPr>
+              <w:szCs w:val="24"/>
+            </w:rPr>
+            <w:fldChar w:fldCharType="end"/>
+          </w:r>
+        </w:sdtContent>
+      </w:sdt>
     </w:p>
     <w:p>
       <w:pPr>
@@ -12331,7 +12550,7 @@
         <w:ind w:left="540" w:hanging="540"/>
       </w:pPr>
       <w:bookmarkStart w:id="26" w:name="_Toc148789930"/>
-      <w:bookmarkEnd w:id="23"/>
+      <w:bookmarkEnd w:id="24"/>
       <w:r>
         <w:t>Machine Learning</w:t>
       </w:r>
@@ -12409,7 +12628,7 @@
             <w:rPr>
               <w:noProof/>
             </w:rPr>
-            <w:t>[6]</w:t>
+            <w:t>[10]</w:t>
           </w:r>
           <w:r>
             <w:fldChar w:fldCharType="end"/>
@@ -12496,7 +12715,7 @@
             <w:rPr>
               <w:noProof/>
             </w:rPr>
-            <w:t>[6]</w:t>
+            <w:t>[10]</w:t>
           </w:r>
           <w:r>
             <w:fldChar w:fldCharType="end"/>
@@ -12580,7 +12799,7 @@
             <w:rPr>
               <w:noProof/>
             </w:rPr>
-            <w:t>[6]</w:t>
+            <w:t>[10]</w:t>
           </w:r>
           <w:r>
             <w:fldChar w:fldCharType="end"/>
@@ -12605,6 +12824,7 @@
           <w:b/>
           <w:bCs/>
         </w:rPr>
+        <w:lastRenderedPageBreak/>
         <w:t>Simplicity:</w:t>
       </w:r>
       <w:r>
@@ -12620,7 +12840,6 @@
           <w:b/>
           <w:bCs/>
         </w:rPr>
-        <w:lastRenderedPageBreak/>
         <w:t>Community Support:</w:t>
       </w:r>
       <w:r>
@@ -12719,7 +12938,7 @@
             <w:rPr>
               <w:noProof/>
             </w:rPr>
-            <w:t>[7]</w:t>
+            <w:t>[11]</w:t>
           </w:r>
           <w:r>
             <w:fldChar w:fldCharType="end"/>
@@ -12794,7 +13013,7 @@
             <w:rPr>
               <w:noProof/>
             </w:rPr>
-            <w:t>[7]</w:t>
+            <w:t>[11]</w:t>
           </w:r>
           <w:r>
             <w:fldChar w:fldCharType="end"/>
@@ -12878,7 +13097,7 @@
             <w:rPr>
               <w:noProof/>
             </w:rPr>
-            <w:t>[7]</w:t>
+            <w:t>[11]</w:t>
           </w:r>
           <w:r>
             <w:fldChar w:fldCharType="end"/>
@@ -12899,7 +13118,6 @@
         </w:rPr>
       </w:pPr>
       <w:r>
-        <w:lastRenderedPageBreak/>
         <w:t>To address this problem, two gates were introduced: the forget gate (f</w:t>
       </w:r>
       <w:r>
@@ -12974,7 +13192,7 @@
             <w:rPr>
               <w:noProof/>
             </w:rPr>
-            <w:t>[7]</w:t>
+            <w:t>[11]</w:t>
           </w:r>
           <w:r>
             <w:fldChar w:fldCharType="end"/>
@@ -13056,11 +13274,7 @@
         <w:t xml:space="preserve">Figure </w:t>
       </w:r>
       <w:r>
-        <w:rPr>
-          <w:rFonts w:hint="cs"/>
-          <w:rtl/>
-        </w:rPr>
-        <w:t>3</w:t>
+        <w:t>4</w:t>
       </w:r>
       <w:r>
         <w:t xml:space="preserve">: </w:t>
@@ -13152,7 +13366,7 @@
             <w:rPr>
               <w:noProof/>
             </w:rPr>
-            <w:t>[7]</w:t>
+            <w:t>[11]</w:t>
           </w:r>
           <w:r>
             <w:fldChar w:fldCharType="end"/>
@@ -13367,7 +13581,7 @@
             <w:rPr>
               <w:noProof/>
             </w:rPr>
-            <w:t>[7]</w:t>
+            <w:t>[11]</w:t>
           </w:r>
           <w:r>
             <w:fldChar w:fldCharType="end"/>
@@ -13380,15 +13594,7 @@
         <w:ind w:firstLine="540"/>
       </w:pPr>
       <w:r>
-        <w:t xml:space="preserve">Term Frequency-Inverse Document Frequency (TF-IDF) analyzes the importance of prevalent and widely used words, such </w:t>
-      </w:r>
-      <w:proofErr w:type="gramStart"/>
-      <w:r>
-        <w:t>as(</w:t>
-      </w:r>
-      <w:proofErr w:type="gramEnd"/>
-      <w:r>
-        <w:t>"a," "an," "the"</w:t>
+        <w:t>Term Frequency-Inverse Document Frequency (TF-IDF) analyzes the importance of prevalent and widely used words, such as("a," "an," "the"</w:t>
       </w:r>
       <w:r>
         <w:rPr>
@@ -13401,7 +13607,11 @@
         <w:t xml:space="preserve">. </w:t>
       </w:r>
       <w:r>
-        <w:t>For example, the two preceding sentences would be mapped to</w:t>
+        <w:t xml:space="preserve">For example, the two preceding </w:t>
+      </w:r>
+      <w:r>
+        <w:lastRenderedPageBreak/>
+        <w:t>sentences would be mapped to</w:t>
       </w:r>
       <w:r>
         <w:t xml:space="preserve"> </w:t>
@@ -13600,7 +13810,7 @@
             <w:rPr>
               <w:noProof/>
             </w:rPr>
-            <w:t>[7]</w:t>
+            <w:t>[11]</w:t>
           </w:r>
           <w:r>
             <w:fldChar w:fldCharType="end"/>
@@ -13613,7 +13823,6 @@
         <w:ind w:firstLine="540"/>
       </w:pPr>
       <w:r>
-        <w:lastRenderedPageBreak/>
         <w:t>The latest word embedding technique is Word2Vec, which assigns words used in a similar context to be close to each other in the vector space. For example, it places "contractor" and "engineer" in a nearby vector space if they are often used together. There are two types of Word2Vec: Continuous Bag of Words (CBOW) and Skip-Gram. CBOW tries to predict the current word from its surrounding words, controlling the number of surrounding words. Skip-Gram, on the other hand, predicts the surrounding words from the current word. According to developers, CBOW is faster, but Skip-Gram provides better word predictions.</w:t>
       </w:r>
       <w:sdt>
@@ -13670,7 +13879,7 @@
             <w:rPr>
               <w:noProof/>
             </w:rPr>
-            <w:t>[7]</w:t>
+            <w:t>[11]</w:t>
           </w:r>
           <w:r>
             <w:fldChar w:fldCharType="end"/>
@@ -13749,7 +13958,7 @@
         <w:t xml:space="preserve">Figure </w:t>
       </w:r>
       <w:r>
-        <w:t>4</w:t>
+        <w:t>5</w:t>
       </w:r>
       <w:r>
         <w:t xml:space="preserve">: </w:t>
@@ -13848,7 +14057,7 @@
             <w:rPr>
               <w:noProof/>
             </w:rPr>
-            <w:t>[7]</w:t>
+            <w:t>[11]</w:t>
           </w:r>
           <w:r>
             <w:fldChar w:fldCharType="end"/>
@@ -13867,6 +14076,7 @@
         <w:rPr>
           <w:noProof/>
         </w:rPr>
+        <w:lastRenderedPageBreak/>
         <w:drawing>
           <wp:inline distT="0" distB="0" distL="0" distR="0" wp14:anchorId="2E2600D9" wp14:editId="671A50A3">
             <wp:extent cx="6260788" cy="2107096"/>
@@ -13931,10 +14141,9 @@
       </w:r>
       <w:r>
         <w:rPr>
-          <w:rFonts w:hint="cs"/>
-          <w:rtl/>
-        </w:rPr>
-        <w:t>5</w:t>
+          <w:lang w:val="en-US"/>
+        </w:rPr>
+        <w:t>6</w:t>
       </w:r>
       <w:r>
         <w:t xml:space="preserve">: </w:t>
@@ -13953,7 +14162,6 @@
       </w:pPr>
       <w:bookmarkStart w:id="32" w:name="_Toc148789933"/>
       <w:r>
-        <w:lastRenderedPageBreak/>
         <w:t>Parsing</w:t>
       </w:r>
       <w:bookmarkEnd w:id="32"/>
@@ -13990,7 +14198,7 @@
             <w:rPr>
               <w:noProof/>
             </w:rPr>
-            <w:t>[8]</w:t>
+            <w:t>[12]</w:t>
           </w:r>
           <w:r>
             <w:fldChar w:fldCharType="end"/>
@@ -14066,7 +14274,7 @@
         <w:t xml:space="preserve">Figure </w:t>
       </w:r>
       <w:r>
-        <w:t>6</w:t>
+        <w:t>7</w:t>
       </w:r>
       <w:r>
         <w:t xml:space="preserve">: </w:t>
@@ -14084,6 +14292,7 @@
         </w:rPr>
       </w:pPr>
       <w:r>
+        <w:lastRenderedPageBreak/>
         <w:t>Dependency parsing is based on separating dependency relationships and linking different symbols directly. Each symbol depends on the main symbol it is associated with, except for the root symbol of the tree. There are two types of dependency trees: projective and non-projective. Projective trees have no crossing arcs, as shown in the previous figure. Non-projective trees, on the other hand, have intersecting arcs, as shown in the following figure</w:t>
       </w:r>
       <w:r>
@@ -14121,7 +14330,7 @@
             <w:rPr>
               <w:noProof/>
             </w:rPr>
-            <w:t>[8]</w:t>
+            <w:t>[12]</w:t>
           </w:r>
           <w:r>
             <w:fldChar w:fldCharType="end"/>
@@ -14197,15 +14406,13 @@
       </w:pPr>
       <w:bookmarkStart w:id="34" w:name="_Toc148792280"/>
       <w:r>
-        <w:lastRenderedPageBreak/>
         <w:t xml:space="preserve">Figure </w:t>
       </w:r>
       <w:r>
         <w:rPr>
-          <w:rFonts w:hint="cs"/>
-          <w:rtl/>
-        </w:rPr>
-        <w:t>7</w:t>
+          <w:lang w:val="en-US"/>
+        </w:rPr>
+        <w:t>8</w:t>
       </w:r>
       <w:r>
         <w:t xml:space="preserve">: </w:t>
@@ -14256,7 +14463,7 @@
             <w:rPr>
               <w:noProof/>
             </w:rPr>
-            <w:t>[8]</w:t>
+            <w:t>[12]</w:t>
           </w:r>
           <w:r>
             <w:fldChar w:fldCharType="end"/>
@@ -14290,15 +14497,7 @@
         <w:ind w:firstLine="540"/>
       </w:pPr>
       <w:r>
-        <w:t xml:space="preserve">Coreference Resolution (CR) is the task of finding all linguistic expressions </w:t>
-      </w:r>
-      <w:proofErr w:type="gramStart"/>
-      <w:r>
-        <w:t>in a given</w:t>
-      </w:r>
-      <w:proofErr w:type="gramEnd"/>
-      <w:r>
-        <w:t xml:space="preserve"> text that refer to the same entity. We can address this problem by replacing pronouns with noun phrases after identifying these references and aggregating them.</w:t>
+        <w:t>Coreference Resolution (CR) is the task of finding all linguistic expressions in a given text that refer to the same entity. We can address this problem by replacing pronouns with noun phrases after identifying these references and aggregating them.</w:t>
       </w:r>
       <w:sdt>
         <w:sdtPr>
@@ -14325,7 +14524,7 @@
             <w:rPr>
               <w:noProof/>
             </w:rPr>
-            <w:t>[9]</w:t>
+            <w:t>[13]</w:t>
           </w:r>
           <w:r>
             <w:fldChar w:fldCharType="end"/>
@@ -14340,6 +14539,10 @@
         </w:rPr>
       </w:pPr>
       <w:r>
+        <w:rPr>
+          <w:noProof/>
+        </w:rPr>
+        <w:lastRenderedPageBreak/>
         <w:drawing>
           <wp:inline distT="0" distB="0" distL="0" distR="0" wp14:anchorId="6FDE3025" wp14:editId="39E9F773">
             <wp:extent cx="5715000" cy="1037590"/>
@@ -14390,49 +14593,30 @@
       </w:r>
       <w:r>
         <w:rPr>
-          <w:rFonts w:hint="cs"/>
+          <w:lang w:val="en-US"/>
+        </w:rPr>
+        <w:t>9</w:t>
+      </w:r>
+      <w:r>
+        <w:t xml:space="preserve">: </w:t>
+      </w:r>
+      <w:r>
+        <w:t>difference between "original sentence" and "sentence with resolved Coreference"</w:t>
+      </w:r>
+      <w:r>
+        <w:t>.</w:t>
+      </w:r>
+      <w:bookmarkEnd w:id="36"/>
+    </w:p>
+    <w:p>
+      <w:pPr>
+        <w:ind w:firstLine="540"/>
+        <w:rPr>
           <w:rtl/>
         </w:rPr>
-        <w:t>8</w:t>
-      </w:r>
-      <w:r>
-        <w:t xml:space="preserve">: </w:t>
-      </w:r>
-      <w:r>
-        <w:t>difference between "original sentence" and "sentence with resolved Coreference"</w:t>
-      </w:r>
-      <w:r>
-        <w:t>.</w:t>
-      </w:r>
-      <w:bookmarkEnd w:id="36"/>
-    </w:p>
-    <w:p>
-      <w:pPr>
-        <w:ind w:firstLine="540"/>
-        <w:rPr>
-          <w:rFonts w:hint="cs"/>
-          <w:rtl/>
-        </w:rPr>
-      </w:pPr>
-      <w:r>
-        <w:t>Anaphora</w:t>
-      </w:r>
-      <w:r>
-        <w:t xml:space="preserve"> resolution (AR) is one of the cases that significantly </w:t>
-      </w:r>
-      <w:proofErr w:type="gramStart"/>
-      <w:r>
-        <w:t>differ</w:t>
-      </w:r>
-      <w:proofErr w:type="gramEnd"/>
-      <w:r>
-        <w:t xml:space="preserve"> from coreference resolution. </w:t>
-      </w:r>
-      <w:r>
-        <w:t>An</w:t>
-      </w:r>
-      <w:r>
-        <w:t xml:space="preserve"> anaphora resolution occurs in the text when one term refers to another term and specifies the interpretation of another.</w:t>
+      </w:pPr>
+      <w:r>
+        <w:t>Anaphora resolution (AR) is one of the cases that significantly differ from coreference resolution. An anaphora resolution occurs in the text when one term refers to another term and specifies the interpretation of another.</w:t>
       </w:r>
       <w:sdt>
         <w:sdtPr>
@@ -14465,7 +14649,7 @@
             <w:rPr>
               <w:noProof/>
             </w:rPr>
-            <w:t>[10]</w:t>
+            <w:t>[14]</w:t>
           </w:r>
           <w:r>
             <w:fldChar w:fldCharType="end"/>
@@ -14505,7 +14689,7 @@
             <w:rPr>
               <w:noProof/>
             </w:rPr>
-            <w:t>[9]</w:t>
+            <w:t>[13]</w:t>
           </w:r>
           <w:r>
             <w:fldChar w:fldCharType="end"/>
@@ -14536,7 +14720,6 @@
         </w:rPr>
       </w:pPr>
       <w:r>
-        <w:lastRenderedPageBreak/>
         <w:t>Some cases can be misleading, such as cases where there is no relationship between the pronoun and other words in the text. Examples of these cases include derived sentences where the pronoun 'it' is redundant, and we can easily extract a sentence with the same meaning without using the pronoun 'it'.</w:t>
       </w:r>
       <w:sdt>
@@ -14593,7 +14776,7 @@
             <w:rPr>
               <w:noProof/>
             </w:rPr>
-            <w:t>[11]</w:t>
+            <w:t>[15]</w:t>
           </w:r>
           <w:r>
             <w:fldChar w:fldCharType="end"/>
@@ -14613,21 +14796,7 @@
           <w:b/>
           <w:bCs/>
         </w:rPr>
-        <w:t xml:space="preserve">Steps for </w:t>
-      </w:r>
-      <w:r>
-        <w:rPr>
-          <w:b/>
-          <w:bCs/>
-        </w:rPr>
-        <w:t>Coreference Resolution</w:t>
-      </w:r>
-      <w:r>
-        <w:rPr>
-          <w:b/>
-          <w:bCs/>
-        </w:rPr>
-        <w:t>:</w:t>
+        <w:t>Steps for Coreference Resolution:</w:t>
       </w:r>
     </w:p>
     <w:p>
@@ -14648,6 +14817,9 @@
         <w:jc w:val="center"/>
       </w:pPr>
       <w:r>
+        <w:rPr>
+          <w:noProof/>
+        </w:rPr>
         <w:drawing>
           <wp:inline distT="0" distB="0" distL="0" distR="0" wp14:anchorId="7D406E77" wp14:editId="7591B969">
             <wp:extent cx="5715000" cy="680720"/>
@@ -14694,7 +14866,7 @@
         <w:t xml:space="preserve">Figure </w:t>
       </w:r>
       <w:r>
-        <w:t>9</w:t>
+        <w:t>10</w:t>
       </w:r>
       <w:r>
         <w:t xml:space="preserve">: </w:t>
@@ -14721,6 +14893,9 @@
         <w:jc w:val="center"/>
       </w:pPr>
       <w:r>
+        <w:rPr>
+          <w:noProof/>
+        </w:rPr>
         <w:drawing>
           <wp:inline distT="0" distB="0" distL="0" distR="0" wp14:anchorId="7D339A9E" wp14:editId="49E26136">
             <wp:extent cx="5715000" cy="803275"/>
@@ -14767,16 +14942,16 @@
         <w:t xml:space="preserve">Figure </w:t>
       </w:r>
       <w:r>
-        <w:t>10</w:t>
+        <w:t>1</w:t>
+      </w:r>
+      <w:r>
+        <w:t>1</w:t>
       </w:r>
       <w:r>
         <w:t xml:space="preserve">: </w:t>
       </w:r>
       <w:r>
-        <w:t>group</w:t>
-      </w:r>
-      <w:r>
-        <w:t xml:space="preserve"> spans</w:t>
+        <w:t>group spans</w:t>
       </w:r>
       <w:bookmarkEnd w:id="38"/>
     </w:p>
@@ -14794,6 +14969,9 @@
         <w:jc w:val="center"/>
       </w:pPr>
       <w:r>
+        <w:rPr>
+          <w:noProof/>
+        </w:rPr>
         <w:drawing>
           <wp:inline distT="0" distB="0" distL="0" distR="0" wp14:anchorId="4CDF4FA8" wp14:editId="52EC088E">
             <wp:extent cx="5715000" cy="602615"/>
@@ -14840,10 +15018,7 @@
         <w:t xml:space="preserve">Figure </w:t>
       </w:r>
       <w:r>
-        <w:t>1</w:t>
-      </w:r>
-      <w:r>
-        <w:t>1</w:t>
+        <w:t>11</w:t>
       </w:r>
       <w:r>
         <w:t xml:space="preserve">: </w:t>
@@ -14902,7 +15077,6 @@
       </w:pPr>
       <w:bookmarkStart w:id="43" w:name="_Toc148789938"/>
       <w:r>
-        <w:lastRenderedPageBreak/>
         <w:t>AI System Development</w:t>
       </w:r>
       <w:bookmarkEnd w:id="43"/>
@@ -15048,7 +15222,6 @@
         </w:rPr>
         <w:t xml:space="preserve">the </w:t>
       </w:r>
-      <w:proofErr w:type="gramStart"/>
       <w:r>
         <w:rPr>
           <w:lang w:val="en-CA"/>
@@ -15059,14 +15232,7 @@
         <w:rPr>
           <w:lang w:val="en-CA"/>
         </w:rPr>
-        <w:t>and</w:t>
-      </w:r>
-      <w:proofErr w:type="gramEnd"/>
-      <w:r>
-        <w:rPr>
-          <w:lang w:val="en-CA"/>
-        </w:rPr>
-        <w:t xml:space="preserve"> generate solutions to solve the problems. </w:t>
+        <w:t xml:space="preserve">and generate solutions to solve the problems. </w:t>
       </w:r>
     </w:p>
     <w:p>
@@ -15116,21 +15282,7 @@
         <w:rPr>
           <w:lang w:val="en-CA"/>
         </w:rPr>
-        <w:t xml:space="preserve">This section may contain any of the following </w:t>
-      </w:r>
-      <w:proofErr w:type="gramStart"/>
-      <w:r>
-        <w:rPr>
-          <w:lang w:val="en-CA"/>
-        </w:rPr>
-        <w:t>information;</w:t>
-      </w:r>
-      <w:proofErr w:type="gramEnd"/>
-      <w:r>
-        <w:rPr>
-          <w:lang w:val="en-CA"/>
-        </w:rPr>
-        <w:t xml:space="preserve"> d</w:t>
+        <w:t>This section may contain any of the following information; d</w:t>
       </w:r>
       <w:r>
         <w:rPr>
@@ -15235,21 +15387,7 @@
         <w:rPr>
           <w:lang w:val="en-GB"/>
         </w:rPr>
-        <w:t xml:space="preserve"> how the system should react to </w:t>
-      </w:r>
-      <w:proofErr w:type="gramStart"/>
-      <w:r>
-        <w:rPr>
-          <w:lang w:val="en-GB"/>
-        </w:rPr>
-        <w:t>particular inputs</w:t>
-      </w:r>
-      <w:proofErr w:type="gramEnd"/>
-      <w:r>
-        <w:rPr>
-          <w:lang w:val="en-GB"/>
-        </w:rPr>
-        <w:t xml:space="preserve"> and how the system should behave in particular situations.</w:t>
+        <w:t xml:space="preserve"> how the system should react to particular inputs and how the system should behave in particular situations.</w:t>
       </w:r>
     </w:p>
     <w:p>
@@ -15310,21 +15448,7 @@
         <w:rPr>
           <w:lang w:val="en-GB"/>
         </w:rPr>
-        <w:t xml:space="preserve">Often apply to the system </w:t>
-      </w:r>
-      <w:proofErr w:type="gramStart"/>
-      <w:r>
-        <w:rPr>
-          <w:lang w:val="en-GB"/>
-        </w:rPr>
-        <w:t>as a whole rather</w:t>
-      </w:r>
-      <w:proofErr w:type="gramEnd"/>
-      <w:r>
-        <w:rPr>
-          <w:lang w:val="en-GB"/>
-        </w:rPr>
-        <w:t xml:space="preserve"> than individual features or services.</w:t>
+        <w:t>Often apply to the system as a whole rather than individual features or services.</w:t>
       </w:r>
     </w:p>
     <w:p>
@@ -15752,13 +15876,8 @@
         <w:t>• Description of</w:t>
       </w:r>
       <w:r>
-        <w:t xml:space="preserve"> the working procedure used (list of steps</w:t>
-      </w:r>
-      <w:proofErr w:type="gramStart"/>
-      <w:r>
-        <w:t>);</w:t>
-      </w:r>
-      <w:proofErr w:type="gramEnd"/>
+        <w:t xml:space="preserve"> the working procedure used (list of steps);</w:t>
+      </w:r>
     </w:p>
     <w:p>
       <w:r>
@@ -15777,26 +15896,16 @@
         <w:t>.</w:t>
       </w:r>
       <w:r>
-        <w:t>, equipment, software, tools, instruments, parameters, etc.</w:t>
-      </w:r>
-      <w:proofErr w:type="gramStart"/>
-      <w:r>
-        <w:t>)</w:t>
+        <w:t>, equipment, software, tools, instruments, parameters, etc.)</w:t>
       </w:r>
       <w:r>
         <w:t>;</w:t>
       </w:r>
-      <w:proofErr w:type="gramEnd"/>
-    </w:p>
-    <w:p>
-      <w:r>
-        <w:t xml:space="preserve">• Describe the processing of data </w:t>
-      </w:r>
-      <w:proofErr w:type="gramStart"/>
-      <w:r>
-        <w:t>collected;</w:t>
-      </w:r>
-      <w:proofErr w:type="gramEnd"/>
+    </w:p>
+    <w:p>
+      <w:r>
+        <w:t>• Describe the processing of data collected;</w:t>
+      </w:r>
     </w:p>
     <w:p>
       <w:r>
@@ -15934,7 +16043,6 @@
         </w:rPr>
         <w:t xml:space="preserve"> </w:t>
       </w:r>
-      <w:proofErr w:type="gramStart"/>
       <w:r>
         <w:rPr>
           <w:lang w:val="en-GB"/>
@@ -15945,14 +16053,7 @@
         <w:rPr>
           <w:lang w:val="en-GB"/>
         </w:rPr>
-        <w:t>.e.</w:t>
-      </w:r>
-      <w:proofErr w:type="gramEnd"/>
-      <w:r>
-        <w:rPr>
-          <w:lang w:val="en-GB"/>
-        </w:rPr>
-        <w:t xml:space="preserve"> it involves identifying major system components and their communications.</w:t>
+        <w:t>.e. it involves identifying major system components and their communications.</w:t>
       </w:r>
       <w:r>
         <w:t xml:space="preserve"> </w:t>
@@ -16028,15 +16129,7 @@
         <w:ind w:firstLine="540"/>
       </w:pPr>
       <w:r>
-        <w:t xml:space="preserve">For </w:t>
-      </w:r>
-      <w:proofErr w:type="gramStart"/>
-      <w:r>
-        <w:t>research</w:t>
-      </w:r>
-      <w:proofErr w:type="gramEnd"/>
-      <w:r>
-        <w:t xml:space="preserve">-based </w:t>
+        <w:t xml:space="preserve">For research-based </w:t>
       </w:r>
       <w:r>
         <w:t xml:space="preserve">or simulation </w:t>
@@ -16387,15 +16480,7 @@
         <w:ind w:firstLine="720"/>
       </w:pPr>
       <w:r>
-        <w:t xml:space="preserve">In this section you should state the tools and/or languages that you intend to use and </w:t>
-      </w:r>
-      <w:proofErr w:type="gramStart"/>
-      <w:r>
-        <w:t>its</w:t>
-      </w:r>
-      <w:proofErr w:type="gramEnd"/>
-      <w:r>
-        <w:t xml:space="preserve"> justifications.</w:t>
+        <w:t>In this section you should state the tools and/or languages that you intend to use and its justifications.</w:t>
       </w:r>
     </w:p>
     <w:p>
@@ -16413,13 +16498,8 @@
       <w:pPr>
         <w:ind w:firstLine="540"/>
       </w:pPr>
-      <w:proofErr w:type="gramStart"/>
-      <w:r>
-        <w:t>Detail</w:t>
-      </w:r>
-      <w:proofErr w:type="gramEnd"/>
-      <w:r>
-        <w:t xml:space="preserve"> explanation is required on how the discussion on system design (in Chapter 4) relates with the actual implementation.</w:t>
+      <w:r>
+        <w:t>Detail explanation is required on how the discussion on system design (in Chapter 4) relates with the actual implementation.</w:t>
       </w:r>
     </w:p>
     <w:p>
@@ -16562,15 +16642,7 @@
         <w:t>properly,</w:t>
       </w:r>
       <w:r>
-        <w:t xml:space="preserve"> and that </w:t>
-      </w:r>
-      <w:proofErr w:type="gramStart"/>
-      <w:r>
-        <w:t>actual</w:t>
-      </w:r>
-      <w:proofErr w:type="gramEnd"/>
-      <w:r>
-        <w:t xml:space="preserve"> processing situation will be handled correctly</w:t>
+        <w:t xml:space="preserve"> and that actual processing situation will be handled correctly</w:t>
       </w:r>
       <w:r>
         <w:t xml:space="preserve"> (integration test)</w:t>
@@ -16734,14 +16806,12 @@
       <w:r>
         <w:t xml:space="preserve"> </w:t>
       </w:r>
-      <w:proofErr w:type="gramStart"/>
       <w:r>
         <w:rPr>
           <w:rStyle w:val="hps"/>
         </w:rPr>
         <w:t>justifications</w:t>
       </w:r>
-      <w:proofErr w:type="gramEnd"/>
       <w:r>
         <w:t xml:space="preserve"> </w:t>
       </w:r>
@@ -16854,19 +16924,11 @@
       <w:r>
         <w:t xml:space="preserve"> </w:t>
       </w:r>
-      <w:proofErr w:type="gramStart"/>
       <w:r>
         <w:rPr>
           <w:rStyle w:val="hps"/>
         </w:rPr>
-        <w:t>technical</w:t>
-      </w:r>
-      <w:proofErr w:type="gramEnd"/>
-      <w:r>
-        <w:rPr>
-          <w:rStyle w:val="hps"/>
-        </w:rPr>
-        <w:t xml:space="preserve"> and scientific knowledge of the student.</w:t>
+        <w:t>technical and scientific knowledge of the student.</w:t>
       </w:r>
     </w:p>
     <w:p>
@@ -16982,14 +17044,12 @@
       <w:r>
         <w:t xml:space="preserve"> </w:t>
       </w:r>
-      <w:proofErr w:type="gramStart"/>
       <w:r>
         <w:rPr>
           <w:rStyle w:val="hps"/>
         </w:rPr>
         <w:t>assumptions</w:t>
       </w:r>
-      <w:proofErr w:type="gramEnd"/>
       <w:r>
         <w:t xml:space="preserve"> </w:t>
       </w:r>
@@ -17073,11 +17133,9 @@
       <w:r>
         <w:t xml:space="preserve"> to which degree the </w:t>
       </w:r>
-      <w:proofErr w:type="gramStart"/>
       <w:r>
         <w:t>final outcome</w:t>
       </w:r>
-      <w:proofErr w:type="gramEnd"/>
       <w:r>
         <w:t xml:space="preserve"> support</w:t>
       </w:r>
@@ -17085,15 +17143,7 @@
         <w:t>s</w:t>
       </w:r>
       <w:r>
-        <w:t xml:space="preserve"> the original objectives of the project (partially, fully achieved, or exceeded expectations).  Here you will summarize the achievements and deficiencies of your project.  You may also state what you would/could have </w:t>
-      </w:r>
-      <w:proofErr w:type="gramStart"/>
-      <w:r>
-        <w:t>done, if</w:t>
-      </w:r>
-      <w:proofErr w:type="gramEnd"/>
-      <w:r>
-        <w:t xml:space="preserve"> you had had more time or if things had worked out differently.  </w:t>
+        <w:t xml:space="preserve"> the original objectives of the project (partially, fully achieved, or exceeded expectations).  Here you will summarize the achievements and deficiencies of your project.  You may also state what you would/could have done, if you had had more time or if things had worked out differently.  </w:t>
       </w:r>
     </w:p>
     <w:p>
@@ -17174,19 +17224,11 @@
       <w:r>
         <w:t xml:space="preserve"> </w:t>
       </w:r>
-      <w:proofErr w:type="gramStart"/>
       <w:r>
         <w:rPr>
           <w:rStyle w:val="hps"/>
         </w:rPr>
-        <w:t>works</w:t>
-      </w:r>
-      <w:proofErr w:type="gramEnd"/>
-      <w:r>
-        <w:rPr>
-          <w:rStyle w:val="hps"/>
-        </w:rPr>
-        <w:t xml:space="preserve"> to be undertaken</w:t>
+        <w:t>works to be undertaken</w:t>
       </w:r>
       <w:r>
         <w:t xml:space="preserve"> </w:t>
@@ -17359,7 +17401,7 @@
       </w:tblGrid>
       <w:tr>
         <w:trPr>
-          <w:divId w:val="773013974"/>
+          <w:divId w:val="1411468743"/>
           <w:tblCellSpacing w:w="15" w:type="dxa"/>
         </w:trPr>
         <w:tc>
@@ -17426,7 +17468,7 @@
       </w:tr>
       <w:tr>
         <w:trPr>
-          <w:divId w:val="773013974"/>
+          <w:divId w:val="1411468743"/>
           <w:tblCellSpacing w:w="15" w:type="dxa"/>
         </w:trPr>
         <w:tc>
@@ -17492,7 +17534,7 @@
       </w:tr>
       <w:tr>
         <w:trPr>
-          <w:divId w:val="773013974"/>
+          <w:divId w:val="1411468743"/>
           <w:tblCellSpacing w:w="15" w:type="dxa"/>
         </w:trPr>
         <w:tc>
@@ -17558,7 +17600,7 @@
       </w:tr>
       <w:tr>
         <w:trPr>
-          <w:divId w:val="773013974"/>
+          <w:divId w:val="1411468743"/>
           <w:tblCellSpacing w:w="15" w:type="dxa"/>
         </w:trPr>
         <w:tc>
@@ -17608,7 +17650,7 @@
       </w:tr>
       <w:tr>
         <w:trPr>
-          <w:divId w:val="773013974"/>
+          <w:divId w:val="1411468743"/>
           <w:tblCellSpacing w:w="15" w:type="dxa"/>
         </w:trPr>
         <w:tc>
@@ -17658,7 +17700,7 @@
       </w:tr>
       <w:tr>
         <w:trPr>
-          <w:divId w:val="773013974"/>
+          <w:divId w:val="1411468743"/>
           <w:tblCellSpacing w:w="15" w:type="dxa"/>
         </w:trPr>
         <w:tc>
@@ -17701,14 +17743,14 @@
                 <w:noProof/>
                 <w:lang w:val="x-none"/>
               </w:rPr>
-              <w:t xml:space="preserve">Y. Vasiliev, Natural language processing with Python and spaCy: A practical introduction., No Starch Press , 2020. </w:t>
+              <w:t xml:space="preserve">G. F. Luger., Artificial intelligence: structures and strategies for complex problem solving., Addison-Wesley Publishing CompanyUnited States, 2008. </w:t>
             </w:r>
           </w:p>
         </w:tc>
       </w:tr>
       <w:tr>
         <w:trPr>
-          <w:divId w:val="773013974"/>
+          <w:divId w:val="1411468743"/>
           <w:tblCellSpacing w:w="15" w:type="dxa"/>
         </w:trPr>
         <w:tc>
@@ -17751,30 +17793,14 @@
                 <w:noProof/>
                 <w:lang w:val="x-none"/>
               </w:rPr>
-              <w:t xml:space="preserve">G. L. S. C. &amp;. H. O. S. Moon, "Automated construction specification review with named entity recognition using natural language processing," </w:t>
-            </w:r>
-            <w:r>
-              <w:rPr>
-                <w:i/>
-                <w:iCs/>
-                <w:noProof/>
-                <w:lang w:val="x-none"/>
-              </w:rPr>
-              <w:t xml:space="preserve">Journal of Construction Engineering and Management, </w:t>
-            </w:r>
-            <w:r>
-              <w:rPr>
-                <w:noProof/>
-                <w:lang w:val="x-none"/>
-              </w:rPr>
-              <w:t xml:space="preserve">vol. 147, no. 1, p. 04020147, 2021. </w:t>
+              <w:t xml:space="preserve">O. Räihä, A survey on search-based software design, 2010. </w:t>
             </w:r>
           </w:p>
         </w:tc>
       </w:tr>
       <w:tr>
         <w:trPr>
-          <w:divId w:val="773013974"/>
+          <w:divId w:val="1411468743"/>
           <w:tblCellSpacing w:w="15" w:type="dxa"/>
         </w:trPr>
         <w:tc>
@@ -17817,30 +17843,14 @@
                 <w:noProof/>
                 <w:lang w:val="x-none"/>
               </w:rPr>
-              <w:t xml:space="preserve">S. &amp;. C. C. Jaf, "Deep learning for natural language parsing," </w:t>
-            </w:r>
-            <w:r>
-              <w:rPr>
-                <w:i/>
-                <w:iCs/>
-                <w:noProof/>
-                <w:lang w:val="x-none"/>
-              </w:rPr>
-              <w:t xml:space="preserve">IEEE Access, </w:t>
-            </w:r>
-            <w:r>
-              <w:rPr>
-                <w:noProof/>
-                <w:lang w:val="x-none"/>
-              </w:rPr>
-              <w:t xml:space="preserve">vol. 7, pp. 131363-131373, 2019. </w:t>
+              <w:t xml:space="preserve">2. W. A. Hany H Ammar1, Software Engineering Using Artificial Intelligence Techniques: Current State and Open Problems, 2013. </w:t>
             </w:r>
           </w:p>
         </w:tc>
       </w:tr>
       <w:tr>
         <w:trPr>
-          <w:divId w:val="773013974"/>
+          <w:divId w:val="1411468743"/>
           <w:tblCellSpacing w:w="15" w:type="dxa"/>
         </w:trPr>
         <w:tc>
@@ -17883,30 +17893,29 @@
                 <w:noProof/>
                 <w:lang w:val="x-none"/>
               </w:rPr>
-              <w:t xml:space="preserve">R. P. S. C. E. &amp;. T. R. Sukthanker, "Anaphora and coreference resolution: A review," </w:t>
-            </w:r>
-            <w:r>
-              <w:rPr>
-                <w:i/>
-                <w:iCs/>
+              <w:t>J. M. Silva</w:t>
+            </w:r>
+            <w:r>
+              <w:rPr>
+                <w:rFonts w:ascii="Cambria Math" w:hAnsi="Cambria Math" w:cs="Cambria Math"/>
                 <w:noProof/>
                 <w:lang w:val="x-none"/>
               </w:rPr>
-              <w:t xml:space="preserve">Information Fusion,, </w:t>
+              <w:t>∗</w:t>
             </w:r>
             <w:r>
               <w:rPr>
                 <w:noProof/>
                 <w:lang w:val="x-none"/>
               </w:rPr>
-              <w:t xml:space="preserve">vol. 59, pp. 139-162, 2020. </w:t>
+              <w:t xml:space="preserve">, REQUIREMENTS ENGINEERING AT A GLANCE: COMPARING GORE AND UML METHODS IN THE DESIGN OF AUTOMATED SYSTEMS. </w:t>
             </w:r>
           </w:p>
         </w:tc>
       </w:tr>
       <w:tr>
         <w:trPr>
-          <w:divId w:val="773013974"/>
+          <w:divId w:val="1411468743"/>
           <w:tblCellSpacing w:w="15" w:type="dxa"/>
         </w:trPr>
         <w:tc>
@@ -17949,22 +17958,14 @@
                 <w:noProof/>
                 <w:lang w:val="x-none"/>
               </w:rPr>
-              <w:t xml:space="preserve">C. Manning, "Stanford lecture (CS224n) by Christopher Manning," 2019. [Online]. Available: </w:t>
-            </w:r>
-            <w:r>
-              <w:rPr>
-                <w:noProof/>
-                <w:lang w:val="x-none"/>
-              </w:rPr>
-              <w:lastRenderedPageBreak/>
-              <w:t>https://web.stanford.edu/class/archive/cs/cs224n/cs224n.1162/handouts/cs224n-lecture10-coreference.pdf.</w:t>
+              <w:t xml:space="preserve">Y. Vasiliev, Natural language processing with Python and spaCy: A practical introduction., No Starch Press , 2020. </w:t>
             </w:r>
           </w:p>
         </w:tc>
       </w:tr>
       <w:tr>
         <w:trPr>
-          <w:divId w:val="773013974"/>
+          <w:divId w:val="1411468743"/>
           <w:tblCellSpacing w:w="15" w:type="dxa"/>
         </w:trPr>
         <w:tc>
@@ -17985,7 +17986,6 @@
                 <w:noProof/>
                 <w:lang w:val="x-none"/>
               </w:rPr>
-              <w:lastRenderedPageBreak/>
               <w:t xml:space="preserve">[11] </w:t>
             </w:r>
           </w:p>
@@ -18008,7 +18008,7 @@
                 <w:noProof/>
                 <w:lang w:val="x-none"/>
               </w:rPr>
-              <w:t xml:space="preserve">S. G. L. &amp;. H. C. Loáiciga, "What is it? Disambiguating the different readings of the pronoun 'it.," </w:t>
+              <w:t xml:space="preserve">G. L. S. C. &amp;. H. O. S. Moon, "Automated construction specification review with named entity recognition using natural language processing," </w:t>
             </w:r>
             <w:r>
               <w:rPr>
@@ -18017,21 +18017,31 @@
                 <w:noProof/>
                 <w:lang w:val="x-none"/>
               </w:rPr>
-              <w:t xml:space="preserve">Proceedings of the 2017 Conference on Empirical Methods in Natural Language Processing, </w:t>
-            </w:r>
-            <w:r>
-              <w:rPr>
+              <w:t xml:space="preserve">Journal of Construction </w:t>
+            </w:r>
+            <w:r>
+              <w:rPr>
+                <w:i/>
+                <w:iCs/>
                 <w:noProof/>
                 <w:lang w:val="x-none"/>
               </w:rPr>
-              <w:t xml:space="preserve">pp. 1325-1331, 2017. </w:t>
+              <w:lastRenderedPageBreak/>
+              <w:t xml:space="preserve">Engineering and Management, </w:t>
+            </w:r>
+            <w:r>
+              <w:rPr>
+                <w:noProof/>
+                <w:lang w:val="x-none"/>
+              </w:rPr>
+              <w:t xml:space="preserve">vol. 147, no. 1, p. 04020147, 2021. </w:t>
             </w:r>
           </w:p>
         </w:tc>
       </w:tr>
       <w:tr>
         <w:trPr>
-          <w:divId w:val="773013974"/>
+          <w:divId w:val="1411468743"/>
           <w:tblCellSpacing w:w="15" w:type="dxa"/>
         </w:trPr>
         <w:tc>
@@ -18052,6 +18062,7 @@
                 <w:noProof/>
                 <w:lang w:val="x-none"/>
               </w:rPr>
+              <w:lastRenderedPageBreak/>
               <w:t xml:space="preserve">[12] </w:t>
             </w:r>
           </w:p>
@@ -18074,6 +18085,254 @@
                 <w:noProof/>
                 <w:lang w:val="x-none"/>
               </w:rPr>
+              <w:t xml:space="preserve">S. &amp;. C. C. Jaf, "Deep learning for natural language parsing," </w:t>
+            </w:r>
+            <w:r>
+              <w:rPr>
+                <w:i/>
+                <w:iCs/>
+                <w:noProof/>
+                <w:lang w:val="x-none"/>
+              </w:rPr>
+              <w:t xml:space="preserve">IEEE Access, </w:t>
+            </w:r>
+            <w:r>
+              <w:rPr>
+                <w:noProof/>
+                <w:lang w:val="x-none"/>
+              </w:rPr>
+              <w:t xml:space="preserve">vol. 7, pp. 131363-131373, 2019. </w:t>
+            </w:r>
+          </w:p>
+        </w:tc>
+      </w:tr>
+      <w:tr>
+        <w:trPr>
+          <w:divId w:val="1411468743"/>
+          <w:tblCellSpacing w:w="15" w:type="dxa"/>
+        </w:trPr>
+        <w:tc>
+          <w:tcPr>
+            <w:tcW w:w="50" w:type="pct"/>
+            <w:hideMark/>
+          </w:tcPr>
+          <w:p>
+            <w:pPr>
+              <w:pStyle w:val="Bibliography"/>
+              <w:rPr>
+                <w:noProof/>
+                <w:lang w:val="x-none"/>
+              </w:rPr>
+            </w:pPr>
+            <w:r>
+              <w:rPr>
+                <w:noProof/>
+                <w:lang w:val="x-none"/>
+              </w:rPr>
+              <w:t xml:space="preserve">[13] </w:t>
+            </w:r>
+          </w:p>
+        </w:tc>
+        <w:tc>
+          <w:tcPr>
+            <w:tcW w:w="0" w:type="auto"/>
+            <w:hideMark/>
+          </w:tcPr>
+          <w:p>
+            <w:pPr>
+              <w:pStyle w:val="Bibliography"/>
+              <w:rPr>
+                <w:noProof/>
+                <w:lang w:val="x-none"/>
+              </w:rPr>
+            </w:pPr>
+            <w:r>
+              <w:rPr>
+                <w:noProof/>
+                <w:lang w:val="x-none"/>
+              </w:rPr>
+              <w:t xml:space="preserve">R. P. S. C. E. &amp;. T. R. Sukthanker, "Anaphora and coreference resolution: A review," </w:t>
+            </w:r>
+            <w:r>
+              <w:rPr>
+                <w:i/>
+                <w:iCs/>
+                <w:noProof/>
+                <w:lang w:val="x-none"/>
+              </w:rPr>
+              <w:t xml:space="preserve">Information Fusion,, </w:t>
+            </w:r>
+            <w:r>
+              <w:rPr>
+                <w:noProof/>
+                <w:lang w:val="x-none"/>
+              </w:rPr>
+              <w:t xml:space="preserve">vol. 59, pp. 139-162, 2020. </w:t>
+            </w:r>
+          </w:p>
+        </w:tc>
+      </w:tr>
+      <w:tr>
+        <w:trPr>
+          <w:divId w:val="1411468743"/>
+          <w:tblCellSpacing w:w="15" w:type="dxa"/>
+        </w:trPr>
+        <w:tc>
+          <w:tcPr>
+            <w:tcW w:w="50" w:type="pct"/>
+            <w:hideMark/>
+          </w:tcPr>
+          <w:p>
+            <w:pPr>
+              <w:pStyle w:val="Bibliography"/>
+              <w:rPr>
+                <w:noProof/>
+                <w:lang w:val="x-none"/>
+              </w:rPr>
+            </w:pPr>
+            <w:r>
+              <w:rPr>
+                <w:noProof/>
+                <w:lang w:val="x-none"/>
+              </w:rPr>
+              <w:t xml:space="preserve">[14] </w:t>
+            </w:r>
+          </w:p>
+        </w:tc>
+        <w:tc>
+          <w:tcPr>
+            <w:tcW w:w="0" w:type="auto"/>
+            <w:hideMark/>
+          </w:tcPr>
+          <w:p>
+            <w:pPr>
+              <w:pStyle w:val="Bibliography"/>
+              <w:rPr>
+                <w:noProof/>
+                <w:lang w:val="x-none"/>
+              </w:rPr>
+            </w:pPr>
+            <w:r>
+              <w:rPr>
+                <w:noProof/>
+                <w:lang w:val="x-none"/>
+              </w:rPr>
+              <w:t>C. Manning, "Stanford lecture (CS224n) by Christopher Manning," 2019. [Online]. Available: https://web.stanford.edu/class/archive/cs/cs224n/cs224n.1162/handouts/cs224n-lecture10-coreference.pdf.</w:t>
+            </w:r>
+          </w:p>
+        </w:tc>
+      </w:tr>
+      <w:tr>
+        <w:trPr>
+          <w:divId w:val="1411468743"/>
+          <w:tblCellSpacing w:w="15" w:type="dxa"/>
+        </w:trPr>
+        <w:tc>
+          <w:tcPr>
+            <w:tcW w:w="50" w:type="pct"/>
+            <w:hideMark/>
+          </w:tcPr>
+          <w:p>
+            <w:pPr>
+              <w:pStyle w:val="Bibliography"/>
+              <w:rPr>
+                <w:noProof/>
+                <w:lang w:val="x-none"/>
+              </w:rPr>
+            </w:pPr>
+            <w:r>
+              <w:rPr>
+                <w:noProof/>
+                <w:lang w:val="x-none"/>
+              </w:rPr>
+              <w:t xml:space="preserve">[15] </w:t>
+            </w:r>
+          </w:p>
+        </w:tc>
+        <w:tc>
+          <w:tcPr>
+            <w:tcW w:w="0" w:type="auto"/>
+            <w:hideMark/>
+          </w:tcPr>
+          <w:p>
+            <w:pPr>
+              <w:pStyle w:val="Bibliography"/>
+              <w:rPr>
+                <w:noProof/>
+                <w:lang w:val="x-none"/>
+              </w:rPr>
+            </w:pPr>
+            <w:r>
+              <w:rPr>
+                <w:noProof/>
+                <w:lang w:val="x-none"/>
+              </w:rPr>
+              <w:t xml:space="preserve">S. G. L. &amp;. H. C. Loáiciga, "What is it? Disambiguating the different readings of the pronoun 'it.," </w:t>
+            </w:r>
+            <w:r>
+              <w:rPr>
+                <w:i/>
+                <w:iCs/>
+                <w:noProof/>
+                <w:lang w:val="x-none"/>
+              </w:rPr>
+              <w:t xml:space="preserve">Proceedings of the 2017 Conference on Empirical Methods in Natural Language Processing, </w:t>
+            </w:r>
+            <w:r>
+              <w:rPr>
+                <w:noProof/>
+                <w:lang w:val="x-none"/>
+              </w:rPr>
+              <w:t xml:space="preserve">pp. 1325-1331, 2017. </w:t>
+            </w:r>
+          </w:p>
+        </w:tc>
+      </w:tr>
+      <w:tr>
+        <w:trPr>
+          <w:divId w:val="1411468743"/>
+          <w:tblCellSpacing w:w="15" w:type="dxa"/>
+        </w:trPr>
+        <w:tc>
+          <w:tcPr>
+            <w:tcW w:w="50" w:type="pct"/>
+            <w:hideMark/>
+          </w:tcPr>
+          <w:p>
+            <w:pPr>
+              <w:pStyle w:val="Bibliography"/>
+              <w:rPr>
+                <w:noProof/>
+                <w:lang w:val="x-none"/>
+              </w:rPr>
+            </w:pPr>
+            <w:r>
+              <w:rPr>
+                <w:noProof/>
+                <w:lang w:val="x-none"/>
+              </w:rPr>
+              <w:t xml:space="preserve">[16] </w:t>
+            </w:r>
+          </w:p>
+        </w:tc>
+        <w:tc>
+          <w:tcPr>
+            <w:tcW w:w="0" w:type="auto"/>
+            <w:hideMark/>
+          </w:tcPr>
+          <w:p>
+            <w:pPr>
+              <w:pStyle w:val="Bibliography"/>
+              <w:rPr>
+                <w:noProof/>
+                <w:lang w:val="x-none"/>
+              </w:rPr>
+            </w:pPr>
+            <w:r>
+              <w:rPr>
+                <w:noProof/>
+                <w:lang w:val="x-none"/>
+              </w:rPr>
               <w:t xml:space="preserve">S. Ian, Software Engineering, 11th ed., Addison-Wesley,, 2015. </w:t>
             </w:r>
           </w:p>
@@ -18082,7 +18341,7 @@
     </w:tbl>
     <w:p>
       <w:pPr>
-        <w:divId w:val="773013974"/>
+        <w:divId w:val="1411468743"/>
         <w:rPr>
           <w:rFonts w:eastAsia="Times New Roman"/>
           <w:noProof/>
@@ -18214,15 +18473,7 @@
         <w:t>CS492 report, you should prepare</w:t>
       </w:r>
       <w:r>
-        <w:t xml:space="preserve"> an appendix explaining file structure on the CD submitted with it. The appendix must also contain information on how the code should be run (</w:t>
-      </w:r>
-      <w:proofErr w:type="gramStart"/>
-      <w:r>
-        <w:t>i.e.</w:t>
-      </w:r>
-      <w:proofErr w:type="gramEnd"/>
-      <w:r>
-        <w:t xml:space="preserve"> the user guide or manual). Other appendices may include documents such as: the checklist of examiners’ comments, questionnaire, selected experimental data, schedules, testing strategy or risk management plans. Do not include the source code as an appendix (submit it on a CD). Do not include voluminous appendices (these should also be submitted on a CD, if necessary).</w:t>
+        <w:t xml:space="preserve"> an appendix explaining file structure on the CD submitted with it. The appendix must also contain information on how the code should be run (i.e. the user guide or manual). Other appendices may include documents such as: the checklist of examiners’ comments, questionnaire, selected experimental data, schedules, testing strategy or risk management plans. Do not include the source code as an appendix (submit it on a CD). Do not include voluminous appendices (these should also be submitted on a CD, if necessary).</w:t>
       </w:r>
       <w:r>
         <w:t xml:space="preserve"> </w:t>
@@ -18316,42 +18567,10 @@
         <w:t xml:space="preserve"> examples </w:t>
       </w:r>
       <w:r>
-        <w:t xml:space="preserve">of </w:t>
-      </w:r>
-      <w:proofErr w:type="gramStart"/>
-      <w:r>
-        <w:t>figure</w:t>
-      </w:r>
-      <w:proofErr w:type="gramEnd"/>
-      <w:r>
-        <w:t xml:space="preserve">, </w:t>
-      </w:r>
-      <w:proofErr w:type="gramStart"/>
-      <w:r>
-        <w:t>table</w:t>
-      </w:r>
-      <w:proofErr w:type="gramEnd"/>
-      <w:r>
-        <w:t xml:space="preserve"> and equation</w:t>
-      </w:r>
-      <w:r>
-        <w:t xml:space="preserve">. We assume that the figure, </w:t>
-      </w:r>
-      <w:proofErr w:type="gramStart"/>
-      <w:r>
-        <w:t>table</w:t>
-      </w:r>
-      <w:proofErr w:type="gramEnd"/>
-      <w:r>
-        <w:t xml:space="preserve"> and equation appear in Chapter 2, therefore their numberings will be preceded by number 2. Whenever possible please place the figures and tables </w:t>
-      </w:r>
-      <w:proofErr w:type="gramStart"/>
-      <w:r>
-        <w:t>alongside with</w:t>
-      </w:r>
-      <w:proofErr w:type="gramEnd"/>
-      <w:r>
-        <w:t xml:space="preserve"> the </w:t>
+        <w:t>of figure, table and equation</w:t>
+      </w:r>
+      <w:r>
+        <w:t xml:space="preserve">. We assume that the figure, table and equation appear in Chapter 2, therefore their numberings will be preceded by number 2. Whenever possible please place the figures and tables alongside with the </w:t>
       </w:r>
       <w:r>
         <w:t>captions</w:t>
@@ -18360,23 +18579,7 @@
         <w:t xml:space="preserve">, immediately </w:t>
       </w:r>
       <w:r>
-        <w:t xml:space="preserve">following the first text that refer to it. If this is not possible, then the figure or table should appear </w:t>
-      </w:r>
-      <w:proofErr w:type="gramStart"/>
-      <w:r>
-        <w:t>in</w:t>
-      </w:r>
-      <w:proofErr w:type="gramEnd"/>
-      <w:r>
-        <w:t xml:space="preserve"> the following page.  More than one figure or table can be placed </w:t>
-      </w:r>
-      <w:proofErr w:type="gramStart"/>
-      <w:r>
-        <w:t>in</w:t>
-      </w:r>
-      <w:proofErr w:type="gramEnd"/>
-      <w:r>
-        <w:t xml:space="preserve"> a single page.  However, it</w:t>
+        <w:t>following the first text that refer to it. If this is not possible, then the figure or table should appear in the following page.  More than one figure or table can be placed in a single page.  However, it</w:t>
       </w:r>
       <w:r>
         <w:t xml:space="preserve"> is advisable to disperse the figures and tables throughout the report. Please ensure that the figures and tables do not run across pages.</w:t>
@@ -18522,43 +18725,19 @@
           <w:rFonts w:eastAsia="Calibri"/>
           <w:lang w:val="en-GB"/>
         </w:rPr>
-        <w:t xml:space="preserve"> is under the figure. Figures are </w:t>
-      </w:r>
-      <w:proofErr w:type="spellStart"/>
-      <w:r>
+        <w:t xml:space="preserve"> is under the figure. Figures are center justification. If you start a paragraph with the word “Figure” then use capital F, otherwise small f.</w:t>
+      </w:r>
+    </w:p>
+    <w:p>
+      <w:pPr>
+        <w:pStyle w:val="NormalJustified"/>
         <w:rPr>
           <w:rFonts w:eastAsia="Calibri"/>
           <w:lang w:val="en-GB"/>
         </w:rPr>
-        <w:t>center</w:t>
-      </w:r>
-      <w:proofErr w:type="spellEnd"/>
-      <w:r>
-        <w:rPr>
-          <w:rFonts w:eastAsia="Calibri"/>
-          <w:lang w:val="en-GB"/>
-        </w:rPr>
-        <w:t xml:space="preserve"> justification. If you start a paragraph with the word “Figure” then use capital F, otherwise small f.</w:t>
-      </w:r>
-    </w:p>
-    <w:p>
-      <w:pPr>
-        <w:pStyle w:val="NormalJustified"/>
-        <w:rPr>
-          <w:rFonts w:eastAsia="Calibri"/>
-          <w:lang w:val="en-GB"/>
-        </w:rPr>
-      </w:pPr>
-      <w:r>
-        <w:t xml:space="preserve">Tables are </w:t>
-      </w:r>
-      <w:proofErr w:type="gramStart"/>
-      <w:r>
-        <w:t>similar to</w:t>
-      </w:r>
-      <w:proofErr w:type="gramEnd"/>
-      <w:r>
-        <w:t xml:space="preserve"> the figures, but the difference</w:t>
+      </w:pPr>
+      <w:r>
+        <w:t>Tables are similar to the figures, but the difference</w:t>
       </w:r>
       <w:r>
         <w:t xml:space="preserve"> is</w:t>
@@ -19718,15 +19897,7 @@
         <w:t>References are numbered in sq</w:t>
       </w:r>
       <w:r>
-        <w:t xml:space="preserve">uare brackets, “[” </w:t>
-      </w:r>
-      <w:proofErr w:type="gramStart"/>
-      <w:r>
-        <w:t>and ”</w:t>
-      </w:r>
-      <w:proofErr w:type="gramEnd"/>
-      <w:r>
-        <w:t>]”. We u</w:t>
+        <w:t>uare brackets, “[” and ”]”. We u</w:t>
       </w:r>
       <w:r>
         <w:t xml:space="preserve">se IEEE </w:t>
@@ -19822,35 +19993,7 @@
         <w:rPr>
           <w:rFonts w:ascii="Times New Roman" w:hAnsi="Times New Roman" w:cs="Times New Roman"/>
         </w:rPr>
-        <w:t xml:space="preserve">The numbers in parentheses are the chapter number and equation number respectively.  Every new symbol used in the report text for the first time must be explained.  When </w:t>
-      </w:r>
-      <w:proofErr w:type="gramStart"/>
-      <w:r>
-        <w:rPr>
-          <w:rFonts w:ascii="Times New Roman" w:hAnsi="Times New Roman" w:cs="Times New Roman"/>
-        </w:rPr>
-        <w:t>a large number of</w:t>
-      </w:r>
-      <w:proofErr w:type="gramEnd"/>
-      <w:r>
-        <w:rPr>
-          <w:rFonts w:ascii="Times New Roman" w:hAnsi="Times New Roman" w:cs="Times New Roman"/>
-        </w:rPr>
-        <w:t xml:space="preserve"> special symbols are used, it is permissible to collect them </w:t>
-      </w:r>
-      <w:proofErr w:type="gramStart"/>
-      <w:r>
-        <w:rPr>
-          <w:rFonts w:ascii="Times New Roman" w:hAnsi="Times New Roman" w:cs="Times New Roman"/>
-        </w:rPr>
-        <w:t>in</w:t>
-      </w:r>
-      <w:proofErr w:type="gramEnd"/>
-      <w:r>
-        <w:rPr>
-          <w:rFonts w:ascii="Times New Roman" w:hAnsi="Times New Roman" w:cs="Times New Roman"/>
-        </w:rPr>
-        <w:t xml:space="preserve"> a table or in a special appendix.</w:t>
+        <w:t>The numbers in parentheses are the chapter number and equation number respectively.  Every new symbol used in the report text for the first time must be explained.  When a large number of special symbols are used, it is permissible to collect them in a table or in a special appendix.</w:t>
       </w:r>
     </w:p>
     <w:p>
@@ -19905,29 +20048,7 @@
           <w:color w:val="000000"/>
           <w:szCs w:val="24"/>
         </w:rPr>
-        <w:t xml:space="preserve">The following </w:t>
-      </w:r>
-      <w:proofErr w:type="gramStart"/>
-      <w:r>
-        <w:rPr>
-          <w:rFonts w:ascii="Times New Roman" w:hAnsi="Times New Roman" w:cs="Times New Roman"/>
-          <w:bCs/>
-          <w:iCs/>
-          <w:color w:val="000000"/>
-          <w:szCs w:val="24"/>
-        </w:rPr>
-        <w:t>describe</w:t>
-      </w:r>
-      <w:proofErr w:type="gramEnd"/>
-      <w:r>
-        <w:rPr>
-          <w:rFonts w:ascii="Times New Roman" w:hAnsi="Times New Roman" w:cs="Times New Roman"/>
-          <w:bCs/>
-          <w:iCs/>
-          <w:color w:val="000000"/>
-          <w:szCs w:val="24"/>
-        </w:rPr>
-        <w:t xml:space="preserve"> the details of the required report format.</w:t>
+        <w:t>The following describe the details of the required report format.</w:t>
       </w:r>
     </w:p>
     <w:p>
@@ -19987,26 +20108,16 @@
           <w:color w:val="000000"/>
           <w:szCs w:val="24"/>
         </w:rPr>
-        <w:t xml:space="preserve">Standard A4 </w:t>
-      </w:r>
-      <w:proofErr w:type="gramStart"/>
+        <w:t xml:space="preserve">Standard A4 size;  </w:t>
+      </w:r>
       <w:r>
         <w:rPr>
           <w:rFonts w:ascii="Times New Roman" w:hAnsi="Times New Roman" w:cs="Times New Roman"/>
           <w:color w:val="000000"/>
           <w:szCs w:val="24"/>
         </w:rPr>
-        <w:t xml:space="preserve">size;  </w:t>
-      </w:r>
-      <w:r>
-        <w:rPr>
-          <w:rFonts w:ascii="Times New Roman" w:hAnsi="Times New Roman" w:cs="Times New Roman"/>
-          <w:color w:val="000000"/>
-          <w:szCs w:val="24"/>
-        </w:rPr>
         <w:tab/>
       </w:r>
-      <w:proofErr w:type="gramEnd"/>
       <w:r>
         <w:rPr>
           <w:rFonts w:ascii="Times New Roman" w:hAnsi="Times New Roman" w:cs="Times New Roman"/>
@@ -20037,16 +20148,15 @@
           <w:color w:val="000000"/>
           <w:szCs w:val="24"/>
         </w:rPr>
-        <w:t>Width: 8.27</w:t>
-      </w:r>
-      <w:proofErr w:type="gramStart"/>
+        <w:t>Width: 8.27"</w:t>
+      </w:r>
       <w:r>
         <w:rPr>
           <w:rFonts w:ascii="Times New Roman" w:hAnsi="Times New Roman" w:cs="Times New Roman"/>
           <w:color w:val="000000"/>
           <w:szCs w:val="24"/>
         </w:rPr>
-        <w:t>"</w:t>
+        <w:t xml:space="preserve">;  </w:t>
       </w:r>
       <w:r>
         <w:rPr>
@@ -20054,17 +20164,8 @@
           <w:color w:val="000000"/>
           <w:szCs w:val="24"/>
         </w:rPr>
-        <w:t xml:space="preserve">;  </w:t>
-      </w:r>
-      <w:r>
-        <w:rPr>
-          <w:rFonts w:ascii="Times New Roman" w:hAnsi="Times New Roman" w:cs="Times New Roman"/>
-          <w:color w:val="000000"/>
-          <w:szCs w:val="24"/>
-        </w:rPr>
         <w:tab/>
       </w:r>
-      <w:proofErr w:type="gramEnd"/>
       <w:r>
         <w:rPr>
           <w:rFonts w:ascii="Times New Roman" w:hAnsi="Times New Roman" w:cs="Times New Roman"/>
@@ -20543,23 +20644,7 @@
           <w:rFonts w:ascii="Times New Roman" w:hAnsi="Times New Roman" w:cs="Times New Roman"/>
           <w:szCs w:val="24"/>
         </w:rPr>
-        <w:t>Except for the title page, number all pages which come before the first page of the body chapters consecutively with lower case roman numerals (</w:t>
-      </w:r>
-      <w:proofErr w:type="spellStart"/>
-      <w:r>
-        <w:rPr>
-          <w:rFonts w:ascii="Times New Roman" w:hAnsi="Times New Roman" w:cs="Times New Roman"/>
-          <w:szCs w:val="24"/>
-        </w:rPr>
-        <w:t>i</w:t>
-      </w:r>
-      <w:proofErr w:type="spellEnd"/>
-      <w:r>
-        <w:rPr>
-          <w:rFonts w:ascii="Times New Roman" w:hAnsi="Times New Roman" w:cs="Times New Roman"/>
-          <w:szCs w:val="24"/>
-        </w:rPr>
-        <w:t xml:space="preserve">, ii, iii, iv…). </w:t>
+        <w:t xml:space="preserve">Except for the title page, number all pages which come before the first page of the body chapters consecutively with lower case roman numerals (i, ii, iii, iv…). </w:t>
       </w:r>
     </w:p>
     <w:p>
@@ -20578,23 +20663,7 @@
           <w:rFonts w:ascii="Times New Roman" w:hAnsi="Times New Roman" w:cs="Times New Roman"/>
           <w:szCs w:val="24"/>
         </w:rPr>
-        <w:t xml:space="preserve">The first page with Arabic </w:t>
-      </w:r>
-      <w:proofErr w:type="gramStart"/>
-      <w:r>
-        <w:rPr>
-          <w:rFonts w:ascii="Times New Roman" w:hAnsi="Times New Roman" w:cs="Times New Roman"/>
-          <w:szCs w:val="24"/>
-        </w:rPr>
-        <w:t>numeral</w:t>
-      </w:r>
-      <w:proofErr w:type="gramEnd"/>
-      <w:r>
-        <w:rPr>
-          <w:rFonts w:ascii="Times New Roman" w:hAnsi="Times New Roman" w:cs="Times New Roman"/>
-          <w:szCs w:val="24"/>
-        </w:rPr>
-        <w:t xml:space="preserve"> (1, 2, 3, and so on) starts from the page of the introduction but it is mentioned on page 2 onwards. Mention page numbers on the bottom right of the page. The first page of each section or chapter will not carry the page number, however the page number will be counted for the proceeding page. </w:t>
+        <w:t xml:space="preserve">The first page with Arabic numeral (1, 2, 3, and so on) starts from the page of the introduction but it is mentioned on page 2 onwards. Mention page numbers on the bottom right of the page. The first page of each section or chapter will not carry the page number, however the page number will be counted for the proceeding page. </w:t>
       </w:r>
     </w:p>
     <w:p>
@@ -26761,7 +26830,7 @@
     <b:Title>Software Engineering, 11th ed.</b:Title>
     <b:Publisher>Addison-Wesley,</b:Publisher>
     <b:Year>2015</b:Year>
-    <b:RefOrder>12</b:RefOrder>
+    <b:RefOrder>16</b:RefOrder>
   </b:Source>
   <b:Source>
     <b:Tag>Sof221</b:Tag>
@@ -26904,7 +26973,7 @@
       </b:Author>
     </b:Author>
     <b:Publisher>No Starch Press </b:Publisher>
-    <b:RefOrder>6</b:RefOrder>
+    <b:RefOrder>10</b:RefOrder>
   </b:Source>
   <b:Source>
     <b:Tag>SMo21</b:Tag>
@@ -26927,7 +26996,7 @@
     <b:Pages>04020147</b:Pages>
     <b:Volume>147</b:Volume>
     <b:Issue>1</b:Issue>
-    <b:RefOrder>7</b:RefOrder>
+    <b:RefOrder>11</b:RefOrder>
   </b:Source>
   <b:Source>
     <b:Tag>Jaf19</b:Tag>
@@ -26949,7 +27018,7 @@
     <b:Year>2019</b:Year>
     <b:Pages>131363-131373</b:Pages>
     <b:Volume>7</b:Volume>
-    <b:RefOrder>8</b:RefOrder>
+    <b:RefOrder>12</b:RefOrder>
   </b:Source>
   <b:Source>
     <b:Tag>Suk20</b:Tag>
@@ -26971,7 +27040,7 @@
     <b:Year>2020</b:Year>
     <b:Pages>139-162</b:Pages>
     <b:Volume>59</b:Volume>
-    <b:RefOrder>9</b:RefOrder>
+    <b:RefOrder>13</b:RefOrder>
   </b:Source>
   <b:Source>
     <b:Tag>Chr19</b:Tag>
@@ -26990,7 +27059,7 @@
       </b:Author>
     </b:Author>
     <b:URL>https://web.stanford.edu/class/archive/cs/cs224n/cs224n.1162/handouts/cs224n-lecture10-coreference.pdf</b:URL>
-    <b:RefOrder>10</b:RefOrder>
+    <b:RefOrder>14</b:RefOrder>
   </b:Source>
   <b:Source>
     <b:Tag>Loá17</b:Tag>
@@ -27011,13 +27080,88 @@
     </b:Author>
     <b:JournalName>Proceedings of the 2017 Conference on Empirical Methods in Natural Language Processing</b:JournalName>
     <b:Pages>1325-1331</b:Pages>
-    <b:RefOrder>11</b:RefOrder>
+    <b:RefOrder>15</b:RefOrder>
+  </b:Source>
+  <b:Source>
+    <b:Tag>Jav1</b:Tag>
+    <b:SourceType>Book</b:SourceType>
+    <b:Guid>{FE79C9A1-9E41-41CE-B301-190963EA1E49}</b:Guid>
+    <b:Author>
+      <b:Author>
+        <b:NameList>
+          <b:Person>
+            <b:Last>Silva∗</b:Last>
+            <b:First>Javier</b:First>
+            <b:Middle>M.</b:Middle>
+          </b:Person>
+        </b:NameList>
+      </b:Author>
+    </b:Author>
+    <b:Title>REQUIREMENTS ENGINEERING AT A GLANCE: COMPARING GORE AND UML METHODS IN THE DESIGN OF AUTOMATED SYSTEMS</b:Title>
+    <b:RefOrder>9</b:RefOrder>
+  </b:Source>
+  <b:Source>
+    <b:Tag>Out101</b:Tag>
+    <b:SourceType>Book</b:SourceType>
+    <b:Guid>{117548EB-798B-4357-B234-2184C6DCB03C}</b:Guid>
+    <b:Author>
+      <b:Author>
+        <b:NameList>
+          <b:Person>
+            <b:Last>Räihä</b:Last>
+            <b:First>Outi</b:First>
+          </b:Person>
+        </b:NameList>
+      </b:Author>
+    </b:Author>
+    <b:Title>A survey on search-based software design</b:Title>
+    <b:Year>2010</b:Year>
+    <b:RefOrder>7</b:RefOrder>
+  </b:Source>
+  <b:Source>
+    <b:Tag>Han13</b:Tag>
+    <b:SourceType>Book</b:SourceType>
+    <b:Guid>{6C037443-3D92-48CD-A4D6-D877E6C50F5E}</b:Guid>
+    <b:Author>
+      <b:Author>
+        <b:NameList>
+          <b:Person>
+            <b:Last>Hany H Ammar1</b:Last>
+            <b:First>2,</b:First>
+            <b:Middle>Walid Abdelmoez3</b:Middle>
+          </b:Person>
+        </b:NameList>
+      </b:Author>
+    </b:Author>
+    <b:Title>Software Engineering Using Artificial Intelligence Techniques: Current State and Open Problems</b:Title>
+    <b:Year>2013</b:Year>
+    <b:RefOrder>8</b:RefOrder>
+  </b:Source>
+  <b:Source>
+    <b:Tag>Geo08</b:Tag>
+    <b:SourceType>Book</b:SourceType>
+    <b:Guid>{8374D802-8FA1-42A5-A0CB-40AAE06BC4A1}</b:Guid>
+    <b:Author>
+      <b:Author>
+        <b:NameList>
+          <b:Person>
+            <b:Last>Luger.</b:Last>
+            <b:First>George</b:First>
+            <b:Middle>F.</b:Middle>
+          </b:Person>
+        </b:NameList>
+      </b:Author>
+    </b:Author>
+    <b:Title>Artificial intelligence: structures and strategies for complex problem solving.</b:Title>
+    <b:Year>2008</b:Year>
+    <b:Publisher>Addison-Wesley Publishing CompanyUnited States</b:Publisher>
+    <b:RefOrder>6</b:RefOrder>
   </b:Source>
 </b:Sources>
 </file>
 
 <file path=customXml/itemProps1.xml><?xml version="1.0" encoding="utf-8"?>
-<ds:datastoreItem xmlns:ds="http://schemas.openxmlformats.org/officeDocument/2006/customXml" ds:itemID="{EC217CE4-4FD6-418F-BECA-391CC3B16042}">
+<ds:datastoreItem xmlns:ds="http://schemas.openxmlformats.org/officeDocument/2006/customXml" ds:itemID="{54183B55-AE04-4725-AB59-29E255FDDBB2}">
   <ds:schemaRefs>
     <ds:schemaRef ds:uri="http://schemas.openxmlformats.org/officeDocument/2006/bibliography"/>
   </ds:schemaRefs>

</xml_diff>

<commit_message>
add AI System Development and branch
</commit_message>
<xml_diff>
--- a/report-project.docx
+++ b/report-project.docx
@@ -747,34 +747,14 @@
           <w:szCs w:val="32"/>
         </w:rPr>
       </w:pPr>
-      <w:proofErr w:type="spellStart"/>
       <w:r>
         <w:rPr>
           <w:sz w:val="32"/>
           <w:szCs w:val="32"/>
           <w:lang w:val="en-GB"/>
         </w:rPr>
-        <w:t>Dr.</w:t>
-      </w:r>
-      <w:proofErr w:type="spellEnd"/>
-      <w:r>
-        <w:rPr>
-          <w:sz w:val="32"/>
-          <w:szCs w:val="32"/>
-          <w:lang w:val="en-GB"/>
-        </w:rPr>
-        <w:t xml:space="preserve"> Mohammad M. </w:t>
-      </w:r>
-      <w:proofErr w:type="spellStart"/>
-      <w:r>
-        <w:rPr>
-          <w:sz w:val="32"/>
-          <w:szCs w:val="32"/>
-          <w:lang w:val="en-GB"/>
-        </w:rPr>
-        <w:t>Alsuraihi</w:t>
-      </w:r>
-      <w:proofErr w:type="spellEnd"/>
+        <w:t>Dr. Mohammad M. Alsuraihi</w:t>
+      </w:r>
     </w:p>
     <w:p>
       <w:pPr>
@@ -1102,15 +1082,7 @@
         <w:pStyle w:val="NormalJustified"/>
       </w:pPr>
       <w:r>
-        <w:t xml:space="preserve">The content of this single page is left to the discretion of the student.  It is suggested however that the page </w:t>
-      </w:r>
-      <w:proofErr w:type="gramStart"/>
-      <w:r>
-        <w:t>makes reference</w:t>
-      </w:r>
-      <w:proofErr w:type="gramEnd"/>
-      <w:r>
-        <w:t xml:space="preserve"> to guidance received by the student from his or her supervisor and </w:t>
+        <w:t xml:space="preserve">The content of this single page is left to the discretion of the student.  It is suggested however that the page makes reference to guidance received by the student from his or her supervisor and </w:t>
       </w:r>
       <w:r>
         <w:t>other</w:t>
@@ -1125,15 +1097,7 @@
         <w:t xml:space="preserve">.  Reference should also be made to any financial assistance received to carry out the project.  Any extraordinary assistance received by the student for example in word processing, data collection, data analysis, and so on, should be properly acknowledged. </w:t>
       </w:r>
       <w:r>
-        <w:t xml:space="preserve">Example acknowledgement can be found in books, reports </w:t>
-      </w:r>
-      <w:proofErr w:type="gramStart"/>
-      <w:r>
-        <w:t>and also</w:t>
-      </w:r>
-      <w:proofErr w:type="gramEnd"/>
-      <w:r>
-        <w:t xml:space="preserve"> papers. </w:t>
+        <w:t xml:space="preserve">Example acknowledgement can be found in books, reports and also papers. </w:t>
       </w:r>
       <w:r>
         <w:t xml:space="preserve"> The acknowledgements should not exceed 250 words.</w:t>
@@ -8646,15 +8610,7 @@
         <w:ind w:firstLine="540"/>
       </w:pPr>
       <w:r>
-        <w:t xml:space="preserve">In this project, we pursue to merge knowledge from two major disciplines of computer science: Artificial Intelligence and Software Engineering </w:t>
-      </w:r>
-      <w:proofErr w:type="gramStart"/>
-      <w:r>
-        <w:t>in order to</w:t>
-      </w:r>
-      <w:proofErr w:type="gramEnd"/>
-      <w:r>
-        <w:t xml:space="preserve"> facilitate software development. Particularly, employing the power of artificial intelligence to transform project analysis textual elements: scenarios and requirements into visual modeling representations (Usecases and Class Diagrams).</w:t>
+        <w:t>In this project, we pursue to merge knowledge from two major disciplines of computer science: Artificial Intelligence and Software Engineering in order to facilitate software development. Particularly, employing the power of artificial intelligence to transform project analysis textual elements: scenarios and requirements into visual modeling representations (Usecases and Class Diagrams).</w:t>
       </w:r>
     </w:p>
     <w:p>
@@ -8686,15 +8642,7 @@
         <w:ind w:firstLine="576"/>
       </w:pPr>
       <w:r>
-        <w:t xml:space="preserve">Software maintenance constitutes a pivotal stage within the software development lifecycle, encompassing a substantial portion, varying from 40% to 80% of the total expenses associated with software development (Fernández-Sáez, Genero, Caivano, &amp; Chaudron, 2016). It's worth highlighting that a notable 60% of the overall maintenance expenditure is dedicated to the improvement of existing software functionalities. Consequently, it becomes imperative to meticulously prepare appropriate software documentation at each developmental phase </w:t>
-      </w:r>
-      <w:proofErr w:type="gramStart"/>
-      <w:r>
-        <w:t>in order to</w:t>
-      </w:r>
-      <w:proofErr w:type="gramEnd"/>
-      <w:r>
-        <w:t xml:space="preserve"> alleviate the financial burdens of maintenance. The crux of reducing maintenance costs lies in enhancing one's grasp of the software system, as understanding a software system accounts for roughly 50% of the time spent in the </w:t>
+        <w:t xml:space="preserve">Software maintenance constitutes a pivotal stage within the software development lifecycle, encompassing a substantial portion, varying from 40% to 80% of the total expenses associated with software development (Fernández-Sáez, Genero, Caivano, &amp; Chaudron, 2016). It's worth highlighting that a notable 60% of the overall maintenance expenditure is dedicated to the improvement of existing software functionalities. Consequently, it becomes imperative to meticulously prepare appropriate software documentation at each developmental phase in order to alleviate the financial burdens of maintenance. The crux of reducing maintenance costs lies in enhancing one's grasp of the software system, as understanding a software system accounts for roughly 50% of the time spent in the </w:t>
       </w:r>
       <w:r>
         <w:lastRenderedPageBreak/>
@@ -9201,24 +9149,24 @@
         <w:tblLook w:val="04A0" w:firstRow="1" w:lastRow="0" w:firstColumn="1" w:lastColumn="0" w:noHBand="0" w:noVBand="1"/>
       </w:tblPr>
       <w:tblGrid>
+        <w:gridCol w:w="365"/>
+        <w:gridCol w:w="357"/>
         <w:gridCol w:w="366"/>
-        <w:gridCol w:w="359"/>
-        <w:gridCol w:w="369"/>
-        <w:gridCol w:w="383"/>
+        <w:gridCol w:w="381"/>
+        <w:gridCol w:w="365"/>
+        <w:gridCol w:w="367"/>
         <w:gridCol w:w="367"/>
         <w:gridCol w:w="368"/>
+        <w:gridCol w:w="354"/>
+        <w:gridCol w:w="367"/>
+        <w:gridCol w:w="367"/>
         <w:gridCol w:w="368"/>
-        <w:gridCol w:w="369"/>
-        <w:gridCol w:w="355"/>
+        <w:gridCol w:w="367"/>
+        <w:gridCol w:w="367"/>
+        <w:gridCol w:w="367"/>
         <w:gridCol w:w="368"/>
-        <w:gridCol w:w="368"/>
-        <w:gridCol w:w="369"/>
-        <w:gridCol w:w="368"/>
-        <w:gridCol w:w="368"/>
-        <w:gridCol w:w="368"/>
-        <w:gridCol w:w="369"/>
-        <w:gridCol w:w="2600"/>
-        <w:gridCol w:w="612"/>
+        <w:gridCol w:w="2566"/>
+        <w:gridCol w:w="667"/>
       </w:tblGrid>
       <w:tr>
         <w:trPr>
@@ -11575,23 +11523,7 @@
           <w:rFonts w:cstheme="majorBidi"/>
           <w:szCs w:val="24"/>
         </w:rPr>
-        <w:t xml:space="preserve"> In this chapter, we review the literature and learn about the techniques used. We review and compare systems </w:t>
-      </w:r>
-      <w:proofErr w:type="gramStart"/>
-      <w:r>
-        <w:rPr>
-          <w:rFonts w:cstheme="majorBidi"/>
-          <w:szCs w:val="24"/>
-        </w:rPr>
-        <w:t>similar to</w:t>
-      </w:r>
-      <w:proofErr w:type="gramEnd"/>
-      <w:r>
-        <w:rPr>
-          <w:rFonts w:cstheme="majorBidi"/>
-          <w:szCs w:val="24"/>
-        </w:rPr>
-        <w:t xml:space="preserve"> ours.</w:t>
+        <w:t xml:space="preserve"> In this chapter, we review the literature and learn about the techniques used. We review and compare systems similar to ours.</w:t>
       </w:r>
     </w:p>
     <w:p>
@@ -11684,23 +11616,7 @@
           <w:rFonts w:cstheme="majorBidi"/>
           <w:szCs w:val="24"/>
         </w:rPr>
-        <w:t xml:space="preserve"> After designing the system, our focus in this chapter is on implementing it, identifying </w:t>
-      </w:r>
-      <w:proofErr w:type="gramStart"/>
-      <w:r>
-        <w:rPr>
-          <w:rFonts w:cstheme="majorBidi"/>
-          <w:szCs w:val="24"/>
-        </w:rPr>
-        <w:t>tools</w:t>
-      </w:r>
-      <w:proofErr w:type="gramEnd"/>
-      <w:r>
-        <w:rPr>
-          <w:rFonts w:cstheme="majorBidi"/>
-          <w:szCs w:val="24"/>
-        </w:rPr>
-        <w:t xml:space="preserve"> and programming languages, and testing it.</w:t>
+        <w:t xml:space="preserve"> After designing the system, our focus in this chapter is on implementing it, identifying tools and programming languages, and testing it.</w:t>
       </w:r>
     </w:p>
     <w:p>
@@ -12226,6 +12142,9 @@
           <w:ilvl w:val="0"/>
           <w:numId w:val="13"/>
         </w:numPr>
+        <w:tabs>
+          <w:tab w:val="right" w:pos="540"/>
+        </w:tabs>
         <w:ind w:left="900"/>
       </w:pPr>
       <w:r>
@@ -12414,7 +12333,7 @@
         </w:rPr>
         <w:lastRenderedPageBreak/>
         <w:drawing>
-          <wp:inline distT="0" distB="0" distL="0" distR="0" wp14:anchorId="5D26B6E9" wp14:editId="274BCADA">
+          <wp:inline distT="0" distB="0" distL="0" distR="0" wp14:anchorId="5D26B6E9" wp14:editId="6B02D976">
             <wp:extent cx="2893325" cy="2893325"/>
             <wp:effectExtent l="0" t="0" r="0" b="0"/>
             <wp:docPr id="1964994258" name="Picture 1"/>
@@ -12542,7 +12461,7 @@
             <w:rPr>
               <w:noProof/>
             </w:rPr>
-            <w:t>[8]</w:t>
+            <w:t>[7]</w:t>
           </w:r>
           <w:r>
             <w:fldChar w:fldCharType="end"/>
@@ -12621,7 +12540,7 @@
             <w:rPr>
               <w:noProof/>
             </w:rPr>
-            <w:t>[10]</w:t>
+            <w:t>[8]</w:t>
           </w:r>
           <w:r>
             <w:fldChar w:fldCharType="end"/>
@@ -12650,7 +12569,7 @@
             <w:rPr>
               <w:noProof/>
             </w:rPr>
-            <w:t>[11]</w:t>
+            <w:t>[9]</w:t>
           </w:r>
           <w:r>
             <w:fldChar w:fldCharType="end"/>
@@ -12670,7 +12589,7 @@
         </w:rPr>
         <w:lastRenderedPageBreak/>
         <w:drawing>
-          <wp:inline distT="0" distB="0" distL="0" distR="0" wp14:anchorId="41CE437A" wp14:editId="632B15E4">
+          <wp:inline distT="0" distB="0" distL="0" distR="0" wp14:anchorId="41CE437A" wp14:editId="18680E8C">
             <wp:extent cx="3208020" cy="2003943"/>
             <wp:effectExtent l="0" t="0" r="0" b="0"/>
             <wp:docPr id="201388954" name="Picture 201388954" descr="A diagram of a network&#10;&#10;Description automatically generated"/>
@@ -12789,7 +12708,7 @@
             <w:rPr>
               <w:noProof/>
             </w:rPr>
-            <w:t>[12]</w:t>
+            <w:t>[10]</w:t>
           </w:r>
           <w:r>
             <w:fldChar w:fldCharType="end"/>
@@ -12835,15 +12754,7 @@
         <w:t>is</w:t>
       </w:r>
       <w:r>
-        <w:t xml:space="preserve"> process, each dataset stored or sent to the learning algorithm has a label or name identifying this data. Each label has more than one feature. for example, </w:t>
-      </w:r>
-      <w:proofErr w:type="gramStart"/>
-      <w:r>
-        <w:t>If</w:t>
-      </w:r>
-      <w:proofErr w:type="gramEnd"/>
-      <w:r>
-        <w:t xml:space="preserve"> we take the dog, it is a label that the features are (big ear, big nose, etc</w:t>
+        <w:t xml:space="preserve"> process, each dataset stored or sent to the learning algorithm has a label or name identifying this data. Each label has more than one feature. for example, If we take the dog, it is a label that the features are (big ear, big nose, etc</w:t>
       </w:r>
       <w:r>
         <w:t>..</w:t>
@@ -12873,7 +12784,7 @@
             <w:rPr>
               <w:noProof/>
             </w:rPr>
-            <w:t>[12]</w:t>
+            <w:t>[10]</w:t>
           </w:r>
           <w:r>
             <w:fldChar w:fldCharType="end"/>
@@ -12896,15 +12807,7 @@
         <w:ind w:firstLine="540"/>
       </w:pPr>
       <w:r>
-        <w:t xml:space="preserve">Trained data with features and labels are entered as input to the learning algorithm. In addition, correct outputs are </w:t>
-      </w:r>
-      <w:proofErr w:type="gramStart"/>
-      <w:r>
-        <w:t>entered</w:t>
-      </w:r>
-      <w:proofErr w:type="gramEnd"/>
-      <w:r>
-        <w:t xml:space="preserve"> and the algorithm is learned by comparing correct outputs to actual outputs to find errors.</w:t>
+        <w:t>Trained data with features and labels are entered as input to the learning algorithm. In addition, correct outputs are entered and the algorithm is learned by comparing correct outputs to actual outputs to find errors.</w:t>
       </w:r>
       <w:r>
         <w:t xml:space="preserve"> </w:t>
@@ -12928,7 +12831,7 @@
             <w:rPr>
               <w:noProof/>
             </w:rPr>
-            <w:t>[12]</w:t>
+            <w:t>[10]</w:t>
           </w:r>
           <w:r>
             <w:fldChar w:fldCharType="end"/>
@@ -12951,7 +12854,7 @@
         </w:rPr>
         <w:lastRenderedPageBreak/>
         <w:drawing>
-          <wp:inline distT="0" distB="0" distL="0" distR="0" wp14:anchorId="21175E51" wp14:editId="429EDA57">
+          <wp:inline distT="0" distB="0" distL="0" distR="0" wp14:anchorId="21175E51" wp14:editId="180BD145">
             <wp:extent cx="4030980" cy="2376934"/>
             <wp:effectExtent l="0" t="0" r="0" b="0"/>
             <wp:docPr id="486885285" name="Picture 2"/>
@@ -13034,7 +12937,7 @@
             <w:rPr>
               <w:noProof/>
             </w:rPr>
-            <w:t>[12]</w:t>
+            <w:t>[10]</w:t>
           </w:r>
           <w:r>
             <w:fldChar w:fldCharType="end"/>
@@ -13115,7 +13018,7 @@
             <w:rPr>
               <w:noProof/>
             </w:rPr>
-            <w:t>[13]</w:t>
+            <w:t>[11]</w:t>
           </w:r>
           <w:r>
             <w:fldChar w:fldCharType="end"/>
@@ -13202,7 +13105,7 @@
             <w:rPr>
               <w:noProof/>
             </w:rPr>
-            <w:t>[13]</w:t>
+            <w:t>[11]</w:t>
           </w:r>
           <w:r>
             <w:fldChar w:fldCharType="end"/>
@@ -13286,7 +13189,7 @@
             <w:rPr>
               <w:noProof/>
             </w:rPr>
-            <w:t>[13]</w:t>
+            <w:t>[11]</w:t>
           </w:r>
           <w:r>
             <w:fldChar w:fldCharType="end"/>
@@ -13425,7 +13328,7 @@
             <w:rPr>
               <w:noProof/>
             </w:rPr>
-            <w:t>[14]</w:t>
+            <w:t>[12]</w:t>
           </w:r>
           <w:r>
             <w:fldChar w:fldCharType="end"/>
@@ -13500,7 +13403,7 @@
             <w:rPr>
               <w:noProof/>
             </w:rPr>
-            <w:t>[14]</w:t>
+            <w:t>[12]</w:t>
           </w:r>
           <w:r>
             <w:fldChar w:fldCharType="end"/>
@@ -13584,7 +13487,7 @@
             <w:rPr>
               <w:noProof/>
             </w:rPr>
-            <w:t>[14]</w:t>
+            <w:t>[12]</w:t>
           </w:r>
           <w:r>
             <w:fldChar w:fldCharType="end"/>
@@ -13680,7 +13583,7 @@
             <w:rPr>
               <w:noProof/>
             </w:rPr>
-            <w:t>[14]</w:t>
+            <w:t>[12]</w:t>
           </w:r>
           <w:r>
             <w:fldChar w:fldCharType="end"/>
@@ -13850,7 +13753,7 @@
             <w:rPr>
               <w:noProof/>
             </w:rPr>
-            <w:t>[14]</w:t>
+            <w:t>[12]</w:t>
           </w:r>
           <w:r>
             <w:fldChar w:fldCharType="end"/>
@@ -14065,7 +13968,7 @@
             <w:rPr>
               <w:noProof/>
             </w:rPr>
-            <w:t>[14]</w:t>
+            <w:t>[12]</w:t>
           </w:r>
           <w:r>
             <w:fldChar w:fldCharType="end"/>
@@ -14078,15 +13981,7 @@
         <w:ind w:firstLine="540"/>
       </w:pPr>
       <w:r>
-        <w:t xml:space="preserve">Term Frequency-Inverse Document Frequency (TF-IDF) analyzes the importance of prevalent and widely used words, such </w:t>
-      </w:r>
-      <w:proofErr w:type="gramStart"/>
-      <w:r>
-        <w:t>as(</w:t>
-      </w:r>
-      <w:proofErr w:type="gramEnd"/>
-      <w:r>
-        <w:t>"a," "an," "the"</w:t>
+        <w:t>Term Frequency-Inverse Document Frequency (TF-IDF) analyzes the importance of prevalent and widely used words, such as("a," "an," "the"</w:t>
       </w:r>
       <w:r>
         <w:rPr>
@@ -14298,7 +14193,7 @@
             <w:rPr>
               <w:noProof/>
             </w:rPr>
-            <w:t>[14]</w:t>
+            <w:t>[12]</w:t>
           </w:r>
           <w:r>
             <w:fldChar w:fldCharType="end"/>
@@ -14368,7 +14263,7 @@
             <w:rPr>
               <w:noProof/>
             </w:rPr>
-            <w:t>[14]</w:t>
+            <w:t>[12]</w:t>
           </w:r>
           <w:r>
             <w:fldChar w:fldCharType="end"/>
@@ -14542,7 +14437,7 @@
             <w:rPr>
               <w:noProof/>
             </w:rPr>
-            <w:t>[14]</w:t>
+            <w:t>[12]</w:t>
           </w:r>
           <w:r>
             <w:fldChar w:fldCharType="end"/>
@@ -14678,7 +14573,7 @@
             <w:rPr>
               <w:noProof/>
             </w:rPr>
-            <w:t>[15]</w:t>
+            <w:t>[13]</w:t>
           </w:r>
           <w:r>
             <w:fldChar w:fldCharType="end"/>
@@ -14811,7 +14706,7 @@
             <w:rPr>
               <w:noProof/>
             </w:rPr>
-            <w:t>[15]</w:t>
+            <w:t>[13]</w:t>
           </w:r>
           <w:r>
             <w:fldChar w:fldCharType="end"/>
@@ -14947,7 +14842,7 @@
             <w:rPr>
               <w:noProof/>
             </w:rPr>
-            <w:t>[15]</w:t>
+            <w:t>[13]</w:t>
           </w:r>
           <w:r>
             <w:fldChar w:fldCharType="end"/>
@@ -14981,15 +14876,7 @@
         <w:ind w:firstLine="540"/>
       </w:pPr>
       <w:r>
-        <w:t xml:space="preserve">Coreference Resolution (CR) is the task of finding all linguistic expressions </w:t>
-      </w:r>
-      <w:proofErr w:type="gramStart"/>
-      <w:r>
-        <w:t>in a given</w:t>
-      </w:r>
-      <w:proofErr w:type="gramEnd"/>
-      <w:r>
-        <w:t xml:space="preserve"> text that refer to the same entity. We can address this problem by replacing pronouns with noun phrases after identifying these references and aggregating them.</w:t>
+        <w:t>Coreference Resolution (CR) is the task of finding all linguistic expressions in a given text that refer to the same entity. We can address this problem by replacing pronouns with noun phrases after identifying these references and aggregating them.</w:t>
       </w:r>
       <w:sdt>
         <w:sdtPr>
@@ -15016,7 +14903,7 @@
             <w:rPr>
               <w:noProof/>
             </w:rPr>
-            <w:t>[16]</w:t>
+            <w:t>[14]</w:t>
           </w:r>
           <w:r>
             <w:fldChar w:fldCharType="end"/>
@@ -15148,7 +15035,7 @@
             <w:rPr>
               <w:noProof/>
             </w:rPr>
-            <w:t>[17]</w:t>
+            <w:t>[15]</w:t>
           </w:r>
           <w:r>
             <w:fldChar w:fldCharType="end"/>
@@ -15188,7 +15075,7 @@
             <w:rPr>
               <w:noProof/>
             </w:rPr>
-            <w:t>[16]</w:t>
+            <w:t>[14]</w:t>
           </w:r>
           <w:r>
             <w:fldChar w:fldCharType="end"/>
@@ -15276,7 +15163,7 @@
             <w:rPr>
               <w:noProof/>
             </w:rPr>
-            <w:t>[18]</w:t>
+            <w:t>[16]</w:t>
           </w:r>
           <w:r>
             <w:fldChar w:fldCharType="end"/>
@@ -15594,6 +15481,43 @@
       <w:bookmarkEnd w:id="57"/>
     </w:p>
     <w:p>
+      <w:r>
+        <w:t>The software intensive systems we develop these days are becoming much more complex in terms of the number of functional and nonfunctional requirements they need to support. The impact of low quality can also have a catastrophic impact on the mission of these systems in many critical applications. Moreover, the cost of software development dominates the total cost of such systems. Research in applying artificial intelligence techniques to software Engineering have grown tremendously in the last two decades producing a large number of projects and publications. A number of conferences and journals are dedicated to publish the research in this field. The AI techniques are proposed in order to reduce the time to market and enhance the quality of software systems. Yet many of these AI techniques remain largely used by the research community and with little impact on the processes and tools used by the practicing software engineer.</w:t>
+      </w:r>
+      <w:sdt>
+        <w:sdtPr>
+          <w:id w:val="1571845435"/>
+          <w:citation/>
+        </w:sdtPr>
+        <w:sdtContent>
+          <w:r>
+            <w:fldChar w:fldCharType="begin"/>
+          </w:r>
+          <w:r>
+            <w:instrText xml:space="preserve"> CITATION Out101 \l 1033 </w:instrText>
+          </w:r>
+          <w:r>
+            <w:fldChar w:fldCharType="separate"/>
+          </w:r>
+          <w:r>
+            <w:rPr>
+              <w:noProof/>
+            </w:rPr>
+            <w:t xml:space="preserve"> </w:t>
+          </w:r>
+          <w:r>
+            <w:rPr>
+              <w:noProof/>
+            </w:rPr>
+            <w:t>[17]</w:t>
+          </w:r>
+          <w:r>
+            <w:fldChar w:fldCharType="end"/>
+          </w:r>
+        </w:sdtContent>
+      </w:sdt>
+    </w:p>
+    <w:p>
       <w:pPr>
         <w:pStyle w:val="Heading3"/>
       </w:pPr>
@@ -15604,6 +15528,94 @@
       <w:bookmarkEnd w:id="58"/>
     </w:p>
     <w:p>
+      <w:r>
+        <w:br/>
+      </w:r>
+      <w:r>
+        <w:rPr>
+          <w:rFonts w:ascii="Segoe UI" w:hAnsi="Segoe UI" w:cs="Segoe UI"/>
+          <w:color w:val="343541"/>
+        </w:rPr>
+        <w:t>As with the AAAI itself, the Innovative Applications of Artificial Intelligence conference (IAAI) was the brainchild of Raj Reddy.</w:t>
+      </w:r>
+      <w:sdt>
+        <w:sdtPr>
+          <w:id w:val="1281916711"/>
+          <w:citation/>
+        </w:sdtPr>
+        <w:sdtContent>
+          <w:r>
+            <w:fldChar w:fldCharType="begin"/>
+          </w:r>
+          <w:r>
+            <w:instrText xml:space="preserve"> CITATION Rei \l 1033 </w:instrText>
+          </w:r>
+          <w:r>
+            <w:fldChar w:fldCharType="separate"/>
+          </w:r>
+          <w:r>
+            <w:rPr>
+              <w:noProof/>
+            </w:rPr>
+            <w:t xml:space="preserve"> </w:t>
+          </w:r>
+          <w:r>
+            <w:rPr>
+              <w:noProof/>
+            </w:rPr>
+            <w:t>[18]</w:t>
+          </w:r>
+          <w:r>
+            <w:fldChar w:fldCharType="end"/>
+          </w:r>
+        </w:sdtContent>
+      </w:sdt>
+    </w:p>
+    <w:p>
+      <w:pPr>
+        <w:ind w:firstLine="576"/>
+      </w:pPr>
+      <w:r>
+        <w:t xml:space="preserve">Today, AI is everywhere. By contrast with 1989, when very few AI companies were in existence, today many companies, from early stage startups to mature enterprises, are developing AI applications (Zilis 2015). The world of AI apps is very different as well. In the early days, AI was viewed with suspicion in industry as only the latest hype. Today, AI apps are all around us. Indeed, AI and machine learning are expected in almost every app. Many, perhaps most, large organizations are making use of AI technologies for market forecasting, customer support, recruiting, fraud detection, scheduling and planning, and other uses. Con sumer-oriented examples of AI include Google’s search engine, selfdriving cars, and Google Now; Apple’s Siri (Cheyer 2014); Microsoft’s Cortana and Bing; Amazon’s Echo; Facebook’s automatic photo tagging; Netflix’s movie recommendations; and automated check deposits using one of many mobile banking applications. Table 1 shows even more problem and system types, plus specific applications, several of which have been presented at IAAI or AAAI over the years. Of course, not all of these examples are commonly recognized </w:t>
+      </w:r>
+      <w:r>
+        <w:lastRenderedPageBreak/>
+        <w:t>as AI applications — the AI features have disappeared into the fabric. Modern search engines are a good example of this phenomenon.</w:t>
+      </w:r>
+      <w:sdt>
+        <w:sdtPr>
+          <w:id w:val="-77441194"/>
+          <w:citation/>
+        </w:sdtPr>
+        <w:sdtContent>
+          <w:r>
+            <w:fldChar w:fldCharType="begin"/>
+          </w:r>
+          <w:r>
+            <w:instrText xml:space="preserve"> CITATION Rei \l 1033 </w:instrText>
+          </w:r>
+          <w:r>
+            <w:fldChar w:fldCharType="separate"/>
+          </w:r>
+          <w:r>
+            <w:rPr>
+              <w:noProof/>
+            </w:rPr>
+            <w:t xml:space="preserve"> </w:t>
+          </w:r>
+          <w:r>
+            <w:rPr>
+              <w:noProof/>
+            </w:rPr>
+            <w:t>[18]</w:t>
+          </w:r>
+          <w:r>
+            <w:fldChar w:fldCharType="end"/>
+          </w:r>
+        </w:sdtContent>
+      </w:sdt>
+    </w:p>
+    <w:p>
       <w:pPr>
         <w:pStyle w:val="Heading3"/>
       </w:pPr>
@@ -15623,13 +15635,180 @@
       </w:r>
       <w:bookmarkEnd w:id="60"/>
     </w:p>
-    <w:p/>
+    <w:p>
+      <w:pPr>
+        <w:ind w:left="720" w:firstLine="576"/>
+      </w:pPr>
+      <w:bookmarkStart w:id="61" w:name="_Toc149398439"/>
+      <w:r>
+        <w:t>although automation is an established concept and reflects the replacement of humans by machines, referring to computers automating work does not encapsulate the radical transformation of work that AI may enable. What differentiates automation in the 21st century with automation in the 20th century is the use of computer technologies that may be described as ‘intelligent’. The latest advances in AI are demonstrating striking abilities to learn and improve, adapting and increasing performance over time through exposure to greater amounts of data or increasing experience of attempting to complete a task. While these advances do not equate to human levels of intelligence, they are demonstrating new cognitive capabilities that can substitute for humans in some knowledge and service work tasks. Thus, we define Intelligent Automation as the use of technologies,</w:t>
+      </w:r>
+      <w:r>
+        <w:t xml:space="preserve"> </w:t>
+      </w:r>
+      <w:r>
+        <w:t>to replace human capabilities, particularly those involving cognition such as learning and problem solving, for the execution of work tasks that were previously carried out by a human. Intelligent Automation differs from previous forms of automation in that AI machines can learn, adapt and improve over time. In the following section, we define the technologies that enable the Intelligent Automation of knowledge and service work.</w:t>
+      </w:r>
+      <w:sdt>
+        <w:sdtPr>
+          <w:id w:val="-453405119"/>
+          <w:citation/>
+        </w:sdtPr>
+        <w:sdtContent>
+          <w:r>
+            <w:fldChar w:fldCharType="begin"/>
+          </w:r>
+          <w:r>
+            <w:instrText xml:space="preserve"> CITATION Cri \l 1033 </w:instrText>
+          </w:r>
+          <w:r>
+            <w:fldChar w:fldCharType="separate"/>
+          </w:r>
+          <w:r>
+            <w:rPr>
+              <w:noProof/>
+            </w:rPr>
+            <w:t xml:space="preserve"> </w:t>
+          </w:r>
+          <w:r>
+            <w:rPr>
+              <w:noProof/>
+            </w:rPr>
+            <w:t>[19]</w:t>
+          </w:r>
+          <w:r>
+            <w:fldChar w:fldCharType="end"/>
+          </w:r>
+        </w:sdtContent>
+      </w:sdt>
+    </w:p>
+    <w:p>
+      <w:pPr>
+        <w:ind w:left="720" w:firstLine="576"/>
+        <w:rPr>
+          <w:b/>
+          <w:bCs/>
+        </w:rPr>
+      </w:pPr>
+      <w:r>
+        <w:rPr>
+          <w:b/>
+          <w:bCs/>
+        </w:rPr>
+        <w:t>Technologies for Intelligent Automation</w:t>
+      </w:r>
+    </w:p>
+    <w:p>
+      <w:pPr>
+        <w:ind w:left="720" w:firstLine="576"/>
+        <w:jc w:val="left"/>
+      </w:pPr>
+      <w:r>
+        <w:t xml:space="preserve">Research in AI has been undertaken since the 1970s with early developments in decision support systems (DSS) and expert systems (ES) . However, in recent years, game-changing progress has been made in addressing some of the fundamental challenges of the AI discipline. Advances have been made in Natural Language Processing, Machine Learning, and Computer Vision . The rapid growth in the availability and accessibility of big data combined with vast computing power, readily available through the cloud, have aided these developments . These recent </w:t>
+      </w:r>
+      <w:r>
+        <w:lastRenderedPageBreak/>
+        <w:t>advances in AI are creating a new generation of systems that are distinct from the early DSS and knowledge-based systems in three respects</w:t>
+      </w:r>
+      <w:r>
+        <w:rPr>
+          <w:rFonts w:cs="Arial"/>
+          <w:rtl/>
+        </w:rPr>
+        <w:t>.</w:t>
+      </w:r>
+      <w:r>
+        <w:t xml:space="preserve"> </w:t>
+      </w:r>
+      <w:sdt>
+        <w:sdtPr>
+          <w:id w:val="-1556310247"/>
+          <w:citation/>
+        </w:sdtPr>
+        <w:sdtContent>
+          <w:r>
+            <w:fldChar w:fldCharType="begin"/>
+          </w:r>
+          <w:r>
+            <w:instrText xml:space="preserve"> CITATION Cri \l 1033 </w:instrText>
+          </w:r>
+          <w:r>
+            <w:fldChar w:fldCharType="separate"/>
+          </w:r>
+          <w:r>
+            <w:rPr>
+              <w:noProof/>
+            </w:rPr>
+            <w:t>[19]</w:t>
+          </w:r>
+          <w:r>
+            <w:fldChar w:fldCharType="end"/>
+          </w:r>
+        </w:sdtContent>
+      </w:sdt>
+    </w:p>
+    <w:p>
+      <w:pPr>
+        <w:pStyle w:val="ListParagraph"/>
+        <w:numPr>
+          <w:ilvl w:val="0"/>
+          <w:numId w:val="15"/>
+        </w:numPr>
+        <w:spacing w:line="360" w:lineRule="auto"/>
+        <w:ind w:left="900"/>
+        <w:jc w:val="left"/>
+      </w:pPr>
+      <w:r>
+        <w:t>First, the old systems could not automatically learn and improve their methods and results and were reliant on human programmers to make adjustments.</w:t>
+      </w:r>
+    </w:p>
+    <w:p>
+      <w:pPr>
+        <w:pStyle w:val="ListParagraph"/>
+        <w:numPr>
+          <w:ilvl w:val="0"/>
+          <w:numId w:val="15"/>
+        </w:numPr>
+        <w:spacing w:line="360" w:lineRule="auto"/>
+        <w:ind w:left="900"/>
+        <w:jc w:val="left"/>
+      </w:pPr>
+      <w:r>
+        <w:t>Second, the old systems functioned as assistants or advisors to human professionals providing recommendations or advice, but they required a human worker to apply the decision</w:t>
+      </w:r>
+    </w:p>
+    <w:p>
+      <w:pPr>
+        <w:pStyle w:val="ListParagraph"/>
+        <w:numPr>
+          <w:ilvl w:val="0"/>
+          <w:numId w:val="15"/>
+        </w:numPr>
+        <w:spacing w:line="360" w:lineRule="auto"/>
+        <w:ind w:left="900"/>
+        <w:jc w:val="left"/>
+        <w:rPr>
+          <w:rFonts w:hint="cs"/>
+        </w:rPr>
+      </w:pPr>
+      <w:r>
+        <w:t>. Third, while these systems were designed to help managers with repetitive decisions and complex unstructured problems, they were not designed to remove cognitive tasks from the workload of the human.</w:t>
+      </w:r>
+    </w:p>
+    <w:p>
+      <w:pPr>
+        <w:ind w:left="720" w:firstLine="576"/>
+        <w:rPr>
+          <w:b/>
+          <w:bCs/>
+        </w:rPr>
+      </w:pPr>
+    </w:p>
     <w:p>
       <w:pPr>
         <w:pStyle w:val="Heading2"/>
         <w:ind w:left="540" w:hanging="540"/>
       </w:pPr>
-      <w:bookmarkStart w:id="61" w:name="_Toc149398439"/>
       <w:r>
         <w:t>Similar Tools</w:t>
       </w:r>
@@ -15720,7 +15899,6 @@
         </w:rPr>
         <w:t xml:space="preserve">the </w:t>
       </w:r>
-      <w:proofErr w:type="gramStart"/>
       <w:r>
         <w:rPr>
           <w:lang w:val="en-CA"/>
@@ -15731,14 +15909,7 @@
         <w:rPr>
           <w:lang w:val="en-CA"/>
         </w:rPr>
-        <w:t>and</w:t>
-      </w:r>
-      <w:proofErr w:type="gramEnd"/>
-      <w:r>
-        <w:rPr>
-          <w:lang w:val="en-CA"/>
-        </w:rPr>
-        <w:t xml:space="preserve"> generate solutions to solve the problems. </w:t>
+        <w:t xml:space="preserve">and generate solutions to solve the problems. </w:t>
       </w:r>
     </w:p>
     <w:p>
@@ -15788,21 +15959,7 @@
         <w:rPr>
           <w:lang w:val="en-CA"/>
         </w:rPr>
-        <w:t xml:space="preserve">This section may contain any of the following </w:t>
-      </w:r>
-      <w:proofErr w:type="gramStart"/>
-      <w:r>
-        <w:rPr>
-          <w:lang w:val="en-CA"/>
-        </w:rPr>
-        <w:t>information;</w:t>
-      </w:r>
-      <w:proofErr w:type="gramEnd"/>
-      <w:r>
-        <w:rPr>
-          <w:lang w:val="en-CA"/>
-        </w:rPr>
-        <w:t xml:space="preserve"> d</w:t>
+        <w:t>This section may contain any of the following information; d</w:t>
       </w:r>
       <w:r>
         <w:rPr>
@@ -15907,21 +16064,7 @@
         <w:rPr>
           <w:lang w:val="en-GB"/>
         </w:rPr>
-        <w:t xml:space="preserve"> how the system should react to </w:t>
-      </w:r>
-      <w:proofErr w:type="gramStart"/>
-      <w:r>
-        <w:rPr>
-          <w:lang w:val="en-GB"/>
-        </w:rPr>
-        <w:t>particular inputs</w:t>
-      </w:r>
-      <w:proofErr w:type="gramEnd"/>
-      <w:r>
-        <w:rPr>
-          <w:lang w:val="en-GB"/>
-        </w:rPr>
-        <w:t xml:space="preserve"> and how the system should behave in particular situations.</w:t>
+        <w:t xml:space="preserve"> how the system should react to particular inputs and how the system should behave in particular situations.</w:t>
       </w:r>
     </w:p>
     <w:p>
@@ -15982,21 +16125,7 @@
         <w:rPr>
           <w:lang w:val="en-GB"/>
         </w:rPr>
-        <w:t xml:space="preserve">Often apply to the system </w:t>
-      </w:r>
-      <w:proofErr w:type="gramStart"/>
-      <w:r>
-        <w:rPr>
-          <w:lang w:val="en-GB"/>
-        </w:rPr>
-        <w:t>as a whole rather</w:t>
-      </w:r>
-      <w:proofErr w:type="gramEnd"/>
-      <w:r>
-        <w:rPr>
-          <w:lang w:val="en-GB"/>
-        </w:rPr>
-        <w:t xml:space="preserve"> than individual features or services.</w:t>
+        <w:t>Often apply to the system as a whole rather than individual features or services.</w:t>
       </w:r>
     </w:p>
     <w:p>
@@ -16440,13 +16569,8 @@
         <w:t>• Description of</w:t>
       </w:r>
       <w:r>
-        <w:t xml:space="preserve"> the working procedure used (list of steps</w:t>
-      </w:r>
-      <w:proofErr w:type="gramStart"/>
-      <w:r>
-        <w:t>);</w:t>
-      </w:r>
-      <w:proofErr w:type="gramEnd"/>
+        <w:t xml:space="preserve"> the working procedure used (list of steps);</w:t>
+      </w:r>
     </w:p>
     <w:p>
       <w:r>
@@ -16465,26 +16589,16 @@
         <w:t>.</w:t>
       </w:r>
       <w:r>
-        <w:t>, equipment, software, tools, instruments, parameters, etc.</w:t>
-      </w:r>
-      <w:proofErr w:type="gramStart"/>
-      <w:r>
-        <w:t>)</w:t>
+        <w:t>, equipment, software, tools, instruments, parameters, etc.)</w:t>
       </w:r>
       <w:r>
         <w:t>;</w:t>
       </w:r>
-      <w:proofErr w:type="gramEnd"/>
-    </w:p>
-    <w:p>
-      <w:r>
-        <w:t xml:space="preserve">• Describe the processing of data </w:t>
-      </w:r>
-      <w:proofErr w:type="gramStart"/>
-      <w:r>
-        <w:t>collected;</w:t>
-      </w:r>
-      <w:proofErr w:type="gramEnd"/>
+    </w:p>
+    <w:p>
+      <w:r>
+        <w:t>• Describe the processing of data collected;</w:t>
+      </w:r>
     </w:p>
     <w:p>
       <w:r>
@@ -16622,7 +16736,6 @@
         </w:rPr>
         <w:t xml:space="preserve"> </w:t>
       </w:r>
-      <w:proofErr w:type="gramStart"/>
       <w:r>
         <w:rPr>
           <w:lang w:val="en-GB"/>
@@ -16633,14 +16746,7 @@
         <w:rPr>
           <w:lang w:val="en-GB"/>
         </w:rPr>
-        <w:t>.e.</w:t>
-      </w:r>
-      <w:proofErr w:type="gramEnd"/>
-      <w:r>
-        <w:rPr>
-          <w:lang w:val="en-GB"/>
-        </w:rPr>
-        <w:t xml:space="preserve"> it involves identifying major system components and their communications.</w:t>
+        <w:t>.e. it involves identifying major system components and their communications.</w:t>
       </w:r>
       <w:r>
         <w:t xml:space="preserve"> </w:t>
@@ -17393,14 +17499,12 @@
       <w:r>
         <w:t xml:space="preserve"> </w:t>
       </w:r>
-      <w:proofErr w:type="gramStart"/>
       <w:r>
         <w:rPr>
           <w:rStyle w:val="hps"/>
         </w:rPr>
         <w:t>justifications</w:t>
       </w:r>
-      <w:proofErr w:type="gramEnd"/>
       <w:r>
         <w:t xml:space="preserve"> </w:t>
       </w:r>
@@ -17633,14 +17737,12 @@
       <w:r>
         <w:t xml:space="preserve"> </w:t>
       </w:r>
-      <w:proofErr w:type="gramStart"/>
       <w:r>
         <w:rPr>
           <w:rStyle w:val="hps"/>
         </w:rPr>
         <w:t>assumptions</w:t>
       </w:r>
-      <w:proofErr w:type="gramEnd"/>
       <w:r>
         <w:t xml:space="preserve"> </w:t>
       </w:r>
@@ -17724,11 +17826,9 @@
       <w:r>
         <w:t xml:space="preserve"> to which degree the </w:t>
       </w:r>
-      <w:proofErr w:type="gramStart"/>
       <w:r>
         <w:t>final outcome</w:t>
       </w:r>
-      <w:proofErr w:type="gramEnd"/>
       <w:r>
         <w:t xml:space="preserve"> support</w:t>
       </w:r>
@@ -17736,15 +17836,7 @@
         <w:t>s</w:t>
       </w:r>
       <w:r>
-        <w:t xml:space="preserve"> the original objectives of the project (partially, fully achieved, or exceeded expectations).  Here you will summarize the achievements and deficiencies of your project.  You may also state what you would/could have </w:t>
-      </w:r>
-      <w:proofErr w:type="gramStart"/>
-      <w:r>
-        <w:t>done, if</w:t>
-      </w:r>
-      <w:proofErr w:type="gramEnd"/>
-      <w:r>
-        <w:t xml:space="preserve"> you had had more time or if things had worked out differently.  </w:t>
+        <w:t xml:space="preserve"> the original objectives of the project (partially, fully achieved, or exceeded expectations).  Here you will summarize the achievements and deficiencies of your project.  You may also state what you would/could have done, if you had had more time or if things had worked out differently.  </w:t>
       </w:r>
     </w:p>
     <w:p>
@@ -18002,7 +18094,7 @@
       </w:tblGrid>
       <w:tr>
         <w:trPr>
-          <w:divId w:val="740836857"/>
+          <w:divId w:val="1183322428"/>
           <w:tblCellSpacing w:w="15" w:type="dxa"/>
         </w:trPr>
         <w:tc>
@@ -18069,7 +18161,7 @@
       </w:tr>
       <w:tr>
         <w:trPr>
-          <w:divId w:val="740836857"/>
+          <w:divId w:val="1183322428"/>
           <w:tblCellSpacing w:w="15" w:type="dxa"/>
         </w:trPr>
         <w:tc>
@@ -18135,7 +18227,7 @@
       </w:tr>
       <w:tr>
         <w:trPr>
-          <w:divId w:val="740836857"/>
+          <w:divId w:val="1183322428"/>
           <w:tblCellSpacing w:w="15" w:type="dxa"/>
         </w:trPr>
         <w:tc>
@@ -18201,7 +18293,7 @@
       </w:tr>
       <w:tr>
         <w:trPr>
-          <w:divId w:val="740836857"/>
+          <w:divId w:val="1183322428"/>
           <w:tblCellSpacing w:w="15" w:type="dxa"/>
         </w:trPr>
         <w:tc>
@@ -18251,7 +18343,7 @@
       </w:tr>
       <w:tr>
         <w:trPr>
-          <w:divId w:val="740836857"/>
+          <w:divId w:val="1183322428"/>
           <w:tblCellSpacing w:w="15" w:type="dxa"/>
         </w:trPr>
         <w:tc>
@@ -18301,7 +18393,7 @@
       </w:tr>
       <w:tr>
         <w:trPr>
-          <w:divId w:val="740836857"/>
+          <w:divId w:val="1183322428"/>
           <w:tblCellSpacing w:w="15" w:type="dxa"/>
         </w:trPr>
         <w:tc>
@@ -18351,7 +18443,7 @@
       </w:tr>
       <w:tr>
         <w:trPr>
-          <w:divId w:val="740836857"/>
+          <w:divId w:val="1183322428"/>
           <w:tblCellSpacing w:w="15" w:type="dxa"/>
         </w:trPr>
         <w:tc>
@@ -18394,14 +18486,14 @@
                 <w:noProof/>
                 <w:lang w:val="x-none"/>
               </w:rPr>
-              <w:t xml:space="preserve">O. Räihä, A survey on search-based software design, 2010. </w:t>
+              <w:t xml:space="preserve">2. W. A. Hany H Ammar1, Software Engineering Using Artificial Intelligence Techniques: Current State and Open Problems, 2013. </w:t>
             </w:r>
           </w:p>
         </w:tc>
       </w:tr>
       <w:tr>
         <w:trPr>
-          <w:divId w:val="740836857"/>
+          <w:divId w:val="1183322428"/>
           <w:tblCellSpacing w:w="15" w:type="dxa"/>
         </w:trPr>
         <w:tc>
@@ -18444,14 +18536,30 @@
                 <w:noProof/>
                 <w:lang w:val="x-none"/>
               </w:rPr>
-              <w:t xml:space="preserve">2. W. A. Hany H Ammar1, Software Engineering Using Artificial Intelligence Techniques: Current State and Open Problems, 2013. </w:t>
+              <w:t xml:space="preserve">H. a. Y. N. A. M. a. A. R. Sofian, "Systematic mapping: Artificial intelligence techniques in software engineering," </w:t>
+            </w:r>
+            <w:r>
+              <w:rPr>
+                <w:i/>
+                <w:iCs/>
+                <w:noProof/>
+                <w:lang w:val="x-none"/>
+              </w:rPr>
+              <w:t xml:space="preserve">IEEE Access, </w:t>
+            </w:r>
+            <w:r>
+              <w:rPr>
+                <w:noProof/>
+                <w:lang w:val="x-none"/>
+              </w:rPr>
+              <w:t xml:space="preserve">vol. 10, pp. 51021-51040, 2022. </w:t>
             </w:r>
           </w:p>
         </w:tc>
       </w:tr>
       <w:tr>
         <w:trPr>
-          <w:divId w:val="740836857"/>
+          <w:divId w:val="1183322428"/>
           <w:tblCellSpacing w:w="15" w:type="dxa"/>
         </w:trPr>
         <w:tc>
@@ -18494,29 +18602,30 @@
                 <w:noProof/>
                 <w:lang w:val="x-none"/>
               </w:rPr>
-              <w:t>J. M. Silva</w:t>
-            </w:r>
-            <w:r>
-              <w:rPr>
-                <w:rFonts w:ascii="Cambria Math" w:hAnsi="Cambria Math" w:cs="Cambria Math"/>
+              <w:t xml:space="preserve">Z. a. L. F. a. Y. W. a. P. S. a. Z. J. Li, "A survey of convolutional neural networks: analysis, applications, and prospects," </w:t>
+            </w:r>
+            <w:r>
+              <w:rPr>
+                <w:i/>
+                <w:iCs/>
                 <w:noProof/>
                 <w:lang w:val="x-none"/>
               </w:rPr>
-              <w:t>∗</w:t>
+              <w:t xml:space="preserve">IEEE transactions on neural networks and learning systems, </w:t>
             </w:r>
             <w:r>
               <w:rPr>
                 <w:noProof/>
                 <w:lang w:val="x-none"/>
               </w:rPr>
-              <w:t xml:space="preserve">, REQUIREMENTS ENGINEERING AT A GLANCE: COMPARING GORE AND UML METHODS IN THE DESIGN OF AUTOMATED SYSTEMS. </w:t>
+              <w:t xml:space="preserve">2021. </w:t>
             </w:r>
           </w:p>
         </w:tc>
       </w:tr>
       <w:tr>
         <w:trPr>
-          <w:divId w:val="740836857"/>
+          <w:divId w:val="1183322428"/>
           <w:tblCellSpacing w:w="15" w:type="dxa"/>
         </w:trPr>
         <w:tc>
@@ -18559,7 +18668,7 @@
                 <w:noProof/>
                 <w:lang w:val="x-none"/>
               </w:rPr>
-              <w:t xml:space="preserve">H. a. Y. N. A. M. a. A. R. Sofian, "Systematic mapping: Artificial intelligence techniques in software engineering," </w:t>
+              <w:t xml:space="preserve">V. Nasteski, "An overview of the supervised machine learning methods," </w:t>
             </w:r>
             <w:r>
               <w:rPr>
@@ -18568,21 +18677,21 @@
                 <w:noProof/>
                 <w:lang w:val="x-none"/>
               </w:rPr>
-              <w:t xml:space="preserve">IEEE Access, </w:t>
+              <w:t xml:space="preserve">Horizons. b, </w:t>
             </w:r>
             <w:r>
               <w:rPr>
                 <w:noProof/>
                 <w:lang w:val="x-none"/>
               </w:rPr>
-              <w:t xml:space="preserve">vol. 10, pp. 51021-51040, 2022. </w:t>
+              <w:t xml:space="preserve">vol. 4, pp. 51-62, 2017. </w:t>
             </w:r>
           </w:p>
         </w:tc>
       </w:tr>
       <w:tr>
         <w:trPr>
-          <w:divId w:val="740836857"/>
+          <w:divId w:val="1183322428"/>
           <w:tblCellSpacing w:w="15" w:type="dxa"/>
         </w:trPr>
         <w:tc>
@@ -18603,6 +18712,7 @@
                 <w:noProof/>
                 <w:lang w:val="x-none"/>
               </w:rPr>
+              <w:lastRenderedPageBreak/>
               <w:t xml:space="preserve">[11] </w:t>
             </w:r>
           </w:p>
@@ -18625,40 +18735,14 @@
                 <w:noProof/>
                 <w:lang w:val="x-none"/>
               </w:rPr>
-              <w:t xml:space="preserve">Z. a. L. F. a. Y. W. a. P. S. a. Z. J. Li, "A survey of convolutional neural networks: analysis, applications, and prospects," </w:t>
-            </w:r>
-            <w:r>
-              <w:rPr>
-                <w:i/>
-                <w:iCs/>
-                <w:noProof/>
-                <w:lang w:val="x-none"/>
-              </w:rPr>
-              <w:t xml:space="preserve">IEEE transactions on neural networks and </w:t>
-            </w:r>
-            <w:r>
-              <w:rPr>
-                <w:i/>
-                <w:iCs/>
-                <w:noProof/>
-                <w:lang w:val="x-none"/>
-              </w:rPr>
-              <w:lastRenderedPageBreak/>
-              <w:t xml:space="preserve">learning systems, </w:t>
-            </w:r>
-            <w:r>
-              <w:rPr>
-                <w:noProof/>
-                <w:lang w:val="x-none"/>
-              </w:rPr>
-              <w:t xml:space="preserve">2021. </w:t>
+              <w:t xml:space="preserve">Y. Vasiliev, Natural language processing with Python and spaCy: A practical introduction., No Starch Press , 2020. </w:t>
             </w:r>
           </w:p>
         </w:tc>
       </w:tr>
       <w:tr>
         <w:trPr>
-          <w:divId w:val="740836857"/>
+          <w:divId w:val="1183322428"/>
           <w:tblCellSpacing w:w="15" w:type="dxa"/>
         </w:trPr>
         <w:tc>
@@ -18701,7 +18785,7 @@
                 <w:noProof/>
                 <w:lang w:val="x-none"/>
               </w:rPr>
-              <w:t xml:space="preserve">V. Nasteski, "An overview of the supervised machine learning methods," </w:t>
+              <w:t xml:space="preserve">G. L. S. C. &amp;. H. O. S. Moon, "Automated construction specification review with named entity recognition using natural language processing," </w:t>
             </w:r>
             <w:r>
               <w:rPr>
@@ -18710,21 +18794,21 @@
                 <w:noProof/>
                 <w:lang w:val="x-none"/>
               </w:rPr>
-              <w:t xml:space="preserve">Horizons. b, </w:t>
+              <w:t xml:space="preserve">Journal of Construction Engineering and Management, </w:t>
             </w:r>
             <w:r>
               <w:rPr>
                 <w:noProof/>
                 <w:lang w:val="x-none"/>
               </w:rPr>
-              <w:t xml:space="preserve">vol. 4, pp. 51-62, 2017. </w:t>
+              <w:t xml:space="preserve">vol. 147, no. 1, p. 04020147, 2021. </w:t>
             </w:r>
           </w:p>
         </w:tc>
       </w:tr>
       <w:tr>
         <w:trPr>
-          <w:divId w:val="740836857"/>
+          <w:divId w:val="1183322428"/>
           <w:tblCellSpacing w:w="15" w:type="dxa"/>
         </w:trPr>
         <w:tc>
@@ -18767,14 +18851,30 @@
                 <w:noProof/>
                 <w:lang w:val="x-none"/>
               </w:rPr>
-              <w:t xml:space="preserve">Y. Vasiliev, Natural language processing with Python and spaCy: A practical introduction., No Starch Press , 2020. </w:t>
+              <w:t xml:space="preserve">S. &amp;. C. C. Jaf, "Deep learning for natural language parsing," </w:t>
+            </w:r>
+            <w:r>
+              <w:rPr>
+                <w:i/>
+                <w:iCs/>
+                <w:noProof/>
+                <w:lang w:val="x-none"/>
+              </w:rPr>
+              <w:t xml:space="preserve">IEEE Access, </w:t>
+            </w:r>
+            <w:r>
+              <w:rPr>
+                <w:noProof/>
+                <w:lang w:val="x-none"/>
+              </w:rPr>
+              <w:t xml:space="preserve">vol. 7, pp. 131363-131373, 2019. </w:t>
             </w:r>
           </w:p>
         </w:tc>
       </w:tr>
       <w:tr>
         <w:trPr>
-          <w:divId w:val="740836857"/>
+          <w:divId w:val="1183322428"/>
           <w:tblCellSpacing w:w="15" w:type="dxa"/>
         </w:trPr>
         <w:tc>
@@ -18817,7 +18917,7 @@
                 <w:noProof/>
                 <w:lang w:val="x-none"/>
               </w:rPr>
-              <w:t xml:space="preserve">G. L. S. C. &amp;. H. O. S. Moon, "Automated construction specification review with named entity recognition using natural language processing," </w:t>
+              <w:t xml:space="preserve">R. P. S. C. E. &amp;. T. R. Sukthanker, "Anaphora and coreference resolution: A review," </w:t>
             </w:r>
             <w:r>
               <w:rPr>
@@ -18826,21 +18926,21 @@
                 <w:noProof/>
                 <w:lang w:val="x-none"/>
               </w:rPr>
-              <w:t xml:space="preserve">Journal of Construction Engineering and Management, </w:t>
+              <w:t xml:space="preserve">Information Fusion,, </w:t>
             </w:r>
             <w:r>
               <w:rPr>
                 <w:noProof/>
                 <w:lang w:val="x-none"/>
               </w:rPr>
-              <w:t xml:space="preserve">vol. 147, no. 1, p. 04020147, 2021. </w:t>
+              <w:t xml:space="preserve">vol. 59, pp. 139-162, 2020. </w:t>
             </w:r>
           </w:p>
         </w:tc>
       </w:tr>
       <w:tr>
         <w:trPr>
-          <w:divId w:val="740836857"/>
+          <w:divId w:val="1183322428"/>
           <w:tblCellSpacing w:w="15" w:type="dxa"/>
         </w:trPr>
         <w:tc>
@@ -18883,30 +18983,14 @@
                 <w:noProof/>
                 <w:lang w:val="x-none"/>
               </w:rPr>
-              <w:t xml:space="preserve">S. &amp;. C. C. Jaf, "Deep learning for natural language parsing," </w:t>
-            </w:r>
-            <w:r>
-              <w:rPr>
-                <w:i/>
-                <w:iCs/>
-                <w:noProof/>
-                <w:lang w:val="x-none"/>
-              </w:rPr>
-              <w:t xml:space="preserve">IEEE Access, </w:t>
-            </w:r>
-            <w:r>
-              <w:rPr>
-                <w:noProof/>
-                <w:lang w:val="x-none"/>
-              </w:rPr>
-              <w:t xml:space="preserve">vol. 7, pp. 131363-131373, 2019. </w:t>
+              <w:t>C. Manning, "Stanford lecture (CS224n) by Christopher Manning," 2019. [Online]. Available: https://web.stanford.edu/class/archive/cs/cs224n/cs224n.1162/handouts/cs224n-lecture10-coreference.pdf.</w:t>
             </w:r>
           </w:p>
         </w:tc>
       </w:tr>
       <w:tr>
         <w:trPr>
-          <w:divId w:val="740836857"/>
+          <w:divId w:val="1183322428"/>
           <w:tblCellSpacing w:w="15" w:type="dxa"/>
         </w:trPr>
         <w:tc>
@@ -18949,7 +19033,7 @@
                 <w:noProof/>
                 <w:lang w:val="x-none"/>
               </w:rPr>
-              <w:t xml:space="preserve">R. P. S. C. E. &amp;. T. R. Sukthanker, "Anaphora and coreference resolution: A review," </w:t>
+              <w:t xml:space="preserve">S. G. L. &amp;. H. C. Loáiciga, "What is it? Disambiguating the different readings of the pronoun 'it.," </w:t>
             </w:r>
             <w:r>
               <w:rPr>
@@ -18958,21 +19042,21 @@
                 <w:noProof/>
                 <w:lang w:val="x-none"/>
               </w:rPr>
-              <w:t xml:space="preserve">Information Fusion,, </w:t>
+              <w:t xml:space="preserve">Proceedings of the 2017 Conference on Empirical Methods in Natural Language Processing, </w:t>
             </w:r>
             <w:r>
               <w:rPr>
                 <w:noProof/>
                 <w:lang w:val="x-none"/>
               </w:rPr>
-              <w:t xml:space="preserve">vol. 59, pp. 139-162, 2020. </w:t>
+              <w:t xml:space="preserve">pp. 1325-1331, 2017. </w:t>
             </w:r>
           </w:p>
         </w:tc>
       </w:tr>
       <w:tr>
         <w:trPr>
-          <w:divId w:val="740836857"/>
+          <w:divId w:val="1183322428"/>
           <w:tblCellSpacing w:w="15" w:type="dxa"/>
         </w:trPr>
         <w:tc>
@@ -19015,14 +19099,14 @@
                 <w:noProof/>
                 <w:lang w:val="x-none"/>
               </w:rPr>
-              <w:t>C. Manning, "Stanford lecture (CS224n) by Christopher Manning," 2019. [Online]. Available: https://web.stanford.edu/class/archive/cs/cs224n/cs224n.1162/handouts/cs224n-lecture10-coreference.pdf.</w:t>
+              <w:t xml:space="preserve">O. Räihä, A survey on search-based software design, 2010. </w:t>
             </w:r>
           </w:p>
         </w:tc>
       </w:tr>
       <w:tr>
         <w:trPr>
-          <w:divId w:val="740836857"/>
+          <w:divId w:val="1183322428"/>
           <w:tblCellSpacing w:w="15" w:type="dxa"/>
         </w:trPr>
         <w:tc>
@@ -19065,30 +19149,14 @@
                 <w:noProof/>
                 <w:lang w:val="x-none"/>
               </w:rPr>
-              <w:t xml:space="preserve">S. G. L. &amp;. H. C. Loáiciga, "What is it? Disambiguating the different readings of the pronoun 'it.," </w:t>
-            </w:r>
-            <w:r>
-              <w:rPr>
-                <w:i/>
-                <w:iCs/>
-                <w:noProof/>
-                <w:lang w:val="x-none"/>
-              </w:rPr>
-              <w:t xml:space="preserve">Proceedings of the 2017 Conference on Empirical Methods in Natural Language Processing, </w:t>
-            </w:r>
-            <w:r>
-              <w:rPr>
-                <w:noProof/>
-                <w:lang w:val="x-none"/>
-              </w:rPr>
-              <w:t xml:space="preserve">pp. 1325-1331, 2017. </w:t>
+              <w:t xml:space="preserve">J. E. Reid G. Smith, Building AI Applications: Yesterday, Today, and Tomorrow, 2017. </w:t>
             </w:r>
           </w:p>
         </w:tc>
       </w:tr>
       <w:tr>
         <w:trPr>
-          <w:divId w:val="740836857"/>
+          <w:divId w:val="1183322428"/>
           <w:tblCellSpacing w:w="15" w:type="dxa"/>
         </w:trPr>
         <w:tc>
@@ -19131,7 +19199,122 @@
                 <w:noProof/>
                 <w:lang w:val="x-none"/>
               </w:rPr>
+              <w:t xml:space="preserve">⁎. Crispin Coombsa, Journal of Strategic Information Systems, 2020. </w:t>
+            </w:r>
+          </w:p>
+        </w:tc>
+      </w:tr>
+      <w:tr>
+        <w:trPr>
+          <w:divId w:val="1183322428"/>
+          <w:tblCellSpacing w:w="15" w:type="dxa"/>
+        </w:trPr>
+        <w:tc>
+          <w:tcPr>
+            <w:tcW w:w="50" w:type="pct"/>
+            <w:hideMark/>
+          </w:tcPr>
+          <w:p>
+            <w:pPr>
+              <w:pStyle w:val="Bibliography"/>
+              <w:rPr>
+                <w:noProof/>
+                <w:lang w:val="x-none"/>
+              </w:rPr>
+            </w:pPr>
+            <w:r>
+              <w:rPr>
+                <w:noProof/>
+                <w:lang w:val="x-none"/>
+              </w:rPr>
+              <w:t xml:space="preserve">[20] </w:t>
+            </w:r>
+          </w:p>
+        </w:tc>
+        <w:tc>
+          <w:tcPr>
+            <w:tcW w:w="0" w:type="auto"/>
+            <w:hideMark/>
+          </w:tcPr>
+          <w:p>
+            <w:pPr>
+              <w:pStyle w:val="Bibliography"/>
+              <w:rPr>
+                <w:noProof/>
+                <w:lang w:val="x-none"/>
+              </w:rPr>
+            </w:pPr>
+            <w:r>
+              <w:rPr>
+                <w:noProof/>
+                <w:lang w:val="x-none"/>
+              </w:rPr>
               <w:t xml:space="preserve">S. Ian, Software Engineering, 11th ed., Addison-Wesley,, 2015. </w:t>
+            </w:r>
+          </w:p>
+        </w:tc>
+      </w:tr>
+      <w:tr>
+        <w:trPr>
+          <w:divId w:val="1183322428"/>
+          <w:tblCellSpacing w:w="15" w:type="dxa"/>
+        </w:trPr>
+        <w:tc>
+          <w:tcPr>
+            <w:tcW w:w="50" w:type="pct"/>
+            <w:hideMark/>
+          </w:tcPr>
+          <w:p>
+            <w:pPr>
+              <w:pStyle w:val="Bibliography"/>
+              <w:rPr>
+                <w:noProof/>
+                <w:lang w:val="x-none"/>
+              </w:rPr>
+            </w:pPr>
+            <w:r>
+              <w:rPr>
+                <w:noProof/>
+                <w:lang w:val="x-none"/>
+              </w:rPr>
+              <w:t xml:space="preserve">[21] </w:t>
+            </w:r>
+          </w:p>
+        </w:tc>
+        <w:tc>
+          <w:tcPr>
+            <w:tcW w:w="0" w:type="auto"/>
+            <w:hideMark/>
+          </w:tcPr>
+          <w:p>
+            <w:pPr>
+              <w:pStyle w:val="Bibliography"/>
+              <w:rPr>
+                <w:noProof/>
+                <w:lang w:val="x-none"/>
+              </w:rPr>
+            </w:pPr>
+            <w:r>
+              <w:rPr>
+                <w:noProof/>
+                <w:lang w:val="x-none"/>
+              </w:rPr>
+              <w:t>J. M. Silva</w:t>
+            </w:r>
+            <w:r>
+              <w:rPr>
+                <w:rFonts w:ascii="Cambria Math" w:hAnsi="Cambria Math" w:cs="Cambria Math"/>
+                <w:noProof/>
+                <w:lang w:val="x-none"/>
+              </w:rPr>
+              <w:t>∗</w:t>
+            </w:r>
+            <w:r>
+              <w:rPr>
+                <w:noProof/>
+                <w:lang w:val="x-none"/>
+              </w:rPr>
+              <w:t xml:space="preserve">, REQUIREMENTS ENGINEERING AT A GLANCE: COMPARING GORE AND UML METHODS IN THE DESIGN OF AUTOMATED SYSTEMS. </w:t>
             </w:r>
           </w:p>
         </w:tc>
@@ -19139,7 +19322,7 @@
     </w:tbl>
     <w:p>
       <w:pPr>
-        <w:divId w:val="740836857"/>
+        <w:divId w:val="1183322428"/>
         <w:rPr>
           <w:rFonts w:eastAsia="Times New Roman"/>
           <w:noProof/>
@@ -19271,15 +19454,7 @@
         <w:t>CS492 report, you should prepare</w:t>
       </w:r>
       <w:r>
-        <w:t xml:space="preserve"> an appendix explaining file structure on the CD submitted with it. The appendix must also contain information on how the code should be run (</w:t>
-      </w:r>
-      <w:proofErr w:type="gramStart"/>
-      <w:r>
-        <w:t>i.e.</w:t>
-      </w:r>
-      <w:proofErr w:type="gramEnd"/>
-      <w:r>
-        <w:t xml:space="preserve"> the user guide or manual). Other appendices may include documents such as: the checklist of examiners’ comments, questionnaire, selected experimental data, schedules, testing strategy or risk management plans. Do not include the source code as an appendix (submit it on a CD). Do not include voluminous appendices (these should also be submitted on a CD, if necessary).</w:t>
+        <w:t xml:space="preserve"> an appendix explaining file structure on the CD submitted with it. The appendix must also contain information on how the code should be run (i.e. the user guide or manual). Other appendices may include documents such as: the checklist of examiners’ comments, questionnaire, selected experimental data, schedules, testing strategy or risk management plans. Do not include the source code as an appendix (submit it on a CD). Do not include voluminous appendices (these should also be submitted on a CD, if necessary).</w:t>
       </w:r>
       <w:r>
         <w:t xml:space="preserve"> </w:t>
@@ -19373,26 +19548,10 @@
         <w:t xml:space="preserve"> examples </w:t>
       </w:r>
       <w:r>
-        <w:t xml:space="preserve">of figure, </w:t>
-      </w:r>
-      <w:proofErr w:type="gramStart"/>
-      <w:r>
-        <w:t>table</w:t>
-      </w:r>
-      <w:proofErr w:type="gramEnd"/>
-      <w:r>
-        <w:t xml:space="preserve"> and equation</w:t>
-      </w:r>
-      <w:r>
-        <w:t xml:space="preserve">. We assume that the figure, </w:t>
-      </w:r>
-      <w:proofErr w:type="gramStart"/>
-      <w:r>
-        <w:t>table</w:t>
-      </w:r>
-      <w:proofErr w:type="gramEnd"/>
-      <w:r>
-        <w:t xml:space="preserve"> and equation appear in Chapter 2, therefore their numberings will be preceded by number 2. Whenever possible please place the figures and tables alongside with the </w:t>
+        <w:t>of figure, table and equation</w:t>
+      </w:r>
+      <w:r>
+        <w:t xml:space="preserve">. We assume that the figure, table and equation appear in Chapter 2, therefore their numberings will be preceded by number 2. Whenever possible please place the figures and tables alongside with the </w:t>
       </w:r>
       <w:r>
         <w:t>captions</w:t>
@@ -19547,43 +19706,19 @@
           <w:rFonts w:eastAsia="Calibri"/>
           <w:lang w:val="en-GB"/>
         </w:rPr>
-        <w:t xml:space="preserve"> is under the figure. Figures are </w:t>
-      </w:r>
-      <w:proofErr w:type="spellStart"/>
-      <w:r>
+        <w:t xml:space="preserve"> is under the figure. Figures are center justification. If you start a paragraph with the word “Figure” then use capital F, otherwise small f.</w:t>
+      </w:r>
+    </w:p>
+    <w:p>
+      <w:pPr>
+        <w:pStyle w:val="NormalJustified"/>
         <w:rPr>
           <w:rFonts w:eastAsia="Calibri"/>
           <w:lang w:val="en-GB"/>
         </w:rPr>
-        <w:t>center</w:t>
-      </w:r>
-      <w:proofErr w:type="spellEnd"/>
-      <w:r>
-        <w:rPr>
-          <w:rFonts w:eastAsia="Calibri"/>
-          <w:lang w:val="en-GB"/>
-        </w:rPr>
-        <w:t xml:space="preserve"> justification. If you start a paragraph with the word “Figure” then use capital F, otherwise small f.</w:t>
-      </w:r>
-    </w:p>
-    <w:p>
-      <w:pPr>
-        <w:pStyle w:val="NormalJustified"/>
-        <w:rPr>
-          <w:rFonts w:eastAsia="Calibri"/>
-          <w:lang w:val="en-GB"/>
-        </w:rPr>
-      </w:pPr>
-      <w:r>
-        <w:t xml:space="preserve">Tables are </w:t>
-      </w:r>
-      <w:proofErr w:type="gramStart"/>
-      <w:r>
-        <w:t>similar to</w:t>
-      </w:r>
-      <w:proofErr w:type="gramEnd"/>
-      <w:r>
-        <w:t xml:space="preserve"> the figures, but the difference</w:t>
+      </w:pPr>
+      <w:r>
+        <w:t>Tables are similar to the figures, but the difference</w:t>
       </w:r>
       <w:r>
         <w:t xml:space="preserve"> is</w:t>
@@ -20743,15 +20878,7 @@
         <w:t>References are numbered in sq</w:t>
       </w:r>
       <w:r>
-        <w:t xml:space="preserve">uare brackets, “[” </w:t>
-      </w:r>
-      <w:proofErr w:type="gramStart"/>
-      <w:r>
-        <w:t>and ”</w:t>
-      </w:r>
-      <w:proofErr w:type="gramEnd"/>
-      <w:r>
-        <w:t>]”. We u</w:t>
+        <w:t>uare brackets, “[” and ”]”. We u</w:t>
       </w:r>
       <w:r>
         <w:t xml:space="preserve">se IEEE </w:t>
@@ -20847,21 +20974,7 @@
         <w:rPr>
           <w:rFonts w:ascii="Times New Roman" w:hAnsi="Times New Roman" w:cs="Times New Roman"/>
         </w:rPr>
-        <w:t xml:space="preserve">The numbers in parentheses are the chapter number and equation number respectively.  Every new symbol used in the report text for the first time must be explained.  When </w:t>
-      </w:r>
-      <w:proofErr w:type="gramStart"/>
-      <w:r>
-        <w:rPr>
-          <w:rFonts w:ascii="Times New Roman" w:hAnsi="Times New Roman" w:cs="Times New Roman"/>
-        </w:rPr>
-        <w:t>a large number of</w:t>
-      </w:r>
-      <w:proofErr w:type="gramEnd"/>
-      <w:r>
-        <w:rPr>
-          <w:rFonts w:ascii="Times New Roman" w:hAnsi="Times New Roman" w:cs="Times New Roman"/>
-        </w:rPr>
-        <w:t xml:space="preserve"> special symbols are used, it is permissible to collect them in a table or in a special appendix.</w:t>
+        <w:t>The numbers in parentheses are the chapter number and equation number respectively.  Every new symbol used in the report text for the first time must be explained.  When a large number of special symbols are used, it is permissible to collect them in a table or in a special appendix.</w:t>
       </w:r>
     </w:p>
     <w:p>
@@ -20976,26 +21089,16 @@
           <w:color w:val="000000"/>
           <w:szCs w:val="24"/>
         </w:rPr>
-        <w:t xml:space="preserve">Standard A4 </w:t>
-      </w:r>
-      <w:proofErr w:type="gramStart"/>
+        <w:t xml:space="preserve">Standard A4 size;  </w:t>
+      </w:r>
       <w:r>
         <w:rPr>
           <w:rFonts w:ascii="Times New Roman" w:hAnsi="Times New Roman" w:cs="Times New Roman"/>
           <w:color w:val="000000"/>
           <w:szCs w:val="24"/>
         </w:rPr>
-        <w:t xml:space="preserve">size;  </w:t>
-      </w:r>
-      <w:r>
-        <w:rPr>
-          <w:rFonts w:ascii="Times New Roman" w:hAnsi="Times New Roman" w:cs="Times New Roman"/>
-          <w:color w:val="000000"/>
-          <w:szCs w:val="24"/>
-        </w:rPr>
         <w:tab/>
       </w:r>
-      <w:proofErr w:type="gramEnd"/>
       <w:r>
         <w:rPr>
           <w:rFonts w:ascii="Times New Roman" w:hAnsi="Times New Roman" w:cs="Times New Roman"/>
@@ -21026,16 +21129,15 @@
           <w:color w:val="000000"/>
           <w:szCs w:val="24"/>
         </w:rPr>
-        <w:t>Width: 8.27</w:t>
-      </w:r>
-      <w:proofErr w:type="gramStart"/>
+        <w:t>Width: 8.27"</w:t>
+      </w:r>
       <w:r>
         <w:rPr>
           <w:rFonts w:ascii="Times New Roman" w:hAnsi="Times New Roman" w:cs="Times New Roman"/>
           <w:color w:val="000000"/>
           <w:szCs w:val="24"/>
         </w:rPr>
-        <w:t>"</w:t>
+        <w:t xml:space="preserve">;  </w:t>
       </w:r>
       <w:r>
         <w:rPr>
@@ -21043,17 +21145,8 @@
           <w:color w:val="000000"/>
           <w:szCs w:val="24"/>
         </w:rPr>
-        <w:t xml:space="preserve">;  </w:t>
-      </w:r>
-      <w:r>
-        <w:rPr>
-          <w:rFonts w:ascii="Times New Roman" w:hAnsi="Times New Roman" w:cs="Times New Roman"/>
-          <w:color w:val="000000"/>
-          <w:szCs w:val="24"/>
-        </w:rPr>
         <w:tab/>
       </w:r>
-      <w:proofErr w:type="gramEnd"/>
       <w:r>
         <w:rPr>
           <w:rFonts w:ascii="Times New Roman" w:hAnsi="Times New Roman" w:cs="Times New Roman"/>
@@ -21532,23 +21625,7 @@
           <w:rFonts w:ascii="Times New Roman" w:hAnsi="Times New Roman" w:cs="Times New Roman"/>
           <w:szCs w:val="24"/>
         </w:rPr>
-        <w:t>Except for the title page, number all pages which come before the first page of the body chapters consecutively with lower case roman numerals (</w:t>
-      </w:r>
-      <w:proofErr w:type="spellStart"/>
-      <w:r>
-        <w:rPr>
-          <w:rFonts w:ascii="Times New Roman" w:hAnsi="Times New Roman" w:cs="Times New Roman"/>
-          <w:szCs w:val="24"/>
-        </w:rPr>
-        <w:t>i</w:t>
-      </w:r>
-      <w:proofErr w:type="spellEnd"/>
-      <w:r>
-        <w:rPr>
-          <w:rFonts w:ascii="Times New Roman" w:hAnsi="Times New Roman" w:cs="Times New Roman"/>
-          <w:szCs w:val="24"/>
-        </w:rPr>
-        <w:t xml:space="preserve">, ii, iii, iv…). </w:t>
+        <w:t xml:space="preserve">Except for the title page, number all pages which come before the first page of the body chapters consecutively with lower case roman numerals (i, ii, iii, iv…). </w:t>
       </w:r>
     </w:p>
     <w:p>
@@ -21886,6 +21963,119 @@
     </w:lvl>
   </w:abstractNum>
   <w:abstractNum w:abstractNumId="1" w15:restartNumberingAfterBreak="0">
+    <w:nsid w:val="095E0310"/>
+    <w:multiLevelType w:val="hybridMultilevel"/>
+    <w:tmpl w:val="523A11C4"/>
+    <w:lvl w:ilvl="0" w:tplc="04090001">
+      <w:start w:val="1"/>
+      <w:numFmt w:val="bullet"/>
+      <w:lvlText w:val=""/>
+      <w:lvlJc w:val="left"/>
+      <w:pPr>
+        <w:ind w:left="1440" w:hanging="360"/>
+      </w:pPr>
+      <w:rPr>
+        <w:rFonts w:ascii="Symbol" w:hAnsi="Symbol" w:hint="default"/>
+      </w:rPr>
+    </w:lvl>
+    <w:lvl w:ilvl="1" w:tplc="04090003" w:tentative="1">
+      <w:start w:val="1"/>
+      <w:numFmt w:val="bullet"/>
+      <w:lvlText w:val="o"/>
+      <w:lvlJc w:val="left"/>
+      <w:pPr>
+        <w:ind w:left="2160" w:hanging="360"/>
+      </w:pPr>
+      <w:rPr>
+        <w:rFonts w:ascii="Courier New" w:hAnsi="Courier New" w:cs="Courier New" w:hint="default"/>
+      </w:rPr>
+    </w:lvl>
+    <w:lvl w:ilvl="2" w:tplc="04090005" w:tentative="1">
+      <w:start w:val="1"/>
+      <w:numFmt w:val="bullet"/>
+      <w:lvlText w:val=""/>
+      <w:lvlJc w:val="left"/>
+      <w:pPr>
+        <w:ind w:left="2880" w:hanging="360"/>
+      </w:pPr>
+      <w:rPr>
+        <w:rFonts w:ascii="Wingdings" w:hAnsi="Wingdings" w:hint="default"/>
+      </w:rPr>
+    </w:lvl>
+    <w:lvl w:ilvl="3" w:tplc="04090001" w:tentative="1">
+      <w:start w:val="1"/>
+      <w:numFmt w:val="bullet"/>
+      <w:lvlText w:val=""/>
+      <w:lvlJc w:val="left"/>
+      <w:pPr>
+        <w:ind w:left="3600" w:hanging="360"/>
+      </w:pPr>
+      <w:rPr>
+        <w:rFonts w:ascii="Symbol" w:hAnsi="Symbol" w:hint="default"/>
+      </w:rPr>
+    </w:lvl>
+    <w:lvl w:ilvl="4" w:tplc="04090003" w:tentative="1">
+      <w:start w:val="1"/>
+      <w:numFmt w:val="bullet"/>
+      <w:lvlText w:val="o"/>
+      <w:lvlJc w:val="left"/>
+      <w:pPr>
+        <w:ind w:left="4320" w:hanging="360"/>
+      </w:pPr>
+      <w:rPr>
+        <w:rFonts w:ascii="Courier New" w:hAnsi="Courier New" w:cs="Courier New" w:hint="default"/>
+      </w:rPr>
+    </w:lvl>
+    <w:lvl w:ilvl="5" w:tplc="04090005" w:tentative="1">
+      <w:start w:val="1"/>
+      <w:numFmt w:val="bullet"/>
+      <w:lvlText w:val=""/>
+      <w:lvlJc w:val="left"/>
+      <w:pPr>
+        <w:ind w:left="5040" w:hanging="360"/>
+      </w:pPr>
+      <w:rPr>
+        <w:rFonts w:ascii="Wingdings" w:hAnsi="Wingdings" w:hint="default"/>
+      </w:rPr>
+    </w:lvl>
+    <w:lvl w:ilvl="6" w:tplc="04090001" w:tentative="1">
+      <w:start w:val="1"/>
+      <w:numFmt w:val="bullet"/>
+      <w:lvlText w:val=""/>
+      <w:lvlJc w:val="left"/>
+      <w:pPr>
+        <w:ind w:left="5760" w:hanging="360"/>
+      </w:pPr>
+      <w:rPr>
+        <w:rFonts w:ascii="Symbol" w:hAnsi="Symbol" w:hint="default"/>
+      </w:rPr>
+    </w:lvl>
+    <w:lvl w:ilvl="7" w:tplc="04090003" w:tentative="1">
+      <w:start w:val="1"/>
+      <w:numFmt w:val="bullet"/>
+      <w:lvlText w:val="o"/>
+      <w:lvlJc w:val="left"/>
+      <w:pPr>
+        <w:ind w:left="6480" w:hanging="360"/>
+      </w:pPr>
+      <w:rPr>
+        <w:rFonts w:ascii="Courier New" w:hAnsi="Courier New" w:cs="Courier New" w:hint="default"/>
+      </w:rPr>
+    </w:lvl>
+    <w:lvl w:ilvl="8" w:tplc="04090005" w:tentative="1">
+      <w:start w:val="1"/>
+      <w:numFmt w:val="bullet"/>
+      <w:lvlText w:val=""/>
+      <w:lvlJc w:val="left"/>
+      <w:pPr>
+        <w:ind w:left="7200" w:hanging="360"/>
+      </w:pPr>
+      <w:rPr>
+        <w:rFonts w:ascii="Wingdings" w:hAnsi="Wingdings" w:hint="default"/>
+      </w:rPr>
+    </w:lvl>
+  </w:abstractNum>
+  <w:abstractNum w:abstractNumId="2" w15:restartNumberingAfterBreak="0">
     <w:nsid w:val="10D4473D"/>
     <w:multiLevelType w:val="hybridMultilevel"/>
     <w:tmpl w:val="FC502190"/>
@@ -21976,7 +22166,7 @@
       </w:pPr>
     </w:lvl>
   </w:abstractNum>
-  <w:abstractNum w:abstractNumId="2" w15:restartNumberingAfterBreak="0">
+  <w:abstractNum w:abstractNumId="3" w15:restartNumberingAfterBreak="0">
     <w:nsid w:val="240B6A2A"/>
     <w:multiLevelType w:val="hybridMultilevel"/>
     <w:tmpl w:val="51F21E78"/>
@@ -22089,7 +22279,7 @@
       </w:rPr>
     </w:lvl>
   </w:abstractNum>
-  <w:abstractNum w:abstractNumId="3" w15:restartNumberingAfterBreak="0">
+  <w:abstractNum w:abstractNumId="4" w15:restartNumberingAfterBreak="0">
     <w:nsid w:val="27DE343D"/>
     <w:multiLevelType w:val="hybridMultilevel"/>
     <w:tmpl w:val="A0BA8040"/>
@@ -22229,7 +22419,7 @@
       </w:rPr>
     </w:lvl>
   </w:abstractNum>
-  <w:abstractNum w:abstractNumId="4" w15:restartNumberingAfterBreak="0">
+  <w:abstractNum w:abstractNumId="5" w15:restartNumberingAfterBreak="0">
     <w:nsid w:val="295735B5"/>
     <w:multiLevelType w:val="hybridMultilevel"/>
     <w:tmpl w:val="3036D3FE"/>
@@ -22369,7 +22559,7 @@
       </w:rPr>
     </w:lvl>
   </w:abstractNum>
-  <w:abstractNum w:abstractNumId="5" w15:restartNumberingAfterBreak="0">
+  <w:abstractNum w:abstractNumId="6" w15:restartNumberingAfterBreak="0">
     <w:nsid w:val="334F0904"/>
     <w:multiLevelType w:val="hybridMultilevel"/>
     <w:tmpl w:val="1F14CAFA"/>
@@ -22482,7 +22672,7 @@
       </w:rPr>
     </w:lvl>
   </w:abstractNum>
-  <w:abstractNum w:abstractNumId="6" w15:restartNumberingAfterBreak="0">
+  <w:abstractNum w:abstractNumId="7" w15:restartNumberingAfterBreak="0">
     <w:nsid w:val="44320536"/>
     <w:multiLevelType w:val="hybridMultilevel"/>
     <w:tmpl w:val="3C42FB82"/>
@@ -22573,7 +22763,7 @@
       </w:pPr>
     </w:lvl>
   </w:abstractNum>
-  <w:abstractNum w:abstractNumId="7" w15:restartNumberingAfterBreak="0">
+  <w:abstractNum w:abstractNumId="8" w15:restartNumberingAfterBreak="0">
     <w:nsid w:val="58587BF2"/>
     <w:multiLevelType w:val="hybridMultilevel"/>
     <w:tmpl w:val="97A2A69C"/>
@@ -22660,7 +22850,7 @@
       </w:pPr>
     </w:lvl>
   </w:abstractNum>
-  <w:abstractNum w:abstractNumId="8" w15:restartNumberingAfterBreak="0">
+  <w:abstractNum w:abstractNumId="9" w15:restartNumberingAfterBreak="0">
     <w:nsid w:val="5FE17EE2"/>
     <w:multiLevelType w:val="hybridMultilevel"/>
     <w:tmpl w:val="0E066E6E"/>
@@ -22773,7 +22963,7 @@
       </w:rPr>
     </w:lvl>
   </w:abstractNum>
-  <w:abstractNum w:abstractNumId="9" w15:restartNumberingAfterBreak="0">
+  <w:abstractNum w:abstractNumId="10" w15:restartNumberingAfterBreak="0">
     <w:nsid w:val="60E03B5B"/>
     <w:multiLevelType w:val="hybridMultilevel"/>
     <w:tmpl w:val="AA20FC68"/>
@@ -22859,7 +23049,7 @@
       </w:pPr>
     </w:lvl>
   </w:abstractNum>
-  <w:abstractNum w:abstractNumId="10" w15:restartNumberingAfterBreak="0">
+  <w:abstractNum w:abstractNumId="11" w15:restartNumberingAfterBreak="0">
     <w:nsid w:val="6ACB35D3"/>
     <w:multiLevelType w:val="hybridMultilevel"/>
     <w:tmpl w:val="F1C26832"/>
@@ -22950,7 +23140,7 @@
       </w:pPr>
     </w:lvl>
   </w:abstractNum>
-  <w:abstractNum w:abstractNumId="11" w15:restartNumberingAfterBreak="0">
+  <w:abstractNum w:abstractNumId="12" w15:restartNumberingAfterBreak="0">
     <w:nsid w:val="78F353D3"/>
     <w:multiLevelType w:val="singleLevel"/>
     <w:tmpl w:val="B530A87A"/>
@@ -22968,7 +23158,7 @@
       </w:pPr>
     </w:lvl>
   </w:abstractNum>
-  <w:abstractNum w:abstractNumId="12" w15:restartNumberingAfterBreak="0">
+  <w:abstractNum w:abstractNumId="13" w15:restartNumberingAfterBreak="0">
     <w:nsid w:val="7E2473B3"/>
     <w:multiLevelType w:val="multilevel"/>
     <w:tmpl w:val="F970C114"/>
@@ -23152,16 +23342,16 @@
     </w:lvl>
   </w:abstractNum>
   <w:num w:numId="1" w16cid:durableId="1596941761">
+    <w:abstractNumId w:val="13"/>
+  </w:num>
+  <w:num w:numId="2" w16cid:durableId="217129710">
+    <w:abstractNumId w:val="8"/>
+  </w:num>
+  <w:num w:numId="3" w16cid:durableId="680858522">
     <w:abstractNumId w:val="12"/>
   </w:num>
-  <w:num w:numId="2" w16cid:durableId="217129710">
-    <w:abstractNumId w:val="7"/>
-  </w:num>
-  <w:num w:numId="3" w16cid:durableId="680858522">
-    <w:abstractNumId w:val="11"/>
-  </w:num>
   <w:num w:numId="4" w16cid:durableId="1364480733">
-    <w:abstractNumId w:val="12"/>
+    <w:abstractNumId w:val="13"/>
     <w:lvlOverride w:ilvl="0">
       <w:startOverride w:val="1"/>
     </w:lvlOverride>
@@ -23191,34 +23381,37 @@
     </w:lvlOverride>
   </w:num>
   <w:num w:numId="5" w16cid:durableId="1683431301">
-    <w:abstractNumId w:val="2"/>
+    <w:abstractNumId w:val="3"/>
   </w:num>
   <w:num w:numId="6" w16cid:durableId="1407845471">
+    <w:abstractNumId w:val="5"/>
+  </w:num>
+  <w:num w:numId="7" w16cid:durableId="1408578180">
     <w:abstractNumId w:val="4"/>
   </w:num>
-  <w:num w:numId="7" w16cid:durableId="1408578180">
-    <w:abstractNumId w:val="3"/>
-  </w:num>
   <w:num w:numId="8" w16cid:durableId="974604430">
-    <w:abstractNumId w:val="8"/>
+    <w:abstractNumId w:val="9"/>
   </w:num>
   <w:num w:numId="9" w16cid:durableId="32730014">
-    <w:abstractNumId w:val="6"/>
+    <w:abstractNumId w:val="7"/>
   </w:num>
   <w:num w:numId="10" w16cid:durableId="1754468847">
-    <w:abstractNumId w:val="10"/>
+    <w:abstractNumId w:val="11"/>
   </w:num>
   <w:num w:numId="11" w16cid:durableId="1023942922">
-    <w:abstractNumId w:val="1"/>
+    <w:abstractNumId w:val="2"/>
   </w:num>
   <w:num w:numId="12" w16cid:durableId="1438406197">
     <w:abstractNumId w:val="0"/>
   </w:num>
   <w:num w:numId="13" w16cid:durableId="1772702302">
-    <w:abstractNumId w:val="5"/>
+    <w:abstractNumId w:val="6"/>
   </w:num>
   <w:num w:numId="14" w16cid:durableId="649939111">
-    <w:abstractNumId w:val="9"/>
+    <w:abstractNumId w:val="10"/>
+  </w:num>
+  <w:num w:numId="15" w16cid:durableId="1844733491">
+    <w:abstractNumId w:val="1"/>
   </w:num>
   <w:numIdMacAtCleanup w:val="12"/>
 </w:numbering>
@@ -25491,7 +25684,7 @@
     <b:Title>Software Engineering, 11th ed.</b:Title>
     <b:Publisher>Addison-Wesley,</b:Publisher>
     <b:Year>2015</b:Year>
-    <b:RefOrder>17</b:RefOrder>
+    <b:RefOrder>20</b:RefOrder>
   </b:Source>
   <b:Source>
     <b:Tag>Sof221</b:Tag>
@@ -25759,7 +25952,7 @@
       </b:Author>
     </b:Author>
     <b:Title>REQUIREMENTS ENGINEERING AT A GLANCE: COMPARING GORE AND UML METHODS IN THE DESIGN OF AUTOMATED SYSTEMS</b:Title>
-    <b:RefOrder>18</b:RefOrder>
+    <b:RefOrder>21</b:RefOrder>
   </b:Source>
   <b:Source>
     <b:Tag>Out101</b:Tag>
@@ -25777,7 +25970,7 @@
     </b:Author>
     <b:Title>A survey on search-based software design</b:Title>
     <b:Year>2010</b:Year>
-    <b:RefOrder>19</b:RefOrder>
+    <b:RefOrder>17</b:RefOrder>
   </b:Source>
   <b:Source>
     <b:Tag>Han13</b:Tag>
@@ -25883,11 +26076,48 @@
     <b:Volume>4</b:Volume>
     <b:RefOrder>10</b:RefOrder>
   </b:Source>
+  <b:Source>
+    <b:Tag>Rei</b:Tag>
+    <b:SourceType>Book</b:SourceType>
+    <b:Guid>{8C8F3606-00E6-49BC-9CAF-FEB6CBF68A60}</b:Guid>
+    <b:Author>
+      <b:Author>
+        <b:NameList>
+          <b:Person>
+            <b:Last>Reid G. Smith</b:Last>
+            <b:First>Joshua</b:First>
+            <b:Middle>Eckroth</b:Middle>
+          </b:Person>
+        </b:NameList>
+      </b:Author>
+    </b:Author>
+    <b:Title>Building AI Applications: Yesterday, Today, and Tomorrow</b:Title>
+    <b:City>2017</b:City>
+    <b:RefOrder>18</b:RefOrder>
+  </b:Source>
+  <b:Source>
+    <b:Tag>Cri</b:Tag>
+    <b:SourceType>Book</b:SourceType>
+    <b:Guid>{6D78C246-7688-4492-8CDC-813E360FCF7D}</b:Guid>
+    <b:Author>
+      <b:Author>
+        <b:NameList>
+          <b:Person>
+            <b:Last>Crispin Coombsa</b:Last>
+            <b:First>⁎</b:First>
+          </b:Person>
+        </b:NameList>
+      </b:Author>
+    </b:Author>
+    <b:Title>Journal of Strategic Information Systems</b:Title>
+    <b:City>2020</b:City>
+    <b:RefOrder>19</b:RefOrder>
+  </b:Source>
 </b:Sources>
 </file>
 
 <file path=customXml/itemProps1.xml><?xml version="1.0" encoding="utf-8"?>
-<ds:datastoreItem xmlns:ds="http://schemas.openxmlformats.org/officeDocument/2006/customXml" ds:itemID="{0069539E-495B-4D0B-874D-0C3B903DDA78}">
+<ds:datastoreItem xmlns:ds="http://schemas.openxmlformats.org/officeDocument/2006/customXml" ds:itemID="{C4F262CF-A9C8-4CEF-9FF3-7A71FC14075E}">
   <ds:schemaRefs>
     <ds:schemaRef ds:uri="http://schemas.openxmlformats.org/officeDocument/2006/bibliography"/>
   </ds:schemaRefs>

</xml_diff>

<commit_message>
add summary chapter 2 and update timeline in chapter 1
</commit_message>
<xml_diff>
--- a/report-project.docx
+++ b/report-project.docx
@@ -747,14 +747,34 @@
           <w:szCs w:val="32"/>
         </w:rPr>
       </w:pPr>
+      <w:proofErr w:type="spellStart"/>
       <w:r>
         <w:rPr>
           <w:sz w:val="32"/>
           <w:szCs w:val="32"/>
           <w:lang w:val="en-GB"/>
         </w:rPr>
-        <w:t>Dr. Mohammad M. Alsuraihi</w:t>
-      </w:r>
+        <w:t>Dr.</w:t>
+      </w:r>
+      <w:proofErr w:type="spellEnd"/>
+      <w:r>
+        <w:rPr>
+          <w:sz w:val="32"/>
+          <w:szCs w:val="32"/>
+          <w:lang w:val="en-GB"/>
+        </w:rPr>
+        <w:t xml:space="preserve"> Mohammad M. </w:t>
+      </w:r>
+      <w:proofErr w:type="spellStart"/>
+      <w:r>
+        <w:rPr>
+          <w:sz w:val="32"/>
+          <w:szCs w:val="32"/>
+          <w:lang w:val="en-GB"/>
+        </w:rPr>
+        <w:t>Alsuraihi</w:t>
+      </w:r>
+      <w:proofErr w:type="spellEnd"/>
     </w:p>
     <w:p>
       <w:pPr>
@@ -920,7 +940,15 @@
         <w:ind w:firstLine="540"/>
       </w:pPr>
       <w:r>
-        <w:t xml:space="preserve">The abstract should identify clearly and succinctly the purpose of the project, the methods used, the results obtained and the significance of the results or findings.  The abstract must not exceed one page. Abstract section gives the readers a brief idea about your project, which present in brief your problem statement and how you can solve it. </w:t>
+        <w:t xml:space="preserve">The abstract should identify clearly and succinctly the purpose of the project, the methods used, the results obtained and the significance of the results or findings.  The abstract must not exceed one page. </w:t>
+      </w:r>
+      <w:proofErr w:type="gramStart"/>
+      <w:r>
+        <w:t>Abstract</w:t>
+      </w:r>
+      <w:proofErr w:type="gramEnd"/>
+      <w:r>
+        <w:t xml:space="preserve"> section gives the readers a brief idea about your project, which present in brief your problem statement and how you can solve it. </w:t>
       </w:r>
     </w:p>
     <w:p>
@@ -1082,7 +1110,15 @@
         <w:pStyle w:val="NormalJustified"/>
       </w:pPr>
       <w:r>
-        <w:t xml:space="preserve">The content of this single page is left to the discretion of the student.  It is suggested however that the page makes reference to guidance received by the student from his or her supervisor and </w:t>
+        <w:t xml:space="preserve">The content of this single page is left to the discretion of the student.  It is suggested however that the page </w:t>
+      </w:r>
+      <w:proofErr w:type="gramStart"/>
+      <w:r>
+        <w:t>makes reference</w:t>
+      </w:r>
+      <w:proofErr w:type="gramEnd"/>
+      <w:r>
+        <w:t xml:space="preserve"> to guidance received by the student from his or her supervisor and </w:t>
       </w:r>
       <w:r>
         <w:t>other</w:t>
@@ -1097,7 +1133,15 @@
         <w:t xml:space="preserve">.  Reference should also be made to any financial assistance received to carry out the project.  Any extraordinary assistance received by the student for example in word processing, data collection, data analysis, and so on, should be properly acknowledged. </w:t>
       </w:r>
       <w:r>
-        <w:t xml:space="preserve">Example acknowledgement can be found in books, reports and also papers. </w:t>
+        <w:t xml:space="preserve">Example acknowledgement can be found in books, reports </w:t>
+      </w:r>
+      <w:proofErr w:type="gramStart"/>
+      <w:r>
+        <w:t>and also</w:t>
+      </w:r>
+      <w:proofErr w:type="gramEnd"/>
+      <w:r>
+        <w:t xml:space="preserve"> papers. </w:t>
       </w:r>
       <w:r>
         <w:t xml:space="preserve"> The acknowledgements should not exceed 250 words.</w:t>
@@ -8610,7 +8654,15 @@
         <w:ind w:firstLine="540"/>
       </w:pPr>
       <w:r>
-        <w:t>In this project, we pursue to merge knowledge from two major disciplines of computer science: Artificial Intelligence and Software Engineering in order to facilitate software development. Particularly, employing the power of artificial intelligence to transform project analysis textual elements: scenarios and requirements into visual modeling representations (Usecases and Class Diagrams).</w:t>
+        <w:t xml:space="preserve">In this project, we pursue to merge knowledge from two major disciplines of computer science: Artificial Intelligence and Software Engineering </w:t>
+      </w:r>
+      <w:proofErr w:type="gramStart"/>
+      <w:r>
+        <w:t>in order to</w:t>
+      </w:r>
+      <w:proofErr w:type="gramEnd"/>
+      <w:r>
+        <w:t xml:space="preserve"> facilitate software development. Particularly, employing the power of artificial intelligence to transform project analysis textual elements: scenarios and requirements into visual modeling representations (Usecases and Class Diagrams).</w:t>
       </w:r>
     </w:p>
     <w:p>
@@ -8642,7 +8694,15 @@
         <w:ind w:firstLine="576"/>
       </w:pPr>
       <w:r>
-        <w:t xml:space="preserve">Software maintenance constitutes a pivotal stage within the software development lifecycle, encompassing a substantial portion, varying from 40% to 80% of the total expenses associated with software development (Fernández-Sáez, Genero, Caivano, &amp; Chaudron, 2016). It's worth highlighting that a notable 60% of the overall maintenance expenditure is dedicated to the improvement of existing software functionalities. Consequently, it becomes imperative to meticulously prepare appropriate software documentation at each developmental phase in order to alleviate the financial burdens of maintenance. The crux of reducing maintenance costs lies in enhancing one's grasp of the software system, as understanding a software system accounts for roughly 50% of the time spent in the </w:t>
+        <w:t xml:space="preserve">Software maintenance constitutes a pivotal stage within the software development lifecycle, encompassing a substantial portion, varying from 40% to 80% of the total expenses associated with software development (Fernández-Sáez, Genero, Caivano, &amp; Chaudron, 2016). It's worth highlighting that a notable 60% of the overall maintenance expenditure is dedicated to the improvement of existing software functionalities. Consequently, it becomes imperative to meticulously prepare appropriate software documentation at each developmental phase </w:t>
+      </w:r>
+      <w:proofErr w:type="gramStart"/>
+      <w:r>
+        <w:t>in order to</w:t>
+      </w:r>
+      <w:proofErr w:type="gramEnd"/>
+      <w:r>
+        <w:t xml:space="preserve"> alleviate the financial burdens of maintenance. The crux of reducing maintenance costs lies in enhancing one's grasp of the software system, as understanding a software system accounts for roughly 50% of the time spent in the </w:t>
       </w:r>
       <w:r>
         <w:lastRenderedPageBreak/>
@@ -9149,34 +9209,32 @@
         <w:tblLook w:val="04A0" w:firstRow="1" w:lastRow="0" w:firstColumn="1" w:lastColumn="0" w:noHBand="0" w:noVBand="1"/>
       </w:tblPr>
       <w:tblGrid>
-        <w:gridCol w:w="365"/>
-        <w:gridCol w:w="357"/>
         <w:gridCol w:w="366"/>
-        <w:gridCol w:w="381"/>
-        <w:gridCol w:w="365"/>
-        <w:gridCol w:w="367"/>
+        <w:gridCol w:w="359"/>
+        <w:gridCol w:w="369"/>
+        <w:gridCol w:w="383"/>
         <w:gridCol w:w="367"/>
         <w:gridCol w:w="368"/>
-        <w:gridCol w:w="354"/>
-        <w:gridCol w:w="367"/>
-        <w:gridCol w:w="367"/>
         <w:gridCol w:w="368"/>
-        <w:gridCol w:w="367"/>
-        <w:gridCol w:w="367"/>
-        <w:gridCol w:w="367"/>
+        <w:gridCol w:w="369"/>
+        <w:gridCol w:w="355"/>
         <w:gridCol w:w="368"/>
-        <w:gridCol w:w="2566"/>
-        <w:gridCol w:w="667"/>
+        <w:gridCol w:w="368"/>
+        <w:gridCol w:w="369"/>
+        <w:gridCol w:w="736"/>
+        <w:gridCol w:w="737"/>
+        <w:gridCol w:w="2600"/>
+        <w:gridCol w:w="612"/>
       </w:tblGrid>
       <w:tr>
         <w:trPr>
           <w:gridAfter w:val="1"/>
-          <w:wAfter w:w="392" w:type="dxa"/>
+          <w:wAfter w:w="612" w:type="dxa"/>
           <w:trHeight w:val="276"/>
         </w:trPr>
         <w:tc>
           <w:tcPr>
-            <w:tcW w:w="1495" w:type="dxa"/>
+            <w:tcW w:w="1477" w:type="dxa"/>
             <w:gridSpan w:val="4"/>
           </w:tcPr>
           <w:p>
@@ -9198,7 +9256,7 @@
         </w:tc>
         <w:tc>
           <w:tcPr>
-            <w:tcW w:w="1495" w:type="dxa"/>
+            <w:tcW w:w="1472" w:type="dxa"/>
             <w:gridSpan w:val="4"/>
           </w:tcPr>
           <w:p>
@@ -9220,7 +9278,7 @@
         </w:tc>
         <w:tc>
           <w:tcPr>
-            <w:tcW w:w="1482" w:type="dxa"/>
+            <w:tcW w:w="1460" w:type="dxa"/>
             <w:gridSpan w:val="4"/>
           </w:tcPr>
           <w:p>
@@ -9242,8 +9300,8 @@
         </w:tc>
         <w:tc>
           <w:tcPr>
-            <w:tcW w:w="1497" w:type="dxa"/>
-            <w:gridSpan w:val="4"/>
+            <w:tcW w:w="1473" w:type="dxa"/>
+            <w:gridSpan w:val="2"/>
           </w:tcPr>
           <w:p>
             <w:pPr>
@@ -9264,7 +9322,7 @@
         </w:tc>
         <w:tc>
           <w:tcPr>
-            <w:tcW w:w="2733" w:type="dxa"/>
+            <w:tcW w:w="2600" w:type="dxa"/>
           </w:tcPr>
           <w:p>
             <w:pPr>
@@ -9308,12 +9366,12 @@
       <w:tr>
         <w:trPr>
           <w:gridAfter w:val="1"/>
-          <w:wAfter w:w="392" w:type="dxa"/>
+          <w:wAfter w:w="612" w:type="dxa"/>
           <w:trHeight w:val="276"/>
         </w:trPr>
         <w:tc>
           <w:tcPr>
-            <w:tcW w:w="370" w:type="dxa"/>
+            <w:tcW w:w="366" w:type="dxa"/>
           </w:tcPr>
           <w:p>
             <w:pPr>
@@ -9329,153 +9387,6 @@
                 <w:bCs/>
               </w:rPr>
               <w:t>4</w:t>
-            </w:r>
-          </w:p>
-        </w:tc>
-        <w:tc>
-          <w:tcPr>
-            <w:tcW w:w="362" w:type="dxa"/>
-          </w:tcPr>
-          <w:p>
-            <w:pPr>
-              <w:autoSpaceDE w:val="0"/>
-              <w:autoSpaceDN w:val="0"/>
-              <w:adjustRightInd w:val="0"/>
-              <w:jc w:val="center"/>
-            </w:pPr>
-            <w:r>
-              <w:rPr>
-                <w:rFonts w:ascii="Times New Roman" w:hAnsi="Times New Roman" w:cs="Times New Roman"/>
-                <w:b/>
-                <w:bCs/>
-              </w:rPr>
-              <w:t>3</w:t>
-            </w:r>
-          </w:p>
-        </w:tc>
-        <w:tc>
-          <w:tcPr>
-            <w:tcW w:w="373" w:type="dxa"/>
-          </w:tcPr>
-          <w:p>
-            <w:pPr>
-              <w:autoSpaceDE w:val="0"/>
-              <w:autoSpaceDN w:val="0"/>
-              <w:adjustRightInd w:val="0"/>
-              <w:jc w:val="center"/>
-            </w:pPr>
-            <w:r>
-              <w:rPr>
-                <w:rFonts w:ascii="Times New Roman" w:hAnsi="Times New Roman" w:cs="Times New Roman"/>
-                <w:b/>
-                <w:bCs/>
-              </w:rPr>
-              <w:t>2</w:t>
-            </w:r>
-          </w:p>
-        </w:tc>
-        <w:tc>
-          <w:tcPr>
-            <w:tcW w:w="390" w:type="dxa"/>
-          </w:tcPr>
-          <w:p>
-            <w:pPr>
-              <w:autoSpaceDE w:val="0"/>
-              <w:autoSpaceDN w:val="0"/>
-              <w:adjustRightInd w:val="0"/>
-              <w:jc w:val="center"/>
-            </w:pPr>
-            <w:r>
-              <w:rPr>
-                <w:rFonts w:ascii="Times New Roman" w:hAnsi="Times New Roman" w:cs="Times New Roman"/>
-                <w:b/>
-                <w:bCs/>
-              </w:rPr>
-              <w:t>1</w:t>
-            </w:r>
-          </w:p>
-        </w:tc>
-        <w:tc>
-          <w:tcPr>
-            <w:tcW w:w="372" w:type="dxa"/>
-          </w:tcPr>
-          <w:p>
-            <w:pPr>
-              <w:autoSpaceDE w:val="0"/>
-              <w:autoSpaceDN w:val="0"/>
-              <w:adjustRightInd w:val="0"/>
-              <w:jc w:val="center"/>
-            </w:pPr>
-            <w:r>
-              <w:rPr>
-                <w:rFonts w:ascii="Times New Roman" w:hAnsi="Times New Roman" w:cs="Times New Roman"/>
-                <w:b/>
-                <w:bCs/>
-              </w:rPr>
-              <w:t>4</w:t>
-            </w:r>
-          </w:p>
-        </w:tc>
-        <w:tc>
-          <w:tcPr>
-            <w:tcW w:w="374" w:type="dxa"/>
-          </w:tcPr>
-          <w:p>
-            <w:pPr>
-              <w:autoSpaceDE w:val="0"/>
-              <w:autoSpaceDN w:val="0"/>
-              <w:adjustRightInd w:val="0"/>
-              <w:jc w:val="center"/>
-            </w:pPr>
-            <w:r>
-              <w:rPr>
-                <w:rFonts w:ascii="Times New Roman" w:hAnsi="Times New Roman" w:cs="Times New Roman"/>
-                <w:b/>
-                <w:bCs/>
-              </w:rPr>
-              <w:t>3</w:t>
-            </w:r>
-          </w:p>
-        </w:tc>
-        <w:tc>
-          <w:tcPr>
-            <w:tcW w:w="374" w:type="dxa"/>
-          </w:tcPr>
-          <w:p>
-            <w:pPr>
-              <w:autoSpaceDE w:val="0"/>
-              <w:autoSpaceDN w:val="0"/>
-              <w:adjustRightInd w:val="0"/>
-              <w:jc w:val="center"/>
-            </w:pPr>
-            <w:r>
-              <w:rPr>
-                <w:rFonts w:ascii="Times New Roman" w:hAnsi="Times New Roman" w:cs="Times New Roman"/>
-                <w:b/>
-                <w:bCs/>
-              </w:rPr>
-              <w:t>2</w:t>
-            </w:r>
-          </w:p>
-        </w:tc>
-        <w:tc>
-          <w:tcPr>
-            <w:tcW w:w="375" w:type="dxa"/>
-          </w:tcPr>
-          <w:p>
-            <w:pPr>
-              <w:autoSpaceDE w:val="0"/>
-              <w:autoSpaceDN w:val="0"/>
-              <w:adjustRightInd w:val="0"/>
-              <w:jc w:val="center"/>
-            </w:pPr>
-            <w:r>
-              <w:rPr>
-                <w:rFonts w:ascii="Times New Roman" w:hAnsi="Times New Roman" w:cs="Times New Roman"/>
-                <w:b/>
-                <w:bCs/>
-              </w:rPr>
-              <w:t>1</w:t>
             </w:r>
           </w:p>
         </w:tc>
@@ -9496,13 +9407,13 @@
                 <w:b/>
                 <w:bCs/>
               </w:rPr>
-              <w:t>4</w:t>
+              <w:t>3</w:t>
             </w:r>
           </w:p>
         </w:tc>
         <w:tc>
           <w:tcPr>
-            <w:tcW w:w="374" w:type="dxa"/>
+            <w:tcW w:w="369" w:type="dxa"/>
           </w:tcPr>
           <w:p>
             <w:pPr>
@@ -9517,13 +9428,13 @@
                 <w:b/>
                 <w:bCs/>
               </w:rPr>
-              <w:t>3</w:t>
+              <w:t>2</w:t>
             </w:r>
           </w:p>
         </w:tc>
         <w:tc>
           <w:tcPr>
-            <w:tcW w:w="374" w:type="dxa"/>
+            <w:tcW w:w="383" w:type="dxa"/>
           </w:tcPr>
           <w:p>
             <w:pPr>
@@ -9538,13 +9449,13 @@
                 <w:b/>
                 <w:bCs/>
               </w:rPr>
-              <w:t>2</w:t>
+              <w:t>1</w:t>
             </w:r>
           </w:p>
         </w:tc>
         <w:tc>
           <w:tcPr>
-            <w:tcW w:w="375" w:type="dxa"/>
+            <w:tcW w:w="367" w:type="dxa"/>
           </w:tcPr>
           <w:p>
             <w:pPr>
@@ -9559,13 +9470,13 @@
                 <w:b/>
                 <w:bCs/>
               </w:rPr>
-              <w:t>1</w:t>
+              <w:t>4</w:t>
             </w:r>
           </w:p>
         </w:tc>
         <w:tc>
           <w:tcPr>
-            <w:tcW w:w="374" w:type="dxa"/>
+            <w:tcW w:w="368" w:type="dxa"/>
           </w:tcPr>
           <w:p>
             <w:pPr>
@@ -9580,13 +9491,13 @@
                 <w:b/>
                 <w:bCs/>
               </w:rPr>
-              <w:t>4</w:t>
+              <w:t>3</w:t>
             </w:r>
           </w:p>
         </w:tc>
         <w:tc>
           <w:tcPr>
-            <w:tcW w:w="374" w:type="dxa"/>
+            <w:tcW w:w="368" w:type="dxa"/>
           </w:tcPr>
           <w:p>
             <w:pPr>
@@ -9601,39 +9512,13 @@
                 <w:b/>
                 <w:bCs/>
               </w:rPr>
-              <w:t>3</w:t>
+              <w:t>2</w:t>
             </w:r>
           </w:p>
         </w:tc>
         <w:tc>
           <w:tcPr>
-            <w:tcW w:w="374" w:type="dxa"/>
-          </w:tcPr>
-          <w:p>
-            <w:pPr>
-              <w:autoSpaceDE w:val="0"/>
-              <w:autoSpaceDN w:val="0"/>
-              <w:adjustRightInd w:val="0"/>
-              <w:jc w:val="center"/>
-              <w:rPr>
-                <w:rFonts w:ascii="Times New Roman" w:hAnsi="Times New Roman" w:cs="Times New Roman"/>
-                <w:b/>
-                <w:bCs/>
-              </w:rPr>
-            </w:pPr>
-            <w:r>
-              <w:rPr>
-                <w:rFonts w:ascii="Times New Roman" w:hAnsi="Times New Roman" w:cs="Times New Roman"/>
-                <w:b/>
-                <w:bCs/>
-              </w:rPr>
-              <w:t>2</w:t>
-            </w:r>
-          </w:p>
-        </w:tc>
-        <w:tc>
-          <w:tcPr>
-            <w:tcW w:w="375" w:type="dxa"/>
+            <w:tcW w:w="369" w:type="dxa"/>
           </w:tcPr>
           <w:p>
             <w:pPr>
@@ -9643,13 +9528,150 @@
               <w:jc w:val="center"/>
             </w:pPr>
             <w:r>
+              <w:rPr>
+                <w:rFonts w:ascii="Times New Roman" w:hAnsi="Times New Roman" w:cs="Times New Roman"/>
+                <w:b/>
+                <w:bCs/>
+              </w:rPr>
               <w:t>1</w:t>
             </w:r>
           </w:p>
         </w:tc>
         <w:tc>
           <w:tcPr>
-            <w:tcW w:w="2733" w:type="dxa"/>
+            <w:tcW w:w="355" w:type="dxa"/>
+          </w:tcPr>
+          <w:p>
+            <w:pPr>
+              <w:autoSpaceDE w:val="0"/>
+              <w:autoSpaceDN w:val="0"/>
+              <w:adjustRightInd w:val="0"/>
+              <w:jc w:val="center"/>
+            </w:pPr>
+            <w:r>
+              <w:rPr>
+                <w:rFonts w:ascii="Times New Roman" w:hAnsi="Times New Roman" w:cs="Times New Roman"/>
+                <w:b/>
+                <w:bCs/>
+              </w:rPr>
+              <w:t>4</w:t>
+            </w:r>
+          </w:p>
+        </w:tc>
+        <w:tc>
+          <w:tcPr>
+            <w:tcW w:w="368" w:type="dxa"/>
+          </w:tcPr>
+          <w:p>
+            <w:pPr>
+              <w:autoSpaceDE w:val="0"/>
+              <w:autoSpaceDN w:val="0"/>
+              <w:adjustRightInd w:val="0"/>
+              <w:jc w:val="center"/>
+            </w:pPr>
+            <w:r>
+              <w:rPr>
+                <w:rFonts w:ascii="Times New Roman" w:hAnsi="Times New Roman" w:cs="Times New Roman"/>
+                <w:b/>
+                <w:bCs/>
+              </w:rPr>
+              <w:t>3</w:t>
+            </w:r>
+          </w:p>
+        </w:tc>
+        <w:tc>
+          <w:tcPr>
+            <w:tcW w:w="368" w:type="dxa"/>
+          </w:tcPr>
+          <w:p>
+            <w:pPr>
+              <w:autoSpaceDE w:val="0"/>
+              <w:autoSpaceDN w:val="0"/>
+              <w:adjustRightInd w:val="0"/>
+              <w:jc w:val="center"/>
+            </w:pPr>
+            <w:r>
+              <w:rPr>
+                <w:rFonts w:ascii="Times New Roman" w:hAnsi="Times New Roman" w:cs="Times New Roman"/>
+                <w:b/>
+                <w:bCs/>
+              </w:rPr>
+              <w:t>2</w:t>
+            </w:r>
+          </w:p>
+        </w:tc>
+        <w:tc>
+          <w:tcPr>
+            <w:tcW w:w="369" w:type="dxa"/>
+          </w:tcPr>
+          <w:p>
+            <w:pPr>
+              <w:autoSpaceDE w:val="0"/>
+              <w:autoSpaceDN w:val="0"/>
+              <w:adjustRightInd w:val="0"/>
+              <w:jc w:val="center"/>
+            </w:pPr>
+            <w:r>
+              <w:rPr>
+                <w:rFonts w:ascii="Times New Roman" w:hAnsi="Times New Roman" w:cs="Times New Roman"/>
+                <w:b/>
+                <w:bCs/>
+              </w:rPr>
+              <w:t>1</w:t>
+            </w:r>
+          </w:p>
+        </w:tc>
+        <w:tc>
+          <w:tcPr>
+            <w:tcW w:w="736" w:type="dxa"/>
+          </w:tcPr>
+          <w:p>
+            <w:pPr>
+              <w:autoSpaceDE w:val="0"/>
+              <w:autoSpaceDN w:val="0"/>
+              <w:adjustRightInd w:val="0"/>
+              <w:jc w:val="center"/>
+              <w:rPr>
+                <w:b/>
+                <w:bCs/>
+              </w:rPr>
+            </w:pPr>
+            <w:r>
+              <w:rPr>
+                <w:b/>
+                <w:bCs/>
+              </w:rPr>
+              <w:t>4</w:t>
+            </w:r>
+          </w:p>
+        </w:tc>
+        <w:tc>
+          <w:tcPr>
+            <w:tcW w:w="737" w:type="dxa"/>
+          </w:tcPr>
+          <w:p>
+            <w:pPr>
+              <w:autoSpaceDE w:val="0"/>
+              <w:autoSpaceDN w:val="0"/>
+              <w:adjustRightInd w:val="0"/>
+              <w:jc w:val="center"/>
+              <w:rPr>
+                <w:b/>
+                <w:bCs/>
+              </w:rPr>
+            </w:pPr>
+            <w:r>
+              <w:rPr>
+                <w:b/>
+                <w:bCs/>
+              </w:rPr>
+              <w:t>3</w:t>
+            </w:r>
+          </w:p>
+        </w:tc>
+        <w:tc>
+          <w:tcPr>
+            <w:tcW w:w="2600" w:type="dxa"/>
           </w:tcPr>
           <w:p>
             <w:pPr>
@@ -9675,98 +9697,7 @@
         </w:trPr>
         <w:tc>
           <w:tcPr>
-            <w:tcW w:w="370" w:type="dxa"/>
-          </w:tcPr>
-          <w:p>
-            <w:pPr>
-              <w:jc w:val="right"/>
-              <w:rPr>
-                <w:rtl/>
-              </w:rPr>
-            </w:pPr>
-          </w:p>
-        </w:tc>
-        <w:tc>
-          <w:tcPr>
-            <w:tcW w:w="362" w:type="dxa"/>
-          </w:tcPr>
-          <w:p>
-            <w:pPr>
-              <w:jc w:val="right"/>
-              <w:rPr>
-                <w:rtl/>
-              </w:rPr>
-            </w:pPr>
-          </w:p>
-        </w:tc>
-        <w:tc>
-          <w:tcPr>
-            <w:tcW w:w="373" w:type="dxa"/>
-          </w:tcPr>
-          <w:p>
-            <w:pPr>
-              <w:jc w:val="right"/>
-              <w:rPr>
-                <w:rtl/>
-              </w:rPr>
-            </w:pPr>
-          </w:p>
-        </w:tc>
-        <w:tc>
-          <w:tcPr>
-            <w:tcW w:w="390" w:type="dxa"/>
-          </w:tcPr>
-          <w:p>
-            <w:pPr>
-              <w:jc w:val="right"/>
-              <w:rPr>
-                <w:rtl/>
-              </w:rPr>
-            </w:pPr>
-          </w:p>
-        </w:tc>
-        <w:tc>
-          <w:tcPr>
-            <w:tcW w:w="372" w:type="dxa"/>
-          </w:tcPr>
-          <w:p>
-            <w:pPr>
-              <w:jc w:val="right"/>
-              <w:rPr>
-                <w:rtl/>
-              </w:rPr>
-            </w:pPr>
-          </w:p>
-        </w:tc>
-        <w:tc>
-          <w:tcPr>
-            <w:tcW w:w="374" w:type="dxa"/>
-          </w:tcPr>
-          <w:p>
-            <w:pPr>
-              <w:jc w:val="right"/>
-              <w:rPr>
-                <w:rtl/>
-              </w:rPr>
-            </w:pPr>
-          </w:p>
-        </w:tc>
-        <w:tc>
-          <w:tcPr>
-            <w:tcW w:w="374" w:type="dxa"/>
-          </w:tcPr>
-          <w:p>
-            <w:pPr>
-              <w:jc w:val="right"/>
-              <w:rPr>
-                <w:rtl/>
-              </w:rPr>
-            </w:pPr>
-          </w:p>
-        </w:tc>
-        <w:tc>
-          <w:tcPr>
-            <w:tcW w:w="375" w:type="dxa"/>
+            <w:tcW w:w="366" w:type="dxa"/>
           </w:tcPr>
           <w:p>
             <w:pPr>
@@ -9792,7 +9723,7 @@
         </w:tc>
         <w:tc>
           <w:tcPr>
-            <w:tcW w:w="374" w:type="dxa"/>
+            <w:tcW w:w="369" w:type="dxa"/>
           </w:tcPr>
           <w:p>
             <w:pPr>
@@ -9805,7 +9736,7 @@
         </w:tc>
         <w:tc>
           <w:tcPr>
-            <w:tcW w:w="374" w:type="dxa"/>
+            <w:tcW w:w="383" w:type="dxa"/>
           </w:tcPr>
           <w:p>
             <w:pPr>
@@ -9818,7 +9749,98 @@
         </w:tc>
         <w:tc>
           <w:tcPr>
-            <w:tcW w:w="375" w:type="dxa"/>
+            <w:tcW w:w="367" w:type="dxa"/>
+          </w:tcPr>
+          <w:p>
+            <w:pPr>
+              <w:jc w:val="right"/>
+              <w:rPr>
+                <w:rtl/>
+              </w:rPr>
+            </w:pPr>
+          </w:p>
+        </w:tc>
+        <w:tc>
+          <w:tcPr>
+            <w:tcW w:w="368" w:type="dxa"/>
+          </w:tcPr>
+          <w:p>
+            <w:pPr>
+              <w:jc w:val="right"/>
+              <w:rPr>
+                <w:rtl/>
+              </w:rPr>
+            </w:pPr>
+          </w:p>
+        </w:tc>
+        <w:tc>
+          <w:tcPr>
+            <w:tcW w:w="368" w:type="dxa"/>
+          </w:tcPr>
+          <w:p>
+            <w:pPr>
+              <w:jc w:val="right"/>
+              <w:rPr>
+                <w:rtl/>
+              </w:rPr>
+            </w:pPr>
+          </w:p>
+        </w:tc>
+        <w:tc>
+          <w:tcPr>
+            <w:tcW w:w="369" w:type="dxa"/>
+          </w:tcPr>
+          <w:p>
+            <w:pPr>
+              <w:jc w:val="right"/>
+              <w:rPr>
+                <w:rtl/>
+              </w:rPr>
+            </w:pPr>
+          </w:p>
+        </w:tc>
+        <w:tc>
+          <w:tcPr>
+            <w:tcW w:w="355" w:type="dxa"/>
+          </w:tcPr>
+          <w:p>
+            <w:pPr>
+              <w:jc w:val="right"/>
+              <w:rPr>
+                <w:rtl/>
+              </w:rPr>
+            </w:pPr>
+          </w:p>
+        </w:tc>
+        <w:tc>
+          <w:tcPr>
+            <w:tcW w:w="368" w:type="dxa"/>
+          </w:tcPr>
+          <w:p>
+            <w:pPr>
+              <w:jc w:val="right"/>
+              <w:rPr>
+                <w:rtl/>
+              </w:rPr>
+            </w:pPr>
+          </w:p>
+        </w:tc>
+        <w:tc>
+          <w:tcPr>
+            <w:tcW w:w="368" w:type="dxa"/>
+          </w:tcPr>
+          <w:p>
+            <w:pPr>
+              <w:jc w:val="right"/>
+              <w:rPr>
+                <w:rtl/>
+              </w:rPr>
+            </w:pPr>
+          </w:p>
+        </w:tc>
+        <w:tc>
+          <w:tcPr>
+            <w:tcW w:w="369" w:type="dxa"/>
             <w:shd w:val="clear" w:color="auto" w:fill="FFFFFF" w:themeFill="background1"/>
           </w:tcPr>
           <w:p>
@@ -9832,7 +9854,7 @@
         </w:tc>
         <w:tc>
           <w:tcPr>
-            <w:tcW w:w="374" w:type="dxa"/>
+            <w:tcW w:w="736" w:type="dxa"/>
             <w:shd w:val="clear" w:color="auto" w:fill="FFFFFF" w:themeFill="background1"/>
           </w:tcPr>
           <w:p>
@@ -9846,7 +9868,7 @@
         </w:tc>
         <w:tc>
           <w:tcPr>
-            <w:tcW w:w="374" w:type="dxa"/>
+            <w:tcW w:w="737" w:type="dxa"/>
             <w:shd w:val="clear" w:color="auto" w:fill="000000" w:themeFill="text1"/>
           </w:tcPr>
           <w:p>
@@ -9860,33 +9882,7 @@
         </w:tc>
         <w:tc>
           <w:tcPr>
-            <w:tcW w:w="374" w:type="dxa"/>
-          </w:tcPr>
-          <w:p>
-            <w:pPr>
-              <w:jc w:val="right"/>
-              <w:rPr>
-                <w:rtl/>
-              </w:rPr>
-            </w:pPr>
-          </w:p>
-        </w:tc>
-        <w:tc>
-          <w:tcPr>
-            <w:tcW w:w="375" w:type="dxa"/>
-          </w:tcPr>
-          <w:p>
-            <w:pPr>
-              <w:jc w:val="right"/>
-              <w:rPr>
-                <w:rtl/>
-              </w:rPr>
-            </w:pPr>
-          </w:p>
-        </w:tc>
-        <w:tc>
-          <w:tcPr>
-            <w:tcW w:w="2733" w:type="dxa"/>
+            <w:tcW w:w="2600" w:type="dxa"/>
           </w:tcPr>
           <w:p>
             <w:pPr>
@@ -9903,7 +9899,7 @@
         </w:tc>
         <w:tc>
           <w:tcPr>
-            <w:tcW w:w="392" w:type="dxa"/>
+            <w:tcW w:w="612" w:type="dxa"/>
             <w:vMerge w:val="restart"/>
             <w:textDirection w:val="btLr"/>
             <w:vAlign w:val="center"/>
@@ -9933,98 +9929,7 @@
         </w:trPr>
         <w:tc>
           <w:tcPr>
-            <w:tcW w:w="370" w:type="dxa"/>
-          </w:tcPr>
-          <w:p>
-            <w:pPr>
-              <w:jc w:val="right"/>
-              <w:rPr>
-                <w:rtl/>
-              </w:rPr>
-            </w:pPr>
-          </w:p>
-        </w:tc>
-        <w:tc>
-          <w:tcPr>
-            <w:tcW w:w="362" w:type="dxa"/>
-          </w:tcPr>
-          <w:p>
-            <w:pPr>
-              <w:jc w:val="right"/>
-              <w:rPr>
-                <w:rtl/>
-              </w:rPr>
-            </w:pPr>
-          </w:p>
-        </w:tc>
-        <w:tc>
-          <w:tcPr>
-            <w:tcW w:w="373" w:type="dxa"/>
-          </w:tcPr>
-          <w:p>
-            <w:pPr>
-              <w:jc w:val="right"/>
-              <w:rPr>
-                <w:rtl/>
-              </w:rPr>
-            </w:pPr>
-          </w:p>
-        </w:tc>
-        <w:tc>
-          <w:tcPr>
-            <w:tcW w:w="390" w:type="dxa"/>
-          </w:tcPr>
-          <w:p>
-            <w:pPr>
-              <w:jc w:val="right"/>
-              <w:rPr>
-                <w:rtl/>
-              </w:rPr>
-            </w:pPr>
-          </w:p>
-        </w:tc>
-        <w:tc>
-          <w:tcPr>
-            <w:tcW w:w="372" w:type="dxa"/>
-          </w:tcPr>
-          <w:p>
-            <w:pPr>
-              <w:jc w:val="right"/>
-              <w:rPr>
-                <w:rtl/>
-              </w:rPr>
-            </w:pPr>
-          </w:p>
-        </w:tc>
-        <w:tc>
-          <w:tcPr>
-            <w:tcW w:w="374" w:type="dxa"/>
-          </w:tcPr>
-          <w:p>
-            <w:pPr>
-              <w:jc w:val="right"/>
-              <w:rPr>
-                <w:rtl/>
-              </w:rPr>
-            </w:pPr>
-          </w:p>
-        </w:tc>
-        <w:tc>
-          <w:tcPr>
-            <w:tcW w:w="374" w:type="dxa"/>
-          </w:tcPr>
-          <w:p>
-            <w:pPr>
-              <w:jc w:val="right"/>
-              <w:rPr>
-                <w:rtl/>
-              </w:rPr>
-            </w:pPr>
-          </w:p>
-        </w:tc>
-        <w:tc>
-          <w:tcPr>
-            <w:tcW w:w="375" w:type="dxa"/>
+            <w:tcW w:w="366" w:type="dxa"/>
           </w:tcPr>
           <w:p>
             <w:pPr>
@@ -10050,7 +9955,98 @@
         </w:tc>
         <w:tc>
           <w:tcPr>
-            <w:tcW w:w="374" w:type="dxa"/>
+            <w:tcW w:w="369" w:type="dxa"/>
+          </w:tcPr>
+          <w:p>
+            <w:pPr>
+              <w:jc w:val="right"/>
+              <w:rPr>
+                <w:rtl/>
+              </w:rPr>
+            </w:pPr>
+          </w:p>
+        </w:tc>
+        <w:tc>
+          <w:tcPr>
+            <w:tcW w:w="383" w:type="dxa"/>
+          </w:tcPr>
+          <w:p>
+            <w:pPr>
+              <w:jc w:val="right"/>
+              <w:rPr>
+                <w:rtl/>
+              </w:rPr>
+            </w:pPr>
+          </w:p>
+        </w:tc>
+        <w:tc>
+          <w:tcPr>
+            <w:tcW w:w="367" w:type="dxa"/>
+          </w:tcPr>
+          <w:p>
+            <w:pPr>
+              <w:jc w:val="right"/>
+              <w:rPr>
+                <w:rtl/>
+              </w:rPr>
+            </w:pPr>
+          </w:p>
+        </w:tc>
+        <w:tc>
+          <w:tcPr>
+            <w:tcW w:w="368" w:type="dxa"/>
+          </w:tcPr>
+          <w:p>
+            <w:pPr>
+              <w:jc w:val="right"/>
+              <w:rPr>
+                <w:rtl/>
+              </w:rPr>
+            </w:pPr>
+          </w:p>
+        </w:tc>
+        <w:tc>
+          <w:tcPr>
+            <w:tcW w:w="368" w:type="dxa"/>
+          </w:tcPr>
+          <w:p>
+            <w:pPr>
+              <w:jc w:val="right"/>
+              <w:rPr>
+                <w:rtl/>
+              </w:rPr>
+            </w:pPr>
+          </w:p>
+        </w:tc>
+        <w:tc>
+          <w:tcPr>
+            <w:tcW w:w="369" w:type="dxa"/>
+          </w:tcPr>
+          <w:p>
+            <w:pPr>
+              <w:jc w:val="right"/>
+              <w:rPr>
+                <w:rtl/>
+              </w:rPr>
+            </w:pPr>
+          </w:p>
+        </w:tc>
+        <w:tc>
+          <w:tcPr>
+            <w:tcW w:w="355" w:type="dxa"/>
+          </w:tcPr>
+          <w:p>
+            <w:pPr>
+              <w:jc w:val="right"/>
+              <w:rPr>
+                <w:rtl/>
+              </w:rPr>
+            </w:pPr>
+          </w:p>
+        </w:tc>
+        <w:tc>
+          <w:tcPr>
+            <w:tcW w:w="368" w:type="dxa"/>
             <w:shd w:val="clear" w:color="auto" w:fill="000000" w:themeFill="text1"/>
           </w:tcPr>
           <w:p>
@@ -10064,7 +10060,7 @@
         </w:tc>
         <w:tc>
           <w:tcPr>
-            <w:tcW w:w="374" w:type="dxa"/>
+            <w:tcW w:w="368" w:type="dxa"/>
             <w:shd w:val="clear" w:color="auto" w:fill="000000" w:themeFill="text1"/>
           </w:tcPr>
           <w:p>
@@ -10078,7 +10074,7 @@
         </w:tc>
         <w:tc>
           <w:tcPr>
-            <w:tcW w:w="375" w:type="dxa"/>
+            <w:tcW w:w="369" w:type="dxa"/>
             <w:shd w:val="clear" w:color="auto" w:fill="000000" w:themeFill="text1"/>
           </w:tcPr>
           <w:p>
@@ -10092,7 +10088,7 @@
         </w:tc>
         <w:tc>
           <w:tcPr>
-            <w:tcW w:w="374" w:type="dxa"/>
+            <w:tcW w:w="736" w:type="dxa"/>
             <w:shd w:val="clear" w:color="auto" w:fill="000000" w:themeFill="text1"/>
           </w:tcPr>
           <w:p>
@@ -10106,7 +10102,7 @@
         </w:tc>
         <w:tc>
           <w:tcPr>
-            <w:tcW w:w="374" w:type="dxa"/>
+            <w:tcW w:w="737" w:type="dxa"/>
           </w:tcPr>
           <w:p>
             <w:pPr>
@@ -10119,33 +10115,7 @@
         </w:tc>
         <w:tc>
           <w:tcPr>
-            <w:tcW w:w="374" w:type="dxa"/>
-          </w:tcPr>
-          <w:p>
-            <w:pPr>
-              <w:jc w:val="right"/>
-              <w:rPr>
-                <w:rtl/>
-              </w:rPr>
-            </w:pPr>
-          </w:p>
-        </w:tc>
-        <w:tc>
-          <w:tcPr>
-            <w:tcW w:w="375" w:type="dxa"/>
-          </w:tcPr>
-          <w:p>
-            <w:pPr>
-              <w:jc w:val="right"/>
-              <w:rPr>
-                <w:rtl/>
-              </w:rPr>
-            </w:pPr>
-          </w:p>
-        </w:tc>
-        <w:tc>
-          <w:tcPr>
-            <w:tcW w:w="2733" w:type="dxa"/>
+            <w:tcW w:w="2600" w:type="dxa"/>
           </w:tcPr>
           <w:p>
             <w:pPr>
@@ -10166,7 +10136,7 @@
         </w:tc>
         <w:tc>
           <w:tcPr>
-            <w:tcW w:w="392" w:type="dxa"/>
+            <w:tcW w:w="612" w:type="dxa"/>
             <w:vMerge/>
           </w:tcPr>
           <w:p>
@@ -10185,7 +10155,7 @@
         </w:trPr>
         <w:tc>
           <w:tcPr>
-            <w:tcW w:w="370" w:type="dxa"/>
+            <w:tcW w:w="366" w:type="dxa"/>
           </w:tcPr>
           <w:p>
             <w:pPr>
@@ -10198,7 +10168,7 @@
         </w:tc>
         <w:tc>
           <w:tcPr>
-            <w:tcW w:w="362" w:type="dxa"/>
+            <w:tcW w:w="359" w:type="dxa"/>
           </w:tcPr>
           <w:p>
             <w:pPr>
@@ -10211,7 +10181,7 @@
         </w:tc>
         <w:tc>
           <w:tcPr>
-            <w:tcW w:w="373" w:type="dxa"/>
+            <w:tcW w:w="369" w:type="dxa"/>
           </w:tcPr>
           <w:p>
             <w:pPr>
@@ -10224,7 +10194,7 @@
         </w:tc>
         <w:tc>
           <w:tcPr>
-            <w:tcW w:w="390" w:type="dxa"/>
+            <w:tcW w:w="383" w:type="dxa"/>
           </w:tcPr>
           <w:p>
             <w:pPr>
@@ -10237,7 +10207,7 @@
         </w:tc>
         <w:tc>
           <w:tcPr>
-            <w:tcW w:w="372" w:type="dxa"/>
+            <w:tcW w:w="367" w:type="dxa"/>
           </w:tcPr>
           <w:p>
             <w:pPr>
@@ -10250,7 +10220,7 @@
         </w:tc>
         <w:tc>
           <w:tcPr>
-            <w:tcW w:w="374" w:type="dxa"/>
+            <w:tcW w:w="368" w:type="dxa"/>
             <w:shd w:val="clear" w:color="auto" w:fill="000000" w:themeFill="text1"/>
           </w:tcPr>
           <w:p>
@@ -10264,7 +10234,7 @@
         </w:tc>
         <w:tc>
           <w:tcPr>
-            <w:tcW w:w="374" w:type="dxa"/>
+            <w:tcW w:w="368" w:type="dxa"/>
             <w:shd w:val="clear" w:color="auto" w:fill="000000" w:themeFill="text1"/>
           </w:tcPr>
           <w:p>
@@ -10278,7 +10248,597 @@
         </w:tc>
         <w:tc>
           <w:tcPr>
-            <w:tcW w:w="375" w:type="dxa"/>
+            <w:tcW w:w="369" w:type="dxa"/>
+            <w:shd w:val="clear" w:color="auto" w:fill="000000" w:themeFill="text1"/>
+          </w:tcPr>
+          <w:p>
+            <w:pPr>
+              <w:jc w:val="right"/>
+              <w:rPr>
+                <w:rtl/>
+              </w:rPr>
+            </w:pPr>
+          </w:p>
+        </w:tc>
+        <w:tc>
+          <w:tcPr>
+            <w:tcW w:w="355" w:type="dxa"/>
+            <w:shd w:val="clear" w:color="auto" w:fill="000000" w:themeFill="text1"/>
+          </w:tcPr>
+          <w:p>
+            <w:pPr>
+              <w:jc w:val="right"/>
+              <w:rPr>
+                <w:rtl/>
+              </w:rPr>
+            </w:pPr>
+          </w:p>
+        </w:tc>
+        <w:tc>
+          <w:tcPr>
+            <w:tcW w:w="368" w:type="dxa"/>
+          </w:tcPr>
+          <w:p>
+            <w:pPr>
+              <w:jc w:val="right"/>
+              <w:rPr>
+                <w:rtl/>
+              </w:rPr>
+            </w:pPr>
+          </w:p>
+        </w:tc>
+        <w:tc>
+          <w:tcPr>
+            <w:tcW w:w="368" w:type="dxa"/>
+          </w:tcPr>
+          <w:p>
+            <w:pPr>
+              <w:jc w:val="right"/>
+              <w:rPr>
+                <w:rtl/>
+              </w:rPr>
+            </w:pPr>
+          </w:p>
+        </w:tc>
+        <w:tc>
+          <w:tcPr>
+            <w:tcW w:w="369" w:type="dxa"/>
+          </w:tcPr>
+          <w:p>
+            <w:pPr>
+              <w:jc w:val="right"/>
+              <w:rPr>
+                <w:rtl/>
+              </w:rPr>
+            </w:pPr>
+          </w:p>
+        </w:tc>
+        <w:tc>
+          <w:tcPr>
+            <w:tcW w:w="736" w:type="dxa"/>
+          </w:tcPr>
+          <w:p>
+            <w:pPr>
+              <w:jc w:val="right"/>
+              <w:rPr>
+                <w:rtl/>
+              </w:rPr>
+            </w:pPr>
+          </w:p>
+        </w:tc>
+        <w:tc>
+          <w:tcPr>
+            <w:tcW w:w="737" w:type="dxa"/>
+          </w:tcPr>
+          <w:p>
+            <w:pPr>
+              <w:jc w:val="right"/>
+              <w:rPr>
+                <w:rtl/>
+              </w:rPr>
+            </w:pPr>
+          </w:p>
+        </w:tc>
+        <w:tc>
+          <w:tcPr>
+            <w:tcW w:w="2600" w:type="dxa"/>
+          </w:tcPr>
+          <w:p>
+            <w:pPr>
+              <w:spacing w:line="276" w:lineRule="auto"/>
+              <w:jc w:val="left"/>
+              <w:rPr>
+                <w:rtl/>
+              </w:rPr>
+            </w:pPr>
+            <w:r>
+              <w:rPr>
+                <w:rFonts w:ascii="Times New Roman" w:hAnsi="Times New Roman" w:cs="Times New Roman"/>
+              </w:rPr>
+              <w:t>Analysis and document system requirements</w:t>
+            </w:r>
+          </w:p>
+        </w:tc>
+        <w:tc>
+          <w:tcPr>
+            <w:tcW w:w="612" w:type="dxa"/>
+            <w:vMerge/>
+          </w:tcPr>
+          <w:p>
+            <w:pPr>
+              <w:jc w:val="right"/>
+              <w:rPr>
+                <w:rtl/>
+              </w:rPr>
+            </w:pPr>
+          </w:p>
+        </w:tc>
+      </w:tr>
+      <w:tr>
+        <w:trPr>
+          <w:trHeight w:val="260"/>
+        </w:trPr>
+        <w:tc>
+          <w:tcPr>
+            <w:tcW w:w="366" w:type="dxa"/>
+          </w:tcPr>
+          <w:p>
+            <w:pPr>
+              <w:jc w:val="right"/>
+              <w:rPr>
+                <w:rtl/>
+              </w:rPr>
+            </w:pPr>
+          </w:p>
+        </w:tc>
+        <w:tc>
+          <w:tcPr>
+            <w:tcW w:w="359" w:type="dxa"/>
+          </w:tcPr>
+          <w:p>
+            <w:pPr>
+              <w:jc w:val="right"/>
+              <w:rPr>
+                <w:rtl/>
+              </w:rPr>
+            </w:pPr>
+          </w:p>
+        </w:tc>
+        <w:tc>
+          <w:tcPr>
+            <w:tcW w:w="369" w:type="dxa"/>
+            <w:shd w:val="clear" w:color="auto" w:fill="000000" w:themeFill="text1"/>
+          </w:tcPr>
+          <w:p>
+            <w:pPr>
+              <w:jc w:val="right"/>
+              <w:rPr>
+                <w:rtl/>
+              </w:rPr>
+            </w:pPr>
+          </w:p>
+        </w:tc>
+        <w:tc>
+          <w:tcPr>
+            <w:tcW w:w="383" w:type="dxa"/>
+            <w:shd w:val="clear" w:color="auto" w:fill="000000" w:themeFill="text1"/>
+          </w:tcPr>
+          <w:p>
+            <w:pPr>
+              <w:jc w:val="right"/>
+              <w:rPr>
+                <w:rtl/>
+              </w:rPr>
+            </w:pPr>
+          </w:p>
+        </w:tc>
+        <w:tc>
+          <w:tcPr>
+            <w:tcW w:w="367" w:type="dxa"/>
+            <w:shd w:val="clear" w:color="auto" w:fill="000000" w:themeFill="text1"/>
+          </w:tcPr>
+          <w:p>
+            <w:pPr>
+              <w:jc w:val="right"/>
+              <w:rPr>
+                <w:rtl/>
+              </w:rPr>
+            </w:pPr>
+          </w:p>
+        </w:tc>
+        <w:tc>
+          <w:tcPr>
+            <w:tcW w:w="368" w:type="dxa"/>
+          </w:tcPr>
+          <w:p>
+            <w:pPr>
+              <w:jc w:val="right"/>
+              <w:rPr>
+                <w:rtl/>
+              </w:rPr>
+            </w:pPr>
+          </w:p>
+        </w:tc>
+        <w:tc>
+          <w:tcPr>
+            <w:tcW w:w="368" w:type="dxa"/>
+          </w:tcPr>
+          <w:p>
+            <w:pPr>
+              <w:jc w:val="right"/>
+              <w:rPr>
+                <w:rtl/>
+              </w:rPr>
+            </w:pPr>
+          </w:p>
+        </w:tc>
+        <w:tc>
+          <w:tcPr>
+            <w:tcW w:w="369" w:type="dxa"/>
+          </w:tcPr>
+          <w:p>
+            <w:pPr>
+              <w:jc w:val="right"/>
+              <w:rPr>
+                <w:rtl/>
+              </w:rPr>
+            </w:pPr>
+          </w:p>
+        </w:tc>
+        <w:tc>
+          <w:tcPr>
+            <w:tcW w:w="355" w:type="dxa"/>
+          </w:tcPr>
+          <w:p>
+            <w:pPr>
+              <w:jc w:val="right"/>
+              <w:rPr>
+                <w:rtl/>
+              </w:rPr>
+            </w:pPr>
+          </w:p>
+        </w:tc>
+        <w:tc>
+          <w:tcPr>
+            <w:tcW w:w="368" w:type="dxa"/>
+          </w:tcPr>
+          <w:p>
+            <w:pPr>
+              <w:jc w:val="right"/>
+              <w:rPr>
+                <w:rtl/>
+              </w:rPr>
+            </w:pPr>
+          </w:p>
+        </w:tc>
+        <w:tc>
+          <w:tcPr>
+            <w:tcW w:w="368" w:type="dxa"/>
+          </w:tcPr>
+          <w:p>
+            <w:pPr>
+              <w:jc w:val="right"/>
+              <w:rPr>
+                <w:rtl/>
+              </w:rPr>
+            </w:pPr>
+          </w:p>
+        </w:tc>
+        <w:tc>
+          <w:tcPr>
+            <w:tcW w:w="369" w:type="dxa"/>
+          </w:tcPr>
+          <w:p>
+            <w:pPr>
+              <w:jc w:val="right"/>
+              <w:rPr>
+                <w:rtl/>
+              </w:rPr>
+            </w:pPr>
+          </w:p>
+        </w:tc>
+        <w:tc>
+          <w:tcPr>
+            <w:tcW w:w="736" w:type="dxa"/>
+          </w:tcPr>
+          <w:p>
+            <w:pPr>
+              <w:jc w:val="right"/>
+              <w:rPr>
+                <w:rtl/>
+              </w:rPr>
+            </w:pPr>
+          </w:p>
+        </w:tc>
+        <w:tc>
+          <w:tcPr>
+            <w:tcW w:w="737" w:type="dxa"/>
+          </w:tcPr>
+          <w:p>
+            <w:pPr>
+              <w:jc w:val="right"/>
+              <w:rPr>
+                <w:rtl/>
+              </w:rPr>
+            </w:pPr>
+          </w:p>
+        </w:tc>
+        <w:tc>
+          <w:tcPr>
+            <w:tcW w:w="2600" w:type="dxa"/>
+          </w:tcPr>
+          <w:p>
+            <w:pPr>
+              <w:spacing w:line="276" w:lineRule="auto"/>
+              <w:jc w:val="left"/>
+              <w:rPr>
+                <w:rtl/>
+              </w:rPr>
+            </w:pPr>
+            <w:r>
+              <w:rPr>
+                <w:rFonts w:ascii="Times New Roman" w:hAnsi="Times New Roman" w:cs="Times New Roman"/>
+              </w:rPr>
+              <w:t>Design the system structure and interfaces</w:t>
+            </w:r>
+          </w:p>
+        </w:tc>
+        <w:tc>
+          <w:tcPr>
+            <w:tcW w:w="612" w:type="dxa"/>
+            <w:vMerge/>
+          </w:tcPr>
+          <w:p>
+            <w:pPr>
+              <w:jc w:val="right"/>
+              <w:rPr>
+                <w:rtl/>
+              </w:rPr>
+            </w:pPr>
+          </w:p>
+        </w:tc>
+      </w:tr>
+      <w:tr>
+        <w:trPr>
+          <w:trHeight w:val="276"/>
+        </w:trPr>
+        <w:tc>
+          <w:tcPr>
+            <w:tcW w:w="366" w:type="dxa"/>
+          </w:tcPr>
+          <w:p>
+            <w:pPr>
+              <w:jc w:val="right"/>
+              <w:rPr>
+                <w:rtl/>
+              </w:rPr>
+            </w:pPr>
+          </w:p>
+        </w:tc>
+        <w:tc>
+          <w:tcPr>
+            <w:tcW w:w="359" w:type="dxa"/>
+          </w:tcPr>
+          <w:p>
+            <w:pPr>
+              <w:jc w:val="right"/>
+              <w:rPr>
+                <w:rtl/>
+              </w:rPr>
+            </w:pPr>
+          </w:p>
+        </w:tc>
+        <w:tc>
+          <w:tcPr>
+            <w:tcW w:w="369" w:type="dxa"/>
+            <w:shd w:val="clear" w:color="auto" w:fill="000000" w:themeFill="text1"/>
+          </w:tcPr>
+          <w:p>
+            <w:pPr>
+              <w:jc w:val="right"/>
+              <w:rPr>
+                <w:rtl/>
+              </w:rPr>
+            </w:pPr>
+          </w:p>
+        </w:tc>
+        <w:tc>
+          <w:tcPr>
+            <w:tcW w:w="383" w:type="dxa"/>
+            <w:shd w:val="clear" w:color="auto" w:fill="000000" w:themeFill="text1"/>
+          </w:tcPr>
+          <w:p>
+            <w:pPr>
+              <w:jc w:val="right"/>
+              <w:rPr>
+                <w:rtl/>
+              </w:rPr>
+            </w:pPr>
+          </w:p>
+        </w:tc>
+        <w:tc>
+          <w:tcPr>
+            <w:tcW w:w="367" w:type="dxa"/>
+            <w:shd w:val="clear" w:color="auto" w:fill="000000" w:themeFill="text1"/>
+          </w:tcPr>
+          <w:p>
+            <w:pPr>
+              <w:jc w:val="right"/>
+              <w:rPr>
+                <w:rtl/>
+              </w:rPr>
+            </w:pPr>
+          </w:p>
+        </w:tc>
+        <w:tc>
+          <w:tcPr>
+            <w:tcW w:w="368" w:type="dxa"/>
+            <w:shd w:val="clear" w:color="auto" w:fill="000000" w:themeFill="text1"/>
+          </w:tcPr>
+          <w:p>
+            <w:pPr>
+              <w:jc w:val="right"/>
+              <w:rPr>
+                <w:rtl/>
+              </w:rPr>
+            </w:pPr>
+          </w:p>
+        </w:tc>
+        <w:tc>
+          <w:tcPr>
+            <w:tcW w:w="368" w:type="dxa"/>
+            <w:shd w:val="clear" w:color="auto" w:fill="000000" w:themeFill="text1"/>
+          </w:tcPr>
+          <w:p>
+            <w:pPr>
+              <w:jc w:val="right"/>
+              <w:rPr>
+                <w:rtl/>
+              </w:rPr>
+            </w:pPr>
+          </w:p>
+        </w:tc>
+        <w:tc>
+          <w:tcPr>
+            <w:tcW w:w="369" w:type="dxa"/>
+            <w:shd w:val="clear" w:color="auto" w:fill="000000" w:themeFill="text1"/>
+          </w:tcPr>
+          <w:p>
+            <w:pPr>
+              <w:jc w:val="right"/>
+              <w:rPr>
+                <w:rtl/>
+              </w:rPr>
+            </w:pPr>
+          </w:p>
+        </w:tc>
+        <w:tc>
+          <w:tcPr>
+            <w:tcW w:w="355" w:type="dxa"/>
+            <w:shd w:val="clear" w:color="auto" w:fill="000000" w:themeFill="text1"/>
+          </w:tcPr>
+          <w:p>
+            <w:pPr>
+              <w:jc w:val="right"/>
+              <w:rPr>
+                <w:rtl/>
+              </w:rPr>
+            </w:pPr>
+          </w:p>
+        </w:tc>
+        <w:tc>
+          <w:tcPr>
+            <w:tcW w:w="368" w:type="dxa"/>
+            <w:shd w:val="clear" w:color="auto" w:fill="000000" w:themeFill="text1"/>
+          </w:tcPr>
+          <w:p>
+            <w:pPr>
+              <w:jc w:val="right"/>
+              <w:rPr>
+                <w:rtl/>
+              </w:rPr>
+            </w:pPr>
+          </w:p>
+        </w:tc>
+        <w:tc>
+          <w:tcPr>
+            <w:tcW w:w="368" w:type="dxa"/>
+            <w:shd w:val="clear" w:color="auto" w:fill="000000" w:themeFill="text1"/>
+          </w:tcPr>
+          <w:p>
+            <w:pPr>
+              <w:jc w:val="right"/>
+              <w:rPr>
+                <w:rtl/>
+              </w:rPr>
+            </w:pPr>
+          </w:p>
+        </w:tc>
+        <w:tc>
+          <w:tcPr>
+            <w:tcW w:w="369" w:type="dxa"/>
+            <w:shd w:val="clear" w:color="auto" w:fill="000000" w:themeFill="text1"/>
+          </w:tcPr>
+          <w:p>
+            <w:pPr>
+              <w:jc w:val="right"/>
+              <w:rPr>
+                <w:rtl/>
+              </w:rPr>
+            </w:pPr>
+          </w:p>
+        </w:tc>
+        <w:tc>
+          <w:tcPr>
+            <w:tcW w:w="736" w:type="dxa"/>
+            <w:shd w:val="clear" w:color="auto" w:fill="000000" w:themeFill="text1"/>
+          </w:tcPr>
+          <w:p>
+            <w:pPr>
+              <w:jc w:val="right"/>
+              <w:rPr>
+                <w:rtl/>
+              </w:rPr>
+            </w:pPr>
+          </w:p>
+        </w:tc>
+        <w:tc>
+          <w:tcPr>
+            <w:tcW w:w="737" w:type="dxa"/>
+            <w:shd w:val="clear" w:color="auto" w:fill="000000" w:themeFill="text1"/>
+          </w:tcPr>
+          <w:p>
+            <w:pPr>
+              <w:jc w:val="right"/>
+              <w:rPr>
+                <w:rtl/>
+              </w:rPr>
+            </w:pPr>
+          </w:p>
+        </w:tc>
+        <w:tc>
+          <w:tcPr>
+            <w:tcW w:w="2600" w:type="dxa"/>
+          </w:tcPr>
+          <w:p>
+            <w:pPr>
+              <w:spacing w:line="276" w:lineRule="auto"/>
+              <w:jc w:val="left"/>
+              <w:rPr>
+                <w:rFonts w:ascii="Times New Roman" w:hAnsi="Times New Roman" w:cs="Times New Roman"/>
+                <w:rtl/>
+              </w:rPr>
+            </w:pPr>
+            <w:r>
+              <w:rPr>
+                <w:rFonts w:ascii="Times New Roman" w:hAnsi="Times New Roman" w:cs="Times New Roman"/>
+              </w:rPr>
+              <w:t>Documentation</w:t>
+            </w:r>
+          </w:p>
+        </w:tc>
+        <w:tc>
+          <w:tcPr>
+            <w:tcW w:w="612" w:type="dxa"/>
+            <w:vMerge/>
+          </w:tcPr>
+          <w:p>
+            <w:pPr>
+              <w:jc w:val="right"/>
+              <w:rPr>
+                <w:rtl/>
+              </w:rPr>
+            </w:pPr>
+          </w:p>
+        </w:tc>
+      </w:tr>
+      <w:tr>
+        <w:trPr>
+          <w:trHeight w:val="64"/>
+        </w:trPr>
+        <w:tc>
+          <w:tcPr>
+            <w:tcW w:w="366" w:type="dxa"/>
             <w:shd w:val="clear" w:color="auto" w:fill="000000" w:themeFill="text1"/>
           </w:tcPr>
           <w:p>
@@ -10306,7 +10866,7 @@
         </w:tc>
         <w:tc>
           <w:tcPr>
-            <w:tcW w:w="374" w:type="dxa"/>
+            <w:tcW w:w="369" w:type="dxa"/>
           </w:tcPr>
           <w:p>
             <w:pPr>
@@ -10319,7 +10879,7 @@
         </w:tc>
         <w:tc>
           <w:tcPr>
-            <w:tcW w:w="374" w:type="dxa"/>
+            <w:tcW w:w="383" w:type="dxa"/>
           </w:tcPr>
           <w:p>
             <w:pPr>
@@ -10332,7 +10892,7 @@
         </w:tc>
         <w:tc>
           <w:tcPr>
-            <w:tcW w:w="375" w:type="dxa"/>
+            <w:tcW w:w="367" w:type="dxa"/>
           </w:tcPr>
           <w:p>
             <w:pPr>
@@ -10345,7 +10905,7 @@
         </w:tc>
         <w:tc>
           <w:tcPr>
-            <w:tcW w:w="374" w:type="dxa"/>
+            <w:tcW w:w="368" w:type="dxa"/>
           </w:tcPr>
           <w:p>
             <w:pPr>
@@ -10358,7 +10918,7 @@
         </w:tc>
         <w:tc>
           <w:tcPr>
-            <w:tcW w:w="374" w:type="dxa"/>
+            <w:tcW w:w="368" w:type="dxa"/>
           </w:tcPr>
           <w:p>
             <w:pPr>
@@ -10371,7 +10931,7 @@
         </w:tc>
         <w:tc>
           <w:tcPr>
-            <w:tcW w:w="374" w:type="dxa"/>
+            <w:tcW w:w="369" w:type="dxa"/>
           </w:tcPr>
           <w:p>
             <w:pPr>
@@ -10384,7 +10944,7 @@
         </w:tc>
         <w:tc>
           <w:tcPr>
-            <w:tcW w:w="375" w:type="dxa"/>
+            <w:tcW w:w="355" w:type="dxa"/>
           </w:tcPr>
           <w:p>
             <w:pPr>
@@ -10397,7 +10957,72 @@
         </w:tc>
         <w:tc>
           <w:tcPr>
-            <w:tcW w:w="2733" w:type="dxa"/>
+            <w:tcW w:w="368" w:type="dxa"/>
+          </w:tcPr>
+          <w:p>
+            <w:pPr>
+              <w:jc w:val="right"/>
+              <w:rPr>
+                <w:rtl/>
+              </w:rPr>
+            </w:pPr>
+          </w:p>
+        </w:tc>
+        <w:tc>
+          <w:tcPr>
+            <w:tcW w:w="368" w:type="dxa"/>
+          </w:tcPr>
+          <w:p>
+            <w:pPr>
+              <w:jc w:val="right"/>
+              <w:rPr>
+                <w:rtl/>
+              </w:rPr>
+            </w:pPr>
+          </w:p>
+        </w:tc>
+        <w:tc>
+          <w:tcPr>
+            <w:tcW w:w="369" w:type="dxa"/>
+          </w:tcPr>
+          <w:p>
+            <w:pPr>
+              <w:jc w:val="right"/>
+              <w:rPr>
+                <w:rtl/>
+              </w:rPr>
+            </w:pPr>
+          </w:p>
+        </w:tc>
+        <w:tc>
+          <w:tcPr>
+            <w:tcW w:w="736" w:type="dxa"/>
+          </w:tcPr>
+          <w:p>
+            <w:pPr>
+              <w:jc w:val="right"/>
+              <w:rPr>
+                <w:rtl/>
+              </w:rPr>
+            </w:pPr>
+          </w:p>
+        </w:tc>
+        <w:tc>
+          <w:tcPr>
+            <w:tcW w:w="737" w:type="dxa"/>
+          </w:tcPr>
+          <w:p>
+            <w:pPr>
+              <w:jc w:val="right"/>
+              <w:rPr>
+                <w:rtl/>
+              </w:rPr>
+            </w:pPr>
+          </w:p>
+        </w:tc>
+        <w:tc>
+          <w:tcPr>
+            <w:tcW w:w="2600" w:type="dxa"/>
           </w:tcPr>
           <w:p>
             <w:pPr>
@@ -10411,772 +11036,13 @@
               <w:rPr>
                 <w:rFonts w:ascii="Times New Roman" w:hAnsi="Times New Roman" w:cs="Times New Roman"/>
               </w:rPr>
-              <w:t>Analysis and document system requirements</w:t>
+              <w:t>Presentation</w:t>
             </w:r>
           </w:p>
         </w:tc>
         <w:tc>
           <w:tcPr>
-            <w:tcW w:w="392" w:type="dxa"/>
-            <w:vMerge/>
-          </w:tcPr>
-          <w:p>
-            <w:pPr>
-              <w:jc w:val="right"/>
-              <w:rPr>
-                <w:rtl/>
-              </w:rPr>
-            </w:pPr>
-          </w:p>
-        </w:tc>
-      </w:tr>
-      <w:tr>
-        <w:trPr>
-          <w:trHeight w:val="260"/>
-        </w:trPr>
-        <w:tc>
-          <w:tcPr>
-            <w:tcW w:w="370" w:type="dxa"/>
-          </w:tcPr>
-          <w:p>
-            <w:pPr>
-              <w:jc w:val="right"/>
-              <w:rPr>
-                <w:rtl/>
-              </w:rPr>
-            </w:pPr>
-          </w:p>
-        </w:tc>
-        <w:tc>
-          <w:tcPr>
-            <w:tcW w:w="362" w:type="dxa"/>
-          </w:tcPr>
-          <w:p>
-            <w:pPr>
-              <w:jc w:val="right"/>
-              <w:rPr>
-                <w:rtl/>
-              </w:rPr>
-            </w:pPr>
-          </w:p>
-        </w:tc>
-        <w:tc>
-          <w:tcPr>
-            <w:tcW w:w="373" w:type="dxa"/>
-            <w:shd w:val="clear" w:color="auto" w:fill="000000" w:themeFill="text1"/>
-          </w:tcPr>
-          <w:p>
-            <w:pPr>
-              <w:jc w:val="right"/>
-              <w:rPr>
-                <w:rtl/>
-              </w:rPr>
-            </w:pPr>
-          </w:p>
-        </w:tc>
-        <w:tc>
-          <w:tcPr>
-            <w:tcW w:w="390" w:type="dxa"/>
-            <w:shd w:val="clear" w:color="auto" w:fill="000000" w:themeFill="text1"/>
-          </w:tcPr>
-          <w:p>
-            <w:pPr>
-              <w:jc w:val="right"/>
-              <w:rPr>
-                <w:rtl/>
-              </w:rPr>
-            </w:pPr>
-          </w:p>
-        </w:tc>
-        <w:tc>
-          <w:tcPr>
-            <w:tcW w:w="372" w:type="dxa"/>
-            <w:shd w:val="clear" w:color="auto" w:fill="000000" w:themeFill="text1"/>
-          </w:tcPr>
-          <w:p>
-            <w:pPr>
-              <w:jc w:val="right"/>
-              <w:rPr>
-                <w:rtl/>
-              </w:rPr>
-            </w:pPr>
-          </w:p>
-        </w:tc>
-        <w:tc>
-          <w:tcPr>
-            <w:tcW w:w="374" w:type="dxa"/>
-          </w:tcPr>
-          <w:p>
-            <w:pPr>
-              <w:jc w:val="right"/>
-              <w:rPr>
-                <w:rtl/>
-              </w:rPr>
-            </w:pPr>
-          </w:p>
-        </w:tc>
-        <w:tc>
-          <w:tcPr>
-            <w:tcW w:w="374" w:type="dxa"/>
-          </w:tcPr>
-          <w:p>
-            <w:pPr>
-              <w:jc w:val="right"/>
-              <w:rPr>
-                <w:rtl/>
-              </w:rPr>
-            </w:pPr>
-          </w:p>
-        </w:tc>
-        <w:tc>
-          <w:tcPr>
-            <w:tcW w:w="375" w:type="dxa"/>
-          </w:tcPr>
-          <w:p>
-            <w:pPr>
-              <w:jc w:val="right"/>
-              <w:rPr>
-                <w:rtl/>
-              </w:rPr>
-            </w:pPr>
-          </w:p>
-        </w:tc>
-        <w:tc>
-          <w:tcPr>
-            <w:tcW w:w="359" w:type="dxa"/>
-          </w:tcPr>
-          <w:p>
-            <w:pPr>
-              <w:jc w:val="right"/>
-              <w:rPr>
-                <w:rtl/>
-              </w:rPr>
-            </w:pPr>
-          </w:p>
-        </w:tc>
-        <w:tc>
-          <w:tcPr>
-            <w:tcW w:w="374" w:type="dxa"/>
-          </w:tcPr>
-          <w:p>
-            <w:pPr>
-              <w:jc w:val="right"/>
-              <w:rPr>
-                <w:rtl/>
-              </w:rPr>
-            </w:pPr>
-          </w:p>
-        </w:tc>
-        <w:tc>
-          <w:tcPr>
-            <w:tcW w:w="374" w:type="dxa"/>
-          </w:tcPr>
-          <w:p>
-            <w:pPr>
-              <w:jc w:val="right"/>
-              <w:rPr>
-                <w:rtl/>
-              </w:rPr>
-            </w:pPr>
-          </w:p>
-        </w:tc>
-        <w:tc>
-          <w:tcPr>
-            <w:tcW w:w="375" w:type="dxa"/>
-          </w:tcPr>
-          <w:p>
-            <w:pPr>
-              <w:jc w:val="right"/>
-              <w:rPr>
-                <w:rtl/>
-              </w:rPr>
-            </w:pPr>
-          </w:p>
-        </w:tc>
-        <w:tc>
-          <w:tcPr>
-            <w:tcW w:w="374" w:type="dxa"/>
-          </w:tcPr>
-          <w:p>
-            <w:pPr>
-              <w:jc w:val="right"/>
-              <w:rPr>
-                <w:rtl/>
-              </w:rPr>
-            </w:pPr>
-          </w:p>
-        </w:tc>
-        <w:tc>
-          <w:tcPr>
-            <w:tcW w:w="374" w:type="dxa"/>
-          </w:tcPr>
-          <w:p>
-            <w:pPr>
-              <w:jc w:val="right"/>
-              <w:rPr>
-                <w:rtl/>
-              </w:rPr>
-            </w:pPr>
-          </w:p>
-        </w:tc>
-        <w:tc>
-          <w:tcPr>
-            <w:tcW w:w="374" w:type="dxa"/>
-          </w:tcPr>
-          <w:p>
-            <w:pPr>
-              <w:jc w:val="right"/>
-              <w:rPr>
-                <w:rtl/>
-              </w:rPr>
-            </w:pPr>
-          </w:p>
-        </w:tc>
-        <w:tc>
-          <w:tcPr>
-            <w:tcW w:w="375" w:type="dxa"/>
-          </w:tcPr>
-          <w:p>
-            <w:pPr>
-              <w:jc w:val="right"/>
-              <w:rPr>
-                <w:rtl/>
-              </w:rPr>
-            </w:pPr>
-          </w:p>
-        </w:tc>
-        <w:tc>
-          <w:tcPr>
-            <w:tcW w:w="2733" w:type="dxa"/>
-          </w:tcPr>
-          <w:p>
-            <w:pPr>
-              <w:spacing w:line="276" w:lineRule="auto"/>
-              <w:jc w:val="left"/>
-              <w:rPr>
-                <w:rtl/>
-              </w:rPr>
-            </w:pPr>
-            <w:r>
-              <w:rPr>
-                <w:rFonts w:ascii="Times New Roman" w:hAnsi="Times New Roman" w:cs="Times New Roman"/>
-              </w:rPr>
-              <w:t>Design the system structure and interfaces</w:t>
-            </w:r>
-          </w:p>
-        </w:tc>
-        <w:tc>
-          <w:tcPr>
-            <w:tcW w:w="392" w:type="dxa"/>
-            <w:vMerge/>
-          </w:tcPr>
-          <w:p>
-            <w:pPr>
-              <w:jc w:val="right"/>
-              <w:rPr>
-                <w:rtl/>
-              </w:rPr>
-            </w:pPr>
-          </w:p>
-        </w:tc>
-      </w:tr>
-      <w:tr>
-        <w:trPr>
-          <w:trHeight w:val="276"/>
-        </w:trPr>
-        <w:tc>
-          <w:tcPr>
-            <w:tcW w:w="370" w:type="dxa"/>
-          </w:tcPr>
-          <w:p>
-            <w:pPr>
-              <w:jc w:val="right"/>
-              <w:rPr>
-                <w:rtl/>
-              </w:rPr>
-            </w:pPr>
-          </w:p>
-        </w:tc>
-        <w:tc>
-          <w:tcPr>
-            <w:tcW w:w="362" w:type="dxa"/>
-          </w:tcPr>
-          <w:p>
-            <w:pPr>
-              <w:jc w:val="right"/>
-              <w:rPr>
-                <w:rtl/>
-              </w:rPr>
-            </w:pPr>
-          </w:p>
-        </w:tc>
-        <w:tc>
-          <w:tcPr>
-            <w:tcW w:w="373" w:type="dxa"/>
-            <w:shd w:val="clear" w:color="auto" w:fill="000000" w:themeFill="text1"/>
-          </w:tcPr>
-          <w:p>
-            <w:pPr>
-              <w:jc w:val="right"/>
-              <w:rPr>
-                <w:rtl/>
-              </w:rPr>
-            </w:pPr>
-          </w:p>
-        </w:tc>
-        <w:tc>
-          <w:tcPr>
-            <w:tcW w:w="390" w:type="dxa"/>
-            <w:shd w:val="clear" w:color="auto" w:fill="000000" w:themeFill="text1"/>
-          </w:tcPr>
-          <w:p>
-            <w:pPr>
-              <w:jc w:val="right"/>
-              <w:rPr>
-                <w:rtl/>
-              </w:rPr>
-            </w:pPr>
-          </w:p>
-        </w:tc>
-        <w:tc>
-          <w:tcPr>
-            <w:tcW w:w="372" w:type="dxa"/>
-            <w:shd w:val="clear" w:color="auto" w:fill="000000" w:themeFill="text1"/>
-          </w:tcPr>
-          <w:p>
-            <w:pPr>
-              <w:jc w:val="right"/>
-              <w:rPr>
-                <w:rtl/>
-              </w:rPr>
-            </w:pPr>
-          </w:p>
-        </w:tc>
-        <w:tc>
-          <w:tcPr>
-            <w:tcW w:w="374" w:type="dxa"/>
-            <w:shd w:val="clear" w:color="auto" w:fill="000000" w:themeFill="text1"/>
-          </w:tcPr>
-          <w:p>
-            <w:pPr>
-              <w:jc w:val="right"/>
-              <w:rPr>
-                <w:rtl/>
-              </w:rPr>
-            </w:pPr>
-          </w:p>
-        </w:tc>
-        <w:tc>
-          <w:tcPr>
-            <w:tcW w:w="374" w:type="dxa"/>
-            <w:shd w:val="clear" w:color="auto" w:fill="000000" w:themeFill="text1"/>
-          </w:tcPr>
-          <w:p>
-            <w:pPr>
-              <w:jc w:val="right"/>
-              <w:rPr>
-                <w:rtl/>
-              </w:rPr>
-            </w:pPr>
-          </w:p>
-        </w:tc>
-        <w:tc>
-          <w:tcPr>
-            <w:tcW w:w="375" w:type="dxa"/>
-            <w:shd w:val="clear" w:color="auto" w:fill="000000" w:themeFill="text1"/>
-          </w:tcPr>
-          <w:p>
-            <w:pPr>
-              <w:jc w:val="right"/>
-              <w:rPr>
-                <w:rtl/>
-              </w:rPr>
-            </w:pPr>
-          </w:p>
-        </w:tc>
-        <w:tc>
-          <w:tcPr>
-            <w:tcW w:w="359" w:type="dxa"/>
-            <w:shd w:val="clear" w:color="auto" w:fill="000000" w:themeFill="text1"/>
-          </w:tcPr>
-          <w:p>
-            <w:pPr>
-              <w:jc w:val="right"/>
-              <w:rPr>
-                <w:rtl/>
-              </w:rPr>
-            </w:pPr>
-          </w:p>
-        </w:tc>
-        <w:tc>
-          <w:tcPr>
-            <w:tcW w:w="374" w:type="dxa"/>
-            <w:shd w:val="clear" w:color="auto" w:fill="000000" w:themeFill="text1"/>
-          </w:tcPr>
-          <w:p>
-            <w:pPr>
-              <w:jc w:val="right"/>
-              <w:rPr>
-                <w:rtl/>
-              </w:rPr>
-            </w:pPr>
-          </w:p>
-        </w:tc>
-        <w:tc>
-          <w:tcPr>
-            <w:tcW w:w="374" w:type="dxa"/>
-            <w:shd w:val="clear" w:color="auto" w:fill="000000" w:themeFill="text1"/>
-          </w:tcPr>
-          <w:p>
-            <w:pPr>
-              <w:jc w:val="right"/>
-              <w:rPr>
-                <w:rtl/>
-              </w:rPr>
-            </w:pPr>
-          </w:p>
-        </w:tc>
-        <w:tc>
-          <w:tcPr>
-            <w:tcW w:w="375" w:type="dxa"/>
-            <w:shd w:val="clear" w:color="auto" w:fill="000000" w:themeFill="text1"/>
-          </w:tcPr>
-          <w:p>
-            <w:pPr>
-              <w:jc w:val="right"/>
-              <w:rPr>
-                <w:rtl/>
-              </w:rPr>
-            </w:pPr>
-          </w:p>
-        </w:tc>
-        <w:tc>
-          <w:tcPr>
-            <w:tcW w:w="374" w:type="dxa"/>
-            <w:shd w:val="clear" w:color="auto" w:fill="000000" w:themeFill="text1"/>
-          </w:tcPr>
-          <w:p>
-            <w:pPr>
-              <w:jc w:val="right"/>
-              <w:rPr>
-                <w:rtl/>
-              </w:rPr>
-            </w:pPr>
-          </w:p>
-        </w:tc>
-        <w:tc>
-          <w:tcPr>
-            <w:tcW w:w="374" w:type="dxa"/>
-            <w:shd w:val="clear" w:color="auto" w:fill="000000" w:themeFill="text1"/>
-          </w:tcPr>
-          <w:p>
-            <w:pPr>
-              <w:jc w:val="right"/>
-              <w:rPr>
-                <w:rtl/>
-              </w:rPr>
-            </w:pPr>
-          </w:p>
-        </w:tc>
-        <w:tc>
-          <w:tcPr>
-            <w:tcW w:w="374" w:type="dxa"/>
-          </w:tcPr>
-          <w:p>
-            <w:pPr>
-              <w:jc w:val="right"/>
-              <w:rPr>
-                <w:rtl/>
-              </w:rPr>
-            </w:pPr>
-          </w:p>
-        </w:tc>
-        <w:tc>
-          <w:tcPr>
-            <w:tcW w:w="375" w:type="dxa"/>
-          </w:tcPr>
-          <w:p>
-            <w:pPr>
-              <w:jc w:val="right"/>
-              <w:rPr>
-                <w:rtl/>
-              </w:rPr>
-            </w:pPr>
-          </w:p>
-        </w:tc>
-        <w:tc>
-          <w:tcPr>
-            <w:tcW w:w="2733" w:type="dxa"/>
-          </w:tcPr>
-          <w:p>
-            <w:pPr>
-              <w:spacing w:line="276" w:lineRule="auto"/>
-              <w:jc w:val="left"/>
-              <w:rPr>
-                <w:rFonts w:ascii="Times New Roman" w:hAnsi="Times New Roman" w:cs="Times New Roman"/>
-                <w:rtl/>
-              </w:rPr>
-            </w:pPr>
-            <w:r>
-              <w:rPr>
-                <w:rFonts w:ascii="Times New Roman" w:hAnsi="Times New Roman" w:cs="Times New Roman"/>
-              </w:rPr>
-              <w:t>Documentation</w:t>
-            </w:r>
-          </w:p>
-        </w:tc>
-        <w:tc>
-          <w:tcPr>
-            <w:tcW w:w="392" w:type="dxa"/>
-            <w:vMerge/>
-          </w:tcPr>
-          <w:p>
-            <w:pPr>
-              <w:jc w:val="right"/>
-              <w:rPr>
-                <w:rtl/>
-              </w:rPr>
-            </w:pPr>
-          </w:p>
-        </w:tc>
-      </w:tr>
-      <w:tr>
-        <w:trPr>
-          <w:trHeight w:val="64"/>
-        </w:trPr>
-        <w:tc>
-          <w:tcPr>
-            <w:tcW w:w="370" w:type="dxa"/>
-            <w:shd w:val="clear" w:color="auto" w:fill="000000" w:themeFill="text1"/>
-          </w:tcPr>
-          <w:p>
-            <w:pPr>
-              <w:jc w:val="right"/>
-              <w:rPr>
-                <w:rtl/>
-              </w:rPr>
-            </w:pPr>
-          </w:p>
-        </w:tc>
-        <w:tc>
-          <w:tcPr>
-            <w:tcW w:w="362" w:type="dxa"/>
-            <w:shd w:val="clear" w:color="auto" w:fill="000000" w:themeFill="text1"/>
-          </w:tcPr>
-          <w:p>
-            <w:pPr>
-              <w:jc w:val="right"/>
-              <w:rPr>
-                <w:rtl/>
-              </w:rPr>
-            </w:pPr>
-          </w:p>
-        </w:tc>
-        <w:tc>
-          <w:tcPr>
-            <w:tcW w:w="373" w:type="dxa"/>
-          </w:tcPr>
-          <w:p>
-            <w:pPr>
-              <w:jc w:val="right"/>
-              <w:rPr>
-                <w:rtl/>
-              </w:rPr>
-            </w:pPr>
-          </w:p>
-        </w:tc>
-        <w:tc>
-          <w:tcPr>
-            <w:tcW w:w="390" w:type="dxa"/>
-          </w:tcPr>
-          <w:p>
-            <w:pPr>
-              <w:jc w:val="right"/>
-              <w:rPr>
-                <w:rtl/>
-              </w:rPr>
-            </w:pPr>
-          </w:p>
-        </w:tc>
-        <w:tc>
-          <w:tcPr>
-            <w:tcW w:w="372" w:type="dxa"/>
-          </w:tcPr>
-          <w:p>
-            <w:pPr>
-              <w:jc w:val="right"/>
-              <w:rPr>
-                <w:rtl/>
-              </w:rPr>
-            </w:pPr>
-          </w:p>
-        </w:tc>
-        <w:tc>
-          <w:tcPr>
-            <w:tcW w:w="374" w:type="dxa"/>
-          </w:tcPr>
-          <w:p>
-            <w:pPr>
-              <w:jc w:val="right"/>
-              <w:rPr>
-                <w:rtl/>
-              </w:rPr>
-            </w:pPr>
-          </w:p>
-        </w:tc>
-        <w:tc>
-          <w:tcPr>
-            <w:tcW w:w="374" w:type="dxa"/>
-          </w:tcPr>
-          <w:p>
-            <w:pPr>
-              <w:jc w:val="right"/>
-              <w:rPr>
-                <w:rtl/>
-              </w:rPr>
-            </w:pPr>
-          </w:p>
-        </w:tc>
-        <w:tc>
-          <w:tcPr>
-            <w:tcW w:w="375" w:type="dxa"/>
-          </w:tcPr>
-          <w:p>
-            <w:pPr>
-              <w:jc w:val="right"/>
-              <w:rPr>
-                <w:rtl/>
-              </w:rPr>
-            </w:pPr>
-          </w:p>
-        </w:tc>
-        <w:tc>
-          <w:tcPr>
-            <w:tcW w:w="359" w:type="dxa"/>
-          </w:tcPr>
-          <w:p>
-            <w:pPr>
-              <w:jc w:val="right"/>
-              <w:rPr>
-                <w:rtl/>
-              </w:rPr>
-            </w:pPr>
-          </w:p>
-        </w:tc>
-        <w:tc>
-          <w:tcPr>
-            <w:tcW w:w="374" w:type="dxa"/>
-          </w:tcPr>
-          <w:p>
-            <w:pPr>
-              <w:jc w:val="right"/>
-              <w:rPr>
-                <w:rtl/>
-              </w:rPr>
-            </w:pPr>
-          </w:p>
-        </w:tc>
-        <w:tc>
-          <w:tcPr>
-            <w:tcW w:w="374" w:type="dxa"/>
-          </w:tcPr>
-          <w:p>
-            <w:pPr>
-              <w:jc w:val="right"/>
-              <w:rPr>
-                <w:rtl/>
-              </w:rPr>
-            </w:pPr>
-          </w:p>
-        </w:tc>
-        <w:tc>
-          <w:tcPr>
-            <w:tcW w:w="375" w:type="dxa"/>
-          </w:tcPr>
-          <w:p>
-            <w:pPr>
-              <w:jc w:val="right"/>
-              <w:rPr>
-                <w:rtl/>
-              </w:rPr>
-            </w:pPr>
-          </w:p>
-        </w:tc>
-        <w:tc>
-          <w:tcPr>
-            <w:tcW w:w="374" w:type="dxa"/>
-          </w:tcPr>
-          <w:p>
-            <w:pPr>
-              <w:jc w:val="right"/>
-              <w:rPr>
-                <w:rtl/>
-              </w:rPr>
-            </w:pPr>
-          </w:p>
-        </w:tc>
-        <w:tc>
-          <w:tcPr>
-            <w:tcW w:w="374" w:type="dxa"/>
-          </w:tcPr>
-          <w:p>
-            <w:pPr>
-              <w:jc w:val="right"/>
-              <w:rPr>
-                <w:rtl/>
-              </w:rPr>
-            </w:pPr>
-          </w:p>
-        </w:tc>
-        <w:tc>
-          <w:tcPr>
-            <w:tcW w:w="374" w:type="dxa"/>
-          </w:tcPr>
-          <w:p>
-            <w:pPr>
-              <w:jc w:val="right"/>
-              <w:rPr>
-                <w:rtl/>
-              </w:rPr>
-            </w:pPr>
-          </w:p>
-        </w:tc>
-        <w:tc>
-          <w:tcPr>
-            <w:tcW w:w="375" w:type="dxa"/>
-          </w:tcPr>
-          <w:p>
-            <w:pPr>
-              <w:jc w:val="right"/>
-              <w:rPr>
-                <w:rtl/>
-              </w:rPr>
-            </w:pPr>
-          </w:p>
-        </w:tc>
-        <w:tc>
-          <w:tcPr>
-            <w:tcW w:w="2733" w:type="dxa"/>
-          </w:tcPr>
-          <w:p>
-            <w:pPr>
-              <w:spacing w:line="276" w:lineRule="auto"/>
-              <w:jc w:val="left"/>
-              <w:rPr>
-                <w:rtl/>
-              </w:rPr>
-            </w:pPr>
-            <w:r>
-              <w:rPr>
-                <w:rFonts w:ascii="Times New Roman" w:hAnsi="Times New Roman" w:cs="Times New Roman"/>
-              </w:rPr>
-              <w:t>Presentation</w:t>
-            </w:r>
-          </w:p>
-        </w:tc>
-        <w:tc>
-          <w:tcPr>
-            <w:tcW w:w="392" w:type="dxa"/>
+            <w:tcW w:w="612" w:type="dxa"/>
             <w:vMerge/>
           </w:tcPr>
           <w:p>
@@ -11523,7 +11389,23 @@
           <w:rFonts w:cstheme="majorBidi"/>
           <w:szCs w:val="24"/>
         </w:rPr>
-        <w:t xml:space="preserve"> In this chapter, we review the literature and learn about the techniques used. We review and compare systems similar to ours.</w:t>
+        <w:t xml:space="preserve"> In this chapter, we review the literature and learn about the techniques used. We review and compare systems </w:t>
+      </w:r>
+      <w:proofErr w:type="gramStart"/>
+      <w:r>
+        <w:rPr>
+          <w:rFonts w:cstheme="majorBidi"/>
+          <w:szCs w:val="24"/>
+        </w:rPr>
+        <w:t>similar to</w:t>
+      </w:r>
+      <w:proofErr w:type="gramEnd"/>
+      <w:r>
+        <w:rPr>
+          <w:rFonts w:cstheme="majorBidi"/>
+          <w:szCs w:val="24"/>
+        </w:rPr>
+        <w:t xml:space="preserve"> ours.</w:t>
       </w:r>
     </w:p>
     <w:p>
@@ -11616,7 +11498,23 @@
           <w:rFonts w:cstheme="majorBidi"/>
           <w:szCs w:val="24"/>
         </w:rPr>
-        <w:t xml:space="preserve"> After designing the system, our focus in this chapter is on implementing it, identifying tools and programming languages, and testing it.</w:t>
+        <w:t xml:space="preserve"> After designing the system, our focus in this chapter is on implementing it, identifying </w:t>
+      </w:r>
+      <w:proofErr w:type="gramStart"/>
+      <w:r>
+        <w:rPr>
+          <w:rFonts w:cstheme="majorBidi"/>
+          <w:szCs w:val="24"/>
+        </w:rPr>
+        <w:t>tools</w:t>
+      </w:r>
+      <w:proofErr w:type="gramEnd"/>
+      <w:r>
+        <w:rPr>
+          <w:rFonts w:cstheme="majorBidi"/>
+          <w:szCs w:val="24"/>
+        </w:rPr>
+        <w:t xml:space="preserve"> and programming languages, and testing it.</w:t>
       </w:r>
     </w:p>
     <w:p>
@@ -12333,7 +12231,7 @@
         </w:rPr>
         <w:lastRenderedPageBreak/>
         <w:drawing>
-          <wp:inline distT="0" distB="0" distL="0" distR="0" wp14:anchorId="5D26B6E9" wp14:editId="6B02D976">
+          <wp:inline distT="0" distB="0" distL="0" distR="0" wp14:anchorId="5D26B6E9" wp14:editId="430CCDA4">
             <wp:extent cx="2893325" cy="2893325"/>
             <wp:effectExtent l="0" t="0" r="0" b="0"/>
             <wp:docPr id="1964994258" name="Picture 1"/>
@@ -12513,7 +12411,15 @@
         <w:ind w:firstLine="540"/>
       </w:pPr>
       <w:r>
-        <w:t>It is a group of neurons that bind to each other, and its characteristics are self-learning It consists of three layers the input layer, the hidden layer, and the output layer. The input layer receives variables to connect to the hidden layer which could be more than one layer containing neurons. Convolutional Neural Networks (CNNs) are useful and powerful in computer vision and learning and are also a type of neural network.</w:t>
+        <w:t>It is a group of neurons that bind to each other, and its characteristics are self-learning</w:t>
+      </w:r>
+      <w:proofErr w:type="gramStart"/>
+      <w:r>
+        <w:t xml:space="preserve"> It</w:t>
+      </w:r>
+      <w:proofErr w:type="gramEnd"/>
+      <w:r>
+        <w:t xml:space="preserve"> consists of three layers the input layer, the hidden layer, and the output layer. The input layer receives variables to connect to the hidden layer which could be more than one layer containing neurons. Convolutional Neural Networks (CNNs) are useful and powerful in computer vision and learning and are also a type of neural network.</w:t>
       </w:r>
       <w:sdt>
         <w:sdtPr>
@@ -12589,7 +12495,7 @@
         </w:rPr>
         <w:lastRenderedPageBreak/>
         <w:drawing>
-          <wp:inline distT="0" distB="0" distL="0" distR="0" wp14:anchorId="41CE437A" wp14:editId="18680E8C">
+          <wp:inline distT="0" distB="0" distL="0" distR="0" wp14:anchorId="41CE437A" wp14:editId="4E4EE0A4">
             <wp:extent cx="3208020" cy="2003943"/>
             <wp:effectExtent l="0" t="0" r="0" b="0"/>
             <wp:docPr id="201388954" name="Picture 201388954" descr="A diagram of a network&#10;&#10;Description automatically generated"/>
@@ -12754,7 +12660,15 @@
         <w:t>is</w:t>
       </w:r>
       <w:r>
-        <w:t xml:space="preserve"> process, each dataset stored or sent to the learning algorithm has a label or name identifying this data. Each label has more than one feature. for example, If we take the dog, it is a label that the features are (big ear, big nose, etc</w:t>
+        <w:t xml:space="preserve"> process, each dataset stored or sent to the learning algorithm has a label or name identifying this data. Each label has more than one feature. for example, </w:t>
+      </w:r>
+      <w:proofErr w:type="gramStart"/>
+      <w:r>
+        <w:t>If</w:t>
+      </w:r>
+      <w:proofErr w:type="gramEnd"/>
+      <w:r>
+        <w:t xml:space="preserve"> we take the dog, it is a label that the features are (big ear, big nose, etc</w:t>
       </w:r>
       <w:r>
         <w:t>..</w:t>
@@ -12807,7 +12721,15 @@
         <w:ind w:firstLine="540"/>
       </w:pPr>
       <w:r>
-        <w:t>Trained data with features and labels are entered as input to the learning algorithm. In addition, correct outputs are entered and the algorithm is learned by comparing correct outputs to actual outputs to find errors.</w:t>
+        <w:t xml:space="preserve">Trained data with features and labels are entered as input to the learning algorithm. In addition, correct outputs are </w:t>
+      </w:r>
+      <w:proofErr w:type="gramStart"/>
+      <w:r>
+        <w:t>entered</w:t>
+      </w:r>
+      <w:proofErr w:type="gramEnd"/>
+      <w:r>
+        <w:t xml:space="preserve"> and the algorithm is learned by comparing correct outputs to actual outputs to find errors.</w:t>
       </w:r>
       <w:r>
         <w:t xml:space="preserve"> </w:t>
@@ -12854,7 +12776,7 @@
         </w:rPr>
         <w:lastRenderedPageBreak/>
         <w:drawing>
-          <wp:inline distT="0" distB="0" distL="0" distR="0" wp14:anchorId="21175E51" wp14:editId="180BD145">
+          <wp:inline distT="0" distB="0" distL="0" distR="0" wp14:anchorId="21175E51" wp14:editId="6195E3BE">
             <wp:extent cx="4030980" cy="2376934"/>
             <wp:effectExtent l="0" t="0" r="0" b="0"/>
             <wp:docPr id="486885285" name="Picture 2"/>
@@ -13981,7 +13903,15 @@
         <w:ind w:firstLine="540"/>
       </w:pPr>
       <w:r>
-        <w:t>Term Frequency-Inverse Document Frequency (TF-IDF) analyzes the importance of prevalent and widely used words, such as("a," "an," "the"</w:t>
+        <w:t xml:space="preserve">Term Frequency-Inverse Document Frequency (TF-IDF) analyzes the importance of prevalent and widely used words, such </w:t>
+      </w:r>
+      <w:proofErr w:type="gramStart"/>
+      <w:r>
+        <w:t>as(</w:t>
+      </w:r>
+      <w:proofErr w:type="gramEnd"/>
+      <w:r>
+        <w:t>"a," "an," "the"</w:t>
       </w:r>
       <w:r>
         <w:rPr>
@@ -14876,7 +14806,15 @@
         <w:ind w:firstLine="540"/>
       </w:pPr>
       <w:r>
-        <w:t>Coreference Resolution (CR) is the task of finding all linguistic expressions in a given text that refer to the same entity. We can address this problem by replacing pronouns with noun phrases after identifying these references and aggregating them.</w:t>
+        <w:t xml:space="preserve">Coreference Resolution (CR) is the task of finding all linguistic expressions </w:t>
+      </w:r>
+      <w:proofErr w:type="gramStart"/>
+      <w:r>
+        <w:t>in a given</w:t>
+      </w:r>
+      <w:proofErr w:type="gramEnd"/>
+      <w:r>
+        <w:t xml:space="preserve"> text that refer to the same entity. We can address this problem by replacing pronouns with noun phrases after identifying these references and aggregating them.</w:t>
       </w:r>
       <w:sdt>
         <w:sdtPr>
@@ -15002,7 +14940,15 @@
         </w:rPr>
       </w:pPr>
       <w:r>
-        <w:t>Anaphora resolution (AR) is one of the cases that significantly differ from coreference resolution. An anaphora resolution occurs in the text when one term refers to another term and specifies the interpretation of another.</w:t>
+        <w:t xml:space="preserve">Anaphora resolution (AR) is one of the cases that significantly </w:t>
+      </w:r>
+      <w:proofErr w:type="gramStart"/>
+      <w:r>
+        <w:t>differ</w:t>
+      </w:r>
+      <w:proofErr w:type="gramEnd"/>
+      <w:r>
+        <w:t xml:space="preserve"> from coreference resolution. An anaphora resolution occurs in the text when one term refers to another term and specifies the interpretation of another.</w:t>
       </w:r>
       <w:sdt>
         <w:sdtPr>
@@ -15481,8 +15427,43 @@
       <w:bookmarkEnd w:id="57"/>
     </w:p>
     <w:p>
-      <w:r>
-        <w:t>The software intensive systems we develop these days are becoming much more complex in terms of the number of functional and nonfunctional requirements they need to support. The impact of low quality can also have a catastrophic impact on the mission of these systems in many critical applications. Moreover, the cost of software development dominates the total cost of such systems. Research in applying artificial intelligence techniques to software Engineering have grown tremendously in the last two decades producing a large number of projects and publications. A number of conferences and journals are dedicated to publish the research in this field. The AI techniques are proposed in order to reduce the time to market and enhance the quality of software systems. Yet many of these AI techniques remain largely used by the research community and with little impact on the processes and tools used by the practicing software engineer.</w:t>
+      <w:pPr>
+        <w:ind w:firstLine="540"/>
+      </w:pPr>
+      <w:r>
+        <w:t xml:space="preserve">The software intensive systems we develop these days are becoming much more complex in terms of the number of functional and nonfunctional requirements they need to support. The impact of low quality can also have a catastrophic impact on the mission of these systems in many critical applications. Moreover, the cost of software development dominates the total cost of such systems. Research in applying artificial intelligence techniques to software Engineering </w:t>
+      </w:r>
+      <w:proofErr w:type="gramStart"/>
+      <w:r>
+        <w:t>have</w:t>
+      </w:r>
+      <w:proofErr w:type="gramEnd"/>
+      <w:r>
+        <w:t xml:space="preserve"> grown tremendously in the last two decades producing </w:t>
+      </w:r>
+      <w:proofErr w:type="gramStart"/>
+      <w:r>
+        <w:t>a large number of</w:t>
+      </w:r>
+      <w:proofErr w:type="gramEnd"/>
+      <w:r>
+        <w:t xml:space="preserve"> projects and publications. A number of conferences and journals are dedicated to </w:t>
+      </w:r>
+      <w:proofErr w:type="gramStart"/>
+      <w:r>
+        <w:t>publish</w:t>
+      </w:r>
+      <w:proofErr w:type="gramEnd"/>
+      <w:r>
+        <w:t xml:space="preserve"> the research in this field. The AI techniques are proposed </w:t>
+      </w:r>
+      <w:proofErr w:type="gramStart"/>
+      <w:r>
+        <w:t>in order to</w:t>
+      </w:r>
+      <w:proofErr w:type="gramEnd"/>
+      <w:r>
+        <w:t xml:space="preserve"> reduce the time to market and enhance the quality of software systems. Yet many of these AI techniques remain largely used by the research community and with little impact on the processes and tools used by the practicing software engineer.</w:t>
       </w:r>
       <w:sdt>
         <w:sdtPr>
@@ -15528,14 +15509,13 @@
       <w:bookmarkEnd w:id="58"/>
     </w:p>
     <w:p>
+      <w:pPr>
+        <w:ind w:firstLine="540"/>
+      </w:pPr>
       <w:r>
         <w:br/>
       </w:r>
       <w:r>
-        <w:rPr>
-          <w:rFonts w:ascii="Segoe UI" w:hAnsi="Segoe UI" w:cs="Segoe UI"/>
-          <w:color w:val="343541"/>
-        </w:rPr>
         <w:t>As with the AAAI itself, the Innovative Applications of Artificial Intelligence conference (IAAI) was the brainchild of Raj Reddy.</w:t>
       </w:r>
       <w:sdt>
@@ -15554,15 +15534,9 @@
             <w:fldChar w:fldCharType="separate"/>
           </w:r>
           <w:r>
-            <w:rPr>
-              <w:noProof/>
-            </w:rPr>
             <w:t xml:space="preserve"> </w:t>
           </w:r>
           <w:r>
-            <w:rPr>
-              <w:noProof/>
-            </w:rPr>
             <w:t>[18]</w:t>
           </w:r>
           <w:r>
@@ -15576,11 +15550,53 @@
         <w:ind w:firstLine="576"/>
       </w:pPr>
       <w:r>
-        <w:t xml:space="preserve">Today, AI is everywhere. By contrast with 1989, when very few AI companies were in existence, today many companies, from early stage startups to mature enterprises, are developing AI applications (Zilis 2015). The world of AI apps is very different as well. In the early days, AI was viewed with suspicion in industry as only the latest hype. Today, AI apps are all around us. Indeed, AI and machine learning are expected in almost every app. Many, perhaps most, large organizations are making use of AI technologies for market forecasting, customer support, recruiting, fraud detection, scheduling and planning, and other uses. Con sumer-oriented examples of AI include Google’s search engine, selfdriving cars, and Google Now; Apple’s Siri (Cheyer 2014); Microsoft’s Cortana and Bing; Amazon’s Echo; Facebook’s automatic photo tagging; Netflix’s movie recommendations; and automated check deposits using one of many mobile banking applications. Table 1 shows even more problem and system types, plus specific applications, several of which have been presented at IAAI or AAAI over the years. Of course, not all of these examples are commonly recognized </w:t>
+        <w:t xml:space="preserve">Today, AI is everywhere. By contrast with 1989, when very few AI companies were in existence, today many companies, from early stage startups to mature enterprises, are developing AI applications (Zilis 2015). The world of AI apps is very different as well. In the early days, AI was viewed with suspicion in industry as only the latest hype. Today, AI apps are all around us. Indeed, AI and machine learning are expected in almost every app. </w:t>
+      </w:r>
+      <w:r>
+        <w:t>Perhaps</w:t>
+      </w:r>
+      <w:r>
+        <w:t xml:space="preserve"> </w:t>
+      </w:r>
+      <w:proofErr w:type="gramStart"/>
+      <w:r>
+        <w:t>most,</w:t>
+      </w:r>
+      <w:proofErr w:type="gramEnd"/>
+      <w:r>
+        <w:t xml:space="preserve"> large organizations are making use of AI technologies for market forecasting, customer support, recruiting, fraud detection, scheduling and planning, and other uses. Con </w:t>
+      </w:r>
+      <w:r>
+        <w:t>summer</w:t>
+      </w:r>
+      <w:r>
+        <w:t xml:space="preserve">-oriented examples of AI include Google’s search engine, </w:t>
+      </w:r>
+      <w:r>
+        <w:t>self-driving</w:t>
+      </w:r>
+      <w:r>
+        <w:t xml:space="preserve"> cars, and Google Now; Apple’s Siri (</w:t>
+      </w:r>
+      <w:proofErr w:type="spellStart"/>
+      <w:r>
+        <w:t>Cheyer</w:t>
+      </w:r>
+      <w:proofErr w:type="spellEnd"/>
+      <w:r>
+        <w:t xml:space="preserve"> 2014); Microsoft’s Cortana and Bing; Amazon’s Echo; Facebook’s automatic photo tagging; Netflix’s movie recommendations; and automated check deposits using one of many mobile banking applications. Table 1 shows even more problem and system types, plus specific applications, several of which have been presented at IAAI or AAAI over the years. Of course, not </w:t>
+      </w:r>
+      <w:proofErr w:type="gramStart"/>
+      <w:r>
+        <w:t>all of</w:t>
+      </w:r>
+      <w:proofErr w:type="gramEnd"/>
+      <w:r>
+        <w:t xml:space="preserve"> these examples are commonly recognized as AI </w:t>
       </w:r>
       <w:r>
         <w:lastRenderedPageBreak/>
-        <w:t>as AI applications — the AI features have disappeared into the fabric. Modern search engines are a good example of this phenomenon.</w:t>
+        <w:t>applications — the AI features have disappeared into the fabric. Modern search engines are a good example of this phenomenon.</w:t>
       </w:r>
       <w:sdt>
         <w:sdtPr>
@@ -15637,17 +15653,36 @@
     </w:p>
     <w:p>
       <w:pPr>
-        <w:ind w:left="720" w:firstLine="576"/>
+        <w:ind w:firstLine="540"/>
       </w:pPr>
       <w:bookmarkStart w:id="61" w:name="_Toc149398439"/>
       <w:r>
-        <w:t>although automation is an established concept and reflects the replacement of humans by machines, referring to computers automating work does not encapsulate the radical transformation of work that AI may enable. What differentiates automation in the 21st century with automation in the 20th century is the use of computer technologies that may be described as ‘intelligent’. The latest advances in AI are demonstrating striking abilities to learn and improve, adapting and increasing performance over time through exposure to greater amounts of data or increasing experience of attempting to complete a task. While these advances do not equate to human levels of intelligence, they are demonstrating new cognitive capabilities that can substitute for humans in some knowledge and service work tasks. Thus, we define Intelligent Automation as the use of technologies,</w:t>
-      </w:r>
-      <w:r>
-        <w:t xml:space="preserve"> </w:t>
-      </w:r>
-      <w:r>
-        <w:t>to replace human capabilities, particularly those involving cognition such as learning and problem solving, for the execution of work tasks that were previously carried out by a human. Intelligent Automation differs from previous forms of automation in that AI machines can learn, adapt and improve over time. In the following section, we define the technologies that enable the Intelligent Automation of knowledge and service work.</w:t>
+        <w:t>Although</w:t>
+      </w:r>
+      <w:r>
+        <w:t xml:space="preserve"> automation is an established concept and reflects the replacement of humans by machines, referring to computers automating work does not encapsulate the radical transformation of work that AI may enable. What differentiates automation in the 21st century </w:t>
+      </w:r>
+      <w:proofErr w:type="gramStart"/>
+      <w:r>
+        <w:t>with</w:t>
+      </w:r>
+      <w:proofErr w:type="gramEnd"/>
+      <w:r>
+        <w:t xml:space="preserve"> automation in the 20th century is the use of computer technologies that may be described as ‘intelligent’. The latest advances in AI are demonstrating striking abilities to learn and improve, adapting and increasing performance over time through exposure to greater amounts of data or increasing experience of attempting to complete a task. While these advances do not equate to human levels of intelligence, they are demonstrating new cognitive capabilities that can substitute for humans in some knowledge and service work tasks. Thus, we define Intelligent Automation as the use of </w:t>
+      </w:r>
+      <w:r>
+        <w:t>technologies</w:t>
+      </w:r>
+      <w:r>
+        <w:t xml:space="preserve"> to replace human capabilities, particularly those involving cognition such as learning and problem solving, for the execution of work tasks that were previously carried out by a human. Intelligent Automation differs from previous forms of automation in that AI machines can learn, </w:t>
+      </w:r>
+      <w:proofErr w:type="gramStart"/>
+      <w:r>
+        <w:t>adapt</w:t>
+      </w:r>
+      <w:proofErr w:type="gramEnd"/>
+      <w:r>
+        <w:t xml:space="preserve"> and improve over time. In the following section, we define the technologies that enable the Intelligent Automation of knowledge and service work.</w:t>
       </w:r>
       <w:sdt>
         <w:sdtPr>
@@ -15684,7 +15719,6 @@
     </w:p>
     <w:p>
       <w:pPr>
-        <w:ind w:left="720" w:firstLine="576"/>
         <w:rPr>
           <w:b/>
           <w:bCs/>
@@ -15700,15 +15734,25 @@
     </w:p>
     <w:p>
       <w:pPr>
-        <w:ind w:left="720" w:firstLine="576"/>
+        <w:ind w:firstLine="540"/>
         <w:jc w:val="left"/>
       </w:pPr>
       <w:r>
-        <w:t xml:space="preserve">Research in AI has been undertaken since the 1970s with early developments in decision support systems (DSS) and expert systems (ES) . However, in recent years, game-changing progress has been made in addressing some of the fundamental challenges of the AI discipline. Advances have been made in Natural Language Processing, Machine Learning, and Computer Vision . The rapid growth in the availability and accessibility of big data combined with vast computing power, readily available through the cloud, have aided these developments . These recent </w:t>
-      </w:r>
-      <w:r>
-        <w:lastRenderedPageBreak/>
-        <w:t>advances in AI are creating a new generation of systems that are distinct from the early DSS and knowledge-based systems in three respects</w:t>
+        <w:t>Research in AI has been undertaken since the 1970s with early developments in decision support systems (DSS) and expert systems (ES</w:t>
+      </w:r>
+      <w:r>
+        <w:t>).</w:t>
+      </w:r>
+      <w:r>
+        <w:t xml:space="preserve"> However, in recent years, game-changing progress has been made in addressing some of the fundamental challenges of the AI discipline. Advances have been made in Natural Language Processing, Machine Learning, and Computer Vision. The rapid growth in the availability and accessibility of big data combined with vast computing power, readily available through the cloud, </w:t>
+      </w:r>
+      <w:proofErr w:type="gramStart"/>
+      <w:r>
+        <w:t>have</w:t>
+      </w:r>
+      <w:proofErr w:type="gramEnd"/>
+      <w:r>
+        <w:t xml:space="preserve"> aided these developments. These recent advances in AI are creating a new generation of systems that are distinct from the early DSS and knowledge-based systems in three respects</w:t>
       </w:r>
       <w:r>
         <w:rPr>
@@ -15759,7 +15803,16 @@
         <w:jc w:val="left"/>
       </w:pPr>
       <w:r>
-        <w:t>First, the old systems could not automatically learn and improve their methods and results and were reliant on human programmers to make adjustments.</w:t>
+        <w:lastRenderedPageBreak/>
+        <w:t xml:space="preserve">First, the old systems could not automatically learn and improve their methods and results and were reliant on human programmers to </w:t>
+      </w:r>
+      <w:proofErr w:type="gramStart"/>
+      <w:r>
+        <w:t>make adjustments</w:t>
+      </w:r>
+      <w:proofErr w:type="gramEnd"/>
+      <w:r>
+        <w:t>.</w:t>
       </w:r>
     </w:p>
     <w:p>
@@ -15774,7 +15827,10 @@
         <w:jc w:val="left"/>
       </w:pPr>
       <w:r>
-        <w:t>Second, the old systems functioned as assistants or advisors to human professionals providing recommendations or advice, but they required a human worker to apply the decision</w:t>
+        <w:t xml:space="preserve">Second, the old systems functioned as assistants or advisors to human professionals providing recommendations or advice, but they required a human worker to apply the </w:t>
+      </w:r>
+      <w:r>
+        <w:t>decision.</w:t>
       </w:r>
     </w:p>
     <w:p>
@@ -15787,12 +15843,9 @@
         <w:spacing w:line="360" w:lineRule="auto"/>
         <w:ind w:left="900"/>
         <w:jc w:val="left"/>
-        <w:rPr>
-          <w:rFonts w:hint="cs"/>
-        </w:rPr>
-      </w:pPr>
-      <w:r>
-        <w:t>. Third, while these systems were designed to help managers with repetitive decisions and complex unstructured problems, they were not designed to remove cognitive tasks from the workload of the human.</w:t>
+      </w:pPr>
+      <w:r>
+        <w:t>Third, while these systems were designed to help managers with repetitive decisions and complex unstructured problems, they were not designed to remove cognitive tasks from the workload of the human.</w:t>
       </w:r>
     </w:p>
     <w:p>
@@ -15817,6 +15870,7 @@
     <w:p>
       <w:pPr>
         <w:pStyle w:val="Heading3"/>
+        <w:ind w:left="1260"/>
       </w:pPr>
       <w:bookmarkStart w:id="62" w:name="_Toc149398440"/>
       <w:r>
@@ -15826,20 +15880,32 @@
     </w:p>
     <w:p>
       <w:pPr>
-        <w:pStyle w:val="Body"/>
-        <w:rPr>
-          <w:rFonts w:cstheme="majorBidi"/>
-        </w:rPr>
-      </w:pPr>
-      <w:r>
-        <w:rPr>
-          <w:rFonts w:cstheme="majorBidi"/>
-          <w:shd w:val="clear" w:color="auto" w:fill="F7F7F8"/>
-        </w:rPr>
+        <w:ind w:firstLine="540"/>
+        <w:rPr>
+          <w:rtl/>
+        </w:rPr>
+      </w:pPr>
+      <w:r>
         <w:t>This system is capable of generating use case diagrams and class diagrams using machine learning (ML) and natural language processing (NLP) while identifying relationships and shared components. However, it lacks the ability to differentiate between relationship types such as 'include,' 'extend,' and 'generalize' in use case diagrams, as well as 'Aggregation,' 'Composition,' and 'Generalization,' 'multiplicity,' and 'attribute' in class diagrams.</w:t>
       </w:r>
     </w:p>
-    <w:p/>
+    <w:p>
+      <w:pPr>
+        <w:pStyle w:val="Heading2"/>
+        <w:ind w:left="540" w:hanging="540"/>
+      </w:pPr>
+      <w:r>
+        <w:t>Summary</w:t>
+      </w:r>
+    </w:p>
+    <w:p>
+      <w:pPr>
+        <w:ind w:firstLine="540"/>
+      </w:pPr>
+      <w:r>
+        <w:t>After reviewing the previous systems in this chapter, such as AI and ML, especially in the field of Natural Language Processing (NLP), and examining similar systems related to our project, we will be ready in Chapter 3 to analyze the system and analyze both functional and non-functional requirements.</w:t>
+      </w:r>
+    </w:p>
     <w:p>
       <w:pPr>
         <w:pStyle w:val="Heading1"/>
@@ -15899,6 +15965,7 @@
         </w:rPr>
         <w:t xml:space="preserve">the </w:t>
       </w:r>
+      <w:proofErr w:type="gramStart"/>
       <w:r>
         <w:rPr>
           <w:lang w:val="en-CA"/>
@@ -15909,7 +15976,14 @@
         <w:rPr>
           <w:lang w:val="en-CA"/>
         </w:rPr>
-        <w:t xml:space="preserve">and generate solutions to solve the problems. </w:t>
+        <w:t>and</w:t>
+      </w:r>
+      <w:proofErr w:type="gramEnd"/>
+      <w:r>
+        <w:rPr>
+          <w:lang w:val="en-CA"/>
+        </w:rPr>
+        <w:t xml:space="preserve"> generate solutions to solve the problems. </w:t>
       </w:r>
     </w:p>
     <w:p>
@@ -15959,7 +16033,21 @@
         <w:rPr>
           <w:lang w:val="en-CA"/>
         </w:rPr>
-        <w:t>This section may contain any of the following information; d</w:t>
+        <w:t xml:space="preserve">This section may contain any of the following </w:t>
+      </w:r>
+      <w:proofErr w:type="gramStart"/>
+      <w:r>
+        <w:rPr>
+          <w:lang w:val="en-CA"/>
+        </w:rPr>
+        <w:t>information;</w:t>
+      </w:r>
+      <w:proofErr w:type="gramEnd"/>
+      <w:r>
+        <w:rPr>
+          <w:lang w:val="en-CA"/>
+        </w:rPr>
+        <w:t xml:space="preserve"> d</w:t>
       </w:r>
       <w:r>
         <w:rPr>
@@ -16064,7 +16152,21 @@
         <w:rPr>
           <w:lang w:val="en-GB"/>
         </w:rPr>
-        <w:t xml:space="preserve"> how the system should react to particular inputs and how the system should behave in particular situations.</w:t>
+        <w:t xml:space="preserve"> how the system should react to </w:t>
+      </w:r>
+      <w:proofErr w:type="gramStart"/>
+      <w:r>
+        <w:rPr>
+          <w:lang w:val="en-GB"/>
+        </w:rPr>
+        <w:t>particular inputs</w:t>
+      </w:r>
+      <w:proofErr w:type="gramEnd"/>
+      <w:r>
+        <w:rPr>
+          <w:lang w:val="en-GB"/>
+        </w:rPr>
+        <w:t xml:space="preserve"> and how the system should behave in particular situations.</w:t>
       </w:r>
     </w:p>
     <w:p>
@@ -16125,7 +16227,21 @@
         <w:rPr>
           <w:lang w:val="en-GB"/>
         </w:rPr>
-        <w:t>Often apply to the system as a whole rather than individual features or services.</w:t>
+        <w:t xml:space="preserve">Often apply to the system </w:t>
+      </w:r>
+      <w:proofErr w:type="gramStart"/>
+      <w:r>
+        <w:rPr>
+          <w:lang w:val="en-GB"/>
+        </w:rPr>
+        <w:t>as a whole rather</w:t>
+      </w:r>
+      <w:proofErr w:type="gramEnd"/>
+      <w:r>
+        <w:rPr>
+          <w:lang w:val="en-GB"/>
+        </w:rPr>
+        <w:t xml:space="preserve"> than individual features or services.</w:t>
       </w:r>
     </w:p>
     <w:p>
@@ -16569,8 +16685,13 @@
         <w:t>• Description of</w:t>
       </w:r>
       <w:r>
-        <w:t xml:space="preserve"> the working procedure used (list of steps);</w:t>
-      </w:r>
+        <w:t xml:space="preserve"> the working procedure used (list of steps</w:t>
+      </w:r>
+      <w:proofErr w:type="gramStart"/>
+      <w:r>
+        <w:t>);</w:t>
+      </w:r>
+      <w:proofErr w:type="gramEnd"/>
     </w:p>
     <w:p>
       <w:r>
@@ -16589,16 +16710,26 @@
         <w:t>.</w:t>
       </w:r>
       <w:r>
-        <w:t>, equipment, software, tools, instruments, parameters, etc.)</w:t>
+        <w:t>, equipment, software, tools, instruments, parameters, etc.</w:t>
+      </w:r>
+      <w:proofErr w:type="gramStart"/>
+      <w:r>
+        <w:t>)</w:t>
       </w:r>
       <w:r>
         <w:t>;</w:t>
       </w:r>
-    </w:p>
-    <w:p>
-      <w:r>
-        <w:t>• Describe the processing of data collected;</w:t>
-      </w:r>
+      <w:proofErr w:type="gramEnd"/>
+    </w:p>
+    <w:p>
+      <w:r>
+        <w:t xml:space="preserve">• Describe the processing of data </w:t>
+      </w:r>
+      <w:proofErr w:type="gramStart"/>
+      <w:r>
+        <w:t>collected;</w:t>
+      </w:r>
+      <w:proofErr w:type="gramEnd"/>
     </w:p>
     <w:p>
       <w:r>
@@ -16736,6 +16867,7 @@
         </w:rPr>
         <w:t xml:space="preserve"> </w:t>
       </w:r>
+      <w:proofErr w:type="gramStart"/>
       <w:r>
         <w:rPr>
           <w:lang w:val="en-GB"/>
@@ -16746,7 +16878,14 @@
         <w:rPr>
           <w:lang w:val="en-GB"/>
         </w:rPr>
-        <w:t>.e. it involves identifying major system components and their communications.</w:t>
+        <w:t>.e.</w:t>
+      </w:r>
+      <w:proofErr w:type="gramEnd"/>
+      <w:r>
+        <w:rPr>
+          <w:lang w:val="en-GB"/>
+        </w:rPr>
+        <w:t xml:space="preserve"> it involves identifying major system components and their communications.</w:t>
       </w:r>
       <w:r>
         <w:t xml:space="preserve"> </w:t>
@@ -16822,7 +16961,15 @@
         <w:ind w:firstLine="540"/>
       </w:pPr>
       <w:r>
-        <w:t xml:space="preserve">For research-based </w:t>
+        <w:t xml:space="preserve">For </w:t>
+      </w:r>
+      <w:proofErr w:type="gramStart"/>
+      <w:r>
+        <w:t>research</w:t>
+      </w:r>
+      <w:proofErr w:type="gramEnd"/>
+      <w:r>
+        <w:t xml:space="preserve">-based </w:t>
       </w:r>
       <w:r>
         <w:t xml:space="preserve">or simulation </w:t>
@@ -17173,7 +17320,15 @@
         <w:ind w:firstLine="720"/>
       </w:pPr>
       <w:r>
-        <w:t>In this section you should state the tools and/or languages that you intend to use and its justifications.</w:t>
+        <w:t xml:space="preserve">In this section you should state the tools and/or languages that you intend to use and </w:t>
+      </w:r>
+      <w:proofErr w:type="gramStart"/>
+      <w:r>
+        <w:t>its</w:t>
+      </w:r>
+      <w:proofErr w:type="gramEnd"/>
+      <w:r>
+        <w:t xml:space="preserve"> justifications.</w:t>
       </w:r>
     </w:p>
     <w:p>
@@ -17191,8 +17346,13 @@
       <w:pPr>
         <w:ind w:firstLine="540"/>
       </w:pPr>
-      <w:r>
-        <w:t>Detail explanation is required on how the discussion on system design (in Chapter 4) relates with the actual implementation.</w:t>
+      <w:proofErr w:type="gramStart"/>
+      <w:r>
+        <w:t>Detail</w:t>
+      </w:r>
+      <w:proofErr w:type="gramEnd"/>
+      <w:r>
+        <w:t xml:space="preserve"> explanation is required on how the discussion on system design (in Chapter 4) relates with the actual implementation.</w:t>
       </w:r>
     </w:p>
     <w:p>
@@ -17335,7 +17495,15 @@
         <w:t>properly,</w:t>
       </w:r>
       <w:r>
-        <w:t xml:space="preserve"> and that actual processing situation will be handled correctly</w:t>
+        <w:t xml:space="preserve"> and that </w:t>
+      </w:r>
+      <w:proofErr w:type="gramStart"/>
+      <w:r>
+        <w:t>actual</w:t>
+      </w:r>
+      <w:proofErr w:type="gramEnd"/>
+      <w:r>
+        <w:t xml:space="preserve"> processing situation will be handled correctly</w:t>
       </w:r>
       <w:r>
         <w:t xml:space="preserve"> (integration test)</w:t>
@@ -17499,12 +17667,14 @@
       <w:r>
         <w:t xml:space="preserve"> </w:t>
       </w:r>
+      <w:proofErr w:type="gramStart"/>
       <w:r>
         <w:rPr>
           <w:rStyle w:val="hps"/>
         </w:rPr>
         <w:t>justifications</w:t>
       </w:r>
+      <w:proofErr w:type="gramEnd"/>
       <w:r>
         <w:t xml:space="preserve"> </w:t>
       </w:r>
@@ -17617,11 +17787,19 @@
       <w:r>
         <w:t xml:space="preserve"> </w:t>
       </w:r>
+      <w:proofErr w:type="gramStart"/>
       <w:r>
         <w:rPr>
           <w:rStyle w:val="hps"/>
         </w:rPr>
-        <w:t>technical and scientific knowledge of the student.</w:t>
+        <w:t>technical</w:t>
+      </w:r>
+      <w:proofErr w:type="gramEnd"/>
+      <w:r>
+        <w:rPr>
+          <w:rStyle w:val="hps"/>
+        </w:rPr>
+        <w:t xml:space="preserve"> and scientific knowledge of the student.</w:t>
       </w:r>
     </w:p>
     <w:p>
@@ -17737,12 +17915,14 @@
       <w:r>
         <w:t xml:space="preserve"> </w:t>
       </w:r>
+      <w:proofErr w:type="gramStart"/>
       <w:r>
         <w:rPr>
           <w:rStyle w:val="hps"/>
         </w:rPr>
         <w:t>assumptions</w:t>
       </w:r>
+      <w:proofErr w:type="gramEnd"/>
       <w:r>
         <w:t xml:space="preserve"> </w:t>
       </w:r>
@@ -17826,9 +18006,11 @@
       <w:r>
         <w:t xml:space="preserve"> to which degree the </w:t>
       </w:r>
+      <w:proofErr w:type="gramStart"/>
       <w:r>
         <w:t>final outcome</w:t>
       </w:r>
+      <w:proofErr w:type="gramEnd"/>
       <w:r>
         <w:t xml:space="preserve"> support</w:t>
       </w:r>
@@ -17836,7 +18018,15 @@
         <w:t>s</w:t>
       </w:r>
       <w:r>
-        <w:t xml:space="preserve"> the original objectives of the project (partially, fully achieved, or exceeded expectations).  Here you will summarize the achievements and deficiencies of your project.  You may also state what you would/could have done, if you had had more time or if things had worked out differently.  </w:t>
+        <w:t xml:space="preserve"> the original objectives of the project (partially, fully achieved, or exceeded expectations).  Here you will summarize the achievements and deficiencies of your project.  You may also state what you would/could have </w:t>
+      </w:r>
+      <w:proofErr w:type="gramStart"/>
+      <w:r>
+        <w:t>done, if</w:t>
+      </w:r>
+      <w:proofErr w:type="gramEnd"/>
+      <w:r>
+        <w:t xml:space="preserve"> you had had more time or if things had worked out differently.  </w:t>
       </w:r>
     </w:p>
     <w:p>
@@ -17917,11 +18107,19 @@
       <w:r>
         <w:t xml:space="preserve"> </w:t>
       </w:r>
+      <w:proofErr w:type="gramStart"/>
       <w:r>
         <w:rPr>
           <w:rStyle w:val="hps"/>
         </w:rPr>
-        <w:t>works to be undertaken</w:t>
+        <w:t>works</w:t>
+      </w:r>
+      <w:proofErr w:type="gramEnd"/>
+      <w:r>
+        <w:rPr>
+          <w:rStyle w:val="hps"/>
+        </w:rPr>
+        <w:t xml:space="preserve"> to be undertaken</w:t>
       </w:r>
       <w:r>
         <w:t xml:space="preserve"> </w:t>
@@ -18094,7 +18292,7 @@
       </w:tblGrid>
       <w:tr>
         <w:trPr>
-          <w:divId w:val="1183322428"/>
+          <w:divId w:val="722606828"/>
           <w:tblCellSpacing w:w="15" w:type="dxa"/>
         </w:trPr>
         <w:tc>
@@ -18161,7 +18359,7 @@
       </w:tr>
       <w:tr>
         <w:trPr>
-          <w:divId w:val="1183322428"/>
+          <w:divId w:val="722606828"/>
           <w:tblCellSpacing w:w="15" w:type="dxa"/>
         </w:trPr>
         <w:tc>
@@ -18227,7 +18425,7 @@
       </w:tr>
       <w:tr>
         <w:trPr>
-          <w:divId w:val="1183322428"/>
+          <w:divId w:val="722606828"/>
           <w:tblCellSpacing w:w="15" w:type="dxa"/>
         </w:trPr>
         <w:tc>
@@ -18293,7 +18491,7 @@
       </w:tr>
       <w:tr>
         <w:trPr>
-          <w:divId w:val="1183322428"/>
+          <w:divId w:val="722606828"/>
           <w:tblCellSpacing w:w="15" w:type="dxa"/>
         </w:trPr>
         <w:tc>
@@ -18343,7 +18541,7 @@
       </w:tr>
       <w:tr>
         <w:trPr>
-          <w:divId w:val="1183322428"/>
+          <w:divId w:val="722606828"/>
           <w:tblCellSpacing w:w="15" w:type="dxa"/>
         </w:trPr>
         <w:tc>
@@ -18393,7 +18591,7 @@
       </w:tr>
       <w:tr>
         <w:trPr>
-          <w:divId w:val="1183322428"/>
+          <w:divId w:val="722606828"/>
           <w:tblCellSpacing w:w="15" w:type="dxa"/>
         </w:trPr>
         <w:tc>
@@ -18443,7 +18641,7 @@
       </w:tr>
       <w:tr>
         <w:trPr>
-          <w:divId w:val="1183322428"/>
+          <w:divId w:val="722606828"/>
           <w:tblCellSpacing w:w="15" w:type="dxa"/>
         </w:trPr>
         <w:tc>
@@ -18493,7 +18691,7 @@
       </w:tr>
       <w:tr>
         <w:trPr>
-          <w:divId w:val="1183322428"/>
+          <w:divId w:val="722606828"/>
           <w:tblCellSpacing w:w="15" w:type="dxa"/>
         </w:trPr>
         <w:tc>
@@ -18559,7 +18757,7 @@
       </w:tr>
       <w:tr>
         <w:trPr>
-          <w:divId w:val="1183322428"/>
+          <w:divId w:val="722606828"/>
           <w:tblCellSpacing w:w="15" w:type="dxa"/>
         </w:trPr>
         <w:tc>
@@ -18625,7 +18823,7 @@
       </w:tr>
       <w:tr>
         <w:trPr>
-          <w:divId w:val="1183322428"/>
+          <w:divId w:val="722606828"/>
           <w:tblCellSpacing w:w="15" w:type="dxa"/>
         </w:trPr>
         <w:tc>
@@ -18691,7 +18889,7 @@
       </w:tr>
       <w:tr>
         <w:trPr>
-          <w:divId w:val="1183322428"/>
+          <w:divId w:val="722606828"/>
           <w:tblCellSpacing w:w="15" w:type="dxa"/>
         </w:trPr>
         <w:tc>
@@ -18742,7 +18940,7 @@
       </w:tr>
       <w:tr>
         <w:trPr>
-          <w:divId w:val="1183322428"/>
+          <w:divId w:val="722606828"/>
           <w:tblCellSpacing w:w="15" w:type="dxa"/>
         </w:trPr>
         <w:tc>
@@ -18808,7 +19006,7 @@
       </w:tr>
       <w:tr>
         <w:trPr>
-          <w:divId w:val="1183322428"/>
+          <w:divId w:val="722606828"/>
           <w:tblCellSpacing w:w="15" w:type="dxa"/>
         </w:trPr>
         <w:tc>
@@ -18874,7 +19072,7 @@
       </w:tr>
       <w:tr>
         <w:trPr>
-          <w:divId w:val="1183322428"/>
+          <w:divId w:val="722606828"/>
           <w:tblCellSpacing w:w="15" w:type="dxa"/>
         </w:trPr>
         <w:tc>
@@ -18940,7 +19138,7 @@
       </w:tr>
       <w:tr>
         <w:trPr>
-          <w:divId w:val="1183322428"/>
+          <w:divId w:val="722606828"/>
           <w:tblCellSpacing w:w="15" w:type="dxa"/>
         </w:trPr>
         <w:tc>
@@ -18990,7 +19188,7 @@
       </w:tr>
       <w:tr>
         <w:trPr>
-          <w:divId w:val="1183322428"/>
+          <w:divId w:val="722606828"/>
           <w:tblCellSpacing w:w="15" w:type="dxa"/>
         </w:trPr>
         <w:tc>
@@ -19056,7 +19254,7 @@
       </w:tr>
       <w:tr>
         <w:trPr>
-          <w:divId w:val="1183322428"/>
+          <w:divId w:val="722606828"/>
           <w:tblCellSpacing w:w="15" w:type="dxa"/>
         </w:trPr>
         <w:tc>
@@ -19106,7 +19304,7 @@
       </w:tr>
       <w:tr>
         <w:trPr>
-          <w:divId w:val="1183322428"/>
+          <w:divId w:val="722606828"/>
           <w:tblCellSpacing w:w="15" w:type="dxa"/>
         </w:trPr>
         <w:tc>
@@ -19156,7 +19354,7 @@
       </w:tr>
       <w:tr>
         <w:trPr>
-          <w:divId w:val="1183322428"/>
+          <w:divId w:val="722606828"/>
           <w:tblCellSpacing w:w="15" w:type="dxa"/>
         </w:trPr>
         <w:tc>
@@ -19206,7 +19404,7 @@
       </w:tr>
       <w:tr>
         <w:trPr>
-          <w:divId w:val="1183322428"/>
+          <w:divId w:val="722606828"/>
           <w:tblCellSpacing w:w="15" w:type="dxa"/>
         </w:trPr>
         <w:tc>
@@ -19256,7 +19454,7 @@
       </w:tr>
       <w:tr>
         <w:trPr>
-          <w:divId w:val="1183322428"/>
+          <w:divId w:val="722606828"/>
           <w:tblCellSpacing w:w="15" w:type="dxa"/>
         </w:trPr>
         <w:tc>
@@ -19322,7 +19520,7 @@
     </w:tbl>
     <w:p>
       <w:pPr>
-        <w:divId w:val="1183322428"/>
+        <w:divId w:val="722606828"/>
         <w:rPr>
           <w:rFonts w:eastAsia="Times New Roman"/>
           <w:noProof/>
@@ -19454,7 +19652,15 @@
         <w:t>CS492 report, you should prepare</w:t>
       </w:r>
       <w:r>
-        <w:t xml:space="preserve"> an appendix explaining file structure on the CD submitted with it. The appendix must also contain information on how the code should be run (i.e. the user guide or manual). Other appendices may include documents such as: the checklist of examiners’ comments, questionnaire, selected experimental data, schedules, testing strategy or risk management plans. Do not include the source code as an appendix (submit it on a CD). Do not include voluminous appendices (these should also be submitted on a CD, if necessary).</w:t>
+        <w:t xml:space="preserve"> an appendix explaining file structure on the CD submitted with it. The appendix must also contain information on how the code should be run (</w:t>
+      </w:r>
+      <w:proofErr w:type="gramStart"/>
+      <w:r>
+        <w:t>i.e.</w:t>
+      </w:r>
+      <w:proofErr w:type="gramEnd"/>
+      <w:r>
+        <w:t xml:space="preserve"> the user guide or manual). Other appendices may include documents such as: the checklist of examiners’ comments, questionnaire, selected experimental data, schedules, testing strategy or risk management plans. Do not include the source code as an appendix (submit it on a CD). Do not include voluminous appendices (these should also be submitted on a CD, if necessary).</w:t>
       </w:r>
       <w:r>
         <w:t xml:space="preserve"> </w:t>
@@ -19548,10 +19754,42 @@
         <w:t xml:space="preserve"> examples </w:t>
       </w:r>
       <w:r>
-        <w:t>of figure, table and equation</w:t>
-      </w:r>
-      <w:r>
-        <w:t xml:space="preserve">. We assume that the figure, table and equation appear in Chapter 2, therefore their numberings will be preceded by number 2. Whenever possible please place the figures and tables alongside with the </w:t>
+        <w:t xml:space="preserve">of </w:t>
+      </w:r>
+      <w:proofErr w:type="gramStart"/>
+      <w:r>
+        <w:t>figure</w:t>
+      </w:r>
+      <w:proofErr w:type="gramEnd"/>
+      <w:r>
+        <w:t xml:space="preserve">, </w:t>
+      </w:r>
+      <w:proofErr w:type="gramStart"/>
+      <w:r>
+        <w:t>table</w:t>
+      </w:r>
+      <w:proofErr w:type="gramEnd"/>
+      <w:r>
+        <w:t xml:space="preserve"> and equation</w:t>
+      </w:r>
+      <w:r>
+        <w:t xml:space="preserve">. We assume that the figure, </w:t>
+      </w:r>
+      <w:proofErr w:type="gramStart"/>
+      <w:r>
+        <w:t>table</w:t>
+      </w:r>
+      <w:proofErr w:type="gramEnd"/>
+      <w:r>
+        <w:t xml:space="preserve"> and equation appear in Chapter 2, therefore their numberings will be preceded by number 2. Whenever possible please place the figures and tables </w:t>
+      </w:r>
+      <w:proofErr w:type="gramStart"/>
+      <w:r>
+        <w:t>alongside with</w:t>
+      </w:r>
+      <w:proofErr w:type="gramEnd"/>
+      <w:r>
+        <w:t xml:space="preserve"> the </w:t>
       </w:r>
       <w:r>
         <w:t>captions</w:t>
@@ -19560,7 +19798,23 @@
         <w:t xml:space="preserve">, immediately </w:t>
       </w:r>
       <w:r>
-        <w:t>following the first text that refer to it. If this is not possible, then the figure or table should appear in the following page.  More than one figure or table can be placed in a single page.  However, it</w:t>
+        <w:t xml:space="preserve">following the first text that refer to it. If this is not possible, then the figure or table should appear </w:t>
+      </w:r>
+      <w:proofErr w:type="gramStart"/>
+      <w:r>
+        <w:t>in</w:t>
+      </w:r>
+      <w:proofErr w:type="gramEnd"/>
+      <w:r>
+        <w:t xml:space="preserve"> the following page.  More than one figure or table can be placed </w:t>
+      </w:r>
+      <w:proofErr w:type="gramStart"/>
+      <w:r>
+        <w:t>in</w:t>
+      </w:r>
+      <w:proofErr w:type="gramEnd"/>
+      <w:r>
+        <w:t xml:space="preserve"> a single page.  However, it</w:t>
       </w:r>
       <w:r>
         <w:t xml:space="preserve"> is advisable to disperse the figures and tables throughout the report. Please ensure that the figures and tables do not run across pages.</w:t>
@@ -19706,19 +19960,43 @@
           <w:rFonts w:eastAsia="Calibri"/>
           <w:lang w:val="en-GB"/>
         </w:rPr>
-        <w:t xml:space="preserve"> is under the figure. Figures are center justification. If you start a paragraph with the word “Figure” then use capital F, otherwise small f.</w:t>
-      </w:r>
-    </w:p>
-    <w:p>
-      <w:pPr>
-        <w:pStyle w:val="NormalJustified"/>
+        <w:t xml:space="preserve"> is under the figure. Figures are </w:t>
+      </w:r>
+      <w:proofErr w:type="spellStart"/>
+      <w:r>
         <w:rPr>
           <w:rFonts w:eastAsia="Calibri"/>
           <w:lang w:val="en-GB"/>
         </w:rPr>
-      </w:pPr>
-      <w:r>
-        <w:t>Tables are similar to the figures, but the difference</w:t>
+        <w:t>center</w:t>
+      </w:r>
+      <w:proofErr w:type="spellEnd"/>
+      <w:r>
+        <w:rPr>
+          <w:rFonts w:eastAsia="Calibri"/>
+          <w:lang w:val="en-GB"/>
+        </w:rPr>
+        <w:t xml:space="preserve"> justification. If you start a paragraph with the word “Figure” then use capital F, otherwise small f.</w:t>
+      </w:r>
+    </w:p>
+    <w:p>
+      <w:pPr>
+        <w:pStyle w:val="NormalJustified"/>
+        <w:rPr>
+          <w:rFonts w:eastAsia="Calibri"/>
+          <w:lang w:val="en-GB"/>
+        </w:rPr>
+      </w:pPr>
+      <w:r>
+        <w:t xml:space="preserve">Tables are </w:t>
+      </w:r>
+      <w:proofErr w:type="gramStart"/>
+      <w:r>
+        <w:t>similar to</w:t>
+      </w:r>
+      <w:proofErr w:type="gramEnd"/>
+      <w:r>
+        <w:t xml:space="preserve"> the figures, but the difference</w:t>
       </w:r>
       <w:r>
         <w:t xml:space="preserve"> is</w:t>
@@ -20878,7 +21156,15 @@
         <w:t>References are numbered in sq</w:t>
       </w:r>
       <w:r>
-        <w:t>uare brackets, “[” and ”]”. We u</w:t>
+        <w:t xml:space="preserve">uare brackets, “[” </w:t>
+      </w:r>
+      <w:proofErr w:type="gramStart"/>
+      <w:r>
+        <w:t>and ”</w:t>
+      </w:r>
+      <w:proofErr w:type="gramEnd"/>
+      <w:r>
+        <w:t>]”. We u</w:t>
       </w:r>
       <w:r>
         <w:t xml:space="preserve">se IEEE </w:t>
@@ -20974,7 +21260,35 @@
         <w:rPr>
           <w:rFonts w:ascii="Times New Roman" w:hAnsi="Times New Roman" w:cs="Times New Roman"/>
         </w:rPr>
-        <w:t>The numbers in parentheses are the chapter number and equation number respectively.  Every new symbol used in the report text for the first time must be explained.  When a large number of special symbols are used, it is permissible to collect them in a table or in a special appendix.</w:t>
+        <w:t xml:space="preserve">The numbers in parentheses are the chapter number and equation number respectively.  Every new symbol used in the report text for the first time must be explained.  When </w:t>
+      </w:r>
+      <w:proofErr w:type="gramStart"/>
+      <w:r>
+        <w:rPr>
+          <w:rFonts w:ascii="Times New Roman" w:hAnsi="Times New Roman" w:cs="Times New Roman"/>
+        </w:rPr>
+        <w:t>a large number of</w:t>
+      </w:r>
+      <w:proofErr w:type="gramEnd"/>
+      <w:r>
+        <w:rPr>
+          <w:rFonts w:ascii="Times New Roman" w:hAnsi="Times New Roman" w:cs="Times New Roman"/>
+        </w:rPr>
+        <w:t xml:space="preserve"> special symbols are used, it is permissible to collect them </w:t>
+      </w:r>
+      <w:proofErr w:type="gramStart"/>
+      <w:r>
+        <w:rPr>
+          <w:rFonts w:ascii="Times New Roman" w:hAnsi="Times New Roman" w:cs="Times New Roman"/>
+        </w:rPr>
+        <w:t>in</w:t>
+      </w:r>
+      <w:proofErr w:type="gramEnd"/>
+      <w:r>
+        <w:rPr>
+          <w:rFonts w:ascii="Times New Roman" w:hAnsi="Times New Roman" w:cs="Times New Roman"/>
+        </w:rPr>
+        <w:t xml:space="preserve"> a table or in a special appendix.</w:t>
       </w:r>
     </w:p>
     <w:p>
@@ -21029,7 +21343,29 @@
           <w:color w:val="000000"/>
           <w:szCs w:val="24"/>
         </w:rPr>
-        <w:t>The following describe the details of the required report format.</w:t>
+        <w:t xml:space="preserve">The following </w:t>
+      </w:r>
+      <w:proofErr w:type="gramStart"/>
+      <w:r>
+        <w:rPr>
+          <w:rFonts w:ascii="Times New Roman" w:hAnsi="Times New Roman" w:cs="Times New Roman"/>
+          <w:bCs/>
+          <w:iCs/>
+          <w:color w:val="000000"/>
+          <w:szCs w:val="24"/>
+        </w:rPr>
+        <w:t>describe</w:t>
+      </w:r>
+      <w:proofErr w:type="gramEnd"/>
+      <w:r>
+        <w:rPr>
+          <w:rFonts w:ascii="Times New Roman" w:hAnsi="Times New Roman" w:cs="Times New Roman"/>
+          <w:bCs/>
+          <w:iCs/>
+          <w:color w:val="000000"/>
+          <w:szCs w:val="24"/>
+        </w:rPr>
+        <w:t xml:space="preserve"> the details of the required report format.</w:t>
       </w:r>
     </w:p>
     <w:p>
@@ -21089,16 +21425,26 @@
           <w:color w:val="000000"/>
           <w:szCs w:val="24"/>
         </w:rPr>
-        <w:t xml:space="preserve">Standard A4 size;  </w:t>
-      </w:r>
+        <w:t xml:space="preserve">Standard A4 </w:t>
+      </w:r>
+      <w:proofErr w:type="gramStart"/>
       <w:r>
         <w:rPr>
           <w:rFonts w:ascii="Times New Roman" w:hAnsi="Times New Roman" w:cs="Times New Roman"/>
           <w:color w:val="000000"/>
           <w:szCs w:val="24"/>
         </w:rPr>
+        <w:t xml:space="preserve">size;  </w:t>
+      </w:r>
+      <w:r>
+        <w:rPr>
+          <w:rFonts w:ascii="Times New Roman" w:hAnsi="Times New Roman" w:cs="Times New Roman"/>
+          <w:color w:val="000000"/>
+          <w:szCs w:val="24"/>
+        </w:rPr>
         <w:tab/>
       </w:r>
+      <w:proofErr w:type="gramEnd"/>
       <w:r>
         <w:rPr>
           <w:rFonts w:ascii="Times New Roman" w:hAnsi="Times New Roman" w:cs="Times New Roman"/>
@@ -21129,15 +21475,16 @@
           <w:color w:val="000000"/>
           <w:szCs w:val="24"/>
         </w:rPr>
-        <w:t>Width: 8.27"</w:t>
-      </w:r>
+        <w:t>Width: 8.27</w:t>
+      </w:r>
+      <w:proofErr w:type="gramStart"/>
       <w:r>
         <w:rPr>
           <w:rFonts w:ascii="Times New Roman" w:hAnsi="Times New Roman" w:cs="Times New Roman"/>
           <w:color w:val="000000"/>
           <w:szCs w:val="24"/>
         </w:rPr>
-        <w:t xml:space="preserve">;  </w:t>
+        <w:t>"</w:t>
       </w:r>
       <w:r>
         <w:rPr>
@@ -21145,8 +21492,17 @@
           <w:color w:val="000000"/>
           <w:szCs w:val="24"/>
         </w:rPr>
+        <w:t xml:space="preserve">;  </w:t>
+      </w:r>
+      <w:r>
+        <w:rPr>
+          <w:rFonts w:ascii="Times New Roman" w:hAnsi="Times New Roman" w:cs="Times New Roman"/>
+          <w:color w:val="000000"/>
+          <w:szCs w:val="24"/>
+        </w:rPr>
         <w:tab/>
       </w:r>
+      <w:proofErr w:type="gramEnd"/>
       <w:r>
         <w:rPr>
           <w:rFonts w:ascii="Times New Roman" w:hAnsi="Times New Roman" w:cs="Times New Roman"/>
@@ -21625,7 +21981,23 @@
           <w:rFonts w:ascii="Times New Roman" w:hAnsi="Times New Roman" w:cs="Times New Roman"/>
           <w:szCs w:val="24"/>
         </w:rPr>
-        <w:t xml:space="preserve">Except for the title page, number all pages which come before the first page of the body chapters consecutively with lower case roman numerals (i, ii, iii, iv…). </w:t>
+        <w:t>Except for the title page, number all pages which come before the first page of the body chapters consecutively with lower case roman numerals (</w:t>
+      </w:r>
+      <w:proofErr w:type="spellStart"/>
+      <w:r>
+        <w:rPr>
+          <w:rFonts w:ascii="Times New Roman" w:hAnsi="Times New Roman" w:cs="Times New Roman"/>
+          <w:szCs w:val="24"/>
+        </w:rPr>
+        <w:t>i</w:t>
+      </w:r>
+      <w:proofErr w:type="spellEnd"/>
+      <w:r>
+        <w:rPr>
+          <w:rFonts w:ascii="Times New Roman" w:hAnsi="Times New Roman" w:cs="Times New Roman"/>
+          <w:szCs w:val="24"/>
+        </w:rPr>
+        <w:t xml:space="preserve">, ii, iii, iv…). </w:t>
       </w:r>
     </w:p>
     <w:p>
@@ -21644,7 +22016,23 @@
           <w:rFonts w:ascii="Times New Roman" w:hAnsi="Times New Roman" w:cs="Times New Roman"/>
           <w:szCs w:val="24"/>
         </w:rPr>
-        <w:t xml:space="preserve">The first page with Arabic numeral (1, 2, 3, and so on) starts from the page of the introduction but it is mentioned on page 2 onwards. Mention page numbers on the bottom right of the page. The first page of each section or chapter will not carry the page number, however the page number will be counted for the proceeding page. </w:t>
+        <w:t xml:space="preserve">The first page with Arabic </w:t>
+      </w:r>
+      <w:proofErr w:type="gramStart"/>
+      <w:r>
+        <w:rPr>
+          <w:rFonts w:ascii="Times New Roman" w:hAnsi="Times New Roman" w:cs="Times New Roman"/>
+          <w:szCs w:val="24"/>
+        </w:rPr>
+        <w:t>numeral</w:t>
+      </w:r>
+      <w:proofErr w:type="gramEnd"/>
+      <w:r>
+        <w:rPr>
+          <w:rFonts w:ascii="Times New Roman" w:hAnsi="Times New Roman" w:cs="Times New Roman"/>
+          <w:szCs w:val="24"/>
+        </w:rPr>
+        <w:t xml:space="preserve"> (1, 2, 3, and so on) starts from the page of the introduction but it is mentioned on page 2 onwards. Mention page numbers on the bottom right of the page. The first page of each section or chapter will not carry the page number, however the page number will be counted for the proceeding page. </w:t>
       </w:r>
     </w:p>
     <w:p>
@@ -23412,6 +23800,9 @@
   </w:num>
   <w:num w:numId="15" w16cid:durableId="1844733491">
     <w:abstractNumId w:val="1"/>
+  </w:num>
+  <w:num w:numId="16" w16cid:durableId="1345284702">
+    <w:abstractNumId w:val="13"/>
   </w:num>
   <w:numIdMacAtCleanup w:val="12"/>
 </w:numbering>

</xml_diff>

<commit_message>
add Requirement Analysis in ch2
</commit_message>
<xml_diff>
--- a/report-project.docx
+++ b/report-project.docx
@@ -940,15 +940,7 @@
         <w:ind w:firstLine="540"/>
       </w:pPr>
       <w:r>
-        <w:t xml:space="preserve">The abstract should identify clearly and succinctly the purpose of the project, the methods used, the results obtained and the significance of the results or findings.  The abstract must not exceed one page. </w:t>
-      </w:r>
-      <w:proofErr w:type="gramStart"/>
-      <w:r>
-        <w:t>Abstract</w:t>
-      </w:r>
-      <w:proofErr w:type="gramEnd"/>
-      <w:r>
-        <w:t xml:space="preserve"> section gives the readers a brief idea about your project, which present in brief your problem statement and how you can solve it. </w:t>
+        <w:t xml:space="preserve">The abstract should identify clearly and succinctly the purpose of the project, the methods used, the results obtained and the significance of the results or findings.  The abstract must not exceed one page. Abstract section gives the readers a brief idea about your project, which present in brief your problem statement and how you can solve it. </w:t>
       </w:r>
     </w:p>
     <w:p>
@@ -8702,11 +8694,11 @@
       </w:r>
       <w:proofErr w:type="gramEnd"/>
       <w:r>
-        <w:t xml:space="preserve"> alleviate the financial burdens of maintenance. The crux of reducing maintenance costs lies in enhancing one's grasp of the software system, as understanding a software system accounts for roughly 50% of the time spent in the </w:t>
+        <w:t xml:space="preserve"> alleviate the financial burdens of maintenance. The crux of reducing maintenance costs lies in enhancing one's grasp of the software system, as </w:t>
       </w:r>
       <w:r>
         <w:lastRenderedPageBreak/>
-        <w:t>maintenance phase. To facilitate this understanding, various modeling languages have surfaced, enabling graphical representations that substantially contribute to an enhanced comprehension of software systems (Dzidek, Arisholm, &amp; Briand, 2008).</w:t>
+        <w:t>understanding a software system accounts for roughly 50% of the time spent in the maintenance phase. To facilitate this understanding, various modeling languages have surfaced, enabling graphical representations that substantially contribute to an enhanced comprehension of software systems (Dzidek, Arisholm, &amp; Briand, 2008).</w:t>
       </w:r>
       <w:sdt>
         <w:sdtPr>
@@ -9089,15 +9081,8 @@
           <w:rFonts w:cstheme="majorBidi"/>
           <w:color w:val="343541"/>
         </w:rPr>
-        <w:t xml:space="preserve">Completing the Analysis phase is a critical milestone in our project's development. During this phase, we thoroughly examine the project requirements, gather user needs, and analyze existing systems and processes. It provides the foundation for all subsequent project </w:t>
-      </w:r>
-      <w:r>
-        <w:rPr>
-          <w:rFonts w:cstheme="majorBidi"/>
-          <w:color w:val="343541"/>
-        </w:rPr>
         <w:lastRenderedPageBreak/>
-        <w:t>activities, ensuring that we have a clear understanding of what needs to be achieved and how to achieve it.</w:t>
+        <w:t>Completing the Analysis phase is a critical milestone in our project's development. During this phase, we thoroughly examine the project requirements, gather user needs, and analyze existing systems and processes. It provides the foundation for all subsequent project activities, ensuring that we have a clear understanding of what needs to be achieved and how to achieve it.</w:t>
       </w:r>
     </w:p>
     <w:p>
@@ -10579,7 +10564,14 @@
               <w:rPr>
                 <w:rFonts w:ascii="Times New Roman" w:hAnsi="Times New Roman" w:cs="Times New Roman"/>
               </w:rPr>
-              <w:t>Design the system structure and interfaces</w:t>
+              <w:t xml:space="preserve">Design the system </w:t>
+            </w:r>
+            <w:r>
+              <w:rPr>
+                <w:rFonts w:ascii="Times New Roman" w:hAnsi="Times New Roman" w:cs="Times New Roman"/>
+              </w:rPr>
+              <w:lastRenderedPageBreak/>
+              <w:t>structure and interfaces</w:t>
             </w:r>
           </w:p>
         </w:tc>
@@ -11099,7 +11091,6 @@
           <w:b/>
           <w:bCs/>
         </w:rPr>
-        <w:lastRenderedPageBreak/>
         <w:t>Defining Project Objectives and Identifying the Problem (</w:t>
       </w:r>
       <w:r>
@@ -11460,6 +11451,7 @@
           <w:bCs/>
           <w:szCs w:val="24"/>
         </w:rPr>
+        <w:lastRenderedPageBreak/>
         <w:t>Chapter 4.</w:t>
       </w:r>
       <w:r>
@@ -11542,7 +11534,6 @@
           <w:bCs/>
           <w:szCs w:val="24"/>
         </w:rPr>
-        <w:lastRenderedPageBreak/>
         <w:t>Chapter 6.</w:t>
       </w:r>
       <w:r>
@@ -11885,6 +11876,7 @@
       <w:bookmarkStart w:id="22" w:name="_Toc148997379"/>
       <w:bookmarkStart w:id="23" w:name="_Toc149398327"/>
       <w:r>
+        <w:lastRenderedPageBreak/>
         <w:t>Figure 2: Methodology Schema</w:t>
       </w:r>
       <w:bookmarkEnd w:id="22"/>
@@ -11897,7 +11889,6 @@
       </w:pPr>
       <w:bookmarkStart w:id="24" w:name="_Toc149398424"/>
       <w:r>
-        <w:lastRenderedPageBreak/>
         <w:t>AI</w:t>
       </w:r>
       <w:bookmarkEnd w:id="24"/>
@@ -12231,7 +12222,7 @@
         </w:rPr>
         <w:lastRenderedPageBreak/>
         <w:drawing>
-          <wp:inline distT="0" distB="0" distL="0" distR="0" wp14:anchorId="5D26B6E9" wp14:editId="430CCDA4">
+          <wp:inline distT="0" distB="0" distL="0" distR="0" wp14:anchorId="5D26B6E9" wp14:editId="70100A29">
             <wp:extent cx="2893325" cy="2893325"/>
             <wp:effectExtent l="0" t="0" r="0" b="0"/>
             <wp:docPr id="1964994258" name="Picture 1"/>
@@ -12411,15 +12402,7 @@
         <w:ind w:firstLine="540"/>
       </w:pPr>
       <w:r>
-        <w:t>It is a group of neurons that bind to each other, and its characteristics are self-learning</w:t>
-      </w:r>
-      <w:proofErr w:type="gramStart"/>
-      <w:r>
-        <w:t xml:space="preserve"> It</w:t>
-      </w:r>
-      <w:proofErr w:type="gramEnd"/>
-      <w:r>
-        <w:t xml:space="preserve"> consists of three layers the input layer, the hidden layer, and the output layer. The input layer receives variables to connect to the hidden layer which could be more than one layer containing neurons. Convolutional Neural Networks (CNNs) are useful and powerful in computer vision and learning and are also a type of neural network.</w:t>
+        <w:t>It is a group of neurons that bind to each other, and its characteristics are self-learning It consists of three layers the input layer, the hidden layer, and the output layer. The input layer receives variables to connect to the hidden layer which could be more than one layer containing neurons. Convolutional Neural Networks (CNNs) are useful and powerful in computer vision and learning and are also a type of neural network.</w:t>
       </w:r>
       <w:sdt>
         <w:sdtPr>
@@ -12495,7 +12478,7 @@
         </w:rPr>
         <w:lastRenderedPageBreak/>
         <w:drawing>
-          <wp:inline distT="0" distB="0" distL="0" distR="0" wp14:anchorId="41CE437A" wp14:editId="4E4EE0A4">
+          <wp:inline distT="0" distB="0" distL="0" distR="0" wp14:anchorId="41CE437A" wp14:editId="50413160">
             <wp:extent cx="3208020" cy="2003943"/>
             <wp:effectExtent l="0" t="0" r="0" b="0"/>
             <wp:docPr id="201388954" name="Picture 201388954" descr="A diagram of a network&#10;&#10;Description automatically generated"/>
@@ -12776,7 +12759,7 @@
         </w:rPr>
         <w:lastRenderedPageBreak/>
         <w:drawing>
-          <wp:inline distT="0" distB="0" distL="0" distR="0" wp14:anchorId="21175E51" wp14:editId="6195E3BE">
+          <wp:inline distT="0" distB="0" distL="0" distR="0" wp14:anchorId="21175E51" wp14:editId="40E94678">
             <wp:extent cx="4030980" cy="2376934"/>
             <wp:effectExtent l="0" t="0" r="0" b="0"/>
             <wp:docPr id="486885285" name="Picture 2"/>
@@ -13924,7 +13907,11 @@
         <w:t xml:space="preserve">. </w:t>
       </w:r>
       <w:r>
-        <w:t>For example, the two preceding sentences would be mapped to</w:t>
+        <w:t xml:space="preserve">For example, the two preceding </w:t>
+      </w:r>
+      <w:r>
+        <w:lastRenderedPageBreak/>
+        <w:t>sentences would be mapped to</w:t>
       </w:r>
       <w:r>
         <w:t xml:space="preserve"> </w:t>
@@ -14136,7 +14123,6 @@
         <w:ind w:firstLine="540"/>
       </w:pPr>
       <w:r>
-        <w:lastRenderedPageBreak/>
         <w:t>The latest word embedding technique is Word2Vec, which assigns words used in a similar context to be close to each other in the vector space. For example, it places "contractor" and "engineer" in a nearby vector space if they are often used together. There are two types of Word2Vec: Continuous Bag of Words (CBOW) and Skip-Gram. CBOW tries to predict the current word from its surrounding words, controlling the number of surrounding words. Skip-Gram, on the other hand, predicts the surrounding words from the current word. According to developers, CBOW is faster, but Skip-Gram provides better word predictions.</w:t>
       </w:r>
       <w:sdt>
@@ -14386,6 +14372,7 @@
         <w:rPr>
           <w:noProof/>
         </w:rPr>
+        <w:lastRenderedPageBreak/>
         <w:drawing>
           <wp:inline distT="0" distB="0" distL="0" distR="0" wp14:anchorId="2E2600D9" wp14:editId="671A50A3">
             <wp:extent cx="6260788" cy="2107096"/>
@@ -14466,7 +14453,6 @@
       </w:pPr>
       <w:bookmarkStart w:id="40" w:name="_Toc149398430"/>
       <w:r>
-        <w:lastRenderedPageBreak/>
         <w:t>Parsing</w:t>
       </w:r>
       <w:bookmarkEnd w:id="40"/>
@@ -14577,6 +14563,7 @@
       <w:bookmarkStart w:id="41" w:name="_Toc148997385"/>
       <w:bookmarkStart w:id="42" w:name="_Toc149398334"/>
       <w:r>
+        <w:lastRenderedPageBreak/>
         <w:t xml:space="preserve">Figure </w:t>
       </w:r>
       <w:r>
@@ -14713,7 +14700,6 @@
       <w:bookmarkStart w:id="43" w:name="_Toc148997386"/>
       <w:bookmarkStart w:id="44" w:name="_Toc149398335"/>
       <w:r>
-        <w:lastRenderedPageBreak/>
         <w:t xml:space="preserve">Figure </w:t>
       </w:r>
       <w:r>
@@ -14859,6 +14845,7 @@
         <w:rPr>
           <w:noProof/>
         </w:rPr>
+        <w:lastRenderedPageBreak/>
         <w:drawing>
           <wp:inline distT="0" distB="0" distL="0" distR="0" wp14:anchorId="6FDE3025" wp14:editId="39E9F773">
             <wp:extent cx="5715000" cy="1037590"/>
@@ -14940,15 +14927,7 @@
         </w:rPr>
       </w:pPr>
       <w:r>
-        <w:t xml:space="preserve">Anaphora resolution (AR) is one of the cases that significantly </w:t>
-      </w:r>
-      <w:proofErr w:type="gramStart"/>
-      <w:r>
-        <w:t>differ</w:t>
-      </w:r>
-      <w:proofErr w:type="gramEnd"/>
-      <w:r>
-        <w:t xml:space="preserve"> from coreference resolution. An anaphora resolution occurs in the text when one term refers to another term and specifies the interpretation of another.</w:t>
+        <w:t>Anaphora resolution (AR) is one of the cases that significantly differ from coreference resolution. An anaphora resolution occurs in the text when one term refers to another term and specifies the interpretation of another.</w:t>
       </w:r>
       <w:sdt>
         <w:sdtPr>
@@ -15052,7 +15031,6 @@
         </w:rPr>
       </w:pPr>
       <w:r>
-        <w:lastRenderedPageBreak/>
         <w:t>Some cases can be misleading, such as cases where there is no relationship between the pronoun and other words in the text. Examples of these cases include derived sentences where the pronoun 'it' is redundant, and we can easily extract a sentence with the same meaning without using the pronoun 'it'.</w:t>
       </w:r>
       <w:sdt>
@@ -15278,6 +15256,7 @@
       <w:bookmarkStart w:id="50" w:name="_Toc148997389"/>
       <w:bookmarkStart w:id="51" w:name="_Toc149398338"/>
       <w:r>
+        <w:lastRenderedPageBreak/>
         <w:t xml:space="preserve">Figure </w:t>
       </w:r>
       <w:r>
@@ -15402,6 +15381,78 @@
     </w:p>
     <w:p>
       <w:pPr>
+        <w:ind w:firstLine="720"/>
+        <w:rPr>
+          <w:rFonts w:cs="Arial"/>
+          <w:lang w:val="en-001"/>
+        </w:rPr>
+      </w:pPr>
+      <w:r>
+        <w:rPr>
+          <w:rFonts w:cs="Arial"/>
+          <w:lang w:val="en-001"/>
+        </w:rPr>
+        <w:t>The requirements analysis phase is documenting, identifying, and studying the user's needs for solving a particular problem. This phase is considered very important in any software project. Some software projects skip the requirements analysis phase to save time and money resulting in the user's needs not being met. Here comes the role of analyzing the requirements to complete the user’s needs fully and accurately.</w:t>
+      </w:r>
+      <w:sdt>
+        <w:sdtPr>
+          <w:rPr>
+            <w:rFonts w:cs="Arial"/>
+            <w:lang w:val="en-001"/>
+          </w:rPr>
+          <w:id w:val="-644737570"/>
+          <w:citation/>
+        </w:sdtPr>
+        <w:sdtContent>
+          <w:r>
+            <w:rPr>
+              <w:rFonts w:cs="Arial"/>
+              <w:lang w:val="en-001"/>
+            </w:rPr>
+            <w:fldChar w:fldCharType="begin"/>
+          </w:r>
+          <w:r>
+            <w:rPr>
+              <w:rFonts w:cs="Arial"/>
+              <w:lang w:val="en-001"/>
+            </w:rPr>
+            <w:instrText xml:space="preserve"> CITATION Cat06 \l 8192 </w:instrText>
+          </w:r>
+          <w:r>
+            <w:rPr>
+              <w:rFonts w:cs="Arial"/>
+              <w:lang w:val="en-001"/>
+            </w:rPr>
+            <w:fldChar w:fldCharType="separate"/>
+          </w:r>
+          <w:r>
+            <w:rPr>
+              <w:rFonts w:cs="Arial"/>
+              <w:noProof/>
+              <w:lang w:val="en-001"/>
+            </w:rPr>
+            <w:t xml:space="preserve"> </w:t>
+          </w:r>
+          <w:r>
+            <w:rPr>
+              <w:rFonts w:cs="Arial"/>
+              <w:noProof/>
+              <w:lang w:val="en-001"/>
+            </w:rPr>
+            <w:t>[17]</w:t>
+          </w:r>
+          <w:r>
+            <w:rPr>
+              <w:rFonts w:cs="Arial"/>
+              <w:lang w:val="en-001"/>
+            </w:rPr>
+            <w:fldChar w:fldCharType="end"/>
+          </w:r>
+        </w:sdtContent>
+      </w:sdt>
+    </w:p>
+    <w:p>
+      <w:pPr>
         <w:pStyle w:val="Heading3"/>
       </w:pPr>
       <w:bookmarkStart w:id="56" w:name="_Toc149398434"/>
@@ -15413,7 +15464,516 @@
         <w:t xml:space="preserve"> </w:t>
       </w:r>
     </w:p>
-    <w:p/>
+    <w:p>
+      <w:pPr>
+        <w:ind w:firstLine="540"/>
+        <w:rPr>
+          <w:lang w:val="en-001"/>
+        </w:rPr>
+      </w:pPr>
+      <w:r>
+        <w:rPr>
+          <w:lang w:val="en-001"/>
+        </w:rPr>
+        <w:t>During software development stages sometimes the quality of the analysis of the requirements is poor and can cause the failure of the software project. Measuring the quality of the analysis of the requirements is through, inter alia, understanding the requirements by making the terminology understood by different stakeholders and being clear is not ambiguous.</w:t>
+      </w:r>
+      <w:sdt>
+        <w:sdtPr>
+          <w:rPr>
+            <w:lang w:val="en-001"/>
+          </w:rPr>
+          <w:id w:val="-268162859"/>
+          <w:citation/>
+        </w:sdtPr>
+        <w:sdtContent>
+          <w:r>
+            <w:rPr>
+              <w:lang w:val="en-001"/>
+            </w:rPr>
+            <w:fldChar w:fldCharType="begin"/>
+          </w:r>
+          <w:r>
+            <w:rPr>
+              <w:lang w:val="en-001"/>
+            </w:rPr>
+            <w:instrText xml:space="preserve"> CITATION Are16 \l 8192 </w:instrText>
+          </w:r>
+          <w:r>
+            <w:rPr>
+              <w:lang w:val="en-001"/>
+            </w:rPr>
+            <w:fldChar w:fldCharType="separate"/>
+          </w:r>
+          <w:r>
+            <w:rPr>
+              <w:noProof/>
+              <w:lang w:val="en-001"/>
+            </w:rPr>
+            <w:t xml:space="preserve"> </w:t>
+          </w:r>
+          <w:r>
+            <w:rPr>
+              <w:noProof/>
+              <w:lang w:val="en-001"/>
+            </w:rPr>
+            <w:t>[18]</w:t>
+          </w:r>
+          <w:r>
+            <w:rPr>
+              <w:lang w:val="en-001"/>
+            </w:rPr>
+            <w:fldChar w:fldCharType="end"/>
+          </w:r>
+        </w:sdtContent>
+      </w:sdt>
+    </w:p>
+    <w:p>
+      <w:pPr>
+        <w:rPr>
+          <w:rFonts w:cs="Arial"/>
+          <w:b/>
+          <w:bCs/>
+          <w:lang w:val="en-001"/>
+        </w:rPr>
+      </w:pPr>
+      <w:r>
+        <w:rPr>
+          <w:b/>
+          <w:bCs/>
+          <w:lang w:val="en-001"/>
+        </w:rPr>
+        <w:t>NLP activities</w:t>
+      </w:r>
+      <w:r>
+        <w:rPr>
+          <w:rFonts w:cs="Arial"/>
+          <w:b/>
+          <w:bCs/>
+          <w:rtl/>
+          <w:lang w:val="en-001"/>
+        </w:rPr>
+        <w:t>:</w:t>
+      </w:r>
+    </w:p>
+    <w:p>
+      <w:pPr>
+        <w:ind w:firstLine="720"/>
+        <w:rPr>
+          <w:lang w:val="en-001"/>
+        </w:rPr>
+      </w:pPr>
+      <w:r>
+        <w:rPr>
+          <w:lang w:val="en-001"/>
+        </w:rPr>
+        <w:t>Activities that can be applied using NLP are the selection of requirements, elicitation of requirements, validation of requirements, creation of model, and discovery of ambiguity.</w:t>
+      </w:r>
+      <w:sdt>
+        <w:sdtPr>
+          <w:rPr>
+            <w:lang w:val="en-001"/>
+          </w:rPr>
+          <w:id w:val="575244102"/>
+          <w:citation/>
+        </w:sdtPr>
+        <w:sdtContent>
+          <w:r>
+            <w:rPr>
+              <w:lang w:val="en-001"/>
+            </w:rPr>
+            <w:fldChar w:fldCharType="begin"/>
+          </w:r>
+          <w:r>
+            <w:rPr>
+              <w:lang w:val="en-001"/>
+            </w:rPr>
+            <w:instrText xml:space="preserve"> CITATION Are16 \l 8192 </w:instrText>
+          </w:r>
+          <w:r>
+            <w:rPr>
+              <w:lang w:val="en-001"/>
+            </w:rPr>
+            <w:fldChar w:fldCharType="separate"/>
+          </w:r>
+          <w:r>
+            <w:rPr>
+              <w:noProof/>
+              <w:lang w:val="en-001"/>
+            </w:rPr>
+            <w:t xml:space="preserve"> </w:t>
+          </w:r>
+          <w:r>
+            <w:rPr>
+              <w:noProof/>
+              <w:lang w:val="en-001"/>
+            </w:rPr>
+            <w:t>[18]</w:t>
+          </w:r>
+          <w:r>
+            <w:rPr>
+              <w:lang w:val="en-001"/>
+            </w:rPr>
+            <w:fldChar w:fldCharType="end"/>
+          </w:r>
+        </w:sdtContent>
+      </w:sdt>
+    </w:p>
+    <w:p>
+      <w:pPr>
+        <w:rPr>
+          <w:b/>
+          <w:bCs/>
+          <w:lang w:val="en-001"/>
+        </w:rPr>
+      </w:pPr>
+      <w:r>
+        <w:rPr>
+          <w:b/>
+          <w:bCs/>
+          <w:lang w:val="en-001"/>
+        </w:rPr>
+        <w:t>some of the categorisations used for NLP:</w:t>
+      </w:r>
+    </w:p>
+    <w:p>
+      <w:pPr>
+        <w:ind w:firstLine="720"/>
+        <w:rPr>
+          <w:lang w:val="en-001"/>
+        </w:rPr>
+      </w:pPr>
+      <w:r>
+        <w:rPr>
+          <w:lang w:val="en-001"/>
+        </w:rPr>
+        <w:t>Syntactic focuses on word analysis. Semantic, which focuses on the analysis of concepts and meaning of language programming using machine learning techniques.</w:t>
+      </w:r>
+      <w:sdt>
+        <w:sdtPr>
+          <w:rPr>
+            <w:lang w:val="en-001"/>
+          </w:rPr>
+          <w:id w:val="-1884010434"/>
+          <w:citation/>
+        </w:sdtPr>
+        <w:sdtContent>
+          <w:r>
+            <w:rPr>
+              <w:lang w:val="en-001"/>
+            </w:rPr>
+            <w:fldChar w:fldCharType="begin"/>
+          </w:r>
+          <w:r>
+            <w:rPr>
+              <w:lang w:val="en-001"/>
+            </w:rPr>
+            <w:instrText xml:space="preserve"> CITATION Are16 \l 8192 </w:instrText>
+          </w:r>
+          <w:r>
+            <w:rPr>
+              <w:lang w:val="en-001"/>
+            </w:rPr>
+            <w:fldChar w:fldCharType="separate"/>
+          </w:r>
+          <w:r>
+            <w:rPr>
+              <w:noProof/>
+              <w:lang w:val="en-001"/>
+            </w:rPr>
+            <w:t xml:space="preserve"> </w:t>
+          </w:r>
+          <w:r>
+            <w:rPr>
+              <w:noProof/>
+              <w:lang w:val="en-001"/>
+            </w:rPr>
+            <w:t>[18]</w:t>
+          </w:r>
+          <w:r>
+            <w:rPr>
+              <w:lang w:val="en-001"/>
+            </w:rPr>
+            <w:fldChar w:fldCharType="end"/>
+          </w:r>
+        </w:sdtContent>
+      </w:sdt>
+    </w:p>
+    <w:p>
+      <w:pPr>
+        <w:rPr>
+          <w:b/>
+          <w:bCs/>
+          <w:lang w:val="en-001"/>
+        </w:rPr>
+      </w:pPr>
+      <w:r>
+        <w:rPr>
+          <w:b/>
+          <w:bCs/>
+          <w:lang w:val="en-001"/>
+        </w:rPr>
+        <w:lastRenderedPageBreak/>
+        <w:t>Pre-processing approaches</w:t>
+      </w:r>
+      <w:r>
+        <w:rPr>
+          <w:rFonts w:cs="Arial"/>
+          <w:b/>
+          <w:bCs/>
+          <w:rtl/>
+          <w:lang w:val="en-001"/>
+        </w:rPr>
+        <w:t>:</w:t>
+      </w:r>
+    </w:p>
+    <w:p>
+      <w:pPr>
+        <w:ind w:firstLine="720"/>
+        <w:rPr>
+          <w:lang w:val="en-001"/>
+        </w:rPr>
+      </w:pPr>
+      <w:r>
+        <w:rPr>
+          <w:lang w:val="en-001"/>
+        </w:rPr>
+        <w:t>Pre-processing is the process of preparing requirements by NLP techniques to convert and analyze requirements.</w:t>
+      </w:r>
+      <w:r>
+        <w:rPr>
+          <w:lang w:val="en-001"/>
+        </w:rPr>
+        <w:t xml:space="preserve"> </w:t>
+      </w:r>
+      <w:sdt>
+        <w:sdtPr>
+          <w:rPr>
+            <w:lang w:val="en-001"/>
+          </w:rPr>
+          <w:id w:val="241773446"/>
+          <w:citation/>
+        </w:sdtPr>
+        <w:sdtContent>
+          <w:r>
+            <w:rPr>
+              <w:lang w:val="en-001"/>
+            </w:rPr>
+            <w:fldChar w:fldCharType="begin"/>
+          </w:r>
+          <w:r>
+            <w:rPr>
+              <w:lang w:val="en-001"/>
+            </w:rPr>
+            <w:instrText xml:space="preserve"> CITATION Are16 \l 8192 </w:instrText>
+          </w:r>
+          <w:r>
+            <w:rPr>
+              <w:lang w:val="en-001"/>
+            </w:rPr>
+            <w:fldChar w:fldCharType="separate"/>
+          </w:r>
+          <w:r>
+            <w:rPr>
+              <w:noProof/>
+              <w:lang w:val="en-001"/>
+            </w:rPr>
+            <w:t>[18]</w:t>
+          </w:r>
+          <w:r>
+            <w:rPr>
+              <w:lang w:val="en-001"/>
+            </w:rPr>
+            <w:fldChar w:fldCharType="end"/>
+          </w:r>
+        </w:sdtContent>
+      </w:sdt>
+      <w:r>
+        <w:rPr>
+          <w:lang w:val="en-001"/>
+        </w:rPr>
+        <w:t xml:space="preserve"> Includes 5 core techniques: </w:t>
+      </w:r>
+    </w:p>
+    <w:p>
+      <w:pPr>
+        <w:pStyle w:val="ListParagraph"/>
+        <w:numPr>
+          <w:ilvl w:val="0"/>
+          <w:numId w:val="17"/>
+        </w:numPr>
+        <w:rPr>
+          <w:lang w:val="en-001"/>
+        </w:rPr>
+      </w:pPr>
+      <w:r>
+        <w:rPr>
+          <w:lang w:val="en-001"/>
+        </w:rPr>
+        <w:t xml:space="preserve"> </w:t>
+      </w:r>
+      <w:r>
+        <w:rPr>
+          <w:b/>
+          <w:bCs/>
+          <w:lang w:val="en-001"/>
+        </w:rPr>
+        <w:t xml:space="preserve">lexical </w:t>
+      </w:r>
+      <w:r>
+        <w:rPr>
+          <w:b/>
+          <w:bCs/>
+          <w:lang w:val="en-001"/>
+        </w:rPr>
+        <w:t>analysis</w:t>
+      </w:r>
+      <w:r>
+        <w:rPr>
+          <w:rFonts w:hint="cs"/>
+          <w:rtl/>
+          <w:lang w:val="en-001"/>
+        </w:rPr>
+        <w:t>:</w:t>
+      </w:r>
+      <w:r>
+        <w:rPr>
+          <w:lang w:val="en-001"/>
+        </w:rPr>
+        <w:t xml:space="preserve"> The</w:t>
+      </w:r>
+      <w:r>
+        <w:rPr>
+          <w:lang w:val="en-001"/>
+        </w:rPr>
+        <w:t xml:space="preserve"> first step in processing NL is performing a lexical analysis. The purpose of the lexical analysis is to interpret the meaning of individual words</w:t>
+      </w:r>
+      <w:r>
+        <w:rPr>
+          <w:lang w:val="en-001"/>
+        </w:rPr>
+        <w:t>.</w:t>
+      </w:r>
+    </w:p>
+    <w:p>
+      <w:pPr>
+        <w:pStyle w:val="ListParagraph"/>
+        <w:numPr>
+          <w:ilvl w:val="0"/>
+          <w:numId w:val="17"/>
+        </w:numPr>
+        <w:rPr>
+          <w:lang w:val="en-001"/>
+        </w:rPr>
+      </w:pPr>
+      <w:r>
+        <w:rPr>
+          <w:b/>
+          <w:bCs/>
+          <w:lang w:val="en-001"/>
+        </w:rPr>
+        <w:t>syntactic analysis</w:t>
+      </w:r>
+      <w:r>
+        <w:rPr>
+          <w:lang w:val="en-001"/>
+        </w:rPr>
+        <w:t>: The output of the lexical analysis serves as input to the syntactic analysis. The goal of the syntactic analysis is to uncover the grammatical structure of a sentence</w:t>
+      </w:r>
+      <w:r>
+        <w:rPr>
+          <w:rFonts w:cs="Arial" w:hint="cs"/>
+          <w:rtl/>
+          <w:lang w:val="en-001"/>
+        </w:rPr>
+        <w:t>.</w:t>
+      </w:r>
+    </w:p>
+    <w:p>
+      <w:pPr>
+        <w:pStyle w:val="ListParagraph"/>
+        <w:numPr>
+          <w:ilvl w:val="0"/>
+          <w:numId w:val="17"/>
+        </w:numPr>
+        <w:rPr>
+          <w:lang w:val="en-001"/>
+        </w:rPr>
+      </w:pPr>
+      <w:r>
+        <w:rPr>
+          <w:b/>
+          <w:bCs/>
+          <w:lang w:val="en-001"/>
+        </w:rPr>
+        <w:t>semantic analysis</w:t>
+      </w:r>
+      <w:r>
+        <w:rPr>
+          <w:lang w:val="en-001"/>
+        </w:rPr>
+        <w:t>: The purpose of the semantic analysis is to determine possible meanings of a sentence. Semantic analysis looks at the meanings of the different words in a sentence</w:t>
+      </w:r>
+      <w:r>
+        <w:rPr>
+          <w:rFonts w:cs="Arial"/>
+          <w:rtl/>
+          <w:lang w:val="en-001"/>
+        </w:rPr>
+        <w:t>.</w:t>
+      </w:r>
+    </w:p>
+    <w:p>
+      <w:pPr>
+        <w:pStyle w:val="ListParagraph"/>
+        <w:numPr>
+          <w:ilvl w:val="0"/>
+          <w:numId w:val="17"/>
+        </w:numPr>
+        <w:rPr>
+          <w:b/>
+          <w:bCs/>
+          <w:lang w:val="en-001"/>
+        </w:rPr>
+      </w:pPr>
+      <w:r>
+        <w:rPr>
+          <w:b/>
+          <w:bCs/>
+          <w:lang w:val="en-001"/>
+        </w:rPr>
+        <w:t>C</w:t>
+      </w:r>
+      <w:r>
+        <w:rPr>
+          <w:b/>
+          <w:bCs/>
+          <w:lang w:val="en-001"/>
+        </w:rPr>
+        <w:t>ategorization</w:t>
+      </w:r>
+    </w:p>
+    <w:p>
+      <w:pPr>
+        <w:pStyle w:val="ListParagraph"/>
+        <w:numPr>
+          <w:ilvl w:val="0"/>
+          <w:numId w:val="17"/>
+        </w:numPr>
+        <w:rPr>
+          <w:b/>
+          <w:bCs/>
+          <w:lang w:val="en-001"/>
+        </w:rPr>
+      </w:pPr>
+      <w:r>
+        <w:rPr>
+          <w:b/>
+          <w:bCs/>
+          <w:lang w:val="en-001"/>
+        </w:rPr>
+        <w:t>Pragmatic analysis</w:t>
+      </w:r>
+    </w:p>
     <w:p>
       <w:pPr>
         <w:pStyle w:val="Heading2"/>
@@ -15421,7 +15981,6 @@
       </w:pPr>
       <w:bookmarkStart w:id="57" w:name="_Toc149398435"/>
       <w:r>
-        <w:lastRenderedPageBreak/>
         <w:t>AI System Development</w:t>
       </w:r>
       <w:bookmarkEnd w:id="57"/>
@@ -15431,15 +15990,7 @@
         <w:ind w:firstLine="540"/>
       </w:pPr>
       <w:r>
-        <w:t xml:space="preserve">The software intensive systems we develop these days are becoming much more complex in terms of the number of functional and nonfunctional requirements they need to support. The impact of low quality can also have a catastrophic impact on the mission of these systems in many critical applications. Moreover, the cost of software development dominates the total cost of such systems. Research in applying artificial intelligence techniques to software Engineering </w:t>
-      </w:r>
-      <w:proofErr w:type="gramStart"/>
-      <w:r>
-        <w:t>have</w:t>
-      </w:r>
-      <w:proofErr w:type="gramEnd"/>
-      <w:r>
-        <w:t xml:space="preserve"> grown tremendously in the last two decades producing </w:t>
+        <w:t xml:space="preserve">The software intensive systems we develop these days are becoming much more complex in terms of the number of functional and nonfunctional requirements they need to support. The impact of low quality can also have a catastrophic impact on the mission of these systems in many critical applications. Moreover, the cost of software development dominates the total cost of such systems. Research in applying artificial intelligence techniques to software Engineering have grown tremendously in the last two decades producing </w:t>
       </w:r>
       <w:proofErr w:type="gramStart"/>
       <w:r>
@@ -15490,7 +16041,7 @@
             <w:rPr>
               <w:noProof/>
             </w:rPr>
-            <w:t>[17]</w:t>
+            <w:t>[19]</w:t>
           </w:r>
           <w:r>
             <w:fldChar w:fldCharType="end"/>
@@ -15534,10 +16085,16 @@
             <w:fldChar w:fldCharType="separate"/>
           </w:r>
           <w:r>
+            <w:rPr>
+              <w:noProof/>
+            </w:rPr>
             <w:t xml:space="preserve"> </w:t>
           </w:r>
           <w:r>
-            <w:t>[18]</w:t>
+            <w:rPr>
+              <w:noProof/>
+            </w:rPr>
+            <w:t>[20]</w:t>
           </w:r>
           <w:r>
             <w:fldChar w:fldCharType="end"/>
@@ -15550,53 +16107,45 @@
         <w:ind w:firstLine="576"/>
       </w:pPr>
       <w:r>
-        <w:t xml:space="preserve">Today, AI is everywhere. By contrast with 1989, when very few AI companies were in existence, today many companies, from early stage startups to mature enterprises, are developing AI applications (Zilis 2015). The world of AI apps is very different as well. In the early days, AI was viewed with suspicion in industry as only the latest hype. Today, AI apps are all around us. Indeed, AI and machine learning are expected in almost every app. </w:t>
+        <w:t xml:space="preserve">Today, AI is everywhere. By contrast with 1989, when very few AI companies were in existence, today many companies, from early stage startups to mature enterprises, are </w:t>
+      </w:r>
+      <w:r>
+        <w:lastRenderedPageBreak/>
+        <w:t xml:space="preserve">developing AI applications (Zilis 2015). The world of AI apps is very different as well. In the early days, AI was viewed with suspicion in industry as only the latest hype. Today, AI apps are all around us. Indeed, AI and machine learning are expected in almost every app. </w:t>
       </w:r>
       <w:r>
         <w:t>Perhaps</w:t>
       </w:r>
       <w:r>
-        <w:t xml:space="preserve"> </w:t>
+        <w:t xml:space="preserve"> most, large organizations are making use of AI technologies for market forecasting, customer support, recruiting, fraud detection, scheduling and planning, and other uses. Con </w:t>
+      </w:r>
+      <w:r>
+        <w:t>summer</w:t>
+      </w:r>
+      <w:r>
+        <w:t xml:space="preserve">-oriented examples of AI include Google’s search engine, </w:t>
+      </w:r>
+      <w:r>
+        <w:t>self-driving</w:t>
+      </w:r>
+      <w:r>
+        <w:t xml:space="preserve"> cars, and Google Now; Apple’s Siri (</w:t>
+      </w:r>
+      <w:proofErr w:type="spellStart"/>
+      <w:r>
+        <w:t>Cheyer</w:t>
+      </w:r>
+      <w:proofErr w:type="spellEnd"/>
+      <w:r>
+        <w:t xml:space="preserve"> 2014); Microsoft’s Cortana and Bing; Amazon’s Echo; Facebook’s automatic photo tagging; Netflix’s movie recommendations; and automated check deposits using one of many mobile banking applications. Table 1 shows even more problem and system types, plus specific applications, several of which have been presented at IAAI or AAAI over the years. Of course, not </w:t>
       </w:r>
       <w:proofErr w:type="gramStart"/>
       <w:r>
-        <w:t>most,</w:t>
+        <w:t>all of</w:t>
       </w:r>
       <w:proofErr w:type="gramEnd"/>
       <w:r>
-        <w:t xml:space="preserve"> large organizations are making use of AI technologies for market forecasting, customer support, recruiting, fraud detection, scheduling and planning, and other uses. Con </w:t>
-      </w:r>
-      <w:r>
-        <w:t>summer</w:t>
-      </w:r>
-      <w:r>
-        <w:t xml:space="preserve">-oriented examples of AI include Google’s search engine, </w:t>
-      </w:r>
-      <w:r>
-        <w:t>self-driving</w:t>
-      </w:r>
-      <w:r>
-        <w:t xml:space="preserve"> cars, and Google Now; Apple’s Siri (</w:t>
-      </w:r>
-      <w:proofErr w:type="spellStart"/>
-      <w:r>
-        <w:t>Cheyer</w:t>
-      </w:r>
-      <w:proofErr w:type="spellEnd"/>
-      <w:r>
-        <w:t xml:space="preserve"> 2014); Microsoft’s Cortana and Bing; Amazon’s Echo; Facebook’s automatic photo tagging; Netflix’s movie recommendations; and automated check deposits using one of many mobile banking applications. Table 1 shows even more problem and system types, plus specific applications, several of which have been presented at IAAI or AAAI over the years. Of course, not </w:t>
-      </w:r>
-      <w:proofErr w:type="gramStart"/>
-      <w:r>
-        <w:t>all of</w:t>
-      </w:r>
-      <w:proofErr w:type="gramEnd"/>
-      <w:r>
-        <w:t xml:space="preserve"> these examples are commonly recognized as AI </w:t>
-      </w:r>
-      <w:r>
-        <w:lastRenderedPageBreak/>
-        <w:t>applications — the AI features have disappeared into the fabric. Modern search engines are a good example of this phenomenon.</w:t>
+        <w:t xml:space="preserve"> these examples are commonly recognized as AI applications — the AI features have disappeared into the fabric. Modern search engines are a good example of this phenomenon.</w:t>
       </w:r>
       <w:sdt>
         <w:sdtPr>
@@ -15623,7 +16172,7 @@
             <w:rPr>
               <w:noProof/>
             </w:rPr>
-            <w:t>[18]</w:t>
+            <w:t>[20]</w:t>
           </w:r>
           <w:r>
             <w:fldChar w:fldCharType="end"/>
@@ -15660,29 +16209,25 @@
         <w:t>Although</w:t>
       </w:r>
       <w:r>
-        <w:t xml:space="preserve"> automation is an established concept and reflects the replacement of humans by machines, referring to computers automating work does not encapsulate the radical transformation of work that AI may enable. What differentiates automation in the 21st century </w:t>
+        <w:t xml:space="preserve"> automation is an established concept and reflects the replacement of humans by machines, referring to computers automating work does not encapsulate the radical transformation of work that AI may enable. What differentiates automation in the 21st century with automation in the 20th century is the use of computer technologies that may be described as ‘intelligent’. The latest advances in AI are demonstrating striking abilities to learn and improve, adapting and increasing performance over time through exposure to greater amounts of data or increasing experience of attempting to complete a task. While these advances do not equate to human levels of intelligence, they are demonstrating new cognitive capabilities that can substitute for humans in some knowledge and service work tasks. Thus, we define Intelligent Automation as the use of </w:t>
+      </w:r>
+      <w:r>
+        <w:t>technologies</w:t>
+      </w:r>
+      <w:r>
+        <w:t xml:space="preserve"> to replace human capabilities, particularly those involving cognition such as learning and problem solving, for the execution of work tasks that were previously carried out by a human. Intelligent Automation differs from previous forms of automation in that AI machines can learn, </w:t>
       </w:r>
       <w:proofErr w:type="gramStart"/>
       <w:r>
-        <w:t>with</w:t>
+        <w:t>adapt</w:t>
       </w:r>
       <w:proofErr w:type="gramEnd"/>
       <w:r>
-        <w:t xml:space="preserve"> automation in the 20th century is the use of computer technologies that may be described as ‘intelligent’. The latest advances in AI are demonstrating striking abilities to learn and improve, adapting and increasing performance over time through exposure to greater amounts of data or increasing experience of attempting to complete a task. While these advances do not equate to human levels of intelligence, they are demonstrating new cognitive capabilities that can substitute for humans in some knowledge and service work tasks. Thus, we define Intelligent Automation as the use of </w:t>
-      </w:r>
-      <w:r>
-        <w:t>technologies</w:t>
-      </w:r>
-      <w:r>
-        <w:t xml:space="preserve"> to replace human capabilities, particularly those involving cognition such as learning and problem solving, for the execution of work tasks that were previously carried out by a human. Intelligent Automation differs from previous forms of automation in that AI machines can learn, </w:t>
-      </w:r>
-      <w:proofErr w:type="gramStart"/>
-      <w:r>
-        <w:t>adapt</w:t>
-      </w:r>
-      <w:proofErr w:type="gramEnd"/>
-      <w:r>
-        <w:t xml:space="preserve"> and improve over time. In the following section, we define the technologies that enable the Intelligent Automation of knowledge and service work.</w:t>
+        <w:t xml:space="preserve"> </w:t>
+      </w:r>
+      <w:r>
+        <w:lastRenderedPageBreak/>
+        <w:t>and improve over time. In the following section, we define the technologies that enable the Intelligent Automation of knowledge and service work.</w:t>
       </w:r>
       <w:sdt>
         <w:sdtPr>
@@ -15709,7 +16254,7 @@
             <w:rPr>
               <w:noProof/>
             </w:rPr>
-            <w:t>[19]</w:t>
+            <w:t>[21]</w:t>
           </w:r>
           <w:r>
             <w:fldChar w:fldCharType="end"/>
@@ -15744,15 +16289,7 @@
         <w:t>).</w:t>
       </w:r>
       <w:r>
-        <w:t xml:space="preserve"> However, in recent years, game-changing progress has been made in addressing some of the fundamental challenges of the AI discipline. Advances have been made in Natural Language Processing, Machine Learning, and Computer Vision. The rapid growth in the availability and accessibility of big data combined with vast computing power, readily available through the cloud, </w:t>
-      </w:r>
-      <w:proofErr w:type="gramStart"/>
-      <w:r>
-        <w:t>have</w:t>
-      </w:r>
-      <w:proofErr w:type="gramEnd"/>
-      <w:r>
-        <w:t xml:space="preserve"> aided these developments. These recent advances in AI are creating a new generation of systems that are distinct from the early DSS and knowledge-based systems in three respects</w:t>
+        <w:t xml:space="preserve"> However, in recent years, game-changing progress has been made in addressing some of the fundamental challenges of the AI discipline. Advances have been made in Natural Language Processing, Machine Learning, and Computer Vision. The rapid growth in the availability and accessibility of big data combined with vast computing power, readily available through the cloud, have aided these developments. These recent advances in AI are creating a new generation of systems that are distinct from the early DSS and knowledge-based systems in three respects</w:t>
       </w:r>
       <w:r>
         <w:rPr>
@@ -15783,7 +16320,7 @@
             <w:rPr>
               <w:noProof/>
             </w:rPr>
-            <w:t>[19]</w:t>
+            <w:t>[21]</w:t>
           </w:r>
           <w:r>
             <w:fldChar w:fldCharType="end"/>
@@ -15803,7 +16340,6 @@
         <w:jc w:val="left"/>
       </w:pPr>
       <w:r>
-        <w:lastRenderedPageBreak/>
         <w:t xml:space="preserve">First, the old systems could not automatically learn and improve their methods and results and were reliant on human programmers to </w:t>
       </w:r>
       <w:proofErr w:type="gramStart"/>
@@ -15886,7 +16422,11 @@
         </w:rPr>
       </w:pPr>
       <w:r>
-        <w:t>This system is capable of generating use case diagrams and class diagrams using machine learning (ML) and natural language processing (NLP) while identifying relationships and shared components. However, it lacks the ability to differentiate between relationship types such as 'include,' 'extend,' and 'generalize' in use case diagrams, as well as 'Aggregation,' 'Composition,' and 'Generalization,' 'multiplicity,' and 'attribute' in class diagrams.</w:t>
+        <w:t xml:space="preserve">This system is capable of generating use case diagrams and class diagrams using machine learning (ML) and natural language processing (NLP) while identifying relationships and shared components. However, it lacks the ability to differentiate between relationship types such as 'include,' 'extend,' and 'generalize' in use case diagrams, as well as </w:t>
+      </w:r>
+      <w:r>
+        <w:lastRenderedPageBreak/>
+        <w:t>'Aggregation,' 'Composition,' and 'Generalization,' 'multiplicity,' and 'attribute' in class diagrams.</w:t>
       </w:r>
     </w:p>
     <w:p>
@@ -16961,15 +17501,7 @@
         <w:ind w:firstLine="540"/>
       </w:pPr>
       <w:r>
-        <w:t xml:space="preserve">For </w:t>
-      </w:r>
-      <w:proofErr w:type="gramStart"/>
-      <w:r>
-        <w:t>research</w:t>
-      </w:r>
-      <w:proofErr w:type="gramEnd"/>
-      <w:r>
-        <w:t xml:space="preserve">-based </w:t>
+        <w:t xml:space="preserve">For research-based </w:t>
       </w:r>
       <w:r>
         <w:t xml:space="preserve">or simulation </w:t>
@@ -17320,15 +17852,7 @@
         <w:ind w:firstLine="720"/>
       </w:pPr>
       <w:r>
-        <w:t xml:space="preserve">In this section you should state the tools and/or languages that you intend to use and </w:t>
-      </w:r>
-      <w:proofErr w:type="gramStart"/>
-      <w:r>
-        <w:t>its</w:t>
-      </w:r>
-      <w:proofErr w:type="gramEnd"/>
-      <w:r>
-        <w:t xml:space="preserve"> justifications.</w:t>
+        <w:t>In this section you should state the tools and/or languages that you intend to use and its justifications.</w:t>
       </w:r>
     </w:p>
     <w:p>
@@ -17346,13 +17870,8 @@
       <w:pPr>
         <w:ind w:firstLine="540"/>
       </w:pPr>
-      <w:proofErr w:type="gramStart"/>
-      <w:r>
-        <w:t>Detail</w:t>
-      </w:r>
-      <w:proofErr w:type="gramEnd"/>
-      <w:r>
-        <w:t xml:space="preserve"> explanation is required on how the discussion on system design (in Chapter 4) relates with the actual implementation.</w:t>
+      <w:r>
+        <w:t>Detail explanation is required on how the discussion on system design (in Chapter 4) relates with the actual implementation.</w:t>
       </w:r>
     </w:p>
     <w:p>
@@ -17495,15 +18014,7 @@
         <w:t>properly,</w:t>
       </w:r>
       <w:r>
-        <w:t xml:space="preserve"> and that </w:t>
-      </w:r>
-      <w:proofErr w:type="gramStart"/>
-      <w:r>
-        <w:t>actual</w:t>
-      </w:r>
-      <w:proofErr w:type="gramEnd"/>
-      <w:r>
-        <w:t xml:space="preserve"> processing situation will be handled correctly</w:t>
+        <w:t xml:space="preserve"> and that actual processing situation will be handled correctly</w:t>
       </w:r>
       <w:r>
         <w:t xml:space="preserve"> (integration test)</w:t>
@@ -17787,19 +18298,11 @@
       <w:r>
         <w:t xml:space="preserve"> </w:t>
       </w:r>
-      <w:proofErr w:type="gramStart"/>
       <w:r>
         <w:rPr>
           <w:rStyle w:val="hps"/>
         </w:rPr>
-        <w:t>technical</w:t>
-      </w:r>
-      <w:proofErr w:type="gramEnd"/>
-      <w:r>
-        <w:rPr>
-          <w:rStyle w:val="hps"/>
-        </w:rPr>
-        <w:t xml:space="preserve"> and scientific knowledge of the student.</w:t>
+        <w:t>technical and scientific knowledge of the student.</w:t>
       </w:r>
     </w:p>
     <w:p>
@@ -18107,19 +18610,11 @@
       <w:r>
         <w:t xml:space="preserve"> </w:t>
       </w:r>
-      <w:proofErr w:type="gramStart"/>
       <w:r>
         <w:rPr>
           <w:rStyle w:val="hps"/>
         </w:rPr>
-        <w:t>works</w:t>
-      </w:r>
-      <w:proofErr w:type="gramEnd"/>
-      <w:r>
-        <w:rPr>
-          <w:rStyle w:val="hps"/>
-        </w:rPr>
-        <w:t xml:space="preserve"> to be undertaken</w:t>
+        <w:t>works to be undertaken</w:t>
       </w:r>
       <w:r>
         <w:t xml:space="preserve"> </w:t>
@@ -18292,7 +18787,7 @@
       </w:tblGrid>
       <w:tr>
         <w:trPr>
-          <w:divId w:val="722606828"/>
+          <w:divId w:val="1184977692"/>
           <w:tblCellSpacing w:w="15" w:type="dxa"/>
         </w:trPr>
         <w:tc>
@@ -18306,13 +18801,13 @@
               <w:rPr>
                 <w:noProof/>
                 <w:szCs w:val="24"/>
-                <w:lang w:val="x-none"/>
+                <w:lang w:val="en-001"/>
               </w:rPr>
             </w:pPr>
             <w:r>
               <w:rPr>
                 <w:noProof/>
-                <w:lang w:val="x-none"/>
+                <w:lang w:val="en-001"/>
               </w:rPr>
               <w:t xml:space="preserve">[1] </w:t>
             </w:r>
@@ -18328,13 +18823,13 @@
               <w:pStyle w:val="Bibliography"/>
               <w:rPr>
                 <w:noProof/>
-                <w:lang w:val="x-none"/>
+                <w:lang w:val="en-001"/>
               </w:rPr>
             </w:pPr>
             <w:r>
               <w:rPr>
                 <w:noProof/>
-                <w:lang w:val="x-none"/>
+                <w:lang w:val="en-001"/>
               </w:rPr>
               <w:t xml:space="preserve">H. Sofian, N. A. M. Yunus and R. Ahmad, "Systematic Mapping: Artificial Intelligence Techniques in Software Engineering," </w:t>
             </w:r>
@@ -18343,14 +18838,14 @@
                 <w:i/>
                 <w:iCs/>
                 <w:noProof/>
-                <w:lang w:val="x-none"/>
+                <w:lang w:val="en-001"/>
               </w:rPr>
               <w:t xml:space="preserve">IEEE Access, </w:t>
             </w:r>
             <w:r>
               <w:rPr>
                 <w:noProof/>
-                <w:lang w:val="x-none"/>
+                <w:lang w:val="en-001"/>
               </w:rPr>
               <w:t xml:space="preserve">vol. 10, pp. 51021-51040, 2022. </w:t>
             </w:r>
@@ -18359,7 +18854,7 @@
       </w:tr>
       <w:tr>
         <w:trPr>
-          <w:divId w:val="722606828"/>
+          <w:divId w:val="1184977692"/>
           <w:tblCellSpacing w:w="15" w:type="dxa"/>
         </w:trPr>
         <w:tc>
@@ -18372,13 +18867,13 @@
               <w:pStyle w:val="Bibliography"/>
               <w:rPr>
                 <w:noProof/>
-                <w:lang w:val="x-none"/>
+                <w:lang w:val="en-001"/>
               </w:rPr>
             </w:pPr>
             <w:r>
               <w:rPr>
                 <w:noProof/>
-                <w:lang w:val="x-none"/>
+                <w:lang w:val="en-001"/>
               </w:rPr>
               <w:t xml:space="preserve">[2] </w:t>
             </w:r>
@@ -18394,13 +18889,13 @@
               <w:pStyle w:val="Bibliography"/>
               <w:rPr>
                 <w:noProof/>
-                <w:lang w:val="x-none"/>
+                <w:lang w:val="en-001"/>
               </w:rPr>
             </w:pPr>
             <w:r>
               <w:rPr>
                 <w:noProof/>
-                <w:lang w:val="x-none"/>
+                <w:lang w:val="en-001"/>
               </w:rPr>
               <w:t xml:space="preserve">S. Shafiq, A. Mashkoor, C. Mayr-Dorn and A. Egyed, "A Literature Review of Using Machine Learning in Software Development Life Cycle Stages," </w:t>
             </w:r>
@@ -18409,14 +18904,14 @@
                 <w:i/>
                 <w:iCs/>
                 <w:noProof/>
-                <w:lang w:val="x-none"/>
+                <w:lang w:val="en-001"/>
               </w:rPr>
               <w:t xml:space="preserve">IEEE Access, </w:t>
             </w:r>
             <w:r>
               <w:rPr>
                 <w:noProof/>
-                <w:lang w:val="x-none"/>
+                <w:lang w:val="en-001"/>
               </w:rPr>
               <w:t xml:space="preserve">vol. 9, pp. 140896-140920, 2021. </w:t>
             </w:r>
@@ -18425,7 +18920,7 @@
       </w:tr>
       <w:tr>
         <w:trPr>
-          <w:divId w:val="722606828"/>
+          <w:divId w:val="1184977692"/>
           <w:tblCellSpacing w:w="15" w:type="dxa"/>
         </w:trPr>
         <w:tc>
@@ -18438,13 +18933,13 @@
               <w:pStyle w:val="Bibliography"/>
               <w:rPr>
                 <w:noProof/>
-                <w:lang w:val="x-none"/>
+                <w:lang w:val="en-001"/>
               </w:rPr>
             </w:pPr>
             <w:r>
               <w:rPr>
                 <w:noProof/>
-                <w:lang w:val="x-none"/>
+                <w:lang w:val="en-001"/>
               </w:rPr>
               <w:t xml:space="preserve">[3] </w:t>
             </w:r>
@@ -18460,13 +18955,13 @@
               <w:pStyle w:val="Bibliography"/>
               <w:rPr>
                 <w:noProof/>
-                <w:lang w:val="x-none"/>
+                <w:lang w:val="en-001"/>
               </w:rPr>
             </w:pPr>
             <w:r>
               <w:rPr>
                 <w:noProof/>
-                <w:lang w:val="x-none"/>
+                <w:lang w:val="en-001"/>
               </w:rPr>
               <w:t xml:space="preserve">R. S. e. Bashir, "UML models consistency management: Guidelines for software quality manager.," </w:t>
             </w:r>
@@ -18475,14 +18970,14 @@
                 <w:i/>
                 <w:iCs/>
                 <w:noProof/>
-                <w:lang w:val="x-none"/>
+                <w:lang w:val="en-001"/>
               </w:rPr>
               <w:t xml:space="preserve">International Journal of Information Management, </w:t>
             </w:r>
             <w:r>
               <w:rPr>
                 <w:noProof/>
-                <w:lang w:val="x-none"/>
+                <w:lang w:val="en-001"/>
               </w:rPr>
               <w:t xml:space="preserve">vol. 36, no. 6, pp. 883-899, 2016. </w:t>
             </w:r>
@@ -18491,7 +18986,7 @@
       </w:tr>
       <w:tr>
         <w:trPr>
-          <w:divId w:val="722606828"/>
+          <w:divId w:val="1184977692"/>
           <w:tblCellSpacing w:w="15" w:type="dxa"/>
         </w:trPr>
         <w:tc>
@@ -18504,13 +18999,13 @@
               <w:pStyle w:val="Bibliography"/>
               <w:rPr>
                 <w:noProof/>
-                <w:lang w:val="x-none"/>
+                <w:lang w:val="en-001"/>
               </w:rPr>
             </w:pPr>
             <w:r>
               <w:rPr>
                 <w:noProof/>
-                <w:lang w:val="x-none"/>
+                <w:lang w:val="en-001"/>
               </w:rPr>
               <w:t xml:space="preserve">[4] </w:t>
             </w:r>
@@ -18526,13 +19021,13 @@
               <w:pStyle w:val="Bibliography"/>
               <w:rPr>
                 <w:noProof/>
-                <w:lang w:val="x-none"/>
+                <w:lang w:val="en-001"/>
               </w:rPr>
             </w:pPr>
             <w:r>
               <w:rPr>
                 <w:noProof/>
-                <w:lang w:val="x-none"/>
+                <w:lang w:val="en-001"/>
               </w:rPr>
               <w:t xml:space="preserve">T. w. l. t. p. o. f. t. a. o. technology, "The world's largest technical professional organization for the advancement of technology," IEEE. </w:t>
             </w:r>
@@ -18541,7 +19036,7 @@
       </w:tr>
       <w:tr>
         <w:trPr>
-          <w:divId w:val="722606828"/>
+          <w:divId w:val="1184977692"/>
           <w:tblCellSpacing w:w="15" w:type="dxa"/>
         </w:trPr>
         <w:tc>
@@ -18554,13 +19049,13 @@
               <w:pStyle w:val="Bibliography"/>
               <w:rPr>
                 <w:noProof/>
-                <w:lang w:val="x-none"/>
+                <w:lang w:val="en-001"/>
               </w:rPr>
             </w:pPr>
             <w:r>
               <w:rPr>
                 <w:noProof/>
-                <w:lang w:val="x-none"/>
+                <w:lang w:val="en-001"/>
               </w:rPr>
               <w:t xml:space="preserve">[5] </w:t>
             </w:r>
@@ -18576,13 +19071,13 @@
               <w:pStyle w:val="Bibliography"/>
               <w:rPr>
                 <w:noProof/>
-                <w:lang w:val="x-none"/>
+                <w:lang w:val="en-001"/>
               </w:rPr>
             </w:pPr>
             <w:r>
               <w:rPr>
                 <w:noProof/>
-                <w:lang w:val="x-none"/>
+                <w:lang w:val="en-001"/>
               </w:rPr>
               <w:t>". R. M. A. D. Library. [Online]. Available: https://dl.acm.org/.</w:t>
             </w:r>
@@ -18591,7 +19086,7 @@
       </w:tr>
       <w:tr>
         <w:trPr>
-          <w:divId w:val="722606828"/>
+          <w:divId w:val="1184977692"/>
           <w:tblCellSpacing w:w="15" w:type="dxa"/>
         </w:trPr>
         <w:tc>
@@ -18604,13 +19099,13 @@
               <w:pStyle w:val="Bibliography"/>
               <w:rPr>
                 <w:noProof/>
-                <w:lang w:val="x-none"/>
+                <w:lang w:val="en-001"/>
               </w:rPr>
             </w:pPr>
             <w:r>
               <w:rPr>
                 <w:noProof/>
-                <w:lang w:val="x-none"/>
+                <w:lang w:val="en-001"/>
               </w:rPr>
               <w:t xml:space="preserve">[6] </w:t>
             </w:r>
@@ -18626,13 +19121,13 @@
               <w:pStyle w:val="Bibliography"/>
               <w:rPr>
                 <w:noProof/>
-                <w:lang w:val="x-none"/>
+                <w:lang w:val="en-001"/>
               </w:rPr>
             </w:pPr>
             <w:r>
               <w:rPr>
                 <w:noProof/>
-                <w:lang w:val="x-none"/>
+                <w:lang w:val="en-001"/>
               </w:rPr>
               <w:t xml:space="preserve">G. F. Luger., Artificial intelligence: structures and strategies for complex problem solving., Addison-Wesley Publishing CompanyUnited States, 2008. </w:t>
             </w:r>
@@ -18641,7 +19136,7 @@
       </w:tr>
       <w:tr>
         <w:trPr>
-          <w:divId w:val="722606828"/>
+          <w:divId w:val="1184977692"/>
           <w:tblCellSpacing w:w="15" w:type="dxa"/>
         </w:trPr>
         <w:tc>
@@ -18654,13 +19149,13 @@
               <w:pStyle w:val="Bibliography"/>
               <w:rPr>
                 <w:noProof/>
-                <w:lang w:val="x-none"/>
+                <w:lang w:val="en-001"/>
               </w:rPr>
             </w:pPr>
             <w:r>
               <w:rPr>
                 <w:noProof/>
-                <w:lang w:val="x-none"/>
+                <w:lang w:val="en-001"/>
               </w:rPr>
               <w:t xml:space="preserve">[7] </w:t>
             </w:r>
@@ -18676,13 +19171,13 @@
               <w:pStyle w:val="Bibliography"/>
               <w:rPr>
                 <w:noProof/>
-                <w:lang w:val="x-none"/>
+                <w:lang w:val="en-001"/>
               </w:rPr>
             </w:pPr>
             <w:r>
               <w:rPr>
                 <w:noProof/>
-                <w:lang w:val="x-none"/>
+                <w:lang w:val="en-001"/>
               </w:rPr>
               <w:t xml:space="preserve">2. W. A. Hany H Ammar1, Software Engineering Using Artificial Intelligence Techniques: Current State and Open Problems, 2013. </w:t>
             </w:r>
@@ -18691,7 +19186,7 @@
       </w:tr>
       <w:tr>
         <w:trPr>
-          <w:divId w:val="722606828"/>
+          <w:divId w:val="1184977692"/>
           <w:tblCellSpacing w:w="15" w:type="dxa"/>
         </w:trPr>
         <w:tc>
@@ -18704,13 +19199,13 @@
               <w:pStyle w:val="Bibliography"/>
               <w:rPr>
                 <w:noProof/>
-                <w:lang w:val="x-none"/>
+                <w:lang w:val="en-001"/>
               </w:rPr>
             </w:pPr>
             <w:r>
               <w:rPr>
                 <w:noProof/>
-                <w:lang w:val="x-none"/>
+                <w:lang w:val="en-001"/>
               </w:rPr>
               <w:t xml:space="preserve">[8] </w:t>
             </w:r>
@@ -18726,13 +19221,13 @@
               <w:pStyle w:val="Bibliography"/>
               <w:rPr>
                 <w:noProof/>
-                <w:lang w:val="x-none"/>
+                <w:lang w:val="en-001"/>
               </w:rPr>
             </w:pPr>
             <w:r>
               <w:rPr>
                 <w:noProof/>
-                <w:lang w:val="x-none"/>
+                <w:lang w:val="en-001"/>
               </w:rPr>
               <w:t xml:space="preserve">H. a. Y. N. A. M. a. A. R. Sofian, "Systematic mapping: Artificial intelligence techniques in software engineering," </w:t>
             </w:r>
@@ -18741,14 +19236,14 @@
                 <w:i/>
                 <w:iCs/>
                 <w:noProof/>
-                <w:lang w:val="x-none"/>
+                <w:lang w:val="en-001"/>
               </w:rPr>
               <w:t xml:space="preserve">IEEE Access, </w:t>
             </w:r>
             <w:r>
               <w:rPr>
                 <w:noProof/>
-                <w:lang w:val="x-none"/>
+                <w:lang w:val="en-001"/>
               </w:rPr>
               <w:t xml:space="preserve">vol. 10, pp. 51021-51040, 2022. </w:t>
             </w:r>
@@ -18757,7 +19252,7 @@
       </w:tr>
       <w:tr>
         <w:trPr>
-          <w:divId w:val="722606828"/>
+          <w:divId w:val="1184977692"/>
           <w:tblCellSpacing w:w="15" w:type="dxa"/>
         </w:trPr>
         <w:tc>
@@ -18770,13 +19265,13 @@
               <w:pStyle w:val="Bibliography"/>
               <w:rPr>
                 <w:noProof/>
-                <w:lang w:val="x-none"/>
+                <w:lang w:val="en-001"/>
               </w:rPr>
             </w:pPr>
             <w:r>
               <w:rPr>
                 <w:noProof/>
-                <w:lang w:val="x-none"/>
+                <w:lang w:val="en-001"/>
               </w:rPr>
               <w:t xml:space="preserve">[9] </w:t>
             </w:r>
@@ -18792,13 +19287,13 @@
               <w:pStyle w:val="Bibliography"/>
               <w:rPr>
                 <w:noProof/>
-                <w:lang w:val="x-none"/>
+                <w:lang w:val="en-001"/>
               </w:rPr>
             </w:pPr>
             <w:r>
               <w:rPr>
                 <w:noProof/>
-                <w:lang w:val="x-none"/>
+                <w:lang w:val="en-001"/>
               </w:rPr>
               <w:t xml:space="preserve">Z. a. L. F. a. Y. W. a. P. S. a. Z. J. Li, "A survey of convolutional neural networks: analysis, applications, and prospects," </w:t>
             </w:r>
@@ -18807,14 +19302,14 @@
                 <w:i/>
                 <w:iCs/>
                 <w:noProof/>
-                <w:lang w:val="x-none"/>
+                <w:lang w:val="en-001"/>
               </w:rPr>
               <w:t xml:space="preserve">IEEE transactions on neural networks and learning systems, </w:t>
             </w:r>
             <w:r>
               <w:rPr>
                 <w:noProof/>
-                <w:lang w:val="x-none"/>
+                <w:lang w:val="en-001"/>
               </w:rPr>
               <w:t xml:space="preserve">2021. </w:t>
             </w:r>
@@ -18823,7 +19318,7 @@
       </w:tr>
       <w:tr>
         <w:trPr>
-          <w:divId w:val="722606828"/>
+          <w:divId w:val="1184977692"/>
           <w:tblCellSpacing w:w="15" w:type="dxa"/>
         </w:trPr>
         <w:tc>
@@ -18836,13 +19331,13 @@
               <w:pStyle w:val="Bibliography"/>
               <w:rPr>
                 <w:noProof/>
-                <w:lang w:val="x-none"/>
+                <w:lang w:val="en-001"/>
               </w:rPr>
             </w:pPr>
             <w:r>
               <w:rPr>
                 <w:noProof/>
-                <w:lang w:val="x-none"/>
+                <w:lang w:val="en-001"/>
               </w:rPr>
               <w:t xml:space="preserve">[10] </w:t>
             </w:r>
@@ -18858,13 +19353,13 @@
               <w:pStyle w:val="Bibliography"/>
               <w:rPr>
                 <w:noProof/>
-                <w:lang w:val="x-none"/>
+                <w:lang w:val="en-001"/>
               </w:rPr>
             </w:pPr>
             <w:r>
               <w:rPr>
                 <w:noProof/>
-                <w:lang w:val="x-none"/>
+                <w:lang w:val="en-001"/>
               </w:rPr>
               <w:t xml:space="preserve">V. Nasteski, "An overview of the supervised machine learning methods," </w:t>
             </w:r>
@@ -18873,15 +19368,16 @@
                 <w:i/>
                 <w:iCs/>
                 <w:noProof/>
-                <w:lang w:val="x-none"/>
+                <w:lang w:val="en-001"/>
               </w:rPr>
               <w:t xml:space="preserve">Horizons. b, </w:t>
             </w:r>
             <w:r>
               <w:rPr>
                 <w:noProof/>
-                <w:lang w:val="x-none"/>
-              </w:rPr>
+                <w:lang w:val="en-001"/>
+              </w:rPr>
+              <w:lastRenderedPageBreak/>
               <w:t xml:space="preserve">vol. 4, pp. 51-62, 2017. </w:t>
             </w:r>
           </w:p>
@@ -18889,7 +19385,7 @@
       </w:tr>
       <w:tr>
         <w:trPr>
-          <w:divId w:val="722606828"/>
+          <w:divId w:val="1184977692"/>
           <w:tblCellSpacing w:w="15" w:type="dxa"/>
         </w:trPr>
         <w:tc>
@@ -18902,13 +19398,13 @@
               <w:pStyle w:val="Bibliography"/>
               <w:rPr>
                 <w:noProof/>
-                <w:lang w:val="x-none"/>
+                <w:lang w:val="en-001"/>
               </w:rPr>
             </w:pPr>
             <w:r>
               <w:rPr>
                 <w:noProof/>
-                <w:lang w:val="x-none"/>
+                <w:lang w:val="en-001"/>
               </w:rPr>
               <w:lastRenderedPageBreak/>
               <w:t xml:space="preserve">[11] </w:t>
@@ -18925,13 +19421,13 @@
               <w:pStyle w:val="Bibliography"/>
               <w:rPr>
                 <w:noProof/>
-                <w:lang w:val="x-none"/>
+                <w:lang w:val="en-001"/>
               </w:rPr>
             </w:pPr>
             <w:r>
               <w:rPr>
                 <w:noProof/>
-                <w:lang w:val="x-none"/>
+                <w:lang w:val="en-001"/>
               </w:rPr>
               <w:t xml:space="preserve">Y. Vasiliev, Natural language processing with Python and spaCy: A practical introduction., No Starch Press , 2020. </w:t>
             </w:r>
@@ -18940,7 +19436,7 @@
       </w:tr>
       <w:tr>
         <w:trPr>
-          <w:divId w:val="722606828"/>
+          <w:divId w:val="1184977692"/>
           <w:tblCellSpacing w:w="15" w:type="dxa"/>
         </w:trPr>
         <w:tc>
@@ -18953,13 +19449,13 @@
               <w:pStyle w:val="Bibliography"/>
               <w:rPr>
                 <w:noProof/>
-                <w:lang w:val="x-none"/>
+                <w:lang w:val="en-001"/>
               </w:rPr>
             </w:pPr>
             <w:r>
               <w:rPr>
                 <w:noProof/>
-                <w:lang w:val="x-none"/>
+                <w:lang w:val="en-001"/>
               </w:rPr>
               <w:t xml:space="preserve">[12] </w:t>
             </w:r>
@@ -18975,13 +19471,13 @@
               <w:pStyle w:val="Bibliography"/>
               <w:rPr>
                 <w:noProof/>
-                <w:lang w:val="x-none"/>
+                <w:lang w:val="en-001"/>
               </w:rPr>
             </w:pPr>
             <w:r>
               <w:rPr>
                 <w:noProof/>
-                <w:lang w:val="x-none"/>
+                <w:lang w:val="en-001"/>
               </w:rPr>
               <w:t xml:space="preserve">G. L. S. C. &amp;. H. O. S. Moon, "Automated construction specification review with named entity recognition using natural language processing," </w:t>
             </w:r>
@@ -18990,14 +19486,14 @@
                 <w:i/>
                 <w:iCs/>
                 <w:noProof/>
-                <w:lang w:val="x-none"/>
+                <w:lang w:val="en-001"/>
               </w:rPr>
               <w:t xml:space="preserve">Journal of Construction Engineering and Management, </w:t>
             </w:r>
             <w:r>
               <w:rPr>
                 <w:noProof/>
-                <w:lang w:val="x-none"/>
+                <w:lang w:val="en-001"/>
               </w:rPr>
               <w:t xml:space="preserve">vol. 147, no. 1, p. 04020147, 2021. </w:t>
             </w:r>
@@ -19006,7 +19502,7 @@
       </w:tr>
       <w:tr>
         <w:trPr>
-          <w:divId w:val="722606828"/>
+          <w:divId w:val="1184977692"/>
           <w:tblCellSpacing w:w="15" w:type="dxa"/>
         </w:trPr>
         <w:tc>
@@ -19019,13 +19515,13 @@
               <w:pStyle w:val="Bibliography"/>
               <w:rPr>
                 <w:noProof/>
-                <w:lang w:val="x-none"/>
+                <w:lang w:val="en-001"/>
               </w:rPr>
             </w:pPr>
             <w:r>
               <w:rPr>
                 <w:noProof/>
-                <w:lang w:val="x-none"/>
+                <w:lang w:val="en-001"/>
               </w:rPr>
               <w:t xml:space="preserve">[13] </w:t>
             </w:r>
@@ -19041,13 +19537,13 @@
               <w:pStyle w:val="Bibliography"/>
               <w:rPr>
                 <w:noProof/>
-                <w:lang w:val="x-none"/>
+                <w:lang w:val="en-001"/>
               </w:rPr>
             </w:pPr>
             <w:r>
               <w:rPr>
                 <w:noProof/>
-                <w:lang w:val="x-none"/>
+                <w:lang w:val="en-001"/>
               </w:rPr>
               <w:t xml:space="preserve">S. &amp;. C. C. Jaf, "Deep learning for natural language parsing," </w:t>
             </w:r>
@@ -19056,14 +19552,14 @@
                 <w:i/>
                 <w:iCs/>
                 <w:noProof/>
-                <w:lang w:val="x-none"/>
+                <w:lang w:val="en-001"/>
               </w:rPr>
               <w:t xml:space="preserve">IEEE Access, </w:t>
             </w:r>
             <w:r>
               <w:rPr>
                 <w:noProof/>
-                <w:lang w:val="x-none"/>
+                <w:lang w:val="en-001"/>
               </w:rPr>
               <w:t xml:space="preserve">vol. 7, pp. 131363-131373, 2019. </w:t>
             </w:r>
@@ -19072,7 +19568,7 @@
       </w:tr>
       <w:tr>
         <w:trPr>
-          <w:divId w:val="722606828"/>
+          <w:divId w:val="1184977692"/>
           <w:tblCellSpacing w:w="15" w:type="dxa"/>
         </w:trPr>
         <w:tc>
@@ -19085,13 +19581,13 @@
               <w:pStyle w:val="Bibliography"/>
               <w:rPr>
                 <w:noProof/>
-                <w:lang w:val="x-none"/>
+                <w:lang w:val="en-001"/>
               </w:rPr>
             </w:pPr>
             <w:r>
               <w:rPr>
                 <w:noProof/>
-                <w:lang w:val="x-none"/>
+                <w:lang w:val="en-001"/>
               </w:rPr>
               <w:t xml:space="preserve">[14] </w:t>
             </w:r>
@@ -19107,13 +19603,13 @@
               <w:pStyle w:val="Bibliography"/>
               <w:rPr>
                 <w:noProof/>
-                <w:lang w:val="x-none"/>
+                <w:lang w:val="en-001"/>
               </w:rPr>
             </w:pPr>
             <w:r>
               <w:rPr>
                 <w:noProof/>
-                <w:lang w:val="x-none"/>
+                <w:lang w:val="en-001"/>
               </w:rPr>
               <w:t xml:space="preserve">R. P. S. C. E. &amp;. T. R. Sukthanker, "Anaphora and coreference resolution: A review," </w:t>
             </w:r>
@@ -19122,14 +19618,14 @@
                 <w:i/>
                 <w:iCs/>
                 <w:noProof/>
-                <w:lang w:val="x-none"/>
+                <w:lang w:val="en-001"/>
               </w:rPr>
               <w:t xml:space="preserve">Information Fusion,, </w:t>
             </w:r>
             <w:r>
               <w:rPr>
                 <w:noProof/>
-                <w:lang w:val="x-none"/>
+                <w:lang w:val="en-001"/>
               </w:rPr>
               <w:t xml:space="preserve">vol. 59, pp. 139-162, 2020. </w:t>
             </w:r>
@@ -19138,7 +19634,7 @@
       </w:tr>
       <w:tr>
         <w:trPr>
-          <w:divId w:val="722606828"/>
+          <w:divId w:val="1184977692"/>
           <w:tblCellSpacing w:w="15" w:type="dxa"/>
         </w:trPr>
         <w:tc>
@@ -19151,13 +19647,13 @@
               <w:pStyle w:val="Bibliography"/>
               <w:rPr>
                 <w:noProof/>
-                <w:lang w:val="x-none"/>
+                <w:lang w:val="en-001"/>
               </w:rPr>
             </w:pPr>
             <w:r>
               <w:rPr>
                 <w:noProof/>
-                <w:lang w:val="x-none"/>
+                <w:lang w:val="en-001"/>
               </w:rPr>
               <w:t xml:space="preserve">[15] </w:t>
             </w:r>
@@ -19173,13 +19669,13 @@
               <w:pStyle w:val="Bibliography"/>
               <w:rPr>
                 <w:noProof/>
-                <w:lang w:val="x-none"/>
+                <w:lang w:val="en-001"/>
               </w:rPr>
             </w:pPr>
             <w:r>
               <w:rPr>
                 <w:noProof/>
-                <w:lang w:val="x-none"/>
+                <w:lang w:val="en-001"/>
               </w:rPr>
               <w:t>C. Manning, "Stanford lecture (CS224n) by Christopher Manning," 2019. [Online]. Available: https://web.stanford.edu/class/archive/cs/cs224n/cs224n.1162/handouts/cs224n-lecture10-coreference.pdf.</w:t>
             </w:r>
@@ -19188,7 +19684,7 @@
       </w:tr>
       <w:tr>
         <w:trPr>
-          <w:divId w:val="722606828"/>
+          <w:divId w:val="1184977692"/>
           <w:tblCellSpacing w:w="15" w:type="dxa"/>
         </w:trPr>
         <w:tc>
@@ -19201,13 +19697,13 @@
               <w:pStyle w:val="Bibliography"/>
               <w:rPr>
                 <w:noProof/>
-                <w:lang w:val="x-none"/>
+                <w:lang w:val="en-001"/>
               </w:rPr>
             </w:pPr>
             <w:r>
               <w:rPr>
                 <w:noProof/>
-                <w:lang w:val="x-none"/>
+                <w:lang w:val="en-001"/>
               </w:rPr>
               <w:t xml:space="preserve">[16] </w:t>
             </w:r>
@@ -19223,13 +19719,13 @@
               <w:pStyle w:val="Bibliography"/>
               <w:rPr>
                 <w:noProof/>
-                <w:lang w:val="x-none"/>
+                <w:lang w:val="en-001"/>
               </w:rPr>
             </w:pPr>
             <w:r>
               <w:rPr>
                 <w:noProof/>
-                <w:lang w:val="x-none"/>
+                <w:lang w:val="en-001"/>
               </w:rPr>
               <w:t xml:space="preserve">S. G. L. &amp;. H. C. Loáiciga, "What is it? Disambiguating the different readings of the pronoun 'it.," </w:t>
             </w:r>
@@ -19238,14 +19734,14 @@
                 <w:i/>
                 <w:iCs/>
                 <w:noProof/>
-                <w:lang w:val="x-none"/>
+                <w:lang w:val="en-001"/>
               </w:rPr>
               <w:t xml:space="preserve">Proceedings of the 2017 Conference on Empirical Methods in Natural Language Processing, </w:t>
             </w:r>
             <w:r>
               <w:rPr>
                 <w:noProof/>
-                <w:lang w:val="x-none"/>
+                <w:lang w:val="en-001"/>
               </w:rPr>
               <w:t xml:space="preserve">pp. 1325-1331, 2017. </w:t>
             </w:r>
@@ -19254,7 +19750,7 @@
       </w:tr>
       <w:tr>
         <w:trPr>
-          <w:divId w:val="722606828"/>
+          <w:divId w:val="1184977692"/>
           <w:tblCellSpacing w:w="15" w:type="dxa"/>
         </w:trPr>
         <w:tc>
@@ -19267,13 +19763,13 @@
               <w:pStyle w:val="Bibliography"/>
               <w:rPr>
                 <w:noProof/>
-                <w:lang w:val="x-none"/>
+                <w:lang w:val="en-001"/>
               </w:rPr>
             </w:pPr>
             <w:r>
               <w:rPr>
                 <w:noProof/>
-                <w:lang w:val="x-none"/>
+                <w:lang w:val="en-001"/>
               </w:rPr>
               <w:t xml:space="preserve">[17] </w:t>
             </w:r>
@@ -19289,22 +19785,38 @@
               <w:pStyle w:val="Bibliography"/>
               <w:rPr>
                 <w:noProof/>
-                <w:lang w:val="x-none"/>
+                <w:lang w:val="en-001"/>
               </w:rPr>
             </w:pPr>
             <w:r>
               <w:rPr>
                 <w:noProof/>
-                <w:lang w:val="x-none"/>
-              </w:rPr>
-              <w:t xml:space="preserve">O. Räihä, A survey on search-based software design, 2010. </w:t>
+                <w:lang w:val="en-001"/>
+              </w:rPr>
+              <w:t xml:space="preserve">J. T. Catanio, "Requirements analysis: A review," </w:t>
+            </w:r>
+            <w:r>
+              <w:rPr>
+                <w:i/>
+                <w:iCs/>
+                <w:noProof/>
+                <w:lang w:val="en-001"/>
+              </w:rPr>
+              <w:t xml:space="preserve">Advances in Systems, Computing Sciences and Software Engineering, </w:t>
+            </w:r>
+            <w:r>
+              <w:rPr>
+                <w:noProof/>
+                <w:lang w:val="en-001"/>
+              </w:rPr>
+              <w:t xml:space="preserve">pp. 411-418, 2006. </w:t>
             </w:r>
           </w:p>
         </w:tc>
       </w:tr>
       <w:tr>
         <w:trPr>
-          <w:divId w:val="722606828"/>
+          <w:divId w:val="1184977692"/>
           <w:tblCellSpacing w:w="15" w:type="dxa"/>
         </w:trPr>
         <w:tc>
@@ -19317,13 +19829,13 @@
               <w:pStyle w:val="Bibliography"/>
               <w:rPr>
                 <w:noProof/>
-                <w:lang w:val="x-none"/>
+                <w:lang w:val="en-001"/>
               </w:rPr>
             </w:pPr>
             <w:r>
               <w:rPr>
                 <w:noProof/>
-                <w:lang w:val="x-none"/>
+                <w:lang w:val="en-001"/>
               </w:rPr>
               <w:t xml:space="preserve">[18] </w:t>
             </w:r>
@@ -19339,22 +19851,22 @@
               <w:pStyle w:val="Bibliography"/>
               <w:rPr>
                 <w:noProof/>
-                <w:lang w:val="x-none"/>
+                <w:lang w:val="en-001"/>
               </w:rPr>
             </w:pPr>
             <w:r>
               <w:rPr>
                 <w:noProof/>
-                <w:lang w:val="x-none"/>
-              </w:rPr>
-              <w:t xml:space="preserve">J. E. Reid G. Smith, Building AI Applications: Yesterday, Today, and Tomorrow, 2017. </w:t>
+                <w:lang w:val="en-001"/>
+              </w:rPr>
+              <w:t xml:space="preserve">B. Arendse, "A thorough comparison of NLP tools for requirements quality improvement," 2016. </w:t>
             </w:r>
           </w:p>
         </w:tc>
       </w:tr>
       <w:tr>
         <w:trPr>
-          <w:divId w:val="722606828"/>
+          <w:divId w:val="1184977692"/>
           <w:tblCellSpacing w:w="15" w:type="dxa"/>
         </w:trPr>
         <w:tc>
@@ -19367,13 +19879,13 @@
               <w:pStyle w:val="Bibliography"/>
               <w:rPr>
                 <w:noProof/>
-                <w:lang w:val="x-none"/>
+                <w:lang w:val="en-001"/>
               </w:rPr>
             </w:pPr>
             <w:r>
               <w:rPr>
                 <w:noProof/>
-                <w:lang w:val="x-none"/>
+                <w:lang w:val="en-001"/>
               </w:rPr>
               <w:t xml:space="preserve">[19] </w:t>
             </w:r>
@@ -19389,22 +19901,22 @@
               <w:pStyle w:val="Bibliography"/>
               <w:rPr>
                 <w:noProof/>
-                <w:lang w:val="x-none"/>
+                <w:lang w:val="en-001"/>
               </w:rPr>
             </w:pPr>
             <w:r>
               <w:rPr>
                 <w:noProof/>
-                <w:lang w:val="x-none"/>
-              </w:rPr>
-              <w:t xml:space="preserve">⁎. Crispin Coombsa, Journal of Strategic Information Systems, 2020. </w:t>
+                <w:lang w:val="en-001"/>
+              </w:rPr>
+              <w:t xml:space="preserve">O. Räihä, A survey on search-based software design, 2010. </w:t>
             </w:r>
           </w:p>
         </w:tc>
       </w:tr>
       <w:tr>
         <w:trPr>
-          <w:divId w:val="722606828"/>
+          <w:divId w:val="1184977692"/>
           <w:tblCellSpacing w:w="15" w:type="dxa"/>
         </w:trPr>
         <w:tc>
@@ -19417,13 +19929,13 @@
               <w:pStyle w:val="Bibliography"/>
               <w:rPr>
                 <w:noProof/>
-                <w:lang w:val="x-none"/>
+                <w:lang w:val="en-001"/>
               </w:rPr>
             </w:pPr>
             <w:r>
               <w:rPr>
                 <w:noProof/>
-                <w:lang w:val="x-none"/>
+                <w:lang w:val="en-001"/>
               </w:rPr>
               <w:t xml:space="preserve">[20] </w:t>
             </w:r>
@@ -19439,22 +19951,22 @@
               <w:pStyle w:val="Bibliography"/>
               <w:rPr>
                 <w:noProof/>
-                <w:lang w:val="x-none"/>
+                <w:lang w:val="en-001"/>
               </w:rPr>
             </w:pPr>
             <w:r>
               <w:rPr>
                 <w:noProof/>
-                <w:lang w:val="x-none"/>
-              </w:rPr>
-              <w:t xml:space="preserve">S. Ian, Software Engineering, 11th ed., Addison-Wesley,, 2015. </w:t>
+                <w:lang w:val="en-001"/>
+              </w:rPr>
+              <w:t xml:space="preserve">J. E. Reid G. Smith, Building AI Applications: Yesterday, Today, and Tomorrow, 2017. </w:t>
             </w:r>
           </w:p>
         </w:tc>
       </w:tr>
       <w:tr>
         <w:trPr>
-          <w:divId w:val="722606828"/>
+          <w:divId w:val="1184977692"/>
           <w:tblCellSpacing w:w="15" w:type="dxa"/>
         </w:trPr>
         <w:tc>
@@ -19467,14 +19979,15 @@
               <w:pStyle w:val="Bibliography"/>
               <w:rPr>
                 <w:noProof/>
-                <w:lang w:val="x-none"/>
+                <w:lang w:val="en-001"/>
               </w:rPr>
             </w:pPr>
             <w:r>
               <w:rPr>
                 <w:noProof/>
-                <w:lang w:val="x-none"/>
-              </w:rPr>
+                <w:lang w:val="en-001"/>
+              </w:rPr>
+              <w:lastRenderedPageBreak/>
               <w:t xml:space="preserve">[21] </w:t>
             </w:r>
           </w:p>
@@ -19489,13 +20002,113 @@
               <w:pStyle w:val="Bibliography"/>
               <w:rPr>
                 <w:noProof/>
-                <w:lang w:val="x-none"/>
+                <w:lang w:val="en-001"/>
               </w:rPr>
             </w:pPr>
             <w:r>
               <w:rPr>
                 <w:noProof/>
-                <w:lang w:val="x-none"/>
+                <w:lang w:val="en-001"/>
+              </w:rPr>
+              <w:t xml:space="preserve">⁎. Crispin Coombsa, Journal of Strategic Information Systems, 2020. </w:t>
+            </w:r>
+          </w:p>
+        </w:tc>
+      </w:tr>
+      <w:tr>
+        <w:trPr>
+          <w:divId w:val="1184977692"/>
+          <w:tblCellSpacing w:w="15" w:type="dxa"/>
+        </w:trPr>
+        <w:tc>
+          <w:tcPr>
+            <w:tcW w:w="50" w:type="pct"/>
+            <w:hideMark/>
+          </w:tcPr>
+          <w:p>
+            <w:pPr>
+              <w:pStyle w:val="Bibliography"/>
+              <w:rPr>
+                <w:noProof/>
+                <w:lang w:val="en-001"/>
+              </w:rPr>
+            </w:pPr>
+            <w:r>
+              <w:rPr>
+                <w:noProof/>
+                <w:lang w:val="en-001"/>
+              </w:rPr>
+              <w:t xml:space="preserve">[22] </w:t>
+            </w:r>
+          </w:p>
+        </w:tc>
+        <w:tc>
+          <w:tcPr>
+            <w:tcW w:w="0" w:type="auto"/>
+            <w:hideMark/>
+          </w:tcPr>
+          <w:p>
+            <w:pPr>
+              <w:pStyle w:val="Bibliography"/>
+              <w:rPr>
+                <w:noProof/>
+                <w:lang w:val="en-001"/>
+              </w:rPr>
+            </w:pPr>
+            <w:r>
+              <w:rPr>
+                <w:noProof/>
+                <w:lang w:val="en-001"/>
+              </w:rPr>
+              <w:t xml:space="preserve">S. Ian, Software Engineering, 11th ed., Addison-Wesley,, 2015. </w:t>
+            </w:r>
+          </w:p>
+        </w:tc>
+      </w:tr>
+      <w:tr>
+        <w:trPr>
+          <w:divId w:val="1184977692"/>
+          <w:tblCellSpacing w:w="15" w:type="dxa"/>
+        </w:trPr>
+        <w:tc>
+          <w:tcPr>
+            <w:tcW w:w="50" w:type="pct"/>
+            <w:hideMark/>
+          </w:tcPr>
+          <w:p>
+            <w:pPr>
+              <w:pStyle w:val="Bibliography"/>
+              <w:rPr>
+                <w:noProof/>
+                <w:lang w:val="en-001"/>
+              </w:rPr>
+            </w:pPr>
+            <w:r>
+              <w:rPr>
+                <w:noProof/>
+                <w:lang w:val="en-001"/>
+              </w:rPr>
+              <w:t xml:space="preserve">[23] </w:t>
+            </w:r>
+          </w:p>
+        </w:tc>
+        <w:tc>
+          <w:tcPr>
+            <w:tcW w:w="0" w:type="auto"/>
+            <w:hideMark/>
+          </w:tcPr>
+          <w:p>
+            <w:pPr>
+              <w:pStyle w:val="Bibliography"/>
+              <w:rPr>
+                <w:noProof/>
+                <w:lang w:val="en-001"/>
+              </w:rPr>
+            </w:pPr>
+            <w:r>
+              <w:rPr>
+                <w:noProof/>
+                <w:lang w:val="en-001"/>
               </w:rPr>
               <w:t>J. M. Silva</w:t>
             </w:r>
@@ -19503,14 +20116,14 @@
               <w:rPr>
                 <w:rFonts w:ascii="Cambria Math" w:hAnsi="Cambria Math" w:cs="Cambria Math"/>
                 <w:noProof/>
-                <w:lang w:val="x-none"/>
+                <w:lang w:val="en-001"/>
               </w:rPr>
               <w:t>∗</w:t>
             </w:r>
             <w:r>
               <w:rPr>
                 <w:noProof/>
-                <w:lang w:val="x-none"/>
+                <w:lang w:val="en-001"/>
               </w:rPr>
               <w:t xml:space="preserve">, REQUIREMENTS ENGINEERING AT A GLANCE: COMPARING GORE AND UML METHODS IN THE DESIGN OF AUTOMATED SYSTEMS. </w:t>
             </w:r>
@@ -19520,7 +20133,7 @@
     </w:tbl>
     <w:p>
       <w:pPr>
-        <w:divId w:val="722606828"/>
+        <w:divId w:val="1184977692"/>
         <w:rPr>
           <w:rFonts w:eastAsia="Times New Roman"/>
           <w:noProof/>
@@ -19754,15 +20367,18 @@
         <w:t xml:space="preserve"> examples </w:t>
       </w:r>
       <w:r>
-        <w:t xml:space="preserve">of </w:t>
+        <w:t xml:space="preserve">of figure, </w:t>
       </w:r>
       <w:proofErr w:type="gramStart"/>
       <w:r>
-        <w:t>figure</w:t>
+        <w:t>table</w:t>
       </w:r>
       <w:proofErr w:type="gramEnd"/>
       <w:r>
-        <w:t xml:space="preserve">, </w:t>
+        <w:t xml:space="preserve"> and equation</w:t>
+      </w:r>
+      <w:r>
+        <w:t xml:space="preserve">. We assume that the figure, </w:t>
       </w:r>
       <w:proofErr w:type="gramStart"/>
       <w:r>
@@ -19770,26 +20386,7 @@
       </w:r>
       <w:proofErr w:type="gramEnd"/>
       <w:r>
-        <w:t xml:space="preserve"> and equation</w:t>
-      </w:r>
-      <w:r>
-        <w:t xml:space="preserve">. We assume that the figure, </w:t>
-      </w:r>
-      <w:proofErr w:type="gramStart"/>
-      <w:r>
-        <w:t>table</w:t>
-      </w:r>
-      <w:proofErr w:type="gramEnd"/>
-      <w:r>
-        <w:t xml:space="preserve"> and equation appear in Chapter 2, therefore their numberings will be preceded by number 2. Whenever possible please place the figures and tables </w:t>
-      </w:r>
-      <w:proofErr w:type="gramStart"/>
-      <w:r>
-        <w:t>alongside with</w:t>
-      </w:r>
-      <w:proofErr w:type="gramEnd"/>
-      <w:r>
-        <w:t xml:space="preserve"> the </w:t>
+        <w:t xml:space="preserve"> and equation appear in Chapter 2, therefore their numberings will be preceded by number 2. Whenever possible please place the figures and tables alongside with the </w:t>
       </w:r>
       <w:r>
         <w:t>captions</w:t>
@@ -19798,23 +20395,7 @@
         <w:t xml:space="preserve">, immediately </w:t>
       </w:r>
       <w:r>
-        <w:t xml:space="preserve">following the first text that refer to it. If this is not possible, then the figure or table should appear </w:t>
-      </w:r>
-      <w:proofErr w:type="gramStart"/>
-      <w:r>
-        <w:t>in</w:t>
-      </w:r>
-      <w:proofErr w:type="gramEnd"/>
-      <w:r>
-        <w:t xml:space="preserve"> the following page.  More than one figure or table can be placed </w:t>
-      </w:r>
-      <w:proofErr w:type="gramStart"/>
-      <w:r>
-        <w:t>in</w:t>
-      </w:r>
-      <w:proofErr w:type="gramEnd"/>
-      <w:r>
-        <w:t xml:space="preserve"> a single page.  However, it</w:t>
+        <w:t>following the first text that refer to it. If this is not possible, then the figure or table should appear in the following page.  More than one figure or table can be placed in a single page.  However, it</w:t>
       </w:r>
       <w:r>
         <w:t xml:space="preserve"> is advisable to disperse the figures and tables throughout the report. Please ensure that the figures and tables do not run across pages.</w:t>
@@ -20957,6 +21538,7 @@
                 <w:rFonts w:cstheme="majorBidi"/>
                 <w:lang w:val="en-GB"/>
               </w:rPr>
+              <w:lastRenderedPageBreak/>
               <w:t>…</w:t>
             </w:r>
           </w:p>
@@ -21152,7 +21734,6 @@
         <w:pStyle w:val="NormalJustified"/>
       </w:pPr>
       <w:r>
-        <w:lastRenderedPageBreak/>
         <w:t>References are numbered in sq</w:t>
       </w:r>
       <w:r>
@@ -21274,21 +21855,7 @@
         <w:rPr>
           <w:rFonts w:ascii="Times New Roman" w:hAnsi="Times New Roman" w:cs="Times New Roman"/>
         </w:rPr>
-        <w:t xml:space="preserve"> special symbols are used, it is permissible to collect them </w:t>
-      </w:r>
-      <w:proofErr w:type="gramStart"/>
-      <w:r>
-        <w:rPr>
-          <w:rFonts w:ascii="Times New Roman" w:hAnsi="Times New Roman" w:cs="Times New Roman"/>
-        </w:rPr>
-        <w:t>in</w:t>
-      </w:r>
-      <w:proofErr w:type="gramEnd"/>
-      <w:r>
-        <w:rPr>
-          <w:rFonts w:ascii="Times New Roman" w:hAnsi="Times New Roman" w:cs="Times New Roman"/>
-        </w:rPr>
-        <w:t xml:space="preserve"> a table or in a special appendix.</w:t>
+        <w:t xml:space="preserve"> special symbols are used, it is permissible to collect them in a table or in a special appendix.</w:t>
       </w:r>
     </w:p>
     <w:p>
@@ -21343,29 +21910,7 @@
           <w:color w:val="000000"/>
           <w:szCs w:val="24"/>
         </w:rPr>
-        <w:t xml:space="preserve">The following </w:t>
-      </w:r>
-      <w:proofErr w:type="gramStart"/>
-      <w:r>
-        <w:rPr>
-          <w:rFonts w:ascii="Times New Roman" w:hAnsi="Times New Roman" w:cs="Times New Roman"/>
-          <w:bCs/>
-          <w:iCs/>
-          <w:color w:val="000000"/>
-          <w:szCs w:val="24"/>
-        </w:rPr>
-        <w:t>describe</w:t>
-      </w:r>
-      <w:proofErr w:type="gramEnd"/>
-      <w:r>
-        <w:rPr>
-          <w:rFonts w:ascii="Times New Roman" w:hAnsi="Times New Roman" w:cs="Times New Roman"/>
-          <w:bCs/>
-          <w:iCs/>
-          <w:color w:val="000000"/>
-          <w:szCs w:val="24"/>
-        </w:rPr>
-        <w:t xml:space="preserve"> the details of the required report format.</w:t>
+        <w:t>The following describe the details of the required report format.</w:t>
       </w:r>
     </w:p>
     <w:p>
@@ -21981,23 +22526,7 @@
           <w:rFonts w:ascii="Times New Roman" w:hAnsi="Times New Roman" w:cs="Times New Roman"/>
           <w:szCs w:val="24"/>
         </w:rPr>
-        <w:t>Except for the title page, number all pages which come before the first page of the body chapters consecutively with lower case roman numerals (</w:t>
-      </w:r>
-      <w:proofErr w:type="spellStart"/>
-      <w:r>
-        <w:rPr>
-          <w:rFonts w:ascii="Times New Roman" w:hAnsi="Times New Roman" w:cs="Times New Roman"/>
-          <w:szCs w:val="24"/>
-        </w:rPr>
-        <w:t>i</w:t>
-      </w:r>
-      <w:proofErr w:type="spellEnd"/>
-      <w:r>
-        <w:rPr>
-          <w:rFonts w:ascii="Times New Roman" w:hAnsi="Times New Roman" w:cs="Times New Roman"/>
-          <w:szCs w:val="24"/>
-        </w:rPr>
-        <w:t xml:space="preserve">, ii, iii, iv…). </w:t>
+        <w:t xml:space="preserve">Except for the title page, number all pages which come before the first page of the body chapters consecutively with lower case roman numerals (i, ii, iii, iv…). </w:t>
       </w:r>
     </w:p>
     <w:p>
@@ -22016,23 +22545,7 @@
           <w:rFonts w:ascii="Times New Roman" w:hAnsi="Times New Roman" w:cs="Times New Roman"/>
           <w:szCs w:val="24"/>
         </w:rPr>
-        <w:t xml:space="preserve">The first page with Arabic </w:t>
-      </w:r>
-      <w:proofErr w:type="gramStart"/>
-      <w:r>
-        <w:rPr>
-          <w:rFonts w:ascii="Times New Roman" w:hAnsi="Times New Roman" w:cs="Times New Roman"/>
-          <w:szCs w:val="24"/>
-        </w:rPr>
-        <w:t>numeral</w:t>
-      </w:r>
-      <w:proofErr w:type="gramEnd"/>
-      <w:r>
-        <w:rPr>
-          <w:rFonts w:ascii="Times New Roman" w:hAnsi="Times New Roman" w:cs="Times New Roman"/>
-          <w:szCs w:val="24"/>
-        </w:rPr>
-        <w:t xml:space="preserve"> (1, 2, 3, and so on) starts from the page of the introduction but it is mentioned on page 2 onwards. Mention page numbers on the bottom right of the page. The first page of each section or chapter will not carry the page number, however the page number will be counted for the proceeding page. </w:t>
+        <w:t xml:space="preserve">The first page with Arabic numeral (1, 2, 3, and so on) starts from the page of the introduction but it is mentioned on page 2 onwards. Mention page numbers on the bottom right of the page. The first page of each section or chapter will not carry the page number, however the page number will be counted for the proceeding page. </w:t>
       </w:r>
     </w:p>
     <w:p>
@@ -22115,7 +22628,7 @@
     <w:sectPr>
       <w:footerReference w:type="default" r:id="rId26"/>
       <w:pgSz w:w="12240" w:h="15840"/>
-      <w:pgMar w:top="1170" w:right="1440" w:bottom="1440" w:left="1800" w:header="720" w:footer="720" w:gutter="0"/>
+      <w:pgMar w:top="1350" w:right="1440" w:bottom="1710" w:left="1800" w:header="720" w:footer="720" w:gutter="0"/>
       <w:pgNumType w:start="1"/>
       <w:cols w:space="720"/>
       <w:docGrid w:linePitch="360"/>
@@ -22555,6 +23068,119 @@
     </w:lvl>
   </w:abstractNum>
   <w:abstractNum w:abstractNumId="3" w15:restartNumberingAfterBreak="0">
+    <w:nsid w:val="13223BBF"/>
+    <w:multiLevelType w:val="hybridMultilevel"/>
+    <w:tmpl w:val="7DC428A6"/>
+    <w:lvl w:ilvl="0" w:tplc="04090005">
+      <w:start w:val="1"/>
+      <w:numFmt w:val="bullet"/>
+      <w:lvlText w:val=""/>
+      <w:lvlJc w:val="left"/>
+      <w:pPr>
+        <w:ind w:left="900" w:hanging="360"/>
+      </w:pPr>
+      <w:rPr>
+        <w:rFonts w:ascii="Wingdings" w:hAnsi="Wingdings" w:hint="default"/>
+      </w:rPr>
+    </w:lvl>
+    <w:lvl w:ilvl="1" w:tplc="04090003" w:tentative="1">
+      <w:start w:val="1"/>
+      <w:numFmt w:val="bullet"/>
+      <w:lvlText w:val="o"/>
+      <w:lvlJc w:val="left"/>
+      <w:pPr>
+        <w:ind w:left="1620" w:hanging="360"/>
+      </w:pPr>
+      <w:rPr>
+        <w:rFonts w:ascii="Courier New" w:hAnsi="Courier New" w:cs="Courier New" w:hint="default"/>
+      </w:rPr>
+    </w:lvl>
+    <w:lvl w:ilvl="2" w:tplc="04090005" w:tentative="1">
+      <w:start w:val="1"/>
+      <w:numFmt w:val="bullet"/>
+      <w:lvlText w:val=""/>
+      <w:lvlJc w:val="left"/>
+      <w:pPr>
+        <w:ind w:left="2340" w:hanging="360"/>
+      </w:pPr>
+      <w:rPr>
+        <w:rFonts w:ascii="Wingdings" w:hAnsi="Wingdings" w:hint="default"/>
+      </w:rPr>
+    </w:lvl>
+    <w:lvl w:ilvl="3" w:tplc="04090001" w:tentative="1">
+      <w:start w:val="1"/>
+      <w:numFmt w:val="bullet"/>
+      <w:lvlText w:val=""/>
+      <w:lvlJc w:val="left"/>
+      <w:pPr>
+        <w:ind w:left="3060" w:hanging="360"/>
+      </w:pPr>
+      <w:rPr>
+        <w:rFonts w:ascii="Symbol" w:hAnsi="Symbol" w:hint="default"/>
+      </w:rPr>
+    </w:lvl>
+    <w:lvl w:ilvl="4" w:tplc="04090003" w:tentative="1">
+      <w:start w:val="1"/>
+      <w:numFmt w:val="bullet"/>
+      <w:lvlText w:val="o"/>
+      <w:lvlJc w:val="left"/>
+      <w:pPr>
+        <w:ind w:left="3780" w:hanging="360"/>
+      </w:pPr>
+      <w:rPr>
+        <w:rFonts w:ascii="Courier New" w:hAnsi="Courier New" w:cs="Courier New" w:hint="default"/>
+      </w:rPr>
+    </w:lvl>
+    <w:lvl w:ilvl="5" w:tplc="04090005" w:tentative="1">
+      <w:start w:val="1"/>
+      <w:numFmt w:val="bullet"/>
+      <w:lvlText w:val=""/>
+      <w:lvlJc w:val="left"/>
+      <w:pPr>
+        <w:ind w:left="4500" w:hanging="360"/>
+      </w:pPr>
+      <w:rPr>
+        <w:rFonts w:ascii="Wingdings" w:hAnsi="Wingdings" w:hint="default"/>
+      </w:rPr>
+    </w:lvl>
+    <w:lvl w:ilvl="6" w:tplc="04090001" w:tentative="1">
+      <w:start w:val="1"/>
+      <w:numFmt w:val="bullet"/>
+      <w:lvlText w:val=""/>
+      <w:lvlJc w:val="left"/>
+      <w:pPr>
+        <w:ind w:left="5220" w:hanging="360"/>
+      </w:pPr>
+      <w:rPr>
+        <w:rFonts w:ascii="Symbol" w:hAnsi="Symbol" w:hint="default"/>
+      </w:rPr>
+    </w:lvl>
+    <w:lvl w:ilvl="7" w:tplc="04090003" w:tentative="1">
+      <w:start w:val="1"/>
+      <w:numFmt w:val="bullet"/>
+      <w:lvlText w:val="o"/>
+      <w:lvlJc w:val="left"/>
+      <w:pPr>
+        <w:ind w:left="5940" w:hanging="360"/>
+      </w:pPr>
+      <w:rPr>
+        <w:rFonts w:ascii="Courier New" w:hAnsi="Courier New" w:cs="Courier New" w:hint="default"/>
+      </w:rPr>
+    </w:lvl>
+    <w:lvl w:ilvl="8" w:tplc="04090005" w:tentative="1">
+      <w:start w:val="1"/>
+      <w:numFmt w:val="bullet"/>
+      <w:lvlText w:val=""/>
+      <w:lvlJc w:val="left"/>
+      <w:pPr>
+        <w:ind w:left="6660" w:hanging="360"/>
+      </w:pPr>
+      <w:rPr>
+        <w:rFonts w:ascii="Wingdings" w:hAnsi="Wingdings" w:hint="default"/>
+      </w:rPr>
+    </w:lvl>
+  </w:abstractNum>
+  <w:abstractNum w:abstractNumId="4" w15:restartNumberingAfterBreak="0">
     <w:nsid w:val="240B6A2A"/>
     <w:multiLevelType w:val="hybridMultilevel"/>
     <w:tmpl w:val="51F21E78"/>
@@ -22667,7 +23293,7 @@
       </w:rPr>
     </w:lvl>
   </w:abstractNum>
-  <w:abstractNum w:abstractNumId="4" w15:restartNumberingAfterBreak="0">
+  <w:abstractNum w:abstractNumId="5" w15:restartNumberingAfterBreak="0">
     <w:nsid w:val="27DE343D"/>
     <w:multiLevelType w:val="hybridMultilevel"/>
     <w:tmpl w:val="A0BA8040"/>
@@ -22807,7 +23433,7 @@
       </w:rPr>
     </w:lvl>
   </w:abstractNum>
-  <w:abstractNum w:abstractNumId="5" w15:restartNumberingAfterBreak="0">
+  <w:abstractNum w:abstractNumId="6" w15:restartNumberingAfterBreak="0">
     <w:nsid w:val="295735B5"/>
     <w:multiLevelType w:val="hybridMultilevel"/>
     <w:tmpl w:val="3036D3FE"/>
@@ -22947,7 +23573,7 @@
       </w:rPr>
     </w:lvl>
   </w:abstractNum>
-  <w:abstractNum w:abstractNumId="6" w15:restartNumberingAfterBreak="0">
+  <w:abstractNum w:abstractNumId="7" w15:restartNumberingAfterBreak="0">
     <w:nsid w:val="334F0904"/>
     <w:multiLevelType w:val="hybridMultilevel"/>
     <w:tmpl w:val="1F14CAFA"/>
@@ -23060,7 +23686,7 @@
       </w:rPr>
     </w:lvl>
   </w:abstractNum>
-  <w:abstractNum w:abstractNumId="7" w15:restartNumberingAfterBreak="0">
+  <w:abstractNum w:abstractNumId="8" w15:restartNumberingAfterBreak="0">
     <w:nsid w:val="44320536"/>
     <w:multiLevelType w:val="hybridMultilevel"/>
     <w:tmpl w:val="3C42FB82"/>
@@ -23151,7 +23777,7 @@
       </w:pPr>
     </w:lvl>
   </w:abstractNum>
-  <w:abstractNum w:abstractNumId="8" w15:restartNumberingAfterBreak="0">
+  <w:abstractNum w:abstractNumId="9" w15:restartNumberingAfterBreak="0">
     <w:nsid w:val="58587BF2"/>
     <w:multiLevelType w:val="hybridMultilevel"/>
     <w:tmpl w:val="97A2A69C"/>
@@ -23238,7 +23864,7 @@
       </w:pPr>
     </w:lvl>
   </w:abstractNum>
-  <w:abstractNum w:abstractNumId="9" w15:restartNumberingAfterBreak="0">
+  <w:abstractNum w:abstractNumId="10" w15:restartNumberingAfterBreak="0">
     <w:nsid w:val="5FE17EE2"/>
     <w:multiLevelType w:val="hybridMultilevel"/>
     <w:tmpl w:val="0E066E6E"/>
@@ -23351,7 +23977,7 @@
       </w:rPr>
     </w:lvl>
   </w:abstractNum>
-  <w:abstractNum w:abstractNumId="10" w15:restartNumberingAfterBreak="0">
+  <w:abstractNum w:abstractNumId="11" w15:restartNumberingAfterBreak="0">
     <w:nsid w:val="60E03B5B"/>
     <w:multiLevelType w:val="hybridMultilevel"/>
     <w:tmpl w:val="AA20FC68"/>
@@ -23437,7 +24063,7 @@
       </w:pPr>
     </w:lvl>
   </w:abstractNum>
-  <w:abstractNum w:abstractNumId="11" w15:restartNumberingAfterBreak="0">
+  <w:abstractNum w:abstractNumId="12" w15:restartNumberingAfterBreak="0">
     <w:nsid w:val="6ACB35D3"/>
     <w:multiLevelType w:val="hybridMultilevel"/>
     <w:tmpl w:val="F1C26832"/>
@@ -23528,7 +24154,7 @@
       </w:pPr>
     </w:lvl>
   </w:abstractNum>
-  <w:abstractNum w:abstractNumId="12" w15:restartNumberingAfterBreak="0">
+  <w:abstractNum w:abstractNumId="13" w15:restartNumberingAfterBreak="0">
     <w:nsid w:val="78F353D3"/>
     <w:multiLevelType w:val="singleLevel"/>
     <w:tmpl w:val="B530A87A"/>
@@ -23546,7 +24172,7 @@
       </w:pPr>
     </w:lvl>
   </w:abstractNum>
-  <w:abstractNum w:abstractNumId="13" w15:restartNumberingAfterBreak="0">
+  <w:abstractNum w:abstractNumId="14" w15:restartNumberingAfterBreak="0">
     <w:nsid w:val="7E2473B3"/>
     <w:multiLevelType w:val="multilevel"/>
     <w:tmpl w:val="F970C114"/>
@@ -23730,16 +24356,16 @@
     </w:lvl>
   </w:abstractNum>
   <w:num w:numId="1" w16cid:durableId="1596941761">
+    <w:abstractNumId w:val="14"/>
+  </w:num>
+  <w:num w:numId="2" w16cid:durableId="217129710">
+    <w:abstractNumId w:val="9"/>
+  </w:num>
+  <w:num w:numId="3" w16cid:durableId="680858522">
     <w:abstractNumId w:val="13"/>
   </w:num>
-  <w:num w:numId="2" w16cid:durableId="217129710">
-    <w:abstractNumId w:val="8"/>
-  </w:num>
-  <w:num w:numId="3" w16cid:durableId="680858522">
-    <w:abstractNumId w:val="12"/>
-  </w:num>
   <w:num w:numId="4" w16cid:durableId="1364480733">
-    <w:abstractNumId w:val="13"/>
+    <w:abstractNumId w:val="14"/>
     <w:lvlOverride w:ilvl="0">
       <w:startOverride w:val="1"/>
     </w:lvlOverride>
@@ -23769,22 +24395,22 @@
     </w:lvlOverride>
   </w:num>
   <w:num w:numId="5" w16cid:durableId="1683431301">
-    <w:abstractNumId w:val="3"/>
+    <w:abstractNumId w:val="4"/>
   </w:num>
   <w:num w:numId="6" w16cid:durableId="1407845471">
+    <w:abstractNumId w:val="6"/>
+  </w:num>
+  <w:num w:numId="7" w16cid:durableId="1408578180">
     <w:abstractNumId w:val="5"/>
   </w:num>
-  <w:num w:numId="7" w16cid:durableId="1408578180">
-    <w:abstractNumId w:val="4"/>
-  </w:num>
   <w:num w:numId="8" w16cid:durableId="974604430">
-    <w:abstractNumId w:val="9"/>
+    <w:abstractNumId w:val="10"/>
   </w:num>
   <w:num w:numId="9" w16cid:durableId="32730014">
-    <w:abstractNumId w:val="7"/>
+    <w:abstractNumId w:val="8"/>
   </w:num>
   <w:num w:numId="10" w16cid:durableId="1754468847">
-    <w:abstractNumId w:val="11"/>
+    <w:abstractNumId w:val="12"/>
   </w:num>
   <w:num w:numId="11" w16cid:durableId="1023942922">
     <w:abstractNumId w:val="2"/>
@@ -23793,16 +24419,19 @@
     <w:abstractNumId w:val="0"/>
   </w:num>
   <w:num w:numId="13" w16cid:durableId="1772702302">
-    <w:abstractNumId w:val="6"/>
+    <w:abstractNumId w:val="7"/>
   </w:num>
   <w:num w:numId="14" w16cid:durableId="649939111">
-    <w:abstractNumId w:val="10"/>
+    <w:abstractNumId w:val="11"/>
   </w:num>
   <w:num w:numId="15" w16cid:durableId="1844733491">
     <w:abstractNumId w:val="1"/>
   </w:num>
   <w:num w:numId="16" w16cid:durableId="1345284702">
-    <w:abstractNumId w:val="13"/>
+    <w:abstractNumId w:val="14"/>
+  </w:num>
+  <w:num w:numId="17" w16cid:durableId="1785421563">
+    <w:abstractNumId w:val="3"/>
   </w:num>
   <w:numIdMacAtCleanup w:val="12"/>
 </w:numbering>
@@ -26075,7 +26704,7 @@
     <b:Title>Software Engineering, 11th ed.</b:Title>
     <b:Publisher>Addison-Wesley,</b:Publisher>
     <b:Year>2015</b:Year>
-    <b:RefOrder>20</b:RefOrder>
+    <b:RefOrder>22</b:RefOrder>
   </b:Source>
   <b:Source>
     <b:Tag>Sof221</b:Tag>
@@ -26343,7 +26972,7 @@
       </b:Author>
     </b:Author>
     <b:Title>REQUIREMENTS ENGINEERING AT A GLANCE: COMPARING GORE AND UML METHODS IN THE DESIGN OF AUTOMATED SYSTEMS</b:Title>
-    <b:RefOrder>21</b:RefOrder>
+    <b:RefOrder>23</b:RefOrder>
   </b:Source>
   <b:Source>
     <b:Tag>Out101</b:Tag>
@@ -26361,7 +26990,7 @@
     </b:Author>
     <b:Title>A survey on search-based software design</b:Title>
     <b:Year>2010</b:Year>
-    <b:RefOrder>17</b:RefOrder>
+    <b:RefOrder>19</b:RefOrder>
   </b:Source>
   <b:Source>
     <b:Tag>Han13</b:Tag>
@@ -26484,7 +27113,7 @@
     </b:Author>
     <b:Title>Building AI Applications: Yesterday, Today, and Tomorrow</b:Title>
     <b:City>2017</b:City>
-    <b:RefOrder>18</b:RefOrder>
+    <b:RefOrder>20</b:RefOrder>
   </b:Source>
   <b:Source>
     <b:Tag>Cri</b:Tag>
@@ -26502,13 +27131,54 @@
     </b:Author>
     <b:Title>Journal of Strategic Information Systems</b:Title>
     <b:City>2020</b:City>
-    <b:RefOrder>19</b:RefOrder>
+    <b:RefOrder>21</b:RefOrder>
+  </b:Source>
+  <b:Source>
+    <b:Tag>Cat06</b:Tag>
+    <b:SourceType>JournalArticle</b:SourceType>
+    <b:Guid>{A4E26761-986E-467E-9E5A-65CF6DC0EA81}</b:Guid>
+    <b:Author>
+      <b:Author>
+        <b:NameList>
+          <b:Person>
+            <b:Last>Catanio</b:Last>
+            <b:First>Joseph</b:First>
+            <b:Middle>T</b:Middle>
+          </b:Person>
+        </b:NameList>
+      </b:Author>
+    </b:Author>
+    <b:Title>Requirements analysis: A review</b:Title>
+    <b:JournalName>Advances in Systems, Computing Sciences and Software Engineering</b:JournalName>
+    <b:Year>2006</b:Year>
+    <b:Pages>411-418</b:Pages>
+    <b:Publisher>Springer</b:Publisher>
+    <b:RefOrder>17</b:RefOrder>
+  </b:Source>
+  <b:Source>
+    <b:Tag>Are16</b:Tag>
+    <b:SourceType>JournalArticle</b:SourceType>
+    <b:Guid>{63786B53-1F06-4791-A16F-7875816BD660}</b:Guid>
+    <b:Author>
+      <b:Author>
+        <b:NameList>
+          <b:Person>
+            <b:Last>Arendse</b:Last>
+            <b:First>Brian</b:First>
+          </b:Person>
+        </b:NameList>
+      </b:Author>
+    </b:Author>
+    <b:Title>A thorough comparison of NLP tools for requirements quality improvement</b:Title>
+    <b:Year>2016</b:Year>
+    <b:URL>https://studenttheses.uu.nl/handle/20.500.12932/23654</b:URL>
+    <b:RefOrder>18</b:RefOrder>
   </b:Source>
 </b:Sources>
 </file>
 
 <file path=customXml/itemProps1.xml><?xml version="1.0" encoding="utf-8"?>
-<ds:datastoreItem xmlns:ds="http://schemas.openxmlformats.org/officeDocument/2006/customXml" ds:itemID="{C4F262CF-A9C8-4CEF-9FF3-7A71FC14075E}">
+<ds:datastoreItem xmlns:ds="http://schemas.openxmlformats.org/officeDocument/2006/customXml" ds:itemID="{8BD32018-942E-40BB-B97F-FDD1B9C3C13A}">
   <ds:schemaRefs>
     <ds:schemaRef ds:uri="http://schemas.openxmlformats.org/officeDocument/2006/bibliography"/>
   </ds:schemaRefs>

</xml_diff>

<commit_message>
add Figure 1 Methodology in chapter 1
</commit_message>
<xml_diff>
--- a/report-project.docx
+++ b/report-project.docx
@@ -18,7 +18,7 @@
             <v:path gradientshapeok="t" o:connecttype="rect"/>
           </v:shapetype>
           <v:shape id="Text Box 19" o:spid="_x0000_s1027" type="#_x0000_t202" style="position:absolute;left:0;text-align:left;margin-left:-63.9pt;margin-top:-48.7pt;width:245.7pt;height:101.25pt;z-index:251661312;visibility:visible;mso-position-horizontal-relative:text;mso-position-vertical-relative:text" o:gfxdata="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" stroked="f">
-            <v:textbox>
+            <v:textbox style="mso-next-textbox:#Text Box 19">
               <w:txbxContent>
                 <w:p>
                   <w:pPr>
@@ -747,34 +747,14 @@
           <w:szCs w:val="32"/>
         </w:rPr>
       </w:pPr>
-      <w:proofErr w:type="spellStart"/>
       <w:r>
         <w:rPr>
           <w:sz w:val="32"/>
           <w:szCs w:val="32"/>
           <w:lang w:val="en-GB"/>
         </w:rPr>
-        <w:t>Dr.</w:t>
-      </w:r>
-      <w:proofErr w:type="spellEnd"/>
-      <w:r>
-        <w:rPr>
-          <w:sz w:val="32"/>
-          <w:szCs w:val="32"/>
-          <w:lang w:val="en-GB"/>
-        </w:rPr>
-        <w:t xml:space="preserve"> Mohammad M. </w:t>
-      </w:r>
-      <w:proofErr w:type="spellStart"/>
-      <w:r>
-        <w:rPr>
-          <w:sz w:val="32"/>
-          <w:szCs w:val="32"/>
-          <w:lang w:val="en-GB"/>
-        </w:rPr>
-        <w:t>Alsuraihi</w:t>
-      </w:r>
-      <w:proofErr w:type="spellEnd"/>
+        <w:t>Dr. Mohammad M. Alsuraihi</w:t>
+      </w:r>
     </w:p>
     <w:p>
       <w:pPr>
@@ -940,15 +920,7 @@
         <w:ind w:firstLine="540"/>
       </w:pPr>
       <w:r>
-        <w:t xml:space="preserve">The abstract should identify clearly and succinctly the purpose of the project, the methods used, the results obtained and the significance of the results or findings.  The abstract must not exceed one page. </w:t>
-      </w:r>
-      <w:proofErr w:type="gramStart"/>
-      <w:r>
-        <w:t>Abstract</w:t>
-      </w:r>
-      <w:proofErr w:type="gramEnd"/>
-      <w:r>
-        <w:t xml:space="preserve"> section gives the readers a brief idea about your project, which present in brief your problem statement and how you can solve it. </w:t>
+        <w:t xml:space="preserve">The abstract should identify clearly and succinctly the purpose of the project, the methods used, the results obtained and the significance of the results or findings.  The abstract must not exceed one page. Abstract section gives the readers a brief idea about your project, which present in brief your problem statement and how you can solve it. </w:t>
       </w:r>
     </w:p>
     <w:p>
@@ -1110,15 +1082,7 @@
         <w:pStyle w:val="NormalJustified"/>
       </w:pPr>
       <w:r>
-        <w:t xml:space="preserve">The content of this single page is left to the discretion of the student.  It is suggested however that the page </w:t>
-      </w:r>
-      <w:proofErr w:type="gramStart"/>
-      <w:r>
-        <w:t>makes reference</w:t>
-      </w:r>
-      <w:proofErr w:type="gramEnd"/>
-      <w:r>
-        <w:t xml:space="preserve"> to guidance received by the student from his or her supervisor and </w:t>
+        <w:t xml:space="preserve">The content of this single page is left to the discretion of the student.  It is suggested however that the page makes reference to guidance received by the student from his or her supervisor and </w:t>
       </w:r>
       <w:r>
         <w:t>other</w:t>
@@ -1133,15 +1097,7 @@
         <w:t xml:space="preserve">.  Reference should also be made to any financial assistance received to carry out the project.  Any extraordinary assistance received by the student for example in word processing, data collection, data analysis, and so on, should be properly acknowledged. </w:t>
       </w:r>
       <w:r>
-        <w:t xml:space="preserve">Example acknowledgement can be found in books, reports </w:t>
-      </w:r>
-      <w:proofErr w:type="gramStart"/>
-      <w:r>
-        <w:t>and also</w:t>
-      </w:r>
-      <w:proofErr w:type="gramEnd"/>
-      <w:r>
-        <w:t xml:space="preserve"> papers. </w:t>
+        <w:t xml:space="preserve">Example acknowledgement can be found in books, reports and also papers. </w:t>
       </w:r>
       <w:r>
         <w:t xml:space="preserve"> The acknowledgements should not exceed 250 words.</w:t>
@@ -8596,15 +8552,7 @@
         <w:ind w:firstLine="540"/>
       </w:pPr>
       <w:r>
-        <w:t xml:space="preserve">In this project, we pursue to merge knowledge from two major disciplines of computer science: Artificial Intelligence and Software Engineering </w:t>
-      </w:r>
-      <w:proofErr w:type="gramStart"/>
-      <w:r>
-        <w:t>in order to</w:t>
-      </w:r>
-      <w:proofErr w:type="gramEnd"/>
-      <w:r>
-        <w:t xml:space="preserve"> facilitate software development. Particularly, employing the power of artificial intelligence to transform project analysis textual elements: scenarios and requirements into visual modeling representations (Usecases and Class Diagrams).</w:t>
+        <w:t>In this project, we pursue to merge knowledge from two major disciplines of computer science: Artificial Intelligence and Software Engineering in order to facilitate software development. Particularly, employing the power of artificial intelligence to transform project analysis textual elements: scenarios and requirements into visual modeling representations (Usecases and Class Diagrams).</w:t>
       </w:r>
     </w:p>
     <w:p>
@@ -8636,15 +8584,7 @@
         <w:ind w:firstLine="576"/>
       </w:pPr>
       <w:r>
-        <w:t xml:space="preserve">Software maintenance constitutes a pivotal stage within the software development lifecycle, encompassing a substantial portion, varying from 40% to 80% of the total expenses associated with software development. It's worth highlighting that a notable 60% of the overall maintenance expenditure is dedicated to the improvement of existing software functionalities. Consequently, it becomes imperative to meticulously prepare appropriate software documentation at each developmental phase </w:t>
-      </w:r>
-      <w:proofErr w:type="gramStart"/>
-      <w:r>
-        <w:t>in order to</w:t>
-      </w:r>
-      <w:proofErr w:type="gramEnd"/>
-      <w:r>
-        <w:t xml:space="preserve"> alleviate the financial burdens of maintenance. The crux of reducing maintenance costs lies in enhancing one's grasp of the software system, as understanding a software system accounts for roughly 50% </w:t>
+        <w:t xml:space="preserve">Software maintenance constitutes a pivotal stage within the software development lifecycle, encompassing a substantial portion, varying from 40% to 80% of the total expenses associated with software development. It's worth highlighting that a notable 60% of the overall maintenance expenditure is dedicated to the improvement of existing software functionalities. Consequently, it becomes imperative to meticulously prepare appropriate software documentation at each developmental phase in order to alleviate the financial burdens of maintenance. The crux of reducing maintenance costs lies in enhancing one's grasp of the software system, as understanding a software system accounts for roughly 50% </w:t>
       </w:r>
       <w:r>
         <w:lastRenderedPageBreak/>
@@ -9083,6 +9023,53 @@
           <w:rFonts w:cstheme="majorBidi"/>
         </w:rPr>
       </w:pPr>
+      <w:r>
+        <w:rPr>
+          <w:rFonts w:cstheme="majorBidi"/>
+          <w:noProof/>
+        </w:rPr>
+        <w:drawing>
+          <wp:inline distT="0" distB="0" distL="0" distR="0" wp14:anchorId="0A10D43A" wp14:editId="415C037B">
+            <wp:extent cx="5715000" cy="1765935"/>
+            <wp:effectExtent l="0" t="0" r="0" b="0"/>
+            <wp:docPr id="1223674267" name="Picture 4"/>
+            <wp:cNvGraphicFramePr>
+              <a:graphicFrameLocks xmlns:a="http://schemas.openxmlformats.org/drawingml/2006/main" noChangeAspect="1"/>
+            </wp:cNvGraphicFramePr>
+            <a:graphic xmlns:a="http://schemas.openxmlformats.org/drawingml/2006/main">
+              <a:graphicData uri="http://schemas.openxmlformats.org/drawingml/2006/picture">
+                <pic:pic xmlns:pic="http://schemas.openxmlformats.org/drawingml/2006/picture">
+                  <pic:nvPicPr>
+                    <pic:cNvPr id="1223674267" name="Picture 1223674267"/>
+                    <pic:cNvPicPr/>
+                  </pic:nvPicPr>
+                  <pic:blipFill>
+                    <a:blip r:embed="rId11">
+                      <a:extLst>
+                        <a:ext uri="{28A0092B-C50C-407E-A947-70E740481C1C}">
+                          <a14:useLocalDpi xmlns:a14="http://schemas.microsoft.com/office/drawing/2010/main" val="0"/>
+                        </a:ext>
+                      </a:extLst>
+                    </a:blip>
+                    <a:stretch>
+                      <a:fillRect/>
+                    </a:stretch>
+                  </pic:blipFill>
+                  <pic:spPr>
+                    <a:xfrm>
+                      <a:off x="0" y="0"/>
+                      <a:ext cx="5715000" cy="1765935"/>
+                    </a:xfrm>
+                    <a:prstGeom prst="rect">
+                      <a:avLst/>
+                    </a:prstGeom>
+                  </pic:spPr>
+                </pic:pic>
+              </a:graphicData>
+            </a:graphic>
+          </wp:inline>
+        </w:drawing>
+      </w:r>
     </w:p>
     <w:p>
       <w:pPr>
@@ -10080,6 +10067,7 @@
               <w:rPr>
                 <w:rFonts w:ascii="Times New Roman" w:hAnsi="Times New Roman" w:cs="Times New Roman"/>
               </w:rPr>
+              <w:lastRenderedPageBreak/>
               <w:t>and</w:t>
             </w:r>
             <w:r>
@@ -11067,7 +11055,6 @@
           <w:b/>
           <w:bCs/>
         </w:rPr>
-        <w:lastRenderedPageBreak/>
         <w:t>Defining Project Objectives and Identifying the Problem (</w:t>
       </w:r>
       <w:r>
@@ -11357,23 +11344,7 @@
           <w:rFonts w:cstheme="majorBidi"/>
           <w:szCs w:val="24"/>
         </w:rPr>
-        <w:t xml:space="preserve"> In this chapter, we review the literature and learn about the techniques used. We review and compare systems </w:t>
-      </w:r>
-      <w:proofErr w:type="gramStart"/>
-      <w:r>
-        <w:rPr>
-          <w:rFonts w:cstheme="majorBidi"/>
-          <w:szCs w:val="24"/>
-        </w:rPr>
-        <w:t>similar to</w:t>
-      </w:r>
-      <w:proofErr w:type="gramEnd"/>
-      <w:r>
-        <w:rPr>
-          <w:rFonts w:cstheme="majorBidi"/>
-          <w:szCs w:val="24"/>
-        </w:rPr>
-        <w:t xml:space="preserve"> ours.</w:t>
+        <w:t xml:space="preserve"> In this chapter, we review the literature and learn about the techniques used. We review and compare systems similar to ours.</w:t>
       </w:r>
     </w:p>
     <w:p>
@@ -11397,6 +11368,7 @@
           <w:bCs/>
           <w:szCs w:val="24"/>
         </w:rPr>
+        <w:lastRenderedPageBreak/>
         <w:t>Chapter 3.</w:t>
       </w:r>
       <w:r>
@@ -11466,23 +11438,7 @@
           <w:rFonts w:cstheme="majorBidi"/>
           <w:szCs w:val="24"/>
         </w:rPr>
-        <w:t xml:space="preserve"> After designing the system, our focus in this chapter is on implementing it, identifying </w:t>
-      </w:r>
-      <w:proofErr w:type="gramStart"/>
-      <w:r>
-        <w:rPr>
-          <w:rFonts w:cstheme="majorBidi"/>
-          <w:szCs w:val="24"/>
-        </w:rPr>
-        <w:t>tools</w:t>
-      </w:r>
-      <w:proofErr w:type="gramEnd"/>
-      <w:r>
-        <w:rPr>
-          <w:rFonts w:cstheme="majorBidi"/>
-          <w:szCs w:val="24"/>
-        </w:rPr>
-        <w:t xml:space="preserve"> and programming languages, and testing it.</w:t>
+        <w:t xml:space="preserve"> After designing the system, our focus in this chapter is on implementing it, identifying tools and programming languages, and testing it.</w:t>
       </w:r>
     </w:p>
     <w:p>
@@ -11510,7 +11466,6 @@
           <w:bCs/>
           <w:szCs w:val="24"/>
         </w:rPr>
-        <w:lastRenderedPageBreak/>
         <w:t>Chapter 6.</w:t>
       </w:r>
       <w:r>
@@ -11834,7 +11789,7 @@
                     </pic:cNvPicPr>
                   </pic:nvPicPr>
                   <pic:blipFill>
-                    <a:blip r:embed="rId11">
+                    <a:blip r:embed="rId12">
                       <a:extLst>
                         <a:ext uri="{28A0092B-C50C-407E-A947-70E740481C1C}">
                           <a14:useLocalDpi xmlns:a14="http://schemas.microsoft.com/office/drawing/2010/main" val="0"/>
@@ -12218,7 +12173,7 @@
           <w:noProof/>
         </w:rPr>
         <w:drawing>
-          <wp:inline distT="0" distB="0" distL="0" distR="0" wp14:anchorId="5D26B6E9" wp14:editId="76CD7484">
+          <wp:inline distT="0" distB="0" distL="0" distR="0" wp14:anchorId="5D26B6E9" wp14:editId="06B73D79">
             <wp:extent cx="2893325" cy="2893325"/>
             <wp:effectExtent l="0" t="0" r="0" b="0"/>
             <wp:docPr id="1964994258" name="Picture 1"/>
@@ -12235,7 +12190,7 @@
                     </pic:cNvPicPr>
                   </pic:nvPicPr>
                   <pic:blipFill>
-                    <a:blip r:embed="rId12" cstate="print">
+                    <a:blip r:embed="rId13" cstate="print">
                       <a:extLst>
                         <a:ext uri="{28A0092B-C50C-407E-A947-70E740481C1C}">
                           <a14:useLocalDpi xmlns:a14="http://schemas.microsoft.com/office/drawing/2010/main" val="0"/>
@@ -12439,15 +12394,7 @@
         <w:ind w:firstLine="540"/>
       </w:pPr>
       <w:r>
-        <w:t>It is a group of neurons that bind to each other, and its characteristics are self-learning</w:t>
-      </w:r>
-      <w:proofErr w:type="gramStart"/>
-      <w:r>
-        <w:t xml:space="preserve"> It</w:t>
-      </w:r>
-      <w:proofErr w:type="gramEnd"/>
-      <w:r>
-        <w:t xml:space="preserve"> consists of three layers the input layer, the hidden layer, and the output layer. The input layer receives variables to connect to the hidden layer which could be more than one layer containing neurons. Convolutional Neural Networks (CNNs) are useful and powerful in computer vision and learning and are also a type of neural network.</w:t>
+        <w:t>It is a group of neurons that bind to each other, and its characteristics are self-learning It consists of three layers the input layer, the hidden layer, and the output layer. The input layer receives variables to connect to the hidden layer which could be more than one layer containing neurons. Convolutional Neural Networks (CNNs) are useful and powerful in computer vision and learning and are also a type of neural network.</w:t>
       </w:r>
       <w:sdt>
         <w:sdtPr>
@@ -12522,7 +12469,7 @@
           <w:noProof/>
         </w:rPr>
         <w:drawing>
-          <wp:inline distT="0" distB="0" distL="0" distR="0" wp14:anchorId="090BB6FC" wp14:editId="3A3289BC">
+          <wp:inline distT="0" distB="0" distL="0" distR="0" wp14:anchorId="090BB6FC" wp14:editId="14226632">
             <wp:extent cx="4203511" cy="2827655"/>
             <wp:effectExtent l="0" t="0" r="0" b="0"/>
             <wp:docPr id="1962190354" name="Picture 1"/>
@@ -12539,7 +12486,7 @@
                     </pic:cNvPicPr>
                   </pic:nvPicPr>
                   <pic:blipFill>
-                    <a:blip r:embed="rId13" cstate="print">
+                    <a:blip r:embed="rId14" cstate="print">
                       <a:extLst>
                         <a:ext uri="{28A0092B-C50C-407E-A947-70E740481C1C}">
                           <a14:useLocalDpi xmlns:a14="http://schemas.microsoft.com/office/drawing/2010/main" val="0"/>
@@ -12738,15 +12685,7 @@
         <w:t>is</w:t>
       </w:r>
       <w:r>
-        <w:t xml:space="preserve"> process, each dataset stored or sent to the learning algorithm has a label or name identifying this data. Each label has more than one feature. for example, </w:t>
-      </w:r>
-      <w:proofErr w:type="gramStart"/>
-      <w:r>
-        <w:t>If</w:t>
-      </w:r>
-      <w:proofErr w:type="gramEnd"/>
-      <w:r>
-        <w:t xml:space="preserve"> we take the dog, it is a label that the features are (big ear, big nose, etc</w:t>
+        <w:t xml:space="preserve"> process, each dataset stored or sent to the learning algorithm has a label or name identifying this data. Each label has more than one feature. for example, If we take the dog, it is a label that the features are (big ear, big nose, etc</w:t>
       </w:r>
       <w:r>
         <w:t>..</w:t>
@@ -12799,15 +12738,7 @@
         <w:ind w:firstLine="540"/>
       </w:pPr>
       <w:r>
-        <w:t xml:space="preserve">Trained data with features and labels are entered as input to the learning algorithm. In addition, correct outputs are </w:t>
-      </w:r>
-      <w:proofErr w:type="gramStart"/>
-      <w:r>
-        <w:t>entered</w:t>
-      </w:r>
-      <w:proofErr w:type="gramEnd"/>
-      <w:r>
-        <w:t xml:space="preserve"> and the algorithm is learned by comparing correct outputs to actual outputs to find errors.</w:t>
+        <w:t>Trained data with features and labels are entered as input to the learning algorithm. In addition, correct outputs are entered and the algorithm is learned by comparing correct outputs to actual outputs to find errors.</w:t>
       </w:r>
       <w:r>
         <w:t xml:space="preserve"> </w:t>
@@ -12853,7 +12784,7 @@
           <w:lang w:val="ar-SA"/>
         </w:rPr>
         <w:drawing>
-          <wp:inline distT="0" distB="0" distL="0" distR="0" wp14:anchorId="21175E51" wp14:editId="6673E443">
+          <wp:inline distT="0" distB="0" distL="0" distR="0" wp14:anchorId="21175E51" wp14:editId="01FE4ED1">
             <wp:extent cx="4030980" cy="2376934"/>
             <wp:effectExtent l="0" t="0" r="0" b="0"/>
             <wp:docPr id="486885285" name="Picture 2"/>
@@ -12868,7 +12799,7 @@
                     <pic:cNvPicPr/>
                   </pic:nvPicPr>
                   <pic:blipFill>
-                    <a:blip r:embed="rId14" cstate="print">
+                    <a:blip r:embed="rId15" cstate="print">
                       <a:extLst>
                         <a:ext uri="{28A0092B-C50C-407E-A947-70E740481C1C}">
                           <a14:useLocalDpi xmlns:a14="http://schemas.microsoft.com/office/drawing/2010/main" val="0"/>
@@ -13618,7 +13549,7 @@
                     </pic:cNvPicPr>
                   </pic:nvPicPr>
                   <pic:blipFill>
-                    <a:blip r:embed="rId15">
+                    <a:blip r:embed="rId16">
                       <a:extLst>
                         <a:ext uri="{28A0092B-C50C-407E-A947-70E740481C1C}">
                           <a14:useLocalDpi xmlns:a14="http://schemas.microsoft.com/office/drawing/2010/main" val="0"/>
@@ -14043,15 +13974,7 @@
         <w:ind w:firstLine="540"/>
       </w:pPr>
       <w:r>
-        <w:t xml:space="preserve">Term Frequency-Inverse Document Frequency (TF-IDF) analyzes the importance of prevalent and widely used words, such </w:t>
-      </w:r>
-      <w:proofErr w:type="gramStart"/>
-      <w:r>
-        <w:t>as(</w:t>
-      </w:r>
-      <w:proofErr w:type="gramEnd"/>
-      <w:r>
-        <w:t>"a," "an," "the"</w:t>
+        <w:t>Term Frequency-Inverse Document Frequency (TF-IDF) analyzes the importance of prevalent and widely used words, such as("a," "an," "the"</w:t>
       </w:r>
       <w:r>
         <w:rPr>
@@ -14367,7 +14290,7 @@
                     </pic:cNvPicPr>
                   </pic:nvPicPr>
                   <pic:blipFill>
-                    <a:blip r:embed="rId16" cstate="print">
+                    <a:blip r:embed="rId17" cstate="print">
                       <a:extLst>
                         <a:ext uri="{28A0092B-C50C-407E-A947-70E740481C1C}">
                           <a14:useLocalDpi xmlns:a14="http://schemas.microsoft.com/office/drawing/2010/main" val="0"/>
@@ -14608,7 +14531,7 @@
                     </pic:cNvPicPr>
                   </pic:nvPicPr>
                   <pic:blipFill>
-                    <a:blip r:embed="rId17" cstate="print">
+                    <a:blip r:embed="rId18" cstate="print">
                       <a:extLst>
                         <a:ext uri="{28A0092B-C50C-407E-A947-70E740481C1C}">
                           <a14:useLocalDpi xmlns:a14="http://schemas.microsoft.com/office/drawing/2010/main" val="0"/>
@@ -14803,7 +14726,7 @@
                     </pic:cNvPicPr>
                   </pic:nvPicPr>
                   <pic:blipFill>
-                    <a:blip r:embed="rId18">
+                    <a:blip r:embed="rId19">
                       <a:extLst>
                         <a:ext uri="{28A0092B-C50C-407E-A947-70E740481C1C}">
                           <a14:useLocalDpi xmlns:a14="http://schemas.microsoft.com/office/drawing/2010/main" val="0"/>
@@ -14971,7 +14894,7 @@
                     </pic:cNvPicPr>
                   </pic:nvPicPr>
                   <pic:blipFill>
-                    <a:blip r:embed="rId19">
+                    <a:blip r:embed="rId20">
                       <a:extLst>
                         <a:ext uri="{28A0092B-C50C-407E-A947-70E740481C1C}">
                           <a14:useLocalDpi xmlns:a14="http://schemas.microsoft.com/office/drawing/2010/main" val="0"/>
@@ -15138,15 +15061,7 @@
         <w:ind w:firstLine="540"/>
       </w:pPr>
       <w:r>
-        <w:t xml:space="preserve">Coreference Resolution (CR) is the task of finding all linguistic expressions </w:t>
-      </w:r>
-      <w:proofErr w:type="gramStart"/>
-      <w:r>
-        <w:t>in a given</w:t>
-      </w:r>
-      <w:proofErr w:type="gramEnd"/>
-      <w:r>
-        <w:t xml:space="preserve"> text that refer to the same entity. We can address this problem by replacing pronouns with noun phrases after identifying these references and aggregating them.</w:t>
+        <w:t>Coreference Resolution (CR) is the task of finding all linguistic expressions in a given text that refer to the same entity. We can address this problem by replacing pronouns with noun phrases after identifying these references and aggregating them.</w:t>
       </w:r>
       <w:sdt>
         <w:sdtPr>
@@ -15207,7 +15122,7 @@
                     <pic:cNvPicPr/>
                   </pic:nvPicPr>
                   <pic:blipFill>
-                    <a:blip r:embed="rId20"/>
+                    <a:blip r:embed="rId21"/>
                     <a:stretch>
                       <a:fillRect/>
                     </a:stretch>
@@ -15309,15 +15224,7 @@
         </w:rPr>
       </w:pPr>
       <w:r>
-        <w:t xml:space="preserve">Anaphora resolution (AR) is one of the cases that significantly </w:t>
-      </w:r>
-      <w:proofErr w:type="gramStart"/>
-      <w:r>
-        <w:t>differ</w:t>
-      </w:r>
-      <w:proofErr w:type="gramEnd"/>
-      <w:r>
-        <w:t xml:space="preserve"> from coreference resolution. An anaphora resolution occurs in the text when one term refers to another term and specifies the interpretation of another.</w:t>
+        <w:t>Anaphora resolution (AR) is one of the cases that significantly differ from coreference resolution. An anaphora resolution occurs in the text when one term refers to another term and specifies the interpretation of another.</w:t>
       </w:r>
       <w:sdt>
         <w:sdtPr>
@@ -15541,7 +15448,7 @@
                     <pic:cNvPicPr/>
                   </pic:nvPicPr>
                   <pic:blipFill>
-                    <a:blip r:embed="rId21"/>
+                    <a:blip r:embed="rId22"/>
                     <a:stretch>
                       <a:fillRect/>
                     </a:stretch>
@@ -15659,7 +15566,7 @@
                     <pic:cNvPicPr/>
                   </pic:nvPicPr>
                   <pic:blipFill>
-                    <a:blip r:embed="rId22"/>
+                    <a:blip r:embed="rId23"/>
                     <a:stretch>
                       <a:fillRect/>
                     </a:stretch>
@@ -15777,7 +15684,7 @@
                     <pic:cNvPicPr/>
                   </pic:nvPicPr>
                   <pic:blipFill>
-                    <a:blip r:embed="rId23"/>
+                    <a:blip r:embed="rId24"/>
                     <a:stretch>
                       <a:fillRect/>
                     </a:stretch>
@@ -15955,15 +15862,7 @@
         <w:ind w:firstLine="540"/>
       </w:pPr>
       <w:r>
-        <w:t xml:space="preserve">During software development stages sometimes the quality of the analysis of the requirements is poor and can cause </w:t>
-      </w:r>
-      <w:proofErr w:type="gramStart"/>
-      <w:r>
-        <w:t>the failure</w:t>
-      </w:r>
-      <w:proofErr w:type="gramEnd"/>
-      <w:r>
-        <w:t xml:space="preserve"> of the software project. Measuring the quality of the analysis of the requirements is through, inter alia, understanding the requirements by making the terminology understood by different stakeholders and being clear is not ambiguous.</w:t>
+        <w:t>During software development stages sometimes the quality of the analysis of the requirements is poor and can cause the failure of the software project. Measuring the quality of the analysis of the requirements is through, inter alia, understanding the requirements by making the terminology understood by different stakeholders and being clear is not ambiguous.</w:t>
       </w:r>
       <w:sdt>
         <w:sdtPr>
@@ -16075,23 +15974,7 @@
           <w:b/>
           <w:bCs/>
         </w:rPr>
-        <w:t xml:space="preserve">some of the </w:t>
-      </w:r>
-      <w:proofErr w:type="spellStart"/>
-      <w:r>
-        <w:rPr>
-          <w:b/>
-          <w:bCs/>
-        </w:rPr>
-        <w:t>categorisations</w:t>
-      </w:r>
-      <w:proofErr w:type="spellEnd"/>
-      <w:r>
-        <w:rPr>
-          <w:b/>
-          <w:bCs/>
-        </w:rPr>
-        <w:t xml:space="preserve"> used for NLP:</w:t>
+        <w:t>some of the categorisations used for NLP:</w:t>
       </w:r>
     </w:p>
     <w:p>
@@ -16246,15 +16129,7 @@
         <w:t>syntactic analysis</w:t>
       </w:r>
       <w:r>
-        <w:t xml:space="preserve">: The output of the lexical analysis serves as input to the syntactic analysis. The goal of </w:t>
-      </w:r>
-      <w:proofErr w:type="gramStart"/>
-      <w:r>
-        <w:t>the syntactic</w:t>
-      </w:r>
-      <w:proofErr w:type="gramEnd"/>
-      <w:r>
-        <w:t xml:space="preserve"> analysis is to uncover the grammatical structure of a sentence</w:t>
+        <w:t>: The output of the lexical analysis serves as input to the syntactic analysis. The goal of the syntactic analysis is to uncover the grammatical structure of a sentence</w:t>
       </w:r>
       <w:r>
         <w:rPr>
@@ -16350,47 +16225,7 @@
       </w:r>
       <w:r>
         <w:lastRenderedPageBreak/>
-        <w:t xml:space="preserve">these systems in many critical applications. Moreover, the cost of software development dominates the total cost of such systems. Research in applying artificial intelligence techniques to software Engineering </w:t>
-      </w:r>
-      <w:proofErr w:type="gramStart"/>
-      <w:r>
-        <w:t>have</w:t>
-      </w:r>
-      <w:proofErr w:type="gramEnd"/>
-      <w:r>
-        <w:t xml:space="preserve"> grown tremendously in the last two decades producing </w:t>
-      </w:r>
-      <w:proofErr w:type="gramStart"/>
-      <w:r>
-        <w:t>a large number of</w:t>
-      </w:r>
-      <w:proofErr w:type="gramEnd"/>
-      <w:r>
-        <w:t xml:space="preserve"> projects and publications. A number of conferences and journals are dedicated to </w:t>
-      </w:r>
-      <w:proofErr w:type="gramStart"/>
-      <w:r>
-        <w:t>publish</w:t>
-      </w:r>
-      <w:proofErr w:type="gramEnd"/>
-      <w:r>
-        <w:t xml:space="preserve"> </w:t>
-      </w:r>
-      <w:proofErr w:type="gramStart"/>
-      <w:r>
-        <w:t>the research</w:t>
-      </w:r>
-      <w:proofErr w:type="gramEnd"/>
-      <w:r>
-        <w:t xml:space="preserve"> in this field. The AI techniques are proposed </w:t>
-      </w:r>
-      <w:proofErr w:type="gramStart"/>
-      <w:r>
-        <w:t>in order to</w:t>
-      </w:r>
-      <w:proofErr w:type="gramEnd"/>
-      <w:r>
-        <w:t xml:space="preserve"> reduce the time to market and enhance the quality of software systems. Yet many of these AI techniques remain largely used by the research community and with little impact on the processes and tools used by the practicing software engineer.</w:t>
+        <w:t>these systems in many critical applications. Moreover, the cost of software development dominates the total cost of such systems. Research in applying artificial intelligence techniques to software Engineering have grown tremendously in the last two decades producing a large number of projects and publications. A number of conferences and journals are dedicated to publish the research in this field. The AI techniques are proposed in order to reduce the time to market and enhance the quality of software systems. Yet many of these AI techniques remain largely used by the research community and with little impact on the processes and tools used by the practicing software engineer.</w:t>
       </w:r>
       <w:sdt>
         <w:sdtPr>
@@ -16495,15 +16330,7 @@
         <w:t>Perhaps</w:t>
       </w:r>
       <w:r>
-        <w:t xml:space="preserve"> </w:t>
-      </w:r>
-      <w:proofErr w:type="gramStart"/>
-      <w:r>
-        <w:t>most,</w:t>
-      </w:r>
-      <w:proofErr w:type="gramEnd"/>
-      <w:r>
-        <w:t xml:space="preserve"> large organizations are making use of AI technologies for market forecasting, customer support, recruiting, fraud detection, scheduling and planning, and other uses. Con </w:t>
+        <w:t xml:space="preserve"> most, large organizations are making use of AI technologies for market forecasting, customer support, recruiting, fraud detection, scheduling and planning, and other uses. Con </w:t>
       </w:r>
       <w:r>
         <w:t>summer</w:t>
@@ -16515,15 +16342,7 @@
         <w:t>self-driving</w:t>
       </w:r>
       <w:r>
-        <w:t xml:space="preserve"> cars, and Google Now; Apple’s Siri; Microsoft’s Cortana and Bing; Amazon’s Echo; Facebook’s automatic photo tagging; Netflix’s movie recommendations; and automated check deposits using one of many mobile banking applications. Table 1 shows even more problem and system types, plus specific applications, several of which have been presented at IAAI or AAAI over the years. Of course, not </w:t>
-      </w:r>
-      <w:proofErr w:type="gramStart"/>
-      <w:r>
-        <w:t>all of</w:t>
-      </w:r>
-      <w:proofErr w:type="gramEnd"/>
-      <w:r>
-        <w:t xml:space="preserve"> these examples are commonly recognized as AI applications — the AI features have disappeared into the fabric. Modern search engines are a good example of this phenomenon.</w:t>
+        <w:t xml:space="preserve"> cars, and Google Now; Apple’s Siri; Microsoft’s Cortana and Bing; Amazon’s Echo; Facebook’s automatic photo tagging; Netflix’s movie recommendations; and automated check deposits using one of many mobile banking applications. Table 1 shows even more problem and system types, plus specific applications, several of which have been presented at IAAI or AAAI over the years. Of course, not all of these examples are commonly recognized as AI applications — the AI features have disappeared into the fabric. Modern search engines are a good example of this phenomenon.</w:t>
       </w:r>
       <w:sdt>
         <w:sdtPr>
@@ -16580,29 +16399,13 @@
       </w:r>
       <w:r>
         <w:lastRenderedPageBreak/>
-        <w:t xml:space="preserve">transformation of work that AI may enable. What differentiates automation in the 21st century </w:t>
-      </w:r>
-      <w:proofErr w:type="gramStart"/>
-      <w:r>
-        <w:t>with</w:t>
-      </w:r>
-      <w:proofErr w:type="gramEnd"/>
-      <w:r>
-        <w:t xml:space="preserve"> automation in the 20th century is the use of computer technologies that may be described as ‘intelligent’. The latest advances in AI are demonstrating striking abilities to learn and improve, adapting and increasing performance over time through exposure to greater amounts of data or increasing experience of attempting to complete a task. While these advances do not equate to human levels of intelligence, they are demonstrating new cognitive capabilities that can substitute for humans in some knowledge and service work tasks. Thus, we define Intelligent Automation as the use of </w:t>
+        <w:t xml:space="preserve">transformation of work that AI may enable. What differentiates automation in the 21st century with automation in the 20th century is the use of computer technologies that may be described as ‘intelligent’. The latest advances in AI are demonstrating striking abilities to learn and improve, adapting and increasing performance over time through exposure to greater amounts of data or increasing experience of attempting to complete a task. While these advances do not equate to human levels of intelligence, they are demonstrating new cognitive capabilities that can substitute for humans in some knowledge and service work tasks. Thus, we define Intelligent Automation as the use of </w:t>
       </w:r>
       <w:r>
         <w:t>technologies</w:t>
       </w:r>
       <w:r>
-        <w:t xml:space="preserve"> to replace human capabilities, particularly those involving cognition such as learning and problem solving, for the execution of work tasks that were previously carried out by a human. Intelligent Automation differs from previous forms of automation in that AI machines can learn, </w:t>
-      </w:r>
-      <w:proofErr w:type="gramStart"/>
-      <w:r>
-        <w:t>adapt</w:t>
-      </w:r>
-      <w:proofErr w:type="gramEnd"/>
-      <w:r>
-        <w:t xml:space="preserve"> and improve over time. In the following section, we define the technologies that enable the Intelligent Automation of knowledge and service work.</w:t>
+        <w:t xml:space="preserve"> to replace human capabilities, particularly those involving cognition such as learning and problem solving, for the execution of work tasks that were previously carried out by a human. Intelligent Automation differs from previous forms of automation in that AI machines can learn, adapt and improve over time. In the following section, we define the technologies that enable the Intelligent Automation of knowledge and service work.</w:t>
       </w:r>
       <w:sdt>
         <w:sdtPr>
@@ -16664,15 +16467,7 @@
         <w:t>).</w:t>
       </w:r>
       <w:r>
-        <w:t xml:space="preserve"> However, in recent years, game-changing progress has been made in addressing some of the fundamental challenges of the AI discipline. Advances have been made in Natural Language Processing, Machine Learning, and Computer Vision. The rapid growth in the availability and accessibility of big data combined with vast computing power, readily available through the cloud, </w:t>
-      </w:r>
-      <w:proofErr w:type="gramStart"/>
-      <w:r>
-        <w:t>have</w:t>
-      </w:r>
-      <w:proofErr w:type="gramEnd"/>
-      <w:r>
-        <w:t xml:space="preserve"> aided these developments. These recent advances in AI are creating a new generation of systems that are distinct from the early DSS and knowledge-based systems in three respects</w:t>
+        <w:t xml:space="preserve"> However, in recent years, game-changing progress has been made in addressing some of the fundamental challenges of the AI discipline. Advances have been made in Natural Language Processing, Machine Learning, and Computer Vision. The rapid growth in the availability and accessibility of big data combined with vast computing power, readily available through the cloud, have aided these developments. These recent advances in AI are creating a new generation of systems that are distinct from the early DSS and knowledge-based systems in three respects</w:t>
       </w:r>
       <w:r>
         <w:rPr>
@@ -16723,15 +16518,7 @@
         <w:jc w:val="left"/>
       </w:pPr>
       <w:r>
-        <w:t xml:space="preserve">First, the old systems could not automatically learn and improve their methods and results and were reliant on human programmers to </w:t>
-      </w:r>
-      <w:proofErr w:type="gramStart"/>
-      <w:r>
-        <w:t>make adjustments</w:t>
-      </w:r>
-      <w:proofErr w:type="gramEnd"/>
-      <w:r>
-        <w:t>.</w:t>
+        <w:t>First, the old systems could not automatically learn and improve their methods and results and were reliant on human programmers to make adjustments.</w:t>
       </w:r>
     </w:p>
     <w:p>
@@ -16896,7 +16683,6 @@
         </w:rPr>
         <w:t xml:space="preserve">the </w:t>
       </w:r>
-      <w:proofErr w:type="gramStart"/>
       <w:r>
         <w:rPr>
           <w:lang w:val="en-CA"/>
@@ -16907,14 +16693,7 @@
         <w:rPr>
           <w:lang w:val="en-CA"/>
         </w:rPr>
-        <w:t>and</w:t>
-      </w:r>
-      <w:proofErr w:type="gramEnd"/>
-      <w:r>
-        <w:rPr>
-          <w:lang w:val="en-CA"/>
-        </w:rPr>
-        <w:t xml:space="preserve"> generate solutions to solve the problems. </w:t>
+        <w:t xml:space="preserve">and generate solutions to solve the problems. </w:t>
       </w:r>
     </w:p>
     <w:p>
@@ -16964,21 +16743,7 @@
         <w:rPr>
           <w:lang w:val="en-CA"/>
         </w:rPr>
-        <w:t xml:space="preserve">This section may contain any of the following </w:t>
-      </w:r>
-      <w:proofErr w:type="gramStart"/>
-      <w:r>
-        <w:rPr>
-          <w:lang w:val="en-CA"/>
-        </w:rPr>
-        <w:t>information;</w:t>
-      </w:r>
-      <w:proofErr w:type="gramEnd"/>
-      <w:r>
-        <w:rPr>
-          <w:lang w:val="en-CA"/>
-        </w:rPr>
-        <w:t xml:space="preserve"> d</w:t>
+        <w:t>This section may contain any of the following information; d</w:t>
       </w:r>
       <w:r>
         <w:rPr>
@@ -17083,21 +16848,7 @@
         <w:rPr>
           <w:lang w:val="en-GB"/>
         </w:rPr>
-        <w:t xml:space="preserve"> how the system should react to </w:t>
-      </w:r>
-      <w:proofErr w:type="gramStart"/>
-      <w:r>
-        <w:rPr>
-          <w:lang w:val="en-GB"/>
-        </w:rPr>
-        <w:t>particular inputs</w:t>
-      </w:r>
-      <w:proofErr w:type="gramEnd"/>
-      <w:r>
-        <w:rPr>
-          <w:lang w:val="en-GB"/>
-        </w:rPr>
-        <w:t xml:space="preserve"> and how the system should behave in particular situations.</w:t>
+        <w:t xml:space="preserve"> how the system should react to particular inputs and how the system should behave in particular situations.</w:t>
       </w:r>
     </w:p>
     <w:p>
@@ -17158,21 +16909,7 @@
         <w:rPr>
           <w:lang w:val="en-GB"/>
         </w:rPr>
-        <w:t xml:space="preserve">Often apply to the system </w:t>
-      </w:r>
-      <w:proofErr w:type="gramStart"/>
-      <w:r>
-        <w:rPr>
-          <w:lang w:val="en-GB"/>
-        </w:rPr>
-        <w:t>as a whole rather</w:t>
-      </w:r>
-      <w:proofErr w:type="gramEnd"/>
-      <w:r>
-        <w:rPr>
-          <w:lang w:val="en-GB"/>
-        </w:rPr>
-        <w:t xml:space="preserve"> than individual features or services.</w:t>
+        <w:t>Often apply to the system as a whole rather than individual features or services.</w:t>
       </w:r>
     </w:p>
     <w:p>
@@ -17313,7 +17050,7 @@
                     </pic:cNvPicPr>
                   </pic:nvPicPr>
                   <pic:blipFill>
-                    <a:blip r:embed="rId24" cstate="print">
+                    <a:blip r:embed="rId25" cstate="print">
                       <a:extLst>
                         <a:ext uri="{28A0092B-C50C-407E-A947-70E740481C1C}">
                           <a14:useLocalDpi xmlns:a14="http://schemas.microsoft.com/office/drawing/2010/main" val="0"/>
@@ -17616,13 +17353,8 @@
         <w:t>• Description of</w:t>
       </w:r>
       <w:r>
-        <w:t xml:space="preserve"> the working procedure used (list of steps</w:t>
-      </w:r>
-      <w:proofErr w:type="gramStart"/>
-      <w:r>
-        <w:t>);</w:t>
-      </w:r>
-      <w:proofErr w:type="gramEnd"/>
+        <w:t xml:space="preserve"> the working procedure used (list of steps);</w:t>
+      </w:r>
     </w:p>
     <w:p>
       <w:r>
@@ -17641,26 +17373,16 @@
         <w:t>.</w:t>
       </w:r>
       <w:r>
-        <w:t>, equipment, software, tools, instruments, parameters, etc.</w:t>
-      </w:r>
-      <w:proofErr w:type="gramStart"/>
-      <w:r>
-        <w:t>)</w:t>
+        <w:t>, equipment, software, tools, instruments, parameters, etc.)</w:t>
       </w:r>
       <w:r>
         <w:t>;</w:t>
       </w:r>
-      <w:proofErr w:type="gramEnd"/>
-    </w:p>
-    <w:p>
-      <w:r>
-        <w:t xml:space="preserve">• Describe the processing of data </w:t>
-      </w:r>
-      <w:proofErr w:type="gramStart"/>
-      <w:r>
-        <w:t>collected;</w:t>
-      </w:r>
-      <w:proofErr w:type="gramEnd"/>
+    </w:p>
+    <w:p>
+      <w:r>
+        <w:t>• Describe the processing of data collected;</w:t>
+      </w:r>
     </w:p>
     <w:p>
       <w:r>
@@ -17798,7 +17520,6 @@
         </w:rPr>
         <w:t xml:space="preserve"> </w:t>
       </w:r>
-      <w:proofErr w:type="gramStart"/>
       <w:r>
         <w:rPr>
           <w:lang w:val="en-GB"/>
@@ -17809,14 +17530,7 @@
         <w:rPr>
           <w:lang w:val="en-GB"/>
         </w:rPr>
-        <w:t>.e.</w:t>
-      </w:r>
-      <w:proofErr w:type="gramEnd"/>
-      <w:r>
-        <w:rPr>
-          <w:lang w:val="en-GB"/>
-        </w:rPr>
-        <w:t xml:space="preserve"> it involves identifying major system components and their communications.</w:t>
+        <w:t>.e. it involves identifying major system components and their communications.</w:t>
       </w:r>
       <w:r>
         <w:t xml:space="preserve"> </w:t>
@@ -17892,15 +17606,7 @@
         <w:ind w:firstLine="540"/>
       </w:pPr>
       <w:r>
-        <w:t xml:space="preserve">For </w:t>
-      </w:r>
-      <w:proofErr w:type="gramStart"/>
-      <w:r>
-        <w:t>research</w:t>
-      </w:r>
-      <w:proofErr w:type="gramEnd"/>
-      <w:r>
-        <w:t xml:space="preserve">-based </w:t>
+        <w:t xml:space="preserve">For research-based </w:t>
       </w:r>
       <w:r>
         <w:t xml:space="preserve">or simulation </w:t>
@@ -18251,15 +17957,7 @@
         <w:ind w:firstLine="720"/>
       </w:pPr>
       <w:r>
-        <w:t xml:space="preserve">In this section you should state the tools and/or languages that you intend to use and </w:t>
-      </w:r>
-      <w:proofErr w:type="gramStart"/>
-      <w:r>
-        <w:t>its</w:t>
-      </w:r>
-      <w:proofErr w:type="gramEnd"/>
-      <w:r>
-        <w:t xml:space="preserve"> justifications.</w:t>
+        <w:t>In this section you should state the tools and/or languages that you intend to use and its justifications.</w:t>
       </w:r>
     </w:p>
     <w:p>
@@ -18277,13 +17975,8 @@
       <w:pPr>
         <w:ind w:firstLine="540"/>
       </w:pPr>
-      <w:proofErr w:type="gramStart"/>
-      <w:r>
-        <w:t>Detail</w:t>
-      </w:r>
-      <w:proofErr w:type="gramEnd"/>
-      <w:r>
-        <w:t xml:space="preserve"> explanation is required on how the discussion on system design (in Chapter 4) relates with the actual implementation.</w:t>
+      <w:r>
+        <w:t>Detail explanation is required on how the discussion on system design (in Chapter 4) relates with the actual implementation.</w:t>
       </w:r>
     </w:p>
     <w:p>
@@ -18426,15 +18119,7 @@
         <w:t>properly,</w:t>
       </w:r>
       <w:r>
-        <w:t xml:space="preserve"> and that </w:t>
-      </w:r>
-      <w:proofErr w:type="gramStart"/>
-      <w:r>
-        <w:t>actual</w:t>
-      </w:r>
-      <w:proofErr w:type="gramEnd"/>
-      <w:r>
-        <w:t xml:space="preserve"> processing situation will be handled correctly</w:t>
+        <w:t xml:space="preserve"> and that actual processing situation will be handled correctly</w:t>
       </w:r>
       <w:r>
         <w:t xml:space="preserve"> (integration test)</w:t>
@@ -18598,14 +18283,12 @@
       <w:r>
         <w:t xml:space="preserve"> </w:t>
       </w:r>
-      <w:proofErr w:type="gramStart"/>
       <w:r>
         <w:rPr>
           <w:rStyle w:val="hps"/>
         </w:rPr>
         <w:t>justifications</w:t>
       </w:r>
-      <w:proofErr w:type="gramEnd"/>
       <w:r>
         <w:t xml:space="preserve"> </w:t>
       </w:r>
@@ -18718,19 +18401,11 @@
       <w:r>
         <w:t xml:space="preserve"> </w:t>
       </w:r>
-      <w:proofErr w:type="gramStart"/>
       <w:r>
         <w:rPr>
           <w:rStyle w:val="hps"/>
         </w:rPr>
-        <w:t>technical</w:t>
-      </w:r>
-      <w:proofErr w:type="gramEnd"/>
-      <w:r>
-        <w:rPr>
-          <w:rStyle w:val="hps"/>
-        </w:rPr>
-        <w:t xml:space="preserve"> and scientific knowledge of the student.</w:t>
+        <w:t>technical and scientific knowledge of the student.</w:t>
       </w:r>
     </w:p>
     <w:p>
@@ -18846,14 +18521,12 @@
       <w:r>
         <w:t xml:space="preserve"> </w:t>
       </w:r>
-      <w:proofErr w:type="gramStart"/>
       <w:r>
         <w:rPr>
           <w:rStyle w:val="hps"/>
         </w:rPr>
         <w:t>assumptions</w:t>
       </w:r>
-      <w:proofErr w:type="gramEnd"/>
       <w:r>
         <w:t xml:space="preserve"> </w:t>
       </w:r>
@@ -18937,11 +18610,9 @@
       <w:r>
         <w:t xml:space="preserve"> to which degree the </w:t>
       </w:r>
-      <w:proofErr w:type="gramStart"/>
       <w:r>
         <w:t>final outcome</w:t>
       </w:r>
-      <w:proofErr w:type="gramEnd"/>
       <w:r>
         <w:t xml:space="preserve"> support</w:t>
       </w:r>
@@ -18949,15 +18620,7 @@
         <w:t>s</w:t>
       </w:r>
       <w:r>
-        <w:t xml:space="preserve"> the original objectives of the project (partially, fully achieved, or exceeded expectations).  Here you will summarize the achievements and deficiencies of your project.  You may also state what you would/could have </w:t>
-      </w:r>
-      <w:proofErr w:type="gramStart"/>
-      <w:r>
-        <w:t>done, if</w:t>
-      </w:r>
-      <w:proofErr w:type="gramEnd"/>
-      <w:r>
-        <w:t xml:space="preserve"> you had had more time or if things had worked out differently.  </w:t>
+        <w:t xml:space="preserve"> the original objectives of the project (partially, fully achieved, or exceeded expectations).  Here you will summarize the achievements and deficiencies of your project.  You may also state what you would/could have done, if you had had more time or if things had worked out differently.  </w:t>
       </w:r>
     </w:p>
     <w:p>
@@ -19038,19 +18701,11 @@
       <w:r>
         <w:t xml:space="preserve"> </w:t>
       </w:r>
-      <w:proofErr w:type="gramStart"/>
       <w:r>
         <w:rPr>
           <w:rStyle w:val="hps"/>
         </w:rPr>
-        <w:t>works</w:t>
-      </w:r>
-      <w:proofErr w:type="gramEnd"/>
-      <w:r>
-        <w:rPr>
-          <w:rStyle w:val="hps"/>
-        </w:rPr>
-        <w:t xml:space="preserve"> to be undertaken</w:t>
+        <w:t>works to be undertaken</w:t>
       </w:r>
       <w:r>
         <w:t xml:space="preserve"> </w:t>
@@ -19835,6 +19490,7 @@
                 <w:noProof/>
                 <w:lang w:val="x-none"/>
               </w:rPr>
+              <w:lastRenderedPageBreak/>
               <w:t xml:space="preserve">[11] </w:t>
             </w:r>
           </w:p>
@@ -20859,15 +20515,7 @@
         <w:t>CS492 report, you should prepare</w:t>
       </w:r>
       <w:r>
-        <w:t xml:space="preserve"> an appendix explaining file structure on the CD submitted with it. The appendix must also contain information on how the code should be run (</w:t>
-      </w:r>
-      <w:proofErr w:type="gramStart"/>
-      <w:r>
-        <w:t>i.e.</w:t>
-      </w:r>
-      <w:proofErr w:type="gramEnd"/>
-      <w:r>
-        <w:t xml:space="preserve"> the user guide or manual). Other appendices may include documents such as: the checklist of examiners’ comments, questionnaire, selected experimental data, schedules, testing strategy or risk management plans. Do not include the source code as an appendix (submit it on a CD). Do not include voluminous appendices (these should also be submitted on a CD, if necessary).</w:t>
+        <w:t xml:space="preserve"> an appendix explaining file structure on the CD submitted with it. The appendix must also contain information on how the code should be run (i.e. the user guide or manual). Other appendices may include documents such as: the checklist of examiners’ comments, questionnaire, selected experimental data, schedules, testing strategy or risk management plans. Do not include the source code as an appendix (submit it on a CD). Do not include voluminous appendices (these should also be submitted on a CD, if necessary).</w:t>
       </w:r>
       <w:r>
         <w:t xml:space="preserve"> </w:t>
@@ -20961,42 +20609,10 @@
         <w:t xml:space="preserve"> examples </w:t>
       </w:r>
       <w:r>
-        <w:t xml:space="preserve">of </w:t>
-      </w:r>
-      <w:proofErr w:type="gramStart"/>
-      <w:r>
-        <w:t>figure</w:t>
-      </w:r>
-      <w:proofErr w:type="gramEnd"/>
-      <w:r>
-        <w:t xml:space="preserve">, </w:t>
-      </w:r>
-      <w:proofErr w:type="gramStart"/>
-      <w:r>
-        <w:t>table</w:t>
-      </w:r>
-      <w:proofErr w:type="gramEnd"/>
-      <w:r>
-        <w:t xml:space="preserve"> and equation</w:t>
-      </w:r>
-      <w:r>
-        <w:t xml:space="preserve">. We assume that the figure, </w:t>
-      </w:r>
-      <w:proofErr w:type="gramStart"/>
-      <w:r>
-        <w:t>table</w:t>
-      </w:r>
-      <w:proofErr w:type="gramEnd"/>
-      <w:r>
-        <w:t xml:space="preserve"> and equation appear in Chapter 2, therefore their numberings will be preceded by number 2. Whenever possible please place the figures and tables </w:t>
-      </w:r>
-      <w:proofErr w:type="gramStart"/>
-      <w:r>
-        <w:t>alongside with</w:t>
-      </w:r>
-      <w:proofErr w:type="gramEnd"/>
-      <w:r>
-        <w:t xml:space="preserve"> the </w:t>
+        <w:t>of figure, table and equation</w:t>
+      </w:r>
+      <w:r>
+        <w:t xml:space="preserve">. We assume that the figure, table and equation appear in Chapter 2, therefore their numberings will be preceded by number 2. Whenever possible please place the figures and tables alongside with the </w:t>
       </w:r>
       <w:r>
         <w:t>captions</w:t>
@@ -21005,23 +20621,7 @@
         <w:t xml:space="preserve">, immediately </w:t>
       </w:r>
       <w:r>
-        <w:t xml:space="preserve">following the first text that refer to it. If this is not possible, then the figure or table should appear </w:t>
-      </w:r>
-      <w:proofErr w:type="gramStart"/>
-      <w:r>
-        <w:t>in</w:t>
-      </w:r>
-      <w:proofErr w:type="gramEnd"/>
-      <w:r>
-        <w:t xml:space="preserve"> the following page.  More than one figure or table can be placed </w:t>
-      </w:r>
-      <w:proofErr w:type="gramStart"/>
-      <w:r>
-        <w:t>in</w:t>
-      </w:r>
-      <w:proofErr w:type="gramEnd"/>
-      <w:r>
-        <w:t xml:space="preserve"> a single page.  However, it</w:t>
+        <w:t>following the first text that refer to it. If this is not possible, then the figure or table should appear in the following page.  More than one figure or table can be placed in a single page.  However, it</w:t>
       </w:r>
       <w:r>
         <w:t xml:space="preserve"> is advisable to disperse the figures and tables throughout the report. Please ensure that the figures and tables do not run across pages.</w:t>
@@ -21058,7 +20658,7 @@
                     <pic:cNvPicPr/>
                   </pic:nvPicPr>
                   <pic:blipFill>
-                    <a:blip r:embed="rId25" cstate="print"/>
+                    <a:blip r:embed="rId26" cstate="print"/>
                     <a:stretch>
                       <a:fillRect/>
                     </a:stretch>
@@ -21167,43 +20767,19 @@
           <w:rFonts w:eastAsia="Calibri"/>
           <w:lang w:val="en-GB"/>
         </w:rPr>
-        <w:t xml:space="preserve"> is under the figure. Figures are </w:t>
-      </w:r>
-      <w:proofErr w:type="spellStart"/>
-      <w:r>
+        <w:t xml:space="preserve"> is under the figure. Figures are center justification. If you start a paragraph with the word “Figure” then use capital F, otherwise small f.</w:t>
+      </w:r>
+    </w:p>
+    <w:p>
+      <w:pPr>
+        <w:pStyle w:val="NormalJustified"/>
         <w:rPr>
           <w:rFonts w:eastAsia="Calibri"/>
           <w:lang w:val="en-GB"/>
         </w:rPr>
-        <w:t>center</w:t>
-      </w:r>
-      <w:proofErr w:type="spellEnd"/>
-      <w:r>
-        <w:rPr>
-          <w:rFonts w:eastAsia="Calibri"/>
-          <w:lang w:val="en-GB"/>
-        </w:rPr>
-        <w:t xml:space="preserve"> justification. If you start a paragraph with the word “Figure” then use capital F, otherwise small f.</w:t>
-      </w:r>
-    </w:p>
-    <w:p>
-      <w:pPr>
-        <w:pStyle w:val="NormalJustified"/>
-        <w:rPr>
-          <w:rFonts w:eastAsia="Calibri"/>
-          <w:lang w:val="en-GB"/>
-        </w:rPr>
-      </w:pPr>
-      <w:r>
-        <w:t xml:space="preserve">Tables are </w:t>
-      </w:r>
-      <w:proofErr w:type="gramStart"/>
-      <w:r>
-        <w:t>similar to</w:t>
-      </w:r>
-      <w:proofErr w:type="gramEnd"/>
-      <w:r>
-        <w:t xml:space="preserve"> the figures, but the difference</w:t>
+      </w:pPr>
+      <w:r>
+        <w:t>Tables are similar to the figures, but the difference</w:t>
       </w:r>
       <w:r>
         <w:t xml:space="preserve"> is</w:t>
@@ -22363,15 +21939,7 @@
         <w:t>References are numbered in sq</w:t>
       </w:r>
       <w:r>
-        <w:t xml:space="preserve">uare brackets, “[” </w:t>
-      </w:r>
-      <w:proofErr w:type="gramStart"/>
-      <w:r>
-        <w:t>and ”</w:t>
-      </w:r>
-      <w:proofErr w:type="gramEnd"/>
-      <w:r>
-        <w:t>]”. We u</w:t>
+        <w:t>uare brackets, “[” and ”]”. We u</w:t>
       </w:r>
       <w:r>
         <w:t xml:space="preserve">se IEEE </w:t>
@@ -22467,35 +22035,7 @@
         <w:rPr>
           <w:rFonts w:ascii="Times New Roman" w:hAnsi="Times New Roman" w:cs="Times New Roman"/>
         </w:rPr>
-        <w:t xml:space="preserve">The numbers in parentheses are the chapter number and equation number respectively.  Every new symbol used in the report text for the first time must be explained.  When </w:t>
-      </w:r>
-      <w:proofErr w:type="gramStart"/>
-      <w:r>
-        <w:rPr>
-          <w:rFonts w:ascii="Times New Roman" w:hAnsi="Times New Roman" w:cs="Times New Roman"/>
-        </w:rPr>
-        <w:t>a large number of</w:t>
-      </w:r>
-      <w:proofErr w:type="gramEnd"/>
-      <w:r>
-        <w:rPr>
-          <w:rFonts w:ascii="Times New Roman" w:hAnsi="Times New Roman" w:cs="Times New Roman"/>
-        </w:rPr>
-        <w:t xml:space="preserve"> special symbols are used, it is permissible to collect them </w:t>
-      </w:r>
-      <w:proofErr w:type="gramStart"/>
-      <w:r>
-        <w:rPr>
-          <w:rFonts w:ascii="Times New Roman" w:hAnsi="Times New Roman" w:cs="Times New Roman"/>
-        </w:rPr>
-        <w:t>in</w:t>
-      </w:r>
-      <w:proofErr w:type="gramEnd"/>
-      <w:r>
-        <w:rPr>
-          <w:rFonts w:ascii="Times New Roman" w:hAnsi="Times New Roman" w:cs="Times New Roman"/>
-        </w:rPr>
-        <w:t xml:space="preserve"> a table or in a special appendix.</w:t>
+        <w:t>The numbers in parentheses are the chapter number and equation number respectively.  Every new symbol used in the report text for the first time must be explained.  When a large number of special symbols are used, it is permissible to collect them in a table or in a special appendix.</w:t>
       </w:r>
     </w:p>
     <w:p>
@@ -22550,29 +22090,7 @@
           <w:color w:val="000000"/>
           <w:szCs w:val="24"/>
         </w:rPr>
-        <w:t xml:space="preserve">The following </w:t>
-      </w:r>
-      <w:proofErr w:type="gramStart"/>
-      <w:r>
-        <w:rPr>
-          <w:rFonts w:ascii="Times New Roman" w:hAnsi="Times New Roman" w:cs="Times New Roman"/>
-          <w:bCs/>
-          <w:iCs/>
-          <w:color w:val="000000"/>
-          <w:szCs w:val="24"/>
-        </w:rPr>
-        <w:t>describe</w:t>
-      </w:r>
-      <w:proofErr w:type="gramEnd"/>
-      <w:r>
-        <w:rPr>
-          <w:rFonts w:ascii="Times New Roman" w:hAnsi="Times New Roman" w:cs="Times New Roman"/>
-          <w:bCs/>
-          <w:iCs/>
-          <w:color w:val="000000"/>
-          <w:szCs w:val="24"/>
-        </w:rPr>
-        <w:t xml:space="preserve"> the details of the required report format.</w:t>
+        <w:t>The following describe the details of the required report format.</w:t>
       </w:r>
     </w:p>
     <w:p>
@@ -22632,26 +22150,16 @@
           <w:color w:val="000000"/>
           <w:szCs w:val="24"/>
         </w:rPr>
-        <w:t xml:space="preserve">Standard A4 </w:t>
-      </w:r>
-      <w:proofErr w:type="gramStart"/>
+        <w:t xml:space="preserve">Standard A4 size;  </w:t>
+      </w:r>
       <w:r>
         <w:rPr>
           <w:rFonts w:ascii="Times New Roman" w:hAnsi="Times New Roman" w:cs="Times New Roman"/>
           <w:color w:val="000000"/>
           <w:szCs w:val="24"/>
         </w:rPr>
-        <w:t xml:space="preserve">size;  </w:t>
-      </w:r>
-      <w:r>
-        <w:rPr>
-          <w:rFonts w:ascii="Times New Roman" w:hAnsi="Times New Roman" w:cs="Times New Roman"/>
-          <w:color w:val="000000"/>
-          <w:szCs w:val="24"/>
-        </w:rPr>
         <w:tab/>
       </w:r>
-      <w:proofErr w:type="gramEnd"/>
       <w:r>
         <w:rPr>
           <w:rFonts w:ascii="Times New Roman" w:hAnsi="Times New Roman" w:cs="Times New Roman"/>
@@ -22682,16 +22190,15 @@
           <w:color w:val="000000"/>
           <w:szCs w:val="24"/>
         </w:rPr>
-        <w:t>Width: 8.27</w:t>
-      </w:r>
-      <w:proofErr w:type="gramStart"/>
+        <w:t>Width: 8.27"</w:t>
+      </w:r>
       <w:r>
         <w:rPr>
           <w:rFonts w:ascii="Times New Roman" w:hAnsi="Times New Roman" w:cs="Times New Roman"/>
           <w:color w:val="000000"/>
           <w:szCs w:val="24"/>
         </w:rPr>
-        <w:t>"</w:t>
+        <w:t xml:space="preserve">;  </w:t>
       </w:r>
       <w:r>
         <w:rPr>
@@ -22699,17 +22206,8 @@
           <w:color w:val="000000"/>
           <w:szCs w:val="24"/>
         </w:rPr>
-        <w:t xml:space="preserve">;  </w:t>
-      </w:r>
-      <w:r>
-        <w:rPr>
-          <w:rFonts w:ascii="Times New Roman" w:hAnsi="Times New Roman" w:cs="Times New Roman"/>
-          <w:color w:val="000000"/>
-          <w:szCs w:val="24"/>
-        </w:rPr>
         <w:tab/>
       </w:r>
-      <w:proofErr w:type="gramEnd"/>
       <w:r>
         <w:rPr>
           <w:rFonts w:ascii="Times New Roman" w:hAnsi="Times New Roman" w:cs="Times New Roman"/>
@@ -23288,7 +22786,7 @@
       </w:r>
     </w:p>
     <w:sectPr>
-      <w:footerReference w:type="default" r:id="rId26"/>
+      <w:footerReference w:type="default" r:id="rId27"/>
       <w:pgSz w:w="12240" w:h="15840"/>
       <w:pgMar w:top="1350" w:right="1440" w:bottom="1710" w:left="1800" w:header="720" w:footer="720" w:gutter="0"/>
       <w:pgNumType w:start="1"/>

</xml_diff>

<commit_message>
fix Figure 1 Methodology in chapter 1
</commit_message>
<xml_diff>
--- a/report-project.docx
+++ b/report-project.docx
@@ -9029,10 +9029,10 @@
           <w:noProof/>
         </w:rPr>
         <w:drawing>
-          <wp:inline distT="0" distB="0" distL="0" distR="0" wp14:anchorId="0A10D43A" wp14:editId="415C037B">
+          <wp:inline distT="0" distB="0" distL="0" distR="0" wp14:anchorId="41D66CE3" wp14:editId="789B0027">
             <wp:extent cx="5715000" cy="1765935"/>
             <wp:effectExtent l="0" t="0" r="0" b="0"/>
-            <wp:docPr id="1223674267" name="Picture 4"/>
+            <wp:docPr id="996114014" name="Picture 1"/>
             <wp:cNvGraphicFramePr>
               <a:graphicFrameLocks xmlns:a="http://schemas.openxmlformats.org/drawingml/2006/main" noChangeAspect="1"/>
             </wp:cNvGraphicFramePr>
@@ -9040,7 +9040,7 @@
               <a:graphicData uri="http://schemas.openxmlformats.org/drawingml/2006/picture">
                 <pic:pic xmlns:pic="http://schemas.openxmlformats.org/drawingml/2006/picture">
                   <pic:nvPicPr>
-                    <pic:cNvPr id="1223674267" name="Picture 1223674267"/>
+                    <pic:cNvPr id="996114014" name="Picture 996114014"/>
                     <pic:cNvPicPr/>
                   </pic:nvPicPr>
                   <pic:blipFill>
@@ -12173,7 +12173,7 @@
           <w:noProof/>
         </w:rPr>
         <w:drawing>
-          <wp:inline distT="0" distB="0" distL="0" distR="0" wp14:anchorId="5D26B6E9" wp14:editId="06B73D79">
+          <wp:inline distT="0" distB="0" distL="0" distR="0" wp14:anchorId="5D26B6E9" wp14:editId="0348E6C9">
             <wp:extent cx="2893325" cy="2893325"/>
             <wp:effectExtent l="0" t="0" r="0" b="0"/>
             <wp:docPr id="1964994258" name="Picture 1"/>
@@ -12469,7 +12469,7 @@
           <w:noProof/>
         </w:rPr>
         <w:drawing>
-          <wp:inline distT="0" distB="0" distL="0" distR="0" wp14:anchorId="090BB6FC" wp14:editId="14226632">
+          <wp:inline distT="0" distB="0" distL="0" distR="0" wp14:anchorId="090BB6FC" wp14:editId="5D438B6E">
             <wp:extent cx="4203511" cy="2827655"/>
             <wp:effectExtent l="0" t="0" r="0" b="0"/>
             <wp:docPr id="1962190354" name="Picture 1"/>
@@ -12784,7 +12784,7 @@
           <w:lang w:val="ar-SA"/>
         </w:rPr>
         <w:drawing>
-          <wp:inline distT="0" distB="0" distL="0" distR="0" wp14:anchorId="21175E51" wp14:editId="01FE4ED1">
+          <wp:inline distT="0" distB="0" distL="0" distR="0" wp14:anchorId="21175E51" wp14:editId="6D61D55F">
             <wp:extent cx="4030980" cy="2376934"/>
             <wp:effectExtent l="0" t="0" r="0" b="0"/>
             <wp:docPr id="486885285" name="Picture 2"/>

</xml_diff>

<commit_message>
updite figure 5 in ML and updite introdction in ch1
</commit_message>
<xml_diff>
--- a/report-project.docx
+++ b/report-project.docx
@@ -747,14 +747,34 @@
           <w:szCs w:val="32"/>
         </w:rPr>
       </w:pPr>
+      <w:proofErr w:type="spellStart"/>
       <w:r>
         <w:rPr>
           <w:sz w:val="32"/>
           <w:szCs w:val="32"/>
           <w:lang w:val="en-GB"/>
         </w:rPr>
-        <w:t>Dr. Mohammad M. Alsuraihi</w:t>
-      </w:r>
+        <w:t>Dr.</w:t>
+      </w:r>
+      <w:proofErr w:type="spellEnd"/>
+      <w:r>
+        <w:rPr>
+          <w:sz w:val="32"/>
+          <w:szCs w:val="32"/>
+          <w:lang w:val="en-GB"/>
+        </w:rPr>
+        <w:t xml:space="preserve"> Mohammad M. </w:t>
+      </w:r>
+      <w:proofErr w:type="spellStart"/>
+      <w:r>
+        <w:rPr>
+          <w:sz w:val="32"/>
+          <w:szCs w:val="32"/>
+          <w:lang w:val="en-GB"/>
+        </w:rPr>
+        <w:t>Alsuraihi</w:t>
+      </w:r>
+      <w:proofErr w:type="spellEnd"/>
     </w:p>
     <w:p>
       <w:pPr>
@@ -1082,7 +1102,15 @@
         <w:pStyle w:val="NormalJustified"/>
       </w:pPr>
       <w:r>
-        <w:t xml:space="preserve">The content of this single page is left to the discretion of the student.  It is suggested however that the page makes reference to guidance received by the student from his or her supervisor and </w:t>
+        <w:t xml:space="preserve">The content of this single page is left to the discretion of the student.  It is suggested however that the page </w:t>
+      </w:r>
+      <w:proofErr w:type="gramStart"/>
+      <w:r>
+        <w:t>makes reference</w:t>
+      </w:r>
+      <w:proofErr w:type="gramEnd"/>
+      <w:r>
+        <w:t xml:space="preserve"> to guidance received by the student from his or her supervisor and </w:t>
       </w:r>
       <w:r>
         <w:t>other</w:t>
@@ -1097,7 +1125,15 @@
         <w:t xml:space="preserve">.  Reference should also be made to any financial assistance received to carry out the project.  Any extraordinary assistance received by the student for example in word processing, data collection, data analysis, and so on, should be properly acknowledged. </w:t>
       </w:r>
       <w:r>
-        <w:t xml:space="preserve">Example acknowledgement can be found in books, reports and also papers. </w:t>
+        <w:t xml:space="preserve">Example acknowledgement can be found in books, reports </w:t>
+      </w:r>
+      <w:proofErr w:type="gramStart"/>
+      <w:r>
+        <w:t>and also</w:t>
+      </w:r>
+      <w:proofErr w:type="gramEnd"/>
+      <w:r>
+        <w:t xml:space="preserve"> papers. </w:t>
       </w:r>
       <w:r>
         <w:t xml:space="preserve"> The acknowledgements should not exceed 250 words.</w:t>
@@ -7605,7 +7641,19 @@
           <w:rPr>
             <w:rStyle w:val="Hyperlink"/>
           </w:rPr>
-          <w:t>Figure 5:  Supervised learning process [12]</w:t>
+          <w:t>Figure 5:  Supervised learning pr</w:t>
+        </w:r>
+        <w:r>
+          <w:rPr>
+            <w:rStyle w:val="Hyperlink"/>
+          </w:rPr>
+          <w:t>o</w:t>
+        </w:r>
+        <w:r>
+          <w:rPr>
+            <w:rStyle w:val="Hyperlink"/>
+          </w:rPr>
+          <w:t>cess [12]</w:t>
         </w:r>
         <w:r>
           <w:rPr>
@@ -8480,7 +8528,16 @@
         <w:ind w:firstLine="540"/>
       </w:pPr>
       <w:r>
-        <w:t>Artificial intelligence has become instrumental in guaranteeing the high quality of software development phases. Additionally, it has the capacity to significantly reduce the time needed for software development, leading to increased overall productivity. Furthermore, AI can effectively detect and pinpoint errors within the development process, enabling timely rectification. It also contributes to the improvement of specific components within various phases of software development. Moreover, machine learning techniques within AI make it possible to simplify software requirements, ultimately enhancing the efficiency and effectiveness of the development process.</w:t>
+        <w:t>Nowadays, the field of software development is using the capabilities of artificial intelligence to improve the phases of this field, including prediction and decision-making assistance.</w:t>
+      </w:r>
+      <w:r>
+        <w:rPr>
+          <w:lang w:val="en-001"/>
+        </w:rPr>
+        <w:t xml:space="preserve"> </w:t>
+      </w:r>
+      <w:r>
+        <w:t>Artificial intelligence has become instrumental in guaranteeing the high quality of software development phases. Additionally, it has the capacity to significantly reduce the time needed for software development, leading to increased overall productivity. Furthermore, AI can effectively detect and pinpoint errors within the development process, enabling timely rectification. It also contributes to the improvement of specific components within various phases of software development.</w:t>
       </w:r>
       <w:sdt>
         <w:sdtPr>
@@ -8514,45 +8571,29 @@
           </w:r>
         </w:sdtContent>
       </w:sdt>
-      <w:sdt>
-        <w:sdtPr>
-          <w:id w:val="-1561162661"/>
-          <w:citation/>
-        </w:sdtPr>
-        <w:sdtContent>
-          <w:r>
-            <w:fldChar w:fldCharType="begin"/>
-          </w:r>
-          <w:r>
-            <w:instrText xml:space="preserve"> CITATION Sha212 \l 8192 </w:instrText>
-          </w:r>
-          <w:r>
-            <w:fldChar w:fldCharType="separate"/>
-          </w:r>
-          <w:r>
-            <w:rPr>
-              <w:noProof/>
-            </w:rPr>
-            <w:t xml:space="preserve"> </w:t>
-          </w:r>
-          <w:r>
-            <w:rPr>
-              <w:noProof/>
-            </w:rPr>
-            <w:t>[2]</w:t>
-          </w:r>
-          <w:r>
-            <w:fldChar w:fldCharType="end"/>
-          </w:r>
-        </w:sdtContent>
-      </w:sdt>
     </w:p>
     <w:p>
       <w:pPr>
         <w:ind w:firstLine="540"/>
       </w:pPr>
       <w:r>
-        <w:t>In this project, we pursue to merge knowledge from two major disciplines of computer science: Artificial Intelligence and Software Engineering in order to facilitate software development. Particularly, employing the power of artificial intelligence to transform project analysis textual elements: scenarios and requirements into visual modeling representations (Usecases and Class Diagrams).</w:t>
+        <w:t xml:space="preserve">In this project, we pursue to merge knowledge from two major disciplines of computer science: Artificial Intelligence and Software Engineering </w:t>
+      </w:r>
+      <w:proofErr w:type="gramStart"/>
+      <w:r>
+        <w:t>in order to</w:t>
+      </w:r>
+      <w:proofErr w:type="gramEnd"/>
+      <w:r>
+        <w:t xml:space="preserve"> facilitate software development. Particularly, employing the power of artificial intelligence to transform project analysis textual elements: scenarios and requirements into visual modeling representations (</w:t>
+      </w:r>
+      <w:proofErr w:type="spellStart"/>
+      <w:r>
+        <w:t>Usecases</w:t>
+      </w:r>
+      <w:proofErr w:type="spellEnd"/>
+      <w:r>
+        <w:t xml:space="preserve"> and Class Diagrams).</w:t>
       </w:r>
     </w:p>
     <w:p>
@@ -8584,7 +8625,15 @@
         <w:ind w:firstLine="576"/>
       </w:pPr>
       <w:r>
-        <w:t xml:space="preserve">Software maintenance constitutes a pivotal stage within the software development lifecycle, encompassing a substantial portion, varying from 40% to 80% of the total expenses associated with software development. It's worth highlighting that a notable 60% of the overall maintenance expenditure is dedicated to the improvement of existing software functionalities. Consequently, it becomes imperative to meticulously prepare appropriate software documentation at each developmental phase in order to alleviate the financial burdens of maintenance. The crux of reducing maintenance costs lies in enhancing one's grasp of the software system, as understanding a software system accounts for roughly 50% </w:t>
+        <w:t xml:space="preserve">Software maintenance constitutes a pivotal stage within the software development lifecycle, encompassing a substantial portion, varying from 40% to 80% of the total expenses associated with software development. It's worth highlighting that a notable 60% of the overall maintenance expenditure is dedicated to the improvement of existing software functionalities. Consequently, it becomes imperative to meticulously prepare appropriate software documentation at each developmental phase </w:t>
+      </w:r>
+      <w:proofErr w:type="gramStart"/>
+      <w:r>
+        <w:t>in order to</w:t>
+      </w:r>
+      <w:proofErr w:type="gramEnd"/>
+      <w:r>
+        <w:t xml:space="preserve"> alleviate the financial burdens of maintenance. The crux of reducing maintenance costs lies in enhancing one's grasp of the software system, as understanding a software system accounts for roughly 50% </w:t>
       </w:r>
       <w:r>
         <w:lastRenderedPageBreak/>
@@ -11344,7 +11393,23 @@
           <w:rFonts w:cstheme="majorBidi"/>
           <w:szCs w:val="24"/>
         </w:rPr>
-        <w:t xml:space="preserve"> In this chapter, we review the literature and learn about the techniques used. We review and compare systems similar to ours.</w:t>
+        <w:t xml:space="preserve"> In this chapter, we review the literature and learn about the techniques used. We review and compare systems </w:t>
+      </w:r>
+      <w:proofErr w:type="gramStart"/>
+      <w:r>
+        <w:rPr>
+          <w:rFonts w:cstheme="majorBidi"/>
+          <w:szCs w:val="24"/>
+        </w:rPr>
+        <w:t>similar to</w:t>
+      </w:r>
+      <w:proofErr w:type="gramEnd"/>
+      <w:r>
+        <w:rPr>
+          <w:rFonts w:cstheme="majorBidi"/>
+          <w:szCs w:val="24"/>
+        </w:rPr>
+        <w:t xml:space="preserve"> ours.</w:t>
       </w:r>
     </w:p>
     <w:p>
@@ -11438,7 +11503,23 @@
           <w:rFonts w:cstheme="majorBidi"/>
           <w:szCs w:val="24"/>
         </w:rPr>
-        <w:t xml:space="preserve"> After designing the system, our focus in this chapter is on implementing it, identifying tools and programming languages, and testing it.</w:t>
+        <w:t xml:space="preserve"> After designing the system, our focus in this chapter is on implementing it, identifying </w:t>
+      </w:r>
+      <w:proofErr w:type="gramStart"/>
+      <w:r>
+        <w:rPr>
+          <w:rFonts w:cstheme="majorBidi"/>
+          <w:szCs w:val="24"/>
+        </w:rPr>
+        <w:t>tools</w:t>
+      </w:r>
+      <w:proofErr w:type="gramEnd"/>
+      <w:r>
+        <w:rPr>
+          <w:rFonts w:cstheme="majorBidi"/>
+          <w:szCs w:val="24"/>
+        </w:rPr>
+        <w:t xml:space="preserve"> and programming languages, and testing it.</w:t>
       </w:r>
     </w:p>
     <w:p>
@@ -11603,7 +11684,15 @@
         <w:ind w:firstLine="540"/>
       </w:pPr>
       <w:r>
-        <w:t>Our data collection process involves using the Google Scholar search engine to find diverse scientific literature sources, such as research papers, conference papers, articles, and e-books that can assist us in understanding similar studies and identifying their strengths, weaknesses, similarities, and differences. For citation and referencing, we use digital libraries from IEEE, ACM, the university library, trusted websites (e.g., .org, .edu), and the Saudi Digital Library. Additionally, we use ChatGPT to assist us in translating and comprehending texts.</w:t>
+        <w:t>Our data collection process involves using the Google Scholar search engine to find diverse scientific literature sources, such as research papers, conference papers, articles, and e-books that can assist us in understanding similar studies and identifying their strengths, weaknesses, similarities, and differences. For citation and referencing, we use digital libraries from IEEE, ACM, the university library, trusted websites (e.g., .org, .</w:t>
+      </w:r>
+      <w:proofErr w:type="spellStart"/>
+      <w:r>
+        <w:t>edu</w:t>
+      </w:r>
+      <w:proofErr w:type="spellEnd"/>
+      <w:r>
+        <w:t>), and the Saudi Digital Library. Additionally, we use ChatGPT to assist us in translating and comprehending texts.</w:t>
       </w:r>
     </w:p>
     <w:p>
@@ -12173,7 +12262,7 @@
           <w:noProof/>
         </w:rPr>
         <w:drawing>
-          <wp:inline distT="0" distB="0" distL="0" distR="0" wp14:anchorId="5D26B6E9" wp14:editId="0348E6C9">
+          <wp:inline distT="0" distB="0" distL="0" distR="0" wp14:anchorId="5D26B6E9" wp14:editId="619CF680">
             <wp:extent cx="2893325" cy="2893325"/>
             <wp:effectExtent l="0" t="0" r="0" b="0"/>
             <wp:docPr id="1964994258" name="Picture 1"/>
@@ -12469,7 +12558,7 @@
           <w:noProof/>
         </w:rPr>
         <w:drawing>
-          <wp:inline distT="0" distB="0" distL="0" distR="0" wp14:anchorId="090BB6FC" wp14:editId="5D438B6E">
+          <wp:inline distT="0" distB="0" distL="0" distR="0" wp14:anchorId="090BB6FC" wp14:editId="11CC31BE">
             <wp:extent cx="4203511" cy="2827655"/>
             <wp:effectExtent l="0" t="0" r="0" b="0"/>
             <wp:docPr id="1962190354" name="Picture 1"/>
@@ -12685,7 +12774,15 @@
         <w:t>is</w:t>
       </w:r>
       <w:r>
-        <w:t xml:space="preserve"> process, each dataset stored or sent to the learning algorithm has a label or name identifying this data. Each label has more than one feature. for example, If we take the dog, it is a label that the features are (big ear, big nose, etc</w:t>
+        <w:t xml:space="preserve"> process, each dataset stored or sent to the learning algorithm has a label or name identifying this data. Each label has more than one feature. for example, </w:t>
+      </w:r>
+      <w:proofErr w:type="gramStart"/>
+      <w:r>
+        <w:t>If</w:t>
+      </w:r>
+      <w:proofErr w:type="gramEnd"/>
+      <w:r>
+        <w:t xml:space="preserve"> we take the dog, it is a label that the features are (big ear, big nose, etc</w:t>
       </w:r>
       <w:r>
         <w:t>..</w:t>
@@ -12738,7 +12835,15 @@
         <w:ind w:firstLine="540"/>
       </w:pPr>
       <w:r>
-        <w:t>Trained data with features and labels are entered as input to the learning algorithm. In addition, correct outputs are entered and the algorithm is learned by comparing correct outputs to actual outputs to find errors.</w:t>
+        <w:t xml:space="preserve">Trained data with features and labels are entered as input to the learning algorithm. In addition, correct outputs are </w:t>
+      </w:r>
+      <w:proofErr w:type="gramStart"/>
+      <w:r>
+        <w:t>entered</w:t>
+      </w:r>
+      <w:proofErr w:type="gramEnd"/>
+      <w:r>
+        <w:t xml:space="preserve"> and the algorithm is learned by comparing correct outputs to actual outputs to find errors.</w:t>
       </w:r>
       <w:r>
         <w:t xml:space="preserve"> </w:t>
@@ -12776,18 +12881,20 @@
         <w:spacing w:before="240"/>
         <w:ind w:firstLine="720"/>
         <w:jc w:val="center"/>
+        <w:rPr>
+          <w:lang w:val="en-001"/>
+        </w:rPr>
       </w:pPr>
       <w:r>
         <w:rPr>
           <w:noProof/>
-          <w:rtl/>
-          <w:lang w:val="ar-SA"/>
+          <w:lang w:val="en-001"/>
         </w:rPr>
         <w:drawing>
-          <wp:inline distT="0" distB="0" distL="0" distR="0" wp14:anchorId="21175E51" wp14:editId="6D61D55F">
-            <wp:extent cx="4030980" cy="2376934"/>
+          <wp:inline distT="0" distB="0" distL="0" distR="0" wp14:anchorId="47FBEAC8" wp14:editId="13764440">
+            <wp:extent cx="4823460" cy="2595022"/>
             <wp:effectExtent l="0" t="0" r="0" b="0"/>
-            <wp:docPr id="486885285" name="Picture 2"/>
+            <wp:docPr id="484503661" name="Picture 1"/>
             <wp:cNvGraphicFramePr>
               <a:graphicFrameLocks xmlns:a="http://schemas.openxmlformats.org/drawingml/2006/main" noChangeAspect="1"/>
             </wp:cNvGraphicFramePr>
@@ -12795,7 +12902,7 @@
               <a:graphicData uri="http://schemas.openxmlformats.org/drawingml/2006/picture">
                 <pic:pic xmlns:pic="http://schemas.openxmlformats.org/drawingml/2006/picture">
                   <pic:nvPicPr>
-                    <pic:cNvPr id="486885285" name="Picture 486885285"/>
+                    <pic:cNvPr id="484503661" name="Picture 484503661"/>
                     <pic:cNvPicPr/>
                   </pic:nvPicPr>
                   <pic:blipFill>
@@ -12813,7 +12920,7 @@
                   <pic:spPr>
                     <a:xfrm>
                       <a:off x="0" y="0"/>
-                      <a:ext cx="4039791" cy="2382129"/>
+                      <a:ext cx="4831855" cy="2599539"/>
                     </a:xfrm>
                     <a:prstGeom prst="rect">
                       <a:avLst/>
@@ -13064,7 +13171,15 @@
         <w:ind w:firstLine="540"/>
       </w:pPr>
       <w:r>
-        <w:t>There are several options for tools and technologies when developing a natural language processing application, but we'll focus on Python code that utilizes the spaCy NLP library.</w:t>
+        <w:t xml:space="preserve">There are several options for tools and technologies when developing a natural language processing application, but we'll focus on Python code that utilizes the </w:t>
+      </w:r>
+      <w:proofErr w:type="spellStart"/>
+      <w:r>
+        <w:t>spaCy</w:t>
+      </w:r>
+      <w:proofErr w:type="spellEnd"/>
+      <w:r>
+        <w:t xml:space="preserve"> NLP library.</w:t>
       </w:r>
       <w:sdt>
         <w:sdtPr>
@@ -13133,7 +13248,15 @@
         <w:ind w:firstLine="540"/>
       </w:pPr>
       <w:r>
-        <w:t>There are many reasons to use Python and spaCy, including:</w:t>
+        <w:t xml:space="preserve">There are many reasons to use Python and </w:t>
+      </w:r>
+      <w:proofErr w:type="spellStart"/>
+      <w:r>
+        <w:t>spaCy</w:t>
+      </w:r>
+      <w:proofErr w:type="spellEnd"/>
+      <w:r>
+        <w:t>, including:</w:t>
       </w:r>
     </w:p>
     <w:p>
@@ -13974,7 +14097,15 @@
         <w:ind w:firstLine="540"/>
       </w:pPr>
       <w:r>
-        <w:t>Term Frequency-Inverse Document Frequency (TF-IDF) analyzes the importance of prevalent and widely used words, such as("a," "an," "the"</w:t>
+        <w:t xml:space="preserve">Term Frequency-Inverse Document Frequency (TF-IDF) analyzes the importance of prevalent and widely used words, such </w:t>
+      </w:r>
+      <w:proofErr w:type="gramStart"/>
+      <w:r>
+        <w:t>as(</w:t>
+      </w:r>
+      <w:proofErr w:type="gramEnd"/>
+      <w:r>
+        <w:t>"a," "an," "the"</w:t>
       </w:r>
       <w:r>
         <w:rPr>
@@ -14993,10 +15124,26 @@
         <w:t xml:space="preserve">In the development of a natural language text analyzer capable of working with multiple languages, we face a challenge due to the varying linguistic structures between languages. We propose using the </w:t>
       </w:r>
       <w:r>
-        <w:t xml:space="preserve">Bidirectional Long Short Term Memory </w:t>
-      </w:r>
-      <w:r>
-        <w:t xml:space="preserve">(BiLSTM) neural </w:t>
+        <w:t xml:space="preserve">Bidirectional Long </w:t>
+      </w:r>
+      <w:proofErr w:type="gramStart"/>
+      <w:r>
+        <w:t>Short Term</w:t>
+      </w:r>
+      <w:proofErr w:type="gramEnd"/>
+      <w:r>
+        <w:t xml:space="preserve"> Memory </w:t>
+      </w:r>
+      <w:r>
+        <w:t>(</w:t>
+      </w:r>
+      <w:proofErr w:type="spellStart"/>
+      <w:r>
+        <w:t>BiLSTM</w:t>
+      </w:r>
+      <w:proofErr w:type="spellEnd"/>
+      <w:r>
+        <w:t xml:space="preserve">) neural </w:t>
       </w:r>
       <w:r>
         <w:lastRenderedPageBreak/>
@@ -15061,7 +15208,15 @@
         <w:ind w:firstLine="540"/>
       </w:pPr>
       <w:r>
-        <w:t>Coreference Resolution (CR) is the task of finding all linguistic expressions in a given text that refer to the same entity. We can address this problem by replacing pronouns with noun phrases after identifying these references and aggregating them.</w:t>
+        <w:t xml:space="preserve">Coreference Resolution (CR) is the task of finding all linguistic expressions </w:t>
+      </w:r>
+      <w:proofErr w:type="gramStart"/>
+      <w:r>
+        <w:t>in a given</w:t>
+      </w:r>
+      <w:proofErr w:type="gramEnd"/>
+      <w:r>
+        <w:t xml:space="preserve"> text that refer to the same entity. We can address this problem by replacing pronouns with noun phrases after identifying these references and aggregating them.</w:t>
       </w:r>
       <w:sdt>
         <w:sdtPr>
@@ -15974,7 +16129,23 @@
           <w:b/>
           <w:bCs/>
         </w:rPr>
-        <w:t>some of the categorisations used for NLP:</w:t>
+        <w:t xml:space="preserve">some of the </w:t>
+      </w:r>
+      <w:proofErr w:type="spellStart"/>
+      <w:r>
+        <w:rPr>
+          <w:b/>
+          <w:bCs/>
+        </w:rPr>
+        <w:t>categorisations</w:t>
+      </w:r>
+      <w:proofErr w:type="spellEnd"/>
+      <w:r>
+        <w:rPr>
+          <w:b/>
+          <w:bCs/>
+        </w:rPr>
+        <w:t xml:space="preserve"> used for NLP:</w:t>
       </w:r>
     </w:p>
     <w:p>
@@ -16225,7 +16396,31 @@
       </w:r>
       <w:r>
         <w:lastRenderedPageBreak/>
-        <w:t>these systems in many critical applications. Moreover, the cost of software development dominates the total cost of such systems. Research in applying artificial intelligence techniques to software Engineering have grown tremendously in the last two decades producing a large number of projects and publications. A number of conferences and journals are dedicated to publish the research in this field. The AI techniques are proposed in order to reduce the time to market and enhance the quality of software systems. Yet many of these AI techniques remain largely used by the research community and with little impact on the processes and tools used by the practicing software engineer.</w:t>
+        <w:t xml:space="preserve">these systems in many critical applications. Moreover, the cost of software development dominates the total cost of such systems. Research in applying artificial intelligence techniques to software Engineering have grown tremendously in the last two decades producing </w:t>
+      </w:r>
+      <w:proofErr w:type="gramStart"/>
+      <w:r>
+        <w:t>a large number of</w:t>
+      </w:r>
+      <w:proofErr w:type="gramEnd"/>
+      <w:r>
+        <w:t xml:space="preserve"> projects and publications. A number of conferences and journals are dedicated to </w:t>
+      </w:r>
+      <w:proofErr w:type="gramStart"/>
+      <w:r>
+        <w:t>publish</w:t>
+      </w:r>
+      <w:proofErr w:type="gramEnd"/>
+      <w:r>
+        <w:t xml:space="preserve"> the research in this field. The AI techniques are proposed </w:t>
+      </w:r>
+      <w:proofErr w:type="gramStart"/>
+      <w:r>
+        <w:t>in order to</w:t>
+      </w:r>
+      <w:proofErr w:type="gramEnd"/>
+      <w:r>
+        <w:t xml:space="preserve"> reduce the time to market and enhance the quality of software systems. Yet many of these AI techniques remain largely used by the research community and with little impact on the processes and tools used by the practicing software engineer.</w:t>
       </w:r>
       <w:sdt>
         <w:sdtPr>
@@ -16278,7 +16473,13 @@
         <w:t xml:space="preserve"> </w:t>
       </w:r>
       <w:r>
-        <w:t>As with the AAAI itself, the Innovative Applications of Artificial Intelligence conference (IAAI) was the brainchild of Raj Reddy.</w:t>
+        <w:t xml:space="preserve">As with the </w:t>
+      </w:r>
+      <w:r>
+        <w:t>IAAI</w:t>
+      </w:r>
+      <w:r>
+        <w:t xml:space="preserve"> itself, the Innovative Applications of Artificial Intelligence conference (IAAI) was the brainchild of Raj Reddy.</w:t>
       </w:r>
       <w:sdt>
         <w:sdtPr>
@@ -16318,7 +16519,15 @@
         <w:ind w:firstLine="576"/>
       </w:pPr>
       <w:r>
-        <w:t>Today, AI is everywhere. By contrast with 1989, when very few AI companies were in existence, today many companies, from early stage startups to mature enterprises, are developing AI applications</w:t>
+        <w:t xml:space="preserve">Today, AI is everywhere. By contrast with 1989, when very few AI companies were in existence, today many companies, from </w:t>
+      </w:r>
+      <w:proofErr w:type="gramStart"/>
+      <w:r>
+        <w:t>early stage</w:t>
+      </w:r>
+      <w:proofErr w:type="gramEnd"/>
+      <w:r>
+        <w:t xml:space="preserve"> startups to mature enterprises, are developing AI applications</w:t>
       </w:r>
       <w:r>
         <w:t>.</w:t>
@@ -16342,7 +16551,15 @@
         <w:t>self-driving</w:t>
       </w:r>
       <w:r>
-        <w:t xml:space="preserve"> cars, and Google Now; Apple’s Siri; Microsoft’s Cortana and Bing; Amazon’s Echo; Facebook’s automatic photo tagging; Netflix’s movie recommendations; and automated check deposits using one of many mobile banking applications. Table 1 shows even more problem and system types, plus specific applications, several of which have been presented at IAAI or AAAI over the years. Of course, not all of these examples are commonly recognized as AI applications — the AI features have disappeared into the fabric. Modern search engines are a good example of this phenomenon.</w:t>
+        <w:t xml:space="preserve"> cars, and Google Now; Apple’s Siri; Microsoft’s Cortana and Bing; Amazon’s Echo; Facebook’s automatic photo tagging; Netflix’s movie recommendations; and automated check deposits using one of many mobile banking applications. Table 1 shows even more problem and system types, plus specific applications, several of which have been presented at IAAI or AAAI over the years. Of course, not </w:t>
+      </w:r>
+      <w:proofErr w:type="gramStart"/>
+      <w:r>
+        <w:t>all of</w:t>
+      </w:r>
+      <w:proofErr w:type="gramEnd"/>
+      <w:r>
+        <w:t xml:space="preserve"> these examples are commonly recognized as AI applications — the AI features have disappeared into the fabric. Modern search engines are a good example of this phenomenon.</w:t>
       </w:r>
       <w:sdt>
         <w:sdtPr>
@@ -16405,7 +16622,15 @@
         <w:t>technologies</w:t>
       </w:r>
       <w:r>
-        <w:t xml:space="preserve"> to replace human capabilities, particularly those involving cognition such as learning and problem solving, for the execution of work tasks that were previously carried out by a human. Intelligent Automation differs from previous forms of automation in that AI machines can learn, adapt and improve over time. In the following section, we define the technologies that enable the Intelligent Automation of knowledge and service work.</w:t>
+        <w:t xml:space="preserve"> to replace human capabilities, particularly those involving cognition such as learning and problem solving, for the execution of work tasks that were previously carried out by a human. Intelligent Automation differs from previous forms of automation in that AI machines can learn, </w:t>
+      </w:r>
+      <w:proofErr w:type="gramStart"/>
+      <w:r>
+        <w:t>adapt</w:t>
+      </w:r>
+      <w:proofErr w:type="gramEnd"/>
+      <w:r>
+        <w:t xml:space="preserve"> and improve over time. In the following section, we define the technologies that enable the Intelligent Automation of knowledge and service work.</w:t>
       </w:r>
       <w:sdt>
         <w:sdtPr>
@@ -16518,7 +16743,15 @@
         <w:jc w:val="left"/>
       </w:pPr>
       <w:r>
-        <w:t>First, the old systems could not automatically learn and improve their methods and results and were reliant on human programmers to make adjustments.</w:t>
+        <w:t xml:space="preserve">First, the old systems could not automatically learn and improve their methods and results and were reliant on human programmers to </w:t>
+      </w:r>
+      <w:proofErr w:type="gramStart"/>
+      <w:r>
+        <w:t>make adjustments</w:t>
+      </w:r>
+      <w:proofErr w:type="gramEnd"/>
+      <w:r>
+        <w:t>.</w:t>
       </w:r>
     </w:p>
     <w:p>
@@ -16683,6 +16916,7 @@
         </w:rPr>
         <w:t xml:space="preserve">the </w:t>
       </w:r>
+      <w:proofErr w:type="gramStart"/>
       <w:r>
         <w:rPr>
           <w:lang w:val="en-CA"/>
@@ -16693,7 +16927,14 @@
         <w:rPr>
           <w:lang w:val="en-CA"/>
         </w:rPr>
-        <w:t xml:space="preserve">and generate solutions to solve the problems. </w:t>
+        <w:t>and</w:t>
+      </w:r>
+      <w:proofErr w:type="gramEnd"/>
+      <w:r>
+        <w:rPr>
+          <w:lang w:val="en-CA"/>
+        </w:rPr>
+        <w:t xml:space="preserve"> generate solutions to solve the problems. </w:t>
       </w:r>
     </w:p>
     <w:p>
@@ -16743,7 +16984,21 @@
         <w:rPr>
           <w:lang w:val="en-CA"/>
         </w:rPr>
-        <w:t>This section may contain any of the following information; d</w:t>
+        <w:t xml:space="preserve">This section may contain any of the following </w:t>
+      </w:r>
+      <w:proofErr w:type="gramStart"/>
+      <w:r>
+        <w:rPr>
+          <w:lang w:val="en-CA"/>
+        </w:rPr>
+        <w:t>information;</w:t>
+      </w:r>
+      <w:proofErr w:type="gramEnd"/>
+      <w:r>
+        <w:rPr>
+          <w:lang w:val="en-CA"/>
+        </w:rPr>
+        <w:t xml:space="preserve"> d</w:t>
       </w:r>
       <w:r>
         <w:rPr>
@@ -16848,7 +17103,21 @@
         <w:rPr>
           <w:lang w:val="en-GB"/>
         </w:rPr>
-        <w:t xml:space="preserve"> how the system should react to particular inputs and how the system should behave in particular situations.</w:t>
+        <w:t xml:space="preserve"> how the system should react to </w:t>
+      </w:r>
+      <w:proofErr w:type="gramStart"/>
+      <w:r>
+        <w:rPr>
+          <w:lang w:val="en-GB"/>
+        </w:rPr>
+        <w:t>particular inputs</w:t>
+      </w:r>
+      <w:proofErr w:type="gramEnd"/>
+      <w:r>
+        <w:rPr>
+          <w:lang w:val="en-GB"/>
+        </w:rPr>
+        <w:t xml:space="preserve"> and how the system should behave in particular situations.</w:t>
       </w:r>
     </w:p>
     <w:p>
@@ -16909,7 +17178,21 @@
         <w:rPr>
           <w:lang w:val="en-GB"/>
         </w:rPr>
-        <w:t>Often apply to the system as a whole rather than individual features or services.</w:t>
+        <w:t xml:space="preserve">Often apply to the system </w:t>
+      </w:r>
+      <w:proofErr w:type="gramStart"/>
+      <w:r>
+        <w:rPr>
+          <w:lang w:val="en-GB"/>
+        </w:rPr>
+        <w:t>as a whole rather</w:t>
+      </w:r>
+      <w:proofErr w:type="gramEnd"/>
+      <w:r>
+        <w:rPr>
+          <w:lang w:val="en-GB"/>
+        </w:rPr>
+        <w:t xml:space="preserve"> than individual features or services.</w:t>
       </w:r>
     </w:p>
     <w:p>
@@ -17353,8 +17636,13 @@
         <w:t>• Description of</w:t>
       </w:r>
       <w:r>
-        <w:t xml:space="preserve"> the working procedure used (list of steps);</w:t>
-      </w:r>
+        <w:t xml:space="preserve"> the working procedure used (list of steps</w:t>
+      </w:r>
+      <w:proofErr w:type="gramStart"/>
+      <w:r>
+        <w:t>);</w:t>
+      </w:r>
+      <w:proofErr w:type="gramEnd"/>
     </w:p>
     <w:p>
       <w:r>
@@ -17373,16 +17661,26 @@
         <w:t>.</w:t>
       </w:r>
       <w:r>
-        <w:t>, equipment, software, tools, instruments, parameters, etc.)</w:t>
+        <w:t>, equipment, software, tools, instruments, parameters, etc.</w:t>
+      </w:r>
+      <w:proofErr w:type="gramStart"/>
+      <w:r>
+        <w:t>)</w:t>
       </w:r>
       <w:r>
         <w:t>;</w:t>
       </w:r>
-    </w:p>
-    <w:p>
-      <w:r>
-        <w:t>• Describe the processing of data collected;</w:t>
-      </w:r>
+      <w:proofErr w:type="gramEnd"/>
+    </w:p>
+    <w:p>
+      <w:r>
+        <w:t xml:space="preserve">• Describe the processing of data </w:t>
+      </w:r>
+      <w:proofErr w:type="gramStart"/>
+      <w:r>
+        <w:t>collected;</w:t>
+      </w:r>
+      <w:proofErr w:type="gramEnd"/>
     </w:p>
     <w:p>
       <w:r>
@@ -17520,6 +17818,7 @@
         </w:rPr>
         <w:t xml:space="preserve"> </w:t>
       </w:r>
+      <w:proofErr w:type="gramStart"/>
       <w:r>
         <w:rPr>
           <w:lang w:val="en-GB"/>
@@ -17530,7 +17829,14 @@
         <w:rPr>
           <w:lang w:val="en-GB"/>
         </w:rPr>
-        <w:t>.e. it involves identifying major system components and their communications.</w:t>
+        <w:t>.e.</w:t>
+      </w:r>
+      <w:proofErr w:type="gramEnd"/>
+      <w:r>
+        <w:rPr>
+          <w:lang w:val="en-GB"/>
+        </w:rPr>
+        <w:t xml:space="preserve"> it involves identifying major system components and their communications.</w:t>
       </w:r>
       <w:r>
         <w:t xml:space="preserve"> </w:t>
@@ -18283,12 +18589,14 @@
       <w:r>
         <w:t xml:space="preserve"> </w:t>
       </w:r>
+      <w:proofErr w:type="gramStart"/>
       <w:r>
         <w:rPr>
           <w:rStyle w:val="hps"/>
         </w:rPr>
         <w:t>justifications</w:t>
       </w:r>
+      <w:proofErr w:type="gramEnd"/>
       <w:r>
         <w:t xml:space="preserve"> </w:t>
       </w:r>
@@ -18521,12 +18829,14 @@
       <w:r>
         <w:t xml:space="preserve"> </w:t>
       </w:r>
+      <w:proofErr w:type="gramStart"/>
       <w:r>
         <w:rPr>
           <w:rStyle w:val="hps"/>
         </w:rPr>
         <w:t>assumptions</w:t>
       </w:r>
+      <w:proofErr w:type="gramEnd"/>
       <w:r>
         <w:t xml:space="preserve"> </w:t>
       </w:r>
@@ -18610,9 +18920,11 @@
       <w:r>
         <w:t xml:space="preserve"> to which degree the </w:t>
       </w:r>
+      <w:proofErr w:type="gramStart"/>
       <w:r>
         <w:t>final outcome</w:t>
       </w:r>
+      <w:proofErr w:type="gramEnd"/>
       <w:r>
         <w:t xml:space="preserve"> support</w:t>
       </w:r>
@@ -18620,7 +18932,15 @@
         <w:t>s</w:t>
       </w:r>
       <w:r>
-        <w:t xml:space="preserve"> the original objectives of the project (partially, fully achieved, or exceeded expectations).  Here you will summarize the achievements and deficiencies of your project.  You may also state what you would/could have done, if you had had more time or if things had worked out differently.  </w:t>
+        <w:t xml:space="preserve"> the original objectives of the project (partially, fully achieved, or exceeded expectations).  Here you will summarize the achievements and deficiencies of your project.  You may also state what you would/could have </w:t>
+      </w:r>
+      <w:proofErr w:type="gramStart"/>
+      <w:r>
+        <w:t>done, if</w:t>
+      </w:r>
+      <w:proofErr w:type="gramEnd"/>
+      <w:r>
+        <w:t xml:space="preserve"> you had had more time or if things had worked out differently.  </w:t>
       </w:r>
     </w:p>
     <w:p>
@@ -20515,7 +20835,15 @@
         <w:t>CS492 report, you should prepare</w:t>
       </w:r>
       <w:r>
-        <w:t xml:space="preserve"> an appendix explaining file structure on the CD submitted with it. The appendix must also contain information on how the code should be run (i.e. the user guide or manual). Other appendices may include documents such as: the checklist of examiners’ comments, questionnaire, selected experimental data, schedules, testing strategy or risk management plans. Do not include the source code as an appendix (submit it on a CD). Do not include voluminous appendices (these should also be submitted on a CD, if necessary).</w:t>
+        <w:t xml:space="preserve"> an appendix explaining file structure on the CD submitted with it. The appendix must also contain information on how the code should be run (</w:t>
+      </w:r>
+      <w:proofErr w:type="gramStart"/>
+      <w:r>
+        <w:t>i.e.</w:t>
+      </w:r>
+      <w:proofErr w:type="gramEnd"/>
+      <w:r>
+        <w:t xml:space="preserve"> the user guide or manual). Other appendices may include documents such as: the checklist of examiners’ comments, questionnaire, selected experimental data, schedules, testing strategy or risk management plans. Do not include the source code as an appendix (submit it on a CD). Do not include voluminous appendices (these should also be submitted on a CD, if necessary).</w:t>
       </w:r>
       <w:r>
         <w:t xml:space="preserve"> </w:t>
@@ -20609,10 +20937,26 @@
         <w:t xml:space="preserve"> examples </w:t>
       </w:r>
       <w:r>
-        <w:t>of figure, table and equation</w:t>
-      </w:r>
-      <w:r>
-        <w:t xml:space="preserve">. We assume that the figure, table and equation appear in Chapter 2, therefore their numberings will be preceded by number 2. Whenever possible please place the figures and tables alongside with the </w:t>
+        <w:t xml:space="preserve">of figure, </w:t>
+      </w:r>
+      <w:proofErr w:type="gramStart"/>
+      <w:r>
+        <w:t>table</w:t>
+      </w:r>
+      <w:proofErr w:type="gramEnd"/>
+      <w:r>
+        <w:t xml:space="preserve"> and equation</w:t>
+      </w:r>
+      <w:r>
+        <w:t xml:space="preserve">. We assume that the figure, </w:t>
+      </w:r>
+      <w:proofErr w:type="gramStart"/>
+      <w:r>
+        <w:t>table</w:t>
+      </w:r>
+      <w:proofErr w:type="gramEnd"/>
+      <w:r>
+        <w:t xml:space="preserve"> and equation appear in Chapter 2, therefore their numberings will be preceded by number 2. Whenever possible please place the figures and tables alongside with the </w:t>
       </w:r>
       <w:r>
         <w:t>captions</w:t>
@@ -20767,19 +21111,43 @@
           <w:rFonts w:eastAsia="Calibri"/>
           <w:lang w:val="en-GB"/>
         </w:rPr>
-        <w:t xml:space="preserve"> is under the figure. Figures are center justification. If you start a paragraph with the word “Figure” then use capital F, otherwise small f.</w:t>
-      </w:r>
-    </w:p>
-    <w:p>
-      <w:pPr>
-        <w:pStyle w:val="NormalJustified"/>
+        <w:t xml:space="preserve"> is under the figure. Figures are </w:t>
+      </w:r>
+      <w:proofErr w:type="spellStart"/>
+      <w:r>
         <w:rPr>
           <w:rFonts w:eastAsia="Calibri"/>
           <w:lang w:val="en-GB"/>
         </w:rPr>
-      </w:pPr>
-      <w:r>
-        <w:t>Tables are similar to the figures, but the difference</w:t>
+        <w:t>center</w:t>
+      </w:r>
+      <w:proofErr w:type="spellEnd"/>
+      <w:r>
+        <w:rPr>
+          <w:rFonts w:eastAsia="Calibri"/>
+          <w:lang w:val="en-GB"/>
+        </w:rPr>
+        <w:t xml:space="preserve"> justification. If you start a paragraph with the word “Figure” then use capital F, otherwise small f.</w:t>
+      </w:r>
+    </w:p>
+    <w:p>
+      <w:pPr>
+        <w:pStyle w:val="NormalJustified"/>
+        <w:rPr>
+          <w:rFonts w:eastAsia="Calibri"/>
+          <w:lang w:val="en-GB"/>
+        </w:rPr>
+      </w:pPr>
+      <w:r>
+        <w:t xml:space="preserve">Tables are </w:t>
+      </w:r>
+      <w:proofErr w:type="gramStart"/>
+      <w:r>
+        <w:t>similar to</w:t>
+      </w:r>
+      <w:proofErr w:type="gramEnd"/>
+      <w:r>
+        <w:t xml:space="preserve"> the figures, but the difference</w:t>
       </w:r>
       <w:r>
         <w:t xml:space="preserve"> is</w:t>
@@ -21939,7 +22307,15 @@
         <w:t>References are numbered in sq</w:t>
       </w:r>
       <w:r>
-        <w:t>uare brackets, “[” and ”]”. We u</w:t>
+        <w:t xml:space="preserve">uare brackets, “[” </w:t>
+      </w:r>
+      <w:proofErr w:type="gramStart"/>
+      <w:r>
+        <w:t>and ”</w:t>
+      </w:r>
+      <w:proofErr w:type="gramEnd"/>
+      <w:r>
+        <w:t>]”. We u</w:t>
       </w:r>
       <w:r>
         <w:t xml:space="preserve">se IEEE </w:t>
@@ -22035,7 +22411,21 @@
         <w:rPr>
           <w:rFonts w:ascii="Times New Roman" w:hAnsi="Times New Roman" w:cs="Times New Roman"/>
         </w:rPr>
-        <w:t>The numbers in parentheses are the chapter number and equation number respectively.  Every new symbol used in the report text for the first time must be explained.  When a large number of special symbols are used, it is permissible to collect them in a table or in a special appendix.</w:t>
+        <w:t xml:space="preserve">The numbers in parentheses are the chapter number and equation number respectively.  Every new symbol used in the report text for the first time must be explained.  When </w:t>
+      </w:r>
+      <w:proofErr w:type="gramStart"/>
+      <w:r>
+        <w:rPr>
+          <w:rFonts w:ascii="Times New Roman" w:hAnsi="Times New Roman" w:cs="Times New Roman"/>
+        </w:rPr>
+        <w:t>a large number of</w:t>
+      </w:r>
+      <w:proofErr w:type="gramEnd"/>
+      <w:r>
+        <w:rPr>
+          <w:rFonts w:ascii="Times New Roman" w:hAnsi="Times New Roman" w:cs="Times New Roman"/>
+        </w:rPr>
+        <w:t xml:space="preserve"> special symbols are used, it is permissible to collect them in a table or in a special appendix.</w:t>
       </w:r>
     </w:p>
     <w:p>
@@ -22150,16 +22540,26 @@
           <w:color w:val="000000"/>
           <w:szCs w:val="24"/>
         </w:rPr>
-        <w:t xml:space="preserve">Standard A4 size;  </w:t>
-      </w:r>
+        <w:t xml:space="preserve">Standard A4 </w:t>
+      </w:r>
+      <w:proofErr w:type="gramStart"/>
       <w:r>
         <w:rPr>
           <w:rFonts w:ascii="Times New Roman" w:hAnsi="Times New Roman" w:cs="Times New Roman"/>
           <w:color w:val="000000"/>
           <w:szCs w:val="24"/>
         </w:rPr>
+        <w:t xml:space="preserve">size;  </w:t>
+      </w:r>
+      <w:r>
+        <w:rPr>
+          <w:rFonts w:ascii="Times New Roman" w:hAnsi="Times New Roman" w:cs="Times New Roman"/>
+          <w:color w:val="000000"/>
+          <w:szCs w:val="24"/>
+        </w:rPr>
         <w:tab/>
       </w:r>
+      <w:proofErr w:type="gramEnd"/>
       <w:r>
         <w:rPr>
           <w:rFonts w:ascii="Times New Roman" w:hAnsi="Times New Roman" w:cs="Times New Roman"/>
@@ -22190,15 +22590,16 @@
           <w:color w:val="000000"/>
           <w:szCs w:val="24"/>
         </w:rPr>
-        <w:t>Width: 8.27"</w:t>
-      </w:r>
+        <w:t>Width: 8.27</w:t>
+      </w:r>
+      <w:proofErr w:type="gramStart"/>
       <w:r>
         <w:rPr>
           <w:rFonts w:ascii="Times New Roman" w:hAnsi="Times New Roman" w:cs="Times New Roman"/>
           <w:color w:val="000000"/>
           <w:szCs w:val="24"/>
         </w:rPr>
-        <w:t xml:space="preserve">;  </w:t>
+        <w:t>"</w:t>
       </w:r>
       <w:r>
         <w:rPr>
@@ -22206,8 +22607,17 @@
           <w:color w:val="000000"/>
           <w:szCs w:val="24"/>
         </w:rPr>
+        <w:t xml:space="preserve">;  </w:t>
+      </w:r>
+      <w:r>
+        <w:rPr>
+          <w:rFonts w:ascii="Times New Roman" w:hAnsi="Times New Roman" w:cs="Times New Roman"/>
+          <w:color w:val="000000"/>
+          <w:szCs w:val="24"/>
+        </w:rPr>
         <w:tab/>
       </w:r>
+      <w:proofErr w:type="gramEnd"/>
       <w:r>
         <w:rPr>
           <w:rFonts w:ascii="Times New Roman" w:hAnsi="Times New Roman" w:cs="Times New Roman"/>

</xml_diff>

<commit_message>
add timeline v2 and introdcrtion chapter 3
</commit_message>
<xml_diff>
--- a/report-project.docx
+++ b/report-project.docx
@@ -4181,7 +4181,21 @@
                 <w:rStyle w:val="Hyperlink"/>
                 <w:noProof/>
               </w:rPr>
-              <w:t>Introduction</w:t>
+              <w:t>Intro</w:t>
+            </w:r>
+            <w:r>
+              <w:rPr>
+                <w:rStyle w:val="Hyperlink"/>
+                <w:noProof/>
+              </w:rPr>
+              <w:t>d</w:t>
+            </w:r>
+            <w:r>
+              <w:rPr>
+                <w:rStyle w:val="Hyperlink"/>
+                <w:noProof/>
+              </w:rPr>
+              <w:t>uction</w:t>
             </w:r>
             <w:r>
               <w:rPr>
@@ -7641,19 +7655,7 @@
           <w:rPr>
             <w:rStyle w:val="Hyperlink"/>
           </w:rPr>
-          <w:t>Figure 5:  Supervised learning pr</w:t>
-        </w:r>
-        <w:r>
-          <w:rPr>
-            <w:rStyle w:val="Hyperlink"/>
-          </w:rPr>
-          <w:t>o</w:t>
-        </w:r>
-        <w:r>
-          <w:rPr>
-            <w:rStyle w:val="Hyperlink"/>
-          </w:rPr>
-          <w:t>cess [12]</w:t>
+          <w:t>Figure 5:  Supervised learning process [12]</w:t>
         </w:r>
         <w:r>
           <w:rPr>
@@ -8532,7 +8534,7 @@
       </w:r>
       <w:r>
         <w:rPr>
-          <w:lang w:val="en-001"/>
+          <w:lang/>
         </w:rPr>
         <w:t xml:space="preserve"> </w:t>
       </w:r>
@@ -8585,15 +8587,7 @@
       </w:r>
       <w:proofErr w:type="gramEnd"/>
       <w:r>
-        <w:t xml:space="preserve"> facilitate software development. Particularly, employing the power of artificial intelligence to transform project analysis textual elements: scenarios and requirements into visual modeling representations (</w:t>
-      </w:r>
-      <w:proofErr w:type="spellStart"/>
-      <w:r>
-        <w:t>Usecases</w:t>
-      </w:r>
-      <w:proofErr w:type="spellEnd"/>
-      <w:r>
-        <w:t xml:space="preserve"> and Class Diagrams).</w:t>
+        <w:t xml:space="preserve"> facilitate software development. Particularly, employing the power of artificial intelligence to transform project analysis textual elements: scenarios and requirements into visual modeling representations (Usecases and Class Diagrams).</w:t>
       </w:r>
     </w:p>
     <w:p>
@@ -11316,6 +11310,1905 @@
     </w:p>
     <w:p>
       <w:pPr>
+        <w:pStyle w:val="ListParagraph"/>
+        <w:spacing w:line="360" w:lineRule="auto"/>
+        <w:ind w:left="990"/>
+      </w:pPr>
+    </w:p>
+    <w:tbl>
+      <w:tblPr>
+        <w:tblStyle w:val="TableGrid"/>
+        <w:bidiVisual/>
+        <w:tblW w:w="9094" w:type="dxa"/>
+        <w:tblInd w:w="111" w:type="dxa"/>
+        <w:tblLook w:val="04A0" w:firstRow="1" w:lastRow="0" w:firstColumn="1" w:lastColumn="0" w:noHBand="0" w:noVBand="1"/>
+      </w:tblPr>
+      <w:tblGrid>
+        <w:gridCol w:w="366"/>
+        <w:gridCol w:w="359"/>
+        <w:gridCol w:w="369"/>
+        <w:gridCol w:w="383"/>
+        <w:gridCol w:w="367"/>
+        <w:gridCol w:w="368"/>
+        <w:gridCol w:w="368"/>
+        <w:gridCol w:w="369"/>
+        <w:gridCol w:w="355"/>
+        <w:gridCol w:w="368"/>
+        <w:gridCol w:w="368"/>
+        <w:gridCol w:w="369"/>
+        <w:gridCol w:w="736"/>
+        <w:gridCol w:w="737"/>
+        <w:gridCol w:w="2600"/>
+        <w:gridCol w:w="612"/>
+      </w:tblGrid>
+      <w:tr>
+        <w:trPr>
+          <w:gridAfter w:val="1"/>
+          <w:wAfter w:w="612" w:type="dxa"/>
+          <w:trHeight w:val="276"/>
+        </w:trPr>
+        <w:tc>
+          <w:tcPr>
+            <w:tcW w:w="1477" w:type="dxa"/>
+            <w:gridSpan w:val="4"/>
+          </w:tcPr>
+          <w:p>
+            <w:pPr>
+              <w:autoSpaceDE w:val="0"/>
+              <w:autoSpaceDN w:val="0"/>
+              <w:adjustRightInd w:val="0"/>
+              <w:jc w:val="center"/>
+            </w:pPr>
+            <w:r>
+              <w:rPr>
+                <w:rFonts w:ascii="Times New Roman" w:hAnsi="Times New Roman" w:cs="Times New Roman"/>
+                <w:b/>
+                <w:bCs/>
+              </w:rPr>
+              <w:t>December</w:t>
+            </w:r>
+          </w:p>
+        </w:tc>
+        <w:tc>
+          <w:tcPr>
+            <w:tcW w:w="1472" w:type="dxa"/>
+            <w:gridSpan w:val="4"/>
+          </w:tcPr>
+          <w:p>
+            <w:pPr>
+              <w:autoSpaceDE w:val="0"/>
+              <w:autoSpaceDN w:val="0"/>
+              <w:adjustRightInd w:val="0"/>
+              <w:jc w:val="center"/>
+            </w:pPr>
+            <w:r>
+              <w:rPr>
+                <w:rFonts w:ascii="Times New Roman" w:hAnsi="Times New Roman" w:cs="Times New Roman"/>
+                <w:b/>
+                <w:bCs/>
+              </w:rPr>
+              <w:t>November</w:t>
+            </w:r>
+          </w:p>
+        </w:tc>
+        <w:tc>
+          <w:tcPr>
+            <w:tcW w:w="1460" w:type="dxa"/>
+            <w:gridSpan w:val="4"/>
+          </w:tcPr>
+          <w:p>
+            <w:pPr>
+              <w:autoSpaceDE w:val="0"/>
+              <w:autoSpaceDN w:val="0"/>
+              <w:adjustRightInd w:val="0"/>
+              <w:jc w:val="center"/>
+            </w:pPr>
+            <w:r>
+              <w:rPr>
+                <w:rFonts w:ascii="Times New Roman" w:hAnsi="Times New Roman" w:cs="Times New Roman"/>
+                <w:b/>
+                <w:bCs/>
+              </w:rPr>
+              <w:t>October</w:t>
+            </w:r>
+          </w:p>
+        </w:tc>
+        <w:tc>
+          <w:tcPr>
+            <w:tcW w:w="1473" w:type="dxa"/>
+            <w:gridSpan w:val="2"/>
+          </w:tcPr>
+          <w:p>
+            <w:pPr>
+              <w:autoSpaceDE w:val="0"/>
+              <w:autoSpaceDN w:val="0"/>
+              <w:adjustRightInd w:val="0"/>
+              <w:jc w:val="center"/>
+            </w:pPr>
+            <w:r>
+              <w:rPr>
+                <w:rFonts w:ascii="Times New Roman" w:hAnsi="Times New Roman" w:cs="Times New Roman"/>
+                <w:b/>
+                <w:bCs/>
+              </w:rPr>
+              <w:t>September</w:t>
+            </w:r>
+          </w:p>
+        </w:tc>
+        <w:tc>
+          <w:tcPr>
+            <w:tcW w:w="2600" w:type="dxa"/>
+          </w:tcPr>
+          <w:p>
+            <w:pPr>
+              <w:autoSpaceDE w:val="0"/>
+              <w:autoSpaceDN w:val="0"/>
+              <w:adjustRightInd w:val="0"/>
+              <w:spacing w:line="240" w:lineRule="auto"/>
+              <w:jc w:val="center"/>
+              <w:rPr>
+                <w:rFonts w:ascii="Times New Roman" w:hAnsi="Times New Roman" w:cs="Times New Roman"/>
+                <w:b/>
+                <w:bCs/>
+              </w:rPr>
+            </w:pPr>
+            <w:r>
+              <w:rPr>
+                <w:rFonts w:ascii="Times New Roman" w:hAnsi="Times New Roman" w:cs="Times New Roman"/>
+                <w:b/>
+                <w:bCs/>
+              </w:rPr>
+              <w:t>Months</w:t>
+            </w:r>
+          </w:p>
+          <w:p>
+            <w:pPr>
+              <w:jc w:val="center"/>
+            </w:pPr>
+            <w:r>
+              <w:rPr>
+                <w:rFonts w:ascii="Times New Roman" w:hAnsi="Times New Roman" w:cs="Times New Roman"/>
+                <w:b/>
+                <w:bCs/>
+                <w:sz w:val="16"/>
+                <w:szCs w:val="16"/>
+              </w:rPr>
+              <w:t>(2023)</w:t>
+            </w:r>
+          </w:p>
+        </w:tc>
+      </w:tr>
+      <w:tr>
+        <w:trPr>
+          <w:gridAfter w:val="1"/>
+          <w:wAfter w:w="612" w:type="dxa"/>
+          <w:trHeight w:val="276"/>
+        </w:trPr>
+        <w:tc>
+          <w:tcPr>
+            <w:tcW w:w="366" w:type="dxa"/>
+          </w:tcPr>
+          <w:p>
+            <w:pPr>
+              <w:autoSpaceDE w:val="0"/>
+              <w:autoSpaceDN w:val="0"/>
+              <w:adjustRightInd w:val="0"/>
+              <w:jc w:val="center"/>
+            </w:pPr>
+            <w:r>
+              <w:rPr>
+                <w:rFonts w:ascii="Times New Roman" w:hAnsi="Times New Roman" w:cs="Times New Roman"/>
+                <w:b/>
+                <w:bCs/>
+              </w:rPr>
+              <w:t>4</w:t>
+            </w:r>
+          </w:p>
+        </w:tc>
+        <w:tc>
+          <w:tcPr>
+            <w:tcW w:w="359" w:type="dxa"/>
+          </w:tcPr>
+          <w:p>
+            <w:pPr>
+              <w:autoSpaceDE w:val="0"/>
+              <w:autoSpaceDN w:val="0"/>
+              <w:adjustRightInd w:val="0"/>
+              <w:jc w:val="center"/>
+            </w:pPr>
+            <w:r>
+              <w:rPr>
+                <w:rFonts w:ascii="Times New Roman" w:hAnsi="Times New Roman" w:cs="Times New Roman"/>
+                <w:b/>
+                <w:bCs/>
+              </w:rPr>
+              <w:t>3</w:t>
+            </w:r>
+          </w:p>
+        </w:tc>
+        <w:tc>
+          <w:tcPr>
+            <w:tcW w:w="369" w:type="dxa"/>
+          </w:tcPr>
+          <w:p>
+            <w:pPr>
+              <w:autoSpaceDE w:val="0"/>
+              <w:autoSpaceDN w:val="0"/>
+              <w:adjustRightInd w:val="0"/>
+              <w:jc w:val="center"/>
+            </w:pPr>
+            <w:r>
+              <w:rPr>
+                <w:rFonts w:ascii="Times New Roman" w:hAnsi="Times New Roman" w:cs="Times New Roman"/>
+                <w:b/>
+                <w:bCs/>
+              </w:rPr>
+              <w:t>2</w:t>
+            </w:r>
+          </w:p>
+        </w:tc>
+        <w:tc>
+          <w:tcPr>
+            <w:tcW w:w="383" w:type="dxa"/>
+          </w:tcPr>
+          <w:p>
+            <w:pPr>
+              <w:autoSpaceDE w:val="0"/>
+              <w:autoSpaceDN w:val="0"/>
+              <w:adjustRightInd w:val="0"/>
+              <w:jc w:val="center"/>
+            </w:pPr>
+            <w:r>
+              <w:rPr>
+                <w:rFonts w:ascii="Times New Roman" w:hAnsi="Times New Roman" w:cs="Times New Roman"/>
+                <w:b/>
+                <w:bCs/>
+              </w:rPr>
+              <w:t>1</w:t>
+            </w:r>
+          </w:p>
+        </w:tc>
+        <w:tc>
+          <w:tcPr>
+            <w:tcW w:w="367" w:type="dxa"/>
+          </w:tcPr>
+          <w:p>
+            <w:pPr>
+              <w:autoSpaceDE w:val="0"/>
+              <w:autoSpaceDN w:val="0"/>
+              <w:adjustRightInd w:val="0"/>
+              <w:jc w:val="center"/>
+            </w:pPr>
+            <w:r>
+              <w:rPr>
+                <w:rFonts w:ascii="Times New Roman" w:hAnsi="Times New Roman" w:cs="Times New Roman"/>
+                <w:b/>
+                <w:bCs/>
+              </w:rPr>
+              <w:t>4</w:t>
+            </w:r>
+          </w:p>
+        </w:tc>
+        <w:tc>
+          <w:tcPr>
+            <w:tcW w:w="368" w:type="dxa"/>
+          </w:tcPr>
+          <w:p>
+            <w:pPr>
+              <w:autoSpaceDE w:val="0"/>
+              <w:autoSpaceDN w:val="0"/>
+              <w:adjustRightInd w:val="0"/>
+              <w:jc w:val="center"/>
+            </w:pPr>
+            <w:r>
+              <w:rPr>
+                <w:rFonts w:ascii="Times New Roman" w:hAnsi="Times New Roman" w:cs="Times New Roman"/>
+                <w:b/>
+                <w:bCs/>
+              </w:rPr>
+              <w:t>3</w:t>
+            </w:r>
+          </w:p>
+        </w:tc>
+        <w:tc>
+          <w:tcPr>
+            <w:tcW w:w="368" w:type="dxa"/>
+          </w:tcPr>
+          <w:p>
+            <w:pPr>
+              <w:autoSpaceDE w:val="0"/>
+              <w:autoSpaceDN w:val="0"/>
+              <w:adjustRightInd w:val="0"/>
+              <w:jc w:val="center"/>
+            </w:pPr>
+            <w:r>
+              <w:rPr>
+                <w:rFonts w:ascii="Times New Roman" w:hAnsi="Times New Roman" w:cs="Times New Roman"/>
+                <w:b/>
+                <w:bCs/>
+              </w:rPr>
+              <w:t>2</w:t>
+            </w:r>
+          </w:p>
+        </w:tc>
+        <w:tc>
+          <w:tcPr>
+            <w:tcW w:w="369" w:type="dxa"/>
+          </w:tcPr>
+          <w:p>
+            <w:pPr>
+              <w:autoSpaceDE w:val="0"/>
+              <w:autoSpaceDN w:val="0"/>
+              <w:adjustRightInd w:val="0"/>
+              <w:jc w:val="center"/>
+            </w:pPr>
+            <w:r>
+              <w:rPr>
+                <w:rFonts w:ascii="Times New Roman" w:hAnsi="Times New Roman" w:cs="Times New Roman"/>
+                <w:b/>
+                <w:bCs/>
+              </w:rPr>
+              <w:t>1</w:t>
+            </w:r>
+          </w:p>
+        </w:tc>
+        <w:tc>
+          <w:tcPr>
+            <w:tcW w:w="355" w:type="dxa"/>
+          </w:tcPr>
+          <w:p>
+            <w:pPr>
+              <w:autoSpaceDE w:val="0"/>
+              <w:autoSpaceDN w:val="0"/>
+              <w:adjustRightInd w:val="0"/>
+              <w:jc w:val="center"/>
+            </w:pPr>
+            <w:r>
+              <w:rPr>
+                <w:rFonts w:ascii="Times New Roman" w:hAnsi="Times New Roman" w:cs="Times New Roman"/>
+                <w:b/>
+                <w:bCs/>
+              </w:rPr>
+              <w:t>4</w:t>
+            </w:r>
+          </w:p>
+        </w:tc>
+        <w:tc>
+          <w:tcPr>
+            <w:tcW w:w="368" w:type="dxa"/>
+          </w:tcPr>
+          <w:p>
+            <w:pPr>
+              <w:autoSpaceDE w:val="0"/>
+              <w:autoSpaceDN w:val="0"/>
+              <w:adjustRightInd w:val="0"/>
+              <w:jc w:val="center"/>
+            </w:pPr>
+            <w:r>
+              <w:rPr>
+                <w:rFonts w:ascii="Times New Roman" w:hAnsi="Times New Roman" w:cs="Times New Roman"/>
+                <w:b/>
+                <w:bCs/>
+              </w:rPr>
+              <w:t>3</w:t>
+            </w:r>
+          </w:p>
+        </w:tc>
+        <w:tc>
+          <w:tcPr>
+            <w:tcW w:w="368" w:type="dxa"/>
+          </w:tcPr>
+          <w:p>
+            <w:pPr>
+              <w:autoSpaceDE w:val="0"/>
+              <w:autoSpaceDN w:val="0"/>
+              <w:adjustRightInd w:val="0"/>
+              <w:jc w:val="center"/>
+            </w:pPr>
+            <w:r>
+              <w:rPr>
+                <w:rFonts w:ascii="Times New Roman" w:hAnsi="Times New Roman" w:cs="Times New Roman"/>
+                <w:b/>
+                <w:bCs/>
+              </w:rPr>
+              <w:t>2</w:t>
+            </w:r>
+          </w:p>
+        </w:tc>
+        <w:tc>
+          <w:tcPr>
+            <w:tcW w:w="369" w:type="dxa"/>
+          </w:tcPr>
+          <w:p>
+            <w:pPr>
+              <w:autoSpaceDE w:val="0"/>
+              <w:autoSpaceDN w:val="0"/>
+              <w:adjustRightInd w:val="0"/>
+              <w:jc w:val="center"/>
+            </w:pPr>
+            <w:r>
+              <w:rPr>
+                <w:rFonts w:ascii="Times New Roman" w:hAnsi="Times New Roman" w:cs="Times New Roman"/>
+                <w:b/>
+                <w:bCs/>
+              </w:rPr>
+              <w:t>1</w:t>
+            </w:r>
+          </w:p>
+        </w:tc>
+        <w:tc>
+          <w:tcPr>
+            <w:tcW w:w="736" w:type="dxa"/>
+          </w:tcPr>
+          <w:p>
+            <w:pPr>
+              <w:autoSpaceDE w:val="0"/>
+              <w:autoSpaceDN w:val="0"/>
+              <w:adjustRightInd w:val="0"/>
+              <w:jc w:val="center"/>
+              <w:rPr>
+                <w:b/>
+                <w:bCs/>
+              </w:rPr>
+            </w:pPr>
+            <w:r>
+              <w:rPr>
+                <w:b/>
+                <w:bCs/>
+              </w:rPr>
+              <w:t>4</w:t>
+            </w:r>
+          </w:p>
+        </w:tc>
+        <w:tc>
+          <w:tcPr>
+            <w:tcW w:w="737" w:type="dxa"/>
+          </w:tcPr>
+          <w:p>
+            <w:pPr>
+              <w:autoSpaceDE w:val="0"/>
+              <w:autoSpaceDN w:val="0"/>
+              <w:adjustRightInd w:val="0"/>
+              <w:jc w:val="center"/>
+              <w:rPr>
+                <w:b/>
+                <w:bCs/>
+              </w:rPr>
+            </w:pPr>
+            <w:r>
+              <w:rPr>
+                <w:b/>
+                <w:bCs/>
+              </w:rPr>
+              <w:t>3</w:t>
+            </w:r>
+          </w:p>
+        </w:tc>
+        <w:tc>
+          <w:tcPr>
+            <w:tcW w:w="2600" w:type="dxa"/>
+          </w:tcPr>
+          <w:p>
+            <w:pPr>
+              <w:jc w:val="center"/>
+              <w:rPr>
+                <w:rtl/>
+              </w:rPr>
+            </w:pPr>
+            <w:r>
+              <w:rPr>
+                <w:rFonts w:ascii="Times New Roman" w:hAnsi="Times New Roman" w:cs="Times New Roman"/>
+                <w:b/>
+                <w:bCs/>
+              </w:rPr>
+              <w:t>Weeks</w:t>
+            </w:r>
+          </w:p>
+        </w:tc>
+      </w:tr>
+      <w:tr>
+        <w:trPr>
+          <w:trHeight w:val="276"/>
+        </w:trPr>
+        <w:tc>
+          <w:tcPr>
+            <w:tcW w:w="366" w:type="dxa"/>
+          </w:tcPr>
+          <w:p>
+            <w:pPr>
+              <w:jc w:val="right"/>
+              <w:rPr>
+                <w:rtl/>
+              </w:rPr>
+            </w:pPr>
+          </w:p>
+        </w:tc>
+        <w:tc>
+          <w:tcPr>
+            <w:tcW w:w="359" w:type="dxa"/>
+          </w:tcPr>
+          <w:p>
+            <w:pPr>
+              <w:jc w:val="right"/>
+              <w:rPr>
+                <w:rtl/>
+              </w:rPr>
+            </w:pPr>
+          </w:p>
+        </w:tc>
+        <w:tc>
+          <w:tcPr>
+            <w:tcW w:w="369" w:type="dxa"/>
+          </w:tcPr>
+          <w:p>
+            <w:pPr>
+              <w:jc w:val="right"/>
+              <w:rPr>
+                <w:rtl/>
+              </w:rPr>
+            </w:pPr>
+          </w:p>
+        </w:tc>
+        <w:tc>
+          <w:tcPr>
+            <w:tcW w:w="383" w:type="dxa"/>
+          </w:tcPr>
+          <w:p>
+            <w:pPr>
+              <w:jc w:val="right"/>
+              <w:rPr>
+                <w:rtl/>
+              </w:rPr>
+            </w:pPr>
+          </w:p>
+        </w:tc>
+        <w:tc>
+          <w:tcPr>
+            <w:tcW w:w="367" w:type="dxa"/>
+          </w:tcPr>
+          <w:p>
+            <w:pPr>
+              <w:jc w:val="right"/>
+              <w:rPr>
+                <w:rtl/>
+              </w:rPr>
+            </w:pPr>
+          </w:p>
+        </w:tc>
+        <w:tc>
+          <w:tcPr>
+            <w:tcW w:w="368" w:type="dxa"/>
+          </w:tcPr>
+          <w:p>
+            <w:pPr>
+              <w:jc w:val="right"/>
+              <w:rPr>
+                <w:rtl/>
+              </w:rPr>
+            </w:pPr>
+          </w:p>
+        </w:tc>
+        <w:tc>
+          <w:tcPr>
+            <w:tcW w:w="368" w:type="dxa"/>
+          </w:tcPr>
+          <w:p>
+            <w:pPr>
+              <w:jc w:val="right"/>
+              <w:rPr>
+                <w:rtl/>
+              </w:rPr>
+            </w:pPr>
+          </w:p>
+        </w:tc>
+        <w:tc>
+          <w:tcPr>
+            <w:tcW w:w="369" w:type="dxa"/>
+          </w:tcPr>
+          <w:p>
+            <w:pPr>
+              <w:jc w:val="right"/>
+              <w:rPr>
+                <w:rtl/>
+              </w:rPr>
+            </w:pPr>
+          </w:p>
+        </w:tc>
+        <w:tc>
+          <w:tcPr>
+            <w:tcW w:w="355" w:type="dxa"/>
+          </w:tcPr>
+          <w:p>
+            <w:pPr>
+              <w:jc w:val="right"/>
+              <w:rPr>
+                <w:rtl/>
+              </w:rPr>
+            </w:pPr>
+          </w:p>
+        </w:tc>
+        <w:tc>
+          <w:tcPr>
+            <w:tcW w:w="368" w:type="dxa"/>
+          </w:tcPr>
+          <w:p>
+            <w:pPr>
+              <w:jc w:val="right"/>
+              <w:rPr>
+                <w:rtl/>
+              </w:rPr>
+            </w:pPr>
+          </w:p>
+        </w:tc>
+        <w:tc>
+          <w:tcPr>
+            <w:tcW w:w="368" w:type="dxa"/>
+          </w:tcPr>
+          <w:p>
+            <w:pPr>
+              <w:jc w:val="right"/>
+              <w:rPr>
+                <w:rtl/>
+              </w:rPr>
+            </w:pPr>
+          </w:p>
+        </w:tc>
+        <w:tc>
+          <w:tcPr>
+            <w:tcW w:w="369" w:type="dxa"/>
+            <w:shd w:val="clear" w:color="auto" w:fill="FFFFFF" w:themeFill="background1"/>
+          </w:tcPr>
+          <w:p>
+            <w:pPr>
+              <w:jc w:val="right"/>
+              <w:rPr>
+                <w:rtl/>
+              </w:rPr>
+            </w:pPr>
+          </w:p>
+        </w:tc>
+        <w:tc>
+          <w:tcPr>
+            <w:tcW w:w="736" w:type="dxa"/>
+            <w:shd w:val="clear" w:color="auto" w:fill="FFFFFF" w:themeFill="background1"/>
+          </w:tcPr>
+          <w:p>
+            <w:pPr>
+              <w:jc w:val="right"/>
+              <w:rPr>
+                <w:rtl/>
+              </w:rPr>
+            </w:pPr>
+          </w:p>
+        </w:tc>
+        <w:tc>
+          <w:tcPr>
+            <w:tcW w:w="737" w:type="dxa"/>
+            <w:shd w:val="clear" w:color="auto" w:fill="000000" w:themeFill="text1"/>
+          </w:tcPr>
+          <w:p>
+            <w:pPr>
+              <w:jc w:val="right"/>
+              <w:rPr>
+                <w:rtl/>
+              </w:rPr>
+            </w:pPr>
+          </w:p>
+        </w:tc>
+        <w:tc>
+          <w:tcPr>
+            <w:tcW w:w="2600" w:type="dxa"/>
+          </w:tcPr>
+          <w:p>
+            <w:pPr>
+              <w:spacing w:line="276" w:lineRule="auto"/>
+              <w:jc w:val="left"/>
+            </w:pPr>
+            <w:r>
+              <w:rPr>
+                <w:rFonts w:ascii="Times New Roman" w:hAnsi="Times New Roman" w:cs="Times New Roman"/>
+              </w:rPr>
+              <w:t>Define project objectives and identify the problem</w:t>
+            </w:r>
+          </w:p>
+        </w:tc>
+        <w:tc>
+          <w:tcPr>
+            <w:tcW w:w="612" w:type="dxa"/>
+            <w:vMerge w:val="restart"/>
+            <w:textDirection w:val="btLr"/>
+            <w:vAlign w:val="center"/>
+          </w:tcPr>
+          <w:p>
+            <w:pPr>
+              <w:ind w:left="113" w:right="113"/>
+              <w:jc w:val="center"/>
+              <w:rPr>
+                <w:rtl/>
+              </w:rPr>
+            </w:pPr>
+            <w:r>
+              <w:rPr>
+                <w:rFonts w:ascii="Times New Roman" w:hAnsi="Times New Roman" w:cs="Times New Roman"/>
+                <w:b/>
+                <w:bCs/>
+              </w:rPr>
+              <w:t>Tasks</w:t>
+            </w:r>
+          </w:p>
+        </w:tc>
+      </w:tr>
+      <w:tr>
+        <w:trPr>
+          <w:trHeight w:val="512"/>
+        </w:trPr>
+        <w:tc>
+          <w:tcPr>
+            <w:tcW w:w="366" w:type="dxa"/>
+          </w:tcPr>
+          <w:p>
+            <w:pPr>
+              <w:jc w:val="right"/>
+              <w:rPr>
+                <w:rtl/>
+              </w:rPr>
+            </w:pPr>
+          </w:p>
+        </w:tc>
+        <w:tc>
+          <w:tcPr>
+            <w:tcW w:w="359" w:type="dxa"/>
+          </w:tcPr>
+          <w:p>
+            <w:pPr>
+              <w:jc w:val="right"/>
+              <w:rPr>
+                <w:rtl/>
+              </w:rPr>
+            </w:pPr>
+          </w:p>
+        </w:tc>
+        <w:tc>
+          <w:tcPr>
+            <w:tcW w:w="369" w:type="dxa"/>
+          </w:tcPr>
+          <w:p>
+            <w:pPr>
+              <w:jc w:val="right"/>
+              <w:rPr>
+                <w:rtl/>
+              </w:rPr>
+            </w:pPr>
+          </w:p>
+        </w:tc>
+        <w:tc>
+          <w:tcPr>
+            <w:tcW w:w="383" w:type="dxa"/>
+          </w:tcPr>
+          <w:p>
+            <w:pPr>
+              <w:jc w:val="right"/>
+              <w:rPr>
+                <w:rtl/>
+              </w:rPr>
+            </w:pPr>
+          </w:p>
+        </w:tc>
+        <w:tc>
+          <w:tcPr>
+            <w:tcW w:w="367" w:type="dxa"/>
+          </w:tcPr>
+          <w:p>
+            <w:pPr>
+              <w:jc w:val="right"/>
+              <w:rPr>
+                <w:rtl/>
+              </w:rPr>
+            </w:pPr>
+          </w:p>
+        </w:tc>
+        <w:tc>
+          <w:tcPr>
+            <w:tcW w:w="368" w:type="dxa"/>
+          </w:tcPr>
+          <w:p>
+            <w:pPr>
+              <w:jc w:val="right"/>
+              <w:rPr>
+                <w:rtl/>
+              </w:rPr>
+            </w:pPr>
+          </w:p>
+        </w:tc>
+        <w:tc>
+          <w:tcPr>
+            <w:tcW w:w="368" w:type="dxa"/>
+          </w:tcPr>
+          <w:p>
+            <w:pPr>
+              <w:jc w:val="right"/>
+              <w:rPr>
+                <w:rtl/>
+              </w:rPr>
+            </w:pPr>
+          </w:p>
+        </w:tc>
+        <w:tc>
+          <w:tcPr>
+            <w:tcW w:w="369" w:type="dxa"/>
+          </w:tcPr>
+          <w:p>
+            <w:pPr>
+              <w:jc w:val="right"/>
+              <w:rPr>
+                <w:rtl/>
+              </w:rPr>
+            </w:pPr>
+          </w:p>
+        </w:tc>
+        <w:tc>
+          <w:tcPr>
+            <w:tcW w:w="355" w:type="dxa"/>
+            <w:shd w:val="clear" w:color="auto" w:fill="000000" w:themeFill="text1"/>
+          </w:tcPr>
+          <w:p>
+            <w:pPr>
+              <w:jc w:val="right"/>
+              <w:rPr>
+                <w:rtl/>
+              </w:rPr>
+            </w:pPr>
+          </w:p>
+        </w:tc>
+        <w:tc>
+          <w:tcPr>
+            <w:tcW w:w="368" w:type="dxa"/>
+            <w:shd w:val="clear" w:color="auto" w:fill="000000" w:themeFill="text1"/>
+          </w:tcPr>
+          <w:p>
+            <w:pPr>
+              <w:jc w:val="right"/>
+              <w:rPr>
+                <w:rtl/>
+              </w:rPr>
+            </w:pPr>
+          </w:p>
+        </w:tc>
+        <w:tc>
+          <w:tcPr>
+            <w:tcW w:w="368" w:type="dxa"/>
+            <w:shd w:val="clear" w:color="auto" w:fill="000000" w:themeFill="text1"/>
+          </w:tcPr>
+          <w:p>
+            <w:pPr>
+              <w:jc w:val="right"/>
+              <w:rPr>
+                <w:rtl/>
+              </w:rPr>
+            </w:pPr>
+          </w:p>
+        </w:tc>
+        <w:tc>
+          <w:tcPr>
+            <w:tcW w:w="369" w:type="dxa"/>
+            <w:shd w:val="clear" w:color="auto" w:fill="000000" w:themeFill="text1"/>
+          </w:tcPr>
+          <w:p>
+            <w:pPr>
+              <w:jc w:val="right"/>
+              <w:rPr>
+                <w:rtl/>
+              </w:rPr>
+            </w:pPr>
+          </w:p>
+        </w:tc>
+        <w:tc>
+          <w:tcPr>
+            <w:tcW w:w="736" w:type="dxa"/>
+            <w:shd w:val="clear" w:color="auto" w:fill="000000" w:themeFill="text1"/>
+          </w:tcPr>
+          <w:p>
+            <w:pPr>
+              <w:jc w:val="right"/>
+              <w:rPr>
+                <w:rtl/>
+              </w:rPr>
+            </w:pPr>
+          </w:p>
+        </w:tc>
+        <w:tc>
+          <w:tcPr>
+            <w:tcW w:w="737" w:type="dxa"/>
+          </w:tcPr>
+          <w:p>
+            <w:pPr>
+              <w:jc w:val="right"/>
+              <w:rPr>
+                <w:rtl/>
+              </w:rPr>
+            </w:pPr>
+          </w:p>
+        </w:tc>
+        <w:tc>
+          <w:tcPr>
+            <w:tcW w:w="2600" w:type="dxa"/>
+          </w:tcPr>
+          <w:p>
+            <w:pPr>
+              <w:spacing w:line="276" w:lineRule="auto"/>
+              <w:jc w:val="left"/>
+              <w:rPr>
+                <w:rFonts w:ascii="Times New Roman" w:hAnsi="Times New Roman" w:cs="Times New Roman"/>
+                <w:rtl/>
+              </w:rPr>
+            </w:pPr>
+            <w:r>
+              <w:rPr>
+                <w:rFonts w:ascii="Times New Roman" w:hAnsi="Times New Roman" w:cs="Times New Roman"/>
+              </w:rPr>
+              <w:t xml:space="preserve">Review related literature and </w:t>
+            </w:r>
+            <w:r>
+              <w:rPr>
+                <w:rFonts w:ascii="Times New Roman" w:hAnsi="Times New Roman" w:cs="Times New Roman"/>
+              </w:rPr>
+              <w:t>existing system</w:t>
+            </w:r>
+            <w:r>
+              <w:rPr>
+                <w:rFonts w:ascii="Times New Roman" w:hAnsi="Times New Roman" w:cs="Times New Roman"/>
+              </w:rPr>
+              <w:t>s</w:t>
+            </w:r>
+          </w:p>
+        </w:tc>
+        <w:tc>
+          <w:tcPr>
+            <w:tcW w:w="612" w:type="dxa"/>
+            <w:vMerge/>
+          </w:tcPr>
+          <w:p>
+            <w:pPr>
+              <w:jc w:val="right"/>
+              <w:rPr>
+                <w:rtl/>
+              </w:rPr>
+            </w:pPr>
+          </w:p>
+        </w:tc>
+      </w:tr>
+      <w:tr>
+        <w:trPr>
+          <w:trHeight w:val="276"/>
+        </w:trPr>
+        <w:tc>
+          <w:tcPr>
+            <w:tcW w:w="366" w:type="dxa"/>
+          </w:tcPr>
+          <w:p>
+            <w:pPr>
+              <w:jc w:val="right"/>
+              <w:rPr>
+                <w:rtl/>
+              </w:rPr>
+            </w:pPr>
+          </w:p>
+        </w:tc>
+        <w:tc>
+          <w:tcPr>
+            <w:tcW w:w="359" w:type="dxa"/>
+          </w:tcPr>
+          <w:p>
+            <w:pPr>
+              <w:jc w:val="right"/>
+              <w:rPr>
+                <w:rtl/>
+              </w:rPr>
+            </w:pPr>
+          </w:p>
+        </w:tc>
+        <w:tc>
+          <w:tcPr>
+            <w:tcW w:w="369" w:type="dxa"/>
+          </w:tcPr>
+          <w:p>
+            <w:pPr>
+              <w:jc w:val="right"/>
+              <w:rPr>
+                <w:rtl/>
+              </w:rPr>
+            </w:pPr>
+          </w:p>
+        </w:tc>
+        <w:tc>
+          <w:tcPr>
+            <w:tcW w:w="383" w:type="dxa"/>
+          </w:tcPr>
+          <w:p>
+            <w:pPr>
+              <w:jc w:val="right"/>
+              <w:rPr>
+                <w:rtl/>
+              </w:rPr>
+            </w:pPr>
+          </w:p>
+        </w:tc>
+        <w:tc>
+          <w:tcPr>
+            <w:tcW w:w="367" w:type="dxa"/>
+          </w:tcPr>
+          <w:p>
+            <w:pPr>
+              <w:jc w:val="right"/>
+              <w:rPr>
+                <w:rtl/>
+              </w:rPr>
+            </w:pPr>
+          </w:p>
+        </w:tc>
+        <w:tc>
+          <w:tcPr>
+            <w:tcW w:w="368" w:type="dxa"/>
+            <w:shd w:val="clear" w:color="auto" w:fill="FFFFFF" w:themeFill="background1"/>
+          </w:tcPr>
+          <w:p>
+            <w:pPr>
+              <w:jc w:val="right"/>
+              <w:rPr>
+                <w:rtl/>
+              </w:rPr>
+            </w:pPr>
+          </w:p>
+        </w:tc>
+        <w:tc>
+          <w:tcPr>
+            <w:tcW w:w="368" w:type="dxa"/>
+            <w:shd w:val="clear" w:color="auto" w:fill="000000" w:themeFill="text1"/>
+          </w:tcPr>
+          <w:p>
+            <w:pPr>
+              <w:jc w:val="right"/>
+              <w:rPr>
+                <w:rtl/>
+              </w:rPr>
+            </w:pPr>
+          </w:p>
+        </w:tc>
+        <w:tc>
+          <w:tcPr>
+            <w:tcW w:w="369" w:type="dxa"/>
+            <w:shd w:val="clear" w:color="auto" w:fill="000000" w:themeFill="text1"/>
+          </w:tcPr>
+          <w:p>
+            <w:pPr>
+              <w:jc w:val="right"/>
+              <w:rPr>
+                <w:rtl/>
+              </w:rPr>
+            </w:pPr>
+          </w:p>
+        </w:tc>
+        <w:tc>
+          <w:tcPr>
+            <w:tcW w:w="355" w:type="dxa"/>
+            <w:shd w:val="clear" w:color="auto" w:fill="FFFFFF" w:themeFill="background1"/>
+          </w:tcPr>
+          <w:p>
+            <w:pPr>
+              <w:jc w:val="right"/>
+              <w:rPr>
+                <w:rtl/>
+              </w:rPr>
+            </w:pPr>
+          </w:p>
+        </w:tc>
+        <w:tc>
+          <w:tcPr>
+            <w:tcW w:w="368" w:type="dxa"/>
+          </w:tcPr>
+          <w:p>
+            <w:pPr>
+              <w:jc w:val="right"/>
+              <w:rPr>
+                <w:rtl/>
+              </w:rPr>
+            </w:pPr>
+          </w:p>
+        </w:tc>
+        <w:tc>
+          <w:tcPr>
+            <w:tcW w:w="368" w:type="dxa"/>
+          </w:tcPr>
+          <w:p>
+            <w:pPr>
+              <w:jc w:val="right"/>
+              <w:rPr>
+                <w:rtl/>
+              </w:rPr>
+            </w:pPr>
+          </w:p>
+        </w:tc>
+        <w:tc>
+          <w:tcPr>
+            <w:tcW w:w="369" w:type="dxa"/>
+          </w:tcPr>
+          <w:p>
+            <w:pPr>
+              <w:jc w:val="right"/>
+              <w:rPr>
+                <w:rtl/>
+              </w:rPr>
+            </w:pPr>
+          </w:p>
+        </w:tc>
+        <w:tc>
+          <w:tcPr>
+            <w:tcW w:w="736" w:type="dxa"/>
+          </w:tcPr>
+          <w:p>
+            <w:pPr>
+              <w:jc w:val="right"/>
+              <w:rPr>
+                <w:rtl/>
+              </w:rPr>
+            </w:pPr>
+          </w:p>
+        </w:tc>
+        <w:tc>
+          <w:tcPr>
+            <w:tcW w:w="737" w:type="dxa"/>
+          </w:tcPr>
+          <w:p>
+            <w:pPr>
+              <w:jc w:val="right"/>
+              <w:rPr>
+                <w:rtl/>
+              </w:rPr>
+            </w:pPr>
+          </w:p>
+        </w:tc>
+        <w:tc>
+          <w:tcPr>
+            <w:tcW w:w="2600" w:type="dxa"/>
+          </w:tcPr>
+          <w:p>
+            <w:pPr>
+              <w:spacing w:line="276" w:lineRule="auto"/>
+              <w:jc w:val="left"/>
+              <w:rPr>
+                <w:rtl/>
+              </w:rPr>
+            </w:pPr>
+            <w:r>
+              <w:rPr>
+                <w:rFonts w:ascii="Times New Roman" w:hAnsi="Times New Roman" w:cs="Times New Roman"/>
+              </w:rPr>
+              <w:t>Analysis and document system requirements</w:t>
+            </w:r>
+          </w:p>
+        </w:tc>
+        <w:tc>
+          <w:tcPr>
+            <w:tcW w:w="612" w:type="dxa"/>
+            <w:vMerge/>
+          </w:tcPr>
+          <w:p>
+            <w:pPr>
+              <w:jc w:val="right"/>
+              <w:rPr>
+                <w:rtl/>
+              </w:rPr>
+            </w:pPr>
+          </w:p>
+        </w:tc>
+      </w:tr>
+      <w:tr>
+        <w:trPr>
+          <w:trHeight w:val="260"/>
+        </w:trPr>
+        <w:tc>
+          <w:tcPr>
+            <w:tcW w:w="366" w:type="dxa"/>
+          </w:tcPr>
+          <w:p>
+            <w:pPr>
+              <w:jc w:val="right"/>
+              <w:rPr>
+                <w:rtl/>
+              </w:rPr>
+            </w:pPr>
+          </w:p>
+        </w:tc>
+        <w:tc>
+          <w:tcPr>
+            <w:tcW w:w="359" w:type="dxa"/>
+          </w:tcPr>
+          <w:p>
+            <w:pPr>
+              <w:jc w:val="right"/>
+              <w:rPr>
+                <w:rtl/>
+              </w:rPr>
+            </w:pPr>
+          </w:p>
+        </w:tc>
+        <w:tc>
+          <w:tcPr>
+            <w:tcW w:w="369" w:type="dxa"/>
+            <w:shd w:val="clear" w:color="auto" w:fill="FFFFFF" w:themeFill="background1"/>
+          </w:tcPr>
+          <w:p>
+            <w:pPr>
+              <w:jc w:val="right"/>
+              <w:rPr>
+                <w:rtl/>
+              </w:rPr>
+            </w:pPr>
+          </w:p>
+        </w:tc>
+        <w:tc>
+          <w:tcPr>
+            <w:tcW w:w="383" w:type="dxa"/>
+            <w:shd w:val="clear" w:color="auto" w:fill="000000" w:themeFill="text1"/>
+          </w:tcPr>
+          <w:p>
+            <w:pPr>
+              <w:jc w:val="right"/>
+              <w:rPr>
+                <w:rtl/>
+              </w:rPr>
+            </w:pPr>
+          </w:p>
+        </w:tc>
+        <w:tc>
+          <w:tcPr>
+            <w:tcW w:w="367" w:type="dxa"/>
+            <w:shd w:val="clear" w:color="auto" w:fill="000000" w:themeFill="text1"/>
+          </w:tcPr>
+          <w:p>
+            <w:pPr>
+              <w:jc w:val="right"/>
+              <w:rPr>
+                <w:rtl/>
+              </w:rPr>
+            </w:pPr>
+          </w:p>
+        </w:tc>
+        <w:tc>
+          <w:tcPr>
+            <w:tcW w:w="368" w:type="dxa"/>
+            <w:shd w:val="clear" w:color="auto" w:fill="000000" w:themeFill="text1"/>
+          </w:tcPr>
+          <w:p>
+            <w:pPr>
+              <w:jc w:val="right"/>
+              <w:rPr>
+                <w:rtl/>
+              </w:rPr>
+            </w:pPr>
+          </w:p>
+        </w:tc>
+        <w:tc>
+          <w:tcPr>
+            <w:tcW w:w="368" w:type="dxa"/>
+          </w:tcPr>
+          <w:p>
+            <w:pPr>
+              <w:jc w:val="right"/>
+              <w:rPr>
+                <w:rtl/>
+              </w:rPr>
+            </w:pPr>
+          </w:p>
+        </w:tc>
+        <w:tc>
+          <w:tcPr>
+            <w:tcW w:w="369" w:type="dxa"/>
+          </w:tcPr>
+          <w:p>
+            <w:pPr>
+              <w:jc w:val="right"/>
+              <w:rPr>
+                <w:rtl/>
+              </w:rPr>
+            </w:pPr>
+          </w:p>
+        </w:tc>
+        <w:tc>
+          <w:tcPr>
+            <w:tcW w:w="355" w:type="dxa"/>
+          </w:tcPr>
+          <w:p>
+            <w:pPr>
+              <w:jc w:val="right"/>
+              <w:rPr>
+                <w:rtl/>
+              </w:rPr>
+            </w:pPr>
+          </w:p>
+        </w:tc>
+        <w:tc>
+          <w:tcPr>
+            <w:tcW w:w="368" w:type="dxa"/>
+          </w:tcPr>
+          <w:p>
+            <w:pPr>
+              <w:jc w:val="right"/>
+              <w:rPr>
+                <w:rtl/>
+              </w:rPr>
+            </w:pPr>
+          </w:p>
+        </w:tc>
+        <w:tc>
+          <w:tcPr>
+            <w:tcW w:w="368" w:type="dxa"/>
+          </w:tcPr>
+          <w:p>
+            <w:pPr>
+              <w:jc w:val="right"/>
+              <w:rPr>
+                <w:rtl/>
+              </w:rPr>
+            </w:pPr>
+          </w:p>
+        </w:tc>
+        <w:tc>
+          <w:tcPr>
+            <w:tcW w:w="369" w:type="dxa"/>
+          </w:tcPr>
+          <w:p>
+            <w:pPr>
+              <w:jc w:val="right"/>
+              <w:rPr>
+                <w:rtl/>
+              </w:rPr>
+            </w:pPr>
+          </w:p>
+        </w:tc>
+        <w:tc>
+          <w:tcPr>
+            <w:tcW w:w="736" w:type="dxa"/>
+          </w:tcPr>
+          <w:p>
+            <w:pPr>
+              <w:jc w:val="right"/>
+              <w:rPr>
+                <w:rtl/>
+              </w:rPr>
+            </w:pPr>
+          </w:p>
+        </w:tc>
+        <w:tc>
+          <w:tcPr>
+            <w:tcW w:w="737" w:type="dxa"/>
+          </w:tcPr>
+          <w:p>
+            <w:pPr>
+              <w:jc w:val="right"/>
+              <w:rPr>
+                <w:rtl/>
+              </w:rPr>
+            </w:pPr>
+          </w:p>
+        </w:tc>
+        <w:tc>
+          <w:tcPr>
+            <w:tcW w:w="2600" w:type="dxa"/>
+          </w:tcPr>
+          <w:p>
+            <w:pPr>
+              <w:spacing w:line="276" w:lineRule="auto"/>
+              <w:jc w:val="left"/>
+              <w:rPr>
+                <w:rtl/>
+              </w:rPr>
+            </w:pPr>
+            <w:r>
+              <w:rPr>
+                <w:rFonts w:ascii="Times New Roman" w:hAnsi="Times New Roman" w:cs="Times New Roman"/>
+              </w:rPr>
+              <w:t>Design the system structure and interfaces</w:t>
+            </w:r>
+          </w:p>
+        </w:tc>
+        <w:tc>
+          <w:tcPr>
+            <w:tcW w:w="612" w:type="dxa"/>
+            <w:vMerge/>
+          </w:tcPr>
+          <w:p>
+            <w:pPr>
+              <w:jc w:val="right"/>
+              <w:rPr>
+                <w:rtl/>
+              </w:rPr>
+            </w:pPr>
+          </w:p>
+        </w:tc>
+      </w:tr>
+      <w:tr>
+        <w:trPr>
+          <w:trHeight w:val="276"/>
+        </w:trPr>
+        <w:tc>
+          <w:tcPr>
+            <w:tcW w:w="366" w:type="dxa"/>
+          </w:tcPr>
+          <w:p>
+            <w:pPr>
+              <w:jc w:val="right"/>
+              <w:rPr>
+                <w:rtl/>
+              </w:rPr>
+            </w:pPr>
+          </w:p>
+        </w:tc>
+        <w:tc>
+          <w:tcPr>
+            <w:tcW w:w="359" w:type="dxa"/>
+          </w:tcPr>
+          <w:p>
+            <w:pPr>
+              <w:jc w:val="right"/>
+              <w:rPr>
+                <w:rtl/>
+              </w:rPr>
+            </w:pPr>
+          </w:p>
+        </w:tc>
+        <w:tc>
+          <w:tcPr>
+            <w:tcW w:w="369" w:type="dxa"/>
+            <w:shd w:val="clear" w:color="auto" w:fill="FFFFFF" w:themeFill="background1"/>
+          </w:tcPr>
+          <w:p>
+            <w:pPr>
+              <w:jc w:val="right"/>
+              <w:rPr>
+                <w:rtl/>
+              </w:rPr>
+            </w:pPr>
+          </w:p>
+        </w:tc>
+        <w:tc>
+          <w:tcPr>
+            <w:tcW w:w="383" w:type="dxa"/>
+            <w:shd w:val="clear" w:color="auto" w:fill="000000" w:themeFill="text1"/>
+          </w:tcPr>
+          <w:p>
+            <w:pPr>
+              <w:jc w:val="right"/>
+              <w:rPr>
+                <w:rtl/>
+              </w:rPr>
+            </w:pPr>
+          </w:p>
+        </w:tc>
+        <w:tc>
+          <w:tcPr>
+            <w:tcW w:w="367" w:type="dxa"/>
+            <w:shd w:val="clear" w:color="auto" w:fill="000000" w:themeFill="text1"/>
+          </w:tcPr>
+          <w:p>
+            <w:pPr>
+              <w:jc w:val="right"/>
+              <w:rPr>
+                <w:rtl/>
+              </w:rPr>
+            </w:pPr>
+          </w:p>
+        </w:tc>
+        <w:tc>
+          <w:tcPr>
+            <w:tcW w:w="368" w:type="dxa"/>
+            <w:shd w:val="clear" w:color="auto" w:fill="000000" w:themeFill="text1"/>
+          </w:tcPr>
+          <w:p>
+            <w:pPr>
+              <w:jc w:val="right"/>
+              <w:rPr>
+                <w:rtl/>
+              </w:rPr>
+            </w:pPr>
+          </w:p>
+        </w:tc>
+        <w:tc>
+          <w:tcPr>
+            <w:tcW w:w="368" w:type="dxa"/>
+            <w:shd w:val="clear" w:color="auto" w:fill="000000" w:themeFill="text1"/>
+          </w:tcPr>
+          <w:p>
+            <w:pPr>
+              <w:jc w:val="right"/>
+              <w:rPr>
+                <w:rtl/>
+              </w:rPr>
+            </w:pPr>
+          </w:p>
+        </w:tc>
+        <w:tc>
+          <w:tcPr>
+            <w:tcW w:w="369" w:type="dxa"/>
+            <w:shd w:val="clear" w:color="auto" w:fill="000000" w:themeFill="text1"/>
+          </w:tcPr>
+          <w:p>
+            <w:pPr>
+              <w:jc w:val="right"/>
+              <w:rPr>
+                <w:rtl/>
+              </w:rPr>
+            </w:pPr>
+          </w:p>
+        </w:tc>
+        <w:tc>
+          <w:tcPr>
+            <w:tcW w:w="355" w:type="dxa"/>
+            <w:shd w:val="clear" w:color="auto" w:fill="000000" w:themeFill="text1"/>
+          </w:tcPr>
+          <w:p>
+            <w:pPr>
+              <w:jc w:val="right"/>
+              <w:rPr>
+                <w:rtl/>
+              </w:rPr>
+            </w:pPr>
+          </w:p>
+        </w:tc>
+        <w:tc>
+          <w:tcPr>
+            <w:tcW w:w="368" w:type="dxa"/>
+            <w:shd w:val="clear" w:color="auto" w:fill="000000" w:themeFill="text1"/>
+          </w:tcPr>
+          <w:p>
+            <w:pPr>
+              <w:jc w:val="right"/>
+              <w:rPr>
+                <w:rtl/>
+              </w:rPr>
+            </w:pPr>
+          </w:p>
+        </w:tc>
+        <w:tc>
+          <w:tcPr>
+            <w:tcW w:w="368" w:type="dxa"/>
+            <w:shd w:val="clear" w:color="auto" w:fill="000000" w:themeFill="text1"/>
+          </w:tcPr>
+          <w:p>
+            <w:pPr>
+              <w:jc w:val="right"/>
+              <w:rPr>
+                <w:rtl/>
+              </w:rPr>
+            </w:pPr>
+          </w:p>
+        </w:tc>
+        <w:tc>
+          <w:tcPr>
+            <w:tcW w:w="369" w:type="dxa"/>
+            <w:shd w:val="clear" w:color="auto" w:fill="000000" w:themeFill="text1"/>
+          </w:tcPr>
+          <w:p>
+            <w:pPr>
+              <w:jc w:val="right"/>
+              <w:rPr>
+                <w:rtl/>
+              </w:rPr>
+            </w:pPr>
+          </w:p>
+        </w:tc>
+        <w:tc>
+          <w:tcPr>
+            <w:tcW w:w="736" w:type="dxa"/>
+            <w:shd w:val="clear" w:color="auto" w:fill="000000" w:themeFill="text1"/>
+          </w:tcPr>
+          <w:p>
+            <w:pPr>
+              <w:jc w:val="right"/>
+              <w:rPr>
+                <w:rtl/>
+              </w:rPr>
+            </w:pPr>
+          </w:p>
+        </w:tc>
+        <w:tc>
+          <w:tcPr>
+            <w:tcW w:w="737" w:type="dxa"/>
+            <w:shd w:val="clear" w:color="auto" w:fill="000000" w:themeFill="text1"/>
+          </w:tcPr>
+          <w:p>
+            <w:pPr>
+              <w:jc w:val="right"/>
+              <w:rPr>
+                <w:rtl/>
+              </w:rPr>
+            </w:pPr>
+          </w:p>
+        </w:tc>
+        <w:tc>
+          <w:tcPr>
+            <w:tcW w:w="2600" w:type="dxa"/>
+          </w:tcPr>
+          <w:p>
+            <w:pPr>
+              <w:spacing w:line="276" w:lineRule="auto"/>
+              <w:jc w:val="left"/>
+              <w:rPr>
+                <w:rFonts w:ascii="Times New Roman" w:hAnsi="Times New Roman" w:cs="Times New Roman"/>
+                <w:rtl/>
+              </w:rPr>
+            </w:pPr>
+            <w:r>
+              <w:rPr>
+                <w:rFonts w:ascii="Times New Roman" w:hAnsi="Times New Roman" w:cs="Times New Roman"/>
+              </w:rPr>
+              <w:t>Documentation</w:t>
+            </w:r>
+          </w:p>
+        </w:tc>
+        <w:tc>
+          <w:tcPr>
+            <w:tcW w:w="612" w:type="dxa"/>
+            <w:vMerge/>
+          </w:tcPr>
+          <w:p>
+            <w:pPr>
+              <w:jc w:val="right"/>
+              <w:rPr>
+                <w:rtl/>
+              </w:rPr>
+            </w:pPr>
+          </w:p>
+        </w:tc>
+      </w:tr>
+      <w:tr>
+        <w:trPr>
+          <w:trHeight w:val="64"/>
+        </w:trPr>
+        <w:tc>
+          <w:tcPr>
+            <w:tcW w:w="366" w:type="dxa"/>
+            <w:shd w:val="clear" w:color="auto" w:fill="FFFFFF" w:themeFill="background1"/>
+          </w:tcPr>
+          <w:p>
+            <w:pPr>
+              <w:jc w:val="right"/>
+              <w:rPr>
+                <w:rtl/>
+              </w:rPr>
+            </w:pPr>
+          </w:p>
+        </w:tc>
+        <w:tc>
+          <w:tcPr>
+            <w:tcW w:w="359" w:type="dxa"/>
+            <w:shd w:val="clear" w:color="auto" w:fill="FFFFFF" w:themeFill="background1"/>
+          </w:tcPr>
+          <w:p>
+            <w:pPr>
+              <w:jc w:val="right"/>
+              <w:rPr>
+                <w:rtl/>
+              </w:rPr>
+            </w:pPr>
+          </w:p>
+        </w:tc>
+        <w:tc>
+          <w:tcPr>
+            <w:tcW w:w="369" w:type="dxa"/>
+            <w:shd w:val="clear" w:color="auto" w:fill="000000" w:themeFill="text1"/>
+          </w:tcPr>
+          <w:p>
+            <w:pPr>
+              <w:jc w:val="right"/>
+              <w:rPr>
+                <w:rtl/>
+              </w:rPr>
+            </w:pPr>
+          </w:p>
+        </w:tc>
+        <w:tc>
+          <w:tcPr>
+            <w:tcW w:w="383" w:type="dxa"/>
+          </w:tcPr>
+          <w:p>
+            <w:pPr>
+              <w:jc w:val="right"/>
+              <w:rPr>
+                <w:rtl/>
+              </w:rPr>
+            </w:pPr>
+          </w:p>
+        </w:tc>
+        <w:tc>
+          <w:tcPr>
+            <w:tcW w:w="367" w:type="dxa"/>
+          </w:tcPr>
+          <w:p>
+            <w:pPr>
+              <w:jc w:val="right"/>
+              <w:rPr>
+                <w:rtl/>
+              </w:rPr>
+            </w:pPr>
+          </w:p>
+        </w:tc>
+        <w:tc>
+          <w:tcPr>
+            <w:tcW w:w="368" w:type="dxa"/>
+          </w:tcPr>
+          <w:p>
+            <w:pPr>
+              <w:jc w:val="right"/>
+              <w:rPr>
+                <w:rtl/>
+              </w:rPr>
+            </w:pPr>
+          </w:p>
+        </w:tc>
+        <w:tc>
+          <w:tcPr>
+            <w:tcW w:w="368" w:type="dxa"/>
+          </w:tcPr>
+          <w:p>
+            <w:pPr>
+              <w:jc w:val="right"/>
+              <w:rPr>
+                <w:rtl/>
+              </w:rPr>
+            </w:pPr>
+          </w:p>
+        </w:tc>
+        <w:tc>
+          <w:tcPr>
+            <w:tcW w:w="369" w:type="dxa"/>
+          </w:tcPr>
+          <w:p>
+            <w:pPr>
+              <w:jc w:val="right"/>
+              <w:rPr>
+                <w:rtl/>
+              </w:rPr>
+            </w:pPr>
+          </w:p>
+        </w:tc>
+        <w:tc>
+          <w:tcPr>
+            <w:tcW w:w="355" w:type="dxa"/>
+          </w:tcPr>
+          <w:p>
+            <w:pPr>
+              <w:jc w:val="right"/>
+              <w:rPr>
+                <w:rtl/>
+              </w:rPr>
+            </w:pPr>
+          </w:p>
+        </w:tc>
+        <w:tc>
+          <w:tcPr>
+            <w:tcW w:w="368" w:type="dxa"/>
+          </w:tcPr>
+          <w:p>
+            <w:pPr>
+              <w:jc w:val="right"/>
+              <w:rPr>
+                <w:rtl/>
+              </w:rPr>
+            </w:pPr>
+          </w:p>
+        </w:tc>
+        <w:tc>
+          <w:tcPr>
+            <w:tcW w:w="368" w:type="dxa"/>
+          </w:tcPr>
+          <w:p>
+            <w:pPr>
+              <w:jc w:val="right"/>
+              <w:rPr>
+                <w:rtl/>
+              </w:rPr>
+            </w:pPr>
+          </w:p>
+        </w:tc>
+        <w:tc>
+          <w:tcPr>
+            <w:tcW w:w="369" w:type="dxa"/>
+          </w:tcPr>
+          <w:p>
+            <w:pPr>
+              <w:jc w:val="right"/>
+              <w:rPr>
+                <w:rtl/>
+              </w:rPr>
+            </w:pPr>
+          </w:p>
+        </w:tc>
+        <w:tc>
+          <w:tcPr>
+            <w:tcW w:w="736" w:type="dxa"/>
+          </w:tcPr>
+          <w:p>
+            <w:pPr>
+              <w:jc w:val="right"/>
+              <w:rPr>
+                <w:rtl/>
+              </w:rPr>
+            </w:pPr>
+          </w:p>
+        </w:tc>
+        <w:tc>
+          <w:tcPr>
+            <w:tcW w:w="737" w:type="dxa"/>
+          </w:tcPr>
+          <w:p>
+            <w:pPr>
+              <w:jc w:val="right"/>
+              <w:rPr>
+                <w:rtl/>
+              </w:rPr>
+            </w:pPr>
+          </w:p>
+        </w:tc>
+        <w:tc>
+          <w:tcPr>
+            <w:tcW w:w="2600" w:type="dxa"/>
+          </w:tcPr>
+          <w:p>
+            <w:pPr>
+              <w:spacing w:line="276" w:lineRule="auto"/>
+              <w:jc w:val="left"/>
+              <w:rPr>
+                <w:rtl/>
+              </w:rPr>
+            </w:pPr>
+            <w:r>
+              <w:rPr>
+                <w:rFonts w:ascii="Times New Roman" w:hAnsi="Times New Roman" w:cs="Times New Roman"/>
+              </w:rPr>
+              <w:t>Presentation</w:t>
+            </w:r>
+          </w:p>
+        </w:tc>
+        <w:tc>
+          <w:tcPr>
+            <w:tcW w:w="612" w:type="dxa"/>
+            <w:vMerge/>
+          </w:tcPr>
+          <w:p>
+            <w:pPr>
+              <w:jc w:val="right"/>
+              <w:rPr>
+                <w:rtl/>
+              </w:rPr>
+            </w:pPr>
+          </w:p>
+        </w:tc>
+      </w:tr>
+    </w:tbl>
+    <w:p>
+      <w:pPr>
+        <w:pStyle w:val="table"/>
+        <w:rPr>
+          <w:rtl/>
+        </w:rPr>
+      </w:pPr>
+      <w:r>
+        <w:t>Table 1: Project plan v</w:t>
+      </w:r>
+      <w:r>
+        <w:t>2</w:t>
+      </w:r>
+    </w:p>
+    <w:p>
+      <w:pPr>
+        <w:pStyle w:val="ListParagraph"/>
+        <w:spacing w:line="360" w:lineRule="auto"/>
+        <w:ind w:left="990"/>
+      </w:pPr>
+    </w:p>
+    <w:p>
+      <w:pPr>
         <w:pStyle w:val="Heading2"/>
         <w:ind w:left="540" w:hanging="540"/>
       </w:pPr>
@@ -11433,7 +13326,6 @@
           <w:bCs/>
           <w:szCs w:val="24"/>
         </w:rPr>
-        <w:lastRenderedPageBreak/>
         <w:t>Chapter 3.</w:t>
       </w:r>
       <w:r>
@@ -11598,6 +13490,7 @@
         <w:rPr>
           <w:color w:val="000000" w:themeColor="text1"/>
         </w:rPr>
+        <w:lastRenderedPageBreak/>
         <w:t xml:space="preserve"> </w:t>
       </w:r>
       <w:r>
@@ -11684,15 +13577,7 @@
         <w:ind w:firstLine="540"/>
       </w:pPr>
       <w:r>
-        <w:t>Our data collection process involves using the Google Scholar search engine to find diverse scientific literature sources, such as research papers, conference papers, articles, and e-books that can assist us in understanding similar studies and identifying their strengths, weaknesses, similarities, and differences. For citation and referencing, we use digital libraries from IEEE, ACM, the university library, trusted websites (e.g., .org, .</w:t>
-      </w:r>
-      <w:proofErr w:type="spellStart"/>
-      <w:r>
-        <w:t>edu</w:t>
-      </w:r>
-      <w:proofErr w:type="spellEnd"/>
-      <w:r>
-        <w:t>), and the Saudi Digital Library. Additionally, we use ChatGPT to assist us in translating and comprehending texts.</w:t>
+        <w:t>Our data collection process involves using the Google Scholar search engine to find diverse scientific literature sources, such as research papers, conference papers, articles, and e-books that can assist us in understanding similar studies and identifying their strengths, weaknesses, similarities, and differences. For citation and referencing, we use digital libraries from IEEE, ACM, the university library, trusted websites (e.g., .org, .edu), and the Saudi Digital Library. Additionally, we use ChatGPT to assist us in translating and comprehending texts.</w:t>
       </w:r>
     </w:p>
     <w:p>
@@ -12262,7 +14147,7 @@
           <w:noProof/>
         </w:rPr>
         <w:drawing>
-          <wp:inline distT="0" distB="0" distL="0" distR="0" wp14:anchorId="5D26B6E9" wp14:editId="619CF680">
+          <wp:inline distT="0" distB="0" distL="0" distR="0" wp14:anchorId="5D26B6E9" wp14:editId="7419BCC8">
             <wp:extent cx="2893325" cy="2893325"/>
             <wp:effectExtent l="0" t="0" r="0" b="0"/>
             <wp:docPr id="1964994258" name="Picture 1"/>
@@ -12558,7 +14443,7 @@
           <w:noProof/>
         </w:rPr>
         <w:drawing>
-          <wp:inline distT="0" distB="0" distL="0" distR="0" wp14:anchorId="090BB6FC" wp14:editId="11CC31BE">
+          <wp:inline distT="0" distB="0" distL="0" distR="0" wp14:anchorId="090BB6FC" wp14:editId="4FCC8511">
             <wp:extent cx="4203511" cy="2827655"/>
             <wp:effectExtent l="0" t="0" r="0" b="0"/>
             <wp:docPr id="1962190354" name="Picture 1"/>
@@ -12882,13 +14767,13 @@
         <w:ind w:firstLine="720"/>
         <w:jc w:val="center"/>
         <w:rPr>
-          <w:lang w:val="en-001"/>
+          <w:lang/>
         </w:rPr>
       </w:pPr>
       <w:r>
         <w:rPr>
           <w:noProof/>
-          <w:lang w:val="en-001"/>
+          <w:lang/>
         </w:rPr>
         <w:drawing>
           <wp:inline distT="0" distB="0" distL="0" distR="0" wp14:anchorId="47FBEAC8" wp14:editId="13764440">
@@ -13171,15 +15056,7 @@
         <w:ind w:firstLine="540"/>
       </w:pPr>
       <w:r>
-        <w:t xml:space="preserve">There are several options for tools and technologies when developing a natural language processing application, but we'll focus on Python code that utilizes the </w:t>
-      </w:r>
-      <w:proofErr w:type="spellStart"/>
-      <w:r>
-        <w:t>spaCy</w:t>
-      </w:r>
-      <w:proofErr w:type="spellEnd"/>
-      <w:r>
-        <w:t xml:space="preserve"> NLP library.</w:t>
+        <w:t>There are several options for tools and technologies when developing a natural language processing application, but we'll focus on Python code that utilizes the spaCy NLP library.</w:t>
       </w:r>
       <w:sdt>
         <w:sdtPr>
@@ -13248,15 +15125,7 @@
         <w:ind w:firstLine="540"/>
       </w:pPr>
       <w:r>
-        <w:t xml:space="preserve">There are many reasons to use Python and </w:t>
-      </w:r>
-      <w:proofErr w:type="spellStart"/>
-      <w:r>
-        <w:t>spaCy</w:t>
-      </w:r>
-      <w:proofErr w:type="spellEnd"/>
-      <w:r>
-        <w:t>, including:</w:t>
+        <w:t>There are many reasons to use Python and spaCy, including:</w:t>
       </w:r>
     </w:p>
     <w:p>
@@ -15124,26 +16993,10 @@
         <w:t xml:space="preserve">In the development of a natural language text analyzer capable of working with multiple languages, we face a challenge due to the varying linguistic structures between languages. We propose using the </w:t>
       </w:r>
       <w:r>
-        <w:t xml:space="preserve">Bidirectional Long </w:t>
-      </w:r>
-      <w:proofErr w:type="gramStart"/>
-      <w:r>
-        <w:t>Short Term</w:t>
-      </w:r>
-      <w:proofErr w:type="gramEnd"/>
-      <w:r>
-        <w:t xml:space="preserve"> Memory </w:t>
-      </w:r>
-      <w:r>
-        <w:t>(</w:t>
-      </w:r>
-      <w:proofErr w:type="spellStart"/>
-      <w:r>
-        <w:t>BiLSTM</w:t>
-      </w:r>
-      <w:proofErr w:type="spellEnd"/>
-      <w:r>
-        <w:t xml:space="preserve">) neural </w:t>
+        <w:t xml:space="preserve">Bidirectional Long Short Term Memory </w:t>
+      </w:r>
+      <w:r>
+        <w:t xml:space="preserve">(BiLSTM) neural </w:t>
       </w:r>
       <w:r>
         <w:lastRenderedPageBreak/>
@@ -16396,10 +18249,18 @@
       </w:r>
       <w:r>
         <w:lastRenderedPageBreak/>
-        <w:t xml:space="preserve">these systems in many critical applications. Moreover, the cost of software development dominates the total cost of such systems. Research in applying artificial intelligence techniques to software Engineering have grown tremendously in the last two decades producing </w:t>
+        <w:t xml:space="preserve">these systems in many critical applications. Moreover, the cost of software development dominates the total cost of such systems. Research in applying artificial intelligence techniques to software Engineering </w:t>
       </w:r>
       <w:proofErr w:type="gramStart"/>
       <w:r>
+        <w:t>have</w:t>
+      </w:r>
+      <w:proofErr w:type="gramEnd"/>
+      <w:r>
+        <w:t xml:space="preserve"> grown tremendously in the last two decades producing </w:t>
+      </w:r>
+      <w:proofErr w:type="gramStart"/>
+      <w:r>
         <w:t>a large number of</w:t>
       </w:r>
       <w:proofErr w:type="gramEnd"/>
@@ -16412,7 +18273,15 @@
       </w:r>
       <w:proofErr w:type="gramEnd"/>
       <w:r>
-        <w:t xml:space="preserve"> the research in this field. The AI techniques are proposed </w:t>
+        <w:t xml:space="preserve"> </w:t>
+      </w:r>
+      <w:proofErr w:type="gramStart"/>
+      <w:r>
+        <w:t>the research</w:t>
+      </w:r>
+      <w:proofErr w:type="gramEnd"/>
+      <w:r>
+        <w:t xml:space="preserve"> in this field. The AI techniques are proposed </w:t>
       </w:r>
       <w:proofErr w:type="gramStart"/>
       <w:r>
@@ -16519,15 +18388,7 @@
         <w:ind w:firstLine="576"/>
       </w:pPr>
       <w:r>
-        <w:t xml:space="preserve">Today, AI is everywhere. By contrast with 1989, when very few AI companies were in existence, today many companies, from </w:t>
-      </w:r>
-      <w:proofErr w:type="gramStart"/>
-      <w:r>
-        <w:t>early stage</w:t>
-      </w:r>
-      <w:proofErr w:type="gramEnd"/>
-      <w:r>
-        <w:t xml:space="preserve"> startups to mature enterprises, are developing AI applications</w:t>
+        <w:t>Today, AI is everywhere. By contrast with 1989, when very few AI companies were in existence, today many companies, from early stage startups to mature enterprises, are developing AI applications</w:t>
       </w:r>
       <w:r>
         <w:t>.</w:t>
@@ -16908,33 +18769,19 @@
         <w:rPr>
           <w:lang w:val="en-CA"/>
         </w:rPr>
-        <w:t xml:space="preserve">It is necessary to study and analyze the current system to understand the shortcomings and </w:t>
+        <w:t xml:space="preserve">In this chapter, we will focus on defining the system and user requirements using simple diagrams. We will use UML tools to explain how the system operates and its requirements. We will specify both functional and non-functional requirements and discuss the development methodology. We will also analyze </w:t>
       </w:r>
       <w:r>
         <w:rPr>
           <w:lang w:val="en-CA"/>
         </w:rPr>
-        <w:t xml:space="preserve">the </w:t>
-      </w:r>
-      <w:proofErr w:type="gramStart"/>
+        <w:t>an</w:t>
+      </w:r>
       <w:r>
         <w:rPr>
           <w:lang w:val="en-CA"/>
         </w:rPr>
-        <w:t xml:space="preserve">problems, </w:t>
-      </w:r>
-      <w:r>
-        <w:rPr>
-          <w:lang w:val="en-CA"/>
-        </w:rPr>
-        <w:t>and</w:t>
-      </w:r>
-      <w:proofErr w:type="gramEnd"/>
-      <w:r>
-        <w:rPr>
-          <w:lang w:val="en-CA"/>
-        </w:rPr>
-        <w:t xml:space="preserve"> generate solutions to solve the problems. </w:t>
+        <w:t xml:space="preserve"> existing system.</w:t>
       </w:r>
     </w:p>
     <w:p>
@@ -19810,7 +21657,6 @@
                 <w:noProof/>
                 <w:lang w:val="x-none"/>
               </w:rPr>
-              <w:lastRenderedPageBreak/>
               <w:t xml:space="preserve">[11] </w:t>
             </w:r>
           </w:p>
@@ -20937,7 +22783,15 @@
         <w:t xml:space="preserve"> examples </w:t>
       </w:r>
       <w:r>
-        <w:t xml:space="preserve">of figure, </w:t>
+        <w:t xml:space="preserve">of </w:t>
+      </w:r>
+      <w:proofErr w:type="gramStart"/>
+      <w:r>
+        <w:t>figure</w:t>
+      </w:r>
+      <w:proofErr w:type="gramEnd"/>
+      <w:r>
+        <w:t xml:space="preserve">, </w:t>
       </w:r>
       <w:proofErr w:type="gramStart"/>
       <w:r>
@@ -22425,7 +24279,21 @@
         <w:rPr>
           <w:rFonts w:ascii="Times New Roman" w:hAnsi="Times New Roman" w:cs="Times New Roman"/>
         </w:rPr>
-        <w:t xml:space="preserve"> special symbols are used, it is permissible to collect them in a table or in a special appendix.</w:t>
+        <w:t xml:space="preserve"> special symbols are used, it is permissible to collect them </w:t>
+      </w:r>
+      <w:proofErr w:type="gramStart"/>
+      <w:r>
+        <w:rPr>
+          <w:rFonts w:ascii="Times New Roman" w:hAnsi="Times New Roman" w:cs="Times New Roman"/>
+        </w:rPr>
+        <w:t>in</w:t>
+      </w:r>
+      <w:proofErr w:type="gramEnd"/>
+      <w:r>
+        <w:rPr>
+          <w:rFonts w:ascii="Times New Roman" w:hAnsi="Times New Roman" w:cs="Times New Roman"/>
+        </w:rPr>
+        <w:t xml:space="preserve"> a table or in a special appendix.</w:t>
       </w:r>
     </w:p>
     <w:p>

</xml_diff>

<commit_message>
add FR and NFR
</commit_message>
<xml_diff>
--- a/report-project.docx
+++ b/report-project.docx
@@ -4181,21 +4181,7 @@
                 <w:rStyle w:val="Hyperlink"/>
                 <w:noProof/>
               </w:rPr>
-              <w:t>Intro</w:t>
-            </w:r>
-            <w:r>
-              <w:rPr>
-                <w:rStyle w:val="Hyperlink"/>
-                <w:noProof/>
-              </w:rPr>
-              <w:t>d</w:t>
-            </w:r>
-            <w:r>
-              <w:rPr>
-                <w:rStyle w:val="Hyperlink"/>
-                <w:noProof/>
-              </w:rPr>
-              <w:t>uction</w:t>
+              <w:t>Introduction</w:t>
             </w:r>
             <w:r>
               <w:rPr>
@@ -8533,9 +8519,6 @@
         <w:t>Nowadays, the field of software development is using the capabilities of artificial intelligence to improve the phases of this field, including prediction and decision-making assistance.</w:t>
       </w:r>
       <w:r>
-        <w:rPr>
-          <w:lang/>
-        </w:rPr>
         <w:t xml:space="preserve"> </w:t>
       </w:r>
       <w:r>
@@ -13194,10 +13177,7 @@
         </w:rPr>
       </w:pPr>
       <w:r>
-        <w:t>Table 1: Project plan v</w:t>
-      </w:r>
-      <w:r>
-        <w:t>2</w:t>
+        <w:t>Table 1: Project plan v2</w:t>
       </w:r>
     </w:p>
     <w:p>
@@ -14147,7 +14127,7 @@
           <w:noProof/>
         </w:rPr>
         <w:drawing>
-          <wp:inline distT="0" distB="0" distL="0" distR="0" wp14:anchorId="5D26B6E9" wp14:editId="7419BCC8">
+          <wp:inline distT="0" distB="0" distL="0" distR="0" wp14:anchorId="5D26B6E9" wp14:editId="3A69316F">
             <wp:extent cx="2893325" cy="2893325"/>
             <wp:effectExtent l="0" t="0" r="0" b="0"/>
             <wp:docPr id="1964994258" name="Picture 1"/>
@@ -14443,7 +14423,7 @@
           <w:noProof/>
         </w:rPr>
         <w:drawing>
-          <wp:inline distT="0" distB="0" distL="0" distR="0" wp14:anchorId="090BB6FC" wp14:editId="4FCC8511">
+          <wp:inline distT="0" distB="0" distL="0" distR="0" wp14:anchorId="090BB6FC" wp14:editId="1FF2A323">
             <wp:extent cx="4203511" cy="2827655"/>
             <wp:effectExtent l="0" t="0" r="0" b="0"/>
             <wp:docPr id="1962190354" name="Picture 1"/>
@@ -14766,14 +14746,10 @@
         <w:spacing w:before="240"/>
         <w:ind w:firstLine="720"/>
         <w:jc w:val="center"/>
-        <w:rPr>
-          <w:lang/>
-        </w:rPr>
       </w:pPr>
       <w:r>
         <w:rPr>
           <w:noProof/>
-          <w:lang/>
         </w:rPr>
         <w:drawing>
           <wp:inline distT="0" distB="0" distL="0" distR="0" wp14:anchorId="47FBEAC8" wp14:editId="13764440">
@@ -17984,15 +17960,13 @@
         </w:rPr>
         <w:t xml:space="preserve">some of the </w:t>
       </w:r>
-      <w:proofErr w:type="spellStart"/>
       <w:r>
         <w:rPr>
           <w:b/>
           <w:bCs/>
         </w:rPr>
-        <w:t>categorisations</w:t>
-      </w:r>
-      <w:proofErr w:type="spellEnd"/>
+        <w:t>categorizations</w:t>
+      </w:r>
       <w:r>
         <w:rPr>
           <w:b/>
@@ -18249,15 +18223,7 @@
       </w:r>
       <w:r>
         <w:lastRenderedPageBreak/>
-        <w:t xml:space="preserve">these systems in many critical applications. Moreover, the cost of software development dominates the total cost of such systems. Research in applying artificial intelligence techniques to software Engineering </w:t>
-      </w:r>
-      <w:proofErr w:type="gramStart"/>
-      <w:r>
-        <w:t>have</w:t>
-      </w:r>
-      <w:proofErr w:type="gramEnd"/>
-      <w:r>
-        <w:t xml:space="preserve"> grown tremendously in the last two decades producing </w:t>
+        <w:t xml:space="preserve">these systems in many critical applications. Moreover, the cost of software development dominates the total cost of such systems. Research in applying artificial intelligence techniques to software Engineering have grown tremendously in the last two decades producing </w:t>
       </w:r>
       <w:proofErr w:type="gramStart"/>
       <w:r>
@@ -18769,19 +18735,7 @@
         <w:rPr>
           <w:lang w:val="en-CA"/>
         </w:rPr>
-        <w:t xml:space="preserve">In this chapter, we will focus on defining the system and user requirements using simple diagrams. We will use UML tools to explain how the system operates and its requirements. We will specify both functional and non-functional requirements and discuss the development methodology. We will also analyze </w:t>
-      </w:r>
-      <w:r>
-        <w:rPr>
-          <w:lang w:val="en-CA"/>
-        </w:rPr>
-        <w:t>an</w:t>
-      </w:r>
-      <w:r>
-        <w:rPr>
-          <w:lang w:val="en-CA"/>
-        </w:rPr>
-        <w:t xml:space="preserve"> existing system.</w:t>
+        <w:t>In this chapter, we will focus on defining the system and user requirements using simple diagrams. We will use UML tools to explain how the system operates and its requirements. We will specify both functional and non-functional requirements and discuss the development methodology. We will also analyze an existing system.</w:t>
       </w:r>
     </w:p>
     <w:p>
@@ -18918,6 +18872,7 @@
     <w:p>
       <w:pPr>
         <w:pStyle w:val="Heading3"/>
+        <w:ind w:left="1260"/>
       </w:pPr>
       <w:bookmarkStart w:id="69" w:name="_Toc149744110"/>
       <w:r>
@@ -18929,56 +18884,41 @@
     </w:p>
     <w:p>
       <w:pPr>
+        <w:pStyle w:val="ListParagraph"/>
         <w:numPr>
-          <w:ilvl w:val="1"/>
-          <w:numId w:val="6"/>
+          <w:ilvl w:val="0"/>
+          <w:numId w:val="18"/>
         </w:numPr>
-      </w:pPr>
-      <w:r>
-        <w:rPr>
-          <w:lang w:val="en-GB"/>
-        </w:rPr>
-        <w:t xml:space="preserve">Statements of services the system should </w:t>
-      </w:r>
-      <w:r>
-        <w:rPr>
-          <w:lang w:val="en-GB"/>
-        </w:rPr>
-        <w:t>provide</w:t>
-      </w:r>
-      <w:r>
-        <w:rPr>
-          <w:lang w:val="en-GB"/>
-        </w:rPr>
-        <w:t xml:space="preserve"> how the system should react to </w:t>
-      </w:r>
-      <w:proofErr w:type="gramStart"/>
-      <w:r>
-        <w:rPr>
-          <w:lang w:val="en-GB"/>
-        </w:rPr>
-        <w:t>particular inputs</w:t>
-      </w:r>
-      <w:proofErr w:type="gramEnd"/>
-      <w:r>
-        <w:rPr>
-          <w:lang w:val="en-GB"/>
-        </w:rPr>
-        <w:t xml:space="preserve"> and how the system should behave in particular situations.</w:t>
-      </w:r>
-    </w:p>
-    <w:p>
-      <w:pPr>
+        <w:ind w:left="1080" w:hanging="540"/>
+      </w:pPr>
+      <w:r>
+        <w:t>The system should allow the user to input requirements or scenarios.</w:t>
+      </w:r>
+    </w:p>
+    <w:p>
+      <w:pPr>
+        <w:pStyle w:val="ListParagraph"/>
         <w:numPr>
-          <w:ilvl w:val="1"/>
-          <w:numId w:val="6"/>
+          <w:ilvl w:val="0"/>
+          <w:numId w:val="18"/>
         </w:numPr>
-      </w:pPr>
-      <w:r>
-        <w:rPr>
-          <w:lang w:val="en-GB"/>
-        </w:rPr>
-        <w:t>May state what the system should not do.</w:t>
+        <w:ind w:left="1080" w:hanging="540"/>
+      </w:pPr>
+      <w:r>
+        <w:t>The system must allow the user to choose the type of diagram, whether it is a use case diagram or a class diagram.</w:t>
+      </w:r>
+    </w:p>
+    <w:p>
+      <w:pPr>
+        <w:pStyle w:val="ListParagraph"/>
+        <w:numPr>
+          <w:ilvl w:val="0"/>
+          <w:numId w:val="18"/>
+        </w:numPr>
+        <w:ind w:left="1080" w:hanging="540"/>
+      </w:pPr>
+      <w:r>
+        <w:t>The system should allow the user to download the generated image after processing the requirements.</w:t>
       </w:r>
     </w:p>
     <w:p>
@@ -18999,161 +18939,103 @@
       <w:pPr>
         <w:pStyle w:val="Body"/>
         <w:numPr>
-          <w:ilvl w:val="1"/>
-          <w:numId w:val="7"/>
+          <w:ilvl w:val="0"/>
+          <w:numId w:val="20"/>
         </w:numPr>
         <w:spacing w:after="0"/>
+        <w:ind w:left="1260" w:hanging="720"/>
       </w:pPr>
       <w:bookmarkStart w:id="72" w:name="_Toc312603157"/>
       <w:r>
         <w:rPr>
+          <w:b/>
+          <w:bCs/>
+        </w:rPr>
+        <w:t>Performance:</w:t>
+      </w:r>
+      <w:r>
+        <w:t xml:space="preserve"> </w:t>
+      </w:r>
+      <w:r>
+        <w:t>The system must be fast, ensuring that the processing of requirements and drawing (use case or class diagram) does not exceed (write the time). The resulting diagrams should have an accuracy of no less than (write the percentage).</w:t>
+      </w:r>
+      <w:r>
+        <w:rPr>
           <w:lang w:val="en-GB"/>
         </w:rPr>
-        <w:t>Constraints on the services or functions offered by the system such as timing constraints, constraints on the development process, standards, etc.</w:t>
+        <w:t xml:space="preserve"> </w:t>
       </w:r>
     </w:p>
     <w:p>
       <w:pPr>
         <w:pStyle w:val="Body"/>
         <w:numPr>
-          <w:ilvl w:val="1"/>
-          <w:numId w:val="7"/>
+          <w:ilvl w:val="0"/>
+          <w:numId w:val="20"/>
         </w:numPr>
         <w:spacing w:after="0"/>
-      </w:pPr>
-      <w:r>
-        <w:rPr>
-          <w:lang w:val="en-GB"/>
-        </w:rPr>
-        <w:t xml:space="preserve">Often apply to the system </w:t>
-      </w:r>
-      <w:proofErr w:type="gramStart"/>
-      <w:r>
-        <w:rPr>
-          <w:lang w:val="en-GB"/>
-        </w:rPr>
-        <w:t>as a whole rather</w:t>
-      </w:r>
-      <w:proofErr w:type="gramEnd"/>
-      <w:r>
-        <w:rPr>
-          <w:lang w:val="en-GB"/>
-        </w:rPr>
-        <w:t xml:space="preserve"> than individual features or services.</w:t>
+        <w:ind w:left="1260" w:hanging="720"/>
+        <w:rPr>
+          <w:b/>
+          <w:bCs/>
+        </w:rPr>
+      </w:pPr>
+      <w:r>
+        <w:rPr>
+          <w:b/>
+          <w:bCs/>
+        </w:rPr>
+        <w:t>Usability:</w:t>
+      </w:r>
+      <w:r>
+        <w:rPr>
+          <w:b/>
+          <w:bCs/>
+        </w:rPr>
+        <w:t xml:space="preserve"> </w:t>
+      </w:r>
+      <w:r>
+        <w:t>The system should be user-friendly and adaptable to various devices to provide a seamless experience. The system should perform its functions with minimal steps.</w:t>
       </w:r>
     </w:p>
     <w:p>
       <w:pPr>
         <w:pStyle w:val="Body"/>
         <w:numPr>
-          <w:ilvl w:val="1"/>
-          <w:numId w:val="7"/>
+          <w:ilvl w:val="0"/>
+          <w:numId w:val="20"/>
         </w:numPr>
         <w:spacing w:after="0"/>
-      </w:pPr>
-      <w:bookmarkStart w:id="73" w:name="_Toc148994652"/>
-      <w:bookmarkStart w:id="74" w:name="_Toc148995458"/>
-      <w:bookmarkStart w:id="75" w:name="_Toc148995568"/>
-      <w:bookmarkStart w:id="76" w:name="_Toc148996425"/>
-      <w:r>
-        <w:rPr>
+        <w:ind w:left="1260" w:hanging="720"/>
+        <w:rPr>
+          <w:b/>
           <w:bCs/>
         </w:rPr>
-        <w:t>Use m</w:t>
-      </w:r>
-      <w:r>
-        <w:rPr>
+      </w:pPr>
+      <w:r>
+        <w:rPr>
+          <w:b/>
           <w:bCs/>
         </w:rPr>
-        <w:t xml:space="preserve">etrics </w:t>
-      </w:r>
-      <w:r>
-        <w:rPr>
+        <w:t>Availability</w:t>
+      </w:r>
+      <w:r>
+        <w:rPr>
+          <w:b/>
           <w:bCs/>
         </w:rPr>
-        <w:t>f</w:t>
-      </w:r>
-      <w:r>
-        <w:rPr>
-          <w:bCs/>
-        </w:rPr>
-        <w:t xml:space="preserve">or </w:t>
-      </w:r>
-      <w:r>
-        <w:rPr>
-          <w:bCs/>
-        </w:rPr>
-        <w:t>s</w:t>
-      </w:r>
-      <w:r>
-        <w:rPr>
-          <w:bCs/>
-        </w:rPr>
-        <w:t xml:space="preserve">pecifying </w:t>
-      </w:r>
-      <w:r>
-        <w:rPr>
-          <w:bCs/>
-        </w:rPr>
-        <w:t>n</w:t>
-      </w:r>
-      <w:r>
-        <w:rPr>
-          <w:bCs/>
-        </w:rPr>
-        <w:t xml:space="preserve">on-functional </w:t>
-      </w:r>
-      <w:r>
-        <w:rPr>
-          <w:bCs/>
-        </w:rPr>
-        <w:t>r</w:t>
-      </w:r>
-      <w:r>
-        <w:rPr>
-          <w:bCs/>
-        </w:rPr>
-        <w:t>equirements</w:t>
-      </w:r>
-      <w:r>
-        <w:rPr>
-          <w:bCs/>
-        </w:rPr>
-        <w:t xml:space="preserve"> (see </w:t>
-      </w:r>
-      <w:r>
-        <w:t xml:space="preserve">Figure </w:t>
-      </w:r>
-      <w:r>
-        <w:fldChar w:fldCharType="begin"/>
-      </w:r>
-      <w:r>
-        <w:instrText xml:space="preserve"> SEQ Figure \* ARABIC </w:instrText>
-      </w:r>
-      <w:r>
-        <w:fldChar w:fldCharType="separate"/>
-      </w:r>
-      <w:r>
-        <w:rPr>
-          <w:noProof/>
-        </w:rPr>
-        <w:t>3</w:t>
-      </w:r>
-      <w:r>
-        <w:fldChar w:fldCharType="end"/>
-      </w:r>
-      <w:r>
-        <w:t>).</w:t>
-      </w:r>
-      <w:bookmarkEnd w:id="73"/>
-      <w:bookmarkEnd w:id="74"/>
-      <w:bookmarkEnd w:id="75"/>
-      <w:bookmarkEnd w:id="76"/>
+        <w:t xml:space="preserve">: </w:t>
+      </w:r>
+      <w:r>
+        <w:t>T</w:t>
+      </w:r>
+      <w:r>
+        <w:t>he system should be available 24 hours a day, 7 days a week.</w:t>
+      </w:r>
     </w:p>
     <w:p>
       <w:pPr>
         <w:pStyle w:val="Body"/>
-        <w:keepNext/>
         <w:spacing w:after="0"/>
         <w:ind w:left="1440" w:firstLine="0"/>
       </w:pPr>
@@ -19215,10 +19097,10 @@
         <w:ind w:right="-360"/>
         <w:jc w:val="center"/>
       </w:pPr>
-      <w:bookmarkStart w:id="77" w:name="_Toc148994653"/>
-      <w:bookmarkStart w:id="78" w:name="_Toc148995459"/>
-      <w:bookmarkStart w:id="79" w:name="_Toc148995569"/>
-      <w:bookmarkStart w:id="80" w:name="_Toc148996426"/>
+      <w:bookmarkStart w:id="73" w:name="_Toc148994653"/>
+      <w:bookmarkStart w:id="74" w:name="_Toc148995459"/>
+      <w:bookmarkStart w:id="75" w:name="_Toc148995569"/>
+      <w:bookmarkStart w:id="76" w:name="_Toc148996426"/>
       <w:r>
         <w:rPr>
           <w:rFonts w:eastAsia="Calibri" w:cs="Arial"/>
@@ -19264,10 +19146,10 @@
       <w:r>
         <w:t>.</w:t>
       </w:r>
-      <w:bookmarkEnd w:id="77"/>
-      <w:bookmarkEnd w:id="78"/>
-      <w:bookmarkEnd w:id="79"/>
-      <w:bookmarkEnd w:id="80"/>
+      <w:bookmarkEnd w:id="73"/>
+      <w:bookmarkEnd w:id="74"/>
+      <w:bookmarkEnd w:id="75"/>
+      <w:bookmarkEnd w:id="76"/>
     </w:p>
     <w:p>
       <w:pPr>
@@ -19277,8 +19159,8 @@
           <w:lang w:val="en-GB"/>
         </w:rPr>
       </w:pPr>
-      <w:bookmarkStart w:id="81" w:name="_Toc312603158"/>
-      <w:bookmarkStart w:id="82" w:name="_Toc149744112"/>
+      <w:bookmarkStart w:id="77" w:name="_Toc312603158"/>
+      <w:bookmarkStart w:id="78" w:name="_Toc149744112"/>
       <w:bookmarkEnd w:id="72"/>
       <w:r>
         <w:rPr>
@@ -19286,7 +19168,7 @@
         </w:rPr>
         <w:t>User Requirements</w:t>
       </w:r>
-      <w:bookmarkEnd w:id="81"/>
+      <w:bookmarkEnd w:id="77"/>
       <w:r>
         <w:rPr>
           <w:shd w:val="solid" w:color="FFFFFF" w:fill="FFFFFF"/>
@@ -19314,18 +19196,18 @@
         </w:rPr>
         <w:t>equirements</w:t>
       </w:r>
-      <w:bookmarkEnd w:id="82"/>
+      <w:bookmarkEnd w:id="78"/>
     </w:p>
     <w:p>
       <w:pPr>
         <w:pStyle w:val="Heading2"/>
         <w:ind w:left="540" w:hanging="540"/>
       </w:pPr>
-      <w:bookmarkStart w:id="83" w:name="_Toc149744113"/>
+      <w:bookmarkStart w:id="79" w:name="_Toc149744113"/>
       <w:r>
         <w:t>Requirements Specification</w:t>
       </w:r>
-      <w:bookmarkEnd w:id="83"/>
+      <w:bookmarkEnd w:id="79"/>
     </w:p>
     <w:p>
       <w:r>
@@ -19376,7 +19258,7 @@
         <w:pStyle w:val="Heading2"/>
         <w:ind w:left="540" w:hanging="540"/>
       </w:pPr>
-      <w:bookmarkStart w:id="84" w:name="_Toc149744114"/>
+      <w:bookmarkStart w:id="80" w:name="_Toc149744114"/>
       <w:r>
         <w:t>Developmental</w:t>
       </w:r>
@@ -19409,8 +19291,8 @@
       <w:r>
         <w:t>Methodology</w:t>
       </w:r>
-      <w:bookmarkStart w:id="85" w:name="_Toc312603159"/>
-      <w:bookmarkEnd w:id="84"/>
+      <w:bookmarkStart w:id="81" w:name="_Toc312603159"/>
+      <w:bookmarkEnd w:id="80"/>
     </w:p>
     <w:p>
       <w:pPr>
@@ -19542,12 +19424,12 @@
         <w:pStyle w:val="Heading2"/>
         <w:ind w:left="540" w:hanging="540"/>
       </w:pPr>
-      <w:bookmarkStart w:id="86" w:name="_Toc149744115"/>
-      <w:bookmarkEnd w:id="85"/>
+      <w:bookmarkStart w:id="82" w:name="_Toc149744115"/>
+      <w:bookmarkEnd w:id="81"/>
       <w:r>
         <w:t>Summary</w:t>
       </w:r>
-      <w:bookmarkEnd w:id="86"/>
+      <w:bookmarkEnd w:id="82"/>
       <w:r>
         <w:t xml:space="preserve"> </w:t>
       </w:r>
@@ -19560,7 +19442,7 @@
           <w:szCs w:val="44"/>
         </w:rPr>
       </w:pPr>
-      <w:bookmarkStart w:id="87" w:name="_Toc149744116"/>
+      <w:bookmarkStart w:id="83" w:name="_Toc149744116"/>
       <w:r>
         <w:rPr>
           <w:szCs w:val="44"/>
@@ -19592,18 +19474,18 @@
         </w:rPr>
         <w:t>Design</w:t>
       </w:r>
-      <w:bookmarkEnd w:id="87"/>
+      <w:bookmarkEnd w:id="83"/>
     </w:p>
     <w:p>
       <w:pPr>
         <w:pStyle w:val="Heading2"/>
         <w:ind w:left="540" w:hanging="540"/>
       </w:pPr>
-      <w:bookmarkStart w:id="88" w:name="_Toc149744117"/>
+      <w:bookmarkStart w:id="84" w:name="_Toc149744117"/>
       <w:r>
         <w:t>Introduction</w:t>
       </w:r>
-      <w:bookmarkEnd w:id="88"/>
+      <w:bookmarkEnd w:id="84"/>
     </w:p>
     <w:p>
       <w:pPr>
@@ -19613,7 +19495,7 @@
           <w:lang w:val="en-GB"/>
         </w:rPr>
       </w:pPr>
-      <w:bookmarkStart w:id="89" w:name="_Toc149744118"/>
+      <w:bookmarkStart w:id="85" w:name="_Toc149744118"/>
       <w:r>
         <w:t>Architectural</w:t>
       </w:r>
@@ -19635,7 +19517,7 @@
         </w:rPr>
         <w:t>esign</w:t>
       </w:r>
-      <w:bookmarkEnd w:id="89"/>
+      <w:bookmarkEnd w:id="85"/>
     </w:p>
     <w:p>
       <w:pPr>
@@ -19697,7 +19579,7 @@
           <w:color w:val="auto"/>
         </w:rPr>
       </w:pPr>
-      <w:bookmarkStart w:id="90" w:name="_Toc149744119"/>
+      <w:bookmarkStart w:id="86" w:name="_Toc149744119"/>
       <w:r>
         <w:t>Object</w:t>
       </w:r>
@@ -19707,17 +19589,17 @@
         </w:rPr>
         <w:t xml:space="preserve"> Oriented Design</w:t>
       </w:r>
-      <w:bookmarkEnd w:id="90"/>
+      <w:bookmarkEnd w:id="86"/>
     </w:p>
     <w:p>
       <w:pPr>
         <w:pStyle w:val="Heading3"/>
       </w:pPr>
-      <w:bookmarkStart w:id="91" w:name="_Toc149744120"/>
+      <w:bookmarkStart w:id="87" w:name="_Toc149744120"/>
       <w:r>
         <w:t>Structural Static Models</w:t>
       </w:r>
-      <w:bookmarkEnd w:id="91"/>
+      <w:bookmarkEnd w:id="87"/>
       <w:r>
         <w:t xml:space="preserve"> </w:t>
       </w:r>
@@ -19778,11 +19660,11 @@
       <w:pPr>
         <w:pStyle w:val="Heading3"/>
       </w:pPr>
-      <w:bookmarkStart w:id="92" w:name="_Toc149744121"/>
+      <w:bookmarkStart w:id="88" w:name="_Toc149744121"/>
       <w:r>
         <w:t>Dynamic Models</w:t>
       </w:r>
-      <w:bookmarkEnd w:id="92"/>
+      <w:bookmarkEnd w:id="88"/>
     </w:p>
     <w:p>
       <w:pPr>
@@ -19845,7 +19727,7 @@
         <w:pStyle w:val="Heading2"/>
         <w:ind w:left="540" w:hanging="540"/>
       </w:pPr>
-      <w:bookmarkStart w:id="93" w:name="_Toc149744122"/>
+      <w:bookmarkStart w:id="89" w:name="_Toc149744122"/>
       <w:r>
         <w:rPr>
           <w:bCs w:val="0"/>
@@ -19855,7 +19737,7 @@
       <w:r>
         <w:t>Modeling</w:t>
       </w:r>
-      <w:bookmarkEnd w:id="93"/>
+      <w:bookmarkEnd w:id="89"/>
     </w:p>
     <w:p>
       <w:pPr>
@@ -19941,34 +19823,34 @@
         <w:pStyle w:val="Heading2"/>
         <w:ind w:left="540" w:hanging="540"/>
       </w:pPr>
-      <w:bookmarkStart w:id="94" w:name="_Toc149744123"/>
+      <w:bookmarkStart w:id="90" w:name="_Toc149744123"/>
       <w:r>
         <w:t xml:space="preserve">User </w:t>
       </w:r>
       <w:r>
         <w:t>Interface Design</w:t>
       </w:r>
-      <w:bookmarkEnd w:id="94"/>
+      <w:bookmarkEnd w:id="90"/>
     </w:p>
     <w:p>
       <w:pPr>
         <w:pStyle w:val="Heading2"/>
         <w:ind w:left="540" w:hanging="540"/>
       </w:pPr>
-      <w:bookmarkStart w:id="95" w:name="_Toc149744124"/>
+      <w:bookmarkStart w:id="91" w:name="_Toc149744124"/>
       <w:r>
         <w:t>Summary</w:t>
       </w:r>
-      <w:bookmarkStart w:id="96" w:name="_Toc380764665"/>
-      <w:bookmarkEnd w:id="95"/>
+      <w:bookmarkStart w:id="92" w:name="_Toc380764665"/>
+      <w:bookmarkEnd w:id="91"/>
     </w:p>
     <w:p>
       <w:pPr>
         <w:pStyle w:val="Heading1"/>
         <w:ind w:left="0"/>
       </w:pPr>
-      <w:bookmarkStart w:id="97" w:name="_Toc149744125"/>
-      <w:bookmarkEnd w:id="96"/>
+      <w:bookmarkStart w:id="93" w:name="_Toc149744125"/>
+      <w:bookmarkEnd w:id="92"/>
       <w:r>
         <w:lastRenderedPageBreak/>
         <w:t>Chapter</w:t>
@@ -19991,7 +19873,7 @@
       <w:r>
         <w:t>Implementation</w:t>
       </w:r>
-      <w:bookmarkEnd w:id="97"/>
+      <w:bookmarkEnd w:id="93"/>
     </w:p>
     <w:p>
       <w:pPr>
@@ -20085,22 +19967,22 @@
         <w:pStyle w:val="Heading2"/>
         <w:ind w:left="540" w:hanging="540"/>
       </w:pPr>
-      <w:bookmarkStart w:id="98" w:name="_Toc149744126"/>
+      <w:bookmarkStart w:id="94" w:name="_Toc149744126"/>
       <w:r>
         <w:t>Introduction</w:t>
       </w:r>
-      <w:bookmarkEnd w:id="98"/>
+      <w:bookmarkEnd w:id="94"/>
     </w:p>
     <w:p>
       <w:pPr>
         <w:pStyle w:val="Heading2"/>
         <w:ind w:left="540" w:hanging="540"/>
       </w:pPr>
-      <w:bookmarkStart w:id="99" w:name="_Toc149744127"/>
+      <w:bookmarkStart w:id="95" w:name="_Toc149744127"/>
       <w:r>
         <w:t>Tools and Languages</w:t>
       </w:r>
-      <w:bookmarkEnd w:id="99"/>
+      <w:bookmarkEnd w:id="95"/>
       <w:r>
         <w:t xml:space="preserve"> </w:t>
       </w:r>
@@ -20118,11 +20000,11 @@
         <w:pStyle w:val="Heading2"/>
         <w:ind w:left="540" w:hanging="540"/>
       </w:pPr>
-      <w:bookmarkStart w:id="100" w:name="_Toc149744128"/>
+      <w:bookmarkStart w:id="96" w:name="_Toc149744128"/>
       <w:r>
         <w:t>Mapping Design to Implementation</w:t>
       </w:r>
-      <w:bookmarkEnd w:id="100"/>
+      <w:bookmarkEnd w:id="96"/>
     </w:p>
     <w:p>
       <w:pPr>
@@ -20140,7 +20022,7 @@
           <w:color w:val="auto"/>
         </w:rPr>
       </w:pPr>
-      <w:bookmarkStart w:id="101" w:name="_Toc149744129"/>
+      <w:bookmarkStart w:id="97" w:name="_Toc149744129"/>
       <w:r>
         <w:rPr>
           <w:color w:val="auto"/>
@@ -20153,7 +20035,7 @@
         </w:rPr>
         <w:t>Most Important Codes</w:t>
       </w:r>
-      <w:bookmarkEnd w:id="101"/>
+      <w:bookmarkEnd w:id="97"/>
     </w:p>
     <w:p>
       <w:pPr>
@@ -20213,11 +20095,11 @@
         <w:pStyle w:val="Heading2"/>
         <w:ind w:left="540" w:hanging="540"/>
       </w:pPr>
-      <w:bookmarkStart w:id="102" w:name="_Toc149744130"/>
+      <w:bookmarkStart w:id="98" w:name="_Toc149744130"/>
       <w:r>
         <w:t>System Testing</w:t>
       </w:r>
-      <w:bookmarkEnd w:id="102"/>
+      <w:bookmarkEnd w:id="98"/>
     </w:p>
     <w:p>
       <w:pPr>
@@ -20321,14 +20203,14 @@
         <w:pStyle w:val="Heading2"/>
         <w:ind w:left="540" w:hanging="540"/>
       </w:pPr>
-      <w:bookmarkStart w:id="103" w:name="_Toc149744131"/>
+      <w:bookmarkStart w:id="99" w:name="_Toc149744131"/>
       <w:r>
         <w:t>Results</w:t>
       </w:r>
       <w:r>
         <w:t xml:space="preserve"> and Discussion</w:t>
       </w:r>
-      <w:bookmarkEnd w:id="103"/>
+      <w:bookmarkEnd w:id="99"/>
       <w:r>
         <w:t xml:space="preserve"> </w:t>
       </w:r>
@@ -20571,11 +20453,11 @@
           <w:color w:val="auto"/>
         </w:rPr>
       </w:pPr>
-      <w:bookmarkStart w:id="104" w:name="_Toc149744132"/>
+      <w:bookmarkStart w:id="100" w:name="_Toc149744132"/>
       <w:r>
         <w:t>Summary</w:t>
       </w:r>
-      <w:bookmarkEnd w:id="104"/>
+      <w:bookmarkEnd w:id="100"/>
     </w:p>
     <w:p>
       <w:pPr>
@@ -20590,7 +20472,7 @@
         <w:pStyle w:val="Heading1"/>
         <w:ind w:left="0"/>
       </w:pPr>
-      <w:bookmarkStart w:id="105" w:name="_Toc149744133"/>
+      <w:bookmarkStart w:id="101" w:name="_Toc149744133"/>
       <w:r>
         <w:lastRenderedPageBreak/>
         <w:t xml:space="preserve">Chapter 6:  </w:t>
@@ -20616,7 +20498,7 @@
       <w:r>
         <w:t>ork</w:t>
       </w:r>
-      <w:bookmarkEnd w:id="105"/>
+      <w:bookmarkEnd w:id="101"/>
       <w:r>
         <w:t xml:space="preserve">  </w:t>
       </w:r>
@@ -20627,11 +20509,11 @@
         <w:pStyle w:val="Heading2"/>
         <w:ind w:left="540" w:hanging="540"/>
       </w:pPr>
-      <w:bookmarkStart w:id="106" w:name="_Toc149744134"/>
+      <w:bookmarkStart w:id="102" w:name="_Toc149744134"/>
       <w:r>
         <w:t>Conclusion</w:t>
       </w:r>
-      <w:bookmarkEnd w:id="106"/>
+      <w:bookmarkEnd w:id="102"/>
     </w:p>
     <w:p>
       <w:pPr>
@@ -20744,11 +20626,11 @@
         <w:pStyle w:val="Heading2"/>
         <w:ind w:left="540" w:hanging="540"/>
       </w:pPr>
-      <w:bookmarkStart w:id="107" w:name="_Toc149744135"/>
+      <w:bookmarkStart w:id="103" w:name="_Toc149744135"/>
       <w:r>
         <w:t>Goals Achieved</w:t>
       </w:r>
-      <w:bookmarkEnd w:id="107"/>
+      <w:bookmarkEnd w:id="103"/>
     </w:p>
     <w:p>
       <w:pPr>
@@ -20795,7 +20677,7 @@
         <w:pStyle w:val="Heading2"/>
         <w:ind w:left="540" w:hanging="540"/>
       </w:pPr>
-      <w:bookmarkStart w:id="108" w:name="_Toc149744136"/>
+      <w:bookmarkStart w:id="104" w:name="_Toc149744136"/>
       <w:r>
         <w:t>Limitations and</w:t>
       </w:r>
@@ -20808,7 +20690,7 @@
       <w:r>
         <w:t xml:space="preserve"> Work</w:t>
       </w:r>
-      <w:bookmarkEnd w:id="108"/>
+      <w:bookmarkEnd w:id="104"/>
       <w:r>
         <w:t xml:space="preserve"> </w:t>
       </w:r>
@@ -20976,16 +20858,16 @@
         <w:pStyle w:val="Heading1"/>
         <w:ind w:left="0"/>
       </w:pPr>
-      <w:bookmarkStart w:id="109" w:name="_Toc312089938"/>
-      <w:bookmarkStart w:id="110" w:name="_Toc324705739"/>
-      <w:bookmarkStart w:id="111" w:name="_Toc149744137"/>
+      <w:bookmarkStart w:id="105" w:name="_Toc312089938"/>
+      <w:bookmarkStart w:id="106" w:name="_Toc324705739"/>
+      <w:bookmarkStart w:id="107" w:name="_Toc149744137"/>
       <w:r>
         <w:lastRenderedPageBreak/>
         <w:t>References</w:t>
       </w:r>
-      <w:bookmarkEnd w:id="109"/>
-      <w:bookmarkEnd w:id="110"/>
-      <w:bookmarkEnd w:id="111"/>
+      <w:bookmarkEnd w:id="105"/>
+      <w:bookmarkEnd w:id="106"/>
+      <w:bookmarkEnd w:id="107"/>
       <w:r>
         <w:t xml:space="preserve"> </w:t>
       </w:r>
@@ -22657,7 +22539,7 @@
       <w:pPr>
         <w:pStyle w:val="Heading1"/>
       </w:pPr>
-      <w:bookmarkStart w:id="112" w:name="_Toc149744138"/>
+      <w:bookmarkStart w:id="108" w:name="_Toc149744138"/>
       <w:r>
         <w:lastRenderedPageBreak/>
         <w:t>A</w:t>
@@ -22665,7 +22547,7 @@
       <w:r>
         <w:t>ppendix A</w:t>
       </w:r>
-      <w:bookmarkEnd w:id="112"/>
+      <w:bookmarkEnd w:id="108"/>
     </w:p>
     <w:p>
       <w:pPr>
@@ -22751,7 +22633,7 @@
       <w:pPr>
         <w:pStyle w:val="Heading1"/>
       </w:pPr>
-      <w:bookmarkStart w:id="113" w:name="_Toc149744139"/>
+      <w:bookmarkStart w:id="109" w:name="_Toc149744139"/>
       <w:r>
         <w:lastRenderedPageBreak/>
         <w:t>A</w:t>
@@ -22762,7 +22644,7 @@
       <w:r>
         <w:t>B</w:t>
       </w:r>
-      <w:bookmarkEnd w:id="113"/>
+      <w:bookmarkEnd w:id="109"/>
     </w:p>
     <w:p>
       <w:pPr>
@@ -24314,17 +24196,17 @@
         </w:numPr>
         <w:snapToGrid w:val="0"/>
       </w:pPr>
-      <w:bookmarkStart w:id="114" w:name="_Toc380764678"/>
-      <w:bookmarkStart w:id="115" w:name="_Toc149744140"/>
+      <w:bookmarkStart w:id="110" w:name="_Toc380764678"/>
+      <w:bookmarkStart w:id="111" w:name="_Toc149744140"/>
       <w:r>
         <w:lastRenderedPageBreak/>
         <w:t xml:space="preserve">Appendix </w:t>
       </w:r>
-      <w:bookmarkEnd w:id="114"/>
+      <w:bookmarkEnd w:id="110"/>
       <w:r>
         <w:t>C</w:t>
       </w:r>
-      <w:bookmarkEnd w:id="115"/>
+      <w:bookmarkEnd w:id="111"/>
     </w:p>
     <w:p>
       <w:pPr>
@@ -25213,16 +25095,16 @@
 <file path=word/numbering.xml><?xml version="1.0" encoding="utf-8"?>
 <w:numbering xmlns:wpc="http://schemas.microsoft.com/office/word/2010/wordprocessingCanvas" xmlns:cx="http://schemas.microsoft.com/office/drawing/2014/chartex" xmlns:cx1="http://schemas.microsoft.com/office/drawing/2015/9/8/chartex" xmlns:cx2="http://schemas.microsoft.com/office/drawing/2015/10/21/chartex" xmlns:cx3="http://schemas.microsoft.com/office/drawing/2016/5/9/chartex" xmlns:cx4="http://schemas.microsoft.com/office/drawing/2016/5/10/chartex" xmlns:cx5="http://schemas.microsoft.com/office/drawing/2016/5/11/chartex" xmlns:cx6="http://schemas.microsoft.com/office/drawing/2016/5/12/chartex" xmlns:cx7="http://schemas.microsoft.com/office/drawing/2016/5/13/chartex" xmlns:cx8="http://schemas.microsoft.com/office/drawing/2016/5/14/chartex" xmlns:mc="http://schemas.openxmlformats.org/markup-compatibility/2006" xmlns:aink="http://schemas.microsoft.com/office/drawing/2016/ink" xmlns:am3d="http://schemas.microsoft.com/office/drawing/2017/model3d" xmlns:o="urn:schemas-microsoft-com:office:office" xmlns:oel="http://schemas.microsoft.com/office/2019/extlst" xmlns:r="http://schemas.openxmlformats.org/officeDocument/2006/relationships" xmlns:m="http://schemas.openxmlformats.org/officeDocument/2006/math" xmlns:v="urn:schemas-microsoft-com:vml" xmlns:wp14="http://schemas.microsoft.com/office/word/2010/wordprocessingDrawing" xmlns:wp="http://schemas.openxmlformats.org/drawingml/2006/wordprocessingDrawing" xmlns:w10="urn:schemas-microsoft-com:office:word" xmlns:w="http://schemas.openxmlformats.org/wordprocessingml/2006/main" xmlns:w14="http://schemas.microsoft.com/office/word/2010/wordml" xmlns:w15="http://schemas.microsoft.com/office/word/2012/wordml" xmlns:w16cex="http://schemas.microsoft.com/office/word/2018/wordml/cex" xmlns:w16cid="http://schemas.microsoft.com/office/word/2016/wordml/cid" xmlns:w16="http://schemas.microsoft.com/office/word/2018/wordml" xmlns:w16sdtdh="http://schemas.microsoft.com/office/word/2020/wordml/sdtdatahash" xmlns:w16se="http://schemas.microsoft.com/office/word/2015/wordml/symex" xmlns:wpg="http://schemas.microsoft.com/office/word/2010/wordprocessingGroup" xmlns:wpi="http://schemas.microsoft.com/office/word/2010/wordprocessingInk" xmlns:wne="http://schemas.microsoft.com/office/word/2006/wordml" xmlns:wps="http://schemas.microsoft.com/office/word/2010/wordprocessingShape" mc:Ignorable="w14 w15 w16se w16cid w16 w16cex w16sdtdh wp14">
   <w:abstractNum w:abstractNumId="0" w15:restartNumberingAfterBreak="0">
-    <w:nsid w:val="07060EF5"/>
+    <w:nsid w:val="000D1860"/>
     <w:multiLevelType w:val="hybridMultilevel"/>
-    <w:tmpl w:val="D93A4556"/>
-    <w:lvl w:ilvl="0" w:tplc="44A86622">
+    <w:tmpl w:val="8540667A"/>
+    <w:lvl w:ilvl="0" w:tplc="B756CE1A">
       <w:start w:val="1"/>
       <w:numFmt w:val="decimal"/>
-      <w:lvlText w:val="Step %1:"/>
+      <w:lvlText w:val="NFR%1-"/>
       <w:lvlJc w:val="left"/>
       <w:pPr>
-        <w:ind w:left="900" w:hanging="360"/>
+        <w:ind w:left="2160" w:hanging="360"/>
       </w:pPr>
       <w:rPr>
         <w:rFonts w:hint="default"/>
@@ -25234,7 +25116,7 @@
       <w:lvlText w:val="%2."/>
       <w:lvlJc w:val="left"/>
       <w:pPr>
-        <w:ind w:left="1530" w:hanging="360"/>
+        <w:ind w:left="2880" w:hanging="360"/>
       </w:pPr>
     </w:lvl>
     <w:lvl w:ilvl="2" w:tplc="0409001B" w:tentative="1">
@@ -25243,7 +25125,7 @@
       <w:lvlText w:val="%3."/>
       <w:lvlJc w:val="right"/>
       <w:pPr>
-        <w:ind w:left="2250" w:hanging="180"/>
+        <w:ind w:left="3600" w:hanging="180"/>
       </w:pPr>
     </w:lvl>
     <w:lvl w:ilvl="3" w:tplc="0409000F" w:tentative="1">
@@ -25252,7 +25134,7 @@
       <w:lvlText w:val="%4."/>
       <w:lvlJc w:val="left"/>
       <w:pPr>
-        <w:ind w:left="2970" w:hanging="360"/>
+        <w:ind w:left="4320" w:hanging="360"/>
       </w:pPr>
     </w:lvl>
     <w:lvl w:ilvl="4" w:tplc="04090019" w:tentative="1">
@@ -25261,7 +25143,7 @@
       <w:lvlText w:val="%5."/>
       <w:lvlJc w:val="left"/>
       <w:pPr>
-        <w:ind w:left="3690" w:hanging="360"/>
+        <w:ind w:left="5040" w:hanging="360"/>
       </w:pPr>
     </w:lvl>
     <w:lvl w:ilvl="5" w:tplc="0409001B" w:tentative="1">
@@ -25270,7 +25152,7 @@
       <w:lvlText w:val="%6."/>
       <w:lvlJc w:val="right"/>
       <w:pPr>
-        <w:ind w:left="4410" w:hanging="180"/>
+        <w:ind w:left="5760" w:hanging="180"/>
       </w:pPr>
     </w:lvl>
     <w:lvl w:ilvl="6" w:tplc="0409000F" w:tentative="1">
@@ -25279,7 +25161,7 @@
       <w:lvlText w:val="%7."/>
       <w:lvlJc w:val="left"/>
       <w:pPr>
-        <w:ind w:left="5130" w:hanging="360"/>
+        <w:ind w:left="6480" w:hanging="360"/>
       </w:pPr>
     </w:lvl>
     <w:lvl w:ilvl="7" w:tplc="04090019" w:tentative="1">
@@ -25288,7 +25170,7 @@
       <w:lvlText w:val="%8."/>
       <w:lvlJc w:val="left"/>
       <w:pPr>
-        <w:ind w:left="5850" w:hanging="360"/>
+        <w:ind w:left="7200" w:hanging="360"/>
       </w:pPr>
     </w:lvl>
     <w:lvl w:ilvl="8" w:tplc="0409001B" w:tentative="1">
@@ -25297,11 +25179,100 @@
       <w:lvlText w:val="%9."/>
       <w:lvlJc w:val="right"/>
       <w:pPr>
-        <w:ind w:left="6570" w:hanging="180"/>
+        <w:ind w:left="7920" w:hanging="180"/>
       </w:pPr>
     </w:lvl>
   </w:abstractNum>
   <w:abstractNum w:abstractNumId="1" w15:restartNumberingAfterBreak="0">
+    <w:nsid w:val="07060EF5"/>
+    <w:multiLevelType w:val="hybridMultilevel"/>
+    <w:tmpl w:val="D93A4556"/>
+    <w:lvl w:ilvl="0" w:tplc="44A86622">
+      <w:start w:val="1"/>
+      <w:numFmt w:val="decimal"/>
+      <w:lvlText w:val="Step %1:"/>
+      <w:lvlJc w:val="left"/>
+      <w:pPr>
+        <w:ind w:left="900" w:hanging="360"/>
+      </w:pPr>
+      <w:rPr>
+        <w:rFonts w:hint="default"/>
+      </w:rPr>
+    </w:lvl>
+    <w:lvl w:ilvl="1" w:tplc="04090019" w:tentative="1">
+      <w:start w:val="1"/>
+      <w:numFmt w:val="lowerLetter"/>
+      <w:lvlText w:val="%2."/>
+      <w:lvlJc w:val="left"/>
+      <w:pPr>
+        <w:ind w:left="1530" w:hanging="360"/>
+      </w:pPr>
+    </w:lvl>
+    <w:lvl w:ilvl="2" w:tplc="0409001B" w:tentative="1">
+      <w:start w:val="1"/>
+      <w:numFmt w:val="lowerRoman"/>
+      <w:lvlText w:val="%3."/>
+      <w:lvlJc w:val="right"/>
+      <w:pPr>
+        <w:ind w:left="2250" w:hanging="180"/>
+      </w:pPr>
+    </w:lvl>
+    <w:lvl w:ilvl="3" w:tplc="0409000F" w:tentative="1">
+      <w:start w:val="1"/>
+      <w:numFmt w:val="decimal"/>
+      <w:lvlText w:val="%4."/>
+      <w:lvlJc w:val="left"/>
+      <w:pPr>
+        <w:ind w:left="2970" w:hanging="360"/>
+      </w:pPr>
+    </w:lvl>
+    <w:lvl w:ilvl="4" w:tplc="04090019" w:tentative="1">
+      <w:start w:val="1"/>
+      <w:numFmt w:val="lowerLetter"/>
+      <w:lvlText w:val="%5."/>
+      <w:lvlJc w:val="left"/>
+      <w:pPr>
+        <w:ind w:left="3690" w:hanging="360"/>
+      </w:pPr>
+    </w:lvl>
+    <w:lvl w:ilvl="5" w:tplc="0409001B" w:tentative="1">
+      <w:start w:val="1"/>
+      <w:numFmt w:val="lowerRoman"/>
+      <w:lvlText w:val="%6."/>
+      <w:lvlJc w:val="right"/>
+      <w:pPr>
+        <w:ind w:left="4410" w:hanging="180"/>
+      </w:pPr>
+    </w:lvl>
+    <w:lvl w:ilvl="6" w:tplc="0409000F" w:tentative="1">
+      <w:start w:val="1"/>
+      <w:numFmt w:val="decimal"/>
+      <w:lvlText w:val="%7."/>
+      <w:lvlJc w:val="left"/>
+      <w:pPr>
+        <w:ind w:left="5130" w:hanging="360"/>
+      </w:pPr>
+    </w:lvl>
+    <w:lvl w:ilvl="7" w:tplc="04090019" w:tentative="1">
+      <w:start w:val="1"/>
+      <w:numFmt w:val="lowerLetter"/>
+      <w:lvlText w:val="%8."/>
+      <w:lvlJc w:val="left"/>
+      <w:pPr>
+        <w:ind w:left="5850" w:hanging="360"/>
+      </w:pPr>
+    </w:lvl>
+    <w:lvl w:ilvl="8" w:tplc="0409001B" w:tentative="1">
+      <w:start w:val="1"/>
+      <w:numFmt w:val="lowerRoman"/>
+      <w:lvlText w:val="%9."/>
+      <w:lvlJc w:val="right"/>
+      <w:pPr>
+        <w:ind w:left="6570" w:hanging="180"/>
+      </w:pPr>
+    </w:lvl>
+  </w:abstractNum>
+  <w:abstractNum w:abstractNumId="2" w15:restartNumberingAfterBreak="0">
     <w:nsid w:val="095E0310"/>
     <w:multiLevelType w:val="hybridMultilevel"/>
     <w:tmpl w:val="523A11C4"/>
@@ -25414,7 +25385,7 @@
       </w:rPr>
     </w:lvl>
   </w:abstractNum>
-  <w:abstractNum w:abstractNumId="2" w15:restartNumberingAfterBreak="0">
+  <w:abstractNum w:abstractNumId="3" w15:restartNumberingAfterBreak="0">
     <w:nsid w:val="10D4473D"/>
     <w:multiLevelType w:val="hybridMultilevel"/>
     <w:tmpl w:val="FC502190"/>
@@ -25505,7 +25476,7 @@
       </w:pPr>
     </w:lvl>
   </w:abstractNum>
-  <w:abstractNum w:abstractNumId="3" w15:restartNumberingAfterBreak="0">
+  <w:abstractNum w:abstractNumId="4" w15:restartNumberingAfterBreak="0">
     <w:nsid w:val="13223BBF"/>
     <w:multiLevelType w:val="hybridMultilevel"/>
     <w:tmpl w:val="7DC428A6"/>
@@ -25618,7 +25589,7 @@
       </w:rPr>
     </w:lvl>
   </w:abstractNum>
-  <w:abstractNum w:abstractNumId="4" w15:restartNumberingAfterBreak="0">
+  <w:abstractNum w:abstractNumId="5" w15:restartNumberingAfterBreak="0">
     <w:nsid w:val="240B6A2A"/>
     <w:multiLevelType w:val="hybridMultilevel"/>
     <w:tmpl w:val="51F21E78"/>
@@ -25731,7 +25702,98 @@
       </w:rPr>
     </w:lvl>
   </w:abstractNum>
-  <w:abstractNum w:abstractNumId="5" w15:restartNumberingAfterBreak="0">
+  <w:abstractNum w:abstractNumId="6" w15:restartNumberingAfterBreak="0">
+    <w:nsid w:val="27274E52"/>
+    <w:multiLevelType w:val="hybridMultilevel"/>
+    <w:tmpl w:val="B086A808"/>
+    <w:lvl w:ilvl="0" w:tplc="AA4CA8DA">
+      <w:start w:val="1"/>
+      <w:numFmt w:val="decimal"/>
+      <w:lvlText w:val="NFR%1-"/>
+      <w:lvlJc w:val="left"/>
+      <w:pPr>
+        <w:ind w:left="2160" w:hanging="360"/>
+      </w:pPr>
+      <w:rPr>
+        <w:rFonts w:hint="default"/>
+        <w:b w:val="0"/>
+        <w:bCs w:val="0"/>
+      </w:rPr>
+    </w:lvl>
+    <w:lvl w:ilvl="1" w:tplc="04090019" w:tentative="1">
+      <w:start w:val="1"/>
+      <w:numFmt w:val="lowerLetter"/>
+      <w:lvlText w:val="%2."/>
+      <w:lvlJc w:val="left"/>
+      <w:pPr>
+        <w:ind w:left="2880" w:hanging="360"/>
+      </w:pPr>
+    </w:lvl>
+    <w:lvl w:ilvl="2" w:tplc="0409001B" w:tentative="1">
+      <w:start w:val="1"/>
+      <w:numFmt w:val="lowerRoman"/>
+      <w:lvlText w:val="%3."/>
+      <w:lvlJc w:val="right"/>
+      <w:pPr>
+        <w:ind w:left="3600" w:hanging="180"/>
+      </w:pPr>
+    </w:lvl>
+    <w:lvl w:ilvl="3" w:tplc="0409000F" w:tentative="1">
+      <w:start w:val="1"/>
+      <w:numFmt w:val="decimal"/>
+      <w:lvlText w:val="%4."/>
+      <w:lvlJc w:val="left"/>
+      <w:pPr>
+        <w:ind w:left="4320" w:hanging="360"/>
+      </w:pPr>
+    </w:lvl>
+    <w:lvl w:ilvl="4" w:tplc="04090019" w:tentative="1">
+      <w:start w:val="1"/>
+      <w:numFmt w:val="lowerLetter"/>
+      <w:lvlText w:val="%5."/>
+      <w:lvlJc w:val="left"/>
+      <w:pPr>
+        <w:ind w:left="5040" w:hanging="360"/>
+      </w:pPr>
+    </w:lvl>
+    <w:lvl w:ilvl="5" w:tplc="0409001B" w:tentative="1">
+      <w:start w:val="1"/>
+      <w:numFmt w:val="lowerRoman"/>
+      <w:lvlText w:val="%6."/>
+      <w:lvlJc w:val="right"/>
+      <w:pPr>
+        <w:ind w:left="5760" w:hanging="180"/>
+      </w:pPr>
+    </w:lvl>
+    <w:lvl w:ilvl="6" w:tplc="0409000F" w:tentative="1">
+      <w:start w:val="1"/>
+      <w:numFmt w:val="decimal"/>
+      <w:lvlText w:val="%7."/>
+      <w:lvlJc w:val="left"/>
+      <w:pPr>
+        <w:ind w:left="6480" w:hanging="360"/>
+      </w:pPr>
+    </w:lvl>
+    <w:lvl w:ilvl="7" w:tplc="04090019" w:tentative="1">
+      <w:start w:val="1"/>
+      <w:numFmt w:val="lowerLetter"/>
+      <w:lvlText w:val="%8."/>
+      <w:lvlJc w:val="left"/>
+      <w:pPr>
+        <w:ind w:left="7200" w:hanging="360"/>
+      </w:pPr>
+    </w:lvl>
+    <w:lvl w:ilvl="8" w:tplc="0409001B" w:tentative="1">
+      <w:start w:val="1"/>
+      <w:numFmt w:val="lowerRoman"/>
+      <w:lvlText w:val="%9."/>
+      <w:lvlJc w:val="right"/>
+      <w:pPr>
+        <w:ind w:left="7920" w:hanging="180"/>
+      </w:pPr>
+    </w:lvl>
+  </w:abstractNum>
+  <w:abstractNum w:abstractNumId="7" w15:restartNumberingAfterBreak="0">
     <w:nsid w:val="27DE343D"/>
     <w:multiLevelType w:val="hybridMultilevel"/>
     <w:tmpl w:val="A0BA8040"/>
@@ -25871,7 +25933,7 @@
       </w:rPr>
     </w:lvl>
   </w:abstractNum>
-  <w:abstractNum w:abstractNumId="6" w15:restartNumberingAfterBreak="0">
+  <w:abstractNum w:abstractNumId="8" w15:restartNumberingAfterBreak="0">
     <w:nsid w:val="295735B5"/>
     <w:multiLevelType w:val="hybridMultilevel"/>
     <w:tmpl w:val="3036D3FE"/>
@@ -26011,7 +26073,7 @@
       </w:rPr>
     </w:lvl>
   </w:abstractNum>
-  <w:abstractNum w:abstractNumId="7" w15:restartNumberingAfterBreak="0">
+  <w:abstractNum w:abstractNumId="9" w15:restartNumberingAfterBreak="0">
     <w:nsid w:val="334F0904"/>
     <w:multiLevelType w:val="hybridMultilevel"/>
     <w:tmpl w:val="1F14CAFA"/>
@@ -26124,7 +26186,96 @@
       </w:rPr>
     </w:lvl>
   </w:abstractNum>
-  <w:abstractNum w:abstractNumId="8" w15:restartNumberingAfterBreak="0">
+  <w:abstractNum w:abstractNumId="10" w15:restartNumberingAfterBreak="0">
+    <w:nsid w:val="34F0183F"/>
+    <w:multiLevelType w:val="hybridMultilevel"/>
+    <w:tmpl w:val="B65A3822"/>
+    <w:lvl w:ilvl="0" w:tplc="956CD690">
+      <w:start w:val="1"/>
+      <w:numFmt w:val="decimal"/>
+      <w:lvlText w:val="FR%1-"/>
+      <w:lvlJc w:val="left"/>
+      <w:pPr>
+        <w:ind w:left="1260" w:hanging="360"/>
+      </w:pPr>
+      <w:rPr>
+        <w:rFonts w:hint="default"/>
+      </w:rPr>
+    </w:lvl>
+    <w:lvl w:ilvl="1" w:tplc="04090019" w:tentative="1">
+      <w:start w:val="1"/>
+      <w:numFmt w:val="lowerLetter"/>
+      <w:lvlText w:val="%2."/>
+      <w:lvlJc w:val="left"/>
+      <w:pPr>
+        <w:ind w:left="1440" w:hanging="360"/>
+      </w:pPr>
+    </w:lvl>
+    <w:lvl w:ilvl="2" w:tplc="0409001B" w:tentative="1">
+      <w:start w:val="1"/>
+      <w:numFmt w:val="lowerRoman"/>
+      <w:lvlText w:val="%3."/>
+      <w:lvlJc w:val="right"/>
+      <w:pPr>
+        <w:ind w:left="2160" w:hanging="180"/>
+      </w:pPr>
+    </w:lvl>
+    <w:lvl w:ilvl="3" w:tplc="0409000F" w:tentative="1">
+      <w:start w:val="1"/>
+      <w:numFmt w:val="decimal"/>
+      <w:lvlText w:val="%4."/>
+      <w:lvlJc w:val="left"/>
+      <w:pPr>
+        <w:ind w:left="2880" w:hanging="360"/>
+      </w:pPr>
+    </w:lvl>
+    <w:lvl w:ilvl="4" w:tplc="04090019" w:tentative="1">
+      <w:start w:val="1"/>
+      <w:numFmt w:val="lowerLetter"/>
+      <w:lvlText w:val="%5."/>
+      <w:lvlJc w:val="left"/>
+      <w:pPr>
+        <w:ind w:left="3600" w:hanging="360"/>
+      </w:pPr>
+    </w:lvl>
+    <w:lvl w:ilvl="5" w:tplc="0409001B" w:tentative="1">
+      <w:start w:val="1"/>
+      <w:numFmt w:val="lowerRoman"/>
+      <w:lvlText w:val="%6."/>
+      <w:lvlJc w:val="right"/>
+      <w:pPr>
+        <w:ind w:left="4320" w:hanging="180"/>
+      </w:pPr>
+    </w:lvl>
+    <w:lvl w:ilvl="6" w:tplc="0409000F" w:tentative="1">
+      <w:start w:val="1"/>
+      <w:numFmt w:val="decimal"/>
+      <w:lvlText w:val="%7."/>
+      <w:lvlJc w:val="left"/>
+      <w:pPr>
+        <w:ind w:left="5040" w:hanging="360"/>
+      </w:pPr>
+    </w:lvl>
+    <w:lvl w:ilvl="7" w:tplc="04090019" w:tentative="1">
+      <w:start w:val="1"/>
+      <w:numFmt w:val="lowerLetter"/>
+      <w:lvlText w:val="%8."/>
+      <w:lvlJc w:val="left"/>
+      <w:pPr>
+        <w:ind w:left="5760" w:hanging="360"/>
+      </w:pPr>
+    </w:lvl>
+    <w:lvl w:ilvl="8" w:tplc="0409001B" w:tentative="1">
+      <w:start w:val="1"/>
+      <w:numFmt w:val="lowerRoman"/>
+      <w:lvlText w:val="%9."/>
+      <w:lvlJc w:val="right"/>
+      <w:pPr>
+        <w:ind w:left="6480" w:hanging="180"/>
+      </w:pPr>
+    </w:lvl>
+  </w:abstractNum>
+  <w:abstractNum w:abstractNumId="11" w15:restartNumberingAfterBreak="0">
     <w:nsid w:val="44320536"/>
     <w:multiLevelType w:val="hybridMultilevel"/>
     <w:tmpl w:val="3C42FB82"/>
@@ -26215,7 +26366,7 @@
       </w:pPr>
     </w:lvl>
   </w:abstractNum>
-  <w:abstractNum w:abstractNumId="9" w15:restartNumberingAfterBreak="0">
+  <w:abstractNum w:abstractNumId="12" w15:restartNumberingAfterBreak="0">
     <w:nsid w:val="58587BF2"/>
     <w:multiLevelType w:val="hybridMultilevel"/>
     <w:tmpl w:val="97A2A69C"/>
@@ -26302,7 +26453,7 @@
       </w:pPr>
     </w:lvl>
   </w:abstractNum>
-  <w:abstractNum w:abstractNumId="10" w15:restartNumberingAfterBreak="0">
+  <w:abstractNum w:abstractNumId="13" w15:restartNumberingAfterBreak="0">
     <w:nsid w:val="5FE17EE2"/>
     <w:multiLevelType w:val="hybridMultilevel"/>
     <w:tmpl w:val="0E066E6E"/>
@@ -26415,7 +26566,7 @@
       </w:rPr>
     </w:lvl>
   </w:abstractNum>
-  <w:abstractNum w:abstractNumId="11" w15:restartNumberingAfterBreak="0">
+  <w:abstractNum w:abstractNumId="14" w15:restartNumberingAfterBreak="0">
     <w:nsid w:val="60E03B5B"/>
     <w:multiLevelType w:val="hybridMultilevel"/>
     <w:tmpl w:val="AA20FC68"/>
@@ -26501,7 +26652,7 @@
       </w:pPr>
     </w:lvl>
   </w:abstractNum>
-  <w:abstractNum w:abstractNumId="12" w15:restartNumberingAfterBreak="0">
+  <w:abstractNum w:abstractNumId="15" w15:restartNumberingAfterBreak="0">
     <w:nsid w:val="6ACB35D3"/>
     <w:multiLevelType w:val="hybridMultilevel"/>
     <w:tmpl w:val="F1C26832"/>
@@ -26592,7 +26743,7 @@
       </w:pPr>
     </w:lvl>
   </w:abstractNum>
-  <w:abstractNum w:abstractNumId="13" w15:restartNumberingAfterBreak="0">
+  <w:abstractNum w:abstractNumId="16" w15:restartNumberingAfterBreak="0">
     <w:nsid w:val="78F353D3"/>
     <w:multiLevelType w:val="singleLevel"/>
     <w:tmpl w:val="B530A87A"/>
@@ -26610,7 +26761,7 @@
       </w:pPr>
     </w:lvl>
   </w:abstractNum>
-  <w:abstractNum w:abstractNumId="14" w15:restartNumberingAfterBreak="0">
+  <w:abstractNum w:abstractNumId="17" w15:restartNumberingAfterBreak="0">
     <w:nsid w:val="7E2473B3"/>
     <w:multiLevelType w:val="multilevel"/>
     <w:tmpl w:val="F970C114"/>
@@ -26794,16 +26945,16 @@
     </w:lvl>
   </w:abstractNum>
   <w:num w:numId="1" w16cid:durableId="1596941761">
-    <w:abstractNumId w:val="14"/>
+    <w:abstractNumId w:val="17"/>
   </w:num>
   <w:num w:numId="2" w16cid:durableId="217129710">
-    <w:abstractNumId w:val="9"/>
+    <w:abstractNumId w:val="12"/>
   </w:num>
   <w:num w:numId="3" w16cid:durableId="680858522">
-    <w:abstractNumId w:val="13"/>
+    <w:abstractNumId w:val="16"/>
   </w:num>
   <w:num w:numId="4" w16cid:durableId="1364480733">
-    <w:abstractNumId w:val="14"/>
+    <w:abstractNumId w:val="17"/>
     <w:lvlOverride w:ilvl="0">
       <w:startOverride w:val="1"/>
     </w:lvlOverride>
@@ -26833,43 +26984,52 @@
     </w:lvlOverride>
   </w:num>
   <w:num w:numId="5" w16cid:durableId="1683431301">
+    <w:abstractNumId w:val="5"/>
+  </w:num>
+  <w:num w:numId="6" w16cid:durableId="1407845471">
+    <w:abstractNumId w:val="8"/>
+  </w:num>
+  <w:num w:numId="7" w16cid:durableId="1408578180">
+    <w:abstractNumId w:val="7"/>
+  </w:num>
+  <w:num w:numId="8" w16cid:durableId="974604430">
+    <w:abstractNumId w:val="13"/>
+  </w:num>
+  <w:num w:numId="9" w16cid:durableId="32730014">
+    <w:abstractNumId w:val="11"/>
+  </w:num>
+  <w:num w:numId="10" w16cid:durableId="1754468847">
+    <w:abstractNumId w:val="15"/>
+  </w:num>
+  <w:num w:numId="11" w16cid:durableId="1023942922">
+    <w:abstractNumId w:val="3"/>
+  </w:num>
+  <w:num w:numId="12" w16cid:durableId="1438406197">
+    <w:abstractNumId w:val="1"/>
+  </w:num>
+  <w:num w:numId="13" w16cid:durableId="1772702302">
+    <w:abstractNumId w:val="9"/>
+  </w:num>
+  <w:num w:numId="14" w16cid:durableId="649939111">
+    <w:abstractNumId w:val="14"/>
+  </w:num>
+  <w:num w:numId="15" w16cid:durableId="1844733491">
+    <w:abstractNumId w:val="2"/>
+  </w:num>
+  <w:num w:numId="16" w16cid:durableId="1345284702">
+    <w:abstractNumId w:val="17"/>
+  </w:num>
+  <w:num w:numId="17" w16cid:durableId="1785421563">
     <w:abstractNumId w:val="4"/>
   </w:num>
-  <w:num w:numId="6" w16cid:durableId="1407845471">
-    <w:abstractNumId w:val="6"/>
-  </w:num>
-  <w:num w:numId="7" w16cid:durableId="1408578180">
-    <w:abstractNumId w:val="5"/>
-  </w:num>
-  <w:num w:numId="8" w16cid:durableId="974604430">
+  <w:num w:numId="18" w16cid:durableId="1736245485">
     <w:abstractNumId w:val="10"/>
   </w:num>
-  <w:num w:numId="9" w16cid:durableId="32730014">
-    <w:abstractNumId w:val="8"/>
-  </w:num>
-  <w:num w:numId="10" w16cid:durableId="1754468847">
-    <w:abstractNumId w:val="12"/>
-  </w:num>
-  <w:num w:numId="11" w16cid:durableId="1023942922">
-    <w:abstractNumId w:val="2"/>
-  </w:num>
-  <w:num w:numId="12" w16cid:durableId="1438406197">
+  <w:num w:numId="19" w16cid:durableId="111100341">
     <w:abstractNumId w:val="0"/>
   </w:num>
-  <w:num w:numId="13" w16cid:durableId="1772702302">
-    <w:abstractNumId w:val="7"/>
-  </w:num>
-  <w:num w:numId="14" w16cid:durableId="649939111">
-    <w:abstractNumId w:val="11"/>
-  </w:num>
-  <w:num w:numId="15" w16cid:durableId="1844733491">
-    <w:abstractNumId w:val="1"/>
-  </w:num>
-  <w:num w:numId="16" w16cid:durableId="1345284702">
-    <w:abstractNumId w:val="14"/>
-  </w:num>
-  <w:num w:numId="17" w16cid:durableId="1785421563">
-    <w:abstractNumId w:val="3"/>
+  <w:num w:numId="20" w16cid:durableId="215434755">
+    <w:abstractNumId w:val="6"/>
   </w:num>
   <w:numIdMacAtCleanup w:val="12"/>
 </w:numbering>

</xml_diff>

<commit_message>
add 3.5	Developmental (or Research) Methodology
</commit_message>
<xml_diff>
--- a/report-project.docx
+++ b/report-project.docx
@@ -747,34 +747,14 @@
           <w:szCs w:val="32"/>
         </w:rPr>
       </w:pPr>
-      <w:proofErr w:type="spellStart"/>
       <w:r>
         <w:rPr>
           <w:sz w:val="32"/>
           <w:szCs w:val="32"/>
           <w:lang w:val="en-GB"/>
         </w:rPr>
-        <w:t>Dr.</w:t>
-      </w:r>
-      <w:proofErr w:type="spellEnd"/>
-      <w:r>
-        <w:rPr>
-          <w:sz w:val="32"/>
-          <w:szCs w:val="32"/>
-          <w:lang w:val="en-GB"/>
-        </w:rPr>
-        <w:t xml:space="preserve"> Mohammad M. </w:t>
-      </w:r>
-      <w:proofErr w:type="spellStart"/>
-      <w:r>
-        <w:rPr>
-          <w:sz w:val="32"/>
-          <w:szCs w:val="32"/>
-          <w:lang w:val="en-GB"/>
-        </w:rPr>
-        <w:t>Alsuraihi</w:t>
-      </w:r>
-      <w:proofErr w:type="spellEnd"/>
+        <w:t>Dr. Mohammad M. Alsuraihi</w:t>
+      </w:r>
     </w:p>
     <w:p>
       <w:pPr>
@@ -1102,15 +1082,7 @@
         <w:pStyle w:val="NormalJustified"/>
       </w:pPr>
       <w:r>
-        <w:t xml:space="preserve">The content of this single page is left to the discretion of the student.  It is suggested however that the page </w:t>
-      </w:r>
-      <w:proofErr w:type="gramStart"/>
-      <w:r>
-        <w:t>makes reference</w:t>
-      </w:r>
-      <w:proofErr w:type="gramEnd"/>
-      <w:r>
-        <w:t xml:space="preserve"> to guidance received by the student from his or her supervisor and </w:t>
+        <w:t xml:space="preserve">The content of this single page is left to the discretion of the student.  It is suggested however that the page makes reference to guidance received by the student from his or her supervisor and </w:t>
       </w:r>
       <w:r>
         <w:t>other</w:t>
@@ -1125,15 +1097,7 @@
         <w:t xml:space="preserve">.  Reference should also be made to any financial assistance received to carry out the project.  Any extraordinary assistance received by the student for example in word processing, data collection, data analysis, and so on, should be properly acknowledged. </w:t>
       </w:r>
       <w:r>
-        <w:t xml:space="preserve">Example acknowledgement can be found in books, reports </w:t>
-      </w:r>
-      <w:proofErr w:type="gramStart"/>
-      <w:r>
-        <w:t>and also</w:t>
-      </w:r>
-      <w:proofErr w:type="gramEnd"/>
-      <w:r>
-        <w:t xml:space="preserve"> papers. </w:t>
+        <w:t xml:space="preserve">Example acknowledgement can be found in books, reports and also papers. </w:t>
       </w:r>
       <w:r>
         <w:t xml:space="preserve"> The acknowledgements should not exceed 250 words.</w:t>
@@ -8562,15 +8526,7 @@
         <w:ind w:firstLine="540"/>
       </w:pPr>
       <w:r>
-        <w:t xml:space="preserve">In this project, we pursue to merge knowledge from two major disciplines of computer science: Artificial Intelligence and Software Engineering </w:t>
-      </w:r>
-      <w:proofErr w:type="gramStart"/>
-      <w:r>
-        <w:t>in order to</w:t>
-      </w:r>
-      <w:proofErr w:type="gramEnd"/>
-      <w:r>
-        <w:t xml:space="preserve"> facilitate software development. Particularly, employing the power of artificial intelligence to transform project analysis textual elements: scenarios and requirements into visual modeling representations (Usecases and Class Diagrams).</w:t>
+        <w:t>In this project, we pursue to merge knowledge from two major disciplines of computer science: Artificial Intelligence and Software Engineering in order to facilitate software development. Particularly, employing the power of artificial intelligence to transform project analysis textual elements: scenarios and requirements into visual modeling representations (Usecases and Class Diagrams).</w:t>
       </w:r>
     </w:p>
     <w:p>
@@ -8602,15 +8558,7 @@
         <w:ind w:firstLine="576"/>
       </w:pPr>
       <w:r>
-        <w:t xml:space="preserve">Software maintenance constitutes a pivotal stage within the software development lifecycle, encompassing a substantial portion, varying from 40% to 80% of the total expenses associated with software development. It's worth highlighting that a notable 60% of the overall maintenance expenditure is dedicated to the improvement of existing software functionalities. Consequently, it becomes imperative to meticulously prepare appropriate software documentation at each developmental phase </w:t>
-      </w:r>
-      <w:proofErr w:type="gramStart"/>
-      <w:r>
-        <w:t>in order to</w:t>
-      </w:r>
-      <w:proofErr w:type="gramEnd"/>
-      <w:r>
-        <w:t xml:space="preserve"> alleviate the financial burdens of maintenance. The crux of reducing maintenance costs lies in enhancing one's grasp of the software system, as understanding a software system accounts for roughly 50% </w:t>
+        <w:t xml:space="preserve">Software maintenance constitutes a pivotal stage within the software development lifecycle, encompassing a substantial portion, varying from 40% to 80% of the total expenses associated with software development. It's worth highlighting that a notable 60% of the overall maintenance expenditure is dedicated to the improvement of existing software functionalities. Consequently, it becomes imperative to meticulously prepare appropriate software documentation at each developmental phase in order to alleviate the financial burdens of maintenance. The crux of reducing maintenance costs lies in enhancing one's grasp of the software system, as understanding a software system accounts for roughly 50% </w:t>
       </w:r>
       <w:r>
         <w:lastRenderedPageBreak/>
@@ -13266,23 +13214,7 @@
           <w:rFonts w:cstheme="majorBidi"/>
           <w:szCs w:val="24"/>
         </w:rPr>
-        <w:t xml:space="preserve"> In this chapter, we review the literature and learn about the techniques used. We review and compare systems </w:t>
-      </w:r>
-      <w:proofErr w:type="gramStart"/>
-      <w:r>
-        <w:rPr>
-          <w:rFonts w:cstheme="majorBidi"/>
-          <w:szCs w:val="24"/>
-        </w:rPr>
-        <w:t>similar to</w:t>
-      </w:r>
-      <w:proofErr w:type="gramEnd"/>
-      <w:r>
-        <w:rPr>
-          <w:rFonts w:cstheme="majorBidi"/>
-          <w:szCs w:val="24"/>
-        </w:rPr>
-        <w:t xml:space="preserve"> ours.</w:t>
+        <w:t xml:space="preserve"> In this chapter, we review the literature and learn about the techniques used. We review and compare systems similar to ours.</w:t>
       </w:r>
     </w:p>
     <w:p>
@@ -13375,23 +13307,7 @@
           <w:rFonts w:cstheme="majorBidi"/>
           <w:szCs w:val="24"/>
         </w:rPr>
-        <w:t xml:space="preserve"> After designing the system, our focus in this chapter is on implementing it, identifying </w:t>
-      </w:r>
-      <w:proofErr w:type="gramStart"/>
-      <w:r>
-        <w:rPr>
-          <w:rFonts w:cstheme="majorBidi"/>
-          <w:szCs w:val="24"/>
-        </w:rPr>
-        <w:t>tools</w:t>
-      </w:r>
-      <w:proofErr w:type="gramEnd"/>
-      <w:r>
-        <w:rPr>
-          <w:rFonts w:cstheme="majorBidi"/>
-          <w:szCs w:val="24"/>
-        </w:rPr>
-        <w:t xml:space="preserve"> and programming languages, and testing it.</w:t>
+        <w:t xml:space="preserve"> After designing the system, our focus in this chapter is on implementing it, identifying tools and programming languages, and testing it.</w:t>
       </w:r>
     </w:p>
     <w:p>
@@ -14127,7 +14043,7 @@
           <w:noProof/>
         </w:rPr>
         <w:drawing>
-          <wp:inline distT="0" distB="0" distL="0" distR="0" wp14:anchorId="5D26B6E9" wp14:editId="3A69316F">
+          <wp:inline distT="0" distB="0" distL="0" distR="0" wp14:anchorId="5D26B6E9" wp14:editId="373C0E25">
             <wp:extent cx="2893325" cy="2893325"/>
             <wp:effectExtent l="0" t="0" r="0" b="0"/>
             <wp:docPr id="1964994258" name="Picture 1"/>
@@ -14423,7 +14339,7 @@
           <w:noProof/>
         </w:rPr>
         <w:drawing>
-          <wp:inline distT="0" distB="0" distL="0" distR="0" wp14:anchorId="090BB6FC" wp14:editId="1FF2A323">
+          <wp:inline distT="0" distB="0" distL="0" distR="0" wp14:anchorId="090BB6FC" wp14:editId="357727BB">
             <wp:extent cx="4203511" cy="2827655"/>
             <wp:effectExtent l="0" t="0" r="0" b="0"/>
             <wp:docPr id="1962190354" name="Picture 1"/>
@@ -14639,15 +14555,7 @@
         <w:t>is</w:t>
       </w:r>
       <w:r>
-        <w:t xml:space="preserve"> process, each dataset stored or sent to the learning algorithm has a label or name identifying this data. Each label has more than one feature. for example, </w:t>
-      </w:r>
-      <w:proofErr w:type="gramStart"/>
-      <w:r>
-        <w:t>If</w:t>
-      </w:r>
-      <w:proofErr w:type="gramEnd"/>
-      <w:r>
-        <w:t xml:space="preserve"> we take the dog, it is a label that the features are (big ear, big nose, etc</w:t>
+        <w:t xml:space="preserve"> process, each dataset stored or sent to the learning algorithm has a label or name identifying this data. Each label has more than one feature. for example, If we take the dog, it is a label that the features are (big ear, big nose, etc</w:t>
       </w:r>
       <w:r>
         <w:t>..</w:t>
@@ -14700,15 +14608,7 @@
         <w:ind w:firstLine="540"/>
       </w:pPr>
       <w:r>
-        <w:t xml:space="preserve">Trained data with features and labels are entered as input to the learning algorithm. In addition, correct outputs are </w:t>
-      </w:r>
-      <w:proofErr w:type="gramStart"/>
-      <w:r>
-        <w:t>entered</w:t>
-      </w:r>
-      <w:proofErr w:type="gramEnd"/>
-      <w:r>
-        <w:t xml:space="preserve"> and the algorithm is learned by comparing correct outputs to actual outputs to find errors.</w:t>
+        <w:t>Trained data with features and labels are entered as input to the learning algorithm. In addition, correct outputs are entered and the algorithm is learned by comparing correct outputs to actual outputs to find errors.</w:t>
       </w:r>
       <w:r>
         <w:t xml:space="preserve"> </w:t>
@@ -15942,15 +15842,7 @@
         <w:ind w:firstLine="540"/>
       </w:pPr>
       <w:r>
-        <w:t xml:space="preserve">Term Frequency-Inverse Document Frequency (TF-IDF) analyzes the importance of prevalent and widely used words, such </w:t>
-      </w:r>
-      <w:proofErr w:type="gramStart"/>
-      <w:r>
-        <w:t>as(</w:t>
-      </w:r>
-      <w:proofErr w:type="gramEnd"/>
-      <w:r>
-        <w:t>"a," "an," "the"</w:t>
+        <w:t>Term Frequency-Inverse Document Frequency (TF-IDF) analyzes the importance of prevalent and widely used words, such as("a," "an," "the"</w:t>
       </w:r>
       <w:r>
         <w:rPr>
@@ -17037,15 +16929,7 @@
         <w:ind w:firstLine="540"/>
       </w:pPr>
       <w:r>
-        <w:t xml:space="preserve">Coreference Resolution (CR) is the task of finding all linguistic expressions </w:t>
-      </w:r>
-      <w:proofErr w:type="gramStart"/>
-      <w:r>
-        <w:t>in a given</w:t>
-      </w:r>
-      <w:proofErr w:type="gramEnd"/>
-      <w:r>
-        <w:t xml:space="preserve"> text that refer to the same entity. We can address this problem by replacing pronouns with noun phrases after identifying these references and aggregating them.</w:t>
+        <w:t>Coreference Resolution (CR) is the task of finding all linguistic expressions in a given text that refer to the same entity. We can address this problem by replacing pronouns with noun phrases after identifying these references and aggregating them.</w:t>
       </w:r>
       <w:sdt>
         <w:sdtPr>
@@ -18223,39 +18107,7 @@
       </w:r>
       <w:r>
         <w:lastRenderedPageBreak/>
-        <w:t xml:space="preserve">these systems in many critical applications. Moreover, the cost of software development dominates the total cost of such systems. Research in applying artificial intelligence techniques to software Engineering have grown tremendously in the last two decades producing </w:t>
-      </w:r>
-      <w:proofErr w:type="gramStart"/>
-      <w:r>
-        <w:t>a large number of</w:t>
-      </w:r>
-      <w:proofErr w:type="gramEnd"/>
-      <w:r>
-        <w:t xml:space="preserve"> projects and publications. A number of conferences and journals are dedicated to </w:t>
-      </w:r>
-      <w:proofErr w:type="gramStart"/>
-      <w:r>
-        <w:t>publish</w:t>
-      </w:r>
-      <w:proofErr w:type="gramEnd"/>
-      <w:r>
-        <w:t xml:space="preserve"> </w:t>
-      </w:r>
-      <w:proofErr w:type="gramStart"/>
-      <w:r>
-        <w:t>the research</w:t>
-      </w:r>
-      <w:proofErr w:type="gramEnd"/>
-      <w:r>
-        <w:t xml:space="preserve"> in this field. The AI techniques are proposed </w:t>
-      </w:r>
-      <w:proofErr w:type="gramStart"/>
-      <w:r>
-        <w:t>in order to</w:t>
-      </w:r>
-      <w:proofErr w:type="gramEnd"/>
-      <w:r>
-        <w:t xml:space="preserve"> reduce the time to market and enhance the quality of software systems. Yet many of these AI techniques remain largely used by the research community and with little impact on the processes and tools used by the practicing software engineer.</w:t>
+        <w:t>these systems in many critical applications. Moreover, the cost of software development dominates the total cost of such systems. Research in applying artificial intelligence techniques to software Engineering have grown tremendously in the last two decades producing a large number of projects and publications. A number of conferences and journals are dedicated to publish the research in this field. The AI techniques are proposed in order to reduce the time to market and enhance the quality of software systems. Yet many of these AI techniques remain largely used by the research community and with little impact on the processes and tools used by the practicing software engineer.</w:t>
       </w:r>
       <w:sdt>
         <w:sdtPr>
@@ -18378,15 +18230,7 @@
         <w:t>self-driving</w:t>
       </w:r>
       <w:r>
-        <w:t xml:space="preserve"> cars, and Google Now; Apple’s Siri; Microsoft’s Cortana and Bing; Amazon’s Echo; Facebook’s automatic photo tagging; Netflix’s movie recommendations; and automated check deposits using one of many mobile banking applications. Table 1 shows even more problem and system types, plus specific applications, several of which have been presented at IAAI or AAAI over the years. Of course, not </w:t>
-      </w:r>
-      <w:proofErr w:type="gramStart"/>
-      <w:r>
-        <w:t>all of</w:t>
-      </w:r>
-      <w:proofErr w:type="gramEnd"/>
-      <w:r>
-        <w:t xml:space="preserve"> these examples are commonly recognized as AI applications — the AI features have disappeared into the fabric. Modern search engines are a good example of this phenomenon.</w:t>
+        <w:t xml:space="preserve"> cars, and Google Now; Apple’s Siri; Microsoft’s Cortana and Bing; Amazon’s Echo; Facebook’s automatic photo tagging; Netflix’s movie recommendations; and automated check deposits using one of many mobile banking applications. Table 1 shows even more problem and system types, plus specific applications, several of which have been presented at IAAI or AAAI over the years. Of course, not all of these examples are commonly recognized as AI applications — the AI features have disappeared into the fabric. Modern search engines are a good example of this phenomenon.</w:t>
       </w:r>
       <w:sdt>
         <w:sdtPr>
@@ -18449,15 +18293,7 @@
         <w:t>technologies</w:t>
       </w:r>
       <w:r>
-        <w:t xml:space="preserve"> to replace human capabilities, particularly those involving cognition such as learning and problem solving, for the execution of work tasks that were previously carried out by a human. Intelligent Automation differs from previous forms of automation in that AI machines can learn, </w:t>
-      </w:r>
-      <w:proofErr w:type="gramStart"/>
-      <w:r>
-        <w:t>adapt</w:t>
-      </w:r>
-      <w:proofErr w:type="gramEnd"/>
-      <w:r>
-        <w:t xml:space="preserve"> and improve over time. In the following section, we define the technologies that enable the Intelligent Automation of knowledge and service work.</w:t>
+        <w:t xml:space="preserve"> to replace human capabilities, particularly those involving cognition such as learning and problem solving, for the execution of work tasks that were previously carried out by a human. Intelligent Automation differs from previous forms of automation in that AI machines can learn, adapt and improve over time. In the following section, we define the technologies that enable the Intelligent Automation of knowledge and service work.</w:t>
       </w:r>
       <w:sdt>
         <w:sdtPr>
@@ -18570,15 +18406,7 @@
         <w:jc w:val="left"/>
       </w:pPr>
       <w:r>
-        <w:t xml:space="preserve">First, the old systems could not automatically learn and improve their methods and results and were reliant on human programmers to </w:t>
-      </w:r>
-      <w:proofErr w:type="gramStart"/>
-      <w:r>
-        <w:t>make adjustments</w:t>
-      </w:r>
-      <w:proofErr w:type="gramEnd"/>
-      <w:r>
-        <w:t>.</w:t>
+        <w:t>First, the old systems could not automatically learn and improve their methods and results and were reliant on human programmers to make adjustments.</w:t>
       </w:r>
     </w:p>
     <w:p>
@@ -18785,21 +18613,7 @@
         <w:rPr>
           <w:lang w:val="en-CA"/>
         </w:rPr>
-        <w:t xml:space="preserve">This section may contain any of the following </w:t>
-      </w:r>
-      <w:proofErr w:type="gramStart"/>
-      <w:r>
-        <w:rPr>
-          <w:lang w:val="en-CA"/>
-        </w:rPr>
-        <w:t>information;</w:t>
-      </w:r>
-      <w:proofErr w:type="gramEnd"/>
-      <w:r>
-        <w:rPr>
-          <w:lang w:val="en-CA"/>
-        </w:rPr>
-        <w:t xml:space="preserve"> d</w:t>
+        <w:t>This section may contain any of the following information; d</w:t>
       </w:r>
       <w:r>
         <w:rPr>
@@ -19296,127 +19110,106 @@
     </w:p>
     <w:p>
       <w:pPr>
-        <w:ind w:firstLine="540"/>
-      </w:pPr>
-      <w:r>
-        <w:t>The description of the</w:t>
-      </w:r>
-      <w:r>
-        <w:rPr>
-          <w:color w:val="FF0000"/>
-        </w:rPr>
+        <w:ind w:firstLine="576"/>
+        <w:rPr>
+          <w:rFonts w:hint="cs"/>
+          <w:rtl/>
+        </w:rPr>
+      </w:pPr>
+      <w:r>
+        <w:t>In our project, we used the waterfall methodology for project execution. In the first step, the project plan.</w:t>
+      </w:r>
+      <w:r>
         <w:t xml:space="preserve"> </w:t>
       </w:r>
       <w:r>
-        <w:t>developmental</w:t>
-      </w:r>
-      <w:r>
-        <w:rPr>
-          <w:color w:val="FF0000"/>
-        </w:rPr>
+        <w:t>In the second step</w:t>
+      </w:r>
+      <w:r>
         <w:t xml:space="preserve"> </w:t>
       </w:r>
       <w:r>
-        <w:rPr>
-          <w:color w:val="FF0000"/>
-          <w:u w:val="single"/>
-        </w:rPr>
-        <w:t>(or research)</w:t>
-      </w:r>
-      <w:r>
-        <w:rPr>
-          <w:color w:val="FF0000"/>
-        </w:rPr>
+        <w:t>Literature Review</w:t>
+      </w:r>
+      <w:r>
+        <w:t>.</w:t>
+      </w:r>
+      <w:r>
+        <w:t xml:space="preserve"> in the third step, analyzed the system</w:t>
+      </w:r>
+      <w:r>
+        <w:t>.</w:t>
+      </w:r>
+      <w:r>
         <w:t xml:space="preserve"> </w:t>
       </w:r>
       <w:r>
-        <w:t xml:space="preserve">methodology is to explain clearly and accurately "How" the student will solve the </w:t>
-      </w:r>
-      <w:r>
-        <w:rPr>
-          <w:color w:val="000000" w:themeColor="text1"/>
-        </w:rPr>
-        <w:t xml:space="preserve">problem. </w:t>
-      </w:r>
-      <w:r>
-        <w:rPr>
-          <w:color w:val="000000" w:themeColor="text1"/>
-        </w:rPr>
-        <w:t>This section may explain the applied development process model.</w:t>
-      </w:r>
-      <w:r>
-        <w:rPr>
-          <w:color w:val="FF0000"/>
-        </w:rPr>
-        <w:t xml:space="preserve"> </w:t>
-      </w:r>
-      <w:r>
-        <w:t>The description of the methodology comprises</w:t>
-      </w:r>
-      <w:r>
-        <w:t xml:space="preserve"> the following</w:t>
-      </w:r>
-      <w:r>
-        <w:t xml:space="preserve">: </w:t>
-      </w:r>
-    </w:p>
-    <w:p>
-      <w:r>
-        <w:t>• Description of</w:t>
-      </w:r>
-      <w:r>
-        <w:t xml:space="preserve"> the working procedure used (list of steps</w:t>
-      </w:r>
-      <w:proofErr w:type="gramStart"/>
-      <w:r>
-        <w:t>);</w:t>
-      </w:r>
-      <w:proofErr w:type="gramEnd"/>
-    </w:p>
-    <w:p>
-      <w:r>
-        <w:t>• T</w:t>
-      </w:r>
-      <w:r>
-        <w:t>he conditions necessary to achieve each step (e</w:t>
-      </w:r>
-      <w:r>
-        <w:t xml:space="preserve">. </w:t>
-      </w:r>
-      <w:r>
-        <w:t>g</w:t>
+        <w:t>in the fourth step, system design</w:t>
       </w:r>
       <w:r>
         <w:t>.</w:t>
       </w:r>
-      <w:r>
-        <w:t>, equipment, software, tools, instruments, parameters, etc.</w:t>
-      </w:r>
-      <w:proofErr w:type="gramStart"/>
-      <w:r>
-        <w:t>)</w:t>
-      </w:r>
-      <w:r>
-        <w:t>;</w:t>
-      </w:r>
-      <w:proofErr w:type="gramEnd"/>
-    </w:p>
-    <w:p>
-      <w:r>
-        <w:t xml:space="preserve">• Describe the processing of data </w:t>
-      </w:r>
-      <w:proofErr w:type="gramStart"/>
-      <w:r>
-        <w:t>collected;</w:t>
-      </w:r>
-      <w:proofErr w:type="gramEnd"/>
-    </w:p>
-    <w:p>
-      <w:r>
-        <w:t>• Identify the constraints imposed on the project</w:t>
-      </w:r>
-      <w:r>
-        <w:t>.</w:t>
+    </w:p>
+    <w:p>
+      <w:pPr>
+        <w:pStyle w:val="ListParagraph"/>
+        <w:numPr>
+          <w:ilvl w:val="0"/>
+          <w:numId w:val="21"/>
+        </w:numPr>
+        <w:spacing w:line="360" w:lineRule="auto"/>
+      </w:pPr>
+      <w:r>
+        <w:t>In the first step, we identified the problem and the project's objective.</w:t>
+      </w:r>
+    </w:p>
+    <w:p>
+      <w:pPr>
+        <w:pStyle w:val="ListParagraph"/>
+        <w:numPr>
+          <w:ilvl w:val="0"/>
+          <w:numId w:val="21"/>
+        </w:numPr>
+        <w:spacing w:line="360" w:lineRule="auto"/>
+      </w:pPr>
+      <w:r>
+        <w:t>In the second step,  we explored relevant topics related to our project such as AI, ML, NLP</w:t>
+      </w:r>
+      <w:r>
+        <w:t xml:space="preserve">, and another in capter 2 </w:t>
+      </w:r>
+      <w:r>
+        <w:t xml:space="preserve"> through books, articles, and electronic libraries.</w:t>
+      </w:r>
+    </w:p>
+    <w:p>
+      <w:pPr>
+        <w:pStyle w:val="ListParagraph"/>
+        <w:numPr>
+          <w:ilvl w:val="0"/>
+          <w:numId w:val="21"/>
+        </w:numPr>
+        <w:spacing w:line="360" w:lineRule="auto"/>
+      </w:pPr>
+      <w:r>
+        <w:t>in the third step, ,We analyzed the system and extracted functional and non-functional from similar systems. We also created use case diagrams and descriptions.</w:t>
+      </w:r>
+    </w:p>
+    <w:p>
+      <w:pPr>
+        <w:pStyle w:val="ListParagraph"/>
+        <w:numPr>
+          <w:ilvl w:val="0"/>
+          <w:numId w:val="21"/>
+        </w:numPr>
+        <w:spacing w:line="360" w:lineRule="auto"/>
+        <w:rPr>
+          <w:rFonts w:hint="cs"/>
+          <w:rtl/>
+        </w:rPr>
+      </w:pPr>
+      <w:r>
+        <w:t>in the fourth step, which involves system design, we implemented architectural design, object-oriented design, and interface design.</w:t>
       </w:r>
     </w:p>
     <w:p>
@@ -19427,6 +19220,7 @@
       <w:bookmarkStart w:id="82" w:name="_Toc149744115"/>
       <w:bookmarkEnd w:id="81"/>
       <w:r>
+        <w:lastRenderedPageBreak/>
         <w:t>Summary</w:t>
       </w:r>
       <w:bookmarkEnd w:id="82"/>
@@ -19547,7 +19341,6 @@
         </w:rPr>
         <w:t xml:space="preserve"> </w:t>
       </w:r>
-      <w:proofErr w:type="gramStart"/>
       <w:r>
         <w:rPr>
           <w:lang w:val="en-GB"/>
@@ -19558,14 +19351,7 @@
         <w:rPr>
           <w:lang w:val="en-GB"/>
         </w:rPr>
-        <w:t>.e.</w:t>
-      </w:r>
-      <w:proofErr w:type="gramEnd"/>
-      <w:r>
-        <w:rPr>
-          <w:lang w:val="en-GB"/>
-        </w:rPr>
-        <w:t xml:space="preserve"> it involves identifying major system components and their communications.</w:t>
+        <w:t>.e. it involves identifying major system components and their communications.</w:t>
       </w:r>
       <w:r>
         <w:t xml:space="preserve"> </w:t>
@@ -20318,14 +20104,12 @@
       <w:r>
         <w:t xml:space="preserve"> </w:t>
       </w:r>
-      <w:proofErr w:type="gramStart"/>
       <w:r>
         <w:rPr>
           <w:rStyle w:val="hps"/>
         </w:rPr>
         <w:t>justifications</w:t>
       </w:r>
-      <w:proofErr w:type="gramEnd"/>
       <w:r>
         <w:t xml:space="preserve"> </w:t>
       </w:r>
@@ -20558,14 +20342,12 @@
       <w:r>
         <w:t xml:space="preserve"> </w:t>
       </w:r>
-      <w:proofErr w:type="gramStart"/>
       <w:r>
         <w:rPr>
           <w:rStyle w:val="hps"/>
         </w:rPr>
         <w:t>assumptions</w:t>
       </w:r>
-      <w:proofErr w:type="gramEnd"/>
       <w:r>
         <w:t xml:space="preserve"> </w:t>
       </w:r>
@@ -20649,11 +20431,9 @@
       <w:r>
         <w:t xml:space="preserve"> to which degree the </w:t>
       </w:r>
-      <w:proofErr w:type="gramStart"/>
       <w:r>
         <w:t>final outcome</w:t>
       </w:r>
-      <w:proofErr w:type="gramEnd"/>
       <w:r>
         <w:t xml:space="preserve"> support</w:t>
       </w:r>
@@ -20661,15 +20441,7 @@
         <w:t>s</w:t>
       </w:r>
       <w:r>
-        <w:t xml:space="preserve"> the original objectives of the project (partially, fully achieved, or exceeded expectations).  Here you will summarize the achievements and deficiencies of your project.  You may also state what you would/could have </w:t>
-      </w:r>
-      <w:proofErr w:type="gramStart"/>
-      <w:r>
-        <w:t>done, if</w:t>
-      </w:r>
-      <w:proofErr w:type="gramEnd"/>
-      <w:r>
-        <w:t xml:space="preserve"> you had had more time or if things had worked out differently.  </w:t>
+        <w:t xml:space="preserve"> the original objectives of the project (partially, fully achieved, or exceeded expectations).  Here you will summarize the achievements and deficiencies of your project.  You may also state what you would/could have done, if you had had more time or if things had worked out differently.  </w:t>
       </w:r>
     </w:p>
     <w:p>
@@ -21539,6 +21311,7 @@
                 <w:noProof/>
                 <w:lang w:val="x-none"/>
               </w:rPr>
+              <w:lastRenderedPageBreak/>
               <w:t xml:space="preserve">[11] </w:t>
             </w:r>
           </w:p>
@@ -22563,15 +22336,7 @@
         <w:t>CS492 report, you should prepare</w:t>
       </w:r>
       <w:r>
-        <w:t xml:space="preserve"> an appendix explaining file structure on the CD submitted with it. The appendix must also contain information on how the code should be run (</w:t>
-      </w:r>
-      <w:proofErr w:type="gramStart"/>
-      <w:r>
-        <w:t>i.e.</w:t>
-      </w:r>
-      <w:proofErr w:type="gramEnd"/>
-      <w:r>
-        <w:t xml:space="preserve"> the user guide or manual). Other appendices may include documents such as: the checklist of examiners’ comments, questionnaire, selected experimental data, schedules, testing strategy or risk management plans. Do not include the source code as an appendix (submit it on a CD). Do not include voluminous appendices (these should also be submitted on a CD, if necessary).</w:t>
+        <w:t xml:space="preserve"> an appendix explaining file structure on the CD submitted with it. The appendix must also contain information on how the code should be run (i.e. the user guide or manual). Other appendices may include documents such as: the checklist of examiners’ comments, questionnaire, selected experimental data, schedules, testing strategy or risk management plans. Do not include the source code as an appendix (submit it on a CD). Do not include voluminous appendices (these should also be submitted on a CD, if necessary).</w:t>
       </w:r>
       <w:r>
         <w:t xml:space="preserve"> </w:t>
@@ -22665,34 +22430,10 @@
         <w:t xml:space="preserve"> examples </w:t>
       </w:r>
       <w:r>
-        <w:t xml:space="preserve">of </w:t>
-      </w:r>
-      <w:proofErr w:type="gramStart"/>
-      <w:r>
-        <w:t>figure</w:t>
-      </w:r>
-      <w:proofErr w:type="gramEnd"/>
-      <w:r>
-        <w:t xml:space="preserve">, </w:t>
-      </w:r>
-      <w:proofErr w:type="gramStart"/>
-      <w:r>
-        <w:t>table</w:t>
-      </w:r>
-      <w:proofErr w:type="gramEnd"/>
-      <w:r>
-        <w:t xml:space="preserve"> and equation</w:t>
-      </w:r>
-      <w:r>
-        <w:t xml:space="preserve">. We assume that the figure, </w:t>
-      </w:r>
-      <w:proofErr w:type="gramStart"/>
-      <w:r>
-        <w:t>table</w:t>
-      </w:r>
-      <w:proofErr w:type="gramEnd"/>
-      <w:r>
-        <w:t xml:space="preserve"> and equation appear in Chapter 2, therefore their numberings will be preceded by number 2. Whenever possible please place the figures and tables alongside with the </w:t>
+        <w:t>of figure, table and equation</w:t>
+      </w:r>
+      <w:r>
+        <w:t xml:space="preserve">. We assume that the figure, table and equation appear in Chapter 2, therefore their numberings will be preceded by number 2. Whenever possible please place the figures and tables alongside with the </w:t>
       </w:r>
       <w:r>
         <w:t>captions</w:t>
@@ -22847,43 +22588,19 @@
           <w:rFonts w:eastAsia="Calibri"/>
           <w:lang w:val="en-GB"/>
         </w:rPr>
-        <w:t xml:space="preserve"> is under the figure. Figures are </w:t>
-      </w:r>
-      <w:proofErr w:type="spellStart"/>
-      <w:r>
+        <w:t xml:space="preserve"> is under the figure. Figures are center justification. If you start a paragraph with the word “Figure” then use capital F, otherwise small f.</w:t>
+      </w:r>
+    </w:p>
+    <w:p>
+      <w:pPr>
+        <w:pStyle w:val="NormalJustified"/>
         <w:rPr>
           <w:rFonts w:eastAsia="Calibri"/>
           <w:lang w:val="en-GB"/>
         </w:rPr>
-        <w:t>center</w:t>
-      </w:r>
-      <w:proofErr w:type="spellEnd"/>
-      <w:r>
-        <w:rPr>
-          <w:rFonts w:eastAsia="Calibri"/>
-          <w:lang w:val="en-GB"/>
-        </w:rPr>
-        <w:t xml:space="preserve"> justification. If you start a paragraph with the word “Figure” then use capital F, otherwise small f.</w:t>
-      </w:r>
-    </w:p>
-    <w:p>
-      <w:pPr>
-        <w:pStyle w:val="NormalJustified"/>
-        <w:rPr>
-          <w:rFonts w:eastAsia="Calibri"/>
-          <w:lang w:val="en-GB"/>
-        </w:rPr>
-      </w:pPr>
-      <w:r>
-        <w:t xml:space="preserve">Tables are </w:t>
-      </w:r>
-      <w:proofErr w:type="gramStart"/>
-      <w:r>
-        <w:t>similar to</w:t>
-      </w:r>
-      <w:proofErr w:type="gramEnd"/>
-      <w:r>
-        <w:t xml:space="preserve"> the figures, but the difference</w:t>
+      </w:pPr>
+      <w:r>
+        <w:t>Tables are similar to the figures, but the difference</w:t>
       </w:r>
       <w:r>
         <w:t xml:space="preserve"> is</w:t>
@@ -24043,15 +23760,7 @@
         <w:t>References are numbered in sq</w:t>
       </w:r>
       <w:r>
-        <w:t xml:space="preserve">uare brackets, “[” </w:t>
-      </w:r>
-      <w:proofErr w:type="gramStart"/>
-      <w:r>
-        <w:t>and ”</w:t>
-      </w:r>
-      <w:proofErr w:type="gramEnd"/>
-      <w:r>
-        <w:t>]”. We u</w:t>
+        <w:t>uare brackets, “[” and ”]”. We u</w:t>
       </w:r>
       <w:r>
         <w:t xml:space="preserve">se IEEE </w:t>
@@ -24147,35 +23856,7 @@
         <w:rPr>
           <w:rFonts w:ascii="Times New Roman" w:hAnsi="Times New Roman" w:cs="Times New Roman"/>
         </w:rPr>
-        <w:t xml:space="preserve">The numbers in parentheses are the chapter number and equation number respectively.  Every new symbol used in the report text for the first time must be explained.  When </w:t>
-      </w:r>
-      <w:proofErr w:type="gramStart"/>
-      <w:r>
-        <w:rPr>
-          <w:rFonts w:ascii="Times New Roman" w:hAnsi="Times New Roman" w:cs="Times New Roman"/>
-        </w:rPr>
-        <w:t>a large number of</w:t>
-      </w:r>
-      <w:proofErr w:type="gramEnd"/>
-      <w:r>
-        <w:rPr>
-          <w:rFonts w:ascii="Times New Roman" w:hAnsi="Times New Roman" w:cs="Times New Roman"/>
-        </w:rPr>
-        <w:t xml:space="preserve"> special symbols are used, it is permissible to collect them </w:t>
-      </w:r>
-      <w:proofErr w:type="gramStart"/>
-      <w:r>
-        <w:rPr>
-          <w:rFonts w:ascii="Times New Roman" w:hAnsi="Times New Roman" w:cs="Times New Roman"/>
-        </w:rPr>
-        <w:t>in</w:t>
-      </w:r>
-      <w:proofErr w:type="gramEnd"/>
-      <w:r>
-        <w:rPr>
-          <w:rFonts w:ascii="Times New Roman" w:hAnsi="Times New Roman" w:cs="Times New Roman"/>
-        </w:rPr>
-        <w:t xml:space="preserve"> a table or in a special appendix.</w:t>
+        <w:t>The numbers in parentheses are the chapter number and equation number respectively.  Every new symbol used in the report text for the first time must be explained.  When a large number of special symbols are used, it is permissible to collect them in a table or in a special appendix.</w:t>
       </w:r>
     </w:p>
     <w:p>
@@ -24290,26 +23971,16 @@
           <w:color w:val="000000"/>
           <w:szCs w:val="24"/>
         </w:rPr>
-        <w:t xml:space="preserve">Standard A4 </w:t>
-      </w:r>
-      <w:proofErr w:type="gramStart"/>
+        <w:t xml:space="preserve">Standard A4 size;  </w:t>
+      </w:r>
       <w:r>
         <w:rPr>
           <w:rFonts w:ascii="Times New Roman" w:hAnsi="Times New Roman" w:cs="Times New Roman"/>
           <w:color w:val="000000"/>
           <w:szCs w:val="24"/>
         </w:rPr>
-        <w:t xml:space="preserve">size;  </w:t>
-      </w:r>
-      <w:r>
-        <w:rPr>
-          <w:rFonts w:ascii="Times New Roman" w:hAnsi="Times New Roman" w:cs="Times New Roman"/>
-          <w:color w:val="000000"/>
-          <w:szCs w:val="24"/>
-        </w:rPr>
         <w:tab/>
       </w:r>
-      <w:proofErr w:type="gramEnd"/>
       <w:r>
         <w:rPr>
           <w:rFonts w:ascii="Times New Roman" w:hAnsi="Times New Roman" w:cs="Times New Roman"/>
@@ -24340,16 +24011,15 @@
           <w:color w:val="000000"/>
           <w:szCs w:val="24"/>
         </w:rPr>
-        <w:t>Width: 8.27</w:t>
-      </w:r>
-      <w:proofErr w:type="gramStart"/>
+        <w:t>Width: 8.27"</w:t>
+      </w:r>
       <w:r>
         <w:rPr>
           <w:rFonts w:ascii="Times New Roman" w:hAnsi="Times New Roman" w:cs="Times New Roman"/>
           <w:color w:val="000000"/>
           <w:szCs w:val="24"/>
         </w:rPr>
-        <w:t>"</w:t>
+        <w:t xml:space="preserve">;  </w:t>
       </w:r>
       <w:r>
         <w:rPr>
@@ -24357,17 +24027,8 @@
           <w:color w:val="000000"/>
           <w:szCs w:val="24"/>
         </w:rPr>
-        <w:t xml:space="preserve">;  </w:t>
-      </w:r>
-      <w:r>
-        <w:rPr>
-          <w:rFonts w:ascii="Times New Roman" w:hAnsi="Times New Roman" w:cs="Times New Roman"/>
-          <w:color w:val="000000"/>
-          <w:szCs w:val="24"/>
-        </w:rPr>
         <w:tab/>
       </w:r>
-      <w:proofErr w:type="gramEnd"/>
       <w:r>
         <w:rPr>
           <w:rFonts w:ascii="Times New Roman" w:hAnsi="Times New Roman" w:cs="Times New Roman"/>
@@ -26074,9 +25735,9 @@
     </w:lvl>
   </w:abstractNum>
   <w:abstractNum w:abstractNumId="9" w15:restartNumberingAfterBreak="0">
-    <w:nsid w:val="334F0904"/>
+    <w:nsid w:val="311B05B3"/>
     <w:multiLevelType w:val="hybridMultilevel"/>
-    <w:tmpl w:val="1F14CAFA"/>
+    <w:tmpl w:val="A1D4D362"/>
     <w:lvl w:ilvl="0" w:tplc="04090001">
       <w:start w:val="1"/>
       <w:numFmt w:val="bullet"/>
@@ -26187,6 +25848,119 @@
     </w:lvl>
   </w:abstractNum>
   <w:abstractNum w:abstractNumId="10" w15:restartNumberingAfterBreak="0">
+    <w:nsid w:val="334F0904"/>
+    <w:multiLevelType w:val="hybridMultilevel"/>
+    <w:tmpl w:val="1F14CAFA"/>
+    <w:lvl w:ilvl="0" w:tplc="04090001">
+      <w:start w:val="1"/>
+      <w:numFmt w:val="bullet"/>
+      <w:lvlText w:val=""/>
+      <w:lvlJc w:val="left"/>
+      <w:pPr>
+        <w:ind w:left="1296" w:hanging="360"/>
+      </w:pPr>
+      <w:rPr>
+        <w:rFonts w:ascii="Symbol" w:hAnsi="Symbol" w:hint="default"/>
+      </w:rPr>
+    </w:lvl>
+    <w:lvl w:ilvl="1" w:tplc="04090003" w:tentative="1">
+      <w:start w:val="1"/>
+      <w:numFmt w:val="bullet"/>
+      <w:lvlText w:val="o"/>
+      <w:lvlJc w:val="left"/>
+      <w:pPr>
+        <w:ind w:left="2016" w:hanging="360"/>
+      </w:pPr>
+      <w:rPr>
+        <w:rFonts w:ascii="Courier New" w:hAnsi="Courier New" w:cs="Courier New" w:hint="default"/>
+      </w:rPr>
+    </w:lvl>
+    <w:lvl w:ilvl="2" w:tplc="04090005" w:tentative="1">
+      <w:start w:val="1"/>
+      <w:numFmt w:val="bullet"/>
+      <w:lvlText w:val=""/>
+      <w:lvlJc w:val="left"/>
+      <w:pPr>
+        <w:ind w:left="2736" w:hanging="360"/>
+      </w:pPr>
+      <w:rPr>
+        <w:rFonts w:ascii="Wingdings" w:hAnsi="Wingdings" w:hint="default"/>
+      </w:rPr>
+    </w:lvl>
+    <w:lvl w:ilvl="3" w:tplc="04090001" w:tentative="1">
+      <w:start w:val="1"/>
+      <w:numFmt w:val="bullet"/>
+      <w:lvlText w:val=""/>
+      <w:lvlJc w:val="left"/>
+      <w:pPr>
+        <w:ind w:left="3456" w:hanging="360"/>
+      </w:pPr>
+      <w:rPr>
+        <w:rFonts w:ascii="Symbol" w:hAnsi="Symbol" w:hint="default"/>
+      </w:rPr>
+    </w:lvl>
+    <w:lvl w:ilvl="4" w:tplc="04090003" w:tentative="1">
+      <w:start w:val="1"/>
+      <w:numFmt w:val="bullet"/>
+      <w:lvlText w:val="o"/>
+      <w:lvlJc w:val="left"/>
+      <w:pPr>
+        <w:ind w:left="4176" w:hanging="360"/>
+      </w:pPr>
+      <w:rPr>
+        <w:rFonts w:ascii="Courier New" w:hAnsi="Courier New" w:cs="Courier New" w:hint="default"/>
+      </w:rPr>
+    </w:lvl>
+    <w:lvl w:ilvl="5" w:tplc="04090005" w:tentative="1">
+      <w:start w:val="1"/>
+      <w:numFmt w:val="bullet"/>
+      <w:lvlText w:val=""/>
+      <w:lvlJc w:val="left"/>
+      <w:pPr>
+        <w:ind w:left="4896" w:hanging="360"/>
+      </w:pPr>
+      <w:rPr>
+        <w:rFonts w:ascii="Wingdings" w:hAnsi="Wingdings" w:hint="default"/>
+      </w:rPr>
+    </w:lvl>
+    <w:lvl w:ilvl="6" w:tplc="04090001" w:tentative="1">
+      <w:start w:val="1"/>
+      <w:numFmt w:val="bullet"/>
+      <w:lvlText w:val=""/>
+      <w:lvlJc w:val="left"/>
+      <w:pPr>
+        <w:ind w:left="5616" w:hanging="360"/>
+      </w:pPr>
+      <w:rPr>
+        <w:rFonts w:ascii="Symbol" w:hAnsi="Symbol" w:hint="default"/>
+      </w:rPr>
+    </w:lvl>
+    <w:lvl w:ilvl="7" w:tplc="04090003" w:tentative="1">
+      <w:start w:val="1"/>
+      <w:numFmt w:val="bullet"/>
+      <w:lvlText w:val="o"/>
+      <w:lvlJc w:val="left"/>
+      <w:pPr>
+        <w:ind w:left="6336" w:hanging="360"/>
+      </w:pPr>
+      <w:rPr>
+        <w:rFonts w:ascii="Courier New" w:hAnsi="Courier New" w:cs="Courier New" w:hint="default"/>
+      </w:rPr>
+    </w:lvl>
+    <w:lvl w:ilvl="8" w:tplc="04090005" w:tentative="1">
+      <w:start w:val="1"/>
+      <w:numFmt w:val="bullet"/>
+      <w:lvlText w:val=""/>
+      <w:lvlJc w:val="left"/>
+      <w:pPr>
+        <w:ind w:left="7056" w:hanging="360"/>
+      </w:pPr>
+      <w:rPr>
+        <w:rFonts w:ascii="Wingdings" w:hAnsi="Wingdings" w:hint="default"/>
+      </w:rPr>
+    </w:lvl>
+  </w:abstractNum>
+  <w:abstractNum w:abstractNumId="11" w15:restartNumberingAfterBreak="0">
     <w:nsid w:val="34F0183F"/>
     <w:multiLevelType w:val="hybridMultilevel"/>
     <w:tmpl w:val="B65A3822"/>
@@ -26275,7 +26049,7 @@
       </w:pPr>
     </w:lvl>
   </w:abstractNum>
-  <w:abstractNum w:abstractNumId="11" w15:restartNumberingAfterBreak="0">
+  <w:abstractNum w:abstractNumId="12" w15:restartNumberingAfterBreak="0">
     <w:nsid w:val="44320536"/>
     <w:multiLevelType w:val="hybridMultilevel"/>
     <w:tmpl w:val="3C42FB82"/>
@@ -26366,7 +26140,7 @@
       </w:pPr>
     </w:lvl>
   </w:abstractNum>
-  <w:abstractNum w:abstractNumId="12" w15:restartNumberingAfterBreak="0">
+  <w:abstractNum w:abstractNumId="13" w15:restartNumberingAfterBreak="0">
     <w:nsid w:val="58587BF2"/>
     <w:multiLevelType w:val="hybridMultilevel"/>
     <w:tmpl w:val="97A2A69C"/>
@@ -26453,7 +26227,7 @@
       </w:pPr>
     </w:lvl>
   </w:abstractNum>
-  <w:abstractNum w:abstractNumId="13" w15:restartNumberingAfterBreak="0">
+  <w:abstractNum w:abstractNumId="14" w15:restartNumberingAfterBreak="0">
     <w:nsid w:val="5FE17EE2"/>
     <w:multiLevelType w:val="hybridMultilevel"/>
     <w:tmpl w:val="0E066E6E"/>
@@ -26566,7 +26340,7 @@
       </w:rPr>
     </w:lvl>
   </w:abstractNum>
-  <w:abstractNum w:abstractNumId="14" w15:restartNumberingAfterBreak="0">
+  <w:abstractNum w:abstractNumId="15" w15:restartNumberingAfterBreak="0">
     <w:nsid w:val="60E03B5B"/>
     <w:multiLevelType w:val="hybridMultilevel"/>
     <w:tmpl w:val="AA20FC68"/>
@@ -26652,7 +26426,7 @@
       </w:pPr>
     </w:lvl>
   </w:abstractNum>
-  <w:abstractNum w:abstractNumId="15" w15:restartNumberingAfterBreak="0">
+  <w:abstractNum w:abstractNumId="16" w15:restartNumberingAfterBreak="0">
     <w:nsid w:val="6ACB35D3"/>
     <w:multiLevelType w:val="hybridMultilevel"/>
     <w:tmpl w:val="F1C26832"/>
@@ -26743,7 +26517,7 @@
       </w:pPr>
     </w:lvl>
   </w:abstractNum>
-  <w:abstractNum w:abstractNumId="16" w15:restartNumberingAfterBreak="0">
+  <w:abstractNum w:abstractNumId="17" w15:restartNumberingAfterBreak="0">
     <w:nsid w:val="78F353D3"/>
     <w:multiLevelType w:val="singleLevel"/>
     <w:tmpl w:val="B530A87A"/>
@@ -26761,7 +26535,7 @@
       </w:pPr>
     </w:lvl>
   </w:abstractNum>
-  <w:abstractNum w:abstractNumId="17" w15:restartNumberingAfterBreak="0">
+  <w:abstractNum w:abstractNumId="18" w15:restartNumberingAfterBreak="0">
     <w:nsid w:val="7E2473B3"/>
     <w:multiLevelType w:val="multilevel"/>
     <w:tmpl w:val="F970C114"/>
@@ -26945,16 +26719,16 @@
     </w:lvl>
   </w:abstractNum>
   <w:num w:numId="1" w16cid:durableId="1596941761">
+    <w:abstractNumId w:val="18"/>
+  </w:num>
+  <w:num w:numId="2" w16cid:durableId="217129710">
+    <w:abstractNumId w:val="13"/>
+  </w:num>
+  <w:num w:numId="3" w16cid:durableId="680858522">
     <w:abstractNumId w:val="17"/>
   </w:num>
-  <w:num w:numId="2" w16cid:durableId="217129710">
-    <w:abstractNumId w:val="12"/>
-  </w:num>
-  <w:num w:numId="3" w16cid:durableId="680858522">
-    <w:abstractNumId w:val="16"/>
-  </w:num>
   <w:num w:numId="4" w16cid:durableId="1364480733">
-    <w:abstractNumId w:val="17"/>
+    <w:abstractNumId w:val="18"/>
     <w:lvlOverride w:ilvl="0">
       <w:startOverride w:val="1"/>
     </w:lvlOverride>
@@ -26993,13 +26767,13 @@
     <w:abstractNumId w:val="7"/>
   </w:num>
   <w:num w:numId="8" w16cid:durableId="974604430">
-    <w:abstractNumId w:val="13"/>
+    <w:abstractNumId w:val="14"/>
   </w:num>
   <w:num w:numId="9" w16cid:durableId="32730014">
-    <w:abstractNumId w:val="11"/>
+    <w:abstractNumId w:val="12"/>
   </w:num>
   <w:num w:numId="10" w16cid:durableId="1754468847">
-    <w:abstractNumId w:val="15"/>
+    <w:abstractNumId w:val="16"/>
   </w:num>
   <w:num w:numId="11" w16cid:durableId="1023942922">
     <w:abstractNumId w:val="3"/>
@@ -27008,28 +26782,31 @@
     <w:abstractNumId w:val="1"/>
   </w:num>
   <w:num w:numId="13" w16cid:durableId="1772702302">
-    <w:abstractNumId w:val="9"/>
+    <w:abstractNumId w:val="10"/>
   </w:num>
   <w:num w:numId="14" w16cid:durableId="649939111">
-    <w:abstractNumId w:val="14"/>
+    <w:abstractNumId w:val="15"/>
   </w:num>
   <w:num w:numId="15" w16cid:durableId="1844733491">
     <w:abstractNumId w:val="2"/>
   </w:num>
   <w:num w:numId="16" w16cid:durableId="1345284702">
-    <w:abstractNumId w:val="17"/>
+    <w:abstractNumId w:val="18"/>
   </w:num>
   <w:num w:numId="17" w16cid:durableId="1785421563">
     <w:abstractNumId w:val="4"/>
   </w:num>
   <w:num w:numId="18" w16cid:durableId="1736245485">
-    <w:abstractNumId w:val="10"/>
+    <w:abstractNumId w:val="11"/>
   </w:num>
   <w:num w:numId="19" w16cid:durableId="111100341">
     <w:abstractNumId w:val="0"/>
   </w:num>
   <w:num w:numId="20" w16cid:durableId="215434755">
     <w:abstractNumId w:val="6"/>
+  </w:num>
+  <w:num w:numId="21" w16cid:durableId="1323582669">
+    <w:abstractNumId w:val="9"/>
   </w:num>
   <w:numIdMacAtCleanup w:val="12"/>
 </w:numbering>

</xml_diff>

<commit_message>
add requirement elicitation and user requirements and domain requirements and introdcation of FR and NFR in ch3
</commit_message>
<xml_diff>
--- a/report-project.docx
+++ b/report-project.docx
@@ -3349,21 +3349,7 @@
                 <w:rStyle w:val="Hyperlink"/>
                 <w:noProof/>
               </w:rPr>
-              <w:t xml:space="preserve">Requirement </w:t>
-            </w:r>
-            <w:r>
-              <w:rPr>
-                <w:rStyle w:val="Hyperlink"/>
-                <w:noProof/>
-              </w:rPr>
-              <w:t>A</w:t>
-            </w:r>
-            <w:r>
-              <w:rPr>
-                <w:rStyle w:val="Hyperlink"/>
-                <w:noProof/>
-              </w:rPr>
-              <w:t>nalysis</w:t>
+              <w:t>Requirement Analysis</w:t>
             </w:r>
             <w:r>
               <w:rPr>
@@ -13358,15 +13344,7 @@
         <w:ind w:left="540" w:hanging="540"/>
       </w:pPr>
       <w:r>
-        <w:t xml:space="preserve">The third task of the project will now commence from the third week of November until the first week of December, instead of from the fourth of November to the second of December. This adjustment is due to the modification </w:t>
-      </w:r>
-      <w:proofErr w:type="gramStart"/>
-      <w:r>
-        <w:t>in</w:t>
-      </w:r>
-      <w:proofErr w:type="gramEnd"/>
-      <w:r>
-        <w:t xml:space="preserve"> the presentation date.</w:t>
+        <w:t>The third task of the project will now commence from the third week of November until the first week of December, instead of from the fourth of November to the second of December. This adjustment is due to the modification in the presentation date.</w:t>
       </w:r>
     </w:p>
     <w:p>
@@ -13603,23 +13581,7 @@
           <w:rFonts w:cstheme="majorBidi"/>
           <w:szCs w:val="24"/>
         </w:rPr>
-        <w:t xml:space="preserve">A presentation of the project's conclusion was given, along with a proposal for new work to improve the current work, and a statement </w:t>
-      </w:r>
-      <w:proofErr w:type="gramStart"/>
-      <w:r>
-        <w:rPr>
-          <w:rFonts w:cstheme="majorBidi"/>
-          <w:szCs w:val="24"/>
-        </w:rPr>
-        <w:t>of</w:t>
-      </w:r>
-      <w:proofErr w:type="gramEnd"/>
-      <w:r>
-        <w:rPr>
-          <w:rFonts w:cstheme="majorBidi"/>
-          <w:szCs w:val="24"/>
-        </w:rPr>
-        <w:t xml:space="preserve"> whether the original objectives of the project had been met.</w:t>
+        <w:t>A presentation of the project's conclusion was given, along with a proposal for new work to improve the current work, and a statement of whether the original objectives of the project had been met.</w:t>
       </w:r>
     </w:p>
     <w:p>
@@ -14611,15 +14573,7 @@
         <w:ind w:firstLine="540"/>
       </w:pPr>
       <w:r>
-        <w:t>It is a group of neurons that bind to each other, and its characteristics are self-learning</w:t>
-      </w:r>
-      <w:proofErr w:type="gramStart"/>
-      <w:r>
-        <w:t xml:space="preserve"> It</w:t>
-      </w:r>
-      <w:proofErr w:type="gramEnd"/>
-      <w:r>
-        <w:t xml:space="preserve"> consists of three layers the input layer, the hidden layer, and the output layer. The input layer </w:t>
+        <w:t xml:space="preserve">It is a group of neurons that bind to each other, and its characteristics are self-learning It consists of three layers the input layer, the hidden layer, and the output layer. The input layer </w:t>
       </w:r>
       <w:r>
         <w:lastRenderedPageBreak/>
@@ -14698,7 +14652,7 @@
           <w:noProof/>
         </w:rPr>
         <w:drawing>
-          <wp:inline distT="0" distB="0" distL="0" distR="0" wp14:anchorId="090BB6FC" wp14:editId="0CAF2D39">
+          <wp:inline distT="0" distB="0" distL="0" distR="0" wp14:anchorId="090BB6FC" wp14:editId="24B43EDD">
             <wp:extent cx="4203511" cy="2827655"/>
             <wp:effectExtent l="0" t="0" r="0" b="0"/>
             <wp:docPr id="1962190354" name="Picture 1"/>
@@ -17474,15 +17428,7 @@
         </w:rPr>
       </w:pPr>
       <w:r>
-        <w:t xml:space="preserve">Anaphora resolution (AR) is one of the cases that significantly </w:t>
-      </w:r>
-      <w:proofErr w:type="gramStart"/>
-      <w:r>
-        <w:t>differ</w:t>
-      </w:r>
-      <w:proofErr w:type="gramEnd"/>
-      <w:r>
-        <w:t xml:space="preserve"> from coreference resolution. An anaphora resolution occurs in the text when one term refers to another term and specifies the interpretation of another.</w:t>
+        <w:t>Anaphora resolution (AR) is one of the cases that significantly differ from coreference resolution. An anaphora resolution occurs in the text when one term refers to another term and specifies the interpretation of another.</w:t>
       </w:r>
       <w:sdt>
         <w:sdtPr>
@@ -18042,15 +17988,7 @@
         <w:ind w:firstLine="540"/>
       </w:pPr>
       <w:r>
-        <w:t xml:space="preserve">During software development stages sometimes the quality of the analysis of the requirements is poor and can cause </w:t>
-      </w:r>
-      <w:proofErr w:type="gramStart"/>
-      <w:r>
-        <w:t>the failure</w:t>
-      </w:r>
-      <w:proofErr w:type="gramEnd"/>
-      <w:r>
-        <w:t xml:space="preserve"> of the software project. Measuring the quality of the analysis of the requirements is through, inter alia, understanding the requirements by making the terminology understood by different stakeholders and being clear is not ambiguous.</w:t>
+        <w:t>During software development stages sometimes the quality of the analysis of the requirements is poor and can cause the failure of the software project. Measuring the quality of the analysis of the requirements is through, inter alia, understanding the requirements by making the terminology understood by different stakeholders and being clear is not ambiguous.</w:t>
       </w:r>
       <w:sdt>
         <w:sdtPr>
@@ -18320,15 +18258,7 @@
         <w:t>syntactic analysis</w:t>
       </w:r>
       <w:r>
-        <w:t xml:space="preserve">: The output of the lexical analysis serves as input to the syntactic analysis. The goal of </w:t>
-      </w:r>
-      <w:proofErr w:type="gramStart"/>
-      <w:r>
-        <w:t>the syntactic</w:t>
-      </w:r>
-      <w:proofErr w:type="gramEnd"/>
-      <w:r>
-        <w:t xml:space="preserve"> analysis is to uncover the grammatical structure of a sentence</w:t>
+        <w:t>: The output of the lexical analysis serves as input to the syntactic analysis. The goal of the syntactic analysis is to uncover the grammatical structure of a sentence</w:t>
       </w:r>
       <w:r>
         <w:rPr>
@@ -18426,39 +18356,23 @@
         <w:ind w:firstLine="540"/>
       </w:pPr>
       <w:r>
-        <w:t xml:space="preserve">The software intensive systems we develop these days are becoming much more complex in terms of the number of functional and nonfunctional requirements they need to support. The impact of low quality can also have a catastrophic impact on the mission of these systems in many critical applications. Moreover, the cost of software development dominates the total cost of such systems. Research in applying artificial intelligence techniques to software Engineering </w:t>
+        <w:t xml:space="preserve">The software intensive systems we develop these days are becoming much more complex in terms of the number of functional and nonfunctional requirements they need to support. The impact of low quality can also have a catastrophic impact on the mission of these systems in many critical applications. Moreover, the cost of software development dominates the total cost of such systems. Research in applying artificial intelligence techniques to software Engineering have grown tremendously in the last two decades producing </w:t>
       </w:r>
       <w:proofErr w:type="gramStart"/>
       <w:r>
-        <w:t>have</w:t>
+        <w:t>a large number of</w:t>
       </w:r>
       <w:proofErr w:type="gramEnd"/>
       <w:r>
-        <w:t xml:space="preserve"> grown tremendously in the last two decades producing </w:t>
+        <w:t xml:space="preserve"> projects and publications. A number of conferences and journals are dedicated to </w:t>
       </w:r>
       <w:proofErr w:type="gramStart"/>
       <w:r>
-        <w:t>a large number of</w:t>
+        <w:t>publish</w:t>
       </w:r>
       <w:proofErr w:type="gramEnd"/>
       <w:r>
-        <w:t xml:space="preserve"> projects and publications. A number of conferences and journals are dedicated to </w:t>
-      </w:r>
-      <w:proofErr w:type="gramStart"/>
-      <w:r>
-        <w:t>publish</w:t>
-      </w:r>
-      <w:proofErr w:type="gramEnd"/>
-      <w:r>
-        <w:t xml:space="preserve"> </w:t>
-      </w:r>
-      <w:proofErr w:type="gramStart"/>
-      <w:r>
-        <w:t>the research</w:t>
-      </w:r>
-      <w:proofErr w:type="gramEnd"/>
-      <w:r>
-        <w:t xml:space="preserve"> in this field. The AI techniques are proposed </w:t>
+        <w:t xml:space="preserve"> the research in this field. The AI techniques are proposed </w:t>
       </w:r>
       <w:proofErr w:type="gramStart"/>
       <w:r>
@@ -18581,15 +18495,7 @@
         <w:t>Perhaps</w:t>
       </w:r>
       <w:r>
-        <w:t xml:space="preserve"> </w:t>
-      </w:r>
-      <w:proofErr w:type="gramStart"/>
-      <w:r>
-        <w:t>most,</w:t>
-      </w:r>
-      <w:proofErr w:type="gramEnd"/>
-      <w:r>
-        <w:t xml:space="preserve"> large organizations are making use of AI technologies for market forecasting, customer support, recruiting, fraud detection, scheduling and planning, and other uses. Con </w:t>
+        <w:t xml:space="preserve"> most, large organizations are making use of AI technologies for market forecasting, customer support, recruiting, fraud detection, scheduling and planning, and other uses. Con </w:t>
       </w:r>
       <w:r>
         <w:t>summer</w:t>
@@ -18662,15 +18568,7 @@
         <w:t>Although</w:t>
       </w:r>
       <w:r>
-        <w:t xml:space="preserve"> automation is an established concept and reflects the replacement of humans by machines, referring to computers automating work does not encapsulate the radical transformation of work that AI may enable. What differentiates automation in the 21st century </w:t>
-      </w:r>
-      <w:proofErr w:type="gramStart"/>
-      <w:r>
-        <w:t>with</w:t>
-      </w:r>
-      <w:proofErr w:type="gramEnd"/>
-      <w:r>
-        <w:t xml:space="preserve"> automation in the 20th century is the use of computer technologies that may be described as ‘intelligent’. The latest advances in AI are demonstrating striking abilities to learn and improve, adapting and increasing performance over time through exposure to greater amounts of data or increasing experience of attempting to complete a task. While these advances do not equate to human levels of intelligence, they are demonstrating new cognitive capabilities that can substitute for humans in some knowledge and service work tasks. Thus, we define Intelligent Automation as the use of </w:t>
+        <w:t xml:space="preserve"> automation is an established concept and reflects the replacement of humans by machines, referring to computers automating work does not encapsulate the radical transformation of work that AI may enable. What differentiates automation in the 21st century with automation in the 20th century is the use of computer technologies that may be described as ‘intelligent’. The latest advances in AI are demonstrating striking abilities to learn and improve, adapting and increasing performance over time through exposure to greater amounts of data or increasing experience of attempting to complete a task. While these advances do not equate to human levels of intelligence, they are demonstrating new cognitive capabilities that can substitute for humans in some knowledge and service work tasks. Thus, we define Intelligent Automation as the use of </w:t>
       </w:r>
       <w:r>
         <w:t>technologies</w:t>
@@ -18747,15 +18645,7 @@
         <w:t>).</w:t>
       </w:r>
       <w:r>
-        <w:t xml:space="preserve"> However, in recent years, game-changing progress has been made in addressing some of the fundamental challenges of the AI discipline. Advances have been made in Natural Language Processing, Machine Learning, and Computer Vision. The rapid growth in the availability and accessibility of big data combined with vast computing power, readily available through the cloud, </w:t>
-      </w:r>
-      <w:proofErr w:type="gramStart"/>
-      <w:r>
-        <w:t>have</w:t>
-      </w:r>
-      <w:proofErr w:type="gramEnd"/>
-      <w:r>
-        <w:t xml:space="preserve"> aided these developments. These recent advances in AI are creating a new generation of systems that are distinct from the early DSS and knowledge-based systems in three respects</w:t>
+        <w:t xml:space="preserve"> However, in recent years, game-changing progress has been made in addressing some of the fundamental challenges of the AI discipline. Advances have been made in Natural Language Processing, Machine Learning, and Computer Vision. The rapid growth in the availability and accessibility of big data combined with vast computing power, readily available through the cloud, have aided these developments. These recent advances in AI are creating a new generation of systems that are distinct from the early DSS and knowledge-based systems in three respects</w:t>
       </w:r>
       <w:r>
         <w:rPr>
@@ -19093,15 +18983,52 @@
         <w:ind w:firstLine="540"/>
       </w:pPr>
       <w:r>
-        <w:rPr>
-          <w:lang w:val="en-GB"/>
-        </w:rPr>
-        <w:t>The requirements are the descriptions of the system services and constraints</w:t>
-      </w:r>
-      <w:r>
-        <w:rPr>
-          <w:lang w:val="en-GB"/>
-        </w:rPr>
+        <w:t>Requirement analysis is a phase of software development that is the process of studying and identifying the user's needs for system building that solves a particular problem and includes elicitation, and specifications. Elicitation of requirements is the collection of user and customer requirements to determine system function and requirements. The elicitation process must include all persons directly and indirectly involved in the project. After the elicitation process, we extracted functional and non-functional requirements, user requirements</w:t>
+      </w:r>
+      <w:r>
+        <w:rPr>
+          <w:lang w:val="en-001"/>
+        </w:rPr>
+        <w:t xml:space="preserve"> and domain requirements</w:t>
+      </w:r>
+      <w:sdt>
+        <w:sdtPr>
+          <w:id w:val="-1746562506"/>
+          <w:citation/>
+        </w:sdtPr>
+        <w:sdtContent>
+          <w:r>
+            <w:fldChar w:fldCharType="begin"/>
+          </w:r>
+          <w:r>
+            <w:rPr>
+              <w:lang w:val="en-001"/>
+            </w:rPr>
+            <w:instrText xml:space="preserve"> CITATION Cat06 \l 8192 </w:instrText>
+          </w:r>
+          <w:r>
+            <w:fldChar w:fldCharType="separate"/>
+          </w:r>
+          <w:r>
+            <w:rPr>
+              <w:noProof/>
+              <w:lang w:val="en-001"/>
+            </w:rPr>
+            <w:t xml:space="preserve"> </w:t>
+          </w:r>
+          <w:r>
+            <w:rPr>
+              <w:noProof/>
+              <w:lang w:val="en-001"/>
+            </w:rPr>
+            <w:t>[25]</w:t>
+          </w:r>
+          <w:r>
+            <w:fldChar w:fldCharType="end"/>
+          </w:r>
+        </w:sdtContent>
+      </w:sdt>
+      <w:r>
         <w:t>.</w:t>
       </w:r>
     </w:p>
@@ -19117,6 +19044,54 @@
       <w:bookmarkStart w:id="69" w:name="_Toc312603156"/>
       <w:bookmarkEnd w:id="67"/>
       <w:bookmarkEnd w:id="68"/>
+    </w:p>
+    <w:p>
+      <w:pPr>
+        <w:ind w:firstLine="540"/>
+      </w:pPr>
+      <w:r>
+        <w:t>The requirements determine the system's behavior, what it should and shouldn't provide, and how it interacts with inputs</w:t>
+      </w:r>
+      <w:sdt>
+        <w:sdtPr>
+          <w:id w:val="-1551064785"/>
+          <w:citation/>
+        </w:sdtPr>
+        <w:sdtContent>
+          <w:r>
+            <w:fldChar w:fldCharType="begin"/>
+          </w:r>
+          <w:r>
+            <w:rPr>
+              <w:lang w:val="en-001"/>
+            </w:rPr>
+            <w:instrText xml:space="preserve"> CITATION Ian15 \l 8192 </w:instrText>
+          </w:r>
+          <w:r>
+            <w:fldChar w:fldCharType="separate"/>
+          </w:r>
+          <w:r>
+            <w:rPr>
+              <w:noProof/>
+              <w:lang w:val="en-001"/>
+            </w:rPr>
+            <w:t xml:space="preserve"> </w:t>
+          </w:r>
+          <w:r>
+            <w:rPr>
+              <w:noProof/>
+              <w:lang w:val="en-001"/>
+            </w:rPr>
+            <w:t>[26]</w:t>
+          </w:r>
+          <w:r>
+            <w:fldChar w:fldCharType="end"/>
+          </w:r>
+        </w:sdtContent>
+      </w:sdt>
+      <w:r>
+        <w:t>.</w:t>
+      </w:r>
     </w:p>
     <w:p>
       <w:pPr>
@@ -19163,6 +19138,7 @@
       </w:pPr>
       <w:bookmarkStart w:id="70" w:name="_Toc149744111"/>
       <w:r>
+        <w:lastRenderedPageBreak/>
         <w:t>Non-Functional</w:t>
       </w:r>
       <w:r>
@@ -19170,6 +19146,54 @@
       </w:r>
       <w:bookmarkEnd w:id="69"/>
       <w:bookmarkEnd w:id="70"/>
+    </w:p>
+    <w:p>
+      <w:pPr>
+        <w:ind w:firstLine="540"/>
+      </w:pPr>
+      <w:r>
+        <w:t>It describes the characteristics of the system and the constraints imposed on the services provided by the system such as time constraints and other constraints. It also describes specific standards for some of the system's services</w:t>
+      </w:r>
+      <w:sdt>
+        <w:sdtPr>
+          <w:id w:val="1684705169"/>
+          <w:citation/>
+        </w:sdtPr>
+        <w:sdtContent>
+          <w:r>
+            <w:fldChar w:fldCharType="begin"/>
+          </w:r>
+          <w:r>
+            <w:rPr>
+              <w:lang w:val="en-001"/>
+            </w:rPr>
+            <w:instrText xml:space="preserve"> CITATION Ian15 \l 8192 </w:instrText>
+          </w:r>
+          <w:r>
+            <w:fldChar w:fldCharType="separate"/>
+          </w:r>
+          <w:r>
+            <w:rPr>
+              <w:noProof/>
+              <w:lang w:val="en-001"/>
+            </w:rPr>
+            <w:t xml:space="preserve"> </w:t>
+          </w:r>
+          <w:r>
+            <w:rPr>
+              <w:noProof/>
+              <w:lang w:val="en-001"/>
+            </w:rPr>
+            <w:t>[26]</w:t>
+          </w:r>
+          <w:r>
+            <w:fldChar w:fldCharType="end"/>
+          </w:r>
+        </w:sdtContent>
+      </w:sdt>
+      <w:r>
+        <w:t>.</w:t>
+      </w:r>
     </w:p>
     <w:p>
       <w:pPr>
@@ -19271,179 +19295,355 @@
     </w:p>
     <w:p>
       <w:pPr>
-        <w:pStyle w:val="Body"/>
-        <w:spacing w:after="0"/>
-        <w:ind w:left="1440" w:firstLine="0"/>
-      </w:pPr>
-      <w:r>
-        <w:rPr>
-          <w:noProof/>
-        </w:rPr>
-        <w:lastRenderedPageBreak/>
-        <w:drawing>
-          <wp:inline distT="0" distB="0" distL="0" distR="0" wp14:anchorId="2A86DE74" wp14:editId="1310DE50">
-            <wp:extent cx="3638550" cy="2124075"/>
-            <wp:effectExtent l="0" t="0" r="0" b="9525"/>
-            <wp:docPr id="3" name="Picture 3"/>
-            <wp:cNvGraphicFramePr>
-              <a:graphicFrameLocks xmlns:a="http://schemas.openxmlformats.org/drawingml/2006/main" noChangeAspect="1"/>
-            </wp:cNvGraphicFramePr>
-            <a:graphic xmlns:a="http://schemas.openxmlformats.org/drawingml/2006/main">
-              <a:graphicData uri="http://schemas.openxmlformats.org/drawingml/2006/picture">
-                <pic:pic xmlns:pic="http://schemas.openxmlformats.org/drawingml/2006/picture">
-                  <pic:nvPicPr>
-                    <pic:cNvPr id="0" name="Picture 2"/>
-                    <pic:cNvPicPr>
-                      <a:picLocks noChangeAspect="1" noChangeArrowheads="1"/>
-                    </pic:cNvPicPr>
-                  </pic:nvPicPr>
-                  <pic:blipFill>
-                    <a:blip r:embed="rId25" cstate="print">
-                      <a:extLst>
-                        <a:ext uri="{28A0092B-C50C-407E-A947-70E740481C1C}">
-                          <a14:useLocalDpi xmlns:a14="http://schemas.microsoft.com/office/drawing/2010/main" val="0"/>
-                        </a:ext>
-                      </a:extLst>
-                    </a:blip>
-                    <a:srcRect/>
-                    <a:stretch>
-                      <a:fillRect/>
-                    </a:stretch>
-                  </pic:blipFill>
-                  <pic:spPr bwMode="auto">
-                    <a:xfrm>
-                      <a:off x="0" y="0"/>
-                      <a:ext cx="3633836" cy="2121323"/>
-                    </a:xfrm>
-                    <a:prstGeom prst="rect">
-                      <a:avLst/>
-                    </a:prstGeom>
-                    <a:noFill/>
-                  </pic:spPr>
-                </pic:pic>
-              </a:graphicData>
-            </a:graphic>
-          </wp:inline>
-        </w:drawing>
-      </w:r>
-    </w:p>
-    <w:p>
-      <w:pPr>
-        <w:spacing w:before="240" w:after="240"/>
-        <w:ind w:right="-360"/>
-        <w:jc w:val="center"/>
-      </w:pPr>
-      <w:bookmarkStart w:id="72" w:name="_Toc148994653"/>
-      <w:bookmarkStart w:id="73" w:name="_Toc148995459"/>
-      <w:bookmarkStart w:id="74" w:name="_Toc148995569"/>
-      <w:bookmarkStart w:id="75" w:name="_Toc148996426"/>
-      <w:r>
-        <w:rPr>
-          <w:rFonts w:eastAsia="Calibri" w:cs="Arial"/>
-          <w:color w:val="000000"/>
-          <w:szCs w:val="24"/>
+        <w:pStyle w:val="Heading3"/>
+        <w:rPr>
+          <w:shd w:val="solid" w:color="FFFFFF" w:fill="FFFFFF"/>
+        </w:rPr>
+      </w:pPr>
+      <w:bookmarkStart w:id="72" w:name="_Toc312603158"/>
+      <w:bookmarkStart w:id="73" w:name="_Toc149744112"/>
+      <w:bookmarkEnd w:id="71"/>
+      <w:r>
+        <w:rPr>
+          <w:shd w:val="solid" w:color="FFFFFF" w:fill="FFFFFF"/>
+        </w:rPr>
+        <w:t>User Requirements</w:t>
+      </w:r>
+    </w:p>
+    <w:p>
+      <w:pPr>
+        <w:ind w:firstLine="540"/>
+        <w:rPr>
+          <w:rtl/>
           <w:lang w:val="en-GB"/>
         </w:rPr>
-        <w:t>Figure</w:t>
-      </w:r>
-      <w:r>
+      </w:pPr>
+      <w:r>
+        <w:rPr>
+          <w:lang w:val="en-GB"/>
+        </w:rPr>
+        <w:t>The services provided by the system are determined to meet users' needs</w:t>
+      </w:r>
+      <w:r>
+        <w:rPr>
+          <w:rFonts w:hint="cs"/>
+          <w:rtl/>
+          <w:lang w:val="en-GB"/>
+        </w:rPr>
         <w:t xml:space="preserve"> </w:t>
       </w:r>
       <w:r>
-        <w:t>3.</w:t>
-      </w:r>
-      <w:r>
-        <w:fldChar w:fldCharType="begin"/>
-      </w:r>
-      <w:r>
-        <w:instrText xml:space="preserve"> SEQ Figure \* ARABIC </w:instrText>
-      </w:r>
-      <w:r>
-        <w:fldChar w:fldCharType="separate"/>
-      </w:r>
-      <w:r>
-        <w:rPr>
-          <w:noProof/>
-        </w:rPr>
-        <w:t>4</w:t>
-      </w:r>
-      <w:r>
-        <w:fldChar w:fldCharType="end"/>
-      </w:r>
-      <w:r>
-        <w:t xml:space="preserve">. </w:t>
-      </w:r>
-      <w:r>
-        <w:t xml:space="preserve">Metrics for specifying non-functional requirements </w:t>
-      </w:r>
-      <w:r>
-        <w:t>[1]</w:t>
-      </w:r>
-      <w:r>
+        <w:rPr>
+          <w:lang w:val="en-GB"/>
+        </w:rPr>
+        <w:t>and expectations about the performance of the system</w:t>
+      </w:r>
+      <w:r>
+        <w:rPr>
+          <w:lang w:val="en-GB"/>
+        </w:rPr>
+        <w:t>. Their documentation is in the form of user stories, use cases, and scenarios</w:t>
+      </w:r>
+      <w:sdt>
+        <w:sdtPr>
+          <w:rPr>
+            <w:lang w:val="en-GB"/>
+          </w:rPr>
+          <w:id w:val="-296524805"/>
+          <w:citation/>
+        </w:sdtPr>
+        <w:sdtContent>
+          <w:r>
+            <w:rPr>
+              <w:lang w:val="en-GB"/>
+            </w:rPr>
+            <w:fldChar w:fldCharType="begin"/>
+          </w:r>
+          <w:r>
+            <w:rPr>
+              <w:lang w:val="en-001"/>
+            </w:rPr>
+            <w:instrText xml:space="preserve"> CITATION Ian15 \l 8192 </w:instrText>
+          </w:r>
+          <w:r>
+            <w:rPr>
+              <w:lang w:val="en-GB"/>
+            </w:rPr>
+            <w:fldChar w:fldCharType="separate"/>
+          </w:r>
+          <w:r>
+            <w:rPr>
+              <w:noProof/>
+              <w:lang w:val="en-001"/>
+            </w:rPr>
+            <w:t xml:space="preserve"> </w:t>
+          </w:r>
+          <w:r>
+            <w:rPr>
+              <w:noProof/>
+              <w:lang w:val="en-001"/>
+            </w:rPr>
+            <w:t>[26]</w:t>
+          </w:r>
+          <w:r>
+            <w:rPr>
+              <w:lang w:val="en-GB"/>
+            </w:rPr>
+            <w:fldChar w:fldCharType="end"/>
+          </w:r>
+        </w:sdtContent>
+      </w:sdt>
+      <w:r>
+        <w:rPr>
+          <w:lang w:val="en-GB"/>
+        </w:rPr>
         <w:t>.</w:t>
+      </w:r>
+    </w:p>
+    <w:p>
+      <w:pPr>
+        <w:pStyle w:val="ListParagraph"/>
+        <w:numPr>
+          <w:ilvl w:val="1"/>
+          <w:numId w:val="28"/>
+        </w:numPr>
+        <w:ind w:left="1170" w:hanging="630"/>
+        <w:rPr>
+          <w:lang w:val="en-GB"/>
+        </w:rPr>
+      </w:pPr>
+      <w:r>
+        <w:rPr>
+          <w:lang w:val="en-GB"/>
+        </w:rPr>
+        <w:t>The system must display a description to write the requirements or scenarios correctly in case of introducing incorrect requirements.</w:t>
+      </w:r>
+    </w:p>
+    <w:p>
+      <w:pPr>
+        <w:pStyle w:val="ListParagraph"/>
+        <w:numPr>
+          <w:ilvl w:val="1"/>
+          <w:numId w:val="28"/>
+        </w:numPr>
+        <w:ind w:left="1170" w:hanging="630"/>
+        <w:rPr>
+          <w:lang w:val="en-GB"/>
+        </w:rPr>
+      </w:pPr>
+      <w:r>
+        <w:rPr>
+          <w:lang w:val="en-GB"/>
+        </w:rPr>
+        <w:t>The system must provide practice for the user by setting steps with an explanation of each step to know how to use the tool.</w:t>
+      </w:r>
+    </w:p>
+    <w:p>
+      <w:pPr>
+        <w:pStyle w:val="ListParagraph"/>
+        <w:numPr>
+          <w:ilvl w:val="1"/>
+          <w:numId w:val="28"/>
+        </w:numPr>
+        <w:tabs>
+          <w:tab w:val="left" w:pos="1170"/>
+        </w:tabs>
+        <w:ind w:left="1170" w:hanging="630"/>
+        <w:rPr>
+          <w:lang w:val="en-GB"/>
+        </w:rPr>
+      </w:pPr>
+      <w:r>
+        <w:rPr>
+          <w:lang w:val="en-GB"/>
+        </w:rPr>
+        <w:t>The system must ensure the security of the data used during the generation of diagrams.</w:t>
+      </w:r>
+    </w:p>
+    <w:p>
+      <w:pPr>
+        <w:pStyle w:val="Heading3"/>
+        <w:rPr>
+          <w:shd w:val="solid" w:color="FFFFFF" w:fill="FFFFFF"/>
+        </w:rPr>
+      </w:pPr>
+      <w:r>
+        <w:rPr>
+          <w:shd w:val="solid" w:color="FFFFFF" w:fill="FFFFFF"/>
+          <w:lang w:val="en-001"/>
+        </w:rPr>
+        <w:t xml:space="preserve">Domain </w:t>
+      </w:r>
+      <w:r>
+        <w:rPr>
+          <w:shd w:val="solid" w:color="FFFFFF" w:fill="FFFFFF"/>
+        </w:rPr>
+        <w:t>Requirements</w:t>
       </w:r>
       <w:bookmarkEnd w:id="72"/>
       <w:bookmarkEnd w:id="73"/>
-      <w:bookmarkEnd w:id="74"/>
-      <w:bookmarkEnd w:id="75"/>
-    </w:p>
-    <w:p>
-      <w:pPr>
-        <w:pStyle w:val="Heading3"/>
-        <w:rPr>
-          <w:shd w:val="solid" w:color="FFFFFF" w:fill="FFFFFF"/>
+    </w:p>
+    <w:p>
+      <w:pPr>
+        <w:ind w:firstLine="540"/>
+        <w:rPr>
+          <w:lang w:val="en-001"/>
+        </w:rPr>
+      </w:pPr>
+      <w:r>
+        <w:rPr>
           <w:lang w:val="en-GB"/>
         </w:rPr>
-      </w:pPr>
-      <w:bookmarkStart w:id="76" w:name="_Toc312603158"/>
-      <w:bookmarkStart w:id="77" w:name="_Toc149744112"/>
-      <w:bookmarkEnd w:id="71"/>
-      <w:r>
-        <w:rPr>
-          <w:shd w:val="solid" w:color="FFFFFF" w:fill="FFFFFF"/>
-        </w:rPr>
-        <w:t>User Requirements</w:t>
-      </w:r>
-      <w:bookmarkEnd w:id="76"/>
-      <w:r>
-        <w:rPr>
-          <w:shd w:val="solid" w:color="FFFFFF" w:fill="FFFFFF"/>
-        </w:rPr>
-        <w:t xml:space="preserve"> or </w:t>
-      </w:r>
-      <w:r>
-        <w:rPr>
-          <w:shd w:val="solid" w:color="FFFFFF" w:fill="FFFFFF"/>
+        <w:t>Constraints on the system from the domain of operation or environment</w:t>
+      </w:r>
+      <w:sdt>
+        <w:sdtPr>
+          <w:rPr>
+            <w:lang w:val="en-GB"/>
+          </w:rPr>
+          <w:id w:val="-1425564451"/>
+          <w:citation/>
+        </w:sdtPr>
+        <w:sdtContent>
+          <w:r>
+            <w:rPr>
+              <w:lang w:val="en-GB"/>
+            </w:rPr>
+            <w:fldChar w:fldCharType="begin"/>
+          </w:r>
+          <w:r>
+            <w:rPr>
+              <w:lang w:val="en-001"/>
+            </w:rPr>
+            <w:instrText xml:space="preserve"> CITATION Ian15 \l 8192 </w:instrText>
+          </w:r>
+          <w:r>
+            <w:rPr>
+              <w:lang w:val="en-GB"/>
+            </w:rPr>
+            <w:fldChar w:fldCharType="separate"/>
+          </w:r>
+          <w:r>
+            <w:rPr>
+              <w:noProof/>
+              <w:lang w:val="en-001"/>
+            </w:rPr>
+            <w:t xml:space="preserve"> </w:t>
+          </w:r>
+          <w:r>
+            <w:rPr>
+              <w:noProof/>
+              <w:lang w:val="en-001"/>
+            </w:rPr>
+            <w:t>[26]</w:t>
+          </w:r>
+          <w:r>
+            <w:rPr>
+              <w:lang w:val="en-GB"/>
+            </w:rPr>
+            <w:fldChar w:fldCharType="end"/>
+          </w:r>
+        </w:sdtContent>
+      </w:sdt>
+      <w:r>
+        <w:rPr>
           <w:lang w:val="en-GB"/>
         </w:rPr>
-        <w:t xml:space="preserve">Domain </w:t>
-      </w:r>
-      <w:r>
-        <w:rPr>
-          <w:shd w:val="solid" w:color="FFFFFF" w:fill="FFFFFF"/>
+        <w:t>.</w:t>
+      </w:r>
+    </w:p>
+    <w:p>
+      <w:pPr>
+        <w:pStyle w:val="ListParagraph"/>
+        <w:numPr>
+          <w:ilvl w:val="0"/>
+          <w:numId w:val="29"/>
+        </w:numPr>
+        <w:ind w:left="1170" w:hanging="630"/>
+        <w:rPr>
           <w:lang w:val="en-GB"/>
         </w:rPr>
-        <w:t>R</w:t>
-      </w:r>
-      <w:r>
-        <w:rPr>
-          <w:shd w:val="solid" w:color="FFFFFF" w:fill="FFFFFF"/>
+      </w:pPr>
+      <w:r>
+        <w:rPr>
           <w:lang w:val="en-GB"/>
         </w:rPr>
-        <w:t>equirements</w:t>
-      </w:r>
-      <w:bookmarkEnd w:id="77"/>
+        <w:t>The system should be able to understand the natural language of users' requirements.</w:t>
+      </w:r>
+    </w:p>
+    <w:p>
+      <w:pPr>
+        <w:pStyle w:val="ListParagraph"/>
+        <w:numPr>
+          <w:ilvl w:val="0"/>
+          <w:numId w:val="29"/>
+        </w:numPr>
+        <w:ind w:left="1170" w:hanging="630"/>
+        <w:rPr>
+          <w:lang w:val="en-GB"/>
+        </w:rPr>
+      </w:pPr>
+      <w:r>
+        <w:rPr>
+          <w:lang w:val="en-GB"/>
+        </w:rPr>
+        <w:t xml:space="preserve">The system must accurately understand the relationships between objects and represent them in </w:t>
+      </w:r>
+      <w:r>
+        <w:rPr>
+          <w:lang w:val="en-GB"/>
+        </w:rPr>
+        <w:t>diagrams</w:t>
+      </w:r>
+      <w:r>
+        <w:rPr>
+          <w:lang w:val="en-GB"/>
+        </w:rPr>
+        <w:t>.</w:t>
+      </w:r>
+    </w:p>
+    <w:p>
+      <w:pPr>
+        <w:pStyle w:val="ListParagraph"/>
+        <w:numPr>
+          <w:ilvl w:val="0"/>
+          <w:numId w:val="29"/>
+        </w:numPr>
+        <w:ind w:left="1170" w:hanging="630"/>
+        <w:rPr>
+          <w:lang w:val="en-GB"/>
+        </w:rPr>
+      </w:pPr>
+      <w:r>
+        <w:rPr>
+          <w:lang w:val="en-GB"/>
+        </w:rPr>
+        <w:t xml:space="preserve">The system should be able to </w:t>
+      </w:r>
+      <w:r>
+        <w:rPr>
+          <w:lang w:val="en-001"/>
+        </w:rPr>
+        <w:t>analyses</w:t>
+      </w:r>
+      <w:r>
+        <w:rPr>
+          <w:lang w:val="en-GB"/>
+        </w:rPr>
+        <w:t xml:space="preserve"> the context of requirements such as relationships and interactions between the actors and use cases.</w:t>
+      </w:r>
     </w:p>
     <w:p>
       <w:pPr>
         <w:pStyle w:val="Heading2"/>
         <w:ind w:left="540" w:hanging="540"/>
       </w:pPr>
-      <w:bookmarkStart w:id="78" w:name="_Toc149744113"/>
-      <w:r>
+      <w:bookmarkStart w:id="74" w:name="_Toc149744113"/>
+      <w:r>
+        <w:lastRenderedPageBreak/>
         <w:t>Requirements Specification</w:t>
       </w:r>
-      <w:bookmarkEnd w:id="78"/>
+      <w:bookmarkEnd w:id="74"/>
     </w:p>
     <w:p>
       <w:r>
@@ -19494,7 +19694,7 @@
         <w:pStyle w:val="Heading2"/>
         <w:ind w:left="540" w:hanging="540"/>
       </w:pPr>
-      <w:bookmarkStart w:id="79" w:name="_Toc149744114"/>
+      <w:bookmarkStart w:id="75" w:name="_Toc149744114"/>
       <w:r>
         <w:t>Developmental</w:t>
       </w:r>
@@ -19527,8 +19727,8 @@
       <w:r>
         <w:t>Methodology</w:t>
       </w:r>
-      <w:bookmarkStart w:id="80" w:name="_Toc312603159"/>
-      <w:bookmarkEnd w:id="79"/>
+      <w:bookmarkStart w:id="76" w:name="_Toc312603159"/>
+      <w:bookmarkEnd w:id="75"/>
     </w:p>
     <w:p>
       <w:pPr>
@@ -19590,27 +19790,31 @@
       <w:r>
         <w:t xml:space="preserve">In the second </w:t>
       </w:r>
+      <w:r>
+        <w:t>step, we</w:t>
+      </w:r>
+      <w:r>
+        <w:t xml:space="preserve"> explored relevant topics related to our project such as AI, ML, NLP</w:t>
+      </w:r>
+      <w:r>
+        <w:t xml:space="preserve">, and another in </w:t>
+      </w:r>
+      <w:r>
+        <w:t>chapter</w:t>
+      </w:r>
+      <w:r>
+        <w:t xml:space="preserve"> </w:t>
+      </w:r>
       <w:proofErr w:type="gramStart"/>
       <w:r>
-        <w:t>step,  we</w:t>
+        <w:t xml:space="preserve">2 </w:t>
+      </w:r>
+      <w:r>
+        <w:t xml:space="preserve"> through</w:t>
       </w:r>
       <w:proofErr w:type="gramEnd"/>
       <w:r>
-        <w:t xml:space="preserve"> explored relevant topics related to our project such as AI, ML, NLP</w:t>
-      </w:r>
-      <w:r>
-        <w:t xml:space="preserve">, and another in </w:t>
-      </w:r>
-      <w:proofErr w:type="spellStart"/>
-      <w:r>
-        <w:t>capter</w:t>
-      </w:r>
-      <w:proofErr w:type="spellEnd"/>
-      <w:r>
-        <w:t xml:space="preserve"> 2 </w:t>
-      </w:r>
-      <w:r>
-        <w:t xml:space="preserve"> through books, articles, and electronic libraries.</w:t>
+        <w:t xml:space="preserve"> books, articles, and electronic libraries.</w:t>
       </w:r>
     </w:p>
     <w:p>
@@ -19623,13 +19827,22 @@
         <w:spacing w:line="360" w:lineRule="auto"/>
       </w:pPr>
       <w:r>
-        <w:t>in the third step</w:t>
-      </w:r>
-      <w:proofErr w:type="gramStart"/>
-      <w:r>
-        <w:t>, ,We</w:t>
-      </w:r>
-      <w:proofErr w:type="gramEnd"/>
+        <w:rPr>
+          <w:lang w:val="en-001"/>
+        </w:rPr>
+        <w:t>I</w:t>
+      </w:r>
+      <w:proofErr w:type="spellStart"/>
+      <w:r>
+        <w:t>n</w:t>
+      </w:r>
+      <w:proofErr w:type="spellEnd"/>
+      <w:r>
+        <w:t xml:space="preserve"> the third </w:t>
+      </w:r>
+      <w:r>
+        <w:t>step, we</w:t>
+      </w:r>
       <w:r>
         <w:t xml:space="preserve"> analyzed the system and extracted functional and non-functional from similar systems. We also created use case diagrams and descriptions.</w:t>
       </w:r>
@@ -19647,7 +19860,18 @@
         </w:rPr>
       </w:pPr>
       <w:r>
-        <w:t>in the fourth step, which involves system design, we implemented architectural design, object-oriented design, and interface design.</w:t>
+        <w:rPr>
+          <w:lang w:val="en-001"/>
+        </w:rPr>
+        <w:t>I</w:t>
+      </w:r>
+      <w:proofErr w:type="spellStart"/>
+      <w:r>
+        <w:t>n</w:t>
+      </w:r>
+      <w:proofErr w:type="spellEnd"/>
+      <w:r>
+        <w:t xml:space="preserve"> the fourth step, which involves system design, we implemented architectural design, object-oriented design, and interface design.</w:t>
       </w:r>
     </w:p>
     <w:p>
@@ -19655,13 +19879,12 @@
         <w:pStyle w:val="Heading2"/>
         <w:ind w:left="540" w:hanging="540"/>
       </w:pPr>
-      <w:bookmarkStart w:id="81" w:name="_Toc149744115"/>
-      <w:bookmarkEnd w:id="80"/>
-      <w:r>
-        <w:lastRenderedPageBreak/>
+      <w:bookmarkStart w:id="77" w:name="_Toc149744115"/>
+      <w:bookmarkEnd w:id="76"/>
+      <w:r>
         <w:t>Summary</w:t>
       </w:r>
-      <w:bookmarkEnd w:id="81"/>
+      <w:bookmarkEnd w:id="77"/>
       <w:r>
         <w:t xml:space="preserve"> </w:t>
       </w:r>
@@ -19674,7 +19897,7 @@
           <w:szCs w:val="44"/>
         </w:rPr>
       </w:pPr>
-      <w:bookmarkStart w:id="82" w:name="_Toc149744116"/>
+      <w:bookmarkStart w:id="78" w:name="_Toc149744116"/>
       <w:r>
         <w:rPr>
           <w:szCs w:val="44"/>
@@ -19706,18 +19929,18 @@
         </w:rPr>
         <w:t>Design</w:t>
       </w:r>
-      <w:bookmarkEnd w:id="82"/>
+      <w:bookmarkEnd w:id="78"/>
     </w:p>
     <w:p>
       <w:pPr>
         <w:pStyle w:val="Heading2"/>
         <w:ind w:left="540" w:hanging="540"/>
       </w:pPr>
-      <w:bookmarkStart w:id="83" w:name="_Toc149744117"/>
+      <w:bookmarkStart w:id="79" w:name="_Toc149744117"/>
       <w:r>
         <w:t>Introduction</w:t>
       </w:r>
-      <w:bookmarkEnd w:id="83"/>
+      <w:bookmarkEnd w:id="79"/>
     </w:p>
     <w:p>
       <w:pPr>
@@ -19727,7 +19950,7 @@
           <w:lang w:val="en-GB"/>
         </w:rPr>
       </w:pPr>
-      <w:bookmarkStart w:id="84" w:name="_Toc149744118"/>
+      <w:bookmarkStart w:id="80" w:name="_Toc149744118"/>
       <w:r>
         <w:t>Architectural</w:t>
       </w:r>
@@ -19749,7 +19972,7 @@
         </w:rPr>
         <w:t>esign</w:t>
       </w:r>
-      <w:bookmarkEnd w:id="84"/>
+      <w:bookmarkEnd w:id="80"/>
     </w:p>
     <w:p>
       <w:pPr>
@@ -19811,7 +20034,7 @@
           <w:color w:val="auto"/>
         </w:rPr>
       </w:pPr>
-      <w:bookmarkStart w:id="85" w:name="_Toc149744119"/>
+      <w:bookmarkStart w:id="81" w:name="_Toc149744119"/>
       <w:r>
         <w:t>Object</w:t>
       </w:r>
@@ -19821,17 +20044,17 @@
         </w:rPr>
         <w:t xml:space="preserve"> Oriented Design</w:t>
       </w:r>
-      <w:bookmarkEnd w:id="85"/>
+      <w:bookmarkEnd w:id="81"/>
     </w:p>
     <w:p>
       <w:pPr>
         <w:pStyle w:val="Heading3"/>
       </w:pPr>
-      <w:bookmarkStart w:id="86" w:name="_Toc149744120"/>
+      <w:bookmarkStart w:id="82" w:name="_Toc149744120"/>
       <w:r>
         <w:t>Structural Static Models</w:t>
       </w:r>
-      <w:bookmarkEnd w:id="86"/>
+      <w:bookmarkEnd w:id="82"/>
       <w:r>
         <w:t xml:space="preserve"> </w:t>
       </w:r>
@@ -19900,11 +20123,11 @@
       <w:pPr>
         <w:pStyle w:val="Heading3"/>
       </w:pPr>
-      <w:bookmarkStart w:id="87" w:name="_Toc149744121"/>
+      <w:bookmarkStart w:id="83" w:name="_Toc149744121"/>
       <w:r>
         <w:t>Dynamic Models</w:t>
       </w:r>
-      <w:bookmarkEnd w:id="87"/>
+      <w:bookmarkEnd w:id="83"/>
     </w:p>
     <w:p>
       <w:pPr>
@@ -19967,7 +20190,7 @@
         <w:pStyle w:val="Heading2"/>
         <w:ind w:left="540" w:hanging="540"/>
       </w:pPr>
-      <w:bookmarkStart w:id="88" w:name="_Toc149744122"/>
+      <w:bookmarkStart w:id="84" w:name="_Toc149744122"/>
       <w:r>
         <w:rPr>
           <w:bCs w:val="0"/>
@@ -19977,7 +20200,7 @@
       <w:r>
         <w:t>Modeling</w:t>
       </w:r>
-      <w:bookmarkEnd w:id="88"/>
+      <w:bookmarkEnd w:id="84"/>
     </w:p>
     <w:p>
       <w:pPr>
@@ -20063,34 +20286,34 @@
         <w:pStyle w:val="Heading2"/>
         <w:ind w:left="540" w:hanging="540"/>
       </w:pPr>
-      <w:bookmarkStart w:id="89" w:name="_Toc149744123"/>
+      <w:bookmarkStart w:id="85" w:name="_Toc149744123"/>
       <w:r>
         <w:t xml:space="preserve">User </w:t>
       </w:r>
       <w:r>
         <w:t>Interface Design</w:t>
       </w:r>
-      <w:bookmarkEnd w:id="89"/>
+      <w:bookmarkEnd w:id="85"/>
     </w:p>
     <w:p>
       <w:pPr>
         <w:pStyle w:val="Heading2"/>
         <w:ind w:left="540" w:hanging="540"/>
       </w:pPr>
-      <w:bookmarkStart w:id="90" w:name="_Toc149744124"/>
+      <w:bookmarkStart w:id="86" w:name="_Toc149744124"/>
       <w:r>
         <w:t>Summary</w:t>
       </w:r>
-      <w:bookmarkStart w:id="91" w:name="_Toc380764665"/>
-      <w:bookmarkEnd w:id="90"/>
+      <w:bookmarkStart w:id="87" w:name="_Toc380764665"/>
+      <w:bookmarkEnd w:id="86"/>
     </w:p>
     <w:p>
       <w:pPr>
         <w:pStyle w:val="Heading1"/>
         <w:ind w:left="0"/>
       </w:pPr>
-      <w:bookmarkStart w:id="92" w:name="_Toc149744125"/>
-      <w:bookmarkEnd w:id="91"/>
+      <w:bookmarkStart w:id="88" w:name="_Toc149744125"/>
+      <w:bookmarkEnd w:id="87"/>
       <w:r>
         <w:lastRenderedPageBreak/>
         <w:t>Chapter</w:t>
@@ -20113,7 +20336,7 @@
       <w:r>
         <w:t>Implementation</w:t>
       </w:r>
-      <w:bookmarkEnd w:id="92"/>
+      <w:bookmarkEnd w:id="88"/>
     </w:p>
     <w:p>
       <w:pPr>
@@ -20207,22 +20430,22 @@
         <w:pStyle w:val="Heading2"/>
         <w:ind w:left="540" w:hanging="540"/>
       </w:pPr>
-      <w:bookmarkStart w:id="93" w:name="_Toc149744126"/>
+      <w:bookmarkStart w:id="89" w:name="_Toc149744126"/>
       <w:r>
         <w:t>Introduction</w:t>
       </w:r>
-      <w:bookmarkEnd w:id="93"/>
+      <w:bookmarkEnd w:id="89"/>
     </w:p>
     <w:p>
       <w:pPr>
         <w:pStyle w:val="Heading2"/>
         <w:ind w:left="540" w:hanging="540"/>
       </w:pPr>
-      <w:bookmarkStart w:id="94" w:name="_Toc149744127"/>
+      <w:bookmarkStart w:id="90" w:name="_Toc149744127"/>
       <w:r>
         <w:t>Tools and Languages</w:t>
       </w:r>
-      <w:bookmarkEnd w:id="94"/>
+      <w:bookmarkEnd w:id="90"/>
       <w:r>
         <w:t xml:space="preserve"> </w:t>
       </w:r>
@@ -20232,15 +20455,7 @@
         <w:ind w:firstLine="720"/>
       </w:pPr>
       <w:r>
-        <w:t xml:space="preserve">In this section you should state the tools and/or languages that you intend to use and </w:t>
-      </w:r>
-      <w:proofErr w:type="gramStart"/>
-      <w:r>
-        <w:t>its</w:t>
-      </w:r>
-      <w:proofErr w:type="gramEnd"/>
-      <w:r>
-        <w:t xml:space="preserve"> justifications.</w:t>
+        <w:t>In this section you should state the tools and/or languages that you intend to use and its justifications.</w:t>
       </w:r>
     </w:p>
     <w:p>
@@ -20248,23 +20463,18 @@
         <w:pStyle w:val="Heading2"/>
         <w:ind w:left="540" w:hanging="540"/>
       </w:pPr>
-      <w:bookmarkStart w:id="95" w:name="_Toc149744128"/>
+      <w:bookmarkStart w:id="91" w:name="_Toc149744128"/>
       <w:r>
         <w:t>Mapping Design to Implementation</w:t>
       </w:r>
-      <w:bookmarkEnd w:id="95"/>
+      <w:bookmarkEnd w:id="91"/>
     </w:p>
     <w:p>
       <w:pPr>
         <w:ind w:firstLine="540"/>
       </w:pPr>
-      <w:proofErr w:type="gramStart"/>
-      <w:r>
-        <w:t>Detail</w:t>
-      </w:r>
-      <w:proofErr w:type="gramEnd"/>
-      <w:r>
-        <w:t xml:space="preserve"> explanation is required on how the discussion on system design (in Chapter 4) relates with the actual implementation.</w:t>
+      <w:r>
+        <w:t>Detail explanation is required on how the discussion on system design (in Chapter 4) relates with the actual implementation.</w:t>
       </w:r>
     </w:p>
     <w:p>
@@ -20275,7 +20485,7 @@
           <w:color w:val="auto"/>
         </w:rPr>
       </w:pPr>
-      <w:bookmarkStart w:id="96" w:name="_Toc149744129"/>
+      <w:bookmarkStart w:id="92" w:name="_Toc149744129"/>
       <w:r>
         <w:rPr>
           <w:color w:val="auto"/>
@@ -20288,7 +20498,7 @@
         </w:rPr>
         <w:t>Most Important Codes</w:t>
       </w:r>
-      <w:bookmarkEnd w:id="96"/>
+      <w:bookmarkEnd w:id="92"/>
     </w:p>
     <w:p>
       <w:pPr>
@@ -20348,11 +20558,11 @@
         <w:pStyle w:val="Heading2"/>
         <w:ind w:left="540" w:hanging="540"/>
       </w:pPr>
-      <w:bookmarkStart w:id="97" w:name="_Toc149744130"/>
+      <w:bookmarkStart w:id="93" w:name="_Toc149744130"/>
       <w:r>
         <w:t>System Testing</w:t>
       </w:r>
-      <w:bookmarkEnd w:id="97"/>
+      <w:bookmarkEnd w:id="93"/>
     </w:p>
     <w:p>
       <w:pPr>
@@ -20464,14 +20674,14 @@
         <w:pStyle w:val="Heading2"/>
         <w:ind w:left="540" w:hanging="540"/>
       </w:pPr>
-      <w:bookmarkStart w:id="98" w:name="_Toc149744131"/>
+      <w:bookmarkStart w:id="94" w:name="_Toc149744131"/>
       <w:r>
         <w:t>Results</w:t>
       </w:r>
       <w:r>
         <w:t xml:space="preserve"> and Discussion</w:t>
       </w:r>
-      <w:bookmarkEnd w:id="98"/>
+      <w:bookmarkEnd w:id="94"/>
       <w:r>
         <w:t xml:space="preserve"> </w:t>
       </w:r>
@@ -20699,19 +20909,11 @@
       <w:r>
         <w:t xml:space="preserve"> </w:t>
       </w:r>
-      <w:proofErr w:type="gramStart"/>
       <w:r>
         <w:rPr>
           <w:rStyle w:val="hps"/>
         </w:rPr>
-        <w:t>technical</w:t>
-      </w:r>
-      <w:proofErr w:type="gramEnd"/>
-      <w:r>
-        <w:rPr>
-          <w:rStyle w:val="hps"/>
-        </w:rPr>
-        <w:t xml:space="preserve"> and scientific knowledge of the student.</w:t>
+        <w:t>technical and scientific knowledge of the student.</w:t>
       </w:r>
     </w:p>
     <w:p>
@@ -20722,11 +20924,11 @@
           <w:color w:val="auto"/>
         </w:rPr>
       </w:pPr>
-      <w:bookmarkStart w:id="99" w:name="_Toc149744132"/>
+      <w:bookmarkStart w:id="95" w:name="_Toc149744132"/>
       <w:r>
         <w:t>Summary</w:t>
       </w:r>
-      <w:bookmarkEnd w:id="99"/>
+      <w:bookmarkEnd w:id="95"/>
     </w:p>
     <w:p>
       <w:pPr>
@@ -20741,7 +20943,7 @@
         <w:pStyle w:val="Heading1"/>
         <w:ind w:left="0"/>
       </w:pPr>
-      <w:bookmarkStart w:id="100" w:name="_Toc149744133"/>
+      <w:bookmarkStart w:id="96" w:name="_Toc149744133"/>
       <w:r>
         <w:lastRenderedPageBreak/>
         <w:t xml:space="preserve">Chapter 6:  </w:t>
@@ -20767,7 +20969,7 @@
       <w:r>
         <w:t>ork</w:t>
       </w:r>
-      <w:bookmarkEnd w:id="100"/>
+      <w:bookmarkEnd w:id="96"/>
       <w:r>
         <w:t xml:space="preserve">  </w:t>
       </w:r>
@@ -20778,11 +20980,11 @@
         <w:pStyle w:val="Heading2"/>
         <w:ind w:left="540" w:hanging="540"/>
       </w:pPr>
-      <w:bookmarkStart w:id="101" w:name="_Toc149744134"/>
+      <w:bookmarkStart w:id="97" w:name="_Toc149744134"/>
       <w:r>
         <w:t>Conclusion</w:t>
       </w:r>
-      <w:bookmarkEnd w:id="101"/>
+      <w:bookmarkEnd w:id="97"/>
     </w:p>
     <w:p>
       <w:pPr>
@@ -20895,11 +21097,11 @@
         <w:pStyle w:val="Heading2"/>
         <w:ind w:left="540" w:hanging="540"/>
       </w:pPr>
-      <w:bookmarkStart w:id="102" w:name="_Toc149744135"/>
+      <w:bookmarkStart w:id="98" w:name="_Toc149744135"/>
       <w:r>
         <w:t>Goals Achieved</w:t>
       </w:r>
-      <w:bookmarkEnd w:id="102"/>
+      <w:bookmarkEnd w:id="98"/>
     </w:p>
     <w:p>
       <w:pPr>
@@ -20946,7 +21148,7 @@
         <w:pStyle w:val="Heading2"/>
         <w:ind w:left="540" w:hanging="540"/>
       </w:pPr>
-      <w:bookmarkStart w:id="103" w:name="_Toc149744136"/>
+      <w:bookmarkStart w:id="99" w:name="_Toc149744136"/>
       <w:r>
         <w:t>Limitations and</w:t>
       </w:r>
@@ -20959,7 +21161,7 @@
       <w:r>
         <w:t xml:space="preserve"> Work</w:t>
       </w:r>
-      <w:bookmarkEnd w:id="103"/>
+      <w:bookmarkEnd w:id="99"/>
       <w:r>
         <w:t xml:space="preserve"> </w:t>
       </w:r>
@@ -21019,19 +21221,11 @@
       <w:r>
         <w:t xml:space="preserve"> </w:t>
       </w:r>
-      <w:proofErr w:type="gramStart"/>
       <w:r>
         <w:rPr>
           <w:rStyle w:val="hps"/>
         </w:rPr>
-        <w:t>works</w:t>
-      </w:r>
-      <w:proofErr w:type="gramEnd"/>
-      <w:r>
-        <w:rPr>
-          <w:rStyle w:val="hps"/>
-        </w:rPr>
-        <w:t xml:space="preserve"> to be undertaken</w:t>
+        <w:t>works to be undertaken</w:t>
       </w:r>
       <w:r>
         <w:t xml:space="preserve"> </w:t>
@@ -21135,16 +21329,16 @@
         <w:pStyle w:val="Heading1"/>
         <w:ind w:left="0"/>
       </w:pPr>
-      <w:bookmarkStart w:id="104" w:name="_Toc312089938"/>
-      <w:bookmarkStart w:id="105" w:name="_Toc324705739"/>
-      <w:bookmarkStart w:id="106" w:name="_Toc149744137"/>
+      <w:bookmarkStart w:id="100" w:name="_Toc312089938"/>
+      <w:bookmarkStart w:id="101" w:name="_Toc324705739"/>
+      <w:bookmarkStart w:id="102" w:name="_Toc149744137"/>
       <w:r>
         <w:lastRenderedPageBreak/>
         <w:t>References</w:t>
       </w:r>
-      <w:bookmarkEnd w:id="104"/>
-      <w:bookmarkEnd w:id="105"/>
-      <w:bookmarkEnd w:id="106"/>
+      <w:bookmarkEnd w:id="100"/>
+      <w:bookmarkEnd w:id="101"/>
+      <w:bookmarkEnd w:id="102"/>
       <w:r>
         <w:t xml:space="preserve"> </w:t>
       </w:r>
@@ -21204,7 +21398,7 @@
       </w:tblGrid>
       <w:tr>
         <w:trPr>
-          <w:divId w:val="937828558"/>
+          <w:divId w:val="432474718"/>
           <w:tblCellSpacing w:w="15" w:type="dxa"/>
         </w:trPr>
         <w:tc>
@@ -21218,13 +21412,13 @@
               <w:rPr>
                 <w:noProof/>
                 <w:szCs w:val="24"/>
-                <w:lang w:val="x-none"/>
-              </w:rPr>
-            </w:pPr>
-            <w:r>
-              <w:rPr>
-                <w:noProof/>
-                <w:lang w:val="x-none"/>
+                <w:lang w:val="en-001"/>
+              </w:rPr>
+            </w:pPr>
+            <w:r>
+              <w:rPr>
+                <w:noProof/>
+                <w:lang w:val="en-001"/>
               </w:rPr>
               <w:t xml:space="preserve">[1] </w:t>
             </w:r>
@@ -21240,13 +21434,13 @@
               <w:pStyle w:val="Bibliography"/>
               <w:rPr>
                 <w:noProof/>
-                <w:lang w:val="x-none"/>
-              </w:rPr>
-            </w:pPr>
-            <w:r>
-              <w:rPr>
-                <w:noProof/>
-                <w:lang w:val="x-none"/>
+                <w:lang w:val="en-001"/>
+              </w:rPr>
+            </w:pPr>
+            <w:r>
+              <w:rPr>
+                <w:noProof/>
+                <w:lang w:val="en-001"/>
               </w:rPr>
               <w:t xml:space="preserve">H. Sofian, N. A. M. Yunus and R. Ahmad, "Systematic Mapping: Artificial Intelligence Techniques in Software Engineering," </w:t>
             </w:r>
@@ -21255,14 +21449,14 @@
                 <w:i/>
                 <w:iCs/>
                 <w:noProof/>
-                <w:lang w:val="x-none"/>
+                <w:lang w:val="en-001"/>
               </w:rPr>
               <w:t xml:space="preserve">IEEE Access, </w:t>
             </w:r>
             <w:r>
               <w:rPr>
                 <w:noProof/>
-                <w:lang w:val="x-none"/>
+                <w:lang w:val="en-001"/>
               </w:rPr>
               <w:t xml:space="preserve">vol. 10, pp. 51021-51040, 2022. </w:t>
             </w:r>
@@ -21271,7 +21465,7 @@
       </w:tr>
       <w:tr>
         <w:trPr>
-          <w:divId w:val="937828558"/>
+          <w:divId w:val="432474718"/>
           <w:tblCellSpacing w:w="15" w:type="dxa"/>
         </w:trPr>
         <w:tc>
@@ -21284,13 +21478,13 @@
               <w:pStyle w:val="Bibliography"/>
               <w:rPr>
                 <w:noProof/>
-                <w:lang w:val="x-none"/>
-              </w:rPr>
-            </w:pPr>
-            <w:r>
-              <w:rPr>
-                <w:noProof/>
-                <w:lang w:val="x-none"/>
+                <w:lang w:val="en-001"/>
+              </w:rPr>
+            </w:pPr>
+            <w:r>
+              <w:rPr>
+                <w:noProof/>
+                <w:lang w:val="en-001"/>
               </w:rPr>
               <w:t xml:space="preserve">[2] </w:t>
             </w:r>
@@ -21306,13 +21500,13 @@
               <w:pStyle w:val="Bibliography"/>
               <w:rPr>
                 <w:noProof/>
-                <w:lang w:val="x-none"/>
-              </w:rPr>
-            </w:pPr>
-            <w:r>
-              <w:rPr>
-                <w:noProof/>
-                <w:lang w:val="x-none"/>
+                <w:lang w:val="en-001"/>
+              </w:rPr>
+            </w:pPr>
+            <w:r>
+              <w:rPr>
+                <w:noProof/>
+                <w:lang w:val="en-001"/>
               </w:rPr>
               <w:t xml:space="preserve">R. S. e. Bashir, "UML models consistency management: Guidelines for software quality manager.," </w:t>
             </w:r>
@@ -21321,14 +21515,14 @@
                 <w:i/>
                 <w:iCs/>
                 <w:noProof/>
-                <w:lang w:val="x-none"/>
+                <w:lang w:val="en-001"/>
               </w:rPr>
               <w:t xml:space="preserve">International Journal of Information Management, </w:t>
             </w:r>
             <w:r>
               <w:rPr>
                 <w:noProof/>
-                <w:lang w:val="x-none"/>
+                <w:lang w:val="en-001"/>
               </w:rPr>
               <w:t xml:space="preserve">vol. 36, no. 6, pp. 883-899, 2016. </w:t>
             </w:r>
@@ -21337,7 +21531,7 @@
       </w:tr>
       <w:tr>
         <w:trPr>
-          <w:divId w:val="937828558"/>
+          <w:divId w:val="432474718"/>
           <w:tblCellSpacing w:w="15" w:type="dxa"/>
         </w:trPr>
         <w:tc>
@@ -21350,13 +21544,13 @@
               <w:pStyle w:val="Bibliography"/>
               <w:rPr>
                 <w:noProof/>
-                <w:lang w:val="x-none"/>
-              </w:rPr>
-            </w:pPr>
-            <w:r>
-              <w:rPr>
-                <w:noProof/>
-                <w:lang w:val="x-none"/>
+                <w:lang w:val="en-001"/>
+              </w:rPr>
+            </w:pPr>
+            <w:r>
+              <w:rPr>
+                <w:noProof/>
+                <w:lang w:val="en-001"/>
               </w:rPr>
               <w:t xml:space="preserve">[3] </w:t>
             </w:r>
@@ -21372,13 +21566,13 @@
               <w:pStyle w:val="Bibliography"/>
               <w:rPr>
                 <w:noProof/>
-                <w:lang w:val="x-none"/>
-              </w:rPr>
-            </w:pPr>
-            <w:r>
-              <w:rPr>
-                <w:noProof/>
-                <w:lang w:val="x-none"/>
+                <w:lang w:val="en-001"/>
+              </w:rPr>
+            </w:pPr>
+            <w:r>
+              <w:rPr>
+                <w:noProof/>
+                <w:lang w:val="en-001"/>
               </w:rPr>
               <w:t xml:space="preserve">T. w. l. t. p. o. f. t. a. o. technology, "The world's largest technical professional organization for the advancement of technology," IEEE. </w:t>
             </w:r>
@@ -21387,7 +21581,7 @@
       </w:tr>
       <w:tr>
         <w:trPr>
-          <w:divId w:val="937828558"/>
+          <w:divId w:val="432474718"/>
           <w:tblCellSpacing w:w="15" w:type="dxa"/>
         </w:trPr>
         <w:tc>
@@ -21400,13 +21594,13 @@
               <w:pStyle w:val="Bibliography"/>
               <w:rPr>
                 <w:noProof/>
-                <w:lang w:val="x-none"/>
-              </w:rPr>
-            </w:pPr>
-            <w:r>
-              <w:rPr>
-                <w:noProof/>
-                <w:lang w:val="x-none"/>
+                <w:lang w:val="en-001"/>
+              </w:rPr>
+            </w:pPr>
+            <w:r>
+              <w:rPr>
+                <w:noProof/>
+                <w:lang w:val="en-001"/>
               </w:rPr>
               <w:t xml:space="preserve">[4] </w:t>
             </w:r>
@@ -21422,13 +21616,13 @@
               <w:pStyle w:val="Bibliography"/>
               <w:rPr>
                 <w:noProof/>
-                <w:lang w:val="x-none"/>
-              </w:rPr>
-            </w:pPr>
-            <w:r>
-              <w:rPr>
-                <w:noProof/>
-                <w:lang w:val="x-none"/>
+                <w:lang w:val="en-001"/>
+              </w:rPr>
+            </w:pPr>
+            <w:r>
+              <w:rPr>
+                <w:noProof/>
+                <w:lang w:val="en-001"/>
               </w:rPr>
               <w:t>university of BATH, 2017. [Online]. Available: https://www.bath.ac.uk/publications/library-guides-to-citing-referencing/attachments/ieee-style-guide.pdf.</w:t>
             </w:r>
@@ -21437,7 +21631,7 @@
       </w:tr>
       <w:tr>
         <w:trPr>
-          <w:divId w:val="937828558"/>
+          <w:divId w:val="432474718"/>
           <w:tblCellSpacing w:w="15" w:type="dxa"/>
         </w:trPr>
         <w:tc>
@@ -21450,13 +21644,13 @@
               <w:pStyle w:val="Bibliography"/>
               <w:rPr>
                 <w:noProof/>
-                <w:lang w:val="x-none"/>
-              </w:rPr>
-            </w:pPr>
-            <w:r>
-              <w:rPr>
-                <w:noProof/>
-                <w:lang w:val="x-none"/>
+                <w:lang w:val="en-001"/>
+              </w:rPr>
+            </w:pPr>
+            <w:r>
+              <w:rPr>
+                <w:noProof/>
+                <w:lang w:val="en-001"/>
               </w:rPr>
               <w:t xml:space="preserve">[5] </w:t>
             </w:r>
@@ -21472,13 +21666,13 @@
               <w:pStyle w:val="Bibliography"/>
               <w:rPr>
                 <w:noProof/>
-                <w:lang w:val="x-none"/>
-              </w:rPr>
-            </w:pPr>
-            <w:r>
-              <w:rPr>
-                <w:noProof/>
-                <w:lang w:val="x-none"/>
+                <w:lang w:val="en-001"/>
+              </w:rPr>
+            </w:pPr>
+            <w:r>
+              <w:rPr>
+                <w:noProof/>
+                <w:lang w:val="en-001"/>
               </w:rPr>
               <w:t>". R. M. A. D. Library. [Online]. Available: https://dl.acm.org/.</w:t>
             </w:r>
@@ -21487,7 +21681,7 @@
       </w:tr>
       <w:tr>
         <w:trPr>
-          <w:divId w:val="937828558"/>
+          <w:divId w:val="432474718"/>
           <w:tblCellSpacing w:w="15" w:type="dxa"/>
         </w:trPr>
         <w:tc>
@@ -21500,13 +21694,13 @@
               <w:pStyle w:val="Bibliography"/>
               <w:rPr>
                 <w:noProof/>
-                <w:lang w:val="x-none"/>
-              </w:rPr>
-            </w:pPr>
-            <w:r>
-              <w:rPr>
-                <w:noProof/>
-                <w:lang w:val="x-none"/>
+                <w:lang w:val="en-001"/>
+              </w:rPr>
+            </w:pPr>
+            <w:r>
+              <w:rPr>
+                <w:noProof/>
+                <w:lang w:val="en-001"/>
               </w:rPr>
               <w:t xml:space="preserve">[6] </w:t>
             </w:r>
@@ -21522,13 +21716,13 @@
               <w:pStyle w:val="Bibliography"/>
               <w:rPr>
                 <w:noProof/>
-                <w:lang w:val="x-none"/>
-              </w:rPr>
-            </w:pPr>
-            <w:r>
-              <w:rPr>
-                <w:noProof/>
-                <w:lang w:val="x-none"/>
+                <w:lang w:val="en-001"/>
+              </w:rPr>
+            </w:pPr>
+            <w:r>
+              <w:rPr>
+                <w:noProof/>
+                <w:lang w:val="en-001"/>
               </w:rPr>
               <w:t xml:space="preserve">G. F. Luger., Artificial intelligence: structures and strategies for complex problem solving., Addison-Wesley Publishing CompanyUnited States, 2008. </w:t>
             </w:r>
@@ -21537,7 +21731,7 @@
       </w:tr>
       <w:tr>
         <w:trPr>
-          <w:divId w:val="937828558"/>
+          <w:divId w:val="432474718"/>
           <w:tblCellSpacing w:w="15" w:type="dxa"/>
         </w:trPr>
         <w:tc>
@@ -21550,13 +21744,13 @@
               <w:pStyle w:val="Bibliography"/>
               <w:rPr>
                 <w:noProof/>
-                <w:lang w:val="x-none"/>
-              </w:rPr>
-            </w:pPr>
-            <w:r>
-              <w:rPr>
-                <w:noProof/>
-                <w:lang w:val="x-none"/>
+                <w:lang w:val="en-001"/>
+              </w:rPr>
+            </w:pPr>
+            <w:r>
+              <w:rPr>
+                <w:noProof/>
+                <w:lang w:val="en-001"/>
               </w:rPr>
               <w:t xml:space="preserve">[7] </w:t>
             </w:r>
@@ -21572,13 +21766,13 @@
               <w:pStyle w:val="Bibliography"/>
               <w:rPr>
                 <w:noProof/>
-                <w:lang w:val="x-none"/>
-              </w:rPr>
-            </w:pPr>
-            <w:r>
-              <w:rPr>
-                <w:noProof/>
-                <w:lang w:val="x-none"/>
+                <w:lang w:val="en-001"/>
+              </w:rPr>
+            </w:pPr>
+            <w:r>
+              <w:rPr>
+                <w:noProof/>
+                <w:lang w:val="en-001"/>
               </w:rPr>
               <w:t>M. O. I. Bashir, "ResearchGate," [Online]. Available: https://www.researchgate.net/figure/Different-branches-of-AI-13_fig1_357512563.</w:t>
             </w:r>
@@ -21587,7 +21781,7 @@
       </w:tr>
       <w:tr>
         <w:trPr>
-          <w:divId w:val="937828558"/>
+          <w:divId w:val="432474718"/>
           <w:tblCellSpacing w:w="15" w:type="dxa"/>
         </w:trPr>
         <w:tc>
@@ -21600,13 +21794,13 @@
               <w:pStyle w:val="Bibliography"/>
               <w:rPr>
                 <w:noProof/>
-                <w:lang w:val="x-none"/>
-              </w:rPr>
-            </w:pPr>
-            <w:r>
-              <w:rPr>
-                <w:noProof/>
-                <w:lang w:val="x-none"/>
+                <w:lang w:val="en-001"/>
+              </w:rPr>
+            </w:pPr>
+            <w:r>
+              <w:rPr>
+                <w:noProof/>
+                <w:lang w:val="en-001"/>
               </w:rPr>
               <w:t xml:space="preserve">[8] </w:t>
             </w:r>
@@ -21622,13 +21816,13 @@
               <w:pStyle w:val="Bibliography"/>
               <w:rPr>
                 <w:noProof/>
-                <w:lang w:val="x-none"/>
-              </w:rPr>
-            </w:pPr>
-            <w:r>
-              <w:rPr>
-                <w:noProof/>
-                <w:lang w:val="x-none"/>
+                <w:lang w:val="en-001"/>
+              </w:rPr>
+            </w:pPr>
+            <w:r>
+              <w:rPr>
+                <w:noProof/>
+                <w:lang w:val="en-001"/>
               </w:rPr>
               <w:t xml:space="preserve">2. W. A. Hany H Ammar1, Software Engineering Using Artificial Intelligence Techniques: Current State and Open Problems, 2013. </w:t>
             </w:r>
@@ -21637,7 +21831,7 @@
       </w:tr>
       <w:tr>
         <w:trPr>
-          <w:divId w:val="937828558"/>
+          <w:divId w:val="432474718"/>
           <w:tblCellSpacing w:w="15" w:type="dxa"/>
         </w:trPr>
         <w:tc>
@@ -21650,13 +21844,13 @@
               <w:pStyle w:val="Bibliography"/>
               <w:rPr>
                 <w:noProof/>
-                <w:lang w:val="x-none"/>
-              </w:rPr>
-            </w:pPr>
-            <w:r>
-              <w:rPr>
-                <w:noProof/>
-                <w:lang w:val="x-none"/>
+                <w:lang w:val="en-001"/>
+              </w:rPr>
+            </w:pPr>
+            <w:r>
+              <w:rPr>
+                <w:noProof/>
+                <w:lang w:val="en-001"/>
               </w:rPr>
               <w:t xml:space="preserve">[9] </w:t>
             </w:r>
@@ -21672,13 +21866,13 @@
               <w:pStyle w:val="Bibliography"/>
               <w:rPr>
                 <w:noProof/>
-                <w:lang w:val="x-none"/>
-              </w:rPr>
-            </w:pPr>
-            <w:r>
-              <w:rPr>
-                <w:noProof/>
-                <w:lang w:val="x-none"/>
+                <w:lang w:val="en-001"/>
+              </w:rPr>
+            </w:pPr>
+            <w:r>
+              <w:rPr>
+                <w:noProof/>
+                <w:lang w:val="en-001"/>
               </w:rPr>
               <w:t xml:space="preserve">S. Shafiq, A. Mashkoor, C. Mayr-Dorn and A. Egyed, "A Literature Review of Using Machine Learning in Software Development Life Cycle Stages," </w:t>
             </w:r>
@@ -21687,14 +21881,14 @@
                 <w:i/>
                 <w:iCs/>
                 <w:noProof/>
-                <w:lang w:val="x-none"/>
+                <w:lang w:val="en-001"/>
               </w:rPr>
               <w:t xml:space="preserve">IEEE Access, </w:t>
             </w:r>
             <w:r>
               <w:rPr>
                 <w:noProof/>
-                <w:lang w:val="x-none"/>
+                <w:lang w:val="en-001"/>
               </w:rPr>
               <w:t xml:space="preserve">vol. 9, pp. 140896-140920, 2021. </w:t>
             </w:r>
@@ -21703,7 +21897,7 @@
       </w:tr>
       <w:tr>
         <w:trPr>
-          <w:divId w:val="937828558"/>
+          <w:divId w:val="432474718"/>
           <w:tblCellSpacing w:w="15" w:type="dxa"/>
         </w:trPr>
         <w:tc>
@@ -21716,13 +21910,13 @@
               <w:pStyle w:val="Bibliography"/>
               <w:rPr>
                 <w:noProof/>
-                <w:lang w:val="x-none"/>
-              </w:rPr>
-            </w:pPr>
-            <w:r>
-              <w:rPr>
-                <w:noProof/>
-                <w:lang w:val="x-none"/>
+                <w:lang w:val="en-001"/>
+              </w:rPr>
+            </w:pPr>
+            <w:r>
+              <w:rPr>
+                <w:noProof/>
+                <w:lang w:val="en-001"/>
               </w:rPr>
               <w:t xml:space="preserve">[10] </w:t>
             </w:r>
@@ -21738,20 +21932,20 @@
               <w:pStyle w:val="Bibliography"/>
               <w:rPr>
                 <w:noProof/>
-                <w:lang w:val="x-none"/>
-              </w:rPr>
-            </w:pPr>
-            <w:r>
-              <w:rPr>
-                <w:noProof/>
-                <w:lang w:val="x-none"/>
+                <w:lang w:val="en-001"/>
+              </w:rPr>
+            </w:pPr>
+            <w:r>
+              <w:rPr>
+                <w:noProof/>
+                <w:lang w:val="en-001"/>
               </w:rPr>
               <w:t xml:space="preserve">H. a. Y. N. A. M. a. A. R. Sofian, "Systematic mapping: Artificial intelligence </w:t>
             </w:r>
             <w:r>
               <w:rPr>
                 <w:noProof/>
-                <w:lang w:val="x-none"/>
+                <w:lang w:val="en-001"/>
               </w:rPr>
               <w:lastRenderedPageBreak/>
               <w:t xml:space="preserve">techniques in software engineering," </w:t>
@@ -21761,14 +21955,14 @@
                 <w:i/>
                 <w:iCs/>
                 <w:noProof/>
-                <w:lang w:val="x-none"/>
+                <w:lang w:val="en-001"/>
               </w:rPr>
               <w:t xml:space="preserve">IEEE Access, </w:t>
             </w:r>
             <w:r>
               <w:rPr>
                 <w:noProof/>
-                <w:lang w:val="x-none"/>
+                <w:lang w:val="en-001"/>
               </w:rPr>
               <w:t xml:space="preserve">vol. 10, pp. 51021-51040, 2022. </w:t>
             </w:r>
@@ -21777,7 +21971,7 @@
       </w:tr>
       <w:tr>
         <w:trPr>
-          <w:divId w:val="937828558"/>
+          <w:divId w:val="432474718"/>
           <w:tblCellSpacing w:w="15" w:type="dxa"/>
         </w:trPr>
         <w:tc>
@@ -21790,13 +21984,13 @@
               <w:pStyle w:val="Bibliography"/>
               <w:rPr>
                 <w:noProof/>
-                <w:lang w:val="x-none"/>
-              </w:rPr>
-            </w:pPr>
-            <w:r>
-              <w:rPr>
-                <w:noProof/>
-                <w:lang w:val="x-none"/>
+                <w:lang w:val="en-001"/>
+              </w:rPr>
+            </w:pPr>
+            <w:r>
+              <w:rPr>
+                <w:noProof/>
+                <w:lang w:val="en-001"/>
               </w:rPr>
               <w:lastRenderedPageBreak/>
               <w:t xml:space="preserve">[11] </w:t>
@@ -21813,13 +22007,13 @@
               <w:pStyle w:val="Bibliography"/>
               <w:rPr>
                 <w:noProof/>
-                <w:lang w:val="x-none"/>
-              </w:rPr>
-            </w:pPr>
-            <w:r>
-              <w:rPr>
-                <w:noProof/>
-                <w:lang w:val="x-none"/>
+                <w:lang w:val="en-001"/>
+              </w:rPr>
+            </w:pPr>
+            <w:r>
+              <w:rPr>
+                <w:noProof/>
+                <w:lang w:val="en-001"/>
               </w:rPr>
               <w:t xml:space="preserve">Z. a. L. F. a. Y. W. a. P. S. a. Z. J. Li, "A survey of convolutional neural networks: analysis, applications, and prospects," </w:t>
             </w:r>
@@ -21828,14 +22022,14 @@
                 <w:i/>
                 <w:iCs/>
                 <w:noProof/>
-                <w:lang w:val="x-none"/>
+                <w:lang w:val="en-001"/>
               </w:rPr>
               <w:t xml:space="preserve">IEEE transactions on neural networks and learning systems, </w:t>
             </w:r>
             <w:r>
               <w:rPr>
                 <w:noProof/>
-                <w:lang w:val="x-none"/>
+                <w:lang w:val="en-001"/>
               </w:rPr>
               <w:t xml:space="preserve">2021. </w:t>
             </w:r>
@@ -21844,7 +22038,7 @@
       </w:tr>
       <w:tr>
         <w:trPr>
-          <w:divId w:val="937828558"/>
+          <w:divId w:val="432474718"/>
           <w:tblCellSpacing w:w="15" w:type="dxa"/>
         </w:trPr>
         <w:tc>
@@ -21857,13 +22051,13 @@
               <w:pStyle w:val="Bibliography"/>
               <w:rPr>
                 <w:noProof/>
-                <w:lang w:val="x-none"/>
-              </w:rPr>
-            </w:pPr>
-            <w:r>
-              <w:rPr>
-                <w:noProof/>
-                <w:lang w:val="x-none"/>
+                <w:lang w:val="en-001"/>
+              </w:rPr>
+            </w:pPr>
+            <w:r>
+              <w:rPr>
+                <w:noProof/>
+                <w:lang w:val="en-001"/>
               </w:rPr>
               <w:t xml:space="preserve">[12] </w:t>
             </w:r>
@@ -21879,13 +22073,13 @@
               <w:pStyle w:val="Bibliography"/>
               <w:rPr>
                 <w:noProof/>
-                <w:lang w:val="x-none"/>
-              </w:rPr>
-            </w:pPr>
-            <w:r>
-              <w:rPr>
-                <w:noProof/>
-                <w:lang w:val="x-none"/>
+                <w:lang w:val="en-001"/>
+              </w:rPr>
+            </w:pPr>
+            <w:r>
+              <w:rPr>
+                <w:noProof/>
+                <w:lang w:val="en-001"/>
               </w:rPr>
               <w:t>JayeshBapuAhire, "Data Science Central," [Online]. Available: https://www.datasciencecentral.com/the-artificial-neural-networks-handbook-part-1/.</w:t>
             </w:r>
@@ -21894,7 +22088,7 @@
       </w:tr>
       <w:tr>
         <w:trPr>
-          <w:divId w:val="937828558"/>
+          <w:divId w:val="432474718"/>
           <w:tblCellSpacing w:w="15" w:type="dxa"/>
         </w:trPr>
         <w:tc>
@@ -21907,13 +22101,13 @@
               <w:pStyle w:val="Bibliography"/>
               <w:rPr>
                 <w:noProof/>
-                <w:lang w:val="x-none"/>
-              </w:rPr>
-            </w:pPr>
-            <w:r>
-              <w:rPr>
-                <w:noProof/>
-                <w:lang w:val="x-none"/>
+                <w:lang w:val="en-001"/>
+              </w:rPr>
+            </w:pPr>
+            <w:r>
+              <w:rPr>
+                <w:noProof/>
+                <w:lang w:val="en-001"/>
               </w:rPr>
               <w:t xml:space="preserve">[13] </w:t>
             </w:r>
@@ -21929,13 +22123,13 @@
               <w:pStyle w:val="Bibliography"/>
               <w:rPr>
                 <w:noProof/>
-                <w:lang w:val="x-none"/>
-              </w:rPr>
-            </w:pPr>
-            <w:r>
-              <w:rPr>
-                <w:noProof/>
-                <w:lang w:val="x-none"/>
+                <w:lang w:val="en-001"/>
+              </w:rPr>
+            </w:pPr>
+            <w:r>
+              <w:rPr>
+                <w:noProof/>
+                <w:lang w:val="en-001"/>
               </w:rPr>
               <w:t xml:space="preserve">V. Nasteski, "An overview of the supervised machine learning methods," </w:t>
             </w:r>
@@ -21944,14 +22138,14 @@
                 <w:i/>
                 <w:iCs/>
                 <w:noProof/>
-                <w:lang w:val="x-none"/>
+                <w:lang w:val="en-001"/>
               </w:rPr>
               <w:t xml:space="preserve">Horizons. b, </w:t>
             </w:r>
             <w:r>
               <w:rPr>
                 <w:noProof/>
-                <w:lang w:val="x-none"/>
+                <w:lang w:val="en-001"/>
               </w:rPr>
               <w:t xml:space="preserve">vol. 4, pp. 51-62, 2017. </w:t>
             </w:r>
@@ -21960,7 +22154,7 @@
       </w:tr>
       <w:tr>
         <w:trPr>
-          <w:divId w:val="937828558"/>
+          <w:divId w:val="432474718"/>
           <w:tblCellSpacing w:w="15" w:type="dxa"/>
         </w:trPr>
         <w:tc>
@@ -21973,13 +22167,13 @@
               <w:pStyle w:val="Bibliography"/>
               <w:rPr>
                 <w:noProof/>
-                <w:lang w:val="x-none"/>
-              </w:rPr>
-            </w:pPr>
-            <w:r>
-              <w:rPr>
-                <w:noProof/>
-                <w:lang w:val="x-none"/>
+                <w:lang w:val="en-001"/>
+              </w:rPr>
+            </w:pPr>
+            <w:r>
+              <w:rPr>
+                <w:noProof/>
+                <w:lang w:val="en-001"/>
               </w:rPr>
               <w:t xml:space="preserve">[14] </w:t>
             </w:r>
@@ -21995,13 +22189,13 @@
               <w:pStyle w:val="Bibliography"/>
               <w:rPr>
                 <w:noProof/>
-                <w:lang w:val="x-none"/>
-              </w:rPr>
-            </w:pPr>
-            <w:r>
-              <w:rPr>
-                <w:noProof/>
-                <w:lang w:val="x-none"/>
+                <w:lang w:val="en-001"/>
+              </w:rPr>
+            </w:pPr>
+            <w:r>
+              <w:rPr>
+                <w:noProof/>
+                <w:lang w:val="en-001"/>
               </w:rPr>
               <w:t xml:space="preserve">Y. Vasiliev, Natural language processing with Python and spaCy: A practical introduction., No Starch Press , 2020. </w:t>
             </w:r>
@@ -22010,7 +22204,7 @@
       </w:tr>
       <w:tr>
         <w:trPr>
-          <w:divId w:val="937828558"/>
+          <w:divId w:val="432474718"/>
           <w:tblCellSpacing w:w="15" w:type="dxa"/>
         </w:trPr>
         <w:tc>
@@ -22023,13 +22217,13 @@
               <w:pStyle w:val="Bibliography"/>
               <w:rPr>
                 <w:noProof/>
-                <w:lang w:val="x-none"/>
-              </w:rPr>
-            </w:pPr>
-            <w:r>
-              <w:rPr>
-                <w:noProof/>
-                <w:lang w:val="x-none"/>
+                <w:lang w:val="en-001"/>
+              </w:rPr>
+            </w:pPr>
+            <w:r>
+              <w:rPr>
+                <w:noProof/>
+                <w:lang w:val="en-001"/>
               </w:rPr>
               <w:t xml:space="preserve">[15] </w:t>
             </w:r>
@@ -22045,13 +22239,13 @@
               <w:pStyle w:val="Bibliography"/>
               <w:rPr>
                 <w:noProof/>
-                <w:lang w:val="x-none"/>
-              </w:rPr>
-            </w:pPr>
-            <w:r>
-              <w:rPr>
-                <w:noProof/>
-                <w:lang w:val="x-none"/>
+                <w:lang w:val="en-001"/>
+              </w:rPr>
+            </w:pPr>
+            <w:r>
+              <w:rPr>
+                <w:noProof/>
+                <w:lang w:val="en-001"/>
               </w:rPr>
               <w:t xml:space="preserve">G. L. S. C. &amp;. H. O. S. Moon, "Automated construction specification review with named entity recognition using natural language processing," </w:t>
             </w:r>
@@ -22060,14 +22254,14 @@
                 <w:i/>
                 <w:iCs/>
                 <w:noProof/>
-                <w:lang w:val="x-none"/>
+                <w:lang w:val="en-001"/>
               </w:rPr>
               <w:t xml:space="preserve">Journal of Construction Engineering and Management, </w:t>
             </w:r>
             <w:r>
               <w:rPr>
                 <w:noProof/>
-                <w:lang w:val="x-none"/>
+                <w:lang w:val="en-001"/>
               </w:rPr>
               <w:t xml:space="preserve">vol. 147, no. 1, p. 04020147, 2021. </w:t>
             </w:r>
@@ -22076,7 +22270,7 @@
       </w:tr>
       <w:tr>
         <w:trPr>
-          <w:divId w:val="937828558"/>
+          <w:divId w:val="432474718"/>
           <w:tblCellSpacing w:w="15" w:type="dxa"/>
         </w:trPr>
         <w:tc>
@@ -22089,13 +22283,13 @@
               <w:pStyle w:val="Bibliography"/>
               <w:rPr>
                 <w:noProof/>
-                <w:lang w:val="x-none"/>
-              </w:rPr>
-            </w:pPr>
-            <w:r>
-              <w:rPr>
-                <w:noProof/>
-                <w:lang w:val="x-none"/>
+                <w:lang w:val="en-001"/>
+              </w:rPr>
+            </w:pPr>
+            <w:r>
+              <w:rPr>
+                <w:noProof/>
+                <w:lang w:val="en-001"/>
               </w:rPr>
               <w:t xml:space="preserve">[16] </w:t>
             </w:r>
@@ -22111,13 +22305,13 @@
               <w:pStyle w:val="Bibliography"/>
               <w:rPr>
                 <w:noProof/>
-                <w:lang w:val="x-none"/>
-              </w:rPr>
-            </w:pPr>
-            <w:r>
-              <w:rPr>
-                <w:noProof/>
-                <w:lang w:val="x-none"/>
+                <w:lang w:val="en-001"/>
+              </w:rPr>
+            </w:pPr>
+            <w:r>
+              <w:rPr>
+                <w:noProof/>
+                <w:lang w:val="en-001"/>
               </w:rPr>
               <w:t xml:space="preserve">S. &amp;. C. C. Jaf, "Deep learning for natural language parsing," </w:t>
             </w:r>
@@ -22126,14 +22320,14 @@
                 <w:i/>
                 <w:iCs/>
                 <w:noProof/>
-                <w:lang w:val="x-none"/>
+                <w:lang w:val="en-001"/>
               </w:rPr>
               <w:t xml:space="preserve">IEEE Access, </w:t>
             </w:r>
             <w:r>
               <w:rPr>
                 <w:noProof/>
-                <w:lang w:val="x-none"/>
+                <w:lang w:val="en-001"/>
               </w:rPr>
               <w:t xml:space="preserve">vol. 7, pp. 131363-131373, 2019. </w:t>
             </w:r>
@@ -22142,7 +22336,7 @@
       </w:tr>
       <w:tr>
         <w:trPr>
-          <w:divId w:val="937828558"/>
+          <w:divId w:val="432474718"/>
           <w:tblCellSpacing w:w="15" w:type="dxa"/>
         </w:trPr>
         <w:tc>
@@ -22155,13 +22349,13 @@
               <w:pStyle w:val="Bibliography"/>
               <w:rPr>
                 <w:noProof/>
-                <w:lang w:val="x-none"/>
-              </w:rPr>
-            </w:pPr>
-            <w:r>
-              <w:rPr>
-                <w:noProof/>
-                <w:lang w:val="x-none"/>
+                <w:lang w:val="en-001"/>
+              </w:rPr>
+            </w:pPr>
+            <w:r>
+              <w:rPr>
+                <w:noProof/>
+                <w:lang w:val="en-001"/>
               </w:rPr>
               <w:t xml:space="preserve">[17] </w:t>
             </w:r>
@@ -22177,13 +22371,13 @@
               <w:pStyle w:val="Bibliography"/>
               <w:rPr>
                 <w:noProof/>
-                <w:lang w:val="x-none"/>
-              </w:rPr>
-            </w:pPr>
-            <w:r>
-              <w:rPr>
-                <w:noProof/>
-                <w:lang w:val="x-none"/>
+                <w:lang w:val="en-001"/>
+              </w:rPr>
+            </w:pPr>
+            <w:r>
+              <w:rPr>
+                <w:noProof/>
+                <w:lang w:val="en-001"/>
               </w:rPr>
               <w:t xml:space="preserve">R. P. S. C. E. &amp;. T. R. Sukthanker, "Anaphora and coreference resolution: A review," </w:t>
             </w:r>
@@ -22192,14 +22386,14 @@
                 <w:i/>
                 <w:iCs/>
                 <w:noProof/>
-                <w:lang w:val="x-none"/>
+                <w:lang w:val="en-001"/>
               </w:rPr>
               <w:t xml:space="preserve">Information Fusion,, </w:t>
             </w:r>
             <w:r>
               <w:rPr>
                 <w:noProof/>
-                <w:lang w:val="x-none"/>
+                <w:lang w:val="en-001"/>
               </w:rPr>
               <w:t xml:space="preserve">vol. 59, pp. 139-162, 2020. </w:t>
             </w:r>
@@ -22208,7 +22402,7 @@
       </w:tr>
       <w:tr>
         <w:trPr>
-          <w:divId w:val="937828558"/>
+          <w:divId w:val="432474718"/>
           <w:tblCellSpacing w:w="15" w:type="dxa"/>
         </w:trPr>
         <w:tc>
@@ -22221,13 +22415,13 @@
               <w:pStyle w:val="Bibliography"/>
               <w:rPr>
                 <w:noProof/>
-                <w:lang w:val="x-none"/>
-              </w:rPr>
-            </w:pPr>
-            <w:r>
-              <w:rPr>
-                <w:noProof/>
-                <w:lang w:val="x-none"/>
+                <w:lang w:val="en-001"/>
+              </w:rPr>
+            </w:pPr>
+            <w:r>
+              <w:rPr>
+                <w:noProof/>
+                <w:lang w:val="en-001"/>
               </w:rPr>
               <w:t xml:space="preserve">[18] </w:t>
             </w:r>
@@ -22243,13 +22437,13 @@
               <w:pStyle w:val="Bibliography"/>
               <w:rPr>
                 <w:noProof/>
-                <w:lang w:val="x-none"/>
-              </w:rPr>
-            </w:pPr>
-            <w:r>
-              <w:rPr>
-                <w:noProof/>
-                <w:lang w:val="x-none"/>
+                <w:lang w:val="en-001"/>
+              </w:rPr>
+            </w:pPr>
+            <w:r>
+              <w:rPr>
+                <w:noProof/>
+                <w:lang w:val="en-001"/>
               </w:rPr>
               <w:t>P. M. Marta Maślankowska, "neurosys," [Online]. Available: https://neurosys.com/blog/intro-to-coreference-resolution-in-nlp.</w:t>
             </w:r>
@@ -22258,7 +22452,7 @@
       </w:tr>
       <w:tr>
         <w:trPr>
-          <w:divId w:val="937828558"/>
+          <w:divId w:val="432474718"/>
           <w:tblCellSpacing w:w="15" w:type="dxa"/>
         </w:trPr>
         <w:tc>
@@ -22271,13 +22465,13 @@
               <w:pStyle w:val="Bibliography"/>
               <w:rPr>
                 <w:noProof/>
-                <w:lang w:val="x-none"/>
-              </w:rPr>
-            </w:pPr>
-            <w:r>
-              <w:rPr>
-                <w:noProof/>
-                <w:lang w:val="x-none"/>
+                <w:lang w:val="en-001"/>
+              </w:rPr>
+            </w:pPr>
+            <w:r>
+              <w:rPr>
+                <w:noProof/>
+                <w:lang w:val="en-001"/>
               </w:rPr>
               <w:t xml:space="preserve">[19] </w:t>
             </w:r>
@@ -22293,13 +22487,13 @@
               <w:pStyle w:val="Bibliography"/>
               <w:rPr>
                 <w:noProof/>
-                <w:lang w:val="x-none"/>
-              </w:rPr>
-            </w:pPr>
-            <w:r>
-              <w:rPr>
-                <w:noProof/>
-                <w:lang w:val="x-none"/>
+                <w:lang w:val="en-001"/>
+              </w:rPr>
+            </w:pPr>
+            <w:r>
+              <w:rPr>
+                <w:noProof/>
+                <w:lang w:val="en-001"/>
               </w:rPr>
               <w:t>C. Manning, "Stanford lecture (CS224n) by Christopher Manning," 2019. [Online]. Available: https://web.stanford.edu/class/archive/cs/cs224n/cs224n.1162/handouts/cs224n-lecture10-coreference.pdf.</w:t>
             </w:r>
@@ -22308,7 +22502,7 @@
       </w:tr>
       <w:tr>
         <w:trPr>
-          <w:divId w:val="937828558"/>
+          <w:divId w:val="432474718"/>
           <w:tblCellSpacing w:w="15" w:type="dxa"/>
         </w:trPr>
         <w:tc>
@@ -22321,13 +22515,13 @@
               <w:pStyle w:val="Bibliography"/>
               <w:rPr>
                 <w:noProof/>
-                <w:lang w:val="x-none"/>
-              </w:rPr>
-            </w:pPr>
-            <w:r>
-              <w:rPr>
-                <w:noProof/>
-                <w:lang w:val="x-none"/>
+                <w:lang w:val="en-001"/>
+              </w:rPr>
+            </w:pPr>
+            <w:r>
+              <w:rPr>
+                <w:noProof/>
+                <w:lang w:val="en-001"/>
               </w:rPr>
               <w:lastRenderedPageBreak/>
               <w:t xml:space="preserve">[20] </w:t>
@@ -22344,13 +22538,13 @@
               <w:pStyle w:val="Bibliography"/>
               <w:rPr>
                 <w:noProof/>
-                <w:lang w:val="x-none"/>
-              </w:rPr>
-            </w:pPr>
-            <w:r>
-              <w:rPr>
-                <w:noProof/>
-                <w:lang w:val="x-none"/>
+                <w:lang w:val="en-001"/>
+              </w:rPr>
+            </w:pPr>
+            <w:r>
+              <w:rPr>
+                <w:noProof/>
+                <w:lang w:val="en-001"/>
               </w:rPr>
               <w:t xml:space="preserve">S. G. L. &amp;. H. C. Loáiciga, "What is it? Disambiguating the different readings of the pronoun 'it.," </w:t>
             </w:r>
@@ -22359,14 +22553,14 @@
                 <w:i/>
                 <w:iCs/>
                 <w:noProof/>
-                <w:lang w:val="x-none"/>
+                <w:lang w:val="en-001"/>
               </w:rPr>
               <w:t xml:space="preserve">Proceedings of the 2017 Conference on Empirical Methods in Natural Language Processing, </w:t>
             </w:r>
             <w:r>
               <w:rPr>
                 <w:noProof/>
-                <w:lang w:val="x-none"/>
+                <w:lang w:val="en-001"/>
               </w:rPr>
               <w:t xml:space="preserve">pp. 1325-1331, 2017. </w:t>
             </w:r>
@@ -22375,7 +22569,7 @@
       </w:tr>
       <w:tr>
         <w:trPr>
-          <w:divId w:val="937828558"/>
+          <w:divId w:val="432474718"/>
           <w:tblCellSpacing w:w="15" w:type="dxa"/>
         </w:trPr>
         <w:tc>
@@ -22388,13 +22582,13 @@
               <w:pStyle w:val="Bibliography"/>
               <w:rPr>
                 <w:noProof/>
-                <w:lang w:val="x-none"/>
-              </w:rPr>
-            </w:pPr>
-            <w:r>
-              <w:rPr>
-                <w:noProof/>
-                <w:lang w:val="x-none"/>
+                <w:lang w:val="en-001"/>
+              </w:rPr>
+            </w:pPr>
+            <w:r>
+              <w:rPr>
+                <w:noProof/>
+                <w:lang w:val="en-001"/>
               </w:rPr>
               <w:t xml:space="preserve">[21] </w:t>
             </w:r>
@@ -22410,38 +22604,22 @@
               <w:pStyle w:val="Bibliography"/>
               <w:rPr>
                 <w:noProof/>
-                <w:lang w:val="x-none"/>
-              </w:rPr>
-            </w:pPr>
-            <w:r>
-              <w:rPr>
-                <w:noProof/>
-                <w:lang w:val="x-none"/>
-              </w:rPr>
-              <w:t xml:space="preserve">J. T. Catanio, "Requirements analysis: A review," </w:t>
-            </w:r>
-            <w:r>
-              <w:rPr>
-                <w:i/>
-                <w:iCs/>
-                <w:noProof/>
-                <w:lang w:val="x-none"/>
-              </w:rPr>
-              <w:t xml:space="preserve">Advances in Systems, Computing Sciences and Software Engineering, </w:t>
-            </w:r>
-            <w:r>
-              <w:rPr>
-                <w:noProof/>
-                <w:lang w:val="x-none"/>
-              </w:rPr>
-              <w:t xml:space="preserve">pp. 411-418, 2006. </w:t>
+                <w:lang w:val="en-001"/>
+              </w:rPr>
+            </w:pPr>
+            <w:r>
+              <w:rPr>
+                <w:noProof/>
+                <w:lang w:val="en-001"/>
+              </w:rPr>
+              <w:t xml:space="preserve">B. Arendse, "A thorough comparison of NLP tools for requirements quality improvement," 2016. </w:t>
             </w:r>
           </w:p>
         </w:tc>
       </w:tr>
       <w:tr>
         <w:trPr>
-          <w:divId w:val="937828558"/>
+          <w:divId w:val="432474718"/>
           <w:tblCellSpacing w:w="15" w:type="dxa"/>
         </w:trPr>
         <w:tc>
@@ -22454,13 +22632,13 @@
               <w:pStyle w:val="Bibliography"/>
               <w:rPr>
                 <w:noProof/>
-                <w:lang w:val="x-none"/>
-              </w:rPr>
-            </w:pPr>
-            <w:r>
-              <w:rPr>
-                <w:noProof/>
-                <w:lang w:val="x-none"/>
+                <w:lang w:val="en-001"/>
+              </w:rPr>
+            </w:pPr>
+            <w:r>
+              <w:rPr>
+                <w:noProof/>
+                <w:lang w:val="en-001"/>
               </w:rPr>
               <w:t xml:space="preserve">[22] </w:t>
             </w:r>
@@ -22476,22 +22654,22 @@
               <w:pStyle w:val="Bibliography"/>
               <w:rPr>
                 <w:noProof/>
-                <w:lang w:val="x-none"/>
-              </w:rPr>
-            </w:pPr>
-            <w:r>
-              <w:rPr>
-                <w:noProof/>
-                <w:lang w:val="x-none"/>
-              </w:rPr>
-              <w:t xml:space="preserve">B. Arendse, "A thorough comparison of NLP tools for requirements quality improvement," 2016. </w:t>
+                <w:lang w:val="en-001"/>
+              </w:rPr>
+            </w:pPr>
+            <w:r>
+              <w:rPr>
+                <w:noProof/>
+                <w:lang w:val="en-001"/>
+              </w:rPr>
+              <w:t xml:space="preserve">O. Räihä, A survey on search-based software design, 2010. </w:t>
             </w:r>
           </w:p>
         </w:tc>
       </w:tr>
       <w:tr>
         <w:trPr>
-          <w:divId w:val="937828558"/>
+          <w:divId w:val="432474718"/>
           <w:tblCellSpacing w:w="15" w:type="dxa"/>
         </w:trPr>
         <w:tc>
@@ -22504,13 +22682,13 @@
               <w:pStyle w:val="Bibliography"/>
               <w:rPr>
                 <w:noProof/>
-                <w:lang w:val="x-none"/>
-              </w:rPr>
-            </w:pPr>
-            <w:r>
-              <w:rPr>
-                <w:noProof/>
-                <w:lang w:val="x-none"/>
+                <w:lang w:val="en-001"/>
+              </w:rPr>
+            </w:pPr>
+            <w:r>
+              <w:rPr>
+                <w:noProof/>
+                <w:lang w:val="en-001"/>
               </w:rPr>
               <w:t xml:space="preserve">[23] </w:t>
             </w:r>
@@ -22526,22 +22704,22 @@
               <w:pStyle w:val="Bibliography"/>
               <w:rPr>
                 <w:noProof/>
-                <w:lang w:val="x-none"/>
-              </w:rPr>
-            </w:pPr>
-            <w:r>
-              <w:rPr>
-                <w:noProof/>
-                <w:lang w:val="x-none"/>
-              </w:rPr>
-              <w:t xml:space="preserve">O. Räihä, A survey on search-based software design, 2010. </w:t>
+                <w:lang w:val="en-001"/>
+              </w:rPr>
+            </w:pPr>
+            <w:r>
+              <w:rPr>
+                <w:noProof/>
+                <w:lang w:val="en-001"/>
+              </w:rPr>
+              <w:t xml:space="preserve">J. E. Reid G. Smith, Building AI Applications: Yesterday, Today, and Tomorrow, 2017. </w:t>
             </w:r>
           </w:p>
         </w:tc>
       </w:tr>
       <w:tr>
         <w:trPr>
-          <w:divId w:val="937828558"/>
+          <w:divId w:val="432474718"/>
           <w:tblCellSpacing w:w="15" w:type="dxa"/>
         </w:trPr>
         <w:tc>
@@ -22554,13 +22732,13 @@
               <w:pStyle w:val="Bibliography"/>
               <w:rPr>
                 <w:noProof/>
-                <w:lang w:val="x-none"/>
-              </w:rPr>
-            </w:pPr>
-            <w:r>
-              <w:rPr>
-                <w:noProof/>
-                <w:lang w:val="x-none"/>
+                <w:lang w:val="en-001"/>
+              </w:rPr>
+            </w:pPr>
+            <w:r>
+              <w:rPr>
+                <w:noProof/>
+                <w:lang w:val="en-001"/>
               </w:rPr>
               <w:t xml:space="preserve">[24] </w:t>
             </w:r>
@@ -22576,22 +22754,22 @@
               <w:pStyle w:val="Bibliography"/>
               <w:rPr>
                 <w:noProof/>
-                <w:lang w:val="x-none"/>
-              </w:rPr>
-            </w:pPr>
-            <w:r>
-              <w:rPr>
-                <w:noProof/>
-                <w:lang w:val="x-none"/>
-              </w:rPr>
-              <w:t xml:space="preserve">J. E. Reid G. Smith, Building AI Applications: Yesterday, Today, and Tomorrow, 2017. </w:t>
+                <w:lang w:val="en-001"/>
+              </w:rPr>
+            </w:pPr>
+            <w:r>
+              <w:rPr>
+                <w:noProof/>
+                <w:lang w:val="en-001"/>
+              </w:rPr>
+              <w:t xml:space="preserve">⁎. Crispin Coombsa, Journal of Strategic Information Systems, 2020. </w:t>
             </w:r>
           </w:p>
         </w:tc>
       </w:tr>
       <w:tr>
         <w:trPr>
-          <w:divId w:val="937828558"/>
+          <w:divId w:val="432474718"/>
           <w:tblCellSpacing w:w="15" w:type="dxa"/>
         </w:trPr>
         <w:tc>
@@ -22604,13 +22782,13 @@
               <w:pStyle w:val="Bibliography"/>
               <w:rPr>
                 <w:noProof/>
-                <w:lang w:val="x-none"/>
-              </w:rPr>
-            </w:pPr>
-            <w:r>
-              <w:rPr>
-                <w:noProof/>
-                <w:lang w:val="x-none"/>
+                <w:lang w:val="en-001"/>
+              </w:rPr>
+            </w:pPr>
+            <w:r>
+              <w:rPr>
+                <w:noProof/>
+                <w:lang w:val="en-001"/>
               </w:rPr>
               <w:t xml:space="preserve">[25] </w:t>
             </w:r>
@@ -22626,22 +22804,38 @@
               <w:pStyle w:val="Bibliography"/>
               <w:rPr>
                 <w:noProof/>
-                <w:lang w:val="x-none"/>
-              </w:rPr>
-            </w:pPr>
-            <w:r>
-              <w:rPr>
-                <w:noProof/>
-                <w:lang w:val="x-none"/>
-              </w:rPr>
-              <w:t xml:space="preserve">⁎. Crispin Coombsa, Journal of Strategic Information Systems, 2020. </w:t>
+                <w:lang w:val="en-001"/>
+              </w:rPr>
+            </w:pPr>
+            <w:r>
+              <w:rPr>
+                <w:noProof/>
+                <w:lang w:val="en-001"/>
+              </w:rPr>
+              <w:t xml:space="preserve">J. T. Catanio, "Requirements analysis: A review," </w:t>
+            </w:r>
+            <w:r>
+              <w:rPr>
+                <w:i/>
+                <w:iCs/>
+                <w:noProof/>
+                <w:lang w:val="en-001"/>
+              </w:rPr>
+              <w:t xml:space="preserve">Advances in Systems, Computing Sciences and Software Engineering, </w:t>
+            </w:r>
+            <w:r>
+              <w:rPr>
+                <w:noProof/>
+                <w:lang w:val="en-001"/>
+              </w:rPr>
+              <w:t xml:space="preserve">pp. 411-418, 2006. </w:t>
             </w:r>
           </w:p>
         </w:tc>
       </w:tr>
       <w:tr>
         <w:trPr>
-          <w:divId w:val="937828558"/>
+          <w:divId w:val="432474718"/>
           <w:tblCellSpacing w:w="15" w:type="dxa"/>
         </w:trPr>
         <w:tc>
@@ -22654,13 +22848,13 @@
               <w:pStyle w:val="Bibliography"/>
               <w:rPr>
                 <w:noProof/>
-                <w:lang w:val="x-none"/>
-              </w:rPr>
-            </w:pPr>
-            <w:r>
-              <w:rPr>
-                <w:noProof/>
-                <w:lang w:val="x-none"/>
+                <w:lang w:val="en-001"/>
+              </w:rPr>
+            </w:pPr>
+            <w:r>
+              <w:rPr>
+                <w:noProof/>
+                <w:lang w:val="en-001"/>
               </w:rPr>
               <w:t xml:space="preserve">[26] </w:t>
             </w:r>
@@ -22676,13 +22870,13 @@
               <w:pStyle w:val="Bibliography"/>
               <w:rPr>
                 <w:noProof/>
-                <w:lang w:val="x-none"/>
-              </w:rPr>
-            </w:pPr>
-            <w:r>
-              <w:rPr>
-                <w:noProof/>
-                <w:lang w:val="x-none"/>
+                <w:lang w:val="en-001"/>
+              </w:rPr>
+            </w:pPr>
+            <w:r>
+              <w:rPr>
+                <w:noProof/>
+                <w:lang w:val="en-001"/>
               </w:rPr>
               <w:t xml:space="preserve">S. Ian, Software Engineering, 11th ed., Addison-Wesley,, 2015. </w:t>
             </w:r>
@@ -22691,7 +22885,7 @@
       </w:tr>
       <w:tr>
         <w:trPr>
-          <w:divId w:val="937828558"/>
+          <w:divId w:val="432474718"/>
           <w:tblCellSpacing w:w="15" w:type="dxa"/>
         </w:trPr>
         <w:tc>
@@ -22704,13 +22898,13 @@
               <w:pStyle w:val="Bibliography"/>
               <w:rPr>
                 <w:noProof/>
-                <w:lang w:val="x-none"/>
-              </w:rPr>
-            </w:pPr>
-            <w:r>
-              <w:rPr>
-                <w:noProof/>
-                <w:lang w:val="x-none"/>
+                <w:lang w:val="en-001"/>
+              </w:rPr>
+            </w:pPr>
+            <w:r>
+              <w:rPr>
+                <w:noProof/>
+                <w:lang w:val="en-001"/>
               </w:rPr>
               <w:t xml:space="preserve">[27] </w:t>
             </w:r>
@@ -22726,13 +22920,13 @@
               <w:pStyle w:val="Bibliography"/>
               <w:rPr>
                 <w:noProof/>
-                <w:lang w:val="x-none"/>
-              </w:rPr>
-            </w:pPr>
-            <w:r>
-              <w:rPr>
-                <w:noProof/>
-                <w:lang w:val="x-none"/>
+                <w:lang w:val="en-001"/>
+              </w:rPr>
+            </w:pPr>
+            <w:r>
+              <w:rPr>
+                <w:noProof/>
+                <w:lang w:val="en-001"/>
               </w:rPr>
               <w:t>J. M. Silva</w:t>
             </w:r>
@@ -22740,14 +22934,14 @@
               <w:rPr>
                 <w:rFonts w:ascii="Cambria Math" w:hAnsi="Cambria Math" w:cs="Cambria Math"/>
                 <w:noProof/>
-                <w:lang w:val="x-none"/>
+                <w:lang w:val="en-001"/>
               </w:rPr>
               <w:t>∗</w:t>
             </w:r>
             <w:r>
               <w:rPr>
                 <w:noProof/>
-                <w:lang w:val="x-none"/>
+                <w:lang w:val="en-001"/>
               </w:rPr>
               <w:t xml:space="preserve">, REQUIREMENTS ENGINEERING AT A GLANCE: COMPARING GORE AND UML METHODS IN THE DESIGN OF AUTOMATED SYSTEMS. </w:t>
             </w:r>
@@ -22757,7 +22951,7 @@
     </w:tbl>
     <w:p>
       <w:pPr>
-        <w:divId w:val="937828558"/>
+        <w:divId w:val="432474718"/>
         <w:rPr>
           <w:rFonts w:eastAsia="Times New Roman"/>
           <w:noProof/>
@@ -22865,7 +23059,7 @@
       <w:pPr>
         <w:pStyle w:val="Heading1"/>
       </w:pPr>
-      <w:bookmarkStart w:id="107" w:name="_Toc149744138"/>
+      <w:bookmarkStart w:id="103" w:name="_Toc149744138"/>
       <w:r>
         <w:lastRenderedPageBreak/>
         <w:t>A</w:t>
@@ -22873,7 +23067,7 @@
       <w:r>
         <w:t>ppendix A</w:t>
       </w:r>
-      <w:bookmarkEnd w:id="107"/>
+      <w:bookmarkEnd w:id="103"/>
     </w:p>
     <w:p>
       <w:pPr>
@@ -22959,7 +23153,7 @@
       <w:pPr>
         <w:pStyle w:val="Heading1"/>
       </w:pPr>
-      <w:bookmarkStart w:id="108" w:name="_Toc149744139"/>
+      <w:bookmarkStart w:id="104" w:name="_Toc149744139"/>
       <w:r>
         <w:lastRenderedPageBreak/>
         <w:t>A</w:t>
@@ -22970,7 +23164,7 @@
       <w:r>
         <w:t>B</w:t>
       </w:r>
-      <w:bookmarkEnd w:id="108"/>
+      <w:bookmarkEnd w:id="104"/>
     </w:p>
     <w:p>
       <w:pPr>
@@ -23018,15 +23212,7 @@
       </w:r>
       <w:proofErr w:type="gramEnd"/>
       <w:r>
-        <w:t xml:space="preserve"> and equation appear in Chapter 2, therefore their numberings will be preceded by number 2. Whenever possible please place the figures and tables </w:t>
-      </w:r>
-      <w:proofErr w:type="gramStart"/>
-      <w:r>
-        <w:t>alongside with</w:t>
-      </w:r>
-      <w:proofErr w:type="gramEnd"/>
-      <w:r>
-        <w:t xml:space="preserve"> the </w:t>
+        <w:t xml:space="preserve"> and equation appear in Chapter 2, therefore their numberings will be preceded by number 2. Whenever possible please place the figures and tables alongside with the </w:t>
       </w:r>
       <w:r>
         <w:t>captions</w:t>
@@ -23035,23 +23221,7 @@
         <w:t xml:space="preserve">, immediately </w:t>
       </w:r>
       <w:r>
-        <w:t xml:space="preserve">following the first text that refer to it. If this is not possible, then the figure or table should appear </w:t>
-      </w:r>
-      <w:proofErr w:type="gramStart"/>
-      <w:r>
-        <w:t>in</w:t>
-      </w:r>
-      <w:proofErr w:type="gramEnd"/>
-      <w:r>
-        <w:t xml:space="preserve"> the following page.  More than one figure or table can be placed </w:t>
-      </w:r>
-      <w:proofErr w:type="gramStart"/>
-      <w:r>
-        <w:t>in</w:t>
-      </w:r>
-      <w:proofErr w:type="gramEnd"/>
-      <w:r>
-        <w:t xml:space="preserve"> a single page.  However, it</w:t>
+        <w:t>following the first text that refer to it. If this is not possible, then the figure or table should appear in the following page.  More than one figure or table can be placed in a single page.  However, it</w:t>
       </w:r>
       <w:r>
         <w:t xml:space="preserve"> is advisable to disperse the figures and tables throughout the report. Please ensure that the figures and tables do not run across pages.</w:t>
@@ -23088,7 +23258,7 @@
                     <pic:cNvPicPr/>
                   </pic:nvPicPr>
                   <pic:blipFill>
-                    <a:blip r:embed="rId26" cstate="print"/>
+                    <a:blip r:embed="rId25" cstate="print"/>
                     <a:stretch>
                       <a:fillRect/>
                     </a:stretch>
@@ -24546,17 +24716,17 @@
         </w:numPr>
         <w:snapToGrid w:val="0"/>
       </w:pPr>
-      <w:bookmarkStart w:id="109" w:name="_Toc380764678"/>
-      <w:bookmarkStart w:id="110" w:name="_Toc149744140"/>
+      <w:bookmarkStart w:id="105" w:name="_Toc380764678"/>
+      <w:bookmarkStart w:id="106" w:name="_Toc149744140"/>
       <w:r>
         <w:lastRenderedPageBreak/>
         <w:t xml:space="preserve">Appendix </w:t>
       </w:r>
-      <w:bookmarkEnd w:id="109"/>
+      <w:bookmarkEnd w:id="105"/>
       <w:r>
         <w:t>C</w:t>
       </w:r>
-      <w:bookmarkEnd w:id="110"/>
+      <w:bookmarkEnd w:id="106"/>
     </w:p>
     <w:p>
       <w:pPr>
@@ -24580,29 +24750,7 @@
           <w:color w:val="000000"/>
           <w:szCs w:val="24"/>
         </w:rPr>
-        <w:t xml:space="preserve">The following </w:t>
-      </w:r>
-      <w:proofErr w:type="gramStart"/>
-      <w:r>
-        <w:rPr>
-          <w:rFonts w:ascii="Times New Roman" w:hAnsi="Times New Roman" w:cs="Times New Roman"/>
-          <w:bCs/>
-          <w:iCs/>
-          <w:color w:val="000000"/>
-          <w:szCs w:val="24"/>
-        </w:rPr>
-        <w:t>describe</w:t>
-      </w:r>
-      <w:proofErr w:type="gramEnd"/>
-      <w:r>
-        <w:rPr>
-          <w:rFonts w:ascii="Times New Roman" w:hAnsi="Times New Roman" w:cs="Times New Roman"/>
-          <w:bCs/>
-          <w:iCs/>
-          <w:color w:val="000000"/>
-          <w:szCs w:val="24"/>
-        </w:rPr>
-        <w:t xml:space="preserve"> the details of the required report format.</w:t>
+        <w:t>The following describe the details of the required report format.</w:t>
       </w:r>
     </w:p>
     <w:p>
@@ -25218,23 +25366,7 @@
           <w:rFonts w:ascii="Times New Roman" w:hAnsi="Times New Roman" w:cs="Times New Roman"/>
           <w:szCs w:val="24"/>
         </w:rPr>
-        <w:t>Except for the title page, number all pages which come before the first page of the body chapters consecutively with lower case roman numerals (</w:t>
-      </w:r>
-      <w:proofErr w:type="spellStart"/>
-      <w:r>
-        <w:rPr>
-          <w:rFonts w:ascii="Times New Roman" w:hAnsi="Times New Roman" w:cs="Times New Roman"/>
-          <w:szCs w:val="24"/>
-        </w:rPr>
-        <w:t>i</w:t>
-      </w:r>
-      <w:proofErr w:type="spellEnd"/>
-      <w:r>
-        <w:rPr>
-          <w:rFonts w:ascii="Times New Roman" w:hAnsi="Times New Roman" w:cs="Times New Roman"/>
-          <w:szCs w:val="24"/>
-        </w:rPr>
-        <w:t xml:space="preserve">, ii, iii, iv…). </w:t>
+        <w:t xml:space="preserve">Except for the title page, number all pages which come before the first page of the body chapters consecutively with lower case roman numerals (i, ii, iii, iv…). </w:t>
       </w:r>
     </w:p>
     <w:p>
@@ -25350,7 +25482,7 @@
       </w:r>
     </w:p>
     <w:sectPr>
-      <w:footerReference w:type="default" r:id="rId27"/>
+      <w:footerReference w:type="default" r:id="rId26"/>
       <w:pgSz w:w="12240" w:h="15840"/>
       <w:pgMar w:top="1350" w:right="1440" w:bottom="1710" w:left="1800" w:header="720" w:footer="720" w:gutter="0"/>
       <w:pgNumType w:start="1"/>
@@ -25677,6 +25809,102 @@
     </w:lvl>
   </w:abstractNum>
   <w:abstractNum w:abstractNumId="2" w15:restartNumberingAfterBreak="0">
+    <w:nsid w:val="087A6591"/>
+    <w:multiLevelType w:val="hybridMultilevel"/>
+    <w:tmpl w:val="938CF33C"/>
+    <w:lvl w:ilvl="0" w:tplc="FFFFFFFF">
+      <w:start w:val="1"/>
+      <w:numFmt w:val="decimal"/>
+      <w:lvlText w:val="UR%1-"/>
+      <w:lvlJc w:val="left"/>
+      <w:pPr>
+        <w:ind w:left="1620" w:hanging="360"/>
+      </w:pPr>
+      <w:rPr>
+        <w:rFonts w:hint="default"/>
+        <w:b w:val="0"/>
+        <w:bCs w:val="0"/>
+      </w:rPr>
+    </w:lvl>
+    <w:lvl w:ilvl="1" w:tplc="1F543594">
+      <w:start w:val="1"/>
+      <w:numFmt w:val="decimal"/>
+      <w:lvlText w:val="UR%2-"/>
+      <w:lvlJc w:val="left"/>
+      <w:pPr>
+        <w:ind w:left="1980" w:hanging="360"/>
+      </w:pPr>
+      <w:rPr>
+        <w:rFonts w:hint="default"/>
+        <w:b w:val="0"/>
+        <w:bCs w:val="0"/>
+      </w:rPr>
+    </w:lvl>
+    <w:lvl w:ilvl="2" w:tplc="FFFFFFFF" w:tentative="1">
+      <w:start w:val="1"/>
+      <w:numFmt w:val="lowerRoman"/>
+      <w:lvlText w:val="%3."/>
+      <w:lvlJc w:val="right"/>
+      <w:pPr>
+        <w:ind w:left="2160" w:hanging="180"/>
+      </w:pPr>
+    </w:lvl>
+    <w:lvl w:ilvl="3" w:tplc="FFFFFFFF" w:tentative="1">
+      <w:start w:val="1"/>
+      <w:numFmt w:val="decimal"/>
+      <w:lvlText w:val="%4."/>
+      <w:lvlJc w:val="left"/>
+      <w:pPr>
+        <w:ind w:left="2880" w:hanging="360"/>
+      </w:pPr>
+    </w:lvl>
+    <w:lvl w:ilvl="4" w:tplc="FFFFFFFF" w:tentative="1">
+      <w:start w:val="1"/>
+      <w:numFmt w:val="lowerLetter"/>
+      <w:lvlText w:val="%5."/>
+      <w:lvlJc w:val="left"/>
+      <w:pPr>
+        <w:ind w:left="3600" w:hanging="360"/>
+      </w:pPr>
+    </w:lvl>
+    <w:lvl w:ilvl="5" w:tplc="FFFFFFFF" w:tentative="1">
+      <w:start w:val="1"/>
+      <w:numFmt w:val="lowerRoman"/>
+      <w:lvlText w:val="%6."/>
+      <w:lvlJc w:val="right"/>
+      <w:pPr>
+        <w:ind w:left="4320" w:hanging="180"/>
+      </w:pPr>
+    </w:lvl>
+    <w:lvl w:ilvl="6" w:tplc="FFFFFFFF" w:tentative="1">
+      <w:start w:val="1"/>
+      <w:numFmt w:val="decimal"/>
+      <w:lvlText w:val="%7."/>
+      <w:lvlJc w:val="left"/>
+      <w:pPr>
+        <w:ind w:left="5040" w:hanging="360"/>
+      </w:pPr>
+    </w:lvl>
+    <w:lvl w:ilvl="7" w:tplc="FFFFFFFF" w:tentative="1">
+      <w:start w:val="1"/>
+      <w:numFmt w:val="lowerLetter"/>
+      <w:lvlText w:val="%8."/>
+      <w:lvlJc w:val="left"/>
+      <w:pPr>
+        <w:ind w:left="5760" w:hanging="360"/>
+      </w:pPr>
+    </w:lvl>
+    <w:lvl w:ilvl="8" w:tplc="FFFFFFFF" w:tentative="1">
+      <w:start w:val="1"/>
+      <w:numFmt w:val="lowerRoman"/>
+      <w:lvlText w:val="%9."/>
+      <w:lvlJc w:val="right"/>
+      <w:pPr>
+        <w:ind w:left="6480" w:hanging="180"/>
+      </w:pPr>
+    </w:lvl>
+  </w:abstractNum>
+  <w:abstractNum w:abstractNumId="3" w15:restartNumberingAfterBreak="0">
     <w:nsid w:val="095E0310"/>
     <w:multiLevelType w:val="hybridMultilevel"/>
     <w:tmpl w:val="523A11C4"/>
@@ -25789,7 +26017,98 @@
       </w:rPr>
     </w:lvl>
   </w:abstractNum>
-  <w:abstractNum w:abstractNumId="3" w15:restartNumberingAfterBreak="0">
+  <w:abstractNum w:abstractNumId="4" w15:restartNumberingAfterBreak="0">
+    <w:nsid w:val="0C4D052E"/>
+    <w:multiLevelType w:val="hybridMultilevel"/>
+    <w:tmpl w:val="A726EB4C"/>
+    <w:lvl w:ilvl="0" w:tplc="1F543594">
+      <w:start w:val="1"/>
+      <w:numFmt w:val="decimal"/>
+      <w:lvlText w:val="UR%1-"/>
+      <w:lvlJc w:val="left"/>
+      <w:pPr>
+        <w:ind w:left="1620" w:hanging="360"/>
+      </w:pPr>
+      <w:rPr>
+        <w:rFonts w:hint="default"/>
+        <w:b w:val="0"/>
+        <w:bCs w:val="0"/>
+      </w:rPr>
+    </w:lvl>
+    <w:lvl w:ilvl="1" w:tplc="04090019">
+      <w:start w:val="1"/>
+      <w:numFmt w:val="lowerLetter"/>
+      <w:lvlText w:val="%2."/>
+      <w:lvlJc w:val="left"/>
+      <w:pPr>
+        <w:ind w:left="1440" w:hanging="360"/>
+      </w:pPr>
+    </w:lvl>
+    <w:lvl w:ilvl="2" w:tplc="0409001B" w:tentative="1">
+      <w:start w:val="1"/>
+      <w:numFmt w:val="lowerRoman"/>
+      <w:lvlText w:val="%3."/>
+      <w:lvlJc w:val="right"/>
+      <w:pPr>
+        <w:ind w:left="2160" w:hanging="180"/>
+      </w:pPr>
+    </w:lvl>
+    <w:lvl w:ilvl="3" w:tplc="0409000F" w:tentative="1">
+      <w:start w:val="1"/>
+      <w:numFmt w:val="decimal"/>
+      <w:lvlText w:val="%4."/>
+      <w:lvlJc w:val="left"/>
+      <w:pPr>
+        <w:ind w:left="2880" w:hanging="360"/>
+      </w:pPr>
+    </w:lvl>
+    <w:lvl w:ilvl="4" w:tplc="04090019" w:tentative="1">
+      <w:start w:val="1"/>
+      <w:numFmt w:val="lowerLetter"/>
+      <w:lvlText w:val="%5."/>
+      <w:lvlJc w:val="left"/>
+      <w:pPr>
+        <w:ind w:left="3600" w:hanging="360"/>
+      </w:pPr>
+    </w:lvl>
+    <w:lvl w:ilvl="5" w:tplc="0409001B" w:tentative="1">
+      <w:start w:val="1"/>
+      <w:numFmt w:val="lowerRoman"/>
+      <w:lvlText w:val="%6."/>
+      <w:lvlJc w:val="right"/>
+      <w:pPr>
+        <w:ind w:left="4320" w:hanging="180"/>
+      </w:pPr>
+    </w:lvl>
+    <w:lvl w:ilvl="6" w:tplc="0409000F" w:tentative="1">
+      <w:start w:val="1"/>
+      <w:numFmt w:val="decimal"/>
+      <w:lvlText w:val="%7."/>
+      <w:lvlJc w:val="left"/>
+      <w:pPr>
+        <w:ind w:left="5040" w:hanging="360"/>
+      </w:pPr>
+    </w:lvl>
+    <w:lvl w:ilvl="7" w:tplc="04090019" w:tentative="1">
+      <w:start w:val="1"/>
+      <w:numFmt w:val="lowerLetter"/>
+      <w:lvlText w:val="%8."/>
+      <w:lvlJc w:val="left"/>
+      <w:pPr>
+        <w:ind w:left="5760" w:hanging="360"/>
+      </w:pPr>
+    </w:lvl>
+    <w:lvl w:ilvl="8" w:tplc="0409001B" w:tentative="1">
+      <w:start w:val="1"/>
+      <w:numFmt w:val="lowerRoman"/>
+      <w:lvlText w:val="%9."/>
+      <w:lvlJc w:val="right"/>
+      <w:pPr>
+        <w:ind w:left="6480" w:hanging="180"/>
+      </w:pPr>
+    </w:lvl>
+  </w:abstractNum>
+  <w:abstractNum w:abstractNumId="5" w15:restartNumberingAfterBreak="0">
     <w:nsid w:val="0D996625"/>
     <w:multiLevelType w:val="hybridMultilevel"/>
     <w:tmpl w:val="3250B7F2"/>
@@ -25879,7 +26198,7 @@
       </w:pPr>
     </w:lvl>
   </w:abstractNum>
-  <w:abstractNum w:abstractNumId="4" w15:restartNumberingAfterBreak="0">
+  <w:abstractNum w:abstractNumId="6" w15:restartNumberingAfterBreak="0">
     <w:nsid w:val="10D4473D"/>
     <w:multiLevelType w:val="hybridMultilevel"/>
     <w:tmpl w:val="FC502190"/>
@@ -25970,7 +26289,7 @@
       </w:pPr>
     </w:lvl>
   </w:abstractNum>
-  <w:abstractNum w:abstractNumId="5" w15:restartNumberingAfterBreak="0">
+  <w:abstractNum w:abstractNumId="7" w15:restartNumberingAfterBreak="0">
     <w:nsid w:val="13223BBF"/>
     <w:multiLevelType w:val="hybridMultilevel"/>
     <w:tmpl w:val="7DC428A6"/>
@@ -26083,130 +26402,17 @@
       </w:rPr>
     </w:lvl>
   </w:abstractNum>
-  <w:abstractNum w:abstractNumId="6" w15:restartNumberingAfterBreak="0">
-    <w:nsid w:val="240B6A2A"/>
+  <w:abstractNum w:abstractNumId="8" w15:restartNumberingAfterBreak="0">
+    <w:nsid w:val="141D3F48"/>
     <w:multiLevelType w:val="hybridMultilevel"/>
-    <w:tmpl w:val="51F21E78"/>
-    <w:lvl w:ilvl="0" w:tplc="043E0001">
-      <w:start w:val="1"/>
-      <w:numFmt w:val="bullet"/>
-      <w:lvlText w:val=""/>
-      <w:lvlJc w:val="left"/>
-      <w:pPr>
-        <w:ind w:left="720" w:hanging="360"/>
-      </w:pPr>
-      <w:rPr>
-        <w:rFonts w:ascii="Symbol" w:hAnsi="Symbol" w:hint="default"/>
-      </w:rPr>
-    </w:lvl>
-    <w:lvl w:ilvl="1" w:tplc="043E0003" w:tentative="1">
-      <w:start w:val="1"/>
-      <w:numFmt w:val="bullet"/>
-      <w:lvlText w:val="o"/>
-      <w:lvlJc w:val="left"/>
-      <w:pPr>
-        <w:ind w:left="1440" w:hanging="360"/>
-      </w:pPr>
-      <w:rPr>
-        <w:rFonts w:ascii="Courier New" w:hAnsi="Courier New" w:cs="Courier New" w:hint="default"/>
-      </w:rPr>
-    </w:lvl>
-    <w:lvl w:ilvl="2" w:tplc="043E0005" w:tentative="1">
-      <w:start w:val="1"/>
-      <w:numFmt w:val="bullet"/>
-      <w:lvlText w:val=""/>
-      <w:lvlJc w:val="left"/>
-      <w:pPr>
-        <w:ind w:left="2160" w:hanging="360"/>
-      </w:pPr>
-      <w:rPr>
-        <w:rFonts w:ascii="Wingdings" w:hAnsi="Wingdings" w:hint="default"/>
-      </w:rPr>
-    </w:lvl>
-    <w:lvl w:ilvl="3" w:tplc="043E0001" w:tentative="1">
-      <w:start w:val="1"/>
-      <w:numFmt w:val="bullet"/>
-      <w:lvlText w:val=""/>
-      <w:lvlJc w:val="left"/>
-      <w:pPr>
-        <w:ind w:left="2880" w:hanging="360"/>
-      </w:pPr>
-      <w:rPr>
-        <w:rFonts w:ascii="Symbol" w:hAnsi="Symbol" w:hint="default"/>
-      </w:rPr>
-    </w:lvl>
-    <w:lvl w:ilvl="4" w:tplc="043E0003" w:tentative="1">
-      <w:start w:val="1"/>
-      <w:numFmt w:val="bullet"/>
-      <w:lvlText w:val="o"/>
-      <w:lvlJc w:val="left"/>
-      <w:pPr>
-        <w:ind w:left="3600" w:hanging="360"/>
-      </w:pPr>
-      <w:rPr>
-        <w:rFonts w:ascii="Courier New" w:hAnsi="Courier New" w:cs="Courier New" w:hint="default"/>
-      </w:rPr>
-    </w:lvl>
-    <w:lvl w:ilvl="5" w:tplc="043E0005" w:tentative="1">
-      <w:start w:val="1"/>
-      <w:numFmt w:val="bullet"/>
-      <w:lvlText w:val=""/>
-      <w:lvlJc w:val="left"/>
-      <w:pPr>
-        <w:ind w:left="4320" w:hanging="360"/>
-      </w:pPr>
-      <w:rPr>
-        <w:rFonts w:ascii="Wingdings" w:hAnsi="Wingdings" w:hint="default"/>
-      </w:rPr>
-    </w:lvl>
-    <w:lvl w:ilvl="6" w:tplc="043E0001" w:tentative="1">
-      <w:start w:val="1"/>
-      <w:numFmt w:val="bullet"/>
-      <w:lvlText w:val=""/>
-      <w:lvlJc w:val="left"/>
-      <w:pPr>
-        <w:ind w:left="5040" w:hanging="360"/>
-      </w:pPr>
-      <w:rPr>
-        <w:rFonts w:ascii="Symbol" w:hAnsi="Symbol" w:hint="default"/>
-      </w:rPr>
-    </w:lvl>
-    <w:lvl w:ilvl="7" w:tplc="043E0003" w:tentative="1">
-      <w:start w:val="1"/>
-      <w:numFmt w:val="bullet"/>
-      <w:lvlText w:val="o"/>
-      <w:lvlJc w:val="left"/>
-      <w:pPr>
-        <w:ind w:left="5760" w:hanging="360"/>
-      </w:pPr>
-      <w:rPr>
-        <w:rFonts w:ascii="Courier New" w:hAnsi="Courier New" w:cs="Courier New" w:hint="default"/>
-      </w:rPr>
-    </w:lvl>
-    <w:lvl w:ilvl="8" w:tplc="043E0005" w:tentative="1">
-      <w:start w:val="1"/>
-      <w:numFmt w:val="bullet"/>
-      <w:lvlText w:val=""/>
-      <w:lvlJc w:val="left"/>
-      <w:pPr>
-        <w:ind w:left="6480" w:hanging="360"/>
-      </w:pPr>
-      <w:rPr>
-        <w:rFonts w:ascii="Wingdings" w:hAnsi="Wingdings" w:hint="default"/>
-      </w:rPr>
-    </w:lvl>
-  </w:abstractNum>
-  <w:abstractNum w:abstractNumId="7" w15:restartNumberingAfterBreak="0">
-    <w:nsid w:val="27274E52"/>
-    <w:multiLevelType w:val="hybridMultilevel"/>
-    <w:tmpl w:val="B086A808"/>
-    <w:lvl w:ilvl="0" w:tplc="AA4CA8DA">
+    <w:tmpl w:val="C49E6C18"/>
+    <w:lvl w:ilvl="0" w:tplc="A2E4A18E">
       <w:start w:val="1"/>
       <w:numFmt w:val="decimal"/>
-      <w:lvlText w:val="NFR%1-"/>
+      <w:lvlText w:val="DR%1-"/>
       <w:lvlJc w:val="left"/>
       <w:pPr>
-        <w:ind w:left="2160" w:hanging="360"/>
+        <w:ind w:left="1428" w:hanging="360"/>
       </w:pPr>
       <w:rPr>
         <w:rFonts w:hint="default"/>
@@ -26220,7 +26426,7 @@
       <w:lvlText w:val="%2."/>
       <w:lvlJc w:val="left"/>
       <w:pPr>
-        <w:ind w:left="2880" w:hanging="360"/>
+        <w:ind w:left="1440" w:hanging="360"/>
       </w:pPr>
     </w:lvl>
     <w:lvl w:ilvl="2" w:tplc="0409001B" w:tentative="1">
@@ -26229,7 +26435,7 @@
       <w:lvlText w:val="%3."/>
       <w:lvlJc w:val="right"/>
       <w:pPr>
-        <w:ind w:left="3600" w:hanging="180"/>
+        <w:ind w:left="2160" w:hanging="180"/>
       </w:pPr>
     </w:lvl>
     <w:lvl w:ilvl="3" w:tplc="0409000F" w:tentative="1">
@@ -26238,7 +26444,7 @@
       <w:lvlText w:val="%4."/>
       <w:lvlJc w:val="left"/>
       <w:pPr>
-        <w:ind w:left="4320" w:hanging="360"/>
+        <w:ind w:left="2880" w:hanging="360"/>
       </w:pPr>
     </w:lvl>
     <w:lvl w:ilvl="4" w:tplc="04090019" w:tentative="1">
@@ -26247,7 +26453,7 @@
       <w:lvlText w:val="%5."/>
       <w:lvlJc w:val="left"/>
       <w:pPr>
-        <w:ind w:left="5040" w:hanging="360"/>
+        <w:ind w:left="3600" w:hanging="360"/>
       </w:pPr>
     </w:lvl>
     <w:lvl w:ilvl="5" w:tplc="0409001B" w:tentative="1">
@@ -26256,7 +26462,7 @@
       <w:lvlText w:val="%6."/>
       <w:lvlJc w:val="right"/>
       <w:pPr>
-        <w:ind w:left="5760" w:hanging="180"/>
+        <w:ind w:left="4320" w:hanging="180"/>
       </w:pPr>
     </w:lvl>
     <w:lvl w:ilvl="6" w:tplc="0409000F" w:tentative="1">
@@ -26265,7 +26471,7 @@
       <w:lvlText w:val="%7."/>
       <w:lvlJc w:val="left"/>
       <w:pPr>
-        <w:ind w:left="6480" w:hanging="360"/>
+        <w:ind w:left="5040" w:hanging="360"/>
       </w:pPr>
     </w:lvl>
     <w:lvl w:ilvl="7" w:tplc="04090019" w:tentative="1">
@@ -26274,7 +26480,7 @@
       <w:lvlText w:val="%8."/>
       <w:lvlJc w:val="left"/>
       <w:pPr>
-        <w:ind w:left="7200" w:hanging="360"/>
+        <w:ind w:left="5760" w:hanging="360"/>
       </w:pPr>
     </w:lvl>
     <w:lvl w:ilvl="8" w:tplc="0409001B" w:tentative="1">
@@ -26283,11 +26489,215 @@
       <w:lvlText w:val="%9."/>
       <w:lvlJc w:val="right"/>
       <w:pPr>
-        <w:ind w:left="7920" w:hanging="180"/>
+        <w:ind w:left="6480" w:hanging="180"/>
       </w:pPr>
     </w:lvl>
   </w:abstractNum>
-  <w:abstractNum w:abstractNumId="8" w15:restartNumberingAfterBreak="0">
+  <w:abstractNum w:abstractNumId="9" w15:restartNumberingAfterBreak="0">
+    <w:nsid w:val="240B6A2A"/>
+    <w:multiLevelType w:val="hybridMultilevel"/>
+    <w:tmpl w:val="51F21E78"/>
+    <w:lvl w:ilvl="0" w:tplc="043E0001">
+      <w:start w:val="1"/>
+      <w:numFmt w:val="bullet"/>
+      <w:lvlText w:val=""/>
+      <w:lvlJc w:val="left"/>
+      <w:pPr>
+        <w:ind w:left="720" w:hanging="360"/>
+      </w:pPr>
+      <w:rPr>
+        <w:rFonts w:ascii="Symbol" w:hAnsi="Symbol" w:hint="default"/>
+      </w:rPr>
+    </w:lvl>
+    <w:lvl w:ilvl="1" w:tplc="043E0003" w:tentative="1">
+      <w:start w:val="1"/>
+      <w:numFmt w:val="bullet"/>
+      <w:lvlText w:val="o"/>
+      <w:lvlJc w:val="left"/>
+      <w:pPr>
+        <w:ind w:left="1440" w:hanging="360"/>
+      </w:pPr>
+      <w:rPr>
+        <w:rFonts w:ascii="Courier New" w:hAnsi="Courier New" w:cs="Courier New" w:hint="default"/>
+      </w:rPr>
+    </w:lvl>
+    <w:lvl w:ilvl="2" w:tplc="043E0005" w:tentative="1">
+      <w:start w:val="1"/>
+      <w:numFmt w:val="bullet"/>
+      <w:lvlText w:val=""/>
+      <w:lvlJc w:val="left"/>
+      <w:pPr>
+        <w:ind w:left="2160" w:hanging="360"/>
+      </w:pPr>
+      <w:rPr>
+        <w:rFonts w:ascii="Wingdings" w:hAnsi="Wingdings" w:hint="default"/>
+      </w:rPr>
+    </w:lvl>
+    <w:lvl w:ilvl="3" w:tplc="043E0001" w:tentative="1">
+      <w:start w:val="1"/>
+      <w:numFmt w:val="bullet"/>
+      <w:lvlText w:val=""/>
+      <w:lvlJc w:val="left"/>
+      <w:pPr>
+        <w:ind w:left="2880" w:hanging="360"/>
+      </w:pPr>
+      <w:rPr>
+        <w:rFonts w:ascii="Symbol" w:hAnsi="Symbol" w:hint="default"/>
+      </w:rPr>
+    </w:lvl>
+    <w:lvl w:ilvl="4" w:tplc="043E0003" w:tentative="1">
+      <w:start w:val="1"/>
+      <w:numFmt w:val="bullet"/>
+      <w:lvlText w:val="o"/>
+      <w:lvlJc w:val="left"/>
+      <w:pPr>
+        <w:ind w:left="3600" w:hanging="360"/>
+      </w:pPr>
+      <w:rPr>
+        <w:rFonts w:ascii="Courier New" w:hAnsi="Courier New" w:cs="Courier New" w:hint="default"/>
+      </w:rPr>
+    </w:lvl>
+    <w:lvl w:ilvl="5" w:tplc="043E0005" w:tentative="1">
+      <w:start w:val="1"/>
+      <w:numFmt w:val="bullet"/>
+      <w:lvlText w:val=""/>
+      <w:lvlJc w:val="left"/>
+      <w:pPr>
+        <w:ind w:left="4320" w:hanging="360"/>
+      </w:pPr>
+      <w:rPr>
+        <w:rFonts w:ascii="Wingdings" w:hAnsi="Wingdings" w:hint="default"/>
+      </w:rPr>
+    </w:lvl>
+    <w:lvl w:ilvl="6" w:tplc="043E0001" w:tentative="1">
+      <w:start w:val="1"/>
+      <w:numFmt w:val="bullet"/>
+      <w:lvlText w:val=""/>
+      <w:lvlJc w:val="left"/>
+      <w:pPr>
+        <w:ind w:left="5040" w:hanging="360"/>
+      </w:pPr>
+      <w:rPr>
+        <w:rFonts w:ascii="Symbol" w:hAnsi="Symbol" w:hint="default"/>
+      </w:rPr>
+    </w:lvl>
+    <w:lvl w:ilvl="7" w:tplc="043E0003" w:tentative="1">
+      <w:start w:val="1"/>
+      <w:numFmt w:val="bullet"/>
+      <w:lvlText w:val="o"/>
+      <w:lvlJc w:val="left"/>
+      <w:pPr>
+        <w:ind w:left="5760" w:hanging="360"/>
+      </w:pPr>
+      <w:rPr>
+        <w:rFonts w:ascii="Courier New" w:hAnsi="Courier New" w:cs="Courier New" w:hint="default"/>
+      </w:rPr>
+    </w:lvl>
+    <w:lvl w:ilvl="8" w:tplc="043E0005" w:tentative="1">
+      <w:start w:val="1"/>
+      <w:numFmt w:val="bullet"/>
+      <w:lvlText w:val=""/>
+      <w:lvlJc w:val="left"/>
+      <w:pPr>
+        <w:ind w:left="6480" w:hanging="360"/>
+      </w:pPr>
+      <w:rPr>
+        <w:rFonts w:ascii="Wingdings" w:hAnsi="Wingdings" w:hint="default"/>
+      </w:rPr>
+    </w:lvl>
+  </w:abstractNum>
+  <w:abstractNum w:abstractNumId="10" w15:restartNumberingAfterBreak="0">
+    <w:nsid w:val="27274E52"/>
+    <w:multiLevelType w:val="hybridMultilevel"/>
+    <w:tmpl w:val="B086A808"/>
+    <w:lvl w:ilvl="0" w:tplc="AA4CA8DA">
+      <w:start w:val="1"/>
+      <w:numFmt w:val="decimal"/>
+      <w:lvlText w:val="NFR%1-"/>
+      <w:lvlJc w:val="left"/>
+      <w:pPr>
+        <w:ind w:left="2160" w:hanging="360"/>
+      </w:pPr>
+      <w:rPr>
+        <w:rFonts w:hint="default"/>
+        <w:b w:val="0"/>
+        <w:bCs w:val="0"/>
+      </w:rPr>
+    </w:lvl>
+    <w:lvl w:ilvl="1" w:tplc="04090019" w:tentative="1">
+      <w:start w:val="1"/>
+      <w:numFmt w:val="lowerLetter"/>
+      <w:lvlText w:val="%2."/>
+      <w:lvlJc w:val="left"/>
+      <w:pPr>
+        <w:ind w:left="2880" w:hanging="360"/>
+      </w:pPr>
+    </w:lvl>
+    <w:lvl w:ilvl="2" w:tplc="0409001B" w:tentative="1">
+      <w:start w:val="1"/>
+      <w:numFmt w:val="lowerRoman"/>
+      <w:lvlText w:val="%3."/>
+      <w:lvlJc w:val="right"/>
+      <w:pPr>
+        <w:ind w:left="3600" w:hanging="180"/>
+      </w:pPr>
+    </w:lvl>
+    <w:lvl w:ilvl="3" w:tplc="0409000F" w:tentative="1">
+      <w:start w:val="1"/>
+      <w:numFmt w:val="decimal"/>
+      <w:lvlText w:val="%4."/>
+      <w:lvlJc w:val="left"/>
+      <w:pPr>
+        <w:ind w:left="4320" w:hanging="360"/>
+      </w:pPr>
+    </w:lvl>
+    <w:lvl w:ilvl="4" w:tplc="04090019" w:tentative="1">
+      <w:start w:val="1"/>
+      <w:numFmt w:val="lowerLetter"/>
+      <w:lvlText w:val="%5."/>
+      <w:lvlJc w:val="left"/>
+      <w:pPr>
+        <w:ind w:left="5040" w:hanging="360"/>
+      </w:pPr>
+    </w:lvl>
+    <w:lvl w:ilvl="5" w:tplc="0409001B" w:tentative="1">
+      <w:start w:val="1"/>
+      <w:numFmt w:val="lowerRoman"/>
+      <w:lvlText w:val="%6."/>
+      <w:lvlJc w:val="right"/>
+      <w:pPr>
+        <w:ind w:left="5760" w:hanging="180"/>
+      </w:pPr>
+    </w:lvl>
+    <w:lvl w:ilvl="6" w:tplc="0409000F" w:tentative="1">
+      <w:start w:val="1"/>
+      <w:numFmt w:val="decimal"/>
+      <w:lvlText w:val="%7."/>
+      <w:lvlJc w:val="left"/>
+      <w:pPr>
+        <w:ind w:left="6480" w:hanging="360"/>
+      </w:pPr>
+    </w:lvl>
+    <w:lvl w:ilvl="7" w:tplc="04090019" w:tentative="1">
+      <w:start w:val="1"/>
+      <w:numFmt w:val="lowerLetter"/>
+      <w:lvlText w:val="%8."/>
+      <w:lvlJc w:val="left"/>
+      <w:pPr>
+        <w:ind w:left="7200" w:hanging="360"/>
+      </w:pPr>
+    </w:lvl>
+    <w:lvl w:ilvl="8" w:tplc="0409001B" w:tentative="1">
+      <w:start w:val="1"/>
+      <w:numFmt w:val="lowerRoman"/>
+      <w:lvlText w:val="%9."/>
+      <w:lvlJc w:val="right"/>
+      <w:pPr>
+        <w:ind w:left="7920" w:hanging="180"/>
+      </w:pPr>
+    </w:lvl>
+  </w:abstractNum>
+  <w:abstractNum w:abstractNumId="11" w15:restartNumberingAfterBreak="0">
     <w:nsid w:val="27DE343D"/>
     <w:multiLevelType w:val="hybridMultilevel"/>
     <w:tmpl w:val="A0BA8040"/>
@@ -26427,7 +26837,7 @@
       </w:rPr>
     </w:lvl>
   </w:abstractNum>
-  <w:abstractNum w:abstractNumId="9" w15:restartNumberingAfterBreak="0">
+  <w:abstractNum w:abstractNumId="12" w15:restartNumberingAfterBreak="0">
     <w:nsid w:val="295735B5"/>
     <w:multiLevelType w:val="hybridMultilevel"/>
     <w:tmpl w:val="3036D3FE"/>
@@ -26567,7 +26977,7 @@
       </w:rPr>
     </w:lvl>
   </w:abstractNum>
-  <w:abstractNum w:abstractNumId="10" w15:restartNumberingAfterBreak="0">
+  <w:abstractNum w:abstractNumId="13" w15:restartNumberingAfterBreak="0">
     <w:nsid w:val="311B05B3"/>
     <w:multiLevelType w:val="hybridMultilevel"/>
     <w:tmpl w:val="A1D4D362"/>
@@ -26680,7 +27090,7 @@
       </w:rPr>
     </w:lvl>
   </w:abstractNum>
-  <w:abstractNum w:abstractNumId="11" w15:restartNumberingAfterBreak="0">
+  <w:abstractNum w:abstractNumId="14" w15:restartNumberingAfterBreak="0">
     <w:nsid w:val="334F0904"/>
     <w:multiLevelType w:val="hybridMultilevel"/>
     <w:tmpl w:val="1F14CAFA"/>
@@ -26793,7 +27203,7 @@
       </w:rPr>
     </w:lvl>
   </w:abstractNum>
-  <w:abstractNum w:abstractNumId="12" w15:restartNumberingAfterBreak="0">
+  <w:abstractNum w:abstractNumId="15" w15:restartNumberingAfterBreak="0">
     <w:nsid w:val="34F0183F"/>
     <w:multiLevelType w:val="hybridMultilevel"/>
     <w:tmpl w:val="B65A3822"/>
@@ -26882,7 +27292,98 @@
       </w:pPr>
     </w:lvl>
   </w:abstractNum>
-  <w:abstractNum w:abstractNumId="13" w15:restartNumberingAfterBreak="0">
+  <w:abstractNum w:abstractNumId="16" w15:restartNumberingAfterBreak="0">
+    <w:nsid w:val="3B0332DD"/>
+    <w:multiLevelType w:val="hybridMultilevel"/>
+    <w:tmpl w:val="23420DCC"/>
+    <w:lvl w:ilvl="0" w:tplc="AA4CA8DA">
+      <w:start w:val="1"/>
+      <w:numFmt w:val="decimal"/>
+      <w:lvlText w:val="NFR%1-"/>
+      <w:lvlJc w:val="left"/>
+      <w:pPr>
+        <w:ind w:left="1260" w:hanging="360"/>
+      </w:pPr>
+      <w:rPr>
+        <w:rFonts w:hint="default"/>
+        <w:b w:val="0"/>
+        <w:bCs w:val="0"/>
+      </w:rPr>
+    </w:lvl>
+    <w:lvl w:ilvl="1" w:tplc="04090019" w:tentative="1">
+      <w:start w:val="1"/>
+      <w:numFmt w:val="lowerLetter"/>
+      <w:lvlText w:val="%2."/>
+      <w:lvlJc w:val="left"/>
+      <w:pPr>
+        <w:ind w:left="1980" w:hanging="360"/>
+      </w:pPr>
+    </w:lvl>
+    <w:lvl w:ilvl="2" w:tplc="0409001B" w:tentative="1">
+      <w:start w:val="1"/>
+      <w:numFmt w:val="lowerRoman"/>
+      <w:lvlText w:val="%3."/>
+      <w:lvlJc w:val="right"/>
+      <w:pPr>
+        <w:ind w:left="2700" w:hanging="180"/>
+      </w:pPr>
+    </w:lvl>
+    <w:lvl w:ilvl="3" w:tplc="0409000F" w:tentative="1">
+      <w:start w:val="1"/>
+      <w:numFmt w:val="decimal"/>
+      <w:lvlText w:val="%4."/>
+      <w:lvlJc w:val="left"/>
+      <w:pPr>
+        <w:ind w:left="3420" w:hanging="360"/>
+      </w:pPr>
+    </w:lvl>
+    <w:lvl w:ilvl="4" w:tplc="04090019" w:tentative="1">
+      <w:start w:val="1"/>
+      <w:numFmt w:val="lowerLetter"/>
+      <w:lvlText w:val="%5."/>
+      <w:lvlJc w:val="left"/>
+      <w:pPr>
+        <w:ind w:left="4140" w:hanging="360"/>
+      </w:pPr>
+    </w:lvl>
+    <w:lvl w:ilvl="5" w:tplc="0409001B" w:tentative="1">
+      <w:start w:val="1"/>
+      <w:numFmt w:val="lowerRoman"/>
+      <w:lvlText w:val="%6."/>
+      <w:lvlJc w:val="right"/>
+      <w:pPr>
+        <w:ind w:left="4860" w:hanging="180"/>
+      </w:pPr>
+    </w:lvl>
+    <w:lvl w:ilvl="6" w:tplc="0409000F" w:tentative="1">
+      <w:start w:val="1"/>
+      <w:numFmt w:val="decimal"/>
+      <w:lvlText w:val="%7."/>
+      <w:lvlJc w:val="left"/>
+      <w:pPr>
+        <w:ind w:left="5580" w:hanging="360"/>
+      </w:pPr>
+    </w:lvl>
+    <w:lvl w:ilvl="7" w:tplc="04090019" w:tentative="1">
+      <w:start w:val="1"/>
+      <w:numFmt w:val="lowerLetter"/>
+      <w:lvlText w:val="%8."/>
+      <w:lvlJc w:val="left"/>
+      <w:pPr>
+        <w:ind w:left="6300" w:hanging="360"/>
+      </w:pPr>
+    </w:lvl>
+    <w:lvl w:ilvl="8" w:tplc="0409001B" w:tentative="1">
+      <w:start w:val="1"/>
+      <w:numFmt w:val="lowerRoman"/>
+      <w:lvlText w:val="%9."/>
+      <w:lvlJc w:val="right"/>
+      <w:pPr>
+        <w:ind w:left="7020" w:hanging="180"/>
+      </w:pPr>
+    </w:lvl>
+  </w:abstractNum>
+  <w:abstractNum w:abstractNumId="17" w15:restartNumberingAfterBreak="0">
     <w:nsid w:val="44320536"/>
     <w:multiLevelType w:val="hybridMultilevel"/>
     <w:tmpl w:val="3C42FB82"/>
@@ -26973,7 +27474,7 @@
       </w:pPr>
     </w:lvl>
   </w:abstractNum>
-  <w:abstractNum w:abstractNumId="14" w15:restartNumberingAfterBreak="0">
+  <w:abstractNum w:abstractNumId="18" w15:restartNumberingAfterBreak="0">
     <w:nsid w:val="49DF302D"/>
     <w:multiLevelType w:val="hybridMultilevel"/>
     <w:tmpl w:val="D848F6C8"/>
@@ -27088,7 +27589,7 @@
       </w:rPr>
     </w:lvl>
   </w:abstractNum>
-  <w:abstractNum w:abstractNumId="15" w15:restartNumberingAfterBreak="0">
+  <w:abstractNum w:abstractNumId="19" w15:restartNumberingAfterBreak="0">
     <w:nsid w:val="58587BF2"/>
     <w:multiLevelType w:val="hybridMultilevel"/>
     <w:tmpl w:val="97A2A69C"/>
@@ -27175,7 +27676,7 @@
       </w:pPr>
     </w:lvl>
   </w:abstractNum>
-  <w:abstractNum w:abstractNumId="16" w15:restartNumberingAfterBreak="0">
+  <w:abstractNum w:abstractNumId="20" w15:restartNumberingAfterBreak="0">
     <w:nsid w:val="5FE17EE2"/>
     <w:multiLevelType w:val="hybridMultilevel"/>
     <w:tmpl w:val="0E066E6E"/>
@@ -27288,7 +27789,7 @@
       </w:rPr>
     </w:lvl>
   </w:abstractNum>
-  <w:abstractNum w:abstractNumId="17" w15:restartNumberingAfterBreak="0">
+  <w:abstractNum w:abstractNumId="21" w15:restartNumberingAfterBreak="0">
     <w:nsid w:val="60E03B5B"/>
     <w:multiLevelType w:val="hybridMultilevel"/>
     <w:tmpl w:val="AA20FC68"/>
@@ -27374,7 +27875,93 @@
       </w:pPr>
     </w:lvl>
   </w:abstractNum>
-  <w:abstractNum w:abstractNumId="18" w15:restartNumberingAfterBreak="0">
+  <w:abstractNum w:abstractNumId="22" w15:restartNumberingAfterBreak="0">
+    <w:nsid w:val="65430839"/>
+    <w:multiLevelType w:val="multilevel"/>
+    <w:tmpl w:val="0409001D"/>
+    <w:lvl w:ilvl="0">
+      <w:start w:val="1"/>
+      <w:numFmt w:val="decimal"/>
+      <w:lvlText w:val="%1)"/>
+      <w:lvlJc w:val="left"/>
+      <w:pPr>
+        <w:ind w:left="360" w:hanging="360"/>
+      </w:pPr>
+    </w:lvl>
+    <w:lvl w:ilvl="1">
+      <w:start w:val="1"/>
+      <w:numFmt w:val="lowerLetter"/>
+      <w:lvlText w:val="%2)"/>
+      <w:lvlJc w:val="left"/>
+      <w:pPr>
+        <w:ind w:left="720" w:hanging="360"/>
+      </w:pPr>
+    </w:lvl>
+    <w:lvl w:ilvl="2">
+      <w:start w:val="1"/>
+      <w:numFmt w:val="lowerRoman"/>
+      <w:lvlText w:val="%3)"/>
+      <w:lvlJc w:val="left"/>
+      <w:pPr>
+        <w:ind w:left="1080" w:hanging="360"/>
+      </w:pPr>
+    </w:lvl>
+    <w:lvl w:ilvl="3">
+      <w:start w:val="1"/>
+      <w:numFmt w:val="decimal"/>
+      <w:lvlText w:val="(%4)"/>
+      <w:lvlJc w:val="left"/>
+      <w:pPr>
+        <w:ind w:left="1440" w:hanging="360"/>
+      </w:pPr>
+    </w:lvl>
+    <w:lvl w:ilvl="4">
+      <w:start w:val="1"/>
+      <w:numFmt w:val="lowerLetter"/>
+      <w:lvlText w:val="(%5)"/>
+      <w:lvlJc w:val="left"/>
+      <w:pPr>
+        <w:ind w:left="1800" w:hanging="360"/>
+      </w:pPr>
+    </w:lvl>
+    <w:lvl w:ilvl="5">
+      <w:start w:val="1"/>
+      <w:numFmt w:val="lowerRoman"/>
+      <w:lvlText w:val="(%6)"/>
+      <w:lvlJc w:val="left"/>
+      <w:pPr>
+        <w:ind w:left="2160" w:hanging="360"/>
+      </w:pPr>
+    </w:lvl>
+    <w:lvl w:ilvl="6">
+      <w:start w:val="1"/>
+      <w:numFmt w:val="decimal"/>
+      <w:lvlText w:val="%7."/>
+      <w:lvlJc w:val="left"/>
+      <w:pPr>
+        <w:ind w:left="2520" w:hanging="360"/>
+      </w:pPr>
+    </w:lvl>
+    <w:lvl w:ilvl="7">
+      <w:start w:val="1"/>
+      <w:numFmt w:val="lowerLetter"/>
+      <w:lvlText w:val="%8."/>
+      <w:lvlJc w:val="left"/>
+      <w:pPr>
+        <w:ind w:left="2880" w:hanging="360"/>
+      </w:pPr>
+    </w:lvl>
+    <w:lvl w:ilvl="8">
+      <w:start w:val="1"/>
+      <w:numFmt w:val="lowerRoman"/>
+      <w:lvlText w:val="%9."/>
+      <w:lvlJc w:val="left"/>
+      <w:pPr>
+        <w:ind w:left="3240" w:hanging="360"/>
+      </w:pPr>
+    </w:lvl>
+  </w:abstractNum>
+  <w:abstractNum w:abstractNumId="23" w15:restartNumberingAfterBreak="0">
     <w:nsid w:val="654C59CE"/>
     <w:multiLevelType w:val="hybridMultilevel"/>
     <w:tmpl w:val="BE36B92E"/>
@@ -27489,7 +28076,7 @@
       </w:rPr>
     </w:lvl>
   </w:abstractNum>
-  <w:abstractNum w:abstractNumId="19" w15:restartNumberingAfterBreak="0">
+  <w:abstractNum w:abstractNumId="24" w15:restartNumberingAfterBreak="0">
     <w:nsid w:val="6ACB35D3"/>
     <w:multiLevelType w:val="hybridMultilevel"/>
     <w:tmpl w:val="F1C26832"/>
@@ -27580,7 +28167,7 @@
       </w:pPr>
     </w:lvl>
   </w:abstractNum>
-  <w:abstractNum w:abstractNumId="20" w15:restartNumberingAfterBreak="0">
+  <w:abstractNum w:abstractNumId="25" w15:restartNumberingAfterBreak="0">
     <w:nsid w:val="78F353D3"/>
     <w:multiLevelType w:val="singleLevel"/>
     <w:tmpl w:val="B530A87A"/>
@@ -27598,7 +28185,7 @@
       </w:pPr>
     </w:lvl>
   </w:abstractNum>
-  <w:abstractNum w:abstractNumId="21" w15:restartNumberingAfterBreak="0">
+  <w:abstractNum w:abstractNumId="26" w15:restartNumberingAfterBreak="0">
     <w:nsid w:val="7E2473B3"/>
     <w:multiLevelType w:val="multilevel"/>
     <w:tmpl w:val="F970C114"/>
@@ -27782,16 +28369,16 @@
     </w:lvl>
   </w:abstractNum>
   <w:num w:numId="1" w16cid:durableId="1596941761">
-    <w:abstractNumId w:val="21"/>
+    <w:abstractNumId w:val="26"/>
   </w:num>
   <w:num w:numId="2" w16cid:durableId="217129710">
-    <w:abstractNumId w:val="15"/>
+    <w:abstractNumId w:val="19"/>
   </w:num>
   <w:num w:numId="3" w16cid:durableId="680858522">
-    <w:abstractNumId w:val="20"/>
+    <w:abstractNumId w:val="25"/>
   </w:num>
   <w:num w:numId="4" w16cid:durableId="1364480733">
-    <w:abstractNumId w:val="21"/>
+    <w:abstractNumId w:val="26"/>
     <w:lvlOverride w:ilvl="0">
       <w:startOverride w:val="1"/>
     </w:lvlOverride>
@@ -27821,64 +28408,79 @@
     </w:lvlOverride>
   </w:num>
   <w:num w:numId="5" w16cid:durableId="1683431301">
-    <w:abstractNumId w:val="6"/>
+    <w:abstractNumId w:val="9"/>
   </w:num>
   <w:num w:numId="6" w16cid:durableId="1407845471">
-    <w:abstractNumId w:val="9"/>
+    <w:abstractNumId w:val="12"/>
   </w:num>
   <w:num w:numId="7" w16cid:durableId="1408578180">
-    <w:abstractNumId w:val="8"/>
+    <w:abstractNumId w:val="11"/>
   </w:num>
   <w:num w:numId="8" w16cid:durableId="974604430">
-    <w:abstractNumId w:val="16"/>
+    <w:abstractNumId w:val="20"/>
   </w:num>
   <w:num w:numId="9" w16cid:durableId="32730014">
-    <w:abstractNumId w:val="13"/>
+    <w:abstractNumId w:val="17"/>
   </w:num>
   <w:num w:numId="10" w16cid:durableId="1754468847">
-    <w:abstractNumId w:val="19"/>
+    <w:abstractNumId w:val="24"/>
   </w:num>
   <w:num w:numId="11" w16cid:durableId="1023942922">
-    <w:abstractNumId w:val="4"/>
+    <w:abstractNumId w:val="6"/>
   </w:num>
   <w:num w:numId="12" w16cid:durableId="1438406197">
     <w:abstractNumId w:val="1"/>
   </w:num>
   <w:num w:numId="13" w16cid:durableId="1772702302">
-    <w:abstractNumId w:val="11"/>
+    <w:abstractNumId w:val="14"/>
   </w:num>
   <w:num w:numId="14" w16cid:durableId="649939111">
-    <w:abstractNumId w:val="17"/>
+    <w:abstractNumId w:val="21"/>
   </w:num>
   <w:num w:numId="15" w16cid:durableId="1844733491">
-    <w:abstractNumId w:val="2"/>
+    <w:abstractNumId w:val="3"/>
   </w:num>
   <w:num w:numId="16" w16cid:durableId="1345284702">
-    <w:abstractNumId w:val="21"/>
+    <w:abstractNumId w:val="26"/>
   </w:num>
   <w:num w:numId="17" w16cid:durableId="1785421563">
-    <w:abstractNumId w:val="5"/>
+    <w:abstractNumId w:val="7"/>
   </w:num>
   <w:num w:numId="18" w16cid:durableId="1736245485">
-    <w:abstractNumId w:val="12"/>
+    <w:abstractNumId w:val="15"/>
   </w:num>
   <w:num w:numId="19" w16cid:durableId="111100341">
     <w:abstractNumId w:val="0"/>
   </w:num>
   <w:num w:numId="20" w16cid:durableId="215434755">
-    <w:abstractNumId w:val="7"/>
+    <w:abstractNumId w:val="10"/>
   </w:num>
   <w:num w:numId="21" w16cid:durableId="1323582669">
-    <w:abstractNumId w:val="10"/>
+    <w:abstractNumId w:val="13"/>
   </w:num>
   <w:num w:numId="22" w16cid:durableId="1837723345">
-    <w:abstractNumId w:val="3"/>
+    <w:abstractNumId w:val="5"/>
   </w:num>
   <w:num w:numId="23" w16cid:durableId="1833787934">
-    <w:abstractNumId w:val="14"/>
+    <w:abstractNumId w:val="18"/>
   </w:num>
   <w:num w:numId="24" w16cid:durableId="251009925">
-    <w:abstractNumId w:val="18"/>
+    <w:abstractNumId w:val="23"/>
+  </w:num>
+  <w:num w:numId="25" w16cid:durableId="937906670">
+    <w:abstractNumId w:val="22"/>
+  </w:num>
+  <w:num w:numId="26" w16cid:durableId="372774500">
+    <w:abstractNumId w:val="16"/>
+  </w:num>
+  <w:num w:numId="27" w16cid:durableId="1915554135">
+    <w:abstractNumId w:val="4"/>
+  </w:num>
+  <w:num w:numId="28" w16cid:durableId="682053031">
+    <w:abstractNumId w:val="2"/>
+  </w:num>
+  <w:num w:numId="29" w16cid:durableId="1065296688">
+    <w:abstractNumId w:val="8"/>
   </w:num>
   <w:numIdMacAtCleanup w:val="12"/>
 </w:numbering>
@@ -30437,7 +31039,7 @@
     </b:Author>
     <b:Title>A survey on search-based software design</b:Title>
     <b:Year>2010</b:Year>
-    <b:RefOrder>23</b:RefOrder>
+    <b:RefOrder>22</b:RefOrder>
   </b:Source>
   <b:Source>
     <b:Tag>Han13</b:Tag>
@@ -30560,7 +31162,7 @@
     </b:Author>
     <b:Title>Building AI Applications: Yesterday, Today, and Tomorrow</b:Title>
     <b:City>2017</b:City>
-    <b:RefOrder>24</b:RefOrder>
+    <b:RefOrder>23</b:RefOrder>
   </b:Source>
   <b:Source>
     <b:Tag>Cri</b:Tag>
@@ -30578,7 +31180,7 @@
     </b:Author>
     <b:Title>Journal of Strategic Information Systems</b:Title>
     <b:City>2020</b:City>
-    <b:RefOrder>25</b:RefOrder>
+    <b:RefOrder>24</b:RefOrder>
   </b:Source>
   <b:Source>
     <b:Tag>Cat06</b:Tag>
@@ -30600,7 +31202,7 @@
     <b:Year>2006</b:Year>
     <b:Pages>411-418</b:Pages>
     <b:Publisher>Springer</b:Publisher>
-    <b:RefOrder>21</b:RefOrder>
+    <b:RefOrder>25</b:RefOrder>
   </b:Source>
   <b:Source>
     <b:Tag>Are16</b:Tag>
@@ -30619,7 +31221,7 @@
     <b:Title>A thorough comparison of NLP tools for requirements quality improvement</b:Title>
     <b:Year>2016</b:Year>
     <b:URL>https://studenttheses.uu.nl/handle/20.500.12932/23654</b:URL>
-    <b:RefOrder>22</b:RefOrder>
+    <b:RefOrder>21</b:RefOrder>
   </b:Source>
   <b:Source>
     <b:Tag>Moh</b:Tag>
@@ -30689,7 +31291,7 @@
 </file>
 
 <file path=customXml/itemProps1.xml><?xml version="1.0" encoding="utf-8"?>
-<ds:datastoreItem xmlns:ds="http://schemas.openxmlformats.org/officeDocument/2006/customXml" ds:itemID="{039CE7EE-0314-4CC1-A1EC-57F41B2790EC}">
+<ds:datastoreItem xmlns:ds="http://schemas.openxmlformats.org/officeDocument/2006/customXml" ds:itemID="{DC26063A-EA66-4526-A0C6-96C12473EC9E}">
   <ds:schemaRefs>
     <ds:schemaRef ds:uri="http://schemas.openxmlformats.org/officeDocument/2006/bibliography"/>
   </ds:schemaRefs>

</xml_diff>

<commit_message>
update schema chapter 2
</commit_message>
<xml_diff>
--- a/report-project.docx
+++ b/report-project.docx
@@ -2457,7 +2457,21 @@
                 <w:rStyle w:val="Hyperlink"/>
                 <w:noProof/>
               </w:rPr>
-              <w:t>Research Methodology</w:t>
+              <w:t>Researc</w:t>
+            </w:r>
+            <w:r>
+              <w:rPr>
+                <w:rStyle w:val="Hyperlink"/>
+                <w:noProof/>
+              </w:rPr>
+              <w:t>h</w:t>
+            </w:r>
+            <w:r>
+              <w:rPr>
+                <w:rStyle w:val="Hyperlink"/>
+                <w:noProof/>
+              </w:rPr>
+              <w:t xml:space="preserve"> Methodology</w:t>
             </w:r>
             <w:r>
               <w:rPr>
@@ -3022,7 +3036,21 @@
                 <w:rStyle w:val="Hyperlink"/>
                 <w:noProof/>
               </w:rPr>
-              <w:t>Named Entity Recognition</w:t>
+              <w:t>Na</w:t>
+            </w:r>
+            <w:r>
+              <w:rPr>
+                <w:rStyle w:val="Hyperlink"/>
+                <w:noProof/>
+              </w:rPr>
+              <w:t>m</w:t>
+            </w:r>
+            <w:r>
+              <w:rPr>
+                <w:rStyle w:val="Hyperlink"/>
+                <w:noProof/>
+              </w:rPr>
+              <w:t>ed Entity Recognition</w:t>
             </w:r>
             <w:r>
               <w:rPr>
@@ -8134,7 +8162,31 @@
           <w:rPr>
             <w:rStyle w:val="Hyperlink"/>
           </w:rPr>
-          <w:t>Figure 6: RNN model architecture.</w:t>
+          <w:t>Figu</w:t>
+        </w:r>
+        <w:r>
+          <w:rPr>
+            <w:rStyle w:val="Hyperlink"/>
+          </w:rPr>
+          <w:t>r</w:t>
+        </w:r>
+        <w:r>
+          <w:rPr>
+            <w:rStyle w:val="Hyperlink"/>
+          </w:rPr>
+          <w:t>e</w:t>
+        </w:r>
+        <w:r>
+          <w:rPr>
+            <w:rStyle w:val="Hyperlink"/>
+          </w:rPr>
+          <w:t xml:space="preserve"> </w:t>
+        </w:r>
+        <w:r>
+          <w:rPr>
+            <w:rStyle w:val="Hyperlink"/>
+          </w:rPr>
+          <w:t>6: RNN model architecture.</w:t>
         </w:r>
         <w:r>
           <w:rPr>
@@ -14236,10 +14288,10 @@
         </w:rPr>
         <w:lastRenderedPageBreak/>
         <w:drawing>
-          <wp:inline distT="0" distB="0" distL="0" distR="0" wp14:anchorId="3539E54A" wp14:editId="5E5D4C9E">
-            <wp:extent cx="5748374" cy="6575729"/>
+          <wp:inline distT="0" distB="0" distL="0" distR="0" wp14:anchorId="605A21A0" wp14:editId="1EA60EAB">
+            <wp:extent cx="4692250" cy="7600493"/>
             <wp:effectExtent l="0" t="0" r="0" b="0"/>
-            <wp:docPr id="1055421742" name="Picture 2"/>
+            <wp:docPr id="1443601286" name="Picture 1"/>
             <wp:cNvGraphicFramePr>
               <a:graphicFrameLocks xmlns:a="http://schemas.openxmlformats.org/drawingml/2006/main" noChangeAspect="1"/>
             </wp:cNvGraphicFramePr>
@@ -14247,7 +14299,7 @@
               <a:graphicData uri="http://schemas.openxmlformats.org/drawingml/2006/picture">
                 <pic:pic xmlns:pic="http://schemas.openxmlformats.org/drawingml/2006/picture">
                   <pic:nvPicPr>
-                    <pic:cNvPr id="0" name="Picture 2"/>
+                    <pic:cNvPr id="0" name="Picture 1"/>
                     <pic:cNvPicPr>
                       <a:picLocks noChangeAspect="1" noChangeArrowheads="1"/>
                     </pic:cNvPicPr>
@@ -14268,7 +14320,7 @@
                   <pic:spPr bwMode="auto">
                     <a:xfrm>
                       <a:off x="0" y="0"/>
-                      <a:ext cx="5864187" cy="6708211"/>
+                      <a:ext cx="4701770" cy="7615914"/>
                     </a:xfrm>
                     <a:prstGeom prst="rect">
                       <a:avLst/>
@@ -14936,7 +14988,7 @@
           <w:noProof/>
         </w:rPr>
         <w:drawing>
-          <wp:inline distT="0" distB="0" distL="0" distR="0" wp14:anchorId="090BB6FC" wp14:editId="43ABD02D">
+          <wp:inline distT="0" distB="0" distL="0" distR="0" wp14:anchorId="090BB6FC" wp14:editId="52ADCF59">
             <wp:extent cx="4203511" cy="2827655"/>
             <wp:effectExtent l="0" t="0" r="0" b="0"/>
             <wp:docPr id="1962190354" name="Picture 1"/>
@@ -16101,7 +16153,6 @@
     </w:p>
     <w:p>
       <w:pPr>
-        <w:ind w:hanging="1080"/>
         <w:jc w:val="center"/>
       </w:pPr>
       <w:r>
@@ -16109,8 +16160,8 @@
           <w:noProof/>
         </w:rPr>
         <w:drawing>
-          <wp:inline distT="0" distB="0" distL="0" distR="0" wp14:anchorId="21013957" wp14:editId="78B92B97">
-            <wp:extent cx="7003895" cy="1765190"/>
+          <wp:inline distT="0" distB="0" distL="0" distR="0" wp14:anchorId="21013957" wp14:editId="52383DF5">
+            <wp:extent cx="5613621" cy="1414799"/>
             <wp:effectExtent l="0" t="0" r="0" b="0"/>
             <wp:docPr id="1755117265" name="Picture 2"/>
             <wp:cNvGraphicFramePr>
@@ -16141,7 +16192,7 @@
                   <pic:spPr bwMode="auto">
                     <a:xfrm>
                       <a:off x="0" y="0"/>
-                      <a:ext cx="7062334" cy="1779918"/>
+                      <a:ext cx="5738322" cy="1446227"/>
                     </a:xfrm>
                     <a:prstGeom prst="rect">
                       <a:avLst/>
@@ -16255,20 +16306,23 @@
       </w:pPr>
       <w:bookmarkStart w:id="35" w:name="_Toc151301938"/>
       <w:r>
+        <w:t>Named Entity Recognition</w:t>
+      </w:r>
+      <w:bookmarkEnd w:id="35"/>
+    </w:p>
+    <w:p>
+      <w:pPr>
+        <w:ind w:firstLine="540"/>
+        <w:rPr>
+          <w:rtl/>
+        </w:rPr>
+      </w:pPr>
+      <w:r>
+        <w:t xml:space="preserve">Construction specifications are a document that outlines the necessary requirements for performing work during a project's construction phase. They typically consist of a description and requirements. Because construction specifications require precision in understanding and </w:t>
+      </w:r>
+      <w:r>
         <w:lastRenderedPageBreak/>
-        <w:t>Named Entity Recognition</w:t>
-      </w:r>
-      <w:bookmarkEnd w:id="35"/>
-    </w:p>
-    <w:p>
-      <w:pPr>
-        <w:ind w:firstLine="540"/>
-        <w:rPr>
-          <w:rtl/>
-        </w:rPr>
-      </w:pPr>
-      <w:r>
-        <w:t>Construction specifications are a document that outlines the necessary requirements for performing work during a project's construction phase. They typically consist of a description and requirements. Because construction specifications require precision in understanding and adherence during project development, failing to comprehend the project can result in wasting time, human resources, and an increase in costs.</w:t>
+        <w:t>adherence during project development, failing to comprehend the project can result in wasting time, human resources, and an increase in costs.</w:t>
       </w:r>
       <w:sdt>
         <w:sdtPr>
@@ -16825,7 +16879,6 @@
     </w:p>
     <w:p>
       <w:pPr>
-        <w:ind w:hanging="450"/>
         <w:rPr>
           <w:rtl/>
         </w:rPr>
@@ -16835,8 +16888,8 @@
           <w:noProof/>
         </w:rPr>
         <w:drawing>
-          <wp:inline distT="0" distB="0" distL="0" distR="0" wp14:anchorId="2E2600D9" wp14:editId="671A50A3">
-            <wp:extent cx="6260788" cy="2107096"/>
+          <wp:inline distT="0" distB="0" distL="0" distR="0" wp14:anchorId="2E2600D9" wp14:editId="5F336861">
+            <wp:extent cx="5605669" cy="1886613"/>
             <wp:effectExtent l="0" t="0" r="0" b="0"/>
             <wp:docPr id="2065710846" name="Picture 3"/>
             <wp:cNvGraphicFramePr>
@@ -16867,7 +16920,7 @@
                   <pic:spPr bwMode="auto">
                     <a:xfrm>
                       <a:off x="0" y="0"/>
-                      <a:ext cx="6301756" cy="2120884"/>
+                      <a:ext cx="5639937" cy="1898146"/>
                     </a:xfrm>
                     <a:prstGeom prst="rect">
                       <a:avLst/>
@@ -19615,14 +19668,7 @@
           <w:b/>
           <w:bCs/>
         </w:rPr>
-        <w:t>Lucidspark</w:t>
-      </w:r>
-      <w:r>
-        <w:rPr>
-          <w:b/>
-          <w:bCs/>
-        </w:rPr>
-        <w:t>:</w:t>
+        <w:t>Lucidspark:</w:t>
       </w:r>
     </w:p>
     <w:p>
@@ -20221,13 +20267,7 @@
         </w:rPr>
       </w:pPr>
       <w:r>
-        <w:t xml:space="preserve">Visual Paradigm is a software application designed for software development teams, used for modeling business information </w:t>
-      </w:r>
-      <w:r>
-        <w:t>systems,</w:t>
-      </w:r>
-      <w:r>
-        <w:t xml:space="preserve"> and managing development processes.</w:t>
+        <w:t>Visual Paradigm is a software application designed for software development teams, used for modeling business information systems, and managing development processes.</w:t>
       </w:r>
     </w:p>
     <w:p>
@@ -20258,14 +20298,7 @@
           <w:b/>
           <w:bCs/>
         </w:rPr>
-        <w:t>code generation</w:t>
-      </w:r>
-      <w:r>
-        <w:rPr>
-          <w:b/>
-          <w:bCs/>
-        </w:rPr>
-        <w:t>:</w:t>
+        <w:t>code generation:</w:t>
       </w:r>
     </w:p>
     <w:p>
@@ -20355,7 +20388,6 @@
       <w:pPr>
         <w:ind w:firstLine="540"/>
         <w:rPr>
-          <w:rFonts w:hint="cs"/>
           <w:rtl/>
         </w:rPr>
       </w:pPr>
@@ -20467,13 +20499,7 @@
         </w:rPr>
       </w:pPr>
       <w:r>
-        <w:t xml:space="preserve">It is a tool </w:t>
-      </w:r>
-      <w:r>
-        <w:t>like</w:t>
-      </w:r>
-      <w:r>
-        <w:t xml:space="preserve"> Intelligent Pattern Recognition, but it does not use artificial intelligence. It allows you to define a pattern and reuse it in your project or share it with your team. To apply the pattern, you need to manually define and save it as a ready-to-use pattern file.</w:t>
+        <w:t>It is a tool like Intelligent Pattern Recognition, but it does not use artificial intelligence. It allows you to define a pattern and reuse it in your project or share it with your team. To apply the pattern, you need to manually define and save it as a ready-to-use pattern file.</w:t>
       </w:r>
       <w:sdt>
         <w:sdtPr>
@@ -20521,28 +20547,7 @@
           <w:b/>
           <w:bCs/>
         </w:rPr>
-        <w:t>The difference between Intelligent Pattern Recognition</w:t>
-      </w:r>
-      <w:r>
-        <w:rPr>
-          <w:b/>
-          <w:bCs/>
-        </w:rPr>
-        <w:t xml:space="preserve"> </w:t>
-      </w:r>
-      <w:r>
-        <w:rPr>
-          <w:b/>
-          <w:bCs/>
-        </w:rPr>
-        <w:t>an</w:t>
-      </w:r>
-      <w:r>
-        <w:rPr>
-          <w:b/>
-          <w:bCs/>
-        </w:rPr>
-        <w:t>d</w:t>
+        <w:t>The difference between Intelligent Pattern Recognition and</w:t>
       </w:r>
       <w:r>
         <w:rPr>
@@ -20558,14 +20563,7 @@
           <w:b/>
           <w:bCs/>
         </w:rPr>
-        <w:t>defining design pattern</w:t>
-      </w:r>
-      <w:r>
-        <w:rPr>
-          <w:b/>
-          <w:bCs/>
-        </w:rPr>
-        <w:t>:</w:t>
+        <w:t>defining design pattern:</w:t>
       </w:r>
     </w:p>
     <w:p>
@@ -20971,7 +20969,6 @@
       <w:pPr>
         <w:ind w:firstLine="540"/>
         <w:rPr>
-          <w:rFonts w:hint="cs"/>
           <w:rtl/>
         </w:rPr>
       </w:pPr>
@@ -21202,7 +21199,6 @@
       <w:pPr>
         <w:ind w:firstLine="540"/>
         <w:rPr>
-          <w:rFonts w:hint="cs"/>
           <w:rtl/>
         </w:rPr>
       </w:pPr>
@@ -21537,7 +21533,6 @@
       <w:pPr>
         <w:ind w:firstLine="540"/>
         <w:rPr>
-          <w:rFonts w:hint="cs"/>
           <w:rtl/>
         </w:rPr>
       </w:pPr>
@@ -22039,8 +22034,8 @@
           <w:shd w:val="solid" w:color="FFFFFF" w:fill="FFFFFF"/>
         </w:rPr>
       </w:pPr>
-      <w:bookmarkStart w:id="76" w:name="_Toc312603158"/>
-      <w:bookmarkStart w:id="77" w:name="_Toc151301958"/>
+      <w:bookmarkStart w:id="76" w:name="_Toc151301958"/>
+      <w:bookmarkStart w:id="77" w:name="_Toc312603158"/>
       <w:bookmarkEnd w:id="75"/>
       <w:r>
         <w:rPr>
@@ -22048,7 +22043,7 @@
         </w:rPr>
         <w:t>User Requirements</w:t>
       </w:r>
-      <w:bookmarkEnd w:id="77"/>
+      <w:bookmarkEnd w:id="76"/>
     </w:p>
     <w:p>
       <w:pPr>
@@ -22218,7 +22213,7 @@
         </w:rPr>
         <w:t>Requirements</w:t>
       </w:r>
-      <w:bookmarkEnd w:id="76"/>
+      <w:bookmarkEnd w:id="77"/>
       <w:bookmarkEnd w:id="78"/>
     </w:p>
     <w:p>

</xml_diff>

<commit_message>
in ch3 edit requirement elicitation and add some of FR,NFR and do Order of requirements
</commit_message>
<xml_diff>
--- a/report-project.docx
+++ b/report-project.docx
@@ -747,14 +747,34 @@
           <w:szCs w:val="32"/>
         </w:rPr>
       </w:pPr>
+      <w:proofErr w:type="spellStart"/>
       <w:r>
         <w:rPr>
           <w:sz w:val="32"/>
           <w:szCs w:val="32"/>
           <w:lang w:val="en-GB"/>
         </w:rPr>
-        <w:t>Dr. Mohammad M. Alsuraihi</w:t>
-      </w:r>
+        <w:t>Dr.</w:t>
+      </w:r>
+      <w:proofErr w:type="spellEnd"/>
+      <w:r>
+        <w:rPr>
+          <w:sz w:val="32"/>
+          <w:szCs w:val="32"/>
+          <w:lang w:val="en-GB"/>
+        </w:rPr>
+        <w:t xml:space="preserve"> Mohammad M. </w:t>
+      </w:r>
+      <w:proofErr w:type="spellStart"/>
+      <w:r>
+        <w:rPr>
+          <w:sz w:val="32"/>
+          <w:szCs w:val="32"/>
+          <w:lang w:val="en-GB"/>
+        </w:rPr>
+        <w:t>Alsuraihi</w:t>
+      </w:r>
+      <w:proofErr w:type="spellEnd"/>
     </w:p>
     <w:p>
       <w:pPr>
@@ -1082,7 +1102,15 @@
         <w:pStyle w:val="NormalJustified"/>
       </w:pPr>
       <w:r>
-        <w:t xml:space="preserve">The content of this single page is left to the discretion of the student.  It is suggested however that the page makes reference to guidance received by the student from his or her supervisor and </w:t>
+        <w:t xml:space="preserve">The content of this single page is left to the discretion of the student.  It is suggested however that the page </w:t>
+      </w:r>
+      <w:proofErr w:type="gramStart"/>
+      <w:r>
+        <w:t>makes reference</w:t>
+      </w:r>
+      <w:proofErr w:type="gramEnd"/>
+      <w:r>
+        <w:t xml:space="preserve"> to guidance received by the student from his or her supervisor and </w:t>
       </w:r>
       <w:r>
         <w:t>other</w:t>
@@ -1097,7 +1125,15 @@
         <w:t xml:space="preserve">.  Reference should also be made to any financial assistance received to carry out the project.  Any extraordinary assistance received by the student for example in word processing, data collection, data analysis, and so on, should be properly acknowledged. </w:t>
       </w:r>
       <w:r>
-        <w:t xml:space="preserve">Example acknowledgement can be found in books, reports and also papers. </w:t>
+        <w:t xml:space="preserve">Example acknowledgement can be found in books, reports </w:t>
+      </w:r>
+      <w:proofErr w:type="gramStart"/>
+      <w:r>
+        <w:t>and also</w:t>
+      </w:r>
+      <w:proofErr w:type="gramEnd"/>
+      <w:r>
+        <w:t xml:space="preserve"> papers. </w:t>
       </w:r>
       <w:r>
         <w:t xml:space="preserve"> The acknowledgements should not exceed 250 words.</w:t>
@@ -9324,7 +9360,23 @@
         <w:ind w:firstLine="540"/>
       </w:pPr>
       <w:r>
-        <w:t>In this project, we pursue to merge knowledge from two major disciplines of computer science: Artificial Intelligence and Software Engineering in order to facilitate software development. Particularly, employing the power of artificial intelligence to transform project analysis textual elements: scenarios and requirements into visual modeling representations (Usecases and Class Diagrams).</w:t>
+        <w:t xml:space="preserve">In this project, we pursue to merge knowledge from two major disciplines of computer science: Artificial Intelligence and Software Engineering </w:t>
+      </w:r>
+      <w:proofErr w:type="gramStart"/>
+      <w:r>
+        <w:t>in order to</w:t>
+      </w:r>
+      <w:proofErr w:type="gramEnd"/>
+      <w:r>
+        <w:t xml:space="preserve"> facilitate software development. Particularly, employing the power of artificial intelligence to transform project analysis textual elements: scenarios and requirements into visual modeling representations (</w:t>
+      </w:r>
+      <w:proofErr w:type="spellStart"/>
+      <w:r>
+        <w:t>Usecases</w:t>
+      </w:r>
+      <w:proofErr w:type="spellEnd"/>
+      <w:r>
+        <w:t xml:space="preserve"> and Class Diagrams).</w:t>
       </w:r>
     </w:p>
     <w:p>
@@ -9356,7 +9408,15 @@
         <w:ind w:firstLine="576"/>
       </w:pPr>
       <w:r>
-        <w:t xml:space="preserve">Software maintenance constitutes a pivotal stage within the software development lifecycle, encompassing a substantial portion, varying from 40% to 80% of the total expenses associated with software development. It's worth highlighting that a notable 60% of the overall maintenance expenditure is dedicated to the improvement of existing software functionalities. Consequently, it becomes imperative to meticulously prepare appropriate software documentation at each developmental phase in order to alleviate the financial burdens of maintenance. The crux of reducing maintenance costs lies in enhancing one's grasp of the software system, as understanding a software system accounts for roughly 50% </w:t>
+        <w:t xml:space="preserve">Software maintenance constitutes a pivotal stage within the software development lifecycle, encompassing a substantial portion, varying from 40% to 80% of the total expenses associated with software development. It's worth highlighting that a notable 60% of the overall maintenance expenditure is dedicated to the improvement of existing software functionalities. Consequently, it becomes imperative to meticulously prepare appropriate software documentation at each developmental phase </w:t>
+      </w:r>
+      <w:proofErr w:type="gramStart"/>
+      <w:r>
+        <w:t>in order to</w:t>
+      </w:r>
+      <w:proofErr w:type="gramEnd"/>
+      <w:r>
+        <w:t xml:space="preserve"> alleviate the financial burdens of maintenance. The crux of reducing maintenance costs lies in enhancing one's grasp of the software system, as understanding a software system accounts for roughly 50% </w:t>
       </w:r>
       <w:r>
         <w:lastRenderedPageBreak/>
@@ -13998,7 +14058,15 @@
         <w:ind w:left="540" w:hanging="540"/>
       </w:pPr>
       <w:r>
-        <w:t>The third task of the project will now commence from the third week of November until the first week of December, instead of from the fourth of November to the second of December. This adjustment is due to the modification in the presentation date.</w:t>
+        <w:t xml:space="preserve">The third task of the project will now commence from the third week of November until the first week of December, instead of from the fourth of November to the second of December. This adjustment is due to the modification </w:t>
+      </w:r>
+      <w:proofErr w:type="gramStart"/>
+      <w:r>
+        <w:t>in</w:t>
+      </w:r>
+      <w:proofErr w:type="gramEnd"/>
+      <w:r>
+        <w:t xml:space="preserve"> the presentation date.</w:t>
       </w:r>
     </w:p>
     <w:p>
@@ -14104,7 +14172,23 @@
           <w:rFonts w:cstheme="majorBidi"/>
           <w:szCs w:val="24"/>
         </w:rPr>
-        <w:t>In this chapter, we reviewed the literature and learned about the techniques used. We reviewed and compared systems similar to ours.</w:t>
+        <w:t xml:space="preserve">In this chapter, we reviewed the literature and learned about the techniques used. We reviewed and compared systems </w:t>
+      </w:r>
+      <w:proofErr w:type="gramStart"/>
+      <w:r>
+        <w:rPr>
+          <w:rFonts w:cstheme="majorBidi"/>
+          <w:szCs w:val="24"/>
+        </w:rPr>
+        <w:t>similar to</w:t>
+      </w:r>
+      <w:proofErr w:type="gramEnd"/>
+      <w:r>
+        <w:rPr>
+          <w:rFonts w:cstheme="majorBidi"/>
+          <w:szCs w:val="24"/>
+        </w:rPr>
+        <w:t xml:space="preserve"> ours.</w:t>
       </w:r>
     </w:p>
     <w:p>
@@ -14218,7 +14302,23 @@
           <w:rFonts w:cstheme="majorBidi"/>
           <w:szCs w:val="24"/>
         </w:rPr>
-        <w:t>A presentation of the project's conclusion was given, along with a proposal for new work to improve the current work, and a statement of whether the original objectives of the project had been met.</w:t>
+        <w:t xml:space="preserve">A presentation of the project's conclusion was given, along with a proposal for new work to improve the current work, and a statement </w:t>
+      </w:r>
+      <w:proofErr w:type="gramStart"/>
+      <w:r>
+        <w:rPr>
+          <w:rFonts w:cstheme="majorBidi"/>
+          <w:szCs w:val="24"/>
+        </w:rPr>
+        <w:t>of</w:t>
+      </w:r>
+      <w:proofErr w:type="gramEnd"/>
+      <w:r>
+        <w:rPr>
+          <w:rFonts w:cstheme="majorBidi"/>
+          <w:szCs w:val="24"/>
+        </w:rPr>
+        <w:t xml:space="preserve"> whether the original objectives of the project had been met.</w:t>
       </w:r>
     </w:p>
     <w:p>
@@ -14349,7 +14449,15 @@
         <w:ind w:firstLine="540"/>
       </w:pPr>
       <w:r>
-        <w:t>Our data collection process involves using the Google Scholar search engine to find diverse scientific literature sources, such as research papers, conference papers, articles, and e-books that can assist us in understanding similar studies and identifying their strengths, weaknesses, similarities, and differences. For citation and referencing, we use digital libraries from IEEE, ACM, the university library, trusted websites (e.g., .org, .edu), and the Saudi Digital Library. Additionally, we use ChatGPT to assist us in translating and comprehending texts.</w:t>
+        <w:t>Our data collection process involves using the Google Scholar search engine to find diverse scientific literature sources, such as research papers, conference papers, articles, and e-books that can assist us in understanding similar studies and identifying their strengths, weaknesses, similarities, and differences. For citation and referencing, we use digital libraries from IEEE, ACM, the university library, trusted websites (e.g., .org, .</w:t>
+      </w:r>
+      <w:proofErr w:type="spellStart"/>
+      <w:r>
+        <w:t>edu</w:t>
+      </w:r>
+      <w:proofErr w:type="spellEnd"/>
+      <w:r>
+        <w:t>), and the Saudi Digital Library. Additionally, we use ChatGPT to assist us in translating and comprehending texts.</w:t>
       </w:r>
     </w:p>
     <w:p>
@@ -15211,7 +15319,15 @@
         <w:ind w:firstLine="540"/>
       </w:pPr>
       <w:r>
-        <w:t xml:space="preserve">It is a group of neurons that bind to each other, and its characteristics are self-learning It consists of three layers the input layer, the hidden layer, and the output layer. The input layer </w:t>
+        <w:t>It is a group of neurons that bind to each other, and its characteristics are self-learning</w:t>
+      </w:r>
+      <w:proofErr w:type="gramStart"/>
+      <w:r>
+        <w:t xml:space="preserve"> It</w:t>
+      </w:r>
+      <w:proofErr w:type="gramEnd"/>
+      <w:r>
+        <w:t xml:space="preserve"> consists of three layers the input layer, the hidden layer, and the output layer. The input layer </w:t>
       </w:r>
       <w:r>
         <w:lastRenderedPageBreak/>
@@ -15290,7 +15406,7 @@
           <w:noProof/>
         </w:rPr>
         <w:drawing>
-          <wp:inline distT="0" distB="0" distL="0" distR="0" wp14:anchorId="090BB6FC" wp14:editId="382D1008">
+          <wp:inline distT="0" distB="0" distL="0" distR="0" wp14:anchorId="090BB6FC" wp14:editId="520587D0">
             <wp:extent cx="4203511" cy="2827655"/>
             <wp:effectExtent l="0" t="0" r="0" b="0"/>
             <wp:docPr id="1962190354" name="Picture 1"/>
@@ -15502,7 +15618,15 @@
         <w:t>is</w:t>
       </w:r>
       <w:r>
-        <w:t xml:space="preserve"> process, each dataset stored or sent to the learning algorithm has a label or name identifying this data. Each label has more than one feature. for example, If we take the dog, it is a label that the features are (big ear, big nose, etc</w:t>
+        <w:t xml:space="preserve"> process, each dataset stored or sent to the learning algorithm has a label or name identifying this data. Each label has more than one feature. for example, </w:t>
+      </w:r>
+      <w:proofErr w:type="gramStart"/>
+      <w:r>
+        <w:t>If</w:t>
+      </w:r>
+      <w:proofErr w:type="gramEnd"/>
+      <w:r>
+        <w:t xml:space="preserve"> we take the dog, it is a label that the features are (big ear, big nose, etc</w:t>
       </w:r>
       <w:r>
         <w:t>..</w:t>
@@ -15556,7 +15680,15 @@
       </w:pPr>
       <w:r>
         <w:lastRenderedPageBreak/>
-        <w:t>Trained data with features and labels are entered as input to the learning algorithm. In addition, correct outputs are entered and the algorithm is learned by comparing correct outputs to actual outputs to find errors.</w:t>
+        <w:t xml:space="preserve">Trained data with features and labels are entered as input to the learning algorithm. In addition, correct outputs are </w:t>
+      </w:r>
+      <w:proofErr w:type="gramStart"/>
+      <w:r>
+        <w:t>entered</w:t>
+      </w:r>
+      <w:proofErr w:type="gramEnd"/>
+      <w:r>
+        <w:t xml:space="preserve"> and the algorithm is learned by comparing correct outputs to actual outputs to find errors.</w:t>
       </w:r>
       <w:r>
         <w:t xml:space="preserve"> </w:t>
@@ -16164,7 +16296,15 @@
         <w:ind w:firstLine="540"/>
       </w:pPr>
       <w:r>
-        <w:t>Term Frequency-Inverse Document Frequency (TF-IDF) analyzes the importance of prevalent and widely used words, such as("a," "an," "the"</w:t>
+        <w:t xml:space="preserve">Term Frequency-Inverse Document Frequency (TF-IDF) analyzes the importance of prevalent and widely used words, such </w:t>
+      </w:r>
+      <w:proofErr w:type="gramStart"/>
+      <w:r>
+        <w:t>as(</w:t>
+      </w:r>
+      <w:proofErr w:type="gramEnd"/>
+      <w:r>
+        <w:t>"a," "an," "the"</w:t>
       </w:r>
       <w:r>
         <w:rPr>
@@ -17673,10 +17813,26 @@
         <w:t xml:space="preserve">In the development of a natural language text analyzer capable of working with multiple languages, we face a challenge due to the varying linguistic structures between languages. We propose using the </w:t>
       </w:r>
       <w:r>
-        <w:t xml:space="preserve">Bidirectional Long Short Term Memory </w:t>
-      </w:r>
-      <w:r>
-        <w:t>(BiLSTM) neural network model to enhance the analyzer's performance across different languages, as this model can handle complexities arising from long-range linguistic structures.</w:t>
+        <w:t xml:space="preserve">Bidirectional Long </w:t>
+      </w:r>
+      <w:proofErr w:type="gramStart"/>
+      <w:r>
+        <w:t>Short Term</w:t>
+      </w:r>
+      <w:proofErr w:type="gramEnd"/>
+      <w:r>
+        <w:t xml:space="preserve"> Memory </w:t>
+      </w:r>
+      <w:r>
+        <w:t>(</w:t>
+      </w:r>
+      <w:proofErr w:type="spellStart"/>
+      <w:r>
+        <w:t>BiLSTM</w:t>
+      </w:r>
+      <w:proofErr w:type="spellEnd"/>
+      <w:r>
+        <w:t>) neural network model to enhance the analyzer's performance across different languages, as this model can handle complexities arising from long-range linguistic structures.</w:t>
       </w:r>
       <w:sdt>
         <w:sdtPr>
@@ -17737,7 +17893,15 @@
         <w:ind w:firstLine="540"/>
       </w:pPr>
       <w:r>
-        <w:t>Coreference Resolution (CR) is the task of finding all linguistic expressions in a given text that refer to the same entity. We can address this problem by replacing pronouns with noun phrases after identifying these references and aggregating them.</w:t>
+        <w:t xml:space="preserve">Coreference Resolution (CR) is the task of finding all linguistic expressions </w:t>
+      </w:r>
+      <w:proofErr w:type="gramStart"/>
+      <w:r>
+        <w:t>in a given</w:t>
+      </w:r>
+      <w:proofErr w:type="gramEnd"/>
+      <w:r>
+        <w:t xml:space="preserve"> text that refer to the same entity. We can address this problem by replacing pronouns with noun phrases after identifying these references and aggregating them.</w:t>
       </w:r>
       <w:sdt>
         <w:sdtPr>
@@ -17900,7 +18064,15 @@
         </w:rPr>
       </w:pPr>
       <w:r>
-        <w:t>Anaphora resolution (AR) is one of the cases that significantly differ from coreference resolution. An anaphora resolution occurs in the text when one term refers to another term and specifies the interpretation of another.</w:t>
+        <w:t xml:space="preserve">Anaphora resolution (AR) is one of the cases that significantly </w:t>
+      </w:r>
+      <w:proofErr w:type="gramStart"/>
+      <w:r>
+        <w:t>differ</w:t>
+      </w:r>
+      <w:proofErr w:type="gramEnd"/>
+      <w:r>
+        <w:t xml:space="preserve"> from coreference resolution. An anaphora resolution occurs in the text when one term refers to another term and specifies the interpretation of another.</w:t>
       </w:r>
       <w:sdt>
         <w:sdtPr>
@@ -18460,7 +18632,15 @@
         <w:ind w:firstLine="540"/>
       </w:pPr>
       <w:r>
-        <w:t>During software development stages sometimes the quality of the analysis of the requirements is poor and can cause the failure of the software project. Measuring the quality of the analysis of the requirements is through, inter alia, understanding the requirements by making the terminology understood by different stakeholders and being clear is not ambiguous.</w:t>
+        <w:t xml:space="preserve">During software development stages sometimes the quality of the analysis of the requirements is poor and can cause </w:t>
+      </w:r>
+      <w:proofErr w:type="gramStart"/>
+      <w:r>
+        <w:t>the failure</w:t>
+      </w:r>
+      <w:proofErr w:type="gramEnd"/>
+      <w:r>
+        <w:t xml:space="preserve"> of the software project. Measuring the quality of the analysis of the requirements is through, inter alia, understanding the requirements by making the terminology understood by different stakeholders and being clear is not ambiguous.</w:t>
       </w:r>
       <w:sdt>
         <w:sdtPr>
@@ -18730,7 +18910,15 @@
         <w:t>syntactic analysis</w:t>
       </w:r>
       <w:r>
-        <w:t>: The output of the lexical analysis serves as input to the syntactic analysis. The goal of the syntactic analysis is to uncover the grammatical structure of a sentence</w:t>
+        <w:t xml:space="preserve">: The output of the lexical analysis serves as input to the syntactic analysis. The goal of </w:t>
+      </w:r>
+      <w:proofErr w:type="gramStart"/>
+      <w:r>
+        <w:t>the syntactic</w:t>
+      </w:r>
+      <w:proofErr w:type="gramEnd"/>
+      <w:r>
+        <w:t xml:space="preserve"> analysis is to uncover the grammatical structure of a sentence</w:t>
       </w:r>
       <w:r>
         <w:rPr>
@@ -18859,7 +19047,15 @@
         <w:t xml:space="preserve"> </w:t>
       </w:r>
       <w:r>
-        <w:t>Developing Natural Language Processing (NLP) applications is crucial in the field of artificial intelligence. This work involves several sequential steps to ensure the creation of an effective application that leverages human language understanding. We will take a look at each step to comprehend it.</w:t>
+        <w:t xml:space="preserve">Developing Natural Language Processing (NLP) applications is crucial in the field of artificial intelligence. This work involves several sequential steps to ensure the creation of an effective application that leverages human language understanding. We will </w:t>
+      </w:r>
+      <w:proofErr w:type="gramStart"/>
+      <w:r>
+        <w:t>take a look</w:t>
+      </w:r>
+      <w:proofErr w:type="gramEnd"/>
+      <w:r>
+        <w:t xml:space="preserve"> at each step to comprehend it.</w:t>
       </w:r>
       <w:sdt>
         <w:sdtPr>
@@ -19179,7 +19375,15 @@
         <w:ind w:firstLine="540"/>
       </w:pPr>
       <w:r>
-        <w:t>There are several options for tools and technologies when developing a natural language processing application, but we'll focus on Python code that utilizes the spaCy NLP library.</w:t>
+        <w:t xml:space="preserve">There are several options for tools and technologies when developing a natural language processing application, but we'll focus on Python code that utilizes the </w:t>
+      </w:r>
+      <w:proofErr w:type="spellStart"/>
+      <w:r>
+        <w:t>spaCy</w:t>
+      </w:r>
+      <w:proofErr w:type="spellEnd"/>
+      <w:r>
+        <w:t xml:space="preserve"> NLP library.</w:t>
       </w:r>
       <w:sdt>
         <w:sdtPr>
@@ -19248,7 +19452,15 @@
         <w:ind w:firstLine="540"/>
       </w:pPr>
       <w:r>
-        <w:t>There are many reasons to use Python and spaCy, including:</w:t>
+        <w:t xml:space="preserve">There are many reasons to use Python and </w:t>
+      </w:r>
+      <w:proofErr w:type="spellStart"/>
+      <w:r>
+        <w:t>spaCy</w:t>
+      </w:r>
+      <w:proofErr w:type="spellEnd"/>
+      <w:r>
+        <w:t>, including:</w:t>
       </w:r>
     </w:p>
     <w:p>
@@ -19305,7 +19517,23 @@
         <w:t>NLTK,</w:t>
       </w:r>
       <w:r>
-        <w:t xml:space="preserve"> spaCy, TextBlob, genism).</w:t>
+        <w:t xml:space="preserve"> </w:t>
+      </w:r>
+      <w:proofErr w:type="spellStart"/>
+      <w:r>
+        <w:t>spaCy</w:t>
+      </w:r>
+      <w:proofErr w:type="spellEnd"/>
+      <w:r>
+        <w:t xml:space="preserve">, </w:t>
+      </w:r>
+      <w:proofErr w:type="spellStart"/>
+      <w:r>
+        <w:t>TextBlob</w:t>
+      </w:r>
+      <w:proofErr w:type="spellEnd"/>
+      <w:r>
+        <w:t>, genism).</w:t>
       </w:r>
     </w:p>
     <w:p>
@@ -19332,8 +19560,13 @@
       <w:r>
         <w:t xml:space="preserve"> </w:t>
       </w:r>
-      <w:r>
-        <w:t>we'll overview the main steps in developing these applications and how to achieve effective integration between the process components</w:t>
+      <w:proofErr w:type="gramStart"/>
+      <w:r>
+        <w:t>we'll</w:t>
+      </w:r>
+      <w:proofErr w:type="gramEnd"/>
+      <w:r>
+        <w:t xml:space="preserve"> overview the main steps in developing these applications and how to achieve effective integration between the process components</w:t>
       </w:r>
       <w:r>
         <w:t>.</w:t>
@@ -19584,7 +19817,15 @@
         <w:ind w:left="0" w:firstLine="540"/>
       </w:pPr>
       <w:r>
-        <w:t>The model is trained using data, learning and benefiting from patterns and details within the data</w:t>
+        <w:t xml:space="preserve">The model is trained using data, </w:t>
+      </w:r>
+      <w:proofErr w:type="gramStart"/>
+      <w:r>
+        <w:t>learning</w:t>
+      </w:r>
+      <w:proofErr w:type="gramEnd"/>
+      <w:r>
+        <w:t xml:space="preserve"> and benefiting from patterns and details within the data</w:t>
       </w:r>
       <w:r>
         <w:t>.</w:t>
@@ -19794,8 +20035,17 @@
           <w:b/>
           <w:bCs/>
         </w:rPr>
-        <w:t>scikit-learn</w:t>
-      </w:r>
+        <w:t>scikit-</w:t>
+      </w:r>
+      <w:proofErr w:type="gramStart"/>
+      <w:r>
+        <w:rPr>
+          <w:b/>
+          <w:bCs/>
+        </w:rPr>
+        <w:t>learn</w:t>
+      </w:r>
+      <w:proofErr w:type="gramEnd"/>
     </w:p>
     <w:p>
       <w:pPr>
@@ -19829,6 +20079,7 @@
           <w:bCs/>
         </w:rPr>
       </w:pPr>
+      <w:proofErr w:type="spellStart"/>
       <w:r>
         <w:rPr>
           <w:b/>
@@ -19836,6 +20087,7 @@
         </w:rPr>
         <w:t>Keras</w:t>
       </w:r>
+      <w:proofErr w:type="spellEnd"/>
     </w:p>
     <w:p>
       <w:pPr>
@@ -19849,6 +20101,7 @@
           <w:bCs/>
         </w:rPr>
       </w:pPr>
+      <w:proofErr w:type="spellStart"/>
       <w:r>
         <w:rPr>
           <w:b/>
@@ -19856,6 +20109,7 @@
         </w:rPr>
         <w:t>PyTorch</w:t>
       </w:r>
+      <w:proofErr w:type="spellEnd"/>
     </w:p>
     <w:p>
       <w:pPr>
@@ -19870,6 +20124,7 @@
           <w:rtl/>
         </w:rPr>
       </w:pPr>
+      <w:proofErr w:type="spellStart"/>
       <w:r>
         <w:rPr>
           <w:b/>
@@ -19878,6 +20133,7 @@
         <w:lastRenderedPageBreak/>
         <w:t>XGBoost</w:t>
       </w:r>
+      <w:proofErr w:type="spellEnd"/>
     </w:p>
     <w:p>
       <w:pPr>
@@ -19896,9 +20152,11 @@
         <w:ind w:left="1260"/>
       </w:pPr>
       <w:bookmarkStart w:id="60" w:name="_Toc151399870"/>
+      <w:proofErr w:type="spellStart"/>
       <w:r>
         <w:t>Lucidchart</w:t>
       </w:r>
+      <w:proofErr w:type="spellEnd"/>
       <w:r>
         <w:rPr>
           <w:rFonts w:hint="cs"/>
@@ -19913,16 +20171,37 @@
         <w:t>and</w:t>
       </w:r>
       <w:r>
-        <w:t xml:space="preserve"> Lucidspark</w:t>
+        <w:t xml:space="preserve"> </w:t>
+      </w:r>
+      <w:proofErr w:type="spellStart"/>
+      <w:r>
+        <w:t>Lucidspark</w:t>
       </w:r>
       <w:bookmarkEnd w:id="60"/>
+      <w:proofErr w:type="spellEnd"/>
     </w:p>
     <w:p>
       <w:pPr>
         <w:ind w:firstLine="540"/>
       </w:pPr>
       <w:r>
-        <w:t>The Lucid platform includes Lucidchart and Lucidspark products, working seamlessly to enhance productivity, clarity, and guidance at every stage of the workflow.</w:t>
+        <w:t xml:space="preserve">The Lucid platform includes </w:t>
+      </w:r>
+      <w:proofErr w:type="spellStart"/>
+      <w:r>
+        <w:t>Lucidchart</w:t>
+      </w:r>
+      <w:proofErr w:type="spellEnd"/>
+      <w:r>
+        <w:t xml:space="preserve"> and </w:t>
+      </w:r>
+      <w:proofErr w:type="spellStart"/>
+      <w:r>
+        <w:t>Lucidspark</w:t>
+      </w:r>
+      <w:proofErr w:type="spellEnd"/>
+      <w:r>
+        <w:t xml:space="preserve"> products, working seamlessly to enhance productivity, clarity, and guidance at every stage of the workflow.</w:t>
       </w:r>
       <w:sdt>
         <w:sdtPr>
@@ -19965,12 +20244,21 @@
           <w:bCs/>
         </w:rPr>
       </w:pPr>
+      <w:proofErr w:type="spellStart"/>
       <w:r>
         <w:rPr>
           <w:b/>
           <w:bCs/>
         </w:rPr>
-        <w:t>Lucidspark:</w:t>
+        <w:t>Lucidspark</w:t>
+      </w:r>
+      <w:proofErr w:type="spellEnd"/>
+      <w:r>
+        <w:rPr>
+          <w:b/>
+          <w:bCs/>
+        </w:rPr>
+        <w:t>:</w:t>
       </w:r>
     </w:p>
     <w:p>
@@ -20117,6 +20405,7 @@
           <w:rtl/>
         </w:rPr>
       </w:pPr>
+      <w:proofErr w:type="spellStart"/>
       <w:r>
         <w:rPr>
           <w:b/>
@@ -20124,6 +20413,7 @@
         </w:rPr>
         <w:t>Lucidchart</w:t>
       </w:r>
+      <w:proofErr w:type="spellEnd"/>
       <w:r>
         <w:rPr>
           <w:rFonts w:hint="cs"/>
@@ -20142,7 +20432,15 @@
         </w:rPr>
       </w:pPr>
       <w:r>
-        <w:t>After discussing the ideas you've generated in Lucidspark, create strong visualizations that all team members can understand.</w:t>
+        <w:t xml:space="preserve">After discussing the ideas you've generated in </w:t>
+      </w:r>
+      <w:proofErr w:type="spellStart"/>
+      <w:r>
+        <w:t>Lucidspark</w:t>
+      </w:r>
+      <w:proofErr w:type="spellEnd"/>
+      <w:r>
+        <w:t>, create strong visualizations that all team members can understand.</w:t>
       </w:r>
       <w:sdt>
         <w:sdtPr>
@@ -20694,7 +20992,15 @@
         </w:rPr>
       </w:pPr>
       <w:r>
-        <w:t>One of the most popular IDEs that supports this feature includes Eclipse, Netbeans, IntelliJ IDEA, Visual Studio, and Android Studio.</w:t>
+        <w:t xml:space="preserve">One of the most popular IDEs that supports this feature includes Eclipse, </w:t>
+      </w:r>
+      <w:proofErr w:type="spellStart"/>
+      <w:r>
+        <w:t>Netbeans</w:t>
+      </w:r>
+      <w:proofErr w:type="spellEnd"/>
+      <w:r>
+        <w:t>, IntelliJ IDEA, Visual Studio, and Android Studio.</w:t>
       </w:r>
       <w:sdt>
         <w:sdtPr>
@@ -20873,7 +21179,15 @@
         <w:ind w:firstLine="540"/>
       </w:pPr>
       <w:r>
-        <w:t>Defining design pattern involves manually defining and saving the pattern, while Intelligent Pattern Recognition utilizes artificial intelligence to automatically analyze and comprehend patterns without human intervention.</w:t>
+        <w:t xml:space="preserve">Defining design </w:t>
+      </w:r>
+      <w:proofErr w:type="gramStart"/>
+      <w:r>
+        <w:t>pattern</w:t>
+      </w:r>
+      <w:proofErr w:type="gramEnd"/>
+      <w:r>
+        <w:t xml:space="preserve"> involves manually defining and saving the pattern, while Intelligent Pattern Recognition utilizes artificial intelligence to automatically analyze and comprehend patterns without human intervention.</w:t>
       </w:r>
     </w:p>
     <w:p>
@@ -20921,10 +21235,12 @@
         <w:ind w:left="1260"/>
       </w:pPr>
       <w:bookmarkStart w:id="62" w:name="_Toc151399872"/>
+      <w:proofErr w:type="spellStart"/>
       <w:r>
         <w:t>StarUML</w:t>
       </w:r>
       <w:bookmarkEnd w:id="62"/>
+      <w:proofErr w:type="spellEnd"/>
     </w:p>
     <w:p>
       <w:pPr>
@@ -20979,7 +21295,23 @@
           <w:b/>
           <w:bCs/>
         </w:rPr>
-        <w:t>Some features of StarUML:</w:t>
+        <w:t xml:space="preserve">Some features of </w:t>
+      </w:r>
+      <w:proofErr w:type="spellStart"/>
+      <w:r>
+        <w:rPr>
+          <w:b/>
+          <w:bCs/>
+        </w:rPr>
+        <w:t>StarUML</w:t>
+      </w:r>
+      <w:proofErr w:type="spellEnd"/>
+      <w:r>
+        <w:rPr>
+          <w:b/>
+          <w:bCs/>
+        </w:rPr>
+        <w:t>:</w:t>
       </w:r>
     </w:p>
     <w:p>
@@ -21514,17 +21846,24 @@
         <w:ind w:left="1260"/>
       </w:pPr>
       <w:bookmarkStart w:id="64" w:name="_Toc151399874"/>
+      <w:proofErr w:type="spellStart"/>
       <w:r>
         <w:t>MagicDraw</w:t>
       </w:r>
       <w:bookmarkEnd w:id="64"/>
+      <w:proofErr w:type="spellEnd"/>
     </w:p>
     <w:p>
       <w:pPr>
         <w:ind w:firstLine="540"/>
       </w:pPr>
-      <w:r>
-        <w:t>MagicDraw facilitates the execution of the software development life cycle, unlike other modeling and architectural environments that rely on UML.</w:t>
+      <w:proofErr w:type="spellStart"/>
+      <w:r>
+        <w:t>MagicDraw</w:t>
+      </w:r>
+      <w:proofErr w:type="spellEnd"/>
+      <w:r>
+        <w:t xml:space="preserve"> facilitates the execution of the software development life cycle, unlike other modeling and architectural environments that rely on UML.</w:t>
       </w:r>
       <w:sdt>
         <w:sdtPr>
@@ -21636,7 +21975,15 @@
         <w:ind w:firstLine="540"/>
       </w:pPr>
       <w:r>
-        <w:t>It provides a well-designed user interface that allows users to quickly get accustomed to MagicDraw without the need to spend a long time understanding the elements.</w:t>
+        <w:t xml:space="preserve">It provides a well-designed user interface that allows users to quickly get accustomed to </w:t>
+      </w:r>
+      <w:proofErr w:type="spellStart"/>
+      <w:r>
+        <w:t>MagicDraw</w:t>
+      </w:r>
+      <w:proofErr w:type="spellEnd"/>
+      <w:r>
+        <w:t xml:space="preserve"> without the need to spend a long time understanding the elements.</w:t>
       </w:r>
       <w:sdt>
         <w:sdtPr>
@@ -21805,9 +22152,14 @@
       <w:pPr>
         <w:ind w:firstLine="540"/>
       </w:pPr>
+      <w:proofErr w:type="spellStart"/>
       <w:r>
         <w:lastRenderedPageBreak/>
-        <w:t>MagicDraw can analyze models and identify conflicts between requirements and different models.</w:t>
+        <w:t>MagicDraw</w:t>
+      </w:r>
+      <w:proofErr w:type="spellEnd"/>
+      <w:r>
+        <w:t xml:space="preserve"> can analyze models and identify conflicts between requirements and different models.</w:t>
       </w:r>
     </w:p>
     <w:p>
@@ -22076,9 +22428,19 @@
               <w:ind w:left="113" w:right="113"/>
               <w:jc w:val="center"/>
             </w:pPr>
-            <w:r>
-              <w:t>Lucidchart and Lucidspark</w:t>
-            </w:r>
+            <w:proofErr w:type="spellStart"/>
+            <w:r>
+              <w:t>Lucidchart</w:t>
+            </w:r>
+            <w:proofErr w:type="spellEnd"/>
+            <w:r>
+              <w:t xml:space="preserve"> and </w:t>
+            </w:r>
+            <w:proofErr w:type="spellStart"/>
+            <w:r>
+              <w:t>Lucidspark</w:t>
+            </w:r>
+            <w:proofErr w:type="spellEnd"/>
           </w:p>
         </w:tc>
         <w:tc>
@@ -22108,9 +22470,11 @@
               <w:ind w:left="113" w:right="113"/>
               <w:jc w:val="center"/>
             </w:pPr>
+            <w:proofErr w:type="spellStart"/>
             <w:r>
               <w:t>StarUML</w:t>
             </w:r>
+            <w:proofErr w:type="spellEnd"/>
           </w:p>
         </w:tc>
         <w:tc>
@@ -22140,9 +22504,11 @@
               <w:ind w:left="113" w:right="113"/>
               <w:jc w:val="center"/>
             </w:pPr>
+            <w:proofErr w:type="spellStart"/>
             <w:r>
               <w:t>MagicDraw</w:t>
             </w:r>
+            <w:proofErr w:type="spellEnd"/>
           </w:p>
         </w:tc>
         <w:tc>
@@ -23931,7 +24297,21 @@
         <w:rPr>
           <w:lang w:val="en-CA"/>
         </w:rPr>
-        <w:t>In this chapter, we will focus on defining the system and user requirements using simple diagrams. We will use UML tools to explain how the system operates and its requirements. We will specify both functional and non-functional requirements and discuss the development methodology. We will also analyze an existing system.</w:t>
+        <w:t>In this chapter, we will focus on defining the system</w:t>
+      </w:r>
+      <w:r>
+        <w:rPr>
+          <w:rFonts w:hint="cs"/>
+          <w:rtl/>
+          <w:lang w:val="en-CA"/>
+        </w:rPr>
+        <w:t xml:space="preserve"> </w:t>
+      </w:r>
+      <w:r>
+        <w:rPr>
+          <w:lang w:val="en-CA"/>
+        </w:rPr>
+        <w:t>requirements using simple diagrams. We will use UML tools to explain how the system operates and its requirements. We will specify both functional and non-functional requirements and discuss the development methodology. We will also analyze an existing system.</w:t>
       </w:r>
     </w:p>
     <w:p>
@@ -23981,7 +24361,21 @@
         <w:rPr>
           <w:lang w:val="en-CA"/>
         </w:rPr>
-        <w:t>This section may contain any of the following information; d</w:t>
+        <w:t xml:space="preserve">This section may contain any of the following </w:t>
+      </w:r>
+      <w:proofErr w:type="gramStart"/>
+      <w:r>
+        <w:rPr>
+          <w:lang w:val="en-CA"/>
+        </w:rPr>
+        <w:t>information;</w:t>
+      </w:r>
+      <w:proofErr w:type="gramEnd"/>
+      <w:r>
+        <w:rPr>
+          <w:lang w:val="en-CA"/>
+        </w:rPr>
+        <w:t xml:space="preserve"> d</w:t>
       </w:r>
       <w:r>
         <w:rPr>
@@ -24039,10 +24433,28 @@
         <w:ind w:firstLine="540"/>
       </w:pPr>
       <w:r>
-        <w:t>Requirement analysis is a phase of software development that is the process of studying and identifying the user's needs for system building that solves a particular problem and includes elicitation, and specifications. Elicitation of requirements is the collection of user and customer requirements to determine system function and requirements. The elicitation process must include all persons directly and indirectly involved in the project. After the elicitation process, we extracted functional and non-functional requirements, user requirements</w:t>
-      </w:r>
-      <w:r>
-        <w:t xml:space="preserve"> and domain requirements</w:t>
+        <w:t xml:space="preserve">Requirement analysis is a phase of software development that is the process of studying and identifying the user's needs for system building that solves a particular problem and includes elicitation, and specifications. </w:t>
+      </w:r>
+      <w:r>
+        <w:t>Requirements elicitation is the collection of all requirements, including system requirements and user requirements. System requirements describe all the requirements that we want the system to perform.</w:t>
+      </w:r>
+      <w:r>
+        <w:t xml:space="preserve"> </w:t>
+      </w:r>
+      <w:r>
+        <w:t xml:space="preserve">The elicitation process must include all persons directly and indirectly involved in the project. </w:t>
+      </w:r>
+      <w:r>
+        <w:t xml:space="preserve">After the elicitation process, we extracted the system requirements, and from them we identified the functional and non-functional requirements through brainstorming, using similar requirements tools, and using the Lucid platform </w:t>
+      </w:r>
+      <w:r>
+        <w:t>tool</w:t>
+      </w:r>
+      <w:r>
+        <w:t>.</w:t>
+      </w:r>
+      <w:r>
+        <w:t xml:space="preserve"> </w:t>
       </w:r>
       <w:sdt>
         <w:sdtPr>
@@ -24076,35 +24488,27 @@
           </w:r>
         </w:sdtContent>
       </w:sdt>
-      <w:r>
-        <w:t>.</w:t>
-      </w:r>
     </w:p>
     <w:p>
       <w:pPr>
         <w:pStyle w:val="Heading3"/>
-        <w:ind w:left="1260"/>
+        <w:jc w:val="left"/>
+        <w:rPr>
+          <w:shd w:val="solid" w:color="FFFFFF" w:fill="FFFFFF"/>
+        </w:rPr>
       </w:pPr>
       <w:bookmarkStart w:id="74" w:name="_Toc151399881"/>
       <w:r>
-        <w:t>Functional Requirements</w:t>
-      </w:r>
-      <w:bookmarkStart w:id="75" w:name="_Toc312603156"/>
-      <w:bookmarkEnd w:id="73"/>
-      <w:bookmarkEnd w:id="74"/>
-    </w:p>
-    <w:p>
-      <w:pPr>
-        <w:jc w:val="left"/>
-        <w:rPr>
-          <w:rtl/>
-        </w:rPr>
-      </w:pPr>
-      <w:r>
-        <w:t>The system must allow the user to choose the type of diagram</w:t>
-      </w:r>
-      <w:r>
-        <w:t>.</w:t>
+        <w:rPr>
+          <w:shd w:val="solid" w:color="FFFFFF" w:fill="FFFFFF"/>
+        </w:rPr>
+        <w:t>System</w:t>
+      </w:r>
+      <w:r>
+        <w:rPr>
+          <w:shd w:val="solid" w:color="FFFFFF" w:fill="FFFFFF"/>
+        </w:rPr>
+        <w:t xml:space="preserve"> Requirements</w:t>
       </w:r>
     </w:p>
     <w:p>
@@ -24113,361 +24517,20 @@
         <w:jc w:val="left"/>
       </w:pPr>
       <w:r>
-        <w:t>The requirements determine the system's behavior, what it should and shouldn't provide, and how it interacts with inputs</w:t>
+        <w:t>A structured document setting out detailed descriptions of the system’s services and operational constraints.</w:t>
+      </w:r>
+    </w:p>
+    <w:p>
+      <w:pPr>
+        <w:ind w:firstLine="540"/>
+        <w:jc w:val="left"/>
+      </w:pPr>
+      <w:r>
+        <w:t>Defines what should be implemented so may be part of a contract between client and contractor.</w:t>
       </w:r>
       <w:sdt>
         <w:sdtPr>
-          <w:id w:val="-1551064785"/>
-          <w:citation/>
-        </w:sdtPr>
-        <w:sdtContent>
-          <w:r>
-            <w:fldChar w:fldCharType="begin"/>
-          </w:r>
-          <w:r>
-            <w:instrText xml:space="preserve"> CITATION Ian15 \l 8192 </w:instrText>
-          </w:r>
-          <w:r>
-            <w:fldChar w:fldCharType="separate"/>
-          </w:r>
-          <w:r>
-            <w:rPr>
-              <w:noProof/>
-            </w:rPr>
-            <w:t xml:space="preserve"> </w:t>
-          </w:r>
-          <w:r>
-            <w:rPr>
-              <w:noProof/>
-            </w:rPr>
-            <w:t>[31]</w:t>
-          </w:r>
-          <w:r>
-            <w:fldChar w:fldCharType="end"/>
-          </w:r>
-        </w:sdtContent>
-      </w:sdt>
-      <w:r>
-        <w:t>.</w:t>
-      </w:r>
-    </w:p>
-    <w:p>
-      <w:pPr>
-        <w:pStyle w:val="ListParagraph"/>
-        <w:numPr>
-          <w:ilvl w:val="0"/>
-          <w:numId w:val="18"/>
-        </w:numPr>
-        <w:ind w:left="1080" w:hanging="540"/>
-        <w:jc w:val="left"/>
-      </w:pPr>
-      <w:bookmarkStart w:id="76" w:name="_Hlk151294942"/>
-      <w:r>
-        <w:t>The system should be customizable to meet specific user needs</w:t>
-      </w:r>
-      <w:r>
-        <w:t xml:space="preserve"> if its </w:t>
-      </w:r>
-      <w:r>
-        <w:t>(</w:t>
-      </w:r>
-      <w:r>
-        <w:t>usecase or class digram</w:t>
-      </w:r>
-      <w:r>
-        <w:t>)</w:t>
-      </w:r>
-      <w:r>
-        <w:t>.</w:t>
-      </w:r>
-    </w:p>
-    <w:p>
-      <w:pPr>
-        <w:pStyle w:val="ListParagraph"/>
-        <w:numPr>
-          <w:ilvl w:val="0"/>
-          <w:numId w:val="18"/>
-        </w:numPr>
-        <w:ind w:left="1080" w:hanging="540"/>
-        <w:jc w:val="left"/>
-      </w:pPr>
-      <w:r>
-        <w:t>The system should allow the user to input requirements or scenarios.</w:t>
-      </w:r>
-    </w:p>
-    <w:p>
-      <w:pPr>
-        <w:pStyle w:val="ListParagraph"/>
-        <w:numPr>
-          <w:ilvl w:val="0"/>
-          <w:numId w:val="18"/>
-        </w:numPr>
-        <w:ind w:left="1080" w:hanging="540"/>
-        <w:jc w:val="left"/>
-      </w:pPr>
-      <w:r>
-        <w:t xml:space="preserve">the system should </w:t>
-      </w:r>
-      <w:r>
-        <w:t xml:space="preserve">allow the user </w:t>
-      </w:r>
-      <w:r>
-        <w:t>to export the generated diagrams in various formats such as PDF, PNG, and SVG.</w:t>
-      </w:r>
-    </w:p>
-    <w:p>
-      <w:pPr>
-        <w:pStyle w:val="ListParagraph"/>
-        <w:numPr>
-          <w:ilvl w:val="0"/>
-          <w:numId w:val="18"/>
-        </w:numPr>
-        <w:ind w:left="1080" w:hanging="540"/>
-        <w:jc w:val="left"/>
-      </w:pPr>
-      <w:r>
-        <w:t>The system should allow the user to download the generated image after processing the requirements.</w:t>
-      </w:r>
-    </w:p>
-    <w:p>
-      <w:pPr>
-        <w:pStyle w:val="ListParagraph"/>
-        <w:numPr>
-          <w:ilvl w:val="0"/>
-          <w:numId w:val="18"/>
-        </w:numPr>
-        <w:ind w:left="1080" w:hanging="540"/>
-        <w:jc w:val="left"/>
-      </w:pPr>
-      <w:r>
-        <w:rPr>
-          <w:lang w:val="en-GB"/>
-        </w:rPr>
-        <w:lastRenderedPageBreak/>
-        <w:t xml:space="preserve">The System shall </w:t>
-      </w:r>
-      <w:r>
-        <w:t>Automated generation of drawings from class digram.</w:t>
-      </w:r>
-    </w:p>
-    <w:p>
-      <w:pPr>
-        <w:pStyle w:val="Heading3"/>
-      </w:pPr>
-      <w:bookmarkStart w:id="77" w:name="_Toc151399882"/>
-      <w:bookmarkEnd w:id="76"/>
-      <w:r>
-        <w:t>Non-Functional</w:t>
-      </w:r>
-      <w:r>
-        <w:t xml:space="preserve"> Requirements</w:t>
-      </w:r>
-      <w:bookmarkEnd w:id="75"/>
-      <w:bookmarkEnd w:id="77"/>
-    </w:p>
-    <w:p>
-      <w:pPr>
-        <w:ind w:firstLine="540"/>
-      </w:pPr>
-      <w:r>
-        <w:t>It describes the characteristics of the system and the constraints imposed on the services provided by the system such as time constraints and other constraints. It also describes specific standards for some of the system's services</w:t>
-      </w:r>
-      <w:sdt>
-        <w:sdtPr>
-          <w:id w:val="1684705169"/>
-          <w:citation/>
-        </w:sdtPr>
-        <w:sdtContent>
-          <w:r>
-            <w:fldChar w:fldCharType="begin"/>
-          </w:r>
-          <w:r>
-            <w:instrText xml:space="preserve"> CITATION Ian15 \l 8192 </w:instrText>
-          </w:r>
-          <w:r>
-            <w:fldChar w:fldCharType="separate"/>
-          </w:r>
-          <w:r>
-            <w:rPr>
-              <w:noProof/>
-            </w:rPr>
-            <w:t xml:space="preserve"> </w:t>
-          </w:r>
-          <w:r>
-            <w:rPr>
-              <w:noProof/>
-            </w:rPr>
-            <w:t>[31]</w:t>
-          </w:r>
-          <w:r>
-            <w:fldChar w:fldCharType="end"/>
-          </w:r>
-        </w:sdtContent>
-      </w:sdt>
-      <w:r>
-        <w:t>.</w:t>
-      </w:r>
-    </w:p>
-    <w:p>
-      <w:pPr>
-        <w:pStyle w:val="Body"/>
-        <w:numPr>
-          <w:ilvl w:val="0"/>
-          <w:numId w:val="20"/>
-        </w:numPr>
-        <w:spacing w:after="0"/>
-        <w:ind w:left="1260" w:hanging="720"/>
-      </w:pPr>
-      <w:bookmarkStart w:id="78" w:name="_Toc312603157"/>
-      <w:r>
-        <w:rPr>
-          <w:b/>
-          <w:bCs/>
-        </w:rPr>
-        <w:t>Performance:</w:t>
-      </w:r>
-      <w:r>
-        <w:t xml:space="preserve"> </w:t>
-      </w:r>
-      <w:r>
-        <w:t>The system must be fast, ensuring that the processing of requirements and drawing (use case or class diagram) does not exceed (write the time). The resulting diagrams should have an accuracy of no less than (write the percentage)</w:t>
-      </w:r>
-      <w:r>
-        <w:t>,</w:t>
-      </w:r>
-      <w:r>
-        <w:t xml:space="preserve"> It should be able to handle multiple users simultaneously</w:t>
-      </w:r>
-      <w:r>
-        <w:t>,</w:t>
-      </w:r>
-      <w:r>
-        <w:t xml:space="preserve"> The system should be able to understand the natural language of users' requirements</w:t>
-      </w:r>
-      <w:r>
-        <w:t>.</w:t>
-      </w:r>
-      <w:r>
-        <w:rPr>
-          <w:lang w:val="en-GB"/>
-        </w:rPr>
-        <w:t xml:space="preserve"> </w:t>
-      </w:r>
-    </w:p>
-    <w:p>
-      <w:pPr>
-        <w:pStyle w:val="Body"/>
-        <w:numPr>
-          <w:ilvl w:val="0"/>
-          <w:numId w:val="20"/>
-        </w:numPr>
-        <w:spacing w:after="0"/>
-        <w:ind w:left="1260" w:hanging="720"/>
-        <w:rPr>
-          <w:b/>
-          <w:bCs/>
-        </w:rPr>
-      </w:pPr>
-      <w:r>
-        <w:rPr>
-          <w:b/>
-          <w:bCs/>
-        </w:rPr>
-        <w:t>Usability:</w:t>
-      </w:r>
-      <w:r>
-        <w:rPr>
-          <w:b/>
-          <w:bCs/>
-        </w:rPr>
-        <w:t xml:space="preserve"> </w:t>
-      </w:r>
-      <w:r>
-        <w:t>The system should be user-friendly and adaptable to various devices to provide a seamless experience. The system should perform its functions with minimal steps.</w:t>
-      </w:r>
-    </w:p>
-    <w:p>
-      <w:pPr>
-        <w:pStyle w:val="Body"/>
-        <w:numPr>
-          <w:ilvl w:val="0"/>
-          <w:numId w:val="20"/>
-        </w:numPr>
-        <w:spacing w:after="0"/>
-        <w:ind w:left="1260" w:hanging="720"/>
-        <w:rPr>
-          <w:b/>
-          <w:bCs/>
-        </w:rPr>
-      </w:pPr>
-      <w:r>
-        <w:rPr>
-          <w:b/>
-          <w:bCs/>
-        </w:rPr>
-        <w:t>Availability</w:t>
-      </w:r>
-      <w:r>
-        <w:rPr>
-          <w:b/>
-          <w:bCs/>
-        </w:rPr>
-        <w:t xml:space="preserve">: </w:t>
-      </w:r>
-      <w:r>
-        <w:t>T</w:t>
-      </w:r>
-      <w:r>
-        <w:t>he system should be available 24 hours a day, 7 days a week.</w:t>
-      </w:r>
-    </w:p>
-    <w:p>
-      <w:pPr>
-        <w:pStyle w:val="Heading3"/>
-        <w:jc w:val="left"/>
-        <w:rPr>
-          <w:shd w:val="solid" w:color="FFFFFF" w:fill="FFFFFF"/>
-        </w:rPr>
-      </w:pPr>
-      <w:bookmarkStart w:id="79" w:name="_Toc150803102"/>
-      <w:bookmarkStart w:id="80" w:name="_Toc151399883"/>
-      <w:bookmarkStart w:id="81" w:name="_Toc312603158"/>
-      <w:bookmarkEnd w:id="78"/>
-      <w:r>
-        <w:rPr>
-          <w:shd w:val="solid" w:color="FFFFFF" w:fill="FFFFFF"/>
-        </w:rPr>
-        <w:t>System</w:t>
-      </w:r>
-      <w:r>
-        <w:rPr>
-          <w:shd w:val="solid" w:color="FFFFFF" w:fill="FFFFFF"/>
-        </w:rPr>
-        <w:t xml:space="preserve"> Requirements</w:t>
-      </w:r>
-      <w:bookmarkEnd w:id="79"/>
-      <w:bookmarkEnd w:id="80"/>
-    </w:p>
-    <w:p>
-      <w:pPr>
-        <w:ind w:firstLine="540"/>
-        <w:jc w:val="left"/>
-      </w:pPr>
-      <w:r>
-        <w:t>A structured document setting out detailed descriptions of the system’s services and operational constraints.</w:t>
-      </w:r>
-    </w:p>
-    <w:p>
-      <w:pPr>
-        <w:ind w:firstLine="540"/>
-        <w:jc w:val="left"/>
-      </w:pPr>
-      <w:r>
-        <w:t>Defines what should be implemented so may be part of a contract between client and contractor.</w:t>
-      </w:r>
-      <w:sdt>
-        <w:sdtPr>
-          <w:id w:val="65386750"/>
+          <w:id w:val="-206259300"/>
           <w:citation/>
         </w:sdtPr>
         <w:sdtContent>
@@ -24516,13 +24579,88 @@
         <w:rPr>
           <w:lang w:val="en-GB"/>
         </w:rPr>
-        <w:t xml:space="preserve">When the user Enter Wrong inputs </w:t>
-      </w:r>
-      <w:r>
+        <w:t>The system should allow the user to input requirements or scenarios.</w:t>
+      </w:r>
+    </w:p>
+    <w:p>
+      <w:pPr>
+        <w:pStyle w:val="ListParagraph"/>
+        <w:numPr>
+          <w:ilvl w:val="1"/>
+          <w:numId w:val="28"/>
+        </w:numPr>
+        <w:spacing w:line="360" w:lineRule="auto"/>
+        <w:ind w:left="1170" w:hanging="630"/>
+        <w:jc w:val="left"/>
         <w:rPr>
           <w:lang w:val="en-GB"/>
         </w:rPr>
-        <w:t xml:space="preserve"> system must display a description to write correctly </w:t>
+      </w:pPr>
+      <w:r>
+        <w:rPr>
+          <w:lang w:val="en-GB"/>
+        </w:rPr>
+        <w:t>The system should display the diagrams.</w:t>
+      </w:r>
+    </w:p>
+    <w:p>
+      <w:pPr>
+        <w:pStyle w:val="ListParagraph"/>
+        <w:numPr>
+          <w:ilvl w:val="1"/>
+          <w:numId w:val="28"/>
+        </w:numPr>
+        <w:spacing w:line="360" w:lineRule="auto"/>
+        <w:ind w:left="1170" w:hanging="630"/>
+        <w:jc w:val="left"/>
+        <w:rPr>
+          <w:lang w:val="en-GB"/>
+        </w:rPr>
+      </w:pPr>
+      <w:r>
+        <w:rPr>
+          <w:lang w:val="en-GB"/>
+        </w:rPr>
+        <w:lastRenderedPageBreak/>
+        <w:t xml:space="preserve">When the user Enter Wrong </w:t>
+      </w:r>
+      <w:proofErr w:type="gramStart"/>
+      <w:r>
+        <w:rPr>
+          <w:lang w:val="en-GB"/>
+        </w:rPr>
+        <w:t>inputs</w:t>
+      </w:r>
+      <w:proofErr w:type="gramEnd"/>
+      <w:r>
+        <w:rPr>
+          <w:lang w:val="en-GB"/>
+        </w:rPr>
+        <w:t xml:space="preserve"> </w:t>
+      </w:r>
+      <w:r>
+        <w:rPr>
+          <w:lang w:val="en-GB"/>
+        </w:rPr>
+        <w:t>system</w:t>
+      </w:r>
+      <w:r>
+        <w:rPr>
+          <w:lang w:val="en-GB"/>
+        </w:rPr>
+        <w:t xml:space="preserve"> must display a description to write correctly</w:t>
+      </w:r>
+      <w:r>
+        <w:rPr>
+          <w:lang w:val="en-001"/>
+        </w:rPr>
+        <w:t>.</w:t>
+      </w:r>
+      <w:r>
+        <w:rPr>
+          <w:lang w:val="en-GB"/>
+        </w:rPr>
+        <w:t xml:space="preserve"> </w:t>
       </w:r>
     </w:p>
     <w:p>
@@ -24575,8 +24713,13 @@
       <w:r>
         <w:t xml:space="preserve">export </w:t>
       </w:r>
-      <w:r>
-        <w:t xml:space="preserve">The system should allow the user to </w:t>
+      <w:proofErr w:type="gramStart"/>
+      <w:r>
+        <w:t>The</w:t>
+      </w:r>
+      <w:proofErr w:type="gramEnd"/>
+      <w:r>
+        <w:t xml:space="preserve"> system should allow the user to </w:t>
       </w:r>
       <w:r>
         <w:t xml:space="preserve">export </w:t>
@@ -24591,13 +24734,16 @@
         <w:t>allow the user to choose the type</w:t>
       </w:r>
       <w:r>
-        <w:t xml:space="preserve"> of  </w:t>
+        <w:t xml:space="preserve"> </w:t>
+      </w:r>
+      <w:r>
+        <w:t>of image</w:t>
       </w:r>
       <w:r>
         <w:rPr>
           <w:lang w:val="en-GB"/>
         </w:rPr>
-        <w:t>image.</w:t>
+        <w:t>.</w:t>
       </w:r>
     </w:p>
     <w:p>
@@ -24624,7 +24770,797 @@
         <w:t xml:space="preserve">The System shall </w:t>
       </w:r>
       <w:r>
-        <w:t>Automated generation of drawings.</w:t>
+        <w:t>Automated generation of drawings from class diagram</w:t>
+      </w:r>
+      <w:r>
+        <w:t>.</w:t>
+      </w:r>
+    </w:p>
+    <w:p>
+      <w:pPr>
+        <w:pStyle w:val="ListParagraph"/>
+        <w:numPr>
+          <w:ilvl w:val="1"/>
+          <w:numId w:val="28"/>
+        </w:numPr>
+        <w:tabs>
+          <w:tab w:val="left" w:pos="1170"/>
+        </w:tabs>
+        <w:spacing w:line="360" w:lineRule="auto"/>
+        <w:ind w:left="1170" w:hanging="630"/>
+        <w:jc w:val="left"/>
+        <w:rPr>
+          <w:lang w:val="en-GB"/>
+        </w:rPr>
+      </w:pPr>
+      <w:r>
+        <w:rPr>
+          <w:lang w:val="en-GB"/>
+        </w:rPr>
+        <w:t>The system should be customizable to meet specific user needs if its (use case or class diagram).</w:t>
+      </w:r>
+    </w:p>
+    <w:p>
+      <w:pPr>
+        <w:pStyle w:val="ListParagraph"/>
+        <w:numPr>
+          <w:ilvl w:val="1"/>
+          <w:numId w:val="28"/>
+        </w:numPr>
+        <w:tabs>
+          <w:tab w:val="left" w:pos="1170"/>
+        </w:tabs>
+        <w:spacing w:line="360" w:lineRule="auto"/>
+        <w:ind w:left="1170" w:hanging="630"/>
+        <w:jc w:val="left"/>
+        <w:rPr>
+          <w:lang w:val="en-GB"/>
+        </w:rPr>
+      </w:pPr>
+      <w:r>
+        <w:rPr>
+          <w:lang w:val="en-GB"/>
+        </w:rPr>
+        <w:t>The system must be fast, ensuring that the processing of requirements and drawing (use case or class diagram) does not exceed (write the time).</w:t>
+      </w:r>
+    </w:p>
+    <w:p>
+      <w:pPr>
+        <w:pStyle w:val="ListParagraph"/>
+        <w:numPr>
+          <w:ilvl w:val="1"/>
+          <w:numId w:val="28"/>
+        </w:numPr>
+        <w:tabs>
+          <w:tab w:val="left" w:pos="1170"/>
+        </w:tabs>
+        <w:spacing w:line="360" w:lineRule="auto"/>
+        <w:ind w:left="1170" w:hanging="630"/>
+        <w:jc w:val="left"/>
+        <w:rPr>
+          <w:lang w:val="en-GB"/>
+        </w:rPr>
+      </w:pPr>
+      <w:r>
+        <w:t>The resulting diagrams in the system should have an accuracy of no less than (write the percentage)</w:t>
+      </w:r>
+      <w:r>
+        <w:t>.</w:t>
+      </w:r>
+    </w:p>
+    <w:p>
+      <w:pPr>
+        <w:pStyle w:val="ListParagraph"/>
+        <w:numPr>
+          <w:ilvl w:val="1"/>
+          <w:numId w:val="28"/>
+        </w:numPr>
+        <w:tabs>
+          <w:tab w:val="left" w:pos="1170"/>
+        </w:tabs>
+        <w:spacing w:line="360" w:lineRule="auto"/>
+        <w:ind w:left="1170" w:hanging="630"/>
+        <w:jc w:val="left"/>
+        <w:rPr>
+          <w:lang w:val="en-GB"/>
+        </w:rPr>
+      </w:pPr>
+      <w:r>
+        <w:rPr>
+          <w:lang w:val="en-GB"/>
+        </w:rPr>
+        <w:t>the system should be able to handle multiple users simultaneously</w:t>
+      </w:r>
+      <w:r>
+        <w:rPr>
+          <w:lang w:val="en-GB"/>
+        </w:rPr>
+        <w:t>.</w:t>
+      </w:r>
+    </w:p>
+    <w:p>
+      <w:pPr>
+        <w:pStyle w:val="ListParagraph"/>
+        <w:numPr>
+          <w:ilvl w:val="1"/>
+          <w:numId w:val="28"/>
+        </w:numPr>
+        <w:tabs>
+          <w:tab w:val="left" w:pos="1170"/>
+        </w:tabs>
+        <w:spacing w:line="360" w:lineRule="auto"/>
+        <w:ind w:left="1170" w:hanging="630"/>
+        <w:jc w:val="left"/>
+        <w:rPr>
+          <w:lang w:val="en-GB"/>
+        </w:rPr>
+      </w:pPr>
+      <w:r>
+        <w:t>The system should be able to understand the natural language of users' requirements</w:t>
+      </w:r>
+      <w:r>
+        <w:t>.</w:t>
+      </w:r>
+    </w:p>
+    <w:p>
+      <w:pPr>
+        <w:pStyle w:val="ListParagraph"/>
+        <w:numPr>
+          <w:ilvl w:val="1"/>
+          <w:numId w:val="28"/>
+        </w:numPr>
+        <w:tabs>
+          <w:tab w:val="left" w:pos="1170"/>
+        </w:tabs>
+        <w:spacing w:line="360" w:lineRule="auto"/>
+        <w:ind w:left="1170" w:hanging="630"/>
+        <w:jc w:val="left"/>
+        <w:rPr>
+          <w:lang w:val="en-GB"/>
+        </w:rPr>
+      </w:pPr>
+      <w:r>
+        <w:t>The system should be easy to use, adaptable to various devices to provide a seamless experience, and perform its functions with minimal steps.</w:t>
+      </w:r>
+    </w:p>
+    <w:p>
+      <w:pPr>
+        <w:pStyle w:val="ListParagraph"/>
+        <w:numPr>
+          <w:ilvl w:val="1"/>
+          <w:numId w:val="28"/>
+        </w:numPr>
+        <w:tabs>
+          <w:tab w:val="left" w:pos="1170"/>
+        </w:tabs>
+        <w:spacing w:line="360" w:lineRule="auto"/>
+        <w:ind w:left="1170" w:hanging="630"/>
+        <w:jc w:val="left"/>
+        <w:rPr>
+          <w:lang w:val="en-GB"/>
+        </w:rPr>
+      </w:pPr>
+      <w:r>
+        <w:t>T</w:t>
+      </w:r>
+      <w:r>
+        <w:t>he system should be available 24 hours a day, 7 days a week.</w:t>
+      </w:r>
+    </w:p>
+    <w:p>
+      <w:pPr>
+        <w:pStyle w:val="ListParagraph"/>
+        <w:numPr>
+          <w:ilvl w:val="1"/>
+          <w:numId w:val="28"/>
+        </w:numPr>
+        <w:tabs>
+          <w:tab w:val="left" w:pos="1170"/>
+        </w:tabs>
+        <w:spacing w:line="360" w:lineRule="auto"/>
+        <w:ind w:left="1170" w:hanging="630"/>
+        <w:jc w:val="left"/>
+        <w:rPr>
+          <w:lang w:val="en-GB"/>
+        </w:rPr>
+      </w:pPr>
+      <w:r>
+        <w:rPr>
+          <w:lang w:val="en-001"/>
+        </w:rPr>
+        <w:t>The system must protect user data and maintain user privac</w:t>
+      </w:r>
+      <w:r>
+        <w:rPr>
+          <w:lang w:val="en-001"/>
+        </w:rPr>
+        <w:t>y</w:t>
+      </w:r>
+      <w:r>
+        <w:rPr>
+          <w:lang w:val="en-001"/>
+        </w:rPr>
+        <w:t xml:space="preserve"> </w:t>
+      </w:r>
+      <w:r>
+        <w:rPr>
+          <w:lang w:val="en-001"/>
+        </w:rPr>
+        <w:t>and</w:t>
+      </w:r>
+      <w:r>
+        <w:rPr>
+          <w:lang w:val="en-001"/>
+        </w:rPr>
+        <w:t xml:space="preserve"> </w:t>
+      </w:r>
+      <w:r>
+        <w:rPr>
+          <w:lang w:val="en-001"/>
+        </w:rPr>
+        <w:t>protect data from tampering when entering data by the user</w:t>
+      </w:r>
+      <w:r>
+        <w:rPr>
+          <w:lang w:val="en-001"/>
+        </w:rPr>
+        <w:t>.</w:t>
+      </w:r>
+    </w:p>
+    <w:p>
+      <w:pPr>
+        <w:pStyle w:val="Heading3"/>
+        <w:ind w:left="1260"/>
+      </w:pPr>
+      <w:r>
+        <w:t>Functional Requirements</w:t>
+      </w:r>
+      <w:bookmarkStart w:id="75" w:name="_Toc312603156"/>
+      <w:bookmarkEnd w:id="73"/>
+      <w:bookmarkEnd w:id="74"/>
+    </w:p>
+    <w:p>
+      <w:pPr>
+        <w:ind w:firstLine="540"/>
+        <w:jc w:val="left"/>
+      </w:pPr>
+      <w:r>
+        <w:t>The requirements determine the system's behavior, what it should and shouldn't provide, and how it interacts with inputs</w:t>
+      </w:r>
+      <w:sdt>
+        <w:sdtPr>
+          <w:id w:val="-1551064785"/>
+          <w:citation/>
+        </w:sdtPr>
+        <w:sdtContent>
+          <w:r>
+            <w:fldChar w:fldCharType="begin"/>
+          </w:r>
+          <w:r>
+            <w:instrText xml:space="preserve"> CITATION Ian15 \l 8192 </w:instrText>
+          </w:r>
+          <w:r>
+            <w:fldChar w:fldCharType="separate"/>
+          </w:r>
+          <w:r>
+            <w:rPr>
+              <w:noProof/>
+            </w:rPr>
+            <w:t xml:space="preserve"> </w:t>
+          </w:r>
+          <w:r>
+            <w:rPr>
+              <w:noProof/>
+            </w:rPr>
+            <w:t>[31]</w:t>
+          </w:r>
+          <w:r>
+            <w:fldChar w:fldCharType="end"/>
+          </w:r>
+        </w:sdtContent>
+      </w:sdt>
+      <w:r>
+        <w:t>.</w:t>
+      </w:r>
+    </w:p>
+    <w:p>
+      <w:pPr>
+        <w:pStyle w:val="ListParagraph"/>
+        <w:numPr>
+          <w:ilvl w:val="0"/>
+          <w:numId w:val="18"/>
+        </w:numPr>
+        <w:ind w:left="1080" w:hanging="540"/>
+        <w:jc w:val="left"/>
+      </w:pPr>
+      <w:bookmarkStart w:id="76" w:name="_Hlk151294942"/>
+      <w:r>
+        <w:t>The system should be customizable to meet specific user needs</w:t>
+      </w:r>
+      <w:r>
+        <w:t xml:space="preserve"> if its </w:t>
+      </w:r>
+      <w:r>
+        <w:t>(</w:t>
+      </w:r>
+      <w:r>
+        <w:t>use case</w:t>
+      </w:r>
+      <w:r>
+        <w:t xml:space="preserve"> or class </w:t>
+      </w:r>
+      <w:r>
+        <w:t>diagram</w:t>
+      </w:r>
+      <w:r>
+        <w:t>)</w:t>
+      </w:r>
+      <w:r>
+        <w:t>.</w:t>
+      </w:r>
+    </w:p>
+    <w:p>
+      <w:pPr>
+        <w:pStyle w:val="ListParagraph"/>
+        <w:numPr>
+          <w:ilvl w:val="0"/>
+          <w:numId w:val="18"/>
+        </w:numPr>
+        <w:ind w:left="1080" w:hanging="540"/>
+        <w:jc w:val="left"/>
+      </w:pPr>
+      <w:r>
+        <w:t>The system should allow the user to input requirements or scenarios.</w:t>
+      </w:r>
+    </w:p>
+    <w:p>
+      <w:pPr>
+        <w:pStyle w:val="ListParagraph"/>
+        <w:numPr>
+          <w:ilvl w:val="0"/>
+          <w:numId w:val="18"/>
+        </w:numPr>
+        <w:ind w:left="1080" w:hanging="540"/>
+        <w:jc w:val="left"/>
+      </w:pPr>
+      <w:r>
+        <w:t>The</w:t>
+      </w:r>
+      <w:r>
+        <w:t xml:space="preserve"> system should </w:t>
+      </w:r>
+      <w:r>
+        <w:t xml:space="preserve">allow the user </w:t>
+      </w:r>
+      <w:r>
+        <w:t>to export the generated diagrams in various formats such as PDF, PNG, and SVG.</w:t>
+      </w:r>
+    </w:p>
+    <w:p>
+      <w:pPr>
+        <w:pStyle w:val="ListParagraph"/>
+        <w:numPr>
+          <w:ilvl w:val="0"/>
+          <w:numId w:val="18"/>
+        </w:numPr>
+        <w:ind w:left="1080" w:hanging="540"/>
+        <w:jc w:val="left"/>
+      </w:pPr>
+      <w:r>
+        <w:t>The system should allow the user to download the generated image after processing the requirements.</w:t>
+      </w:r>
+    </w:p>
+    <w:p>
+      <w:pPr>
+        <w:pStyle w:val="ListParagraph"/>
+        <w:numPr>
+          <w:ilvl w:val="0"/>
+          <w:numId w:val="18"/>
+        </w:numPr>
+        <w:ind w:left="1080" w:hanging="540"/>
+        <w:jc w:val="left"/>
+      </w:pPr>
+      <w:r>
+        <w:rPr>
+          <w:lang w:val="en-GB"/>
+        </w:rPr>
+        <w:t xml:space="preserve">The System shall </w:t>
+      </w:r>
+      <w:r>
+        <w:t xml:space="preserve">Automated generation of drawings from class </w:t>
+      </w:r>
+      <w:r>
+        <w:t>diagram</w:t>
+      </w:r>
+      <w:r>
+        <w:t>.</w:t>
+      </w:r>
+    </w:p>
+    <w:p>
+      <w:pPr>
+        <w:pStyle w:val="Heading3"/>
+      </w:pPr>
+      <w:bookmarkStart w:id="77" w:name="_Toc151399882"/>
+      <w:bookmarkEnd w:id="76"/>
+      <w:r>
+        <w:lastRenderedPageBreak/>
+        <w:t>Non-Functional</w:t>
+      </w:r>
+      <w:r>
+        <w:t xml:space="preserve"> Requirements</w:t>
+      </w:r>
+      <w:bookmarkEnd w:id="75"/>
+      <w:bookmarkEnd w:id="77"/>
+    </w:p>
+    <w:p>
+      <w:pPr>
+        <w:ind w:firstLine="540"/>
+      </w:pPr>
+      <w:r>
+        <w:t>It describes the characteristics of the system and the constraints imposed on the services provided by the system such as time constraints and other constraints. It also describes specific standards for some of the system's services</w:t>
+      </w:r>
+      <w:sdt>
+        <w:sdtPr>
+          <w:id w:val="1684705169"/>
+          <w:citation/>
+        </w:sdtPr>
+        <w:sdtContent>
+          <w:r>
+            <w:fldChar w:fldCharType="begin"/>
+          </w:r>
+          <w:r>
+            <w:instrText xml:space="preserve"> CITATION Ian15 \l 8192 </w:instrText>
+          </w:r>
+          <w:r>
+            <w:fldChar w:fldCharType="separate"/>
+          </w:r>
+          <w:r>
+            <w:rPr>
+              <w:noProof/>
+            </w:rPr>
+            <w:t xml:space="preserve"> </w:t>
+          </w:r>
+          <w:r>
+            <w:rPr>
+              <w:noProof/>
+            </w:rPr>
+            <w:t>[31]</w:t>
+          </w:r>
+          <w:r>
+            <w:fldChar w:fldCharType="end"/>
+          </w:r>
+        </w:sdtContent>
+      </w:sdt>
+      <w:r>
+        <w:t>.</w:t>
+      </w:r>
+    </w:p>
+    <w:p>
+      <w:pPr>
+        <w:pStyle w:val="Body"/>
+        <w:numPr>
+          <w:ilvl w:val="0"/>
+          <w:numId w:val="20"/>
+        </w:numPr>
+        <w:spacing w:after="0"/>
+        <w:ind w:left="1260" w:hanging="720"/>
+      </w:pPr>
+      <w:bookmarkStart w:id="78" w:name="_Toc312603157"/>
+      <w:r>
+        <w:rPr>
+          <w:b/>
+          <w:bCs/>
+        </w:rPr>
+        <w:t>Performance:</w:t>
+      </w:r>
+      <w:r>
+        <w:t xml:space="preserve"> </w:t>
+      </w:r>
+    </w:p>
+    <w:p>
+      <w:pPr>
+        <w:pStyle w:val="Body"/>
+        <w:numPr>
+          <w:ilvl w:val="0"/>
+          <w:numId w:val="48"/>
+        </w:numPr>
+        <w:spacing w:after="0"/>
+        <w:ind w:left="1350" w:hanging="270"/>
+      </w:pPr>
+      <w:r>
+        <w:t xml:space="preserve">The system must be fast, ensuring that the processing of requirements and drawing (use case or class diagram) does not exceed (write the time). </w:t>
+      </w:r>
+    </w:p>
+    <w:p>
+      <w:pPr>
+        <w:pStyle w:val="Body"/>
+        <w:numPr>
+          <w:ilvl w:val="0"/>
+          <w:numId w:val="48"/>
+        </w:numPr>
+        <w:spacing w:after="0"/>
+        <w:ind w:left="1350" w:hanging="270"/>
+      </w:pPr>
+      <w:r>
+        <w:t>The resulting diagrams in the system should have an accuracy of no less than (write the percentage)</w:t>
+      </w:r>
+      <w:r>
+        <w:rPr>
+          <w:rFonts w:hint="cs"/>
+          <w:rtl/>
+        </w:rPr>
+        <w:t>.</w:t>
+      </w:r>
+      <w:r>
+        <w:t xml:space="preserve"> </w:t>
+      </w:r>
+    </w:p>
+    <w:p>
+      <w:pPr>
+        <w:pStyle w:val="Body"/>
+        <w:numPr>
+          <w:ilvl w:val="0"/>
+          <w:numId w:val="48"/>
+        </w:numPr>
+        <w:spacing w:after="0"/>
+        <w:ind w:left="1350" w:hanging="270"/>
+      </w:pPr>
+      <w:r>
+        <w:t>It should be able to handle multiple users</w:t>
+      </w:r>
+      <w:r>
+        <w:t xml:space="preserve"> </w:t>
+      </w:r>
+      <w:r>
+        <w:t>simultaneously</w:t>
+      </w:r>
+      <w:r>
+        <w:rPr>
+          <w:rFonts w:hint="cs"/>
+          <w:rtl/>
+        </w:rPr>
+        <w:t>.</w:t>
+      </w:r>
+      <w:r>
+        <w:t xml:space="preserve"> </w:t>
+      </w:r>
+    </w:p>
+    <w:p>
+      <w:pPr>
+        <w:pStyle w:val="Body"/>
+        <w:numPr>
+          <w:ilvl w:val="0"/>
+          <w:numId w:val="48"/>
+        </w:numPr>
+        <w:spacing w:after="0"/>
+        <w:ind w:left="1350" w:hanging="270"/>
+      </w:pPr>
+      <w:r>
+        <w:t>The system should be able to understand the natural language of users' requirements</w:t>
+      </w:r>
+      <w:r>
+        <w:t>.</w:t>
+      </w:r>
+      <w:r>
+        <w:rPr>
+          <w:lang w:val="en-GB"/>
+        </w:rPr>
+        <w:t xml:space="preserve"> </w:t>
+      </w:r>
+    </w:p>
+    <w:p>
+      <w:pPr>
+        <w:pStyle w:val="Body"/>
+        <w:numPr>
+          <w:ilvl w:val="0"/>
+          <w:numId w:val="20"/>
+        </w:numPr>
+        <w:spacing w:after="0"/>
+        <w:ind w:left="1260" w:hanging="720"/>
+        <w:rPr>
+          <w:b/>
+          <w:bCs/>
+        </w:rPr>
+      </w:pPr>
+      <w:r>
+        <w:rPr>
+          <w:b/>
+          <w:bCs/>
+        </w:rPr>
+        <w:t>Usability:</w:t>
+      </w:r>
+      <w:r>
+        <w:rPr>
+          <w:b/>
+          <w:bCs/>
+        </w:rPr>
+        <w:t xml:space="preserve"> </w:t>
+      </w:r>
+    </w:p>
+    <w:p>
+      <w:pPr>
+        <w:pStyle w:val="Body"/>
+        <w:numPr>
+          <w:ilvl w:val="0"/>
+          <w:numId w:val="49"/>
+        </w:numPr>
+        <w:spacing w:after="0"/>
+        <w:ind w:left="1350" w:hanging="270"/>
+        <w:rPr>
+          <w:b/>
+          <w:bCs/>
+        </w:rPr>
+      </w:pPr>
+      <w:r>
+        <w:t xml:space="preserve">The system should be user-friendly and adaptable to various devices to provide a seamless experience. </w:t>
+      </w:r>
+    </w:p>
+    <w:p>
+      <w:pPr>
+        <w:pStyle w:val="Body"/>
+        <w:numPr>
+          <w:ilvl w:val="0"/>
+          <w:numId w:val="49"/>
+        </w:numPr>
+        <w:spacing w:after="0"/>
+        <w:ind w:left="1350" w:hanging="270"/>
+        <w:rPr>
+          <w:b/>
+          <w:bCs/>
+        </w:rPr>
+      </w:pPr>
+      <w:r>
+        <w:t>The system should perform its functions with minimal steps.</w:t>
+      </w:r>
+    </w:p>
+    <w:p>
+      <w:pPr>
+        <w:pStyle w:val="Body"/>
+        <w:numPr>
+          <w:ilvl w:val="0"/>
+          <w:numId w:val="20"/>
+        </w:numPr>
+        <w:spacing w:after="0"/>
+        <w:ind w:left="1260" w:hanging="720"/>
+        <w:rPr>
+          <w:b/>
+          <w:bCs/>
+        </w:rPr>
+      </w:pPr>
+      <w:r>
+        <w:rPr>
+          <w:b/>
+          <w:bCs/>
+        </w:rPr>
+        <w:t>Availability</w:t>
+      </w:r>
+      <w:r>
+        <w:rPr>
+          <w:b/>
+          <w:bCs/>
+        </w:rPr>
+        <w:t xml:space="preserve">: </w:t>
+      </w:r>
+      <w:r>
+        <w:t>T</w:t>
+      </w:r>
+      <w:r>
+        <w:t>he system should be available 24 hours a day, 7 days a week.</w:t>
+      </w:r>
+    </w:p>
+    <w:p>
+      <w:pPr>
+        <w:pStyle w:val="Body"/>
+        <w:numPr>
+          <w:ilvl w:val="0"/>
+          <w:numId w:val="20"/>
+        </w:numPr>
+        <w:spacing w:after="0"/>
+        <w:ind w:left="1260" w:hanging="720"/>
+        <w:rPr>
+          <w:b/>
+          <w:bCs/>
+        </w:rPr>
+      </w:pPr>
+      <w:bookmarkStart w:id="79" w:name="_Toc312603158"/>
+      <w:bookmarkEnd w:id="78"/>
+      <w:r>
+        <w:rPr>
+          <w:b/>
+          <w:bCs/>
+          <w:lang w:val="en-001"/>
+        </w:rPr>
+        <w:t>Security</w:t>
+      </w:r>
+      <w:r>
+        <w:rPr>
+          <w:rFonts w:hint="cs"/>
+          <w:b/>
+          <w:bCs/>
+          <w:rtl/>
+          <w:lang w:val="en-001"/>
+        </w:rPr>
+        <w:t>:</w:t>
+      </w:r>
+      <w:r>
+        <w:rPr>
+          <w:b/>
+          <w:bCs/>
+          <w:lang w:val="en-001"/>
+        </w:rPr>
+        <w:t xml:space="preserve"> </w:t>
+      </w:r>
+    </w:p>
+    <w:p>
+      <w:pPr>
+        <w:pStyle w:val="Body"/>
+        <w:numPr>
+          <w:ilvl w:val="0"/>
+          <w:numId w:val="50"/>
+        </w:numPr>
+        <w:spacing w:after="0"/>
+        <w:ind w:left="1350" w:hanging="270"/>
+        <w:rPr>
+          <w:b/>
+          <w:bCs/>
+        </w:rPr>
+      </w:pPr>
+      <w:r>
+        <w:rPr>
+          <w:lang w:val="en-001"/>
+        </w:rPr>
+        <w:t xml:space="preserve">The system must protect user data and maintain user </w:t>
+      </w:r>
+      <w:r>
+        <w:rPr>
+          <w:lang w:val="en-001"/>
+        </w:rPr>
+        <w:t>privac</w:t>
+      </w:r>
+      <w:r>
+        <w:rPr>
+          <w:lang w:val="en-001"/>
+        </w:rPr>
+        <w:t>y.</w:t>
+      </w:r>
+      <w:r>
+        <w:rPr>
+          <w:lang w:val="en-001"/>
+        </w:rPr>
+        <w:t xml:space="preserve"> </w:t>
+      </w:r>
+    </w:p>
+    <w:p>
+      <w:pPr>
+        <w:pStyle w:val="Body"/>
+        <w:numPr>
+          <w:ilvl w:val="0"/>
+          <w:numId w:val="50"/>
+        </w:numPr>
+        <w:spacing w:after="0"/>
+        <w:ind w:left="1350" w:hanging="270"/>
+        <w:rPr>
+          <w:b/>
+          <w:bCs/>
+        </w:rPr>
+      </w:pPr>
+      <w:r>
+        <w:rPr>
+          <w:lang w:val="en-001"/>
+        </w:rPr>
+        <w:t>The</w:t>
+      </w:r>
+      <w:r>
+        <w:rPr>
+          <w:lang w:val="en-001"/>
+        </w:rPr>
+        <w:t xml:space="preserve"> system must protect data from tampering when entering data by the </w:t>
+      </w:r>
+      <w:r>
+        <w:rPr>
+          <w:lang w:val="en-001"/>
+        </w:rPr>
+        <w:t>user.</w:t>
       </w:r>
     </w:p>
     <w:p>
@@ -24632,13 +25568,12 @@
         <w:pStyle w:val="Heading2"/>
         <w:ind w:left="540" w:hanging="540"/>
       </w:pPr>
-      <w:bookmarkStart w:id="82" w:name="_Toc151399884"/>
-      <w:bookmarkEnd w:id="81"/>
-      <w:r>
-        <w:lastRenderedPageBreak/>
+      <w:bookmarkStart w:id="80" w:name="_Toc151399884"/>
+      <w:bookmarkEnd w:id="79"/>
+      <w:r>
         <w:t>Requirements Specification</w:t>
       </w:r>
-      <w:bookmarkEnd w:id="82"/>
+      <w:bookmarkEnd w:id="80"/>
     </w:p>
     <w:p>
       <w:r>
@@ -24689,7 +25624,7 @@
         <w:pStyle w:val="Heading2"/>
         <w:ind w:left="540" w:hanging="540"/>
       </w:pPr>
-      <w:bookmarkStart w:id="83" w:name="_Toc151399885"/>
+      <w:bookmarkStart w:id="81" w:name="_Toc151399885"/>
       <w:r>
         <w:t>Developmental</w:t>
       </w:r>
@@ -24722,8 +25657,8 @@
       <w:r>
         <w:t>Methodology</w:t>
       </w:r>
-      <w:bookmarkStart w:id="84" w:name="_Toc312603159"/>
-      <w:bookmarkEnd w:id="83"/>
+      <w:bookmarkStart w:id="82" w:name="_Toc312603159"/>
+      <w:bookmarkEnd w:id="81"/>
     </w:p>
     <w:p>
       <w:pPr>
@@ -24765,6 +25700,7 @@
         <w:rPr>
           <w:noProof/>
         </w:rPr>
+        <w:lastRenderedPageBreak/>
         <w:drawing>
           <wp:inline distT="0" distB="0" distL="0" distR="0" wp14:anchorId="042FC2C2" wp14:editId="391C6062">
             <wp:extent cx="5707380" cy="3520440"/>
@@ -24822,7 +25758,7 @@
           <w:lang w:val="en-US"/>
         </w:rPr>
       </w:pPr>
-      <w:bookmarkStart w:id="85" w:name="_Toc151393770"/>
+      <w:bookmarkStart w:id="83" w:name="_Toc151393770"/>
       <w:r>
         <w:t xml:space="preserve">Figure </w:t>
       </w:r>
@@ -24878,7 +25814,7 @@
           </w:r>
         </w:sdtContent>
       </w:sdt>
-      <w:bookmarkEnd w:id="85"/>
+      <w:bookmarkEnd w:id="83"/>
     </w:p>
     <w:p>
       <w:pPr>
@@ -24940,7 +25876,6 @@
         <w:spacing w:line="360" w:lineRule="auto"/>
       </w:pPr>
       <w:r>
-        <w:lastRenderedPageBreak/>
         <w:t>I</w:t>
       </w:r>
       <w:r>
@@ -24977,12 +25912,12 @@
         <w:pStyle w:val="Heading2"/>
         <w:ind w:left="540" w:hanging="540"/>
       </w:pPr>
-      <w:bookmarkStart w:id="86" w:name="_Toc151399886"/>
+      <w:bookmarkStart w:id="84" w:name="_Toc151399886"/>
+      <w:bookmarkEnd w:id="82"/>
+      <w:r>
+        <w:t>Summary</w:t>
+      </w:r>
       <w:bookmarkEnd w:id="84"/>
-      <w:r>
-        <w:t>Summary</w:t>
-      </w:r>
-      <w:bookmarkEnd w:id="86"/>
       <w:r>
         <w:t xml:space="preserve"> </w:t>
       </w:r>
@@ -24995,7 +25930,7 @@
           <w:szCs w:val="44"/>
         </w:rPr>
       </w:pPr>
-      <w:bookmarkStart w:id="87" w:name="_Toc151399887"/>
+      <w:bookmarkStart w:id="85" w:name="_Toc151399887"/>
       <w:r>
         <w:rPr>
           <w:szCs w:val="44"/>
@@ -25027,18 +25962,18 @@
         </w:rPr>
         <w:t>Design</w:t>
       </w:r>
-      <w:bookmarkEnd w:id="87"/>
+      <w:bookmarkEnd w:id="85"/>
     </w:p>
     <w:p>
       <w:pPr>
         <w:pStyle w:val="Heading2"/>
         <w:ind w:left="540" w:hanging="540"/>
       </w:pPr>
-      <w:bookmarkStart w:id="88" w:name="_Toc151399888"/>
+      <w:bookmarkStart w:id="86" w:name="_Toc151399888"/>
       <w:r>
         <w:t>Introduction</w:t>
       </w:r>
-      <w:bookmarkEnd w:id="88"/>
+      <w:bookmarkEnd w:id="86"/>
     </w:p>
     <w:p>
       <w:pPr>
@@ -25048,7 +25983,7 @@
           <w:lang w:val="en-GB"/>
         </w:rPr>
       </w:pPr>
-      <w:bookmarkStart w:id="89" w:name="_Toc151399889"/>
+      <w:bookmarkStart w:id="87" w:name="_Toc151399889"/>
       <w:r>
         <w:t>Architectural</w:t>
       </w:r>
@@ -25070,7 +26005,7 @@
         </w:rPr>
         <w:t>esign</w:t>
       </w:r>
-      <w:bookmarkEnd w:id="89"/>
+      <w:bookmarkEnd w:id="87"/>
     </w:p>
     <w:p>
       <w:pPr>
@@ -25100,6 +26035,7 @@
         </w:rPr>
         <w:t xml:space="preserve"> </w:t>
       </w:r>
+      <w:proofErr w:type="gramStart"/>
       <w:r>
         <w:rPr>
           <w:lang w:val="en-GB"/>
@@ -25110,7 +26046,14 @@
         <w:rPr>
           <w:lang w:val="en-GB"/>
         </w:rPr>
-        <w:t>.e. it involves identifying major system components and their communications.</w:t>
+        <w:t>.e.</w:t>
+      </w:r>
+      <w:proofErr w:type="gramEnd"/>
+      <w:r>
+        <w:rPr>
+          <w:lang w:val="en-GB"/>
+        </w:rPr>
+        <w:t xml:space="preserve"> it involves identifying major system components and their communications.</w:t>
       </w:r>
       <w:r>
         <w:t xml:space="preserve"> </w:t>
@@ -25124,7 +26067,7 @@
           <w:color w:val="auto"/>
         </w:rPr>
       </w:pPr>
-      <w:bookmarkStart w:id="90" w:name="_Toc151399890"/>
+      <w:bookmarkStart w:id="88" w:name="_Toc151399890"/>
       <w:r>
         <w:t>Object</w:t>
       </w:r>
@@ -25134,82 +26077,90 @@
         </w:rPr>
         <w:t xml:space="preserve"> Oriented Design</w:t>
       </w:r>
+      <w:bookmarkEnd w:id="88"/>
+    </w:p>
+    <w:p>
+      <w:pPr>
+        <w:pStyle w:val="Heading3"/>
+      </w:pPr>
+      <w:bookmarkStart w:id="89" w:name="_Toc151399891"/>
+      <w:r>
+        <w:t>Structural Static Models</w:t>
+      </w:r>
+      <w:bookmarkEnd w:id="89"/>
+      <w:r>
+        <w:t xml:space="preserve"> </w:t>
+      </w:r>
+    </w:p>
+    <w:p>
+      <w:pPr>
+        <w:ind w:firstLine="540"/>
+        <w:rPr>
+          <w:szCs w:val="24"/>
+        </w:rPr>
+      </w:pPr>
+      <w:r>
+        <w:rPr>
+          <w:lang w:val="en-GB"/>
+        </w:rPr>
+        <w:t>The</w:t>
+      </w:r>
+      <w:r>
+        <w:rPr>
+          <w:szCs w:val="24"/>
+        </w:rPr>
+        <w:t xml:space="preserve"> diagrammatic representation depends on the modeling language that you use.  For example, class diagram, DFD, ERD</w:t>
+      </w:r>
+      <w:r>
+        <w:rPr>
+          <w:szCs w:val="24"/>
+        </w:rPr>
+        <w:t>,</w:t>
+      </w:r>
+      <w:r>
+        <w:rPr>
+          <w:szCs w:val="24"/>
+        </w:rPr>
+        <w:t xml:space="preserve"> etc. </w:t>
+      </w:r>
+    </w:p>
+    <w:p>
+      <w:pPr>
+        <w:ind w:firstLine="540"/>
+      </w:pPr>
+      <w:r>
+        <w:t xml:space="preserve">For </w:t>
+      </w:r>
+      <w:proofErr w:type="gramStart"/>
+      <w:r>
+        <w:t>research</w:t>
+      </w:r>
+      <w:proofErr w:type="gramEnd"/>
+      <w:r>
+        <w:t xml:space="preserve">-based </w:t>
+      </w:r>
+      <w:r>
+        <w:t xml:space="preserve">or simulation </w:t>
+      </w:r>
+      <w:r>
+        <w:t>project you probably need the (detail) flowchart, experimental design</w:t>
+      </w:r>
+      <w:r>
+        <w:t>,</w:t>
+      </w:r>
+      <w:r>
+        <w:t xml:space="preserve"> etc.</w:t>
+      </w:r>
+    </w:p>
+    <w:p>
+      <w:pPr>
+        <w:pStyle w:val="Heading3"/>
+      </w:pPr>
+      <w:bookmarkStart w:id="90" w:name="_Toc151399892"/>
+      <w:r>
+        <w:t>Dynamic Models</w:t>
+      </w:r>
       <w:bookmarkEnd w:id="90"/>
-    </w:p>
-    <w:p>
-      <w:pPr>
-        <w:pStyle w:val="Heading3"/>
-      </w:pPr>
-      <w:bookmarkStart w:id="91" w:name="_Toc151399891"/>
-      <w:r>
-        <w:t>Structural Static Models</w:t>
-      </w:r>
-      <w:bookmarkEnd w:id="91"/>
-      <w:r>
-        <w:t xml:space="preserve"> </w:t>
-      </w:r>
-    </w:p>
-    <w:p>
-      <w:pPr>
-        <w:ind w:firstLine="540"/>
-        <w:rPr>
-          <w:szCs w:val="24"/>
-        </w:rPr>
-      </w:pPr>
-      <w:r>
-        <w:rPr>
-          <w:lang w:val="en-GB"/>
-        </w:rPr>
-        <w:t>The</w:t>
-      </w:r>
-      <w:r>
-        <w:rPr>
-          <w:szCs w:val="24"/>
-        </w:rPr>
-        <w:t xml:space="preserve"> diagrammatic representation depends on the modeling language that you use.  For example, class diagram, DFD, ERD</w:t>
-      </w:r>
-      <w:r>
-        <w:rPr>
-          <w:szCs w:val="24"/>
-        </w:rPr>
-        <w:t>,</w:t>
-      </w:r>
-      <w:r>
-        <w:rPr>
-          <w:szCs w:val="24"/>
-        </w:rPr>
-        <w:t xml:space="preserve"> etc. </w:t>
-      </w:r>
-    </w:p>
-    <w:p>
-      <w:pPr>
-        <w:ind w:firstLine="540"/>
-      </w:pPr>
-      <w:r>
-        <w:t xml:space="preserve">For research-based </w:t>
-      </w:r>
-      <w:r>
-        <w:t xml:space="preserve">or simulation </w:t>
-      </w:r>
-      <w:r>
-        <w:t>project you probably need the (detail) flowchart, experimental design</w:t>
-      </w:r>
-      <w:r>
-        <w:t>,</w:t>
-      </w:r>
-      <w:r>
-        <w:t xml:space="preserve"> etc.</w:t>
-      </w:r>
-    </w:p>
-    <w:p>
-      <w:pPr>
-        <w:pStyle w:val="Heading3"/>
-      </w:pPr>
-      <w:bookmarkStart w:id="92" w:name="_Toc151399892"/>
-      <w:r>
-        <w:t>Dynamic Models</w:t>
-      </w:r>
-      <w:bookmarkEnd w:id="92"/>
     </w:p>
     <w:p>
       <w:pPr>
@@ -25272,7 +26223,7 @@
         <w:pStyle w:val="Heading2"/>
         <w:ind w:left="540" w:hanging="540"/>
       </w:pPr>
-      <w:bookmarkStart w:id="93" w:name="_Toc151399893"/>
+      <w:bookmarkStart w:id="91" w:name="_Toc151399893"/>
       <w:r>
         <w:rPr>
           <w:bCs w:val="0"/>
@@ -25282,7 +26233,7 @@
       <w:r>
         <w:t>Modeling</w:t>
       </w:r>
-      <w:bookmarkEnd w:id="93"/>
+      <w:bookmarkEnd w:id="91"/>
     </w:p>
     <w:p>
       <w:pPr>
@@ -25368,34 +26319,34 @@
         <w:pStyle w:val="Heading2"/>
         <w:ind w:left="540" w:hanging="540"/>
       </w:pPr>
-      <w:bookmarkStart w:id="94" w:name="_Toc151399894"/>
+      <w:bookmarkStart w:id="92" w:name="_Toc151399894"/>
       <w:r>
         <w:t xml:space="preserve">User </w:t>
       </w:r>
       <w:r>
         <w:t>Interface Design</w:t>
       </w:r>
-      <w:bookmarkEnd w:id="94"/>
+      <w:bookmarkEnd w:id="92"/>
     </w:p>
     <w:p>
       <w:pPr>
         <w:pStyle w:val="Heading2"/>
         <w:ind w:left="540" w:hanging="540"/>
       </w:pPr>
-      <w:bookmarkStart w:id="95" w:name="_Toc151399895"/>
+      <w:bookmarkStart w:id="93" w:name="_Toc151399895"/>
       <w:r>
         <w:t>Summary</w:t>
       </w:r>
-      <w:bookmarkStart w:id="96" w:name="_Toc380764665"/>
-      <w:bookmarkEnd w:id="95"/>
+      <w:bookmarkStart w:id="94" w:name="_Toc380764665"/>
+      <w:bookmarkEnd w:id="93"/>
     </w:p>
     <w:p>
       <w:pPr>
         <w:pStyle w:val="Heading1"/>
         <w:ind w:left="0"/>
       </w:pPr>
-      <w:bookmarkStart w:id="97" w:name="_Toc151399896"/>
-      <w:bookmarkEnd w:id="96"/>
+      <w:bookmarkStart w:id="95" w:name="_Toc151399896"/>
+      <w:bookmarkEnd w:id="94"/>
       <w:r>
         <w:lastRenderedPageBreak/>
         <w:t>Chapter</w:t>
@@ -25418,7 +26369,7 @@
       <w:r>
         <w:t>Implementation</w:t>
       </w:r>
-      <w:bookmarkEnd w:id="97"/>
+      <w:bookmarkEnd w:id="95"/>
     </w:p>
     <w:p>
       <w:pPr>
@@ -25512,22 +26463,22 @@
         <w:pStyle w:val="Heading2"/>
         <w:ind w:left="540" w:hanging="540"/>
       </w:pPr>
-      <w:bookmarkStart w:id="98" w:name="_Toc151399897"/>
+      <w:bookmarkStart w:id="96" w:name="_Toc151399897"/>
       <w:r>
         <w:t>Introduction</w:t>
       </w:r>
-      <w:bookmarkEnd w:id="98"/>
+      <w:bookmarkEnd w:id="96"/>
     </w:p>
     <w:p>
       <w:pPr>
         <w:pStyle w:val="Heading2"/>
         <w:ind w:left="540" w:hanging="540"/>
       </w:pPr>
-      <w:bookmarkStart w:id="99" w:name="_Toc151399898"/>
+      <w:bookmarkStart w:id="97" w:name="_Toc151399898"/>
       <w:r>
         <w:t>Tools and Languages</w:t>
       </w:r>
-      <w:bookmarkEnd w:id="99"/>
+      <w:bookmarkEnd w:id="97"/>
       <w:r>
         <w:t xml:space="preserve"> </w:t>
       </w:r>
@@ -25537,7 +26488,15 @@
         <w:ind w:firstLine="720"/>
       </w:pPr>
       <w:r>
-        <w:t>In this section you should state the tools and/or languages that you intend to use and its justifications.</w:t>
+        <w:t xml:space="preserve">In this section you should state the tools and/or languages that you intend to use and </w:t>
+      </w:r>
+      <w:proofErr w:type="gramStart"/>
+      <w:r>
+        <w:t>its</w:t>
+      </w:r>
+      <w:proofErr w:type="gramEnd"/>
+      <w:r>
+        <w:t xml:space="preserve"> justifications.</w:t>
       </w:r>
     </w:p>
     <w:p>
@@ -25545,18 +26504,23 @@
         <w:pStyle w:val="Heading2"/>
         <w:ind w:left="540" w:hanging="540"/>
       </w:pPr>
-      <w:bookmarkStart w:id="100" w:name="_Toc151399899"/>
+      <w:bookmarkStart w:id="98" w:name="_Toc151399899"/>
       <w:r>
         <w:t>Mapping Design to Implementation</w:t>
       </w:r>
-      <w:bookmarkEnd w:id="100"/>
+      <w:bookmarkEnd w:id="98"/>
     </w:p>
     <w:p>
       <w:pPr>
         <w:ind w:firstLine="540"/>
       </w:pPr>
-      <w:r>
-        <w:t>Detail explanation is required on how the discussion on system design (in Chapter 4) relates with the actual implementation.</w:t>
+      <w:proofErr w:type="gramStart"/>
+      <w:r>
+        <w:t>Detail</w:t>
+      </w:r>
+      <w:proofErr w:type="gramEnd"/>
+      <w:r>
+        <w:t xml:space="preserve"> explanation is required on how the discussion on system design (in Chapter 4) relates with the actual implementation.</w:t>
       </w:r>
     </w:p>
     <w:p>
@@ -25567,7 +26531,7 @@
           <w:color w:val="auto"/>
         </w:rPr>
       </w:pPr>
-      <w:bookmarkStart w:id="101" w:name="_Toc151399900"/>
+      <w:bookmarkStart w:id="99" w:name="_Toc151399900"/>
       <w:r>
         <w:rPr>
           <w:color w:val="auto"/>
@@ -25580,7 +26544,7 @@
         </w:rPr>
         <w:t>Most Important Codes</w:t>
       </w:r>
-      <w:bookmarkEnd w:id="101"/>
+      <w:bookmarkEnd w:id="99"/>
     </w:p>
     <w:p>
       <w:pPr>
@@ -25640,11 +26604,11 @@
         <w:pStyle w:val="Heading2"/>
         <w:ind w:left="540" w:hanging="540"/>
       </w:pPr>
-      <w:bookmarkStart w:id="102" w:name="_Toc151399901"/>
+      <w:bookmarkStart w:id="100" w:name="_Toc151399901"/>
       <w:r>
         <w:t>System Testing</w:t>
       </w:r>
-      <w:bookmarkEnd w:id="102"/>
+      <w:bookmarkEnd w:id="100"/>
     </w:p>
     <w:p>
       <w:pPr>
@@ -25699,7 +26663,15 @@
         <w:t>properly,</w:t>
       </w:r>
       <w:r>
-        <w:t xml:space="preserve"> and that actual processing situation will be handled correctly</w:t>
+        <w:t xml:space="preserve"> and that </w:t>
+      </w:r>
+      <w:proofErr w:type="gramStart"/>
+      <w:r>
+        <w:t>actual</w:t>
+      </w:r>
+      <w:proofErr w:type="gramEnd"/>
+      <w:r>
+        <w:t xml:space="preserve"> processing situation will be handled correctly</w:t>
       </w:r>
       <w:r>
         <w:t xml:space="preserve"> (integration test)</w:t>
@@ -25748,14 +26720,14 @@
         <w:pStyle w:val="Heading2"/>
         <w:ind w:left="540" w:hanging="540"/>
       </w:pPr>
-      <w:bookmarkStart w:id="103" w:name="_Toc151399902"/>
+      <w:bookmarkStart w:id="101" w:name="_Toc151399902"/>
       <w:r>
         <w:t>Results</w:t>
       </w:r>
       <w:r>
         <w:t xml:space="preserve"> and Discussion</w:t>
       </w:r>
-      <w:bookmarkEnd w:id="103"/>
+      <w:bookmarkEnd w:id="101"/>
       <w:r>
         <w:t xml:space="preserve"> </w:t>
       </w:r>
@@ -25863,12 +26835,14 @@
       <w:r>
         <w:t xml:space="preserve"> </w:t>
       </w:r>
+      <w:proofErr w:type="gramStart"/>
       <w:r>
         <w:rPr>
           <w:rStyle w:val="hps"/>
         </w:rPr>
         <w:t>justifications</w:t>
       </w:r>
+      <w:proofErr w:type="gramEnd"/>
       <w:r>
         <w:t xml:space="preserve"> </w:t>
       </w:r>
@@ -25981,11 +26955,19 @@
       <w:r>
         <w:t xml:space="preserve"> </w:t>
       </w:r>
+      <w:proofErr w:type="gramStart"/>
       <w:r>
         <w:rPr>
           <w:rStyle w:val="hps"/>
         </w:rPr>
-        <w:t>technical and scientific knowledge of the student.</w:t>
+        <w:t>technical</w:t>
+      </w:r>
+      <w:proofErr w:type="gramEnd"/>
+      <w:r>
+        <w:rPr>
+          <w:rStyle w:val="hps"/>
+        </w:rPr>
+        <w:t xml:space="preserve"> and scientific knowledge of the student.</w:t>
       </w:r>
     </w:p>
     <w:p>
@@ -25996,11 +26978,11 @@
           <w:color w:val="auto"/>
         </w:rPr>
       </w:pPr>
-      <w:bookmarkStart w:id="104" w:name="_Toc151399903"/>
+      <w:bookmarkStart w:id="102" w:name="_Toc151399903"/>
       <w:r>
         <w:t>Summary</w:t>
       </w:r>
-      <w:bookmarkEnd w:id="104"/>
+      <w:bookmarkEnd w:id="102"/>
     </w:p>
     <w:p>
       <w:pPr>
@@ -26015,7 +26997,7 @@
         <w:pStyle w:val="Heading1"/>
         <w:ind w:left="0"/>
       </w:pPr>
-      <w:bookmarkStart w:id="105" w:name="_Toc151399904"/>
+      <w:bookmarkStart w:id="103" w:name="_Toc151399904"/>
       <w:r>
         <w:lastRenderedPageBreak/>
         <w:t xml:space="preserve">Chapter 6:  </w:t>
@@ -26041,7 +27023,7 @@
       <w:r>
         <w:t>ork</w:t>
       </w:r>
-      <w:bookmarkEnd w:id="105"/>
+      <w:bookmarkEnd w:id="103"/>
       <w:r>
         <w:t xml:space="preserve">  </w:t>
       </w:r>
@@ -26052,11 +27034,11 @@
         <w:pStyle w:val="Heading2"/>
         <w:ind w:left="540" w:hanging="540"/>
       </w:pPr>
-      <w:bookmarkStart w:id="106" w:name="_Toc151399905"/>
+      <w:bookmarkStart w:id="104" w:name="_Toc151399905"/>
       <w:r>
         <w:t>Conclusion</w:t>
       </w:r>
-      <w:bookmarkEnd w:id="106"/>
+      <w:bookmarkEnd w:id="104"/>
     </w:p>
     <w:p>
       <w:pPr>
@@ -26101,12 +27083,14 @@
       <w:r>
         <w:t xml:space="preserve"> </w:t>
       </w:r>
+      <w:proofErr w:type="gramStart"/>
       <w:r>
         <w:rPr>
           <w:rStyle w:val="hps"/>
         </w:rPr>
         <w:t>assumptions</w:t>
       </w:r>
+      <w:proofErr w:type="gramEnd"/>
       <w:r>
         <w:t xml:space="preserve"> </w:t>
       </w:r>
@@ -26167,11 +27151,11 @@
         <w:pStyle w:val="Heading2"/>
         <w:ind w:left="540" w:hanging="540"/>
       </w:pPr>
-      <w:bookmarkStart w:id="107" w:name="_Toc151399906"/>
+      <w:bookmarkStart w:id="105" w:name="_Toc151399906"/>
       <w:r>
         <w:t>Goals Achieved</w:t>
       </w:r>
-      <w:bookmarkEnd w:id="107"/>
+      <w:bookmarkEnd w:id="105"/>
     </w:p>
     <w:p>
       <w:pPr>
@@ -26190,9 +27174,11 @@
       <w:r>
         <w:t xml:space="preserve"> to which degree the </w:t>
       </w:r>
+      <w:proofErr w:type="gramStart"/>
       <w:r>
         <w:t>final outcome</w:t>
       </w:r>
+      <w:proofErr w:type="gramEnd"/>
       <w:r>
         <w:t xml:space="preserve"> support</w:t>
       </w:r>
@@ -26200,7 +27186,15 @@
         <w:t>s</w:t>
       </w:r>
       <w:r>
-        <w:t xml:space="preserve"> the original objectives of the project (partially, fully achieved, or exceeded expectations).  Here you will summarize the achievements and deficiencies of your project.  You may also state what you would/could have done, if you had had more time or if things had worked out differently.  </w:t>
+        <w:t xml:space="preserve"> the original objectives of the project (partially, fully achieved, or exceeded expectations).  Here you will summarize the achievements and deficiencies of your project.  You may also state what you would/could have </w:t>
+      </w:r>
+      <w:proofErr w:type="gramStart"/>
+      <w:r>
+        <w:t>done, if</w:t>
+      </w:r>
+      <w:proofErr w:type="gramEnd"/>
+      <w:r>
+        <w:t xml:space="preserve"> you had had more time or if things had worked out differently.  </w:t>
       </w:r>
     </w:p>
     <w:p>
@@ -26208,7 +27202,7 @@
         <w:pStyle w:val="Heading2"/>
         <w:ind w:left="540" w:hanging="540"/>
       </w:pPr>
-      <w:bookmarkStart w:id="108" w:name="_Toc151399907"/>
+      <w:bookmarkStart w:id="106" w:name="_Toc151399907"/>
       <w:r>
         <w:t>Limitations and</w:t>
       </w:r>
@@ -26221,7 +27215,7 @@
       <w:r>
         <w:t xml:space="preserve"> Work</w:t>
       </w:r>
-      <w:bookmarkEnd w:id="108"/>
+      <w:bookmarkEnd w:id="106"/>
       <w:r>
         <w:t xml:space="preserve"> </w:t>
       </w:r>
@@ -26389,16 +27383,16 @@
         <w:pStyle w:val="Heading1"/>
         <w:ind w:left="0"/>
       </w:pPr>
-      <w:bookmarkStart w:id="109" w:name="_Toc312089938"/>
-      <w:bookmarkStart w:id="110" w:name="_Toc324705739"/>
-      <w:bookmarkStart w:id="111" w:name="_Toc151399908"/>
+      <w:bookmarkStart w:id="107" w:name="_Toc312089938"/>
+      <w:bookmarkStart w:id="108" w:name="_Toc324705739"/>
+      <w:bookmarkStart w:id="109" w:name="_Toc151399908"/>
       <w:r>
         <w:lastRenderedPageBreak/>
         <w:t>References</w:t>
       </w:r>
+      <w:bookmarkEnd w:id="107"/>
+      <w:bookmarkEnd w:id="108"/>
       <w:bookmarkEnd w:id="109"/>
-      <w:bookmarkEnd w:id="110"/>
-      <w:bookmarkEnd w:id="111"/>
       <w:r>
         <w:t xml:space="preserve"> </w:t>
       </w:r>
@@ -28421,7 +29415,7 @@
       <w:pPr>
         <w:pStyle w:val="Heading1"/>
       </w:pPr>
-      <w:bookmarkStart w:id="112" w:name="_Toc151399909"/>
+      <w:bookmarkStart w:id="110" w:name="_Toc151399909"/>
       <w:r>
         <w:lastRenderedPageBreak/>
         <w:t>A</w:t>
@@ -28429,7 +29423,7 @@
       <w:r>
         <w:t>ppendix A</w:t>
       </w:r>
-      <w:bookmarkEnd w:id="112"/>
+      <w:bookmarkEnd w:id="110"/>
     </w:p>
     <w:p>
       <w:pPr>
@@ -28445,7 +29439,15 @@
         <w:t>CS492 report, you should prepare</w:t>
       </w:r>
       <w:r>
-        <w:t xml:space="preserve"> an appendix explaining file structure on the CD submitted with it. The appendix must also contain information on how the code should be run (i.e. the user guide or manual). Other appendices may include documents such as: the checklist of examiners’ comments, questionnaire, selected experimental data, schedules, testing strategy or risk management plans. Do not include the source code as an appendix (submit it on a CD). Do not include voluminous appendices (these should also be submitted on a CD, if necessary).</w:t>
+        <w:t xml:space="preserve"> an appendix explaining file structure on the CD submitted with it. The appendix must also contain information on how the code should be run (</w:t>
+      </w:r>
+      <w:proofErr w:type="gramStart"/>
+      <w:r>
+        <w:t>i.e.</w:t>
+      </w:r>
+      <w:proofErr w:type="gramEnd"/>
+      <w:r>
+        <w:t xml:space="preserve"> the user guide or manual). Other appendices may include documents such as: the checklist of examiners’ comments, questionnaire, selected experimental data, schedules, testing strategy or risk management plans. Do not include the source code as an appendix (submit it on a CD). Do not include voluminous appendices (these should also be submitted on a CD, if necessary).</w:t>
       </w:r>
       <w:r>
         <w:t xml:space="preserve"> </w:t>
@@ -28507,7 +29509,7 @@
       <w:pPr>
         <w:pStyle w:val="Heading1"/>
       </w:pPr>
-      <w:bookmarkStart w:id="113" w:name="_Toc151399910"/>
+      <w:bookmarkStart w:id="111" w:name="_Toc151399910"/>
       <w:r>
         <w:lastRenderedPageBreak/>
         <w:t>A</w:t>
@@ -28518,7 +29520,7 @@
       <w:r>
         <w:t>B</w:t>
       </w:r>
-      <w:bookmarkEnd w:id="113"/>
+      <w:bookmarkEnd w:id="111"/>
     </w:p>
     <w:p>
       <w:pPr>
@@ -28539,10 +29541,42 @@
         <w:t xml:space="preserve"> examples </w:t>
       </w:r>
       <w:r>
-        <w:t>of figure, table and equation</w:t>
-      </w:r>
-      <w:r>
-        <w:t xml:space="preserve">. We assume that the figure, table and equation appear in Chapter 2, therefore their numberings will be preceded by number 2. Whenever possible please place the figures and tables alongside with the </w:t>
+        <w:t xml:space="preserve">of </w:t>
+      </w:r>
+      <w:proofErr w:type="gramStart"/>
+      <w:r>
+        <w:t>figure</w:t>
+      </w:r>
+      <w:proofErr w:type="gramEnd"/>
+      <w:r>
+        <w:t xml:space="preserve">, </w:t>
+      </w:r>
+      <w:proofErr w:type="gramStart"/>
+      <w:r>
+        <w:t>table</w:t>
+      </w:r>
+      <w:proofErr w:type="gramEnd"/>
+      <w:r>
+        <w:t xml:space="preserve"> and equation</w:t>
+      </w:r>
+      <w:r>
+        <w:t xml:space="preserve">. We assume that the figure, </w:t>
+      </w:r>
+      <w:proofErr w:type="gramStart"/>
+      <w:r>
+        <w:t>table</w:t>
+      </w:r>
+      <w:proofErr w:type="gramEnd"/>
+      <w:r>
+        <w:t xml:space="preserve"> and equation appear in Chapter 2, therefore their numberings will be preceded by number 2. Whenever possible please place the figures and tables </w:t>
+      </w:r>
+      <w:proofErr w:type="gramStart"/>
+      <w:r>
+        <w:t>alongside with</w:t>
+      </w:r>
+      <w:proofErr w:type="gramEnd"/>
+      <w:r>
+        <w:t xml:space="preserve"> the </w:t>
       </w:r>
       <w:r>
         <w:t>captions</w:t>
@@ -28551,7 +29585,23 @@
         <w:t xml:space="preserve">, immediately </w:t>
       </w:r>
       <w:r>
-        <w:t>following the first text that refer to it. If this is not possible, then the figure or table should appear in the following page.  More than one figure or table can be placed in a single page.  However, it</w:t>
+        <w:t xml:space="preserve">following the first text that refer to it. If this is not possible, then the figure or table should appear </w:t>
+      </w:r>
+      <w:proofErr w:type="gramStart"/>
+      <w:r>
+        <w:t>in</w:t>
+      </w:r>
+      <w:proofErr w:type="gramEnd"/>
+      <w:r>
+        <w:t xml:space="preserve"> the following page.  More than one figure or table can be placed </w:t>
+      </w:r>
+      <w:proofErr w:type="gramStart"/>
+      <w:r>
+        <w:t>in</w:t>
+      </w:r>
+      <w:proofErr w:type="gramEnd"/>
+      <w:r>
+        <w:t xml:space="preserve"> a single page.  However, it</w:t>
       </w:r>
       <w:r>
         <w:t xml:space="preserve"> is advisable to disperse the figures and tables throughout the report. Please ensure that the figures and tables do not run across pages.</w:t>
@@ -28697,19 +29747,43 @@
           <w:rFonts w:eastAsia="Calibri"/>
           <w:lang w:val="en-GB"/>
         </w:rPr>
-        <w:t xml:space="preserve"> is under the figure. Figures are center justification. If you start a paragraph with the word “Figure” then use capital F, otherwise small f.</w:t>
-      </w:r>
-    </w:p>
-    <w:p>
-      <w:pPr>
-        <w:pStyle w:val="NormalJustified"/>
+        <w:t xml:space="preserve"> is under the figure. Figures are </w:t>
+      </w:r>
+      <w:proofErr w:type="spellStart"/>
+      <w:r>
         <w:rPr>
           <w:rFonts w:eastAsia="Calibri"/>
           <w:lang w:val="en-GB"/>
         </w:rPr>
-      </w:pPr>
-      <w:r>
-        <w:t>Tables are similar to the figures, but the difference</w:t>
+        <w:t>center</w:t>
+      </w:r>
+      <w:proofErr w:type="spellEnd"/>
+      <w:r>
+        <w:rPr>
+          <w:rFonts w:eastAsia="Calibri"/>
+          <w:lang w:val="en-GB"/>
+        </w:rPr>
+        <w:t xml:space="preserve"> justification. If you start a paragraph with the word “Figure” then use capital F, otherwise small f.</w:t>
+      </w:r>
+    </w:p>
+    <w:p>
+      <w:pPr>
+        <w:pStyle w:val="NormalJustified"/>
+        <w:rPr>
+          <w:rFonts w:eastAsia="Calibri"/>
+          <w:lang w:val="en-GB"/>
+        </w:rPr>
+      </w:pPr>
+      <w:r>
+        <w:t xml:space="preserve">Tables are </w:t>
+      </w:r>
+      <w:proofErr w:type="gramStart"/>
+      <w:r>
+        <w:t>similar to</w:t>
+      </w:r>
+      <w:proofErr w:type="gramEnd"/>
+      <w:r>
+        <w:t xml:space="preserve"> the figures, but the difference</w:t>
       </w:r>
       <w:r>
         <w:t xml:space="preserve"> is</w:t>
@@ -29869,7 +30943,15 @@
         <w:t>References are numbered in sq</w:t>
       </w:r>
       <w:r>
-        <w:t>uare brackets, “[” and ”]”. We u</w:t>
+        <w:t xml:space="preserve">uare brackets, “[” </w:t>
+      </w:r>
+      <w:proofErr w:type="gramStart"/>
+      <w:r>
+        <w:t>and ”</w:t>
+      </w:r>
+      <w:proofErr w:type="gramEnd"/>
+      <w:r>
+        <w:t>]”. We u</w:t>
       </w:r>
       <w:r>
         <w:t xml:space="preserve">se IEEE </w:t>
@@ -29965,7 +31047,35 @@
         <w:rPr>
           <w:rFonts w:ascii="Times New Roman" w:hAnsi="Times New Roman" w:cs="Times New Roman"/>
         </w:rPr>
-        <w:t>The numbers in parentheses are the chapter number and equation number respectively.  Every new symbol used in the report text for the first time must be explained.  When a large number of special symbols are used, it is permissible to collect them in a table or in a special appendix.</w:t>
+        <w:t xml:space="preserve">The numbers in parentheses are the chapter number and equation number respectively.  Every new symbol used in the report text for the first time must be explained.  When </w:t>
+      </w:r>
+      <w:proofErr w:type="gramStart"/>
+      <w:r>
+        <w:rPr>
+          <w:rFonts w:ascii="Times New Roman" w:hAnsi="Times New Roman" w:cs="Times New Roman"/>
+        </w:rPr>
+        <w:t>a large number of</w:t>
+      </w:r>
+      <w:proofErr w:type="gramEnd"/>
+      <w:r>
+        <w:rPr>
+          <w:rFonts w:ascii="Times New Roman" w:hAnsi="Times New Roman" w:cs="Times New Roman"/>
+        </w:rPr>
+        <w:t xml:space="preserve"> special symbols are used, it is permissible to collect them </w:t>
+      </w:r>
+      <w:proofErr w:type="gramStart"/>
+      <w:r>
+        <w:rPr>
+          <w:rFonts w:ascii="Times New Roman" w:hAnsi="Times New Roman" w:cs="Times New Roman"/>
+        </w:rPr>
+        <w:t>in</w:t>
+      </w:r>
+      <w:proofErr w:type="gramEnd"/>
+      <w:r>
+        <w:rPr>
+          <w:rFonts w:ascii="Times New Roman" w:hAnsi="Times New Roman" w:cs="Times New Roman"/>
+        </w:rPr>
+        <w:t xml:space="preserve"> a table or in a special appendix.</w:t>
       </w:r>
     </w:p>
     <w:p>
@@ -29986,17 +31096,17 @@
         </w:numPr>
         <w:snapToGrid w:val="0"/>
       </w:pPr>
-      <w:bookmarkStart w:id="114" w:name="_Toc380764678"/>
-      <w:bookmarkStart w:id="115" w:name="_Toc151399911"/>
+      <w:bookmarkStart w:id="112" w:name="_Toc380764678"/>
+      <w:bookmarkStart w:id="113" w:name="_Toc151399911"/>
       <w:r>
         <w:lastRenderedPageBreak/>
         <w:t xml:space="preserve">Appendix </w:t>
       </w:r>
-      <w:bookmarkEnd w:id="114"/>
+      <w:bookmarkEnd w:id="112"/>
       <w:r>
         <w:t>C</w:t>
       </w:r>
-      <w:bookmarkEnd w:id="115"/>
+      <w:bookmarkEnd w:id="113"/>
     </w:p>
     <w:p>
       <w:pPr>
@@ -30020,7 +31130,29 @@
           <w:color w:val="000000"/>
           <w:szCs w:val="24"/>
         </w:rPr>
-        <w:t>The following describe the details of the required report format.</w:t>
+        <w:t xml:space="preserve">The following </w:t>
+      </w:r>
+      <w:proofErr w:type="gramStart"/>
+      <w:r>
+        <w:rPr>
+          <w:rFonts w:ascii="Times New Roman" w:hAnsi="Times New Roman" w:cs="Times New Roman"/>
+          <w:bCs/>
+          <w:iCs/>
+          <w:color w:val="000000"/>
+          <w:szCs w:val="24"/>
+        </w:rPr>
+        <w:t>describe</w:t>
+      </w:r>
+      <w:proofErr w:type="gramEnd"/>
+      <w:r>
+        <w:rPr>
+          <w:rFonts w:ascii="Times New Roman" w:hAnsi="Times New Roman" w:cs="Times New Roman"/>
+          <w:bCs/>
+          <w:iCs/>
+          <w:color w:val="000000"/>
+          <w:szCs w:val="24"/>
+        </w:rPr>
+        <w:t xml:space="preserve"> the details of the required report format.</w:t>
       </w:r>
     </w:p>
     <w:p>
@@ -30080,16 +31212,26 @@
           <w:color w:val="000000"/>
           <w:szCs w:val="24"/>
         </w:rPr>
-        <w:t xml:space="preserve">Standard A4 size;  </w:t>
-      </w:r>
+        <w:t xml:space="preserve">Standard A4 </w:t>
+      </w:r>
+      <w:proofErr w:type="gramStart"/>
       <w:r>
         <w:rPr>
           <w:rFonts w:ascii="Times New Roman" w:hAnsi="Times New Roman" w:cs="Times New Roman"/>
           <w:color w:val="000000"/>
           <w:szCs w:val="24"/>
         </w:rPr>
+        <w:t xml:space="preserve">size;  </w:t>
+      </w:r>
+      <w:r>
+        <w:rPr>
+          <w:rFonts w:ascii="Times New Roman" w:hAnsi="Times New Roman" w:cs="Times New Roman"/>
+          <w:color w:val="000000"/>
+          <w:szCs w:val="24"/>
+        </w:rPr>
         <w:tab/>
       </w:r>
+      <w:proofErr w:type="gramEnd"/>
       <w:r>
         <w:rPr>
           <w:rFonts w:ascii="Times New Roman" w:hAnsi="Times New Roman" w:cs="Times New Roman"/>
@@ -30120,15 +31262,16 @@
           <w:color w:val="000000"/>
           <w:szCs w:val="24"/>
         </w:rPr>
-        <w:t>Width: 8.27"</w:t>
-      </w:r>
+        <w:t>Width: 8.27</w:t>
+      </w:r>
+      <w:proofErr w:type="gramStart"/>
       <w:r>
         <w:rPr>
           <w:rFonts w:ascii="Times New Roman" w:hAnsi="Times New Roman" w:cs="Times New Roman"/>
           <w:color w:val="000000"/>
           <w:szCs w:val="24"/>
         </w:rPr>
-        <w:t xml:space="preserve">;  </w:t>
+        <w:t>"</w:t>
       </w:r>
       <w:r>
         <w:rPr>
@@ -30136,8 +31279,17 @@
           <w:color w:val="000000"/>
           <w:szCs w:val="24"/>
         </w:rPr>
+        <w:t xml:space="preserve">;  </w:t>
+      </w:r>
+      <w:r>
+        <w:rPr>
+          <w:rFonts w:ascii="Times New Roman" w:hAnsi="Times New Roman" w:cs="Times New Roman"/>
+          <w:color w:val="000000"/>
+          <w:szCs w:val="24"/>
+        </w:rPr>
         <w:tab/>
       </w:r>
+      <w:proofErr w:type="gramEnd"/>
       <w:r>
         <w:rPr>
           <w:rFonts w:ascii="Times New Roman" w:hAnsi="Times New Roman" w:cs="Times New Roman"/>
@@ -30635,7 +31787,23 @@
           <w:rFonts w:ascii="Times New Roman" w:hAnsi="Times New Roman" w:cs="Times New Roman"/>
           <w:szCs w:val="24"/>
         </w:rPr>
-        <w:t xml:space="preserve">The first page with Arabic numeral (1, 2, 3, and so on) starts from the page of the introduction but it is mentioned on page 2 onwards. Mention page numbers on the bottom right of the page. The first page of each section or chapter will not carry the page number, however the page number will be counted for the proceeding page. </w:t>
+        <w:t xml:space="preserve">The first page with Arabic </w:t>
+      </w:r>
+      <w:proofErr w:type="gramStart"/>
+      <w:r>
+        <w:rPr>
+          <w:rFonts w:ascii="Times New Roman" w:hAnsi="Times New Roman" w:cs="Times New Roman"/>
+          <w:szCs w:val="24"/>
+        </w:rPr>
+        <w:t>numeral</w:t>
+      </w:r>
+      <w:proofErr w:type="gramEnd"/>
+      <w:r>
+        <w:rPr>
+          <w:rFonts w:ascii="Times New Roman" w:hAnsi="Times New Roman" w:cs="Times New Roman"/>
+          <w:szCs w:val="24"/>
+        </w:rPr>
+        <w:t xml:space="preserve"> (1, 2, 3, and so on) starts from the page of the introduction but it is mentioned on page 2 onwards. Mention page numbers on the bottom right of the page. The first page of each section or chapter will not carry the page number, however the page number will be counted for the proceeding page. </w:t>
       </w:r>
     </w:p>
     <w:p>
@@ -31215,9 +32383,122 @@
     </w:lvl>
   </w:abstractNum>
   <w:abstractNum w:abstractNumId="4" w15:restartNumberingAfterBreak="0">
+    <w:nsid w:val="07C135F7"/>
+    <w:multiLevelType w:val="hybridMultilevel"/>
+    <w:tmpl w:val="071E66D2"/>
+    <w:lvl w:ilvl="0" w:tplc="043E0001">
+      <w:start w:val="1"/>
+      <w:numFmt w:val="bullet"/>
+      <w:lvlText w:val=""/>
+      <w:lvlJc w:val="left"/>
+      <w:pPr>
+        <w:ind w:left="1980" w:hanging="360"/>
+      </w:pPr>
+      <w:rPr>
+        <w:rFonts w:ascii="Symbol" w:hAnsi="Symbol" w:hint="default"/>
+      </w:rPr>
+    </w:lvl>
+    <w:lvl w:ilvl="1" w:tplc="04090003" w:tentative="1">
+      <w:start w:val="1"/>
+      <w:numFmt w:val="bullet"/>
+      <w:lvlText w:val="o"/>
+      <w:lvlJc w:val="left"/>
+      <w:pPr>
+        <w:ind w:left="2700" w:hanging="360"/>
+      </w:pPr>
+      <w:rPr>
+        <w:rFonts w:ascii="Courier New" w:hAnsi="Courier New" w:cs="Courier New" w:hint="default"/>
+      </w:rPr>
+    </w:lvl>
+    <w:lvl w:ilvl="2" w:tplc="04090005" w:tentative="1">
+      <w:start w:val="1"/>
+      <w:numFmt w:val="bullet"/>
+      <w:lvlText w:val=""/>
+      <w:lvlJc w:val="left"/>
+      <w:pPr>
+        <w:ind w:left="3420" w:hanging="360"/>
+      </w:pPr>
+      <w:rPr>
+        <w:rFonts w:ascii="Wingdings" w:hAnsi="Wingdings" w:hint="default"/>
+      </w:rPr>
+    </w:lvl>
+    <w:lvl w:ilvl="3" w:tplc="04090001" w:tentative="1">
+      <w:start w:val="1"/>
+      <w:numFmt w:val="bullet"/>
+      <w:lvlText w:val=""/>
+      <w:lvlJc w:val="left"/>
+      <w:pPr>
+        <w:ind w:left="4140" w:hanging="360"/>
+      </w:pPr>
+      <w:rPr>
+        <w:rFonts w:ascii="Symbol" w:hAnsi="Symbol" w:hint="default"/>
+      </w:rPr>
+    </w:lvl>
+    <w:lvl w:ilvl="4" w:tplc="04090003" w:tentative="1">
+      <w:start w:val="1"/>
+      <w:numFmt w:val="bullet"/>
+      <w:lvlText w:val="o"/>
+      <w:lvlJc w:val="left"/>
+      <w:pPr>
+        <w:ind w:left="4860" w:hanging="360"/>
+      </w:pPr>
+      <w:rPr>
+        <w:rFonts w:ascii="Courier New" w:hAnsi="Courier New" w:cs="Courier New" w:hint="default"/>
+      </w:rPr>
+    </w:lvl>
+    <w:lvl w:ilvl="5" w:tplc="04090005" w:tentative="1">
+      <w:start w:val="1"/>
+      <w:numFmt w:val="bullet"/>
+      <w:lvlText w:val=""/>
+      <w:lvlJc w:val="left"/>
+      <w:pPr>
+        <w:ind w:left="5580" w:hanging="360"/>
+      </w:pPr>
+      <w:rPr>
+        <w:rFonts w:ascii="Wingdings" w:hAnsi="Wingdings" w:hint="default"/>
+      </w:rPr>
+    </w:lvl>
+    <w:lvl w:ilvl="6" w:tplc="04090001" w:tentative="1">
+      <w:start w:val="1"/>
+      <w:numFmt w:val="bullet"/>
+      <w:lvlText w:val=""/>
+      <w:lvlJc w:val="left"/>
+      <w:pPr>
+        <w:ind w:left="6300" w:hanging="360"/>
+      </w:pPr>
+      <w:rPr>
+        <w:rFonts w:ascii="Symbol" w:hAnsi="Symbol" w:hint="default"/>
+      </w:rPr>
+    </w:lvl>
+    <w:lvl w:ilvl="7" w:tplc="04090003" w:tentative="1">
+      <w:start w:val="1"/>
+      <w:numFmt w:val="bullet"/>
+      <w:lvlText w:val="o"/>
+      <w:lvlJc w:val="left"/>
+      <w:pPr>
+        <w:ind w:left="7020" w:hanging="360"/>
+      </w:pPr>
+      <w:rPr>
+        <w:rFonts w:ascii="Courier New" w:hAnsi="Courier New" w:cs="Courier New" w:hint="default"/>
+      </w:rPr>
+    </w:lvl>
+    <w:lvl w:ilvl="8" w:tplc="04090005" w:tentative="1">
+      <w:start w:val="1"/>
+      <w:numFmt w:val="bullet"/>
+      <w:lvlText w:val=""/>
+      <w:lvlJc w:val="left"/>
+      <w:pPr>
+        <w:ind w:left="7740" w:hanging="360"/>
+      </w:pPr>
+      <w:rPr>
+        <w:rFonts w:ascii="Wingdings" w:hAnsi="Wingdings" w:hint="default"/>
+      </w:rPr>
+    </w:lvl>
+  </w:abstractNum>
+  <w:abstractNum w:abstractNumId="5" w15:restartNumberingAfterBreak="0">
     <w:nsid w:val="087A6591"/>
     <w:multiLevelType w:val="hybridMultilevel"/>
-    <w:tmpl w:val="938CF33C"/>
+    <w:tmpl w:val="A76436AC"/>
     <w:lvl w:ilvl="0" w:tplc="FFFFFFFF">
       <w:start w:val="1"/>
       <w:numFmt w:val="decimal"/>
@@ -31232,10 +32513,10 @@
         <w:bCs w:val="0"/>
       </w:rPr>
     </w:lvl>
-    <w:lvl w:ilvl="1" w:tplc="1F543594">
+    <w:lvl w:ilvl="1" w:tplc="6B088DC2">
       <w:start w:val="1"/>
       <w:numFmt w:val="decimal"/>
-      <w:lvlText w:val="UR%2-"/>
+      <w:lvlText w:val="SR%2-"/>
       <w:lvlJc w:val="left"/>
       <w:pPr>
         <w:ind w:left="1980" w:hanging="360"/>
@@ -31310,7 +32591,7 @@
       </w:pPr>
     </w:lvl>
   </w:abstractNum>
-  <w:abstractNum w:abstractNumId="5" w15:restartNumberingAfterBreak="0">
+  <w:abstractNum w:abstractNumId="6" w15:restartNumberingAfterBreak="0">
     <w:nsid w:val="095E0310"/>
     <w:multiLevelType w:val="hybridMultilevel"/>
     <w:tmpl w:val="523A11C4"/>
@@ -31423,7 +32704,7 @@
       </w:rPr>
     </w:lvl>
   </w:abstractNum>
-  <w:abstractNum w:abstractNumId="6" w15:restartNumberingAfterBreak="0">
+  <w:abstractNum w:abstractNumId="7" w15:restartNumberingAfterBreak="0">
     <w:nsid w:val="0C4D052E"/>
     <w:multiLevelType w:val="hybridMultilevel"/>
     <w:tmpl w:val="A726EB4C"/>
@@ -31514,7 +32795,7 @@
       </w:pPr>
     </w:lvl>
   </w:abstractNum>
-  <w:abstractNum w:abstractNumId="7" w15:restartNumberingAfterBreak="0">
+  <w:abstractNum w:abstractNumId="8" w15:restartNumberingAfterBreak="0">
     <w:nsid w:val="0C750DB9"/>
     <w:multiLevelType w:val="hybridMultilevel"/>
     <w:tmpl w:val="0F72CB0E"/>
@@ -31600,7 +32881,7 @@
       </w:pPr>
     </w:lvl>
   </w:abstractNum>
-  <w:abstractNum w:abstractNumId="8" w15:restartNumberingAfterBreak="0">
+  <w:abstractNum w:abstractNumId="9" w15:restartNumberingAfterBreak="0">
     <w:nsid w:val="0D996625"/>
     <w:multiLevelType w:val="hybridMultilevel"/>
     <w:tmpl w:val="3250B7F2"/>
@@ -31690,7 +32971,7 @@
       </w:pPr>
     </w:lvl>
   </w:abstractNum>
-  <w:abstractNum w:abstractNumId="9" w15:restartNumberingAfterBreak="0">
+  <w:abstractNum w:abstractNumId="10" w15:restartNumberingAfterBreak="0">
     <w:nsid w:val="10D4473D"/>
     <w:multiLevelType w:val="hybridMultilevel"/>
     <w:tmpl w:val="FC502190"/>
@@ -31781,7 +33062,7 @@
       </w:pPr>
     </w:lvl>
   </w:abstractNum>
-  <w:abstractNum w:abstractNumId="10" w15:restartNumberingAfterBreak="0">
+  <w:abstractNum w:abstractNumId="11" w15:restartNumberingAfterBreak="0">
     <w:nsid w:val="13223BBF"/>
     <w:multiLevelType w:val="hybridMultilevel"/>
     <w:tmpl w:val="7DC428A6"/>
@@ -31894,7 +33175,7 @@
       </w:rPr>
     </w:lvl>
   </w:abstractNum>
-  <w:abstractNum w:abstractNumId="11" w15:restartNumberingAfterBreak="0">
+  <w:abstractNum w:abstractNumId="12" w15:restartNumberingAfterBreak="0">
     <w:nsid w:val="141D3F48"/>
     <w:multiLevelType w:val="hybridMultilevel"/>
     <w:tmpl w:val="C49E6C18"/>
@@ -31985,7 +33266,7 @@
       </w:pPr>
     </w:lvl>
   </w:abstractNum>
-  <w:abstractNum w:abstractNumId="12" w15:restartNumberingAfterBreak="0">
+  <w:abstractNum w:abstractNumId="13" w15:restartNumberingAfterBreak="0">
     <w:nsid w:val="18715621"/>
     <w:multiLevelType w:val="hybridMultilevel"/>
     <w:tmpl w:val="401CE058"/>
@@ -32074,7 +33355,7 @@
       </w:pPr>
     </w:lvl>
   </w:abstractNum>
-  <w:abstractNum w:abstractNumId="13" w15:restartNumberingAfterBreak="0">
+  <w:abstractNum w:abstractNumId="14" w15:restartNumberingAfterBreak="0">
     <w:nsid w:val="18C03B7B"/>
     <w:multiLevelType w:val="hybridMultilevel"/>
     <w:tmpl w:val="321CBB24"/>
@@ -32160,7 +33441,120 @@
       </w:pPr>
     </w:lvl>
   </w:abstractNum>
-  <w:abstractNum w:abstractNumId="14" w15:restartNumberingAfterBreak="0">
+  <w:abstractNum w:abstractNumId="15" w15:restartNumberingAfterBreak="0">
+    <w:nsid w:val="1F107003"/>
+    <w:multiLevelType w:val="hybridMultilevel"/>
+    <w:tmpl w:val="03BA5BFE"/>
+    <w:lvl w:ilvl="0" w:tplc="043E0001">
+      <w:start w:val="1"/>
+      <w:numFmt w:val="bullet"/>
+      <w:lvlText w:val=""/>
+      <w:lvlJc w:val="left"/>
+      <w:pPr>
+        <w:ind w:left="1980" w:hanging="360"/>
+      </w:pPr>
+      <w:rPr>
+        <w:rFonts w:ascii="Symbol" w:hAnsi="Symbol" w:hint="default"/>
+      </w:rPr>
+    </w:lvl>
+    <w:lvl w:ilvl="1" w:tplc="04090003" w:tentative="1">
+      <w:start w:val="1"/>
+      <w:numFmt w:val="bullet"/>
+      <w:lvlText w:val="o"/>
+      <w:lvlJc w:val="left"/>
+      <w:pPr>
+        <w:ind w:left="2700" w:hanging="360"/>
+      </w:pPr>
+      <w:rPr>
+        <w:rFonts w:ascii="Courier New" w:hAnsi="Courier New" w:cs="Courier New" w:hint="default"/>
+      </w:rPr>
+    </w:lvl>
+    <w:lvl w:ilvl="2" w:tplc="04090005" w:tentative="1">
+      <w:start w:val="1"/>
+      <w:numFmt w:val="bullet"/>
+      <w:lvlText w:val=""/>
+      <w:lvlJc w:val="left"/>
+      <w:pPr>
+        <w:ind w:left="3420" w:hanging="360"/>
+      </w:pPr>
+      <w:rPr>
+        <w:rFonts w:ascii="Wingdings" w:hAnsi="Wingdings" w:hint="default"/>
+      </w:rPr>
+    </w:lvl>
+    <w:lvl w:ilvl="3" w:tplc="04090001" w:tentative="1">
+      <w:start w:val="1"/>
+      <w:numFmt w:val="bullet"/>
+      <w:lvlText w:val=""/>
+      <w:lvlJc w:val="left"/>
+      <w:pPr>
+        <w:ind w:left="4140" w:hanging="360"/>
+      </w:pPr>
+      <w:rPr>
+        <w:rFonts w:ascii="Symbol" w:hAnsi="Symbol" w:hint="default"/>
+      </w:rPr>
+    </w:lvl>
+    <w:lvl w:ilvl="4" w:tplc="04090003" w:tentative="1">
+      <w:start w:val="1"/>
+      <w:numFmt w:val="bullet"/>
+      <w:lvlText w:val="o"/>
+      <w:lvlJc w:val="left"/>
+      <w:pPr>
+        <w:ind w:left="4860" w:hanging="360"/>
+      </w:pPr>
+      <w:rPr>
+        <w:rFonts w:ascii="Courier New" w:hAnsi="Courier New" w:cs="Courier New" w:hint="default"/>
+      </w:rPr>
+    </w:lvl>
+    <w:lvl w:ilvl="5" w:tplc="04090005" w:tentative="1">
+      <w:start w:val="1"/>
+      <w:numFmt w:val="bullet"/>
+      <w:lvlText w:val=""/>
+      <w:lvlJc w:val="left"/>
+      <w:pPr>
+        <w:ind w:left="5580" w:hanging="360"/>
+      </w:pPr>
+      <w:rPr>
+        <w:rFonts w:ascii="Wingdings" w:hAnsi="Wingdings" w:hint="default"/>
+      </w:rPr>
+    </w:lvl>
+    <w:lvl w:ilvl="6" w:tplc="04090001" w:tentative="1">
+      <w:start w:val="1"/>
+      <w:numFmt w:val="bullet"/>
+      <w:lvlText w:val=""/>
+      <w:lvlJc w:val="left"/>
+      <w:pPr>
+        <w:ind w:left="6300" w:hanging="360"/>
+      </w:pPr>
+      <w:rPr>
+        <w:rFonts w:ascii="Symbol" w:hAnsi="Symbol" w:hint="default"/>
+      </w:rPr>
+    </w:lvl>
+    <w:lvl w:ilvl="7" w:tplc="04090003" w:tentative="1">
+      <w:start w:val="1"/>
+      <w:numFmt w:val="bullet"/>
+      <w:lvlText w:val="o"/>
+      <w:lvlJc w:val="left"/>
+      <w:pPr>
+        <w:ind w:left="7020" w:hanging="360"/>
+      </w:pPr>
+      <w:rPr>
+        <w:rFonts w:ascii="Courier New" w:hAnsi="Courier New" w:cs="Courier New" w:hint="default"/>
+      </w:rPr>
+    </w:lvl>
+    <w:lvl w:ilvl="8" w:tplc="04090005" w:tentative="1">
+      <w:start w:val="1"/>
+      <w:numFmt w:val="bullet"/>
+      <w:lvlText w:val=""/>
+      <w:lvlJc w:val="left"/>
+      <w:pPr>
+        <w:ind w:left="7740" w:hanging="360"/>
+      </w:pPr>
+      <w:rPr>
+        <w:rFonts w:ascii="Wingdings" w:hAnsi="Wingdings" w:hint="default"/>
+      </w:rPr>
+    </w:lvl>
+  </w:abstractNum>
+  <w:abstractNum w:abstractNumId="16" w15:restartNumberingAfterBreak="0">
     <w:nsid w:val="240B6A2A"/>
     <w:multiLevelType w:val="hybridMultilevel"/>
     <w:tmpl w:val="51F21E78"/>
@@ -32273,7 +33667,7 @@
       </w:rPr>
     </w:lvl>
   </w:abstractNum>
-  <w:abstractNum w:abstractNumId="15" w15:restartNumberingAfterBreak="0">
+  <w:abstractNum w:abstractNumId="17" w15:restartNumberingAfterBreak="0">
     <w:nsid w:val="25322CD4"/>
     <w:multiLevelType w:val="hybridMultilevel"/>
     <w:tmpl w:val="80BC2278"/>
@@ -32359,7 +33753,7 @@
       </w:pPr>
     </w:lvl>
   </w:abstractNum>
-  <w:abstractNum w:abstractNumId="16" w15:restartNumberingAfterBreak="0">
+  <w:abstractNum w:abstractNumId="18" w15:restartNumberingAfterBreak="0">
     <w:nsid w:val="27274E52"/>
     <w:multiLevelType w:val="hybridMultilevel"/>
     <w:tmpl w:val="B086A808"/>
@@ -32450,7 +33844,7 @@
       </w:pPr>
     </w:lvl>
   </w:abstractNum>
-  <w:abstractNum w:abstractNumId="17" w15:restartNumberingAfterBreak="0">
+  <w:abstractNum w:abstractNumId="19" w15:restartNumberingAfterBreak="0">
     <w:nsid w:val="27DE343D"/>
     <w:multiLevelType w:val="hybridMultilevel"/>
     <w:tmpl w:val="A0BA8040"/>
@@ -32590,7 +33984,7 @@
       </w:rPr>
     </w:lvl>
   </w:abstractNum>
-  <w:abstractNum w:abstractNumId="18" w15:restartNumberingAfterBreak="0">
+  <w:abstractNum w:abstractNumId="20" w15:restartNumberingAfterBreak="0">
     <w:nsid w:val="295735B5"/>
     <w:multiLevelType w:val="hybridMultilevel"/>
     <w:tmpl w:val="3036D3FE"/>
@@ -32730,7 +34124,7 @@
       </w:rPr>
     </w:lvl>
   </w:abstractNum>
-  <w:abstractNum w:abstractNumId="19" w15:restartNumberingAfterBreak="0">
+  <w:abstractNum w:abstractNumId="21" w15:restartNumberingAfterBreak="0">
     <w:nsid w:val="311B05B3"/>
     <w:multiLevelType w:val="hybridMultilevel"/>
     <w:tmpl w:val="A1D4D362"/>
@@ -32843,7 +34237,7 @@
       </w:rPr>
     </w:lvl>
   </w:abstractNum>
-  <w:abstractNum w:abstractNumId="20" w15:restartNumberingAfterBreak="0">
+  <w:abstractNum w:abstractNumId="22" w15:restartNumberingAfterBreak="0">
     <w:nsid w:val="323B2FB5"/>
     <w:multiLevelType w:val="hybridMultilevel"/>
     <w:tmpl w:val="991EAE8C"/>
@@ -32929,7 +34323,7 @@
       </w:pPr>
     </w:lvl>
   </w:abstractNum>
-  <w:abstractNum w:abstractNumId="21" w15:restartNumberingAfterBreak="0">
+  <w:abstractNum w:abstractNumId="23" w15:restartNumberingAfterBreak="0">
     <w:nsid w:val="334F0904"/>
     <w:multiLevelType w:val="hybridMultilevel"/>
     <w:tmpl w:val="1F14CAFA"/>
@@ -33042,7 +34436,7 @@
       </w:rPr>
     </w:lvl>
   </w:abstractNum>
-  <w:abstractNum w:abstractNumId="22" w15:restartNumberingAfterBreak="0">
+  <w:abstractNum w:abstractNumId="24" w15:restartNumberingAfterBreak="0">
     <w:nsid w:val="34F0183F"/>
     <w:multiLevelType w:val="hybridMultilevel"/>
     <w:tmpl w:val="B65A3822"/>
@@ -33131,7 +34525,7 @@
       </w:pPr>
     </w:lvl>
   </w:abstractNum>
-  <w:abstractNum w:abstractNumId="23" w15:restartNumberingAfterBreak="0">
+  <w:abstractNum w:abstractNumId="25" w15:restartNumberingAfterBreak="0">
     <w:nsid w:val="35931184"/>
     <w:multiLevelType w:val="hybridMultilevel"/>
     <w:tmpl w:val="708C28E6"/>
@@ -33217,7 +34611,7 @@
       </w:pPr>
     </w:lvl>
   </w:abstractNum>
-  <w:abstractNum w:abstractNumId="24" w15:restartNumberingAfterBreak="0">
+  <w:abstractNum w:abstractNumId="26" w15:restartNumberingAfterBreak="0">
     <w:nsid w:val="3B0332DD"/>
     <w:multiLevelType w:val="hybridMultilevel"/>
     <w:tmpl w:val="23420DCC"/>
@@ -33308,7 +34702,120 @@
       </w:pPr>
     </w:lvl>
   </w:abstractNum>
-  <w:abstractNum w:abstractNumId="25" w15:restartNumberingAfterBreak="0">
+  <w:abstractNum w:abstractNumId="27" w15:restartNumberingAfterBreak="0">
+    <w:nsid w:val="3FDC2BA3"/>
+    <w:multiLevelType w:val="hybridMultilevel"/>
+    <w:tmpl w:val="9AAE6F2E"/>
+    <w:lvl w:ilvl="0" w:tplc="043E0001">
+      <w:start w:val="1"/>
+      <w:numFmt w:val="bullet"/>
+      <w:lvlText w:val=""/>
+      <w:lvlJc w:val="left"/>
+      <w:pPr>
+        <w:ind w:left="1980" w:hanging="360"/>
+      </w:pPr>
+      <w:rPr>
+        <w:rFonts w:ascii="Symbol" w:hAnsi="Symbol" w:hint="default"/>
+      </w:rPr>
+    </w:lvl>
+    <w:lvl w:ilvl="1" w:tplc="04090003" w:tentative="1">
+      <w:start w:val="1"/>
+      <w:numFmt w:val="bullet"/>
+      <w:lvlText w:val="o"/>
+      <w:lvlJc w:val="left"/>
+      <w:pPr>
+        <w:ind w:left="2700" w:hanging="360"/>
+      </w:pPr>
+      <w:rPr>
+        <w:rFonts w:ascii="Courier New" w:hAnsi="Courier New" w:cs="Courier New" w:hint="default"/>
+      </w:rPr>
+    </w:lvl>
+    <w:lvl w:ilvl="2" w:tplc="04090005" w:tentative="1">
+      <w:start w:val="1"/>
+      <w:numFmt w:val="bullet"/>
+      <w:lvlText w:val=""/>
+      <w:lvlJc w:val="left"/>
+      <w:pPr>
+        <w:ind w:left="3420" w:hanging="360"/>
+      </w:pPr>
+      <w:rPr>
+        <w:rFonts w:ascii="Wingdings" w:hAnsi="Wingdings" w:hint="default"/>
+      </w:rPr>
+    </w:lvl>
+    <w:lvl w:ilvl="3" w:tplc="04090001" w:tentative="1">
+      <w:start w:val="1"/>
+      <w:numFmt w:val="bullet"/>
+      <w:lvlText w:val=""/>
+      <w:lvlJc w:val="left"/>
+      <w:pPr>
+        <w:ind w:left="4140" w:hanging="360"/>
+      </w:pPr>
+      <w:rPr>
+        <w:rFonts w:ascii="Symbol" w:hAnsi="Symbol" w:hint="default"/>
+      </w:rPr>
+    </w:lvl>
+    <w:lvl w:ilvl="4" w:tplc="04090003" w:tentative="1">
+      <w:start w:val="1"/>
+      <w:numFmt w:val="bullet"/>
+      <w:lvlText w:val="o"/>
+      <w:lvlJc w:val="left"/>
+      <w:pPr>
+        <w:ind w:left="4860" w:hanging="360"/>
+      </w:pPr>
+      <w:rPr>
+        <w:rFonts w:ascii="Courier New" w:hAnsi="Courier New" w:cs="Courier New" w:hint="default"/>
+      </w:rPr>
+    </w:lvl>
+    <w:lvl w:ilvl="5" w:tplc="04090005" w:tentative="1">
+      <w:start w:val="1"/>
+      <w:numFmt w:val="bullet"/>
+      <w:lvlText w:val=""/>
+      <w:lvlJc w:val="left"/>
+      <w:pPr>
+        <w:ind w:left="5580" w:hanging="360"/>
+      </w:pPr>
+      <w:rPr>
+        <w:rFonts w:ascii="Wingdings" w:hAnsi="Wingdings" w:hint="default"/>
+      </w:rPr>
+    </w:lvl>
+    <w:lvl w:ilvl="6" w:tplc="04090001" w:tentative="1">
+      <w:start w:val="1"/>
+      <w:numFmt w:val="bullet"/>
+      <w:lvlText w:val=""/>
+      <w:lvlJc w:val="left"/>
+      <w:pPr>
+        <w:ind w:left="6300" w:hanging="360"/>
+      </w:pPr>
+      <w:rPr>
+        <w:rFonts w:ascii="Symbol" w:hAnsi="Symbol" w:hint="default"/>
+      </w:rPr>
+    </w:lvl>
+    <w:lvl w:ilvl="7" w:tplc="04090003" w:tentative="1">
+      <w:start w:val="1"/>
+      <w:numFmt w:val="bullet"/>
+      <w:lvlText w:val="o"/>
+      <w:lvlJc w:val="left"/>
+      <w:pPr>
+        <w:ind w:left="7020" w:hanging="360"/>
+      </w:pPr>
+      <w:rPr>
+        <w:rFonts w:ascii="Courier New" w:hAnsi="Courier New" w:cs="Courier New" w:hint="default"/>
+      </w:rPr>
+    </w:lvl>
+    <w:lvl w:ilvl="8" w:tplc="04090005" w:tentative="1">
+      <w:start w:val="1"/>
+      <w:numFmt w:val="bullet"/>
+      <w:lvlText w:val=""/>
+      <w:lvlJc w:val="left"/>
+      <w:pPr>
+        <w:ind w:left="7740" w:hanging="360"/>
+      </w:pPr>
+      <w:rPr>
+        <w:rFonts w:ascii="Wingdings" w:hAnsi="Wingdings" w:hint="default"/>
+      </w:rPr>
+    </w:lvl>
+  </w:abstractNum>
+  <w:abstractNum w:abstractNumId="28" w15:restartNumberingAfterBreak="0">
     <w:nsid w:val="408F7999"/>
     <w:multiLevelType w:val="hybridMultilevel"/>
     <w:tmpl w:val="F2D6AD1E"/>
@@ -33394,7 +34901,7 @@
       </w:pPr>
     </w:lvl>
   </w:abstractNum>
-  <w:abstractNum w:abstractNumId="26" w15:restartNumberingAfterBreak="0">
+  <w:abstractNum w:abstractNumId="29" w15:restartNumberingAfterBreak="0">
     <w:nsid w:val="41093FC7"/>
     <w:multiLevelType w:val="hybridMultilevel"/>
     <w:tmpl w:val="080C12C4"/>
@@ -33480,7 +34987,7 @@
       </w:pPr>
     </w:lvl>
   </w:abstractNum>
-  <w:abstractNum w:abstractNumId="27" w15:restartNumberingAfterBreak="0">
+  <w:abstractNum w:abstractNumId="30" w15:restartNumberingAfterBreak="0">
     <w:nsid w:val="44320536"/>
     <w:multiLevelType w:val="hybridMultilevel"/>
     <w:tmpl w:val="3C42FB82"/>
@@ -33571,7 +35078,7 @@
       </w:pPr>
     </w:lvl>
   </w:abstractNum>
-  <w:abstractNum w:abstractNumId="28" w15:restartNumberingAfterBreak="0">
+  <w:abstractNum w:abstractNumId="31" w15:restartNumberingAfterBreak="0">
     <w:nsid w:val="49DF302D"/>
     <w:multiLevelType w:val="hybridMultilevel"/>
     <w:tmpl w:val="D848F6C8"/>
@@ -33686,7 +35193,7 @@
       </w:rPr>
     </w:lvl>
   </w:abstractNum>
-  <w:abstractNum w:abstractNumId="29" w15:restartNumberingAfterBreak="0">
+  <w:abstractNum w:abstractNumId="32" w15:restartNumberingAfterBreak="0">
     <w:nsid w:val="4B6950FA"/>
     <w:multiLevelType w:val="hybridMultilevel"/>
     <w:tmpl w:val="0F72CB0E"/>
@@ -33772,7 +35279,7 @@
       </w:pPr>
     </w:lvl>
   </w:abstractNum>
-  <w:abstractNum w:abstractNumId="30" w15:restartNumberingAfterBreak="0">
+  <w:abstractNum w:abstractNumId="33" w15:restartNumberingAfterBreak="0">
     <w:nsid w:val="504C3656"/>
     <w:multiLevelType w:val="hybridMultilevel"/>
     <w:tmpl w:val="82988EA8"/>
@@ -33858,7 +35365,7 @@
       </w:pPr>
     </w:lvl>
   </w:abstractNum>
-  <w:abstractNum w:abstractNumId="31" w15:restartNumberingAfterBreak="0">
+  <w:abstractNum w:abstractNumId="34" w15:restartNumberingAfterBreak="0">
     <w:nsid w:val="56EB3B0E"/>
     <w:multiLevelType w:val="hybridMultilevel"/>
     <w:tmpl w:val="EEDAC732"/>
@@ -33944,7 +35451,7 @@
       </w:pPr>
     </w:lvl>
   </w:abstractNum>
-  <w:abstractNum w:abstractNumId="32" w15:restartNumberingAfterBreak="0">
+  <w:abstractNum w:abstractNumId="35" w15:restartNumberingAfterBreak="0">
     <w:nsid w:val="58587BF2"/>
     <w:multiLevelType w:val="hybridMultilevel"/>
     <w:tmpl w:val="97A2A69C"/>
@@ -34031,7 +35538,7 @@
       </w:pPr>
     </w:lvl>
   </w:abstractNum>
-  <w:abstractNum w:abstractNumId="33" w15:restartNumberingAfterBreak="0">
+  <w:abstractNum w:abstractNumId="36" w15:restartNumberingAfterBreak="0">
     <w:nsid w:val="5A234CBF"/>
     <w:multiLevelType w:val="hybridMultilevel"/>
     <w:tmpl w:val="C5980296"/>
@@ -34117,7 +35624,7 @@
       </w:pPr>
     </w:lvl>
   </w:abstractNum>
-  <w:abstractNum w:abstractNumId="34" w15:restartNumberingAfterBreak="0">
+  <w:abstractNum w:abstractNumId="37" w15:restartNumberingAfterBreak="0">
     <w:nsid w:val="5FE17EE2"/>
     <w:multiLevelType w:val="hybridMultilevel"/>
     <w:tmpl w:val="0E066E6E"/>
@@ -34230,7 +35737,7 @@
       </w:rPr>
     </w:lvl>
   </w:abstractNum>
-  <w:abstractNum w:abstractNumId="35" w15:restartNumberingAfterBreak="0">
+  <w:abstractNum w:abstractNumId="38" w15:restartNumberingAfterBreak="0">
     <w:nsid w:val="60E03B5B"/>
     <w:multiLevelType w:val="hybridMultilevel"/>
     <w:tmpl w:val="AA20FC68"/>
@@ -34316,7 +35823,7 @@
       </w:pPr>
     </w:lvl>
   </w:abstractNum>
-  <w:abstractNum w:abstractNumId="36" w15:restartNumberingAfterBreak="0">
+  <w:abstractNum w:abstractNumId="39" w15:restartNumberingAfterBreak="0">
     <w:nsid w:val="63FE420D"/>
     <w:multiLevelType w:val="hybridMultilevel"/>
     <w:tmpl w:val="0F72CB0E"/>
@@ -34402,7 +35909,7 @@
       </w:pPr>
     </w:lvl>
   </w:abstractNum>
-  <w:abstractNum w:abstractNumId="37" w15:restartNumberingAfterBreak="0">
+  <w:abstractNum w:abstractNumId="40" w15:restartNumberingAfterBreak="0">
     <w:nsid w:val="65430839"/>
     <w:multiLevelType w:val="multilevel"/>
     <w:tmpl w:val="0409001D"/>
@@ -34488,7 +35995,7 @@
       </w:pPr>
     </w:lvl>
   </w:abstractNum>
-  <w:abstractNum w:abstractNumId="38" w15:restartNumberingAfterBreak="0">
+  <w:abstractNum w:abstractNumId="41" w15:restartNumberingAfterBreak="0">
     <w:nsid w:val="654C59CE"/>
     <w:multiLevelType w:val="hybridMultilevel"/>
     <w:tmpl w:val="BE36B92E"/>
@@ -34603,7 +36110,7 @@
       </w:rPr>
     </w:lvl>
   </w:abstractNum>
-  <w:abstractNum w:abstractNumId="39" w15:restartNumberingAfterBreak="0">
+  <w:abstractNum w:abstractNumId="42" w15:restartNumberingAfterBreak="0">
     <w:nsid w:val="6ACB35D3"/>
     <w:multiLevelType w:val="hybridMultilevel"/>
     <w:tmpl w:val="F1C26832"/>
@@ -34694,7 +36201,7 @@
       </w:pPr>
     </w:lvl>
   </w:abstractNum>
-  <w:abstractNum w:abstractNumId="40" w15:restartNumberingAfterBreak="0">
+  <w:abstractNum w:abstractNumId="43" w15:restartNumberingAfterBreak="0">
     <w:nsid w:val="750F0348"/>
     <w:multiLevelType w:val="hybridMultilevel"/>
     <w:tmpl w:val="708C28E6"/>
@@ -34780,7 +36287,7 @@
       </w:pPr>
     </w:lvl>
   </w:abstractNum>
-  <w:abstractNum w:abstractNumId="41" w15:restartNumberingAfterBreak="0">
+  <w:abstractNum w:abstractNumId="44" w15:restartNumberingAfterBreak="0">
     <w:nsid w:val="78F353D3"/>
     <w:multiLevelType w:val="singleLevel"/>
     <w:tmpl w:val="B530A87A"/>
@@ -34798,7 +36305,7 @@
       </w:pPr>
     </w:lvl>
   </w:abstractNum>
-  <w:abstractNum w:abstractNumId="42" w15:restartNumberingAfterBreak="0">
+  <w:abstractNum w:abstractNumId="45" w15:restartNumberingAfterBreak="0">
     <w:nsid w:val="7C1F148B"/>
     <w:multiLevelType w:val="hybridMultilevel"/>
     <w:tmpl w:val="B3069850"/>
@@ -34884,7 +36391,7 @@
       </w:pPr>
     </w:lvl>
   </w:abstractNum>
-  <w:abstractNum w:abstractNumId="43" w15:restartNumberingAfterBreak="0">
+  <w:abstractNum w:abstractNumId="46" w15:restartNumberingAfterBreak="0">
     <w:nsid w:val="7E2473B3"/>
     <w:multiLevelType w:val="multilevel"/>
     <w:tmpl w:val="F970C114"/>
@@ -35068,16 +36575,16 @@
     </w:lvl>
   </w:abstractNum>
   <w:num w:numId="1" w16cid:durableId="1596941761">
-    <w:abstractNumId w:val="43"/>
+    <w:abstractNumId w:val="46"/>
   </w:num>
   <w:num w:numId="2" w16cid:durableId="217129710">
-    <w:abstractNumId w:val="32"/>
+    <w:abstractNumId w:val="35"/>
   </w:num>
   <w:num w:numId="3" w16cid:durableId="680858522">
-    <w:abstractNumId w:val="41"/>
+    <w:abstractNumId w:val="44"/>
   </w:num>
   <w:num w:numId="4" w16cid:durableId="1364480733">
-    <w:abstractNumId w:val="43"/>
+    <w:abstractNumId w:val="46"/>
     <w:lvlOverride w:ilvl="0">
       <w:startOverride w:val="1"/>
     </w:lvlOverride>
@@ -35107,85 +36614,85 @@
     </w:lvlOverride>
   </w:num>
   <w:num w:numId="5" w16cid:durableId="1683431301">
-    <w:abstractNumId w:val="14"/>
+    <w:abstractNumId w:val="16"/>
   </w:num>
   <w:num w:numId="6" w16cid:durableId="1407845471">
-    <w:abstractNumId w:val="18"/>
+    <w:abstractNumId w:val="20"/>
   </w:num>
   <w:num w:numId="7" w16cid:durableId="1408578180">
-    <w:abstractNumId w:val="17"/>
+    <w:abstractNumId w:val="19"/>
   </w:num>
   <w:num w:numId="8" w16cid:durableId="974604430">
-    <w:abstractNumId w:val="34"/>
+    <w:abstractNumId w:val="37"/>
   </w:num>
   <w:num w:numId="9" w16cid:durableId="32730014">
-    <w:abstractNumId w:val="27"/>
+    <w:abstractNumId w:val="30"/>
   </w:num>
   <w:num w:numId="10" w16cid:durableId="1754468847">
-    <w:abstractNumId w:val="39"/>
+    <w:abstractNumId w:val="42"/>
   </w:num>
   <w:num w:numId="11" w16cid:durableId="1023942922">
-    <w:abstractNumId w:val="9"/>
+    <w:abstractNumId w:val="10"/>
   </w:num>
   <w:num w:numId="12" w16cid:durableId="1438406197">
     <w:abstractNumId w:val="3"/>
   </w:num>
   <w:num w:numId="13" w16cid:durableId="1772702302">
-    <w:abstractNumId w:val="21"/>
+    <w:abstractNumId w:val="23"/>
   </w:num>
   <w:num w:numId="14" w16cid:durableId="649939111">
-    <w:abstractNumId w:val="35"/>
+    <w:abstractNumId w:val="38"/>
   </w:num>
   <w:num w:numId="15" w16cid:durableId="1844733491">
-    <w:abstractNumId w:val="5"/>
+    <w:abstractNumId w:val="6"/>
   </w:num>
   <w:num w:numId="16" w16cid:durableId="1345284702">
-    <w:abstractNumId w:val="43"/>
+    <w:abstractNumId w:val="46"/>
   </w:num>
   <w:num w:numId="17" w16cid:durableId="1785421563">
-    <w:abstractNumId w:val="10"/>
+    <w:abstractNumId w:val="11"/>
   </w:num>
   <w:num w:numId="18" w16cid:durableId="1736245485">
-    <w:abstractNumId w:val="22"/>
+    <w:abstractNumId w:val="24"/>
   </w:num>
   <w:num w:numId="19" w16cid:durableId="111100341">
     <w:abstractNumId w:val="0"/>
   </w:num>
   <w:num w:numId="20" w16cid:durableId="215434755">
-    <w:abstractNumId w:val="16"/>
+    <w:abstractNumId w:val="18"/>
   </w:num>
   <w:num w:numId="21" w16cid:durableId="1323582669">
-    <w:abstractNumId w:val="19"/>
+    <w:abstractNumId w:val="21"/>
   </w:num>
   <w:num w:numId="22" w16cid:durableId="1837723345">
-    <w:abstractNumId w:val="8"/>
+    <w:abstractNumId w:val="9"/>
   </w:num>
   <w:num w:numId="23" w16cid:durableId="1833787934">
-    <w:abstractNumId w:val="28"/>
+    <w:abstractNumId w:val="31"/>
   </w:num>
   <w:num w:numId="24" w16cid:durableId="251009925">
-    <w:abstractNumId w:val="38"/>
+    <w:abstractNumId w:val="41"/>
   </w:num>
   <w:num w:numId="25" w16cid:durableId="937906670">
-    <w:abstractNumId w:val="37"/>
+    <w:abstractNumId w:val="40"/>
   </w:num>
   <w:num w:numId="26" w16cid:durableId="372774500">
-    <w:abstractNumId w:val="24"/>
+    <w:abstractNumId w:val="26"/>
   </w:num>
   <w:num w:numId="27" w16cid:durableId="1915554135">
-    <w:abstractNumId w:val="6"/>
+    <w:abstractNumId w:val="7"/>
   </w:num>
   <w:num w:numId="28" w16cid:durableId="682053031">
-    <w:abstractNumId w:val="4"/>
+    <w:abstractNumId w:val="5"/>
   </w:num>
   <w:num w:numId="29" w16cid:durableId="1065296688">
-    <w:abstractNumId w:val="11"/>
+    <w:abstractNumId w:val="12"/>
   </w:num>
   <w:num w:numId="30" w16cid:durableId="255749594">
-    <w:abstractNumId w:val="13"/>
+    <w:abstractNumId w:val="14"/>
   </w:num>
   <w:num w:numId="31" w16cid:durableId="1834493809">
-    <w:abstractNumId w:val="43"/>
+    <w:abstractNumId w:val="46"/>
     <w:lvlOverride w:ilvl="0">
       <w:startOverride w:val="1"/>
     </w:lvlOverride>
@@ -35215,52 +36722,61 @@
     </w:lvlOverride>
   </w:num>
   <w:num w:numId="32" w16cid:durableId="463547792">
-    <w:abstractNumId w:val="40"/>
+    <w:abstractNumId w:val="43"/>
   </w:num>
   <w:num w:numId="33" w16cid:durableId="971400691">
-    <w:abstractNumId w:val="23"/>
+    <w:abstractNumId w:val="25"/>
   </w:num>
   <w:num w:numId="34" w16cid:durableId="1275088758">
-    <w:abstractNumId w:val="31"/>
+    <w:abstractNumId w:val="34"/>
   </w:num>
   <w:num w:numId="35" w16cid:durableId="375664570">
-    <w:abstractNumId w:val="26"/>
+    <w:abstractNumId w:val="29"/>
   </w:num>
   <w:num w:numId="36" w16cid:durableId="213737411">
     <w:abstractNumId w:val="1"/>
   </w:num>
   <w:num w:numId="37" w16cid:durableId="148182485">
-    <w:abstractNumId w:val="30"/>
+    <w:abstractNumId w:val="33"/>
   </w:num>
   <w:num w:numId="38" w16cid:durableId="1066536738">
-    <w:abstractNumId w:val="12"/>
+    <w:abstractNumId w:val="13"/>
   </w:num>
   <w:num w:numId="39" w16cid:durableId="472601864">
-    <w:abstractNumId w:val="33"/>
+    <w:abstractNumId w:val="36"/>
   </w:num>
   <w:num w:numId="40" w16cid:durableId="969744983">
-    <w:abstractNumId w:val="25"/>
+    <w:abstractNumId w:val="28"/>
   </w:num>
   <w:num w:numId="41" w16cid:durableId="248202879">
-    <w:abstractNumId w:val="20"/>
+    <w:abstractNumId w:val="22"/>
   </w:num>
   <w:num w:numId="42" w16cid:durableId="1462766441">
-    <w:abstractNumId w:val="29"/>
+    <w:abstractNumId w:val="32"/>
   </w:num>
   <w:num w:numId="43" w16cid:durableId="1682010042">
-    <w:abstractNumId w:val="42"/>
+    <w:abstractNumId w:val="45"/>
   </w:num>
   <w:num w:numId="44" w16cid:durableId="88281219">
-    <w:abstractNumId w:val="15"/>
+    <w:abstractNumId w:val="17"/>
   </w:num>
   <w:num w:numId="45" w16cid:durableId="945426947">
-    <w:abstractNumId w:val="36"/>
+    <w:abstractNumId w:val="39"/>
   </w:num>
   <w:num w:numId="46" w16cid:durableId="1238127992">
     <w:abstractNumId w:val="2"/>
   </w:num>
   <w:num w:numId="47" w16cid:durableId="361125803">
-    <w:abstractNumId w:val="7"/>
+    <w:abstractNumId w:val="8"/>
+  </w:num>
+  <w:num w:numId="48" w16cid:durableId="1600597081">
+    <w:abstractNumId w:val="4"/>
+  </w:num>
+  <w:num w:numId="49" w16cid:durableId="1049494499">
+    <w:abstractNumId w:val="27"/>
+  </w:num>
+  <w:num w:numId="50" w16cid:durableId="1310474995">
+    <w:abstractNumId w:val="15"/>
   </w:num>
   <w:numIdMacAtCleanup w:val="12"/>
 </w:numbering>

</xml_diff>

<commit_message>
edit in ch3 NFR-Preformanse Requirements
</commit_message>
<xml_diff>
--- a/report-project.docx
+++ b/report-project.docx
@@ -747,14 +747,34 @@
           <w:szCs w:val="32"/>
         </w:rPr>
       </w:pPr>
+      <w:proofErr w:type="spellStart"/>
       <w:r>
         <w:rPr>
           <w:sz w:val="32"/>
           <w:szCs w:val="32"/>
           <w:lang w:val="en-GB"/>
         </w:rPr>
-        <w:t>Dr. Mohammad M. Alsuraihi</w:t>
-      </w:r>
+        <w:t>Dr.</w:t>
+      </w:r>
+      <w:proofErr w:type="spellEnd"/>
+      <w:r>
+        <w:rPr>
+          <w:sz w:val="32"/>
+          <w:szCs w:val="32"/>
+          <w:lang w:val="en-GB"/>
+        </w:rPr>
+        <w:t xml:space="preserve"> Mohammad M. </w:t>
+      </w:r>
+      <w:proofErr w:type="spellStart"/>
+      <w:r>
+        <w:rPr>
+          <w:sz w:val="32"/>
+          <w:szCs w:val="32"/>
+          <w:lang w:val="en-GB"/>
+        </w:rPr>
+        <w:t>Alsuraihi</w:t>
+      </w:r>
+      <w:proofErr w:type="spellEnd"/>
     </w:p>
     <w:p>
       <w:pPr>
@@ -920,7 +940,15 @@
         <w:ind w:firstLine="540"/>
       </w:pPr>
       <w:r>
-        <w:t xml:space="preserve">The abstract should identify clearly and succinctly the purpose of the project, the methods used, the results obtained and the significance of the results or findings.  The abstract must not exceed one page. Abstract section gives the readers a brief idea about your project, which present in brief your problem statement and how you can solve it. </w:t>
+        <w:t xml:space="preserve">The abstract should identify clearly and succinctly the purpose of the project, the methods used, the results obtained and the significance of the results or findings.  The abstract must not exceed one page. </w:t>
+      </w:r>
+      <w:proofErr w:type="gramStart"/>
+      <w:r>
+        <w:t>Abstract</w:t>
+      </w:r>
+      <w:proofErr w:type="gramEnd"/>
+      <w:r>
+        <w:t xml:space="preserve"> section gives the readers a brief idea about your project, which present in brief your problem statement and how you can solve it. </w:t>
       </w:r>
     </w:p>
     <w:p>
@@ -1082,7 +1110,15 @@
         <w:pStyle w:val="NormalJustified"/>
       </w:pPr>
       <w:r>
-        <w:t xml:space="preserve">The content of this single page is left to the discretion of the student.  It is suggested however that the page makes reference to guidance received by the student from his or her supervisor and </w:t>
+        <w:t xml:space="preserve">The content of this single page is left to the discretion of the student.  It is suggested however that the page </w:t>
+      </w:r>
+      <w:proofErr w:type="gramStart"/>
+      <w:r>
+        <w:t>makes reference</w:t>
+      </w:r>
+      <w:proofErr w:type="gramEnd"/>
+      <w:r>
+        <w:t xml:space="preserve"> to guidance received by the student from his or her supervisor and </w:t>
       </w:r>
       <w:r>
         <w:t>other</w:t>
@@ -1097,7 +1133,15 @@
         <w:t xml:space="preserve">.  Reference should also be made to any financial assistance received to carry out the project.  Any extraordinary assistance received by the student for example in word processing, data collection, data analysis, and so on, should be properly acknowledged. </w:t>
       </w:r>
       <w:r>
-        <w:t xml:space="preserve">Example acknowledgement can be found in books, reports and also papers. </w:t>
+        <w:t xml:space="preserve">Example acknowledgement can be found in books, reports </w:t>
+      </w:r>
+      <w:proofErr w:type="gramStart"/>
+      <w:r>
+        <w:t>and also</w:t>
+      </w:r>
+      <w:proofErr w:type="gramEnd"/>
+      <w:r>
+        <w:t xml:space="preserve"> papers. </w:t>
       </w:r>
       <w:r>
         <w:t xml:space="preserve"> The acknowledgements should not exceed 250 words.</w:t>
@@ -8946,7 +8990,23 @@
         <w:ind w:firstLine="540"/>
       </w:pPr>
       <w:r>
-        <w:t>In this project, we pursue to merge knowledge from two major disciplines of computer science: Artificial Intelligence and Software Engineering in order to facilitate software development. Particularly, employing the power of artificial intelligence to transform project analysis textual elements: scenarios and requirements into visual modeling representations (Usecases and Class Diagrams).</w:t>
+        <w:t xml:space="preserve">In this project, we pursue to merge knowledge from two major disciplines of computer science: Artificial Intelligence and Software Engineering </w:t>
+      </w:r>
+      <w:proofErr w:type="gramStart"/>
+      <w:r>
+        <w:t>in order to</w:t>
+      </w:r>
+      <w:proofErr w:type="gramEnd"/>
+      <w:r>
+        <w:t xml:space="preserve"> facilitate software development. Particularly, employing the power of artificial intelligence to transform project analysis textual elements: scenarios and requirements into visual modeling representations (</w:t>
+      </w:r>
+      <w:proofErr w:type="spellStart"/>
+      <w:r>
+        <w:t>Usecases</w:t>
+      </w:r>
+      <w:proofErr w:type="spellEnd"/>
+      <w:r>
+        <w:t xml:space="preserve"> and Class Diagrams).</w:t>
       </w:r>
     </w:p>
     <w:p>
@@ -8978,7 +9038,15 @@
         <w:ind w:firstLine="576"/>
       </w:pPr>
       <w:r>
-        <w:t xml:space="preserve">Software maintenance constitutes a pivotal stage within the software development lifecycle, encompassing a substantial portion, varying from 40% to 80% of the total expenses associated with software development. It's worth highlighting that a notable 60% of the overall maintenance expenditure is dedicated to the improvement of existing software functionalities. Consequently, it becomes imperative to meticulously prepare appropriate software documentation at each developmental phase in order to alleviate the financial burdens of maintenance. The crux of reducing maintenance costs lies in enhancing one's grasp of the software system, as understanding a software system accounts for roughly 50% </w:t>
+        <w:t xml:space="preserve">Software maintenance constitutes a pivotal stage within the software development lifecycle, encompassing a substantial portion, varying from 40% to 80% of the total expenses associated with software development. It's worth highlighting that a notable 60% of the overall maintenance expenditure is dedicated to the improvement of existing software functionalities. Consequently, it becomes imperative to meticulously prepare appropriate software documentation at each developmental phase </w:t>
+      </w:r>
+      <w:proofErr w:type="gramStart"/>
+      <w:r>
+        <w:t>in order to</w:t>
+      </w:r>
+      <w:proofErr w:type="gramEnd"/>
+      <w:r>
+        <w:t xml:space="preserve"> alleviate the financial burdens of maintenance. The crux of reducing maintenance costs lies in enhancing one's grasp of the software system, as understanding a software system accounts for roughly 50% </w:t>
       </w:r>
       <w:r>
         <w:lastRenderedPageBreak/>
@@ -13620,7 +13688,15 @@
         <w:ind w:left="540" w:hanging="540"/>
       </w:pPr>
       <w:r>
-        <w:t>The third task of the project will now commence from the third week of November until the first week of December, instead of from the fourth of November to the second of December. This adjustment is due to the modification in the presentation date.</w:t>
+        <w:t xml:space="preserve">The third task of the project will now commence from the third week of November until the first week of December, instead of from the fourth of November to the second of December. This adjustment is due to the modification </w:t>
+      </w:r>
+      <w:proofErr w:type="gramStart"/>
+      <w:r>
+        <w:t>in</w:t>
+      </w:r>
+      <w:proofErr w:type="gramEnd"/>
+      <w:r>
+        <w:t xml:space="preserve"> the presentation date.</w:t>
       </w:r>
     </w:p>
     <w:p>
@@ -13726,7 +13802,23 @@
           <w:rFonts w:cstheme="majorBidi"/>
           <w:szCs w:val="24"/>
         </w:rPr>
-        <w:t>In this chapter, we reviewed the literature and learned about the techniques used. We reviewed and compared systems similar to ours.</w:t>
+        <w:t xml:space="preserve">In this chapter, we reviewed the literature and learned about the techniques used. We reviewed and compared systems </w:t>
+      </w:r>
+      <w:proofErr w:type="gramStart"/>
+      <w:r>
+        <w:rPr>
+          <w:rFonts w:cstheme="majorBidi"/>
+          <w:szCs w:val="24"/>
+        </w:rPr>
+        <w:t>similar to</w:t>
+      </w:r>
+      <w:proofErr w:type="gramEnd"/>
+      <w:r>
+        <w:rPr>
+          <w:rFonts w:cstheme="majorBidi"/>
+          <w:szCs w:val="24"/>
+        </w:rPr>
+        <w:t xml:space="preserve"> ours.</w:t>
       </w:r>
     </w:p>
     <w:p>
@@ -13840,7 +13932,23 @@
           <w:rFonts w:cstheme="majorBidi"/>
           <w:szCs w:val="24"/>
         </w:rPr>
-        <w:t>A presentation of the project's conclusion was given, along with a proposal for new work to improve the current work, and a statement of whether the original objectives of the project had been met.</w:t>
+        <w:t xml:space="preserve">A presentation of the project's conclusion was given, along with a proposal for new work to improve the current work, and a statement </w:t>
+      </w:r>
+      <w:proofErr w:type="gramStart"/>
+      <w:r>
+        <w:rPr>
+          <w:rFonts w:cstheme="majorBidi"/>
+          <w:szCs w:val="24"/>
+        </w:rPr>
+        <w:t>of</w:t>
+      </w:r>
+      <w:proofErr w:type="gramEnd"/>
+      <w:r>
+        <w:rPr>
+          <w:rFonts w:cstheme="majorBidi"/>
+          <w:szCs w:val="24"/>
+        </w:rPr>
+        <w:t xml:space="preserve"> whether the original objectives of the project had been met.</w:t>
       </w:r>
     </w:p>
     <w:p>
@@ -13971,7 +14079,15 @@
         <w:ind w:firstLine="540"/>
       </w:pPr>
       <w:r>
-        <w:t>Our data collection process involves using the Google Scholar search engine to find diverse scientific literature sources, such as research papers, conference papers, articles, and e-books that can assist us in understanding similar studies and identifying their strengths, weaknesses, similarities, and differences. For citation and referencing, we use digital libraries from IEEE, ACM, the university library, trusted websites (e.g., .org, .edu), and the Saudi Digital Library. Additionally, we use ChatGPT to assist us in translating and comprehending texts.</w:t>
+        <w:t>Our data collection process involves using the Google Scholar search engine to find diverse scientific literature sources, such as research papers, conference papers, articles, and e-books that can assist us in understanding similar studies and identifying their strengths, weaknesses, similarities, and differences. For citation and referencing, we use digital libraries from IEEE, ACM, the university library, trusted websites (e.g., .org, .</w:t>
+      </w:r>
+      <w:proofErr w:type="spellStart"/>
+      <w:r>
+        <w:t>edu</w:t>
+      </w:r>
+      <w:proofErr w:type="spellEnd"/>
+      <w:r>
+        <w:t>), and the Saudi Digital Library. Additionally, we use ChatGPT to assist us in translating and comprehending texts.</w:t>
       </w:r>
     </w:p>
     <w:p>
@@ -14833,7 +14949,15 @@
         <w:ind w:firstLine="540"/>
       </w:pPr>
       <w:r>
-        <w:t xml:space="preserve">It is a group of neurons that bind to each other, and its characteristics are self-learning It consists of three layers the input layer, the hidden layer, and the output layer. The input layer </w:t>
+        <w:t>It is a group of neurons that bind to each other, and its characteristics are self-learning</w:t>
+      </w:r>
+      <w:proofErr w:type="gramStart"/>
+      <w:r>
+        <w:t xml:space="preserve"> It</w:t>
+      </w:r>
+      <w:proofErr w:type="gramEnd"/>
+      <w:r>
+        <w:t xml:space="preserve"> consists of three layers the input layer, the hidden layer, and the output layer. The input layer </w:t>
       </w:r>
       <w:r>
         <w:lastRenderedPageBreak/>
@@ -14912,7 +15036,7 @@
           <w:noProof/>
         </w:rPr>
         <w:drawing>
-          <wp:inline distT="0" distB="0" distL="0" distR="0" wp14:anchorId="090BB6FC" wp14:editId="0BE68E27">
+          <wp:inline distT="0" distB="0" distL="0" distR="0" wp14:anchorId="090BB6FC" wp14:editId="7C10E356">
             <wp:extent cx="4203511" cy="2827655"/>
             <wp:effectExtent l="0" t="0" r="0" b="0"/>
             <wp:docPr id="1962190354" name="Picture 1"/>
@@ -15124,7 +15248,15 @@
         <w:t>is</w:t>
       </w:r>
       <w:r>
-        <w:t xml:space="preserve"> process, each dataset stored or sent to the learning algorithm has a label or name identifying this data. Each label has more than one feature. for example, If we take the dog, it is a label that the features are (big ear, big nose, etc</w:t>
+        <w:t xml:space="preserve"> process, each dataset stored or sent to the learning algorithm has a label or name identifying this data. Each label has more than one feature. for example, </w:t>
+      </w:r>
+      <w:proofErr w:type="gramStart"/>
+      <w:r>
+        <w:t>If</w:t>
+      </w:r>
+      <w:proofErr w:type="gramEnd"/>
+      <w:r>
+        <w:t xml:space="preserve"> we take the dog, it is a label that the features are (big ear, big nose, etc</w:t>
       </w:r>
       <w:r>
         <w:t>..</w:t>
@@ -15178,7 +15310,15 @@
       </w:pPr>
       <w:r>
         <w:lastRenderedPageBreak/>
-        <w:t>Trained data with features and labels are entered as input to the learning algorithm. In addition, correct outputs are entered and the algorithm is learned by comparing correct outputs to actual outputs to find errors.</w:t>
+        <w:t xml:space="preserve">Trained data with features and labels are entered as input to the learning algorithm. In addition, correct outputs are </w:t>
+      </w:r>
+      <w:proofErr w:type="gramStart"/>
+      <w:r>
+        <w:t>entered</w:t>
+      </w:r>
+      <w:proofErr w:type="gramEnd"/>
+      <w:r>
+        <w:t xml:space="preserve"> and the algorithm is learned by comparing correct outputs to actual outputs to find errors.</w:t>
       </w:r>
       <w:r>
         <w:t xml:space="preserve"> </w:t>
@@ -15786,7 +15926,15 @@
         <w:ind w:firstLine="540"/>
       </w:pPr>
       <w:r>
-        <w:t>Term Frequency-Inverse Document Frequency (TF-IDF) analyzes the importance of prevalent and widely used words, such as("a," "an," "the"</w:t>
+        <w:t xml:space="preserve">Term Frequency-Inverse Document Frequency (TF-IDF) analyzes the importance of prevalent and widely used words, such </w:t>
+      </w:r>
+      <w:proofErr w:type="gramStart"/>
+      <w:r>
+        <w:t>as(</w:t>
+      </w:r>
+      <w:proofErr w:type="gramEnd"/>
+      <w:r>
+        <w:t>"a," "an," "the"</w:t>
       </w:r>
       <w:r>
         <w:rPr>
@@ -17295,10 +17443,26 @@
         <w:t xml:space="preserve">In the development of a natural language text analyzer capable of working with multiple languages, we face a challenge due to the varying linguistic structures between languages. We propose using the </w:t>
       </w:r>
       <w:r>
-        <w:t xml:space="preserve">Bidirectional Long Short Term Memory </w:t>
-      </w:r>
-      <w:r>
-        <w:t>(BiLSTM) neural network model to enhance the analyzer's performance across different languages, as this model can handle complexities arising from long-range linguistic structures.</w:t>
+        <w:t xml:space="preserve">Bidirectional Long </w:t>
+      </w:r>
+      <w:proofErr w:type="gramStart"/>
+      <w:r>
+        <w:t>Short Term</w:t>
+      </w:r>
+      <w:proofErr w:type="gramEnd"/>
+      <w:r>
+        <w:t xml:space="preserve"> Memory </w:t>
+      </w:r>
+      <w:r>
+        <w:t>(</w:t>
+      </w:r>
+      <w:proofErr w:type="spellStart"/>
+      <w:r>
+        <w:t>BiLSTM</w:t>
+      </w:r>
+      <w:proofErr w:type="spellEnd"/>
+      <w:r>
+        <w:t>) neural network model to enhance the analyzer's performance across different languages, as this model can handle complexities arising from long-range linguistic structures.</w:t>
       </w:r>
       <w:sdt>
         <w:sdtPr>
@@ -17359,7 +17523,15 @@
         <w:ind w:firstLine="540"/>
       </w:pPr>
       <w:r>
-        <w:t>Coreference Resolution (CR) is the task of finding all linguistic expressions in a given text that refer to the same entity. We can address this problem by replacing pronouns with noun phrases after identifying these references and aggregating them.</w:t>
+        <w:t xml:space="preserve">Coreference Resolution (CR) is the task of finding all linguistic expressions </w:t>
+      </w:r>
+      <w:proofErr w:type="gramStart"/>
+      <w:r>
+        <w:t>in a given</w:t>
+      </w:r>
+      <w:proofErr w:type="gramEnd"/>
+      <w:r>
+        <w:t xml:space="preserve"> text that refer to the same entity. We can address this problem by replacing pronouns with noun phrases after identifying these references and aggregating them.</w:t>
       </w:r>
       <w:sdt>
         <w:sdtPr>
@@ -17522,7 +17694,15 @@
         </w:rPr>
       </w:pPr>
       <w:r>
-        <w:t>Anaphora resolution (AR) is one of the cases that significantly differ from coreference resolution. An anaphora resolution occurs in the text when one term refers to another term and specifies the interpretation of another.</w:t>
+        <w:t xml:space="preserve">Anaphora resolution (AR) is one of the cases that significantly </w:t>
+      </w:r>
+      <w:proofErr w:type="gramStart"/>
+      <w:r>
+        <w:t>differ</w:t>
+      </w:r>
+      <w:proofErr w:type="gramEnd"/>
+      <w:r>
+        <w:t xml:space="preserve"> from coreference resolution. An anaphora resolution occurs in the text when one term refers to another term and specifies the interpretation of another.</w:t>
       </w:r>
       <w:sdt>
         <w:sdtPr>
@@ -18082,7 +18262,15 @@
         <w:ind w:firstLine="540"/>
       </w:pPr>
       <w:r>
-        <w:t>During software development stages sometimes the quality of the analysis of the requirements is poor and can cause the failure of the software project. Measuring the quality of the analysis of the requirements is through, inter alia, understanding the requirements by making the terminology understood by different stakeholders and being clear is not ambiguous.</w:t>
+        <w:t xml:space="preserve">During software development stages sometimes the quality of the analysis of the requirements is poor and can cause </w:t>
+      </w:r>
+      <w:proofErr w:type="gramStart"/>
+      <w:r>
+        <w:t>the failure</w:t>
+      </w:r>
+      <w:proofErr w:type="gramEnd"/>
+      <w:r>
+        <w:t xml:space="preserve"> of the software project. Measuring the quality of the analysis of the requirements is through, inter alia, understanding the requirements by making the terminology understood by different stakeholders and being clear is not ambiguous.</w:t>
       </w:r>
       <w:sdt>
         <w:sdtPr>
@@ -18352,7 +18540,15 @@
         <w:t>syntactic analysis</w:t>
       </w:r>
       <w:r>
-        <w:t>: The output of the lexical analysis serves as input to the syntactic analysis. The goal of the syntactic analysis is to uncover the grammatical structure of a sentence</w:t>
+        <w:t xml:space="preserve">: The output of the lexical analysis serves as input to the syntactic analysis. The goal of </w:t>
+      </w:r>
+      <w:proofErr w:type="gramStart"/>
+      <w:r>
+        <w:t>the syntactic</w:t>
+      </w:r>
+      <w:proofErr w:type="gramEnd"/>
+      <w:r>
+        <w:t xml:space="preserve"> analysis is to uncover the grammatical structure of a sentence</w:t>
       </w:r>
       <w:r>
         <w:rPr>
@@ -18481,7 +18677,15 @@
         <w:t xml:space="preserve"> </w:t>
       </w:r>
       <w:r>
-        <w:t>Developing Natural Language Processing (NLP) applications is crucial in the field of artificial intelligence. This work involves several sequential steps to ensure the creation of an effective application that leverages human language understanding. We will take a look at each step to comprehend it.</w:t>
+        <w:t xml:space="preserve">Developing Natural Language Processing (NLP) applications is crucial in the field of artificial intelligence. This work involves several sequential steps to ensure the creation of an effective application that leverages human language understanding. We will </w:t>
+      </w:r>
+      <w:proofErr w:type="gramStart"/>
+      <w:r>
+        <w:t>take a look</w:t>
+      </w:r>
+      <w:proofErr w:type="gramEnd"/>
+      <w:r>
+        <w:t xml:space="preserve"> at each step to comprehend it.</w:t>
       </w:r>
       <w:sdt>
         <w:sdtPr>
@@ -18801,7 +19005,15 @@
         <w:ind w:firstLine="540"/>
       </w:pPr>
       <w:r>
-        <w:t>There are several options for tools and technologies when developing a natural language processing application, but we'll focus on Python code that utilizes the spaCy NLP library.</w:t>
+        <w:t xml:space="preserve">There are several options for tools and technologies when developing a natural language processing application, but we'll focus on Python code that utilizes the </w:t>
+      </w:r>
+      <w:proofErr w:type="spellStart"/>
+      <w:r>
+        <w:t>spaCy</w:t>
+      </w:r>
+      <w:proofErr w:type="spellEnd"/>
+      <w:r>
+        <w:t xml:space="preserve"> NLP library.</w:t>
       </w:r>
       <w:sdt>
         <w:sdtPr>
@@ -18870,7 +19082,15 @@
         <w:ind w:firstLine="540"/>
       </w:pPr>
       <w:r>
-        <w:t>There are many reasons to use Python and spaCy, including:</w:t>
+        <w:t xml:space="preserve">There are many reasons to use Python and </w:t>
+      </w:r>
+      <w:proofErr w:type="spellStart"/>
+      <w:r>
+        <w:t>spaCy</w:t>
+      </w:r>
+      <w:proofErr w:type="spellEnd"/>
+      <w:r>
+        <w:t>, including:</w:t>
       </w:r>
     </w:p>
     <w:p>
@@ -18927,7 +19147,23 @@
         <w:t>NLTK,</w:t>
       </w:r>
       <w:r>
-        <w:t xml:space="preserve"> spaCy, TextBlob, genism).</w:t>
+        <w:t xml:space="preserve"> </w:t>
+      </w:r>
+      <w:proofErr w:type="spellStart"/>
+      <w:r>
+        <w:t>spaCy</w:t>
+      </w:r>
+      <w:proofErr w:type="spellEnd"/>
+      <w:r>
+        <w:t xml:space="preserve">, </w:t>
+      </w:r>
+      <w:proofErr w:type="spellStart"/>
+      <w:r>
+        <w:t>TextBlob</w:t>
+      </w:r>
+      <w:proofErr w:type="spellEnd"/>
+      <w:r>
+        <w:t>, genism).</w:t>
       </w:r>
     </w:p>
     <w:p>
@@ -18954,8 +19190,13 @@
       <w:r>
         <w:t xml:space="preserve"> </w:t>
       </w:r>
-      <w:r>
-        <w:t>we'll overview the main steps in developing these applications and how to achieve effective integration between the process components</w:t>
+      <w:proofErr w:type="gramStart"/>
+      <w:r>
+        <w:t>we'll</w:t>
+      </w:r>
+      <w:proofErr w:type="gramEnd"/>
+      <w:r>
+        <w:t xml:space="preserve"> overview the main steps in developing these applications and how to achieve effective integration between the process components</w:t>
       </w:r>
       <w:r>
         <w:t>.</w:t>
@@ -19206,7 +19447,15 @@
         <w:ind w:left="0" w:firstLine="540"/>
       </w:pPr>
       <w:r>
-        <w:t>The model is trained using data, learning and benefiting from patterns and details within the data</w:t>
+        <w:t xml:space="preserve">The model is trained using data, </w:t>
+      </w:r>
+      <w:proofErr w:type="gramStart"/>
+      <w:r>
+        <w:t>learning</w:t>
+      </w:r>
+      <w:proofErr w:type="gramEnd"/>
+      <w:r>
+        <w:t xml:space="preserve"> and benefiting from patterns and details within the data</w:t>
       </w:r>
       <w:r>
         <w:t>.</w:t>
@@ -19416,8 +19665,17 @@
           <w:b/>
           <w:bCs/>
         </w:rPr>
-        <w:t>scikit-learn</w:t>
-      </w:r>
+        <w:t>scikit-</w:t>
+      </w:r>
+      <w:proofErr w:type="gramStart"/>
+      <w:r>
+        <w:rPr>
+          <w:b/>
+          <w:bCs/>
+        </w:rPr>
+        <w:t>learn</w:t>
+      </w:r>
+      <w:proofErr w:type="gramEnd"/>
     </w:p>
     <w:p>
       <w:pPr>
@@ -19451,6 +19709,7 @@
           <w:bCs/>
         </w:rPr>
       </w:pPr>
+      <w:proofErr w:type="spellStart"/>
       <w:r>
         <w:rPr>
           <w:b/>
@@ -19458,6 +19717,7 @@
         </w:rPr>
         <w:t>Keras</w:t>
       </w:r>
+      <w:proofErr w:type="spellEnd"/>
     </w:p>
     <w:p>
       <w:pPr>
@@ -19471,6 +19731,7 @@
           <w:bCs/>
         </w:rPr>
       </w:pPr>
+      <w:proofErr w:type="spellStart"/>
       <w:r>
         <w:rPr>
           <w:b/>
@@ -19478,6 +19739,7 @@
         </w:rPr>
         <w:t>PyTorch</w:t>
       </w:r>
+      <w:proofErr w:type="spellEnd"/>
     </w:p>
     <w:p>
       <w:pPr>
@@ -19492,6 +19754,7 @@
           <w:rtl/>
         </w:rPr>
       </w:pPr>
+      <w:proofErr w:type="spellStart"/>
       <w:r>
         <w:rPr>
           <w:b/>
@@ -19500,6 +19763,7 @@
         <w:lastRenderedPageBreak/>
         <w:t>XGBoost</w:t>
       </w:r>
+      <w:proofErr w:type="spellEnd"/>
     </w:p>
     <w:p>
       <w:pPr>
@@ -19518,9 +19782,11 @@
         <w:ind w:left="1260"/>
       </w:pPr>
       <w:bookmarkStart w:id="60" w:name="_Toc152333867"/>
+      <w:proofErr w:type="spellStart"/>
       <w:r>
         <w:t>Lucidchart</w:t>
       </w:r>
+      <w:proofErr w:type="spellEnd"/>
       <w:r>
         <w:rPr>
           <w:rFonts w:hint="cs"/>
@@ -19535,16 +19801,37 @@
         <w:t>and</w:t>
       </w:r>
       <w:r>
-        <w:t xml:space="preserve"> Lucidspark</w:t>
+        <w:t xml:space="preserve"> </w:t>
+      </w:r>
+      <w:proofErr w:type="spellStart"/>
+      <w:r>
+        <w:t>Lucidspark</w:t>
       </w:r>
       <w:bookmarkEnd w:id="60"/>
+      <w:proofErr w:type="spellEnd"/>
     </w:p>
     <w:p>
       <w:pPr>
         <w:ind w:firstLine="540"/>
       </w:pPr>
       <w:r>
-        <w:t>The Lucid platform includes Lucidchart and Lucidspark products, working seamlessly to enhance productivity, clarity, and guidance at every stage of the workflow.</w:t>
+        <w:t xml:space="preserve">The Lucid platform includes </w:t>
+      </w:r>
+      <w:proofErr w:type="spellStart"/>
+      <w:r>
+        <w:t>Lucidchart</w:t>
+      </w:r>
+      <w:proofErr w:type="spellEnd"/>
+      <w:r>
+        <w:t xml:space="preserve"> and </w:t>
+      </w:r>
+      <w:proofErr w:type="spellStart"/>
+      <w:r>
+        <w:t>Lucidspark</w:t>
+      </w:r>
+      <w:proofErr w:type="spellEnd"/>
+      <w:r>
+        <w:t xml:space="preserve"> products, working seamlessly to enhance productivity, clarity, and guidance at every stage of the workflow.</w:t>
       </w:r>
       <w:sdt>
         <w:sdtPr>
@@ -19587,12 +19874,21 @@
           <w:bCs/>
         </w:rPr>
       </w:pPr>
+      <w:proofErr w:type="spellStart"/>
       <w:r>
         <w:rPr>
           <w:b/>
           <w:bCs/>
         </w:rPr>
-        <w:t>Lucidspark:</w:t>
+        <w:t>Lucidspark</w:t>
+      </w:r>
+      <w:proofErr w:type="spellEnd"/>
+      <w:r>
+        <w:rPr>
+          <w:b/>
+          <w:bCs/>
+        </w:rPr>
+        <w:t>:</w:t>
       </w:r>
     </w:p>
     <w:p>
@@ -19739,6 +20035,7 @@
           <w:rtl/>
         </w:rPr>
       </w:pPr>
+      <w:proofErr w:type="spellStart"/>
       <w:r>
         <w:rPr>
           <w:b/>
@@ -19746,6 +20043,7 @@
         </w:rPr>
         <w:t>Lucidchart</w:t>
       </w:r>
+      <w:proofErr w:type="spellEnd"/>
       <w:r>
         <w:rPr>
           <w:rFonts w:hint="cs"/>
@@ -19764,7 +20062,15 @@
         </w:rPr>
       </w:pPr>
       <w:r>
-        <w:t>After discussing the ideas you've generated in Lucidspark, create strong visualizations that all team members can understand.</w:t>
+        <w:t xml:space="preserve">After discussing the ideas you've generated in </w:t>
+      </w:r>
+      <w:proofErr w:type="spellStart"/>
+      <w:r>
+        <w:t>Lucidspark</w:t>
+      </w:r>
+      <w:proofErr w:type="spellEnd"/>
+      <w:r>
+        <w:t>, create strong visualizations that all team members can understand.</w:t>
       </w:r>
       <w:sdt>
         <w:sdtPr>
@@ -20316,7 +20622,15 @@
         </w:rPr>
       </w:pPr>
       <w:r>
-        <w:t>One of the most popular IDEs that supports this feature includes Eclipse, Netbeans, IntelliJ IDEA, Visual Studio, and Android Studio.</w:t>
+        <w:t xml:space="preserve">One of the most popular IDEs that supports this feature includes Eclipse, </w:t>
+      </w:r>
+      <w:proofErr w:type="spellStart"/>
+      <w:r>
+        <w:t>Netbeans</w:t>
+      </w:r>
+      <w:proofErr w:type="spellEnd"/>
+      <w:r>
+        <w:t>, IntelliJ IDEA, Visual Studio, and Android Studio.</w:t>
       </w:r>
       <w:sdt>
         <w:sdtPr>
@@ -20495,7 +20809,15 @@
         <w:ind w:firstLine="540"/>
       </w:pPr>
       <w:r>
-        <w:t>Defining design pattern involves manually defining and saving the pattern, while Intelligent Pattern Recognition utilizes artificial intelligence to automatically analyze and comprehend patterns without human intervention.</w:t>
+        <w:t xml:space="preserve">Defining design </w:t>
+      </w:r>
+      <w:proofErr w:type="gramStart"/>
+      <w:r>
+        <w:t>pattern</w:t>
+      </w:r>
+      <w:proofErr w:type="gramEnd"/>
+      <w:r>
+        <w:t xml:space="preserve"> involves manually defining and saving the pattern, while Intelligent Pattern Recognition utilizes artificial intelligence to automatically analyze and comprehend patterns without human intervention.</w:t>
       </w:r>
     </w:p>
     <w:p>
@@ -20543,10 +20865,12 @@
         <w:ind w:left="1260"/>
       </w:pPr>
       <w:bookmarkStart w:id="62" w:name="_Toc152333869"/>
+      <w:proofErr w:type="spellStart"/>
       <w:r>
         <w:t>StarUML</w:t>
       </w:r>
       <w:bookmarkEnd w:id="62"/>
+      <w:proofErr w:type="spellEnd"/>
     </w:p>
     <w:p>
       <w:pPr>
@@ -20601,7 +20925,23 @@
           <w:b/>
           <w:bCs/>
         </w:rPr>
-        <w:t>Some features of StarUML:</w:t>
+        <w:t xml:space="preserve">Some features of </w:t>
+      </w:r>
+      <w:proofErr w:type="spellStart"/>
+      <w:r>
+        <w:rPr>
+          <w:b/>
+          <w:bCs/>
+        </w:rPr>
+        <w:t>StarUML</w:t>
+      </w:r>
+      <w:proofErr w:type="spellEnd"/>
+      <w:r>
+        <w:rPr>
+          <w:b/>
+          <w:bCs/>
+        </w:rPr>
+        <w:t>:</w:t>
       </w:r>
     </w:p>
     <w:p>
@@ -21136,17 +21476,24 @@
         <w:ind w:left="1260"/>
       </w:pPr>
       <w:bookmarkStart w:id="64" w:name="_Toc152333871"/>
+      <w:proofErr w:type="spellStart"/>
       <w:r>
         <w:t>MagicDraw</w:t>
       </w:r>
       <w:bookmarkEnd w:id="64"/>
+      <w:proofErr w:type="spellEnd"/>
     </w:p>
     <w:p>
       <w:pPr>
         <w:ind w:firstLine="540"/>
       </w:pPr>
-      <w:r>
-        <w:t>MagicDraw facilitates the execution of the software development life cycle, unlike other modeling and architectural environments that rely on UML.</w:t>
+      <w:proofErr w:type="spellStart"/>
+      <w:r>
+        <w:t>MagicDraw</w:t>
+      </w:r>
+      <w:proofErr w:type="spellEnd"/>
+      <w:r>
+        <w:t xml:space="preserve"> facilitates the execution of the software development life cycle, unlike other modeling and architectural environments that rely on UML.</w:t>
       </w:r>
       <w:sdt>
         <w:sdtPr>
@@ -21258,7 +21605,15 @@
         <w:ind w:firstLine="540"/>
       </w:pPr>
       <w:r>
-        <w:t>It provides a well-designed user interface that allows users to quickly get accustomed to MagicDraw without the need to spend a long time understanding the elements.</w:t>
+        <w:t xml:space="preserve">It provides a well-designed user interface that allows users to quickly get accustomed to </w:t>
+      </w:r>
+      <w:proofErr w:type="spellStart"/>
+      <w:r>
+        <w:t>MagicDraw</w:t>
+      </w:r>
+      <w:proofErr w:type="spellEnd"/>
+      <w:r>
+        <w:t xml:space="preserve"> without the need to spend a long time understanding the elements.</w:t>
       </w:r>
       <w:sdt>
         <w:sdtPr>
@@ -21427,9 +21782,14 @@
       <w:pPr>
         <w:ind w:firstLine="540"/>
       </w:pPr>
+      <w:proofErr w:type="spellStart"/>
       <w:r>
         <w:lastRenderedPageBreak/>
-        <w:t>MagicDraw can analyze models and identify conflicts between requirements and different models.</w:t>
+        <w:t>MagicDraw</w:t>
+      </w:r>
+      <w:proofErr w:type="spellEnd"/>
+      <w:r>
+        <w:t xml:space="preserve"> can analyze models and identify conflicts between requirements and different models.</w:t>
       </w:r>
     </w:p>
     <w:p>
@@ -21814,9 +22174,19 @@
               <w:ind w:left="113" w:right="113"/>
               <w:jc w:val="center"/>
             </w:pPr>
-            <w:r>
-              <w:t>Lucidchart and Lucidspark</w:t>
-            </w:r>
+            <w:proofErr w:type="spellStart"/>
+            <w:r>
+              <w:t>Lucidchart</w:t>
+            </w:r>
+            <w:proofErr w:type="spellEnd"/>
+            <w:r>
+              <w:t xml:space="preserve"> and </w:t>
+            </w:r>
+            <w:proofErr w:type="spellStart"/>
+            <w:r>
+              <w:t>Lucidspark</w:t>
+            </w:r>
+            <w:proofErr w:type="spellEnd"/>
           </w:p>
         </w:tc>
         <w:tc>
@@ -21846,9 +22216,11 @@
               <w:ind w:left="113" w:right="113"/>
               <w:jc w:val="center"/>
             </w:pPr>
+            <w:proofErr w:type="spellStart"/>
             <w:r>
               <w:t>StarUML</w:t>
             </w:r>
+            <w:proofErr w:type="spellEnd"/>
           </w:p>
         </w:tc>
         <w:tc>
@@ -21878,9 +22250,11 @@
               <w:ind w:left="113" w:right="113"/>
               <w:jc w:val="center"/>
             </w:pPr>
+            <w:proofErr w:type="spellStart"/>
             <w:r>
               <w:t>MagicDraw</w:t>
             </w:r>
+            <w:proofErr w:type="spellEnd"/>
           </w:p>
         </w:tc>
         <w:tc>
@@ -21893,9 +22267,11 @@
               <w:ind w:left="113" w:right="113"/>
               <w:jc w:val="center"/>
             </w:pPr>
+            <w:proofErr w:type="spellStart"/>
             <w:r>
               <w:t>ChatUML</w:t>
             </w:r>
+            <w:proofErr w:type="spellEnd"/>
           </w:p>
         </w:tc>
         <w:tc>
@@ -28593,8 +28969,16 @@
         <w:rPr>
           <w:color w:val="00B050"/>
         </w:rPr>
-        <w:t>On going</w:t>
-      </w:r>
+        <w:t xml:space="preserve">On </w:t>
+      </w:r>
+      <w:proofErr w:type="gramStart"/>
+      <w:r>
+        <w:rPr>
+          <w:color w:val="00B050"/>
+        </w:rPr>
+        <w:t>going</w:t>
+      </w:r>
+      <w:proofErr w:type="gramEnd"/>
     </w:p>
     <w:p>
       <w:pPr>
@@ -28607,7 +28991,21 @@
         <w:rPr>
           <w:color w:val="FF0000"/>
         </w:rPr>
-        <w:t xml:space="preserve">Not finsh </w:t>
+        <w:t xml:space="preserve">Not </w:t>
+      </w:r>
+      <w:proofErr w:type="spellStart"/>
+      <w:r>
+        <w:rPr>
+          <w:color w:val="FF0000"/>
+        </w:rPr>
+        <w:t>finsh</w:t>
+      </w:r>
+      <w:proofErr w:type="spellEnd"/>
+      <w:r>
+        <w:rPr>
+          <w:color w:val="FF0000"/>
+        </w:rPr>
+        <w:t xml:space="preserve"> </w:t>
       </w:r>
     </w:p>
     <w:p>
@@ -28630,11 +29028,16 @@
         <w:t>waterfall</w:t>
       </w:r>
       <w:r>
-        <w:t xml:space="preserve"> for project </w:t>
+        <w:t xml:space="preserve"> for </w:t>
+      </w:r>
+      <w:proofErr w:type="gramStart"/>
+      <w:r>
+        <w:t xml:space="preserve">project </w:t>
       </w:r>
       <w:r>
         <w:t>.</w:t>
       </w:r>
+      <w:proofErr w:type="gramEnd"/>
       <w:sdt>
         <w:sdtPr>
           <w:id w:val="-136265545"/>
@@ -28777,7 +29180,15 @@
         <w:t xml:space="preserve">Requirements elicitation is the collection of all requirements, including system requirements and user requirements. System requirements describe all the requirements that we want the system to perform. </w:t>
       </w:r>
       <w:r>
-        <w:t xml:space="preserve">The elicitation process must include all persons directly and indirectly involved in the project. </w:t>
+        <w:t xml:space="preserve">The elicitation process must include all </w:t>
+      </w:r>
+      <w:proofErr w:type="gramStart"/>
+      <w:r>
+        <w:t>persons</w:t>
+      </w:r>
+      <w:proofErr w:type="gramEnd"/>
+      <w:r>
+        <w:t xml:space="preserve"> directly and indirectly involved in the project. </w:t>
       </w:r>
       <w:r>
         <w:t>After the elicitation process, we extracted the system requirements, and from them we identified the functional and non-functional requirements through brainstorming, using similar requirements tools, and using the Lucid platform tool</w:t>
@@ -28956,12 +29367,14 @@
       <w:r>
         <w:t xml:space="preserve"> </w:t>
       </w:r>
+      <w:proofErr w:type="spellStart"/>
       <w:r>
         <w:rPr>
           <w:lang w:val="en-GB"/>
         </w:rPr>
         <w:t>Precsdures</w:t>
       </w:r>
+      <w:proofErr w:type="spellEnd"/>
       <w:r>
         <w:rPr>
           <w:lang w:val="en-GB"/>
@@ -29074,7 +29487,15 @@
         <w:jc w:val="left"/>
       </w:pPr>
       <w:r>
-        <w:t>The system shall  allow the user to Enter context</w:t>
+        <w:t xml:space="preserve">The system </w:t>
+      </w:r>
+      <w:proofErr w:type="gramStart"/>
+      <w:r>
+        <w:t>shall  allow</w:t>
+      </w:r>
+      <w:proofErr w:type="gramEnd"/>
+      <w:r>
+        <w:t xml:space="preserve"> the user to Enter context</w:t>
       </w:r>
     </w:p>
     <w:p>
@@ -29087,7 +29508,6 @@
         <w:spacing w:line="360" w:lineRule="auto"/>
         <w:jc w:val="left"/>
         <w:rPr>
-          <w:rFonts w:hint="cs"/>
           <w:rtl/>
         </w:rPr>
       </w:pPr>
@@ -29117,11 +29537,24 @@
       <w:r>
         <w:t xml:space="preserve">The system shall draw the </w:t>
       </w:r>
-      <w:r>
-        <w:t xml:space="preserve">digram </w:t>
-      </w:r>
-      <w:r>
-        <w:t>after generate by NPL</w:t>
+      <w:proofErr w:type="spellStart"/>
+      <w:r>
+        <w:t>digram</w:t>
+      </w:r>
+      <w:proofErr w:type="spellEnd"/>
+      <w:r>
+        <w:t xml:space="preserve"> </w:t>
+      </w:r>
+      <w:r>
+        <w:t xml:space="preserve">after </w:t>
+      </w:r>
+      <w:proofErr w:type="gramStart"/>
+      <w:r>
+        <w:t>generate</w:t>
+      </w:r>
+      <w:proofErr w:type="gramEnd"/>
+      <w:r>
+        <w:t xml:space="preserve"> by NPL</w:t>
       </w:r>
     </w:p>
     <w:p>
@@ -29141,10 +29574,26 @@
         <w:t>shall</w:t>
       </w:r>
       <w:r>
-        <w:t xml:space="preserve"> allow the user to choose  type of diagram</w:t>
-      </w:r>
-      <w:r>
-        <w:t xml:space="preserve"> like (class,usecase)</w:t>
+        <w:t xml:space="preserve"> allow the user to </w:t>
+      </w:r>
+      <w:proofErr w:type="gramStart"/>
+      <w:r>
+        <w:t>choose  type</w:t>
+      </w:r>
+      <w:proofErr w:type="gramEnd"/>
+      <w:r>
+        <w:t> of diagram</w:t>
+      </w:r>
+      <w:r>
+        <w:t xml:space="preserve"> like (</w:t>
+      </w:r>
+      <w:proofErr w:type="spellStart"/>
+      <w:r>
+        <w:t>class,usecase</w:t>
+      </w:r>
+      <w:proofErr w:type="spellEnd"/>
+      <w:r>
+        <w:t>)</w:t>
       </w:r>
     </w:p>
     <w:p>
@@ -29158,7 +29607,31 @@
         <w:jc w:val="left"/>
       </w:pPr>
       <w:r>
-        <w:t xml:space="preserve">The system should save the dagram after draw like (png.) </w:t>
+        <w:t xml:space="preserve">The system should save the </w:t>
+      </w:r>
+      <w:proofErr w:type="spellStart"/>
+      <w:r>
+        <w:t>dagram</w:t>
+      </w:r>
+      <w:proofErr w:type="spellEnd"/>
+      <w:r>
+        <w:t xml:space="preserve"> after </w:t>
+      </w:r>
+      <w:proofErr w:type="gramStart"/>
+      <w:r>
+        <w:t>draw</w:t>
+      </w:r>
+      <w:proofErr w:type="gramEnd"/>
+      <w:r>
+        <w:t xml:space="preserve"> like (</w:t>
+      </w:r>
+      <w:proofErr w:type="spellStart"/>
+      <w:r>
+        <w:t>png</w:t>
+      </w:r>
+      <w:proofErr w:type="spellEnd"/>
+      <w:r>
+        <w:t xml:space="preserve">.) </w:t>
       </w:r>
     </w:p>
     <w:p>
@@ -29275,59 +29748,6 @@
         <w:t>.</w:t>
       </w:r>
       <w:r>
-        <w:t xml:space="preserve"> </w:t>
-      </w:r>
-    </w:p>
-    <w:p>
-      <w:pPr>
-        <w:pStyle w:val="Body"/>
-        <w:numPr>
-          <w:ilvl w:val="0"/>
-          <w:numId w:val="48"/>
-        </w:numPr>
-        <w:spacing w:after="0"/>
-        <w:ind w:left="1350" w:hanging="270"/>
-      </w:pPr>
-      <w:r>
-        <w:t>It should be able to handle multiple users</w:t>
-      </w:r>
-      <w:r>
-        <w:t xml:space="preserve"> </w:t>
-      </w:r>
-      <w:r>
-        <w:t>simultaneously</w:t>
-      </w:r>
-      <w:r>
-        <w:rPr>
-          <w:rFonts w:hint="cs"/>
-          <w:rtl/>
-        </w:rPr>
-        <w:t>.</w:t>
-      </w:r>
-      <w:r>
-        <w:t xml:space="preserve"> </w:t>
-      </w:r>
-    </w:p>
-    <w:p>
-      <w:pPr>
-        <w:pStyle w:val="Body"/>
-        <w:numPr>
-          <w:ilvl w:val="0"/>
-          <w:numId w:val="48"/>
-        </w:numPr>
-        <w:spacing w:after="0"/>
-        <w:ind w:left="1350" w:hanging="270"/>
-      </w:pPr>
-      <w:r>
-        <w:t>The system should be able to understand the natural language of users' requirements</w:t>
-      </w:r>
-      <w:r>
-        <w:t>.</w:t>
-      </w:r>
-      <w:r>
-        <w:rPr>
-          <w:lang w:val="en-GB"/>
-        </w:rPr>
         <w:t xml:space="preserve"> </w:t>
       </w:r>
     </w:p>
@@ -29662,6 +30082,7 @@
         </w:rPr>
         <w:t xml:space="preserve"> </w:t>
       </w:r>
+      <w:proofErr w:type="gramStart"/>
       <w:r>
         <w:rPr>
           <w:lang w:val="en-GB"/>
@@ -29672,7 +30093,14 @@
         <w:rPr>
           <w:lang w:val="en-GB"/>
         </w:rPr>
-        <w:t>.e. it involves identifying major system components and their communications.</w:t>
+        <w:t>.e.</w:t>
+      </w:r>
+      <w:proofErr w:type="gramEnd"/>
+      <w:r>
+        <w:rPr>
+          <w:lang w:val="en-GB"/>
+        </w:rPr>
+        <w:t xml:space="preserve"> it involves identifying major system components and their communications.</w:t>
       </w:r>
       <w:r>
         <w:t xml:space="preserve"> </w:t>
@@ -30099,7 +30527,15 @@
         <w:ind w:firstLine="720"/>
       </w:pPr>
       <w:r>
-        <w:t>In this section you should state the tools and/or languages that you intend to use and its justifications.</w:t>
+        <w:t xml:space="preserve">In this section you should state the tools and/or languages that you intend to use and </w:t>
+      </w:r>
+      <w:proofErr w:type="gramStart"/>
+      <w:r>
+        <w:t>its</w:t>
+      </w:r>
+      <w:proofErr w:type="gramEnd"/>
+      <w:r>
+        <w:t xml:space="preserve"> justifications.</w:t>
       </w:r>
     </w:p>
     <w:p>
@@ -30117,8 +30553,13 @@
       <w:pPr>
         <w:ind w:firstLine="540"/>
       </w:pPr>
-      <w:r>
-        <w:t>Detail explanation is required on how the discussion on system design (in Chapter 4) relates with the actual implementation.</w:t>
+      <w:proofErr w:type="gramStart"/>
+      <w:r>
+        <w:t>Detail</w:t>
+      </w:r>
+      <w:proofErr w:type="gramEnd"/>
+      <w:r>
+        <w:t xml:space="preserve"> explanation is required on how the discussion on system design (in Chapter 4) relates with the actual implementation.</w:t>
       </w:r>
     </w:p>
     <w:p>
@@ -30261,7 +30702,15 @@
         <w:t>properly,</w:t>
       </w:r>
       <w:r>
-        <w:t xml:space="preserve"> and that actual processing situation will be handled correctly</w:t>
+        <w:t xml:space="preserve"> and that </w:t>
+      </w:r>
+      <w:proofErr w:type="gramStart"/>
+      <w:r>
+        <w:t>actual</w:t>
+      </w:r>
+      <w:proofErr w:type="gramEnd"/>
+      <w:r>
+        <w:t xml:space="preserve"> processing situation will be handled correctly</w:t>
       </w:r>
       <w:r>
         <w:t xml:space="preserve"> (integration test)</w:t>
@@ -30425,12 +30874,14 @@
       <w:r>
         <w:t xml:space="preserve"> </w:t>
       </w:r>
+      <w:proofErr w:type="gramStart"/>
       <w:r>
         <w:rPr>
           <w:rStyle w:val="hps"/>
         </w:rPr>
         <w:t>justifications</w:t>
       </w:r>
+      <w:proofErr w:type="gramEnd"/>
       <w:r>
         <w:t xml:space="preserve"> </w:t>
       </w:r>
@@ -30543,11 +30994,19 @@
       <w:r>
         <w:t xml:space="preserve"> </w:t>
       </w:r>
+      <w:proofErr w:type="gramStart"/>
       <w:r>
         <w:rPr>
           <w:rStyle w:val="hps"/>
         </w:rPr>
-        <w:t>technical and scientific knowledge of the student.</w:t>
+        <w:t>technical</w:t>
+      </w:r>
+      <w:proofErr w:type="gramEnd"/>
+      <w:r>
+        <w:rPr>
+          <w:rStyle w:val="hps"/>
+        </w:rPr>
+        <w:t xml:space="preserve"> and scientific knowledge of the student.</w:t>
       </w:r>
     </w:p>
     <w:p>
@@ -30663,12 +31122,14 @@
       <w:r>
         <w:t xml:space="preserve"> </w:t>
       </w:r>
+      <w:proofErr w:type="gramStart"/>
       <w:r>
         <w:rPr>
           <w:rStyle w:val="hps"/>
         </w:rPr>
         <w:t>assumptions</w:t>
       </w:r>
+      <w:proofErr w:type="gramEnd"/>
       <w:r>
         <w:t xml:space="preserve"> </w:t>
       </w:r>
@@ -30752,9 +31213,11 @@
       <w:r>
         <w:t xml:space="preserve"> to which degree the </w:t>
       </w:r>
+      <w:proofErr w:type="gramStart"/>
       <w:r>
         <w:t>final outcome</w:t>
       </w:r>
+      <w:proofErr w:type="gramEnd"/>
       <w:r>
         <w:t xml:space="preserve"> support</w:t>
       </w:r>
@@ -30762,7 +31225,15 @@
         <w:t>s</w:t>
       </w:r>
       <w:r>
-        <w:t xml:space="preserve"> the original objectives of the project (partially, fully achieved, or exceeded expectations).  Here you will summarize the achievements and deficiencies of your project.  You may also state what you would/could have done, if you had had more time or if things had worked out differently.  </w:t>
+        <w:t xml:space="preserve"> the original objectives of the project (partially, fully achieved, or exceeded expectations).  Here you will summarize the achievements and deficiencies of your project.  You may also state what you would/could have </w:t>
+      </w:r>
+      <w:proofErr w:type="gramStart"/>
+      <w:r>
+        <w:t>done, if</w:t>
+      </w:r>
+      <w:proofErr w:type="gramEnd"/>
+      <w:r>
+        <w:t xml:space="preserve"> you had had more time or if things had worked out differently.  </w:t>
       </w:r>
     </w:p>
     <w:p>
@@ -30843,11 +31314,19 @@
       <w:r>
         <w:t xml:space="preserve"> </w:t>
       </w:r>
+      <w:proofErr w:type="gramStart"/>
       <w:r>
         <w:rPr>
           <w:rStyle w:val="hps"/>
         </w:rPr>
-        <w:t>works to be undertaken</w:t>
+        <w:t>works</w:t>
+      </w:r>
+      <w:proofErr w:type="gramEnd"/>
+      <w:r>
+        <w:rPr>
+          <w:rStyle w:val="hps"/>
+        </w:rPr>
+        <w:t xml:space="preserve"> to be undertaken</w:t>
       </w:r>
       <w:r>
         <w:t xml:space="preserve"> </w:t>
@@ -33007,7 +33486,15 @@
         <w:t>CS492 report, you should prepare</w:t>
       </w:r>
       <w:r>
-        <w:t xml:space="preserve"> an appendix explaining file structure on the CD submitted with it. The appendix must also contain information on how the code should be run (i.e. the user guide or manual). Other appendices may include documents such as: the checklist of examiners’ comments, questionnaire, selected experimental data, schedules, testing strategy or risk management plans. Do not include the source code as an appendix (submit it on a CD). Do not include voluminous appendices (these should also be submitted on a CD, if necessary).</w:t>
+        <w:t xml:space="preserve"> an appendix explaining file structure on the CD submitted with it. The appendix must also contain information on how the code should be run (</w:t>
+      </w:r>
+      <w:proofErr w:type="gramStart"/>
+      <w:r>
+        <w:t>i.e.</w:t>
+      </w:r>
+      <w:proofErr w:type="gramEnd"/>
+      <w:r>
+        <w:t xml:space="preserve"> the user guide or manual). Other appendices may include documents such as: the checklist of examiners’ comments, questionnaire, selected experimental data, schedules, testing strategy or risk management plans. Do not include the source code as an appendix (submit it on a CD). Do not include voluminous appendices (these should also be submitted on a CD, if necessary).</w:t>
       </w:r>
       <w:r>
         <w:t xml:space="preserve"> </w:t>
@@ -33101,10 +33588,42 @@
         <w:t xml:space="preserve"> examples </w:t>
       </w:r>
       <w:r>
-        <w:t>of figure, table and equation</w:t>
-      </w:r>
-      <w:r>
-        <w:t xml:space="preserve">. We assume that the figure, table and equation appear in Chapter 2, therefore their numberings will be preceded by number 2. Whenever possible please place the figures and tables alongside with the </w:t>
+        <w:t xml:space="preserve">of </w:t>
+      </w:r>
+      <w:proofErr w:type="gramStart"/>
+      <w:r>
+        <w:t>figure</w:t>
+      </w:r>
+      <w:proofErr w:type="gramEnd"/>
+      <w:r>
+        <w:t xml:space="preserve">, </w:t>
+      </w:r>
+      <w:proofErr w:type="gramStart"/>
+      <w:r>
+        <w:t>table</w:t>
+      </w:r>
+      <w:proofErr w:type="gramEnd"/>
+      <w:r>
+        <w:t xml:space="preserve"> and equation</w:t>
+      </w:r>
+      <w:r>
+        <w:t xml:space="preserve">. We assume that the figure, </w:t>
+      </w:r>
+      <w:proofErr w:type="gramStart"/>
+      <w:r>
+        <w:t>table</w:t>
+      </w:r>
+      <w:proofErr w:type="gramEnd"/>
+      <w:r>
+        <w:t xml:space="preserve"> and equation appear in Chapter 2, therefore their numberings will be preceded by number 2. Whenever possible please place the figures and tables </w:t>
+      </w:r>
+      <w:proofErr w:type="gramStart"/>
+      <w:r>
+        <w:t>alongside with</w:t>
+      </w:r>
+      <w:proofErr w:type="gramEnd"/>
+      <w:r>
+        <w:t xml:space="preserve"> the </w:t>
       </w:r>
       <w:r>
         <w:t>captions</w:t>
@@ -33113,7 +33632,23 @@
         <w:t xml:space="preserve">, immediately </w:t>
       </w:r>
       <w:r>
-        <w:t>following the first text that refer to it. If this is not possible, then the figure or table should appear in the following page.  More than one figure or table can be placed in a single page.  However, it</w:t>
+        <w:t xml:space="preserve">following the first text that refer to it. If this is not possible, then the figure or table should appear </w:t>
+      </w:r>
+      <w:proofErr w:type="gramStart"/>
+      <w:r>
+        <w:t>in</w:t>
+      </w:r>
+      <w:proofErr w:type="gramEnd"/>
+      <w:r>
+        <w:t xml:space="preserve"> the following page.  More than one figure or table can be placed </w:t>
+      </w:r>
+      <w:proofErr w:type="gramStart"/>
+      <w:r>
+        <w:t>in</w:t>
+      </w:r>
+      <w:proofErr w:type="gramEnd"/>
+      <w:r>
+        <w:t xml:space="preserve"> a single page.  However, it</w:t>
       </w:r>
       <w:r>
         <w:t xml:space="preserve"> is advisable to disperse the figures and tables throughout the report. Please ensure that the figures and tables do not run across pages.</w:t>
@@ -33259,19 +33794,43 @@
           <w:rFonts w:eastAsia="Calibri"/>
           <w:lang w:val="en-GB"/>
         </w:rPr>
-        <w:t xml:space="preserve"> is under the figure. Figures are center justification. If you start a paragraph with the word “Figure” then use capital F, otherwise small f.</w:t>
-      </w:r>
-    </w:p>
-    <w:p>
-      <w:pPr>
-        <w:pStyle w:val="NormalJustified"/>
+        <w:t xml:space="preserve"> is under the figure. Figures are </w:t>
+      </w:r>
+      <w:proofErr w:type="spellStart"/>
+      <w:r>
         <w:rPr>
           <w:rFonts w:eastAsia="Calibri"/>
           <w:lang w:val="en-GB"/>
         </w:rPr>
-      </w:pPr>
-      <w:r>
-        <w:t>Tables are similar to the figures, but the difference</w:t>
+        <w:t>center</w:t>
+      </w:r>
+      <w:proofErr w:type="spellEnd"/>
+      <w:r>
+        <w:rPr>
+          <w:rFonts w:eastAsia="Calibri"/>
+          <w:lang w:val="en-GB"/>
+        </w:rPr>
+        <w:t xml:space="preserve"> justification. If you start a paragraph with the word “Figure” then use capital F, otherwise small f.</w:t>
+      </w:r>
+    </w:p>
+    <w:p>
+      <w:pPr>
+        <w:pStyle w:val="NormalJustified"/>
+        <w:rPr>
+          <w:rFonts w:eastAsia="Calibri"/>
+          <w:lang w:val="en-GB"/>
+        </w:rPr>
+      </w:pPr>
+      <w:r>
+        <w:t xml:space="preserve">Tables are </w:t>
+      </w:r>
+      <w:proofErr w:type="gramStart"/>
+      <w:r>
+        <w:t>similar to</w:t>
+      </w:r>
+      <w:proofErr w:type="gramEnd"/>
+      <w:r>
+        <w:t xml:space="preserve"> the figures, but the difference</w:t>
       </w:r>
       <w:r>
         <w:t xml:space="preserve"> is</w:t>
@@ -34431,7 +34990,15 @@
         <w:t>References are numbered in sq</w:t>
       </w:r>
       <w:r>
-        <w:t>uare brackets, “[” and ”]”. We u</w:t>
+        <w:t xml:space="preserve">uare brackets, “[” </w:t>
+      </w:r>
+      <w:proofErr w:type="gramStart"/>
+      <w:r>
+        <w:t>and ”</w:t>
+      </w:r>
+      <w:proofErr w:type="gramEnd"/>
+      <w:r>
+        <w:t>]”. We u</w:t>
       </w:r>
       <w:r>
         <w:t xml:space="preserve">se IEEE </w:t>
@@ -34527,7 +35094,35 @@
         <w:rPr>
           <w:rFonts w:ascii="Times New Roman" w:hAnsi="Times New Roman" w:cs="Times New Roman"/>
         </w:rPr>
-        <w:t>The numbers in parentheses are the chapter number and equation number respectively.  Every new symbol used in the report text for the first time must be explained.  When a large number of special symbols are used, it is permissible to collect them in a table or in a special appendix.</w:t>
+        <w:t xml:space="preserve">The numbers in parentheses are the chapter number and equation number respectively.  Every new symbol used in the report text for the first time must be explained.  When </w:t>
+      </w:r>
+      <w:proofErr w:type="gramStart"/>
+      <w:r>
+        <w:rPr>
+          <w:rFonts w:ascii="Times New Roman" w:hAnsi="Times New Roman" w:cs="Times New Roman"/>
+        </w:rPr>
+        <w:t>a large number of</w:t>
+      </w:r>
+      <w:proofErr w:type="gramEnd"/>
+      <w:r>
+        <w:rPr>
+          <w:rFonts w:ascii="Times New Roman" w:hAnsi="Times New Roman" w:cs="Times New Roman"/>
+        </w:rPr>
+        <w:t xml:space="preserve"> special symbols are used, it is permissible to collect them </w:t>
+      </w:r>
+      <w:proofErr w:type="gramStart"/>
+      <w:r>
+        <w:rPr>
+          <w:rFonts w:ascii="Times New Roman" w:hAnsi="Times New Roman" w:cs="Times New Roman"/>
+        </w:rPr>
+        <w:t>in</w:t>
+      </w:r>
+      <w:proofErr w:type="gramEnd"/>
+      <w:r>
+        <w:rPr>
+          <w:rFonts w:ascii="Times New Roman" w:hAnsi="Times New Roman" w:cs="Times New Roman"/>
+        </w:rPr>
+        <w:t xml:space="preserve"> a table or in a special appendix.</w:t>
       </w:r>
     </w:p>
     <w:p>
@@ -34582,7 +35177,29 @@
           <w:color w:val="000000"/>
           <w:szCs w:val="24"/>
         </w:rPr>
-        <w:t>The following describe the details of the required report format.</w:t>
+        <w:t xml:space="preserve">The following </w:t>
+      </w:r>
+      <w:proofErr w:type="gramStart"/>
+      <w:r>
+        <w:rPr>
+          <w:rFonts w:ascii="Times New Roman" w:hAnsi="Times New Roman" w:cs="Times New Roman"/>
+          <w:bCs/>
+          <w:iCs/>
+          <w:color w:val="000000"/>
+          <w:szCs w:val="24"/>
+        </w:rPr>
+        <w:t>describe</w:t>
+      </w:r>
+      <w:proofErr w:type="gramEnd"/>
+      <w:r>
+        <w:rPr>
+          <w:rFonts w:ascii="Times New Roman" w:hAnsi="Times New Roman" w:cs="Times New Roman"/>
+          <w:bCs/>
+          <w:iCs/>
+          <w:color w:val="000000"/>
+          <w:szCs w:val="24"/>
+        </w:rPr>
+        <w:t xml:space="preserve"> the details of the required report format.</w:t>
       </w:r>
     </w:p>
     <w:p>
@@ -34642,16 +35259,26 @@
           <w:color w:val="000000"/>
           <w:szCs w:val="24"/>
         </w:rPr>
-        <w:t xml:space="preserve">Standard A4 size;  </w:t>
-      </w:r>
+        <w:t xml:space="preserve">Standard A4 </w:t>
+      </w:r>
+      <w:proofErr w:type="gramStart"/>
       <w:r>
         <w:rPr>
           <w:rFonts w:ascii="Times New Roman" w:hAnsi="Times New Roman" w:cs="Times New Roman"/>
           <w:color w:val="000000"/>
           <w:szCs w:val="24"/>
         </w:rPr>
+        <w:t xml:space="preserve">size;  </w:t>
+      </w:r>
+      <w:r>
+        <w:rPr>
+          <w:rFonts w:ascii="Times New Roman" w:hAnsi="Times New Roman" w:cs="Times New Roman"/>
+          <w:color w:val="000000"/>
+          <w:szCs w:val="24"/>
+        </w:rPr>
         <w:tab/>
       </w:r>
+      <w:proofErr w:type="gramEnd"/>
       <w:r>
         <w:rPr>
           <w:rFonts w:ascii="Times New Roman" w:hAnsi="Times New Roman" w:cs="Times New Roman"/>
@@ -34682,15 +35309,16 @@
           <w:color w:val="000000"/>
           <w:szCs w:val="24"/>
         </w:rPr>
-        <w:t>Width: 8.27"</w:t>
-      </w:r>
+        <w:t>Width: 8.27</w:t>
+      </w:r>
+      <w:proofErr w:type="gramStart"/>
       <w:r>
         <w:rPr>
           <w:rFonts w:ascii="Times New Roman" w:hAnsi="Times New Roman" w:cs="Times New Roman"/>
           <w:color w:val="000000"/>
           <w:szCs w:val="24"/>
         </w:rPr>
-        <w:t xml:space="preserve">;  </w:t>
+        <w:t>"</w:t>
       </w:r>
       <w:r>
         <w:rPr>
@@ -34698,8 +35326,17 @@
           <w:color w:val="000000"/>
           <w:szCs w:val="24"/>
         </w:rPr>
+        <w:t xml:space="preserve">;  </w:t>
+      </w:r>
+      <w:r>
+        <w:rPr>
+          <w:rFonts w:ascii="Times New Roman" w:hAnsi="Times New Roman" w:cs="Times New Roman"/>
+          <w:color w:val="000000"/>
+          <w:szCs w:val="24"/>
+        </w:rPr>
         <w:tab/>
       </w:r>
+      <w:proofErr w:type="gramEnd"/>
       <w:r>
         <w:rPr>
           <w:rFonts w:ascii="Times New Roman" w:hAnsi="Times New Roman" w:cs="Times New Roman"/>
@@ -35197,7 +35834,23 @@
           <w:rFonts w:ascii="Times New Roman" w:hAnsi="Times New Roman" w:cs="Times New Roman"/>
           <w:szCs w:val="24"/>
         </w:rPr>
-        <w:t xml:space="preserve">The first page with Arabic numeral (1, 2, 3, and so on) starts from the page of the introduction but it is mentioned on page 2 onwards. Mention page numbers on the bottom right of the page. The first page of each section or chapter will not carry the page number, however the page number will be counted for the proceeding page. </w:t>
+        <w:t xml:space="preserve">The first page with Arabic </w:t>
+      </w:r>
+      <w:proofErr w:type="gramStart"/>
+      <w:r>
+        <w:rPr>
+          <w:rFonts w:ascii="Times New Roman" w:hAnsi="Times New Roman" w:cs="Times New Roman"/>
+          <w:szCs w:val="24"/>
+        </w:rPr>
+        <w:t>numeral</w:t>
+      </w:r>
+      <w:proofErr w:type="gramEnd"/>
+      <w:r>
+        <w:rPr>
+          <w:rFonts w:ascii="Times New Roman" w:hAnsi="Times New Roman" w:cs="Times New Roman"/>
+          <w:szCs w:val="24"/>
+        </w:rPr>
+        <w:t xml:space="preserve"> (1, 2, 3, and so on) starts from the page of the introduction but it is mentioned on page 2 onwards. Mention page numbers on the bottom right of the page. The first page of each section or chapter will not carry the page number, however the page number will be counted for the proceeding page. </w:t>
       </w:r>
     </w:p>
     <w:p>

</xml_diff>

<commit_message>
update summary in chapter 2 and add Architecture design
</commit_message>
<xml_diff>
--- a/report-project.docx
+++ b/report-project.docx
@@ -14556,7 +14556,7 @@
           <w:noProof/>
         </w:rPr>
         <w:drawing>
-          <wp:inline distT="0" distB="0" distL="0" distR="0" wp14:anchorId="090BB6FC" wp14:editId="281CEDDF">
+          <wp:inline distT="0" distB="0" distL="0" distR="0" wp14:anchorId="090BB6FC" wp14:editId="4C5521F6">
             <wp:extent cx="4203511" cy="2827655"/>
             <wp:effectExtent l="0" t="0" r="0" b="0"/>
             <wp:docPr id="1962190354" name="Picture 1"/>
@@ -21315,13 +21315,7 @@
         </w:rPr>
       </w:pPr>
       <w:r>
-        <w:t>After reviewing the previous systems in this chapter, such as AI and ML, especially in the field of Natural Language Processing (NLP), and examining similar systems related to our project</w:t>
-      </w:r>
-      <w:r>
-        <w:t>.</w:t>
-      </w:r>
-      <w:r>
-        <w:t xml:space="preserve"> </w:t>
+        <w:t>In this chapter, we researched topics related to our project, such as AI, NLP, and ML. Additionally, we explored methods for developing the system for artificial intelligence and reviewed existing systems related to our project.</w:t>
       </w:r>
     </w:p>
     <w:p>
@@ -21329,7 +21323,13 @@
         <w:ind w:firstLine="540"/>
       </w:pPr>
       <w:r>
-        <w:t>we will be ready in Chapter 3 to analyze the system and analyze both functional and non-functional requirements.</w:t>
+        <w:t xml:space="preserve"> After investigating these topics, we will be prepared in Chapter 3 to analyze the system and </w:t>
+      </w:r>
+      <w:r>
+        <w:t>find</w:t>
+      </w:r>
+      <w:r>
+        <w:t xml:space="preserve"> both functional and non-functional requirements.</w:t>
       </w:r>
     </w:p>
     <w:p>
@@ -29482,6 +29482,7 @@
         </w:rPr>
       </w:pPr>
       <w:bookmarkStart w:id="88" w:name="_Toc152602746"/>
+      <w:bookmarkStart w:id="89" w:name="_Hlk152660511"/>
       <w:r>
         <w:t>Architectural</w:t>
       </w:r>
@@ -29505,9 +29506,13 @@
       </w:r>
       <w:bookmarkEnd w:id="88"/>
     </w:p>
+    <w:bookmarkEnd w:id="89"/>
     <w:p>
       <w:pPr>
         <w:ind w:firstLine="540"/>
+        <w:rPr>
+          <w:rtl/>
+        </w:rPr>
       </w:pPr>
       <w:r>
         <w:rPr>
@@ -29519,42 +29524,143 @@
         <w:rPr>
           <w:lang w:val="en-GB"/>
         </w:rPr>
-        <w:t xml:space="preserve"> is concerned with understanding how a system should be organized and designing the o</w:t>
+        <w:t xml:space="preserve"> is concerned with understanding how a system </w:t>
       </w:r>
       <w:r>
         <w:rPr>
           <w:lang w:val="en-GB"/>
         </w:rPr>
-        <w:t>verall structure of that system,</w:t>
+        <w:t>is</w:t>
       </w:r>
       <w:r>
         <w:rPr>
           <w:lang w:val="en-GB"/>
         </w:rPr>
+        <w:t xml:space="preserve"> organized and designing the o</w:t>
+      </w:r>
+      <w:r>
+        <w:rPr>
+          <w:lang w:val="en-GB"/>
+        </w:rPr>
+        <w:t>verall structure of th</w:t>
+      </w:r>
+      <w:r>
+        <w:rPr>
+          <w:lang w:val="en-GB"/>
+        </w:rPr>
+        <w:t>e</w:t>
+      </w:r>
+      <w:r>
+        <w:rPr>
+          <w:lang w:val="en-GB"/>
+        </w:rPr>
+        <w:t xml:space="preserve"> system</w:t>
+      </w:r>
+      <w:r>
+        <w:t>,</w:t>
+      </w:r>
+      <w:r>
+        <w:rPr>
+          <w:lang w:val="en-GB"/>
+        </w:rPr>
+        <w:t xml:space="preserve"> it involves identifying major system components and their communications.</w:t>
+      </w:r>
+      <w:r>
         <w:t xml:space="preserve"> </w:t>
       </w:r>
-      <w:proofErr w:type="gramStart"/>
-      <w:r>
-        <w:rPr>
+    </w:p>
+    <w:p>
+      <w:r>
+        <w:rPr>
+          <w:noProof/>
+        </w:rPr>
+        <w:drawing>
+          <wp:inline distT="0" distB="0" distL="0" distR="0" wp14:anchorId="1CDD624C" wp14:editId="5C632309">
+            <wp:extent cx="5705475" cy="1752600"/>
+            <wp:effectExtent l="0" t="0" r="0" b="0"/>
+            <wp:docPr id="414929314" name="Picture 3"/>
+            <wp:cNvGraphicFramePr>
+              <a:graphicFrameLocks xmlns:a="http://schemas.openxmlformats.org/drawingml/2006/main" noChangeAspect="1"/>
+            </wp:cNvGraphicFramePr>
+            <a:graphic xmlns:a="http://schemas.openxmlformats.org/drawingml/2006/main">
+              <a:graphicData uri="http://schemas.openxmlformats.org/drawingml/2006/picture">
+                <pic:pic xmlns:pic="http://schemas.openxmlformats.org/drawingml/2006/picture">
+                  <pic:nvPicPr>
+                    <pic:cNvPr id="0" name="Picture 6"/>
+                    <pic:cNvPicPr>
+                      <a:picLocks noChangeAspect="1" noChangeArrowheads="1"/>
+                    </pic:cNvPicPr>
+                  </pic:nvPicPr>
+                  <pic:blipFill>
+                    <a:blip r:embed="rId30">
+                      <a:extLst>
+                        <a:ext uri="{28A0092B-C50C-407E-A947-70E740481C1C}">
+                          <a14:useLocalDpi xmlns:a14="http://schemas.microsoft.com/office/drawing/2010/main" val="0"/>
+                        </a:ext>
+                      </a:extLst>
+                    </a:blip>
+                    <a:srcRect/>
+                    <a:stretch>
+                      <a:fillRect/>
+                    </a:stretch>
+                  </pic:blipFill>
+                  <pic:spPr bwMode="auto">
+                    <a:xfrm>
+                      <a:off x="0" y="0"/>
+                      <a:ext cx="5705475" cy="1752600"/>
+                    </a:xfrm>
+                    <a:prstGeom prst="rect">
+                      <a:avLst/>
+                    </a:prstGeom>
+                    <a:noFill/>
+                    <a:ln>
+                      <a:noFill/>
+                    </a:ln>
+                  </pic:spPr>
+                </pic:pic>
+              </a:graphicData>
+            </a:graphic>
+          </wp:inline>
+        </w:drawing>
+      </w:r>
+    </w:p>
+    <w:p>
+      <w:pPr>
+        <w:pStyle w:val="Figures"/>
+      </w:pPr>
+      <w:r>
+        <w:t xml:space="preserve">Figure </w:t>
+      </w:r>
+      <w:r>
+        <w:t>1</w:t>
+      </w:r>
+      <w:r>
+        <w:t>7</w:t>
+      </w:r>
+      <w:r>
+        <w:t xml:space="preserve">: </w:t>
+      </w:r>
+      <w:r>
+        <w:t>Architectural Design</w:t>
+      </w:r>
+      <w:r>
+        <w:t>.</w:t>
+      </w:r>
+    </w:p>
+    <w:p>
+      <w:pPr>
+        <w:ind w:firstLine="540"/>
+        <w:rPr>
+          <w:rFonts w:hint="cs"/>
+          <w:rtl/>
           <w:lang w:val="en-GB"/>
         </w:rPr>
-        <w:t>i</w:t>
-      </w:r>
+      </w:pPr>
       <w:r>
         <w:rPr>
           <w:lang w:val="en-GB"/>
         </w:rPr>
-        <w:t>.e.</w:t>
-      </w:r>
-      <w:proofErr w:type="gramEnd"/>
-      <w:r>
-        <w:rPr>
-          <w:lang w:val="en-GB"/>
-        </w:rPr>
-        <w:t xml:space="preserve"> it involves identifying major system components and their communications.</w:t>
-      </w:r>
-      <w:r>
-        <w:t xml:space="preserve"> </w:t>
+        <w:t>The client, in the first layer, sends the requirements, while the second layer is responsible for preparing and processing the text before it reaches our system in the third layer.</w:t>
       </w:r>
     </w:p>
     <w:p>
@@ -29565,7 +29671,7 @@
           <w:color w:val="auto"/>
         </w:rPr>
       </w:pPr>
-      <w:bookmarkStart w:id="89" w:name="_Toc152602747"/>
+      <w:bookmarkStart w:id="90" w:name="_Toc152602747"/>
       <w:r>
         <w:t>Object</w:t>
       </w:r>
@@ -29575,17 +29681,17 @@
         </w:rPr>
         <w:t xml:space="preserve"> Oriented Design</w:t>
       </w:r>
-      <w:bookmarkEnd w:id="89"/>
+      <w:bookmarkEnd w:id="90"/>
     </w:p>
     <w:p>
       <w:pPr>
         <w:pStyle w:val="Heading3"/>
       </w:pPr>
-      <w:bookmarkStart w:id="90" w:name="_Toc152602748"/>
+      <w:bookmarkStart w:id="91" w:name="_Toc152602748"/>
       <w:r>
         <w:t>Structural Static Models</w:t>
       </w:r>
-      <w:bookmarkEnd w:id="90"/>
+      <w:bookmarkEnd w:id="91"/>
       <w:r>
         <w:t xml:space="preserve"> </w:t>
       </w:r>
@@ -29646,11 +29752,12 @@
       <w:pPr>
         <w:pStyle w:val="Heading3"/>
       </w:pPr>
-      <w:bookmarkStart w:id="91" w:name="_Toc152602749"/>
-      <w:r>
+      <w:bookmarkStart w:id="92" w:name="_Toc152602749"/>
+      <w:r>
+        <w:lastRenderedPageBreak/>
         <w:t>Dynamic Models</w:t>
       </w:r>
-      <w:bookmarkEnd w:id="91"/>
+      <w:bookmarkEnd w:id="92"/>
     </w:p>
     <w:p>
       <w:pPr>
@@ -29713,7 +29820,7 @@
         <w:pStyle w:val="Heading2"/>
         <w:ind w:left="540" w:hanging="540"/>
       </w:pPr>
-      <w:bookmarkStart w:id="92" w:name="_Toc152602750"/>
+      <w:bookmarkStart w:id="93" w:name="_Toc152602750"/>
       <w:r>
         <w:rPr>
           <w:bCs w:val="0"/>
@@ -29723,7 +29830,7 @@
       <w:r>
         <w:t>Modeling</w:t>
       </w:r>
-      <w:bookmarkEnd w:id="92"/>
+      <w:bookmarkEnd w:id="93"/>
     </w:p>
     <w:p>
       <w:pPr>
@@ -29809,28 +29916,28 @@
         <w:pStyle w:val="Heading2"/>
         <w:ind w:left="540" w:hanging="540"/>
       </w:pPr>
-      <w:bookmarkStart w:id="93" w:name="_Toc152602751"/>
+      <w:bookmarkStart w:id="94" w:name="_Toc152602751"/>
       <w:r>
         <w:t xml:space="preserve">User </w:t>
       </w:r>
       <w:r>
         <w:t>Interface Design</w:t>
       </w:r>
-      <w:bookmarkEnd w:id="93"/>
+      <w:bookmarkEnd w:id="94"/>
     </w:p>
     <w:p>
       <w:pPr>
         <w:pStyle w:val="Heading2"/>
         <w:ind w:left="540" w:hanging="540"/>
       </w:pPr>
-      <w:bookmarkStart w:id="94" w:name="_Toc152602752"/>
+      <w:bookmarkStart w:id="95" w:name="_Toc152602752"/>
       <w:r>
         <w:t>Summary</w:t>
       </w:r>
-      <w:bookmarkStart w:id="95" w:name="_Toc380764665"/>
-      <w:bookmarkEnd w:id="94"/>
-    </w:p>
-    <w:bookmarkEnd w:id="95"/>
+      <w:bookmarkStart w:id="96" w:name="_Toc380764665"/>
+      <w:bookmarkEnd w:id="95"/>
+    </w:p>
+    <w:bookmarkEnd w:id="96"/>
     <w:p>
       <w:pPr>
         <w:ind w:firstLine="540"/>
@@ -29844,7 +29951,7 @@
         <w:pStyle w:val="Heading1"/>
         <w:ind w:left="0"/>
       </w:pPr>
-      <w:bookmarkStart w:id="96" w:name="_Toc152602753"/>
+      <w:bookmarkStart w:id="97" w:name="_Toc152602753"/>
       <w:r>
         <w:lastRenderedPageBreak/>
         <w:t xml:space="preserve">Chapter </w:t>
@@ -29876,7 +29983,7 @@
       <w:r>
         <w:t>ork</w:t>
       </w:r>
-      <w:bookmarkEnd w:id="96"/>
+      <w:bookmarkEnd w:id="97"/>
       <w:r>
         <w:t xml:space="preserve">  </w:t>
       </w:r>
@@ -29887,11 +29994,11 @@
         <w:pStyle w:val="Heading2"/>
         <w:ind w:left="540" w:hanging="540"/>
       </w:pPr>
-      <w:bookmarkStart w:id="97" w:name="_Toc152602754"/>
+      <w:bookmarkStart w:id="98" w:name="_Toc152602754"/>
       <w:r>
         <w:t>Conclusion</w:t>
       </w:r>
-      <w:bookmarkEnd w:id="97"/>
+      <w:bookmarkEnd w:id="98"/>
     </w:p>
     <w:p>
       <w:pPr>
@@ -30004,11 +30111,11 @@
         <w:pStyle w:val="Heading2"/>
         <w:ind w:left="540" w:hanging="540"/>
       </w:pPr>
-      <w:bookmarkStart w:id="98" w:name="_Toc152602755"/>
+      <w:bookmarkStart w:id="99" w:name="_Toc152602755"/>
       <w:r>
         <w:t>Goals Achieved</w:t>
       </w:r>
-      <w:bookmarkEnd w:id="98"/>
+      <w:bookmarkEnd w:id="99"/>
     </w:p>
     <w:p>
       <w:pPr>
@@ -30055,7 +30162,7 @@
         <w:pStyle w:val="Heading2"/>
         <w:ind w:left="540" w:hanging="540"/>
       </w:pPr>
-      <w:bookmarkStart w:id="99" w:name="_Toc152602756"/>
+      <w:bookmarkStart w:id="100" w:name="_Toc152602756"/>
       <w:r>
         <w:t>Limitations and</w:t>
       </w:r>
@@ -30068,7 +30175,7 @@
       <w:r>
         <w:t xml:space="preserve"> Work</w:t>
       </w:r>
-      <w:bookmarkEnd w:id="99"/>
+      <w:bookmarkEnd w:id="100"/>
       <w:r>
         <w:t xml:space="preserve"> </w:t>
       </w:r>
@@ -30244,16 +30351,16 @@
         <w:pStyle w:val="Heading1"/>
         <w:ind w:left="0"/>
       </w:pPr>
-      <w:bookmarkStart w:id="100" w:name="_Toc312089938"/>
-      <w:bookmarkStart w:id="101" w:name="_Toc324705739"/>
-      <w:bookmarkStart w:id="102" w:name="_Toc152602757"/>
+      <w:bookmarkStart w:id="101" w:name="_Toc312089938"/>
+      <w:bookmarkStart w:id="102" w:name="_Toc324705739"/>
+      <w:bookmarkStart w:id="103" w:name="_Toc152602757"/>
       <w:r>
         <w:lastRenderedPageBreak/>
         <w:t>References</w:t>
       </w:r>
-      <w:bookmarkEnd w:id="100"/>
       <w:bookmarkEnd w:id="101"/>
       <w:bookmarkEnd w:id="102"/>
+      <w:bookmarkEnd w:id="103"/>
       <w:r>
         <w:t xml:space="preserve"> </w:t>
       </w:r>
@@ -30907,6 +31014,7 @@
                 <w:noProof/>
                 <w:lang w:val="x-none"/>
               </w:rPr>
+              <w:lastRenderedPageBreak/>
               <w:t xml:space="preserve">[11] </w:t>
             </w:r>
           </w:p>
@@ -32275,7 +32383,7 @@
       <w:pPr>
         <w:pStyle w:val="Heading1"/>
       </w:pPr>
-      <w:bookmarkStart w:id="103" w:name="_Toc152602758"/>
+      <w:bookmarkStart w:id="104" w:name="_Toc152602758"/>
       <w:r>
         <w:lastRenderedPageBreak/>
         <w:t>A</w:t>
@@ -32283,7 +32391,7 @@
       <w:r>
         <w:t>ppendix A</w:t>
       </w:r>
-      <w:bookmarkEnd w:id="103"/>
+      <w:bookmarkEnd w:id="104"/>
     </w:p>
     <w:p>
       <w:pPr>
@@ -32369,7 +32477,7 @@
       <w:pPr>
         <w:pStyle w:val="Heading1"/>
       </w:pPr>
-      <w:bookmarkStart w:id="104" w:name="_Toc152602759"/>
+      <w:bookmarkStart w:id="105" w:name="_Toc152602759"/>
       <w:r>
         <w:lastRenderedPageBreak/>
         <w:t>A</w:t>
@@ -32380,7 +32488,7 @@
       <w:r>
         <w:t>B</w:t>
       </w:r>
-      <w:bookmarkEnd w:id="104"/>
+      <w:bookmarkEnd w:id="105"/>
     </w:p>
     <w:p>
       <w:pPr>
@@ -32498,7 +32606,7 @@
                     <pic:cNvPicPr/>
                   </pic:nvPicPr>
                   <pic:blipFill>
-                    <a:blip r:embed="rId30" cstate="print"/>
+                    <a:blip r:embed="rId31" cstate="print"/>
                     <a:stretch>
                       <a:fillRect/>
                     </a:stretch>
@@ -33956,17 +34064,17 @@
         </w:numPr>
         <w:snapToGrid w:val="0"/>
       </w:pPr>
-      <w:bookmarkStart w:id="105" w:name="_Toc380764678"/>
-      <w:bookmarkStart w:id="106" w:name="_Toc152602760"/>
+      <w:bookmarkStart w:id="106" w:name="_Toc380764678"/>
+      <w:bookmarkStart w:id="107" w:name="_Toc152602760"/>
       <w:r>
         <w:lastRenderedPageBreak/>
         <w:t xml:space="preserve">Appendix </w:t>
       </w:r>
-      <w:bookmarkEnd w:id="105"/>
+      <w:bookmarkEnd w:id="106"/>
       <w:r>
         <w:t>C</w:t>
       </w:r>
-      <w:bookmarkEnd w:id="106"/>
+      <w:bookmarkEnd w:id="107"/>
     </w:p>
     <w:p>
       <w:pPr>
@@ -34722,7 +34830,7 @@
       </w:r>
     </w:p>
     <w:sectPr>
-      <w:footerReference w:type="default" r:id="rId31"/>
+      <w:footerReference w:type="default" r:id="rId32"/>
       <w:pgSz w:w="12240" w:h="15840"/>
       <w:pgMar w:top="1350" w:right="1440" w:bottom="1710" w:left="1800" w:header="720" w:footer="720" w:gutter="0"/>
       <w:pgNumType w:start="1"/>

</xml_diff>

<commit_message>
update chapter 4 and add Lessons Learnt in chapter 5
</commit_message>
<xml_diff>
--- a/report-project.docx
+++ b/report-project.docx
@@ -3436,7 +3436,21 @@
                 <w:rStyle w:val="Hyperlink"/>
                 <w:noProof/>
               </w:rPr>
-              <w:t>System Development for AI</w:t>
+              <w:t xml:space="preserve">System </w:t>
+            </w:r>
+            <w:r>
+              <w:rPr>
+                <w:rStyle w:val="Hyperlink"/>
+                <w:noProof/>
+              </w:rPr>
+              <w:t>D</w:t>
+            </w:r>
+            <w:r>
+              <w:rPr>
+                <w:rStyle w:val="Hyperlink"/>
+                <w:noProof/>
+              </w:rPr>
+              <w:t>evelopment for AI</w:t>
             </w:r>
             <w:r>
               <w:rPr>
@@ -8224,28 +8238,8 @@
         <w:r>
           <w:rPr>
             <w:rStyle w:val="Hyperlink"/>
-            <w:lang/>
           </w:rPr>
-          <w:t>6</w:t>
-        </w:r>
-        <w:r>
-          <w:rPr>
-            <w:rStyle w:val="Hyperlink"/>
-          </w:rPr>
-          <w:t xml:space="preserve">: Description of </w:t>
-        </w:r>
-        <w:r>
-          <w:rPr>
-            <w:rStyle w:val="Hyperlink"/>
-            <w:lang/>
-          </w:rPr>
-          <w:t>stages</w:t>
-        </w:r>
-        <w:r>
-          <w:rPr>
-            <w:rStyle w:val="Hyperlink"/>
-          </w:rPr>
-          <w:t xml:space="preserve"> of analysis</w:t>
+          <w:t>6: Description of stages of analysis</w:t>
         </w:r>
         <w:r>
           <w:rPr>
@@ -14684,7 +14678,7 @@
           <w:noProof/>
         </w:rPr>
         <w:drawing>
-          <wp:inline distT="0" distB="0" distL="0" distR="0" wp14:anchorId="090BB6FC" wp14:editId="4A749CA1">
+          <wp:inline distT="0" distB="0" distL="0" distR="0" wp14:anchorId="090BB6FC" wp14:editId="70D02073">
             <wp:extent cx="4203511" cy="2827655"/>
             <wp:effectExtent l="0" t="0" r="0" b="0"/>
             <wp:docPr id="1962190354" name="Picture 1"/>
@@ -21449,7 +21443,6 @@
           <w:numId w:val="57"/>
         </w:numPr>
         <w:rPr>
-          <w:rFonts w:hint="cs"/>
           <w:rtl/>
         </w:rPr>
       </w:pPr>
@@ -21828,9 +21821,6 @@
         <w:t>Figur</w:t>
       </w:r>
       <w:r>
-        <w:rPr>
-          <w:lang/>
-        </w:rPr>
         <w:t>e 16.</w:t>
       </w:r>
     </w:p>
@@ -21937,18 +21927,12 @@
         <w:fldChar w:fldCharType="end"/>
       </w:r>
       <w:r>
-        <w:rPr>
-          <w:lang/>
-        </w:rPr>
         <w:t>6</w:t>
       </w:r>
       <w:r>
         <w:t xml:space="preserve">: Description of </w:t>
       </w:r>
       <w:r>
-        <w:rPr>
-          <w:lang/>
-        </w:rPr>
         <w:t>stages</w:t>
       </w:r>
       <w:r>
@@ -28969,49 +28953,30 @@
         <w:t>services</w:t>
       </w:r>
       <w:r>
-        <w:rPr>
-          <w:lang/>
-        </w:rPr>
         <w:t xml:space="preserve"> </w:t>
       </w:r>
       <w:sdt>
         <w:sdtPr>
-          <w:rPr>
-            <w:lang/>
-          </w:rPr>
           <w:id w:val="1644082432"/>
           <w:citation/>
         </w:sdtPr>
         <w:sdtContent>
           <w:r>
-            <w:rPr>
-              <w:lang/>
-            </w:rPr>
             <w:fldChar w:fldCharType="begin"/>
           </w:r>
           <w:r>
-            <w:rPr>
-              <w:lang/>
-            </w:rPr>
             <w:instrText xml:space="preserve"> CITATION Ian15 \l 8192 </w:instrText>
           </w:r>
           <w:r>
-            <w:rPr>
-              <w:lang/>
-            </w:rPr>
             <w:fldChar w:fldCharType="separate"/>
           </w:r>
           <w:r>
             <w:rPr>
               <w:noProof/>
-              <w:lang/>
             </w:rPr>
             <w:t>[31]</w:t>
           </w:r>
           <w:r>
-            <w:rPr>
-              <w:lang/>
-            </w:rPr>
             <w:fldChar w:fldCharType="end"/>
           </w:r>
         </w:sdtContent>
@@ -29029,9 +28994,6 @@
             <w:fldChar w:fldCharType="begin"/>
           </w:r>
           <w:r>
-            <w:rPr>
-              <w:lang/>
-            </w:rPr>
             <w:instrText xml:space="preserve"> CITATION Ian15 \l 8192 </w:instrText>
           </w:r>
           <w:r>
@@ -29040,14 +29002,12 @@
           <w:r>
             <w:rPr>
               <w:noProof/>
-              <w:lang/>
             </w:rPr>
             <w:t xml:space="preserve"> </w:t>
           </w:r>
           <w:r>
             <w:rPr>
               <w:noProof/>
-              <w:lang/>
             </w:rPr>
             <w:t>[31]</w:t>
           </w:r>
@@ -29069,9 +29029,6 @@
             <w:fldChar w:fldCharType="begin"/>
           </w:r>
           <w:r>
-            <w:rPr>
-              <w:lang/>
-            </w:rPr>
             <w:instrText xml:space="preserve"> CITATION Ian15 \l 8192 </w:instrText>
           </w:r>
           <w:r>
@@ -29080,14 +29037,12 @@
           <w:r>
             <w:rPr>
               <w:noProof/>
-              <w:lang/>
             </w:rPr>
             <w:t xml:space="preserve"> </w:t>
           </w:r>
           <w:r>
             <w:rPr>
               <w:noProof/>
-              <w:lang/>
             </w:rPr>
             <w:t>[31]</w:t>
           </w:r>
@@ -29415,9 +29370,6 @@
         <w:t>The system shall allow the user to Enter context</w:t>
       </w:r>
       <w:r>
-        <w:rPr>
-          <w:lang/>
-        </w:rPr>
         <w:t>.</w:t>
       </w:r>
     </w:p>
@@ -29436,9 +29388,6 @@
         <w:t>The system shall allow the user to choose type of diagram like (class</w:t>
       </w:r>
       <w:r>
-        <w:rPr>
-          <w:lang/>
-        </w:rPr>
         <w:t>, use</w:t>
       </w:r>
       <w:r>
@@ -29518,9 +29467,6 @@
         <w:t>To generate UML diagrams: use-cases and class diagram</w:t>
       </w:r>
       <w:r>
-        <w:rPr>
-          <w:lang/>
-        </w:rPr>
         <w:t>.</w:t>
       </w:r>
     </w:p>
@@ -31910,146 +31856,53 @@
       </w:pPr>
       <w:bookmarkStart w:id="92" w:name="_Toc152602747"/>
       <w:r>
-        <w:t>Object</w:t>
+        <w:t>Component</w:t>
       </w:r>
       <w:r>
         <w:rPr>
           <w:color w:val="auto"/>
         </w:rPr>
-        <w:t xml:space="preserve"> Oriented Design</w:t>
+        <w:t xml:space="preserve"> Design</w:t>
       </w:r>
       <w:bookmarkEnd w:id="92"/>
     </w:p>
     <w:p>
       <w:pPr>
-        <w:pStyle w:val="Heading3"/>
-      </w:pPr>
-      <w:bookmarkStart w:id="93" w:name="_Toc152602748"/>
-      <w:r>
-        <w:t>Structural Static Models</w:t>
-      </w:r>
-      <w:bookmarkEnd w:id="93"/>
-      <w:r>
-        <w:t xml:space="preserve"> </w:t>
-      </w:r>
-    </w:p>
-    <w:p>
-      <w:pPr>
         <w:ind w:firstLine="540"/>
         <w:rPr>
-          <w:szCs w:val="24"/>
-        </w:rPr>
-      </w:pPr>
-      <w:r>
-        <w:rPr>
+          <w:rtl/>
           <w:lang w:val="en-GB"/>
         </w:rPr>
-        <w:t>The</w:t>
-      </w:r>
-      <w:r>
-        <w:rPr>
-          <w:szCs w:val="24"/>
-        </w:rPr>
-        <w:t xml:space="preserve"> diagrammatic representation depends on the modeling language that you use.  For example, class diagram, DFD, ERD</w:t>
-      </w:r>
-      <w:r>
-        <w:rPr>
-          <w:szCs w:val="24"/>
-        </w:rPr>
-        <w:t>,</w:t>
-      </w:r>
-      <w:r>
-        <w:rPr>
-          <w:szCs w:val="24"/>
-        </w:rPr>
-        <w:t xml:space="preserve"> etc. </w:t>
-      </w:r>
-    </w:p>
-    <w:p>
-      <w:pPr>
+      </w:pPr>
+      <w:r>
+        <w:rPr>
+          <w:lang w:val="en-GB"/>
+        </w:rPr>
+        <w:t xml:space="preserve">Component Design involves the creation and specification of individual components within a system, focusing on their functionality, interactions, and integration to ensure optimal </w:t>
+      </w:r>
+      <w:r>
+        <w:rPr>
+          <w:lang w:val="en-GB"/>
+        </w:rPr>
+        <w:t>performance.</w:t>
+      </w:r>
+    </w:p>
+    <w:p>
+      <w:pPr>
+        <w:spacing w:line="600" w:lineRule="auto"/>
         <w:ind w:firstLine="540"/>
-      </w:pPr>
-      <w:r>
-        <w:t xml:space="preserve">For research-based </w:t>
-      </w:r>
-      <w:r>
-        <w:t xml:space="preserve">or simulation </w:t>
-      </w:r>
-      <w:r>
-        <w:t>project you probably need the (detail) flowchart, experimental design</w:t>
-      </w:r>
-      <w:r>
-        <w:t>,</w:t>
-      </w:r>
-      <w:r>
-        <w:t xml:space="preserve"> etc.</w:t>
-      </w:r>
-    </w:p>
-    <w:p>
-      <w:pPr>
-        <w:pStyle w:val="Heading3"/>
-      </w:pPr>
-      <w:bookmarkStart w:id="94" w:name="_Toc152602749"/>
-      <w:r>
-        <w:lastRenderedPageBreak/>
-        <w:t>Dynamic Models</w:t>
-      </w:r>
-      <w:bookmarkEnd w:id="94"/>
-    </w:p>
-    <w:p>
-      <w:pPr>
-        <w:ind w:firstLine="425"/>
-      </w:pPr>
-      <w:r>
-        <w:t xml:space="preserve">The student may present </w:t>
-      </w:r>
-      <w:r>
-        <w:t>A</w:t>
-      </w:r>
-      <w:r>
-        <w:t xml:space="preserve">ctivity diagrams, </w:t>
-      </w:r>
-      <w:r>
-        <w:t>State chart</w:t>
-      </w:r>
-      <w:r>
-        <w:t xml:space="preserve"> diagrams</w:t>
-      </w:r>
-      <w:r>
-        <w:t xml:space="preserve"> or </w:t>
-      </w:r>
-      <w:r>
-        <w:t>S</w:t>
-      </w:r>
-      <w:r>
-        <w:t>equence diagrams</w:t>
-      </w:r>
-      <w:r>
-        <w:t>.</w:t>
-      </w:r>
-      <w:r>
-        <w:t xml:space="preserve"> For example, a </w:t>
-      </w:r>
-      <w:r>
-        <w:t xml:space="preserve">sequence diagram </w:t>
-      </w:r>
-      <w:r>
         <w:rPr>
           <w:lang w:val="en-GB"/>
         </w:rPr>
-        <w:t>may be used to add detail to use-cases by showing the sequence of event processing in the system (</w:t>
-      </w:r>
-      <w:r>
-        <w:t>shows the sequence of interactions that take place during a particular use case or use case instance</w:t>
-      </w:r>
-      <w:r>
-        <w:t>)</w:t>
-      </w:r>
-      <w:r>
-        <w:t>.</w:t>
-      </w:r>
-      <w:r>
-        <w:t xml:space="preserve"> The sequence diagrams are used to model the interactions between the actors and the objects within a system.</w:t>
+      </w:pPr>
+      <w:r>
+        <w:t>T</w:t>
+      </w:r>
+      <w:r>
+        <w:rPr>
+          <w:lang w:val="en-GB"/>
+        </w:rPr>
+        <w:t>his phase will be executed in the second stage of the project due to time constraints.</w:t>
       </w:r>
     </w:p>
     <w:p>
@@ -32057,23 +31910,33 @@
         <w:pStyle w:val="Heading2"/>
         <w:ind w:left="540" w:hanging="540"/>
       </w:pPr>
-      <w:bookmarkStart w:id="95" w:name="_Toc152602750"/>
+      <w:bookmarkStart w:id="93" w:name="_Toc152602750"/>
       <w:r>
         <w:rPr>
           <w:bCs w:val="0"/>
         </w:rPr>
+        <w:lastRenderedPageBreak/>
         <w:t xml:space="preserve">Data </w:t>
       </w:r>
       <w:r>
         <w:t>Modeling</w:t>
       </w:r>
-      <w:bookmarkEnd w:id="95"/>
+      <w:bookmarkEnd w:id="93"/>
+      <w:r>
+        <w:t xml:space="preserve"> </w:t>
+      </w:r>
+      <w:r>
+        <w:rPr>
+          <w:color w:val="auto"/>
+        </w:rPr>
+        <w:t>Design</w:t>
+      </w:r>
     </w:p>
     <w:p>
       <w:pPr>
         <w:ind w:firstLine="425"/>
         <w:rPr>
-          <w:color w:val="FF0000"/>
+          <w:rtl/>
         </w:rPr>
       </w:pPr>
       <w:r>
@@ -32081,71 +31944,57 @@
           <w:bCs/>
           <w:lang w:val="en-GB"/>
         </w:rPr>
-        <w:t xml:space="preserve">The </w:t>
+        <w:t xml:space="preserve">Data </w:t>
       </w:r>
       <w:r>
         <w:rPr>
           <w:bCs/>
           <w:lang w:val="en-GB"/>
         </w:rPr>
-        <w:t>d</w:t>
+        <w:t>Modelling</w:t>
       </w:r>
       <w:r>
         <w:rPr>
           <w:bCs/>
           <w:lang w:val="en-GB"/>
         </w:rPr>
-        <w:t>ata</w:t>
+        <w:t xml:space="preserve"> Design</w:t>
+      </w:r>
+      <w:r>
+        <w:rPr>
+          <w:rFonts w:hint="cs"/>
+          <w:bCs/>
+          <w:rtl/>
+          <w:lang w:val="en-GB"/>
+        </w:rPr>
+        <w:t xml:space="preserve"> </w:t>
       </w:r>
       <w:r>
         <w:rPr>
           <w:bCs/>
           <w:lang w:val="en-GB"/>
         </w:rPr>
-        <w:t>base</w:t>
-      </w:r>
-      <w:r>
-        <w:rPr>
-          <w:bCs/>
+        <w:t>involves creating a schema to organize and structure data within the system, ensuring efficient storage, retrieval, and management of information</w:t>
+      </w:r>
+      <w:r>
+        <w:t>.</w:t>
+      </w:r>
+    </w:p>
+    <w:p>
+      <w:pPr>
+        <w:ind w:firstLine="540"/>
+        <w:rPr>
           <w:lang w:val="en-GB"/>
         </w:rPr>
-        <w:t>s</w:t>
-      </w:r>
-      <w:r>
-        <w:t xml:space="preserve"> d</w:t>
-      </w:r>
-      <w:r>
-        <w:t xml:space="preserve">esign </w:t>
-      </w:r>
-      <w:r>
-        <w:rPr>
-          <w:color w:val="FF0000"/>
-        </w:rPr>
-        <w:t xml:space="preserve">or </w:t>
-      </w:r>
-      <w:r>
-        <w:rPr>
-          <w:color w:val="FF0000"/>
-        </w:rPr>
-        <w:t>the developed a</w:t>
-      </w:r>
-      <w:r>
-        <w:rPr>
-          <w:color w:val="FF0000"/>
-        </w:rPr>
-        <w:t>lgorithms</w:t>
-      </w:r>
-      <w:r>
-        <w:rPr>
-          <w:color w:val="FF0000"/>
-        </w:rPr>
-        <w:t xml:space="preserve"> </w:t>
-      </w:r>
-      <w:r>
-        <w:t>should be presented here</w:t>
-      </w:r>
-      <w:r>
-        <w:t>.</w:t>
+      </w:pPr>
+      <w:r>
+        <w:t>T</w:t>
+      </w:r>
+      <w:r>
+        <w:rPr>
+          <w:lang w:val="en-GB"/>
+        </w:rPr>
+        <w:t>his phase will be executed in the second stage of the project due to time constraints.</w:t>
       </w:r>
     </w:p>
     <w:p>
@@ -32153,14 +32002,14 @@
         <w:pStyle w:val="Heading2"/>
         <w:ind w:left="540" w:hanging="540"/>
       </w:pPr>
-      <w:bookmarkStart w:id="96" w:name="_Toc152602751"/>
+      <w:bookmarkStart w:id="94" w:name="_Toc152602751"/>
       <w:r>
         <w:t xml:space="preserve">User </w:t>
       </w:r>
       <w:r>
         <w:t>Interface Design</w:t>
       </w:r>
-      <w:bookmarkEnd w:id="96"/>
+      <w:bookmarkEnd w:id="94"/>
     </w:p>
     <w:p>
       <w:pPr>
@@ -32260,7 +32109,6 @@
         <w:rPr>
           <w:noProof/>
         </w:rPr>
-        <w:lastRenderedPageBreak/>
         <w:drawing>
           <wp:inline distT="0" distB="0" distL="0" distR="0" wp14:anchorId="3321E4FA" wp14:editId="49ED710E">
             <wp:extent cx="5065776" cy="2420321"/>
@@ -32322,10 +32170,7 @@
         <w:t xml:space="preserve">Figure </w:t>
       </w:r>
       <w:r>
-        <w:t>1</w:t>
-      </w:r>
-      <w:r>
-        <w:t>9</w:t>
+        <w:t>19</w:t>
       </w:r>
       <w:r>
         <w:t xml:space="preserve">: </w:t>
@@ -32334,13 +32179,7 @@
         <w:rPr>
           <w:lang w:val="en-US"/>
         </w:rPr>
-        <w:t xml:space="preserve">UI </w:t>
-      </w:r>
-      <w:r>
-        <w:rPr>
-          <w:lang w:val="en-US"/>
-        </w:rPr>
-        <w:t>2</w:t>
+        <w:t>UI 2</w:t>
       </w:r>
       <w:r>
         <w:t>.</w:t>
@@ -32351,6 +32190,7 @@
         <w:rPr>
           <w:noProof/>
         </w:rPr>
+        <w:lastRenderedPageBreak/>
         <w:drawing>
           <wp:inline distT="0" distB="0" distL="0" distR="0" wp14:anchorId="25499A41" wp14:editId="08C00787">
             <wp:extent cx="5065776" cy="2413487"/>
@@ -32421,13 +32261,7 @@
         <w:rPr>
           <w:lang w:val="en-US"/>
         </w:rPr>
-        <w:t xml:space="preserve">UI </w:t>
-      </w:r>
-      <w:r>
-        <w:rPr>
-          <w:lang w:val="en-US"/>
-        </w:rPr>
-        <w:t>3</w:t>
+        <w:t>UI 3</w:t>
       </w:r>
       <w:r>
         <w:t>.</w:t>
@@ -32438,7 +32272,6 @@
         <w:rPr>
           <w:noProof/>
         </w:rPr>
-        <w:lastRenderedPageBreak/>
         <w:drawing>
           <wp:inline distT="0" distB="0" distL="0" distR="0" wp14:anchorId="3B5F5B7A" wp14:editId="021207C0">
             <wp:extent cx="5065776" cy="2423041"/>
@@ -32509,13 +32342,7 @@
         <w:rPr>
           <w:lang w:val="en-US"/>
         </w:rPr>
-        <w:t xml:space="preserve">UI </w:t>
-      </w:r>
-      <w:r>
-        <w:rPr>
-          <w:lang w:val="en-US"/>
-        </w:rPr>
-        <w:t>4</w:t>
+        <w:t>UI 4</w:t>
       </w:r>
       <w:r>
         <w:t>.</w:t>
@@ -32526,6 +32353,7 @@
         <w:rPr>
           <w:noProof/>
         </w:rPr>
+        <w:lastRenderedPageBreak/>
         <w:drawing>
           <wp:inline distT="0" distB="0" distL="0" distR="0" wp14:anchorId="39CFC6BD" wp14:editId="258F35DC">
             <wp:extent cx="5065776" cy="2406169"/>
@@ -32596,13 +32424,7 @@
         <w:rPr>
           <w:lang w:val="en-US"/>
         </w:rPr>
-        <w:t xml:space="preserve">UI </w:t>
-      </w:r>
-      <w:r>
-        <w:rPr>
-          <w:lang w:val="en-US"/>
-        </w:rPr>
-        <w:t>5</w:t>
+        <w:t>UI 5</w:t>
       </w:r>
       <w:r>
         <w:t>.</w:t>
@@ -32613,14 +32435,14 @@
         <w:pStyle w:val="Heading2"/>
         <w:ind w:left="540" w:hanging="540"/>
       </w:pPr>
-      <w:bookmarkStart w:id="97" w:name="_Toc152602752"/>
+      <w:bookmarkStart w:id="95" w:name="_Toc152602752"/>
       <w:r>
         <w:t>Summary</w:t>
       </w:r>
-      <w:bookmarkStart w:id="98" w:name="_Toc380764665"/>
-      <w:bookmarkEnd w:id="97"/>
-    </w:p>
-    <w:bookmarkEnd w:id="98"/>
+      <w:bookmarkStart w:id="96" w:name="_Toc380764665"/>
+      <w:bookmarkEnd w:id="95"/>
+    </w:p>
+    <w:bookmarkEnd w:id="96"/>
     <w:p>
       <w:pPr>
         <w:ind w:firstLine="540"/>
@@ -32634,7 +32456,7 @@
         <w:pStyle w:val="Heading1"/>
         <w:ind w:left="0"/>
       </w:pPr>
-      <w:bookmarkStart w:id="99" w:name="_Toc152602753"/>
+      <w:bookmarkStart w:id="97" w:name="_Toc152602753"/>
       <w:r>
         <w:lastRenderedPageBreak/>
         <w:t xml:space="preserve">Chapter </w:t>
@@ -32666,7 +32488,7 @@
       <w:r>
         <w:t>ork</w:t>
       </w:r>
-      <w:bookmarkEnd w:id="99"/>
+      <w:bookmarkEnd w:id="97"/>
       <w:r>
         <w:t xml:space="preserve">  </w:t>
       </w:r>
@@ -32677,11 +32499,11 @@
         <w:pStyle w:val="Heading2"/>
         <w:ind w:left="540" w:hanging="540"/>
       </w:pPr>
-      <w:bookmarkStart w:id="100" w:name="_Toc152602754"/>
+      <w:bookmarkStart w:id="98" w:name="_Toc152602754"/>
       <w:r>
         <w:t>Conclusion</w:t>
       </w:r>
-      <w:bookmarkEnd w:id="100"/>
+      <w:bookmarkEnd w:id="98"/>
     </w:p>
     <w:p>
       <w:pPr>
@@ -32794,16 +32616,19 @@
         <w:pStyle w:val="Heading2"/>
         <w:ind w:left="540" w:hanging="540"/>
       </w:pPr>
-      <w:bookmarkStart w:id="101" w:name="_Toc152602755"/>
+      <w:bookmarkStart w:id="99" w:name="_Toc152602755"/>
       <w:r>
         <w:t>Goals Achieved</w:t>
       </w:r>
-      <w:bookmarkEnd w:id="101"/>
+      <w:bookmarkEnd w:id="99"/>
     </w:p>
     <w:p>
       <w:pPr>
         <w:pStyle w:val="Body"/>
         <w:spacing w:before="120" w:after="0"/>
+        <w:rPr>
+          <w:rtl/>
+        </w:rPr>
       </w:pPr>
       <w:r>
         <w:t>This section d</w:t>
@@ -32839,13 +32664,292 @@
       <w:r>
         <w:t xml:space="preserve"> you had had more time or if things had worked out differently.  </w:t>
       </w:r>
+    </w:p>
+    <w:p>
+      <w:pPr>
+        <w:pStyle w:val="Body"/>
+        <w:spacing w:before="120" w:after="0"/>
+        <w:rPr>
+          <w:rtl/>
+        </w:rPr>
+      </w:pPr>
     </w:p>
     <w:p>
       <w:pPr>
         <w:pStyle w:val="Heading2"/>
         <w:ind w:left="540" w:hanging="540"/>
-      </w:pPr>
-      <w:bookmarkStart w:id="102" w:name="_Toc152602756"/>
+        <w:rPr>
+          <w:rtl/>
+        </w:rPr>
+      </w:pPr>
+      <w:r>
+        <w:t>Lessons Learnt</w:t>
+      </w:r>
+    </w:p>
+    <w:p>
+      <w:pPr>
+        <w:pStyle w:val="ListParagraph"/>
+        <w:numPr>
+          <w:ilvl w:val="0"/>
+          <w:numId w:val="59"/>
+        </w:numPr>
+        <w:spacing w:line="360" w:lineRule="auto"/>
+      </w:pPr>
+      <w:r>
+        <w:rPr>
+          <w:rFonts w:ascii="Times New Roman" w:hAnsi="Times New Roman" w:cs="Times New Roman"/>
+          <w:b/>
+          <w:bCs/>
+          <w:szCs w:val="24"/>
+        </w:rPr>
+        <w:t xml:space="preserve">Working as a team- </w:t>
+      </w:r>
+      <w:r>
+        <w:rPr>
+          <w:rFonts w:ascii="Times New Roman" w:hAnsi="Times New Roman" w:cs="Times New Roman"/>
+          <w:szCs w:val="24"/>
+        </w:rPr>
+        <w:t>This project helped us to work together, learn and benefit from each other when we needed each other.</w:t>
+      </w:r>
+    </w:p>
+    <w:p>
+      <w:pPr>
+        <w:pStyle w:val="ListParagraph"/>
+        <w:numPr>
+          <w:ilvl w:val="0"/>
+          <w:numId w:val="59"/>
+        </w:numPr>
+        <w:spacing w:line="360" w:lineRule="auto"/>
+      </w:pPr>
+      <w:r>
+        <w:rPr>
+          <w:b/>
+          <w:bCs/>
+        </w:rPr>
+        <w:t>Project planning</w:t>
+      </w:r>
+      <w:r>
+        <w:rPr>
+          <w:rFonts w:hint="cs"/>
+          <w:rtl/>
+        </w:rPr>
+        <w:t>-</w:t>
+      </w:r>
+      <w:r>
+        <w:t xml:space="preserve"> involves setting the goals of the project, creating a task list for each goal, and developing a weekly schedule. Tasks are reviewed and assigned every weekend, and completed work is presented to the supervisor for feedback and approval.</w:t>
+      </w:r>
+    </w:p>
+    <w:p>
+      <w:pPr>
+        <w:pStyle w:val="ListParagraph"/>
+        <w:numPr>
+          <w:ilvl w:val="0"/>
+          <w:numId w:val="59"/>
+        </w:numPr>
+        <w:spacing w:line="360" w:lineRule="auto"/>
+      </w:pPr>
+      <w:r>
+        <w:rPr>
+          <w:rFonts w:ascii="Times New Roman" w:hAnsi="Times New Roman" w:cs="Times New Roman"/>
+          <w:b/>
+          <w:bCs/>
+          <w:szCs w:val="24"/>
+        </w:rPr>
+        <w:t xml:space="preserve">Learn </w:t>
+      </w:r>
+      <w:r>
+        <w:rPr>
+          <w:rFonts w:ascii="Times New Roman" w:hAnsi="Times New Roman" w:cs="Times New Roman"/>
+          <w:b/>
+          <w:bCs/>
+          <w:szCs w:val="24"/>
+        </w:rPr>
+        <w:t>NLP</w:t>
+      </w:r>
+      <w:r>
+        <w:rPr>
+          <w:rFonts w:ascii="Times New Roman" w:hAnsi="Times New Roman" w:cs="Times New Roman"/>
+          <w:szCs w:val="24"/>
+        </w:rPr>
+        <w:t xml:space="preserve">- </w:t>
+      </w:r>
+      <w:r>
+        <w:rPr>
+          <w:rFonts w:ascii="Times New Roman" w:hAnsi="Times New Roman" w:cs="Times New Roman"/>
+          <w:szCs w:val="24"/>
+        </w:rPr>
+        <w:t xml:space="preserve">NLP </w:t>
+      </w:r>
+      <w:r>
+        <w:rPr>
+          <w:rFonts w:ascii="Times New Roman" w:hAnsi="Times New Roman" w:cs="Times New Roman"/>
+          <w:szCs w:val="24"/>
+        </w:rPr>
+        <w:t xml:space="preserve">is a new system for </w:t>
+      </w:r>
+      <w:r>
+        <w:rPr>
+          <w:rFonts w:ascii="Times New Roman" w:hAnsi="Times New Roman" w:cs="Times New Roman"/>
+          <w:szCs w:val="24"/>
+        </w:rPr>
+        <w:t>us,</w:t>
+      </w:r>
+      <w:r>
+        <w:rPr>
+          <w:rFonts w:ascii="Times New Roman" w:hAnsi="Times New Roman" w:cs="Times New Roman"/>
+          <w:szCs w:val="24"/>
+        </w:rPr>
+        <w:t xml:space="preserve"> and we did not study anything about it in our university courses.</w:t>
+      </w:r>
+    </w:p>
+    <w:p>
+      <w:pPr>
+        <w:pStyle w:val="ListParagraph"/>
+        <w:numPr>
+          <w:ilvl w:val="0"/>
+          <w:numId w:val="59"/>
+        </w:numPr>
+        <w:spacing w:line="360" w:lineRule="auto"/>
+      </w:pPr>
+      <w:r>
+        <w:rPr>
+          <w:rFonts w:ascii="Times New Roman" w:hAnsi="Times New Roman" w:cs="Times New Roman"/>
+          <w:b/>
+          <w:bCs/>
+          <w:szCs w:val="24"/>
+        </w:rPr>
+        <w:t xml:space="preserve">Improve writing skills- </w:t>
+      </w:r>
+      <w:r>
+        <w:rPr>
+          <w:rFonts w:ascii="Times New Roman" w:hAnsi="Times New Roman" w:cs="Times New Roman"/>
+          <w:szCs w:val="24"/>
+        </w:rPr>
+        <w:t>One of the most important things we learned in our project is to improve writing skill</w:t>
+      </w:r>
+      <w:r>
+        <w:rPr>
+          <w:rFonts w:ascii="Times New Roman" w:hAnsi="Times New Roman" w:cs="Times New Roman"/>
+          <w:szCs w:val="24"/>
+        </w:rPr>
+        <w:t>.</w:t>
+      </w:r>
+    </w:p>
+    <w:p>
+      <w:pPr>
+        <w:pStyle w:val="ListParagraph"/>
+        <w:numPr>
+          <w:ilvl w:val="0"/>
+          <w:numId w:val="59"/>
+        </w:numPr>
+        <w:spacing w:line="360" w:lineRule="auto"/>
+      </w:pPr>
+      <w:r>
+        <w:rPr>
+          <w:b/>
+          <w:bCs/>
+        </w:rPr>
+        <w:t xml:space="preserve">Learning System Development for </w:t>
+      </w:r>
+      <w:r>
+        <w:rPr>
+          <w:b/>
+          <w:bCs/>
+        </w:rPr>
+        <w:t>AI</w:t>
+      </w:r>
+      <w:r>
+        <w:rPr>
+          <w:b/>
+          <w:bCs/>
+        </w:rPr>
+        <w:t xml:space="preserve"> (</w:t>
+      </w:r>
+      <w:r>
+        <w:rPr>
+          <w:b/>
+          <w:bCs/>
+        </w:rPr>
+        <w:t>NLP, ML)</w:t>
+      </w:r>
+      <w:r>
+        <w:t>-</w:t>
+      </w:r>
+      <w:r>
+        <w:t xml:space="preserve"> taught us the development steps in the fields of Natural Language Processing (NLP) and Machine Learning (ML).</w:t>
+      </w:r>
+    </w:p>
+    <w:p>
+      <w:pPr>
+        <w:pStyle w:val="ListParagraph"/>
+        <w:numPr>
+          <w:ilvl w:val="0"/>
+          <w:numId w:val="59"/>
+        </w:numPr>
+        <w:spacing w:line="360" w:lineRule="auto"/>
+      </w:pPr>
+      <w:r>
+        <w:rPr>
+          <w:b/>
+          <w:bCs/>
+        </w:rPr>
+        <w:t>Researched and Read papers</w:t>
+      </w:r>
+      <w:r>
+        <w:t>- Acquired knowledge of methods for searching for reliable references and extracting information from them.</w:t>
+      </w:r>
+    </w:p>
+    <w:p>
+      <w:pPr>
+        <w:pStyle w:val="ListParagraph"/>
+        <w:numPr>
+          <w:ilvl w:val="0"/>
+          <w:numId w:val="59"/>
+        </w:numPr>
+        <w:spacing w:line="360" w:lineRule="auto"/>
+      </w:pPr>
+      <w:r>
+        <w:rPr>
+          <w:b/>
+          <w:bCs/>
+        </w:rPr>
+        <w:lastRenderedPageBreak/>
+        <w:t>Writing References</w:t>
+      </w:r>
+      <w:r>
+        <w:t>- Acquired knowledge of how to write references in the IEEE style.</w:t>
+      </w:r>
+    </w:p>
+    <w:p>
+      <w:pPr>
+        <w:pStyle w:val="ListParagraph"/>
+        <w:numPr>
+          <w:ilvl w:val="0"/>
+          <w:numId w:val="59"/>
+        </w:numPr>
+        <w:spacing w:line="360" w:lineRule="auto"/>
+        <w:rPr>
+          <w:b/>
+          <w:bCs/>
+        </w:rPr>
+      </w:pPr>
+      <w:r>
+        <w:rPr>
+          <w:b/>
+          <w:bCs/>
+        </w:rPr>
+        <w:t>Every software project has different types of requirements</w:t>
+      </w:r>
+      <w:r>
+        <w:t>.</w:t>
+      </w:r>
+    </w:p>
+    <w:p>
+      <w:pPr>
+        <w:pStyle w:val="Heading2"/>
+        <w:ind w:left="540" w:hanging="540"/>
+      </w:pPr>
+      <w:bookmarkStart w:id="100" w:name="_Toc152602756"/>
       <w:r>
         <w:t>Limitations and</w:t>
       </w:r>
@@ -32858,105 +32962,26 @@
       <w:r>
         <w:t xml:space="preserve"> Work</w:t>
       </w:r>
-      <w:bookmarkEnd w:id="102"/>
+      <w:bookmarkEnd w:id="100"/>
       <w:r>
         <w:t xml:space="preserve"> </w:t>
       </w:r>
     </w:p>
     <w:p>
       <w:pPr>
-        <w:pStyle w:val="Default"/>
-        <w:spacing w:before="120" w:line="360" w:lineRule="auto"/>
-        <w:ind w:firstLine="547"/>
-        <w:jc w:val="both"/>
-      </w:pPr>
-      <w:r>
-        <w:t>In t</w:t>
-      </w:r>
-      <w:r>
-        <w:t xml:space="preserve">his </w:t>
-      </w:r>
-      <w:r>
-        <w:t xml:space="preserve">section the student </w:t>
-      </w:r>
-      <w:r>
-        <w:t xml:space="preserve">should </w:t>
-      </w:r>
-      <w:r>
-        <w:rPr>
-          <w:rStyle w:val="hps"/>
-        </w:rPr>
-        <w:t>set out the</w:t>
-      </w:r>
-      <w:r>
-        <w:t xml:space="preserve"> </w:t>
-      </w:r>
-      <w:r>
-        <w:rPr>
-          <w:rStyle w:val="hps"/>
-        </w:rPr>
-        <w:t>limits</w:t>
-      </w:r>
-      <w:r>
-        <w:t xml:space="preserve"> </w:t>
-      </w:r>
-      <w:r>
-        <w:rPr>
-          <w:rStyle w:val="hps"/>
-        </w:rPr>
-        <w:t>of his work</w:t>
-      </w:r>
-      <w:r>
-        <w:t xml:space="preserve"> </w:t>
-      </w:r>
-      <w:r>
-        <w:rPr>
-          <w:rStyle w:val="hps"/>
-        </w:rPr>
-        <w:t>and suggest new</w:t>
-      </w:r>
-      <w:r>
-        <w:t xml:space="preserve"> </w:t>
-      </w:r>
-      <w:r>
-        <w:rPr>
-          <w:rStyle w:val="hps"/>
-        </w:rPr>
-        <w:t>works to be undertaken</w:t>
-      </w:r>
-      <w:r>
-        <w:t xml:space="preserve"> </w:t>
-      </w:r>
-      <w:r>
-        <w:rPr>
-          <w:rStyle w:val="hps"/>
-        </w:rPr>
-        <w:t>to complement or</w:t>
-      </w:r>
-      <w:r>
-        <w:t xml:space="preserve"> </w:t>
-      </w:r>
-      <w:r>
-        <w:rPr>
-          <w:rStyle w:val="hps"/>
-        </w:rPr>
-        <w:t xml:space="preserve">improve the </w:t>
-      </w:r>
-      <w:r>
-        <w:rPr>
-          <w:rStyle w:val="hps"/>
-        </w:rPr>
-        <w:t xml:space="preserve">present </w:t>
-      </w:r>
-      <w:r>
-        <w:rPr>
-          <w:rStyle w:val="hps"/>
-        </w:rPr>
-        <w:t>work</w:t>
-      </w:r>
-      <w:r>
-        <w:t>.</w:t>
-      </w:r>
+        <w:pStyle w:val="Heading3"/>
+      </w:pPr>
+      <w:r>
+        <w:t>Limitations</w:t>
+      </w:r>
+    </w:p>
+    <w:p>
+      <w:pPr>
+        <w:rPr>
+          <w:rFonts w:hint="cs"/>
+          <w:rtl/>
+        </w:rPr>
+      </w:pPr>
     </w:p>
     <w:p>
       <w:pPr>
@@ -33026,16 +33051,16 @@
         <w:pStyle w:val="Heading1"/>
         <w:ind w:left="0"/>
       </w:pPr>
-      <w:bookmarkStart w:id="103" w:name="_Toc312089938"/>
-      <w:bookmarkStart w:id="104" w:name="_Toc324705739"/>
-      <w:bookmarkStart w:id="105" w:name="_Toc152602757"/>
+      <w:bookmarkStart w:id="101" w:name="_Toc312089938"/>
+      <w:bookmarkStart w:id="102" w:name="_Toc324705739"/>
+      <w:bookmarkStart w:id="103" w:name="_Toc152602757"/>
       <w:r>
         <w:lastRenderedPageBreak/>
         <w:t>References</w:t>
       </w:r>
+      <w:bookmarkEnd w:id="101"/>
+      <w:bookmarkEnd w:id="102"/>
       <w:bookmarkEnd w:id="103"/>
-      <w:bookmarkEnd w:id="104"/>
-      <w:bookmarkEnd w:id="105"/>
       <w:r>
         <w:t xml:space="preserve"> </w:t>
       </w:r>
@@ -33109,13 +33134,11 @@
               <w:rPr>
                 <w:noProof/>
                 <w:szCs w:val="24"/>
-                <w:lang/>
-              </w:rPr>
-            </w:pPr>
-            <w:r>
-              <w:rPr>
-                <w:noProof/>
-                <w:lang/>
+              </w:rPr>
+            </w:pPr>
+            <w:r>
+              <w:rPr>
+                <w:noProof/>
               </w:rPr>
               <w:t xml:space="preserve">[1] </w:t>
             </w:r>
@@ -33131,13 +33154,11 @@
               <w:pStyle w:val="Bibliography"/>
               <w:rPr>
                 <w:noProof/>
-                <w:lang/>
-              </w:rPr>
-            </w:pPr>
-            <w:r>
-              <w:rPr>
-                <w:noProof/>
-                <w:lang/>
+              </w:rPr>
+            </w:pPr>
+            <w:r>
+              <w:rPr>
+                <w:noProof/>
               </w:rPr>
               <w:t xml:space="preserve">H. Sofian, N. A. M. Yunus and R. Ahmad, "Systematic Mapping: Artificial Intelligence Techniques in Software Engineering," </w:t>
             </w:r>
@@ -33146,14 +33167,12 @@
                 <w:i/>
                 <w:iCs/>
                 <w:noProof/>
-                <w:lang/>
               </w:rPr>
               <w:t xml:space="preserve">IEEE Access, </w:t>
             </w:r>
             <w:r>
               <w:rPr>
                 <w:noProof/>
-                <w:lang/>
               </w:rPr>
               <w:t xml:space="preserve">vol. 10, pp. 51021-51040, 2022. </w:t>
             </w:r>
@@ -33175,13 +33194,11 @@
               <w:pStyle w:val="Bibliography"/>
               <w:rPr>
                 <w:noProof/>
-                <w:lang/>
-              </w:rPr>
-            </w:pPr>
-            <w:r>
-              <w:rPr>
-                <w:noProof/>
-                <w:lang/>
+              </w:rPr>
+            </w:pPr>
+            <w:r>
+              <w:rPr>
+                <w:noProof/>
               </w:rPr>
               <w:t xml:space="preserve">[2] </w:t>
             </w:r>
@@ -33197,13 +33214,11 @@
               <w:pStyle w:val="Bibliography"/>
               <w:rPr>
                 <w:noProof/>
-                <w:lang/>
-              </w:rPr>
-            </w:pPr>
-            <w:r>
-              <w:rPr>
-                <w:noProof/>
-                <w:lang/>
+              </w:rPr>
+            </w:pPr>
+            <w:r>
+              <w:rPr>
+                <w:noProof/>
               </w:rPr>
               <w:t xml:space="preserve">R. S. e. Bashir, "UML models consistency management: Guidelines for software quality manager.," </w:t>
             </w:r>
@@ -33212,14 +33227,12 @@
                 <w:i/>
                 <w:iCs/>
                 <w:noProof/>
-                <w:lang/>
               </w:rPr>
               <w:t xml:space="preserve">International Journal of Information Management, </w:t>
             </w:r>
             <w:r>
               <w:rPr>
                 <w:noProof/>
-                <w:lang/>
               </w:rPr>
               <w:t xml:space="preserve">vol. 36, no. 6, pp. 883-899, 2016. </w:t>
             </w:r>
@@ -33241,13 +33254,11 @@
               <w:pStyle w:val="Bibliography"/>
               <w:rPr>
                 <w:noProof/>
-                <w:lang/>
-              </w:rPr>
-            </w:pPr>
-            <w:r>
-              <w:rPr>
-                <w:noProof/>
-                <w:lang/>
+              </w:rPr>
+            </w:pPr>
+            <w:r>
+              <w:rPr>
+                <w:noProof/>
               </w:rPr>
               <w:t xml:space="preserve">[3] </w:t>
             </w:r>
@@ -33263,13 +33274,11 @@
               <w:pStyle w:val="Bibliography"/>
               <w:rPr>
                 <w:noProof/>
-                <w:lang/>
-              </w:rPr>
-            </w:pPr>
-            <w:r>
-              <w:rPr>
-                <w:noProof/>
-                <w:lang/>
+              </w:rPr>
+            </w:pPr>
+            <w:r>
+              <w:rPr>
+                <w:noProof/>
               </w:rPr>
               <w:t xml:space="preserve">T. w. l. t. p. o. f. t. a. o. technology, "The world's largest technical professional organization for the advancement of technology," IEEE. </w:t>
             </w:r>
@@ -33291,13 +33300,11 @@
               <w:pStyle w:val="Bibliography"/>
               <w:rPr>
                 <w:noProof/>
-                <w:lang/>
-              </w:rPr>
-            </w:pPr>
-            <w:r>
-              <w:rPr>
-                <w:noProof/>
-                <w:lang/>
+              </w:rPr>
+            </w:pPr>
+            <w:r>
+              <w:rPr>
+                <w:noProof/>
               </w:rPr>
               <w:t xml:space="preserve">[4] </w:t>
             </w:r>
@@ -33313,13 +33320,11 @@
               <w:pStyle w:val="Bibliography"/>
               <w:rPr>
                 <w:noProof/>
-                <w:lang/>
-              </w:rPr>
-            </w:pPr>
-            <w:r>
-              <w:rPr>
-                <w:noProof/>
-                <w:lang/>
+              </w:rPr>
+            </w:pPr>
+            <w:r>
+              <w:rPr>
+                <w:noProof/>
               </w:rPr>
               <w:t>university of BATH, 2017. [Online]. Available: https://www.bath.ac.uk/publications/library-guides-to-citing-referencing/attachments/ieee-style-guide.pdf.</w:t>
             </w:r>
@@ -33341,13 +33346,11 @@
               <w:pStyle w:val="Bibliography"/>
               <w:rPr>
                 <w:noProof/>
-                <w:lang/>
-              </w:rPr>
-            </w:pPr>
-            <w:r>
-              <w:rPr>
-                <w:noProof/>
-                <w:lang/>
+              </w:rPr>
+            </w:pPr>
+            <w:r>
+              <w:rPr>
+                <w:noProof/>
               </w:rPr>
               <w:t xml:space="preserve">[5] </w:t>
             </w:r>
@@ -33363,13 +33366,11 @@
               <w:pStyle w:val="Bibliography"/>
               <w:rPr>
                 <w:noProof/>
-                <w:lang/>
-              </w:rPr>
-            </w:pPr>
-            <w:r>
-              <w:rPr>
-                <w:noProof/>
-                <w:lang/>
+              </w:rPr>
+            </w:pPr>
+            <w:r>
+              <w:rPr>
+                <w:noProof/>
               </w:rPr>
               <w:t>". R. M. A. D. Library. [Online]. Available: https://dl.acm.org/.</w:t>
             </w:r>
@@ -33391,13 +33392,11 @@
               <w:pStyle w:val="Bibliography"/>
               <w:rPr>
                 <w:noProof/>
-                <w:lang/>
-              </w:rPr>
-            </w:pPr>
-            <w:r>
-              <w:rPr>
-                <w:noProof/>
-                <w:lang/>
+              </w:rPr>
+            </w:pPr>
+            <w:r>
+              <w:rPr>
+                <w:noProof/>
               </w:rPr>
               <w:t xml:space="preserve">[6] </w:t>
             </w:r>
@@ -33413,13 +33412,11 @@
               <w:pStyle w:val="Bibliography"/>
               <w:rPr>
                 <w:noProof/>
-                <w:lang/>
-              </w:rPr>
-            </w:pPr>
-            <w:r>
-              <w:rPr>
-                <w:noProof/>
-                <w:lang/>
+              </w:rPr>
+            </w:pPr>
+            <w:r>
+              <w:rPr>
+                <w:noProof/>
               </w:rPr>
               <w:t xml:space="preserve">G. F. Luger., Artificial intelligence: structures and strategies for complex problem solving., Addison-Wesley Publishing CompanyUnited States, 2008. </w:t>
             </w:r>
@@ -33441,13 +33438,11 @@
               <w:pStyle w:val="Bibliography"/>
               <w:rPr>
                 <w:noProof/>
-                <w:lang/>
-              </w:rPr>
-            </w:pPr>
-            <w:r>
-              <w:rPr>
-                <w:noProof/>
-                <w:lang/>
+              </w:rPr>
+            </w:pPr>
+            <w:r>
+              <w:rPr>
+                <w:noProof/>
               </w:rPr>
               <w:t xml:space="preserve">[7] </w:t>
             </w:r>
@@ -33463,13 +33458,11 @@
               <w:pStyle w:val="Bibliography"/>
               <w:rPr>
                 <w:noProof/>
-                <w:lang/>
-              </w:rPr>
-            </w:pPr>
-            <w:r>
-              <w:rPr>
-                <w:noProof/>
-                <w:lang/>
+              </w:rPr>
+            </w:pPr>
+            <w:r>
+              <w:rPr>
+                <w:noProof/>
               </w:rPr>
               <w:t>M. O. I. Bashir, "ResearchGate," [Online]. Available: https://www.researchgate.net/figure/Different-branches-of-AI-13_fig1_357512563.</w:t>
             </w:r>
@@ -33491,13 +33484,11 @@
               <w:pStyle w:val="Bibliography"/>
               <w:rPr>
                 <w:noProof/>
-                <w:lang/>
-              </w:rPr>
-            </w:pPr>
-            <w:r>
-              <w:rPr>
-                <w:noProof/>
-                <w:lang/>
+              </w:rPr>
+            </w:pPr>
+            <w:r>
+              <w:rPr>
+                <w:noProof/>
               </w:rPr>
               <w:t xml:space="preserve">[8] </w:t>
             </w:r>
@@ -33513,13 +33504,11 @@
               <w:pStyle w:val="Bibliography"/>
               <w:rPr>
                 <w:noProof/>
-                <w:lang/>
-              </w:rPr>
-            </w:pPr>
-            <w:r>
-              <w:rPr>
-                <w:noProof/>
-                <w:lang/>
+              </w:rPr>
+            </w:pPr>
+            <w:r>
+              <w:rPr>
+                <w:noProof/>
               </w:rPr>
               <w:t xml:space="preserve">2. W. A. Hany H Ammar1, Software Engineering Using Artificial Intelligence Techniques: Current State and Open Problems, 2013. </w:t>
             </w:r>
@@ -33541,13 +33530,11 @@
               <w:pStyle w:val="Bibliography"/>
               <w:rPr>
                 <w:noProof/>
-                <w:lang/>
-              </w:rPr>
-            </w:pPr>
-            <w:r>
-              <w:rPr>
-                <w:noProof/>
-                <w:lang/>
+              </w:rPr>
+            </w:pPr>
+            <w:r>
+              <w:rPr>
+                <w:noProof/>
               </w:rPr>
               <w:t xml:space="preserve">[9] </w:t>
             </w:r>
@@ -33563,13 +33550,11 @@
               <w:pStyle w:val="Bibliography"/>
               <w:rPr>
                 <w:noProof/>
-                <w:lang/>
-              </w:rPr>
-            </w:pPr>
-            <w:r>
-              <w:rPr>
-                <w:noProof/>
-                <w:lang/>
+              </w:rPr>
+            </w:pPr>
+            <w:r>
+              <w:rPr>
+                <w:noProof/>
               </w:rPr>
               <w:t xml:space="preserve">S. Shafiq, A. Mashkoor, C. Mayr-Dorn and A. Egyed, "A Literature Review of Using Machine Learning in Software Development Life Cycle Stages," </w:t>
             </w:r>
@@ -33578,14 +33563,12 @@
                 <w:i/>
                 <w:iCs/>
                 <w:noProof/>
-                <w:lang/>
               </w:rPr>
               <w:t xml:space="preserve">IEEE Access, </w:t>
             </w:r>
             <w:r>
               <w:rPr>
                 <w:noProof/>
-                <w:lang/>
               </w:rPr>
               <w:t xml:space="preserve">vol. 9, pp. 140896-140920, 2021. </w:t>
             </w:r>
@@ -33607,13 +33590,11 @@
               <w:pStyle w:val="Bibliography"/>
               <w:rPr>
                 <w:noProof/>
-                <w:lang/>
-              </w:rPr>
-            </w:pPr>
-            <w:r>
-              <w:rPr>
-                <w:noProof/>
-                <w:lang/>
+              </w:rPr>
+            </w:pPr>
+            <w:r>
+              <w:rPr>
+                <w:noProof/>
               </w:rPr>
               <w:t xml:space="preserve">[10] </w:t>
             </w:r>
@@ -33629,20 +33610,17 @@
               <w:pStyle w:val="Bibliography"/>
               <w:rPr>
                 <w:noProof/>
-                <w:lang/>
-              </w:rPr>
-            </w:pPr>
-            <w:r>
-              <w:rPr>
-                <w:noProof/>
-                <w:lang/>
+              </w:rPr>
+            </w:pPr>
+            <w:r>
+              <w:rPr>
+                <w:noProof/>
               </w:rPr>
               <w:t xml:space="preserve">H. a. Y. N. A. M. a. A. R. Sofian, "Systematic mapping: Artificial intelligence </w:t>
             </w:r>
             <w:r>
               <w:rPr>
                 <w:noProof/>
-                <w:lang/>
               </w:rPr>
               <w:lastRenderedPageBreak/>
               <w:t xml:space="preserve">techniques in software engineering," </w:t>
@@ -33652,14 +33630,12 @@
                 <w:i/>
                 <w:iCs/>
                 <w:noProof/>
-                <w:lang/>
               </w:rPr>
               <w:t xml:space="preserve">IEEE Access, </w:t>
             </w:r>
             <w:r>
               <w:rPr>
                 <w:noProof/>
-                <w:lang/>
               </w:rPr>
               <w:t xml:space="preserve">vol. 10, pp. 51021-51040, 2022. </w:t>
             </w:r>
@@ -33681,13 +33657,11 @@
               <w:pStyle w:val="Bibliography"/>
               <w:rPr>
                 <w:noProof/>
-                <w:lang/>
-              </w:rPr>
-            </w:pPr>
-            <w:r>
-              <w:rPr>
-                <w:noProof/>
-                <w:lang/>
+              </w:rPr>
+            </w:pPr>
+            <w:r>
+              <w:rPr>
+                <w:noProof/>
               </w:rPr>
               <w:lastRenderedPageBreak/>
               <w:t xml:space="preserve">[11] </w:t>
@@ -33704,13 +33678,11 @@
               <w:pStyle w:val="Bibliography"/>
               <w:rPr>
                 <w:noProof/>
-                <w:lang/>
-              </w:rPr>
-            </w:pPr>
-            <w:r>
-              <w:rPr>
-                <w:noProof/>
-                <w:lang/>
+              </w:rPr>
+            </w:pPr>
+            <w:r>
+              <w:rPr>
+                <w:noProof/>
               </w:rPr>
               <w:t xml:space="preserve">Z. a. L. F. a. Y. W. a. P. S. a. Z. J. Li, "A survey of convolutional neural networks: analysis, applications, and prospects," </w:t>
             </w:r>
@@ -33719,14 +33691,12 @@
                 <w:i/>
                 <w:iCs/>
                 <w:noProof/>
-                <w:lang/>
               </w:rPr>
               <w:t xml:space="preserve">IEEE transactions on neural networks and learning systems, </w:t>
             </w:r>
             <w:r>
               <w:rPr>
                 <w:noProof/>
-                <w:lang/>
               </w:rPr>
               <w:t xml:space="preserve">2021. </w:t>
             </w:r>
@@ -33748,13 +33718,11 @@
               <w:pStyle w:val="Bibliography"/>
               <w:rPr>
                 <w:noProof/>
-                <w:lang/>
-              </w:rPr>
-            </w:pPr>
-            <w:r>
-              <w:rPr>
-                <w:noProof/>
-                <w:lang/>
+              </w:rPr>
+            </w:pPr>
+            <w:r>
+              <w:rPr>
+                <w:noProof/>
               </w:rPr>
               <w:t xml:space="preserve">[12] </w:t>
             </w:r>
@@ -33770,13 +33738,11 @@
               <w:pStyle w:val="Bibliography"/>
               <w:rPr>
                 <w:noProof/>
-                <w:lang/>
-              </w:rPr>
-            </w:pPr>
-            <w:r>
-              <w:rPr>
-                <w:noProof/>
-                <w:lang/>
+              </w:rPr>
+            </w:pPr>
+            <w:r>
+              <w:rPr>
+                <w:noProof/>
               </w:rPr>
               <w:t>JayeshBapuAhire, "Data Science Central," [Online]. Available: https://www.datasciencecentral.com/the-artificial-neural-networks-handbook-part-1/.</w:t>
             </w:r>
@@ -33798,13 +33764,11 @@
               <w:pStyle w:val="Bibliography"/>
               <w:rPr>
                 <w:noProof/>
-                <w:lang/>
-              </w:rPr>
-            </w:pPr>
-            <w:r>
-              <w:rPr>
-                <w:noProof/>
-                <w:lang/>
+              </w:rPr>
+            </w:pPr>
+            <w:r>
+              <w:rPr>
+                <w:noProof/>
               </w:rPr>
               <w:t xml:space="preserve">[13] </w:t>
             </w:r>
@@ -33820,13 +33784,11 @@
               <w:pStyle w:val="Bibliography"/>
               <w:rPr>
                 <w:noProof/>
-                <w:lang/>
-              </w:rPr>
-            </w:pPr>
-            <w:r>
-              <w:rPr>
-                <w:noProof/>
-                <w:lang/>
+              </w:rPr>
+            </w:pPr>
+            <w:r>
+              <w:rPr>
+                <w:noProof/>
               </w:rPr>
               <w:t xml:space="preserve">V. Nasteski, "An overview of the supervised machine learning methods," </w:t>
             </w:r>
@@ -33835,14 +33797,12 @@
                 <w:i/>
                 <w:iCs/>
                 <w:noProof/>
-                <w:lang/>
               </w:rPr>
               <w:t xml:space="preserve">Horizons. b, </w:t>
             </w:r>
             <w:r>
               <w:rPr>
                 <w:noProof/>
-                <w:lang/>
               </w:rPr>
               <w:t xml:space="preserve">vol. 4, pp. 51-62, 2017. </w:t>
             </w:r>
@@ -33864,13 +33824,11 @@
               <w:pStyle w:val="Bibliography"/>
               <w:rPr>
                 <w:noProof/>
-                <w:lang/>
-              </w:rPr>
-            </w:pPr>
-            <w:r>
-              <w:rPr>
-                <w:noProof/>
-                <w:lang/>
+              </w:rPr>
+            </w:pPr>
+            <w:r>
+              <w:rPr>
+                <w:noProof/>
               </w:rPr>
               <w:t xml:space="preserve">[14] </w:t>
             </w:r>
@@ -33886,13 +33844,11 @@
               <w:pStyle w:val="Bibliography"/>
               <w:rPr>
                 <w:noProof/>
-                <w:lang/>
-              </w:rPr>
-            </w:pPr>
-            <w:r>
-              <w:rPr>
-                <w:noProof/>
-                <w:lang/>
+              </w:rPr>
+            </w:pPr>
+            <w:r>
+              <w:rPr>
+                <w:noProof/>
               </w:rPr>
               <w:t xml:space="preserve">Y. Vasiliev, Natural language processing with Python and spaCy: A practical introduction., No Starch Press , 2020. </w:t>
             </w:r>
@@ -33914,13 +33870,11 @@
               <w:pStyle w:val="Bibliography"/>
               <w:rPr>
                 <w:noProof/>
-                <w:lang/>
-              </w:rPr>
-            </w:pPr>
-            <w:r>
-              <w:rPr>
-                <w:noProof/>
-                <w:lang/>
+              </w:rPr>
+            </w:pPr>
+            <w:r>
+              <w:rPr>
+                <w:noProof/>
               </w:rPr>
               <w:t xml:space="preserve">[15] </w:t>
             </w:r>
@@ -33936,13 +33890,11 @@
               <w:pStyle w:val="Bibliography"/>
               <w:rPr>
                 <w:noProof/>
-                <w:lang/>
-              </w:rPr>
-            </w:pPr>
-            <w:r>
-              <w:rPr>
-                <w:noProof/>
-                <w:lang/>
+              </w:rPr>
+            </w:pPr>
+            <w:r>
+              <w:rPr>
+                <w:noProof/>
               </w:rPr>
               <w:t xml:space="preserve">G. L. S. C. &amp;. H. O. S. Moon, "Automated construction specification review with named entity recognition using natural language processing," </w:t>
             </w:r>
@@ -33951,14 +33903,12 @@
                 <w:i/>
                 <w:iCs/>
                 <w:noProof/>
-                <w:lang/>
               </w:rPr>
               <w:t xml:space="preserve">Journal of Construction Engineering and Management, </w:t>
             </w:r>
             <w:r>
               <w:rPr>
                 <w:noProof/>
-                <w:lang/>
               </w:rPr>
               <w:t xml:space="preserve">vol. 147, no. 1, p. 04020147, 2021. </w:t>
             </w:r>
@@ -33980,13 +33930,11 @@
               <w:pStyle w:val="Bibliography"/>
               <w:rPr>
                 <w:noProof/>
-                <w:lang/>
-              </w:rPr>
-            </w:pPr>
-            <w:r>
-              <w:rPr>
-                <w:noProof/>
-                <w:lang/>
+              </w:rPr>
+            </w:pPr>
+            <w:r>
+              <w:rPr>
+                <w:noProof/>
               </w:rPr>
               <w:t xml:space="preserve">[16] </w:t>
             </w:r>
@@ -34002,13 +33950,11 @@
               <w:pStyle w:val="Bibliography"/>
               <w:rPr>
                 <w:noProof/>
-                <w:lang/>
-              </w:rPr>
-            </w:pPr>
-            <w:r>
-              <w:rPr>
-                <w:noProof/>
-                <w:lang/>
+              </w:rPr>
+            </w:pPr>
+            <w:r>
+              <w:rPr>
+                <w:noProof/>
               </w:rPr>
               <w:t xml:space="preserve">S. &amp;. C. C. Jaf, "Deep learning for natural language parsing," </w:t>
             </w:r>
@@ -34017,14 +33963,12 @@
                 <w:i/>
                 <w:iCs/>
                 <w:noProof/>
-                <w:lang/>
               </w:rPr>
               <w:t xml:space="preserve">IEEE Access, </w:t>
             </w:r>
             <w:r>
               <w:rPr>
                 <w:noProof/>
-                <w:lang/>
               </w:rPr>
               <w:t xml:space="preserve">vol. 7, pp. 131363-131373, 2019. </w:t>
             </w:r>
@@ -34046,13 +33990,11 @@
               <w:pStyle w:val="Bibliography"/>
               <w:rPr>
                 <w:noProof/>
-                <w:lang/>
-              </w:rPr>
-            </w:pPr>
-            <w:r>
-              <w:rPr>
-                <w:noProof/>
-                <w:lang/>
+              </w:rPr>
+            </w:pPr>
+            <w:r>
+              <w:rPr>
+                <w:noProof/>
               </w:rPr>
               <w:t xml:space="preserve">[17] </w:t>
             </w:r>
@@ -34068,13 +34010,11 @@
               <w:pStyle w:val="Bibliography"/>
               <w:rPr>
                 <w:noProof/>
-                <w:lang/>
-              </w:rPr>
-            </w:pPr>
-            <w:r>
-              <w:rPr>
-                <w:noProof/>
-                <w:lang/>
+              </w:rPr>
+            </w:pPr>
+            <w:r>
+              <w:rPr>
+                <w:noProof/>
               </w:rPr>
               <w:t xml:space="preserve">R. P. S. C. E. &amp;. T. R. Sukthanker, "Anaphora and coreference resolution: A review," </w:t>
             </w:r>
@@ -34083,14 +34023,12 @@
                 <w:i/>
                 <w:iCs/>
                 <w:noProof/>
-                <w:lang/>
               </w:rPr>
               <w:t xml:space="preserve">Information Fusion,, </w:t>
             </w:r>
             <w:r>
               <w:rPr>
                 <w:noProof/>
-                <w:lang/>
               </w:rPr>
               <w:t xml:space="preserve">vol. 59, pp. 139-162, 2020. </w:t>
             </w:r>
@@ -34112,13 +34050,11 @@
               <w:pStyle w:val="Bibliography"/>
               <w:rPr>
                 <w:noProof/>
-                <w:lang/>
-              </w:rPr>
-            </w:pPr>
-            <w:r>
-              <w:rPr>
-                <w:noProof/>
-                <w:lang/>
+              </w:rPr>
+            </w:pPr>
+            <w:r>
+              <w:rPr>
+                <w:noProof/>
               </w:rPr>
               <w:t xml:space="preserve">[18] </w:t>
             </w:r>
@@ -34134,13 +34070,11 @@
               <w:pStyle w:val="Bibliography"/>
               <w:rPr>
                 <w:noProof/>
-                <w:lang/>
-              </w:rPr>
-            </w:pPr>
-            <w:r>
-              <w:rPr>
-                <w:noProof/>
-                <w:lang/>
+              </w:rPr>
+            </w:pPr>
+            <w:r>
+              <w:rPr>
+                <w:noProof/>
               </w:rPr>
               <w:t>P. M. Marta Maślankowska, "neurosys," [Online]. Available: https://neurosys.com/blog/intro-to-coreference-resolution-in-nlp.</w:t>
             </w:r>
@@ -34162,13 +34096,11 @@
               <w:pStyle w:val="Bibliography"/>
               <w:rPr>
                 <w:noProof/>
-                <w:lang/>
-              </w:rPr>
-            </w:pPr>
-            <w:r>
-              <w:rPr>
-                <w:noProof/>
-                <w:lang/>
+              </w:rPr>
+            </w:pPr>
+            <w:r>
+              <w:rPr>
+                <w:noProof/>
               </w:rPr>
               <w:t xml:space="preserve">[19] </w:t>
             </w:r>
@@ -34184,13 +34116,11 @@
               <w:pStyle w:val="Bibliography"/>
               <w:rPr>
                 <w:noProof/>
-                <w:lang/>
-              </w:rPr>
-            </w:pPr>
-            <w:r>
-              <w:rPr>
-                <w:noProof/>
-                <w:lang/>
+              </w:rPr>
+            </w:pPr>
+            <w:r>
+              <w:rPr>
+                <w:noProof/>
               </w:rPr>
               <w:t>C. Manning, "Stanford lecture (CS224n) by Christopher Manning," 2019. [Online]. Available: https://web.stanford.edu/class/archive/cs/cs224n/cs224n.1162/handouts/cs224n-lecture10-coreference.pdf.</w:t>
             </w:r>
@@ -34212,13 +34142,11 @@
               <w:pStyle w:val="Bibliography"/>
               <w:rPr>
                 <w:noProof/>
-                <w:lang/>
-              </w:rPr>
-            </w:pPr>
-            <w:r>
-              <w:rPr>
-                <w:noProof/>
-                <w:lang/>
+              </w:rPr>
+            </w:pPr>
+            <w:r>
+              <w:rPr>
+                <w:noProof/>
               </w:rPr>
               <w:lastRenderedPageBreak/>
               <w:t xml:space="preserve">[20] </w:t>
@@ -34235,13 +34163,11 @@
               <w:pStyle w:val="Bibliography"/>
               <w:rPr>
                 <w:noProof/>
-                <w:lang/>
-              </w:rPr>
-            </w:pPr>
-            <w:r>
-              <w:rPr>
-                <w:noProof/>
-                <w:lang/>
+              </w:rPr>
+            </w:pPr>
+            <w:r>
+              <w:rPr>
+                <w:noProof/>
               </w:rPr>
               <w:t xml:space="preserve">S. G. L. &amp;. H. C. Loáiciga, "What is it? Disambiguating the different readings of the pronoun 'it.," </w:t>
             </w:r>
@@ -34250,14 +34176,12 @@
                 <w:i/>
                 <w:iCs/>
                 <w:noProof/>
-                <w:lang/>
               </w:rPr>
               <w:t xml:space="preserve">Proceedings of the 2017 Conference on Empirical Methods in Natural Language Processing, </w:t>
             </w:r>
             <w:r>
               <w:rPr>
                 <w:noProof/>
-                <w:lang/>
               </w:rPr>
               <w:t xml:space="preserve">pp. 1325-1331, 2017. </w:t>
             </w:r>
@@ -34279,13 +34203,11 @@
               <w:pStyle w:val="Bibliography"/>
               <w:rPr>
                 <w:noProof/>
-                <w:lang/>
-              </w:rPr>
-            </w:pPr>
-            <w:r>
-              <w:rPr>
-                <w:noProof/>
-                <w:lang/>
+              </w:rPr>
+            </w:pPr>
+            <w:r>
+              <w:rPr>
+                <w:noProof/>
               </w:rPr>
               <w:t xml:space="preserve">[21] </w:t>
             </w:r>
@@ -34301,13 +34223,11 @@
               <w:pStyle w:val="Bibliography"/>
               <w:rPr>
                 <w:noProof/>
-                <w:lang/>
-              </w:rPr>
-            </w:pPr>
-            <w:r>
-              <w:rPr>
-                <w:noProof/>
-                <w:lang/>
+              </w:rPr>
+            </w:pPr>
+            <w:r>
+              <w:rPr>
+                <w:noProof/>
               </w:rPr>
               <w:t xml:space="preserve">B. Arendse, "A thorough comparison of NLP tools for requirements quality improvement," 2016. </w:t>
             </w:r>
@@ -34329,13 +34249,11 @@
               <w:pStyle w:val="Bibliography"/>
               <w:rPr>
                 <w:noProof/>
-                <w:lang/>
-              </w:rPr>
-            </w:pPr>
-            <w:r>
-              <w:rPr>
-                <w:noProof/>
-                <w:lang/>
+              </w:rPr>
+            </w:pPr>
+            <w:r>
+              <w:rPr>
+                <w:noProof/>
               </w:rPr>
               <w:t xml:space="preserve">[22] </w:t>
             </w:r>
@@ -34351,13 +34269,11 @@
               <w:pStyle w:val="Bibliography"/>
               <w:rPr>
                 <w:noProof/>
-                <w:lang/>
-              </w:rPr>
-            </w:pPr>
-            <w:r>
-              <w:rPr>
-                <w:noProof/>
-                <w:lang/>
+              </w:rPr>
+            </w:pPr>
+            <w:r>
+              <w:rPr>
+                <w:noProof/>
               </w:rPr>
               <w:t xml:space="preserve">S. Vajjala, B. Majumder, A. Gupta and H. Surana, "Practical Natural Language Processing: A Comprehensive Guide to Building Real-world NLP Systems.," O'Reilly Media, 2020. </w:t>
             </w:r>
@@ -34379,13 +34295,11 @@
               <w:pStyle w:val="Bibliography"/>
               <w:rPr>
                 <w:noProof/>
-                <w:lang/>
-              </w:rPr>
-            </w:pPr>
-            <w:r>
-              <w:rPr>
-                <w:noProof/>
-                <w:lang/>
+              </w:rPr>
+            </w:pPr>
+            <w:r>
+              <w:rPr>
+                <w:noProof/>
               </w:rPr>
               <w:t xml:space="preserve">[23] </w:t>
             </w:r>
@@ -34401,13 +34315,11 @@
               <w:pStyle w:val="Bibliography"/>
               <w:rPr>
                 <w:noProof/>
-                <w:lang/>
-              </w:rPr>
-            </w:pPr>
-            <w:r>
-              <w:rPr>
-                <w:noProof/>
-                <w:lang/>
+              </w:rPr>
+            </w:pPr>
+            <w:r>
+              <w:rPr>
+                <w:noProof/>
               </w:rPr>
               <w:t>"lucid collaborative ai," innovation training, [Online]. Available: https://www.innovationtraining.org/lucid-collaborative-ai/.</w:t>
             </w:r>
@@ -34429,13 +34341,11 @@
               <w:pStyle w:val="Bibliography"/>
               <w:rPr>
                 <w:noProof/>
-                <w:lang/>
-              </w:rPr>
-            </w:pPr>
-            <w:r>
-              <w:rPr>
-                <w:noProof/>
-                <w:lang/>
+              </w:rPr>
+            </w:pPr>
+            <w:r>
+              <w:rPr>
+                <w:noProof/>
               </w:rPr>
               <w:t xml:space="preserve">[24] </w:t>
             </w:r>
@@ -34451,13 +34361,11 @@
               <w:pStyle w:val="Bibliography"/>
               <w:rPr>
                 <w:noProof/>
-                <w:lang/>
-              </w:rPr>
-            </w:pPr>
-            <w:r>
-              <w:rPr>
-                <w:noProof/>
-                <w:lang/>
+              </w:rPr>
+            </w:pPr>
+            <w:r>
+              <w:rPr>
+                <w:noProof/>
               </w:rPr>
               <w:t>"lucidchart vs lucidspark," innovation training, [Online]. Available: https://www.innovationtraining.org/lucidchart-vs-lucidspark-when-why-and-how-to-use-them-both/.</w:t>
             </w:r>
@@ -34479,13 +34387,11 @@
               <w:pStyle w:val="Bibliography"/>
               <w:rPr>
                 <w:noProof/>
-                <w:lang/>
-              </w:rPr>
-            </w:pPr>
-            <w:r>
-              <w:rPr>
-                <w:noProof/>
-                <w:lang/>
+              </w:rPr>
+            </w:pPr>
+            <w:r>
+              <w:rPr>
+                <w:noProof/>
               </w:rPr>
               <w:t xml:space="preserve">[25] </w:t>
             </w:r>
@@ -34501,13 +34407,11 @@
               <w:pStyle w:val="Bibliography"/>
               <w:rPr>
                 <w:noProof/>
-                <w:lang/>
-              </w:rPr>
-            </w:pPr>
-            <w:r>
-              <w:rPr>
-                <w:noProof/>
-                <w:lang/>
+              </w:rPr>
+            </w:pPr>
+            <w:r>
+              <w:rPr>
+                <w:noProof/>
               </w:rPr>
               <w:t>"UML/Code Generation Tool," visual paradigm, [Online]. Available: https://www.visual-paradigm.com/features/code-engineering-tools/.</w:t>
             </w:r>
@@ -34529,13 +34433,11 @@
               <w:pStyle w:val="Bibliography"/>
               <w:rPr>
                 <w:noProof/>
-                <w:lang/>
-              </w:rPr>
-            </w:pPr>
-            <w:r>
-              <w:rPr>
-                <w:noProof/>
-                <w:lang/>
+              </w:rPr>
+            </w:pPr>
+            <w:r>
+              <w:rPr>
+                <w:noProof/>
               </w:rPr>
               <w:t xml:space="preserve">[26] </w:t>
             </w:r>
@@ -34551,13 +34453,11 @@
               <w:pStyle w:val="Bibliography"/>
               <w:rPr>
                 <w:noProof/>
-                <w:lang/>
-              </w:rPr>
-            </w:pPr>
-            <w:r>
-              <w:rPr>
-                <w:noProof/>
-                <w:lang/>
+              </w:rPr>
+            </w:pPr>
+            <w:r>
+              <w:rPr>
+                <w:noProof/>
               </w:rPr>
               <w:t>"Defining design pattern," visual paradigm, [Online]. Available: https://www.visual-paradigm.com/support/documents/vpuserguide/26/36/6246_definingdesi.html.</w:t>
             </w:r>
@@ -34579,13 +34479,11 @@
               <w:pStyle w:val="Bibliography"/>
               <w:rPr>
                 <w:noProof/>
-                <w:lang/>
-              </w:rPr>
-            </w:pPr>
-            <w:r>
-              <w:rPr>
-                <w:noProof/>
-                <w:lang/>
+              </w:rPr>
+            </w:pPr>
+            <w:r>
+              <w:rPr>
+                <w:noProof/>
               </w:rPr>
               <w:t xml:space="preserve">[27] </w:t>
             </w:r>
@@ -34601,13 +34499,11 @@
               <w:pStyle w:val="Bibliography"/>
               <w:rPr>
                 <w:noProof/>
-                <w:lang/>
-              </w:rPr>
-            </w:pPr>
-            <w:r>
-              <w:rPr>
-                <w:noProof/>
-                <w:lang/>
+              </w:rPr>
+            </w:pPr>
+            <w:r>
+              <w:rPr>
+                <w:noProof/>
               </w:rPr>
               <w:t>"starUML in 2022," Pat research, [Online]. Available: https://www.predictiveanalyticstoday.com/staruml/#content-anchor.</w:t>
             </w:r>
@@ -34629,13 +34525,11 @@
               <w:pStyle w:val="Bibliography"/>
               <w:rPr>
                 <w:noProof/>
-                <w:lang/>
-              </w:rPr>
-            </w:pPr>
-            <w:r>
-              <w:rPr>
-                <w:noProof/>
-                <w:lang/>
+              </w:rPr>
+            </w:pPr>
+            <w:r>
+              <w:rPr>
+                <w:noProof/>
               </w:rPr>
               <w:t xml:space="preserve">[28] </w:t>
             </w:r>
@@ -34651,13 +34545,11 @@
               <w:pStyle w:val="Bibliography"/>
               <w:rPr>
                 <w:noProof/>
-                <w:lang/>
-              </w:rPr>
-            </w:pPr>
-            <w:r>
-              <w:rPr>
-                <w:noProof/>
-                <w:lang/>
+              </w:rPr>
+            </w:pPr>
+            <w:r>
+              <w:rPr>
+                <w:noProof/>
               </w:rPr>
               <w:t>"Introduction to Enterprise Architect," sparx systems, [Online]. Available: https://sparxsystems.com/enterprise_architect_user_guide/13.0/.</w:t>
             </w:r>
@@ -34679,13 +34571,11 @@
               <w:pStyle w:val="Bibliography"/>
               <w:rPr>
                 <w:noProof/>
-                <w:lang/>
-              </w:rPr>
-            </w:pPr>
-            <w:r>
-              <w:rPr>
-                <w:noProof/>
-                <w:lang/>
+              </w:rPr>
+            </w:pPr>
+            <w:r>
+              <w:rPr>
+                <w:noProof/>
               </w:rPr>
               <w:t xml:space="preserve">[29] </w:t>
             </w:r>
@@ -34701,13 +34591,11 @@
               <w:pStyle w:val="Bibliography"/>
               <w:rPr>
                 <w:noProof/>
-                <w:lang/>
-              </w:rPr>
-            </w:pPr>
-            <w:r>
-              <w:rPr>
-                <w:noProof/>
-                <w:lang/>
+              </w:rPr>
+            </w:pPr>
+            <w:r>
+              <w:rPr>
+                <w:noProof/>
               </w:rPr>
               <w:t>"MagicDraw," Dassault Systemes, [Online]. Available: https://www.3ds.com/products-services/catia/products/no-magic/magicdraw/.</w:t>
             </w:r>
@@ -34729,13 +34617,11 @@
               <w:pStyle w:val="Bibliography"/>
               <w:rPr>
                 <w:noProof/>
-                <w:lang/>
-              </w:rPr>
-            </w:pPr>
-            <w:r>
-              <w:rPr>
-                <w:noProof/>
-                <w:lang/>
+              </w:rPr>
+            </w:pPr>
+            <w:r>
+              <w:rPr>
+                <w:noProof/>
               </w:rPr>
               <w:lastRenderedPageBreak/>
               <w:t xml:space="preserve">[30] </w:t>
@@ -34752,13 +34638,11 @@
               <w:pStyle w:val="Bibliography"/>
               <w:rPr>
                 <w:noProof/>
-                <w:lang/>
-              </w:rPr>
-            </w:pPr>
-            <w:r>
-              <w:rPr>
-                <w:noProof/>
-                <w:lang/>
+              </w:rPr>
+            </w:pPr>
+            <w:r>
+              <w:rPr>
+                <w:noProof/>
               </w:rPr>
               <w:t xml:space="preserve">S. Balaji and M. S. Murugaiyan, "Waterfall vs. V-Model vs. Agile: A Comparative Study on SDLC," </w:t>
             </w:r>
@@ -34767,14 +34651,12 @@
                 <w:i/>
                 <w:iCs/>
                 <w:noProof/>
-                <w:lang/>
               </w:rPr>
               <w:t xml:space="preserve">International Journal of Information Technology and Business Management, </w:t>
             </w:r>
             <w:r>
               <w:rPr>
                 <w:noProof/>
-                <w:lang/>
               </w:rPr>
               <w:t xml:space="preserve">vol. 2, no. 1, pp. 26-30. </w:t>
             </w:r>
@@ -34796,13 +34678,11 @@
               <w:pStyle w:val="Bibliography"/>
               <w:rPr>
                 <w:noProof/>
-                <w:lang/>
-              </w:rPr>
-            </w:pPr>
-            <w:r>
-              <w:rPr>
-                <w:noProof/>
-                <w:lang/>
+              </w:rPr>
+            </w:pPr>
+            <w:r>
+              <w:rPr>
+                <w:noProof/>
               </w:rPr>
               <w:t xml:space="preserve">[31] </w:t>
             </w:r>
@@ -34818,13 +34698,11 @@
               <w:pStyle w:val="Bibliography"/>
               <w:rPr>
                 <w:noProof/>
-                <w:lang/>
-              </w:rPr>
-            </w:pPr>
-            <w:r>
-              <w:rPr>
-                <w:noProof/>
-                <w:lang/>
+              </w:rPr>
+            </w:pPr>
+            <w:r>
+              <w:rPr>
+                <w:noProof/>
               </w:rPr>
               <w:t xml:space="preserve">S. Ian, Software Engineering, 11th ed., Addison-Wesley,, 2015. </w:t>
             </w:r>
@@ -34846,13 +34724,11 @@
               <w:pStyle w:val="Bibliography"/>
               <w:rPr>
                 <w:noProof/>
-                <w:lang/>
-              </w:rPr>
-            </w:pPr>
-            <w:r>
-              <w:rPr>
-                <w:noProof/>
-                <w:lang/>
+              </w:rPr>
+            </w:pPr>
+            <w:r>
+              <w:rPr>
+                <w:noProof/>
               </w:rPr>
               <w:t xml:space="preserve">[32] </w:t>
             </w:r>
@@ -34868,13 +34744,11 @@
               <w:pStyle w:val="Bibliography"/>
               <w:rPr>
                 <w:noProof/>
-                <w:lang/>
-              </w:rPr>
-            </w:pPr>
-            <w:r>
-              <w:rPr>
-                <w:noProof/>
-                <w:lang/>
+              </w:rPr>
+            </w:pPr>
+            <w:r>
+              <w:rPr>
+                <w:noProof/>
               </w:rPr>
               <w:t xml:space="preserve">J. T. Catanio, "Requirements analysis: A review," </w:t>
             </w:r>
@@ -34883,14 +34757,12 @@
                 <w:i/>
                 <w:iCs/>
                 <w:noProof/>
-                <w:lang/>
               </w:rPr>
               <w:t xml:space="preserve">Advances in Systems, Computing Sciences and Software Engineering, </w:t>
             </w:r>
             <w:r>
               <w:rPr>
                 <w:noProof/>
-                <w:lang/>
               </w:rPr>
               <w:t xml:space="preserve">pp. 411-418, 2006. </w:t>
             </w:r>
@@ -34912,13 +34784,11 @@
               <w:pStyle w:val="Bibliography"/>
               <w:rPr>
                 <w:noProof/>
-                <w:lang/>
-              </w:rPr>
-            </w:pPr>
-            <w:r>
-              <w:rPr>
-                <w:noProof/>
-                <w:lang/>
+              </w:rPr>
+            </w:pPr>
+            <w:r>
+              <w:rPr>
+                <w:noProof/>
               </w:rPr>
               <w:t xml:space="preserve">[33] </w:t>
             </w:r>
@@ -34934,13 +34804,11 @@
               <w:pStyle w:val="Bibliography"/>
               <w:rPr>
                 <w:noProof/>
-                <w:lang/>
-              </w:rPr>
-            </w:pPr>
-            <w:r>
-              <w:rPr>
-                <w:noProof/>
-                <w:lang/>
+              </w:rPr>
+            </w:pPr>
+            <w:r>
+              <w:rPr>
+                <w:noProof/>
               </w:rPr>
               <w:t xml:space="preserve">R. J. Leach, Introduction to Software Engineering, 2016. </w:t>
             </w:r>
@@ -35058,7 +34926,7 @@
       <w:pPr>
         <w:pStyle w:val="Heading1"/>
       </w:pPr>
-      <w:bookmarkStart w:id="106" w:name="_Toc152602758"/>
+      <w:bookmarkStart w:id="104" w:name="_Toc152602758"/>
       <w:r>
         <w:lastRenderedPageBreak/>
         <w:t>A</w:t>
@@ -35066,7 +34934,7 @@
       <w:r>
         <w:t>ppendix A</w:t>
       </w:r>
-      <w:bookmarkEnd w:id="106"/>
+      <w:bookmarkEnd w:id="104"/>
     </w:p>
     <w:p>
       <w:pPr>
@@ -35152,7 +35020,7 @@
       <w:pPr>
         <w:pStyle w:val="Heading1"/>
       </w:pPr>
-      <w:bookmarkStart w:id="107" w:name="_Toc152602759"/>
+      <w:bookmarkStart w:id="105" w:name="_Toc152602759"/>
       <w:r>
         <w:lastRenderedPageBreak/>
         <w:t>A</w:t>
@@ -35163,7 +35031,7 @@
       <w:r>
         <w:t>B</w:t>
       </w:r>
-      <w:bookmarkEnd w:id="107"/>
+      <w:bookmarkEnd w:id="105"/>
     </w:p>
     <w:p>
       <w:pPr>
@@ -35184,15 +35052,7 @@
         <w:t xml:space="preserve"> examples </w:t>
       </w:r>
       <w:r>
-        <w:t xml:space="preserve">of </w:t>
-      </w:r>
-      <w:proofErr w:type="gramStart"/>
-      <w:r>
-        <w:t>figure</w:t>
-      </w:r>
-      <w:proofErr w:type="gramEnd"/>
-      <w:r>
-        <w:t xml:space="preserve">, </w:t>
+        <w:t xml:space="preserve">of figure, </w:t>
       </w:r>
       <w:proofErr w:type="gramStart"/>
       <w:r>
@@ -36680,21 +36540,7 @@
         <w:rPr>
           <w:rFonts w:ascii="Times New Roman" w:hAnsi="Times New Roman" w:cs="Times New Roman"/>
         </w:rPr>
-        <w:t xml:space="preserve"> special symbols are used, it is permissible to collect them </w:t>
-      </w:r>
-      <w:proofErr w:type="gramStart"/>
-      <w:r>
-        <w:rPr>
-          <w:rFonts w:ascii="Times New Roman" w:hAnsi="Times New Roman" w:cs="Times New Roman"/>
-        </w:rPr>
-        <w:t>in</w:t>
-      </w:r>
-      <w:proofErr w:type="gramEnd"/>
-      <w:r>
-        <w:rPr>
-          <w:rFonts w:ascii="Times New Roman" w:hAnsi="Times New Roman" w:cs="Times New Roman"/>
-        </w:rPr>
-        <w:t xml:space="preserve"> a table or in a special appendix.</w:t>
+        <w:t xml:space="preserve"> special symbols are used, it is permissible to collect them in a table or in a special appendix.</w:t>
       </w:r>
     </w:p>
     <w:p>
@@ -36715,17 +36561,17 @@
         </w:numPr>
         <w:snapToGrid w:val="0"/>
       </w:pPr>
-      <w:bookmarkStart w:id="108" w:name="_Toc380764678"/>
-      <w:bookmarkStart w:id="109" w:name="_Toc152602760"/>
+      <w:bookmarkStart w:id="106" w:name="_Toc380764678"/>
+      <w:bookmarkStart w:id="107" w:name="_Toc152602760"/>
       <w:r>
         <w:lastRenderedPageBreak/>
         <w:t xml:space="preserve">Appendix </w:t>
       </w:r>
-      <w:bookmarkEnd w:id="108"/>
+      <w:bookmarkEnd w:id="106"/>
       <w:r>
         <w:t>C</w:t>
       </w:r>
-      <w:bookmarkEnd w:id="109"/>
+      <w:bookmarkEnd w:id="107"/>
     </w:p>
     <w:p>
       <w:pPr>
@@ -39792,6 +39638,96 @@
     </w:lvl>
   </w:abstractNum>
   <w:abstractNum w:abstractNumId="22" w15:restartNumberingAfterBreak="0">
+    <w:nsid w:val="2CCB1689"/>
+    <w:multiLevelType w:val="hybridMultilevel"/>
+    <w:tmpl w:val="7054D88E"/>
+    <w:lvl w:ilvl="0" w:tplc="6DC0F696">
+      <w:start w:val="1"/>
+      <w:numFmt w:val="decimal"/>
+      <w:lvlText w:val="%1."/>
+      <w:lvlJc w:val="left"/>
+      <w:pPr>
+        <w:ind w:left="720" w:hanging="360"/>
+      </w:pPr>
+      <w:rPr>
+        <w:b w:val="0"/>
+        <w:bCs w:val="0"/>
+      </w:rPr>
+    </w:lvl>
+    <w:lvl w:ilvl="1" w:tplc="04090019" w:tentative="1">
+      <w:start w:val="1"/>
+      <w:numFmt w:val="lowerLetter"/>
+      <w:lvlText w:val="%2."/>
+      <w:lvlJc w:val="left"/>
+      <w:pPr>
+        <w:ind w:left="1440" w:hanging="360"/>
+      </w:pPr>
+    </w:lvl>
+    <w:lvl w:ilvl="2" w:tplc="0409001B" w:tentative="1">
+      <w:start w:val="1"/>
+      <w:numFmt w:val="lowerRoman"/>
+      <w:lvlText w:val="%3."/>
+      <w:lvlJc w:val="right"/>
+      <w:pPr>
+        <w:ind w:left="2160" w:hanging="180"/>
+      </w:pPr>
+    </w:lvl>
+    <w:lvl w:ilvl="3" w:tplc="0409000F" w:tentative="1">
+      <w:start w:val="1"/>
+      <w:numFmt w:val="decimal"/>
+      <w:lvlText w:val="%4."/>
+      <w:lvlJc w:val="left"/>
+      <w:pPr>
+        <w:ind w:left="2880" w:hanging="360"/>
+      </w:pPr>
+    </w:lvl>
+    <w:lvl w:ilvl="4" w:tplc="04090019" w:tentative="1">
+      <w:start w:val="1"/>
+      <w:numFmt w:val="lowerLetter"/>
+      <w:lvlText w:val="%5."/>
+      <w:lvlJc w:val="left"/>
+      <w:pPr>
+        <w:ind w:left="3600" w:hanging="360"/>
+      </w:pPr>
+    </w:lvl>
+    <w:lvl w:ilvl="5" w:tplc="0409001B" w:tentative="1">
+      <w:start w:val="1"/>
+      <w:numFmt w:val="lowerRoman"/>
+      <w:lvlText w:val="%6."/>
+      <w:lvlJc w:val="right"/>
+      <w:pPr>
+        <w:ind w:left="4320" w:hanging="180"/>
+      </w:pPr>
+    </w:lvl>
+    <w:lvl w:ilvl="6" w:tplc="0409000F" w:tentative="1">
+      <w:start w:val="1"/>
+      <w:numFmt w:val="decimal"/>
+      <w:lvlText w:val="%7."/>
+      <w:lvlJc w:val="left"/>
+      <w:pPr>
+        <w:ind w:left="5040" w:hanging="360"/>
+      </w:pPr>
+    </w:lvl>
+    <w:lvl w:ilvl="7" w:tplc="04090019" w:tentative="1">
+      <w:start w:val="1"/>
+      <w:numFmt w:val="lowerLetter"/>
+      <w:lvlText w:val="%8."/>
+      <w:lvlJc w:val="left"/>
+      <w:pPr>
+        <w:ind w:left="5760" w:hanging="360"/>
+      </w:pPr>
+    </w:lvl>
+    <w:lvl w:ilvl="8" w:tplc="0409001B" w:tentative="1">
+      <w:start w:val="1"/>
+      <w:numFmt w:val="lowerRoman"/>
+      <w:lvlText w:val="%9."/>
+      <w:lvlJc w:val="right"/>
+      <w:pPr>
+        <w:ind w:left="6480" w:hanging="180"/>
+      </w:pPr>
+    </w:lvl>
+  </w:abstractNum>
+  <w:abstractNum w:abstractNumId="23" w15:restartNumberingAfterBreak="0">
     <w:nsid w:val="311B05B3"/>
     <w:multiLevelType w:val="hybridMultilevel"/>
     <w:tmpl w:val="A1D4D362"/>
@@ -39904,7 +39840,7 @@
       </w:rPr>
     </w:lvl>
   </w:abstractNum>
-  <w:abstractNum w:abstractNumId="23" w15:restartNumberingAfterBreak="0">
+  <w:abstractNum w:abstractNumId="24" w15:restartNumberingAfterBreak="0">
     <w:nsid w:val="323B2FB5"/>
     <w:multiLevelType w:val="hybridMultilevel"/>
     <w:tmpl w:val="991EAE8C"/>
@@ -39990,7 +39926,7 @@
       </w:pPr>
     </w:lvl>
   </w:abstractNum>
-  <w:abstractNum w:abstractNumId="24" w15:restartNumberingAfterBreak="0">
+  <w:abstractNum w:abstractNumId="25" w15:restartNumberingAfterBreak="0">
     <w:nsid w:val="32D1353C"/>
     <w:multiLevelType w:val="hybridMultilevel"/>
     <w:tmpl w:val="23587280"/>
@@ -40084,7 +40020,7 @@
       </w:pPr>
     </w:lvl>
   </w:abstractNum>
-  <w:abstractNum w:abstractNumId="25" w15:restartNumberingAfterBreak="0">
+  <w:abstractNum w:abstractNumId="26" w15:restartNumberingAfterBreak="0">
     <w:nsid w:val="334F0904"/>
     <w:multiLevelType w:val="hybridMultilevel"/>
     <w:tmpl w:val="1F14CAFA"/>
@@ -40197,7 +40133,7 @@
       </w:rPr>
     </w:lvl>
   </w:abstractNum>
-  <w:abstractNum w:abstractNumId="26" w15:restartNumberingAfterBreak="0">
+  <w:abstractNum w:abstractNumId="27" w15:restartNumberingAfterBreak="0">
     <w:nsid w:val="34F0183F"/>
     <w:multiLevelType w:val="hybridMultilevel"/>
     <w:tmpl w:val="B65A3822"/>
@@ -40286,7 +40222,7 @@
       </w:pPr>
     </w:lvl>
   </w:abstractNum>
-  <w:abstractNum w:abstractNumId="27" w15:restartNumberingAfterBreak="0">
+  <w:abstractNum w:abstractNumId="28" w15:restartNumberingAfterBreak="0">
     <w:nsid w:val="354856FD"/>
     <w:multiLevelType w:val="hybridMultilevel"/>
     <w:tmpl w:val="B2723A1C"/>
@@ -40372,7 +40308,7 @@
       </w:pPr>
     </w:lvl>
   </w:abstractNum>
-  <w:abstractNum w:abstractNumId="28" w15:restartNumberingAfterBreak="0">
+  <w:abstractNum w:abstractNumId="29" w15:restartNumberingAfterBreak="0">
     <w:nsid w:val="35931184"/>
     <w:multiLevelType w:val="hybridMultilevel"/>
     <w:tmpl w:val="708C28E6"/>
@@ -40458,7 +40394,7 @@
       </w:pPr>
     </w:lvl>
   </w:abstractNum>
-  <w:abstractNum w:abstractNumId="29" w15:restartNumberingAfterBreak="0">
+  <w:abstractNum w:abstractNumId="30" w15:restartNumberingAfterBreak="0">
     <w:nsid w:val="3B0332DD"/>
     <w:multiLevelType w:val="hybridMultilevel"/>
     <w:tmpl w:val="23420DCC"/>
@@ -40549,7 +40485,7 @@
       </w:pPr>
     </w:lvl>
   </w:abstractNum>
-  <w:abstractNum w:abstractNumId="30" w15:restartNumberingAfterBreak="0">
+  <w:abstractNum w:abstractNumId="31" w15:restartNumberingAfterBreak="0">
     <w:nsid w:val="3C8F6A0B"/>
     <w:multiLevelType w:val="hybridMultilevel"/>
     <w:tmpl w:val="BE9ABCEA"/>
@@ -40662,7 +40598,7 @@
       </w:rPr>
     </w:lvl>
   </w:abstractNum>
-  <w:abstractNum w:abstractNumId="31" w15:restartNumberingAfterBreak="0">
+  <w:abstractNum w:abstractNumId="32" w15:restartNumberingAfterBreak="0">
     <w:nsid w:val="3FDC2BA3"/>
     <w:multiLevelType w:val="hybridMultilevel"/>
     <w:tmpl w:val="9AAE6F2E"/>
@@ -40775,7 +40711,7 @@
       </w:rPr>
     </w:lvl>
   </w:abstractNum>
-  <w:abstractNum w:abstractNumId="32" w15:restartNumberingAfterBreak="0">
+  <w:abstractNum w:abstractNumId="33" w15:restartNumberingAfterBreak="0">
     <w:nsid w:val="408F7999"/>
     <w:multiLevelType w:val="hybridMultilevel"/>
     <w:tmpl w:val="F2D6AD1E"/>
@@ -40861,7 +40797,7 @@
       </w:pPr>
     </w:lvl>
   </w:abstractNum>
-  <w:abstractNum w:abstractNumId="33" w15:restartNumberingAfterBreak="0">
+  <w:abstractNum w:abstractNumId="34" w15:restartNumberingAfterBreak="0">
     <w:nsid w:val="41093FC7"/>
     <w:multiLevelType w:val="hybridMultilevel"/>
     <w:tmpl w:val="080C12C4"/>
@@ -40947,7 +40883,7 @@
       </w:pPr>
     </w:lvl>
   </w:abstractNum>
-  <w:abstractNum w:abstractNumId="34" w15:restartNumberingAfterBreak="0">
+  <w:abstractNum w:abstractNumId="35" w15:restartNumberingAfterBreak="0">
     <w:nsid w:val="44320536"/>
     <w:multiLevelType w:val="hybridMultilevel"/>
     <w:tmpl w:val="3C42FB82"/>
@@ -41038,7 +40974,7 @@
       </w:pPr>
     </w:lvl>
   </w:abstractNum>
-  <w:abstractNum w:abstractNumId="35" w15:restartNumberingAfterBreak="0">
+  <w:abstractNum w:abstractNumId="36" w15:restartNumberingAfterBreak="0">
     <w:nsid w:val="49DF302D"/>
     <w:multiLevelType w:val="hybridMultilevel"/>
     <w:tmpl w:val="D848F6C8"/>
@@ -41153,7 +41089,7 @@
       </w:rPr>
     </w:lvl>
   </w:abstractNum>
-  <w:abstractNum w:abstractNumId="36" w15:restartNumberingAfterBreak="0">
+  <w:abstractNum w:abstractNumId="37" w15:restartNumberingAfterBreak="0">
     <w:nsid w:val="4B6950FA"/>
     <w:multiLevelType w:val="hybridMultilevel"/>
     <w:tmpl w:val="0F72CB0E"/>
@@ -41239,7 +41175,7 @@
       </w:pPr>
     </w:lvl>
   </w:abstractNum>
-  <w:abstractNum w:abstractNumId="37" w15:restartNumberingAfterBreak="0">
+  <w:abstractNum w:abstractNumId="38" w15:restartNumberingAfterBreak="0">
     <w:nsid w:val="504C3656"/>
     <w:multiLevelType w:val="hybridMultilevel"/>
     <w:tmpl w:val="82988EA8"/>
@@ -41325,7 +41261,7 @@
       </w:pPr>
     </w:lvl>
   </w:abstractNum>
-  <w:abstractNum w:abstractNumId="38" w15:restartNumberingAfterBreak="0">
+  <w:abstractNum w:abstractNumId="39" w15:restartNumberingAfterBreak="0">
     <w:nsid w:val="513E0270"/>
     <w:multiLevelType w:val="hybridMultilevel"/>
     <w:tmpl w:val="B80C2E8C"/>
@@ -41416,7 +41352,7 @@
       </w:pPr>
     </w:lvl>
   </w:abstractNum>
-  <w:abstractNum w:abstractNumId="39" w15:restartNumberingAfterBreak="0">
+  <w:abstractNum w:abstractNumId="40" w15:restartNumberingAfterBreak="0">
     <w:nsid w:val="56EB3B0E"/>
     <w:multiLevelType w:val="hybridMultilevel"/>
     <w:tmpl w:val="EEDAC732"/>
@@ -41502,7 +41438,7 @@
       </w:pPr>
     </w:lvl>
   </w:abstractNum>
-  <w:abstractNum w:abstractNumId="40" w15:restartNumberingAfterBreak="0">
+  <w:abstractNum w:abstractNumId="41" w15:restartNumberingAfterBreak="0">
     <w:nsid w:val="58587BF2"/>
     <w:multiLevelType w:val="hybridMultilevel"/>
     <w:tmpl w:val="97A2A69C"/>
@@ -41589,7 +41525,7 @@
       </w:pPr>
     </w:lvl>
   </w:abstractNum>
-  <w:abstractNum w:abstractNumId="41" w15:restartNumberingAfterBreak="0">
+  <w:abstractNum w:abstractNumId="42" w15:restartNumberingAfterBreak="0">
     <w:nsid w:val="5A234CBF"/>
     <w:multiLevelType w:val="hybridMultilevel"/>
     <w:tmpl w:val="C5980296"/>
@@ -41675,7 +41611,7 @@
       </w:pPr>
     </w:lvl>
   </w:abstractNum>
-  <w:abstractNum w:abstractNumId="42" w15:restartNumberingAfterBreak="0">
+  <w:abstractNum w:abstractNumId="43" w15:restartNumberingAfterBreak="0">
     <w:nsid w:val="5FE17EE2"/>
     <w:multiLevelType w:val="hybridMultilevel"/>
     <w:tmpl w:val="0E066E6E"/>
@@ -41788,7 +41724,7 @@
       </w:rPr>
     </w:lvl>
   </w:abstractNum>
-  <w:abstractNum w:abstractNumId="43" w15:restartNumberingAfterBreak="0">
+  <w:abstractNum w:abstractNumId="44" w15:restartNumberingAfterBreak="0">
     <w:nsid w:val="60E03B5B"/>
     <w:multiLevelType w:val="hybridMultilevel"/>
     <w:tmpl w:val="AA20FC68"/>
@@ -41874,7 +41810,7 @@
       </w:pPr>
     </w:lvl>
   </w:abstractNum>
-  <w:abstractNum w:abstractNumId="44" w15:restartNumberingAfterBreak="0">
+  <w:abstractNum w:abstractNumId="45" w15:restartNumberingAfterBreak="0">
     <w:nsid w:val="63FE420D"/>
     <w:multiLevelType w:val="hybridMultilevel"/>
     <w:tmpl w:val="0F72CB0E"/>
@@ -41960,7 +41896,7 @@
       </w:pPr>
     </w:lvl>
   </w:abstractNum>
-  <w:abstractNum w:abstractNumId="45" w15:restartNumberingAfterBreak="0">
+  <w:abstractNum w:abstractNumId="46" w15:restartNumberingAfterBreak="0">
     <w:nsid w:val="65430839"/>
     <w:multiLevelType w:val="multilevel"/>
     <w:tmpl w:val="0409001D"/>
@@ -42046,7 +41982,7 @@
       </w:pPr>
     </w:lvl>
   </w:abstractNum>
-  <w:abstractNum w:abstractNumId="46" w15:restartNumberingAfterBreak="0">
+  <w:abstractNum w:abstractNumId="47" w15:restartNumberingAfterBreak="0">
     <w:nsid w:val="654C59CE"/>
     <w:multiLevelType w:val="hybridMultilevel"/>
     <w:tmpl w:val="BE36B92E"/>
@@ -42161,7 +42097,7 @@
       </w:rPr>
     </w:lvl>
   </w:abstractNum>
-  <w:abstractNum w:abstractNumId="47" w15:restartNumberingAfterBreak="0">
+  <w:abstractNum w:abstractNumId="48" w15:restartNumberingAfterBreak="0">
     <w:nsid w:val="6ACB35D3"/>
     <w:multiLevelType w:val="hybridMultilevel"/>
     <w:tmpl w:val="F1C26832"/>
@@ -42252,7 +42188,7 @@
       </w:pPr>
     </w:lvl>
   </w:abstractNum>
-  <w:abstractNum w:abstractNumId="48" w15:restartNumberingAfterBreak="0">
+  <w:abstractNum w:abstractNumId="49" w15:restartNumberingAfterBreak="0">
     <w:nsid w:val="750F0348"/>
     <w:multiLevelType w:val="hybridMultilevel"/>
     <w:tmpl w:val="708C28E6"/>
@@ -42338,7 +42274,7 @@
       </w:pPr>
     </w:lvl>
   </w:abstractNum>
-  <w:abstractNum w:abstractNumId="49" w15:restartNumberingAfterBreak="0">
+  <w:abstractNum w:abstractNumId="50" w15:restartNumberingAfterBreak="0">
     <w:nsid w:val="78F353D3"/>
     <w:multiLevelType w:val="singleLevel"/>
     <w:tmpl w:val="B530A87A"/>
@@ -42356,7 +42292,7 @@
       </w:pPr>
     </w:lvl>
   </w:abstractNum>
-  <w:abstractNum w:abstractNumId="50" w15:restartNumberingAfterBreak="0">
+  <w:abstractNum w:abstractNumId="51" w15:restartNumberingAfterBreak="0">
     <w:nsid w:val="7C1F148B"/>
     <w:multiLevelType w:val="hybridMultilevel"/>
     <w:tmpl w:val="B3069850"/>
@@ -42442,7 +42378,7 @@
       </w:pPr>
     </w:lvl>
   </w:abstractNum>
-  <w:abstractNum w:abstractNumId="51" w15:restartNumberingAfterBreak="0">
+  <w:abstractNum w:abstractNumId="52" w15:restartNumberingAfterBreak="0">
     <w:nsid w:val="7E2473B3"/>
     <w:multiLevelType w:val="multilevel"/>
     <w:tmpl w:val="F970C114"/>
@@ -42626,16 +42562,16 @@
     </w:lvl>
   </w:abstractNum>
   <w:num w:numId="1" w16cid:durableId="1596941761">
-    <w:abstractNumId w:val="51"/>
+    <w:abstractNumId w:val="52"/>
   </w:num>
   <w:num w:numId="2" w16cid:durableId="217129710">
-    <w:abstractNumId w:val="40"/>
+    <w:abstractNumId w:val="41"/>
   </w:num>
   <w:num w:numId="3" w16cid:durableId="680858522">
-    <w:abstractNumId w:val="49"/>
+    <w:abstractNumId w:val="50"/>
   </w:num>
   <w:num w:numId="4" w16cid:durableId="1364480733">
-    <w:abstractNumId w:val="51"/>
+    <w:abstractNumId w:val="52"/>
     <w:lvlOverride w:ilvl="0">
       <w:startOverride w:val="1"/>
     </w:lvlOverride>
@@ -42674,13 +42610,13 @@
     <w:abstractNumId w:val="20"/>
   </w:num>
   <w:num w:numId="8" w16cid:durableId="974604430">
-    <w:abstractNumId w:val="42"/>
+    <w:abstractNumId w:val="43"/>
   </w:num>
   <w:num w:numId="9" w16cid:durableId="32730014">
-    <w:abstractNumId w:val="34"/>
+    <w:abstractNumId w:val="35"/>
   </w:num>
   <w:num w:numId="10" w16cid:durableId="1754468847">
-    <w:abstractNumId w:val="47"/>
+    <w:abstractNumId w:val="48"/>
   </w:num>
   <w:num w:numId="11" w16cid:durableId="1023942922">
     <w:abstractNumId w:val="10"/>
@@ -42689,22 +42625,22 @@
     <w:abstractNumId w:val="3"/>
   </w:num>
   <w:num w:numId="13" w16cid:durableId="1772702302">
-    <w:abstractNumId w:val="25"/>
+    <w:abstractNumId w:val="26"/>
   </w:num>
   <w:num w:numId="14" w16cid:durableId="649939111">
-    <w:abstractNumId w:val="43"/>
+    <w:abstractNumId w:val="44"/>
   </w:num>
   <w:num w:numId="15" w16cid:durableId="1844733491">
     <w:abstractNumId w:val="6"/>
   </w:num>
   <w:num w:numId="16" w16cid:durableId="1345284702">
-    <w:abstractNumId w:val="51"/>
+    <w:abstractNumId w:val="52"/>
   </w:num>
   <w:num w:numId="17" w16cid:durableId="1785421563">
     <w:abstractNumId w:val="11"/>
   </w:num>
   <w:num w:numId="18" w16cid:durableId="1736245485">
-    <w:abstractNumId w:val="26"/>
+    <w:abstractNumId w:val="27"/>
   </w:num>
   <w:num w:numId="19" w16cid:durableId="111100341">
     <w:abstractNumId w:val="0"/>
@@ -42713,22 +42649,22 @@
     <w:abstractNumId w:val="19"/>
   </w:num>
   <w:num w:numId="21" w16cid:durableId="1323582669">
-    <w:abstractNumId w:val="22"/>
+    <w:abstractNumId w:val="23"/>
   </w:num>
   <w:num w:numId="22" w16cid:durableId="1837723345">
     <w:abstractNumId w:val="9"/>
   </w:num>
   <w:num w:numId="23" w16cid:durableId="1833787934">
-    <w:abstractNumId w:val="35"/>
+    <w:abstractNumId w:val="36"/>
   </w:num>
   <w:num w:numId="24" w16cid:durableId="251009925">
+    <w:abstractNumId w:val="47"/>
+  </w:num>
+  <w:num w:numId="25" w16cid:durableId="937906670">
     <w:abstractNumId w:val="46"/>
   </w:num>
-  <w:num w:numId="25" w16cid:durableId="937906670">
-    <w:abstractNumId w:val="45"/>
-  </w:num>
   <w:num w:numId="26" w16cid:durableId="372774500">
-    <w:abstractNumId w:val="29"/>
+    <w:abstractNumId w:val="30"/>
   </w:num>
   <w:num w:numId="27" w16cid:durableId="1915554135">
     <w:abstractNumId w:val="7"/>
@@ -42743,7 +42679,7 @@
     <w:abstractNumId w:val="15"/>
   </w:num>
   <w:num w:numId="31" w16cid:durableId="1834493809">
-    <w:abstractNumId w:val="51"/>
+    <w:abstractNumId w:val="52"/>
     <w:lvlOverride w:ilvl="0">
       <w:startOverride w:val="1"/>
     </w:lvlOverride>
@@ -42773,46 +42709,46 @@
     </w:lvlOverride>
   </w:num>
   <w:num w:numId="32" w16cid:durableId="463547792">
-    <w:abstractNumId w:val="48"/>
+    <w:abstractNumId w:val="49"/>
   </w:num>
   <w:num w:numId="33" w16cid:durableId="971400691">
-    <w:abstractNumId w:val="28"/>
+    <w:abstractNumId w:val="29"/>
   </w:num>
   <w:num w:numId="34" w16cid:durableId="1275088758">
-    <w:abstractNumId w:val="39"/>
+    <w:abstractNumId w:val="40"/>
   </w:num>
   <w:num w:numId="35" w16cid:durableId="375664570">
-    <w:abstractNumId w:val="33"/>
+    <w:abstractNumId w:val="34"/>
   </w:num>
   <w:num w:numId="36" w16cid:durableId="213737411">
     <w:abstractNumId w:val="1"/>
   </w:num>
   <w:num w:numId="37" w16cid:durableId="148182485">
-    <w:abstractNumId w:val="37"/>
+    <w:abstractNumId w:val="38"/>
   </w:num>
   <w:num w:numId="38" w16cid:durableId="1066536738">
     <w:abstractNumId w:val="14"/>
   </w:num>
   <w:num w:numId="39" w16cid:durableId="472601864">
-    <w:abstractNumId w:val="41"/>
+    <w:abstractNumId w:val="42"/>
   </w:num>
   <w:num w:numId="40" w16cid:durableId="969744983">
-    <w:abstractNumId w:val="32"/>
+    <w:abstractNumId w:val="33"/>
   </w:num>
   <w:num w:numId="41" w16cid:durableId="248202879">
-    <w:abstractNumId w:val="23"/>
+    <w:abstractNumId w:val="24"/>
   </w:num>
   <w:num w:numId="42" w16cid:durableId="1462766441">
-    <w:abstractNumId w:val="36"/>
+    <w:abstractNumId w:val="37"/>
   </w:num>
   <w:num w:numId="43" w16cid:durableId="1682010042">
-    <w:abstractNumId w:val="50"/>
+    <w:abstractNumId w:val="51"/>
   </w:num>
   <w:num w:numId="44" w16cid:durableId="88281219">
     <w:abstractNumId w:val="18"/>
   </w:num>
   <w:num w:numId="45" w16cid:durableId="945426947">
-    <w:abstractNumId w:val="44"/>
+    <w:abstractNumId w:val="45"/>
   </w:num>
   <w:num w:numId="46" w16cid:durableId="1238127992">
     <w:abstractNumId w:val="2"/>
@@ -42824,31 +42760,37 @@
     <w:abstractNumId w:val="4"/>
   </w:num>
   <w:num w:numId="49" w16cid:durableId="1049494499">
-    <w:abstractNumId w:val="31"/>
+    <w:abstractNumId w:val="32"/>
   </w:num>
   <w:num w:numId="50" w16cid:durableId="1310474995">
     <w:abstractNumId w:val="16"/>
   </w:num>
   <w:num w:numId="51" w16cid:durableId="280233347">
-    <w:abstractNumId w:val="24"/>
+    <w:abstractNumId w:val="25"/>
   </w:num>
   <w:num w:numId="52" w16cid:durableId="934245552">
-    <w:abstractNumId w:val="51"/>
+    <w:abstractNumId w:val="52"/>
   </w:num>
   <w:num w:numId="53" w16cid:durableId="1487209290">
-    <w:abstractNumId w:val="51"/>
+    <w:abstractNumId w:val="52"/>
   </w:num>
   <w:num w:numId="54" w16cid:durableId="937063569">
-    <w:abstractNumId w:val="27"/>
+    <w:abstractNumId w:val="28"/>
   </w:num>
   <w:num w:numId="55" w16cid:durableId="1815873432">
-    <w:abstractNumId w:val="30"/>
+    <w:abstractNumId w:val="31"/>
   </w:num>
   <w:num w:numId="56" w16cid:durableId="1410882247">
-    <w:abstractNumId w:val="38"/>
+    <w:abstractNumId w:val="39"/>
   </w:num>
   <w:num w:numId="57" w16cid:durableId="988755421">
     <w:abstractNumId w:val="13"/>
+  </w:num>
+  <w:num w:numId="58" w16cid:durableId="303390313">
+    <w:abstractNumId w:val="52"/>
+  </w:num>
+  <w:num w:numId="59" w16cid:durableId="34307051">
+    <w:abstractNumId w:val="22"/>
   </w:num>
   <w:numIdMacAtCleanup w:val="12"/>
 </w:numbering>
@@ -43503,7 +43445,6 @@
   <w:style w:type="character" w:default="1" w:styleId="DefaultParagraphFont">
     <w:name w:val="Default Paragraph Font"/>
     <w:uiPriority w:val="1"/>
-    <w:semiHidden/>
     <w:unhideWhenUsed/>
   </w:style>
   <w:style w:type="table" w:default="1" w:styleId="TableNormal">

</xml_diff>

<commit_message>
add introduction and 6.3 and 6.4
</commit_message>
<xml_diff>
--- a/report-project.docx
+++ b/report-project.docx
@@ -3436,21 +3436,7 @@
                 <w:rStyle w:val="Hyperlink"/>
                 <w:noProof/>
               </w:rPr>
-              <w:t xml:space="preserve">System </w:t>
-            </w:r>
-            <w:r>
-              <w:rPr>
-                <w:rStyle w:val="Hyperlink"/>
-                <w:noProof/>
-              </w:rPr>
-              <w:t>D</w:t>
-            </w:r>
-            <w:r>
-              <w:rPr>
-                <w:rStyle w:val="Hyperlink"/>
-                <w:noProof/>
-              </w:rPr>
-              <w:t>evelopment for AI</w:t>
+              <w:t>System Development for AI</w:t>
             </w:r>
             <w:r>
               <w:rPr>
@@ -14678,7 +14664,7 @@
           <w:noProof/>
         </w:rPr>
         <w:drawing>
-          <wp:inline distT="0" distB="0" distL="0" distR="0" wp14:anchorId="090BB6FC" wp14:editId="70D02073">
+          <wp:inline distT="0" distB="0" distL="0" distR="0" wp14:anchorId="090BB6FC" wp14:editId="685C4AB0">
             <wp:extent cx="4203511" cy="2827655"/>
             <wp:effectExtent l="0" t="0" r="0" b="0"/>
             <wp:docPr id="1962190354" name="Picture 1"/>
@@ -31651,12 +31637,41 @@
       <w:pPr>
         <w:pStyle w:val="Heading2"/>
         <w:ind w:left="540" w:hanging="540"/>
+        <w:rPr>
+          <w:rtl/>
+        </w:rPr>
       </w:pPr>
       <w:bookmarkStart w:id="88" w:name="_Toc152602745"/>
       <w:r>
         <w:t>Introduction</w:t>
       </w:r>
       <w:bookmarkEnd w:id="88"/>
+    </w:p>
+    <w:p>
+      <w:pPr>
+        <w:ind w:firstLine="540"/>
+        <w:rPr>
+          <w:lang w:val="en-GB"/>
+        </w:rPr>
+      </w:pPr>
+      <w:r>
+        <w:rPr>
+          <w:lang w:val="en-GB"/>
+        </w:rPr>
+        <w:t>This chapter covers system design</w:t>
+      </w:r>
+      <w:r>
+        <w:rPr>
+          <w:lang w:val="en-GB"/>
+        </w:rPr>
+        <w:t xml:space="preserve">, </w:t>
+      </w:r>
+      <w:r>
+        <w:rPr>
+          <w:lang w:val="en-GB"/>
+        </w:rPr>
+        <w:t>including structural design, component design, data modeling, and user interface design. Structural design focuses on organizing the system's structure to ensure efficient performance, while component design addresses the interaction of software components to achieve functional goals. Data modeling design deals with efficiently organizing and storing data, and user interface design highlights improving the user experience through an effective and attractive interface.</w:t>
+      </w:r>
     </w:p>
     <w:p>
       <w:pPr>
@@ -31856,6 +31871,7 @@
       </w:pPr>
       <w:bookmarkStart w:id="92" w:name="_Toc152602747"/>
       <w:r>
+        <w:lastRenderedPageBreak/>
         <w:t>Component</w:t>
       </w:r>
       <w:r>
@@ -31878,13 +31894,7 @@
         <w:rPr>
           <w:lang w:val="en-GB"/>
         </w:rPr>
-        <w:t xml:space="preserve">Component Design involves the creation and specification of individual components within a system, focusing on their functionality, interactions, and integration to ensure optimal </w:t>
-      </w:r>
-      <w:r>
-        <w:rPr>
-          <w:lang w:val="en-GB"/>
-        </w:rPr>
-        <w:t>performance.</w:t>
+        <w:t>Component Design involves the creation and specification of individual components within a system, focusing on their functionality, interactions, and integration to ensure optimal performance.</w:t>
       </w:r>
     </w:p>
     <w:p>
@@ -31915,7 +31925,6 @@
         <w:rPr>
           <w:bCs w:val="0"/>
         </w:rPr>
-        <w:lastRenderedPageBreak/>
         <w:t xml:space="preserve">Data </w:t>
       </w:r>
       <w:r>
@@ -31944,21 +31953,7 @@
           <w:bCs/>
           <w:lang w:val="en-GB"/>
         </w:rPr>
-        <w:t xml:space="preserve">Data </w:t>
-      </w:r>
-      <w:r>
-        <w:rPr>
-          <w:bCs/>
-          <w:lang w:val="en-GB"/>
-        </w:rPr>
-        <w:t>Modelling</w:t>
-      </w:r>
-      <w:r>
-        <w:rPr>
-          <w:bCs/>
-          <w:lang w:val="en-GB"/>
-        </w:rPr>
-        <w:t xml:space="preserve"> Design</w:t>
+        <w:t>Data Modelling Design</w:t>
       </w:r>
       <w:r>
         <w:rPr>
@@ -32109,6 +32104,7 @@
         <w:rPr>
           <w:noProof/>
         </w:rPr>
+        <w:lastRenderedPageBreak/>
         <w:drawing>
           <wp:inline distT="0" distB="0" distL="0" distR="0" wp14:anchorId="3321E4FA" wp14:editId="49ED710E">
             <wp:extent cx="5065776" cy="2420321"/>
@@ -32190,7 +32186,6 @@
         <w:rPr>
           <w:noProof/>
         </w:rPr>
-        <w:lastRenderedPageBreak/>
         <w:drawing>
           <wp:inline distT="0" distB="0" distL="0" distR="0" wp14:anchorId="25499A41" wp14:editId="08C00787">
             <wp:extent cx="5065776" cy="2413487"/>
@@ -32272,6 +32267,7 @@
         <w:rPr>
           <w:noProof/>
         </w:rPr>
+        <w:lastRenderedPageBreak/>
         <w:drawing>
           <wp:inline distT="0" distB="0" distL="0" distR="0" wp14:anchorId="3B5F5B7A" wp14:editId="021207C0">
             <wp:extent cx="5065776" cy="2423041"/>
@@ -32353,7 +32349,6 @@
         <w:rPr>
           <w:noProof/>
         </w:rPr>
-        <w:lastRenderedPageBreak/>
         <w:drawing>
           <wp:inline distT="0" distB="0" distL="0" distR="0" wp14:anchorId="39CFC6BD" wp14:editId="258F35DC">
             <wp:extent cx="5065776" cy="2406169"/>
@@ -32755,51 +32750,14 @@
           <w:bCs/>
           <w:szCs w:val="24"/>
         </w:rPr>
-        <w:t xml:space="preserve">Learn </w:t>
-      </w:r>
-      <w:r>
-        <w:rPr>
-          <w:rFonts w:ascii="Times New Roman" w:hAnsi="Times New Roman" w:cs="Times New Roman"/>
-          <w:b/>
-          <w:bCs/>
-          <w:szCs w:val="24"/>
-        </w:rPr>
-        <w:t>NLP</w:t>
+        <w:t>Learn NLP</w:t>
       </w:r>
       <w:r>
         <w:rPr>
           <w:rFonts w:ascii="Times New Roman" w:hAnsi="Times New Roman" w:cs="Times New Roman"/>
           <w:szCs w:val="24"/>
         </w:rPr>
-        <w:t xml:space="preserve">- </w:t>
-      </w:r>
-      <w:r>
-        <w:rPr>
-          <w:rFonts w:ascii="Times New Roman" w:hAnsi="Times New Roman" w:cs="Times New Roman"/>
-          <w:szCs w:val="24"/>
-        </w:rPr>
-        <w:t xml:space="preserve">NLP </w:t>
-      </w:r>
-      <w:r>
-        <w:rPr>
-          <w:rFonts w:ascii="Times New Roman" w:hAnsi="Times New Roman" w:cs="Times New Roman"/>
-          <w:szCs w:val="24"/>
-        </w:rPr>
-        <w:t xml:space="preserve">is a new system for </w:t>
-      </w:r>
-      <w:r>
-        <w:rPr>
-          <w:rFonts w:ascii="Times New Roman" w:hAnsi="Times New Roman" w:cs="Times New Roman"/>
-          <w:szCs w:val="24"/>
-        </w:rPr>
-        <w:t>us,</w:t>
-      </w:r>
-      <w:r>
-        <w:rPr>
-          <w:rFonts w:ascii="Times New Roman" w:hAnsi="Times New Roman" w:cs="Times New Roman"/>
-          <w:szCs w:val="24"/>
-        </w:rPr>
-        <w:t xml:space="preserve"> and we did not study anything about it in our university courses.</w:t>
+        <w:t>- NLP is a new system for us, and we did not study anything about it in our university courses.</w:t>
       </w:r>
     </w:p>
     <w:p>
@@ -32849,28 +32807,7 @@
           <w:b/>
           <w:bCs/>
         </w:rPr>
-        <w:t xml:space="preserve">Learning System Development for </w:t>
-      </w:r>
-      <w:r>
-        <w:rPr>
-          <w:b/>
-          <w:bCs/>
-        </w:rPr>
-        <w:t>AI</w:t>
-      </w:r>
-      <w:r>
-        <w:rPr>
-          <w:b/>
-          <w:bCs/>
-        </w:rPr>
-        <w:t xml:space="preserve"> (</w:t>
-      </w:r>
-      <w:r>
-        <w:rPr>
-          <w:b/>
-          <w:bCs/>
-        </w:rPr>
-        <w:t>NLP, ML)</w:t>
+        <w:t>Learning System Development for AI (NLP, ML)</w:t>
       </w:r>
       <w:r>
         <w:t>-</w:t>
@@ -32977,75 +32914,122 @@
     </w:p>
     <w:p>
       <w:pPr>
+        <w:pStyle w:val="Body"/>
+        <w:spacing w:before="120" w:after="0"/>
+      </w:pPr>
+      <w:r>
+        <w:t xml:space="preserve">The </w:t>
+      </w:r>
+      <w:r>
+        <w:t>work</w:t>
+      </w:r>
+      <w:r>
+        <w:t xml:space="preserve"> we haven't </w:t>
+      </w:r>
+      <w:r>
+        <w:t>done</w:t>
+      </w:r>
+      <w:r>
+        <w:t xml:space="preserve"> yet </w:t>
+      </w:r>
+      <w:r>
+        <w:t>is</w:t>
+      </w:r>
+      <w:r>
+        <w:t xml:space="preserve"> component design and data modeling design due to time constraints. We will implement them in the second phase of the project.</w:t>
+      </w:r>
+    </w:p>
+    <w:p>
+      <w:pPr>
+        <w:pStyle w:val="Heading3"/>
+        <w:numPr>
+          <w:ilvl w:val="2"/>
+          <w:numId w:val="60"/>
+        </w:numPr>
+      </w:pPr>
+      <w:r>
+        <w:t>Future work</w:t>
+      </w:r>
+    </w:p>
+    <w:p>
+      <w:pPr>
+        <w:pStyle w:val="Body"/>
+        <w:spacing w:before="120" w:after="0"/>
+      </w:pPr>
+      <w:r>
+        <w:t>The tasks we will undertake in the second phase of the project include:</w:t>
+      </w:r>
+    </w:p>
+    <w:p>
+      <w:pPr>
+        <w:pStyle w:val="Body"/>
+        <w:numPr>
+          <w:ilvl w:val="0"/>
+          <w:numId w:val="61"/>
+        </w:numPr>
+        <w:spacing w:before="120" w:after="0"/>
+      </w:pPr>
+      <w:r>
+        <w:t>Improving analysis and design, which we worked on in this phase of the project.</w:t>
+      </w:r>
+    </w:p>
+    <w:p>
+      <w:pPr>
+        <w:pStyle w:val="Body"/>
+        <w:numPr>
+          <w:ilvl w:val="0"/>
+          <w:numId w:val="61"/>
+        </w:numPr>
+        <w:spacing w:before="120" w:after="0"/>
+      </w:pPr>
+      <w:r>
+        <w:t>Component design</w:t>
+      </w:r>
+    </w:p>
+    <w:p>
+      <w:pPr>
+        <w:pStyle w:val="Body"/>
+        <w:numPr>
+          <w:ilvl w:val="0"/>
+          <w:numId w:val="61"/>
+        </w:numPr>
+        <w:spacing w:before="120" w:after="0"/>
+      </w:pPr>
+      <w:r>
+        <w:t>Data modeling design</w:t>
+      </w:r>
+    </w:p>
+    <w:p>
+      <w:pPr>
+        <w:pStyle w:val="Body"/>
+        <w:numPr>
+          <w:ilvl w:val="0"/>
+          <w:numId w:val="61"/>
+        </w:numPr>
+        <w:spacing w:before="120" w:after="0"/>
+      </w:pPr>
+      <w:r>
+        <w:t>Project development</w:t>
+      </w:r>
+    </w:p>
+    <w:p>
+      <w:pPr>
+        <w:pStyle w:val="Body"/>
+        <w:numPr>
+          <w:ilvl w:val="0"/>
+          <w:numId w:val="61"/>
+        </w:numPr>
+        <w:spacing w:before="120" w:after="0"/>
         <w:rPr>
           <w:rFonts w:hint="cs"/>
           <w:rtl/>
         </w:rPr>
       </w:pPr>
-    </w:p>
-    <w:p>
-      <w:pPr>
-        <w:pStyle w:val="Default"/>
-        <w:spacing w:before="120" w:line="360" w:lineRule="auto"/>
-        <w:ind w:firstLine="547"/>
-        <w:jc w:val="both"/>
-        <w:rPr>
-          <w:rFonts w:ascii="Cambria" w:hAnsi="Cambria" w:cs="Cambria"/>
-          <w:b/>
-          <w:bCs/>
-          <w:sz w:val="28"/>
-          <w:szCs w:val="28"/>
-        </w:rPr>
-      </w:pPr>
-    </w:p>
-    <w:p>
-      <w:pPr>
-        <w:autoSpaceDE w:val="0"/>
-        <w:autoSpaceDN w:val="0"/>
-        <w:adjustRightInd w:val="0"/>
-        <w:spacing w:after="0" w:line="240" w:lineRule="auto"/>
-        <w:rPr>
-          <w:rFonts w:ascii="Cambria" w:hAnsi="Cambria" w:cs="Cambria"/>
-          <w:b/>
-          <w:bCs/>
-          <w:color w:val="000000"/>
-          <w:sz w:val="28"/>
-          <w:szCs w:val="28"/>
-        </w:rPr>
-      </w:pPr>
-    </w:p>
-    <w:p>
-      <w:pPr>
-        <w:autoSpaceDE w:val="0"/>
-        <w:autoSpaceDN w:val="0"/>
-        <w:adjustRightInd w:val="0"/>
-        <w:spacing w:after="0" w:line="240" w:lineRule="auto"/>
-        <w:rPr>
-          <w:rFonts w:ascii="Cambria" w:hAnsi="Cambria" w:cs="Cambria"/>
-          <w:b/>
-          <w:bCs/>
-          <w:color w:val="000000"/>
-          <w:sz w:val="28"/>
-          <w:szCs w:val="28"/>
-        </w:rPr>
-      </w:pPr>
-    </w:p>
-    <w:p>
-      <w:pPr>
-        <w:autoSpaceDE w:val="0"/>
-        <w:autoSpaceDN w:val="0"/>
-        <w:adjustRightInd w:val="0"/>
-        <w:spacing w:after="0" w:line="240" w:lineRule="auto"/>
-        <w:rPr>
-          <w:rFonts w:ascii="Cambria" w:hAnsi="Cambria" w:cs="Cambria"/>
-          <w:b/>
-          <w:bCs/>
-          <w:color w:val="000000"/>
-          <w:sz w:val="28"/>
-          <w:szCs w:val="28"/>
-        </w:rPr>
-      </w:pPr>
-    </w:p>
+      <w:r>
+        <w:t>Project testing</w:t>
+      </w:r>
+    </w:p>
+    <w:p/>
     <w:p>
       <w:pPr>
         <w:pStyle w:val="Heading1"/>
@@ -35052,7 +35036,15 @@
         <w:t xml:space="preserve"> examples </w:t>
       </w:r>
       <w:r>
-        <w:t xml:space="preserve">of figure, </w:t>
+        <w:t xml:space="preserve">of </w:t>
+      </w:r>
+      <w:proofErr w:type="gramStart"/>
+      <w:r>
+        <w:t>figure</w:t>
+      </w:r>
+      <w:proofErr w:type="gramEnd"/>
+      <w:r>
+        <w:t xml:space="preserve">, </w:t>
       </w:r>
       <w:proofErr w:type="gramStart"/>
       <w:r>
@@ -36540,7 +36532,21 @@
         <w:rPr>
           <w:rFonts w:ascii="Times New Roman" w:hAnsi="Times New Roman" w:cs="Times New Roman"/>
         </w:rPr>
-        <w:t xml:space="preserve"> special symbols are used, it is permissible to collect them in a table or in a special appendix.</w:t>
+        <w:t xml:space="preserve"> special symbols are used, it is permissible to collect them </w:t>
+      </w:r>
+      <w:proofErr w:type="gramStart"/>
+      <w:r>
+        <w:rPr>
+          <w:rFonts w:ascii="Times New Roman" w:hAnsi="Times New Roman" w:cs="Times New Roman"/>
+        </w:rPr>
+        <w:t>in</w:t>
+      </w:r>
+      <w:proofErr w:type="gramEnd"/>
+      <w:r>
+        <w:rPr>
+          <w:rFonts w:ascii="Times New Roman" w:hAnsi="Times New Roman" w:cs="Times New Roman"/>
+        </w:rPr>
+        <w:t xml:space="preserve"> a table or in a special appendix.</w:t>
       </w:r>
     </w:p>
     <w:p>
@@ -40975,6 +40981,92 @@
     </w:lvl>
   </w:abstractNum>
   <w:abstractNum w:abstractNumId="36" w15:restartNumberingAfterBreak="0">
+    <w:nsid w:val="47392220"/>
+    <w:multiLevelType w:val="hybridMultilevel"/>
+    <w:tmpl w:val="C5DE7A6C"/>
+    <w:lvl w:ilvl="0" w:tplc="0409000F">
+      <w:start w:val="1"/>
+      <w:numFmt w:val="decimal"/>
+      <w:lvlText w:val="%1."/>
+      <w:lvlJc w:val="left"/>
+      <w:pPr>
+        <w:ind w:left="1267" w:hanging="360"/>
+      </w:pPr>
+    </w:lvl>
+    <w:lvl w:ilvl="1" w:tplc="04090019" w:tentative="1">
+      <w:start w:val="1"/>
+      <w:numFmt w:val="lowerLetter"/>
+      <w:lvlText w:val="%2."/>
+      <w:lvlJc w:val="left"/>
+      <w:pPr>
+        <w:ind w:left="1987" w:hanging="360"/>
+      </w:pPr>
+    </w:lvl>
+    <w:lvl w:ilvl="2" w:tplc="0409001B" w:tentative="1">
+      <w:start w:val="1"/>
+      <w:numFmt w:val="lowerRoman"/>
+      <w:lvlText w:val="%3."/>
+      <w:lvlJc w:val="right"/>
+      <w:pPr>
+        <w:ind w:left="2707" w:hanging="180"/>
+      </w:pPr>
+    </w:lvl>
+    <w:lvl w:ilvl="3" w:tplc="0409000F" w:tentative="1">
+      <w:start w:val="1"/>
+      <w:numFmt w:val="decimal"/>
+      <w:lvlText w:val="%4."/>
+      <w:lvlJc w:val="left"/>
+      <w:pPr>
+        <w:ind w:left="3427" w:hanging="360"/>
+      </w:pPr>
+    </w:lvl>
+    <w:lvl w:ilvl="4" w:tplc="04090019" w:tentative="1">
+      <w:start w:val="1"/>
+      <w:numFmt w:val="lowerLetter"/>
+      <w:lvlText w:val="%5."/>
+      <w:lvlJc w:val="left"/>
+      <w:pPr>
+        <w:ind w:left="4147" w:hanging="360"/>
+      </w:pPr>
+    </w:lvl>
+    <w:lvl w:ilvl="5" w:tplc="0409001B" w:tentative="1">
+      <w:start w:val="1"/>
+      <w:numFmt w:val="lowerRoman"/>
+      <w:lvlText w:val="%6."/>
+      <w:lvlJc w:val="right"/>
+      <w:pPr>
+        <w:ind w:left="4867" w:hanging="180"/>
+      </w:pPr>
+    </w:lvl>
+    <w:lvl w:ilvl="6" w:tplc="0409000F" w:tentative="1">
+      <w:start w:val="1"/>
+      <w:numFmt w:val="decimal"/>
+      <w:lvlText w:val="%7."/>
+      <w:lvlJc w:val="left"/>
+      <w:pPr>
+        <w:ind w:left="5587" w:hanging="360"/>
+      </w:pPr>
+    </w:lvl>
+    <w:lvl w:ilvl="7" w:tplc="04090019" w:tentative="1">
+      <w:start w:val="1"/>
+      <w:numFmt w:val="lowerLetter"/>
+      <w:lvlText w:val="%8."/>
+      <w:lvlJc w:val="left"/>
+      <w:pPr>
+        <w:ind w:left="6307" w:hanging="360"/>
+      </w:pPr>
+    </w:lvl>
+    <w:lvl w:ilvl="8" w:tplc="0409001B" w:tentative="1">
+      <w:start w:val="1"/>
+      <w:numFmt w:val="lowerRoman"/>
+      <w:lvlText w:val="%9."/>
+      <w:lvlJc w:val="right"/>
+      <w:pPr>
+        <w:ind w:left="7027" w:hanging="180"/>
+      </w:pPr>
+    </w:lvl>
+  </w:abstractNum>
+  <w:abstractNum w:abstractNumId="37" w15:restartNumberingAfterBreak="0">
     <w:nsid w:val="49DF302D"/>
     <w:multiLevelType w:val="hybridMultilevel"/>
     <w:tmpl w:val="D848F6C8"/>
@@ -41089,7 +41181,7 @@
       </w:rPr>
     </w:lvl>
   </w:abstractNum>
-  <w:abstractNum w:abstractNumId="37" w15:restartNumberingAfterBreak="0">
+  <w:abstractNum w:abstractNumId="38" w15:restartNumberingAfterBreak="0">
     <w:nsid w:val="4B6950FA"/>
     <w:multiLevelType w:val="hybridMultilevel"/>
     <w:tmpl w:val="0F72CB0E"/>
@@ -41175,7 +41267,7 @@
       </w:pPr>
     </w:lvl>
   </w:abstractNum>
-  <w:abstractNum w:abstractNumId="38" w15:restartNumberingAfterBreak="0">
+  <w:abstractNum w:abstractNumId="39" w15:restartNumberingAfterBreak="0">
     <w:nsid w:val="504C3656"/>
     <w:multiLevelType w:val="hybridMultilevel"/>
     <w:tmpl w:val="82988EA8"/>
@@ -41261,7 +41353,7 @@
       </w:pPr>
     </w:lvl>
   </w:abstractNum>
-  <w:abstractNum w:abstractNumId="39" w15:restartNumberingAfterBreak="0">
+  <w:abstractNum w:abstractNumId="40" w15:restartNumberingAfterBreak="0">
     <w:nsid w:val="513E0270"/>
     <w:multiLevelType w:val="hybridMultilevel"/>
     <w:tmpl w:val="B80C2E8C"/>
@@ -41352,7 +41444,7 @@
       </w:pPr>
     </w:lvl>
   </w:abstractNum>
-  <w:abstractNum w:abstractNumId="40" w15:restartNumberingAfterBreak="0">
+  <w:abstractNum w:abstractNumId="41" w15:restartNumberingAfterBreak="0">
     <w:nsid w:val="56EB3B0E"/>
     <w:multiLevelType w:val="hybridMultilevel"/>
     <w:tmpl w:val="EEDAC732"/>
@@ -41438,7 +41530,7 @@
       </w:pPr>
     </w:lvl>
   </w:abstractNum>
-  <w:abstractNum w:abstractNumId="41" w15:restartNumberingAfterBreak="0">
+  <w:abstractNum w:abstractNumId="42" w15:restartNumberingAfterBreak="0">
     <w:nsid w:val="58587BF2"/>
     <w:multiLevelType w:val="hybridMultilevel"/>
     <w:tmpl w:val="97A2A69C"/>
@@ -41525,7 +41617,7 @@
       </w:pPr>
     </w:lvl>
   </w:abstractNum>
-  <w:abstractNum w:abstractNumId="42" w15:restartNumberingAfterBreak="0">
+  <w:abstractNum w:abstractNumId="43" w15:restartNumberingAfterBreak="0">
     <w:nsid w:val="5A234CBF"/>
     <w:multiLevelType w:val="hybridMultilevel"/>
     <w:tmpl w:val="C5980296"/>
@@ -41611,7 +41703,7 @@
       </w:pPr>
     </w:lvl>
   </w:abstractNum>
-  <w:abstractNum w:abstractNumId="43" w15:restartNumberingAfterBreak="0">
+  <w:abstractNum w:abstractNumId="44" w15:restartNumberingAfterBreak="0">
     <w:nsid w:val="5FE17EE2"/>
     <w:multiLevelType w:val="hybridMultilevel"/>
     <w:tmpl w:val="0E066E6E"/>
@@ -41724,7 +41816,7 @@
       </w:rPr>
     </w:lvl>
   </w:abstractNum>
-  <w:abstractNum w:abstractNumId="44" w15:restartNumberingAfterBreak="0">
+  <w:abstractNum w:abstractNumId="45" w15:restartNumberingAfterBreak="0">
     <w:nsid w:val="60E03B5B"/>
     <w:multiLevelType w:val="hybridMultilevel"/>
     <w:tmpl w:val="AA20FC68"/>
@@ -41810,7 +41902,7 @@
       </w:pPr>
     </w:lvl>
   </w:abstractNum>
-  <w:abstractNum w:abstractNumId="45" w15:restartNumberingAfterBreak="0">
+  <w:abstractNum w:abstractNumId="46" w15:restartNumberingAfterBreak="0">
     <w:nsid w:val="63FE420D"/>
     <w:multiLevelType w:val="hybridMultilevel"/>
     <w:tmpl w:val="0F72CB0E"/>
@@ -41896,7 +41988,7 @@
       </w:pPr>
     </w:lvl>
   </w:abstractNum>
-  <w:abstractNum w:abstractNumId="46" w15:restartNumberingAfterBreak="0">
+  <w:abstractNum w:abstractNumId="47" w15:restartNumberingAfterBreak="0">
     <w:nsid w:val="65430839"/>
     <w:multiLevelType w:val="multilevel"/>
     <w:tmpl w:val="0409001D"/>
@@ -41982,7 +42074,7 @@
       </w:pPr>
     </w:lvl>
   </w:abstractNum>
-  <w:abstractNum w:abstractNumId="47" w15:restartNumberingAfterBreak="0">
+  <w:abstractNum w:abstractNumId="48" w15:restartNumberingAfterBreak="0">
     <w:nsid w:val="654C59CE"/>
     <w:multiLevelType w:val="hybridMultilevel"/>
     <w:tmpl w:val="BE36B92E"/>
@@ -42097,7 +42189,7 @@
       </w:rPr>
     </w:lvl>
   </w:abstractNum>
-  <w:abstractNum w:abstractNumId="48" w15:restartNumberingAfterBreak="0">
+  <w:abstractNum w:abstractNumId="49" w15:restartNumberingAfterBreak="0">
     <w:nsid w:val="6ACB35D3"/>
     <w:multiLevelType w:val="hybridMultilevel"/>
     <w:tmpl w:val="F1C26832"/>
@@ -42188,7 +42280,7 @@
       </w:pPr>
     </w:lvl>
   </w:abstractNum>
-  <w:abstractNum w:abstractNumId="49" w15:restartNumberingAfterBreak="0">
+  <w:abstractNum w:abstractNumId="50" w15:restartNumberingAfterBreak="0">
     <w:nsid w:val="750F0348"/>
     <w:multiLevelType w:val="hybridMultilevel"/>
     <w:tmpl w:val="708C28E6"/>
@@ -42274,7 +42366,7 @@
       </w:pPr>
     </w:lvl>
   </w:abstractNum>
-  <w:abstractNum w:abstractNumId="50" w15:restartNumberingAfterBreak="0">
+  <w:abstractNum w:abstractNumId="51" w15:restartNumberingAfterBreak="0">
     <w:nsid w:val="78F353D3"/>
     <w:multiLevelType w:val="singleLevel"/>
     <w:tmpl w:val="B530A87A"/>
@@ -42292,7 +42384,7 @@
       </w:pPr>
     </w:lvl>
   </w:abstractNum>
-  <w:abstractNum w:abstractNumId="51" w15:restartNumberingAfterBreak="0">
+  <w:abstractNum w:abstractNumId="52" w15:restartNumberingAfterBreak="0">
     <w:nsid w:val="7C1F148B"/>
     <w:multiLevelType w:val="hybridMultilevel"/>
     <w:tmpl w:val="B3069850"/>
@@ -42378,7 +42470,7 @@
       </w:pPr>
     </w:lvl>
   </w:abstractNum>
-  <w:abstractNum w:abstractNumId="52" w15:restartNumberingAfterBreak="0">
+  <w:abstractNum w:abstractNumId="53" w15:restartNumberingAfterBreak="0">
     <w:nsid w:val="7E2473B3"/>
     <w:multiLevelType w:val="multilevel"/>
     <w:tmpl w:val="F970C114"/>
@@ -42562,16 +42654,16 @@
     </w:lvl>
   </w:abstractNum>
   <w:num w:numId="1" w16cid:durableId="1596941761">
-    <w:abstractNumId w:val="52"/>
+    <w:abstractNumId w:val="53"/>
   </w:num>
   <w:num w:numId="2" w16cid:durableId="217129710">
-    <w:abstractNumId w:val="41"/>
+    <w:abstractNumId w:val="42"/>
   </w:num>
   <w:num w:numId="3" w16cid:durableId="680858522">
-    <w:abstractNumId w:val="50"/>
+    <w:abstractNumId w:val="51"/>
   </w:num>
   <w:num w:numId="4" w16cid:durableId="1364480733">
-    <w:abstractNumId w:val="52"/>
+    <w:abstractNumId w:val="53"/>
     <w:lvlOverride w:ilvl="0">
       <w:startOverride w:val="1"/>
     </w:lvlOverride>
@@ -42610,13 +42702,13 @@
     <w:abstractNumId w:val="20"/>
   </w:num>
   <w:num w:numId="8" w16cid:durableId="974604430">
-    <w:abstractNumId w:val="43"/>
+    <w:abstractNumId w:val="44"/>
   </w:num>
   <w:num w:numId="9" w16cid:durableId="32730014">
     <w:abstractNumId w:val="35"/>
   </w:num>
   <w:num w:numId="10" w16cid:durableId="1754468847">
-    <w:abstractNumId w:val="48"/>
+    <w:abstractNumId w:val="49"/>
   </w:num>
   <w:num w:numId="11" w16cid:durableId="1023942922">
     <w:abstractNumId w:val="10"/>
@@ -42628,13 +42720,13 @@
     <w:abstractNumId w:val="26"/>
   </w:num>
   <w:num w:numId="14" w16cid:durableId="649939111">
-    <w:abstractNumId w:val="44"/>
+    <w:abstractNumId w:val="45"/>
   </w:num>
   <w:num w:numId="15" w16cid:durableId="1844733491">
     <w:abstractNumId w:val="6"/>
   </w:num>
   <w:num w:numId="16" w16cid:durableId="1345284702">
-    <w:abstractNumId w:val="52"/>
+    <w:abstractNumId w:val="53"/>
   </w:num>
   <w:num w:numId="17" w16cid:durableId="1785421563">
     <w:abstractNumId w:val="11"/>
@@ -42655,13 +42747,13 @@
     <w:abstractNumId w:val="9"/>
   </w:num>
   <w:num w:numId="23" w16cid:durableId="1833787934">
-    <w:abstractNumId w:val="36"/>
+    <w:abstractNumId w:val="37"/>
   </w:num>
   <w:num w:numId="24" w16cid:durableId="251009925">
-    <w:abstractNumId w:val="47"/>
+    <w:abstractNumId w:val="48"/>
   </w:num>
   <w:num w:numId="25" w16cid:durableId="937906670">
-    <w:abstractNumId w:val="46"/>
+    <w:abstractNumId w:val="47"/>
   </w:num>
   <w:num w:numId="26" w16cid:durableId="372774500">
     <w:abstractNumId w:val="30"/>
@@ -42679,7 +42771,7 @@
     <w:abstractNumId w:val="15"/>
   </w:num>
   <w:num w:numId="31" w16cid:durableId="1834493809">
-    <w:abstractNumId w:val="52"/>
+    <w:abstractNumId w:val="53"/>
     <w:lvlOverride w:ilvl="0">
       <w:startOverride w:val="1"/>
     </w:lvlOverride>
@@ -42709,13 +42801,13 @@
     </w:lvlOverride>
   </w:num>
   <w:num w:numId="32" w16cid:durableId="463547792">
-    <w:abstractNumId w:val="49"/>
+    <w:abstractNumId w:val="50"/>
   </w:num>
   <w:num w:numId="33" w16cid:durableId="971400691">
     <w:abstractNumId w:val="29"/>
   </w:num>
   <w:num w:numId="34" w16cid:durableId="1275088758">
-    <w:abstractNumId w:val="40"/>
+    <w:abstractNumId w:val="41"/>
   </w:num>
   <w:num w:numId="35" w16cid:durableId="375664570">
     <w:abstractNumId w:val="34"/>
@@ -42724,13 +42816,13 @@
     <w:abstractNumId w:val="1"/>
   </w:num>
   <w:num w:numId="37" w16cid:durableId="148182485">
-    